<commit_message>
work on 2nd chapter
</commit_message>
<xml_diff>
--- a/docs/DR_AT.docx
+++ b/docs/DR_AT.docx
@@ -36,7 +36,7 @@
           <w:pPr>
             <w:pStyle w:val="TOC1"/>
             <w:tabs>
-              <w:tab w:val="left" w:pos="440"/>
+              <w:tab w:val="left" w:pos="480"/>
               <w:tab w:val="right" w:leader="dot" w:pos="9016"/>
             </w:tabs>
             <w:rPr>
@@ -55,7 +55,7 @@
           <w:r>
             <w:fldChar w:fldCharType="separate"/>
           </w:r>
-          <w:hyperlink w:anchor="_Toc72755078" w:history="1">
+          <w:hyperlink w:anchor="_Toc73017054" w:history="1">
             <w:r>
               <w:rPr>
                 <w:rStyle w:val="Hyperlink"/>
@@ -98,7 +98,7 @@
                 <w:noProof/>
                 <w:webHidden/>
               </w:rPr>
-              <w:instrText xml:space="preserve"> PAGEREF _Toc72755078 \h </w:instrText>
+              <w:instrText xml:space="preserve"> PAGEREF _Toc73017054 \h </w:instrText>
             </w:r>
             <w:r>
               <w:rPr>
@@ -118,7 +118,7 @@
                 <w:noProof/>
                 <w:webHidden/>
               </w:rPr>
-              <w:t>3</w:t>
+              <w:t>1</w:t>
             </w:r>
             <w:r>
               <w:rPr>
@@ -143,7 +143,7 @@
               <w:lang w:eastAsia="hr-HR"/>
             </w:rPr>
           </w:pPr>
-          <w:hyperlink w:anchor="_Toc72755079" w:history="1">
+          <w:hyperlink w:anchor="_Toc73017055" w:history="1">
             <w:r>
               <w:rPr>
                 <w:rStyle w:val="Hyperlink"/>
@@ -186,7 +186,7 @@
                 <w:noProof/>
                 <w:webHidden/>
               </w:rPr>
-              <w:instrText xml:space="preserve"> PAGEREF _Toc72755079 \h </w:instrText>
+              <w:instrText xml:space="preserve"> PAGEREF _Toc73017055 \h </w:instrText>
             </w:r>
             <w:r>
               <w:rPr>
@@ -206,7 +206,7 @@
                 <w:noProof/>
                 <w:webHidden/>
               </w:rPr>
-              <w:t>3</w:t>
+              <w:t>1</w:t>
             </w:r>
             <w:r>
               <w:rPr>
@@ -221,7 +221,7 @@
           <w:pPr>
             <w:pStyle w:val="TOC1"/>
             <w:tabs>
-              <w:tab w:val="left" w:pos="440"/>
+              <w:tab w:val="left" w:pos="480"/>
               <w:tab w:val="right" w:leader="dot" w:pos="9016"/>
             </w:tabs>
             <w:rPr>
@@ -231,7 +231,7 @@
               <w:lang w:eastAsia="hr-HR"/>
             </w:rPr>
           </w:pPr>
-          <w:hyperlink w:anchor="_Toc72755080" w:history="1">
+          <w:hyperlink w:anchor="_Toc73017056" w:history="1">
             <w:r>
               <w:rPr>
                 <w:rStyle w:val="Hyperlink"/>
@@ -274,7 +274,7 @@
                 <w:noProof/>
                 <w:webHidden/>
               </w:rPr>
-              <w:instrText xml:space="preserve"> PAGEREF _Toc72755080 \h </w:instrText>
+              <w:instrText xml:space="preserve"> PAGEREF _Toc73017056 \h </w:instrText>
             </w:r>
             <w:r>
               <w:rPr>
@@ -294,7 +294,7 @@
                 <w:noProof/>
                 <w:webHidden/>
               </w:rPr>
-              <w:t>4</w:t>
+              <w:t>2</w:t>
             </w:r>
             <w:r>
               <w:rPr>
@@ -319,7 +319,7 @@
               <w:lang w:eastAsia="hr-HR"/>
             </w:rPr>
           </w:pPr>
-          <w:hyperlink w:anchor="_Toc72755081" w:history="1">
+          <w:hyperlink w:anchor="_Toc73017057" w:history="1">
             <w:r>
               <w:rPr>
                 <w:rStyle w:val="Hyperlink"/>
@@ -362,7 +362,7 @@
                 <w:noProof/>
                 <w:webHidden/>
               </w:rPr>
-              <w:instrText xml:space="preserve"> PAGEREF _Toc72755081 \h </w:instrText>
+              <w:instrText xml:space="preserve"> PAGEREF _Toc73017057 \h </w:instrText>
             </w:r>
             <w:r>
               <w:rPr>
@@ -382,7 +382,7 @@
                 <w:noProof/>
                 <w:webHidden/>
               </w:rPr>
-              <w:t>4</w:t>
+              <w:t>2</w:t>
             </w:r>
             <w:r>
               <w:rPr>
@@ -407,7 +407,7 @@
               <w:lang w:eastAsia="hr-HR"/>
             </w:rPr>
           </w:pPr>
-          <w:hyperlink w:anchor="_Toc72755082" w:history="1">
+          <w:hyperlink w:anchor="_Toc73017058" w:history="1">
             <w:r>
               <w:rPr>
                 <w:rStyle w:val="Hyperlink"/>
@@ -450,7 +450,7 @@
                 <w:noProof/>
                 <w:webHidden/>
               </w:rPr>
-              <w:instrText xml:space="preserve"> PAGEREF _Toc72755082 \h </w:instrText>
+              <w:instrText xml:space="preserve"> PAGEREF _Toc73017058 \h </w:instrText>
             </w:r>
             <w:r>
               <w:rPr>
@@ -470,7 +470,7 @@
                 <w:noProof/>
                 <w:webHidden/>
               </w:rPr>
-              <w:t>5</w:t>
+              <w:t>3</w:t>
             </w:r>
             <w:r>
               <w:rPr>
@@ -495,7 +495,7 @@
               <w:lang w:eastAsia="hr-HR"/>
             </w:rPr>
           </w:pPr>
-          <w:hyperlink w:anchor="_Toc72755083" w:history="1">
+          <w:hyperlink w:anchor="_Toc73017059" w:history="1">
             <w:r>
               <w:rPr>
                 <w:rStyle w:val="Hyperlink"/>
@@ -517,7 +517,7 @@
                 <w:rStyle w:val="Hyperlink"/>
                 <w:noProof/>
               </w:rPr>
-              <w:t>Problem klasifikacije</w:t>
+              <w:t>Nadzirano učenje – Problem klasifikacije</w:t>
             </w:r>
             <w:r>
               <w:rPr>
@@ -538,7 +538,183 @@
                 <w:noProof/>
                 <w:webHidden/>
               </w:rPr>
-              <w:instrText xml:space="preserve"> PAGEREF _Toc72755083 \h </w:instrText>
+              <w:instrText xml:space="preserve"> PAGEREF _Toc73017059 \h </w:instrText>
+            </w:r>
+            <w:r>
+              <w:rPr>
+                <w:noProof/>
+                <w:webHidden/>
+              </w:rPr>
+            </w:r>
+            <w:r>
+              <w:rPr>
+                <w:noProof/>
+                <w:webHidden/>
+              </w:rPr>
+              <w:fldChar w:fldCharType="separate"/>
+            </w:r>
+            <w:r>
+              <w:rPr>
+                <w:noProof/>
+                <w:webHidden/>
+              </w:rPr>
+              <w:t>4</w:t>
+            </w:r>
+            <w:r>
+              <w:rPr>
+                <w:noProof/>
+                <w:webHidden/>
+              </w:rPr>
+              <w:fldChar w:fldCharType="end"/>
+            </w:r>
+          </w:hyperlink>
+        </w:p>
+        <w:p>
+          <w:pPr>
+            <w:pStyle w:val="TOC2"/>
+            <w:tabs>
+              <w:tab w:val="left" w:pos="880"/>
+              <w:tab w:val="right" w:leader="dot" w:pos="9016"/>
+            </w:tabs>
+            <w:rPr>
+              <w:rFonts w:asciiTheme="minorHAnsi" w:eastAsiaTheme="minorEastAsia" w:hAnsiTheme="minorHAnsi"/>
+              <w:noProof/>
+              <w:sz w:val="22"/>
+              <w:lang w:eastAsia="hr-HR"/>
+            </w:rPr>
+          </w:pPr>
+          <w:hyperlink w:anchor="_Toc73017060" w:history="1">
+            <w:r>
+              <w:rPr>
+                <w:rStyle w:val="Hyperlink"/>
+                <w:noProof/>
+              </w:rPr>
+              <w:t>2.4.</w:t>
+            </w:r>
+            <w:r>
+              <w:rPr>
+                <w:rFonts w:asciiTheme="minorHAnsi" w:eastAsiaTheme="minorEastAsia" w:hAnsiTheme="minorHAnsi"/>
+                <w:noProof/>
+                <w:sz w:val="22"/>
+                <w:lang w:eastAsia="hr-HR"/>
+              </w:rPr>
+              <w:tab/>
+            </w:r>
+            <w:r>
+              <w:rPr>
+                <w:rStyle w:val="Hyperlink"/>
+                <w:noProof/>
+              </w:rPr>
+              <w:t>Neuronske mreže</w:t>
+            </w:r>
+            <w:r>
+              <w:rPr>
+                <w:noProof/>
+                <w:webHidden/>
+              </w:rPr>
+              <w:tab/>
+            </w:r>
+            <w:r>
+              <w:rPr>
+                <w:noProof/>
+                <w:webHidden/>
+              </w:rPr>
+              <w:fldChar w:fldCharType="begin"/>
+            </w:r>
+            <w:r>
+              <w:rPr>
+                <w:noProof/>
+                <w:webHidden/>
+              </w:rPr>
+              <w:instrText xml:space="preserve"> PAGEREF _Toc73017060 \h </w:instrText>
+            </w:r>
+            <w:r>
+              <w:rPr>
+                <w:noProof/>
+                <w:webHidden/>
+              </w:rPr>
+            </w:r>
+            <w:r>
+              <w:rPr>
+                <w:noProof/>
+                <w:webHidden/>
+              </w:rPr>
+              <w:fldChar w:fldCharType="separate"/>
+            </w:r>
+            <w:r>
+              <w:rPr>
+                <w:noProof/>
+                <w:webHidden/>
+              </w:rPr>
+              <w:t>4</w:t>
+            </w:r>
+            <w:r>
+              <w:rPr>
+                <w:noProof/>
+                <w:webHidden/>
+              </w:rPr>
+              <w:fldChar w:fldCharType="end"/>
+            </w:r>
+          </w:hyperlink>
+        </w:p>
+        <w:p>
+          <w:pPr>
+            <w:pStyle w:val="TOC3"/>
+            <w:tabs>
+              <w:tab w:val="left" w:pos="1320"/>
+              <w:tab w:val="right" w:leader="dot" w:pos="9016"/>
+            </w:tabs>
+            <w:rPr>
+              <w:rFonts w:asciiTheme="minorHAnsi" w:eastAsiaTheme="minorEastAsia" w:hAnsiTheme="minorHAnsi"/>
+              <w:noProof/>
+              <w:sz w:val="22"/>
+              <w:lang w:eastAsia="hr-HR"/>
+            </w:rPr>
+          </w:pPr>
+          <w:hyperlink w:anchor="_Toc73017061" w:history="1">
+            <w:r>
+              <w:rPr>
+                <w:rStyle w:val="Hyperlink"/>
+                <w:noProof/>
+              </w:rPr>
+              <w:t>2.4.1.</w:t>
+            </w:r>
+            <w:r>
+              <w:rPr>
+                <w:rFonts w:asciiTheme="minorHAnsi" w:eastAsiaTheme="minorEastAsia" w:hAnsiTheme="minorHAnsi"/>
+                <w:noProof/>
+                <w:sz w:val="22"/>
+                <w:lang w:eastAsia="hr-HR"/>
+              </w:rPr>
+              <w:tab/>
+            </w:r>
+            <w:r>
+              <w:rPr>
+                <w:rStyle w:val="Hyperlink"/>
+                <w:noProof/>
+              </w:rPr>
+              <w:t>Aktivacijske funkcije</w:t>
+            </w:r>
+            <w:r>
+              <w:rPr>
+                <w:noProof/>
+                <w:webHidden/>
+              </w:rPr>
+              <w:tab/>
+            </w:r>
+            <w:r>
+              <w:rPr>
+                <w:noProof/>
+                <w:webHidden/>
+              </w:rPr>
+              <w:fldChar w:fldCharType="begin"/>
+            </w:r>
+            <w:r>
+              <w:rPr>
+                <w:noProof/>
+                <w:webHidden/>
+              </w:rPr>
+              <w:instrText xml:space="preserve"> PAGEREF _Toc73017061 \h </w:instrText>
             </w:r>
             <w:r>
               <w:rPr>
@@ -1201,8 +1377,26 @@
           <w:numId w:val="2"/>
         </w:numPr>
         <w:ind w:left="426" w:hanging="426"/>
-      </w:pPr>
-      <w:bookmarkStart w:id="0" w:name="_Toc72755078"/>
+        <w:sectPr>
+          <w:footerReference w:type="default" r:id="rId8"/>
+          <w:pgSz w:w="11906" w:h="16838"/>
+          <w:pgMar w:top="1440" w:right="1440" w:bottom="1440" w:left="1440" w:header="708" w:footer="708" w:gutter="0"/>
+          <w:cols w:space="708"/>
+          <w:titlePg/>
+          <w:docGrid w:linePitch="360"/>
+        </w:sectPr>
+      </w:pPr>
+    </w:p>
+    <w:p>
+      <w:pPr>
+        <w:pStyle w:val="Heading1"/>
+        <w:numPr>
+          <w:ilvl w:val="1"/>
+          <w:numId w:val="2"/>
+        </w:numPr>
+        <w:ind w:left="426" w:hanging="426"/>
+      </w:pPr>
+      <w:bookmarkStart w:id="0" w:name="_Toc73017054"/>
       <w:r>
         <w:lastRenderedPageBreak/>
         <w:t>Uvod</w:t>
@@ -1227,7 +1421,7 @@
           <w:numId w:val="4"/>
         </w:numPr>
       </w:pPr>
-      <w:bookmarkStart w:id="1" w:name="_Toc72755079"/>
+      <w:bookmarkStart w:id="1" w:name="_Toc73017055"/>
       <w:r>
         <w:t>Zadatak završnog rada</w:t>
       </w:r>
@@ -1252,7 +1446,7 @@
         </w:numPr>
         <w:ind w:left="426" w:hanging="426"/>
       </w:pPr>
-      <w:bookmarkStart w:id="2" w:name="_Toc72755080"/>
+      <w:bookmarkStart w:id="2" w:name="_Toc73017056"/>
       <w:r>
         <w:lastRenderedPageBreak/>
         <w:t>Strojno učenje</w:t>
@@ -1302,7 +1496,7 @@
           <w:numId w:val="4"/>
         </w:numPr>
       </w:pPr>
-      <w:bookmarkStart w:id="3" w:name="_Toc72755081"/>
+      <w:bookmarkStart w:id="3" w:name="_Toc73017057"/>
       <w:r>
         <w:t>Nadzirano učenje</w:t>
       </w:r>
@@ -1446,7 +1640,7 @@
       <w:r>
         <w:t>[</w:t>
       </w:r>
-      <w:hyperlink r:id="rId6" w:history="1">
+      <w:hyperlink r:id="rId9" w:history="1">
         <w:r>
           <w:rPr>
             <w:rStyle w:val="Hyperlink"/>
@@ -1478,7 +1672,7 @@
           <w:numId w:val="4"/>
         </w:numPr>
       </w:pPr>
-      <w:bookmarkStart w:id="4" w:name="_Toc72755082"/>
+      <w:bookmarkStart w:id="4" w:name="_Toc73017058"/>
       <w:r>
         <w:t>Nenadzirano učenje</w:t>
       </w:r>
@@ -1530,16 +1724,7 @@
     </w:p>
     <w:p>
       <w:r>
-        <w:t xml:space="preserve">Neki od problema </w:t>
-      </w:r>
-      <w:r>
-        <w:t xml:space="preserve">koji spadaju u </w:t>
-      </w:r>
-      <w:r>
-        <w:t>ne</w:t>
-      </w:r>
-      <w:r>
-        <w:t>nadzirano učenje su:</w:t>
+        <w:t>Neki od problema koji spadaju u nenadzirano učenje su:</w:t>
       </w:r>
     </w:p>
     <w:p>
@@ -1633,7 +1818,7 @@
           <w:numId w:val="4"/>
         </w:numPr>
       </w:pPr>
-      <w:bookmarkStart w:id="5" w:name="_Toc72755083"/>
+      <w:bookmarkStart w:id="5" w:name="_Toc73017059"/>
       <w:r>
         <w:lastRenderedPageBreak/>
         <w:t xml:space="preserve">Nadzirano učenje – </w:t>
@@ -1688,7 +1873,31 @@
         <w:t>,</w:t>
       </w:r>
       <w:r>
-        <w:t xml:space="preserve"> ako postoje samo dvije klase za klasificirati onda se metoda zove „binarna klasifikacija“, ako imamo više klasa metoda se zove „klasifikacija s više klasa“ a ako imamo metodu gdje neki izlaz može imati više klasa pridruženo onda se radi o „klasifikaciji s više oznaka“. Ovaj rad će se baviti sa „klasifikacijom s više klasa“ te morat će pridružiti ulazne slike izlaznim oznakama.</w:t>
+        <w:t xml:space="preserve"> ako postoje samo dvije klase za klasificirati onda se metoda zove „binarna klasifikacija“, ako imamo više klasa metoda se zove „klasifikacija s više klasa“ a ako imamo metodu gdje neki izlaz može imati više klasa pridruženo onda se radi o „klasifikaciji s više oznaka“. Ovaj rad će se baviti sa „klasifikacijom s više klasa“ te morat će pridružiti ulazn</w:t>
+      </w:r>
+      <w:r>
+        <w:t>im</w:t>
+      </w:r>
+      <w:r>
+        <w:t xml:space="preserve"> slik</w:t>
+      </w:r>
+      <w:r>
+        <w:t>ama</w:t>
+      </w:r>
+      <w:r>
+        <w:t xml:space="preserve"> izlazn</w:t>
+      </w:r>
+      <w:r>
+        <w:t>e</w:t>
+      </w:r>
+      <w:r>
+        <w:t xml:space="preserve"> oznak</w:t>
+      </w:r>
+      <w:r>
+        <w:t>e</w:t>
+      </w:r>
+      <w:r>
+        <w:t>.</w:t>
       </w:r>
     </w:p>
     <w:p>
@@ -1715,15 +1924,1356 @@
           <w:numId w:val="4"/>
         </w:numPr>
       </w:pPr>
+      <w:bookmarkStart w:id="6" w:name="_Toc73017060"/>
       <w:r>
         <w:t>Neuronske mreže</w:t>
       </w:r>
-    </w:p>
-    <w:p/>
-    <w:p/>
+      <w:bookmarkEnd w:id="6"/>
+    </w:p>
+    <w:p>
+      <w:r>
+        <w:t xml:space="preserve">Umjetne neuronske mreže (engl. </w:t>
+      </w:r>
+      <w:proofErr w:type="spellStart"/>
+      <w:r>
+        <w:rPr>
+          <w:i/>
+          <w:iCs/>
+        </w:rPr>
+        <w:t>Artificial</w:t>
+      </w:r>
+      <w:proofErr w:type="spellEnd"/>
+      <w:r>
+        <w:rPr>
+          <w:i/>
+          <w:iCs/>
+        </w:rPr>
+        <w:t xml:space="preserve"> </w:t>
+      </w:r>
+      <w:proofErr w:type="spellStart"/>
+      <w:r>
+        <w:rPr>
+          <w:i/>
+          <w:iCs/>
+        </w:rPr>
+        <w:t>neural</w:t>
+      </w:r>
+      <w:proofErr w:type="spellEnd"/>
+      <w:r>
+        <w:rPr>
+          <w:i/>
+          <w:iCs/>
+        </w:rPr>
+        <w:t xml:space="preserve"> </w:t>
+      </w:r>
+      <w:proofErr w:type="spellStart"/>
+      <w:r>
+        <w:rPr>
+          <w:i/>
+          <w:iCs/>
+        </w:rPr>
+        <w:t>networks</w:t>
+      </w:r>
+      <w:proofErr w:type="spellEnd"/>
+      <w:r>
+        <w:rPr>
+          <w:i/>
+          <w:iCs/>
+        </w:rPr>
+        <w:t xml:space="preserve"> – </w:t>
+      </w:r>
+      <w:proofErr w:type="spellStart"/>
+      <w:r>
+        <w:rPr>
+          <w:i/>
+          <w:iCs/>
+        </w:rPr>
+        <w:t>ANNs</w:t>
+      </w:r>
+      <w:proofErr w:type="spellEnd"/>
+      <w:r>
+        <w:t xml:space="preserve">) su algoritmi koji se baziraju na </w:t>
+      </w:r>
+      <w:r>
+        <w:t>neuronskim mrežama životinja iz pravog svijeta, neuronska mreža se sastoji od kolekcije spojenih jedinica koje se nazivaju neuroni. Spoj među neuronima je sličan spoju kojeg prave pravi živci u obliku sinapsa, samo za olakšano</w:t>
+      </w:r>
+      <w:r>
+        <w:t xml:space="preserve"> i sigurnije</w:t>
+      </w:r>
+      <w:r>
+        <w:t xml:space="preserve"> programiranje tih spojeva modelira se sve u obliku slojeva neurona, slojevi su međusobno spojeni i tako se signal na ulazu propagira prema izlazu</w:t>
+      </w:r>
+      <w:r>
+        <w:t>,</w:t>
+      </w:r>
+      <w:r>
+        <w:t xml:space="preserve"> kao što je prikazano na slici 2.4.</w:t>
+      </w:r>
+      <w:r>
+        <w:t>3</w:t>
+      </w:r>
+      <w:r>
+        <w:t>.</w:t>
+      </w:r>
+    </w:p>
+    <w:p>
+      <w:pPr>
+        <w:jc w:val="center"/>
+      </w:pPr>
+      <w:r>
+        <w:rPr>
+          <w:noProof/>
+        </w:rPr>
+        <w:lastRenderedPageBreak/>
+        <w:drawing>
+          <wp:inline distT="0" distB="0" distL="0" distR="0" wp14:anchorId="088D0D7B" wp14:editId="54911C86">
+            <wp:extent cx="3714750" cy="1952625"/>
+            <wp:effectExtent l="0" t="0" r="0" b="9525"/>
+            <wp:docPr id="2" name="Picture 2"/>
+            <wp:cNvGraphicFramePr>
+              <a:graphicFrameLocks xmlns:a="http://schemas.openxmlformats.org/drawingml/2006/main" noChangeAspect="1"/>
+            </wp:cNvGraphicFramePr>
+            <a:graphic xmlns:a="http://schemas.openxmlformats.org/drawingml/2006/main">
+              <a:graphicData uri="http://schemas.openxmlformats.org/drawingml/2006/picture">
+                <pic:pic xmlns:pic="http://schemas.openxmlformats.org/drawingml/2006/picture">
+                  <pic:nvPicPr>
+                    <pic:cNvPr id="0" name="Picture 1"/>
+                    <pic:cNvPicPr>
+                      <a:picLocks noChangeAspect="1" noChangeArrowheads="1"/>
+                    </pic:cNvPicPr>
+                  </pic:nvPicPr>
+                  <pic:blipFill>
+                    <a:blip r:embed="rId10">
+                      <a:extLst>
+                        <a:ext uri="{28A0092B-C50C-407E-A947-70E740481C1C}">
+                          <a14:useLocalDpi xmlns:a14="http://schemas.microsoft.com/office/drawing/2010/main" val="0"/>
+                        </a:ext>
+                      </a:extLst>
+                    </a:blip>
+                    <a:srcRect/>
+                    <a:stretch>
+                      <a:fillRect/>
+                    </a:stretch>
+                  </pic:blipFill>
+                  <pic:spPr bwMode="auto">
+                    <a:xfrm>
+                      <a:off x="0" y="0"/>
+                      <a:ext cx="3714750" cy="1952625"/>
+                    </a:xfrm>
+                    <a:prstGeom prst="rect">
+                      <a:avLst/>
+                    </a:prstGeom>
+                    <a:noFill/>
+                    <a:ln>
+                      <a:noFill/>
+                    </a:ln>
+                  </pic:spPr>
+                </pic:pic>
+              </a:graphicData>
+            </a:graphic>
+          </wp:inline>
+        </w:drawing>
+      </w:r>
+    </w:p>
+    <w:p>
+      <w:pPr>
+        <w:jc w:val="center"/>
+      </w:pPr>
+      <w:r>
+        <w:t>Slika 2.4.1 – Uzor neurona je prava biološka živčana stanica [</w:t>
+      </w:r>
+      <w:hyperlink r:id="rId11" w:history="1">
+        <w:r>
+          <w:rPr>
+            <w:rStyle w:val="Hyperlink"/>
+          </w:rPr>
+          <w:t>iz</w:t>
+        </w:r>
+        <w:r>
+          <w:rPr>
+            <w:rStyle w:val="Hyperlink"/>
+          </w:rPr>
+          <w:t>v</w:t>
+        </w:r>
+        <w:r>
+          <w:rPr>
+            <w:rStyle w:val="Hyperlink"/>
+          </w:rPr>
+          <w:t>or</w:t>
+        </w:r>
+      </w:hyperlink>
+      <w:r>
+        <w:t xml:space="preserve"> slike]</w:t>
+      </w:r>
+    </w:p>
+    <w:p>
+      <w:pPr>
+        <w:rPr>
+          <w:rFonts w:eastAsiaTheme="minorEastAsia"/>
+        </w:rPr>
+      </w:pPr>
+      <w:r>
+        <w:t xml:space="preserve">Na slici se vidi da svaki neuron </w:t>
+      </w:r>
+      <w:r>
+        <w:t xml:space="preserve">po uzoru akson – sinapsa – dendrit </w:t>
+      </w:r>
+      <w:r>
+        <w:t xml:space="preserve">(izlaz – prijenos – ulaz) </w:t>
+      </w:r>
+      <w:r>
+        <w:t xml:space="preserve"> ima svoje ulaze (</w:t>
+      </w:r>
+      <m:oMath>
+        <m:sSub>
+          <m:sSubPr>
+            <m:ctrlPr>
+              <w:rPr>
+                <w:rFonts w:ascii="Cambria Math" w:hAnsi="Cambria Math"/>
+                <w:i/>
+              </w:rPr>
+            </m:ctrlPr>
+          </m:sSubPr>
+          <m:e>
+            <m:r>
+              <w:rPr>
+                <w:rFonts w:ascii="Cambria Math" w:hAnsi="Cambria Math"/>
+              </w:rPr>
+              <m:t>x</m:t>
+            </m:r>
+          </m:e>
+          <m:sub>
+            <m:r>
+              <w:rPr>
+                <w:rFonts w:ascii="Cambria Math" w:hAnsi="Cambria Math"/>
+              </w:rPr>
+              <m:t>1</m:t>
+            </m:r>
+          </m:sub>
+        </m:sSub>
+        <m:r>
+          <w:rPr>
+            <w:rFonts w:ascii="Cambria Math" w:hAnsi="Cambria Math"/>
+          </w:rPr>
+          <m:t>,</m:t>
+        </m:r>
+        <m:sSub>
+          <m:sSubPr>
+            <m:ctrlPr>
+              <w:rPr>
+                <w:rFonts w:ascii="Cambria Math" w:hAnsi="Cambria Math"/>
+                <w:i/>
+              </w:rPr>
+            </m:ctrlPr>
+          </m:sSubPr>
+          <m:e>
+            <m:r>
+              <w:rPr>
+                <w:rFonts w:ascii="Cambria Math" w:hAnsi="Cambria Math"/>
+              </w:rPr>
+              <m:t>x</m:t>
+            </m:r>
+          </m:e>
+          <m:sub>
+            <m:r>
+              <w:rPr>
+                <w:rFonts w:ascii="Cambria Math" w:hAnsi="Cambria Math"/>
+              </w:rPr>
+              <m:t>2</m:t>
+            </m:r>
+          </m:sub>
+        </m:sSub>
+        <m:r>
+          <w:rPr>
+            <w:rFonts w:ascii="Cambria Math" w:hAnsi="Cambria Math"/>
+          </w:rPr>
+          <m:t>,…</m:t>
+        </m:r>
+      </m:oMath>
+      <w:r>
+        <w:rPr>
+          <w:rFonts w:eastAsiaTheme="minorEastAsia"/>
+        </w:rPr>
+        <w:t>) na dendritima, neka funkcija stanice u tijelu, te onda preko aksona ima izlaz(</w:t>
+      </w:r>
+      <m:oMath>
+        <m:sSub>
+          <m:sSubPr>
+            <m:ctrlPr>
+              <w:rPr>
+                <w:rFonts w:ascii="Cambria Math" w:eastAsiaTheme="minorEastAsia" w:hAnsi="Cambria Math"/>
+                <w:i/>
+              </w:rPr>
+            </m:ctrlPr>
+          </m:sSubPr>
+          <m:e>
+            <m:r>
+              <w:rPr>
+                <w:rFonts w:ascii="Cambria Math" w:eastAsiaTheme="minorEastAsia" w:hAnsi="Cambria Math"/>
+              </w:rPr>
+              <m:t>y</m:t>
+            </m:r>
+          </m:e>
+          <m:sub>
+            <m:r>
+              <w:rPr>
+                <w:rFonts w:ascii="Cambria Math" w:eastAsiaTheme="minorEastAsia" w:hAnsi="Cambria Math"/>
+              </w:rPr>
+              <m:t>1</m:t>
+            </m:r>
+          </m:sub>
+        </m:sSub>
+        <m:r>
+          <w:rPr>
+            <w:rFonts w:ascii="Cambria Math" w:eastAsiaTheme="minorEastAsia" w:hAnsi="Cambria Math"/>
+          </w:rPr>
+          <m:t>,</m:t>
+        </m:r>
+        <m:sSub>
+          <m:sSubPr>
+            <m:ctrlPr>
+              <w:rPr>
+                <w:rFonts w:ascii="Cambria Math" w:eastAsiaTheme="minorEastAsia" w:hAnsi="Cambria Math"/>
+                <w:i/>
+              </w:rPr>
+            </m:ctrlPr>
+          </m:sSubPr>
+          <m:e>
+            <m:r>
+              <w:rPr>
+                <w:rFonts w:ascii="Cambria Math" w:eastAsiaTheme="minorEastAsia" w:hAnsi="Cambria Math"/>
+              </w:rPr>
+              <m:t>y</m:t>
+            </m:r>
+          </m:e>
+          <m:sub>
+            <m:r>
+              <w:rPr>
+                <w:rFonts w:ascii="Cambria Math" w:eastAsiaTheme="minorEastAsia" w:hAnsi="Cambria Math"/>
+              </w:rPr>
+              <m:t>2</m:t>
+            </m:r>
+          </m:sub>
+        </m:sSub>
+        <m:r>
+          <w:rPr>
+            <w:rFonts w:ascii="Cambria Math" w:eastAsiaTheme="minorEastAsia" w:hAnsi="Cambria Math"/>
+          </w:rPr>
+          <m:t>,…</m:t>
+        </m:r>
+      </m:oMath>
+      <w:r>
+        <w:rPr>
+          <w:rFonts w:eastAsiaTheme="minorEastAsia"/>
+        </w:rPr>
+        <w:t>) kojim se dalje propagira do kraja sustava</w:t>
+      </w:r>
+      <w:r>
+        <w:rPr>
+          <w:rFonts w:eastAsiaTheme="minorEastAsia"/>
+        </w:rPr>
+        <w:t>. Prethodno spomenuta funkcija stanice neurona određuje kakav će izlaz biti na svakom izlazu ovisno o ulazu, funkcija sadrži u sebi težine koje se pri treningu mijenjaju ovisno o stimulusu</w:t>
+      </w:r>
+      <w:r>
+        <w:rPr>
+          <w:rFonts w:eastAsiaTheme="minorEastAsia"/>
+        </w:rPr>
+        <w:t xml:space="preserve"> te onda odlazi u aktivacijsku funkciju</w:t>
+      </w:r>
+      <w:r>
+        <w:rPr>
+          <w:rFonts w:eastAsiaTheme="minorEastAsia"/>
+        </w:rPr>
+        <w:t>. Najjednostavnije objašnjenje je da svaki izlaz neurona je realna funkcija, te težina pojačava ili oslabljuje „signal“ na danom izlazu.</w:t>
+      </w:r>
+    </w:p>
+    <w:p>
+      <w:pPr>
+        <w:jc w:val="center"/>
+        <w:rPr>
+          <w:rFonts w:eastAsiaTheme="minorEastAsia"/>
+        </w:rPr>
+      </w:pPr>
+      <w:r>
+        <w:rPr>
+          <w:rFonts w:eastAsiaTheme="minorEastAsia"/>
+        </w:rPr>
+        <w:drawing>
+          <wp:inline distT="0" distB="0" distL="0" distR="0" wp14:anchorId="03139E74" wp14:editId="22B27D7E">
+            <wp:extent cx="4286848" cy="2438740"/>
+            <wp:effectExtent l="0" t="0" r="0" b="0"/>
+            <wp:docPr id="3" name="Picture 3"/>
+            <wp:cNvGraphicFramePr>
+              <a:graphicFrameLocks xmlns:a="http://schemas.openxmlformats.org/drawingml/2006/main" noChangeAspect="1"/>
+            </wp:cNvGraphicFramePr>
+            <a:graphic xmlns:a="http://schemas.openxmlformats.org/drawingml/2006/main">
+              <a:graphicData uri="http://schemas.openxmlformats.org/drawingml/2006/picture">
+                <pic:pic xmlns:pic="http://schemas.openxmlformats.org/drawingml/2006/picture">
+                  <pic:nvPicPr>
+                    <pic:cNvPr id="1" name=""/>
+                    <pic:cNvPicPr/>
+                  </pic:nvPicPr>
+                  <pic:blipFill>
+                    <a:blip r:embed="rId12"/>
+                    <a:stretch>
+                      <a:fillRect/>
+                    </a:stretch>
+                  </pic:blipFill>
+                  <pic:spPr>
+                    <a:xfrm>
+                      <a:off x="0" y="0"/>
+                      <a:ext cx="4286848" cy="2438740"/>
+                    </a:xfrm>
+                    <a:prstGeom prst="rect">
+                      <a:avLst/>
+                    </a:prstGeom>
+                  </pic:spPr>
+                </pic:pic>
+              </a:graphicData>
+            </a:graphic>
+          </wp:inline>
+        </w:drawing>
+      </w:r>
+    </w:p>
+    <w:p>
+      <w:pPr>
+        <w:jc w:val="center"/>
+        <w:rPr>
+          <w:rFonts w:eastAsiaTheme="minorEastAsia"/>
+        </w:rPr>
+      </w:pPr>
+      <w:r>
+        <w:rPr>
+          <w:rFonts w:eastAsiaTheme="minorEastAsia"/>
+        </w:rPr>
+        <w:t>Slika 2.4.2 – Matematički model neurona[</w:t>
+      </w:r>
+      <w:hyperlink r:id="rId13" w:history="1">
+        <w:r>
+          <w:rPr>
+            <w:rStyle w:val="Hyperlink"/>
+            <w:rFonts w:eastAsiaTheme="minorEastAsia"/>
+          </w:rPr>
+          <w:t>izvor slike</w:t>
+        </w:r>
+      </w:hyperlink>
+      <w:r>
+        <w:rPr>
+          <w:rFonts w:eastAsiaTheme="minorEastAsia"/>
+        </w:rPr>
+        <w:t>]</w:t>
+      </w:r>
+    </w:p>
+    <w:p>
+      <w:r>
+        <w:t>Osnovni matematički model neurona je da svaki ulaz ima svoju težinu [</w:t>
+      </w:r>
+      <w:hyperlink r:id="rId14" w:history="1">
+        <w:r>
+          <w:rPr>
+            <w:rStyle w:val="Hyperlink"/>
+          </w:rPr>
+          <w:t>izvor za ovu sekciju</w:t>
+        </w:r>
+      </w:hyperlink>
+      <w:r>
+        <w:t>], težine se postavljaju tijekom treninga ovisno o važnosti ulaza. Na kraju neuron izvršava neku funkciju (često zvana aktivacijska funkcija) nad sumom svih ulaza množeni svojim težinama te to predstavlja kao izlaz svim sljedećim spojenim neuronima. [[</w:t>
+      </w:r>
+      <w:r>
+        <w:rPr>
+          <w:highlight w:val="yellow"/>
+        </w:rPr>
+        <w:t>Ovaj dio bilo bi potrebno uklopiti sa ostatkom teksta</w:t>
+      </w:r>
+      <w:r>
+        <w:t>]]</w:t>
+      </w:r>
+    </w:p>
+    <w:p>
+      <w:pPr>
+        <w:jc w:val="center"/>
+      </w:pPr>
+      <w:r>
+        <w:lastRenderedPageBreak/>
+        <w:drawing>
+          <wp:inline distT="0" distB="0" distL="0" distR="0" wp14:anchorId="0073C04E" wp14:editId="683A4185">
+            <wp:extent cx="2753270" cy="3207318"/>
+            <wp:effectExtent l="0" t="0" r="9525" b="0"/>
+            <wp:docPr id="1" name="Picture 1"/>
+            <wp:cNvGraphicFramePr>
+              <a:graphicFrameLocks xmlns:a="http://schemas.openxmlformats.org/drawingml/2006/main" noChangeAspect="1"/>
+            </wp:cNvGraphicFramePr>
+            <a:graphic xmlns:a="http://schemas.openxmlformats.org/drawingml/2006/main">
+              <a:graphicData uri="http://schemas.openxmlformats.org/drawingml/2006/picture">
+                <pic:pic xmlns:pic="http://schemas.openxmlformats.org/drawingml/2006/picture">
+                  <pic:nvPicPr>
+                    <pic:cNvPr id="1" name="Picture 1"/>
+                    <pic:cNvPicPr/>
+                  </pic:nvPicPr>
+                  <pic:blipFill>
+                    <a:blip r:embed="rId15"/>
+                    <a:stretch>
+                      <a:fillRect/>
+                    </a:stretch>
+                  </pic:blipFill>
+                  <pic:spPr>
+                    <a:xfrm>
+                      <a:off x="0" y="0"/>
+                      <a:ext cx="2753270" cy="3207318"/>
+                    </a:xfrm>
+                    <a:prstGeom prst="rect">
+                      <a:avLst/>
+                    </a:prstGeom>
+                  </pic:spPr>
+                </pic:pic>
+              </a:graphicData>
+            </a:graphic>
+          </wp:inline>
+        </w:drawing>
+      </w:r>
+    </w:p>
+    <w:p>
+      <w:pPr>
+        <w:jc w:val="center"/>
+      </w:pPr>
+      <w:r>
+        <w:t>Slika 2.</w:t>
+      </w:r>
+      <w:r>
+        <w:t>4</w:t>
+      </w:r>
+      <w:r>
+        <w:t>.</w:t>
+      </w:r>
+      <w:r>
+        <w:t>3</w:t>
+      </w:r>
+      <w:r>
+        <w:t xml:space="preserve"> – Primjer neuronske mreže sa jednim skrivenim slojem</w:t>
+      </w:r>
+    </w:p>
+    <w:p>
+      <w:r>
+        <w:t>Kao što je na početku poglavlja spomenuto, neuroni su često poslagani u slojevima zbog jednostavnosti kreiranja modela, to ne znači da signal putuje jednom kroz model i završava odmah na izlazu, nego u modelu se mogu nalaziti razne funkcionalnosti između slojeva koje pomažu modelu postići veći uspjeh</w:t>
+      </w:r>
+      <w:r>
+        <w:t xml:space="preserve"> te glavni cilj tih slojeva je izbjegavanje mrtvih neurona.</w:t>
+      </w:r>
+      <w:r>
+        <w:t xml:space="preserve"> </w:t>
+      </w:r>
+      <w:r>
+        <w:t>[[</w:t>
+      </w:r>
+      <w:r>
+        <w:t>Prvo moramo pregledati kakve aktivacijske funkcije postoje i kako mogu pomoći.</w:t>
+      </w:r>
+      <w:r>
+        <w:t xml:space="preserve"> </w:t>
+      </w:r>
+      <w:r>
+        <w:rPr>
+          <w:highlight w:val="yellow"/>
+        </w:rPr>
+        <w:t xml:space="preserve">OVO možda </w:t>
+      </w:r>
+      <w:proofErr w:type="spellStart"/>
+      <w:r>
+        <w:rPr>
+          <w:highlight w:val="yellow"/>
+        </w:rPr>
+        <w:t>pomaketi</w:t>
+      </w:r>
+      <w:proofErr w:type="spellEnd"/>
+      <w:r>
+        <w:rPr>
+          <w:highlight w:val="yellow"/>
+        </w:rPr>
+        <w:t>, pokazati treniranje prvo</w:t>
+      </w:r>
+      <w:r>
+        <w:t xml:space="preserve"> i zapisati tekst za taj dio pa micati okolo stvari</w:t>
+      </w:r>
+      <w:r>
+        <w:t>]]</w:t>
+      </w:r>
+    </w:p>
+    <w:p>
+      <w:pPr>
+        <w:pStyle w:val="Heading3"/>
+        <w:numPr>
+          <w:ilvl w:val="2"/>
+          <w:numId w:val="4"/>
+        </w:numPr>
+      </w:pPr>
+      <w:bookmarkStart w:id="7" w:name="_Toc73017061"/>
+      <w:r>
+        <w:t>Aktivacijske funkcije</w:t>
+      </w:r>
+      <w:bookmarkEnd w:id="7"/>
+    </w:p>
+    <w:p>
+      <w:pPr>
+        <w:ind w:firstLine="708"/>
+      </w:pPr>
+      <w:r>
+        <w:t>Aktivacijske funkcije korištene u umjetnim neuronima</w:t>
+      </w:r>
+      <w:r>
+        <w:t xml:space="preserve"> djeluju nad sumom ulaza množeni sa njihovim pripadajućim težinama. Te funkcije daju </w:t>
+      </w:r>
+      <w:r>
+        <w:t>drugačije izlaze ovisno o treniranim parametrima težine u neuronima</w:t>
+      </w:r>
+      <w:r>
+        <w:t>.[</w:t>
+      </w:r>
+      <w:hyperlink r:id="rId16" w:history="1">
+        <w:r>
+          <w:rPr>
+            <w:rStyle w:val="Hyperlink"/>
+          </w:rPr>
+          <w:t>izvor za ovu sekciju</w:t>
+        </w:r>
+      </w:hyperlink>
+      <w:r>
+        <w:t>]</w:t>
+      </w:r>
+    </w:p>
+    <w:p>
+      <w:r>
+        <w:t>Najčešć</w:t>
+      </w:r>
+      <w:r>
+        <w:t>e korišteni</w:t>
+      </w:r>
+      <w:r>
+        <w:t xml:space="preserve"> u praksi su:</w:t>
+      </w:r>
+    </w:p>
+    <w:p>
+      <w:pPr>
+        <w:pStyle w:val="ListParagraph"/>
+        <w:numPr>
+          <w:ilvl w:val="0"/>
+          <w:numId w:val="12"/>
+        </w:numPr>
+      </w:pPr>
+      <w:proofErr w:type="spellStart"/>
+      <w:r>
+        <w:rPr>
+          <w:rFonts w:eastAsiaTheme="minorEastAsia"/>
+        </w:rPr>
+        <w:t>Sigmoid</w:t>
+      </w:r>
+      <w:proofErr w:type="spellEnd"/>
+      <w:r>
+        <w:rPr>
+          <w:rFonts w:eastAsiaTheme="minorEastAsia"/>
+        </w:rPr>
+        <w:t>(logistička) funkcija:</w:t>
+      </w:r>
+    </w:p>
+    <w:p>
+      <m:oMathPara>
+        <m:oMath>
+          <m:r>
+            <w:rPr>
+              <w:rFonts w:ascii="Cambria Math" w:eastAsiaTheme="minorEastAsia" w:hAnsi="Cambria Math"/>
+              <w:sz w:val="28"/>
+              <w:szCs w:val="28"/>
+            </w:rPr>
+            <m:t>f</m:t>
+          </m:r>
+          <m:d>
+            <m:dPr>
+              <m:ctrlPr>
+                <w:rPr>
+                  <w:rFonts w:ascii="Cambria Math" w:eastAsiaTheme="minorEastAsia" w:hAnsi="Cambria Math"/>
+                  <w:i/>
+                  <w:sz w:val="28"/>
+                  <w:szCs w:val="28"/>
+                </w:rPr>
+              </m:ctrlPr>
+            </m:dPr>
+            <m:e>
+              <m:r>
+                <w:rPr>
+                  <w:rFonts w:ascii="Cambria Math" w:eastAsiaTheme="minorEastAsia" w:hAnsi="Cambria Math"/>
+                  <w:sz w:val="28"/>
+                  <w:szCs w:val="28"/>
+                </w:rPr>
+                <m:t>x</m:t>
+              </m:r>
+            </m:e>
+          </m:d>
+          <m:r>
+            <w:rPr>
+              <w:rFonts w:ascii="Cambria Math" w:eastAsiaTheme="minorEastAsia" w:hAnsi="Cambria Math"/>
+              <w:sz w:val="28"/>
+              <w:szCs w:val="28"/>
+            </w:rPr>
+            <m:t>=</m:t>
+          </m:r>
+          <m:f>
+            <m:fPr>
+              <m:ctrlPr>
+                <w:rPr>
+                  <w:rFonts w:ascii="Cambria Math" w:eastAsiaTheme="minorEastAsia" w:hAnsi="Cambria Math"/>
+                  <w:i/>
+                  <w:sz w:val="28"/>
+                  <w:szCs w:val="28"/>
+                </w:rPr>
+              </m:ctrlPr>
+            </m:fPr>
+            <m:num>
+              <m:r>
+                <w:rPr>
+                  <w:rFonts w:ascii="Cambria Math" w:eastAsiaTheme="minorEastAsia" w:hAnsi="Cambria Math"/>
+                  <w:sz w:val="28"/>
+                  <w:szCs w:val="28"/>
+                </w:rPr>
+                <m:t>1</m:t>
+              </m:r>
+            </m:num>
+            <m:den>
+              <m:r>
+                <w:rPr>
+                  <w:rFonts w:ascii="Cambria Math" w:eastAsiaTheme="minorEastAsia" w:hAnsi="Cambria Math"/>
+                  <w:sz w:val="28"/>
+                  <w:szCs w:val="28"/>
+                </w:rPr>
+                <m:t>1+</m:t>
+              </m:r>
+              <m:sSup>
+                <m:sSupPr>
+                  <m:ctrlPr>
+                    <w:rPr>
+                      <w:rFonts w:ascii="Cambria Math" w:eastAsiaTheme="minorEastAsia" w:hAnsi="Cambria Math"/>
+                      <w:i/>
+                      <w:sz w:val="28"/>
+                      <w:szCs w:val="28"/>
+                    </w:rPr>
+                  </m:ctrlPr>
+                </m:sSupPr>
+                <m:e>
+                  <m:r>
+                    <w:rPr>
+                      <w:rFonts w:ascii="Cambria Math" w:eastAsiaTheme="minorEastAsia" w:hAnsi="Cambria Math"/>
+                      <w:sz w:val="28"/>
+                      <w:szCs w:val="28"/>
+                    </w:rPr>
+                    <m:t>e</m:t>
+                  </m:r>
+                </m:e>
+                <m:sup>
+                  <m:r>
+                    <w:rPr>
+                      <w:rFonts w:ascii="Cambria Math" w:eastAsiaTheme="minorEastAsia" w:hAnsi="Cambria Math"/>
+                      <w:sz w:val="28"/>
+                      <w:szCs w:val="28"/>
+                    </w:rPr>
+                    <m:t>-x</m:t>
+                  </m:r>
+                </m:sup>
+              </m:sSup>
+            </m:den>
+          </m:f>
+        </m:oMath>
+      </m:oMathPara>
+    </w:p>
+    <w:p>
+      <w:pPr>
+        <w:pStyle w:val="ListParagraph"/>
+        <w:numPr>
+          <w:ilvl w:val="0"/>
+          <w:numId w:val="12"/>
+        </w:numPr>
+      </w:pPr>
+      <w:proofErr w:type="spellStart"/>
+      <w:r>
+        <w:rPr>
+          <w:rFonts w:eastAsiaTheme="minorEastAsia"/>
+        </w:rPr>
+        <w:t>Tanh</w:t>
+      </w:r>
+      <w:proofErr w:type="spellEnd"/>
+      <w:r>
+        <w:rPr>
+          <w:rFonts w:eastAsiaTheme="minorEastAsia"/>
+        </w:rPr>
+        <w:t xml:space="preserve"> aktivacijska funkcija:</w:t>
+      </w:r>
+    </w:p>
+    <w:p>
+      <w:pPr>
+        <w:pStyle w:val="ListParagraph"/>
+        <w:ind w:left="360"/>
+      </w:pPr>
+      <m:oMathPara>
+        <m:oMath>
+          <m:r>
+            <w:rPr>
+              <w:rFonts w:ascii="Cambria Math" w:eastAsiaTheme="minorEastAsia" w:hAnsi="Cambria Math"/>
+              <w:sz w:val="28"/>
+              <w:szCs w:val="24"/>
+            </w:rPr>
+            <w:lastRenderedPageBreak/>
+            <m:t>f</m:t>
+          </m:r>
+          <m:d>
+            <m:dPr>
+              <m:ctrlPr>
+                <w:rPr>
+                  <w:rFonts w:ascii="Cambria Math" w:eastAsiaTheme="minorEastAsia" w:hAnsi="Cambria Math"/>
+                  <w:i/>
+                  <w:sz w:val="28"/>
+                  <w:szCs w:val="24"/>
+                </w:rPr>
+              </m:ctrlPr>
+            </m:dPr>
+            <m:e>
+              <m:r>
+                <w:rPr>
+                  <w:rFonts w:ascii="Cambria Math" w:eastAsiaTheme="minorEastAsia" w:hAnsi="Cambria Math"/>
+                  <w:sz w:val="28"/>
+                  <w:szCs w:val="24"/>
+                </w:rPr>
+                <m:t>x</m:t>
+              </m:r>
+            </m:e>
+          </m:d>
+          <m:r>
+            <w:rPr>
+              <w:rFonts w:ascii="Cambria Math" w:eastAsiaTheme="minorEastAsia" w:hAnsi="Cambria Math"/>
+              <w:sz w:val="28"/>
+              <w:szCs w:val="24"/>
+            </w:rPr>
+            <m:t>=</m:t>
+          </m:r>
+          <m:f>
+            <m:fPr>
+              <m:ctrlPr>
+                <w:rPr>
+                  <w:rFonts w:ascii="Cambria Math" w:eastAsiaTheme="minorEastAsia" w:hAnsi="Cambria Math"/>
+                  <w:i/>
+                  <w:sz w:val="28"/>
+                  <w:szCs w:val="24"/>
+                </w:rPr>
+              </m:ctrlPr>
+            </m:fPr>
+            <m:num>
+              <m:sSup>
+                <m:sSupPr>
+                  <m:ctrlPr>
+                    <w:rPr>
+                      <w:rFonts w:ascii="Cambria Math" w:eastAsiaTheme="minorEastAsia" w:hAnsi="Cambria Math"/>
+                      <w:i/>
+                      <w:sz w:val="28"/>
+                      <w:szCs w:val="24"/>
+                    </w:rPr>
+                  </m:ctrlPr>
+                </m:sSupPr>
+                <m:e>
+                  <m:r>
+                    <w:rPr>
+                      <w:rFonts w:ascii="Cambria Math" w:eastAsiaTheme="minorEastAsia" w:hAnsi="Cambria Math"/>
+                      <w:sz w:val="28"/>
+                      <w:szCs w:val="24"/>
+                    </w:rPr>
+                    <m:t>e</m:t>
+                  </m:r>
+                </m:e>
+                <m:sup>
+                  <m:r>
+                    <w:rPr>
+                      <w:rFonts w:ascii="Cambria Math" w:eastAsiaTheme="minorEastAsia" w:hAnsi="Cambria Math"/>
+                      <w:sz w:val="28"/>
+                      <w:szCs w:val="24"/>
+                    </w:rPr>
+                    <m:t>x</m:t>
+                  </m:r>
+                </m:sup>
+              </m:sSup>
+              <m:r>
+                <w:rPr>
+                  <w:rFonts w:ascii="Cambria Math" w:eastAsiaTheme="minorEastAsia" w:hAnsi="Cambria Math"/>
+                  <w:sz w:val="28"/>
+                  <w:szCs w:val="24"/>
+                </w:rPr>
+                <m:t>-</m:t>
+              </m:r>
+              <m:sSup>
+                <m:sSupPr>
+                  <m:ctrlPr>
+                    <w:rPr>
+                      <w:rFonts w:ascii="Cambria Math" w:eastAsiaTheme="minorEastAsia" w:hAnsi="Cambria Math"/>
+                      <w:i/>
+                      <w:sz w:val="28"/>
+                      <w:szCs w:val="24"/>
+                    </w:rPr>
+                  </m:ctrlPr>
+                </m:sSupPr>
+                <m:e>
+                  <m:r>
+                    <w:rPr>
+                      <w:rFonts w:ascii="Cambria Math" w:eastAsiaTheme="minorEastAsia" w:hAnsi="Cambria Math"/>
+                      <w:sz w:val="28"/>
+                      <w:szCs w:val="24"/>
+                    </w:rPr>
+                    <m:t>e</m:t>
+                  </m:r>
+                </m:e>
+                <m:sup>
+                  <m:r>
+                    <w:rPr>
+                      <w:rFonts w:ascii="Cambria Math" w:eastAsiaTheme="minorEastAsia" w:hAnsi="Cambria Math"/>
+                      <w:sz w:val="28"/>
+                      <w:szCs w:val="24"/>
+                    </w:rPr>
+                    <m:t>-x</m:t>
+                  </m:r>
+                </m:sup>
+              </m:sSup>
+            </m:num>
+            <m:den>
+              <m:sSup>
+                <m:sSupPr>
+                  <m:ctrlPr>
+                    <w:rPr>
+                      <w:rFonts w:ascii="Cambria Math" w:eastAsiaTheme="minorEastAsia" w:hAnsi="Cambria Math"/>
+                      <w:i/>
+                      <w:sz w:val="28"/>
+                      <w:szCs w:val="24"/>
+                    </w:rPr>
+                  </m:ctrlPr>
+                </m:sSupPr>
+                <m:e>
+                  <m:r>
+                    <w:rPr>
+                      <w:rFonts w:ascii="Cambria Math" w:eastAsiaTheme="minorEastAsia" w:hAnsi="Cambria Math"/>
+                      <w:sz w:val="28"/>
+                      <w:szCs w:val="24"/>
+                    </w:rPr>
+                    <m:t>e</m:t>
+                  </m:r>
+                </m:e>
+                <m:sup>
+                  <m:r>
+                    <w:rPr>
+                      <w:rFonts w:ascii="Cambria Math" w:eastAsiaTheme="minorEastAsia" w:hAnsi="Cambria Math"/>
+                      <w:sz w:val="28"/>
+                      <w:szCs w:val="24"/>
+                    </w:rPr>
+                    <m:t>x</m:t>
+                  </m:r>
+                </m:sup>
+              </m:sSup>
+              <m:r>
+                <w:rPr>
+                  <w:rFonts w:ascii="Cambria Math" w:eastAsiaTheme="minorEastAsia" w:hAnsi="Cambria Math"/>
+                  <w:sz w:val="28"/>
+                  <w:szCs w:val="24"/>
+                </w:rPr>
+                <m:t>+</m:t>
+              </m:r>
+              <m:sSup>
+                <m:sSupPr>
+                  <m:ctrlPr>
+                    <w:rPr>
+                      <w:rFonts w:ascii="Cambria Math" w:eastAsiaTheme="minorEastAsia" w:hAnsi="Cambria Math"/>
+                      <w:i/>
+                      <w:sz w:val="28"/>
+                      <w:szCs w:val="24"/>
+                    </w:rPr>
+                  </m:ctrlPr>
+                </m:sSupPr>
+                <m:e>
+                  <m:r>
+                    <w:rPr>
+                      <w:rFonts w:ascii="Cambria Math" w:eastAsiaTheme="minorEastAsia" w:hAnsi="Cambria Math"/>
+                      <w:sz w:val="28"/>
+                      <w:szCs w:val="24"/>
+                    </w:rPr>
+                    <m:t>e</m:t>
+                  </m:r>
+                </m:e>
+                <m:sup>
+                  <m:r>
+                    <w:rPr>
+                      <w:rFonts w:ascii="Cambria Math" w:eastAsiaTheme="minorEastAsia" w:hAnsi="Cambria Math"/>
+                      <w:sz w:val="28"/>
+                      <w:szCs w:val="24"/>
+                    </w:rPr>
+                    <m:t>-x</m:t>
+                  </m:r>
+                </m:sup>
+              </m:sSup>
+            </m:den>
+          </m:f>
+          <m:r>
+            <w:rPr>
+              <w:rFonts w:eastAsiaTheme="minorEastAsia"/>
+              <w:sz w:val="28"/>
+              <w:szCs w:val="24"/>
+            </w:rPr>
+            <w:br/>
+          </m:r>
+        </m:oMath>
+      </m:oMathPara>
+    </w:p>
+    <w:p>
+      <w:pPr>
+        <w:pStyle w:val="ListParagraph"/>
+        <w:numPr>
+          <w:ilvl w:val="0"/>
+          <w:numId w:val="12"/>
+        </w:numPr>
+      </w:pPr>
+      <w:proofErr w:type="spellStart"/>
+      <w:r>
+        <w:rPr>
+          <w:rFonts w:eastAsiaTheme="minorEastAsia"/>
+        </w:rPr>
+        <w:t>ReLu</w:t>
+      </w:r>
+      <w:proofErr w:type="spellEnd"/>
+      <w:r>
+        <w:rPr>
+          <w:rFonts w:eastAsiaTheme="minorEastAsia"/>
+        </w:rPr>
+        <w:t xml:space="preserve"> aktivacija (ispravljena linearna jedinica):</w:t>
+      </w:r>
+    </w:p>
+    <w:p>
+      <w:pPr>
+        <w:pStyle w:val="ListParagraph"/>
+        <w:ind w:left="360"/>
+        <w:rPr>
+          <w:rFonts w:eastAsiaTheme="minorEastAsia"/>
+          <w:sz w:val="28"/>
+          <w:szCs w:val="24"/>
+        </w:rPr>
+      </w:pPr>
+      <m:oMathPara>
+        <m:oMath>
+          <m:r>
+            <w:rPr>
+              <w:rFonts w:ascii="Cambria Math" w:eastAsiaTheme="minorEastAsia" w:hAnsi="Cambria Math"/>
+              <w:sz w:val="28"/>
+              <w:szCs w:val="24"/>
+            </w:rPr>
+            <m:t>f</m:t>
+          </m:r>
+          <m:d>
+            <m:dPr>
+              <m:ctrlPr>
+                <w:rPr>
+                  <w:rFonts w:ascii="Cambria Math" w:eastAsiaTheme="minorEastAsia" w:hAnsi="Cambria Math"/>
+                  <w:i/>
+                  <w:sz w:val="28"/>
+                  <w:szCs w:val="24"/>
+                </w:rPr>
+              </m:ctrlPr>
+            </m:dPr>
+            <m:e>
+              <m:r>
+                <w:rPr>
+                  <w:rFonts w:ascii="Cambria Math" w:eastAsiaTheme="minorEastAsia" w:hAnsi="Cambria Math"/>
+                  <w:sz w:val="28"/>
+                  <w:szCs w:val="24"/>
+                </w:rPr>
+                <m:t>x</m:t>
+              </m:r>
+            </m:e>
+          </m:d>
+          <m:r>
+            <w:rPr>
+              <w:rFonts w:ascii="Cambria Math" w:eastAsiaTheme="minorEastAsia" w:hAnsi="Cambria Math"/>
+              <w:sz w:val="28"/>
+              <w:szCs w:val="24"/>
+            </w:rPr>
+            <m:t>=</m:t>
+          </m:r>
+          <m:func>
+            <m:funcPr>
+              <m:ctrlPr>
+                <w:rPr>
+                  <w:rFonts w:ascii="Cambria Math" w:eastAsiaTheme="minorEastAsia" w:hAnsi="Cambria Math"/>
+                  <w:sz w:val="28"/>
+                  <w:szCs w:val="24"/>
+                </w:rPr>
+              </m:ctrlPr>
+            </m:funcPr>
+            <m:fName>
+              <m:r>
+                <m:rPr>
+                  <m:sty m:val="p"/>
+                </m:rPr>
+                <w:rPr>
+                  <w:rFonts w:ascii="Cambria Math" w:eastAsiaTheme="minorEastAsia" w:hAnsi="Cambria Math"/>
+                  <w:sz w:val="28"/>
+                  <w:szCs w:val="24"/>
+                </w:rPr>
+                <m:t>max</m:t>
+              </m:r>
+              <m:ctrlPr>
+                <w:rPr>
+                  <w:rFonts w:ascii="Cambria Math" w:eastAsiaTheme="minorEastAsia" w:hAnsi="Cambria Math"/>
+                  <w:i/>
+                  <w:sz w:val="28"/>
+                  <w:szCs w:val="24"/>
+                </w:rPr>
+              </m:ctrlPr>
+            </m:fName>
+            <m:e>
+              <m:d>
+                <m:dPr>
+                  <m:ctrlPr>
+                    <w:rPr>
+                      <w:rFonts w:ascii="Cambria Math" w:eastAsiaTheme="minorEastAsia" w:hAnsi="Cambria Math"/>
+                      <w:i/>
+                      <w:sz w:val="28"/>
+                      <w:szCs w:val="24"/>
+                    </w:rPr>
+                  </m:ctrlPr>
+                </m:dPr>
+                <m:e>
+                  <m:r>
+                    <w:rPr>
+                      <w:rFonts w:ascii="Cambria Math" w:eastAsiaTheme="minorEastAsia" w:hAnsi="Cambria Math"/>
+                      <w:sz w:val="28"/>
+                      <w:szCs w:val="24"/>
+                    </w:rPr>
+                    <m:t xml:space="preserve">0, </m:t>
+                  </m:r>
+                  <m:r>
+                    <w:rPr>
+                      <w:rFonts w:ascii="Cambria Math" w:eastAsiaTheme="minorEastAsia" w:hAnsi="Cambria Math"/>
+                      <w:sz w:val="28"/>
+                      <w:szCs w:val="24"/>
+                    </w:rPr>
+                    <m:t>x</m:t>
+                  </m:r>
+                </m:e>
+              </m:d>
+            </m:e>
+          </m:func>
+        </m:oMath>
+      </m:oMathPara>
+    </w:p>
+    <w:p>
+      <w:pPr>
+        <w:jc w:val="center"/>
+      </w:pPr>
+      <w:r>
+        <w:drawing>
+          <wp:inline distT="0" distB="0" distL="0" distR="0" wp14:anchorId="7EA3C918" wp14:editId="13B058E8">
+            <wp:extent cx="4486009" cy="1855470"/>
+            <wp:effectExtent l="0" t="0" r="0" b="0"/>
+            <wp:docPr id="4" name="Picture 4"/>
+            <wp:cNvGraphicFramePr>
+              <a:graphicFrameLocks xmlns:a="http://schemas.openxmlformats.org/drawingml/2006/main" noChangeAspect="1"/>
+            </wp:cNvGraphicFramePr>
+            <a:graphic xmlns:a="http://schemas.openxmlformats.org/drawingml/2006/main">
+              <a:graphicData uri="http://schemas.openxmlformats.org/drawingml/2006/picture">
+                <pic:pic xmlns:pic="http://schemas.openxmlformats.org/drawingml/2006/picture">
+                  <pic:nvPicPr>
+                    <pic:cNvPr id="4" name="Picture 4"/>
+                    <pic:cNvPicPr/>
+                  </pic:nvPicPr>
+                  <pic:blipFill>
+                    <a:blip r:embed="rId17">
+                      <a:extLst>
+                        <a:ext uri="{28A0092B-C50C-407E-A947-70E740481C1C}">
+                          <a14:useLocalDpi xmlns:a14="http://schemas.microsoft.com/office/drawing/2010/main" val="0"/>
+                        </a:ext>
+                        <a:ext uri="{96DAC541-7B7A-43D3-8B79-37D633B846F1}">
+                          <asvg:svgBlip xmlns:asvg="http://schemas.microsoft.com/office/drawing/2016/SVG/main" r:embed="rId18"/>
+                        </a:ext>
+                      </a:extLst>
+                    </a:blip>
+                    <a:stretch>
+                      <a:fillRect/>
+                    </a:stretch>
+                  </pic:blipFill>
+                  <pic:spPr>
+                    <a:xfrm>
+                      <a:off x="0" y="0"/>
+                      <a:ext cx="4486009" cy="1855470"/>
+                    </a:xfrm>
+                    <a:prstGeom prst="rect">
+                      <a:avLst/>
+                    </a:prstGeom>
+                  </pic:spPr>
+                </pic:pic>
+              </a:graphicData>
+            </a:graphic>
+          </wp:inline>
+        </w:drawing>
+      </w:r>
+    </w:p>
+    <w:p>
+      <w:pPr>
+        <w:jc w:val="center"/>
+      </w:pPr>
+      <w:r>
+        <w:t xml:space="preserve">Slika 2.4.1.1 – Prikaz aktivacijskih funkcija </w:t>
+      </w:r>
+      <w:proofErr w:type="spellStart"/>
+      <w:r>
+        <w:t>ReLu</w:t>
+      </w:r>
+      <w:proofErr w:type="spellEnd"/>
+      <w:r>
+        <w:t xml:space="preserve">, </w:t>
+      </w:r>
+      <w:proofErr w:type="spellStart"/>
+      <w:r>
+        <w:t>sigmoid</w:t>
+      </w:r>
+      <w:proofErr w:type="spellEnd"/>
+      <w:r>
+        <w:t xml:space="preserve"> i </w:t>
+      </w:r>
+      <w:proofErr w:type="spellStart"/>
+      <w:r>
+        <w:t>Tanh</w:t>
+      </w:r>
+      <w:proofErr w:type="spellEnd"/>
+    </w:p>
+    <w:p>
+      <w:pPr>
+        <w:pStyle w:val="Heading3"/>
+        <w:numPr>
+          <w:ilvl w:val="2"/>
+          <w:numId w:val="4"/>
+        </w:numPr>
+      </w:pPr>
+      <w:r>
+        <w:t>Treniranje neuronskih mreža</w:t>
+      </w:r>
+    </w:p>
+    <w:p>
+      <w:pPr>
+        <w:ind w:firstLine="708"/>
+      </w:pPr>
+      <w:r>
+        <w:t>[[</w:t>
+      </w:r>
+      <w:proofErr w:type="spellStart"/>
+      <w:r>
+        <w:rPr>
+          <w:highlight w:val="yellow"/>
+        </w:rPr>
+        <w:t>namjesitti</w:t>
+      </w:r>
+      <w:proofErr w:type="spellEnd"/>
+      <w:r>
+        <w:rPr>
+          <w:highlight w:val="yellow"/>
+        </w:rPr>
+        <w:t xml:space="preserve"> ovo i aktivacijske funkcije da ima smisla</w:t>
+      </w:r>
+      <w:r>
+        <w:t>]]</w:t>
+      </w:r>
+      <w:r>
+        <w:t xml:space="preserve">Treniranje neuronskih mreža se izvodi preko stohastičkog gradijentnog spusta (engl. </w:t>
+      </w:r>
+      <w:r>
+        <w:rPr>
+          <w:i/>
+          <w:iCs/>
+          <w:lang w:val="en-US"/>
+        </w:rPr>
+        <w:t>stochastic gradient descend</w:t>
+      </w:r>
+      <w:r>
+        <w:t>), na kraju kad model završi predviđanje algoritam treniranja izračunava pogrešku na svakom izlazu izlaznog sloja mreže, te greške onda prema ulazu propagira kroz sve slojeve unatrag. To zahtjeva da su aktivacijske funkcije derivabilne da bi se mogao proces nastaviti</w:t>
+      </w:r>
+      <w:r>
+        <w:t xml:space="preserve"> u tom smjeru</w:t>
+      </w:r>
+      <w:r>
+        <w:t>.</w:t>
+      </w:r>
+      <w:r>
+        <w:t xml:space="preserve"> Kako algoritam treniranja prolazi kroz neurone ono namješta njihove težina na ulazima prema vrijednostima koje misli da će dovesti do boljih rezultata.</w:t>
+      </w:r>
+    </w:p>
+    <w:p>
+      <w:r>
+        <w:t xml:space="preserve">Ovdje se pojavljuje problem u treniranju neuronskih mreža, naime problemi </w:t>
+      </w:r>
+      <w:r>
+        <w:t>nestajućeg i eksplodirajućeg gradijenta</w:t>
+      </w:r>
+      <w:r>
+        <w:t xml:space="preserve"> </w:t>
+      </w:r>
+      <w:r>
+        <w:t>[</w:t>
+      </w:r>
+      <w:hyperlink r:id="rId19" w:anchor="v=onepage&amp;q&amp;f=false" w:history="1">
+        <w:r>
+          <w:rPr>
+            <w:rStyle w:val="Hyperlink"/>
+          </w:rPr>
+          <w:t>izvor za ovu sekciju</w:t>
+        </w:r>
+      </w:hyperlink>
+      <w:r>
+        <w:t>]</w:t>
+      </w:r>
+      <w:r>
+        <w:t>.</w:t>
+      </w:r>
+      <w:r>
+        <w:t xml:space="preserve"> Kako se trenira vrlo duboka mreža sa mnogo slojeva, dolazi problem nestajućeg gradijenta jer kako se greška i ispravci propagiraju prema nazad, kako dolazi prema kraju taj gradijent se toliko smanjio da ima malen ili neznatan utjecaj. Na suprotnom kraju, kako se gradijent propagira kroz slojeve može doći do toga da eksplodira, te da svi neuroni onda usklađuju težine sa tim gradijentom što dovodi do problema</w:t>
+      </w:r>
+      <w:r>
+        <w:t xml:space="preserve"> pri sljedećem ciklusu treniranja.</w:t>
+      </w:r>
+    </w:p>
+    <w:p>
+      <w:r>
+        <w:t xml:space="preserve">Ciklusi treniranja nad skupom podataka se nazivaju epohe, svaka epoha ima </w:t>
+      </w:r>
+    </w:p>
+    <w:p>
+      <w:r>
+        <w:t>[[</w:t>
+      </w:r>
+      <w:r>
+        <w:rPr>
+          <w:highlight w:val="yellow"/>
+        </w:rPr>
+        <w:t xml:space="preserve">Ovaj dio možda </w:t>
+      </w:r>
+      <w:proofErr w:type="spellStart"/>
+      <w:r>
+        <w:rPr>
+          <w:highlight w:val="yellow"/>
+        </w:rPr>
+        <w:t>pomaketi</w:t>
+      </w:r>
+      <w:proofErr w:type="spellEnd"/>
+      <w:r>
+        <w:rPr>
+          <w:highlight w:val="yellow"/>
+        </w:rPr>
+        <w:t xml:space="preserve"> kod aktivacijskih funkcija</w:t>
+      </w:r>
+      <w:r>
+        <w:t>]]U dijelu nestajućeg gradijenta važnu ulogu igra aktivacijska funkcija tih neurona.</w:t>
+      </w:r>
+    </w:p>
     <w:sectPr>
+      <w:footerReference w:type="default" r:id="rId20"/>
       <w:pgSz w:w="11906" w:h="16838"/>
       <w:pgMar w:top="1440" w:right="1440" w:bottom="1440" w:left="1440" w:header="708" w:footer="708" w:gutter="0"/>
+      <w:pgNumType w:start="1"/>
       <w:cols w:space="708"/>
       <w:docGrid w:linePitch="360"/>
     </w:sectPr>
@@ -1731,9 +3281,251 @@
 </w:document>
 </file>
 
+<file path=word/endnotes.xml><?xml version="1.0" encoding="utf-8"?>
+<w:endnotes xmlns:wpc="http://schemas.microsoft.com/office/word/2010/wordprocessingCanvas" xmlns:cx="http://schemas.microsoft.com/office/drawing/2014/chartex" xmlns:cx1="http://schemas.microsoft.com/office/drawing/2015/9/8/chartex" xmlns:cx2="http://schemas.microsoft.com/office/drawing/2015/10/21/chartex" xmlns:cx3="http://schemas.microsoft.com/office/drawing/2016/5/9/chartex" xmlns:cx4="http://schemas.microsoft.com/office/drawing/2016/5/10/chartex" xmlns:cx5="http://schemas.microsoft.com/office/drawing/2016/5/11/chartex" xmlns:cx6="http://schemas.microsoft.com/office/drawing/2016/5/12/chartex" xmlns:cx7="http://schemas.microsoft.com/office/drawing/2016/5/13/chartex" xmlns:cx8="http://schemas.microsoft.com/office/drawing/2016/5/14/chartex" xmlns:mc="http://schemas.openxmlformats.org/markup-compatibility/2006" xmlns:aink="http://schemas.microsoft.com/office/drawing/2016/ink" xmlns:am3d="http://schemas.microsoft.com/office/drawing/2017/model3d" xmlns:o="urn:schemas-microsoft-com:office:office" xmlns:r="http://schemas.openxmlformats.org/officeDocument/2006/relationships" xmlns:m="http://schemas.openxmlformats.org/officeDocument/2006/math" xmlns:v="urn:schemas-microsoft-com:vml" xmlns:wp14="http://schemas.microsoft.com/office/word/2010/wordprocessingDrawing" xmlns:wp="http://schemas.openxmlformats.org/drawingml/2006/wordprocessingDrawing" xmlns:w10="urn:schemas-microsoft-com:office:word" xmlns:w="http://schemas.openxmlformats.org/wordprocessingml/2006/main" xmlns:w14="http://schemas.microsoft.com/office/word/2010/wordml" xmlns:w15="http://schemas.microsoft.com/office/word/2012/wordml" xmlns:w16cex="http://schemas.microsoft.com/office/word/2018/wordml/cex" xmlns:w16cid="http://schemas.microsoft.com/office/word/2016/wordml/cid" xmlns:w16="http://schemas.microsoft.com/office/word/2018/wordml" xmlns:w16sdtdh="http://schemas.microsoft.com/office/word/2020/wordml/sdtdatahash" xmlns:w16se="http://schemas.microsoft.com/office/word/2015/wordml/symex" xmlns:wpg="http://schemas.microsoft.com/office/word/2010/wordprocessingGroup" xmlns:wpi="http://schemas.microsoft.com/office/word/2010/wordprocessingInk" xmlns:wne="http://schemas.microsoft.com/office/word/2006/wordml" xmlns:wps="http://schemas.microsoft.com/office/word/2010/wordprocessingShape" mc:Ignorable="w14 w15 w16se w16cid w16 w16cex w16sdtdh wp14">
+  <w:endnote w:type="separator" w:id="-1">
+    <w:p>
+      <w:pPr>
+        <w:spacing w:after="0" w:line="240" w:lineRule="auto"/>
+      </w:pPr>
+      <w:r>
+        <w:separator/>
+      </w:r>
+    </w:p>
+  </w:endnote>
+  <w:endnote w:type="continuationSeparator" w:id="0">
+    <w:p>
+      <w:pPr>
+        <w:spacing w:after="0" w:line="240" w:lineRule="auto"/>
+      </w:pPr>
+      <w:r>
+        <w:continuationSeparator/>
+      </w:r>
+    </w:p>
+  </w:endnote>
+</w:endnotes>
+</file>
+
+<file path=word/footer1.xml><?xml version="1.0" encoding="utf-8"?>
+<w:ftr xmlns:wpc="http://schemas.microsoft.com/office/word/2010/wordprocessingCanvas" xmlns:cx="http://schemas.microsoft.com/office/drawing/2014/chartex" xmlns:cx1="http://schemas.microsoft.com/office/drawing/2015/9/8/chartex" xmlns:cx2="http://schemas.microsoft.com/office/drawing/2015/10/21/chartex" xmlns:cx3="http://schemas.microsoft.com/office/drawing/2016/5/9/chartex" xmlns:cx4="http://schemas.microsoft.com/office/drawing/2016/5/10/chartex" xmlns:cx5="http://schemas.microsoft.com/office/drawing/2016/5/11/chartex" xmlns:cx6="http://schemas.microsoft.com/office/drawing/2016/5/12/chartex" xmlns:cx7="http://schemas.microsoft.com/office/drawing/2016/5/13/chartex" xmlns:cx8="http://schemas.microsoft.com/office/drawing/2016/5/14/chartex" xmlns:mc="http://schemas.openxmlformats.org/markup-compatibility/2006" xmlns:aink="http://schemas.microsoft.com/office/drawing/2016/ink" xmlns:am3d="http://schemas.microsoft.com/office/drawing/2017/model3d" xmlns:o="urn:schemas-microsoft-com:office:office" xmlns:r="http://schemas.openxmlformats.org/officeDocument/2006/relationships" xmlns:m="http://schemas.openxmlformats.org/officeDocument/2006/math" xmlns:v="urn:schemas-microsoft-com:vml" xmlns:wp14="http://schemas.microsoft.com/office/word/2010/wordprocessingDrawing" xmlns:wp="http://schemas.openxmlformats.org/drawingml/2006/wordprocessingDrawing" xmlns:w10="urn:schemas-microsoft-com:office:word" xmlns:w="http://schemas.openxmlformats.org/wordprocessingml/2006/main" xmlns:w14="http://schemas.microsoft.com/office/word/2010/wordml" xmlns:w15="http://schemas.microsoft.com/office/word/2012/wordml" xmlns:w16cex="http://schemas.microsoft.com/office/word/2018/wordml/cex" xmlns:w16cid="http://schemas.microsoft.com/office/word/2016/wordml/cid" xmlns:w16="http://schemas.microsoft.com/office/word/2018/wordml" xmlns:w16sdtdh="http://schemas.microsoft.com/office/word/2020/wordml/sdtdatahash" xmlns:w16se="http://schemas.microsoft.com/office/word/2015/wordml/symex" xmlns:wpg="http://schemas.microsoft.com/office/word/2010/wordprocessingGroup" xmlns:wpi="http://schemas.microsoft.com/office/word/2010/wordprocessingInk" xmlns:wne="http://schemas.microsoft.com/office/word/2006/wordml" xmlns:wps="http://schemas.microsoft.com/office/word/2010/wordprocessingShape" mc:Ignorable="w14 w15 w16se w16cid w16 w16cex w16sdtdh wp14">
+  <w:p>
+    <w:pPr>
+      <w:pStyle w:val="Footer"/>
+      <w:jc w:val="right"/>
+    </w:pPr>
+  </w:p>
+  <w:p>
+    <w:pPr>
+      <w:pStyle w:val="Footer"/>
+    </w:pPr>
+  </w:p>
+</w:ftr>
+</file>
+
+<file path=word/footer2.xml><?xml version="1.0" encoding="utf-8"?>
+<w:ftr xmlns:wpc="http://schemas.microsoft.com/office/word/2010/wordprocessingCanvas" xmlns:cx="http://schemas.microsoft.com/office/drawing/2014/chartex" xmlns:cx1="http://schemas.microsoft.com/office/drawing/2015/9/8/chartex" xmlns:cx2="http://schemas.microsoft.com/office/drawing/2015/10/21/chartex" xmlns:cx3="http://schemas.microsoft.com/office/drawing/2016/5/9/chartex" xmlns:cx4="http://schemas.microsoft.com/office/drawing/2016/5/10/chartex" xmlns:cx5="http://schemas.microsoft.com/office/drawing/2016/5/11/chartex" xmlns:cx6="http://schemas.microsoft.com/office/drawing/2016/5/12/chartex" xmlns:cx7="http://schemas.microsoft.com/office/drawing/2016/5/13/chartex" xmlns:cx8="http://schemas.microsoft.com/office/drawing/2016/5/14/chartex" xmlns:mc="http://schemas.openxmlformats.org/markup-compatibility/2006" xmlns:aink="http://schemas.microsoft.com/office/drawing/2016/ink" xmlns:am3d="http://schemas.microsoft.com/office/drawing/2017/model3d" xmlns:o="urn:schemas-microsoft-com:office:office" xmlns:r="http://schemas.openxmlformats.org/officeDocument/2006/relationships" xmlns:m="http://schemas.openxmlformats.org/officeDocument/2006/math" xmlns:v="urn:schemas-microsoft-com:vml" xmlns:wp14="http://schemas.microsoft.com/office/word/2010/wordprocessingDrawing" xmlns:wp="http://schemas.openxmlformats.org/drawingml/2006/wordprocessingDrawing" xmlns:w10="urn:schemas-microsoft-com:office:word" xmlns:w="http://schemas.openxmlformats.org/wordprocessingml/2006/main" xmlns:w14="http://schemas.microsoft.com/office/word/2010/wordml" xmlns:w15="http://schemas.microsoft.com/office/word/2012/wordml" xmlns:w16cex="http://schemas.microsoft.com/office/word/2018/wordml/cex" xmlns:w16cid="http://schemas.microsoft.com/office/word/2016/wordml/cid" xmlns:w16="http://schemas.microsoft.com/office/word/2018/wordml" xmlns:w16sdtdh="http://schemas.microsoft.com/office/word/2020/wordml/sdtdatahash" xmlns:w16se="http://schemas.microsoft.com/office/word/2015/wordml/symex" xmlns:wpg="http://schemas.microsoft.com/office/word/2010/wordprocessingGroup" xmlns:wpi="http://schemas.microsoft.com/office/word/2010/wordprocessingInk" xmlns:wne="http://schemas.microsoft.com/office/word/2006/wordml" xmlns:wps="http://schemas.microsoft.com/office/word/2010/wordprocessingShape" mc:Ignorable="w14 w15 w16se w16cid w16 w16cex w16sdtdh wp14">
+  <w:sdt>
+    <w:sdtPr>
+      <w:id w:val="-495883911"/>
+      <w:docPartObj>
+        <w:docPartGallery w:val="Page Numbers (Bottom of Page)"/>
+        <w:docPartUnique/>
+      </w:docPartObj>
+    </w:sdtPr>
+    <w:sdtContent>
+      <w:p>
+        <w:pPr>
+          <w:pStyle w:val="Footer"/>
+          <w:jc w:val="right"/>
+        </w:pPr>
+        <w:r>
+          <w:fldChar w:fldCharType="begin"/>
+        </w:r>
+        <w:r>
+          <w:instrText>PAGE   \* MERGEFORMAT</w:instrText>
+        </w:r>
+        <w:r>
+          <w:fldChar w:fldCharType="separate"/>
+        </w:r>
+        <w:r>
+          <w:t>2</w:t>
+        </w:r>
+        <w:r>
+          <w:fldChar w:fldCharType="end"/>
+        </w:r>
+      </w:p>
+    </w:sdtContent>
+  </w:sdt>
+  <w:p>
+    <w:pPr>
+      <w:pStyle w:val="Footer"/>
+    </w:pPr>
+  </w:p>
+</w:ftr>
+</file>
+
+<file path=word/footnotes.xml><?xml version="1.0" encoding="utf-8"?>
+<w:footnotes xmlns:wpc="http://schemas.microsoft.com/office/word/2010/wordprocessingCanvas" xmlns:cx="http://schemas.microsoft.com/office/drawing/2014/chartex" xmlns:cx1="http://schemas.microsoft.com/office/drawing/2015/9/8/chartex" xmlns:cx2="http://schemas.microsoft.com/office/drawing/2015/10/21/chartex" xmlns:cx3="http://schemas.microsoft.com/office/drawing/2016/5/9/chartex" xmlns:cx4="http://schemas.microsoft.com/office/drawing/2016/5/10/chartex" xmlns:cx5="http://schemas.microsoft.com/office/drawing/2016/5/11/chartex" xmlns:cx6="http://schemas.microsoft.com/office/drawing/2016/5/12/chartex" xmlns:cx7="http://schemas.microsoft.com/office/drawing/2016/5/13/chartex" xmlns:cx8="http://schemas.microsoft.com/office/drawing/2016/5/14/chartex" xmlns:mc="http://schemas.openxmlformats.org/markup-compatibility/2006" xmlns:aink="http://schemas.microsoft.com/office/drawing/2016/ink" xmlns:am3d="http://schemas.microsoft.com/office/drawing/2017/model3d" xmlns:o="urn:schemas-microsoft-com:office:office" xmlns:r="http://schemas.openxmlformats.org/officeDocument/2006/relationships" xmlns:m="http://schemas.openxmlformats.org/officeDocument/2006/math" xmlns:v="urn:schemas-microsoft-com:vml" xmlns:wp14="http://schemas.microsoft.com/office/word/2010/wordprocessingDrawing" xmlns:wp="http://schemas.openxmlformats.org/drawingml/2006/wordprocessingDrawing" xmlns:w10="urn:schemas-microsoft-com:office:word" xmlns:w="http://schemas.openxmlformats.org/wordprocessingml/2006/main" xmlns:w14="http://schemas.microsoft.com/office/word/2010/wordml" xmlns:w15="http://schemas.microsoft.com/office/word/2012/wordml" xmlns:w16cex="http://schemas.microsoft.com/office/word/2018/wordml/cex" xmlns:w16cid="http://schemas.microsoft.com/office/word/2016/wordml/cid" xmlns:w16="http://schemas.microsoft.com/office/word/2018/wordml" xmlns:w16sdtdh="http://schemas.microsoft.com/office/word/2020/wordml/sdtdatahash" xmlns:w16se="http://schemas.microsoft.com/office/word/2015/wordml/symex" xmlns:wpg="http://schemas.microsoft.com/office/word/2010/wordprocessingGroup" xmlns:wpi="http://schemas.microsoft.com/office/word/2010/wordprocessingInk" xmlns:wne="http://schemas.microsoft.com/office/word/2006/wordml" xmlns:wps="http://schemas.microsoft.com/office/word/2010/wordprocessingShape" mc:Ignorable="w14 w15 w16se w16cid w16 w16cex w16sdtdh wp14">
+  <w:footnote w:type="separator" w:id="-1">
+    <w:p>
+      <w:pPr>
+        <w:spacing w:after="0" w:line="240" w:lineRule="auto"/>
+      </w:pPr>
+      <w:r>
+        <w:separator/>
+      </w:r>
+    </w:p>
+  </w:footnote>
+  <w:footnote w:type="continuationSeparator" w:id="0">
+    <w:p>
+      <w:pPr>
+        <w:spacing w:after="0" w:line="240" w:lineRule="auto"/>
+      </w:pPr>
+      <w:r>
+        <w:continuationSeparator/>
+      </w:r>
+    </w:p>
+  </w:footnote>
+</w:footnotes>
+</file>
+
 <file path=word/numbering.xml><?xml version="1.0" encoding="utf-8"?>
 <w:numbering xmlns:wpc="http://schemas.microsoft.com/office/word/2010/wordprocessingCanvas" xmlns:cx="http://schemas.microsoft.com/office/drawing/2014/chartex" xmlns:cx1="http://schemas.microsoft.com/office/drawing/2015/9/8/chartex" xmlns:cx2="http://schemas.microsoft.com/office/drawing/2015/10/21/chartex" xmlns:cx3="http://schemas.microsoft.com/office/drawing/2016/5/9/chartex" xmlns:cx4="http://schemas.microsoft.com/office/drawing/2016/5/10/chartex" xmlns:cx5="http://schemas.microsoft.com/office/drawing/2016/5/11/chartex" xmlns:cx6="http://schemas.microsoft.com/office/drawing/2016/5/12/chartex" xmlns:cx7="http://schemas.microsoft.com/office/drawing/2016/5/13/chartex" xmlns:cx8="http://schemas.microsoft.com/office/drawing/2016/5/14/chartex" xmlns:mc="http://schemas.openxmlformats.org/markup-compatibility/2006" xmlns:aink="http://schemas.microsoft.com/office/drawing/2016/ink" xmlns:am3d="http://schemas.microsoft.com/office/drawing/2017/model3d" xmlns:o="urn:schemas-microsoft-com:office:office" xmlns:r="http://schemas.openxmlformats.org/officeDocument/2006/relationships" xmlns:m="http://schemas.openxmlformats.org/officeDocument/2006/math" xmlns:v="urn:schemas-microsoft-com:vml" xmlns:wp14="http://schemas.microsoft.com/office/word/2010/wordprocessingDrawing" xmlns:wp="http://schemas.openxmlformats.org/drawingml/2006/wordprocessingDrawing" xmlns:w10="urn:schemas-microsoft-com:office:word" xmlns:w="http://schemas.openxmlformats.org/wordprocessingml/2006/main" xmlns:w14="http://schemas.microsoft.com/office/word/2010/wordml" xmlns:w15="http://schemas.microsoft.com/office/word/2012/wordml" xmlns:w16cex="http://schemas.microsoft.com/office/word/2018/wordml/cex" xmlns:w16cid="http://schemas.microsoft.com/office/word/2016/wordml/cid" xmlns:w16="http://schemas.microsoft.com/office/word/2018/wordml" xmlns:w16sdtdh="http://schemas.microsoft.com/office/word/2020/wordml/sdtdatahash" xmlns:w16se="http://schemas.microsoft.com/office/word/2015/wordml/symex" xmlns:wpg="http://schemas.microsoft.com/office/word/2010/wordprocessingGroup" xmlns:wpi="http://schemas.microsoft.com/office/word/2010/wordprocessingInk" xmlns:wne="http://schemas.microsoft.com/office/word/2006/wordml" xmlns:wps="http://schemas.microsoft.com/office/word/2010/wordprocessingShape" mc:Ignorable="w14 w15 w16se w16cid w16 w16cex w16sdtdh wp14">
   <w:abstractNum w:abstractNumId="0" w15:restartNumberingAfterBreak="0">
+    <w:nsid w:val="FFFFFF83"/>
+    <w:multiLevelType w:val="singleLevel"/>
+    <w:tmpl w:val="BB46EA84"/>
+    <w:lvl w:ilvl="0">
+      <w:start w:val="1"/>
+      <w:numFmt w:val="bullet"/>
+      <w:pStyle w:val="ListBullet2"/>
+      <w:lvlText w:val=""/>
+      <w:lvlJc w:val="left"/>
+      <w:pPr>
+        <w:tabs>
+          <w:tab w:val="num" w:pos="643"/>
+        </w:tabs>
+        <w:ind w:left="643" w:hanging="360"/>
+      </w:pPr>
+      <w:rPr>
+        <w:rFonts w:ascii="Symbol" w:hAnsi="Symbol" w:hint="default"/>
+      </w:rPr>
+    </w:lvl>
+  </w:abstractNum>
+  <w:abstractNum w:abstractNumId="1" w15:restartNumberingAfterBreak="0">
+    <w:nsid w:val="04056ECD"/>
+    <w:multiLevelType w:val="multilevel"/>
+    <w:tmpl w:val="EA30D43C"/>
+    <w:lvl w:ilvl="0">
+      <w:start w:val="2"/>
+      <w:numFmt w:val="decimal"/>
+      <w:lvlText w:val="%1"/>
+      <w:lvlJc w:val="left"/>
+      <w:pPr>
+        <w:ind w:left="600" w:hanging="600"/>
+      </w:pPr>
+      <w:rPr>
+        <w:rFonts w:hint="default"/>
+      </w:rPr>
+    </w:lvl>
+    <w:lvl w:ilvl="1">
+      <w:start w:val="4"/>
+      <w:numFmt w:val="decimal"/>
+      <w:lvlText w:val="%1.%2"/>
+      <w:lvlJc w:val="left"/>
+      <w:pPr>
+        <w:ind w:left="600" w:hanging="600"/>
+      </w:pPr>
+      <w:rPr>
+        <w:rFonts w:hint="default"/>
+      </w:rPr>
+    </w:lvl>
+    <w:lvl w:ilvl="2">
+      <w:start w:val="1"/>
+      <w:numFmt w:val="decimal"/>
+      <w:lvlText w:val="%1.%2.%3"/>
+      <w:lvlJc w:val="left"/>
+      <w:pPr>
+        <w:ind w:left="720" w:hanging="720"/>
+      </w:pPr>
+      <w:rPr>
+        <w:rFonts w:hint="default"/>
+      </w:rPr>
+    </w:lvl>
+    <w:lvl w:ilvl="3">
+      <w:start w:val="1"/>
+      <w:numFmt w:val="decimal"/>
+      <w:lvlText w:val="%1.%2.%3.%4"/>
+      <w:lvlJc w:val="left"/>
+      <w:pPr>
+        <w:ind w:left="1080" w:hanging="1080"/>
+      </w:pPr>
+      <w:rPr>
+        <w:rFonts w:hint="default"/>
+      </w:rPr>
+    </w:lvl>
+    <w:lvl w:ilvl="4">
+      <w:start w:val="1"/>
+      <w:numFmt w:val="decimal"/>
+      <w:lvlText w:val="%1.%2.%3.%4.%5"/>
+      <w:lvlJc w:val="left"/>
+      <w:pPr>
+        <w:ind w:left="1080" w:hanging="1080"/>
+      </w:pPr>
+      <w:rPr>
+        <w:rFonts w:hint="default"/>
+      </w:rPr>
+    </w:lvl>
+    <w:lvl w:ilvl="5">
+      <w:start w:val="1"/>
+      <w:numFmt w:val="decimal"/>
+      <w:lvlText w:val="%1.%2.%3.%4.%5.%6"/>
+      <w:lvlJc w:val="left"/>
+      <w:pPr>
+        <w:ind w:left="1440" w:hanging="1440"/>
+      </w:pPr>
+      <w:rPr>
+        <w:rFonts w:hint="default"/>
+      </w:rPr>
+    </w:lvl>
+    <w:lvl w:ilvl="6">
+      <w:start w:val="1"/>
+      <w:numFmt w:val="decimal"/>
+      <w:lvlText w:val="%1.%2.%3.%4.%5.%6.%7"/>
+      <w:lvlJc w:val="left"/>
+      <w:pPr>
+        <w:ind w:left="1440" w:hanging="1440"/>
+      </w:pPr>
+      <w:rPr>
+        <w:rFonts w:hint="default"/>
+      </w:rPr>
+    </w:lvl>
+    <w:lvl w:ilvl="7">
+      <w:start w:val="1"/>
+      <w:numFmt w:val="decimal"/>
+      <w:lvlText w:val="%1.%2.%3.%4.%5.%6.%7.%8"/>
+      <w:lvlJc w:val="left"/>
+      <w:pPr>
+        <w:ind w:left="1800" w:hanging="1800"/>
+      </w:pPr>
+      <w:rPr>
+        <w:rFonts w:hint="default"/>
+      </w:rPr>
+    </w:lvl>
+    <w:lvl w:ilvl="8">
+      <w:start w:val="1"/>
+      <w:numFmt w:val="decimal"/>
+      <w:lvlText w:val="%1.%2.%3.%4.%5.%6.%7.%8.%9"/>
+      <w:lvlJc w:val="left"/>
+      <w:pPr>
+        <w:ind w:left="2160" w:hanging="2160"/>
+      </w:pPr>
+      <w:rPr>
+        <w:rFonts w:hint="default"/>
+      </w:rPr>
+    </w:lvl>
+  </w:abstractNum>
+  <w:abstractNum w:abstractNumId="2" w15:restartNumberingAfterBreak="0">
     <w:nsid w:val="085C5D17"/>
     <w:multiLevelType w:val="hybridMultilevel"/>
     <w:tmpl w:val="B2BC79D0"/>
@@ -1820,7 +3612,7 @@
       </w:pPr>
     </w:lvl>
   </w:abstractNum>
-  <w:abstractNum w:abstractNumId="1" w15:restartNumberingAfterBreak="0">
+  <w:abstractNum w:abstractNumId="3" w15:restartNumberingAfterBreak="0">
     <w:nsid w:val="23F646DB"/>
     <w:multiLevelType w:val="multilevel"/>
     <w:tmpl w:val="AC5494EE"/>
@@ -1965,7 +3757,7 @@
       </w:rPr>
     </w:lvl>
   </w:abstractNum>
-  <w:abstractNum w:abstractNumId="2" w15:restartNumberingAfterBreak="0">
+  <w:abstractNum w:abstractNumId="4" w15:restartNumberingAfterBreak="0">
     <w:nsid w:val="3A5644B7"/>
     <w:multiLevelType w:val="multilevel"/>
     <w:tmpl w:val="A58A3212"/>
@@ -2078,7 +3870,7 @@
       </w:rPr>
     </w:lvl>
   </w:abstractNum>
-  <w:abstractNum w:abstractNumId="3" w15:restartNumberingAfterBreak="0">
+  <w:abstractNum w:abstractNumId="5" w15:restartNumberingAfterBreak="0">
     <w:nsid w:val="46D35719"/>
     <w:multiLevelType w:val="multilevel"/>
     <w:tmpl w:val="EC52B91E"/>
@@ -2191,7 +3983,7 @@
       </w:rPr>
     </w:lvl>
   </w:abstractNum>
-  <w:abstractNum w:abstractNumId="4" w15:restartNumberingAfterBreak="0">
+  <w:abstractNum w:abstractNumId="6" w15:restartNumberingAfterBreak="0">
     <w:nsid w:val="53D00FC6"/>
     <w:multiLevelType w:val="multilevel"/>
     <w:tmpl w:val="803AC7AA"/>
@@ -2340,7 +4132,7 @@
       </w:rPr>
     </w:lvl>
   </w:abstractNum>
-  <w:abstractNum w:abstractNumId="5" w15:restartNumberingAfterBreak="0">
+  <w:abstractNum w:abstractNumId="7" w15:restartNumberingAfterBreak="0">
     <w:nsid w:val="65B7633A"/>
     <w:multiLevelType w:val="hybridMultilevel"/>
     <w:tmpl w:val="DD520DF2"/>
@@ -2453,7 +4245,120 @@
       </w:rPr>
     </w:lvl>
   </w:abstractNum>
-  <w:abstractNum w:abstractNumId="6" w15:restartNumberingAfterBreak="0">
+  <w:abstractNum w:abstractNumId="8" w15:restartNumberingAfterBreak="0">
+    <w:nsid w:val="676977DB"/>
+    <w:multiLevelType w:val="hybridMultilevel"/>
+    <w:tmpl w:val="D6D8A434"/>
+    <w:lvl w:ilvl="0" w:tplc="041A0001">
+      <w:start w:val="1"/>
+      <w:numFmt w:val="bullet"/>
+      <w:lvlText w:val=""/>
+      <w:lvlJc w:val="left"/>
+      <w:pPr>
+        <w:ind w:left="360" w:hanging="360"/>
+      </w:pPr>
+      <w:rPr>
+        <w:rFonts w:ascii="Symbol" w:hAnsi="Symbol" w:hint="default"/>
+      </w:rPr>
+    </w:lvl>
+    <w:lvl w:ilvl="1" w:tplc="041A0003" w:tentative="1">
+      <w:start w:val="1"/>
+      <w:numFmt w:val="bullet"/>
+      <w:lvlText w:val="o"/>
+      <w:lvlJc w:val="left"/>
+      <w:pPr>
+        <w:ind w:left="1080" w:hanging="360"/>
+      </w:pPr>
+      <w:rPr>
+        <w:rFonts w:ascii="Courier New" w:hAnsi="Courier New" w:cs="Courier New" w:hint="default"/>
+      </w:rPr>
+    </w:lvl>
+    <w:lvl w:ilvl="2" w:tplc="041A0005" w:tentative="1">
+      <w:start w:val="1"/>
+      <w:numFmt w:val="bullet"/>
+      <w:lvlText w:val=""/>
+      <w:lvlJc w:val="left"/>
+      <w:pPr>
+        <w:ind w:left="1800" w:hanging="360"/>
+      </w:pPr>
+      <w:rPr>
+        <w:rFonts w:ascii="Wingdings" w:hAnsi="Wingdings" w:hint="default"/>
+      </w:rPr>
+    </w:lvl>
+    <w:lvl w:ilvl="3" w:tplc="041A0001" w:tentative="1">
+      <w:start w:val="1"/>
+      <w:numFmt w:val="bullet"/>
+      <w:lvlText w:val=""/>
+      <w:lvlJc w:val="left"/>
+      <w:pPr>
+        <w:ind w:left="2520" w:hanging="360"/>
+      </w:pPr>
+      <w:rPr>
+        <w:rFonts w:ascii="Symbol" w:hAnsi="Symbol" w:hint="default"/>
+      </w:rPr>
+    </w:lvl>
+    <w:lvl w:ilvl="4" w:tplc="041A0003" w:tentative="1">
+      <w:start w:val="1"/>
+      <w:numFmt w:val="bullet"/>
+      <w:lvlText w:val="o"/>
+      <w:lvlJc w:val="left"/>
+      <w:pPr>
+        <w:ind w:left="3240" w:hanging="360"/>
+      </w:pPr>
+      <w:rPr>
+        <w:rFonts w:ascii="Courier New" w:hAnsi="Courier New" w:cs="Courier New" w:hint="default"/>
+      </w:rPr>
+    </w:lvl>
+    <w:lvl w:ilvl="5" w:tplc="041A0005" w:tentative="1">
+      <w:start w:val="1"/>
+      <w:numFmt w:val="bullet"/>
+      <w:lvlText w:val=""/>
+      <w:lvlJc w:val="left"/>
+      <w:pPr>
+        <w:ind w:left="3960" w:hanging="360"/>
+      </w:pPr>
+      <w:rPr>
+        <w:rFonts w:ascii="Wingdings" w:hAnsi="Wingdings" w:hint="default"/>
+      </w:rPr>
+    </w:lvl>
+    <w:lvl w:ilvl="6" w:tplc="041A0001" w:tentative="1">
+      <w:start w:val="1"/>
+      <w:numFmt w:val="bullet"/>
+      <w:lvlText w:val=""/>
+      <w:lvlJc w:val="left"/>
+      <w:pPr>
+        <w:ind w:left="4680" w:hanging="360"/>
+      </w:pPr>
+      <w:rPr>
+        <w:rFonts w:ascii="Symbol" w:hAnsi="Symbol" w:hint="default"/>
+      </w:rPr>
+    </w:lvl>
+    <w:lvl w:ilvl="7" w:tplc="041A0003" w:tentative="1">
+      <w:start w:val="1"/>
+      <w:numFmt w:val="bullet"/>
+      <w:lvlText w:val="o"/>
+      <w:lvlJc w:val="left"/>
+      <w:pPr>
+        <w:ind w:left="5400" w:hanging="360"/>
+      </w:pPr>
+      <w:rPr>
+        <w:rFonts w:ascii="Courier New" w:hAnsi="Courier New" w:cs="Courier New" w:hint="default"/>
+      </w:rPr>
+    </w:lvl>
+    <w:lvl w:ilvl="8" w:tplc="041A0005" w:tentative="1">
+      <w:start w:val="1"/>
+      <w:numFmt w:val="bullet"/>
+      <w:lvlText w:val=""/>
+      <w:lvlJc w:val="left"/>
+      <w:pPr>
+        <w:ind w:left="6120" w:hanging="360"/>
+      </w:pPr>
+      <w:rPr>
+        <w:rFonts w:ascii="Wingdings" w:hAnsi="Wingdings" w:hint="default"/>
+      </w:rPr>
+    </w:lvl>
+  </w:abstractNum>
+  <w:abstractNum w:abstractNumId="9" w15:restartNumberingAfterBreak="0">
     <w:nsid w:val="6E766858"/>
     <w:multiLevelType w:val="multilevel"/>
     <w:tmpl w:val="9EDE160E"/>
@@ -2566,7 +4471,7 @@
       </w:rPr>
     </w:lvl>
   </w:abstractNum>
-  <w:abstractNum w:abstractNumId="7" w15:restartNumberingAfterBreak="0">
+  <w:abstractNum w:abstractNumId="10" w15:restartNumberingAfterBreak="0">
     <w:nsid w:val="739739C4"/>
     <w:multiLevelType w:val="multilevel"/>
     <w:tmpl w:val="EC52B91E"/>
@@ -2679,29 +4584,154 @@
       </w:rPr>
     </w:lvl>
   </w:abstractNum>
+  <w:abstractNum w:abstractNumId="11" w15:restartNumberingAfterBreak="0">
+    <w:nsid w:val="755A3F68"/>
+    <w:multiLevelType w:val="multilevel"/>
+    <w:tmpl w:val="99500BBE"/>
+    <w:lvl w:ilvl="0">
+      <w:start w:val="2"/>
+      <w:numFmt w:val="decimal"/>
+      <w:lvlText w:val="%1"/>
+      <w:lvlJc w:val="left"/>
+      <w:pPr>
+        <w:ind w:left="600" w:hanging="600"/>
+      </w:pPr>
+      <w:rPr>
+        <w:rFonts w:hint="default"/>
+      </w:rPr>
+    </w:lvl>
+    <w:lvl w:ilvl="1">
+      <w:start w:val="4"/>
+      <w:numFmt w:val="decimal"/>
+      <w:lvlText w:val="%1.%2"/>
+      <w:lvlJc w:val="left"/>
+      <w:pPr>
+        <w:ind w:left="600" w:hanging="600"/>
+      </w:pPr>
+      <w:rPr>
+        <w:rFonts w:hint="default"/>
+      </w:rPr>
+    </w:lvl>
+    <w:lvl w:ilvl="2">
+      <w:start w:val="1"/>
+      <w:numFmt w:val="decimal"/>
+      <w:lvlText w:val="%1.%2.%3"/>
+      <w:lvlJc w:val="left"/>
+      <w:pPr>
+        <w:ind w:left="720" w:hanging="720"/>
+      </w:pPr>
+      <w:rPr>
+        <w:rFonts w:hint="default"/>
+      </w:rPr>
+    </w:lvl>
+    <w:lvl w:ilvl="3">
+      <w:start w:val="1"/>
+      <w:numFmt w:val="decimal"/>
+      <w:lvlText w:val="%1.%2.%3.%4"/>
+      <w:lvlJc w:val="left"/>
+      <w:pPr>
+        <w:ind w:left="1080" w:hanging="1080"/>
+      </w:pPr>
+      <w:rPr>
+        <w:rFonts w:hint="default"/>
+      </w:rPr>
+    </w:lvl>
+    <w:lvl w:ilvl="4">
+      <w:start w:val="1"/>
+      <w:numFmt w:val="decimal"/>
+      <w:lvlText w:val="%1.%2.%3.%4.%5"/>
+      <w:lvlJc w:val="left"/>
+      <w:pPr>
+        <w:ind w:left="1080" w:hanging="1080"/>
+      </w:pPr>
+      <w:rPr>
+        <w:rFonts w:hint="default"/>
+      </w:rPr>
+    </w:lvl>
+    <w:lvl w:ilvl="5">
+      <w:start w:val="1"/>
+      <w:numFmt w:val="decimal"/>
+      <w:lvlText w:val="%1.%2.%3.%4.%5.%6"/>
+      <w:lvlJc w:val="left"/>
+      <w:pPr>
+        <w:ind w:left="1440" w:hanging="1440"/>
+      </w:pPr>
+      <w:rPr>
+        <w:rFonts w:hint="default"/>
+      </w:rPr>
+    </w:lvl>
+    <w:lvl w:ilvl="6">
+      <w:start w:val="1"/>
+      <w:numFmt w:val="decimal"/>
+      <w:lvlText w:val="%1.%2.%3.%4.%5.%6.%7"/>
+      <w:lvlJc w:val="left"/>
+      <w:pPr>
+        <w:ind w:left="1440" w:hanging="1440"/>
+      </w:pPr>
+      <w:rPr>
+        <w:rFonts w:hint="default"/>
+      </w:rPr>
+    </w:lvl>
+    <w:lvl w:ilvl="7">
+      <w:start w:val="1"/>
+      <w:numFmt w:val="decimal"/>
+      <w:lvlText w:val="%1.%2.%3.%4.%5.%6.%7.%8"/>
+      <w:lvlJc w:val="left"/>
+      <w:pPr>
+        <w:ind w:left="1800" w:hanging="1800"/>
+      </w:pPr>
+      <w:rPr>
+        <w:rFonts w:hint="default"/>
+      </w:rPr>
+    </w:lvl>
+    <w:lvl w:ilvl="8">
+      <w:start w:val="1"/>
+      <w:numFmt w:val="decimal"/>
+      <w:lvlText w:val="%1.%2.%3.%4.%5.%6.%7.%8.%9"/>
+      <w:lvlJc w:val="left"/>
+      <w:pPr>
+        <w:ind w:left="2160" w:hanging="2160"/>
+      </w:pPr>
+      <w:rPr>
+        <w:rFonts w:hint="default"/>
+      </w:rPr>
+    </w:lvl>
+  </w:abstractNum>
   <w:num w:numId="1">
+    <w:abstractNumId w:val="6"/>
+  </w:num>
+  <w:num w:numId="2">
+    <w:abstractNumId w:val="3"/>
+  </w:num>
+  <w:num w:numId="3">
+    <w:abstractNumId w:val="9"/>
+  </w:num>
+  <w:num w:numId="4">
     <w:abstractNumId w:val="4"/>
   </w:num>
-  <w:num w:numId="2">
+  <w:num w:numId="5">
+    <w:abstractNumId w:val="2"/>
+  </w:num>
+  <w:num w:numId="6">
+    <w:abstractNumId w:val="7"/>
+  </w:num>
+  <w:num w:numId="7">
+    <w:abstractNumId w:val="10"/>
+  </w:num>
+  <w:num w:numId="8">
+    <w:abstractNumId w:val="5"/>
+  </w:num>
+  <w:num w:numId="9">
     <w:abstractNumId w:val="1"/>
   </w:num>
-  <w:num w:numId="3">
-    <w:abstractNumId w:val="6"/>
+  <w:num w:numId="10">
+    <w:abstractNumId w:val="11"/>
   </w:num>
-  <w:num w:numId="4">
-    <w:abstractNumId w:val="2"/>
-  </w:num>
-  <w:num w:numId="5">
+  <w:num w:numId="11">
     <w:abstractNumId w:val="0"/>
   </w:num>
-  <w:num w:numId="6">
-    <w:abstractNumId w:val="5"/>
-  </w:num>
-  <w:num w:numId="7">
-    <w:abstractNumId w:val="7"/>
-  </w:num>
-  <w:num w:numId="8">
-    <w:abstractNumId w:val="3"/>
+  <w:num w:numId="12">
+    <w:abstractNumId w:val="8"/>
   </w:num>
 </w:numbering>
 </file>
@@ -3104,9 +5134,10 @@
   <w:style w:type="paragraph" w:default="1" w:styleId="Normal">
     <w:name w:val="Normal"/>
     <w:qFormat/>
-    <w:rsid w:val="00B244BD"/>
+    <w:rsid w:val="003F582F"/>
     <w:pPr>
       <w:spacing w:line="360" w:lineRule="auto"/>
+      <w:jc w:val="both"/>
     </w:pPr>
     <w:rPr>
       <w:rFonts w:ascii="Times New Roman" w:hAnsi="Times New Roman"/>
@@ -3163,7 +5194,6 @@
     <w:next w:val="Normal"/>
     <w:link w:val="Heading3Char"/>
     <w:uiPriority w:val="9"/>
-    <w:semiHidden/>
     <w:unhideWhenUsed/>
     <w:qFormat/>
     <w:rsid w:val="005150C4"/>
@@ -3180,7 +5210,6 @@
     <w:next w:val="Normal"/>
     <w:link w:val="Heading4Char"/>
     <w:uiPriority w:val="9"/>
-    <w:semiHidden/>
     <w:unhideWhenUsed/>
     <w:qFormat/>
     <w:rsid w:val="005150C4"/>
@@ -3203,7 +5232,6 @@
     <w:next w:val="Normal"/>
     <w:link w:val="Heading5Char"/>
     <w:uiPriority w:val="9"/>
-    <w:semiHidden/>
     <w:unhideWhenUsed/>
     <w:qFormat/>
     <w:rsid w:val="005150C4"/>
@@ -3451,7 +5479,6 @@
     <w:basedOn w:val="DefaultParagraphFont"/>
     <w:link w:val="Heading3"/>
     <w:uiPriority w:val="9"/>
-    <w:semiHidden/>
     <w:rsid w:val="005150C4"/>
     <w:rPr>
       <w:rFonts w:asciiTheme="majorHAnsi" w:eastAsiaTheme="majorEastAsia" w:hAnsiTheme="majorHAnsi" w:cstheme="majorBidi"/>
@@ -3465,7 +5492,6 @@
     <w:basedOn w:val="DefaultParagraphFont"/>
     <w:link w:val="Heading4"/>
     <w:uiPriority w:val="9"/>
-    <w:semiHidden/>
     <w:rsid w:val="005150C4"/>
     <w:rPr>
       <w:rFonts w:asciiTheme="majorHAnsi" w:eastAsiaTheme="majorEastAsia" w:hAnsiTheme="majorHAnsi" w:cstheme="majorBidi"/>
@@ -3480,7 +5506,6 @@
     <w:basedOn w:val="DefaultParagraphFont"/>
     <w:link w:val="Heading5"/>
     <w:uiPriority w:val="9"/>
-    <w:semiHidden/>
     <w:rsid w:val="005150C4"/>
     <w:rPr>
       <w:rFonts w:asciiTheme="majorHAnsi" w:eastAsiaTheme="majorEastAsia" w:hAnsiTheme="majorHAnsi" w:cstheme="majorBidi"/>
@@ -3804,6 +5829,185 @@
       <w:color w:val="808080"/>
     </w:rPr>
   </w:style>
+  <w:style w:type="paragraph" w:styleId="TOC3">
+    <w:name w:val="toc 3"/>
+    <w:basedOn w:val="Normal"/>
+    <w:next w:val="Normal"/>
+    <w:autoRedefine/>
+    <w:uiPriority w:val="39"/>
+    <w:unhideWhenUsed/>
+    <w:rsid w:val="00BB1BE4"/>
+    <w:pPr>
+      <w:spacing w:after="100"/>
+      <w:ind w:left="480"/>
+    </w:pPr>
+  </w:style>
+  <w:style w:type="paragraph" w:styleId="Header">
+    <w:name w:val="header"/>
+    <w:basedOn w:val="Normal"/>
+    <w:link w:val="HeaderChar"/>
+    <w:uiPriority w:val="99"/>
+    <w:unhideWhenUsed/>
+    <w:rsid w:val="00BB1BE4"/>
+    <w:pPr>
+      <w:tabs>
+        <w:tab w:val="center" w:pos="4513"/>
+        <w:tab w:val="right" w:pos="9026"/>
+      </w:tabs>
+      <w:spacing w:after="0" w:line="240" w:lineRule="auto"/>
+    </w:pPr>
+  </w:style>
+  <w:style w:type="character" w:customStyle="1" w:styleId="HeaderChar">
+    <w:name w:val="Header Char"/>
+    <w:basedOn w:val="DefaultParagraphFont"/>
+    <w:link w:val="Header"/>
+    <w:uiPriority w:val="99"/>
+    <w:rsid w:val="00BB1BE4"/>
+    <w:rPr>
+      <w:rFonts w:ascii="Times New Roman" w:hAnsi="Times New Roman"/>
+      <w:sz w:val="24"/>
+    </w:rPr>
+  </w:style>
+  <w:style w:type="paragraph" w:styleId="Footer">
+    <w:name w:val="footer"/>
+    <w:basedOn w:val="Normal"/>
+    <w:link w:val="FooterChar"/>
+    <w:uiPriority w:val="99"/>
+    <w:unhideWhenUsed/>
+    <w:rsid w:val="00BB1BE4"/>
+    <w:pPr>
+      <w:tabs>
+        <w:tab w:val="center" w:pos="4513"/>
+        <w:tab w:val="right" w:pos="9026"/>
+      </w:tabs>
+      <w:spacing w:after="0" w:line="240" w:lineRule="auto"/>
+    </w:pPr>
+  </w:style>
+  <w:style w:type="character" w:customStyle="1" w:styleId="FooterChar">
+    <w:name w:val="Footer Char"/>
+    <w:basedOn w:val="DefaultParagraphFont"/>
+    <w:link w:val="Footer"/>
+    <w:uiPriority w:val="99"/>
+    <w:rsid w:val="00BB1BE4"/>
+    <w:rPr>
+      <w:rFonts w:ascii="Times New Roman" w:hAnsi="Times New Roman"/>
+      <w:sz w:val="24"/>
+    </w:rPr>
+  </w:style>
+  <w:style w:type="paragraph" w:styleId="List2">
+    <w:name w:val="List 2"/>
+    <w:basedOn w:val="Normal"/>
+    <w:uiPriority w:val="99"/>
+    <w:unhideWhenUsed/>
+    <w:rsid w:val="00F80112"/>
+    <w:pPr>
+      <w:ind w:left="566" w:hanging="283"/>
+      <w:contextualSpacing/>
+    </w:pPr>
+  </w:style>
+  <w:style w:type="paragraph" w:styleId="List3">
+    <w:name w:val="List 3"/>
+    <w:basedOn w:val="Normal"/>
+    <w:uiPriority w:val="99"/>
+    <w:unhideWhenUsed/>
+    <w:rsid w:val="00F80112"/>
+    <w:pPr>
+      <w:ind w:left="849" w:hanging="283"/>
+      <w:contextualSpacing/>
+    </w:pPr>
+  </w:style>
+  <w:style w:type="paragraph" w:styleId="List4">
+    <w:name w:val="List 4"/>
+    <w:basedOn w:val="Normal"/>
+    <w:uiPriority w:val="99"/>
+    <w:unhideWhenUsed/>
+    <w:rsid w:val="00F80112"/>
+    <w:pPr>
+      <w:ind w:left="1132" w:hanging="283"/>
+      <w:contextualSpacing/>
+    </w:pPr>
+  </w:style>
+  <w:style w:type="paragraph" w:styleId="List5">
+    <w:name w:val="List 5"/>
+    <w:basedOn w:val="Normal"/>
+    <w:uiPriority w:val="99"/>
+    <w:unhideWhenUsed/>
+    <w:rsid w:val="00F80112"/>
+    <w:pPr>
+      <w:ind w:left="1415" w:hanging="283"/>
+      <w:contextualSpacing/>
+    </w:pPr>
+  </w:style>
+  <w:style w:type="paragraph" w:styleId="ListBullet2">
+    <w:name w:val="List Bullet 2"/>
+    <w:basedOn w:val="Normal"/>
+    <w:uiPriority w:val="99"/>
+    <w:unhideWhenUsed/>
+    <w:rsid w:val="00F80112"/>
+    <w:pPr>
+      <w:numPr>
+        <w:numId w:val="11"/>
+      </w:numPr>
+      <w:contextualSpacing/>
+    </w:pPr>
+  </w:style>
+  <w:style w:type="paragraph" w:styleId="ListContinue">
+    <w:name w:val="List Continue"/>
+    <w:basedOn w:val="Normal"/>
+    <w:uiPriority w:val="99"/>
+    <w:unhideWhenUsed/>
+    <w:rsid w:val="00F80112"/>
+    <w:pPr>
+      <w:spacing w:after="120"/>
+      <w:ind w:left="283"/>
+      <w:contextualSpacing/>
+    </w:pPr>
+  </w:style>
+  <w:style w:type="paragraph" w:styleId="BodyText">
+    <w:name w:val="Body Text"/>
+    <w:basedOn w:val="Normal"/>
+    <w:link w:val="BodyTextChar"/>
+    <w:uiPriority w:val="99"/>
+    <w:unhideWhenUsed/>
+    <w:rsid w:val="00F80112"/>
+    <w:pPr>
+      <w:spacing w:after="120"/>
+    </w:pPr>
+  </w:style>
+  <w:style w:type="character" w:customStyle="1" w:styleId="BodyTextChar">
+    <w:name w:val="Body Text Char"/>
+    <w:basedOn w:val="DefaultParagraphFont"/>
+    <w:link w:val="BodyText"/>
+    <w:uiPriority w:val="99"/>
+    <w:rsid w:val="00F80112"/>
+    <w:rPr>
+      <w:rFonts w:ascii="Times New Roman" w:hAnsi="Times New Roman"/>
+      <w:sz w:val="24"/>
+    </w:rPr>
+  </w:style>
+  <w:style w:type="paragraph" w:styleId="BodyTextFirstIndent">
+    <w:name w:val="Body Text First Indent"/>
+    <w:basedOn w:val="BodyText"/>
+    <w:link w:val="BodyTextFirstIndentChar"/>
+    <w:uiPriority w:val="99"/>
+    <w:unhideWhenUsed/>
+    <w:rsid w:val="00F80112"/>
+    <w:pPr>
+      <w:spacing w:after="160"/>
+      <w:ind w:firstLine="360"/>
+    </w:pPr>
+  </w:style>
+  <w:style w:type="character" w:customStyle="1" w:styleId="BodyTextFirstIndentChar">
+    <w:name w:val="Body Text First Indent Char"/>
+    <w:basedOn w:val="BodyTextChar"/>
+    <w:link w:val="BodyTextFirstIndent"/>
+    <w:uiPriority w:val="99"/>
+    <w:rsid w:val="00F80112"/>
+    <w:rPr>
+      <w:rFonts w:ascii="Times New Roman" w:hAnsi="Times New Roman"/>
+      <w:sz w:val="24"/>
+    </w:rPr>
+  </w:style>
 </w:styles>
 </file>
 

</xml_diff>

<commit_message>
finished structure on 2nd chapter
</commit_message>
<xml_diff>
--- a/docs/DR_AT.docx
+++ b/docs/DR_AT.docx
@@ -55,7 +55,7 @@
           <w:r>
             <w:fldChar w:fldCharType="separate"/>
           </w:r>
-          <w:hyperlink w:anchor="_Toc73017054" w:history="1">
+          <w:hyperlink w:anchor="_Toc73109201" w:history="1">
             <w:r>
               <w:rPr>
                 <w:rStyle w:val="Hyperlink"/>
@@ -98,7 +98,7 @@
                 <w:noProof/>
                 <w:webHidden/>
               </w:rPr>
-              <w:instrText xml:space="preserve"> PAGEREF _Toc73017054 \h </w:instrText>
+              <w:instrText xml:space="preserve"> PAGEREF _Toc73109201 \h </w:instrText>
             </w:r>
             <w:r>
               <w:rPr>
@@ -143,7 +143,7 @@
               <w:lang w:eastAsia="hr-HR"/>
             </w:rPr>
           </w:pPr>
-          <w:hyperlink w:anchor="_Toc73017055" w:history="1">
+          <w:hyperlink w:anchor="_Toc73109202" w:history="1">
             <w:r>
               <w:rPr>
                 <w:rStyle w:val="Hyperlink"/>
@@ -186,7 +186,7 @@
                 <w:noProof/>
                 <w:webHidden/>
               </w:rPr>
-              <w:instrText xml:space="preserve"> PAGEREF _Toc73017055 \h </w:instrText>
+              <w:instrText xml:space="preserve"> PAGEREF _Toc73109202 \h </w:instrText>
             </w:r>
             <w:r>
               <w:rPr>
@@ -231,7 +231,7 @@
               <w:lang w:eastAsia="hr-HR"/>
             </w:rPr>
           </w:pPr>
-          <w:hyperlink w:anchor="_Toc73017056" w:history="1">
+          <w:hyperlink w:anchor="_Toc73109203" w:history="1">
             <w:r>
               <w:rPr>
                 <w:rStyle w:val="Hyperlink"/>
@@ -274,7 +274,7 @@
                 <w:noProof/>
                 <w:webHidden/>
               </w:rPr>
-              <w:instrText xml:space="preserve"> PAGEREF _Toc73017056 \h </w:instrText>
+              <w:instrText xml:space="preserve"> PAGEREF _Toc73109203 \h </w:instrText>
             </w:r>
             <w:r>
               <w:rPr>
@@ -319,7 +319,7 @@
               <w:lang w:eastAsia="hr-HR"/>
             </w:rPr>
           </w:pPr>
-          <w:hyperlink w:anchor="_Toc73017057" w:history="1">
+          <w:hyperlink w:anchor="_Toc73109204" w:history="1">
             <w:r>
               <w:rPr>
                 <w:rStyle w:val="Hyperlink"/>
@@ -362,7 +362,7 @@
                 <w:noProof/>
                 <w:webHidden/>
               </w:rPr>
-              <w:instrText xml:space="preserve"> PAGEREF _Toc73017057 \h </w:instrText>
+              <w:instrText xml:space="preserve"> PAGEREF _Toc73109204 \h </w:instrText>
             </w:r>
             <w:r>
               <w:rPr>
@@ -407,7 +407,7 @@
               <w:lang w:eastAsia="hr-HR"/>
             </w:rPr>
           </w:pPr>
-          <w:hyperlink w:anchor="_Toc73017058" w:history="1">
+          <w:hyperlink w:anchor="_Toc73109205" w:history="1">
             <w:r>
               <w:rPr>
                 <w:rStyle w:val="Hyperlink"/>
@@ -450,7 +450,7 @@
                 <w:noProof/>
                 <w:webHidden/>
               </w:rPr>
-              <w:instrText xml:space="preserve"> PAGEREF _Toc73017058 \h </w:instrText>
+              <w:instrText xml:space="preserve"> PAGEREF _Toc73109205 \h </w:instrText>
             </w:r>
             <w:r>
               <w:rPr>
@@ -495,7 +495,7 @@
               <w:lang w:eastAsia="hr-HR"/>
             </w:rPr>
           </w:pPr>
-          <w:hyperlink w:anchor="_Toc73017059" w:history="1">
+          <w:hyperlink w:anchor="_Toc73109206" w:history="1">
             <w:r>
               <w:rPr>
                 <w:rStyle w:val="Hyperlink"/>
@@ -538,7 +538,7 @@
                 <w:noProof/>
                 <w:webHidden/>
               </w:rPr>
-              <w:instrText xml:space="preserve"> PAGEREF _Toc73017059 \h </w:instrText>
+              <w:instrText xml:space="preserve"> PAGEREF _Toc73109206 \h </w:instrText>
             </w:r>
             <w:r>
               <w:rPr>
@@ -583,7 +583,7 @@
               <w:lang w:eastAsia="hr-HR"/>
             </w:rPr>
           </w:pPr>
-          <w:hyperlink w:anchor="_Toc73017060" w:history="1">
+          <w:hyperlink w:anchor="_Toc73109207" w:history="1">
             <w:r>
               <w:rPr>
                 <w:rStyle w:val="Hyperlink"/>
@@ -626,7 +626,7 @@
                 <w:noProof/>
                 <w:webHidden/>
               </w:rPr>
-              <w:instrText xml:space="preserve"> PAGEREF _Toc73017060 \h </w:instrText>
+              <w:instrText xml:space="preserve"> PAGEREF _Toc73109207 \h </w:instrText>
             </w:r>
             <w:r>
               <w:rPr>
@@ -671,7 +671,7 @@
               <w:lang w:eastAsia="hr-HR"/>
             </w:rPr>
           </w:pPr>
-          <w:hyperlink w:anchor="_Toc73017061" w:history="1">
+          <w:hyperlink w:anchor="_Toc73109208" w:history="1">
             <w:r>
               <w:rPr>
                 <w:rStyle w:val="Hyperlink"/>
@@ -714,7 +714,7 @@
                 <w:noProof/>
                 <w:webHidden/>
               </w:rPr>
-              <w:instrText xml:space="preserve"> PAGEREF _Toc73017061 \h </w:instrText>
+              <w:instrText xml:space="preserve"> PAGEREF _Toc73109208 \h </w:instrText>
             </w:r>
             <w:r>
               <w:rPr>
@@ -735,6 +735,358 @@
                 <w:webHidden/>
               </w:rPr>
               <w:t>6</w:t>
+            </w:r>
+            <w:r>
+              <w:rPr>
+                <w:noProof/>
+                <w:webHidden/>
+              </w:rPr>
+              <w:fldChar w:fldCharType="end"/>
+            </w:r>
+          </w:hyperlink>
+        </w:p>
+        <w:p>
+          <w:pPr>
+            <w:pStyle w:val="TOC3"/>
+            <w:tabs>
+              <w:tab w:val="left" w:pos="1320"/>
+              <w:tab w:val="right" w:leader="dot" w:pos="9016"/>
+            </w:tabs>
+            <w:rPr>
+              <w:rFonts w:asciiTheme="minorHAnsi" w:eastAsiaTheme="minorEastAsia" w:hAnsiTheme="minorHAnsi"/>
+              <w:noProof/>
+              <w:sz w:val="22"/>
+              <w:lang w:eastAsia="hr-HR"/>
+            </w:rPr>
+          </w:pPr>
+          <w:hyperlink w:anchor="_Toc73109209" w:history="1">
+            <w:r>
+              <w:rPr>
+                <w:rStyle w:val="Hyperlink"/>
+                <w:noProof/>
+              </w:rPr>
+              <w:t>2.4.2.</w:t>
+            </w:r>
+            <w:r>
+              <w:rPr>
+                <w:rFonts w:asciiTheme="minorHAnsi" w:eastAsiaTheme="minorEastAsia" w:hAnsiTheme="minorHAnsi"/>
+                <w:noProof/>
+                <w:sz w:val="22"/>
+                <w:lang w:eastAsia="hr-HR"/>
+              </w:rPr>
+              <w:tab/>
+            </w:r>
+            <w:r>
+              <w:rPr>
+                <w:rStyle w:val="Hyperlink"/>
+                <w:noProof/>
+              </w:rPr>
+              <w:t>Treniranje neuronskih mreža</w:t>
+            </w:r>
+            <w:r>
+              <w:rPr>
+                <w:noProof/>
+                <w:webHidden/>
+              </w:rPr>
+              <w:tab/>
+            </w:r>
+            <w:r>
+              <w:rPr>
+                <w:noProof/>
+                <w:webHidden/>
+              </w:rPr>
+              <w:fldChar w:fldCharType="begin"/>
+            </w:r>
+            <w:r>
+              <w:rPr>
+                <w:noProof/>
+                <w:webHidden/>
+              </w:rPr>
+              <w:instrText xml:space="preserve"> PAGEREF _Toc73109209 \h </w:instrText>
+            </w:r>
+            <w:r>
+              <w:rPr>
+                <w:noProof/>
+                <w:webHidden/>
+              </w:rPr>
+            </w:r>
+            <w:r>
+              <w:rPr>
+                <w:noProof/>
+                <w:webHidden/>
+              </w:rPr>
+              <w:fldChar w:fldCharType="separate"/>
+            </w:r>
+            <w:r>
+              <w:rPr>
+                <w:noProof/>
+                <w:webHidden/>
+              </w:rPr>
+              <w:t>8</w:t>
+            </w:r>
+            <w:r>
+              <w:rPr>
+                <w:noProof/>
+                <w:webHidden/>
+              </w:rPr>
+              <w:fldChar w:fldCharType="end"/>
+            </w:r>
+          </w:hyperlink>
+        </w:p>
+        <w:p>
+          <w:pPr>
+            <w:pStyle w:val="TOC2"/>
+            <w:tabs>
+              <w:tab w:val="left" w:pos="880"/>
+              <w:tab w:val="right" w:leader="dot" w:pos="9016"/>
+            </w:tabs>
+            <w:rPr>
+              <w:rFonts w:asciiTheme="minorHAnsi" w:eastAsiaTheme="minorEastAsia" w:hAnsiTheme="minorHAnsi"/>
+              <w:noProof/>
+              <w:sz w:val="22"/>
+              <w:lang w:eastAsia="hr-HR"/>
+            </w:rPr>
+          </w:pPr>
+          <w:hyperlink w:anchor="_Toc73109210" w:history="1">
+            <w:r>
+              <w:rPr>
+                <w:rStyle w:val="Hyperlink"/>
+                <w:noProof/>
+              </w:rPr>
+              <w:t>2.5.</w:t>
+            </w:r>
+            <w:r>
+              <w:rPr>
+                <w:rFonts w:asciiTheme="minorHAnsi" w:eastAsiaTheme="minorEastAsia" w:hAnsiTheme="minorHAnsi"/>
+                <w:noProof/>
+                <w:sz w:val="22"/>
+                <w:lang w:eastAsia="hr-HR"/>
+              </w:rPr>
+              <w:tab/>
+            </w:r>
+            <w:r>
+              <w:rPr>
+                <w:rStyle w:val="Hyperlink"/>
+                <w:noProof/>
+              </w:rPr>
+              <w:t>Skupovi podataka i umjetni podatci</w:t>
+            </w:r>
+            <w:r>
+              <w:rPr>
+                <w:noProof/>
+                <w:webHidden/>
+              </w:rPr>
+              <w:tab/>
+            </w:r>
+            <w:r>
+              <w:rPr>
+                <w:noProof/>
+                <w:webHidden/>
+              </w:rPr>
+              <w:fldChar w:fldCharType="begin"/>
+            </w:r>
+            <w:r>
+              <w:rPr>
+                <w:noProof/>
+                <w:webHidden/>
+              </w:rPr>
+              <w:instrText xml:space="preserve"> PAGEREF _Toc73109210 \h </w:instrText>
+            </w:r>
+            <w:r>
+              <w:rPr>
+                <w:noProof/>
+                <w:webHidden/>
+              </w:rPr>
+            </w:r>
+            <w:r>
+              <w:rPr>
+                <w:noProof/>
+                <w:webHidden/>
+              </w:rPr>
+              <w:fldChar w:fldCharType="separate"/>
+            </w:r>
+            <w:r>
+              <w:rPr>
+                <w:noProof/>
+                <w:webHidden/>
+              </w:rPr>
+              <w:t>11</w:t>
+            </w:r>
+            <w:r>
+              <w:rPr>
+                <w:noProof/>
+                <w:webHidden/>
+              </w:rPr>
+              <w:fldChar w:fldCharType="end"/>
+            </w:r>
+          </w:hyperlink>
+        </w:p>
+        <w:p>
+          <w:pPr>
+            <w:pStyle w:val="TOC1"/>
+            <w:tabs>
+              <w:tab w:val="left" w:pos="480"/>
+              <w:tab w:val="right" w:leader="dot" w:pos="9016"/>
+            </w:tabs>
+            <w:rPr>
+              <w:rFonts w:asciiTheme="minorHAnsi" w:eastAsiaTheme="minorEastAsia" w:hAnsiTheme="minorHAnsi"/>
+              <w:noProof/>
+              <w:sz w:val="22"/>
+              <w:lang w:eastAsia="hr-HR"/>
+            </w:rPr>
+          </w:pPr>
+          <w:hyperlink w:anchor="_Toc73109211" w:history="1">
+            <w:r>
+              <w:rPr>
+                <w:rStyle w:val="Hyperlink"/>
+                <w:noProof/>
+              </w:rPr>
+              <w:t>3.</w:t>
+            </w:r>
+            <w:r>
+              <w:rPr>
+                <w:rFonts w:asciiTheme="minorHAnsi" w:eastAsiaTheme="minorEastAsia" w:hAnsiTheme="minorHAnsi"/>
+                <w:noProof/>
+                <w:sz w:val="22"/>
+                <w:lang w:eastAsia="hr-HR"/>
+              </w:rPr>
+              <w:tab/>
+            </w:r>
+            <w:r>
+              <w:rPr>
+                <w:rStyle w:val="Hyperlink"/>
+                <w:noProof/>
+              </w:rPr>
+              <w:t>[[Treće poglavlje – prvi postupak]]</w:t>
+            </w:r>
+            <w:r>
+              <w:rPr>
+                <w:noProof/>
+                <w:webHidden/>
+              </w:rPr>
+              <w:tab/>
+            </w:r>
+            <w:r>
+              <w:rPr>
+                <w:noProof/>
+                <w:webHidden/>
+              </w:rPr>
+              <w:fldChar w:fldCharType="begin"/>
+            </w:r>
+            <w:r>
+              <w:rPr>
+                <w:noProof/>
+                <w:webHidden/>
+              </w:rPr>
+              <w:instrText xml:space="preserve"> PAGEREF _Toc73109211 \h </w:instrText>
+            </w:r>
+            <w:r>
+              <w:rPr>
+                <w:noProof/>
+                <w:webHidden/>
+              </w:rPr>
+            </w:r>
+            <w:r>
+              <w:rPr>
+                <w:noProof/>
+                <w:webHidden/>
+              </w:rPr>
+              <w:fldChar w:fldCharType="separate"/>
+            </w:r>
+            <w:r>
+              <w:rPr>
+                <w:noProof/>
+                <w:webHidden/>
+              </w:rPr>
+              <w:t>14</w:t>
+            </w:r>
+            <w:r>
+              <w:rPr>
+                <w:noProof/>
+                <w:webHidden/>
+              </w:rPr>
+              <w:fldChar w:fldCharType="end"/>
+            </w:r>
+          </w:hyperlink>
+        </w:p>
+        <w:p>
+          <w:pPr>
+            <w:pStyle w:val="TOC2"/>
+            <w:tabs>
+              <w:tab w:val="left" w:pos="880"/>
+              <w:tab w:val="right" w:leader="dot" w:pos="9016"/>
+            </w:tabs>
+            <w:rPr>
+              <w:rFonts w:asciiTheme="minorHAnsi" w:eastAsiaTheme="minorEastAsia" w:hAnsiTheme="minorHAnsi"/>
+              <w:noProof/>
+              <w:sz w:val="22"/>
+              <w:lang w:eastAsia="hr-HR"/>
+            </w:rPr>
+          </w:pPr>
+          <w:hyperlink w:anchor="_Toc73109212" w:history="1">
+            <w:r>
+              <w:rPr>
+                <w:rStyle w:val="Hyperlink"/>
+                <w:noProof/>
+              </w:rPr>
+              <w:t>3.1.</w:t>
+            </w:r>
+            <w:r>
+              <w:rPr>
+                <w:rFonts w:asciiTheme="minorHAnsi" w:eastAsiaTheme="minorEastAsia" w:hAnsiTheme="minorHAnsi"/>
+                <w:noProof/>
+                <w:sz w:val="22"/>
+                <w:lang w:eastAsia="hr-HR"/>
+              </w:rPr>
+              <w:tab/>
+            </w:r>
+            <w:r>
+              <w:rPr>
+                <w:rStyle w:val="Hyperlink"/>
+                <w:noProof/>
+              </w:rPr>
+              <w:t>Treniranje modela koristeći umjetne podatke sa lagano uočljivim značajkama</w:t>
+            </w:r>
+            <w:r>
+              <w:rPr>
+                <w:noProof/>
+                <w:webHidden/>
+              </w:rPr>
+              <w:tab/>
+            </w:r>
+            <w:r>
+              <w:rPr>
+                <w:noProof/>
+                <w:webHidden/>
+              </w:rPr>
+              <w:fldChar w:fldCharType="begin"/>
+            </w:r>
+            <w:r>
+              <w:rPr>
+                <w:noProof/>
+                <w:webHidden/>
+              </w:rPr>
+              <w:instrText xml:space="preserve"> PAGEREF _Toc73109212 \h </w:instrText>
+            </w:r>
+            <w:r>
+              <w:rPr>
+                <w:noProof/>
+                <w:webHidden/>
+              </w:rPr>
+            </w:r>
+            <w:r>
+              <w:rPr>
+                <w:noProof/>
+                <w:webHidden/>
+              </w:rPr>
+              <w:fldChar w:fldCharType="separate"/>
+            </w:r>
+            <w:r>
+              <w:rPr>
+                <w:noProof/>
+                <w:webHidden/>
+              </w:rPr>
+              <w:t>14</w:t>
             </w:r>
             <w:r>
               <w:rPr>
@@ -1396,7 +1748,7 @@
         </w:numPr>
         <w:ind w:left="426" w:hanging="426"/>
       </w:pPr>
-      <w:bookmarkStart w:id="0" w:name="_Toc73017054"/>
+      <w:bookmarkStart w:id="0" w:name="_Toc73109201"/>
       <w:r>
         <w:lastRenderedPageBreak/>
         <w:t>Uvod</w:t>
@@ -1421,7 +1773,7 @@
           <w:numId w:val="4"/>
         </w:numPr>
       </w:pPr>
-      <w:bookmarkStart w:id="1" w:name="_Toc73017055"/>
+      <w:bookmarkStart w:id="1" w:name="_Toc73109202"/>
       <w:r>
         <w:t>Zadatak završnog rada</w:t>
       </w:r>
@@ -1446,7 +1798,7 @@
         </w:numPr>
         <w:ind w:left="426" w:hanging="426"/>
       </w:pPr>
-      <w:bookmarkStart w:id="2" w:name="_Toc73017056"/>
+      <w:bookmarkStart w:id="2" w:name="_Toc73109203"/>
       <w:r>
         <w:lastRenderedPageBreak/>
         <w:t>Strojno učenje</w:t>
@@ -1496,7 +1848,7 @@
           <w:numId w:val="4"/>
         </w:numPr>
       </w:pPr>
-      <w:bookmarkStart w:id="3" w:name="_Toc73017057"/>
+      <w:bookmarkStart w:id="3" w:name="_Toc73109204"/>
       <w:r>
         <w:t>Nadzirano učenje</w:t>
       </w:r>
@@ -1672,7 +2024,7 @@
           <w:numId w:val="4"/>
         </w:numPr>
       </w:pPr>
-      <w:bookmarkStart w:id="4" w:name="_Toc73017058"/>
+      <w:bookmarkStart w:id="4" w:name="_Toc73109205"/>
       <w:r>
         <w:t>Nenadzirano učenje</w:t>
       </w:r>
@@ -1818,7 +2170,7 @@
           <w:numId w:val="4"/>
         </w:numPr>
       </w:pPr>
-      <w:bookmarkStart w:id="5" w:name="_Toc73017059"/>
+      <w:bookmarkStart w:id="5" w:name="_Toc73109206"/>
       <w:r>
         <w:lastRenderedPageBreak/>
         <w:t xml:space="preserve">Nadzirano učenje – </w:t>
@@ -1924,7 +2276,7 @@
           <w:numId w:val="4"/>
         </w:numPr>
       </w:pPr>
-      <w:bookmarkStart w:id="6" w:name="_Toc73017060"/>
+      <w:bookmarkStart w:id="6" w:name="_Toc73109207"/>
       <w:r>
         <w:t>Neuronske mreže</w:t>
       </w:r>
@@ -2087,19 +2439,7 @@
           <w:rPr>
             <w:rStyle w:val="Hyperlink"/>
           </w:rPr>
-          <w:t>iz</w:t>
-        </w:r>
-        <w:r>
-          <w:rPr>
-            <w:rStyle w:val="Hyperlink"/>
-          </w:rPr>
-          <w:t>v</w:t>
-        </w:r>
-        <w:r>
-          <w:rPr>
-            <w:rStyle w:val="Hyperlink"/>
-          </w:rPr>
-          <w:t>or</w:t>
+          <w:t>izvor</w:t>
         </w:r>
       </w:hyperlink>
       <w:r>
@@ -2113,16 +2453,7 @@
         </w:rPr>
       </w:pPr>
       <w:r>
-        <w:t xml:space="preserve">Na slici se vidi da svaki neuron </w:t>
-      </w:r>
-      <w:r>
-        <w:t xml:space="preserve">po uzoru akson – sinapsa – dendrit </w:t>
-      </w:r>
-      <w:r>
-        <w:t xml:space="preserve">(izlaz – prijenos – ulaz) </w:t>
-      </w:r>
-      <w:r>
-        <w:t xml:space="preserve"> ima svoje ulaze (</w:t>
+        <w:t>Na slici se vidi da svaki neuron po uzoru akson – sinapsa – dendrit (izlaz – prijenos – ulaz)  ima svoje ulaze (</w:t>
       </w:r>
       <m:oMath>
         <m:sSub>
@@ -2297,6 +2628,7 @@
       <w:r>
         <w:rPr>
           <w:rFonts w:eastAsiaTheme="minorEastAsia"/>
+          <w:noProof/>
         </w:rPr>
         <w:drawing>
           <wp:inline distT="0" distB="0" distL="0" distR="0" wp14:anchorId="03139E74" wp14:editId="22B27D7E">
@@ -2394,6 +2726,9 @@
         <w:jc w:val="center"/>
       </w:pPr>
       <w:r>
+        <w:rPr>
+          <w:noProof/>
+        </w:rPr>
         <w:lastRenderedPageBreak/>
         <w:drawing>
           <wp:inline distT="0" distB="0" distL="0" distR="0" wp14:anchorId="0073C04E" wp14:editId="683A4185">
@@ -2466,32 +2801,33 @@
         <w:t>[[</w:t>
       </w:r>
       <w:r>
+        <w:rPr>
+          <w:highlight w:val="yellow"/>
+        </w:rPr>
         <w:t>Prvo moramo pregledati kakve aktivacijske funkcije postoje i kako mogu pomoći.</w:t>
       </w:r>
       <w:r>
-        <w:t xml:space="preserve"> </w:t>
-      </w:r>
-      <w:r>
         <w:rPr>
           <w:highlight w:val="yellow"/>
         </w:rPr>
-        <w:t xml:space="preserve">OVO možda </w:t>
-      </w:r>
-      <w:proofErr w:type="spellStart"/>
+        <w:t xml:space="preserve"> OVO možda pomak</w:t>
+      </w:r>
       <w:r>
         <w:rPr>
           <w:highlight w:val="yellow"/>
         </w:rPr>
-        <w:t>pomaketi</w:t>
-      </w:r>
-      <w:proofErr w:type="spellEnd"/>
+        <w:t>nu</w:t>
+      </w:r>
       <w:r>
         <w:rPr>
           <w:highlight w:val="yellow"/>
         </w:rPr>
-        <w:t>, pokazati treniranje prvo</w:t>
-      </w:r>
-      <w:r>
+        <w:t>ti, pokazati treniranje prvo</w:t>
+      </w:r>
+      <w:r>
+        <w:rPr>
+          <w:highlight w:val="yellow"/>
+        </w:rPr>
         <w:t xml:space="preserve"> i zapisati tekst za taj dio pa micati okolo stvari</w:t>
       </w:r>
       <w:r>
@@ -2506,7 +2842,7 @@
           <w:numId w:val="4"/>
         </w:numPr>
       </w:pPr>
-      <w:bookmarkStart w:id="7" w:name="_Toc73017061"/>
+      <w:bookmarkStart w:id="7" w:name="_Toc73109208"/>
       <w:r>
         <w:t>Aktivacijske funkcije</w:t>
       </w:r>
@@ -2533,7 +2869,19 @@
           <w:rPr>
             <w:rStyle w:val="Hyperlink"/>
           </w:rPr>
-          <w:t>izvor za ovu sekciju</w:t>
+          <w:t>izv</w:t>
+        </w:r>
+        <w:r>
+          <w:rPr>
+            <w:rStyle w:val="Hyperlink"/>
+          </w:rPr>
+          <w:t>o</w:t>
+        </w:r>
+        <w:r>
+          <w:rPr>
+            <w:rStyle w:val="Hyperlink"/>
+          </w:rPr>
+          <w:t>r za ovu sekciju</w:t>
         </w:r>
       </w:hyperlink>
       <w:r>
@@ -2559,19 +2907,349 @@
           <w:numId w:val="12"/>
         </w:numPr>
       </w:pPr>
-      <w:proofErr w:type="spellStart"/>
       <w:r>
         <w:rPr>
           <w:rFonts w:eastAsiaTheme="minorEastAsia"/>
         </w:rPr>
-        <w:t>Sigmoid</w:t>
-      </w:r>
-      <w:proofErr w:type="spellEnd"/>
-      <w:r>
+        <w:t>ReLu aktivacija (ispravljena linearna jedinica) (raspon ([0, ∞)) i njena derivacija:</w:t>
+      </w:r>
+    </w:p>
+    <w:p>
+      <w:pPr>
+        <w:pStyle w:val="ListParagraph"/>
+        <w:ind w:left="360"/>
         <w:rPr>
           <w:rFonts w:eastAsiaTheme="minorEastAsia"/>
-        </w:rPr>
-        <w:t>(logistička) funkcija:</w:t>
+          <w:sz w:val="28"/>
+          <w:szCs w:val="24"/>
+        </w:rPr>
+      </w:pPr>
+      <m:oMathPara>
+        <m:oMath>
+          <m:r>
+            <w:rPr>
+              <w:rFonts w:ascii="Cambria Math" w:eastAsiaTheme="minorEastAsia" w:hAnsi="Cambria Math"/>
+              <w:sz w:val="28"/>
+              <w:szCs w:val="24"/>
+            </w:rPr>
+            <m:t>f</m:t>
+          </m:r>
+          <m:d>
+            <m:dPr>
+              <m:ctrlPr>
+                <w:rPr>
+                  <w:rFonts w:ascii="Cambria Math" w:eastAsiaTheme="minorEastAsia" w:hAnsi="Cambria Math"/>
+                  <w:i/>
+                  <w:sz w:val="28"/>
+                  <w:szCs w:val="24"/>
+                </w:rPr>
+              </m:ctrlPr>
+            </m:dPr>
+            <m:e>
+              <m:r>
+                <w:rPr>
+                  <w:rFonts w:ascii="Cambria Math" w:eastAsiaTheme="minorEastAsia" w:hAnsi="Cambria Math"/>
+                  <w:sz w:val="28"/>
+                  <w:szCs w:val="24"/>
+                </w:rPr>
+                <m:t>x</m:t>
+              </m:r>
+            </m:e>
+          </m:d>
+          <m:r>
+            <w:rPr>
+              <w:rFonts w:ascii="Cambria Math" w:eastAsiaTheme="minorEastAsia" w:hAnsi="Cambria Math"/>
+              <w:sz w:val="28"/>
+              <w:szCs w:val="24"/>
+            </w:rPr>
+            <m:t>=</m:t>
+          </m:r>
+          <m:func>
+            <m:funcPr>
+              <m:ctrlPr>
+                <w:rPr>
+                  <w:rFonts w:ascii="Cambria Math" w:eastAsiaTheme="minorEastAsia" w:hAnsi="Cambria Math"/>
+                  <w:sz w:val="28"/>
+                  <w:szCs w:val="24"/>
+                </w:rPr>
+              </m:ctrlPr>
+            </m:funcPr>
+            <m:fName>
+              <m:r>
+                <m:rPr>
+                  <m:sty m:val="p"/>
+                </m:rPr>
+                <w:rPr>
+                  <w:rFonts w:ascii="Cambria Math" w:eastAsiaTheme="minorEastAsia" w:hAnsi="Cambria Math"/>
+                  <w:sz w:val="28"/>
+                  <w:szCs w:val="24"/>
+                </w:rPr>
+                <m:t>max</m:t>
+              </m:r>
+              <m:ctrlPr>
+                <w:rPr>
+                  <w:rFonts w:ascii="Cambria Math" w:eastAsiaTheme="minorEastAsia" w:hAnsi="Cambria Math"/>
+                  <w:i/>
+                  <w:sz w:val="28"/>
+                  <w:szCs w:val="24"/>
+                </w:rPr>
+              </m:ctrlPr>
+            </m:fName>
+            <m:e>
+              <m:d>
+                <m:dPr>
+                  <m:ctrlPr>
+                    <w:rPr>
+                      <w:rFonts w:ascii="Cambria Math" w:eastAsiaTheme="minorEastAsia" w:hAnsi="Cambria Math"/>
+                      <w:i/>
+                      <w:sz w:val="28"/>
+                      <w:szCs w:val="24"/>
+                    </w:rPr>
+                  </m:ctrlPr>
+                </m:dPr>
+                <m:e>
+                  <m:r>
+                    <w:rPr>
+                      <w:rFonts w:ascii="Cambria Math" w:eastAsiaTheme="minorEastAsia" w:hAnsi="Cambria Math"/>
+                      <w:sz w:val="28"/>
+                      <w:szCs w:val="24"/>
+                    </w:rPr>
+                    <m:t>0, x</m:t>
+                  </m:r>
+                </m:e>
+              </m:d>
+            </m:e>
+          </m:func>
+          <m:r>
+            <w:rPr>
+              <w:rFonts w:ascii="Cambria Math" w:eastAsiaTheme="minorEastAsia" w:hAnsi="Cambria Math"/>
+              <w:sz w:val="28"/>
+              <w:szCs w:val="24"/>
+            </w:rPr>
+            <m:t xml:space="preserve">,  </m:t>
+          </m:r>
+          <m:sSup>
+            <m:sSupPr>
+              <m:ctrlPr>
+                <w:rPr>
+                  <w:rFonts w:ascii="Cambria Math" w:eastAsiaTheme="minorEastAsia" w:hAnsi="Cambria Math"/>
+                  <w:i/>
+                  <w:sz w:val="28"/>
+                  <w:szCs w:val="24"/>
+                </w:rPr>
+              </m:ctrlPr>
+            </m:sSupPr>
+            <m:e>
+              <m:r>
+                <w:rPr>
+                  <w:rFonts w:ascii="Cambria Math" w:eastAsiaTheme="minorEastAsia" w:hAnsi="Cambria Math"/>
+                  <w:sz w:val="28"/>
+                  <w:szCs w:val="24"/>
+                </w:rPr>
+                <m:t>f</m:t>
+              </m:r>
+            </m:e>
+            <m:sup>
+              <m:r>
+                <w:rPr>
+                  <w:rFonts w:ascii="Cambria Math" w:eastAsiaTheme="minorEastAsia" w:hAnsi="Cambria Math"/>
+                  <w:sz w:val="28"/>
+                  <w:szCs w:val="24"/>
+                </w:rPr>
+                <m:t>'</m:t>
+              </m:r>
+            </m:sup>
+          </m:sSup>
+          <m:d>
+            <m:dPr>
+              <m:ctrlPr>
+                <w:rPr>
+                  <w:rFonts w:ascii="Cambria Math" w:eastAsiaTheme="minorEastAsia" w:hAnsi="Cambria Math"/>
+                  <w:i/>
+                  <w:sz w:val="28"/>
+                  <w:szCs w:val="24"/>
+                </w:rPr>
+              </m:ctrlPr>
+            </m:dPr>
+            <m:e>
+              <m:r>
+                <w:rPr>
+                  <w:rFonts w:ascii="Cambria Math" w:eastAsiaTheme="minorEastAsia" w:hAnsi="Cambria Math"/>
+                  <w:sz w:val="28"/>
+                  <w:szCs w:val="24"/>
+                </w:rPr>
+                <m:t>x</m:t>
+              </m:r>
+            </m:e>
+          </m:d>
+          <m:r>
+            <w:rPr>
+              <w:rFonts w:ascii="Cambria Math" w:eastAsiaTheme="minorEastAsia" w:hAnsi="Cambria Math"/>
+              <w:sz w:val="28"/>
+              <w:szCs w:val="24"/>
+            </w:rPr>
+            <m:t>=</m:t>
+          </m:r>
+          <m:d>
+            <m:dPr>
+              <m:begChr m:val="{"/>
+              <m:endChr m:val=""/>
+              <m:ctrlPr>
+                <w:rPr>
+                  <w:rFonts w:ascii="Cambria Math" w:eastAsiaTheme="minorEastAsia" w:hAnsi="Cambria Math"/>
+                  <w:i/>
+                  <w:sz w:val="28"/>
+                  <w:szCs w:val="24"/>
+                </w:rPr>
+              </m:ctrlPr>
+            </m:dPr>
+            <m:e>
+              <m:eqArr>
+                <m:eqArrPr>
+                  <m:ctrlPr>
+                    <w:rPr>
+                      <w:rFonts w:ascii="Cambria Math" w:eastAsiaTheme="minorEastAsia" w:hAnsi="Cambria Math"/>
+                      <w:i/>
+                      <w:sz w:val="28"/>
+                      <w:szCs w:val="24"/>
+                    </w:rPr>
+                  </m:ctrlPr>
+                </m:eqArrPr>
+                <m:e>
+                  <m:r>
+                    <w:rPr>
+                      <w:rFonts w:ascii="Cambria Math" w:eastAsiaTheme="minorEastAsia" w:hAnsi="Cambria Math"/>
+                      <w:sz w:val="28"/>
+                      <w:szCs w:val="24"/>
+                    </w:rPr>
+                    <m:t>0</m:t>
+                  </m:r>
+                </m:e>
+                <m:e>
+                  <m:r>
+                    <w:rPr>
+                      <w:rFonts w:ascii="Cambria Math" w:eastAsiaTheme="minorEastAsia" w:hAnsi="Cambria Math"/>
+                      <w:sz w:val="28"/>
+                      <w:szCs w:val="24"/>
+                    </w:rPr>
+                    <m:t>1</m:t>
+                  </m:r>
+                </m:e>
+                <m:e>
+                  <m:r>
+                    <w:rPr>
+                      <w:rFonts w:ascii="Cambria Math" w:eastAsiaTheme="minorEastAsia" w:hAnsi="Cambria Math"/>
+                      <w:sz w:val="28"/>
+                      <w:szCs w:val="24"/>
+                    </w:rPr>
+                    <m:t xml:space="preserve">neodređeno </m:t>
+                  </m:r>
+                </m:e>
+              </m:eqArr>
+              <m:m>
+                <m:mPr>
+                  <m:mcs>
+                    <m:mc>
+                      <m:mcPr>
+                        <m:count m:val="1"/>
+                        <m:mcJc m:val="center"/>
+                      </m:mcPr>
+                    </m:mc>
+                  </m:mcs>
+                  <m:ctrlPr>
+                    <w:rPr>
+                      <w:rFonts w:ascii="Cambria Math" w:eastAsiaTheme="minorEastAsia" w:hAnsi="Cambria Math"/>
+                      <w:i/>
+                      <w:sz w:val="28"/>
+                      <w:szCs w:val="24"/>
+                    </w:rPr>
+                  </m:ctrlPr>
+                </m:mPr>
+                <m:mr>
+                  <m:e>
+                    <m:r>
+                      <w:rPr>
+                        <w:rFonts w:ascii="Cambria Math" w:eastAsiaTheme="minorEastAsia" w:hAnsi="Cambria Math"/>
+                        <w:sz w:val="28"/>
+                        <w:szCs w:val="24"/>
+                      </w:rPr>
+                      <m:t>ako x&lt;0</m:t>
+                    </m:r>
+                  </m:e>
+                </m:mr>
+                <m:mr>
+                  <m:e>
+                    <m:r>
+                      <w:rPr>
+                        <w:rFonts w:ascii="Cambria Math" w:eastAsiaTheme="minorEastAsia" w:hAnsi="Cambria Math"/>
+                        <w:sz w:val="28"/>
+                        <w:szCs w:val="24"/>
+                      </w:rPr>
+                      <m:t>ako x&gt;0</m:t>
+                    </m:r>
+                  </m:e>
+                </m:mr>
+                <m:mr>
+                  <m:e>
+                    <m:r>
+                      <w:rPr>
+                        <w:rFonts w:ascii="Cambria Math" w:eastAsiaTheme="minorEastAsia" w:hAnsi="Cambria Math"/>
+                        <w:sz w:val="28"/>
+                        <w:szCs w:val="24"/>
+                      </w:rPr>
+                      <m:t>ako x=0</m:t>
+                    </m:r>
+                  </m:e>
+                </m:mr>
+              </m:m>
+            </m:e>
+          </m:d>
+        </m:oMath>
+      </m:oMathPara>
+    </w:p>
+    <w:p>
+      <w:pPr>
+        <w:pStyle w:val="ListParagraph"/>
+        <w:numPr>
+          <w:ilvl w:val="0"/>
+          <w:numId w:val="12"/>
+        </w:numPr>
+      </w:pPr>
+      <w:r>
+        <w:rPr>
+          <w:rFonts w:eastAsiaTheme="minorEastAsia"/>
+        </w:rPr>
+        <w:t>Sigmoid(logistička) funkcija</w:t>
+      </w:r>
+      <w:r>
+        <w:rPr>
+          <w:rFonts w:eastAsiaTheme="minorEastAsia"/>
+        </w:rPr>
+        <w:t xml:space="preserve"> (raspon </w:t>
+      </w:r>
+      <w:r>
+        <w:rPr>
+          <w:rFonts w:eastAsiaTheme="minorEastAsia"/>
+        </w:rPr>
+        <w:t>(0,1)</w:t>
+      </w:r>
+      <w:r>
+        <w:rPr>
+          <w:rFonts w:eastAsiaTheme="minorEastAsia"/>
+        </w:rPr>
+        <w:t>)</w:t>
+      </w:r>
+      <w:r>
+        <w:rPr>
+          <w:rFonts w:eastAsiaTheme="minorEastAsia"/>
+        </w:rPr>
+        <w:t xml:space="preserve"> i njena derivacija</w:t>
+      </w:r>
+      <w:r>
+        <w:rPr>
+          <w:rFonts w:eastAsiaTheme="minorEastAsia"/>
+        </w:rPr>
+        <w:t>:</w:t>
       </w:r>
     </w:p>
     <w:p>
@@ -2679,6 +3357,150 @@
               </m:sSup>
             </m:den>
           </m:f>
+          <m:r>
+            <w:rPr>
+              <w:rFonts w:ascii="Cambria Math" w:eastAsiaTheme="minorEastAsia" w:hAnsi="Cambria Math"/>
+              <w:sz w:val="28"/>
+              <w:szCs w:val="28"/>
+            </w:rPr>
+            <m:t xml:space="preserve">,  </m:t>
+          </m:r>
+          <m:sSup>
+            <m:sSupPr>
+              <m:ctrlPr>
+                <w:rPr>
+                  <w:rFonts w:ascii="Cambria Math" w:eastAsiaTheme="minorEastAsia" w:hAnsi="Cambria Math"/>
+                  <w:i/>
+                  <w:sz w:val="28"/>
+                  <w:szCs w:val="28"/>
+                </w:rPr>
+              </m:ctrlPr>
+            </m:sSupPr>
+            <m:e>
+              <m:r>
+                <w:rPr>
+                  <w:rFonts w:ascii="Cambria Math" w:eastAsiaTheme="minorEastAsia" w:hAnsi="Cambria Math"/>
+                  <w:sz w:val="28"/>
+                  <w:szCs w:val="28"/>
+                </w:rPr>
+                <m:t>f</m:t>
+              </m:r>
+            </m:e>
+            <m:sup>
+              <m:r>
+                <w:rPr>
+                  <w:rFonts w:ascii="Cambria Math" w:eastAsiaTheme="minorEastAsia" w:hAnsi="Cambria Math"/>
+                  <w:sz w:val="28"/>
+                  <w:szCs w:val="28"/>
+                </w:rPr>
+                <m:t>'</m:t>
+              </m:r>
+            </m:sup>
+          </m:sSup>
+          <m:d>
+            <m:dPr>
+              <m:ctrlPr>
+                <w:rPr>
+                  <w:rFonts w:ascii="Cambria Math" w:eastAsiaTheme="minorEastAsia" w:hAnsi="Cambria Math"/>
+                  <w:i/>
+                  <w:sz w:val="28"/>
+                  <w:szCs w:val="28"/>
+                </w:rPr>
+              </m:ctrlPr>
+            </m:dPr>
+            <m:e>
+              <m:r>
+                <w:rPr>
+                  <w:rFonts w:ascii="Cambria Math" w:eastAsiaTheme="minorEastAsia" w:hAnsi="Cambria Math"/>
+                  <w:sz w:val="28"/>
+                  <w:szCs w:val="28"/>
+                </w:rPr>
+                <m:t>x</m:t>
+              </m:r>
+            </m:e>
+          </m:d>
+          <m:r>
+            <w:rPr>
+              <w:rFonts w:ascii="Cambria Math" w:eastAsiaTheme="minorEastAsia" w:hAnsi="Cambria Math"/>
+              <w:sz w:val="28"/>
+              <w:szCs w:val="28"/>
+            </w:rPr>
+            <m:t>=</m:t>
+          </m:r>
+          <m:r>
+            <w:rPr>
+              <w:rFonts w:ascii="Cambria Math" w:eastAsiaTheme="minorEastAsia" w:hAnsi="Cambria Math"/>
+              <w:sz w:val="28"/>
+              <w:szCs w:val="28"/>
+            </w:rPr>
+            <m:t>f</m:t>
+          </m:r>
+          <m:d>
+            <m:dPr>
+              <m:ctrlPr>
+                <w:rPr>
+                  <w:rFonts w:ascii="Cambria Math" w:eastAsiaTheme="minorEastAsia" w:hAnsi="Cambria Math"/>
+                  <w:i/>
+                  <w:sz w:val="28"/>
+                  <w:szCs w:val="28"/>
+                </w:rPr>
+              </m:ctrlPr>
+            </m:dPr>
+            <m:e>
+              <m:r>
+                <w:rPr>
+                  <w:rFonts w:ascii="Cambria Math" w:eastAsiaTheme="minorEastAsia" w:hAnsi="Cambria Math"/>
+                  <w:sz w:val="28"/>
+                  <w:szCs w:val="28"/>
+                </w:rPr>
+                <m:t>x</m:t>
+              </m:r>
+            </m:e>
+          </m:d>
+          <m:d>
+            <m:dPr>
+              <m:ctrlPr>
+                <w:rPr>
+                  <w:rFonts w:ascii="Cambria Math" w:eastAsiaTheme="minorEastAsia" w:hAnsi="Cambria Math"/>
+                  <w:i/>
+                  <w:sz w:val="28"/>
+                  <w:szCs w:val="28"/>
+                </w:rPr>
+              </m:ctrlPr>
+            </m:dPr>
+            <m:e>
+              <m:r>
+                <w:rPr>
+                  <w:rFonts w:ascii="Cambria Math" w:eastAsiaTheme="minorEastAsia" w:hAnsi="Cambria Math"/>
+                  <w:sz w:val="28"/>
+                  <w:szCs w:val="28"/>
+                </w:rPr>
+                <m:t>1-f</m:t>
+              </m:r>
+              <m:d>
+                <m:dPr>
+                  <m:ctrlPr>
+                    <w:rPr>
+                      <w:rFonts w:ascii="Cambria Math" w:eastAsiaTheme="minorEastAsia" w:hAnsi="Cambria Math"/>
+                      <w:i/>
+                      <w:sz w:val="28"/>
+                      <w:szCs w:val="28"/>
+                    </w:rPr>
+                  </m:ctrlPr>
+                </m:dPr>
+                <m:e>
+                  <m:r>
+                    <w:rPr>
+                      <w:rFonts w:ascii="Cambria Math" w:eastAsiaTheme="minorEastAsia" w:hAnsi="Cambria Math"/>
+                      <w:sz w:val="28"/>
+                      <w:szCs w:val="28"/>
+                    </w:rPr>
+                    <m:t>x</m:t>
+                  </m:r>
+                </m:e>
+              </m:d>
+            </m:e>
+          </m:d>
         </m:oMath>
       </m:oMathPara>
     </w:p>
@@ -2690,19 +3512,30 @@
           <w:numId w:val="12"/>
         </w:numPr>
       </w:pPr>
-      <w:proofErr w:type="spellStart"/>
       <w:r>
         <w:rPr>
           <w:rFonts w:eastAsiaTheme="minorEastAsia"/>
         </w:rPr>
-        <w:t>Tanh</w:t>
-      </w:r>
-      <w:proofErr w:type="spellEnd"/>
+        <w:lastRenderedPageBreak/>
+        <w:t>Tanh aktivacijska funkcija</w:t>
+      </w:r>
       <w:r>
         <w:rPr>
           <w:rFonts w:eastAsiaTheme="minorEastAsia"/>
         </w:rPr>
-        <w:t xml:space="preserve"> aktivacijska funkcija:</w:t>
+        <w:t xml:space="preserve"> (raspon (-1, 1))</w:t>
+      </w:r>
+      <w:r>
+        <w:rPr>
+          <w:rFonts w:eastAsiaTheme="minorEastAsia"/>
+        </w:rPr>
+        <w:t xml:space="preserve"> i njena derivacija</w:t>
+      </w:r>
+      <w:r>
+        <w:rPr>
+          <w:rFonts w:eastAsiaTheme="minorEastAsia"/>
+        </w:rPr>
+        <w:t>:</w:t>
       </w:r>
     </w:p>
     <w:p>
@@ -2718,7 +3551,6 @@
               <w:sz w:val="28"/>
               <w:szCs w:val="24"/>
             </w:rPr>
-            <w:lastRenderedPageBreak/>
             <m:t>f</m:t>
           </m:r>
           <m:d>
@@ -2913,58 +3745,44 @@
           </m:f>
           <m:r>
             <w:rPr>
-              <w:rFonts w:eastAsiaTheme="minorEastAsia"/>
-              <w:sz w:val="28"/>
-              <w:szCs w:val="24"/>
-            </w:rPr>
-            <w:br/>
-          </m:r>
-        </m:oMath>
-      </m:oMathPara>
-    </w:p>
-    <w:p>
-      <w:pPr>
-        <w:pStyle w:val="ListParagraph"/>
-        <w:numPr>
-          <w:ilvl w:val="0"/>
-          <w:numId w:val="12"/>
-        </w:numPr>
-      </w:pPr>
-      <w:proofErr w:type="spellStart"/>
-      <w:r>
-        <w:rPr>
-          <w:rFonts w:eastAsiaTheme="minorEastAsia"/>
-        </w:rPr>
-        <w:t>ReLu</w:t>
-      </w:r>
-      <w:proofErr w:type="spellEnd"/>
-      <w:r>
-        <w:rPr>
-          <w:rFonts w:eastAsiaTheme="minorEastAsia"/>
-        </w:rPr>
-        <w:t xml:space="preserve"> aktivacija (ispravljena linearna jedinica):</w:t>
-      </w:r>
-    </w:p>
-    <w:p>
-      <w:pPr>
-        <w:pStyle w:val="ListParagraph"/>
-        <w:ind w:left="360"/>
-        <w:rPr>
-          <w:rFonts w:eastAsiaTheme="minorEastAsia"/>
-          <w:sz w:val="28"/>
-          <w:szCs w:val="24"/>
-        </w:rPr>
-      </w:pPr>
-      <m:oMathPara>
-        <m:oMath>
-          <m:r>
-            <w:rPr>
               <w:rFonts w:ascii="Cambria Math" w:eastAsiaTheme="minorEastAsia" w:hAnsi="Cambria Math"/>
               <w:sz w:val="28"/>
               <w:szCs w:val="24"/>
             </w:rPr>
-            <m:t>f</m:t>
+            <m:t xml:space="preserve">,  </m:t>
           </m:r>
+          <m:sSup>
+            <m:sSupPr>
+              <m:ctrlPr>
+                <w:rPr>
+                  <w:rFonts w:ascii="Cambria Math" w:eastAsiaTheme="minorEastAsia" w:hAnsi="Cambria Math"/>
+                  <w:i/>
+                  <w:sz w:val="28"/>
+                  <w:szCs w:val="24"/>
+                </w:rPr>
+              </m:ctrlPr>
+            </m:sSupPr>
+            <m:e>
+              <m:r>
+                <w:rPr>
+                  <w:rFonts w:ascii="Cambria Math" w:eastAsiaTheme="minorEastAsia" w:hAnsi="Cambria Math"/>
+                  <w:sz w:val="28"/>
+                  <w:szCs w:val="24"/>
+                </w:rPr>
+                <m:t>f</m:t>
+              </m:r>
+            </m:e>
+            <m:sup>
+              <m:r>
+                <w:rPr>
+                  <w:rFonts w:ascii="Cambria Math" w:eastAsiaTheme="minorEastAsia" w:hAnsi="Cambria Math"/>
+                  <w:sz w:val="28"/>
+                  <w:szCs w:val="24"/>
+                </w:rPr>
+                <m:t>'</m:t>
+              </m:r>
+            </m:sup>
+          </m:sSup>
           <m:d>
             <m:dPr>
               <m:ctrlPr>
@@ -2993,39 +3811,19 @@
               <w:sz w:val="28"/>
               <w:szCs w:val="24"/>
             </w:rPr>
-            <m:t>=</m:t>
+            <m:t>=1-f</m:t>
           </m:r>
-          <m:func>
-            <m:funcPr>
+          <m:sSup>
+            <m:sSupPr>
               <m:ctrlPr>
                 <w:rPr>
-                  <w:rFonts w:ascii="Cambria Math" w:eastAsiaTheme="minorEastAsia" w:hAnsi="Cambria Math"/>
-                  <w:sz w:val="28"/>
-                  <w:szCs w:val="24"/>
-                </w:rPr>
-              </m:ctrlPr>
-            </m:funcPr>
-            <m:fName>
-              <m:r>
-                <m:rPr>
-                  <m:sty m:val="p"/>
-                </m:rPr>
-                <w:rPr>
-                  <w:rFonts w:ascii="Cambria Math" w:eastAsiaTheme="minorEastAsia" w:hAnsi="Cambria Math"/>
-                  <w:sz w:val="28"/>
-                  <w:szCs w:val="24"/>
-                </w:rPr>
-                <m:t>max</m:t>
-              </m:r>
-              <m:ctrlPr>
-                <w:rPr>
-                  <w:rFonts w:ascii="Cambria Math" w:eastAsiaTheme="minorEastAsia" w:hAnsi="Cambria Math"/>
+                  <w:rFonts w:ascii="Cambria Math" w:eastAsiaTheme="minorEastAsia"/>
                   <w:i/>
                   <w:sz w:val="28"/>
                   <w:szCs w:val="24"/>
                 </w:rPr>
               </m:ctrlPr>
-            </m:fName>
+            </m:sSupPr>
             <m:e>
               <m:d>
                 <m:dPr>
@@ -3045,20 +3843,33 @@
                       <w:sz w:val="28"/>
                       <w:szCs w:val="24"/>
                     </w:rPr>
-                    <m:t xml:space="preserve">0, </m:t>
-                  </m:r>
-                  <m:r>
-                    <w:rPr>
-                      <w:rFonts w:ascii="Cambria Math" w:eastAsiaTheme="minorEastAsia" w:hAnsi="Cambria Math"/>
-                      <w:sz w:val="28"/>
-                      <w:szCs w:val="24"/>
-                    </w:rPr>
                     <m:t>x</m:t>
                   </m:r>
                 </m:e>
               </m:d>
             </m:e>
-          </m:func>
+            <m:sup>
+              <m:r>
+                <w:rPr>
+                  <w:rFonts w:ascii="Cambria Math" w:eastAsiaTheme="minorEastAsia"/>
+                  <w:sz w:val="28"/>
+                  <w:szCs w:val="24"/>
+                </w:rPr>
+                <m:t>2</m:t>
+              </m:r>
+            </m:sup>
+          </m:sSup>
+          <m:r>
+            <m:rPr>
+              <m:sty m:val="p"/>
+            </m:rPr>
+            <w:rPr>
+              <w:rFonts w:eastAsiaTheme="minorEastAsia"/>
+              <w:sz w:val="28"/>
+              <w:szCs w:val="24"/>
+            </w:rPr>
+            <w:br/>
+          </m:r>
         </m:oMath>
       </m:oMathPara>
     </w:p>
@@ -3067,6 +3878,9 @@
         <w:jc w:val="center"/>
       </w:pPr>
       <w:r>
+        <w:rPr>
+          <w:noProof/>
+        </w:rPr>
         <w:drawing>
           <wp:inline distT="0" distB="0" distL="0" distR="0" wp14:anchorId="7EA3C918" wp14:editId="13B058E8">
             <wp:extent cx="4486009" cy="1855470"/>
@@ -3115,32 +3929,604 @@
     </w:p>
     <w:p>
       <w:pPr>
+        <w:tabs>
+          <w:tab w:val="left" w:pos="1843"/>
+          <w:tab w:val="left" w:pos="3969"/>
+          <w:tab w:val="left" w:pos="6521"/>
+        </w:tabs>
+        <w:jc w:val="left"/>
+      </w:pPr>
+      <w:r>
+        <w:tab/>
+        <w:t>a) ReLu</w:t>
+      </w:r>
+      <w:r>
+        <w:tab/>
+        <w:t>b) Sigmoid</w:t>
+      </w:r>
+      <w:r>
+        <w:tab/>
+        <w:t>c) Tanh</w:t>
+      </w:r>
+    </w:p>
+    <w:p>
+      <w:pPr>
         <w:jc w:val="center"/>
       </w:pPr>
       <w:r>
-        <w:t xml:space="preserve">Slika 2.4.1.1 – Prikaz aktivacijskih funkcija </w:t>
+        <w:t>Slika 2.4.1.1 – Prikaz aktivacijskih funkcija</w:t>
+      </w:r>
+      <w:r>
+        <w:t xml:space="preserve"> a), b), c)</w:t>
+      </w:r>
+    </w:p>
+    <w:p>
+      <w:r>
+        <w:t>Kod ove tri aktivacijske funkcije važno je napomenuti da</w:t>
+      </w:r>
+      <w:r>
+        <w:t xml:space="preserve"> se može dogoditi problem sa nestajućim gradijentom prilikom treniranja (više objašnjeno u sljedećem </w:t>
+      </w:r>
+      <w:r>
+        <w:t>podpoglavlju</w:t>
+      </w:r>
+      <w:r>
+        <w:t xml:space="preserve">). Glavni princip problema je da kod Sigmoid i Tanh funkcija imamo lokalni maksimum i minimum (Sigmoid ima raspon (0,1) dok Tanh ima (-1,1)), ako se preko SGD i povratnog razmnožavanja naiđu brojevi veći od maksimuma i minimuma, oni se prevedu natrag direktno u maksimum/minimum, te time se </w:t>
+      </w:r>
+      <w:r>
+        <w:t>onemogućava treniranje neurona. ReLu ima sličan problem ali samo kod minimuma, zato je njegov raspon [0, ∞)</w:t>
+      </w:r>
+      <w:r>
+        <w:t xml:space="preserve"> te to uvelike pomaže kod treniranja dubokih mreža jer mreže koje se zasnivaju na Sigmoid ili Tanh funkcijama često naiđu na problem nestajućeg gradijenta, jer gradijent se kreće u nekom smjeru pa ako naiđe na minimum ili maksimum pojavljuje se onda problem. ReLu je otporan na maksimume te nema takve probleme.</w:t>
+      </w:r>
+    </w:p>
+    <w:p>
+      <w:r>
+        <w:t xml:space="preserve">Ako se trenira mreža sa ReLu i naiđe se na problem nestajućeg gradijenta, moguće je koristiti njegovu alternativu, </w:t>
+      </w:r>
+      <w:r>
+        <w:t>parametarski</w:t>
+      </w:r>
+      <w:r>
+        <w:t xml:space="preserve"> ReLu</w:t>
+      </w:r>
+      <w:r>
+        <w:t xml:space="preserve"> (engl. </w:t>
+      </w:r>
+      <w:r>
+        <w:rPr>
+          <w:i/>
+          <w:iCs/>
+          <w:lang w:val="en-US"/>
+        </w:rPr>
+        <w:t>parametric</w:t>
+      </w:r>
+      <w:r>
+        <w:rPr>
+          <w:i/>
+          <w:iCs/>
+          <w:lang w:val="en-US"/>
+        </w:rPr>
+        <w:t xml:space="preserve"> ReLu</w:t>
+      </w:r>
+      <w:r>
+        <w:t>)</w:t>
+      </w:r>
+      <w:r>
+        <w:t>.</w:t>
+      </w:r>
+    </w:p>
+    <w:p>
+      <w:pPr>
+        <w:jc w:val="center"/>
+      </w:pPr>
+      <w:r>
+        <w:rPr>
+          <w:noProof/>
+        </w:rPr>
+        <w:lastRenderedPageBreak/>
+        <w:drawing>
+          <wp:inline distT="0" distB="0" distL="0" distR="0" wp14:anchorId="72EFC870" wp14:editId="52EA072B">
+            <wp:extent cx="5724525" cy="4276725"/>
+            <wp:effectExtent l="0" t="0" r="9525" b="9525"/>
+            <wp:docPr id="6" name="Picture 6"/>
+            <wp:cNvGraphicFramePr>
+              <a:graphicFrameLocks xmlns:a="http://schemas.openxmlformats.org/drawingml/2006/main" noChangeAspect="1"/>
+            </wp:cNvGraphicFramePr>
+            <a:graphic xmlns:a="http://schemas.openxmlformats.org/drawingml/2006/main">
+              <a:graphicData uri="http://schemas.openxmlformats.org/drawingml/2006/picture">
+                <pic:pic xmlns:pic="http://schemas.openxmlformats.org/drawingml/2006/picture">
+                  <pic:nvPicPr>
+                    <pic:cNvPr id="0" name="Picture 3"/>
+                    <pic:cNvPicPr>
+                      <a:picLocks noChangeAspect="1" noChangeArrowheads="1"/>
+                    </pic:cNvPicPr>
+                  </pic:nvPicPr>
+                  <pic:blipFill>
+                    <a:blip r:embed="rId19">
+                      <a:extLst>
+                        <a:ext uri="{28A0092B-C50C-407E-A947-70E740481C1C}">
+                          <a14:useLocalDpi xmlns:a14="http://schemas.microsoft.com/office/drawing/2010/main" val="0"/>
+                        </a:ext>
+                      </a:extLst>
+                    </a:blip>
+                    <a:srcRect/>
+                    <a:stretch>
+                      <a:fillRect/>
+                    </a:stretch>
+                  </pic:blipFill>
+                  <pic:spPr bwMode="auto">
+                    <a:xfrm>
+                      <a:off x="0" y="0"/>
+                      <a:ext cx="5724525" cy="4276725"/>
+                    </a:xfrm>
+                    <a:prstGeom prst="rect">
+                      <a:avLst/>
+                    </a:prstGeom>
+                    <a:noFill/>
+                    <a:ln>
+                      <a:noFill/>
+                    </a:ln>
+                  </pic:spPr>
+                </pic:pic>
+              </a:graphicData>
+            </a:graphic>
+          </wp:inline>
+        </w:drawing>
+      </w:r>
+    </w:p>
+    <w:p>
+      <w:pPr>
+        <w:jc w:val="center"/>
+      </w:pPr>
+      <w:r>
+        <w:t xml:space="preserve">Slika 2.4.1.2 – Prikaz aktivacijske funkcije </w:t>
+      </w:r>
+      <w:r>
+        <w:t>parametarski</w:t>
+      </w:r>
+      <w:r>
+        <w:t xml:space="preserve"> ReLu</w:t>
+      </w:r>
+    </w:p>
+    <w:p>
+      <w:pPr>
+        <w:rPr>
+          <w:rFonts w:eastAsiaTheme="minorEastAsia"/>
+        </w:rPr>
+      </w:pPr>
+      <w:r>
+        <w:t xml:space="preserve">Karakteristika ove aktivacijske funkcije je da više nema raspon od 0 do beskonačno, nego mu je modificiran negativan dio koristeći parametar </w:t>
+      </w:r>
+      <m:oMath>
+        <m:r>
+          <w:rPr>
+            <w:rFonts w:ascii="Cambria Math" w:hAnsi="Cambria Math"/>
+          </w:rPr>
+          <m:t>a</m:t>
+        </m:r>
+      </m:oMath>
+      <w:r>
+        <w:rPr>
+          <w:rFonts w:eastAsiaTheme="minorEastAsia"/>
+        </w:rPr>
+        <w:t xml:space="preserve"> (često je jednak 0.01 pod nazivom </w:t>
+      </w:r>
+      <w:r>
+        <w:rPr>
+          <w:rFonts w:eastAsiaTheme="minorEastAsia"/>
+        </w:rPr>
+        <w:t>„</w:t>
+      </w:r>
+      <w:r>
+        <w:rPr>
+          <w:rFonts w:eastAsiaTheme="minorEastAsia"/>
+        </w:rPr>
+        <w:t>propusni</w:t>
+      </w:r>
+      <w:r>
+        <w:rPr>
+          <w:rFonts w:eastAsiaTheme="minorEastAsia"/>
+        </w:rPr>
+        <w:t>“</w:t>
+      </w:r>
+      <w:r>
+        <w:rPr>
+          <w:rFonts w:eastAsiaTheme="minorEastAsia"/>
+        </w:rPr>
+        <w:t xml:space="preserve"> tj. engl. </w:t>
       </w:r>
       <w:proofErr w:type="spellStart"/>
       <w:r>
-        <w:t>ReLu</w:t>
+        <w:rPr>
+          <w:rFonts w:eastAsiaTheme="minorEastAsia"/>
+          <w:i/>
+          <w:iCs/>
+        </w:rPr>
+        <w:t>leaky</w:t>
       </w:r>
       <w:proofErr w:type="spellEnd"/>
       <w:r>
-        <w:t xml:space="preserve">, </w:t>
-      </w:r>
-      <w:proofErr w:type="spellStart"/>
-      <w:r>
-        <w:t>sigmoid</w:t>
-      </w:r>
-      <w:proofErr w:type="spellEnd"/>
-      <w:r>
-        <w:t xml:space="preserve"> i </w:t>
-      </w:r>
-      <w:proofErr w:type="spellStart"/>
-      <w:r>
-        <w:t>Tanh</w:t>
-      </w:r>
-      <w:proofErr w:type="spellEnd"/>
+        <w:rPr>
+          <w:rFonts w:eastAsiaTheme="minorEastAsia"/>
+          <w:i/>
+          <w:iCs/>
+        </w:rPr>
+        <w:t xml:space="preserve"> ReLu</w:t>
+      </w:r>
+      <w:r>
+        <w:rPr>
+          <w:rFonts w:eastAsiaTheme="minorEastAsia"/>
+        </w:rPr>
+        <w:t>)</w:t>
+      </w:r>
+      <w:r>
+        <w:rPr>
+          <w:rFonts w:eastAsiaTheme="minorEastAsia"/>
+        </w:rPr>
+        <w:t>:</w:t>
+      </w:r>
+    </w:p>
+    <w:p>
+      <w:pPr>
+        <w:rPr>
+          <w:rFonts w:eastAsiaTheme="minorEastAsia"/>
+        </w:rPr>
+      </w:pPr>
+      <m:oMathPara>
+        <m:oMath>
+          <m:r>
+            <w:rPr>
+              <w:rFonts w:ascii="Cambria Math" w:eastAsiaTheme="minorEastAsia" w:hAnsi="Cambria Math"/>
+            </w:rPr>
+            <m:t>f</m:t>
+          </m:r>
+          <m:d>
+            <m:dPr>
+              <m:ctrlPr>
+                <w:rPr>
+                  <w:rFonts w:ascii="Cambria Math" w:eastAsiaTheme="minorEastAsia" w:hAnsi="Cambria Math"/>
+                  <w:i/>
+                </w:rPr>
+              </m:ctrlPr>
+            </m:dPr>
+            <m:e>
+              <m:r>
+                <w:rPr>
+                  <w:rFonts w:ascii="Cambria Math" w:eastAsiaTheme="minorEastAsia" w:hAnsi="Cambria Math"/>
+                </w:rPr>
+                <m:t>x</m:t>
+              </m:r>
+            </m:e>
+          </m:d>
+          <m:r>
+            <w:rPr>
+              <w:rFonts w:ascii="Cambria Math" w:eastAsiaTheme="minorEastAsia" w:hAnsi="Cambria Math"/>
+            </w:rPr>
+            <m:t>=</m:t>
+          </m:r>
+          <m:d>
+            <m:dPr>
+              <m:begChr m:val="{"/>
+              <m:endChr m:val=""/>
+              <m:ctrlPr>
+                <w:rPr>
+                  <w:rFonts w:ascii="Cambria Math" w:eastAsiaTheme="minorEastAsia" w:hAnsi="Cambria Math"/>
+                  <w:i/>
+                </w:rPr>
+              </m:ctrlPr>
+            </m:dPr>
+            <m:e>
+              <m:eqArr>
+                <m:eqArrPr>
+                  <m:ctrlPr>
+                    <w:rPr>
+                      <w:rFonts w:ascii="Cambria Math" w:eastAsiaTheme="minorEastAsia" w:hAnsi="Cambria Math"/>
+                      <w:i/>
+                    </w:rPr>
+                  </m:ctrlPr>
+                </m:eqArrPr>
+                <m:e>
+                  <m:r>
+                    <w:rPr>
+                      <w:rFonts w:ascii="Cambria Math" w:eastAsiaTheme="minorEastAsia" w:hAnsi="Cambria Math"/>
+                    </w:rPr>
+                    <m:t>x</m:t>
+                  </m:r>
+                </m:e>
+                <m:e>
+                  <m:r>
+                    <w:rPr>
+                      <w:rFonts w:ascii="Cambria Math" w:eastAsiaTheme="minorEastAsia" w:hAnsi="Cambria Math"/>
+                    </w:rPr>
+                    <m:t>a</m:t>
+                  </m:r>
+                  <m:r>
+                    <w:rPr>
+                      <w:rFonts w:ascii="Cambria Math" w:eastAsiaTheme="minorEastAsia" w:hAnsi="Cambria Math"/>
+                    </w:rPr>
+                    <m:t>x</m:t>
+                  </m:r>
+                </m:e>
+              </m:eqArr>
+              <m:m>
+                <m:mPr>
+                  <m:mcs>
+                    <m:mc>
+                      <m:mcPr>
+                        <m:count m:val="1"/>
+                        <m:mcJc m:val="center"/>
+                      </m:mcPr>
+                    </m:mc>
+                  </m:mcs>
+                  <m:ctrlPr>
+                    <w:rPr>
+                      <w:rFonts w:ascii="Cambria Math" w:eastAsiaTheme="minorEastAsia" w:hAnsi="Cambria Math"/>
+                      <w:i/>
+                    </w:rPr>
+                  </m:ctrlPr>
+                </m:mPr>
+                <m:mr>
+                  <m:e>
+                    <m:r>
+                      <w:rPr>
+                        <w:rFonts w:ascii="Cambria Math" w:eastAsiaTheme="minorEastAsia" w:hAnsi="Cambria Math"/>
+                      </w:rPr>
+                      <m:t>ako x</m:t>
+                    </m:r>
+                    <m:r>
+                      <w:rPr>
+                        <w:rFonts w:ascii="Cambria Math" w:eastAsiaTheme="minorEastAsia" w:hAnsi="Cambria Math"/>
+                      </w:rPr>
+                      <m:t>≥</m:t>
+                    </m:r>
+                    <m:r>
+                      <w:rPr>
+                        <w:rFonts w:ascii="Cambria Math" w:eastAsiaTheme="minorEastAsia" w:hAnsi="Cambria Math"/>
+                      </w:rPr>
+                      <m:t>0</m:t>
+                    </m:r>
+                  </m:e>
+                </m:mr>
+                <m:mr>
+                  <m:e>
+                    <m:r>
+                      <w:rPr>
+                        <w:rFonts w:ascii="Cambria Math" w:eastAsiaTheme="minorEastAsia" w:hAnsi="Cambria Math"/>
+                      </w:rPr>
+                      <m:t>inače</m:t>
+                    </m:r>
+                  </m:e>
+                </m:mr>
+              </m:m>
+            </m:e>
+          </m:d>
+          <m:r>
+            <w:rPr>
+              <w:rFonts w:ascii="Cambria Math" w:eastAsiaTheme="minorEastAsia" w:hAnsi="Cambria Math"/>
+            </w:rPr>
+            <m:t xml:space="preserve">,  </m:t>
+          </m:r>
+          <m:sSup>
+            <m:sSupPr>
+              <m:ctrlPr>
+                <w:rPr>
+                  <w:rFonts w:ascii="Cambria Math" w:eastAsiaTheme="minorEastAsia" w:hAnsi="Cambria Math"/>
+                  <w:i/>
+                  <w:sz w:val="28"/>
+                  <w:szCs w:val="24"/>
+                </w:rPr>
+              </m:ctrlPr>
+            </m:sSupPr>
+            <m:e>
+              <m:r>
+                <w:rPr>
+                  <w:rFonts w:ascii="Cambria Math" w:eastAsiaTheme="minorEastAsia" w:hAnsi="Cambria Math"/>
+                  <w:sz w:val="28"/>
+                  <w:szCs w:val="24"/>
+                </w:rPr>
+                <m:t>f</m:t>
+              </m:r>
+            </m:e>
+            <m:sup>
+              <m:r>
+                <w:rPr>
+                  <w:rFonts w:ascii="Cambria Math" w:eastAsiaTheme="minorEastAsia" w:hAnsi="Cambria Math"/>
+                  <w:sz w:val="28"/>
+                  <w:szCs w:val="24"/>
+                </w:rPr>
+                <m:t>'</m:t>
+              </m:r>
+            </m:sup>
+          </m:sSup>
+          <m:d>
+            <m:dPr>
+              <m:ctrlPr>
+                <w:rPr>
+                  <w:rFonts w:ascii="Cambria Math" w:eastAsiaTheme="minorEastAsia" w:hAnsi="Cambria Math"/>
+                  <w:i/>
+                  <w:sz w:val="28"/>
+                  <w:szCs w:val="24"/>
+                </w:rPr>
+              </m:ctrlPr>
+            </m:dPr>
+            <m:e>
+              <m:r>
+                <w:rPr>
+                  <w:rFonts w:ascii="Cambria Math" w:eastAsiaTheme="minorEastAsia" w:hAnsi="Cambria Math"/>
+                  <w:sz w:val="28"/>
+                  <w:szCs w:val="24"/>
+                </w:rPr>
+                <m:t>x</m:t>
+              </m:r>
+            </m:e>
+          </m:d>
+          <m:r>
+            <w:rPr>
+              <w:rFonts w:ascii="Cambria Math" w:eastAsiaTheme="minorEastAsia" w:hAnsi="Cambria Math"/>
+              <w:sz w:val="28"/>
+              <w:szCs w:val="24"/>
+            </w:rPr>
+            <m:t>=</m:t>
+          </m:r>
+          <m:d>
+            <m:dPr>
+              <m:begChr m:val="{"/>
+              <m:endChr m:val=""/>
+              <m:ctrlPr>
+                <w:rPr>
+                  <w:rFonts w:ascii="Cambria Math" w:eastAsiaTheme="minorEastAsia" w:hAnsi="Cambria Math"/>
+                  <w:i/>
+                  <w:sz w:val="28"/>
+                  <w:szCs w:val="24"/>
+                </w:rPr>
+              </m:ctrlPr>
+            </m:dPr>
+            <m:e>
+              <m:eqArr>
+                <m:eqArrPr>
+                  <m:ctrlPr>
+                    <w:rPr>
+                      <w:rFonts w:ascii="Cambria Math" w:eastAsiaTheme="minorEastAsia" w:hAnsi="Cambria Math"/>
+                      <w:i/>
+                      <w:sz w:val="28"/>
+                      <w:szCs w:val="24"/>
+                    </w:rPr>
+                  </m:ctrlPr>
+                </m:eqArrPr>
+                <m:e>
+                  <m:r>
+                    <w:rPr>
+                      <w:rFonts w:ascii="Cambria Math" w:eastAsiaTheme="minorEastAsia" w:hAnsi="Cambria Math"/>
+                      <w:sz w:val="28"/>
+                      <w:szCs w:val="24"/>
+                    </w:rPr>
+                    <m:t>a</m:t>
+                  </m:r>
+                </m:e>
+                <m:e>
+                  <m:r>
+                    <w:rPr>
+                      <w:rFonts w:ascii="Cambria Math" w:eastAsiaTheme="minorEastAsia" w:hAnsi="Cambria Math"/>
+                      <w:sz w:val="28"/>
+                      <w:szCs w:val="24"/>
+                    </w:rPr>
+                    <m:t>1</m:t>
+                  </m:r>
+                </m:e>
+                <m:e>
+                  <m:r>
+                    <w:rPr>
+                      <w:rFonts w:ascii="Cambria Math" w:eastAsiaTheme="minorEastAsia" w:hAnsi="Cambria Math"/>
+                      <w:sz w:val="28"/>
+                      <w:szCs w:val="24"/>
+                    </w:rPr>
+                    <m:t>neodređeno</m:t>
+                  </m:r>
+                  <m:r>
+                    <w:rPr>
+                      <w:rFonts w:ascii="Cambria Math" w:eastAsiaTheme="minorEastAsia" w:hAnsi="Cambria Math"/>
+                      <w:sz w:val="28"/>
+                      <w:szCs w:val="24"/>
+                    </w:rPr>
+                    <m:t xml:space="preserve"> </m:t>
+                  </m:r>
+                  <m:r>
+                    <w:rPr>
+                      <w:rFonts w:ascii="Cambria Math" w:eastAsiaTheme="minorEastAsia" w:hAnsi="Cambria Math"/>
+                      <w:sz w:val="28"/>
+                      <w:szCs w:val="24"/>
+                    </w:rPr>
+                    <m:t xml:space="preserve"> </m:t>
+                  </m:r>
+                </m:e>
+              </m:eqArr>
+              <m:m>
+                <m:mPr>
+                  <m:mcs>
+                    <m:mc>
+                      <m:mcPr>
+                        <m:count m:val="1"/>
+                        <m:mcJc m:val="center"/>
+                      </m:mcPr>
+                    </m:mc>
+                  </m:mcs>
+                  <m:ctrlPr>
+                    <w:rPr>
+                      <w:rFonts w:ascii="Cambria Math" w:eastAsiaTheme="minorEastAsia" w:hAnsi="Cambria Math"/>
+                      <w:i/>
+                      <w:sz w:val="28"/>
+                      <w:szCs w:val="24"/>
+                    </w:rPr>
+                  </m:ctrlPr>
+                </m:mPr>
+                <m:mr>
+                  <m:e>
+                    <m:r>
+                      <w:rPr>
+                        <w:rFonts w:ascii="Cambria Math" w:eastAsiaTheme="minorEastAsia" w:hAnsi="Cambria Math"/>
+                        <w:sz w:val="28"/>
+                        <w:szCs w:val="24"/>
+                      </w:rPr>
+                      <m:t>ako x&lt;0</m:t>
+                    </m:r>
+                  </m:e>
+                </m:mr>
+                <m:mr>
+                  <m:e>
+                    <m:r>
+                      <w:rPr>
+                        <w:rFonts w:ascii="Cambria Math" w:eastAsiaTheme="minorEastAsia" w:hAnsi="Cambria Math"/>
+                        <w:sz w:val="28"/>
+                        <w:szCs w:val="24"/>
+                      </w:rPr>
+                      <m:t>ako x&gt;0</m:t>
+                    </m:r>
+                  </m:e>
+                </m:mr>
+                <m:mr>
+                  <m:e>
+                    <m:r>
+                      <w:rPr>
+                        <w:rFonts w:ascii="Cambria Math" w:eastAsiaTheme="minorEastAsia" w:hAnsi="Cambria Math"/>
+                        <w:sz w:val="28"/>
+                        <w:szCs w:val="24"/>
+                      </w:rPr>
+                      <m:t>ako x=0</m:t>
+                    </m:r>
+                  </m:e>
+                </m:mr>
+              </m:m>
+            </m:e>
+          </m:d>
+        </m:oMath>
+      </m:oMathPara>
+    </w:p>
+    <w:p>
+      <w:r>
+        <w:t>Na ovaj način se može izbjeći problem nestajućeg gradijenta</w:t>
+      </w:r>
+      <w:r>
+        <w:t xml:space="preserve"> jer više ne može zapeti na </w:t>
+      </w:r>
+      <w:r>
+        <w:t>nuli</w:t>
+      </w:r>
+      <w:r>
+        <w:t xml:space="preserve">, nego se može kretati slobodno pa postoji šansa da se težina oživi natrag iznad </w:t>
+      </w:r>
+      <w:r>
+        <w:t>nule</w:t>
+      </w:r>
+      <w:r>
+        <w:t>.</w:t>
+      </w:r>
+      <w:r>
+        <w:t xml:space="preserve"> Neuron kojemu su sve težine zapele na negativnoj strani se naziva mrtav neuron, te propusni ReLu služi kao mogućnost oživljavanja takvih neurona</w:t>
+      </w:r>
+      <w:r>
+        <w:t>.</w:t>
+      </w:r>
     </w:p>
     <w:p>
       <w:pPr>
@@ -3150,9 +4536,11 @@
           <w:numId w:val="4"/>
         </w:numPr>
       </w:pPr>
+      <w:bookmarkStart w:id="8" w:name="_Toc73109209"/>
       <w:r>
         <w:t>Treniranje neuronskih mreža</w:t>
       </w:r>
+      <w:bookmarkEnd w:id="8"/>
     </w:p>
     <w:p>
       <w:pPr>
@@ -3161,14 +4549,12 @@
       <w:r>
         <w:t>[[</w:t>
       </w:r>
-      <w:proofErr w:type="spellStart"/>
       <w:r>
         <w:rPr>
           <w:highlight w:val="yellow"/>
         </w:rPr>
-        <w:t>namjesitti</w:t>
-      </w:r>
-      <w:proofErr w:type="spellEnd"/>
+        <w:t>namjestiti</w:t>
+      </w:r>
       <w:r>
         <w:rPr>
           <w:highlight w:val="yellow"/>
@@ -3190,16 +4576,55 @@
         <w:t>stochastic gradient descend</w:t>
       </w:r>
       <w:r>
-        <w:t>), na kraju kad model završi predviđanje algoritam treniranja izračunava pogrešku na svakom izlazu izlaznog sloja mreže, te greške onda prema ulazu propagira kroz sve slojeve unatrag. To zahtjeva da su aktivacijske funkcije derivabilne da bi se mogao proces nastaviti</w:t>
-      </w:r>
-      <w:r>
-        <w:t xml:space="preserve"> u tom smjeru</w:t>
-      </w:r>
-      <w:r>
-        <w:t>.</w:t>
-      </w:r>
-      <w:r>
-        <w:t xml:space="preserve"> Kako algoritam treniranja prolazi kroz neurone ono namješta njihove težina na ulazima prema vrijednostima koje misli da će dovesti do boljih rezultata.</w:t>
+        <w:t>)</w:t>
+      </w:r>
+      <w:r>
+        <w:t xml:space="preserve"> iliti SGD</w:t>
+      </w:r>
+      <w:r>
+        <w:t>,</w:t>
+      </w:r>
+      <w:r>
+        <w:t xml:space="preserve"> SGD je iterativna metoda za optimizaciju funkcije gubitka treninga</w:t>
+      </w:r>
+      <w:r>
+        <w:t xml:space="preserve">, sa dobivenim gradijentom ono može </w:t>
+      </w:r>
+      <w:r>
+        <w:t>zajedno sa algoritmom povratnog razmnožavanja</w:t>
+      </w:r>
+      <w:r>
+        <w:t xml:space="preserve"> </w:t>
+      </w:r>
+      <w:r>
+        <w:t>[</w:t>
+      </w:r>
+      <w:hyperlink r:id="rId20" w:history="1">
+        <w:r>
+          <w:rPr>
+            <w:rStyle w:val="Hyperlink"/>
+          </w:rPr>
+          <w:t>izvor</w:t>
+        </w:r>
+      </w:hyperlink>
+      <w:r>
+        <w:t xml:space="preserve"> 9-48</w:t>
+      </w:r>
+      <w:r>
+        <w:t>]</w:t>
+      </w:r>
+      <w:r>
+        <w:t xml:space="preserve"> </w:t>
+      </w:r>
+      <w:r>
+        <w:t>prolaziti</w:t>
+      </w:r>
+      <w:r>
+        <w:t xml:space="preserve"> unatrag kroz </w:t>
+      </w:r>
+      <w:r>
+        <w:lastRenderedPageBreak/>
+        <w:t>sve slojeve neuronske mreže, mijenjajući težine na ulazu neurona. Za ovu svrhu je potrebno da je aktivacijska funkcija neurona derivabilna jer algoritam kako prolazi unatrag mora moći proći i kroz aktivacijsku funkciju neurona da može nastaviti.</w:t>
       </w:r>
     </w:p>
     <w:p>
@@ -3207,15 +4632,12 @@
         <w:t xml:space="preserve">Ovdje se pojavljuje problem u treniranju neuronskih mreža, naime problemi </w:t>
       </w:r>
       <w:r>
-        <w:t>nestajućeg i eksplodirajućeg gradijenta</w:t>
-      </w:r>
-      <w:r>
-        <w:t xml:space="preserve"> </w:t>
+        <w:t xml:space="preserve">nestajućeg i eksplodirajućeg gradijenta </w:t>
       </w:r>
       <w:r>
         <w:t>[</w:t>
       </w:r>
-      <w:hyperlink r:id="rId19" w:anchor="v=onepage&amp;q&amp;f=false" w:history="1">
+      <w:hyperlink r:id="rId21" w:anchor="v=onepage&amp;q&amp;f=false" w:history="1">
         <w:r>
           <w:rPr>
             <w:rStyle w:val="Hyperlink"/>
@@ -3230,18 +4652,462 @@
         <w:t>.</w:t>
       </w:r>
       <w:r>
-        <w:t xml:space="preserve"> Kako se trenira vrlo duboka mreža sa mnogo slojeva, dolazi problem nestajućeg gradijenta jer kako se greška i ispravci propagiraju prema nazad, kako dolazi prema kraju taj gradijent se toliko smanjio da ima malen ili neznatan utjecaj. Na suprotnom kraju, kako se gradijent propagira kroz slojeve može doći do toga da eksplodira, te da svi neuroni onda usklađuju težine sa tim gradijentom što dovodi do problema</w:t>
-      </w:r>
-      <w:r>
-        <w:t xml:space="preserve"> pri sljedećem ciklusu treniranja.</w:t>
-      </w:r>
-    </w:p>
-    <w:p>
-      <w:r>
-        <w:t xml:space="preserve">Ciklusi treniranja nad skupom podataka se nazivaju epohe, svaka epoha ima </w:t>
-      </w:r>
-    </w:p>
-    <w:p>
+        <w:t xml:space="preserve"> Kako se trenira vrlo duboka mreža sa mnogo slojeva, </w:t>
+      </w:r>
+      <w:r>
+        <w:t xml:space="preserve">postoji vjerojatnost da će </w:t>
+      </w:r>
+      <w:r>
+        <w:t>gradijent, kako prilazi početku neuronske mreže, biti toliko malen da će imati neznatan utjecaj na težine, u najgorem slučaju može se dogoditi da se neuronska mreža kompletno prekine trenirati zbog ovog problema. Primjer događanja bi bio da neka aktivacijska funkcija, primjerice Tanh koja ima gradijente samo u rasponu od 0 do 1, kroz povratno razmnožavanje smanji svoj gradijent na eksponencijalno male brojeve kako prolazi kroz slojeve, time uzrokuje da rani slojevi dobiju vrlo malo ili ništa treninga. Sličan problem se ukazuje kod eksplodirajućeg gradijenta kada derivacije aktivacijskih funkcija primaju vrlo visoke vrijednosti, što uznemiruje ravnotežu treniranja sa divljim mijenjanjem težina.</w:t>
+      </w:r>
+    </w:p>
+    <w:p>
+      <w:r>
+        <w:t xml:space="preserve">Ciklusi treniranja nad skupom podataka se nazivaju epohe, svaka epoha </w:t>
+      </w:r>
+      <w:r>
+        <w:t xml:space="preserve">se provodi nad ulaznim skupom podataka iz kojeg se odabire </w:t>
+      </w:r>
+      <w:r>
+        <w:t>mini-</w:t>
+      </w:r>
+      <w:r>
+        <w:t xml:space="preserve">šarža (engl. </w:t>
+      </w:r>
+      <w:r>
+        <w:rPr>
+          <w:i/>
+          <w:iCs/>
+        </w:rPr>
+        <w:t>mini-</w:t>
+      </w:r>
+      <w:r>
+        <w:rPr>
+          <w:i/>
+          <w:iCs/>
+          <w:lang w:val="en-US"/>
+        </w:rPr>
+        <w:t>batch</w:t>
+      </w:r>
+      <w:r>
+        <w:t>) podataka</w:t>
+      </w:r>
+      <w:r>
+        <w:t xml:space="preserve">, koristeći SGD i povratno razmnožavanje ovaj se postupak iterativno ponavlja dok se ne iskoriste sve </w:t>
+      </w:r>
+      <w:r>
+        <w:t>mini-</w:t>
+      </w:r>
+      <w:r>
+        <w:t>šarže u skupu podataka. Na kraju epohe se na validacijskom skupu podataka provjeravaju performanse mreže</w:t>
+      </w:r>
+      <w:r>
+        <w:t>, ti parametri se onda mogu koristiti u sljedećim epohama za namještanje parametara treninga. Kad završi trenutna epoha pokreće se sljedeća dok ne prođu sve zadane epohe. Algoritam treniranja može rano zaustaviti treniranje ako vidi da se funkcija greške ne mijenja znatno preko vremena, ovo je naznaka da je algoritam treniranja došao u lokalni minimum za moguću grešku, te potrebno je dalje namještati parametre ili ako su zadovoljavajući rezultati spremiti model za korištenje u produkciji.</w:t>
+      </w:r>
+    </w:p>
+    <w:p>
+      <w:r>
+        <w:t>Daljnji p</w:t>
+      </w:r>
+      <w:r>
+        <w:t>roblemi pri treniranju se mogu pojaviti u obliku pretreniranja</w:t>
+      </w:r>
+      <w:r>
+        <w:t xml:space="preserve"> (engl. </w:t>
+      </w:r>
+      <w:r>
+        <w:rPr>
+          <w:i/>
+          <w:iCs/>
+          <w:lang w:val="en-US"/>
+        </w:rPr>
+        <w:t>overfitting</w:t>
+      </w:r>
+      <w:r>
+        <w:t>)</w:t>
+      </w:r>
+      <w:r>
+        <w:t>. Pretreniranje je pojava u kojoj trenirani model postaje previše naviknut na skup podataka na kojem je treniran. To se događa ako je skup podataka za treniranje vrlo malen, ili ako su podatci vrlo slični jedni drugom. Prilikom treniranja mreže potrebno je obratiti pažnju na parametre koje se vraćaju na kraju epohe, koje govore kako model u toj epohi djeluje nad validacijskim skupom. Ako</w:t>
+      </w:r>
+      <w:r>
+        <w:t xml:space="preserve"> model ima dobre performanse nad trening skupom ali loše performanse nad validacijskim skupom može se reći da pati od pretreniranja nad trening skupom.</w:t>
+      </w:r>
+    </w:p>
+    <w:p>
+      <w:r>
+        <w:rPr>
+          <w:noProof/>
+        </w:rPr>
+        <w:lastRenderedPageBreak/>
+        <w:drawing>
+          <wp:inline distT="0" distB="0" distL="0" distR="0" wp14:anchorId="6F8B7EBB" wp14:editId="613FA0A1">
+            <wp:extent cx="5731510" cy="2352675"/>
+            <wp:effectExtent l="0" t="0" r="2540" b="9525"/>
+            <wp:docPr id="5" name="Picture 5"/>
+            <wp:cNvGraphicFramePr>
+              <a:graphicFrameLocks xmlns:a="http://schemas.openxmlformats.org/drawingml/2006/main" noChangeAspect="1"/>
+            </wp:cNvGraphicFramePr>
+            <a:graphic xmlns:a="http://schemas.openxmlformats.org/drawingml/2006/main">
+              <a:graphicData uri="http://schemas.openxmlformats.org/drawingml/2006/picture">
+                <pic:pic xmlns:pic="http://schemas.openxmlformats.org/drawingml/2006/picture">
+                  <pic:nvPicPr>
+                    <pic:cNvPr id="0" name="Picture 1"/>
+                    <pic:cNvPicPr>
+                      <a:picLocks noChangeAspect="1" noChangeArrowheads="1"/>
+                    </pic:cNvPicPr>
+                  </pic:nvPicPr>
+                  <pic:blipFill>
+                    <a:blip r:embed="rId22">
+                      <a:extLst>
+                        <a:ext uri="{28A0092B-C50C-407E-A947-70E740481C1C}">
+                          <a14:useLocalDpi xmlns:a14="http://schemas.microsoft.com/office/drawing/2010/main" val="0"/>
+                        </a:ext>
+                      </a:extLst>
+                    </a:blip>
+                    <a:srcRect/>
+                    <a:stretch>
+                      <a:fillRect/>
+                    </a:stretch>
+                  </pic:blipFill>
+                  <pic:spPr bwMode="auto">
+                    <a:xfrm>
+                      <a:off x="0" y="0"/>
+                      <a:ext cx="5731510" cy="2352675"/>
+                    </a:xfrm>
+                    <a:prstGeom prst="rect">
+                      <a:avLst/>
+                    </a:prstGeom>
+                    <a:noFill/>
+                    <a:ln>
+                      <a:noFill/>
+                    </a:ln>
+                  </pic:spPr>
+                </pic:pic>
+              </a:graphicData>
+            </a:graphic>
+          </wp:inline>
+        </w:drawing>
+      </w:r>
+    </w:p>
+    <w:p>
+      <w:pPr>
+        <w:jc w:val="center"/>
+      </w:pPr>
+      <w:r>
+        <w:t>Slika 2.4.2.1 – Grafički prikaz za utjecaj parametara treninga na pretreniranje[</w:t>
+      </w:r>
+      <w:hyperlink r:id="rId23" w:history="1">
+        <w:r>
+          <w:rPr>
+            <w:rStyle w:val="Hyperlink"/>
+          </w:rPr>
+          <w:t>izvor slike</w:t>
+        </w:r>
+      </w:hyperlink>
+      <w:r>
+        <w:t>]</w:t>
+      </w:r>
+    </w:p>
+    <w:p>
+      <w:r>
+        <w:t>Na slici 2.4.2.1 se vide primjeri tri modela sa drugačijim parametrima treniranja. Prvi model je oblika polinomna regresija sa jednim stupnjem, zbog toga se ne može točno podatcima namjestiti</w:t>
+      </w:r>
+      <w:r>
+        <w:t xml:space="preserve"> (engl. </w:t>
+      </w:r>
+      <w:r>
+        <w:rPr>
+          <w:i/>
+          <w:iCs/>
+          <w:lang w:val="en-US"/>
+        </w:rPr>
+        <w:t>underfit</w:t>
+      </w:r>
+      <w:r>
+        <w:t>). Drugi model ima četiri stupnja, što je dostatno da se model namjesti trening podatcima i da liči originalnoj funkciji. Treći model ima previše stupnjeva te pokušava se namjestiti na takav način da kroz sve podatke pokušava proći. Tu se nalazi problem pretreniranja.</w:t>
+      </w:r>
+    </w:p>
+    <w:p>
+      <w:r>
+        <w:t>Sličan koncept se može dogoditi i kod neuronskih mreža, ako preko SGD i povratnog razmnožavanja konstantno dolaze slični gradijenti, neuroni će biti naučeni na te specifične podatke, te kad dođu neki drugi dovoljno drugačiji podatci, neuroni neće biti u mogućnosti dati kvalitetan odgovor prema sljedećem sloju, što uzrokuje grešku u npr. predviđanjima i pogoršava parametre kod validacije.</w:t>
+      </w:r>
+      <w:r>
+        <w:t xml:space="preserve"> Otkrivanje </w:t>
+      </w:r>
+      <w:proofErr w:type="spellStart"/>
+      <w:r>
+        <w:t>podtreniranja</w:t>
+      </w:r>
+      <w:proofErr w:type="spellEnd"/>
+      <w:r>
+        <w:t xml:space="preserve"> i pretreniranja je jednostavno ako imamo parametre sa treniranja, ako model ima dobre performanse prilikom treniranja i dobre performanse pri validaciji, onda se može reći da je model kvalitetan. Ako model ima loše performanse kod validacije onda je moguće pretreniran, dok loše performanse kod treniranja ukazuju da nije dovoljno treniran, tj. </w:t>
+      </w:r>
+      <w:proofErr w:type="spellStart"/>
+      <w:r>
+        <w:t>podtreniran</w:t>
+      </w:r>
+      <w:proofErr w:type="spellEnd"/>
+      <w:r>
+        <w:t xml:space="preserve"> je</w:t>
+      </w:r>
+      <w:r>
+        <w:t xml:space="preserve"> i nedostaje više epoha treniranja</w:t>
+      </w:r>
+      <w:r>
+        <w:t>.</w:t>
+      </w:r>
+    </w:p>
+    <w:p>
+      <w:pPr>
+        <w:spacing w:line="259" w:lineRule="auto"/>
+        <w:jc w:val="left"/>
+      </w:pPr>
+      <w:r>
+        <w:br w:type="page"/>
+      </w:r>
+    </w:p>
+    <w:p>
+      <w:pPr>
+        <w:pStyle w:val="Heading2"/>
+        <w:numPr>
+          <w:ilvl w:val="1"/>
+          <w:numId w:val="4"/>
+        </w:numPr>
+      </w:pPr>
+      <w:bookmarkStart w:id="9" w:name="_Toc73109210"/>
+      <w:r>
+        <w:lastRenderedPageBreak/>
+        <w:t>S</w:t>
+      </w:r>
+      <w:r>
+        <w:t>kupovi podataka i umjetni podatci</w:t>
+      </w:r>
+      <w:bookmarkEnd w:id="9"/>
+    </w:p>
+    <w:p>
+      <w:pPr>
+        <w:ind w:firstLine="708"/>
+      </w:pPr>
+      <w:r>
+        <w:t xml:space="preserve">Skupovi podataka korišteni u ovom radu se sastoje od uslikanih LEGO kocaka ili umjetno </w:t>
+      </w:r>
+      <w:r>
+        <w:t>generiranih slika LEGO kocaka. Prilikom treniranja neuronskih mreža za klasifikaciju slika važno je odrediti kakve podatke će mreža primati za treniranje i validiranje.</w:t>
+      </w:r>
+    </w:p>
+    <w:p>
+      <w:r>
+        <w:t>Prije treniranja neuronskih mreža nad pravim slikama ako je moguće za što veću točnost je potrebno što više standardizirati pozadinu</w:t>
+      </w:r>
+      <w:r>
+        <w:t xml:space="preserve"> uslikane LEGO kocke. Ako je pozadina neka vrsta reljefa ili jednostavna tekstura, neuronska mreža može sama sebe trenirati da takve značajke ignorira, nego da se koncentrira na detekciju rubova, detekciju oblika, detekciju broja dugmadi na LEGO kockama i drugo potrebno za klasifikaciju. Neuronske mreže su posebne na taj način da im mi ne moramo govoriti šta da traže, one će preko trajanja treninga naučiti same kako otkriti željene značajke.</w:t>
+      </w:r>
+    </w:p>
+    <w:p>
+      <w:pPr>
+        <w:jc w:val="center"/>
+      </w:pPr>
+      <w:r>
+        <w:rPr>
+          <w:noProof/>
+        </w:rPr>
+        <w:drawing>
+          <wp:inline distT="0" distB="0" distL="0" distR="0" wp14:anchorId="111527C4" wp14:editId="4F031DDE">
+            <wp:extent cx="2819227" cy="2124075"/>
+            <wp:effectExtent l="0" t="0" r="635" b="0"/>
+            <wp:docPr id="7" name="Picture 7"/>
+            <wp:cNvGraphicFramePr>
+              <a:graphicFrameLocks xmlns:a="http://schemas.openxmlformats.org/drawingml/2006/main" noChangeAspect="1"/>
+            </wp:cNvGraphicFramePr>
+            <a:graphic xmlns:a="http://schemas.openxmlformats.org/drawingml/2006/main">
+              <a:graphicData uri="http://schemas.openxmlformats.org/drawingml/2006/picture">
+                <pic:pic xmlns:pic="http://schemas.openxmlformats.org/drawingml/2006/picture">
+                  <pic:nvPicPr>
+                    <pic:cNvPr id="7" name="Picture 7"/>
+                    <pic:cNvPicPr>
+                      <a:picLocks noChangeAspect="1" noChangeArrowheads="1"/>
+                    </pic:cNvPicPr>
+                  </pic:nvPicPr>
+                  <pic:blipFill>
+                    <a:blip r:embed="rId24">
+                      <a:extLst>
+                        <a:ext uri="{28A0092B-C50C-407E-A947-70E740481C1C}">
+                          <a14:useLocalDpi xmlns:a14="http://schemas.microsoft.com/office/drawing/2010/main" val="0"/>
+                        </a:ext>
+                      </a:extLst>
+                    </a:blip>
+                    <a:stretch>
+                      <a:fillRect/>
+                    </a:stretch>
+                  </pic:blipFill>
+                  <pic:spPr bwMode="auto">
+                    <a:xfrm>
+                      <a:off x="0" y="0"/>
+                      <a:ext cx="2824666" cy="2128173"/>
+                    </a:xfrm>
+                    <a:prstGeom prst="rect">
+                      <a:avLst/>
+                    </a:prstGeom>
+                    <a:noFill/>
+                    <a:ln>
+                      <a:noFill/>
+                    </a:ln>
+                  </pic:spPr>
+                </pic:pic>
+              </a:graphicData>
+            </a:graphic>
+          </wp:inline>
+        </w:drawing>
+      </w:r>
+    </w:p>
+    <w:p>
+      <w:pPr>
+        <w:jc w:val="center"/>
+      </w:pPr>
+      <w:r>
+        <w:t>Slika 2.5.1 – Uslikana LEGO kocka 3001</w:t>
+      </w:r>
+    </w:p>
+    <w:p>
+      <w:r>
+        <w:t>Na slici 2.5.1 vidimo jednostavnu sliku narančaste LEGO 3001 kocke. Zadatak mreže bi bio ignorirati pozadinu, te pravilno klasificirati kocku kao 3001 kocku. Kod mreža treniranim nad umjetnim podatcima to je drugačije.</w:t>
+      </w:r>
+    </w:p>
+    <w:p>
+      <w:pPr>
+        <w:jc w:val="center"/>
+      </w:pPr>
+      <w:r>
+        <w:rPr>
+          <w:noProof/>
+        </w:rPr>
+        <w:lastRenderedPageBreak/>
+        <w:drawing>
+          <wp:inline distT="0" distB="0" distL="0" distR="0" wp14:anchorId="06F40D7B" wp14:editId="7B43DE2A">
+            <wp:extent cx="2543175" cy="2543175"/>
+            <wp:effectExtent l="0" t="0" r="9525" b="0"/>
+            <wp:docPr id="8" name="Picture 8"/>
+            <wp:cNvGraphicFramePr>
+              <a:graphicFrameLocks xmlns:a="http://schemas.openxmlformats.org/drawingml/2006/main" noChangeAspect="1"/>
+            </wp:cNvGraphicFramePr>
+            <a:graphic xmlns:a="http://schemas.openxmlformats.org/drawingml/2006/main">
+              <a:graphicData uri="http://schemas.openxmlformats.org/drawingml/2006/picture">
+                <pic:pic xmlns:pic="http://schemas.openxmlformats.org/drawingml/2006/picture">
+                  <pic:nvPicPr>
+                    <pic:cNvPr id="0" name="Picture 6"/>
+                    <pic:cNvPicPr>
+                      <a:picLocks noChangeAspect="1" noChangeArrowheads="1"/>
+                    </pic:cNvPicPr>
+                  </pic:nvPicPr>
+                  <pic:blipFill>
+                    <a:blip r:embed="rId25">
+                      <a:extLst>
+                        <a:ext uri="{28A0092B-C50C-407E-A947-70E740481C1C}">
+                          <a14:useLocalDpi xmlns:a14="http://schemas.microsoft.com/office/drawing/2010/main" val="0"/>
+                        </a:ext>
+                      </a:extLst>
+                    </a:blip>
+                    <a:srcRect/>
+                    <a:stretch>
+                      <a:fillRect/>
+                    </a:stretch>
+                  </pic:blipFill>
+                  <pic:spPr bwMode="auto">
+                    <a:xfrm>
+                      <a:off x="0" y="0"/>
+                      <a:ext cx="2543175" cy="2543175"/>
+                    </a:xfrm>
+                    <a:prstGeom prst="rect">
+                      <a:avLst/>
+                    </a:prstGeom>
+                    <a:noFill/>
+                    <a:ln>
+                      <a:noFill/>
+                    </a:ln>
+                  </pic:spPr>
+                </pic:pic>
+              </a:graphicData>
+            </a:graphic>
+          </wp:inline>
+        </w:drawing>
+      </w:r>
+    </w:p>
+    <w:p>
+      <w:pPr>
+        <w:jc w:val="center"/>
+      </w:pPr>
+      <w:r>
+        <w:t>Slika 2.5.2 – Umjetno generirana LEGO kocka 3003</w:t>
+      </w:r>
+    </w:p>
+    <w:p>
+      <w:r>
+        <w:t>Na slici 2.5.2 se vidi slika umjetno generirane LEGO kocke koristeći program Blender[</w:t>
+      </w:r>
+      <w:hyperlink r:id="rId26" w:history="1">
+        <w:r>
+          <w:rPr>
+            <w:rStyle w:val="Hyperlink"/>
+          </w:rPr>
+          <w:t>izvor</w:t>
+        </w:r>
+      </w:hyperlink>
+      <w:r>
+        <w:t xml:space="preserve">]. Odmah su uočljive razlike kao što su drugačija pozadina i drugačija tekstura LEGO kocke. U ovom koraku </w:t>
+      </w:r>
+      <w:r>
+        <w:t>bi osoba trebala odabrati jedno od dva puta: generirati podatke na takav način da su značajke modela što vidljivije</w:t>
+      </w:r>
+      <w:r>
+        <w:t xml:space="preserve"> ili </w:t>
+      </w:r>
+      <w:r>
+        <w:t>generirati umjetne podatke da što više liče pravim podatcima (lažni podatci)</w:t>
+      </w:r>
+      <w:r>
+        <w:t>.</w:t>
+      </w:r>
+    </w:p>
+    <w:p>
+      <w:r>
+        <w:t>Prvi</w:t>
+      </w:r>
+      <w:r>
+        <w:t xml:space="preserve"> slučaj se koristi za istraživanje mogućnosti mreže, kada osoba ima želju istražiti koristi mreže koja je trenirana nad nekim objektom, za početak može generirati jednostavne umjetne podatke da pregleda koliko je mreža efektivna u predviđanju klase. Nakon toga bi se postupilo nabava slika ciljanog objekta te može se prijeći na treniranje za pravi svijet ili se može postupiti </w:t>
+      </w:r>
+      <w:r>
+        <w:t>drugim</w:t>
+      </w:r>
+      <w:r>
+        <w:t xml:space="preserve"> slučajem ako nedostaje dovoljno slika za treniranje.</w:t>
+      </w:r>
+    </w:p>
+    <w:p>
+      <w:r>
+        <w:t>Drugi</w:t>
+      </w:r>
+      <w:r>
+        <w:t xml:space="preserve"> slučaj bi se koristio kada imamo jako malen broj uzoraka iz pravog svijeta, ali želja je da se mreža koristi u pravom svijetu. Osoba mora pažljivo generirati slike sa raznim parametrima postavljenim da što bolje oponašaju „oko“ u pravom svijetu, pazeći na pozadinu slike, izvore svijetla, materijal i teksturu LEGO kocke i slično.</w:t>
+      </w:r>
+    </w:p>
+    <w:p>
+      <w:r>
+        <w:t>Umjetni podatci imaju općenito široki raspon svrha za koje se mogu koristiti [</w:t>
+      </w:r>
+      <w:hyperlink r:id="rId27" w:history="1">
+        <w:r>
+          <w:rPr>
+            <w:rStyle w:val="Hyperlink"/>
+          </w:rPr>
+          <w:t>izvor</w:t>
+        </w:r>
+      </w:hyperlink>
+      <w:r>
+        <w:t>] te najčešće pojednostavljuju i pojeftinjuju operacije za koje su vezane, u slučaju ovog rada se ne mora par dana slikati par LEGO kocaka, nego je moguće generirati sve slike u raznim uvjetima, mogu biti sa raznim pozadinama, mogu dijelovi kocaka biti skriveni, svijetlo na kockama se može namještati, slike se mogu generirati oštećene kao simulacija slikanja u pravom svijetu (primjer je generirana slika sa pomućenjem u nekom smjeru, kao da je osoba koja je slikala micala kameru pri slikanju).</w:t>
+      </w:r>
+      <w:r>
+        <w:t xml:space="preserve"> </w:t>
+      </w:r>
       <w:r>
         <w:t>[[</w:t>
       </w:r>
@@ -3249,28 +5115,292 @@
         <w:rPr>
           <w:highlight w:val="yellow"/>
         </w:rPr>
-        <w:t xml:space="preserve">Ovaj dio možda </w:t>
+        <w:t xml:space="preserve">Umetnuti </w:t>
+      </w:r>
+      <w:r>
+        <w:rPr>
+          <w:highlight w:val="yellow"/>
+        </w:rPr>
+        <w:t xml:space="preserve">dodatne </w:t>
+      </w:r>
+      <w:r>
+        <w:rPr>
+          <w:highlight w:val="yellow"/>
+        </w:rPr>
+        <w:t xml:space="preserve">sitnice </w:t>
+      </w:r>
+      <w:r>
+        <w:rPr>
+          <w:highlight w:val="yellow"/>
+        </w:rPr>
+        <w:t>podataka</w:t>
+      </w:r>
+      <w:r>
+        <w:t>?</w:t>
+      </w:r>
+      <w:r>
+        <w:t>]]</w:t>
+      </w:r>
+    </w:p>
+    <w:p>
+      <w:pPr>
+        <w:pStyle w:val="Heading2"/>
+        <w:numPr>
+          <w:ilvl w:val="1"/>
+          <w:numId w:val="4"/>
+        </w:numPr>
+      </w:pPr>
+      <w:r>
+        <w:lastRenderedPageBreak/>
+        <w:t xml:space="preserve">Python, </w:t>
       </w:r>
       <w:proofErr w:type="spellStart"/>
       <w:r>
+        <w:t>Keras</w:t>
+      </w:r>
+      <w:proofErr w:type="spellEnd"/>
+      <w:r>
+        <w:t xml:space="preserve">, </w:t>
+      </w:r>
+      <w:proofErr w:type="spellStart"/>
+      <w:r>
+        <w:t>PlaidML</w:t>
+      </w:r>
+      <w:proofErr w:type="spellEnd"/>
+    </w:p>
+    <w:p>
+      <w:pPr>
+        <w:ind w:firstLine="390"/>
+      </w:pPr>
+      <w:r>
+        <w:t xml:space="preserve">Modeli ovoga rada su pisani u </w:t>
+      </w:r>
+      <w:r>
+        <w:rPr>
+          <w:i/>
+          <w:iCs/>
+        </w:rPr>
+        <w:t>Python</w:t>
+      </w:r>
+      <w:r>
+        <w:t xml:space="preserve"> [</w:t>
+      </w:r>
+      <w:hyperlink r:id="rId28" w:history="1">
+        <w:r>
+          <w:rPr>
+            <w:rStyle w:val="Hyperlink"/>
+          </w:rPr>
+          <w:t>izvor</w:t>
+        </w:r>
+      </w:hyperlink>
+      <w:r>
+        <w:t xml:space="preserve">] programskom jeziku koristeći biblioteke </w:t>
+      </w:r>
+      <w:proofErr w:type="spellStart"/>
+      <w:r>
+        <w:rPr>
+          <w:i/>
+          <w:iCs/>
+        </w:rPr>
+        <w:t>Tensorflow</w:t>
+      </w:r>
+      <w:proofErr w:type="spellEnd"/>
+      <w:r>
+        <w:t xml:space="preserve"> i </w:t>
+      </w:r>
+      <w:proofErr w:type="spellStart"/>
+      <w:r>
+        <w:rPr>
+          <w:i/>
+          <w:iCs/>
+        </w:rPr>
+        <w:t>Keras</w:t>
+      </w:r>
+      <w:proofErr w:type="spellEnd"/>
+      <w:r>
+        <w:t xml:space="preserve"> koje služe za programiranje strojnog učenja [</w:t>
+      </w:r>
+      <w:hyperlink r:id="rId29" w:history="1">
+        <w:r>
+          <w:rPr>
+            <w:rStyle w:val="Hyperlink"/>
+          </w:rPr>
+          <w:t>izvor</w:t>
+        </w:r>
+      </w:hyperlink>
+      <w:r>
+        <w:t>]. Strojno učenje preko spomenutih biblioteka se može provoditi preko procesora ili grafičke kartice, te korištenje grafičke kartice za treniranje modela je brža opcija naspram procesora (deset puta brže ili više).</w:t>
+      </w:r>
+      <w:r>
+        <w:t xml:space="preserve"> Međutim, treniranje preko grafičke kartice se tradicionalno odvijalo na Nvidia grafičkim karticama jer biblioteke su pisane sa naredbama specifično za te kartice, te za to služi </w:t>
+      </w:r>
+      <w:proofErr w:type="spellStart"/>
+      <w:r>
+        <w:rPr>
+          <w:i/>
+          <w:iCs/>
+        </w:rPr>
+        <w:t>PlaidML</w:t>
+      </w:r>
+      <w:proofErr w:type="spellEnd"/>
+      <w:r>
+        <w:t>.</w:t>
+      </w:r>
+    </w:p>
+    <w:p>
+      <w:proofErr w:type="spellStart"/>
+      <w:r>
+        <w:rPr>
+          <w:i/>
+          <w:iCs/>
+        </w:rPr>
+        <w:t>PlaidML</w:t>
+      </w:r>
+      <w:proofErr w:type="spellEnd"/>
+      <w:r>
+        <w:t xml:space="preserve"> je biblioteka koja se veže za </w:t>
+      </w:r>
+      <w:proofErr w:type="spellStart"/>
+      <w:r>
+        <w:rPr>
+          <w:i/>
+          <w:iCs/>
+        </w:rPr>
+        <w:t>Keras</w:t>
+      </w:r>
+      <w:proofErr w:type="spellEnd"/>
+      <w:r>
+        <w:t xml:space="preserve"> biblioteku na takav način da dopušta raznim grafičkim karticama, kao što su Intel-ove integrirane kartice ili AMD kartice, da preuzmu istu funkciju kao i Nvidia grafičke kartice te ono nam prevodi i kompilira sve njihove naredbe u naredbe koje ostale grafičke kartice razumiju.</w:t>
+      </w:r>
+    </w:p>
+    <w:p>
+      <w:proofErr w:type="spellStart"/>
+      <w:r>
+        <w:rPr>
+          <w:i/>
+          <w:iCs/>
+        </w:rPr>
+        <w:t>Keras</w:t>
+      </w:r>
+      <w:proofErr w:type="spellEnd"/>
+      <w:r>
+        <w:t xml:space="preserve"> je biblioteka koja je nastavak na </w:t>
+      </w:r>
+      <w:proofErr w:type="spellStart"/>
+      <w:r>
+        <w:rPr>
+          <w:i/>
+          <w:iCs/>
+        </w:rPr>
+        <w:t>Tensorflow</w:t>
+      </w:r>
+      <w:proofErr w:type="spellEnd"/>
+      <w:r>
+        <w:t xml:space="preserve"> biblioteku, ono služi kao</w:t>
+      </w:r>
+      <w:r>
+        <w:t xml:space="preserve"> posrednik između programera i </w:t>
+      </w:r>
+      <w:proofErr w:type="spellStart"/>
+      <w:r>
+        <w:rPr>
+          <w:i/>
+          <w:iCs/>
+        </w:rPr>
+        <w:t>Tensorflow</w:t>
+      </w:r>
+      <w:proofErr w:type="spellEnd"/>
+      <w:r>
+        <w:t xml:space="preserve"> biblioteke te time uvelike olakšava programiranje, namještanje i snalaženje u kodu.</w:t>
+      </w:r>
+    </w:p>
+    <w:p>
+      <w:r>
+        <w:t>[[</w:t>
+      </w:r>
+      <w:r>
         <w:rPr>
           <w:highlight w:val="yellow"/>
         </w:rPr>
-        <w:t>pomaketi</w:t>
+        <w:t xml:space="preserve">TODO: </w:t>
+      </w:r>
+      <w:proofErr w:type="spellStart"/>
+      <w:r>
+        <w:rPr>
+          <w:highlight w:val="yellow"/>
+        </w:rPr>
+        <w:t>Github</w:t>
       </w:r>
       <w:proofErr w:type="spellEnd"/>
       <w:r>
         <w:rPr>
           <w:highlight w:val="yellow"/>
         </w:rPr>
-        <w:t xml:space="preserve"> kod aktivacijskih funkcija</w:t>
-      </w:r>
-      <w:r>
-        <w:t>]]U dijelu nestajućeg gradijenta važnu ulogu igra aktivacijska funkcija tih neurona.</w:t>
-      </w:r>
+        <w:t xml:space="preserve"> link na stvari ovog rada ovdje</w:t>
+      </w:r>
+      <w:r>
+        <w:rPr>
+          <w:highlight w:val="yellow"/>
+        </w:rPr>
+        <w:t xml:space="preserve">, možda još dodatne stvari ubaciti ali to planiram napraviti u </w:t>
+      </w:r>
+      <w:r>
+        <w:rPr>
+          <w:highlight w:val="yellow"/>
+        </w:rPr>
+        <w:t>sljedećem</w:t>
+      </w:r>
+      <w:r>
+        <w:rPr>
+          <w:highlight w:val="yellow"/>
+        </w:rPr>
+        <w:t xml:space="preserve"> poglavlju</w:t>
+      </w:r>
+      <w:r>
+        <w:t>]]</w:t>
+      </w:r>
+    </w:p>
+    <w:p>
+      <w:pPr>
+        <w:spacing w:line="259" w:lineRule="auto"/>
+        <w:jc w:val="left"/>
+      </w:pPr>
+      <w:r>
+        <w:br w:type="page"/>
+      </w:r>
+    </w:p>
+    <w:p>
+      <w:pPr>
+        <w:pStyle w:val="Heading1"/>
+        <w:numPr>
+          <w:ilvl w:val="0"/>
+          <w:numId w:val="4"/>
+        </w:numPr>
+      </w:pPr>
+      <w:bookmarkStart w:id="10" w:name="_Toc73109211"/>
+      <w:r>
+        <w:lastRenderedPageBreak/>
+        <w:t>[[Treće poglavlje – prvi postupak]]</w:t>
+      </w:r>
+      <w:bookmarkEnd w:id="10"/>
+    </w:p>
+    <w:p/>
+    <w:p>
+      <w:pPr>
+        <w:pStyle w:val="Heading2"/>
+        <w:numPr>
+          <w:ilvl w:val="1"/>
+          <w:numId w:val="4"/>
+        </w:numPr>
+      </w:pPr>
+      <w:bookmarkStart w:id="11" w:name="_Toc73109212"/>
+      <w:r>
+        <w:t>Treniranje modela koristeći umjetne podatke sa lagano uočljivim značajkama</w:t>
+      </w:r>
+      <w:bookmarkEnd w:id="11"/>
     </w:p>
     <w:sectPr>
-      <w:footerReference w:type="default" r:id="rId20"/>
+      <w:footerReference w:type="default" r:id="rId30"/>
       <w:pgSz w:w="11906" w:h="16838"/>
       <w:pgMar w:top="1440" w:right="1440" w:bottom="1440" w:left="1440" w:header="708" w:footer="708" w:gutter="0"/>
       <w:pgNumType w:start="1"/>
@@ -3332,6 +5462,7 @@
         <w:docPartUnique/>
       </w:docPartObj>
     </w:sdtPr>
+    <w:sdtEndPr/>
     <w:sdtContent>
       <w:p>
         <w:pPr>

</xml_diff>

<commit_message>
started new jupyter file
</commit_message>
<xml_diff>
--- a/docs/DR_AT.docx
+++ b/docs/DR_AT.docx
@@ -1369,7 +1369,6 @@
           <w:lang w:eastAsia="hr-HR"/>
         </w:rPr>
       </w:pPr>
-      <w:proofErr w:type="spellStart"/>
       <w:r>
         <w:rPr>
           <w:rFonts w:eastAsia="Times New Roman" w:cs="Times New Roman"/>
@@ -1378,7 +1377,6 @@
         </w:rPr>
         <w:t>Tensorflow</w:t>
       </w:r>
-      <w:proofErr w:type="spellEnd"/>
       <w:r>
         <w:rPr>
           <w:rFonts w:eastAsia="Times New Roman" w:cs="Times New Roman"/>
@@ -1571,43 +1569,7 @@
           <w:lang w:eastAsia="hr-HR"/>
         </w:rPr>
         <w:br/>
-        <w:t xml:space="preserve">  [[Analiza grešaka jednostavne mreže, </w:t>
-      </w:r>
-      <w:proofErr w:type="spellStart"/>
-      <w:r>
-        <w:rPr>
-          <w:rFonts w:eastAsia="Times New Roman" w:cs="Times New Roman"/>
-          <w:szCs w:val="24"/>
-          <w:lang w:eastAsia="hr-HR"/>
-        </w:rPr>
-        <w:t>npr</w:t>
-      </w:r>
-      <w:proofErr w:type="spellEnd"/>
-      <w:r>
-        <w:rPr>
-          <w:rFonts w:eastAsia="Times New Roman" w:cs="Times New Roman"/>
-          <w:szCs w:val="24"/>
-          <w:lang w:eastAsia="hr-HR"/>
-        </w:rPr>
-        <w:t xml:space="preserve"> ako ima </w:t>
-      </w:r>
-      <w:proofErr w:type="spellStart"/>
-      <w:r>
-        <w:rPr>
-          <w:rFonts w:eastAsia="Times New Roman" w:cs="Times New Roman"/>
-          <w:szCs w:val="24"/>
-          <w:lang w:eastAsia="hr-HR"/>
-        </w:rPr>
-        <w:t>overfitting</w:t>
-      </w:r>
-      <w:proofErr w:type="spellEnd"/>
-      <w:r>
-        <w:rPr>
-          <w:rFonts w:eastAsia="Times New Roman" w:cs="Times New Roman"/>
-          <w:szCs w:val="24"/>
-          <w:lang w:eastAsia="hr-HR"/>
-        </w:rPr>
-        <w:t>]]</w:t>
+        <w:t>  [[Analiza grešaka jednostavne mreže, npr ako ima overfitting]]</w:t>
       </w:r>
     </w:p>
     <w:p>
@@ -1629,25 +1591,7 @@
           <w:szCs w:val="24"/>
           <w:lang w:eastAsia="hr-HR"/>
         </w:rPr>
-        <w:t xml:space="preserve">[[? kontam ići dalje sa kompleksnijim mrežama koje bi riješile po mogućnosti npr. </w:t>
-      </w:r>
-      <w:proofErr w:type="spellStart"/>
-      <w:r>
-        <w:rPr>
-          <w:rFonts w:eastAsia="Times New Roman" w:cs="Times New Roman"/>
-          <w:szCs w:val="24"/>
-          <w:lang w:eastAsia="hr-HR"/>
-        </w:rPr>
-        <w:t>overfitting</w:t>
-      </w:r>
-      <w:proofErr w:type="spellEnd"/>
-      <w:r>
-        <w:rPr>
-          <w:rFonts w:eastAsia="Times New Roman" w:cs="Times New Roman"/>
-          <w:szCs w:val="24"/>
-          <w:lang w:eastAsia="hr-HR"/>
-        </w:rPr>
-        <w:t xml:space="preserve"> i slične probleme]]</w:t>
+        <w:t>[[? kontam ići dalje sa kompleksnijim mrežama koje bi riješile po mogućnosti npr. overfitting i slične probleme]]</w:t>
       </w:r>
     </w:p>
     <w:p>
@@ -2045,31 +1989,13 @@
       <w:r>
         <w:t xml:space="preserve">Glavna korist nenadziranog učenja nad skupovima podatka je procjena gustoće (engl. </w:t>
       </w:r>
-      <w:proofErr w:type="spellStart"/>
       <w:r>
         <w:rPr>
           <w:i/>
           <w:iCs/>
         </w:rPr>
-        <w:t>density</w:t>
-      </w:r>
-      <w:proofErr w:type="spellEnd"/>
-      <w:r>
-        <w:rPr>
-          <w:i/>
-          <w:iCs/>
-        </w:rPr>
-        <w:t xml:space="preserve"> </w:t>
-      </w:r>
-      <w:proofErr w:type="spellStart"/>
-      <w:r>
-        <w:rPr>
-          <w:i/>
-          <w:iCs/>
-        </w:rPr>
-        <w:t>estimation</w:t>
-      </w:r>
-      <w:proofErr w:type="spellEnd"/>
+        <w:t>density estimation</w:t>
+      </w:r>
       <w:r>
         <w:t>), algoritam prema podatcima kreira polja koja sadrže neki postotak vjerojatnosti da podatak pripada tom skupu, što je bliže „centru“ polja to je veća vjerojatnost da pripada tom skupu.</w:t>
       </w:r>
@@ -2100,15 +2026,7 @@
         </w:numPr>
       </w:pPr>
       <w:r>
-        <w:t>K-</w:t>
-      </w:r>
-      <w:proofErr w:type="spellStart"/>
-      <w:r>
-        <w:t>means</w:t>
-      </w:r>
-      <w:proofErr w:type="spellEnd"/>
-      <w:r>
-        <w:t xml:space="preserve"> – metoda grupiranja gdje algoritam koristi </w:t>
+        <w:t xml:space="preserve">K-means – metoda grupiranja gdje algoritam koristi </w:t>
       </w:r>
       <w:r>
         <w:t xml:space="preserve">informacije u podatcima da odredi </w:t>
@@ -2214,15 +2132,7 @@
     </w:p>
     <w:p>
       <w:r>
-        <w:t xml:space="preserve">Algoritam koji obavlja klasifikaciju se naziva </w:t>
-      </w:r>
-      <w:proofErr w:type="spellStart"/>
-      <w:r>
-        <w:t>klasifikator</w:t>
-      </w:r>
-      <w:proofErr w:type="spellEnd"/>
-      <w:r>
-        <w:t>,</w:t>
+        <w:t>Algoritam koji obavlja klasifikaciju se naziva klasifikator,</w:t>
       </w:r>
       <w:r>
         <w:t xml:space="preserve"> ako postoje samo dvije klase za klasificirati onda se metoda zove „binarna klasifikacija“, ako imamo više klasa metoda se zove „klasifikacija s više klasa“ a ako imamo metodu gdje neki izlaz može imati više klasa pridruženo onda se radi o „klasifikaciji s više oznaka“. Ovaj rad će se baviti sa „klasifikacijom s više klasa“ te morat će pridružiti ulazn</w:t>
@@ -2286,63 +2196,13 @@
       <w:r>
         <w:t xml:space="preserve">Umjetne neuronske mreže (engl. </w:t>
       </w:r>
-      <w:proofErr w:type="spellStart"/>
       <w:r>
         <w:rPr>
           <w:i/>
           <w:iCs/>
         </w:rPr>
-        <w:t>Artificial</w:t>
-      </w:r>
-      <w:proofErr w:type="spellEnd"/>
-      <w:r>
-        <w:rPr>
-          <w:i/>
-          <w:iCs/>
-        </w:rPr>
-        <w:t xml:space="preserve"> </w:t>
-      </w:r>
-      <w:proofErr w:type="spellStart"/>
-      <w:r>
-        <w:rPr>
-          <w:i/>
-          <w:iCs/>
-        </w:rPr>
-        <w:t>neural</w:t>
-      </w:r>
-      <w:proofErr w:type="spellEnd"/>
-      <w:r>
-        <w:rPr>
-          <w:i/>
-          <w:iCs/>
-        </w:rPr>
-        <w:t xml:space="preserve"> </w:t>
-      </w:r>
-      <w:proofErr w:type="spellStart"/>
-      <w:r>
-        <w:rPr>
-          <w:i/>
-          <w:iCs/>
-        </w:rPr>
-        <w:t>networks</w:t>
-      </w:r>
-      <w:proofErr w:type="spellEnd"/>
-      <w:r>
-        <w:rPr>
-          <w:i/>
-          <w:iCs/>
-        </w:rPr>
-        <w:t xml:space="preserve"> – </w:t>
-      </w:r>
-      <w:proofErr w:type="spellStart"/>
-      <w:r>
-        <w:rPr>
-          <w:i/>
-          <w:iCs/>
-        </w:rPr>
-        <w:t>ANNs</w:t>
-      </w:r>
-      <w:proofErr w:type="spellEnd"/>
+        <w:t>Artificial neural networks – ANNs</w:t>
+      </w:r>
       <w:r>
         <w:t xml:space="preserve">) su algoritmi koji se baziraju na </w:t>
       </w:r>
@@ -2869,19 +2729,7 @@
           <w:rPr>
             <w:rStyle w:val="Hyperlink"/>
           </w:rPr>
-          <w:t>izv</w:t>
-        </w:r>
-        <w:r>
-          <w:rPr>
-            <w:rStyle w:val="Hyperlink"/>
-          </w:rPr>
-          <w:t>o</w:t>
-        </w:r>
-        <w:r>
-          <w:rPr>
-            <w:rStyle w:val="Hyperlink"/>
-          </w:rPr>
-          <w:t>r za ovu sekciju</w:t>
+          <w:t>izvor za ovu sekciju</w:t>
         </w:r>
       </w:hyperlink>
       <w:r>
@@ -3425,15 +3273,7 @@
               <w:sz w:val="28"/>
               <w:szCs w:val="28"/>
             </w:rPr>
-            <m:t>=</m:t>
-          </m:r>
-          <m:r>
-            <w:rPr>
-              <w:rFonts w:ascii="Cambria Math" w:eastAsiaTheme="minorEastAsia" w:hAnsi="Cambria Math"/>
-              <w:sz w:val="28"/>
-              <w:szCs w:val="28"/>
-            </w:rPr>
-            <m:t>f</m:t>
+            <m:t>=f</m:t>
           </m:r>
           <m:d>
             <m:dPr>
@@ -3817,7 +3657,7 @@
             <m:sSupPr>
               <m:ctrlPr>
                 <w:rPr>
-                  <w:rFonts w:ascii="Cambria Math" w:eastAsiaTheme="minorEastAsia"/>
+                  <w:rFonts w:ascii="Cambria Math" w:eastAsiaTheme="minorEastAsia" w:hAnsi="Cambria Math"/>
                   <w:i/>
                   <w:sz w:val="28"/>
                   <w:szCs w:val="24"/>
@@ -4136,23 +3976,13 @@
         </w:rPr>
         <w:t xml:space="preserve"> tj. engl. </w:t>
       </w:r>
-      <w:proofErr w:type="spellStart"/>
       <w:r>
         <w:rPr>
           <w:rFonts w:eastAsiaTheme="minorEastAsia"/>
           <w:i/>
           <w:iCs/>
         </w:rPr>
-        <w:t>leaky</w:t>
-      </w:r>
-      <w:proofErr w:type="spellEnd"/>
-      <w:r>
-        <w:rPr>
-          <w:rFonts w:eastAsiaTheme="minorEastAsia"/>
-          <w:i/>
-          <w:iCs/>
-        </w:rPr>
-        <w:t xml:space="preserve"> ReLu</w:t>
+        <w:t>leaky ReLu</w:t>
       </w:r>
       <w:r>
         <w:rPr>
@@ -4239,13 +4069,7 @@
                     <w:rPr>
                       <w:rFonts w:ascii="Cambria Math" w:eastAsiaTheme="minorEastAsia" w:hAnsi="Cambria Math"/>
                     </w:rPr>
-                    <m:t>a</m:t>
-                  </m:r>
-                  <m:r>
-                    <w:rPr>
-                      <w:rFonts w:ascii="Cambria Math" w:eastAsiaTheme="minorEastAsia" w:hAnsi="Cambria Math"/>
-                    </w:rPr>
-                    <m:t>x</m:t>
+                    <m:t>ax</m:t>
                   </m:r>
                 </m:e>
               </m:eqArr>
@@ -4272,19 +4096,7 @@
                       <w:rPr>
                         <w:rFonts w:ascii="Cambria Math" w:eastAsiaTheme="minorEastAsia" w:hAnsi="Cambria Math"/>
                       </w:rPr>
-                      <m:t>ako x</m:t>
-                    </m:r>
-                    <m:r>
-                      <w:rPr>
-                        <w:rFonts w:ascii="Cambria Math" w:eastAsiaTheme="minorEastAsia" w:hAnsi="Cambria Math"/>
-                      </w:rPr>
-                      <m:t>≥</m:t>
-                    </m:r>
-                    <m:r>
-                      <w:rPr>
-                        <w:rFonts w:ascii="Cambria Math" w:eastAsiaTheme="minorEastAsia" w:hAnsi="Cambria Math"/>
-                      </w:rPr>
-                      <m:t>0</m:t>
+                      <m:t>ako x≥0</m:t>
                     </m:r>
                   </m:e>
                 </m:mr>
@@ -4421,23 +4233,7 @@
                       <w:sz w:val="28"/>
                       <w:szCs w:val="24"/>
                     </w:rPr>
-                    <m:t>neodređeno</m:t>
-                  </m:r>
-                  <m:r>
-                    <w:rPr>
-                      <w:rFonts w:ascii="Cambria Math" w:eastAsiaTheme="minorEastAsia" w:hAnsi="Cambria Math"/>
-                      <w:sz w:val="28"/>
-                      <w:szCs w:val="24"/>
-                    </w:rPr>
-                    <m:t xml:space="preserve"> </m:t>
-                  </m:r>
-                  <m:r>
-                    <w:rPr>
-                      <w:rFonts w:ascii="Cambria Math" w:eastAsiaTheme="minorEastAsia" w:hAnsi="Cambria Math"/>
-                      <w:sz w:val="28"/>
-                      <w:szCs w:val="24"/>
-                    </w:rPr>
-                    <m:t xml:space="preserve"> </m:t>
+                    <m:t xml:space="preserve">neodređeno  </m:t>
                   </m:r>
                 </m:e>
               </m:eqArr>
@@ -4832,23 +4628,7 @@
         <w:t>Sličan koncept se može dogoditi i kod neuronskih mreža, ako preko SGD i povratnog razmnožavanja konstantno dolaze slični gradijenti, neuroni će biti naučeni na te specifične podatke, te kad dođu neki drugi dovoljno drugačiji podatci, neuroni neće biti u mogućnosti dati kvalitetan odgovor prema sljedećem sloju, što uzrokuje grešku u npr. predviđanjima i pogoršava parametre kod validacije.</w:t>
       </w:r>
       <w:r>
-        <w:t xml:space="preserve"> Otkrivanje </w:t>
-      </w:r>
-      <w:proofErr w:type="spellStart"/>
-      <w:r>
-        <w:t>podtreniranja</w:t>
-      </w:r>
-      <w:proofErr w:type="spellEnd"/>
-      <w:r>
-        <w:t xml:space="preserve"> i pretreniranja je jednostavno ako imamo parametre sa treniranja, ako model ima dobre performanse prilikom treniranja i dobre performanse pri validaciji, onda se može reći da je model kvalitetan. Ako model ima loše performanse kod validacije onda je moguće pretreniran, dok loše performanse kod treniranja ukazuju da nije dovoljno treniran, tj. </w:t>
-      </w:r>
-      <w:proofErr w:type="spellStart"/>
-      <w:r>
-        <w:t>podtreniran</w:t>
-      </w:r>
-      <w:proofErr w:type="spellEnd"/>
-      <w:r>
-        <w:t xml:space="preserve"> je</w:t>
+        <w:t xml:space="preserve"> Otkrivanje podtreniranja i pretreniranja je jednostavno ako imamo parametre sa treniranja, ako model ima dobre performanse prilikom treniranja i dobre performanse pri validaciji, onda se može reći da je model kvalitetan. Ako model ima loše performanse kod validacije onda je moguće pretreniran, dok loše performanse kod treniranja ukazuju da nije dovoljno treniran, tj. podtreniran je</w:t>
       </w:r>
       <w:r>
         <w:t xml:space="preserve"> i nedostaje više epoha treniranja</w:t>
@@ -5059,10 +4839,7 @@
         <w:t>bi osoba trebala odabrati jedno od dva puta: generirati podatke na takav način da su značajke modela što vidljivije</w:t>
       </w:r>
       <w:r>
-        <w:t xml:space="preserve"> ili </w:t>
-      </w:r>
-      <w:r>
-        <w:t>generirati umjetne podatke da što više liče pravim podatcima (lažni podatci)</w:t>
+        <w:t xml:space="preserve"> ili generirati umjetne podatke da što više liče pravim podatcima (lažni podatci)</w:t>
       </w:r>
       <w:r>
         <w:t>.</w:t>
@@ -5070,10 +4847,7 @@
     </w:p>
     <w:p>
       <w:r>
-        <w:t>Prvi</w:t>
-      </w:r>
-      <w:r>
-        <w:t xml:space="preserve"> slučaj se koristi za istraživanje mogućnosti mreže, kada osoba ima želju istražiti koristi mreže koja je trenirana nad nekim objektom, za početak može generirati jednostavne umjetne podatke da pregleda koliko je mreža efektivna u predviđanju klase. Nakon toga bi se postupilo nabava slika ciljanog objekta te može se prijeći na treniranje za pravi svijet ili se može postupiti </w:t>
+        <w:t xml:space="preserve">Prvi slučaj se koristi za istraživanje mogućnosti mreže, kada osoba ima želju istražiti koristi mreže koja je trenirana nad nekim objektom, za početak može generirati jednostavne umjetne podatke da pregleda koliko je mreža efektivna u predviđanju klase. Nakon toga bi se postupilo nabava slika ciljanog objekta te može se prijeći na treniranje za pravi svijet ili se može postupiti </w:t>
       </w:r>
       <w:r>
         <w:t>drugim</w:t>
@@ -5152,21 +4926,11 @@
       </w:pPr>
       <w:r>
         <w:lastRenderedPageBreak/>
-        <w:t xml:space="preserve">Python, </w:t>
-      </w:r>
-      <w:proofErr w:type="spellStart"/>
-      <w:r>
-        <w:t>Keras</w:t>
-      </w:r>
-      <w:proofErr w:type="spellEnd"/>
-      <w:r>
-        <w:t xml:space="preserve">, </w:t>
-      </w:r>
-      <w:proofErr w:type="spellStart"/>
-      <w:r>
-        <w:t>PlaidML</w:t>
-      </w:r>
-      <w:proofErr w:type="spellEnd"/>
+        <w:t>Python, Keras</w:t>
+      </w:r>
+      <w:r>
+        <w:t>, PlaidML</w:t>
+      </w:r>
     </w:p>
     <w:p>
       <w:pPr>
@@ -5196,7 +4960,6 @@
       <w:r>
         <w:t xml:space="preserve">] programskom jeziku koristeći biblioteke </w:t>
       </w:r>
-      <w:proofErr w:type="spellStart"/>
       <w:r>
         <w:rPr>
           <w:i/>
@@ -5204,11 +4967,9 @@
         </w:rPr>
         <w:t>Tensorflow</w:t>
       </w:r>
-      <w:proofErr w:type="spellEnd"/>
       <w:r>
         <w:t xml:space="preserve"> i </w:t>
       </w:r>
-      <w:proofErr w:type="spellStart"/>
       <w:r>
         <w:rPr>
           <w:i/>
@@ -5216,7 +4977,6 @@
         </w:rPr>
         <w:t>Keras</w:t>
       </w:r>
-      <w:proofErr w:type="spellEnd"/>
       <w:r>
         <w:t xml:space="preserve"> koje služe za programiranje strojnog učenja [</w:t>
       </w:r>
@@ -5234,7 +4994,6 @@
       <w:r>
         <w:t xml:space="preserve"> Međutim, treniranje preko grafičke kartice se tradicionalno odvijalo na Nvidia grafičkim karticama jer biblioteke su pisane sa naredbama specifično za te kartice, te za to služi </w:t>
       </w:r>
-      <w:proofErr w:type="spellStart"/>
       <w:r>
         <w:rPr>
           <w:i/>
@@ -5242,13 +5001,11 @@
         </w:rPr>
         <w:t>PlaidML</w:t>
       </w:r>
-      <w:proofErr w:type="spellEnd"/>
       <w:r>
         <w:t>.</w:t>
       </w:r>
     </w:p>
     <w:p>
-      <w:proofErr w:type="spellStart"/>
       <w:r>
         <w:rPr>
           <w:i/>
@@ -5256,11 +5013,9 @@
         </w:rPr>
         <w:t>PlaidML</w:t>
       </w:r>
-      <w:proofErr w:type="spellEnd"/>
       <w:r>
         <w:t xml:space="preserve"> je biblioteka koja se veže za </w:t>
       </w:r>
-      <w:proofErr w:type="spellStart"/>
       <w:r>
         <w:rPr>
           <w:i/>
@@ -5268,13 +5023,11 @@
         </w:rPr>
         <w:t>Keras</w:t>
       </w:r>
-      <w:proofErr w:type="spellEnd"/>
       <w:r>
         <w:t xml:space="preserve"> biblioteku na takav način da dopušta raznim grafičkim karticama, kao što su Intel-ove integrirane kartice ili AMD kartice, da preuzmu istu funkciju kao i Nvidia grafičke kartice te ono nam prevodi i kompilira sve njihove naredbe u naredbe koje ostale grafičke kartice razumiju.</w:t>
       </w:r>
     </w:p>
     <w:p>
-      <w:proofErr w:type="spellStart"/>
       <w:r>
         <w:rPr>
           <w:i/>
@@ -5282,11 +5035,9 @@
         </w:rPr>
         <w:t>Keras</w:t>
       </w:r>
-      <w:proofErr w:type="spellEnd"/>
       <w:r>
         <w:t xml:space="preserve"> je biblioteka koja je nastavak na </w:t>
       </w:r>
-      <w:proofErr w:type="spellStart"/>
       <w:r>
         <w:rPr>
           <w:i/>
@@ -5294,14 +5045,12 @@
         </w:rPr>
         <w:t>Tensorflow</w:t>
       </w:r>
-      <w:proofErr w:type="spellEnd"/>
       <w:r>
         <w:t xml:space="preserve"> biblioteku, ono služi kao</w:t>
       </w:r>
       <w:r>
         <w:t xml:space="preserve"> posrednik između programera i </w:t>
       </w:r>
-      <w:proofErr w:type="spellStart"/>
       <w:r>
         <w:rPr>
           <w:i/>
@@ -5309,9 +5058,26 @@
         </w:rPr>
         <w:t>Tensorflow</w:t>
       </w:r>
-      <w:proofErr w:type="spellEnd"/>
-      <w:r>
-        <w:t xml:space="preserve"> biblioteke te time uvelike olakšava programiranje, namještanje i snalaženje u kodu.</w:t>
+      <w:r>
+        <w:t xml:space="preserve"> biblioteke te time uvelike olakšava programiranje</w:t>
+      </w:r>
+      <w:r>
+        <w:t xml:space="preserve"> i </w:t>
+      </w:r>
+      <w:r>
+        <w:t>namještanje</w:t>
+      </w:r>
+      <w:r>
+        <w:t xml:space="preserve"> modela</w:t>
+      </w:r>
+      <w:r>
+        <w:t xml:space="preserve"> </w:t>
+      </w:r>
+      <w:r>
+        <w:t>te</w:t>
+      </w:r>
+      <w:r>
+        <w:t xml:space="preserve"> snalaženje u kodu.</w:t>
       </w:r>
     </w:p>
     <w:p>
@@ -5324,19 +5090,11 @@
         </w:rPr>
         <w:t xml:space="preserve">TODO: </w:t>
       </w:r>
-      <w:proofErr w:type="spellStart"/>
       <w:r>
         <w:rPr>
           <w:highlight w:val="yellow"/>
         </w:rPr>
-        <w:t>Github</w:t>
-      </w:r>
-      <w:proofErr w:type="spellEnd"/>
-      <w:r>
-        <w:rPr>
-          <w:highlight w:val="yellow"/>
-        </w:rPr>
-        <w:t xml:space="preserve"> link na stvari ovog rada ovdje</w:t>
+        <w:t>Github link na stvari ovog rada ovdje</w:t>
       </w:r>
       <w:r>
         <w:rPr>
@@ -5380,11 +5138,49 @@
       <w:bookmarkStart w:id="10" w:name="_Toc73109211"/>
       <w:r>
         <w:lastRenderedPageBreak/>
-        <w:t>[[Treće poglavlje – prvi postupak]]</w:t>
+        <w:t>[[Treće poglavlje – prvi postupak</w:t>
+      </w:r>
+      <w:r>
+        <w:t xml:space="preserve"> za state of the art</w:t>
+      </w:r>
+      <w:r>
+        <w:t>]]</w:t>
       </w:r>
       <w:bookmarkEnd w:id="10"/>
     </w:p>
-    <w:p/>
+    <w:p>
+      <w:pPr>
+        <w:ind w:firstLine="390"/>
+      </w:pPr>
+      <w:r>
+        <w:t>[[</w:t>
+      </w:r>
+      <w:r>
+        <w:rPr>
+          <w:highlight w:val="yellow"/>
+        </w:rPr>
+        <w:t>Ovdje bi</w:t>
+      </w:r>
+      <w:r>
+        <w:t xml:space="preserve"> trebao opisati </w:t>
+      </w:r>
+      <w:r>
+        <w:rPr>
+          <w:i/>
+          <w:iCs/>
+        </w:rPr>
+        <w:t>state of the art</w:t>
+      </w:r>
+      <w:r>
+        <w:t xml:space="preserve"> koje su drugi ljudi već izveli]]</w:t>
+      </w:r>
+      <w:r>
+        <w:t>Klasificiranje</w:t>
+      </w:r>
+      <w:r>
+        <w:t xml:space="preserve"> </w:t>
+      </w:r>
+    </w:p>
     <w:p>
       <w:pPr>
         <w:pStyle w:val="Heading2"/>

</xml_diff>

<commit_message>
added text to DR
</commit_message>
<xml_diff>
--- a/docs/DR_AT.docx
+++ b/docs/DR_AT.docx
@@ -5172,13 +5172,42 @@
         <w:t>state of the art</w:t>
       </w:r>
       <w:r>
-        <w:t xml:space="preserve"> koje su drugi ljudi već izveli]]</w:t>
+        <w:t>, na koji nacin?</w:t>
+      </w:r>
+      <w:r>
+        <w:t>]]</w:t>
       </w:r>
       <w:r>
         <w:t>Klasificiranje</w:t>
       </w:r>
       <w:r>
         <w:t xml:space="preserve"> </w:t>
+      </w:r>
+      <w:r>
+        <w:t>slika su ljudi izvodili već duže vrijeme</w:t>
+      </w:r>
+      <w:r>
+        <w:t>, AlexNet[</w:t>
+      </w:r>
+      <w:hyperlink r:id="rId30" w:history="1">
+        <w:r>
+          <w:rPr>
+            <w:rStyle w:val="Hyperlink"/>
+          </w:rPr>
+          <w:t>source</w:t>
+        </w:r>
+      </w:hyperlink>
+      <w:r>
+        <w:t>] je jedan primjer neuronske mreže koja je 2013. godine u ImageNet natjecanju široko pojasnog prepoznavanja postigla prvo mjesto, pobijedivši drugo mjesto za više od 10% manje grešaka u 5 najvećih kategorija koje predstavljaju greške[[</w:t>
+      </w:r>
+      <w:r>
+        <w:rPr>
+          <w:highlight w:val="yellow"/>
+        </w:rPr>
+        <w:t>top-5 error prevesti ljepše?</w:t>
+      </w:r>
+      <w:r>
+        <w:t>]]. Ovo je privuklo pozornost na</w:t>
       </w:r>
     </w:p>
     <w:p>
@@ -5191,12 +5220,18 @@
       </w:pPr>
       <w:bookmarkStart w:id="11" w:name="_Toc73109212"/>
       <w:r>
+        <w:t>[[</w:t>
+      </w:r>
+      <w:r>
         <w:t>Treniranje modela koristeći umjetne podatke sa lagano uočljivim značajkama</w:t>
       </w:r>
       <w:bookmarkEnd w:id="11"/>
+      <w:r>
+        <w:t>]]</w:t>
+      </w:r>
     </w:p>
     <w:sectPr>
-      <w:footerReference w:type="default" r:id="rId30"/>
+      <w:footerReference w:type="default" r:id="rId31"/>
       <w:pgSz w:w="11906" w:h="16838"/>
       <w:pgMar w:top="1440" w:right="1440" w:bottom="1440" w:left="1440" w:header="708" w:footer="708" w:gutter="0"/>
       <w:pgNumType w:start="1"/>

</xml_diff>

<commit_message>
added new LEGO model classes to input
</commit_message>
<xml_diff>
--- a/docs/DR_AT.docx
+++ b/docs/DR_AT.docx
@@ -28,9 +28,11 @@
           <w:pPr>
             <w:pStyle w:val="TOCHeading"/>
           </w:pPr>
+          <w:proofErr w:type="spellStart"/>
           <w:r>
             <w:t>Contents</w:t>
           </w:r>
+          <w:proofErr w:type="spellEnd"/>
         </w:p>
         <w:p>
           <w:pPr>
@@ -55,7 +57,7 @@
           <w:r>
             <w:fldChar w:fldCharType="separate"/>
           </w:r>
-          <w:hyperlink w:anchor="_Toc73109201" w:history="1">
+          <w:hyperlink w:anchor="_Toc75340008" w:history="1">
             <w:r>
               <w:rPr>
                 <w:rStyle w:val="Hyperlink"/>
@@ -98,7 +100,7 @@
                 <w:noProof/>
                 <w:webHidden/>
               </w:rPr>
-              <w:instrText xml:space="preserve"> PAGEREF _Toc73109201 \h </w:instrText>
+              <w:instrText xml:space="preserve"> PAGEREF _Toc75340008 \h </w:instrText>
             </w:r>
             <w:r>
               <w:rPr>
@@ -143,7 +145,7 @@
               <w:lang w:eastAsia="hr-HR"/>
             </w:rPr>
           </w:pPr>
-          <w:hyperlink w:anchor="_Toc73109202" w:history="1">
+          <w:hyperlink w:anchor="_Toc75340009" w:history="1">
             <w:r>
               <w:rPr>
                 <w:rStyle w:val="Hyperlink"/>
@@ -186,7 +188,7 @@
                 <w:noProof/>
                 <w:webHidden/>
               </w:rPr>
-              <w:instrText xml:space="preserve"> PAGEREF _Toc73109202 \h </w:instrText>
+              <w:instrText xml:space="preserve"> PAGEREF _Toc75340009 \h </w:instrText>
             </w:r>
             <w:r>
               <w:rPr>
@@ -231,7 +233,7 @@
               <w:lang w:eastAsia="hr-HR"/>
             </w:rPr>
           </w:pPr>
-          <w:hyperlink w:anchor="_Toc73109203" w:history="1">
+          <w:hyperlink w:anchor="_Toc75340010" w:history="1">
             <w:r>
               <w:rPr>
                 <w:rStyle w:val="Hyperlink"/>
@@ -274,7 +276,7 @@
                 <w:noProof/>
                 <w:webHidden/>
               </w:rPr>
-              <w:instrText xml:space="preserve"> PAGEREF _Toc73109203 \h </w:instrText>
+              <w:instrText xml:space="preserve"> PAGEREF _Toc75340010 \h </w:instrText>
             </w:r>
             <w:r>
               <w:rPr>
@@ -319,7 +321,7 @@
               <w:lang w:eastAsia="hr-HR"/>
             </w:rPr>
           </w:pPr>
-          <w:hyperlink w:anchor="_Toc73109204" w:history="1">
+          <w:hyperlink w:anchor="_Toc75340011" w:history="1">
             <w:r>
               <w:rPr>
                 <w:rStyle w:val="Hyperlink"/>
@@ -362,7 +364,7 @@
                 <w:noProof/>
                 <w:webHidden/>
               </w:rPr>
-              <w:instrText xml:space="preserve"> PAGEREF _Toc73109204 \h </w:instrText>
+              <w:instrText xml:space="preserve"> PAGEREF _Toc75340011 \h </w:instrText>
             </w:r>
             <w:r>
               <w:rPr>
@@ -407,7 +409,7 @@
               <w:lang w:eastAsia="hr-HR"/>
             </w:rPr>
           </w:pPr>
-          <w:hyperlink w:anchor="_Toc73109205" w:history="1">
+          <w:hyperlink w:anchor="_Toc75340012" w:history="1">
             <w:r>
               <w:rPr>
                 <w:rStyle w:val="Hyperlink"/>
@@ -450,7 +452,7 @@
                 <w:noProof/>
                 <w:webHidden/>
               </w:rPr>
-              <w:instrText xml:space="preserve"> PAGEREF _Toc73109205 \h </w:instrText>
+              <w:instrText xml:space="preserve"> PAGEREF _Toc75340012 \h </w:instrText>
             </w:r>
             <w:r>
               <w:rPr>
@@ -495,7 +497,7 @@
               <w:lang w:eastAsia="hr-HR"/>
             </w:rPr>
           </w:pPr>
-          <w:hyperlink w:anchor="_Toc73109206" w:history="1">
+          <w:hyperlink w:anchor="_Toc75340013" w:history="1">
             <w:r>
               <w:rPr>
                 <w:rStyle w:val="Hyperlink"/>
@@ -538,7 +540,7 @@
                 <w:noProof/>
                 <w:webHidden/>
               </w:rPr>
-              <w:instrText xml:space="preserve"> PAGEREF _Toc73109206 \h </w:instrText>
+              <w:instrText xml:space="preserve"> PAGEREF _Toc75340013 \h </w:instrText>
             </w:r>
             <w:r>
               <w:rPr>
@@ -583,7 +585,7 @@
               <w:lang w:eastAsia="hr-HR"/>
             </w:rPr>
           </w:pPr>
-          <w:hyperlink w:anchor="_Toc73109207" w:history="1">
+          <w:hyperlink w:anchor="_Toc75340014" w:history="1">
             <w:r>
               <w:rPr>
                 <w:rStyle w:val="Hyperlink"/>
@@ -626,7 +628,7 @@
                 <w:noProof/>
                 <w:webHidden/>
               </w:rPr>
-              <w:instrText xml:space="preserve"> PAGEREF _Toc73109207 \h </w:instrText>
+              <w:instrText xml:space="preserve"> PAGEREF _Toc75340014 \h </w:instrText>
             </w:r>
             <w:r>
               <w:rPr>
@@ -671,7 +673,7 @@
               <w:lang w:eastAsia="hr-HR"/>
             </w:rPr>
           </w:pPr>
-          <w:hyperlink w:anchor="_Toc73109208" w:history="1">
+          <w:hyperlink w:anchor="_Toc75340015" w:history="1">
             <w:r>
               <w:rPr>
                 <w:rStyle w:val="Hyperlink"/>
@@ -714,7 +716,7 @@
                 <w:noProof/>
                 <w:webHidden/>
               </w:rPr>
-              <w:instrText xml:space="preserve"> PAGEREF _Toc73109208 \h </w:instrText>
+              <w:instrText xml:space="preserve"> PAGEREF _Toc75340015 \h </w:instrText>
             </w:r>
             <w:r>
               <w:rPr>
@@ -759,7 +761,7 @@
               <w:lang w:eastAsia="hr-HR"/>
             </w:rPr>
           </w:pPr>
-          <w:hyperlink w:anchor="_Toc73109209" w:history="1">
+          <w:hyperlink w:anchor="_Toc75340016" w:history="1">
             <w:r>
               <w:rPr>
                 <w:rStyle w:val="Hyperlink"/>
@@ -802,7 +804,7 @@
                 <w:noProof/>
                 <w:webHidden/>
               </w:rPr>
-              <w:instrText xml:space="preserve"> PAGEREF _Toc73109209 \h </w:instrText>
+              <w:instrText xml:space="preserve"> PAGEREF _Toc75340016 \h </w:instrText>
             </w:r>
             <w:r>
               <w:rPr>
@@ -847,7 +849,7 @@
               <w:lang w:eastAsia="hr-HR"/>
             </w:rPr>
           </w:pPr>
-          <w:hyperlink w:anchor="_Toc73109210" w:history="1">
+          <w:hyperlink w:anchor="_Toc75340017" w:history="1">
             <w:r>
               <w:rPr>
                 <w:rStyle w:val="Hyperlink"/>
@@ -890,7 +892,7 @@
                 <w:noProof/>
                 <w:webHidden/>
               </w:rPr>
-              <w:instrText xml:space="preserve"> PAGEREF _Toc73109210 \h </w:instrText>
+              <w:instrText xml:space="preserve"> PAGEREF _Toc75340017 \h </w:instrText>
             </w:r>
             <w:r>
               <w:rPr>
@@ -911,6 +913,94 @@
                 <w:webHidden/>
               </w:rPr>
               <w:t>11</w:t>
+            </w:r>
+            <w:r>
+              <w:rPr>
+                <w:noProof/>
+                <w:webHidden/>
+              </w:rPr>
+              <w:fldChar w:fldCharType="end"/>
+            </w:r>
+          </w:hyperlink>
+        </w:p>
+        <w:p>
+          <w:pPr>
+            <w:pStyle w:val="TOC2"/>
+            <w:tabs>
+              <w:tab w:val="left" w:pos="880"/>
+              <w:tab w:val="right" w:leader="dot" w:pos="9016"/>
+            </w:tabs>
+            <w:rPr>
+              <w:rFonts w:asciiTheme="minorHAnsi" w:eastAsiaTheme="minorEastAsia" w:hAnsiTheme="minorHAnsi"/>
+              <w:noProof/>
+              <w:sz w:val="22"/>
+              <w:lang w:eastAsia="hr-HR"/>
+            </w:rPr>
+          </w:pPr>
+          <w:hyperlink w:anchor="_Toc75340018" w:history="1">
+            <w:r>
+              <w:rPr>
+                <w:rStyle w:val="Hyperlink"/>
+                <w:noProof/>
+              </w:rPr>
+              <w:t>2.6.</w:t>
+            </w:r>
+            <w:r>
+              <w:rPr>
+                <w:rFonts w:asciiTheme="minorHAnsi" w:eastAsiaTheme="minorEastAsia" w:hAnsiTheme="minorHAnsi"/>
+                <w:noProof/>
+                <w:sz w:val="22"/>
+                <w:lang w:eastAsia="hr-HR"/>
+              </w:rPr>
+              <w:tab/>
+            </w:r>
+            <w:r>
+              <w:rPr>
+                <w:rStyle w:val="Hyperlink"/>
+                <w:noProof/>
+              </w:rPr>
+              <w:t>Python, Keras, PlaidML</w:t>
+            </w:r>
+            <w:r>
+              <w:rPr>
+                <w:noProof/>
+                <w:webHidden/>
+              </w:rPr>
+              <w:tab/>
+            </w:r>
+            <w:r>
+              <w:rPr>
+                <w:noProof/>
+                <w:webHidden/>
+              </w:rPr>
+              <w:fldChar w:fldCharType="begin"/>
+            </w:r>
+            <w:r>
+              <w:rPr>
+                <w:noProof/>
+                <w:webHidden/>
+              </w:rPr>
+              <w:instrText xml:space="preserve"> PAGEREF _Toc75340018 \h </w:instrText>
+            </w:r>
+            <w:r>
+              <w:rPr>
+                <w:noProof/>
+                <w:webHidden/>
+              </w:rPr>
+            </w:r>
+            <w:r>
+              <w:rPr>
+                <w:noProof/>
+                <w:webHidden/>
+              </w:rPr>
+              <w:fldChar w:fldCharType="separate"/>
+            </w:r>
+            <w:r>
+              <w:rPr>
+                <w:noProof/>
+                <w:webHidden/>
+              </w:rPr>
+              <w:t>13</w:t>
             </w:r>
             <w:r>
               <w:rPr>
@@ -935,7 +1025,7 @@
               <w:lang w:eastAsia="hr-HR"/>
             </w:rPr>
           </w:pPr>
-          <w:hyperlink w:anchor="_Toc73109211" w:history="1">
+          <w:hyperlink w:anchor="_Toc75340019" w:history="1">
             <w:r>
               <w:rPr>
                 <w:rStyle w:val="Hyperlink"/>
@@ -957,7 +1047,7 @@
                 <w:rStyle w:val="Hyperlink"/>
                 <w:noProof/>
               </w:rPr>
-              <w:t>[[Treće poglavlje – prvi postupak]]</w:t>
+              <w:t>[[Treće poglavlje – prvi postupak za state of the art]]</w:t>
             </w:r>
             <w:r>
               <w:rPr>
@@ -978,7 +1068,7 @@
                 <w:noProof/>
                 <w:webHidden/>
               </w:rPr>
-              <w:instrText xml:space="preserve"> PAGEREF _Toc73109211 \h </w:instrText>
+              <w:instrText xml:space="preserve"> PAGEREF _Toc75340019 \h </w:instrText>
             </w:r>
             <w:r>
               <w:rPr>
@@ -1023,7 +1113,7 @@
               <w:lang w:eastAsia="hr-HR"/>
             </w:rPr>
           </w:pPr>
-          <w:hyperlink w:anchor="_Toc73109212" w:history="1">
+          <w:hyperlink w:anchor="_Toc75340020" w:history="1">
             <w:r>
               <w:rPr>
                 <w:rStyle w:val="Hyperlink"/>
@@ -1045,7 +1135,7 @@
                 <w:rStyle w:val="Hyperlink"/>
                 <w:noProof/>
               </w:rPr>
-              <w:t>Treniranje modela koristeći umjetne podatke sa lagano uočljivim značajkama</w:t>
+              <w:t>[[Treniranje modela koristeći umjetne podatke sa lagano uočljivim značajkama]]</w:t>
             </w:r>
             <w:r>
               <w:rPr>
@@ -1066,7 +1156,7 @@
                 <w:noProof/>
                 <w:webHidden/>
               </w:rPr>
-              <w:instrText xml:space="preserve"> PAGEREF _Toc73109212 \h </w:instrText>
+              <w:instrText xml:space="preserve"> PAGEREF _Toc75340020 \h </w:instrText>
             </w:r>
             <w:r>
               <w:rPr>
@@ -1145,6 +1235,7 @@
         <w:rPr>
           <w:rFonts w:eastAsia="Times New Roman" w:cs="Times New Roman"/>
           <w:szCs w:val="24"/>
+          <w:highlight w:val="yellow"/>
           <w:lang w:eastAsia="hr-HR"/>
         </w:rPr>
       </w:pPr>
@@ -1155,6 +1246,15 @@
           <w:lang w:eastAsia="hr-HR"/>
         </w:rPr>
         <w:lastRenderedPageBreak/>
+        <w:t>[[</w:t>
+      </w:r>
+      <w:r>
+        <w:rPr>
+          <w:rFonts w:eastAsia="Times New Roman" w:cs="Times New Roman"/>
+          <w:szCs w:val="24"/>
+          <w:highlight w:val="yellow"/>
+          <w:lang w:eastAsia="hr-HR"/>
+        </w:rPr>
         <w:t>UVOD</w:t>
       </w:r>
     </w:p>
@@ -1168,6 +1268,7 @@
         <w:rPr>
           <w:rFonts w:eastAsia="Times New Roman" w:cs="Times New Roman"/>
           <w:szCs w:val="24"/>
+          <w:highlight w:val="yellow"/>
           <w:lang w:eastAsia="hr-HR"/>
         </w:rPr>
       </w:pPr>
@@ -1175,6 +1276,7 @@
         <w:rPr>
           <w:rFonts w:eastAsia="Times New Roman" w:cs="Times New Roman"/>
           <w:szCs w:val="24"/>
+          <w:highlight w:val="yellow"/>
           <w:lang w:eastAsia="hr-HR"/>
         </w:rPr>
         <w:t>Zadatak</w:t>
@@ -1190,6 +1292,7 @@
         <w:rPr>
           <w:rFonts w:eastAsia="Times New Roman" w:cs="Times New Roman"/>
           <w:szCs w:val="24"/>
+          <w:highlight w:val="yellow"/>
           <w:lang w:eastAsia="hr-HR"/>
         </w:rPr>
       </w:pPr>
@@ -1197,6 +1300,7 @@
         <w:rPr>
           <w:rFonts w:eastAsia="Times New Roman" w:cs="Times New Roman"/>
           <w:szCs w:val="24"/>
+          <w:highlight w:val="yellow"/>
           <w:lang w:eastAsia="hr-HR"/>
         </w:rPr>
         <w:t>[[KORIŠTENE TEHNOLOGIJE]]</w:t>
@@ -1212,6 +1316,7 @@
         <w:rPr>
           <w:rFonts w:eastAsia="Times New Roman" w:cs="Times New Roman"/>
           <w:szCs w:val="24"/>
+          <w:highlight w:val="yellow"/>
           <w:lang w:eastAsia="hr-HR"/>
         </w:rPr>
       </w:pPr>
@@ -1219,6 +1324,7 @@
         <w:rPr>
           <w:rFonts w:eastAsia="Times New Roman" w:cs="Times New Roman"/>
           <w:szCs w:val="24"/>
+          <w:highlight w:val="yellow"/>
           <w:lang w:eastAsia="hr-HR"/>
         </w:rPr>
         <w:t>Strojno učenje</w:t>
@@ -1234,6 +1340,7 @@
         <w:rPr>
           <w:rFonts w:eastAsia="Times New Roman" w:cs="Times New Roman"/>
           <w:szCs w:val="24"/>
+          <w:highlight w:val="yellow"/>
           <w:lang w:eastAsia="hr-HR"/>
         </w:rPr>
       </w:pPr>
@@ -1241,6 +1348,7 @@
         <w:rPr>
           <w:rFonts w:eastAsia="Times New Roman" w:cs="Times New Roman"/>
           <w:szCs w:val="24"/>
+          <w:highlight w:val="yellow"/>
           <w:lang w:eastAsia="hr-HR"/>
         </w:rPr>
         <w:t>Vrste algoritama (neke navesti, te dovesti u ciljano nadgledano učenje -&gt; klasifikacija)</w:t>
@@ -1256,6 +1364,7 @@
         <w:rPr>
           <w:rFonts w:eastAsia="Times New Roman" w:cs="Times New Roman"/>
           <w:szCs w:val="24"/>
+          <w:highlight w:val="yellow"/>
           <w:lang w:eastAsia="hr-HR"/>
         </w:rPr>
       </w:pPr>
@@ -1263,6 +1372,7 @@
         <w:rPr>
           <w:rFonts w:eastAsia="Times New Roman" w:cs="Times New Roman"/>
           <w:szCs w:val="24"/>
+          <w:highlight w:val="yellow"/>
           <w:lang w:eastAsia="hr-HR"/>
         </w:rPr>
         <w:t>Nadgledano učenje</w:t>
@@ -1278,6 +1388,7 @@
         <w:rPr>
           <w:rFonts w:eastAsia="Times New Roman" w:cs="Times New Roman"/>
           <w:szCs w:val="24"/>
+          <w:highlight w:val="yellow"/>
           <w:lang w:eastAsia="hr-HR"/>
         </w:rPr>
       </w:pPr>
@@ -1285,6 +1396,7 @@
         <w:rPr>
           <w:rFonts w:eastAsia="Times New Roman" w:cs="Times New Roman"/>
           <w:szCs w:val="24"/>
+          <w:highlight w:val="yellow"/>
           <w:lang w:eastAsia="hr-HR"/>
         </w:rPr>
         <w:t>Klasifikacija</w:t>
@@ -1300,6 +1412,7 @@
         <w:rPr>
           <w:rFonts w:eastAsia="Times New Roman" w:cs="Times New Roman"/>
           <w:szCs w:val="24"/>
+          <w:highlight w:val="yellow"/>
           <w:lang w:eastAsia="hr-HR"/>
         </w:rPr>
       </w:pPr>
@@ -1307,6 +1420,7 @@
         <w:rPr>
           <w:rFonts w:eastAsia="Times New Roman" w:cs="Times New Roman"/>
           <w:szCs w:val="24"/>
+          <w:highlight w:val="yellow"/>
           <w:lang w:eastAsia="hr-HR"/>
         </w:rPr>
         <w:t>Modeli strojnog učenja</w:t>
@@ -1322,6 +1436,7 @@
         <w:rPr>
           <w:rFonts w:eastAsia="Times New Roman" w:cs="Times New Roman"/>
           <w:szCs w:val="24"/>
+          <w:highlight w:val="yellow"/>
           <w:lang w:eastAsia="hr-HR"/>
         </w:rPr>
       </w:pPr>
@@ -1329,6 +1444,7 @@
         <w:rPr>
           <w:rFonts w:eastAsia="Times New Roman" w:cs="Times New Roman"/>
           <w:szCs w:val="24"/>
+          <w:highlight w:val="yellow"/>
           <w:lang w:eastAsia="hr-HR"/>
         </w:rPr>
         <w:t>Umjetne neuronske mreže</w:t>
@@ -1344,6 +1460,7 @@
         <w:rPr>
           <w:rFonts w:eastAsia="Times New Roman" w:cs="Times New Roman"/>
           <w:szCs w:val="24"/>
+          <w:highlight w:val="yellow"/>
           <w:lang w:eastAsia="hr-HR"/>
         </w:rPr>
       </w:pPr>
@@ -1351,6 +1468,7 @@
         <w:rPr>
           <w:rFonts w:eastAsia="Times New Roman" w:cs="Times New Roman"/>
           <w:szCs w:val="24"/>
+          <w:highlight w:val="yellow"/>
           <w:lang w:eastAsia="hr-HR"/>
         </w:rPr>
         <w:t>Python</w:t>
@@ -1366,21 +1484,26 @@
         <w:rPr>
           <w:rFonts w:eastAsia="Times New Roman" w:cs="Times New Roman"/>
           <w:szCs w:val="24"/>
+          <w:highlight w:val="yellow"/>
           <w:lang w:eastAsia="hr-HR"/>
         </w:rPr>
       </w:pPr>
+      <w:proofErr w:type="spellStart"/>
       <w:r>
         <w:rPr>
           <w:rFonts w:eastAsia="Times New Roman" w:cs="Times New Roman"/>
           <w:szCs w:val="24"/>
+          <w:highlight w:val="yellow"/>
           <w:lang w:eastAsia="hr-HR"/>
         </w:rPr>
         <w:t>Tensorflow</w:t>
       </w:r>
+      <w:proofErr w:type="spellEnd"/>
       <w:r>
         <w:rPr>
           <w:rFonts w:eastAsia="Times New Roman" w:cs="Times New Roman"/>
           <w:szCs w:val="24"/>
+          <w:highlight w:val="yellow"/>
           <w:lang w:eastAsia="hr-HR"/>
         </w:rPr>
         <w:br/>
@@ -1397,6 +1520,7 @@
         <w:rPr>
           <w:rFonts w:eastAsia="Times New Roman" w:cs="Times New Roman"/>
           <w:szCs w:val="24"/>
+          <w:highlight w:val="yellow"/>
           <w:lang w:eastAsia="hr-HR"/>
         </w:rPr>
       </w:pPr>
@@ -1404,6 +1528,7 @@
         <w:rPr>
           <w:rFonts w:eastAsia="Times New Roman" w:cs="Times New Roman"/>
           <w:szCs w:val="24"/>
+          <w:highlight w:val="yellow"/>
           <w:lang w:eastAsia="hr-HR"/>
         </w:rPr>
         <w:t>Blender</w:t>
@@ -1419,6 +1544,7 @@
         <w:rPr>
           <w:rFonts w:eastAsia="Times New Roman" w:cs="Times New Roman"/>
           <w:szCs w:val="24"/>
+          <w:highlight w:val="yellow"/>
           <w:lang w:eastAsia="hr-HR"/>
         </w:rPr>
       </w:pPr>
@@ -1426,6 +1552,7 @@
         <w:rPr>
           <w:rFonts w:eastAsia="Times New Roman" w:cs="Times New Roman"/>
           <w:szCs w:val="24"/>
+          <w:highlight w:val="yellow"/>
           <w:lang w:eastAsia="hr-HR"/>
         </w:rPr>
         <w:t>[[Postupak za umjetne podatke]]</w:t>
@@ -1441,6 +1568,7 @@
         <w:rPr>
           <w:rFonts w:eastAsia="Times New Roman" w:cs="Times New Roman"/>
           <w:szCs w:val="24"/>
+          <w:highlight w:val="yellow"/>
           <w:lang w:eastAsia="hr-HR"/>
         </w:rPr>
       </w:pPr>
@@ -1448,6 +1576,7 @@
         <w:rPr>
           <w:rFonts w:eastAsia="Times New Roman" w:cs="Times New Roman"/>
           <w:szCs w:val="24"/>
+          <w:highlight w:val="yellow"/>
           <w:lang w:eastAsia="hr-HR"/>
         </w:rPr>
         <w:t>[[ISTRAŽIVANJE PODATAKA]]</w:t>
@@ -1463,6 +1592,7 @@
         <w:rPr>
           <w:rFonts w:eastAsia="Times New Roman" w:cs="Times New Roman"/>
           <w:szCs w:val="24"/>
+          <w:highlight w:val="yellow"/>
           <w:lang w:eastAsia="hr-HR"/>
         </w:rPr>
       </w:pPr>
@@ -1470,6 +1600,7 @@
         <w:rPr>
           <w:rFonts w:eastAsia="Times New Roman" w:cs="Times New Roman"/>
           <w:szCs w:val="24"/>
+          <w:highlight w:val="yellow"/>
           <w:lang w:eastAsia="hr-HR"/>
         </w:rPr>
         <w:t>Skup podataka</w:t>
@@ -1485,6 +1616,7 @@
         <w:rPr>
           <w:rFonts w:eastAsia="Times New Roman" w:cs="Times New Roman"/>
           <w:szCs w:val="24"/>
+          <w:highlight w:val="yellow"/>
           <w:lang w:eastAsia="hr-HR"/>
         </w:rPr>
       </w:pPr>
@@ -1492,6 +1624,7 @@
         <w:rPr>
           <w:rFonts w:eastAsia="Times New Roman" w:cs="Times New Roman"/>
           <w:szCs w:val="24"/>
+          <w:highlight w:val="yellow"/>
           <w:lang w:eastAsia="hr-HR"/>
         </w:rPr>
         <w:t>Pravi i umjetni podatci</w:t>
@@ -1507,6 +1640,7 @@
         <w:rPr>
           <w:rFonts w:eastAsia="Times New Roman" w:cs="Times New Roman"/>
           <w:szCs w:val="24"/>
+          <w:highlight w:val="yellow"/>
           <w:lang w:eastAsia="hr-HR"/>
         </w:rPr>
       </w:pPr>
@@ -1514,6 +1648,7 @@
         <w:rPr>
           <w:rFonts w:eastAsia="Times New Roman" w:cs="Times New Roman"/>
           <w:szCs w:val="24"/>
+          <w:highlight w:val="yellow"/>
           <w:lang w:eastAsia="hr-HR"/>
         </w:rPr>
         <w:t>Istraživanje odabranog skupa podataka koristeći Python</w:t>
@@ -1529,6 +1664,7 @@
         <w:rPr>
           <w:rFonts w:eastAsia="Times New Roman" w:cs="Times New Roman"/>
           <w:szCs w:val="24"/>
+          <w:highlight w:val="yellow"/>
           <w:lang w:eastAsia="hr-HR"/>
         </w:rPr>
       </w:pPr>
@@ -1536,6 +1672,7 @@
         <w:rPr>
           <w:rFonts w:eastAsia="Times New Roman" w:cs="Times New Roman"/>
           <w:szCs w:val="24"/>
+          <w:highlight w:val="yellow"/>
           <w:lang w:eastAsia="hr-HR"/>
         </w:rPr>
         <w:t>[[IZRADA MODELA]]</w:t>
@@ -1551,6 +1688,7 @@
         <w:rPr>
           <w:rFonts w:eastAsia="Times New Roman" w:cs="Times New Roman"/>
           <w:szCs w:val="24"/>
+          <w:highlight w:val="yellow"/>
           <w:lang w:eastAsia="hr-HR"/>
         </w:rPr>
       </w:pPr>
@@ -1558,6 +1696,7 @@
         <w:rPr>
           <w:rFonts w:eastAsia="Times New Roman" w:cs="Times New Roman"/>
           <w:szCs w:val="24"/>
+          <w:highlight w:val="yellow"/>
           <w:lang w:eastAsia="hr-HR"/>
         </w:rPr>
         <w:t>[[Primjer jednostavne mreže]]</w:t>
@@ -1566,10 +1705,51 @@
         <w:rPr>
           <w:rFonts w:eastAsia="Times New Roman" w:cs="Times New Roman"/>
           <w:szCs w:val="24"/>
+          <w:highlight w:val="yellow"/>
           <w:lang w:eastAsia="hr-HR"/>
         </w:rPr>
         <w:br/>
-        <w:t>  [[Analiza grešaka jednostavne mreže, npr ako ima overfitting]]</w:t>
+        <w:t xml:space="preserve">  [[Analiza grešaka jednostavne mreže, </w:t>
+      </w:r>
+      <w:proofErr w:type="spellStart"/>
+      <w:r>
+        <w:rPr>
+          <w:rFonts w:eastAsia="Times New Roman" w:cs="Times New Roman"/>
+          <w:szCs w:val="24"/>
+          <w:highlight w:val="yellow"/>
+          <w:lang w:eastAsia="hr-HR"/>
+        </w:rPr>
+        <w:t>npr</w:t>
+      </w:r>
+      <w:proofErr w:type="spellEnd"/>
+      <w:r>
+        <w:rPr>
+          <w:rFonts w:eastAsia="Times New Roman" w:cs="Times New Roman"/>
+          <w:szCs w:val="24"/>
+          <w:highlight w:val="yellow"/>
+          <w:lang w:eastAsia="hr-HR"/>
+        </w:rPr>
+        <w:t xml:space="preserve"> ako ima </w:t>
+      </w:r>
+      <w:proofErr w:type="spellStart"/>
+      <w:r>
+        <w:rPr>
+          <w:rFonts w:eastAsia="Times New Roman" w:cs="Times New Roman"/>
+          <w:szCs w:val="24"/>
+          <w:highlight w:val="yellow"/>
+          <w:lang w:eastAsia="hr-HR"/>
+        </w:rPr>
+        <w:t>overfitting</w:t>
+      </w:r>
+      <w:proofErr w:type="spellEnd"/>
+      <w:r>
+        <w:rPr>
+          <w:rFonts w:eastAsia="Times New Roman" w:cs="Times New Roman"/>
+          <w:szCs w:val="24"/>
+          <w:highlight w:val="yellow"/>
+          <w:lang w:eastAsia="hr-HR"/>
+        </w:rPr>
+        <w:t>]]</w:t>
       </w:r>
     </w:p>
     <w:p>
@@ -1582,6 +1762,7 @@
         <w:rPr>
           <w:rFonts w:eastAsia="Times New Roman" w:cs="Times New Roman"/>
           <w:szCs w:val="24"/>
+          <w:highlight w:val="yellow"/>
           <w:lang w:eastAsia="hr-HR"/>
         </w:rPr>
       </w:pPr>
@@ -1589,9 +1770,30 @@
         <w:rPr>
           <w:rFonts w:eastAsia="Times New Roman" w:cs="Times New Roman"/>
           <w:szCs w:val="24"/>
+          <w:highlight w:val="yellow"/>
           <w:lang w:eastAsia="hr-HR"/>
         </w:rPr>
-        <w:t>[[? kontam ići dalje sa kompleksnijim mrežama koje bi riješile po mogućnosti npr. overfitting i slične probleme]]</w:t>
+        <w:t xml:space="preserve">[[? kontam ići dalje sa kompleksnijim mrežama koje bi riješile po mogućnosti npr. </w:t>
+      </w:r>
+      <w:proofErr w:type="spellStart"/>
+      <w:r>
+        <w:rPr>
+          <w:rFonts w:eastAsia="Times New Roman" w:cs="Times New Roman"/>
+          <w:szCs w:val="24"/>
+          <w:highlight w:val="yellow"/>
+          <w:lang w:eastAsia="hr-HR"/>
+        </w:rPr>
+        <w:t>overfitting</w:t>
+      </w:r>
+      <w:proofErr w:type="spellEnd"/>
+      <w:r>
+        <w:rPr>
+          <w:rFonts w:eastAsia="Times New Roman" w:cs="Times New Roman"/>
+          <w:szCs w:val="24"/>
+          <w:highlight w:val="yellow"/>
+          <w:lang w:eastAsia="hr-HR"/>
+        </w:rPr>
+        <w:t xml:space="preserve"> i slične probleme]]</w:t>
       </w:r>
     </w:p>
     <w:p>
@@ -1604,6 +1806,7 @@
         <w:rPr>
           <w:rFonts w:eastAsia="Times New Roman" w:cs="Times New Roman"/>
           <w:szCs w:val="24"/>
+          <w:highlight w:val="yellow"/>
           <w:lang w:eastAsia="hr-HR"/>
         </w:rPr>
       </w:pPr>
@@ -1611,6 +1814,7 @@
         <w:rPr>
           <w:rFonts w:eastAsia="Times New Roman" w:cs="Times New Roman"/>
           <w:szCs w:val="24"/>
+          <w:highlight w:val="yellow"/>
           <w:lang w:eastAsia="hr-HR"/>
         </w:rPr>
         <w:t>[[?]]</w:t>
@@ -1626,6 +1830,7 @@
         <w:rPr>
           <w:rFonts w:eastAsia="Times New Roman" w:cs="Times New Roman"/>
           <w:szCs w:val="24"/>
+          <w:highlight w:val="yellow"/>
           <w:lang w:eastAsia="hr-HR"/>
         </w:rPr>
       </w:pPr>
@@ -1633,6 +1838,7 @@
         <w:rPr>
           <w:rFonts w:eastAsia="Times New Roman" w:cs="Times New Roman"/>
           <w:szCs w:val="24"/>
+          <w:highlight w:val="yellow"/>
           <w:lang w:eastAsia="hr-HR"/>
         </w:rPr>
         <w:t>ZAKLJUČAK</w:t>
@@ -1648,6 +1854,7 @@
         <w:rPr>
           <w:rFonts w:eastAsia="Times New Roman" w:cs="Times New Roman"/>
           <w:szCs w:val="24"/>
+          <w:highlight w:val="yellow"/>
           <w:lang w:eastAsia="hr-HR"/>
         </w:rPr>
       </w:pPr>
@@ -1655,9 +1862,19 @@
         <w:rPr>
           <w:rFonts w:eastAsia="Times New Roman" w:cs="Times New Roman"/>
           <w:szCs w:val="24"/>
+          <w:highlight w:val="yellow"/>
           <w:lang w:eastAsia="hr-HR"/>
         </w:rPr>
         <w:t>...</w:t>
+      </w:r>
+      <w:r>
+        <w:rPr>
+          <w:rFonts w:eastAsia="Times New Roman" w:cs="Times New Roman"/>
+          <w:szCs w:val="24"/>
+          <w:highlight w:val="yellow"/>
+          <w:lang w:eastAsia="hr-HR"/>
+        </w:rPr>
+        <w:t>]]</w:t>
       </w:r>
     </w:p>
     <w:p>
@@ -1692,7 +1909,7 @@
         </w:numPr>
         <w:ind w:left="426" w:hanging="426"/>
       </w:pPr>
-      <w:bookmarkStart w:id="0" w:name="_Toc73109201"/>
+      <w:bookmarkStart w:id="0" w:name="_Toc75340008"/>
       <w:r>
         <w:lastRenderedPageBreak/>
         <w:t>Uvod</w:t>
@@ -1706,7 +1923,19 @@
     </w:p>
     <w:p>
       <w:r>
-        <w:t xml:space="preserve">TODO </w:t>
+        <w:t>[[</w:t>
+      </w:r>
+      <w:r>
+        <w:rPr>
+          <w:highlight w:val="yellow"/>
+        </w:rPr>
+        <w:t>TODO</w:t>
+      </w:r>
+      <w:r>
+        <w:t>]]</w:t>
+      </w:r>
+      <w:r>
+        <w:t xml:space="preserve"> </w:t>
       </w:r>
     </w:p>
     <w:p>
@@ -1717,7 +1946,7 @@
           <w:numId w:val="4"/>
         </w:numPr>
       </w:pPr>
-      <w:bookmarkStart w:id="1" w:name="_Toc73109202"/>
+      <w:bookmarkStart w:id="1" w:name="_Toc75340009"/>
       <w:r>
         <w:t>Zadatak završnog rada</w:t>
       </w:r>
@@ -1742,7 +1971,7 @@
         </w:numPr>
         <w:ind w:left="426" w:hanging="426"/>
       </w:pPr>
-      <w:bookmarkStart w:id="2" w:name="_Toc73109203"/>
+      <w:bookmarkStart w:id="2" w:name="_Toc75340010"/>
       <w:r>
         <w:lastRenderedPageBreak/>
         <w:t>Strojno učenje</w:t>
@@ -1792,7 +2021,7 @@
           <w:numId w:val="4"/>
         </w:numPr>
       </w:pPr>
-      <w:bookmarkStart w:id="3" w:name="_Toc73109204"/>
+      <w:bookmarkStart w:id="3" w:name="_Toc75340011"/>
       <w:r>
         <w:t>Nadzirano učenje</w:t>
       </w:r>
@@ -1968,7 +2197,7 @@
           <w:numId w:val="4"/>
         </w:numPr>
       </w:pPr>
-      <w:bookmarkStart w:id="4" w:name="_Toc73109205"/>
+      <w:bookmarkStart w:id="4" w:name="_Toc75340012"/>
       <w:r>
         <w:t>Nenadzirano učenje</w:t>
       </w:r>
@@ -1989,13 +2218,31 @@
       <w:r>
         <w:t xml:space="preserve">Glavna korist nenadziranog učenja nad skupovima podatka je procjena gustoće (engl. </w:t>
       </w:r>
+      <w:proofErr w:type="spellStart"/>
       <w:r>
         <w:rPr>
           <w:i/>
           <w:iCs/>
         </w:rPr>
-        <w:t>density estimation</w:t>
-      </w:r>
+        <w:t>density</w:t>
+      </w:r>
+      <w:proofErr w:type="spellEnd"/>
+      <w:r>
+        <w:rPr>
+          <w:i/>
+          <w:iCs/>
+        </w:rPr>
+        <w:t xml:space="preserve"> </w:t>
+      </w:r>
+      <w:proofErr w:type="spellStart"/>
+      <w:r>
+        <w:rPr>
+          <w:i/>
+          <w:iCs/>
+        </w:rPr>
+        <w:t>estimation</w:t>
+      </w:r>
+      <w:proofErr w:type="spellEnd"/>
       <w:r>
         <w:t>), algoritam prema podatcima kreira polja koja sadrže neki postotak vjerojatnosti da podatak pripada tom skupu, što je bliže „centru“ polja to je veća vjerojatnost da pripada tom skupu.</w:t>
       </w:r>
@@ -2026,7 +2273,15 @@
         </w:numPr>
       </w:pPr>
       <w:r>
-        <w:t xml:space="preserve">K-means – metoda grupiranja gdje algoritam koristi </w:t>
+        <w:t>K-</w:t>
+      </w:r>
+      <w:proofErr w:type="spellStart"/>
+      <w:r>
+        <w:t>means</w:t>
+      </w:r>
+      <w:proofErr w:type="spellEnd"/>
+      <w:r>
+        <w:t xml:space="preserve"> – metoda grupiranja gdje algoritam koristi </w:t>
       </w:r>
       <w:r>
         <w:t xml:space="preserve">informacije u podatcima da odredi </w:t>
@@ -2069,7 +2324,16 @@
         </w:numPr>
       </w:pPr>
       <w:r>
-        <w:t>[[TODO plus i primjeri za potkrijepiti]]</w:t>
+        <w:t>[[</w:t>
+      </w:r>
+      <w:r>
+        <w:rPr>
+          <w:highlight w:val="yellow"/>
+        </w:rPr>
+        <w:t>TODO plus i primjeri za potkrijepiti</w:t>
+      </w:r>
+      <w:r>
+        <w:t>]]</w:t>
       </w:r>
     </w:p>
     <w:p>
@@ -2088,7 +2352,7 @@
           <w:numId w:val="4"/>
         </w:numPr>
       </w:pPr>
-      <w:bookmarkStart w:id="5" w:name="_Toc73109206"/>
+      <w:bookmarkStart w:id="5" w:name="_Toc75340013"/>
       <w:r>
         <w:lastRenderedPageBreak/>
         <w:t xml:space="preserve">Nadzirano učenje – </w:t>
@@ -2132,7 +2396,15 @@
     </w:p>
     <w:p>
       <w:r>
-        <w:t>Algoritam koji obavlja klasifikaciju se naziva klasifikator,</w:t>
+        <w:t xml:space="preserve">Algoritam koji obavlja klasifikaciju se naziva </w:t>
+      </w:r>
+      <w:proofErr w:type="spellStart"/>
+      <w:r>
+        <w:t>klasifikator</w:t>
+      </w:r>
+      <w:proofErr w:type="spellEnd"/>
+      <w:r>
+        <w:t>,</w:t>
       </w:r>
       <w:r>
         <w:t xml:space="preserve"> ako postoje samo dvije klase za klasificirati onda se metoda zove „binarna klasifikacija“, ako imamo više klasa metoda se zove „klasifikacija s više klasa“ a ako imamo metodu gdje neki izlaz može imati više klasa pridruženo onda se radi o „klasifikaciji s više oznaka“. Ovaj rad će se baviti sa „klasifikacijom s više klasa“ te morat će pridružiti ulazn</w:t>
@@ -2186,7 +2458,7 @@
           <w:numId w:val="4"/>
         </w:numPr>
       </w:pPr>
-      <w:bookmarkStart w:id="6" w:name="_Toc73109207"/>
+      <w:bookmarkStart w:id="6" w:name="_Toc75340014"/>
       <w:r>
         <w:t>Neuronske mreže</w:t>
       </w:r>
@@ -2196,13 +2468,63 @@
       <w:r>
         <w:t xml:space="preserve">Umjetne neuronske mreže (engl. </w:t>
       </w:r>
+      <w:proofErr w:type="spellStart"/>
       <w:r>
         <w:rPr>
           <w:i/>
           <w:iCs/>
         </w:rPr>
-        <w:t>Artificial neural networks – ANNs</w:t>
-      </w:r>
+        <w:t>Artificial</w:t>
+      </w:r>
+      <w:proofErr w:type="spellEnd"/>
+      <w:r>
+        <w:rPr>
+          <w:i/>
+          <w:iCs/>
+        </w:rPr>
+        <w:t xml:space="preserve"> </w:t>
+      </w:r>
+      <w:proofErr w:type="spellStart"/>
+      <w:r>
+        <w:rPr>
+          <w:i/>
+          <w:iCs/>
+        </w:rPr>
+        <w:t>neural</w:t>
+      </w:r>
+      <w:proofErr w:type="spellEnd"/>
+      <w:r>
+        <w:rPr>
+          <w:i/>
+          <w:iCs/>
+        </w:rPr>
+        <w:t xml:space="preserve"> </w:t>
+      </w:r>
+      <w:proofErr w:type="spellStart"/>
+      <w:r>
+        <w:rPr>
+          <w:i/>
+          <w:iCs/>
+        </w:rPr>
+        <w:t>networks</w:t>
+      </w:r>
+      <w:proofErr w:type="spellEnd"/>
+      <w:r>
+        <w:rPr>
+          <w:i/>
+          <w:iCs/>
+        </w:rPr>
+        <w:t xml:space="preserve"> – </w:t>
+      </w:r>
+      <w:proofErr w:type="spellStart"/>
+      <w:r>
+        <w:rPr>
+          <w:i/>
+          <w:iCs/>
+        </w:rPr>
+        <w:t>ANNs</w:t>
+      </w:r>
+      <w:proofErr w:type="spellEnd"/>
       <w:r>
         <w:t xml:space="preserve">) su algoritmi koji se baziraju na </w:t>
       </w:r>
@@ -2702,7 +3024,7 @@
           <w:numId w:val="4"/>
         </w:numPr>
       </w:pPr>
-      <w:bookmarkStart w:id="7" w:name="_Toc73109208"/>
+      <w:bookmarkStart w:id="7" w:name="_Toc75340015"/>
       <w:r>
         <w:t>Aktivacijske funkcije</w:t>
       </w:r>
@@ -2724,14 +3046,30 @@
       <w:r>
         <w:t>.[</w:t>
       </w:r>
-      <w:hyperlink r:id="rId16" w:history="1">
-        <w:r>
-          <w:rPr>
-            <w:rStyle w:val="Hyperlink"/>
-          </w:rPr>
-          <w:t>izvor za ovu sekciju</w:t>
-        </w:r>
-      </w:hyperlink>
+      <w:r>
+        <w:fldChar w:fldCharType="begin"/>
+      </w:r>
+      <w:r>
+        <w:instrText xml:space="preserve"> HYPERLINK "https://machinelearningmastery.com/choose-an-activation-f</w:instrText>
+      </w:r>
+      <w:r>
+        <w:instrText xml:space="preserve">unction-for-deep-learning/" </w:instrText>
+      </w:r>
+      <w:r>
+        <w:fldChar w:fldCharType="separate"/>
+      </w:r>
+      <w:r>
+        <w:rPr>
+          <w:rStyle w:val="Hyperlink"/>
+        </w:rPr>
+        <w:t>izvor za ovu sekciju</w:t>
+      </w:r>
+      <w:r>
+        <w:rPr>
+          <w:rStyle w:val="Hyperlink"/>
+        </w:rPr>
+        <w:fldChar w:fldCharType="end"/>
+      </w:r>
       <w:r>
         <w:t>]</w:t>
       </w:r>
@@ -3737,13 +4075,13 @@
                     <pic:cNvPicPr/>
                   </pic:nvPicPr>
                   <pic:blipFill>
-                    <a:blip r:embed="rId17">
+                    <a:blip r:embed="rId16">
                       <a:extLst>
                         <a:ext uri="{28A0092B-C50C-407E-A947-70E740481C1C}">
                           <a14:useLocalDpi xmlns:a14="http://schemas.microsoft.com/office/drawing/2010/main" val="0"/>
                         </a:ext>
                         <a:ext uri="{96DAC541-7B7A-43D3-8B79-37D633B846F1}">
-                          <asvg:svgBlip xmlns:asvg="http://schemas.microsoft.com/office/drawing/2016/SVG/main" r:embed="rId18"/>
+                          <asvg:svgBlip xmlns:asvg="http://schemas.microsoft.com/office/drawing/2016/SVG/main" r:embed="rId17"/>
                         </a:ext>
                       </a:extLst>
                     </a:blip>
@@ -3883,7 +4221,7 @@
                     </pic:cNvPicPr>
                   </pic:nvPicPr>
                   <pic:blipFill>
-                    <a:blip r:embed="rId19">
+                    <a:blip r:embed="rId18">
                       <a:extLst>
                         <a:ext uri="{28A0092B-C50C-407E-A947-70E740481C1C}">
                           <a14:useLocalDpi xmlns:a14="http://schemas.microsoft.com/office/drawing/2010/main" val="0"/>
@@ -3976,13 +4314,23 @@
         </w:rPr>
         <w:t xml:space="preserve"> tj. engl. </w:t>
       </w:r>
+      <w:proofErr w:type="spellStart"/>
       <w:r>
         <w:rPr>
           <w:rFonts w:eastAsiaTheme="minorEastAsia"/>
           <w:i/>
           <w:iCs/>
         </w:rPr>
-        <w:t>leaky ReLu</w:t>
+        <w:t>leaky</w:t>
+      </w:r>
+      <w:proofErr w:type="spellEnd"/>
+      <w:r>
+        <w:rPr>
+          <w:rFonts w:eastAsiaTheme="minorEastAsia"/>
+          <w:i/>
+          <w:iCs/>
+        </w:rPr>
+        <w:t xml:space="preserve"> ReLu</w:t>
       </w:r>
       <w:r>
         <w:rPr>
@@ -4332,7 +4680,7 @@
           <w:numId w:val="4"/>
         </w:numPr>
       </w:pPr>
-      <w:bookmarkStart w:id="8" w:name="_Toc73109209"/>
+      <w:bookmarkStart w:id="8" w:name="_Toc75340016"/>
       <w:r>
         <w:t>Treniranje neuronskih mreža</w:t>
       </w:r>
@@ -4355,7 +4703,33 @@
         <w:rPr>
           <w:highlight w:val="yellow"/>
         </w:rPr>
-        <w:t xml:space="preserve"> ovo i aktivacijske funkcije da ima smisla</w:t>
+        <w:t xml:space="preserve"> ovo i aktivacijske funkcije </w:t>
+      </w:r>
+      <w:r>
+        <w:rPr>
+          <w:highlight w:val="yellow"/>
+        </w:rPr>
+        <w:t>da ima smisla</w:t>
+      </w:r>
+      <w:r>
+        <w:rPr>
+          <w:highlight w:val="yellow"/>
+        </w:rPr>
+        <w:t xml:space="preserve">, potrebno je </w:t>
+      </w:r>
+      <w:proofErr w:type="spellStart"/>
+      <w:r>
+        <w:rPr>
+          <w:highlight w:val="yellow"/>
+        </w:rPr>
+        <w:t>odčlaniti</w:t>
+      </w:r>
+      <w:proofErr w:type="spellEnd"/>
+      <w:r>
+        <w:rPr>
+          <w:highlight w:val="yellow"/>
+        </w:rPr>
+        <w:t xml:space="preserve"> i ubaciti ADAM</w:t>
       </w:r>
       <w:r>
         <w:t>]]</w:t>
@@ -4369,7 +4743,25 @@
           <w:iCs/>
           <w:lang w:val="en-US"/>
         </w:rPr>
-        <w:t>stochastic gradient descend</w:t>
+        <w:t xml:space="preserve">stochastic </w:t>
+      </w:r>
+      <w:proofErr w:type="gramStart"/>
+      <w:r>
+        <w:rPr>
+          <w:i/>
+          <w:iCs/>
+          <w:lang w:val="en-US"/>
+        </w:rPr>
+        <w:t>gradient</w:t>
+      </w:r>
+      <w:proofErr w:type="gramEnd"/>
+      <w:r>
+        <w:rPr>
+          <w:i/>
+          <w:iCs/>
+          <w:lang w:val="en-US"/>
+        </w:rPr>
+        <w:t xml:space="preserve"> descend</w:t>
       </w:r>
       <w:r>
         <w:t>)</w:t>
@@ -4387,7 +4779,11 @@
         <w:t xml:space="preserve">, sa dobivenim gradijentom ono može </w:t>
       </w:r>
       <w:r>
-        <w:t>zajedno sa algoritmom povratnog razmnožavanja</w:t>
+        <w:t xml:space="preserve">zajedno sa algoritmom povratnog </w:t>
+      </w:r>
+      <w:r>
+        <w:lastRenderedPageBreak/>
+        <w:t>razmnožavanja</w:t>
       </w:r>
       <w:r>
         <w:t xml:space="preserve"> </w:t>
@@ -4395,7 +4791,7 @@
       <w:r>
         <w:t>[</w:t>
       </w:r>
-      <w:hyperlink r:id="rId20" w:history="1">
+      <w:hyperlink r:id="rId19" w:history="1">
         <w:r>
           <w:rPr>
             <w:rStyle w:val="Hyperlink"/>
@@ -4416,11 +4812,7 @@
         <w:t>prolaziti</w:t>
       </w:r>
       <w:r>
-        <w:t xml:space="preserve"> unatrag kroz </w:t>
-      </w:r>
-      <w:r>
-        <w:lastRenderedPageBreak/>
-        <w:t>sve slojeve neuronske mreže, mijenjajući težine na ulazu neurona. Za ovu svrhu je potrebno da je aktivacijska funkcija neurona derivabilna jer algoritam kako prolazi unatrag mora moći proći i kroz aktivacijsku funkciju neurona da može nastaviti.</w:t>
+        <w:t xml:space="preserve"> unatrag kroz sve slojeve neuronske mreže, mijenjajući težine na ulazu neurona. Za ovu svrhu je potrebno da je aktivacijska funkcija neurona derivabilna jer algoritam kako prolazi unatrag mora moći proći i kroz aktivacijsku funkciju neurona da može nastaviti.</w:t>
       </w:r>
     </w:p>
     <w:p>
@@ -4433,7 +4825,7 @@
       <w:r>
         <w:t>[</w:t>
       </w:r>
-      <w:hyperlink r:id="rId21" w:anchor="v=onepage&amp;q&amp;f=false" w:history="1">
+      <w:hyperlink r:id="rId20" w:anchor="v=onepage&amp;q&amp;f=false" w:history="1">
         <w:r>
           <w:rPr>
             <w:rStyle w:val="Hyperlink"/>
@@ -4553,7 +4945,7 @@
                     </pic:cNvPicPr>
                   </pic:nvPicPr>
                   <pic:blipFill>
-                    <a:blip r:embed="rId22">
+                    <a:blip r:embed="rId21">
                       <a:extLst>
                         <a:ext uri="{28A0092B-C50C-407E-A947-70E740481C1C}">
                           <a14:useLocalDpi xmlns:a14="http://schemas.microsoft.com/office/drawing/2010/main" val="0"/>
@@ -4592,7 +4984,7 @@
       <w:r>
         <w:t>Slika 2.4.2.1 – Grafički prikaz za utjecaj parametara treninga na pretreniranje[</w:t>
       </w:r>
-      <w:hyperlink r:id="rId23" w:history="1">
+      <w:hyperlink r:id="rId22" w:history="1">
         <w:r>
           <w:rPr>
             <w:rStyle w:val="Hyperlink"/>
@@ -4628,7 +5020,23 @@
         <w:t>Sličan koncept se može dogoditi i kod neuronskih mreža, ako preko SGD i povratnog razmnožavanja konstantno dolaze slični gradijenti, neuroni će biti naučeni na te specifične podatke, te kad dođu neki drugi dovoljno drugačiji podatci, neuroni neće biti u mogućnosti dati kvalitetan odgovor prema sljedećem sloju, što uzrokuje grešku u npr. predviđanjima i pogoršava parametre kod validacije.</w:t>
       </w:r>
       <w:r>
-        <w:t xml:space="preserve"> Otkrivanje podtreniranja i pretreniranja je jednostavno ako imamo parametre sa treniranja, ako model ima dobre performanse prilikom treniranja i dobre performanse pri validaciji, onda se može reći da je model kvalitetan. Ako model ima loše performanse kod validacije onda je moguće pretreniran, dok loše performanse kod treniranja ukazuju da nije dovoljno treniran, tj. podtreniran je</w:t>
+        <w:t xml:space="preserve"> Otkrivanje </w:t>
+      </w:r>
+      <w:proofErr w:type="spellStart"/>
+      <w:r>
+        <w:t>podtreniranja</w:t>
+      </w:r>
+      <w:proofErr w:type="spellEnd"/>
+      <w:r>
+        <w:t xml:space="preserve"> i pretreniranja je jednostavno ako imamo parametre sa treniranja, ako model ima dobre performanse prilikom treniranja i dobre performanse pri validaciji, onda se može reći da je model kvalitetan. Ako model ima loše performanse kod validacije onda je moguće pretreniran, dok loše performanse kod treniranja ukazuju da nije dovoljno treniran, tj. </w:t>
+      </w:r>
+      <w:proofErr w:type="spellStart"/>
+      <w:r>
+        <w:t>podtreniran</w:t>
+      </w:r>
+      <w:proofErr w:type="spellEnd"/>
+      <w:r>
+        <w:t xml:space="preserve"> je</w:t>
       </w:r>
       <w:r>
         <w:t xml:space="preserve"> i nedostaje više epoha treniranja</w:t>
@@ -4654,7 +5062,7 @@
           <w:numId w:val="4"/>
         </w:numPr>
       </w:pPr>
-      <w:bookmarkStart w:id="9" w:name="_Toc73109210"/>
+      <w:bookmarkStart w:id="9" w:name="_Toc75340017"/>
       <w:r>
         <w:lastRenderedPageBreak/>
         <w:t>S</w:t>
@@ -4709,7 +5117,7 @@
                     </pic:cNvPicPr>
                   </pic:nvPicPr>
                   <pic:blipFill>
-                    <a:blip r:embed="rId24">
+                    <a:blip r:embed="rId23">
                       <a:extLst>
                         <a:ext uri="{28A0092B-C50C-407E-A947-70E740481C1C}">
                           <a14:useLocalDpi xmlns:a14="http://schemas.microsoft.com/office/drawing/2010/main" val="0"/>
@@ -4780,7 +5188,7 @@
                     </pic:cNvPicPr>
                   </pic:nvPicPr>
                   <pic:blipFill>
-                    <a:blip r:embed="rId25">
+                    <a:blip r:embed="rId24">
                       <a:extLst>
                         <a:ext uri="{28A0092B-C50C-407E-A947-70E740481C1C}">
                           <a14:useLocalDpi xmlns:a14="http://schemas.microsoft.com/office/drawing/2010/main" val="0"/>
@@ -4824,6 +5232,50 @@
       <w:r>
         <w:t>Na slici 2.5.2 se vidi slika umjetno generirane LEGO kocke koristeći program Blender[</w:t>
       </w:r>
+      <w:hyperlink r:id="rId25" w:history="1">
+        <w:r>
+          <w:rPr>
+            <w:rStyle w:val="Hyperlink"/>
+          </w:rPr>
+          <w:t>izvor</w:t>
+        </w:r>
+      </w:hyperlink>
+      <w:r>
+        <w:t xml:space="preserve">]. Odmah su uočljive razlike kao što su drugačija pozadina i drugačija tekstura LEGO kocke. U ovom koraku </w:t>
+      </w:r>
+      <w:r>
+        <w:t>bi osoba trebala odabrati jedno od dva puta: generirati podatke na takav način da su značajke modela što vidljivije</w:t>
+      </w:r>
+      <w:r>
+        <w:t xml:space="preserve"> ili generirati umjetne podatke da što više liče pravim podatcima (lažni podatci)</w:t>
+      </w:r>
+      <w:r>
+        <w:t>.</w:t>
+      </w:r>
+    </w:p>
+    <w:p>
+      <w:r>
+        <w:t xml:space="preserve">Prvi slučaj se koristi za istraživanje mogućnosti mreže, kada osoba ima želju istražiti koristi mreže koja je trenirana nad nekim objektom, za početak može generirati jednostavne umjetne podatke da pregleda koliko je mreža efektivna u predviđanju klase. Nakon toga bi se postupilo nabava slika ciljanog objekta te može se prijeći na treniranje za pravi svijet ili se može postupiti </w:t>
+      </w:r>
+      <w:r>
+        <w:t>drugim</w:t>
+      </w:r>
+      <w:r>
+        <w:t xml:space="preserve"> slučajem ako nedostaje dovoljno slika za treniranje.</w:t>
+      </w:r>
+    </w:p>
+    <w:p>
+      <w:r>
+        <w:t>Drugi</w:t>
+      </w:r>
+      <w:r>
+        <w:t xml:space="preserve"> slučaj bi se koristio kada imamo jako malen broj uzoraka iz pravog svijeta, ali želja je da se mreža koristi u pravom svijetu. Osoba mora pažljivo generirati slike sa raznim parametrima postavljenim da što bolje oponašaju „oko“ u pravom svijetu, pazeći na pozadinu slike, izvore svijetla, materijal i teksturu LEGO kocke i slično.</w:t>
+      </w:r>
+    </w:p>
+    <w:p>
+      <w:r>
+        <w:t>Umjetni podatci imaju općenito široki raspon svrha za koje se mogu koristiti [</w:t>
+      </w:r>
       <w:hyperlink r:id="rId26" w:history="1">
         <w:r>
           <w:rPr>
@@ -4833,40 +5285,89 @@
         </w:r>
       </w:hyperlink>
       <w:r>
-        <w:t xml:space="preserve">]. Odmah su uočljive razlike kao što su drugačija pozadina i drugačija tekstura LEGO kocke. U ovom koraku </w:t>
-      </w:r>
-      <w:r>
-        <w:t>bi osoba trebala odabrati jedno od dva puta: generirati podatke na takav način da su značajke modela što vidljivije</w:t>
-      </w:r>
-      <w:r>
-        <w:t xml:space="preserve"> ili generirati umjetne podatke da što više liče pravim podatcima (lažni podatci)</w:t>
-      </w:r>
-      <w:r>
-        <w:t>.</w:t>
-      </w:r>
-    </w:p>
-    <w:p>
-      <w:r>
-        <w:t xml:space="preserve">Prvi slučaj se koristi za istraživanje mogućnosti mreže, kada osoba ima želju istražiti koristi mreže koja je trenirana nad nekim objektom, za početak može generirati jednostavne umjetne podatke da pregleda koliko je mreža efektivna u predviđanju klase. Nakon toga bi se postupilo nabava slika ciljanog objekta te može se prijeći na treniranje za pravi svijet ili se može postupiti </w:t>
-      </w:r>
-      <w:r>
-        <w:t>drugim</w:t>
-      </w:r>
-      <w:r>
-        <w:t xml:space="preserve"> slučajem ako nedostaje dovoljno slika za treniranje.</w:t>
-      </w:r>
-    </w:p>
-    <w:p>
-      <w:r>
-        <w:t>Drugi</w:t>
-      </w:r>
-      <w:r>
-        <w:t xml:space="preserve"> slučaj bi se koristio kada imamo jako malen broj uzoraka iz pravog svijeta, ali želja je da se mreža koristi u pravom svijetu. Osoba mora pažljivo generirati slike sa raznim parametrima postavljenim da što bolje oponašaju „oko“ u pravom svijetu, pazeći na pozadinu slike, izvore svijetla, materijal i teksturu LEGO kocke i slično.</w:t>
-      </w:r>
-    </w:p>
-    <w:p>
-      <w:r>
-        <w:t>Umjetni podatci imaju općenito široki raspon svrha za koje se mogu koristiti [</w:t>
+        <w:t>] te najčešće pojednostavljuju i pojeftinjuju operacije za koje su vezane, u slučaju ovog rada se ne mora par dana slikati par LEGO kocaka, nego je moguće generirati sve slike u raznim uvjetima, mogu biti sa raznim pozadinama, mogu dijelovi kocaka biti skriveni, svijetlo na kockama se može namještati, slike se mogu generirati oštećene kao simulacija slikanja u pravom svijetu (primjer je generirana slika sa pomućenjem u nekom smjeru, kao da je osoba koja je slikala micala kameru pri slikanju).</w:t>
+      </w:r>
+      <w:r>
+        <w:t xml:space="preserve"> </w:t>
+      </w:r>
+      <w:r>
+        <w:t>[[</w:t>
+      </w:r>
+      <w:r>
+        <w:rPr>
+          <w:highlight w:val="yellow"/>
+        </w:rPr>
+        <w:t xml:space="preserve">Umetnuti </w:t>
+      </w:r>
+      <w:r>
+        <w:rPr>
+          <w:highlight w:val="yellow"/>
+        </w:rPr>
+        <w:t xml:space="preserve">dodatne </w:t>
+      </w:r>
+      <w:r>
+        <w:rPr>
+          <w:highlight w:val="yellow"/>
+        </w:rPr>
+        <w:t xml:space="preserve">sitnice </w:t>
+      </w:r>
+      <w:r>
+        <w:rPr>
+          <w:highlight w:val="yellow"/>
+        </w:rPr>
+        <w:t>podataka</w:t>
+      </w:r>
+      <w:r>
+        <w:t>?</w:t>
+      </w:r>
+      <w:r>
+        <w:t>]]</w:t>
+      </w:r>
+    </w:p>
+    <w:p>
+      <w:pPr>
+        <w:pStyle w:val="Heading2"/>
+        <w:numPr>
+          <w:ilvl w:val="1"/>
+          <w:numId w:val="4"/>
+        </w:numPr>
+      </w:pPr>
+      <w:bookmarkStart w:id="10" w:name="_Toc75340018"/>
+      <w:r>
+        <w:lastRenderedPageBreak/>
+        <w:t xml:space="preserve">Python, </w:t>
+      </w:r>
+      <w:proofErr w:type="spellStart"/>
+      <w:r>
+        <w:t>Keras</w:t>
+      </w:r>
+      <w:proofErr w:type="spellEnd"/>
+      <w:r>
+        <w:t xml:space="preserve">, </w:t>
+      </w:r>
+      <w:proofErr w:type="spellStart"/>
+      <w:r>
+        <w:t>PlaidML</w:t>
+      </w:r>
+      <w:bookmarkEnd w:id="10"/>
+      <w:proofErr w:type="spellEnd"/>
+    </w:p>
+    <w:p>
+      <w:pPr>
+        <w:ind w:firstLine="390"/>
+      </w:pPr>
+      <w:r>
+        <w:t xml:space="preserve">Modeli ovoga rada su pisani u </w:t>
+      </w:r>
+      <w:r>
+        <w:rPr>
+          <w:i/>
+          <w:iCs/>
+        </w:rPr>
+        <w:t>Python</w:t>
+      </w:r>
+      <w:r>
+        <w:t xml:space="preserve"> [</w:t>
       </w:r>
       <w:hyperlink r:id="rId27" w:history="1">
         <w:r>
@@ -4877,77 +5378,31 @@
         </w:r>
       </w:hyperlink>
       <w:r>
-        <w:t>] te najčešće pojednostavljuju i pojeftinjuju operacije za koje su vezane, u slučaju ovog rada se ne mora par dana slikati par LEGO kocaka, nego je moguće generirati sve slike u raznim uvjetima, mogu biti sa raznim pozadinama, mogu dijelovi kocaka biti skriveni, svijetlo na kockama se može namještati, slike se mogu generirati oštećene kao simulacija slikanja u pravom svijetu (primjer je generirana slika sa pomućenjem u nekom smjeru, kao da je osoba koja je slikala micala kameru pri slikanju).</w:t>
-      </w:r>
-      <w:r>
-        <w:t xml:space="preserve"> </w:t>
-      </w:r>
-      <w:r>
-        <w:t>[[</w:t>
-      </w:r>
-      <w:r>
-        <w:rPr>
-          <w:highlight w:val="yellow"/>
-        </w:rPr>
-        <w:t xml:space="preserve">Umetnuti </w:t>
-      </w:r>
-      <w:r>
-        <w:rPr>
-          <w:highlight w:val="yellow"/>
-        </w:rPr>
-        <w:t xml:space="preserve">dodatne </w:t>
-      </w:r>
-      <w:r>
-        <w:rPr>
-          <w:highlight w:val="yellow"/>
-        </w:rPr>
-        <w:t xml:space="preserve">sitnice </w:t>
-      </w:r>
-      <w:r>
-        <w:rPr>
-          <w:highlight w:val="yellow"/>
-        </w:rPr>
-        <w:t>podataka</w:t>
-      </w:r>
-      <w:r>
-        <w:t>?</w:t>
-      </w:r>
-      <w:r>
-        <w:t>]]</w:t>
-      </w:r>
-    </w:p>
-    <w:p>
-      <w:pPr>
-        <w:pStyle w:val="Heading2"/>
-        <w:numPr>
-          <w:ilvl w:val="1"/>
-          <w:numId w:val="4"/>
-        </w:numPr>
-      </w:pPr>
-      <w:r>
-        <w:lastRenderedPageBreak/>
-        <w:t>Python, Keras</w:t>
-      </w:r>
-      <w:r>
-        <w:t>, PlaidML</w:t>
-      </w:r>
-    </w:p>
-    <w:p>
-      <w:pPr>
-        <w:ind w:firstLine="390"/>
-      </w:pPr>
-      <w:r>
-        <w:t xml:space="preserve">Modeli ovoga rada su pisani u </w:t>
-      </w:r>
+        <w:t xml:space="preserve">] programskom jeziku koristeći biblioteke </w:t>
+      </w:r>
+      <w:proofErr w:type="spellStart"/>
       <w:r>
         <w:rPr>
           <w:i/>
           <w:iCs/>
         </w:rPr>
-        <w:t>Python</w:t>
-      </w:r>
-      <w:r>
-        <w:t xml:space="preserve"> [</w:t>
+        <w:t>Tensorflow</w:t>
+      </w:r>
+      <w:proofErr w:type="spellEnd"/>
+      <w:r>
+        <w:t xml:space="preserve"> i </w:t>
+      </w:r>
+      <w:proofErr w:type="spellStart"/>
+      <w:r>
+        <w:rPr>
+          <w:i/>
+          <w:iCs/>
+        </w:rPr>
+        <w:t>Keras</w:t>
+      </w:r>
+      <w:proofErr w:type="spellEnd"/>
+      <w:r>
+        <w:t xml:space="preserve"> koje služe za programiranje strojnog učenja [</w:t>
       </w:r>
       <w:hyperlink r:id="rId28" w:history="1">
         <w:r>
@@ -4958,256 +5413,481 @@
         </w:r>
       </w:hyperlink>
       <w:r>
-        <w:t xml:space="preserve">] programskom jeziku koristeći biblioteke </w:t>
-      </w:r>
+        <w:t xml:space="preserve">]. Strojno učenje preko spomenutih biblioteka se može provoditi preko procesora ili grafičke kartice, te korištenje grafičke kartice za treniranje modela je brža opcija naspram procesora (deset puta brže ili </w:t>
+      </w:r>
+      <w:r>
+        <w:t xml:space="preserve">čak </w:t>
+      </w:r>
+      <w:r>
+        <w:t>više).</w:t>
+      </w:r>
+      <w:r>
+        <w:t xml:space="preserve"> Međutim, treniranje preko grafičke kartice se tradicionalno odvijalo na Nvidia grafičkim karticama jer biblioteke su pisane sa naredbama specifično za te kartice, te za to služi </w:t>
+      </w:r>
+      <w:proofErr w:type="spellStart"/>
       <w:r>
         <w:rPr>
           <w:i/>
           <w:iCs/>
         </w:rPr>
-        <w:t>Tensorflow</w:t>
-      </w:r>
-      <w:r>
-        <w:t xml:space="preserve"> i </w:t>
-      </w:r>
+        <w:t>PlaidML</w:t>
+      </w:r>
+      <w:proofErr w:type="spellEnd"/>
+      <w:r>
+        <w:t>.</w:t>
+      </w:r>
+    </w:p>
+    <w:p>
+      <w:proofErr w:type="spellStart"/>
       <w:r>
         <w:rPr>
           <w:i/>
           <w:iCs/>
         </w:rPr>
+        <w:t>PlaidML</w:t>
+      </w:r>
+      <w:proofErr w:type="spellEnd"/>
+      <w:r>
+        <w:t xml:space="preserve"> je biblioteka koja se veže za </w:t>
+      </w:r>
+      <w:proofErr w:type="spellStart"/>
+      <w:r>
+        <w:rPr>
+          <w:i/>
+          <w:iCs/>
+        </w:rPr>
         <w:t>Keras</w:t>
       </w:r>
-      <w:r>
-        <w:t xml:space="preserve"> koje služe za programiranje strojnog učenja [</w:t>
+      <w:proofErr w:type="spellEnd"/>
+      <w:r>
+        <w:t xml:space="preserve"> biblioteku na takav način da dopušta raznim grafičkim karticama, kao što su Intel-ove integrirane kartice ili AMD kartice, da preuzmu istu funkciju kao i Nvidia grafičke kartice te ono nam prevodi i kompilira sve njihove naredbe u naredbe koje ostale grafičke kartice razumiju.</w:t>
+      </w:r>
+    </w:p>
+    <w:p>
+      <w:proofErr w:type="spellStart"/>
+      <w:r>
+        <w:rPr>
+          <w:i/>
+          <w:iCs/>
+        </w:rPr>
+        <w:t>Keras</w:t>
+      </w:r>
+      <w:proofErr w:type="spellEnd"/>
+      <w:r>
+        <w:t xml:space="preserve"> je biblioteka koja je nastavak na </w:t>
+      </w:r>
+      <w:proofErr w:type="spellStart"/>
+      <w:r>
+        <w:rPr>
+          <w:i/>
+          <w:iCs/>
+        </w:rPr>
+        <w:t>Tensorflow</w:t>
+      </w:r>
+      <w:proofErr w:type="spellEnd"/>
+      <w:r>
+        <w:t xml:space="preserve"> biblioteku, ono služi kao</w:t>
+      </w:r>
+      <w:r>
+        <w:t xml:space="preserve"> posrednik između programera i </w:t>
+      </w:r>
+      <w:proofErr w:type="spellStart"/>
+      <w:r>
+        <w:rPr>
+          <w:i/>
+          <w:iCs/>
+        </w:rPr>
+        <w:t>Tensorflow</w:t>
+      </w:r>
+      <w:proofErr w:type="spellEnd"/>
+      <w:r>
+        <w:t xml:space="preserve"> biblioteke te time uvelike olakšava programiranje</w:t>
+      </w:r>
+      <w:r>
+        <w:t xml:space="preserve"> i </w:t>
+      </w:r>
+      <w:r>
+        <w:t>namještanje</w:t>
+      </w:r>
+      <w:r>
+        <w:t xml:space="preserve"> modela</w:t>
+      </w:r>
+      <w:r>
+        <w:t xml:space="preserve"> </w:t>
+      </w:r>
+      <w:r>
+        <w:t>te</w:t>
+      </w:r>
+      <w:r>
+        <w:t xml:space="preserve"> snalaženje u kodu.</w:t>
+      </w:r>
+    </w:p>
+    <w:p>
+      <w:r>
+        <w:t>[[</w:t>
+      </w:r>
+      <w:r>
+        <w:rPr>
+          <w:highlight w:val="yellow"/>
+        </w:rPr>
+        <w:t xml:space="preserve">TODO: </w:t>
+      </w:r>
+      <w:proofErr w:type="spellStart"/>
+      <w:r>
+        <w:rPr>
+          <w:highlight w:val="yellow"/>
+        </w:rPr>
+        <w:t>Github</w:t>
+      </w:r>
+      <w:proofErr w:type="spellEnd"/>
+      <w:r>
+        <w:rPr>
+          <w:highlight w:val="yellow"/>
+        </w:rPr>
+        <w:t xml:space="preserve"> link na stvari ovog rada ovdje</w:t>
+      </w:r>
+      <w:r>
+        <w:rPr>
+          <w:highlight w:val="yellow"/>
+        </w:rPr>
+        <w:t xml:space="preserve">, možda još dodatne stvari ubaciti ali to planiram napraviti u </w:t>
+      </w:r>
+      <w:r>
+        <w:rPr>
+          <w:highlight w:val="yellow"/>
+        </w:rPr>
+        <w:t>sljedećem</w:t>
+      </w:r>
+      <w:r>
+        <w:rPr>
+          <w:highlight w:val="yellow"/>
+        </w:rPr>
+        <w:t xml:space="preserve"> poglavlju</w:t>
+      </w:r>
+      <w:r>
+        <w:t>]]</w:t>
+      </w:r>
+    </w:p>
+    <w:p>
+      <w:pPr>
+        <w:spacing w:line="259" w:lineRule="auto"/>
+        <w:jc w:val="left"/>
+      </w:pPr>
+      <w:r>
+        <w:br w:type="page"/>
+      </w:r>
+    </w:p>
+    <w:p>
+      <w:pPr>
+        <w:pStyle w:val="Heading1"/>
+        <w:numPr>
+          <w:ilvl w:val="0"/>
+          <w:numId w:val="4"/>
+        </w:numPr>
+      </w:pPr>
+      <w:bookmarkStart w:id="11" w:name="_Toc75340019"/>
+      <w:r>
+        <w:lastRenderedPageBreak/>
+        <w:t>[[Treće poglavlje – prvi postupak</w:t>
+      </w:r>
+      <w:r>
+        <w:t xml:space="preserve"> za </w:t>
+      </w:r>
+      <w:proofErr w:type="spellStart"/>
+      <w:r>
+        <w:t>state</w:t>
+      </w:r>
+      <w:proofErr w:type="spellEnd"/>
+      <w:r>
+        <w:t xml:space="preserve"> </w:t>
+      </w:r>
+      <w:proofErr w:type="spellStart"/>
+      <w:r>
+        <w:t>of</w:t>
+      </w:r>
+      <w:proofErr w:type="spellEnd"/>
+      <w:r>
+        <w:t xml:space="preserve"> </w:t>
+      </w:r>
+      <w:proofErr w:type="spellStart"/>
+      <w:r>
+        <w:t>the</w:t>
+      </w:r>
+      <w:proofErr w:type="spellEnd"/>
+      <w:r>
+        <w:t xml:space="preserve"> art</w:t>
+      </w:r>
+      <w:r>
+        <w:t>]]</w:t>
+      </w:r>
+      <w:bookmarkEnd w:id="11"/>
+    </w:p>
+    <w:p>
+      <w:pPr>
+        <w:ind w:firstLine="390"/>
+      </w:pPr>
+      <w:r>
+        <w:t>[[</w:t>
+      </w:r>
+      <w:r>
+        <w:rPr>
+          <w:highlight w:val="yellow"/>
+        </w:rPr>
+        <w:t xml:space="preserve">Ovdje bi trebao opisati </w:t>
+      </w:r>
+      <w:proofErr w:type="spellStart"/>
+      <w:r>
+        <w:rPr>
+          <w:i/>
+          <w:iCs/>
+          <w:highlight w:val="yellow"/>
+        </w:rPr>
+        <w:t>state</w:t>
+      </w:r>
+      <w:proofErr w:type="spellEnd"/>
+      <w:r>
+        <w:rPr>
+          <w:i/>
+          <w:iCs/>
+          <w:highlight w:val="yellow"/>
+        </w:rPr>
+        <w:t xml:space="preserve"> </w:t>
+      </w:r>
+      <w:proofErr w:type="spellStart"/>
+      <w:r>
+        <w:rPr>
+          <w:i/>
+          <w:iCs/>
+          <w:highlight w:val="yellow"/>
+        </w:rPr>
+        <w:t>of</w:t>
+      </w:r>
+      <w:proofErr w:type="spellEnd"/>
+      <w:r>
+        <w:rPr>
+          <w:i/>
+          <w:iCs/>
+          <w:highlight w:val="yellow"/>
+        </w:rPr>
+        <w:t xml:space="preserve"> </w:t>
+      </w:r>
+      <w:proofErr w:type="spellStart"/>
+      <w:r>
+        <w:rPr>
+          <w:i/>
+          <w:iCs/>
+          <w:highlight w:val="yellow"/>
+        </w:rPr>
+        <w:t>the</w:t>
+      </w:r>
+      <w:proofErr w:type="spellEnd"/>
+      <w:r>
+        <w:rPr>
+          <w:i/>
+          <w:iCs/>
+          <w:highlight w:val="yellow"/>
+        </w:rPr>
+        <w:t xml:space="preserve"> art</w:t>
+      </w:r>
+      <w:r>
+        <w:rPr>
+          <w:highlight w:val="yellow"/>
+        </w:rPr>
+        <w:t xml:space="preserve">, na koji </w:t>
+      </w:r>
+      <w:proofErr w:type="spellStart"/>
+      <w:r>
+        <w:rPr>
+          <w:highlight w:val="yellow"/>
+        </w:rPr>
+        <w:t>nacin</w:t>
+      </w:r>
+      <w:proofErr w:type="spellEnd"/>
+      <w:r>
+        <w:rPr>
+          <w:highlight w:val="yellow"/>
+        </w:rPr>
+        <w:t>?</w:t>
+      </w:r>
+      <w:r>
+        <w:t>]]</w:t>
+      </w:r>
+      <w:r>
+        <w:t>Klasificiranje</w:t>
+      </w:r>
+      <w:r>
+        <w:t xml:space="preserve"> </w:t>
+      </w:r>
+      <w:r>
+        <w:t>slika su ljudi izvodili već duže vrijeme</w:t>
+      </w:r>
+      <w:r>
+        <w:t xml:space="preserve">, </w:t>
+      </w:r>
+      <w:proofErr w:type="spellStart"/>
+      <w:r>
+        <w:t>AlexNet</w:t>
+      </w:r>
+      <w:proofErr w:type="spellEnd"/>
+      <w:r>
+        <w:t>[</w:t>
       </w:r>
       <w:hyperlink r:id="rId29" w:history="1">
         <w:r>
           <w:rPr>
             <w:rStyle w:val="Hyperlink"/>
           </w:rPr>
-          <w:t>izvor</w:t>
+          <w:t>iz</w:t>
         </w:r>
-      </w:hyperlink>
-      <w:r>
-        <w:t>]. Strojno učenje preko spomenutih biblioteka se može provoditi preko procesora ili grafičke kartice, te korištenje grafičke kartice za treniranje modela je brža opcija naspram procesora (deset puta brže ili više).</w:t>
-      </w:r>
-      <w:r>
-        <w:t xml:space="preserve"> Međutim, treniranje preko grafičke kartice se tradicionalno odvijalo na Nvidia grafičkim karticama jer biblioteke su pisane sa naredbama specifično za te kartice, te za to služi </w:t>
-      </w:r>
-      <w:r>
-        <w:rPr>
-          <w:i/>
-          <w:iCs/>
-        </w:rPr>
-        <w:t>PlaidML</w:t>
-      </w:r>
-      <w:r>
-        <w:t>.</w:t>
-      </w:r>
-    </w:p>
-    <w:p>
-      <w:r>
-        <w:rPr>
-          <w:i/>
-          <w:iCs/>
-        </w:rPr>
-        <w:t>PlaidML</w:t>
-      </w:r>
-      <w:r>
-        <w:t xml:space="preserve"> je biblioteka koja se veže za </w:t>
-      </w:r>
-      <w:r>
-        <w:rPr>
-          <w:i/>
-          <w:iCs/>
-        </w:rPr>
-        <w:t>Keras</w:t>
-      </w:r>
-      <w:r>
-        <w:t xml:space="preserve"> biblioteku na takav način da dopušta raznim grafičkim karticama, kao što su Intel-ove integrirane kartice ili AMD kartice, da preuzmu istu funkciju kao i Nvidia grafičke kartice te ono nam prevodi i kompilira sve njihove naredbe u naredbe koje ostale grafičke kartice razumiju.</w:t>
-      </w:r>
-    </w:p>
-    <w:p>
-      <w:r>
-        <w:rPr>
-          <w:i/>
-          <w:iCs/>
-        </w:rPr>
-        <w:t>Keras</w:t>
-      </w:r>
-      <w:r>
-        <w:t xml:space="preserve"> je biblioteka koja je nastavak na </w:t>
-      </w:r>
-      <w:r>
-        <w:rPr>
-          <w:i/>
-          <w:iCs/>
-        </w:rPr>
-        <w:t>Tensorflow</w:t>
-      </w:r>
-      <w:r>
-        <w:t xml:space="preserve"> biblioteku, ono služi kao</w:t>
-      </w:r>
-      <w:r>
-        <w:t xml:space="preserve"> posrednik između programera i </w:t>
-      </w:r>
-      <w:r>
-        <w:rPr>
-          <w:i/>
-          <w:iCs/>
-        </w:rPr>
-        <w:t>Tensorflow</w:t>
-      </w:r>
-      <w:r>
-        <w:t xml:space="preserve"> biblioteke te time uvelike olakšava programiranje</w:t>
-      </w:r>
-      <w:r>
-        <w:t xml:space="preserve"> i </w:t>
-      </w:r>
-      <w:r>
-        <w:t>namještanje</w:t>
-      </w:r>
-      <w:r>
-        <w:t xml:space="preserve"> modela</w:t>
-      </w:r>
-      <w:r>
-        <w:t xml:space="preserve"> </w:t>
-      </w:r>
-      <w:r>
-        <w:t>te</w:t>
-      </w:r>
-      <w:r>
-        <w:t xml:space="preserve"> snalaženje u kodu.</w:t>
-      </w:r>
-    </w:p>
-    <w:p>
-      <w:r>
-        <w:t>[[</w:t>
-      </w:r>
-      <w:r>
-        <w:rPr>
-          <w:highlight w:val="yellow"/>
-        </w:rPr>
-        <w:t xml:space="preserve">TODO: </w:t>
-      </w:r>
-      <w:r>
-        <w:rPr>
-          <w:highlight w:val="yellow"/>
-        </w:rPr>
-        <w:t>Github link na stvari ovog rada ovdje</w:t>
-      </w:r>
-      <w:r>
-        <w:rPr>
-          <w:highlight w:val="yellow"/>
-        </w:rPr>
-        <w:t xml:space="preserve">, možda još dodatne stvari ubaciti ali to planiram napraviti u </w:t>
-      </w:r>
-      <w:r>
-        <w:rPr>
-          <w:highlight w:val="yellow"/>
-        </w:rPr>
-        <w:t>sljedećem</w:t>
-      </w:r>
-      <w:r>
-        <w:rPr>
-          <w:highlight w:val="yellow"/>
-        </w:rPr>
-        <w:t xml:space="preserve"> poglavlju</w:t>
-      </w:r>
-      <w:r>
-        <w:t>]]</w:t>
-      </w:r>
-    </w:p>
-    <w:p>
-      <w:pPr>
-        <w:spacing w:line="259" w:lineRule="auto"/>
-        <w:jc w:val="left"/>
-      </w:pPr>
-      <w:r>
-        <w:br w:type="page"/>
-      </w:r>
-    </w:p>
-    <w:p>
-      <w:pPr>
-        <w:pStyle w:val="Heading1"/>
-        <w:numPr>
-          <w:ilvl w:val="0"/>
-          <w:numId w:val="4"/>
-        </w:numPr>
-      </w:pPr>
-      <w:bookmarkStart w:id="10" w:name="_Toc73109211"/>
-      <w:r>
-        <w:lastRenderedPageBreak/>
-        <w:t>[[Treće poglavlje – prvi postupak</w:t>
-      </w:r>
-      <w:r>
-        <w:t xml:space="preserve"> za state of the art</w:t>
-      </w:r>
-      <w:r>
-        <w:t>]]</w:t>
-      </w:r>
-      <w:bookmarkEnd w:id="10"/>
-    </w:p>
-    <w:p>
-      <w:pPr>
-        <w:ind w:firstLine="390"/>
-      </w:pPr>
-      <w:r>
-        <w:t>[[</w:t>
-      </w:r>
-      <w:r>
-        <w:rPr>
-          <w:highlight w:val="yellow"/>
-        </w:rPr>
-        <w:t>Ovdje bi</w:t>
-      </w:r>
-      <w:r>
-        <w:t xml:space="preserve"> trebao opisati </w:t>
-      </w:r>
-      <w:r>
-        <w:rPr>
-          <w:i/>
-          <w:iCs/>
-        </w:rPr>
-        <w:t>state of the art</w:t>
-      </w:r>
-      <w:r>
-        <w:t>, na koji nacin?</w:t>
-      </w:r>
-      <w:r>
-        <w:t>]]</w:t>
-      </w:r>
-      <w:r>
-        <w:t>Klasificiranje</w:t>
-      </w:r>
-      <w:r>
-        <w:t xml:space="preserve"> </w:t>
-      </w:r>
-      <w:r>
-        <w:t>slika su ljudi izvodili već duže vrijeme</w:t>
-      </w:r>
-      <w:r>
-        <w:t>, AlexNet[</w:t>
-      </w:r>
-      <w:hyperlink r:id="rId30" w:history="1">
         <w:r>
           <w:rPr>
             <w:rStyle w:val="Hyperlink"/>
           </w:rPr>
-          <w:t>source</w:t>
+          <w:t>v</w:t>
+        </w:r>
+        <w:r>
+          <w:rPr>
+            <w:rStyle w:val="Hyperlink"/>
+          </w:rPr>
+          <w:t>or</w:t>
         </w:r>
       </w:hyperlink>
       <w:r>
-        <w:t>] je jedan primjer neuronske mreže koja je 2013. godine u ImageNet natjecanju široko pojasnog prepoznavanja postigla prvo mjesto, pobijedivši drugo mjesto za više od 10% manje grešaka u 5 najvećih kategorija koje predstavljaju greške[[</w:t>
-      </w:r>
-      <w:r>
-        <w:rPr>
-          <w:highlight w:val="yellow"/>
-        </w:rPr>
-        <w:t>top-5 error prevesti ljepše?</w:t>
-      </w:r>
-      <w:r>
-        <w:t>]]. Ovo je privuklo pozornost na</w:t>
+        <w:t>] je jedan primjer neuronske mreže koja je 201</w:t>
+      </w:r>
+      <w:r>
+        <w:t>2</w:t>
+      </w:r>
+      <w:r>
+        <w:t xml:space="preserve">. godine u </w:t>
+      </w:r>
+      <w:proofErr w:type="spellStart"/>
+      <w:r>
+        <w:t>ImageNet</w:t>
+      </w:r>
+      <w:proofErr w:type="spellEnd"/>
+      <w:r>
+        <w:t xml:space="preserve"> natjecanju široko </w:t>
+      </w:r>
+      <w:proofErr w:type="spellStart"/>
+      <w:r>
+        <w:t>pojasnog</w:t>
+      </w:r>
+      <w:proofErr w:type="spellEnd"/>
+      <w:r>
+        <w:t xml:space="preserve"> prepoznavanja postigla prvo mjesto, pobijedivši drugo mjesto za više od 10% manje grešaka u 5 najvećih kategorija koje predstavljaju greške[[</w:t>
+      </w:r>
+      <w:r>
+        <w:rPr>
+          <w:highlight w:val="yellow"/>
+        </w:rPr>
+        <w:t xml:space="preserve">top-5 </w:t>
+      </w:r>
+      <w:proofErr w:type="spellStart"/>
+      <w:r>
+        <w:rPr>
+          <w:highlight w:val="yellow"/>
+        </w:rPr>
+        <w:t>error</w:t>
+      </w:r>
+      <w:proofErr w:type="spellEnd"/>
+      <w:r>
+        <w:rPr>
+          <w:highlight w:val="yellow"/>
+        </w:rPr>
+        <w:t xml:space="preserve"> prevesti ljepše?</w:t>
+      </w:r>
+      <w:r>
+        <w:t>]]</w:t>
+      </w:r>
+      <w:r>
+        <w:t>, najviše jer su koristili treniranje preko grafičkih kartica</w:t>
+      </w:r>
+      <w:r>
+        <w:t xml:space="preserve">. Ovo je privuklo </w:t>
+      </w:r>
+      <w:r>
+        <w:t xml:space="preserve">globalnu pozornost prema područjima umjetnog učenja i umjetne inteligencije te </w:t>
+      </w:r>
+      <w:r>
+        <w:t xml:space="preserve">ubrzo je </w:t>
+      </w:r>
+      <w:r>
+        <w:t>krenulo napredovanje tih tehnologija.</w:t>
+      </w:r>
+      <w:r>
+        <w:t xml:space="preserve"> Dan danas </w:t>
+      </w:r>
+      <w:r>
+        <w:t>se rezultati tehnologija nalaze u raznim poljima svakodnevnice, kamere koriste tehnologije prepoznavanja lica i aktivnog stabiliziranja videosnimke, doktori sa modelima mogu lakše uočiti bolesti na raznim vrstama snimaka, od EKG do rendgenskih slika.</w:t>
+      </w:r>
+    </w:p>
+    <w:p>
+      <w:r>
+        <w:t>[[</w:t>
+      </w:r>
+      <w:r>
+        <w:rPr>
+          <w:highlight w:val="yellow"/>
+        </w:rPr>
+        <w:t>Dio vezano za LEGO prepoznavanje</w:t>
+      </w:r>
+      <w:r>
+        <w:rPr>
+          <w:highlight w:val="yellow"/>
+        </w:rPr>
+        <w:t xml:space="preserve"> </w:t>
+      </w:r>
+      <w:proofErr w:type="spellStart"/>
+      <w:r>
+        <w:rPr>
+          <w:highlight w:val="yellow"/>
+        </w:rPr>
+        <w:t>state</w:t>
+      </w:r>
+      <w:proofErr w:type="spellEnd"/>
+      <w:r>
+        <w:rPr>
+          <w:highlight w:val="yellow"/>
+        </w:rPr>
+        <w:t xml:space="preserve"> </w:t>
+      </w:r>
+      <w:proofErr w:type="spellStart"/>
+      <w:r>
+        <w:rPr>
+          <w:highlight w:val="yellow"/>
+        </w:rPr>
+        <w:t>of</w:t>
+      </w:r>
+      <w:proofErr w:type="spellEnd"/>
+      <w:r>
+        <w:rPr>
+          <w:highlight w:val="yellow"/>
+        </w:rPr>
+        <w:t xml:space="preserve"> </w:t>
+      </w:r>
+      <w:proofErr w:type="spellStart"/>
+      <w:r>
+        <w:rPr>
+          <w:highlight w:val="yellow"/>
+        </w:rPr>
+        <w:t>the</w:t>
+      </w:r>
+      <w:proofErr w:type="spellEnd"/>
+      <w:r>
+        <w:rPr>
+          <w:highlight w:val="yellow"/>
+        </w:rPr>
+        <w:t xml:space="preserve"> art</w:t>
+      </w:r>
+      <w:r>
+        <w:rPr>
+          <w:highlight w:val="yellow"/>
+        </w:rPr>
+        <w:t>???</w:t>
+      </w:r>
+      <w:r>
+        <w:t>]]</w:t>
       </w:r>
     </w:p>
     <w:p>
@@ -5218,20 +5898,21 @@
           <w:numId w:val="4"/>
         </w:numPr>
       </w:pPr>
-      <w:bookmarkStart w:id="11" w:name="_Toc73109212"/>
+      <w:bookmarkStart w:id="12" w:name="_Toc75340020"/>
       <w:r>
         <w:t>[[</w:t>
       </w:r>
       <w:r>
         <w:t>Treniranje modela koristeći umjetne podatke sa lagano uočljivim značajkama</w:t>
       </w:r>
-      <w:bookmarkEnd w:id="11"/>
       <w:r>
         <w:t>]]</w:t>
       </w:r>
-    </w:p>
+      <w:bookmarkEnd w:id="12"/>
+    </w:p>
+    <w:p/>
     <w:sectPr>
-      <w:footerReference w:type="default" r:id="rId31"/>
+      <w:footerReference w:type="default" r:id="rId30"/>
       <w:pgSz w:w="11906" w:h="16838"/>
       <w:pgMar w:top="1440" w:right="1440" w:bottom="1440" w:left="1440" w:header="708" w:footer="708" w:gutter="0"/>
       <w:pgNumType w:start="1"/>

</xml_diff>

<commit_message>
expanded DA in image sourcing, added image generation via blender
</commit_message>
<xml_diff>
--- a/docs/DR_AT.docx
+++ b/docs/DR_AT.docx
@@ -57,7 +57,7 @@
           <w:r>
             <w:fldChar w:fldCharType="separate"/>
           </w:r>
-          <w:hyperlink w:anchor="_Toc75340008" w:history="1">
+          <w:hyperlink w:anchor="_Toc76032666" w:history="1">
             <w:r>
               <w:rPr>
                 <w:rStyle w:val="Hyperlink"/>
@@ -100,7 +100,7 @@
                 <w:noProof/>
                 <w:webHidden/>
               </w:rPr>
-              <w:instrText xml:space="preserve"> PAGEREF _Toc75340008 \h </w:instrText>
+              <w:instrText xml:space="preserve"> PAGEREF _Toc76032666 \h </w:instrText>
             </w:r>
             <w:r>
               <w:rPr>
@@ -145,7 +145,7 @@
               <w:lang w:eastAsia="hr-HR"/>
             </w:rPr>
           </w:pPr>
-          <w:hyperlink w:anchor="_Toc75340009" w:history="1">
+          <w:hyperlink w:anchor="_Toc76032667" w:history="1">
             <w:r>
               <w:rPr>
                 <w:rStyle w:val="Hyperlink"/>
@@ -188,7 +188,7 @@
                 <w:noProof/>
                 <w:webHidden/>
               </w:rPr>
-              <w:instrText xml:space="preserve"> PAGEREF _Toc75340009 \h </w:instrText>
+              <w:instrText xml:space="preserve"> PAGEREF _Toc76032667 \h </w:instrText>
             </w:r>
             <w:r>
               <w:rPr>
@@ -233,7 +233,7 @@
               <w:lang w:eastAsia="hr-HR"/>
             </w:rPr>
           </w:pPr>
-          <w:hyperlink w:anchor="_Toc75340010" w:history="1">
+          <w:hyperlink w:anchor="_Toc76032668" w:history="1">
             <w:r>
               <w:rPr>
                 <w:rStyle w:val="Hyperlink"/>
@@ -276,7 +276,7 @@
                 <w:noProof/>
                 <w:webHidden/>
               </w:rPr>
-              <w:instrText xml:space="preserve"> PAGEREF _Toc75340010 \h </w:instrText>
+              <w:instrText xml:space="preserve"> PAGEREF _Toc76032668 \h </w:instrText>
             </w:r>
             <w:r>
               <w:rPr>
@@ -321,7 +321,7 @@
               <w:lang w:eastAsia="hr-HR"/>
             </w:rPr>
           </w:pPr>
-          <w:hyperlink w:anchor="_Toc75340011" w:history="1">
+          <w:hyperlink w:anchor="_Toc76032669" w:history="1">
             <w:r>
               <w:rPr>
                 <w:rStyle w:val="Hyperlink"/>
@@ -364,7 +364,7 @@
                 <w:noProof/>
                 <w:webHidden/>
               </w:rPr>
-              <w:instrText xml:space="preserve"> PAGEREF _Toc75340011 \h </w:instrText>
+              <w:instrText xml:space="preserve"> PAGEREF _Toc76032669 \h </w:instrText>
             </w:r>
             <w:r>
               <w:rPr>
@@ -409,7 +409,7 @@
               <w:lang w:eastAsia="hr-HR"/>
             </w:rPr>
           </w:pPr>
-          <w:hyperlink w:anchor="_Toc75340012" w:history="1">
+          <w:hyperlink w:anchor="_Toc76032670" w:history="1">
             <w:r>
               <w:rPr>
                 <w:rStyle w:val="Hyperlink"/>
@@ -452,7 +452,7 @@
                 <w:noProof/>
                 <w:webHidden/>
               </w:rPr>
-              <w:instrText xml:space="preserve"> PAGEREF _Toc75340012 \h </w:instrText>
+              <w:instrText xml:space="preserve"> PAGEREF _Toc76032670 \h </w:instrText>
             </w:r>
             <w:r>
               <w:rPr>
@@ -497,7 +497,7 @@
               <w:lang w:eastAsia="hr-HR"/>
             </w:rPr>
           </w:pPr>
-          <w:hyperlink w:anchor="_Toc75340013" w:history="1">
+          <w:hyperlink w:anchor="_Toc76032671" w:history="1">
             <w:r>
               <w:rPr>
                 <w:rStyle w:val="Hyperlink"/>
@@ -540,7 +540,7 @@
                 <w:noProof/>
                 <w:webHidden/>
               </w:rPr>
-              <w:instrText xml:space="preserve"> PAGEREF _Toc75340013 \h </w:instrText>
+              <w:instrText xml:space="preserve"> PAGEREF _Toc76032671 \h </w:instrText>
             </w:r>
             <w:r>
               <w:rPr>
@@ -585,7 +585,7 @@
               <w:lang w:eastAsia="hr-HR"/>
             </w:rPr>
           </w:pPr>
-          <w:hyperlink w:anchor="_Toc75340014" w:history="1">
+          <w:hyperlink w:anchor="_Toc76032672" w:history="1">
             <w:r>
               <w:rPr>
                 <w:rStyle w:val="Hyperlink"/>
@@ -628,7 +628,7 @@
                 <w:noProof/>
                 <w:webHidden/>
               </w:rPr>
-              <w:instrText xml:space="preserve"> PAGEREF _Toc75340014 \h </w:instrText>
+              <w:instrText xml:space="preserve"> PAGEREF _Toc76032672 \h </w:instrText>
             </w:r>
             <w:r>
               <w:rPr>
@@ -673,7 +673,7 @@
               <w:lang w:eastAsia="hr-HR"/>
             </w:rPr>
           </w:pPr>
-          <w:hyperlink w:anchor="_Toc75340015" w:history="1">
+          <w:hyperlink w:anchor="_Toc76032673" w:history="1">
             <w:r>
               <w:rPr>
                 <w:rStyle w:val="Hyperlink"/>
@@ -716,7 +716,7 @@
                 <w:noProof/>
                 <w:webHidden/>
               </w:rPr>
-              <w:instrText xml:space="preserve"> PAGEREF _Toc75340015 \h </w:instrText>
+              <w:instrText xml:space="preserve"> PAGEREF _Toc76032673 \h </w:instrText>
             </w:r>
             <w:r>
               <w:rPr>
@@ -761,7 +761,7 @@
               <w:lang w:eastAsia="hr-HR"/>
             </w:rPr>
           </w:pPr>
-          <w:hyperlink w:anchor="_Toc75340016" w:history="1">
+          <w:hyperlink w:anchor="_Toc76032674" w:history="1">
             <w:r>
               <w:rPr>
                 <w:rStyle w:val="Hyperlink"/>
@@ -804,7 +804,7 @@
                 <w:noProof/>
                 <w:webHidden/>
               </w:rPr>
-              <w:instrText xml:space="preserve"> PAGEREF _Toc75340016 \h </w:instrText>
+              <w:instrText xml:space="preserve"> PAGEREF _Toc76032674 \h </w:instrText>
             </w:r>
             <w:r>
               <w:rPr>
@@ -849,7 +849,7 @@
               <w:lang w:eastAsia="hr-HR"/>
             </w:rPr>
           </w:pPr>
-          <w:hyperlink w:anchor="_Toc75340017" w:history="1">
+          <w:hyperlink w:anchor="_Toc76032675" w:history="1">
             <w:r>
               <w:rPr>
                 <w:rStyle w:val="Hyperlink"/>
@@ -871,7 +871,7 @@
                 <w:rStyle w:val="Hyperlink"/>
                 <w:noProof/>
               </w:rPr>
-              <w:t>Skupovi podataka i umjetni podatci</w:t>
+              <w:t>Proširenje skupa podataka</w:t>
             </w:r>
             <w:r>
               <w:rPr>
@@ -892,7 +892,7 @@
                 <w:noProof/>
                 <w:webHidden/>
               </w:rPr>
-              <w:instrText xml:space="preserve"> PAGEREF _Toc75340017 \h </w:instrText>
+              <w:instrText xml:space="preserve"> PAGEREF _Toc76032675 \h </w:instrText>
             </w:r>
             <w:r>
               <w:rPr>
@@ -912,7 +912,7 @@
                 <w:noProof/>
                 <w:webHidden/>
               </w:rPr>
-              <w:t>11</w:t>
+              <w:t>10</w:t>
             </w:r>
             <w:r>
               <w:rPr>
@@ -937,7 +937,7 @@
               <w:lang w:eastAsia="hr-HR"/>
             </w:rPr>
           </w:pPr>
-          <w:hyperlink w:anchor="_Toc75340018" w:history="1">
+          <w:hyperlink w:anchor="_Toc76032676" w:history="1">
             <w:r>
               <w:rPr>
                 <w:rStyle w:val="Hyperlink"/>
@@ -959,6 +959,94 @@
                 <w:rStyle w:val="Hyperlink"/>
                 <w:noProof/>
               </w:rPr>
+              <w:t>Skupovi podataka i umjetni podatci</w:t>
+            </w:r>
+            <w:r>
+              <w:rPr>
+                <w:noProof/>
+                <w:webHidden/>
+              </w:rPr>
+              <w:tab/>
+            </w:r>
+            <w:r>
+              <w:rPr>
+                <w:noProof/>
+                <w:webHidden/>
+              </w:rPr>
+              <w:fldChar w:fldCharType="begin"/>
+            </w:r>
+            <w:r>
+              <w:rPr>
+                <w:noProof/>
+                <w:webHidden/>
+              </w:rPr>
+              <w:instrText xml:space="preserve"> PAGEREF _Toc76032676 \h </w:instrText>
+            </w:r>
+            <w:r>
+              <w:rPr>
+                <w:noProof/>
+                <w:webHidden/>
+              </w:rPr>
+            </w:r>
+            <w:r>
+              <w:rPr>
+                <w:noProof/>
+                <w:webHidden/>
+              </w:rPr>
+              <w:fldChar w:fldCharType="separate"/>
+            </w:r>
+            <w:r>
+              <w:rPr>
+                <w:noProof/>
+                <w:webHidden/>
+              </w:rPr>
+              <w:t>13</w:t>
+            </w:r>
+            <w:r>
+              <w:rPr>
+                <w:noProof/>
+                <w:webHidden/>
+              </w:rPr>
+              <w:fldChar w:fldCharType="end"/>
+            </w:r>
+          </w:hyperlink>
+        </w:p>
+        <w:p>
+          <w:pPr>
+            <w:pStyle w:val="TOC2"/>
+            <w:tabs>
+              <w:tab w:val="left" w:pos="880"/>
+              <w:tab w:val="right" w:leader="dot" w:pos="9016"/>
+            </w:tabs>
+            <w:rPr>
+              <w:rFonts w:asciiTheme="minorHAnsi" w:eastAsiaTheme="minorEastAsia" w:hAnsiTheme="minorHAnsi"/>
+              <w:noProof/>
+              <w:sz w:val="22"/>
+              <w:lang w:eastAsia="hr-HR"/>
+            </w:rPr>
+          </w:pPr>
+          <w:hyperlink w:anchor="_Toc76032677" w:history="1">
+            <w:r>
+              <w:rPr>
+                <w:rStyle w:val="Hyperlink"/>
+                <w:noProof/>
+              </w:rPr>
+              <w:t>2.7.</w:t>
+            </w:r>
+            <w:r>
+              <w:rPr>
+                <w:rFonts w:asciiTheme="minorHAnsi" w:eastAsiaTheme="minorEastAsia" w:hAnsiTheme="minorHAnsi"/>
+                <w:noProof/>
+                <w:sz w:val="22"/>
+                <w:lang w:eastAsia="hr-HR"/>
+              </w:rPr>
+              <w:tab/>
+            </w:r>
+            <w:r>
+              <w:rPr>
+                <w:rStyle w:val="Hyperlink"/>
+                <w:noProof/>
+              </w:rPr>
               <w:t>Python, Keras, PlaidML</w:t>
             </w:r>
             <w:r>
@@ -980,7 +1068,7 @@
                 <w:noProof/>
                 <w:webHidden/>
               </w:rPr>
-              <w:instrText xml:space="preserve"> PAGEREF _Toc75340018 \h </w:instrText>
+              <w:instrText xml:space="preserve"> PAGEREF _Toc76032677 \h </w:instrText>
             </w:r>
             <w:r>
               <w:rPr>
@@ -1000,7 +1088,7 @@
                 <w:noProof/>
                 <w:webHidden/>
               </w:rPr>
-              <w:t>13</w:t>
+              <w:t>15</w:t>
             </w:r>
             <w:r>
               <w:rPr>
@@ -1025,7 +1113,7 @@
               <w:lang w:eastAsia="hr-HR"/>
             </w:rPr>
           </w:pPr>
-          <w:hyperlink w:anchor="_Toc75340019" w:history="1">
+          <w:hyperlink w:anchor="_Toc76032678" w:history="1">
             <w:r>
               <w:rPr>
                 <w:rStyle w:val="Hyperlink"/>
@@ -1068,7 +1156,7 @@
                 <w:noProof/>
                 <w:webHidden/>
               </w:rPr>
-              <w:instrText xml:space="preserve"> PAGEREF _Toc75340019 \h </w:instrText>
+              <w:instrText xml:space="preserve"> PAGEREF _Toc76032678 \h </w:instrText>
             </w:r>
             <w:r>
               <w:rPr>
@@ -1088,7 +1176,7 @@
                 <w:noProof/>
                 <w:webHidden/>
               </w:rPr>
-              <w:t>14</w:t>
+              <w:t>16</w:t>
             </w:r>
             <w:r>
               <w:rPr>
@@ -1113,7 +1201,7 @@
               <w:lang w:eastAsia="hr-HR"/>
             </w:rPr>
           </w:pPr>
-          <w:hyperlink w:anchor="_Toc75340020" w:history="1">
+          <w:hyperlink w:anchor="_Toc76032679" w:history="1">
             <w:r>
               <w:rPr>
                 <w:rStyle w:val="Hyperlink"/>
@@ -1135,7 +1223,7 @@
                 <w:rStyle w:val="Hyperlink"/>
                 <w:noProof/>
               </w:rPr>
-              <w:t>[[Treniranje modela koristeći umjetne podatke sa lagano uočljivim značajkama]]</w:t>
+              <w:t>[[SOTA – sintetički podatci]]</w:t>
             </w:r>
             <w:r>
               <w:rPr>
@@ -1156,7 +1244,7 @@
                 <w:noProof/>
                 <w:webHidden/>
               </w:rPr>
-              <w:instrText xml:space="preserve"> PAGEREF _Toc75340020 \h </w:instrText>
+              <w:instrText xml:space="preserve"> PAGEREF _Toc76032679 \h </w:instrText>
             </w:r>
             <w:r>
               <w:rPr>
@@ -1176,7 +1264,95 @@
                 <w:noProof/>
                 <w:webHidden/>
               </w:rPr>
-              <w:t>14</w:t>
+              <w:t>16</w:t>
+            </w:r>
+            <w:r>
+              <w:rPr>
+                <w:noProof/>
+                <w:webHidden/>
+              </w:rPr>
+              <w:fldChar w:fldCharType="end"/>
+            </w:r>
+          </w:hyperlink>
+        </w:p>
+        <w:p>
+          <w:pPr>
+            <w:pStyle w:val="TOC2"/>
+            <w:tabs>
+              <w:tab w:val="left" w:pos="880"/>
+              <w:tab w:val="right" w:leader="dot" w:pos="9016"/>
+            </w:tabs>
+            <w:rPr>
+              <w:rFonts w:asciiTheme="minorHAnsi" w:eastAsiaTheme="minorEastAsia" w:hAnsiTheme="minorHAnsi"/>
+              <w:noProof/>
+              <w:sz w:val="22"/>
+              <w:lang w:eastAsia="hr-HR"/>
+            </w:rPr>
+          </w:pPr>
+          <w:hyperlink w:anchor="_Toc76032680" w:history="1">
+            <w:r>
+              <w:rPr>
+                <w:rStyle w:val="Hyperlink"/>
+                <w:noProof/>
+              </w:rPr>
+              <w:t>3.2.</w:t>
+            </w:r>
+            <w:r>
+              <w:rPr>
+                <w:rFonts w:asciiTheme="minorHAnsi" w:eastAsiaTheme="minorEastAsia" w:hAnsiTheme="minorHAnsi"/>
+                <w:noProof/>
+                <w:sz w:val="22"/>
+                <w:lang w:eastAsia="hr-HR"/>
+              </w:rPr>
+              <w:tab/>
+            </w:r>
+            <w:r>
+              <w:rPr>
+                <w:rStyle w:val="Hyperlink"/>
+                <w:noProof/>
+              </w:rPr>
+              <w:t>[[SOTA – pravi podatci]]</w:t>
+            </w:r>
+            <w:r>
+              <w:rPr>
+                <w:noProof/>
+                <w:webHidden/>
+              </w:rPr>
+              <w:tab/>
+            </w:r>
+            <w:r>
+              <w:rPr>
+                <w:noProof/>
+                <w:webHidden/>
+              </w:rPr>
+              <w:fldChar w:fldCharType="begin"/>
+            </w:r>
+            <w:r>
+              <w:rPr>
+                <w:noProof/>
+                <w:webHidden/>
+              </w:rPr>
+              <w:instrText xml:space="preserve"> PAGEREF _Toc76032680 \h </w:instrText>
+            </w:r>
+            <w:r>
+              <w:rPr>
+                <w:noProof/>
+                <w:webHidden/>
+              </w:rPr>
+            </w:r>
+            <w:r>
+              <w:rPr>
+                <w:noProof/>
+                <w:webHidden/>
+              </w:rPr>
+              <w:fldChar w:fldCharType="separate"/>
+            </w:r>
+            <w:r>
+              <w:rPr>
+                <w:noProof/>
+                <w:webHidden/>
+              </w:rPr>
+              <w:t>17</w:t>
             </w:r>
             <w:r>
               <w:rPr>
@@ -1909,7 +2085,7 @@
         </w:numPr>
         <w:ind w:left="426" w:hanging="426"/>
       </w:pPr>
-      <w:bookmarkStart w:id="0" w:name="_Toc75340008"/>
+      <w:bookmarkStart w:id="0" w:name="_Toc76032666"/>
       <w:r>
         <w:lastRenderedPageBreak/>
         <w:t>Uvod</w:t>
@@ -1946,7 +2122,7 @@
           <w:numId w:val="4"/>
         </w:numPr>
       </w:pPr>
-      <w:bookmarkStart w:id="1" w:name="_Toc75340009"/>
+      <w:bookmarkStart w:id="1" w:name="_Toc76032667"/>
       <w:r>
         <w:t>Zadatak završnog rada</w:t>
       </w:r>
@@ -1971,7 +2147,7 @@
         </w:numPr>
         <w:ind w:left="426" w:hanging="426"/>
       </w:pPr>
-      <w:bookmarkStart w:id="2" w:name="_Toc75340010"/>
+      <w:bookmarkStart w:id="2" w:name="_Toc76032668"/>
       <w:r>
         <w:lastRenderedPageBreak/>
         <w:t>Strojno učenje</w:t>
@@ -2021,7 +2197,7 @@
           <w:numId w:val="4"/>
         </w:numPr>
       </w:pPr>
-      <w:bookmarkStart w:id="3" w:name="_Toc75340011"/>
+      <w:bookmarkStart w:id="3" w:name="_Toc76032669"/>
       <w:r>
         <w:t>Nadzirano učenje</w:t>
       </w:r>
@@ -2197,7 +2373,7 @@
           <w:numId w:val="4"/>
         </w:numPr>
       </w:pPr>
-      <w:bookmarkStart w:id="4" w:name="_Toc75340012"/>
+      <w:bookmarkStart w:id="4" w:name="_Toc76032670"/>
       <w:r>
         <w:t>Nenadzirano učenje</w:t>
       </w:r>
@@ -2352,7 +2528,7 @@
           <w:numId w:val="4"/>
         </w:numPr>
       </w:pPr>
-      <w:bookmarkStart w:id="5" w:name="_Toc75340013"/>
+      <w:bookmarkStart w:id="5" w:name="_Toc76032671"/>
       <w:r>
         <w:lastRenderedPageBreak/>
         <w:t xml:space="preserve">Nadzirano učenje – </w:t>
@@ -2458,7 +2634,7 @@
           <w:numId w:val="4"/>
         </w:numPr>
       </w:pPr>
-      <w:bookmarkStart w:id="6" w:name="_Toc75340014"/>
+      <w:bookmarkStart w:id="6" w:name="_Toc76032672"/>
       <w:r>
         <w:t>Neuronske mreže</w:t>
       </w:r>
@@ -3024,7 +3200,7 @@
           <w:numId w:val="4"/>
         </w:numPr>
       </w:pPr>
-      <w:bookmarkStart w:id="7" w:name="_Toc75340015"/>
+      <w:bookmarkStart w:id="7" w:name="_Toc76032673"/>
       <w:r>
         <w:t>Aktivacijske funkcije</w:t>
       </w:r>
@@ -3046,27 +3222,14 @@
       <w:r>
         <w:t>.[</w:t>
       </w:r>
-      <w:r>
-        <w:fldChar w:fldCharType="begin"/>
-      </w:r>
-      <w:r>
-        <w:instrText xml:space="preserve"> HYPERLINK "https://machinelearningmastery.com/choose-an-activation-function-for-deep-learning/" </w:instrText>
-      </w:r>
-      <w:r>
-        <w:fldChar w:fldCharType="separate"/>
-      </w:r>
-      <w:r>
-        <w:rPr>
-          <w:rStyle w:val="Hyperlink"/>
-        </w:rPr>
-        <w:t>izvor za ovu sekciju</w:t>
-      </w:r>
-      <w:r>
-        <w:rPr>
-          <w:rStyle w:val="Hyperlink"/>
-        </w:rPr>
-        <w:fldChar w:fldCharType="end"/>
-      </w:r>
+      <w:hyperlink r:id="rId16" w:history="1">
+        <w:r>
+          <w:rPr>
+            <w:rStyle w:val="Hyperlink"/>
+          </w:rPr>
+          <w:t>izvor za ovu sekciju</w:t>
+        </w:r>
+      </w:hyperlink>
       <w:r>
         <w:t>]</w:t>
       </w:r>
@@ -4072,13 +4235,13 @@
                     <pic:cNvPicPr/>
                   </pic:nvPicPr>
                   <pic:blipFill>
-                    <a:blip r:embed="rId16">
+                    <a:blip r:embed="rId17">
                       <a:extLst>
                         <a:ext uri="{28A0092B-C50C-407E-A947-70E740481C1C}">
                           <a14:useLocalDpi xmlns:a14="http://schemas.microsoft.com/office/drawing/2010/main" val="0"/>
                         </a:ext>
                         <a:ext uri="{96DAC541-7B7A-43D3-8B79-37D633B846F1}">
-                          <asvg:svgBlip xmlns:asvg="http://schemas.microsoft.com/office/drawing/2016/SVG/main" r:embed="rId17"/>
+                          <asvg:svgBlip xmlns:asvg="http://schemas.microsoft.com/office/drawing/2016/SVG/main" r:embed="rId18"/>
                         </a:ext>
                       </a:extLst>
                     </a:blip>
@@ -4218,7 +4381,7 @@
                     </pic:cNvPicPr>
                   </pic:nvPicPr>
                   <pic:blipFill>
-                    <a:blip r:embed="rId18">
+                    <a:blip r:embed="rId19">
                       <a:extLst>
                         <a:ext uri="{28A0092B-C50C-407E-A947-70E740481C1C}">
                           <a14:useLocalDpi xmlns:a14="http://schemas.microsoft.com/office/drawing/2010/main" val="0"/>
@@ -4677,7 +4840,7 @@
           <w:numId w:val="4"/>
         </w:numPr>
       </w:pPr>
-      <w:bookmarkStart w:id="8" w:name="_Toc75340016"/>
+      <w:bookmarkStart w:id="8" w:name="_Toc76032674"/>
       <w:r>
         <w:t>Treniranje neuronskih mreža</w:t>
       </w:r>
@@ -4740,25 +4903,7 @@
           <w:iCs/>
           <w:lang w:val="en-US"/>
         </w:rPr>
-        <w:t xml:space="preserve">stochastic </w:t>
-      </w:r>
-      <w:proofErr w:type="gramStart"/>
-      <w:r>
-        <w:rPr>
-          <w:i/>
-          <w:iCs/>
-          <w:lang w:val="en-US"/>
-        </w:rPr>
-        <w:t>gradient</w:t>
-      </w:r>
-      <w:proofErr w:type="gramEnd"/>
-      <w:r>
-        <w:rPr>
-          <w:i/>
-          <w:iCs/>
-          <w:lang w:val="en-US"/>
-        </w:rPr>
-        <w:t xml:space="preserve"> descend</w:t>
+        <w:t>stochastic gradient descend</w:t>
       </w:r>
       <w:r>
         <w:t>)</w:t>
@@ -4788,7 +4933,7 @@
       <w:r>
         <w:t>[</w:t>
       </w:r>
-      <w:hyperlink r:id="rId19" w:history="1">
+      <w:hyperlink r:id="rId20" w:history="1">
         <w:r>
           <w:rPr>
             <w:rStyle w:val="Hyperlink"/>
@@ -4822,7 +4967,7 @@
       <w:r>
         <w:t>[</w:t>
       </w:r>
-      <w:hyperlink r:id="rId20" w:anchor="v=onepage&amp;q&amp;f=false" w:history="1">
+      <w:hyperlink r:id="rId21" w:anchor="v=onepage&amp;q&amp;f=false" w:history="1">
         <w:r>
           <w:rPr>
             <w:rStyle w:val="Hyperlink"/>
@@ -4942,7 +5087,7 @@
                     </pic:cNvPicPr>
                   </pic:nvPicPr>
                   <pic:blipFill>
-                    <a:blip r:embed="rId21">
+                    <a:blip r:embed="rId22">
                       <a:extLst>
                         <a:ext uri="{28A0092B-C50C-407E-A947-70E740481C1C}">
                           <a14:useLocalDpi xmlns:a14="http://schemas.microsoft.com/office/drawing/2010/main" val="0"/>
@@ -4981,7 +5126,7 @@
       <w:r>
         <w:t>Slika 2.4.2.1 – Grafički prikaz za utjecaj parametara treninga na pretreniranje[</w:t>
       </w:r>
-      <w:hyperlink r:id="rId22" w:history="1">
+      <w:hyperlink r:id="rId23" w:history="1">
         <w:r>
           <w:rPr>
             <w:rStyle w:val="Hyperlink"/>
@@ -5017,15 +5162,7 @@
         <w:t>Sličan koncept se može dogoditi i kod neuronskih mreža, ako preko SGD i povratnog razmnožavanja konstantno dolaze slični gradijenti, neuroni će biti naučeni na te specifične podatke, te kad dođu neki drugi dovoljno drugačiji podatci, neuroni neće biti u mogućnosti dati kvalitetan odgovor prema sljedećem sloju, što uzrokuje grešku u npr. predviđanjima i pogoršava parametre kod validacije.</w:t>
       </w:r>
       <w:r>
-        <w:t xml:space="preserve"> Otkrivanje </w:t>
-      </w:r>
-      <w:proofErr w:type="spellStart"/>
-      <w:r>
-        <w:t>podtreniranja</w:t>
-      </w:r>
-      <w:proofErr w:type="spellEnd"/>
-      <w:r>
-        <w:t xml:space="preserve"> i pretreniranja je jednostavno ako imamo parametre sa treniranja, ako model ima dobre performanse prilikom treniranja i dobre performanse pri validaciji, onda se može reći da je model kvalitetan. Ako model ima loše performanse kod validacije onda je moguće pretreniran, dok loše performanse kod treniranja ukazuju da nije dovoljno treniran, tj. podtreniran je</w:t>
+        <w:t xml:space="preserve"> Otkrivanje podtreniranja i pretreniranja je jednostavno ako imamo parametre sa treniranja, ako model ima dobre performanse prilikom treniranja i dobre performanse pri validaciji, onda se može reći da je model kvalitetan. Ako model ima loše performanse kod validacije onda je moguće pretreniran, dok loše performanse kod treniranja ukazuju da nije dovoljno treniran, tj. podtreniran je</w:t>
       </w:r>
       <w:r>
         <w:t xml:space="preserve"> i nedostaje više epoha treniranja</w:t>
@@ -5042,24 +5179,24 @@
           <w:numId w:val="4"/>
         </w:numPr>
       </w:pPr>
-      <w:r>
-        <w:t xml:space="preserve">[[Data </w:t>
-      </w:r>
-      <w:proofErr w:type="spellStart"/>
-      <w:r>
-        <w:t>augmentation</w:t>
-      </w:r>
-      <w:proofErr w:type="spellEnd"/>
-      <w:r>
-        <w:t>]]</w:t>
-      </w:r>
+      <w:bookmarkStart w:id="9" w:name="_Toc76032675"/>
+      <w:r>
+        <w:t>Proširenje skupa podataka</w:t>
+      </w:r>
+      <w:bookmarkEnd w:id="9"/>
     </w:p>
     <w:p>
       <w:pPr>
         <w:ind w:firstLine="708"/>
       </w:pPr>
       <w:r>
-        <w:t xml:space="preserve">Za potrebe treniranja neuronskih mreža može se dogoditi situacija da ne postoji dovoljno dostupnih podataka nad kojima se može trenirati, razni su razlozi kao što su poštivanje privatnosti u medicini (naprimjer rendgenske, mamografske, ultrazvučne slike i slično) zbog čega gubimo pristup </w:t>
+        <w:t xml:space="preserve">Za potrebe treniranja neuronskih mreža može se dogoditi situacija da ne postoji dovoljno dostupnih podataka nad kojima se može trenirati, razni su razlozi kao </w:t>
+      </w:r>
+      <w:r>
+        <w:t>npr.</w:t>
+      </w:r>
+      <w:r>
+        <w:t xml:space="preserve"> poštivanje privatnosti u medicini (naprimjer rendgenske, mamografske, ultrazvučne slike i slično) zbog čega gubimo pristup </w:t>
       </w:r>
       <w:r>
         <w:t xml:space="preserve">vrijednim podatcima za treniranje, a potrebna je velika količina da se može trenirati kvalitetna mreža, pogotovo ako je duboka mreža, što je dublja to je više </w:t>
@@ -5072,15 +5209,626 @@
         <w:t>pre</w:t>
       </w:r>
       <w:r>
-        <w:t xml:space="preserve">treniranja i </w:t>
+        <w:t>treniranja i podtreniranja.</w:t>
+      </w:r>
+    </w:p>
+    <w:p>
+      <w:r>
+        <w:t xml:space="preserve">Za tu svrhu postoji proširenje skupa podataka (engl. </w:t>
+      </w:r>
+      <w:r>
+        <w:rPr>
+          <w:i/>
+          <w:iCs/>
+          <w:lang w:val="en-US"/>
+        </w:rPr>
+        <w:t>Data augmentation</w:t>
+      </w:r>
+      <w:r>
+        <w:t xml:space="preserve">). </w:t>
+      </w:r>
+      <w:r>
+        <w:t xml:space="preserve">To je svaka </w:t>
+      </w:r>
+      <w:r>
+        <w:t>vrsta tehnike proširenja postojećeg skupa podataka tako</w:t>
+      </w:r>
+      <w:r>
+        <w:t xml:space="preserve"> da se uvede nasumično </w:t>
+      </w:r>
+      <w:r>
+        <w:t>transformirana</w:t>
+      </w:r>
+      <w:r>
+        <w:t xml:space="preserve"> kopija nekog originala iz skupa ili se generira sintetički podatak od originalnih[</w:t>
+      </w:r>
+      <w:hyperlink r:id="rId24" w:history="1">
+        <w:r>
+          <w:rPr>
+            <w:rStyle w:val="Hyperlink"/>
+          </w:rPr>
+          <w:t>izvor</w:t>
+        </w:r>
+      </w:hyperlink>
+      <w:r>
+        <w:t xml:space="preserve"> za ovo cijelo </w:t>
       </w:r>
       <w:proofErr w:type="spellStart"/>
       <w:r>
-        <w:t>podtreniranja</w:t>
+        <w:t>podpoglavlje</w:t>
       </w:r>
       <w:proofErr w:type="spellEnd"/>
       <w:r>
+        <w:rPr>
+          <w:highlight w:val="yellow"/>
+        </w:rPr>
+        <w:t xml:space="preserve">? sam izvor ima svoje izvore, možda </w:t>
+      </w:r>
+      <w:proofErr w:type="spellStart"/>
+      <w:r>
+        <w:rPr>
+          <w:highlight w:val="yellow"/>
+        </w:rPr>
+        <w:t>izvucem</w:t>
+      </w:r>
+      <w:proofErr w:type="spellEnd"/>
+      <w:r>
+        <w:rPr>
+          <w:highlight w:val="yellow"/>
+        </w:rPr>
+        <w:t xml:space="preserve"> nest</w:t>
+      </w:r>
+      <w:r>
+        <w:t>].</w:t>
+      </w:r>
+      <w:r>
+        <w:t xml:space="preserve"> Za kreiranje nasumično transformiranje kopije originala često se koriste jednostavne funkcije kao što su Afine transformacije (rotacija, skaliranje, translacija, refleksija, smicanje</w:t>
+      </w:r>
+      <w:r>
+        <w:t xml:space="preserve">), transformacije nad </w:t>
+      </w:r>
+      <w:proofErr w:type="spellStart"/>
+      <w:r>
+        <w:t>histogramom</w:t>
+      </w:r>
+      <w:proofErr w:type="spellEnd"/>
+      <w:r>
+        <w:t xml:space="preserve"> (npr. ujednačenje), te mijenjanje svojstva slike kao što su kontrast, svjetlina ili transformacije kao  povećanje oštrine, pomućenje slike i izjednačavanje svjetline.</w:t>
+      </w:r>
+    </w:p>
+    <w:p>
+      <w:r>
+        <w:t xml:space="preserve">Razlog za proširenjem skupa podataka  je poboljšanje generalizacijskog svojstva mreže. Ako se kompleksna mreža trenira nad malim brojem podataka za normalan broj epoha, dogoditi će se </w:t>
+      </w:r>
+      <w:proofErr w:type="spellStart"/>
+      <w:r>
+        <w:t>podtreniranje</w:t>
+      </w:r>
+      <w:proofErr w:type="spellEnd"/>
+      <w:r>
+        <w:t xml:space="preserve"> mreže</w:t>
+      </w:r>
+      <w:r>
+        <w:t xml:space="preserve"> jer mreža nije dovoljno trenirana da uspješno prepoznaje objekt na slici</w:t>
+      </w:r>
+      <w:r>
+        <w:t>, ali ako se trenira nad malim brojem podataka za više epoha mreža će početi pamtiti ulazne podatke i dogoditi će se pretreniranje</w:t>
+      </w:r>
+      <w:r>
+        <w:t xml:space="preserve"> što opet smeta generalizaciji, jer pri treniranju će imati visoku točnost, a pri </w:t>
+      </w:r>
+      <w:proofErr w:type="spellStart"/>
+      <w:r>
+        <w:t>validiranju</w:t>
+      </w:r>
+      <w:proofErr w:type="spellEnd"/>
+      <w:r>
+        <w:t xml:space="preserve"> nisku točnost</w:t>
+      </w:r>
+      <w:r>
         <w:t>.</w:t>
+      </w:r>
+    </w:p>
+    <w:p/>
+    <w:p>
+      <w:pPr>
+        <w:tabs>
+          <w:tab w:val="left" w:pos="851"/>
+          <w:tab w:val="left" w:pos="4536"/>
+        </w:tabs>
+        <w:jc w:val="center"/>
+      </w:pPr>
+      <w:r>
+        <w:tab/>
+      </w:r>
+      <w:r>
+        <w:rPr>
+          <w:noProof/>
+        </w:rPr>
+        <w:drawing>
+          <wp:inline distT="0" distB="0" distL="0" distR="0" wp14:anchorId="6D82FE27" wp14:editId="4300926D">
+            <wp:extent cx="1636787" cy="1543050"/>
+            <wp:effectExtent l="0" t="0" r="0" b="0"/>
+            <wp:docPr id="9" name="Picture 9"/>
+            <wp:cNvGraphicFramePr>
+              <a:graphicFrameLocks xmlns:a="http://schemas.openxmlformats.org/drawingml/2006/main" noChangeAspect="1"/>
+            </wp:cNvGraphicFramePr>
+            <a:graphic xmlns:a="http://schemas.openxmlformats.org/drawingml/2006/main">
+              <a:graphicData uri="http://schemas.openxmlformats.org/drawingml/2006/picture">
+                <pic:pic xmlns:pic="http://schemas.openxmlformats.org/drawingml/2006/picture">
+                  <pic:nvPicPr>
+                    <pic:cNvPr id="0" name="Picture 1"/>
+                    <pic:cNvPicPr>
+                      <a:picLocks noChangeAspect="1" noChangeArrowheads="1"/>
+                    </pic:cNvPicPr>
+                  </pic:nvPicPr>
+                  <pic:blipFill rotWithShape="1">
+                    <a:blip r:embed="rId25">
+                      <a:extLst>
+                        <a:ext uri="{28A0092B-C50C-407E-A947-70E740481C1C}">
+                          <a14:useLocalDpi xmlns:a14="http://schemas.microsoft.com/office/drawing/2010/main" val="0"/>
+                        </a:ext>
+                      </a:extLst>
+                    </a:blip>
+                    <a:srcRect l="7491" r="7491" b="19850"/>
+                    <a:stretch/>
+                  </pic:blipFill>
+                  <pic:spPr bwMode="auto">
+                    <a:xfrm>
+                      <a:off x="0" y="0"/>
+                      <a:ext cx="1639922" cy="1546005"/>
+                    </a:xfrm>
+                    <a:prstGeom prst="rect">
+                      <a:avLst/>
+                    </a:prstGeom>
+                    <a:noFill/>
+                    <a:ln>
+                      <a:noFill/>
+                    </a:ln>
+                    <a:extLst>
+                      <a:ext uri="{53640926-AAD7-44D8-BBD7-CCE9431645EC}">
+                        <a14:shadowObscured xmlns:a14="http://schemas.microsoft.com/office/drawing/2010/main"/>
+                      </a:ext>
+                    </a:extLst>
+                  </pic:spPr>
+                </pic:pic>
+              </a:graphicData>
+            </a:graphic>
+          </wp:inline>
+        </w:drawing>
+      </w:r>
+      <w:r>
+        <w:tab/>
+      </w:r>
+      <w:r>
+        <w:rPr>
+          <w:noProof/>
+        </w:rPr>
+        <w:drawing>
+          <wp:inline distT="0" distB="0" distL="0" distR="0" wp14:anchorId="0D40FF76" wp14:editId="70F1AF35">
+            <wp:extent cx="2599588" cy="2609850"/>
+            <wp:effectExtent l="0" t="0" r="0" b="0"/>
+            <wp:docPr id="11" name="Picture 11"/>
+            <wp:cNvGraphicFramePr>
+              <a:graphicFrameLocks xmlns:a="http://schemas.openxmlformats.org/drawingml/2006/main" noChangeAspect="1"/>
+            </wp:cNvGraphicFramePr>
+            <a:graphic xmlns:a="http://schemas.openxmlformats.org/drawingml/2006/main">
+              <a:graphicData uri="http://schemas.openxmlformats.org/drawingml/2006/picture">
+                <pic:pic xmlns:pic="http://schemas.openxmlformats.org/drawingml/2006/picture">
+                  <pic:nvPicPr>
+                    <pic:cNvPr id="10" name="Picture 10"/>
+                    <pic:cNvPicPr>
+                      <a:picLocks noChangeAspect="1" noChangeArrowheads="1"/>
+                    </pic:cNvPicPr>
+                  </pic:nvPicPr>
+                  <pic:blipFill>
+                    <a:blip r:embed="rId26" cstate="print">
+                      <a:extLst>
+                        <a:ext uri="{28A0092B-C50C-407E-A947-70E740481C1C}">
+                          <a14:useLocalDpi xmlns:a14="http://schemas.microsoft.com/office/drawing/2010/main" val="0"/>
+                        </a:ext>
+                      </a:extLst>
+                    </a:blip>
+                    <a:stretch>
+                      <a:fillRect/>
+                    </a:stretch>
+                  </pic:blipFill>
+                  <pic:spPr bwMode="auto">
+                    <a:xfrm>
+                      <a:off x="0" y="0"/>
+                      <a:ext cx="2610465" cy="2620770"/>
+                    </a:xfrm>
+                    <a:prstGeom prst="rect">
+                      <a:avLst/>
+                    </a:prstGeom>
+                    <a:noFill/>
+                    <a:ln>
+                      <a:noFill/>
+                    </a:ln>
+                  </pic:spPr>
+                </pic:pic>
+              </a:graphicData>
+            </a:graphic>
+          </wp:inline>
+        </w:drawing>
+      </w:r>
+    </w:p>
+    <w:p>
+      <w:pPr>
+        <w:tabs>
+          <w:tab w:val="left" w:pos="1276"/>
+          <w:tab w:val="left" w:pos="4536"/>
+        </w:tabs>
+        <w:jc w:val="center"/>
+      </w:pPr>
+      <w:r>
+        <w:t>a)</w:t>
+      </w:r>
+      <w:r>
+        <w:tab/>
+      </w:r>
+      <w:r>
+        <w:tab/>
+        <w:t>b)</w:t>
+      </w:r>
+    </w:p>
+    <w:p>
+      <w:pPr>
+        <w:tabs>
+          <w:tab w:val="left" w:pos="1276"/>
+          <w:tab w:val="left" w:pos="4536"/>
+        </w:tabs>
+        <w:jc w:val="center"/>
+      </w:pPr>
+      <w:r>
+        <w:t xml:space="preserve">Slika </w:t>
+      </w:r>
+      <w:proofErr w:type="spellStart"/>
+      <w:r>
+        <w:t>x.x.x</w:t>
+      </w:r>
+      <w:proofErr w:type="spellEnd"/>
+      <w:r>
+        <w:t xml:space="preserve"> –</w:t>
+      </w:r>
+      <w:r>
+        <w:t xml:space="preserve"> a) Slika modela 3003 LEGO kocke, b) Slika modela 3003 LEGO kocke proširen</w:t>
+      </w:r>
+      <w:r>
+        <w:t>a</w:t>
+      </w:r>
+      <w:r>
+        <w:t xml:space="preserve"> raznim tehnikama</w:t>
+      </w:r>
+    </w:p>
+    <w:p>
+      <w:pPr>
+        <w:tabs>
+          <w:tab w:val="left" w:pos="567"/>
+          <w:tab w:val="left" w:pos="4253"/>
+        </w:tabs>
+        <w:jc w:val="center"/>
+      </w:pPr>
+      <w:r>
+        <w:lastRenderedPageBreak/>
+        <w:tab/>
+      </w:r>
+      <w:r>
+        <w:rPr>
+          <w:noProof/>
+        </w:rPr>
+        <w:drawing>
+          <wp:inline distT="0" distB="0" distL="0" distR="0" wp14:anchorId="2729EE98" wp14:editId="1D768B03">
+            <wp:extent cx="1731992" cy="1304925"/>
+            <wp:effectExtent l="0" t="0" r="1905" b="0"/>
+            <wp:docPr id="12" name="Picture 12"/>
+            <wp:cNvGraphicFramePr>
+              <a:graphicFrameLocks xmlns:a="http://schemas.openxmlformats.org/drawingml/2006/main" noChangeAspect="1"/>
+            </wp:cNvGraphicFramePr>
+            <a:graphic xmlns:a="http://schemas.openxmlformats.org/drawingml/2006/main">
+              <a:graphicData uri="http://schemas.openxmlformats.org/drawingml/2006/picture">
+                <pic:pic xmlns:pic="http://schemas.openxmlformats.org/drawingml/2006/picture">
+                  <pic:nvPicPr>
+                    <pic:cNvPr id="7" name="Picture 7"/>
+                    <pic:cNvPicPr>
+                      <a:picLocks noChangeAspect="1" noChangeArrowheads="1"/>
+                    </pic:cNvPicPr>
+                  </pic:nvPicPr>
+                  <pic:blipFill>
+                    <a:blip r:embed="rId27">
+                      <a:extLst>
+                        <a:ext uri="{28A0092B-C50C-407E-A947-70E740481C1C}">
+                          <a14:useLocalDpi xmlns:a14="http://schemas.microsoft.com/office/drawing/2010/main" val="0"/>
+                        </a:ext>
+                      </a:extLst>
+                    </a:blip>
+                    <a:stretch>
+                      <a:fillRect/>
+                    </a:stretch>
+                  </pic:blipFill>
+                  <pic:spPr bwMode="auto">
+                    <a:xfrm>
+                      <a:off x="0" y="0"/>
+                      <a:ext cx="1739991" cy="1310951"/>
+                    </a:xfrm>
+                    <a:prstGeom prst="rect">
+                      <a:avLst/>
+                    </a:prstGeom>
+                    <a:noFill/>
+                    <a:ln>
+                      <a:noFill/>
+                    </a:ln>
+                  </pic:spPr>
+                </pic:pic>
+              </a:graphicData>
+            </a:graphic>
+          </wp:inline>
+        </w:drawing>
+      </w:r>
+      <w:r>
+        <w:tab/>
+      </w:r>
+      <w:r>
+        <w:rPr>
+          <w:noProof/>
+        </w:rPr>
+        <w:drawing>
+          <wp:inline distT="0" distB="0" distL="0" distR="0" wp14:anchorId="421CD644" wp14:editId="27322ED7">
+            <wp:extent cx="2700304" cy="2713806"/>
+            <wp:effectExtent l="0" t="0" r="5080" b="0"/>
+            <wp:docPr id="13" name="Picture 13"/>
+            <wp:cNvGraphicFramePr>
+              <a:graphicFrameLocks xmlns:a="http://schemas.openxmlformats.org/drawingml/2006/main" noChangeAspect="1"/>
+            </wp:cNvGraphicFramePr>
+            <a:graphic xmlns:a="http://schemas.openxmlformats.org/drawingml/2006/main">
+              <a:graphicData uri="http://schemas.openxmlformats.org/drawingml/2006/picture">
+                <pic:pic xmlns:pic="http://schemas.openxmlformats.org/drawingml/2006/picture">
+                  <pic:nvPicPr>
+                    <pic:cNvPr id="0" name="Picture 1"/>
+                    <pic:cNvPicPr>
+                      <a:picLocks noChangeAspect="1" noChangeArrowheads="1"/>
+                    </pic:cNvPicPr>
+                  </pic:nvPicPr>
+                  <pic:blipFill>
+                    <a:blip r:embed="rId28" cstate="print">
+                      <a:extLst>
+                        <a:ext uri="{28A0092B-C50C-407E-A947-70E740481C1C}">
+                          <a14:useLocalDpi xmlns:a14="http://schemas.microsoft.com/office/drawing/2010/main" val="0"/>
+                        </a:ext>
+                      </a:extLst>
+                    </a:blip>
+                    <a:srcRect/>
+                    <a:stretch>
+                      <a:fillRect/>
+                    </a:stretch>
+                  </pic:blipFill>
+                  <pic:spPr bwMode="auto">
+                    <a:xfrm>
+                      <a:off x="0" y="0"/>
+                      <a:ext cx="2711769" cy="2725328"/>
+                    </a:xfrm>
+                    <a:prstGeom prst="rect">
+                      <a:avLst/>
+                    </a:prstGeom>
+                    <a:noFill/>
+                    <a:ln>
+                      <a:noFill/>
+                    </a:ln>
+                  </pic:spPr>
+                </pic:pic>
+              </a:graphicData>
+            </a:graphic>
+          </wp:inline>
+        </w:drawing>
+      </w:r>
+    </w:p>
+    <w:p>
+      <w:pPr>
+        <w:tabs>
+          <w:tab w:val="left" w:pos="284"/>
+          <w:tab w:val="left" w:pos="4536"/>
+        </w:tabs>
+        <w:jc w:val="center"/>
+      </w:pPr>
+      <w:r>
+        <w:t>a)</w:t>
+      </w:r>
+      <w:r>
+        <w:tab/>
+      </w:r>
+      <w:r>
+        <w:tab/>
+        <w:t>b)</w:t>
+      </w:r>
+    </w:p>
+    <w:p>
+      <w:pPr>
+        <w:tabs>
+          <w:tab w:val="left" w:pos="284"/>
+          <w:tab w:val="left" w:pos="4536"/>
+        </w:tabs>
+        <w:jc w:val="center"/>
+      </w:pPr>
+      <w:r>
+        <w:t xml:space="preserve">Slika </w:t>
+      </w:r>
+      <w:proofErr w:type="spellStart"/>
+      <w:r>
+        <w:t>x.x.x</w:t>
+      </w:r>
+      <w:proofErr w:type="spellEnd"/>
+      <w:r>
+        <w:t xml:space="preserve"> – a) Uslikana LEGO kocka 3001, b) Uslikana LEGO kocka 3001 proširena raznim tehnikama</w:t>
+      </w:r>
+    </w:p>
+    <w:p>
+      <w:r>
+        <w:t>Na [</w:t>
+      </w:r>
+      <w:proofErr w:type="spellStart"/>
+      <w:r>
+        <w:t>sinteticko</w:t>
+      </w:r>
+      <w:proofErr w:type="spellEnd"/>
+      <w:r>
+        <w:t xml:space="preserve"> a)</w:t>
+      </w:r>
+      <w:r>
+        <w:t>] prvoj slici imamo sintetičku sliku modela 3003 LEGO kocke, takva kocka je slikana iz raznih kutova te nije potrebno koristiti</w:t>
+      </w:r>
+      <w:r>
+        <w:t xml:space="preserve"> transformacije kao što su refleksija, međutim sve ostale se mogu iskoristiti, na slici [</w:t>
+      </w:r>
+      <w:proofErr w:type="spellStart"/>
+      <w:r>
+        <w:t>sinteticko</w:t>
+      </w:r>
+      <w:proofErr w:type="spellEnd"/>
+      <w:r>
+        <w:t xml:space="preserve"> b)] se vidi polje istog modela ali prošireno raznim tehnikama</w:t>
+      </w:r>
+      <w:r>
+        <w:t xml:space="preserve">. Za uslikane [uslikano a)] se mogu koristiti </w:t>
+      </w:r>
+      <w:r>
+        <w:t>iste</w:t>
+      </w:r>
+      <w:r>
+        <w:t xml:space="preserve"> tehnike ali se mogu koristiti i refleksije za dodatno proširenje podataka.</w:t>
+      </w:r>
+    </w:p>
+    <w:p>
+      <w:r>
+        <w:t>Na [drugoj] slici je prikazan skup od 9 slika nad kojima se izvela nasumična transformacija smicanja, rotiranja, translacije i mijenjanja svjetline. Zato što je izvorna slika iz skupa sintetičkih podataka</w:t>
+      </w:r>
+      <w:r>
+        <w:t xml:space="preserve"> ona je siva te uslikana je iz svih mogućih smjerova, zato nije poželjno koristiti transformacije kao što su rotacija i refleksija, jer takve transformacije će rezultirati slikama generiranih iz drugih </w:t>
+      </w:r>
+      <w:r>
+        <w:t>kutova</w:t>
+      </w:r>
+      <w:r>
+        <w:t xml:space="preserve"> što</w:t>
+      </w:r>
+      <w:r>
+        <w:t xml:space="preserve"> može </w:t>
+      </w:r>
+      <w:r>
+        <w:t xml:space="preserve">slučajno </w:t>
+      </w:r>
+      <w:r>
+        <w:t>povećati nadtreniranje.</w:t>
+      </w:r>
+    </w:p>
+    <w:p>
+      <w:r>
+        <w:t>[[Za sintetičke podatke koji su uvijek centrirani koristiti će se sljedeće transformacije]]:</w:t>
+      </w:r>
+    </w:p>
+    <w:p>
+      <w:pPr>
+        <w:pStyle w:val="ListParagraph"/>
+        <w:numPr>
+          <w:ilvl w:val="0"/>
+          <w:numId w:val="12"/>
+        </w:numPr>
+        <w:spacing w:line="240" w:lineRule="auto"/>
+      </w:pPr>
+      <w:r>
+        <w:t>Nasumično smicanje, maksimalno ±10°</w:t>
+      </w:r>
+    </w:p>
+    <w:p>
+      <w:pPr>
+        <w:pStyle w:val="ListParagraph"/>
+        <w:numPr>
+          <w:ilvl w:val="0"/>
+          <w:numId w:val="12"/>
+        </w:numPr>
+        <w:spacing w:line="240" w:lineRule="auto"/>
+      </w:pPr>
+      <w:r>
+        <w:t xml:space="preserve">Nasumično povećanje (engl. </w:t>
+      </w:r>
+      <w:proofErr w:type="spellStart"/>
+      <w:r>
+        <w:rPr>
+          <w:i/>
+          <w:iCs/>
+        </w:rPr>
+        <w:t>zoom</w:t>
+      </w:r>
+      <w:proofErr w:type="spellEnd"/>
+      <w:r>
+        <w:t xml:space="preserve">) slike, maksimalno </w:t>
+      </w:r>
+      <w:r>
+        <w:t>±</w:t>
+      </w:r>
+      <w:r>
+        <w:t>10%</w:t>
+      </w:r>
+    </w:p>
+    <w:p>
+      <w:pPr>
+        <w:pStyle w:val="ListParagraph"/>
+        <w:numPr>
+          <w:ilvl w:val="0"/>
+          <w:numId w:val="12"/>
+        </w:numPr>
+        <w:spacing w:line="240" w:lineRule="auto"/>
+      </w:pPr>
+      <w:r>
+        <w:t>Nasumična translacija horizontalno, maksimalno ±10%</w:t>
+      </w:r>
+    </w:p>
+    <w:p>
+      <w:pPr>
+        <w:pStyle w:val="ListParagraph"/>
+        <w:numPr>
+          <w:ilvl w:val="0"/>
+          <w:numId w:val="12"/>
+        </w:numPr>
+        <w:spacing w:line="240" w:lineRule="auto"/>
+      </w:pPr>
+      <w:r>
+        <w:t>Nasumična translacija vertikalno, maksimalno ±10%</w:t>
+      </w:r>
+    </w:p>
+    <w:p>
+      <w:pPr>
+        <w:pStyle w:val="ListParagraph"/>
+        <w:numPr>
+          <w:ilvl w:val="0"/>
+          <w:numId w:val="12"/>
+        </w:numPr>
+        <w:spacing w:line="240" w:lineRule="auto"/>
+      </w:pPr>
+      <w:r>
+        <w:t>Nasumično mijenjanje svjetline, od 50% do 100%</w:t>
+      </w:r>
+    </w:p>
+    <w:p>
+      <w:pPr>
+        <w:spacing w:line="240" w:lineRule="auto"/>
+      </w:pPr>
+      <w:r>
+        <w:t>[[</w:t>
+      </w:r>
+      <w:r>
+        <w:rPr>
+          <w:highlight w:val="yellow"/>
+        </w:rPr>
+        <w:t>Poredati ovo i sintetičke podatke da ima više smisl</w:t>
+      </w:r>
+      <w:r>
+        <w:rPr>
+          <w:highlight w:val="yellow"/>
+        </w:rPr>
+        <w:t>a, dodati još teksta</w:t>
+      </w:r>
+      <w:r>
+        <w:t>]]</w:t>
       </w:r>
     </w:p>
     <w:p>
@@ -5091,16 +5839,17 @@
           <w:numId w:val="4"/>
         </w:numPr>
       </w:pPr>
-      <w:bookmarkStart w:id="9" w:name="_Toc75340017"/>
       <w:bookmarkStart w:id="10" w:name="_Skupovi_podataka_i"/>
+      <w:bookmarkStart w:id="11" w:name="_Toc76032676"/>
       <w:bookmarkEnd w:id="10"/>
       <w:r>
+        <w:lastRenderedPageBreak/>
         <w:t>S</w:t>
       </w:r>
       <w:r>
         <w:t>kupovi podataka i umjetni podatci</w:t>
       </w:r>
-      <w:bookmarkEnd w:id="9"/>
+      <w:bookmarkEnd w:id="11"/>
     </w:p>
     <w:p>
       <w:pPr>
@@ -5147,7 +5896,7 @@
                     </pic:cNvPicPr>
                   </pic:nvPicPr>
                   <pic:blipFill>
-                    <a:blip r:embed="rId23">
+                    <a:blip r:embed="rId27">
                       <a:extLst>
                         <a:ext uri="{28A0092B-C50C-407E-A947-70E740481C1C}">
                           <a14:useLocalDpi xmlns:a14="http://schemas.microsoft.com/office/drawing/2010/main" val="0"/>
@@ -5183,12 +5932,24 @@
         <w:jc w:val="center"/>
       </w:pPr>
       <w:r>
-        <w:t>Slika 2.5.1 – Uslikana LEGO kocka 3001</w:t>
-      </w:r>
-    </w:p>
-    <w:p>
-      <w:r>
-        <w:t>Na slici 2.5.1 vidimo jednostavnu sliku narančaste LEGO 3001 kocke. Zadatak mreže bi bio ignorirati pozadinu, te pravilno klasificirati kocku kao 3001 kocku. Kod mreža treniranim nad umjetnim podatcima to je drugačije.</w:t>
+        <w:t>Slika 2.</w:t>
+      </w:r>
+      <w:r>
+        <w:t>6</w:t>
+      </w:r>
+      <w:r>
+        <w:t>.1 – Uslikana LEGO kocka 3001</w:t>
+      </w:r>
+    </w:p>
+    <w:p>
+      <w:r>
+        <w:t>Na slici 2.</w:t>
+      </w:r>
+      <w:r>
+        <w:t>6</w:t>
+      </w:r>
+      <w:r>
+        <w:t>.1 vidimo jednostavnu sliku narančaste LEGO 3001 kocke. Zadatak mreže bi bio ignorirati pozadinu, te pravilno klasificirati kocku kao 3001 kocku. Kod mreža treniranim nad umjetnim podatcima to je drugačije.</w:t>
       </w:r>
     </w:p>
     <w:p>
@@ -5218,7 +5979,7 @@
                     </pic:cNvPicPr>
                   </pic:nvPicPr>
                   <pic:blipFill>
-                    <a:blip r:embed="rId24">
+                    <a:blip r:embed="rId29">
                       <a:extLst>
                         <a:ext uri="{28A0092B-C50C-407E-A947-70E740481C1C}">
                           <a14:useLocalDpi xmlns:a14="http://schemas.microsoft.com/office/drawing/2010/main" val="0"/>
@@ -5255,631 +6016,24 @@
         <w:jc w:val="center"/>
       </w:pPr>
       <w:r>
-        <w:t>Slika 2.5.2 – Umjetno generirana LEGO kocka 3003</w:t>
-      </w:r>
-    </w:p>
-    <w:p>
-      <w:r>
-        <w:t>Na slici 2.5.2 se vidi slika umjetno generirane LEGO kocke koristeći program Blender[</w:t>
-      </w:r>
-      <w:hyperlink r:id="rId25" w:history="1">
-        <w:r>
-          <w:rPr>
-            <w:rStyle w:val="Hyperlink"/>
-          </w:rPr>
-          <w:t>izvor</w:t>
-        </w:r>
-      </w:hyperlink>
-      <w:r>
-        <w:t xml:space="preserve">]. Odmah su uočljive razlike kao što su drugačija pozadina i drugačija tekstura LEGO kocke. U ovom koraku </w:t>
-      </w:r>
-      <w:r>
-        <w:t>bi osoba trebala odabrati jedno od dva puta: generirati podatke na takav način da su značajke modela što vidljivije</w:t>
-      </w:r>
-      <w:r>
-        <w:t xml:space="preserve"> ili generirati umjetne podatke da što više liče pravim podatcima (lažni podatci)</w:t>
-      </w:r>
-      <w:r>
-        <w:t>.</w:t>
-      </w:r>
-    </w:p>
-    <w:p>
-      <w:r>
-        <w:t xml:space="preserve">Prvi slučaj se koristi za istraživanje mogućnosti mreže, kada osoba ima želju istražiti koristi mreže koja je trenirana nad nekim objektom, za početak može generirati jednostavne umjetne podatke da pregleda koliko je mreža efektivna u predviđanju klase. Nakon toga bi se postupilo nabava slika ciljanog objekta te može se prijeći na treniranje za pravi svijet ili se može postupiti </w:t>
-      </w:r>
-      <w:r>
-        <w:t>drugim</w:t>
-      </w:r>
-      <w:r>
-        <w:t xml:space="preserve"> slučajem ako nedostaje dovoljno slika za treniranje.</w:t>
-      </w:r>
-    </w:p>
-    <w:p>
-      <w:r>
-        <w:t>Drugi</w:t>
-      </w:r>
-      <w:r>
-        <w:t xml:space="preserve"> slučaj bi se koristio kada imamo jako malen broj uzoraka iz pravog svijeta, ali želja je da se mreža koristi u pravom svijetu. Osoba mora pažljivo generirati slike sa raznim parametrima postavljenim da što bolje oponašaju „oko“ u pravom svijetu, pazeći na pozadinu slike, izvore svijetla, materijal i teksturu LEGO kocke i slično.</w:t>
-      </w:r>
-    </w:p>
-    <w:p>
-      <w:r>
-        <w:t>Umjetni podatci imaju općenito široki raspon svrha za koje se mogu koristiti [</w:t>
-      </w:r>
-      <w:hyperlink r:id="rId26" w:history="1">
-        <w:r>
-          <w:rPr>
-            <w:rStyle w:val="Hyperlink"/>
-          </w:rPr>
-          <w:t>izvor</w:t>
-        </w:r>
-      </w:hyperlink>
-      <w:r>
-        <w:t>] te najčešće pojednostavljuju i pojeftinjuju operacije za koje su vezane, u slučaju ovog rada se ne mora par dana slikati par LEGO kocaka, nego je moguće generirati sve slike u raznim uvjetima, mogu biti sa raznim pozadinama, mogu dijelovi kocaka biti skriveni, svijetlo na kockama se može namještati, slike se mogu generirati oštećene kao simulacija slikanja u pravom svijetu (primjer je generirana slika sa pomućenjem u nekom smjeru, kao da je osoba koja je slikala micala kameru pri slikanju).</w:t>
-      </w:r>
-      <w:r>
-        <w:t xml:space="preserve"> </w:t>
-      </w:r>
-      <w:r>
-        <w:t>[[</w:t>
-      </w:r>
-      <w:r>
-        <w:rPr>
-          <w:highlight w:val="yellow"/>
-        </w:rPr>
-        <w:t xml:space="preserve">Umetnuti </w:t>
-      </w:r>
-      <w:r>
-        <w:rPr>
-          <w:highlight w:val="yellow"/>
-        </w:rPr>
-        <w:t xml:space="preserve">dodatne </w:t>
-      </w:r>
-      <w:r>
-        <w:rPr>
-          <w:highlight w:val="yellow"/>
-        </w:rPr>
-        <w:t>sitnice</w:t>
-      </w:r>
-      <w:r>
-        <w:rPr>
-          <w:highlight w:val="yellow"/>
-        </w:rPr>
-        <w:t xml:space="preserve"> oko</w:t>
-      </w:r>
-      <w:r>
-        <w:rPr>
-          <w:highlight w:val="yellow"/>
-        </w:rPr>
-        <w:t xml:space="preserve"> </w:t>
-      </w:r>
-      <w:r>
-        <w:rPr>
-          <w:highlight w:val="yellow"/>
-        </w:rPr>
-        <w:t>podataka</w:t>
-      </w:r>
-      <w:r>
-        <w:t>?</w:t>
-      </w:r>
-      <w:r>
-        <w:t>]]</w:t>
-      </w:r>
-    </w:p>
-    <w:p>
-      <w:pPr>
-        <w:pStyle w:val="Heading2"/>
-        <w:numPr>
-          <w:ilvl w:val="1"/>
-          <w:numId w:val="4"/>
-        </w:numPr>
-      </w:pPr>
-      <w:bookmarkStart w:id="11" w:name="_Toc75340018"/>
-      <w:r>
-        <w:lastRenderedPageBreak/>
-        <w:t xml:space="preserve">Python, </w:t>
-      </w:r>
-      <w:proofErr w:type="spellStart"/>
-      <w:r>
-        <w:t>Keras</w:t>
-      </w:r>
-      <w:proofErr w:type="spellEnd"/>
-      <w:r>
-        <w:t xml:space="preserve">, </w:t>
-      </w:r>
-      <w:proofErr w:type="spellStart"/>
-      <w:r>
-        <w:t>PlaidML</w:t>
-      </w:r>
-      <w:bookmarkEnd w:id="11"/>
-      <w:proofErr w:type="spellEnd"/>
-    </w:p>
-    <w:p>
-      <w:pPr>
-        <w:ind w:firstLine="708"/>
-      </w:pPr>
-      <w:r>
-        <w:t xml:space="preserve">Modeli ovoga rada su pisani u </w:t>
-      </w:r>
-      <w:r>
-        <w:rPr>
-          <w:i/>
-          <w:iCs/>
-        </w:rPr>
-        <w:t>Python</w:t>
-      </w:r>
-      <w:r>
-        <w:t xml:space="preserve"> [</w:t>
-      </w:r>
-      <w:hyperlink r:id="rId27" w:history="1">
-        <w:r>
-          <w:rPr>
-            <w:rStyle w:val="Hyperlink"/>
-          </w:rPr>
-          <w:t>izvor</w:t>
-        </w:r>
-      </w:hyperlink>
-      <w:r>
-        <w:t xml:space="preserve">] programskom jeziku koristeći biblioteke </w:t>
-      </w:r>
-      <w:proofErr w:type="spellStart"/>
-      <w:r>
-        <w:rPr>
-          <w:i/>
-          <w:iCs/>
-        </w:rPr>
-        <w:t>Tensorflow</w:t>
-      </w:r>
-      <w:proofErr w:type="spellEnd"/>
-      <w:r>
-        <w:t xml:space="preserve"> i </w:t>
-      </w:r>
-      <w:proofErr w:type="spellStart"/>
-      <w:r>
-        <w:rPr>
-          <w:i/>
-          <w:iCs/>
-        </w:rPr>
-        <w:t>Keras</w:t>
-      </w:r>
-      <w:proofErr w:type="spellEnd"/>
-      <w:r>
-        <w:t xml:space="preserve"> koje služe za programiranje strojnog učenja [</w:t>
-      </w:r>
-      <w:hyperlink r:id="rId28" w:history="1">
-        <w:r>
-          <w:rPr>
-            <w:rStyle w:val="Hyperlink"/>
-          </w:rPr>
-          <w:t>izvor</w:t>
-        </w:r>
-      </w:hyperlink>
-      <w:r>
-        <w:t xml:space="preserve">]. Strojno učenje preko spomenutih biblioteka se može provoditi preko procesora ili grafičke kartice, te korištenje grafičke kartice za treniranje modela je brža opcija naspram procesora (deset puta brže ili </w:t>
-      </w:r>
-      <w:r>
-        <w:t xml:space="preserve">čak </w:t>
-      </w:r>
-      <w:r>
-        <w:t>više).</w:t>
-      </w:r>
-      <w:r>
-        <w:t xml:space="preserve"> Međutim, treniranje preko grafičke kartice se tradicionalno odvijalo na Nvidia grafičkim karticama jer biblioteke su pisane sa naredbama specifično za te kartice, te za to služi </w:t>
-      </w:r>
-      <w:proofErr w:type="spellStart"/>
-      <w:r>
-        <w:rPr>
-          <w:i/>
-          <w:iCs/>
-        </w:rPr>
-        <w:t>PlaidML</w:t>
-      </w:r>
-      <w:proofErr w:type="spellEnd"/>
-      <w:r>
-        <w:t>.</w:t>
-      </w:r>
-    </w:p>
-    <w:p>
-      <w:proofErr w:type="spellStart"/>
-      <w:r>
-        <w:rPr>
-          <w:i/>
-          <w:iCs/>
-        </w:rPr>
-        <w:t>PlaidML</w:t>
-      </w:r>
-      <w:proofErr w:type="spellEnd"/>
-      <w:r>
-        <w:t xml:space="preserve"> je biblioteka koja se veže za </w:t>
-      </w:r>
-      <w:proofErr w:type="spellStart"/>
-      <w:r>
-        <w:rPr>
-          <w:i/>
-          <w:iCs/>
-        </w:rPr>
-        <w:t>Keras</w:t>
-      </w:r>
-      <w:proofErr w:type="spellEnd"/>
-      <w:r>
-        <w:t xml:space="preserve"> biblioteku na takav način da dopušta raznim grafičkim karticama, kao što su Intel-ove integrirane kartice ili AMD kartice, da preuzmu istu funkciju kao i Nvidia grafičke kartice te ono nam prevodi i kompilira sve njihove naredbe u naredbe koje ostale grafičke kartice razumiju.</w:t>
-      </w:r>
-    </w:p>
-    <w:p>
-      <w:proofErr w:type="spellStart"/>
-      <w:r>
-        <w:rPr>
-          <w:i/>
-          <w:iCs/>
-        </w:rPr>
-        <w:t>Keras</w:t>
-      </w:r>
-      <w:proofErr w:type="spellEnd"/>
-      <w:r>
-        <w:t xml:space="preserve"> je biblioteka koja je nastavak na </w:t>
-      </w:r>
-      <w:proofErr w:type="spellStart"/>
-      <w:r>
-        <w:rPr>
-          <w:i/>
-          <w:iCs/>
-        </w:rPr>
-        <w:t>Tensorflow</w:t>
-      </w:r>
-      <w:proofErr w:type="spellEnd"/>
-      <w:r>
-        <w:t xml:space="preserve"> biblioteku, ono služi kao</w:t>
-      </w:r>
-      <w:r>
-        <w:t xml:space="preserve"> posrednik između programera i </w:t>
-      </w:r>
-      <w:proofErr w:type="spellStart"/>
-      <w:r>
-        <w:rPr>
-          <w:i/>
-          <w:iCs/>
-        </w:rPr>
-        <w:t>Tensorflow</w:t>
-      </w:r>
-      <w:proofErr w:type="spellEnd"/>
-      <w:r>
-        <w:t xml:space="preserve"> biblioteke te time uvelike olakšava programiranje</w:t>
-      </w:r>
-      <w:r>
-        <w:t xml:space="preserve"> i </w:t>
-      </w:r>
-      <w:r>
-        <w:t>namještanje</w:t>
-      </w:r>
-      <w:r>
-        <w:t xml:space="preserve"> modela</w:t>
-      </w:r>
-      <w:r>
-        <w:t xml:space="preserve"> </w:t>
-      </w:r>
-      <w:r>
-        <w:t>te</w:t>
-      </w:r>
-      <w:r>
-        <w:t xml:space="preserve"> snalaženje u kodu.</w:t>
-      </w:r>
-    </w:p>
-    <w:p>
-      <w:r>
-        <w:t>[[</w:t>
-      </w:r>
-      <w:r>
-        <w:rPr>
-          <w:highlight w:val="yellow"/>
-        </w:rPr>
-        <w:t xml:space="preserve">TODO: </w:t>
-      </w:r>
-      <w:proofErr w:type="spellStart"/>
-      <w:r>
-        <w:rPr>
-          <w:highlight w:val="yellow"/>
-        </w:rPr>
-        <w:t>Github</w:t>
-      </w:r>
-      <w:proofErr w:type="spellEnd"/>
-      <w:r>
-        <w:rPr>
-          <w:highlight w:val="yellow"/>
-        </w:rPr>
-        <w:t xml:space="preserve"> link na stvari ovog rada ovdje</w:t>
-      </w:r>
-      <w:r>
-        <w:rPr>
-          <w:highlight w:val="yellow"/>
-        </w:rPr>
-        <w:t xml:space="preserve">, možda još dodatne stvari ubaciti ali to planiram napraviti u </w:t>
-      </w:r>
-      <w:r>
-        <w:rPr>
-          <w:highlight w:val="yellow"/>
-        </w:rPr>
-        <w:t>sljedećem</w:t>
-      </w:r>
-      <w:r>
-        <w:rPr>
-          <w:highlight w:val="yellow"/>
-        </w:rPr>
-        <w:t xml:space="preserve"> poglavlju</w:t>
-      </w:r>
-      <w:r>
-        <w:t>]]</w:t>
-      </w:r>
-    </w:p>
-    <w:p>
-      <w:pPr>
-        <w:spacing w:line="259" w:lineRule="auto"/>
-        <w:jc w:val="left"/>
-      </w:pPr>
-      <w:r>
-        <w:br w:type="page"/>
-      </w:r>
-    </w:p>
-    <w:p>
-      <w:pPr>
-        <w:pStyle w:val="Heading1"/>
-        <w:numPr>
-          <w:ilvl w:val="0"/>
-          <w:numId w:val="4"/>
-        </w:numPr>
-      </w:pPr>
-      <w:bookmarkStart w:id="12" w:name="_Toc75340019"/>
-      <w:r>
-        <w:lastRenderedPageBreak/>
-        <w:t>[[Treće poglavlje – prvi postupak</w:t>
-      </w:r>
-      <w:r>
-        <w:t xml:space="preserve"> za </w:t>
-      </w:r>
-      <w:proofErr w:type="spellStart"/>
-      <w:r>
-        <w:t>state</w:t>
-      </w:r>
-      <w:proofErr w:type="spellEnd"/>
-      <w:r>
-        <w:t xml:space="preserve"> </w:t>
-      </w:r>
-      <w:proofErr w:type="spellStart"/>
-      <w:r>
-        <w:t>of</w:t>
-      </w:r>
-      <w:proofErr w:type="spellEnd"/>
-      <w:r>
-        <w:t xml:space="preserve"> </w:t>
-      </w:r>
-      <w:proofErr w:type="spellStart"/>
-      <w:r>
-        <w:t>the</w:t>
-      </w:r>
-      <w:proofErr w:type="spellEnd"/>
-      <w:r>
-        <w:t xml:space="preserve"> art</w:t>
-      </w:r>
-      <w:r>
-        <w:t>]]</w:t>
-      </w:r>
-      <w:bookmarkEnd w:id="12"/>
-    </w:p>
-    <w:p>
-      <w:pPr>
-        <w:ind w:firstLine="390"/>
-      </w:pPr>
-      <w:r>
-        <w:t>[[</w:t>
-      </w:r>
-      <w:r>
-        <w:rPr>
-          <w:highlight w:val="yellow"/>
-        </w:rPr>
-        <w:t xml:space="preserve">Ovdje bi trebao </w:t>
-      </w:r>
-      <w:r>
-        <w:rPr>
-          <w:highlight w:val="yellow"/>
-        </w:rPr>
-        <w:t xml:space="preserve">krenuti </w:t>
-      </w:r>
-      <w:r>
-        <w:rPr>
-          <w:highlight w:val="yellow"/>
-        </w:rPr>
-        <w:t xml:space="preserve">opisati </w:t>
-      </w:r>
-      <w:proofErr w:type="spellStart"/>
-      <w:r>
-        <w:rPr>
-          <w:i/>
-          <w:iCs/>
-          <w:highlight w:val="yellow"/>
-        </w:rPr>
-        <w:t>state</w:t>
-      </w:r>
-      <w:proofErr w:type="spellEnd"/>
-      <w:r>
-        <w:rPr>
-          <w:i/>
-          <w:iCs/>
-          <w:highlight w:val="yellow"/>
-        </w:rPr>
-        <w:t xml:space="preserve"> </w:t>
-      </w:r>
-      <w:proofErr w:type="spellStart"/>
-      <w:r>
-        <w:rPr>
-          <w:i/>
-          <w:iCs/>
-          <w:highlight w:val="yellow"/>
-        </w:rPr>
-        <w:t>of</w:t>
-      </w:r>
-      <w:proofErr w:type="spellEnd"/>
-      <w:r>
-        <w:rPr>
-          <w:i/>
-          <w:iCs/>
-          <w:highlight w:val="yellow"/>
-        </w:rPr>
-        <w:t xml:space="preserve"> </w:t>
-      </w:r>
-      <w:proofErr w:type="spellStart"/>
-      <w:r>
-        <w:rPr>
-          <w:i/>
-          <w:iCs/>
-          <w:highlight w:val="yellow"/>
-        </w:rPr>
-        <w:t>the</w:t>
-      </w:r>
-      <w:proofErr w:type="spellEnd"/>
-      <w:r>
-        <w:rPr>
-          <w:i/>
-          <w:iCs/>
-          <w:highlight w:val="yellow"/>
-        </w:rPr>
-        <w:t xml:space="preserve"> art</w:t>
-      </w:r>
-      <w:r>
-        <w:rPr>
-          <w:highlight w:val="yellow"/>
-        </w:rPr>
-        <w:t xml:space="preserve">, na koji </w:t>
-      </w:r>
-      <w:proofErr w:type="spellStart"/>
-      <w:r>
-        <w:rPr>
-          <w:highlight w:val="yellow"/>
-        </w:rPr>
-        <w:t>nacin</w:t>
-      </w:r>
-      <w:proofErr w:type="spellEnd"/>
-      <w:r>
-        <w:rPr>
-          <w:highlight w:val="yellow"/>
-        </w:rPr>
-        <w:t>?</w:t>
-      </w:r>
-      <w:r>
-        <w:t>]]</w:t>
-      </w:r>
-      <w:r>
-        <w:t>Klasificiranje</w:t>
-      </w:r>
-      <w:r>
-        <w:t xml:space="preserve"> </w:t>
-      </w:r>
-      <w:r>
-        <w:t>slika su ljudi izvodili već duže vrijeme</w:t>
-      </w:r>
-      <w:r>
-        <w:t xml:space="preserve">, </w:t>
-      </w:r>
-      <w:proofErr w:type="spellStart"/>
-      <w:r>
-        <w:t>AlexNet</w:t>
-      </w:r>
-      <w:proofErr w:type="spellEnd"/>
-      <w:r>
-        <w:t>[</w:t>
-      </w:r>
-      <w:hyperlink r:id="rId29" w:history="1">
-        <w:r>
-          <w:rPr>
-            <w:rStyle w:val="Hyperlink"/>
-          </w:rPr>
-          <w:t>izvor</w:t>
-        </w:r>
-      </w:hyperlink>
-      <w:r>
-        <w:t>] je jedan primjer neuronske mreže koja je 201</w:t>
-      </w:r>
-      <w:r>
-        <w:t>2</w:t>
-      </w:r>
-      <w:r>
-        <w:t xml:space="preserve">. godine u </w:t>
-      </w:r>
-      <w:proofErr w:type="spellStart"/>
-      <w:r>
-        <w:t>ImageNet</w:t>
-      </w:r>
-      <w:proofErr w:type="spellEnd"/>
-      <w:r>
-        <w:t xml:space="preserve"> natjecanju široko </w:t>
-      </w:r>
-      <w:proofErr w:type="spellStart"/>
-      <w:r>
-        <w:t>pojasnog</w:t>
-      </w:r>
-      <w:proofErr w:type="spellEnd"/>
-      <w:r>
-        <w:t xml:space="preserve"> prepoznavanja postigla prvo mjesto, pobijedivši drugo mjesto za više od 10% manje grešaka u 5 najvećih kategorija koje predstavljaju greške[[</w:t>
-      </w:r>
-      <w:r>
-        <w:rPr>
-          <w:highlight w:val="yellow"/>
-        </w:rPr>
-        <w:t xml:space="preserve">top-5 </w:t>
-      </w:r>
-      <w:proofErr w:type="spellStart"/>
-      <w:r>
-        <w:rPr>
-          <w:highlight w:val="yellow"/>
-        </w:rPr>
-        <w:t>error</w:t>
-      </w:r>
-      <w:proofErr w:type="spellEnd"/>
-      <w:r>
-        <w:rPr>
-          <w:highlight w:val="yellow"/>
-        </w:rPr>
-        <w:t xml:space="preserve"> prevesti ljepše?</w:t>
-      </w:r>
-      <w:r>
-        <w:t>]]</w:t>
-      </w:r>
-      <w:r>
-        <w:t>, najviše jer su koristili treniranje preko grafičkih kartica</w:t>
-      </w:r>
-      <w:r>
-        <w:t xml:space="preserve">. Ovo je privuklo </w:t>
-      </w:r>
-      <w:r>
-        <w:t xml:space="preserve">globalnu pozornost prema </w:t>
-      </w:r>
-      <w:r>
-        <w:t xml:space="preserve">koristi </w:t>
-      </w:r>
-      <w:r>
-        <w:t>područj</w:t>
-      </w:r>
-      <w:r>
-        <w:t>a</w:t>
-      </w:r>
-      <w:r>
-        <w:t xml:space="preserve"> umjetnog učenja i umjetne inteligencije te </w:t>
-      </w:r>
-      <w:r>
-        <w:t xml:space="preserve">ubrzo je </w:t>
-      </w:r>
-      <w:r>
-        <w:t>krenulo napredovanje tih tehnologija.</w:t>
-      </w:r>
-      <w:r>
-        <w:t xml:space="preserve"> Dan danas </w:t>
-      </w:r>
-      <w:r>
-        <w:t>se rezultati tehnologija nalaze u raznim poljima svakodnevnice, kamere koriste tehnologije prepoznavanja lica i aktivnog stabiliziranja videosnimke, doktori sa modelima mogu lakše uočiti bolesti na raznim vrstama snimaka, od EKG do rendgenskih slika</w:t>
-      </w:r>
-      <w:r>
-        <w:t xml:space="preserve"> te moguće je lakše prevesti pokrete tijela u pokrete objekata virtualne stvarnosti uz pomoć neuronskih mreža</w:t>
-      </w:r>
-      <w:r>
-        <w:t xml:space="preserve"> (npr. za koristi u arhitekturi[</w:t>
+        <w:t>Slika 2.</w:t>
+      </w:r>
+      <w:r>
+        <w:t>6</w:t>
+      </w:r>
+      <w:r>
+        <w:t>.2 – Umjetno generirana LEGO kocka 3003</w:t>
+      </w:r>
+    </w:p>
+    <w:p>
+      <w:r>
+        <w:t>Na slici 2.</w:t>
+      </w:r>
+      <w:r>
+        <w:t>6</w:t>
+      </w:r>
+      <w:r>
+        <w:t>.2 se vidi slika umjetno generirane LEGO kocke koristeći program Blender[</w:t>
       </w:r>
       <w:hyperlink r:id="rId30" w:history="1">
         <w:r>
@@ -5890,10 +6044,99 @@
         </w:r>
       </w:hyperlink>
       <w:r>
-        <w:t>])</w:t>
+        <w:t xml:space="preserve">]. Odmah su uočljive razlike kao što su drugačija pozadina i drugačija tekstura LEGO kocke. U ovom koraku </w:t>
+      </w:r>
+      <w:r>
+        <w:t>bi osoba trebala odabrati jedno od dva puta: generirati podatke na takav način da su značajke modela što vidljivije</w:t>
+      </w:r>
+      <w:r>
+        <w:t xml:space="preserve"> ili generirati umjetne podatke da što više liče pravim podatcima (lažni podatci)</w:t>
       </w:r>
       <w:r>
         <w:t>.</w:t>
+      </w:r>
+    </w:p>
+    <w:p>
+      <w:r>
+        <w:t xml:space="preserve">Prvi slučaj se koristi za istraživanje mogućnosti mreže, kada osoba ima želju istražiti koristi mreže koja je trenirana nad nekim objektom, za početak može generirati jednostavne umjetne podatke da pregleda koliko je mreža efektivna u predviđanju klase. Nakon toga bi se postupilo nabava slika ciljanog objekta te može se prijeći na treniranje za pravi svijet ili se može postupiti </w:t>
+      </w:r>
+      <w:r>
+        <w:t>drugim</w:t>
+      </w:r>
+      <w:r>
+        <w:t xml:space="preserve"> slučajem ako nedostaje dovoljno slika za treniranje.</w:t>
+      </w:r>
+    </w:p>
+    <w:p>
+      <w:r>
+        <w:t>Drugi</w:t>
+      </w:r>
+      <w:r>
+        <w:t xml:space="preserve"> slučaj bi se koristio kada imamo jako malen broj uzoraka iz pravog svijeta, ali želja je da se mreža koristi u pravom svijetu. Osoba mora pažljivo generirati slike sa raznim parametrima postavljenim da što bolje oponašaju „oko“ u pravom svijetu, pazeći na pozadinu slike, izvore svijetla, materijal i teksturu LEGO kocke i slično.</w:t>
+      </w:r>
+    </w:p>
+    <w:p>
+      <w:r>
+        <w:t>Umjetni podatci imaju općenito široki raspon svrha za koje se mogu koristiti [</w:t>
+      </w:r>
+      <w:hyperlink r:id="rId31" w:history="1">
+        <w:r>
+          <w:rPr>
+            <w:rStyle w:val="Hyperlink"/>
+          </w:rPr>
+          <w:t>izvor</w:t>
+        </w:r>
+      </w:hyperlink>
+      <w:r>
+        <w:t>] te najčešće pojednostavljuju i pojeftinjuju operacije za koje su vezane, u slučaju ovog rada se ne mora par dana slikati par LEGO kocaka, nego je moguće generirati sve slike u raznim uvjetima, mogu biti sa raznim pozadinama, mogu dijelovi kocaka biti skriveni, svijetlo na kockama se može namještati, slike se mogu generirati oštećene kao simulacija slikanja u pravom svijetu (primjer je generirana slika sa pomućenjem u nekom smjeru, kao da je osoba koja je slikala micala kameru pri slikanju).</w:t>
+      </w:r>
+      <w:r>
+        <w:t xml:space="preserve"> </w:t>
+      </w:r>
+      <w:r>
+        <w:t>[[</w:t>
+      </w:r>
+      <w:r>
+        <w:rPr>
+          <w:highlight w:val="yellow"/>
+        </w:rPr>
+        <w:t xml:space="preserve">Umetnuti </w:t>
+      </w:r>
+      <w:r>
+        <w:rPr>
+          <w:highlight w:val="yellow"/>
+        </w:rPr>
+        <w:t xml:space="preserve">dodatne </w:t>
+      </w:r>
+      <w:r>
+        <w:rPr>
+          <w:highlight w:val="yellow"/>
+        </w:rPr>
+        <w:t>sitnice</w:t>
+      </w:r>
+      <w:r>
+        <w:rPr>
+          <w:highlight w:val="yellow"/>
+        </w:rPr>
+        <w:t xml:space="preserve"> oko</w:t>
+      </w:r>
+      <w:r>
+        <w:rPr>
+          <w:highlight w:val="yellow"/>
+        </w:rPr>
+        <w:t xml:space="preserve"> </w:t>
+      </w:r>
+      <w:r>
+        <w:rPr>
+          <w:highlight w:val="yellow"/>
+        </w:rPr>
+        <w:t>podataka</w:t>
+      </w:r>
+      <w:r>
+        <w:t>?</w:t>
+      </w:r>
+      <w:r>
+        <w:t>]]</w:t>
       </w:r>
     </w:p>
     <w:p>
@@ -5904,40 +6147,593 @@
           <w:numId w:val="4"/>
         </w:numPr>
       </w:pPr>
-      <w:r>
-        <w:t>[[SOTA – sintetički podatci]]</w:t>
-      </w:r>
+      <w:bookmarkStart w:id="12" w:name="_Toc76032677"/>
+      <w:r>
+        <w:lastRenderedPageBreak/>
+        <w:t xml:space="preserve">Python, </w:t>
+      </w:r>
+      <w:proofErr w:type="spellStart"/>
+      <w:r>
+        <w:t>Keras</w:t>
+      </w:r>
+      <w:proofErr w:type="spellEnd"/>
+      <w:r>
+        <w:t xml:space="preserve">, </w:t>
+      </w:r>
+      <w:proofErr w:type="spellStart"/>
+      <w:r>
+        <w:t>PlaidML</w:t>
+      </w:r>
+      <w:bookmarkEnd w:id="12"/>
+      <w:proofErr w:type="spellEnd"/>
     </w:p>
     <w:p>
       <w:pPr>
         <w:ind w:firstLine="708"/>
       </w:pPr>
       <w:r>
-        <w:t xml:space="preserve">U poglavlju </w:t>
-      </w:r>
-      <w:r>
-        <w:t>[</w:t>
-      </w:r>
-      <w:hyperlink w:anchor="_Skupovi_podataka_i" w:history="1">
+        <w:t xml:space="preserve">Modeli ovoga rada su pisani u </w:t>
+      </w:r>
+      <w:r>
+        <w:rPr>
+          <w:i/>
+          <w:iCs/>
+        </w:rPr>
+        <w:t>Python</w:t>
+      </w:r>
+      <w:r>
+        <w:t xml:space="preserve"> [</w:t>
+      </w:r>
+      <w:hyperlink r:id="rId32" w:history="1">
         <w:r>
           <w:rPr>
             <w:rStyle w:val="Hyperlink"/>
           </w:rPr>
-          <w:t>2.</w:t>
+          <w:t>izvor</w:t>
         </w:r>
+      </w:hyperlink>
+      <w:r>
+        <w:t xml:space="preserve">] programskom jeziku koristeći biblioteke </w:t>
+      </w:r>
+      <w:proofErr w:type="spellStart"/>
+      <w:r>
+        <w:rPr>
+          <w:i/>
+          <w:iCs/>
+        </w:rPr>
+        <w:t>Tensorflow</w:t>
+      </w:r>
+      <w:proofErr w:type="spellEnd"/>
+      <w:r>
+        <w:t xml:space="preserve"> i </w:t>
+      </w:r>
+      <w:proofErr w:type="spellStart"/>
+      <w:r>
+        <w:rPr>
+          <w:i/>
+          <w:iCs/>
+        </w:rPr>
+        <w:t>Keras</w:t>
+      </w:r>
+      <w:proofErr w:type="spellEnd"/>
+      <w:r>
+        <w:t xml:space="preserve"> koje služe za programiranje strojnog učenja [</w:t>
+      </w:r>
+      <w:hyperlink r:id="rId33" w:history="1">
         <w:r>
           <w:rPr>
             <w:rStyle w:val="Hyperlink"/>
           </w:rPr>
-          <w:t>5</w:t>
+          <w:t>izvor</w:t>
         </w:r>
+      </w:hyperlink>
+      <w:r>
+        <w:t xml:space="preserve">]. Strojno učenje preko spomenutih biblioteka se može provoditi preko procesora ili grafičke kartice, te korištenje grafičke kartice za treniranje modela je brža opcija naspram procesora (deset puta brže ili </w:t>
+      </w:r>
+      <w:r>
+        <w:t xml:space="preserve">čak </w:t>
+      </w:r>
+      <w:r>
+        <w:t>više).</w:t>
+      </w:r>
+      <w:r>
+        <w:t xml:space="preserve"> Međutim, treniranje preko grafičke kartice se tradicionalno odvijalo na Nvidia grafičkim karticama jer biblioteke su pisane sa naredbama specifično za te kartice, te za to služi </w:t>
+      </w:r>
+      <w:proofErr w:type="spellStart"/>
+      <w:r>
+        <w:rPr>
+          <w:i/>
+          <w:iCs/>
+        </w:rPr>
+        <w:t>PlaidML</w:t>
+      </w:r>
+      <w:proofErr w:type="spellEnd"/>
+      <w:r>
+        <w:t>.</w:t>
+      </w:r>
+    </w:p>
+    <w:p>
+      <w:proofErr w:type="spellStart"/>
+      <w:r>
+        <w:rPr>
+          <w:i/>
+          <w:iCs/>
+        </w:rPr>
+        <w:t>PlaidML</w:t>
+      </w:r>
+      <w:proofErr w:type="spellEnd"/>
+      <w:r>
+        <w:t xml:space="preserve"> je biblioteka koja se veže za </w:t>
+      </w:r>
+      <w:proofErr w:type="spellStart"/>
+      <w:r>
+        <w:rPr>
+          <w:i/>
+          <w:iCs/>
+        </w:rPr>
+        <w:t>Keras</w:t>
+      </w:r>
+      <w:proofErr w:type="spellEnd"/>
+      <w:r>
+        <w:t xml:space="preserve"> biblioteku na takav način da dopušta raznim grafičkim karticama, kao što su Intel-ove integrirane kartice ili AMD kartice, da preuzmu istu funkciju kao i Nvidia grafičke kartice te ono nam prevodi i kompilira sve njihove naredbe u naredbe koje ostale grafičke kartice razumiju.</w:t>
+      </w:r>
+    </w:p>
+    <w:p>
+      <w:proofErr w:type="spellStart"/>
+      <w:r>
+        <w:rPr>
+          <w:i/>
+          <w:iCs/>
+        </w:rPr>
+        <w:t>Keras</w:t>
+      </w:r>
+      <w:proofErr w:type="spellEnd"/>
+      <w:r>
+        <w:t xml:space="preserve"> je biblioteka koja je nastavak na </w:t>
+      </w:r>
+      <w:proofErr w:type="spellStart"/>
+      <w:r>
+        <w:rPr>
+          <w:i/>
+          <w:iCs/>
+        </w:rPr>
+        <w:t>Tensorflow</w:t>
+      </w:r>
+      <w:proofErr w:type="spellEnd"/>
+      <w:r>
+        <w:t xml:space="preserve"> biblioteku, ono služi kao</w:t>
+      </w:r>
+      <w:r>
+        <w:t xml:space="preserve"> posrednik između programera i </w:t>
+      </w:r>
+      <w:proofErr w:type="spellStart"/>
+      <w:r>
+        <w:rPr>
+          <w:i/>
+          <w:iCs/>
+        </w:rPr>
+        <w:t>Tensorflow</w:t>
+      </w:r>
+      <w:proofErr w:type="spellEnd"/>
+      <w:r>
+        <w:t xml:space="preserve"> biblioteke te time uvelike olakšava programiranje</w:t>
+      </w:r>
+      <w:r>
+        <w:t xml:space="preserve"> i </w:t>
+      </w:r>
+      <w:r>
+        <w:t>namještanje</w:t>
+      </w:r>
+      <w:r>
+        <w:t xml:space="preserve"> modela</w:t>
+      </w:r>
+      <w:r>
+        <w:t xml:space="preserve"> </w:t>
+      </w:r>
+      <w:r>
+        <w:t>te</w:t>
+      </w:r>
+      <w:r>
+        <w:t xml:space="preserve"> snalaženje u kodu.</w:t>
+      </w:r>
+    </w:p>
+    <w:p>
+      <w:r>
+        <w:t>[[</w:t>
+      </w:r>
+      <w:r>
+        <w:rPr>
+          <w:highlight w:val="yellow"/>
+        </w:rPr>
+        <w:t xml:space="preserve">TODO: </w:t>
+      </w:r>
+      <w:proofErr w:type="spellStart"/>
+      <w:r>
+        <w:rPr>
+          <w:highlight w:val="yellow"/>
+        </w:rPr>
+        <w:t>Github</w:t>
+      </w:r>
+      <w:proofErr w:type="spellEnd"/>
+      <w:r>
+        <w:rPr>
+          <w:highlight w:val="yellow"/>
+        </w:rPr>
+        <w:t xml:space="preserve"> link na stvari ovog rada ovdje</w:t>
+      </w:r>
+      <w:r>
+        <w:rPr>
+          <w:highlight w:val="yellow"/>
+        </w:rPr>
+        <w:t xml:space="preserve">, možda još dodatne stvari ubaciti ali to planiram napraviti u </w:t>
+      </w:r>
+      <w:r>
+        <w:rPr>
+          <w:highlight w:val="yellow"/>
+        </w:rPr>
+        <w:t>sljedećem</w:t>
+      </w:r>
+      <w:r>
+        <w:rPr>
+          <w:highlight w:val="yellow"/>
+        </w:rPr>
+        <w:t xml:space="preserve"> poglavlju</w:t>
+      </w:r>
+      <w:r>
+        <w:t>]]</w:t>
+      </w:r>
+    </w:p>
+    <w:p>
+      <w:pPr>
+        <w:spacing w:line="259" w:lineRule="auto"/>
+        <w:jc w:val="left"/>
+      </w:pPr>
+      <w:r>
+        <w:br w:type="page"/>
+      </w:r>
+    </w:p>
+    <w:p>
+      <w:pPr>
+        <w:pStyle w:val="Heading1"/>
+        <w:numPr>
+          <w:ilvl w:val="0"/>
+          <w:numId w:val="4"/>
+        </w:numPr>
+      </w:pPr>
+      <w:bookmarkStart w:id="13" w:name="_Toc76032678"/>
+      <w:r>
+        <w:lastRenderedPageBreak/>
+        <w:t>[[Treće poglavlje – prvi postupak</w:t>
+      </w:r>
+      <w:r>
+        <w:t xml:space="preserve"> za </w:t>
+      </w:r>
+      <w:proofErr w:type="spellStart"/>
+      <w:r>
+        <w:t>state</w:t>
+      </w:r>
+      <w:proofErr w:type="spellEnd"/>
+      <w:r>
+        <w:t xml:space="preserve"> </w:t>
+      </w:r>
+      <w:proofErr w:type="spellStart"/>
+      <w:r>
+        <w:t>of</w:t>
+      </w:r>
+      <w:proofErr w:type="spellEnd"/>
+      <w:r>
+        <w:t xml:space="preserve"> </w:t>
+      </w:r>
+      <w:proofErr w:type="spellStart"/>
+      <w:r>
+        <w:t>the</w:t>
+      </w:r>
+      <w:proofErr w:type="spellEnd"/>
+      <w:r>
+        <w:t xml:space="preserve"> art</w:t>
+      </w:r>
+      <w:r>
+        <w:t>]]</w:t>
+      </w:r>
+      <w:bookmarkEnd w:id="13"/>
+    </w:p>
+    <w:p>
+      <w:pPr>
+        <w:ind w:firstLine="390"/>
+      </w:pPr>
+      <w:r>
+        <w:t>[[</w:t>
+      </w:r>
+      <w:r>
+        <w:rPr>
+          <w:highlight w:val="yellow"/>
+        </w:rPr>
+        <w:t xml:space="preserve">Ovdje bi trebao </w:t>
+      </w:r>
+      <w:r>
+        <w:rPr>
+          <w:highlight w:val="yellow"/>
+        </w:rPr>
+        <w:t xml:space="preserve">krenuti </w:t>
+      </w:r>
+      <w:r>
+        <w:rPr>
+          <w:highlight w:val="yellow"/>
+        </w:rPr>
+        <w:t xml:space="preserve">opisati </w:t>
+      </w:r>
+      <w:proofErr w:type="spellStart"/>
+      <w:r>
+        <w:rPr>
+          <w:i/>
+          <w:iCs/>
+          <w:highlight w:val="yellow"/>
+        </w:rPr>
+        <w:t>state</w:t>
+      </w:r>
+      <w:proofErr w:type="spellEnd"/>
+      <w:r>
+        <w:rPr>
+          <w:i/>
+          <w:iCs/>
+          <w:highlight w:val="yellow"/>
+        </w:rPr>
+        <w:t xml:space="preserve"> </w:t>
+      </w:r>
+      <w:proofErr w:type="spellStart"/>
+      <w:r>
+        <w:rPr>
+          <w:i/>
+          <w:iCs/>
+          <w:highlight w:val="yellow"/>
+        </w:rPr>
+        <w:t>of</w:t>
+      </w:r>
+      <w:proofErr w:type="spellEnd"/>
+      <w:r>
+        <w:rPr>
+          <w:i/>
+          <w:iCs/>
+          <w:highlight w:val="yellow"/>
+        </w:rPr>
+        <w:t xml:space="preserve"> </w:t>
+      </w:r>
+      <w:proofErr w:type="spellStart"/>
+      <w:r>
+        <w:rPr>
+          <w:i/>
+          <w:iCs/>
+          <w:highlight w:val="yellow"/>
+        </w:rPr>
+        <w:t>the</w:t>
+      </w:r>
+      <w:proofErr w:type="spellEnd"/>
+      <w:r>
+        <w:rPr>
+          <w:i/>
+          <w:iCs/>
+          <w:highlight w:val="yellow"/>
+        </w:rPr>
+        <w:t xml:space="preserve"> art</w:t>
+      </w:r>
+      <w:r>
+        <w:rPr>
+          <w:highlight w:val="yellow"/>
+        </w:rPr>
+        <w:t xml:space="preserve">, na koji </w:t>
+      </w:r>
+      <w:proofErr w:type="spellStart"/>
+      <w:r>
+        <w:rPr>
+          <w:highlight w:val="yellow"/>
+        </w:rPr>
+        <w:t>nacin</w:t>
+      </w:r>
+      <w:proofErr w:type="spellEnd"/>
+      <w:r>
+        <w:rPr>
+          <w:highlight w:val="yellow"/>
+        </w:rPr>
+        <w:t>?</w:t>
+      </w:r>
+      <w:r>
+        <w:t>]]</w:t>
+      </w:r>
+      <w:r>
+        <w:t>Klasificiranje</w:t>
+      </w:r>
+      <w:r>
+        <w:t xml:space="preserve"> </w:t>
+      </w:r>
+      <w:r>
+        <w:t>slika su ljudi izvodili već duže vrijeme</w:t>
+      </w:r>
+      <w:r>
+        <w:t xml:space="preserve">, </w:t>
+      </w:r>
+      <w:proofErr w:type="spellStart"/>
+      <w:r>
+        <w:t>AlexNet</w:t>
+      </w:r>
+      <w:proofErr w:type="spellEnd"/>
+      <w:r>
+        <w:t>[</w:t>
+      </w:r>
+      <w:hyperlink r:id="rId34" w:history="1">
         <w:r>
           <w:rPr>
             <w:rStyle w:val="Hyperlink"/>
           </w:rPr>
-          <w:t>.</w:t>
+          <w:t>izvor</w:t>
         </w:r>
       </w:hyperlink>
+      <w:r>
+        <w:t>] je jedan primjer neuronske mreže koja je 201</w:t>
+      </w:r>
+      <w:r>
+        <w:t>2</w:t>
+      </w:r>
+      <w:r>
+        <w:t xml:space="preserve">. godine u </w:t>
+      </w:r>
+      <w:proofErr w:type="spellStart"/>
+      <w:r>
+        <w:t>ImageNet</w:t>
+      </w:r>
+      <w:proofErr w:type="spellEnd"/>
+      <w:r>
+        <w:t xml:space="preserve"> natjecanju široko </w:t>
+      </w:r>
+      <w:proofErr w:type="spellStart"/>
+      <w:r>
+        <w:t>pojasnog</w:t>
+      </w:r>
+      <w:proofErr w:type="spellEnd"/>
+      <w:r>
+        <w:t xml:space="preserve"> prepoznavanja postigla prvo mjesto, pobijedivši drugo mjesto za više od 10% manje grešaka u 5 najvećih kategorija koje predstavljaju greške[[</w:t>
+      </w:r>
+      <w:r>
+        <w:rPr>
+          <w:highlight w:val="yellow"/>
+        </w:rPr>
+        <w:t xml:space="preserve">top-5 </w:t>
+      </w:r>
+      <w:proofErr w:type="spellStart"/>
+      <w:r>
+        <w:rPr>
+          <w:highlight w:val="yellow"/>
+        </w:rPr>
+        <w:t>error</w:t>
+      </w:r>
+      <w:proofErr w:type="spellEnd"/>
+      <w:r>
+        <w:rPr>
+          <w:highlight w:val="yellow"/>
+        </w:rPr>
+        <w:t xml:space="preserve"> prevesti ljepše?</w:t>
+      </w:r>
+      <w:r>
+        <w:t>]]</w:t>
+      </w:r>
+      <w:r>
+        <w:t>, najviše jer su koristili treniranje preko grafičkih kartica</w:t>
+      </w:r>
+      <w:r>
+        <w:t xml:space="preserve">. Ovo je privuklo </w:t>
+      </w:r>
+      <w:r>
+        <w:t xml:space="preserve">globalnu pozornost prema </w:t>
+      </w:r>
+      <w:r>
+        <w:t xml:space="preserve">koristi </w:t>
+      </w:r>
+      <w:r>
+        <w:t>područj</w:t>
+      </w:r>
+      <w:r>
+        <w:t>a</w:t>
+      </w:r>
+      <w:r>
+        <w:t xml:space="preserve"> umjetnog učenja i umjetne inteligencije te </w:t>
+      </w:r>
+      <w:r>
+        <w:t xml:space="preserve">ubrzo je </w:t>
+      </w:r>
+      <w:r>
+        <w:t>krenulo napredovanje tih tehnologija.</w:t>
+      </w:r>
+      <w:r>
+        <w:t xml:space="preserve"> Dan danas </w:t>
+      </w:r>
+      <w:r>
+        <w:t>se rezultati tehnologija nalaze u raznim poljima svakodnevnice, kamere koriste tehnologije prepoznavanja lica i aktivnog stabiliziranja videosnimke, doktori sa modelima mogu lakše uočiti bolesti na raznim vrstama snimaka, od EKG do rendgenskih slika</w:t>
+      </w:r>
+      <w:r>
+        <w:t xml:space="preserve"> te moguće je lakše prevesti pokrete tijela u pokrete objekata virtualne stvarnosti uz pomoć neuronskih mreža</w:t>
+      </w:r>
+      <w:r>
+        <w:t xml:space="preserve"> (npr. za koristi u arhitekturi[</w:t>
+      </w:r>
+      <w:hyperlink r:id="rId35" w:history="1">
+        <w:r>
+          <w:rPr>
+            <w:rStyle w:val="Hyperlink"/>
+          </w:rPr>
+          <w:t>izvor</w:t>
+        </w:r>
+      </w:hyperlink>
+      <w:r>
+        <w:t>])</w:t>
+      </w:r>
+      <w:r>
+        <w:t>.</w:t>
+      </w:r>
+    </w:p>
+    <w:p>
+      <w:pPr>
+        <w:pStyle w:val="Heading2"/>
+        <w:numPr>
+          <w:ilvl w:val="1"/>
+          <w:numId w:val="4"/>
+        </w:numPr>
+      </w:pPr>
+      <w:bookmarkStart w:id="14" w:name="_Toc76032679"/>
+      <w:r>
+        <w:t>[[SOTA – sintetički podatci]]</w:t>
+      </w:r>
+      <w:bookmarkEnd w:id="14"/>
+    </w:p>
+    <w:p>
+      <w:pPr>
+        <w:ind w:firstLine="708"/>
+      </w:pPr>
+      <w:r>
+        <w:t xml:space="preserve">U poglavlju </w:t>
+      </w:r>
+      <w:r>
+        <w:t>[</w:t>
+      </w:r>
+      <w:proofErr w:type="spellStart"/>
+      <w:r>
+        <w:fldChar w:fldCharType="begin"/>
+      </w:r>
+      <w:r>
+        <w:instrText xml:space="preserve"> HYPERLINK \l "_Skupovi_podataka_i" </w:instrText>
+      </w:r>
+      <w:r>
+        <w:fldChar w:fldCharType="separate"/>
+      </w:r>
+      <w:r>
+        <w:rPr>
+          <w:rStyle w:val="Hyperlink"/>
+        </w:rPr>
+        <w:t>stagod</w:t>
+      </w:r>
+      <w:proofErr w:type="spellEnd"/>
+      <w:r>
+        <w:rPr>
+          <w:rStyle w:val="Hyperlink"/>
+        </w:rPr>
+        <w:t xml:space="preserve"> za si</w:t>
+      </w:r>
+      <w:r>
+        <w:rPr>
+          <w:rStyle w:val="Hyperlink"/>
+        </w:rPr>
+        <w:t>n</w:t>
+      </w:r>
+      <w:r>
+        <w:rPr>
+          <w:rStyle w:val="Hyperlink"/>
+        </w:rPr>
+        <w:t>tetičke</w:t>
+      </w:r>
+      <w:r>
+        <w:rPr>
+          <w:rStyle w:val="Hyperlink"/>
+        </w:rPr>
+        <w:fldChar w:fldCharType="end"/>
+      </w:r>
       <w:r>
         <w:t>]</w:t>
       </w:r>
@@ -6056,112 +6852,6 @@
           <w:p>
             <w:r>
               <w:t>test</w:t>
-            </w:r>
-          </w:p>
-        </w:tc>
-        <w:tc>
-          <w:tcPr>
-            <w:tcW w:w="1803" w:type="dxa"/>
-          </w:tcPr>
-          <w:p>
-            <w:r>
-              <w:t>0.9110</w:t>
-            </w:r>
-          </w:p>
-        </w:tc>
-        <w:tc>
-          <w:tcPr>
-            <w:tcW w:w="1803" w:type="dxa"/>
-          </w:tcPr>
-          <w:p>
-            <w:r>
-              <w:t>0.6838</w:t>
-            </w:r>
-          </w:p>
-        </w:tc>
-        <w:tc>
-          <w:tcPr>
-            <w:tcW w:w="1803" w:type="dxa"/>
-          </w:tcPr>
-          <w:p>
-            <w:r>
-              <w:t>0.45790</w:t>
-            </w:r>
-          </w:p>
-        </w:tc>
-        <w:tc>
-          <w:tcPr>
-            <w:tcW w:w="1804" w:type="dxa"/>
-          </w:tcPr>
-          <w:p>
-            <w:r>
-              <w:t>0.8631</w:t>
-            </w:r>
-          </w:p>
-        </w:tc>
-      </w:tr>
-      <w:tr>
-        <w:tc>
-          <w:tcPr>
-            <w:tcW w:w="1803" w:type="dxa"/>
-          </w:tcPr>
-          <w:p>
-            <w:proofErr w:type="spellStart"/>
-            <w:r>
-              <w:t>test_complex</w:t>
-            </w:r>
-            <w:proofErr w:type="spellEnd"/>
-          </w:p>
-        </w:tc>
-        <w:tc>
-          <w:tcPr>
-            <w:tcW w:w="1803" w:type="dxa"/>
-          </w:tcPr>
-          <w:p>
-            <w:r>
-              <w:t>0.0928</w:t>
-            </w:r>
-          </w:p>
-        </w:tc>
-        <w:tc>
-          <w:tcPr>
-            <w:tcW w:w="1803" w:type="dxa"/>
-          </w:tcPr>
-          <w:p>
-            <w:r>
-              <w:t>0.9641</w:t>
-            </w:r>
-          </w:p>
-        </w:tc>
-        <w:tc>
-          <w:tcPr>
-            <w:tcW w:w="1803" w:type="dxa"/>
-          </w:tcPr>
-          <w:p>
-            <w:r>
-              <w:t>0.0442</w:t>
-            </w:r>
-          </w:p>
-        </w:tc>
-        <w:tc>
-          <w:tcPr>
-            <w:tcW w:w="1804" w:type="dxa"/>
-          </w:tcPr>
-          <w:p>
-            <w:r>
-              <w:t>0.9854</w:t>
-            </w:r>
-          </w:p>
-        </w:tc>
-      </w:tr>
-      <w:tr>
-        <w:tc>
-          <w:tcPr>
-            <w:tcW w:w="1803" w:type="dxa"/>
-          </w:tcPr>
-          <w:p>
-            <w:r>
-              <w:t>test_vgg16</w:t>
             </w:r>
           </w:p>
         </w:tc>
@@ -6196,9 +6886,11 @@
             <w:tcW w:w="1803" w:type="dxa"/>
           </w:tcPr>
           <w:p>
-            <w:r>
-              <w:t>test_resnet50</w:t>
-            </w:r>
+            <w:proofErr w:type="spellStart"/>
+            <w:r>
+              <w:t>test_complex</w:t>
+            </w:r>
+            <w:proofErr w:type="spellEnd"/>
           </w:p>
         </w:tc>
         <w:tc>
@@ -6233,6 +6925,78 @@
           </w:tcPr>
           <w:p>
             <w:r>
+              <w:t>test_vgg16</w:t>
+            </w:r>
+          </w:p>
+        </w:tc>
+        <w:tc>
+          <w:tcPr>
+            <w:tcW w:w="1803" w:type="dxa"/>
+          </w:tcPr>
+          <w:p/>
+        </w:tc>
+        <w:tc>
+          <w:tcPr>
+            <w:tcW w:w="1803" w:type="dxa"/>
+          </w:tcPr>
+          <w:p/>
+        </w:tc>
+        <w:tc>
+          <w:tcPr>
+            <w:tcW w:w="1803" w:type="dxa"/>
+          </w:tcPr>
+          <w:p/>
+        </w:tc>
+        <w:tc>
+          <w:tcPr>
+            <w:tcW w:w="1804" w:type="dxa"/>
+          </w:tcPr>
+          <w:p/>
+        </w:tc>
+      </w:tr>
+      <w:tr>
+        <w:tc>
+          <w:tcPr>
+            <w:tcW w:w="1803" w:type="dxa"/>
+          </w:tcPr>
+          <w:p>
+            <w:r>
+              <w:t>test_resnet50</w:t>
+            </w:r>
+          </w:p>
+        </w:tc>
+        <w:tc>
+          <w:tcPr>
+            <w:tcW w:w="1803" w:type="dxa"/>
+          </w:tcPr>
+          <w:p/>
+        </w:tc>
+        <w:tc>
+          <w:tcPr>
+            <w:tcW w:w="1803" w:type="dxa"/>
+          </w:tcPr>
+          <w:p/>
+        </w:tc>
+        <w:tc>
+          <w:tcPr>
+            <w:tcW w:w="1803" w:type="dxa"/>
+          </w:tcPr>
+          <w:p/>
+        </w:tc>
+        <w:tc>
+          <w:tcPr>
+            <w:tcW w:w="1804" w:type="dxa"/>
+          </w:tcPr>
+          <w:p/>
+        </w:tc>
+      </w:tr>
+      <w:tr>
+        <w:tc>
+          <w:tcPr>
+            <w:tcW w:w="1803" w:type="dxa"/>
+          </w:tcPr>
+          <w:p>
+            <w:r>
               <w:t>?</w:t>
             </w:r>
           </w:p>
@@ -6272,22 +7036,22 @@
           <w:numId w:val="4"/>
         </w:numPr>
       </w:pPr>
-      <w:bookmarkStart w:id="13" w:name="_Toc75340020"/>
+      <w:bookmarkStart w:id="15" w:name="_Toc76032680"/>
       <w:r>
         <w:lastRenderedPageBreak/>
         <w:t>[[</w:t>
       </w:r>
       <w:r>
-        <w:t>Treniranje modela koristeći umjetne podatke sa lagano uočljivim značajkama</w:t>
+        <w:t>SOTA – pravi podatci</w:t>
       </w:r>
       <w:r>
         <w:t>]]</w:t>
       </w:r>
-      <w:bookmarkEnd w:id="13"/>
+      <w:bookmarkEnd w:id="15"/>
     </w:p>
     <w:p/>
     <w:sectPr>
-      <w:footerReference w:type="default" r:id="rId31"/>
+      <w:footerReference w:type="default" r:id="rId36"/>
       <w:pgSz w:w="11906" w:h="16838"/>
       <w:pgMar w:top="1440" w:right="1440" w:bottom="1440" w:left="1440" w:header="708" w:footer="708" w:gutter="0"/>
       <w:pgNumType w:start="1"/>
@@ -7004,7 +7768,7 @@
   <w:abstractNum w:abstractNumId="6" w15:restartNumberingAfterBreak="0">
     <w:nsid w:val="53D00FC6"/>
     <w:multiLevelType w:val="multilevel"/>
-    <w:tmpl w:val="803AC7AA"/>
+    <w:tmpl w:val="F4DE9C0E"/>
     <w:lvl w:ilvl="0">
       <w:start w:val="1"/>
       <w:numFmt w:val="bullet"/>
@@ -7053,36 +7817,27 @@
         <w:sz w:val="20"/>
       </w:rPr>
     </w:lvl>
-    <w:lvl w:ilvl="3" w:tentative="1">
-      <w:start w:val="1"/>
+    <w:lvl w:ilvl="3">
       <w:numFmt w:val="bullet"/>
-      <w:lvlText w:val=""/>
+      <w:lvlText w:val="-"/>
       <w:lvlJc w:val="left"/>
       <w:pPr>
-        <w:tabs>
-          <w:tab w:val="num" w:pos="2880"/>
-        </w:tabs>
         <w:ind w:left="2880" w:hanging="360"/>
       </w:pPr>
       <w:rPr>
-        <w:rFonts w:ascii="Wingdings" w:hAnsi="Wingdings" w:hint="default"/>
-        <w:sz w:val="20"/>
+        <w:rFonts w:ascii="Times New Roman" w:eastAsiaTheme="minorHAnsi" w:hAnsi="Times New Roman" w:cs="Times New Roman" w:hint="default"/>
       </w:rPr>
     </w:lvl>
-    <w:lvl w:ilvl="4" w:tentative="1">
+    <w:lvl w:ilvl="4">
       <w:start w:val="1"/>
-      <w:numFmt w:val="bullet"/>
-      <w:lvlText w:val=""/>
+      <w:numFmt w:val="lowerLetter"/>
+      <w:lvlText w:val="%5)"/>
       <w:lvlJc w:val="left"/>
       <w:pPr>
-        <w:tabs>
-          <w:tab w:val="num" w:pos="3600"/>
-        </w:tabs>
         <w:ind w:left="3600" w:hanging="360"/>
       </w:pPr>
       <w:rPr>
-        <w:rFonts w:ascii="Wingdings" w:hAnsi="Wingdings" w:hint="default"/>
-        <w:sz w:val="20"/>
+        <w:rFonts w:hint="default"/>
       </w:rPr>
     </w:lvl>
     <w:lvl w:ilvl="5" w:tentative="1">
@@ -7266,7 +8021,7 @@
   <w:abstractNum w:abstractNumId="8" w15:restartNumberingAfterBreak="0">
     <w:nsid w:val="676977DB"/>
     <w:multiLevelType w:val="hybridMultilevel"/>
-    <w:tmpl w:val="D6D8A434"/>
+    <w:tmpl w:val="A37C464A"/>
     <w:lvl w:ilvl="0" w:tplc="041A0001">
       <w:start w:val="1"/>
       <w:numFmt w:val="bullet"/>

</xml_diff>

<commit_message>
started rendering all bricks by myself, original bricks weren't enough
</commit_message>
<xml_diff>
--- a/docs/DR_AT.docx
+++ b/docs/DR_AT.docx
@@ -28,11 +28,9 @@
           <w:pPr>
             <w:pStyle w:val="TOCHeading"/>
           </w:pPr>
-          <w:proofErr w:type="spellStart"/>
           <w:r>
             <w:t>Contents</w:t>
           </w:r>
-          <w:proofErr w:type="spellEnd"/>
         </w:p>
         <w:p>
           <w:pPr>
@@ -1664,7 +1662,6 @@
           <w:lang w:eastAsia="hr-HR"/>
         </w:rPr>
       </w:pPr>
-      <w:proofErr w:type="spellStart"/>
       <w:r>
         <w:rPr>
           <w:rFonts w:eastAsia="Times New Roman" w:cs="Times New Roman"/>
@@ -1674,7 +1671,6 @@
         </w:rPr>
         <w:t>Tensorflow</w:t>
       </w:r>
-      <w:proofErr w:type="spellEnd"/>
       <w:r>
         <w:rPr>
           <w:rFonts w:eastAsia="Times New Roman" w:cs="Times New Roman"/>
@@ -1885,47 +1881,7 @@
           <w:lang w:eastAsia="hr-HR"/>
         </w:rPr>
         <w:br/>
-        <w:t xml:space="preserve">  [[Analiza grešaka jednostavne mreže, </w:t>
-      </w:r>
-      <w:proofErr w:type="spellStart"/>
-      <w:r>
-        <w:rPr>
-          <w:rFonts w:eastAsia="Times New Roman" w:cs="Times New Roman"/>
-          <w:szCs w:val="24"/>
-          <w:highlight w:val="yellow"/>
-          <w:lang w:eastAsia="hr-HR"/>
-        </w:rPr>
-        <w:t>npr</w:t>
-      </w:r>
-      <w:proofErr w:type="spellEnd"/>
-      <w:r>
-        <w:rPr>
-          <w:rFonts w:eastAsia="Times New Roman" w:cs="Times New Roman"/>
-          <w:szCs w:val="24"/>
-          <w:highlight w:val="yellow"/>
-          <w:lang w:eastAsia="hr-HR"/>
-        </w:rPr>
-        <w:t xml:space="preserve"> ako ima </w:t>
-      </w:r>
-      <w:proofErr w:type="spellStart"/>
-      <w:r>
-        <w:rPr>
-          <w:rFonts w:eastAsia="Times New Roman" w:cs="Times New Roman"/>
-          <w:szCs w:val="24"/>
-          <w:highlight w:val="yellow"/>
-          <w:lang w:eastAsia="hr-HR"/>
-        </w:rPr>
-        <w:t>overfitting</w:t>
-      </w:r>
-      <w:proofErr w:type="spellEnd"/>
-      <w:r>
-        <w:rPr>
-          <w:rFonts w:eastAsia="Times New Roman" w:cs="Times New Roman"/>
-          <w:szCs w:val="24"/>
-          <w:highlight w:val="yellow"/>
-          <w:lang w:eastAsia="hr-HR"/>
-        </w:rPr>
-        <w:t>]]</w:t>
+        <w:t>  [[Analiza grešaka jednostavne mreže, npr ako ima overfitting]]</w:t>
       </w:r>
     </w:p>
     <w:p>
@@ -1949,27 +1905,7 @@
           <w:highlight w:val="yellow"/>
           <w:lang w:eastAsia="hr-HR"/>
         </w:rPr>
-        <w:t xml:space="preserve">[[? kontam ići dalje sa kompleksnijim mrežama koje bi riješile po mogućnosti npr. </w:t>
-      </w:r>
-      <w:proofErr w:type="spellStart"/>
-      <w:r>
-        <w:rPr>
-          <w:rFonts w:eastAsia="Times New Roman" w:cs="Times New Roman"/>
-          <w:szCs w:val="24"/>
-          <w:highlight w:val="yellow"/>
-          <w:lang w:eastAsia="hr-HR"/>
-        </w:rPr>
-        <w:t>overfitting</w:t>
-      </w:r>
-      <w:proofErr w:type="spellEnd"/>
-      <w:r>
-        <w:rPr>
-          <w:rFonts w:eastAsia="Times New Roman" w:cs="Times New Roman"/>
-          <w:szCs w:val="24"/>
-          <w:highlight w:val="yellow"/>
-          <w:lang w:eastAsia="hr-HR"/>
-        </w:rPr>
-        <w:t xml:space="preserve"> i slične probleme]]</w:t>
+        <w:t>[[? kontam ići dalje sa kompleksnijim mrežama koje bi riješile po mogućnosti npr. overfitting i slične probleme]]</w:t>
       </w:r>
     </w:p>
     <w:p>
@@ -2394,31 +2330,13 @@
       <w:r>
         <w:t xml:space="preserve">Glavna korist nenadziranog učenja nad skupovima podatka je procjena gustoće (engl. </w:t>
       </w:r>
-      <w:proofErr w:type="spellStart"/>
       <w:r>
         <w:rPr>
           <w:i/>
           <w:iCs/>
         </w:rPr>
-        <w:t>density</w:t>
-      </w:r>
-      <w:proofErr w:type="spellEnd"/>
-      <w:r>
-        <w:rPr>
-          <w:i/>
-          <w:iCs/>
-        </w:rPr>
-        <w:t xml:space="preserve"> </w:t>
-      </w:r>
-      <w:proofErr w:type="spellStart"/>
-      <w:r>
-        <w:rPr>
-          <w:i/>
-          <w:iCs/>
-        </w:rPr>
-        <w:t>estimation</w:t>
-      </w:r>
-      <w:proofErr w:type="spellEnd"/>
+        <w:t>density estimation</w:t>
+      </w:r>
       <w:r>
         <w:t>), algoritam prema podatcima kreira polja koja sadrže neki postotak vjerojatnosti da podatak pripada tom skupu, što je bliže „centru“ polja to je veća vjerojatnost da pripada tom skupu.</w:t>
       </w:r>
@@ -2449,15 +2367,7 @@
         </w:numPr>
       </w:pPr>
       <w:r>
-        <w:t>K-</w:t>
-      </w:r>
-      <w:proofErr w:type="spellStart"/>
-      <w:r>
-        <w:t>means</w:t>
-      </w:r>
-      <w:proofErr w:type="spellEnd"/>
-      <w:r>
-        <w:t xml:space="preserve"> – metoda grupiranja gdje algoritam koristi </w:t>
+        <w:t xml:space="preserve">K-means – metoda grupiranja gdje algoritam koristi </w:t>
       </w:r>
       <w:r>
         <w:t xml:space="preserve">informacije u podatcima da odredi </w:t>
@@ -2572,15 +2482,7 @@
     </w:p>
     <w:p>
       <w:r>
-        <w:t xml:space="preserve">Algoritam koji obavlja klasifikaciju se naziva </w:t>
-      </w:r>
-      <w:proofErr w:type="spellStart"/>
-      <w:r>
-        <w:t>klasifikator</w:t>
-      </w:r>
-      <w:proofErr w:type="spellEnd"/>
-      <w:r>
-        <w:t>,</w:t>
+        <w:t>Algoritam koji obavlja klasifikaciju se naziva klasifikator,</w:t>
       </w:r>
       <w:r>
         <w:t xml:space="preserve"> ako postoje samo dvije klase za klasificirati onda se metoda zove „binarna klasifikacija“, ako imamo više klasa metoda se zove „klasifikacija s više klasa“ a ako imamo metodu gdje neki izlaz može imati više klasa pridruženo onda se radi o „klasifikaciji s više oznaka“. Ovaj rad će se baviti sa „klasifikacijom s više klasa“ te morat će pridružiti ulazn</w:t>
@@ -2644,63 +2546,13 @@
       <w:r>
         <w:t xml:space="preserve">Umjetne neuronske mreže (engl. </w:t>
       </w:r>
-      <w:proofErr w:type="spellStart"/>
       <w:r>
         <w:rPr>
           <w:i/>
           <w:iCs/>
         </w:rPr>
-        <w:t>Artificial</w:t>
-      </w:r>
-      <w:proofErr w:type="spellEnd"/>
-      <w:r>
-        <w:rPr>
-          <w:i/>
-          <w:iCs/>
-        </w:rPr>
-        <w:t xml:space="preserve"> </w:t>
-      </w:r>
-      <w:proofErr w:type="spellStart"/>
-      <w:r>
-        <w:rPr>
-          <w:i/>
-          <w:iCs/>
-        </w:rPr>
-        <w:t>neural</w:t>
-      </w:r>
-      <w:proofErr w:type="spellEnd"/>
-      <w:r>
-        <w:rPr>
-          <w:i/>
-          <w:iCs/>
-        </w:rPr>
-        <w:t xml:space="preserve"> </w:t>
-      </w:r>
-      <w:proofErr w:type="spellStart"/>
-      <w:r>
-        <w:rPr>
-          <w:i/>
-          <w:iCs/>
-        </w:rPr>
-        <w:t>networks</w:t>
-      </w:r>
-      <w:proofErr w:type="spellEnd"/>
-      <w:r>
-        <w:rPr>
-          <w:i/>
-          <w:iCs/>
-        </w:rPr>
-        <w:t xml:space="preserve"> – </w:t>
-      </w:r>
-      <w:proofErr w:type="spellStart"/>
-      <w:r>
-        <w:rPr>
-          <w:i/>
-          <w:iCs/>
-        </w:rPr>
-        <w:t>ANNs</w:t>
-      </w:r>
-      <w:proofErr w:type="spellEnd"/>
+        <w:t>Artificial neural networks – ANNs</w:t>
+      </w:r>
       <w:r>
         <w:t xml:space="preserve">) su algoritmi koji se baziraju na </w:t>
       </w:r>
@@ -3222,14 +3074,27 @@
       <w:r>
         <w:t>.[</w:t>
       </w:r>
-      <w:hyperlink r:id="rId16" w:history="1">
-        <w:r>
-          <w:rPr>
-            <w:rStyle w:val="Hyperlink"/>
-          </w:rPr>
-          <w:t>izvor za ovu sekciju</w:t>
-        </w:r>
-      </w:hyperlink>
+      <w:r>
+        <w:fldChar w:fldCharType="begin"/>
+      </w:r>
+      <w:r>
+        <w:instrText xml:space="preserve"> HYPERLINK "https://machinelearningmastery.com/choose-an-activation-function-for-deep-learning/" </w:instrText>
+      </w:r>
+      <w:r>
+        <w:fldChar w:fldCharType="separate"/>
+      </w:r>
+      <w:r>
+        <w:rPr>
+          <w:rStyle w:val="Hyperlink"/>
+        </w:rPr>
+        <w:t>izvor za ovu sekciju</w:t>
+      </w:r>
+      <w:r>
+        <w:rPr>
+          <w:rStyle w:val="Hyperlink"/>
+        </w:rPr>
+        <w:fldChar w:fldCharType="end"/>
+      </w:r>
       <w:r>
         <w:t>]</w:t>
       </w:r>
@@ -4235,13 +4100,13 @@
                     <pic:cNvPicPr/>
                   </pic:nvPicPr>
                   <pic:blipFill>
-                    <a:blip r:embed="rId17">
+                    <a:blip r:embed="rId16">
                       <a:extLst>
                         <a:ext uri="{28A0092B-C50C-407E-A947-70E740481C1C}">
                           <a14:useLocalDpi xmlns:a14="http://schemas.microsoft.com/office/drawing/2010/main" val="0"/>
                         </a:ext>
                         <a:ext uri="{96DAC541-7B7A-43D3-8B79-37D633B846F1}">
-                          <asvg:svgBlip xmlns:asvg="http://schemas.microsoft.com/office/drawing/2016/SVG/main" r:embed="rId18"/>
+                          <asvg:svgBlip xmlns:asvg="http://schemas.microsoft.com/office/drawing/2016/SVG/main" r:embed="rId17"/>
                         </a:ext>
                       </a:extLst>
                     </a:blip>
@@ -4381,7 +4246,7 @@
                     </pic:cNvPicPr>
                   </pic:nvPicPr>
                   <pic:blipFill>
-                    <a:blip r:embed="rId19">
+                    <a:blip r:embed="rId18">
                       <a:extLst>
                         <a:ext uri="{28A0092B-C50C-407E-A947-70E740481C1C}">
                           <a14:useLocalDpi xmlns:a14="http://schemas.microsoft.com/office/drawing/2010/main" val="0"/>
@@ -4474,23 +4339,13 @@
         </w:rPr>
         <w:t xml:space="preserve"> tj. engl. </w:t>
       </w:r>
-      <w:proofErr w:type="spellStart"/>
       <w:r>
         <w:rPr>
           <w:rFonts w:eastAsiaTheme="minorEastAsia"/>
           <w:i/>
           <w:iCs/>
         </w:rPr>
-        <w:t>leaky</w:t>
-      </w:r>
-      <w:proofErr w:type="spellEnd"/>
-      <w:r>
-        <w:rPr>
-          <w:rFonts w:eastAsiaTheme="minorEastAsia"/>
-          <w:i/>
-          <w:iCs/>
-        </w:rPr>
-        <w:t xml:space="preserve"> ReLu</w:t>
+        <w:t>leaky ReLu</w:t>
       </w:r>
       <w:r>
         <w:rPr>
@@ -4875,21 +4730,7 @@
         <w:rPr>
           <w:highlight w:val="yellow"/>
         </w:rPr>
-        <w:t xml:space="preserve">, potrebno je </w:t>
-      </w:r>
-      <w:proofErr w:type="spellStart"/>
-      <w:r>
-        <w:rPr>
-          <w:highlight w:val="yellow"/>
-        </w:rPr>
-        <w:t>odčlaniti</w:t>
-      </w:r>
-      <w:proofErr w:type="spellEnd"/>
-      <w:r>
-        <w:rPr>
-          <w:highlight w:val="yellow"/>
-        </w:rPr>
-        <w:t xml:space="preserve"> i ubaciti ADAM</w:t>
+        <w:t>, potrebno je odčlaniti i ubaciti ADAM</w:t>
       </w:r>
       <w:r>
         <w:t>]]</w:t>
@@ -4903,7 +4744,25 @@
           <w:iCs/>
           <w:lang w:val="en-US"/>
         </w:rPr>
-        <w:t>stochastic gradient descend</w:t>
+        <w:t xml:space="preserve">stochastic </w:t>
+      </w:r>
+      <w:proofErr w:type="gramStart"/>
+      <w:r>
+        <w:rPr>
+          <w:i/>
+          <w:iCs/>
+          <w:lang w:val="en-US"/>
+        </w:rPr>
+        <w:t>gradient</w:t>
+      </w:r>
+      <w:proofErr w:type="gramEnd"/>
+      <w:r>
+        <w:rPr>
+          <w:i/>
+          <w:iCs/>
+          <w:lang w:val="en-US"/>
+        </w:rPr>
+        <w:t xml:space="preserve"> descend</w:t>
       </w:r>
       <w:r>
         <w:t>)</w:t>
@@ -4933,7 +4792,7 @@
       <w:r>
         <w:t>[</w:t>
       </w:r>
-      <w:hyperlink r:id="rId20" w:history="1">
+      <w:hyperlink r:id="rId19" w:history="1">
         <w:r>
           <w:rPr>
             <w:rStyle w:val="Hyperlink"/>
@@ -4967,7 +4826,7 @@
       <w:r>
         <w:t>[</w:t>
       </w:r>
-      <w:hyperlink r:id="rId21" w:anchor="v=onepage&amp;q&amp;f=false" w:history="1">
+      <w:hyperlink r:id="rId20" w:anchor="v=onepage&amp;q&amp;f=false" w:history="1">
         <w:r>
           <w:rPr>
             <w:rStyle w:val="Hyperlink"/>
@@ -5087,7 +4946,7 @@
                     </pic:cNvPicPr>
                   </pic:nvPicPr>
                   <pic:blipFill>
-                    <a:blip r:embed="rId22">
+                    <a:blip r:embed="rId21">
                       <a:extLst>
                         <a:ext uri="{28A0092B-C50C-407E-A947-70E740481C1C}">
                           <a14:useLocalDpi xmlns:a14="http://schemas.microsoft.com/office/drawing/2010/main" val="0"/>
@@ -5126,7 +4985,7 @@
       <w:r>
         <w:t>Slika 2.4.2.1 – Grafički prikaz za utjecaj parametara treninga na pretreniranje[</w:t>
       </w:r>
-      <w:hyperlink r:id="rId23" w:history="1">
+      <w:hyperlink r:id="rId22" w:history="1">
         <w:r>
           <w:rPr>
             <w:rStyle w:val="Hyperlink"/>
@@ -5242,7 +5101,7 @@
       <w:r>
         <w:t xml:space="preserve"> kopija nekog originala iz skupa ili se generira sintetički podatak od originalnih[</w:t>
       </w:r>
-      <w:hyperlink r:id="rId24" w:history="1">
+      <w:hyperlink r:id="rId23" w:history="1">
         <w:r>
           <w:rPr>
             <w:rStyle w:val="Hyperlink"/>
@@ -5251,32 +5110,13 @@
         </w:r>
       </w:hyperlink>
       <w:r>
-        <w:t xml:space="preserve"> za ovo cijelo </w:t>
-      </w:r>
-      <w:proofErr w:type="spellStart"/>
-      <w:r>
-        <w:t>podpoglavlje</w:t>
-      </w:r>
-      <w:proofErr w:type="spellEnd"/>
+        <w:t xml:space="preserve"> za ovo cijelo podpoglavlje</w:t>
+      </w:r>
       <w:r>
         <w:rPr>
           <w:highlight w:val="yellow"/>
         </w:rPr>
-        <w:t xml:space="preserve">? sam izvor ima svoje izvore, možda </w:t>
-      </w:r>
-      <w:proofErr w:type="spellStart"/>
-      <w:r>
-        <w:rPr>
-          <w:highlight w:val="yellow"/>
-        </w:rPr>
-        <w:t>izvucem</w:t>
-      </w:r>
-      <w:proofErr w:type="spellEnd"/>
-      <w:r>
-        <w:rPr>
-          <w:highlight w:val="yellow"/>
-        </w:rPr>
-        <w:t xml:space="preserve"> nest</w:t>
+        <w:t>? sam izvor ima svoje izvore, možda izvucem nest</w:t>
       </w:r>
       <w:r>
         <w:t>].</w:t>
@@ -5285,28 +5125,12 @@
         <w:t xml:space="preserve"> Za kreiranje nasumično transformiranje kopije originala često se koriste jednostavne funkcije kao što su Afine transformacije (rotacija, skaliranje, translacija, refleksija, smicanje</w:t>
       </w:r>
       <w:r>
-        <w:t xml:space="preserve">), transformacije nad </w:t>
-      </w:r>
-      <w:proofErr w:type="spellStart"/>
-      <w:r>
-        <w:t>histogramom</w:t>
-      </w:r>
-      <w:proofErr w:type="spellEnd"/>
-      <w:r>
-        <w:t xml:space="preserve"> (npr. ujednačenje), te mijenjanje svojstva slike kao što su kontrast, svjetlina ili transformacije kao  povećanje oštrine, pomućenje slike i izjednačavanje svjetline.</w:t>
-      </w:r>
-    </w:p>
-    <w:p>
-      <w:r>
-        <w:t xml:space="preserve">Razlog za proširenjem skupa podataka  je poboljšanje generalizacijskog svojstva mreže. Ako se kompleksna mreža trenira nad malim brojem podataka za normalan broj epoha, dogoditi će se </w:t>
-      </w:r>
-      <w:proofErr w:type="spellStart"/>
-      <w:r>
-        <w:t>podtreniranje</w:t>
-      </w:r>
-      <w:proofErr w:type="spellEnd"/>
-      <w:r>
-        <w:t xml:space="preserve"> mreže</w:t>
+        <w:t>), transformacije nad histogramom (npr. ujednačenje), te mijenjanje svojstva slike kao što su kontrast, svjetlina ili transformacije kao  povećanje oštrine, pomućenje slike i izjednačavanje svjetline.</w:t>
+      </w:r>
+    </w:p>
+    <w:p>
+      <w:r>
+        <w:t>Razlog za proširenjem skupa podataka  je poboljšanje generalizacijskog svojstva mreže. Ako se kompleksna mreža trenira nad malim brojem podataka za normalan broj epoha, dogoditi će se podtreniranje mreže</w:t>
       </w:r>
       <w:r>
         <w:t xml:space="preserve"> jer mreža nije dovoljno trenirana da uspješno prepoznaje objekt na slici</w:t>
@@ -5315,15 +5139,7 @@
         <w:t>, ali ako se trenira nad malim brojem podataka za više epoha mreža će početi pamtiti ulazne podatke i dogoditi će se pretreniranje</w:t>
       </w:r>
       <w:r>
-        <w:t xml:space="preserve"> što opet smeta generalizaciji, jer pri treniranju će imati visoku točnost, a pri </w:t>
-      </w:r>
-      <w:proofErr w:type="spellStart"/>
-      <w:r>
-        <w:t>validiranju</w:t>
-      </w:r>
-      <w:proofErr w:type="spellEnd"/>
-      <w:r>
-        <w:t xml:space="preserve"> nisku točnost</w:t>
+        <w:t xml:space="preserve"> što opet smeta generalizaciji, jer pri treniranju će imati visoku točnost, a pri validiranju nisku točnost</w:t>
       </w:r>
       <w:r>
         <w:t>.</w:t>
@@ -5363,7 +5179,7 @@
                     </pic:cNvPicPr>
                   </pic:nvPicPr>
                   <pic:blipFill rotWithShape="1">
-                    <a:blip r:embed="rId25">
+                    <a:blip r:embed="rId24">
                       <a:extLst>
                         <a:ext uri="{28A0092B-C50C-407E-A947-70E740481C1C}">
                           <a14:useLocalDpi xmlns:a14="http://schemas.microsoft.com/office/drawing/2010/main" val="0"/>
@@ -5422,7 +5238,7 @@
                     </pic:cNvPicPr>
                   </pic:nvPicPr>
                   <pic:blipFill>
-                    <a:blip r:embed="rId26" cstate="print">
+                    <a:blip r:embed="rId25" cstate="print">
                       <a:extLst>
                         <a:ext uri="{28A0092B-C50C-407E-A947-70E740481C1C}">
                           <a14:useLocalDpi xmlns:a14="http://schemas.microsoft.com/office/drawing/2010/main" val="0"/>
@@ -5481,13 +5297,8 @@
         <w:jc w:val="center"/>
       </w:pPr>
       <w:r>
-        <w:t xml:space="preserve">Slika </w:t>
-      </w:r>
-      <w:proofErr w:type="spellStart"/>
-      <w:r>
-        <w:t>x.x.x</w:t>
-      </w:r>
-      <w:proofErr w:type="spellEnd"/>
+        <w:t>Slika x.x.x</w:t>
+      </w:r>
       <w:r>
         <w:t xml:space="preserve"> –</w:t>
       </w:r>
@@ -5535,7 +5346,7 @@
                     </pic:cNvPicPr>
                   </pic:nvPicPr>
                   <pic:blipFill>
-                    <a:blip r:embed="rId27">
+                    <a:blip r:embed="rId26">
                       <a:extLst>
                         <a:ext uri="{28A0092B-C50C-407E-A947-70E740481C1C}">
                           <a14:useLocalDpi xmlns:a14="http://schemas.microsoft.com/office/drawing/2010/main" val="0"/>
@@ -5590,7 +5401,7 @@
                     </pic:cNvPicPr>
                   </pic:nvPicPr>
                   <pic:blipFill>
-                    <a:blip r:embed="rId28" cstate="print">
+                    <a:blip r:embed="rId27" cstate="print">
                       <a:extLst>
                         <a:ext uri="{28A0092B-C50C-407E-A947-70E740481C1C}">
                           <a14:useLocalDpi xmlns:a14="http://schemas.microsoft.com/office/drawing/2010/main" val="0"/>
@@ -5650,26 +5461,13 @@
         <w:jc w:val="center"/>
       </w:pPr>
       <w:r>
-        <w:t xml:space="preserve">Slika </w:t>
-      </w:r>
-      <w:proofErr w:type="spellStart"/>
-      <w:r>
-        <w:t>x.x.x</w:t>
-      </w:r>
-      <w:proofErr w:type="spellEnd"/>
-      <w:r>
-        <w:t xml:space="preserve"> – a) Uslikana LEGO kocka 3001, b) Uslikana LEGO kocka 3001 proširena raznim tehnikama</w:t>
-      </w:r>
-    </w:p>
-    <w:p>
-      <w:r>
-        <w:t>Na [</w:t>
-      </w:r>
-      <w:proofErr w:type="spellStart"/>
-      <w:r>
-        <w:t>sinteticko</w:t>
-      </w:r>
-      <w:proofErr w:type="spellEnd"/>
+        <w:t>Slika x.x.x – a) Uslikana LEGO kocka 3001, b) Uslikana LEGO kocka 3001 proširena raznim tehnikama</w:t>
+      </w:r>
+    </w:p>
+    <w:p>
+      <w:r>
+        <w:t>Na [sinteticko</w:t>
+      </w:r>
       <w:r>
         <w:t xml:space="preserve"> a)</w:t>
       </w:r>
@@ -5677,15 +5475,7 @@
         <w:t>] prvoj slici imamo sintetičku sliku modela 3003 LEGO kocke, takva kocka je slikana iz raznih kutova te nije potrebno koristiti</w:t>
       </w:r>
       <w:r>
-        <w:t xml:space="preserve"> transformacije kao što su refleksija, međutim sve ostale se mogu iskoristiti, na slici [</w:t>
-      </w:r>
-      <w:proofErr w:type="spellStart"/>
-      <w:r>
-        <w:t>sinteticko</w:t>
-      </w:r>
-      <w:proofErr w:type="spellEnd"/>
-      <w:r>
-        <w:t xml:space="preserve"> b)] se vidi polje istog modela ali prošireno raznim tehnikama</w:t>
+        <w:t xml:space="preserve"> transformacije kao što su refleksija, međutim sve ostale se mogu iskoristiti, na slici [sinteticko b)] se vidi polje istog modela ali prošireno raznim tehnikama</w:t>
       </w:r>
       <w:r>
         <w:t xml:space="preserve">. Za uslikane [uslikano a)] se mogu koristiti </w:t>
@@ -5750,7 +5540,6 @@
       <w:r>
         <w:t xml:space="preserve">Nasumično povećanje (engl. </w:t>
       </w:r>
-      <w:proofErr w:type="spellStart"/>
       <w:r>
         <w:rPr>
           <w:i/>
@@ -5758,7 +5547,6 @@
         </w:rPr>
         <w:t>zoom</w:t>
       </w:r>
-      <w:proofErr w:type="spellEnd"/>
       <w:r>
         <w:t xml:space="preserve">) slike, maksimalno </w:t>
       </w:r>
@@ -5896,7 +5684,7 @@
                     </pic:cNvPicPr>
                   </pic:nvPicPr>
                   <pic:blipFill>
-                    <a:blip r:embed="rId27">
+                    <a:blip r:embed="rId26">
                       <a:extLst>
                         <a:ext uri="{28A0092B-C50C-407E-A947-70E740481C1C}">
                           <a14:useLocalDpi xmlns:a14="http://schemas.microsoft.com/office/drawing/2010/main" val="0"/>
@@ -5979,7 +5767,7 @@
                     </pic:cNvPicPr>
                   </pic:nvPicPr>
                   <pic:blipFill>
-                    <a:blip r:embed="rId29">
+                    <a:blip r:embed="rId28">
                       <a:extLst>
                         <a:ext uri="{28A0092B-C50C-407E-A947-70E740481C1C}">
                           <a14:useLocalDpi xmlns:a14="http://schemas.microsoft.com/office/drawing/2010/main" val="0"/>
@@ -6035,6 +5823,50 @@
       <w:r>
         <w:t>.2 se vidi slika umjetno generirane LEGO kocke koristeći program Blender[</w:t>
       </w:r>
+      <w:hyperlink r:id="rId29" w:history="1">
+        <w:r>
+          <w:rPr>
+            <w:rStyle w:val="Hyperlink"/>
+          </w:rPr>
+          <w:t>izvor</w:t>
+        </w:r>
+      </w:hyperlink>
+      <w:r>
+        <w:t xml:space="preserve">]. Odmah su uočljive razlike kao što su drugačija pozadina i drugačija tekstura LEGO kocke. U ovom koraku </w:t>
+      </w:r>
+      <w:r>
+        <w:t>bi osoba trebala odabrati jedno od dva puta: generirati podatke na takav način da su značajke modela što vidljivije</w:t>
+      </w:r>
+      <w:r>
+        <w:t xml:space="preserve"> ili generirati umjetne podatke da što više liče pravim podatcima (lažni podatci)</w:t>
+      </w:r>
+      <w:r>
+        <w:t>.</w:t>
+      </w:r>
+    </w:p>
+    <w:p>
+      <w:r>
+        <w:t xml:space="preserve">Prvi slučaj se koristi za istraživanje mogućnosti mreže, kada osoba ima želju istražiti koristi mreže koja je trenirana nad nekim objektom, za početak može generirati jednostavne umjetne podatke da pregleda koliko je mreža efektivna u predviđanju klase. Nakon toga bi se postupilo nabava slika ciljanog objekta te može se prijeći na treniranje za pravi svijet ili se može postupiti </w:t>
+      </w:r>
+      <w:r>
+        <w:t>drugim</w:t>
+      </w:r>
+      <w:r>
+        <w:t xml:space="preserve"> slučajem ako nedostaje dovoljno slika za treniranje.</w:t>
+      </w:r>
+    </w:p>
+    <w:p>
+      <w:r>
+        <w:t>Drugi</w:t>
+      </w:r>
+      <w:r>
+        <w:t xml:space="preserve"> slučaj bi se koristio kada imamo jako malen broj uzoraka iz pravog svijeta, ali želja je da se mreža koristi u pravom svijetu. Osoba mora pažljivo generirati slike sa raznim parametrima postavljenim da što bolje oponašaju „oko“ u pravom svijetu, pazeći na pozadinu slike, izvore svijetla, materijal i teksturu LEGO kocke i slično.</w:t>
+      </w:r>
+    </w:p>
+    <w:p>
+      <w:r>
+        <w:t>Umjetni podatci imaju općenito široki raspon svrha za koje se mogu koristiti [</w:t>
+      </w:r>
       <w:hyperlink r:id="rId30" w:history="1">
         <w:r>
           <w:rPr>
@@ -6044,50 +5876,6 @@
         </w:r>
       </w:hyperlink>
       <w:r>
-        <w:t xml:space="preserve">]. Odmah su uočljive razlike kao što su drugačija pozadina i drugačija tekstura LEGO kocke. U ovom koraku </w:t>
-      </w:r>
-      <w:r>
-        <w:t>bi osoba trebala odabrati jedno od dva puta: generirati podatke na takav način da su značajke modela što vidljivije</w:t>
-      </w:r>
-      <w:r>
-        <w:t xml:space="preserve"> ili generirati umjetne podatke da što više liče pravim podatcima (lažni podatci)</w:t>
-      </w:r>
-      <w:r>
-        <w:t>.</w:t>
-      </w:r>
-    </w:p>
-    <w:p>
-      <w:r>
-        <w:t xml:space="preserve">Prvi slučaj se koristi za istraživanje mogućnosti mreže, kada osoba ima želju istražiti koristi mreže koja je trenirana nad nekim objektom, za početak može generirati jednostavne umjetne podatke da pregleda koliko je mreža efektivna u predviđanju klase. Nakon toga bi se postupilo nabava slika ciljanog objekta te može se prijeći na treniranje za pravi svijet ili se može postupiti </w:t>
-      </w:r>
-      <w:r>
-        <w:t>drugim</w:t>
-      </w:r>
-      <w:r>
-        <w:t xml:space="preserve"> slučajem ako nedostaje dovoljno slika za treniranje.</w:t>
-      </w:r>
-    </w:p>
-    <w:p>
-      <w:r>
-        <w:t>Drugi</w:t>
-      </w:r>
-      <w:r>
-        <w:t xml:space="preserve"> slučaj bi se koristio kada imamo jako malen broj uzoraka iz pravog svijeta, ali želja je da se mreža koristi u pravom svijetu. Osoba mora pažljivo generirati slike sa raznim parametrima postavljenim da što bolje oponašaju „oko“ u pravom svijetu, pazeći na pozadinu slike, izvore svijetla, materijal i teksturu LEGO kocke i slično.</w:t>
-      </w:r>
-    </w:p>
-    <w:p>
-      <w:r>
-        <w:t>Umjetni podatci imaju općenito široki raspon svrha za koje se mogu koristiti [</w:t>
-      </w:r>
-      <w:hyperlink r:id="rId31" w:history="1">
-        <w:r>
-          <w:rPr>
-            <w:rStyle w:val="Hyperlink"/>
-          </w:rPr>
-          <w:t>izvor</w:t>
-        </w:r>
-      </w:hyperlink>
-      <w:r>
         <w:t>] te najčešće pojednostavljuju i pojeftinjuju operacije za koje su vezane, u slučaju ovog rada se ne mora par dana slikati par LEGO kocaka, nego je moguće generirati sve slike u raznim uvjetima, mogu biti sa raznim pozadinama, mogu dijelovi kocaka biti skriveni, svijetlo na kockama se može namještati, slike se mogu generirati oštećene kao simulacija slikanja u pravom svijetu (primjer je generirana slika sa pomućenjem u nekom smjeru, kao da je osoba koja je slikala micala kameru pri slikanju).</w:t>
       </w:r>
       <w:r>
@@ -6137,6 +5925,144 @@
       </w:r>
       <w:r>
         <w:t>]]</w:t>
+      </w:r>
+    </w:p>
+    <w:p>
+      <w:pPr>
+        <w:jc w:val="center"/>
+      </w:pPr>
+      <w:r>
+        <w:lastRenderedPageBreak/>
+        <w:drawing>
+          <wp:inline distT="0" distB="0" distL="0" distR="0" wp14:anchorId="272155B1" wp14:editId="44E122DE">
+            <wp:extent cx="4182059" cy="2524477"/>
+            <wp:effectExtent l="0" t="0" r="9525" b="0"/>
+            <wp:docPr id="10" name="Picture 10"/>
+            <wp:cNvGraphicFramePr>
+              <a:graphicFrameLocks xmlns:a="http://schemas.openxmlformats.org/drawingml/2006/main" noChangeAspect="1"/>
+            </wp:cNvGraphicFramePr>
+            <a:graphic xmlns:a="http://schemas.openxmlformats.org/drawingml/2006/main">
+              <a:graphicData uri="http://schemas.openxmlformats.org/drawingml/2006/picture">
+                <pic:pic xmlns:pic="http://schemas.openxmlformats.org/drawingml/2006/picture">
+                  <pic:nvPicPr>
+                    <pic:cNvPr id="1" name=""/>
+                    <pic:cNvPicPr/>
+                  </pic:nvPicPr>
+                  <pic:blipFill>
+                    <a:blip r:embed="rId31"/>
+                    <a:stretch>
+                      <a:fillRect/>
+                    </a:stretch>
+                  </pic:blipFill>
+                  <pic:spPr>
+                    <a:xfrm>
+                      <a:off x="0" y="0"/>
+                      <a:ext cx="4182059" cy="2524477"/>
+                    </a:xfrm>
+                    <a:prstGeom prst="rect">
+                      <a:avLst/>
+                    </a:prstGeom>
+                  </pic:spPr>
+                </pic:pic>
+              </a:graphicData>
+            </a:graphic>
+          </wp:inline>
+        </w:drawing>
+      </w:r>
+    </w:p>
+    <w:p>
+      <w:pPr>
+        <w:jc w:val="center"/>
+      </w:pPr>
+      <w:r>
+        <w:t>Slika x.x.x – Isječak iz Blenderovog 3D ViewPort-a za prikaz lokacija objekt</w:t>
+      </w:r>
+      <w:r>
+        <w:t>a, svjetla i kamere</w:t>
+      </w:r>
+    </w:p>
+    <w:p>
+      <w:r>
+        <w:t xml:space="preserve">Sintetički podatci za ovaj rad se generiraju u Blenderu koristeći skriptu koja uslika zadani model iz raznih kutova, te slike imaju dva svjetlosna izvora u blizu sredine ali su za jednu jedinicu odmaknutu svaka u svoju stranu (na Slici x.x.x se vidi da su odmaknute od centra 4 jedinice, u stranu pomaknute za 1 jedinicu te visoko/duboko postavljeno 6 jedinica). LEGO modeli se skaliraju tako imaju točan odnos veličine međusobno (npr. model 3001 2x4 kocka je dva puta veća nego model 3003 2x2 kocka i to se u slikama jasno vidi) i uslikane su sa jednakom udaljenošću od kamere. LEGO modeli su nasumično obojani od par odabranih boja, kao što su plava, ružičasta, siva, itd., neuronske mreže moraju biti otporne na različite boje u slikama, iako jedan mogući zaobilazak problema je da se slike prije treniranja pretvore u slike sivih tonova. </w:t>
+      </w:r>
+    </w:p>
+    <w:p>
+      <w:pPr>
+        <w:jc w:val="center"/>
+      </w:pPr>
+      <w:r>
+        <w:drawing>
+          <wp:inline distT="0" distB="0" distL="0" distR="0" wp14:anchorId="6AECD3CF" wp14:editId="03E08780">
+            <wp:extent cx="1523689" cy="2248852"/>
+            <wp:effectExtent l="0" t="0" r="635" b="0"/>
+            <wp:docPr id="14" name="Picture 14"/>
+            <wp:cNvGraphicFramePr>
+              <a:graphicFrameLocks xmlns:a="http://schemas.openxmlformats.org/drawingml/2006/main" noChangeAspect="1"/>
+            </wp:cNvGraphicFramePr>
+            <a:graphic xmlns:a="http://schemas.openxmlformats.org/drawingml/2006/main">
+              <a:graphicData uri="http://schemas.openxmlformats.org/drawingml/2006/picture">
+                <pic:pic xmlns:pic="http://schemas.openxmlformats.org/drawingml/2006/picture">
+                  <pic:nvPicPr>
+                    <pic:cNvPr id="14" name="Picture 14"/>
+                    <pic:cNvPicPr/>
+                  </pic:nvPicPr>
+                  <pic:blipFill>
+                    <a:blip r:embed="rId32" cstate="print">
+                      <a:extLst>
+                        <a:ext uri="{28A0092B-C50C-407E-A947-70E740481C1C}">
+                          <a14:useLocalDpi xmlns:a14="http://schemas.microsoft.com/office/drawing/2010/main" val="0"/>
+                        </a:ext>
+                      </a:extLst>
+                    </a:blip>
+                    <a:stretch>
+                      <a:fillRect/>
+                    </a:stretch>
+                  </pic:blipFill>
+                  <pic:spPr>
+                    <a:xfrm>
+                      <a:off x="0" y="0"/>
+                      <a:ext cx="1523689" cy="2248852"/>
+                    </a:xfrm>
+                    <a:prstGeom prst="rect">
+                      <a:avLst/>
+                    </a:prstGeom>
+                  </pic:spPr>
+                </pic:pic>
+              </a:graphicData>
+            </a:graphic>
+          </wp:inline>
+        </w:drawing>
+      </w:r>
+    </w:p>
+    <w:p>
+      <w:pPr>
+        <w:jc w:val="center"/>
+      </w:pPr>
+      <w:r>
+        <w:t xml:space="preserve">Slika x.x.x – Prikaz </w:t>
+      </w:r>
+      <w:r>
+        <w:t>načina kretanja kamere u Blenderu</w:t>
+      </w:r>
+    </w:p>
+    <w:p>
+      <w:pPr>
+        <w:rPr>
+          <w:rFonts w:eastAsiaTheme="minorEastAsia"/>
+        </w:rPr>
+      </w:pPr>
+      <w:r>
+        <w:lastRenderedPageBreak/>
+        <w:t>Kamera slika model počevši od skroz gore (slika</w:t>
+      </w:r>
+      <w:r>
+        <w:t xml:space="preserve"> x.x.x</w:t>
+      </w:r>
+      <w:r>
+        <w:t>), te u zadanim koracima</w:t>
+      </w:r>
+      <w:r>
+        <w:t xml:space="preserve"> se kreće sferično oko modela prema dolje. Kako prolazi tako kamera „slika“ model, te generirane slike sprema za daljnje korištenje u treniranju.</w:t>
       </w:r>
     </w:p>
     <w:p>
@@ -6149,23 +6075,12 @@
       </w:pPr>
       <w:bookmarkStart w:id="12" w:name="_Toc76032677"/>
       <w:r>
-        <w:lastRenderedPageBreak/>
-        <w:t xml:space="preserve">Python, </w:t>
-      </w:r>
-      <w:proofErr w:type="spellStart"/>
-      <w:r>
-        <w:t>Keras</w:t>
-      </w:r>
-      <w:proofErr w:type="spellEnd"/>
-      <w:r>
-        <w:t xml:space="preserve">, </w:t>
-      </w:r>
-      <w:proofErr w:type="spellStart"/>
-      <w:r>
-        <w:t>PlaidML</w:t>
+        <w:t>Python, Keras</w:t>
+      </w:r>
+      <w:r>
+        <w:t>, PlaidML</w:t>
       </w:r>
       <w:bookmarkEnd w:id="12"/>
-      <w:proofErr w:type="spellEnd"/>
     </w:p>
     <w:p>
       <w:pPr>
@@ -6183,41 +6098,6 @@
       </w:r>
       <w:r>
         <w:t xml:space="preserve"> [</w:t>
-      </w:r>
-      <w:hyperlink r:id="rId32" w:history="1">
-        <w:r>
-          <w:rPr>
-            <w:rStyle w:val="Hyperlink"/>
-          </w:rPr>
-          <w:t>izvor</w:t>
-        </w:r>
-      </w:hyperlink>
-      <w:r>
-        <w:t xml:space="preserve">] programskom jeziku koristeći biblioteke </w:t>
-      </w:r>
-      <w:proofErr w:type="spellStart"/>
-      <w:r>
-        <w:rPr>
-          <w:i/>
-          <w:iCs/>
-        </w:rPr>
-        <w:t>Tensorflow</w:t>
-      </w:r>
-      <w:proofErr w:type="spellEnd"/>
-      <w:r>
-        <w:t xml:space="preserve"> i </w:t>
-      </w:r>
-      <w:proofErr w:type="spellStart"/>
-      <w:r>
-        <w:rPr>
-          <w:i/>
-          <w:iCs/>
-        </w:rPr>
-        <w:t>Keras</w:t>
-      </w:r>
-      <w:proofErr w:type="spellEnd"/>
-      <w:r>
-        <w:t xml:space="preserve"> koje služe za programiranje strojnog učenja [</w:t>
       </w:r>
       <w:hyperlink r:id="rId33" w:history="1">
         <w:r>
@@ -6228,336 +6108,27 @@
         </w:r>
       </w:hyperlink>
       <w:r>
-        <w:t xml:space="preserve">]. Strojno učenje preko spomenutih biblioteka se može provoditi preko procesora ili grafičke kartice, te korištenje grafičke kartice za treniranje modela je brža opcija naspram procesora (deset puta brže ili </w:t>
-      </w:r>
-      <w:r>
-        <w:t xml:space="preserve">čak </w:t>
-      </w:r>
-      <w:r>
-        <w:t>više).</w:t>
-      </w:r>
-      <w:r>
-        <w:t xml:space="preserve"> Međutim, treniranje preko grafičke kartice se tradicionalno odvijalo na Nvidia grafičkim karticama jer biblioteke su pisane sa naredbama specifično za te kartice, te za to služi </w:t>
-      </w:r>
-      <w:proofErr w:type="spellStart"/>
+        <w:t xml:space="preserve">] programskom jeziku koristeći biblioteke </w:t>
+      </w:r>
       <w:r>
         <w:rPr>
           <w:i/>
           <w:iCs/>
         </w:rPr>
-        <w:t>PlaidML</w:t>
-      </w:r>
-      <w:proofErr w:type="spellEnd"/>
-      <w:r>
-        <w:t>.</w:t>
-      </w:r>
-    </w:p>
-    <w:p>
-      <w:proofErr w:type="spellStart"/>
+        <w:t>Tensorflow</w:t>
+      </w:r>
+      <w:r>
+        <w:t xml:space="preserve"> i </w:t>
+      </w:r>
       <w:r>
         <w:rPr>
           <w:i/>
           <w:iCs/>
         </w:rPr>
-        <w:t>PlaidML</w:t>
-      </w:r>
-      <w:proofErr w:type="spellEnd"/>
-      <w:r>
-        <w:t xml:space="preserve"> je biblioteka koja se veže za </w:t>
-      </w:r>
-      <w:proofErr w:type="spellStart"/>
-      <w:r>
-        <w:rPr>
-          <w:i/>
-          <w:iCs/>
-        </w:rPr>
         <w:t>Keras</w:t>
       </w:r>
-      <w:proofErr w:type="spellEnd"/>
-      <w:r>
-        <w:t xml:space="preserve"> biblioteku na takav način da dopušta raznim grafičkim karticama, kao što su Intel-ove integrirane kartice ili AMD kartice, da preuzmu istu funkciju kao i Nvidia grafičke kartice te ono nam prevodi i kompilira sve njihove naredbe u naredbe koje ostale grafičke kartice razumiju.</w:t>
-      </w:r>
-    </w:p>
-    <w:p>
-      <w:proofErr w:type="spellStart"/>
-      <w:r>
-        <w:rPr>
-          <w:i/>
-          <w:iCs/>
-        </w:rPr>
-        <w:t>Keras</w:t>
-      </w:r>
-      <w:proofErr w:type="spellEnd"/>
-      <w:r>
-        <w:t xml:space="preserve"> je biblioteka koja je nastavak na </w:t>
-      </w:r>
-      <w:proofErr w:type="spellStart"/>
-      <w:r>
-        <w:rPr>
-          <w:i/>
-          <w:iCs/>
-        </w:rPr>
-        <w:t>Tensorflow</w:t>
-      </w:r>
-      <w:proofErr w:type="spellEnd"/>
-      <w:r>
-        <w:t xml:space="preserve"> biblioteku, ono služi kao</w:t>
-      </w:r>
-      <w:r>
-        <w:t xml:space="preserve"> posrednik između programera i </w:t>
-      </w:r>
-      <w:proofErr w:type="spellStart"/>
-      <w:r>
-        <w:rPr>
-          <w:i/>
-          <w:iCs/>
-        </w:rPr>
-        <w:t>Tensorflow</w:t>
-      </w:r>
-      <w:proofErr w:type="spellEnd"/>
-      <w:r>
-        <w:t xml:space="preserve"> biblioteke te time uvelike olakšava programiranje</w:t>
-      </w:r>
-      <w:r>
-        <w:t xml:space="preserve"> i </w:t>
-      </w:r>
-      <w:r>
-        <w:t>namještanje</w:t>
-      </w:r>
-      <w:r>
-        <w:t xml:space="preserve"> modela</w:t>
-      </w:r>
-      <w:r>
-        <w:t xml:space="preserve"> </w:t>
-      </w:r>
-      <w:r>
-        <w:t>te</w:t>
-      </w:r>
-      <w:r>
-        <w:t xml:space="preserve"> snalaženje u kodu.</w:t>
-      </w:r>
-    </w:p>
-    <w:p>
-      <w:r>
-        <w:t>[[</w:t>
-      </w:r>
-      <w:r>
-        <w:rPr>
-          <w:highlight w:val="yellow"/>
-        </w:rPr>
-        <w:t xml:space="preserve">TODO: </w:t>
-      </w:r>
-      <w:proofErr w:type="spellStart"/>
-      <w:r>
-        <w:rPr>
-          <w:highlight w:val="yellow"/>
-        </w:rPr>
-        <w:t>Github</w:t>
-      </w:r>
-      <w:proofErr w:type="spellEnd"/>
-      <w:r>
-        <w:rPr>
-          <w:highlight w:val="yellow"/>
-        </w:rPr>
-        <w:t xml:space="preserve"> link na stvari ovog rada ovdje</w:t>
-      </w:r>
-      <w:r>
-        <w:rPr>
-          <w:highlight w:val="yellow"/>
-        </w:rPr>
-        <w:t xml:space="preserve">, možda još dodatne stvari ubaciti ali to planiram napraviti u </w:t>
-      </w:r>
-      <w:r>
-        <w:rPr>
-          <w:highlight w:val="yellow"/>
-        </w:rPr>
-        <w:t>sljedećem</w:t>
-      </w:r>
-      <w:r>
-        <w:rPr>
-          <w:highlight w:val="yellow"/>
-        </w:rPr>
-        <w:t xml:space="preserve"> poglavlju</w:t>
-      </w:r>
-      <w:r>
-        <w:t>]]</w:t>
-      </w:r>
-    </w:p>
-    <w:p>
-      <w:pPr>
-        <w:spacing w:line="259" w:lineRule="auto"/>
-        <w:jc w:val="left"/>
-      </w:pPr>
-      <w:r>
-        <w:br w:type="page"/>
-      </w:r>
-    </w:p>
-    <w:p>
-      <w:pPr>
-        <w:pStyle w:val="Heading1"/>
-        <w:numPr>
-          <w:ilvl w:val="0"/>
-          <w:numId w:val="4"/>
-        </w:numPr>
-      </w:pPr>
-      <w:bookmarkStart w:id="13" w:name="_Toc76032678"/>
-      <w:r>
-        <w:lastRenderedPageBreak/>
-        <w:t>[[Treće poglavlje – prvi postupak</w:t>
-      </w:r>
-      <w:r>
-        <w:t xml:space="preserve"> za </w:t>
-      </w:r>
-      <w:proofErr w:type="spellStart"/>
-      <w:r>
-        <w:t>state</w:t>
-      </w:r>
-      <w:proofErr w:type="spellEnd"/>
-      <w:r>
-        <w:t xml:space="preserve"> </w:t>
-      </w:r>
-      <w:proofErr w:type="spellStart"/>
-      <w:r>
-        <w:t>of</w:t>
-      </w:r>
-      <w:proofErr w:type="spellEnd"/>
-      <w:r>
-        <w:t xml:space="preserve"> </w:t>
-      </w:r>
-      <w:proofErr w:type="spellStart"/>
-      <w:r>
-        <w:t>the</w:t>
-      </w:r>
-      <w:proofErr w:type="spellEnd"/>
-      <w:r>
-        <w:t xml:space="preserve"> art</w:t>
-      </w:r>
-      <w:r>
-        <w:t>]]</w:t>
-      </w:r>
-      <w:bookmarkEnd w:id="13"/>
-    </w:p>
-    <w:p>
-      <w:pPr>
-        <w:ind w:firstLine="390"/>
-      </w:pPr>
-      <w:r>
-        <w:t>[[</w:t>
-      </w:r>
-      <w:r>
-        <w:rPr>
-          <w:highlight w:val="yellow"/>
-        </w:rPr>
-        <w:t xml:space="preserve">Ovdje bi trebao </w:t>
-      </w:r>
-      <w:r>
-        <w:rPr>
-          <w:highlight w:val="yellow"/>
-        </w:rPr>
-        <w:t xml:space="preserve">krenuti </w:t>
-      </w:r>
-      <w:r>
-        <w:rPr>
-          <w:highlight w:val="yellow"/>
-        </w:rPr>
-        <w:t xml:space="preserve">opisati </w:t>
-      </w:r>
-      <w:proofErr w:type="spellStart"/>
-      <w:r>
-        <w:rPr>
-          <w:i/>
-          <w:iCs/>
-          <w:highlight w:val="yellow"/>
-        </w:rPr>
-        <w:t>state</w:t>
-      </w:r>
-      <w:proofErr w:type="spellEnd"/>
-      <w:r>
-        <w:rPr>
-          <w:i/>
-          <w:iCs/>
-          <w:highlight w:val="yellow"/>
-        </w:rPr>
-        <w:t xml:space="preserve"> </w:t>
-      </w:r>
-      <w:proofErr w:type="spellStart"/>
-      <w:r>
-        <w:rPr>
-          <w:i/>
-          <w:iCs/>
-          <w:highlight w:val="yellow"/>
-        </w:rPr>
-        <w:t>of</w:t>
-      </w:r>
-      <w:proofErr w:type="spellEnd"/>
-      <w:r>
-        <w:rPr>
-          <w:i/>
-          <w:iCs/>
-          <w:highlight w:val="yellow"/>
-        </w:rPr>
-        <w:t xml:space="preserve"> </w:t>
-      </w:r>
-      <w:proofErr w:type="spellStart"/>
-      <w:r>
-        <w:rPr>
-          <w:i/>
-          <w:iCs/>
-          <w:highlight w:val="yellow"/>
-        </w:rPr>
-        <w:t>the</w:t>
-      </w:r>
-      <w:proofErr w:type="spellEnd"/>
-      <w:r>
-        <w:rPr>
-          <w:i/>
-          <w:iCs/>
-          <w:highlight w:val="yellow"/>
-        </w:rPr>
-        <w:t xml:space="preserve"> art</w:t>
-      </w:r>
-      <w:r>
-        <w:rPr>
-          <w:highlight w:val="yellow"/>
-        </w:rPr>
-        <w:t xml:space="preserve">, na koji </w:t>
-      </w:r>
-      <w:proofErr w:type="spellStart"/>
-      <w:r>
-        <w:rPr>
-          <w:highlight w:val="yellow"/>
-        </w:rPr>
-        <w:t>nacin</w:t>
-      </w:r>
-      <w:proofErr w:type="spellEnd"/>
-      <w:r>
-        <w:rPr>
-          <w:highlight w:val="yellow"/>
-        </w:rPr>
-        <w:t>?</w:t>
-      </w:r>
-      <w:r>
-        <w:t>]]</w:t>
-      </w:r>
-      <w:r>
-        <w:t>Klasificiranje</w:t>
-      </w:r>
-      <w:r>
-        <w:t xml:space="preserve"> </w:t>
-      </w:r>
-      <w:r>
-        <w:t>slika su ljudi izvodili već duže vrijeme</w:t>
-      </w:r>
-      <w:r>
-        <w:t xml:space="preserve">, </w:t>
-      </w:r>
-      <w:proofErr w:type="spellStart"/>
-      <w:r>
-        <w:t>AlexNet</w:t>
-      </w:r>
-      <w:proofErr w:type="spellEnd"/>
-      <w:r>
-        <w:t>[</w:t>
+      <w:r>
+        <w:t xml:space="preserve"> koje služe za programiranje strojnog učenja [</w:t>
       </w:r>
       <w:hyperlink r:id="rId34" w:history="1">
         <w:r>
@@ -6568,91 +6139,224 @@
         </w:r>
       </w:hyperlink>
       <w:r>
-        <w:t>] je jedan primjer neuronske mreže koja je 201</w:t>
-      </w:r>
-      <w:r>
-        <w:t>2</w:t>
-      </w:r>
-      <w:r>
-        <w:t xml:space="preserve">. godine u </w:t>
-      </w:r>
-      <w:proofErr w:type="spellStart"/>
-      <w:r>
-        <w:t>ImageNet</w:t>
-      </w:r>
-      <w:proofErr w:type="spellEnd"/>
-      <w:r>
-        <w:t xml:space="preserve"> natjecanju široko </w:t>
-      </w:r>
-      <w:proofErr w:type="spellStart"/>
-      <w:r>
-        <w:t>pojasnog</w:t>
-      </w:r>
-      <w:proofErr w:type="spellEnd"/>
-      <w:r>
-        <w:t xml:space="preserve"> prepoznavanja postigla prvo mjesto, pobijedivši drugo mjesto za više od 10% manje grešaka u 5 najvećih kategorija koje predstavljaju greške[[</w:t>
+        <w:t xml:space="preserve">]. Strojno učenje preko spomenutih biblioteka se može provoditi preko procesora ili grafičke kartice, te korištenje grafičke kartice za treniranje modela je brža opcija naspram procesora (deset puta brže ili </w:t>
+      </w:r>
+      <w:r>
+        <w:t xml:space="preserve">čak </w:t>
+      </w:r>
+      <w:r>
+        <w:t>više).</w:t>
+      </w:r>
+      <w:r>
+        <w:t xml:space="preserve"> Međutim, treniranje preko grafičke kartice se tradicionalno odvijalo na Nvidia grafičkim karticama jer biblioteke su pisane sa naredbama specifično za te kartice, te za to služi </w:t>
+      </w:r>
+      <w:r>
+        <w:rPr>
+          <w:i/>
+          <w:iCs/>
+        </w:rPr>
+        <w:t>PlaidML</w:t>
+      </w:r>
+      <w:r>
+        <w:t>.</w:t>
+      </w:r>
+    </w:p>
+    <w:p>
+      <w:r>
+        <w:rPr>
+          <w:i/>
+          <w:iCs/>
+        </w:rPr>
+        <w:t>PlaidML</w:t>
+      </w:r>
+      <w:r>
+        <w:t xml:space="preserve"> je biblioteka koja se veže za </w:t>
+      </w:r>
+      <w:r>
+        <w:rPr>
+          <w:i/>
+          <w:iCs/>
+        </w:rPr>
+        <w:t>Keras</w:t>
+      </w:r>
+      <w:r>
+        <w:t xml:space="preserve"> biblioteku na takav način da dopušta raznim grafičkim karticama, kao što su Intel-ove integrirane kartice ili AMD kartice, da preuzmu istu funkciju kao i Nvidia grafičke kartice te ono nam prevodi i kompilira sve njihove naredbe u naredbe koje ostale grafičke kartice razumiju.</w:t>
+      </w:r>
+    </w:p>
+    <w:p>
+      <w:r>
+        <w:rPr>
+          <w:i/>
+          <w:iCs/>
+        </w:rPr>
+        <w:t>Keras</w:t>
+      </w:r>
+      <w:r>
+        <w:t xml:space="preserve"> je biblioteka koja je nastavak na </w:t>
+      </w:r>
+      <w:r>
+        <w:rPr>
+          <w:i/>
+          <w:iCs/>
+        </w:rPr>
+        <w:t>Tensorflow</w:t>
+      </w:r>
+      <w:r>
+        <w:t xml:space="preserve"> biblioteku, ono služi kao</w:t>
+      </w:r>
+      <w:r>
+        <w:t xml:space="preserve"> posrednik između programera i </w:t>
+      </w:r>
+      <w:r>
+        <w:rPr>
+          <w:i/>
+          <w:iCs/>
+        </w:rPr>
+        <w:t>Tensorflow</w:t>
+      </w:r>
+      <w:r>
+        <w:t xml:space="preserve"> biblioteke te time uvelike olakšava programiranje</w:t>
+      </w:r>
+      <w:r>
+        <w:t xml:space="preserve"> i </w:t>
+      </w:r>
+      <w:r>
+        <w:t>namještanje</w:t>
+      </w:r>
+      <w:r>
+        <w:t xml:space="preserve"> modela</w:t>
+      </w:r>
+      <w:r>
+        <w:t xml:space="preserve"> </w:t>
+      </w:r>
+      <w:r>
+        <w:t>te</w:t>
+      </w:r>
+      <w:r>
+        <w:t xml:space="preserve"> snalaženje u kodu.</w:t>
+      </w:r>
+    </w:p>
+    <w:p>
+      <w:r>
+        <w:t>[[</w:t>
       </w:r>
       <w:r>
         <w:rPr>
           <w:highlight w:val="yellow"/>
         </w:rPr>
-        <w:t xml:space="preserve">top-5 </w:t>
-      </w:r>
-      <w:proofErr w:type="spellStart"/>
+        <w:t xml:space="preserve">TODO: </w:t>
+      </w:r>
       <w:r>
         <w:rPr>
           <w:highlight w:val="yellow"/>
         </w:rPr>
-        <w:t>error</w:t>
-      </w:r>
-      <w:proofErr w:type="spellEnd"/>
+        <w:t>Github link na stvari ovog rada ovdje</w:t>
+      </w:r>
       <w:r>
         <w:rPr>
           <w:highlight w:val="yellow"/>
         </w:rPr>
-        <w:t xml:space="preserve"> prevesti ljepše?</w:t>
+        <w:t xml:space="preserve">, možda još dodatne stvari ubaciti ali to planiram napraviti u </w:t>
+      </w:r>
+      <w:r>
+        <w:rPr>
+          <w:highlight w:val="yellow"/>
+        </w:rPr>
+        <w:t>sljedećem</w:t>
+      </w:r>
+      <w:r>
+        <w:rPr>
+          <w:highlight w:val="yellow"/>
+        </w:rPr>
+        <w:t xml:space="preserve"> poglavlju</w:t>
       </w:r>
       <w:r>
         <w:t>]]</w:t>
       </w:r>
-      <w:r>
-        <w:t>, najviše jer su koristili treniranje preko grafičkih kartica</w:t>
-      </w:r>
-      <w:r>
-        <w:t xml:space="preserve">. Ovo je privuklo </w:t>
-      </w:r>
-      <w:r>
-        <w:t xml:space="preserve">globalnu pozornost prema </w:t>
-      </w:r>
-      <w:r>
-        <w:t xml:space="preserve">koristi </w:t>
-      </w:r>
-      <w:r>
-        <w:t>područj</w:t>
-      </w:r>
-      <w:r>
-        <w:t>a</w:t>
-      </w:r>
-      <w:r>
-        <w:t xml:space="preserve"> umjetnog učenja i umjetne inteligencije te </w:t>
-      </w:r>
-      <w:r>
-        <w:t xml:space="preserve">ubrzo je </w:t>
-      </w:r>
-      <w:r>
-        <w:t>krenulo napredovanje tih tehnologija.</w:t>
-      </w:r>
-      <w:r>
-        <w:t xml:space="preserve"> Dan danas </w:t>
-      </w:r>
-      <w:r>
-        <w:t>se rezultati tehnologija nalaze u raznim poljima svakodnevnice, kamere koriste tehnologije prepoznavanja lica i aktivnog stabiliziranja videosnimke, doktori sa modelima mogu lakše uočiti bolesti na raznim vrstama snimaka, od EKG do rendgenskih slika</w:t>
-      </w:r>
-      <w:r>
-        <w:t xml:space="preserve"> te moguće je lakše prevesti pokrete tijela u pokrete objekata virtualne stvarnosti uz pomoć neuronskih mreža</w:t>
-      </w:r>
-      <w:r>
-        <w:t xml:space="preserve"> (npr. za koristi u arhitekturi[</w:t>
+    </w:p>
+    <w:p>
+      <w:pPr>
+        <w:spacing w:line="259" w:lineRule="auto"/>
+        <w:jc w:val="left"/>
+      </w:pPr>
+      <w:r>
+        <w:br w:type="page"/>
+      </w:r>
+    </w:p>
+    <w:p>
+      <w:pPr>
+        <w:pStyle w:val="Heading1"/>
+        <w:numPr>
+          <w:ilvl w:val="0"/>
+          <w:numId w:val="4"/>
+        </w:numPr>
+      </w:pPr>
+      <w:bookmarkStart w:id="13" w:name="_Toc76032678"/>
+      <w:r>
+        <w:lastRenderedPageBreak/>
+        <w:t>[[Treće poglavlje – prvi postupak</w:t>
+      </w:r>
+      <w:r>
+        <w:t xml:space="preserve"> za state of the art</w:t>
+      </w:r>
+      <w:r>
+        <w:t>]]</w:t>
+      </w:r>
+      <w:bookmarkEnd w:id="13"/>
+    </w:p>
+    <w:p>
+      <w:pPr>
+        <w:ind w:firstLine="390"/>
+      </w:pPr>
+      <w:r>
+        <w:t>[[</w:t>
+      </w:r>
+      <w:r>
+        <w:rPr>
+          <w:highlight w:val="yellow"/>
+        </w:rPr>
+        <w:t xml:space="preserve">Ovdje bi trebao </w:t>
+      </w:r>
+      <w:r>
+        <w:rPr>
+          <w:highlight w:val="yellow"/>
+        </w:rPr>
+        <w:t xml:space="preserve">krenuti </w:t>
+      </w:r>
+      <w:r>
+        <w:rPr>
+          <w:highlight w:val="yellow"/>
+        </w:rPr>
+        <w:t xml:space="preserve">opisati </w:t>
+      </w:r>
+      <w:r>
+        <w:rPr>
+          <w:i/>
+          <w:iCs/>
+          <w:highlight w:val="yellow"/>
+        </w:rPr>
+        <w:t>state of the art</w:t>
+      </w:r>
+      <w:r>
+        <w:rPr>
+          <w:highlight w:val="yellow"/>
+        </w:rPr>
+        <w:t>, na koji nacin?</w:t>
+      </w:r>
+      <w:r>
+        <w:t>]]</w:t>
+      </w:r>
+      <w:r>
+        <w:t>Klasificiranje</w:t>
+      </w:r>
+      <w:r>
+        <w:t xml:space="preserve"> </w:t>
+      </w:r>
+      <w:r>
+        <w:t>slika su ljudi izvodili već duže vrijeme</w:t>
+      </w:r>
+      <w:r>
+        <w:t>, AlexNet[</w:t>
       </w:r>
       <w:hyperlink r:id="rId35" w:history="1">
         <w:r>
@@ -6663,6 +6367,71 @@
         </w:r>
       </w:hyperlink>
       <w:r>
+        <w:t>] je jedan primjer neuronske mreže koja je 201</w:t>
+      </w:r>
+      <w:r>
+        <w:t>2</w:t>
+      </w:r>
+      <w:r>
+        <w:t>. godine u ImageNet natjecanju široko pojasnog prepoznavanja postigla prvo mjesto, pobijedivši drugo mjesto za više od 10% manje grešaka u 5 najvećih kategorija koje predstavljaju greške[[</w:t>
+      </w:r>
+      <w:r>
+        <w:rPr>
+          <w:highlight w:val="yellow"/>
+        </w:rPr>
+        <w:t>top-5 error prevesti ljepše?</w:t>
+      </w:r>
+      <w:r>
+        <w:t>]]</w:t>
+      </w:r>
+      <w:r>
+        <w:t>, najviše jer su koristili treniranje preko grafičkih kartica</w:t>
+      </w:r>
+      <w:r>
+        <w:t xml:space="preserve">. Ovo je privuklo </w:t>
+      </w:r>
+      <w:r>
+        <w:t xml:space="preserve">globalnu pozornost prema </w:t>
+      </w:r>
+      <w:r>
+        <w:t xml:space="preserve">koristi </w:t>
+      </w:r>
+      <w:r>
+        <w:t>područj</w:t>
+      </w:r>
+      <w:r>
+        <w:t>a</w:t>
+      </w:r>
+      <w:r>
+        <w:t xml:space="preserve"> umjetnog učenja i umjetne inteligencije te </w:t>
+      </w:r>
+      <w:r>
+        <w:t xml:space="preserve">ubrzo je </w:t>
+      </w:r>
+      <w:r>
+        <w:t>krenulo napredovanje tih tehnologija.</w:t>
+      </w:r>
+      <w:r>
+        <w:t xml:space="preserve"> Dan danas </w:t>
+      </w:r>
+      <w:r>
+        <w:t>se rezultati tehnologija nalaze u raznim poljima svakodnevnice, kamere koriste tehnologije prepoznavanja lica i aktivnog stabiliziranja videosnimke, doktori sa modelima mogu lakše uočiti bolesti na raznim vrstama snimaka, od EKG do rendgenskih slika</w:t>
+      </w:r>
+      <w:r>
+        <w:t xml:space="preserve"> te moguće je lakše prevesti pokrete tijela u pokrete objekata virtualne stvarnosti uz pomoć neuronskih mreža</w:t>
+      </w:r>
+      <w:r>
+        <w:t xml:space="preserve"> (npr. za koristi u arhitekturi[</w:t>
+      </w:r>
+      <w:hyperlink r:id="rId36" w:history="1">
+        <w:r>
+          <w:rPr>
+            <w:rStyle w:val="Hyperlink"/>
+          </w:rPr>
+          <w:t>izvor</w:t>
+        </w:r>
+      </w:hyperlink>
+      <w:r>
         <w:t>])</w:t>
       </w:r>
       <w:r>
@@ -6693,47 +6462,14 @@
       <w:r>
         <w:t>[</w:t>
       </w:r>
-      <w:proofErr w:type="spellStart"/>
-      <w:r>
-        <w:fldChar w:fldCharType="begin"/>
-      </w:r>
-      <w:r>
-        <w:instrText xml:space="preserve"> HYPERLINK \l "_Skupovi_podataka_i" </w:instrText>
-      </w:r>
-      <w:r>
-        <w:fldChar w:fldCharType="separate"/>
-      </w:r>
-      <w:r>
-        <w:rPr>
-          <w:rStyle w:val="Hyperlink"/>
-        </w:rPr>
-        <w:t>stagod</w:t>
-      </w:r>
-      <w:proofErr w:type="spellEnd"/>
-      <w:r>
-        <w:rPr>
-          <w:rStyle w:val="Hyperlink"/>
-        </w:rPr>
-        <w:t xml:space="preserve"> za si</w:t>
-      </w:r>
-      <w:r>
-        <w:rPr>
-          <w:rStyle w:val="Hyperlink"/>
-        </w:rPr>
-        <w:t>n</w:t>
-      </w:r>
-      <w:r>
-        <w:rPr>
-          <w:rStyle w:val="Hyperlink"/>
-        </w:rPr>
-        <w:t>tetičke</w:t>
-      </w:r>
-      <w:r>
-        <w:rPr>
-          <w:rStyle w:val="Hyperlink"/>
-        </w:rPr>
-        <w:fldChar w:fldCharType="end"/>
-      </w:r>
+      <w:hyperlink w:anchor="_Skupovi_podataka_i" w:history="1">
+        <w:r>
+          <w:rPr>
+            <w:rStyle w:val="Hyperlink"/>
+          </w:rPr>
+          <w:t>stagod za sintetičke</w:t>
+        </w:r>
+      </w:hyperlink>
       <w:r>
         <w:t>]</w:t>
       </w:r>
@@ -6800,11 +6536,9 @@
             <w:tcW w:w="1803" w:type="dxa"/>
           </w:tcPr>
           <w:p>
-            <w:proofErr w:type="spellStart"/>
             <w:r>
               <w:t>loss</w:t>
             </w:r>
-            <w:proofErr w:type="spellEnd"/>
           </w:p>
         </w:tc>
         <w:tc>
@@ -6812,11 +6546,9 @@
             <w:tcW w:w="1803" w:type="dxa"/>
           </w:tcPr>
           <w:p>
-            <w:proofErr w:type="spellStart"/>
             <w:r>
               <w:t>acc</w:t>
             </w:r>
-            <w:proofErr w:type="spellEnd"/>
           </w:p>
         </w:tc>
         <w:tc>
@@ -6824,11 +6556,9 @@
             <w:tcW w:w="1803" w:type="dxa"/>
           </w:tcPr>
           <w:p>
-            <w:proofErr w:type="spellStart"/>
             <w:r>
               <w:t>val_loss</w:t>
             </w:r>
-            <w:proofErr w:type="spellEnd"/>
           </w:p>
         </w:tc>
         <w:tc>
@@ -6836,11 +6566,9 @@
             <w:tcW w:w="1804" w:type="dxa"/>
           </w:tcPr>
           <w:p>
-            <w:proofErr w:type="spellStart"/>
             <w:r>
               <w:t>val_acc</w:t>
             </w:r>
-            <w:proofErr w:type="spellEnd"/>
           </w:p>
         </w:tc>
       </w:tr>
@@ -6886,11 +6614,9 @@
             <w:tcW w:w="1803" w:type="dxa"/>
           </w:tcPr>
           <w:p>
-            <w:proofErr w:type="spellStart"/>
             <w:r>
               <w:t>test_complex</w:t>
             </w:r>
-            <w:proofErr w:type="spellEnd"/>
           </w:p>
         </w:tc>
         <w:tc>
@@ -7051,7 +6777,7 @@
     </w:p>
     <w:p/>
     <w:sectPr>
-      <w:footerReference w:type="default" r:id="rId36"/>
+      <w:footerReference w:type="default" r:id="rId37"/>
       <w:pgSz w:w="11906" w:h="16838"/>
       <w:pgMar w:top="1440" w:right="1440" w:bottom="1440" w:left="1440" w:header="708" w:footer="708" w:gutter="0"/>
       <w:pgNumType w:start="1"/>

</xml_diff>

<commit_message>
added new LEGO pictures to replace old training data
</commit_message>
<xml_diff>
--- a/docs/DR_AT.docx
+++ b/docs/DR_AT.docx
@@ -28,9 +28,11 @@
           <w:pPr>
             <w:pStyle w:val="TOCHeading"/>
           </w:pPr>
+          <w:proofErr w:type="spellStart"/>
           <w:r>
             <w:t>Contents</w:t>
           </w:r>
+          <w:proofErr w:type="spellEnd"/>
         </w:p>
         <w:p>
           <w:pPr>
@@ -1662,6 +1664,7 @@
           <w:lang w:eastAsia="hr-HR"/>
         </w:rPr>
       </w:pPr>
+      <w:proofErr w:type="spellStart"/>
       <w:r>
         <w:rPr>
           <w:rFonts w:eastAsia="Times New Roman" w:cs="Times New Roman"/>
@@ -1671,6 +1674,7 @@
         </w:rPr>
         <w:t>Tensorflow</w:t>
       </w:r>
+      <w:proofErr w:type="spellEnd"/>
       <w:r>
         <w:rPr>
           <w:rFonts w:eastAsia="Times New Roman" w:cs="Times New Roman"/>
@@ -1881,7 +1885,47 @@
           <w:lang w:eastAsia="hr-HR"/>
         </w:rPr>
         <w:br/>
-        <w:t>  [[Analiza grešaka jednostavne mreže, npr ako ima overfitting]]</w:t>
+        <w:t xml:space="preserve">  [[Analiza grešaka jednostavne mreže, </w:t>
+      </w:r>
+      <w:proofErr w:type="spellStart"/>
+      <w:r>
+        <w:rPr>
+          <w:rFonts w:eastAsia="Times New Roman" w:cs="Times New Roman"/>
+          <w:szCs w:val="24"/>
+          <w:highlight w:val="yellow"/>
+          <w:lang w:eastAsia="hr-HR"/>
+        </w:rPr>
+        <w:t>npr</w:t>
+      </w:r>
+      <w:proofErr w:type="spellEnd"/>
+      <w:r>
+        <w:rPr>
+          <w:rFonts w:eastAsia="Times New Roman" w:cs="Times New Roman"/>
+          <w:szCs w:val="24"/>
+          <w:highlight w:val="yellow"/>
+          <w:lang w:eastAsia="hr-HR"/>
+        </w:rPr>
+        <w:t xml:space="preserve"> ako ima </w:t>
+      </w:r>
+      <w:proofErr w:type="spellStart"/>
+      <w:r>
+        <w:rPr>
+          <w:rFonts w:eastAsia="Times New Roman" w:cs="Times New Roman"/>
+          <w:szCs w:val="24"/>
+          <w:highlight w:val="yellow"/>
+          <w:lang w:eastAsia="hr-HR"/>
+        </w:rPr>
+        <w:t>overfitting</w:t>
+      </w:r>
+      <w:proofErr w:type="spellEnd"/>
+      <w:r>
+        <w:rPr>
+          <w:rFonts w:eastAsia="Times New Roman" w:cs="Times New Roman"/>
+          <w:szCs w:val="24"/>
+          <w:highlight w:val="yellow"/>
+          <w:lang w:eastAsia="hr-HR"/>
+        </w:rPr>
+        <w:t>]]</w:t>
       </w:r>
     </w:p>
     <w:p>
@@ -1905,7 +1949,27 @@
           <w:highlight w:val="yellow"/>
           <w:lang w:eastAsia="hr-HR"/>
         </w:rPr>
-        <w:t>[[? kontam ići dalje sa kompleksnijim mrežama koje bi riješile po mogućnosti npr. overfitting i slične probleme]]</w:t>
+        <w:t xml:space="preserve">[[? kontam ići dalje sa kompleksnijim mrežama koje bi riješile po mogućnosti npr. </w:t>
+      </w:r>
+      <w:proofErr w:type="spellStart"/>
+      <w:r>
+        <w:rPr>
+          <w:rFonts w:eastAsia="Times New Roman" w:cs="Times New Roman"/>
+          <w:szCs w:val="24"/>
+          <w:highlight w:val="yellow"/>
+          <w:lang w:eastAsia="hr-HR"/>
+        </w:rPr>
+        <w:t>overfitting</w:t>
+      </w:r>
+      <w:proofErr w:type="spellEnd"/>
+      <w:r>
+        <w:rPr>
+          <w:rFonts w:eastAsia="Times New Roman" w:cs="Times New Roman"/>
+          <w:szCs w:val="24"/>
+          <w:highlight w:val="yellow"/>
+          <w:lang w:eastAsia="hr-HR"/>
+        </w:rPr>
+        <w:t xml:space="preserve"> i slične probleme]]</w:t>
       </w:r>
     </w:p>
     <w:p>
@@ -2330,13 +2394,31 @@
       <w:r>
         <w:t xml:space="preserve">Glavna korist nenadziranog učenja nad skupovima podatka je procjena gustoće (engl. </w:t>
       </w:r>
+      <w:proofErr w:type="spellStart"/>
       <w:r>
         <w:rPr>
           <w:i/>
           <w:iCs/>
         </w:rPr>
-        <w:t>density estimation</w:t>
-      </w:r>
+        <w:t>density</w:t>
+      </w:r>
+      <w:proofErr w:type="spellEnd"/>
+      <w:r>
+        <w:rPr>
+          <w:i/>
+          <w:iCs/>
+        </w:rPr>
+        <w:t xml:space="preserve"> </w:t>
+      </w:r>
+      <w:proofErr w:type="spellStart"/>
+      <w:r>
+        <w:rPr>
+          <w:i/>
+          <w:iCs/>
+        </w:rPr>
+        <w:t>estimation</w:t>
+      </w:r>
+      <w:proofErr w:type="spellEnd"/>
       <w:r>
         <w:t>), algoritam prema podatcima kreira polja koja sadrže neki postotak vjerojatnosti da podatak pripada tom skupu, što je bliže „centru“ polja to je veća vjerojatnost da pripada tom skupu.</w:t>
       </w:r>
@@ -2367,7 +2449,15 @@
         </w:numPr>
       </w:pPr>
       <w:r>
-        <w:t xml:space="preserve">K-means – metoda grupiranja gdje algoritam koristi </w:t>
+        <w:t>K-</w:t>
+      </w:r>
+      <w:proofErr w:type="spellStart"/>
+      <w:r>
+        <w:t>means</w:t>
+      </w:r>
+      <w:proofErr w:type="spellEnd"/>
+      <w:r>
+        <w:t xml:space="preserve"> – metoda grupiranja gdje algoritam koristi </w:t>
       </w:r>
       <w:r>
         <w:t xml:space="preserve">informacije u podatcima da odredi </w:t>
@@ -2398,7 +2488,21 @@
         <w:rPr>
           <w:rFonts w:eastAsiaTheme="minorEastAsia"/>
         </w:rPr>
-        <w:t xml:space="preserve"> nasumičnih podataka te onda iterativno traži prosječnu udaljenost prema svim podatcima koji se smatraju pod tim skupom, nakon toga ponovno izračuna središnje točke svih skupova i ponavlja algoritam dok se ne konvergira u mirno stanje (konačno konvergirano stanje ne mora biti optimalno stanje)</w:t>
+        <w:t xml:space="preserve"> nasumičnih podataka te onda iterativno traži prosječnu udaljenost prema svim podatcima koji se smatraju pod tim skupom, nakon toga ponovno izračuna središnje točke svih sk</w:t>
+      </w:r>
+      <w:proofErr w:type="spellStart"/>
+      <w:r>
+        <w:rPr>
+          <w:rFonts w:eastAsiaTheme="minorEastAsia"/>
+        </w:rPr>
+        <w:t>upova</w:t>
+      </w:r>
+      <w:proofErr w:type="spellEnd"/>
+      <w:r>
+        <w:rPr>
+          <w:rFonts w:eastAsiaTheme="minorEastAsia"/>
+        </w:rPr>
+        <w:t xml:space="preserve"> i ponavlja algoritam dok se ne konvergira u mirno stanje (konačno konvergirano stanje ne mora biti optimalno stanje)</w:t>
       </w:r>
     </w:p>
     <w:p>
@@ -2482,7 +2586,15 @@
     </w:p>
     <w:p>
       <w:r>
-        <w:t>Algoritam koji obavlja klasifikaciju se naziva klasifikator,</w:t>
+        <w:t xml:space="preserve">Algoritam koji obavlja klasifikaciju se naziva </w:t>
+      </w:r>
+      <w:proofErr w:type="spellStart"/>
+      <w:r>
+        <w:t>klasifikator</w:t>
+      </w:r>
+      <w:proofErr w:type="spellEnd"/>
+      <w:r>
+        <w:t>,</w:t>
       </w:r>
       <w:r>
         <w:t xml:space="preserve"> ako postoje samo dvije klase za klasificirati onda se metoda zove „binarna klasifikacija“, ako imamo više klasa metoda se zove „klasifikacija s više klasa“ a ako imamo metodu gdje neki izlaz može imati više klasa pridruženo onda se radi o „klasifikaciji s više oznaka“. Ovaj rad će se baviti sa „klasifikacijom s više klasa“ te morat će pridružiti ulazn</w:t>
@@ -2546,13 +2658,63 @@
       <w:r>
         <w:t xml:space="preserve">Umjetne neuronske mreže (engl. </w:t>
       </w:r>
+      <w:proofErr w:type="spellStart"/>
       <w:r>
         <w:rPr>
           <w:i/>
           <w:iCs/>
         </w:rPr>
-        <w:t>Artificial neural networks – ANNs</w:t>
-      </w:r>
+        <w:t>Artificial</w:t>
+      </w:r>
+      <w:proofErr w:type="spellEnd"/>
+      <w:r>
+        <w:rPr>
+          <w:i/>
+          <w:iCs/>
+        </w:rPr>
+        <w:t xml:space="preserve"> </w:t>
+      </w:r>
+      <w:proofErr w:type="spellStart"/>
+      <w:r>
+        <w:rPr>
+          <w:i/>
+          <w:iCs/>
+        </w:rPr>
+        <w:t>neural</w:t>
+      </w:r>
+      <w:proofErr w:type="spellEnd"/>
+      <w:r>
+        <w:rPr>
+          <w:i/>
+          <w:iCs/>
+        </w:rPr>
+        <w:t xml:space="preserve"> </w:t>
+      </w:r>
+      <w:proofErr w:type="spellStart"/>
+      <w:r>
+        <w:rPr>
+          <w:i/>
+          <w:iCs/>
+        </w:rPr>
+        <w:t>networks</w:t>
+      </w:r>
+      <w:proofErr w:type="spellEnd"/>
+      <w:r>
+        <w:rPr>
+          <w:i/>
+          <w:iCs/>
+        </w:rPr>
+        <w:t xml:space="preserve"> – </w:t>
+      </w:r>
+      <w:proofErr w:type="spellStart"/>
+      <w:r>
+        <w:rPr>
+          <w:i/>
+          <w:iCs/>
+        </w:rPr>
+        <w:t>ANNs</w:t>
+      </w:r>
+      <w:proofErr w:type="spellEnd"/>
       <w:r>
         <w:t xml:space="preserve">) su algoritmi koji se baziraju na </w:t>
       </w:r>
@@ -4339,13 +4501,23 @@
         </w:rPr>
         <w:t xml:space="preserve"> tj. engl. </w:t>
       </w:r>
+      <w:proofErr w:type="spellStart"/>
       <w:r>
         <w:rPr>
           <w:rFonts w:eastAsiaTheme="minorEastAsia"/>
           <w:i/>
           <w:iCs/>
         </w:rPr>
-        <w:t>leaky ReLu</w:t>
+        <w:t>leaky</w:t>
+      </w:r>
+      <w:proofErr w:type="spellEnd"/>
+      <w:r>
+        <w:rPr>
+          <w:rFonts w:eastAsiaTheme="minorEastAsia"/>
+          <w:i/>
+          <w:iCs/>
+        </w:rPr>
+        <w:t xml:space="preserve"> ReLu</w:t>
       </w:r>
       <w:r>
         <w:rPr>
@@ -4730,7 +4902,21 @@
         <w:rPr>
           <w:highlight w:val="yellow"/>
         </w:rPr>
-        <w:t>, potrebno je odčlaniti i ubaciti ADAM</w:t>
+        <w:t xml:space="preserve">, potrebno je </w:t>
+      </w:r>
+      <w:proofErr w:type="spellStart"/>
+      <w:r>
+        <w:rPr>
+          <w:highlight w:val="yellow"/>
+        </w:rPr>
+        <w:t>odčlaniti</w:t>
+      </w:r>
+      <w:proofErr w:type="spellEnd"/>
+      <w:r>
+        <w:rPr>
+          <w:highlight w:val="yellow"/>
+        </w:rPr>
+        <w:t xml:space="preserve"> i ubaciti ADAM</w:t>
       </w:r>
       <w:r>
         <w:t>]]</w:t>
@@ -5110,13 +5296,32 @@
         </w:r>
       </w:hyperlink>
       <w:r>
-        <w:t xml:space="preserve"> za ovo cijelo podpoglavlje</w:t>
-      </w:r>
+        <w:t xml:space="preserve"> za ovo cijelo </w:t>
+      </w:r>
+      <w:proofErr w:type="spellStart"/>
+      <w:r>
+        <w:t>podpoglavlje</w:t>
+      </w:r>
+      <w:proofErr w:type="spellEnd"/>
       <w:r>
         <w:rPr>
           <w:highlight w:val="yellow"/>
         </w:rPr>
-        <w:t>? sam izvor ima svoje izvore, možda izvucem nest</w:t>
+        <w:t xml:space="preserve">? sam izvor ima svoje izvore, možda </w:t>
+      </w:r>
+      <w:proofErr w:type="spellStart"/>
+      <w:r>
+        <w:rPr>
+          <w:highlight w:val="yellow"/>
+        </w:rPr>
+        <w:t>izvucem</w:t>
+      </w:r>
+      <w:proofErr w:type="spellEnd"/>
+      <w:r>
+        <w:rPr>
+          <w:highlight w:val="yellow"/>
+        </w:rPr>
+        <w:t xml:space="preserve"> nest</w:t>
       </w:r>
       <w:r>
         <w:t>].</w:t>
@@ -5125,12 +5330,28 @@
         <w:t xml:space="preserve"> Za kreiranje nasumično transformiranje kopije originala često se koriste jednostavne funkcije kao što su Afine transformacije (rotacija, skaliranje, translacija, refleksija, smicanje</w:t>
       </w:r>
       <w:r>
-        <w:t>), transformacije nad histogramom (npr. ujednačenje), te mijenjanje svojstva slike kao što su kontrast, svjetlina ili transformacije kao  povećanje oštrine, pomućenje slike i izjednačavanje svjetline.</w:t>
-      </w:r>
-    </w:p>
-    <w:p>
-      <w:r>
-        <w:t>Razlog za proširenjem skupa podataka  je poboljšanje generalizacijskog svojstva mreže. Ako se kompleksna mreža trenira nad malim brojem podataka za normalan broj epoha, dogoditi će se podtreniranje mreže</w:t>
+        <w:t xml:space="preserve">), transformacije nad </w:t>
+      </w:r>
+      <w:proofErr w:type="spellStart"/>
+      <w:r>
+        <w:t>histogramom</w:t>
+      </w:r>
+      <w:proofErr w:type="spellEnd"/>
+      <w:r>
+        <w:t xml:space="preserve"> (npr. ujednačenje), te mijenjanje svojstva slike kao što su kontrast, svjetlina ili transformacije kao  povećanje oštrine, pomućenje slike i izjednačavanje svjetline.</w:t>
+      </w:r>
+    </w:p>
+    <w:p>
+      <w:r>
+        <w:t xml:space="preserve">Razlog za proširenjem skupa podataka  je poboljšanje generalizacijskog svojstva mreže. Ako se kompleksna mreža trenira nad malim brojem podataka za normalan broj epoha, dogoditi će se </w:t>
+      </w:r>
+      <w:proofErr w:type="spellStart"/>
+      <w:r>
+        <w:t>podtreniranje</w:t>
+      </w:r>
+      <w:proofErr w:type="spellEnd"/>
+      <w:r>
+        <w:t xml:space="preserve"> mreže</w:t>
       </w:r>
       <w:r>
         <w:t xml:space="preserve"> jer mreža nije dovoljno trenirana da uspješno prepoznaje objekt na slici</w:t>
@@ -5139,7 +5360,15 @@
         <w:t>, ali ako se trenira nad malim brojem podataka za više epoha mreža će početi pamtiti ulazne podatke i dogoditi će se pretreniranje</w:t>
       </w:r>
       <w:r>
-        <w:t xml:space="preserve"> što opet smeta generalizaciji, jer pri treniranju će imati visoku točnost, a pri validiranju nisku točnost</w:t>
+        <w:t xml:space="preserve"> što opet smeta generalizaciji, jer pri treniranju će imati visoku točnost, a pri </w:t>
+      </w:r>
+      <w:proofErr w:type="spellStart"/>
+      <w:r>
+        <w:t>validiranju</w:t>
+      </w:r>
+      <w:proofErr w:type="spellEnd"/>
+      <w:r>
+        <w:t xml:space="preserve"> nisku točnost</w:t>
       </w:r>
       <w:r>
         <w:t>.</w:t>
@@ -5297,8 +5526,13 @@
         <w:jc w:val="center"/>
       </w:pPr>
       <w:r>
-        <w:t>Slika x.x.x</w:t>
-      </w:r>
+        <w:t xml:space="preserve">Slika </w:t>
+      </w:r>
+      <w:proofErr w:type="spellStart"/>
+      <w:r>
+        <w:t>x.x.x</w:t>
+      </w:r>
+      <w:proofErr w:type="spellEnd"/>
       <w:r>
         <w:t xml:space="preserve"> –</w:t>
       </w:r>
@@ -5461,13 +5695,26 @@
         <w:jc w:val="center"/>
       </w:pPr>
       <w:r>
-        <w:t>Slika x.x.x – a) Uslikana LEGO kocka 3001, b) Uslikana LEGO kocka 3001 proširena raznim tehnikama</w:t>
-      </w:r>
-    </w:p>
-    <w:p>
-      <w:r>
-        <w:t>Na [sinteticko</w:t>
-      </w:r>
+        <w:t xml:space="preserve">Slika </w:t>
+      </w:r>
+      <w:proofErr w:type="spellStart"/>
+      <w:r>
+        <w:t>x.x.x</w:t>
+      </w:r>
+      <w:proofErr w:type="spellEnd"/>
+      <w:r>
+        <w:t xml:space="preserve"> – a) Uslikana LEGO kocka 3001, b) Uslikana LEGO kocka 3001 proširena raznim tehnikama</w:t>
+      </w:r>
+    </w:p>
+    <w:p>
+      <w:r>
+        <w:t>Na [</w:t>
+      </w:r>
+      <w:proofErr w:type="spellStart"/>
+      <w:r>
+        <w:t>sinteticko</w:t>
+      </w:r>
+      <w:proofErr w:type="spellEnd"/>
       <w:r>
         <w:t xml:space="preserve"> a)</w:t>
       </w:r>
@@ -5475,7 +5722,15 @@
         <w:t>] prvoj slici imamo sintetičku sliku modela 3003 LEGO kocke, takva kocka je slikana iz raznih kutova te nije potrebno koristiti</w:t>
       </w:r>
       <w:r>
-        <w:t xml:space="preserve"> transformacije kao što su refleksija, međutim sve ostale se mogu iskoristiti, na slici [sinteticko b)] se vidi polje istog modela ali prošireno raznim tehnikama</w:t>
+        <w:t xml:space="preserve"> transformacije kao što su refleksija, međutim sve ostale se mogu iskoristiti, na slici [</w:t>
+      </w:r>
+      <w:proofErr w:type="spellStart"/>
+      <w:r>
+        <w:t>sinteticko</w:t>
+      </w:r>
+      <w:proofErr w:type="spellEnd"/>
+      <w:r>
+        <w:t xml:space="preserve"> b)] se vidi polje istog modela ali prošireno raznim tehnikama</w:t>
       </w:r>
       <w:r>
         <w:t xml:space="preserve">. Za uslikane [uslikano a)] se mogu koristiti </w:t>
@@ -5540,6 +5795,7 @@
       <w:r>
         <w:t xml:space="preserve">Nasumično povećanje (engl. </w:t>
       </w:r>
+      <w:proofErr w:type="spellStart"/>
       <w:r>
         <w:rPr>
           <w:i/>
@@ -5547,6 +5803,7 @@
         </w:rPr>
         <w:t>zoom</w:t>
       </w:r>
+      <w:proofErr w:type="spellEnd"/>
       <w:r>
         <w:t xml:space="preserve">) slike, maksimalno </w:t>
       </w:r>
@@ -5932,10 +6189,13 @@
         <w:jc w:val="center"/>
       </w:pPr>
       <w:r>
+        <w:rPr>
+          <w:noProof/>
+        </w:rPr>
         <w:lastRenderedPageBreak/>
         <w:drawing>
-          <wp:inline distT="0" distB="0" distL="0" distR="0" wp14:anchorId="272155B1" wp14:editId="44E122DE">
-            <wp:extent cx="4182059" cy="2524477"/>
+          <wp:inline distT="0" distB="0" distL="0" distR="0" wp14:anchorId="272155B1" wp14:editId="7F5D19CC">
+            <wp:extent cx="2486025" cy="2352040"/>
             <wp:effectExtent l="0" t="0" r="9525" b="0"/>
             <wp:docPr id="10" name="Picture 10"/>
             <wp:cNvGraphicFramePr>
@@ -5948,20 +6208,27 @@
                     <pic:cNvPr id="1" name=""/>
                     <pic:cNvPicPr/>
                   </pic:nvPicPr>
-                  <pic:blipFill>
+                  <pic:blipFill rotWithShape="1">
                     <a:blip r:embed="rId31"/>
-                    <a:stretch>
-                      <a:fillRect/>
-                    </a:stretch>
+                    <a:srcRect t="6793" r="40531"/>
+                    <a:stretch/>
                   </pic:blipFill>
-                  <pic:spPr>
+                  <pic:spPr bwMode="auto">
                     <a:xfrm>
                       <a:off x="0" y="0"/>
-                      <a:ext cx="4182059" cy="2524477"/>
+                      <a:ext cx="2487043" cy="2353003"/>
                     </a:xfrm>
                     <a:prstGeom prst="rect">
                       <a:avLst/>
                     </a:prstGeom>
+                    <a:ln>
+                      <a:noFill/>
+                    </a:ln>
+                    <a:extLst>
+                      <a:ext uri="{53640926-AAD7-44D8-BBD7-CCE9431645EC}">
+                        <a14:shadowObscured xmlns:a14="http://schemas.microsoft.com/office/drawing/2010/main"/>
+                      </a:ext>
+                    </a:extLst>
                   </pic:spPr>
                 </pic:pic>
               </a:graphicData>
@@ -5975,7 +6242,31 @@
         <w:jc w:val="center"/>
       </w:pPr>
       <w:r>
-        <w:t>Slika x.x.x – Isječak iz Blenderovog 3D ViewPort-a za prikaz lokacija objekt</w:t>
+        <w:t xml:space="preserve">Slika </w:t>
+      </w:r>
+      <w:proofErr w:type="spellStart"/>
+      <w:r>
+        <w:t>x.x.x</w:t>
+      </w:r>
+      <w:proofErr w:type="spellEnd"/>
+      <w:r>
+        <w:t xml:space="preserve"> – Isječak iz </w:t>
+      </w:r>
+      <w:proofErr w:type="spellStart"/>
+      <w:r>
+        <w:t>Blenderovog</w:t>
+      </w:r>
+      <w:proofErr w:type="spellEnd"/>
+      <w:r>
+        <w:t xml:space="preserve"> 3D </w:t>
+      </w:r>
+      <w:proofErr w:type="spellStart"/>
+      <w:r>
+        <w:t>ViewPort</w:t>
+      </w:r>
+      <w:proofErr w:type="spellEnd"/>
+      <w:r>
+        <w:t>-a za prikaz lokacija objekt</w:t>
       </w:r>
       <w:r>
         <w:t>a, svjetla i kamere</w:t>
@@ -5983,7 +6274,21 @@
     </w:p>
     <w:p>
       <w:r>
-        <w:t xml:space="preserve">Sintetički podatci za ovaj rad se generiraju u Blenderu koristeći skriptu koja uslika zadani model iz raznih kutova, te slike imaju dva svjetlosna izvora u blizu sredine ali su za jednu jedinicu odmaknutu svaka u svoju stranu (na Slici x.x.x se vidi da su odmaknute od centra 4 jedinice, u stranu pomaknute za 1 jedinicu te visoko/duboko postavljeno 6 jedinica). LEGO modeli se skaliraju tako imaju točan odnos veličine međusobno (npr. model 3001 2x4 kocka je dva puta veća nego model 3003 2x2 kocka i to se u slikama jasno vidi) i uslikane su sa jednakom udaljenošću od kamere. LEGO modeli su nasumično obojani od par odabranih boja, kao što su plava, ružičasta, siva, itd., neuronske mreže moraju biti otporne na različite boje u slikama, iako jedan mogući zaobilazak problema je da se slike prije treniranja pretvore u slike sivih tonova. </w:t>
+        <w:t xml:space="preserve">Sintetički podatci za ovaj rad se generiraju u Blenderu koristeći skriptu koja uslika zadani model iz raznih kutova, te slike imaju dva svjetlosna izvora u blizu sredine ali su za jednu jedinicu odmaknutu svaka u svoju stranu (na Slici </w:t>
+      </w:r>
+      <w:proofErr w:type="spellStart"/>
+      <w:r>
+        <w:t>x.x.x</w:t>
+      </w:r>
+      <w:proofErr w:type="spellEnd"/>
+      <w:r>
+        <w:t xml:space="preserve"> se vidi da su odmaknute od centra 4 jedinice, u stranu pomaknute za 1 jedinicu te visoko/duboko postavljeno 6 jedinica). LEGO modeli se skaliraju tako imaju točan odnos veličine međusobno (npr.</w:t>
+      </w:r>
+      <w:r>
+        <w:t xml:space="preserve"> vizualno pregledati da su na svim modelima dugmadi iste veličine, da su sami modeli iz istog izvora, te time garantirano iste skale, da su tehničke kocke iste dužine (2M, 3M, itd.)</w:t>
+      </w:r>
+      <w:r>
+        <w:t xml:space="preserve">) i uslikane su sa jednakom udaljenošću od kamere. LEGO modeli su nasumično obojani od par odabranih boja, kao što su plava, ružičasta, siva, itd., neuronske mreže moraju biti otporne na različite boje u slikama, iako jedan mogući zaobilazak problema je da se slike prije treniranja pretvore u slike sivih tonova. </w:t>
       </w:r>
     </w:p>
     <w:p>
@@ -5991,6 +6296,9 @@
         <w:jc w:val="center"/>
       </w:pPr>
       <w:r>
+        <w:rPr>
+          <w:noProof/>
+        </w:rPr>
         <w:drawing>
           <wp:inline distT="0" distB="0" distL="0" distR="0" wp14:anchorId="6AECD3CF" wp14:editId="03E08780">
             <wp:extent cx="1523689" cy="2248852"/>
@@ -6039,31 +6347,504 @@
         <w:jc w:val="center"/>
       </w:pPr>
       <w:r>
-        <w:t xml:space="preserve">Slika x.x.x – Prikaz </w:t>
+        <w:t xml:space="preserve">Slika </w:t>
+      </w:r>
+      <w:proofErr w:type="spellStart"/>
+      <w:r>
+        <w:t>x.x.x</w:t>
+      </w:r>
+      <w:proofErr w:type="spellEnd"/>
+      <w:r>
+        <w:t xml:space="preserve"> – Prikaz </w:t>
       </w:r>
       <w:r>
         <w:t>načina kretanja kamere u Blenderu</w:t>
       </w:r>
     </w:p>
     <w:p>
-      <w:pPr>
-        <w:rPr>
-          <w:rFonts w:eastAsiaTheme="minorEastAsia"/>
-        </w:rPr>
-      </w:pPr>
       <w:r>
         <w:lastRenderedPageBreak/>
         <w:t>Kamera slika model počevši od skroz gore (slika</w:t>
       </w:r>
       <w:r>
-        <w:t xml:space="preserve"> x.x.x</w:t>
-      </w:r>
+        <w:t xml:space="preserve"> </w:t>
+      </w:r>
+      <w:proofErr w:type="spellStart"/>
+      <w:r>
+        <w:t>x.x.x</w:t>
+      </w:r>
+      <w:proofErr w:type="spellEnd"/>
       <w:r>
         <w:t>), te u zadanim koracima</w:t>
       </w:r>
       <w:r>
         <w:t xml:space="preserve"> se kreće sferično oko modela prema dolje. Kako prolazi tako kamera „slika“ model, te generirane slike sprema za daljnje korištenje u treniranju.</w:t>
       </w:r>
+    </w:p>
+    <w:p>
+      <w:pPr>
+        <w:rPr>
+          <w:rFonts w:eastAsiaTheme="minorEastAsia"/>
+        </w:rPr>
+      </w:pPr>
+      <w:r>
+        <w:rPr>
+          <w:rFonts w:eastAsiaTheme="minorEastAsia"/>
+        </w:rPr>
+        <w:t>Za rad su odabrani sljedeći modeli kocaka:</w:t>
+      </w:r>
+    </w:p>
+    <w:p>
+      <w:pPr>
+        <w:spacing w:after="0" w:line="240" w:lineRule="auto"/>
+        <w:rPr>
+          <w:rFonts w:eastAsiaTheme="minorEastAsia"/>
+        </w:rPr>
+      </w:pPr>
+      <w:r>
+        <w:rPr>
+          <w:rFonts w:eastAsiaTheme="minorEastAsia"/>
+        </w:rPr>
+        <w:t xml:space="preserve">Tablica </w:t>
+      </w:r>
+      <w:proofErr w:type="spellStart"/>
+      <w:r>
+        <w:rPr>
+          <w:rFonts w:eastAsiaTheme="minorEastAsia"/>
+        </w:rPr>
+        <w:t>x.x.x</w:t>
+      </w:r>
+      <w:proofErr w:type="spellEnd"/>
+      <w:r>
+        <w:rPr>
+          <w:rFonts w:eastAsiaTheme="minorEastAsia"/>
+        </w:rPr>
+        <w:t xml:space="preserve"> – Popis modela i njen prikaz u Blender 3D </w:t>
+      </w:r>
+      <w:proofErr w:type="spellStart"/>
+      <w:r>
+        <w:rPr>
+          <w:rFonts w:eastAsiaTheme="minorEastAsia"/>
+        </w:rPr>
+        <w:t>ViewPort</w:t>
+      </w:r>
+      <w:proofErr w:type="spellEnd"/>
+      <w:r>
+        <w:rPr>
+          <w:rFonts w:eastAsiaTheme="minorEastAsia"/>
+        </w:rPr>
+        <w:t>-u</w:t>
+      </w:r>
+    </w:p>
+    <w:tbl>
+      <w:tblPr>
+        <w:tblStyle w:val="TableGrid"/>
+        <w:tblW w:w="0" w:type="auto"/>
+        <w:tblLook w:val="04A0" w:firstRow="1" w:lastRow="0" w:firstColumn="1" w:lastColumn="0" w:noHBand="0" w:noVBand="1"/>
+      </w:tblPr>
+      <w:tblGrid>
+        <w:gridCol w:w="1502"/>
+        <w:gridCol w:w="1502"/>
+        <w:gridCol w:w="1503"/>
+        <w:gridCol w:w="1503"/>
+        <w:gridCol w:w="1503"/>
+        <w:gridCol w:w="1503"/>
+      </w:tblGrid>
+      <w:tr>
+        <w:tc>
+          <w:tcPr>
+            <w:tcW w:w="1502" w:type="dxa"/>
+          </w:tcPr>
+          <w:p>
+            <w:pPr>
+              <w:rPr>
+                <w:rFonts w:eastAsiaTheme="minorEastAsia"/>
+              </w:rPr>
+            </w:pPr>
+            <w:r>
+              <w:rPr>
+                <w:rFonts w:eastAsiaTheme="minorEastAsia"/>
+              </w:rPr>
+              <w:t>[[ime modela]]</w:t>
+            </w:r>
+          </w:p>
+        </w:tc>
+        <w:tc>
+          <w:tcPr>
+            <w:tcW w:w="1502" w:type="dxa"/>
+          </w:tcPr>
+          <w:p>
+            <w:pPr>
+              <w:rPr>
+                <w:rFonts w:eastAsiaTheme="minorEastAsia"/>
+              </w:rPr>
+            </w:pPr>
+            <w:r>
+              <w:rPr>
+                <w:rFonts w:eastAsiaTheme="minorEastAsia"/>
+              </w:rPr>
+              <w:t>[[slika modela]]</w:t>
+            </w:r>
+          </w:p>
+        </w:tc>
+        <w:tc>
+          <w:tcPr>
+            <w:tcW w:w="1503" w:type="dxa"/>
+          </w:tcPr>
+          <w:p>
+            <w:pPr>
+              <w:rPr>
+                <w:rFonts w:eastAsiaTheme="minorEastAsia"/>
+              </w:rPr>
+            </w:pPr>
+            <w:r>
+              <w:rPr>
+                <w:rFonts w:eastAsiaTheme="minorEastAsia"/>
+              </w:rPr>
+              <w:t>ponoviti…</w:t>
+            </w:r>
+          </w:p>
+        </w:tc>
+        <w:tc>
+          <w:tcPr>
+            <w:tcW w:w="1503" w:type="dxa"/>
+          </w:tcPr>
+          <w:p>
+            <w:pPr>
+              <w:rPr>
+                <w:rFonts w:eastAsiaTheme="minorEastAsia"/>
+              </w:rPr>
+            </w:pPr>
+          </w:p>
+        </w:tc>
+        <w:tc>
+          <w:tcPr>
+            <w:tcW w:w="1503" w:type="dxa"/>
+          </w:tcPr>
+          <w:p>
+            <w:pPr>
+              <w:rPr>
+                <w:rFonts w:eastAsiaTheme="minorEastAsia"/>
+              </w:rPr>
+            </w:pPr>
+          </w:p>
+        </w:tc>
+        <w:tc>
+          <w:tcPr>
+            <w:tcW w:w="1503" w:type="dxa"/>
+          </w:tcPr>
+          <w:p>
+            <w:pPr>
+              <w:rPr>
+                <w:rFonts w:eastAsiaTheme="minorEastAsia"/>
+              </w:rPr>
+            </w:pPr>
+          </w:p>
+        </w:tc>
+      </w:tr>
+      <w:tr>
+        <w:tc>
+          <w:tcPr>
+            <w:tcW w:w="1502" w:type="dxa"/>
+          </w:tcPr>
+          <w:p>
+            <w:pPr>
+              <w:rPr>
+                <w:rFonts w:eastAsiaTheme="minorEastAsia"/>
+              </w:rPr>
+            </w:pPr>
+          </w:p>
+        </w:tc>
+        <w:tc>
+          <w:tcPr>
+            <w:tcW w:w="1502" w:type="dxa"/>
+          </w:tcPr>
+          <w:p>
+            <w:pPr>
+              <w:rPr>
+                <w:rFonts w:eastAsiaTheme="minorEastAsia"/>
+              </w:rPr>
+            </w:pPr>
+          </w:p>
+        </w:tc>
+        <w:tc>
+          <w:tcPr>
+            <w:tcW w:w="1503" w:type="dxa"/>
+          </w:tcPr>
+          <w:p>
+            <w:pPr>
+              <w:rPr>
+                <w:rFonts w:eastAsiaTheme="minorEastAsia"/>
+              </w:rPr>
+            </w:pPr>
+          </w:p>
+        </w:tc>
+        <w:tc>
+          <w:tcPr>
+            <w:tcW w:w="1503" w:type="dxa"/>
+          </w:tcPr>
+          <w:p>
+            <w:pPr>
+              <w:rPr>
+                <w:rFonts w:eastAsiaTheme="minorEastAsia"/>
+              </w:rPr>
+            </w:pPr>
+          </w:p>
+        </w:tc>
+        <w:tc>
+          <w:tcPr>
+            <w:tcW w:w="1503" w:type="dxa"/>
+          </w:tcPr>
+          <w:p>
+            <w:pPr>
+              <w:rPr>
+                <w:rFonts w:eastAsiaTheme="minorEastAsia"/>
+              </w:rPr>
+            </w:pPr>
+          </w:p>
+        </w:tc>
+        <w:tc>
+          <w:tcPr>
+            <w:tcW w:w="1503" w:type="dxa"/>
+          </w:tcPr>
+          <w:p>
+            <w:pPr>
+              <w:rPr>
+                <w:rFonts w:eastAsiaTheme="minorEastAsia"/>
+              </w:rPr>
+            </w:pPr>
+          </w:p>
+        </w:tc>
+      </w:tr>
+      <w:tr>
+        <w:tc>
+          <w:tcPr>
+            <w:tcW w:w="1502" w:type="dxa"/>
+          </w:tcPr>
+          <w:p>
+            <w:pPr>
+              <w:rPr>
+                <w:rFonts w:eastAsiaTheme="minorEastAsia"/>
+              </w:rPr>
+            </w:pPr>
+          </w:p>
+        </w:tc>
+        <w:tc>
+          <w:tcPr>
+            <w:tcW w:w="1502" w:type="dxa"/>
+          </w:tcPr>
+          <w:p>
+            <w:pPr>
+              <w:rPr>
+                <w:rFonts w:eastAsiaTheme="minorEastAsia"/>
+              </w:rPr>
+            </w:pPr>
+          </w:p>
+        </w:tc>
+        <w:tc>
+          <w:tcPr>
+            <w:tcW w:w="1503" w:type="dxa"/>
+          </w:tcPr>
+          <w:p>
+            <w:pPr>
+              <w:rPr>
+                <w:rFonts w:eastAsiaTheme="minorEastAsia"/>
+              </w:rPr>
+            </w:pPr>
+          </w:p>
+        </w:tc>
+        <w:tc>
+          <w:tcPr>
+            <w:tcW w:w="1503" w:type="dxa"/>
+          </w:tcPr>
+          <w:p>
+            <w:pPr>
+              <w:rPr>
+                <w:rFonts w:eastAsiaTheme="minorEastAsia"/>
+              </w:rPr>
+            </w:pPr>
+          </w:p>
+        </w:tc>
+        <w:tc>
+          <w:tcPr>
+            <w:tcW w:w="1503" w:type="dxa"/>
+          </w:tcPr>
+          <w:p>
+            <w:pPr>
+              <w:rPr>
+                <w:rFonts w:eastAsiaTheme="minorEastAsia"/>
+              </w:rPr>
+            </w:pPr>
+          </w:p>
+        </w:tc>
+        <w:tc>
+          <w:tcPr>
+            <w:tcW w:w="1503" w:type="dxa"/>
+          </w:tcPr>
+          <w:p>
+            <w:pPr>
+              <w:rPr>
+                <w:rFonts w:eastAsiaTheme="minorEastAsia"/>
+              </w:rPr>
+            </w:pPr>
+          </w:p>
+        </w:tc>
+      </w:tr>
+      <w:tr>
+        <w:tc>
+          <w:tcPr>
+            <w:tcW w:w="1502" w:type="dxa"/>
+          </w:tcPr>
+          <w:p>
+            <w:pPr>
+              <w:rPr>
+                <w:rFonts w:eastAsiaTheme="minorEastAsia"/>
+              </w:rPr>
+            </w:pPr>
+          </w:p>
+        </w:tc>
+        <w:tc>
+          <w:tcPr>
+            <w:tcW w:w="1502" w:type="dxa"/>
+          </w:tcPr>
+          <w:p>
+            <w:pPr>
+              <w:rPr>
+                <w:rFonts w:eastAsiaTheme="minorEastAsia"/>
+              </w:rPr>
+            </w:pPr>
+          </w:p>
+        </w:tc>
+        <w:tc>
+          <w:tcPr>
+            <w:tcW w:w="1503" w:type="dxa"/>
+          </w:tcPr>
+          <w:p>
+            <w:pPr>
+              <w:rPr>
+                <w:rFonts w:eastAsiaTheme="minorEastAsia"/>
+              </w:rPr>
+            </w:pPr>
+          </w:p>
+        </w:tc>
+        <w:tc>
+          <w:tcPr>
+            <w:tcW w:w="1503" w:type="dxa"/>
+          </w:tcPr>
+          <w:p>
+            <w:pPr>
+              <w:rPr>
+                <w:rFonts w:eastAsiaTheme="minorEastAsia"/>
+              </w:rPr>
+            </w:pPr>
+          </w:p>
+        </w:tc>
+        <w:tc>
+          <w:tcPr>
+            <w:tcW w:w="1503" w:type="dxa"/>
+          </w:tcPr>
+          <w:p>
+            <w:pPr>
+              <w:rPr>
+                <w:rFonts w:eastAsiaTheme="minorEastAsia"/>
+              </w:rPr>
+            </w:pPr>
+          </w:p>
+        </w:tc>
+        <w:tc>
+          <w:tcPr>
+            <w:tcW w:w="1503" w:type="dxa"/>
+          </w:tcPr>
+          <w:p>
+            <w:pPr>
+              <w:rPr>
+                <w:rFonts w:eastAsiaTheme="minorEastAsia"/>
+              </w:rPr>
+            </w:pPr>
+          </w:p>
+        </w:tc>
+      </w:tr>
+      <w:tr>
+        <w:tc>
+          <w:tcPr>
+            <w:tcW w:w="1502" w:type="dxa"/>
+          </w:tcPr>
+          <w:p>
+            <w:pPr>
+              <w:rPr>
+                <w:rFonts w:eastAsiaTheme="minorEastAsia"/>
+              </w:rPr>
+            </w:pPr>
+          </w:p>
+        </w:tc>
+        <w:tc>
+          <w:tcPr>
+            <w:tcW w:w="1502" w:type="dxa"/>
+          </w:tcPr>
+          <w:p>
+            <w:pPr>
+              <w:rPr>
+                <w:rFonts w:eastAsiaTheme="minorEastAsia"/>
+              </w:rPr>
+            </w:pPr>
+          </w:p>
+        </w:tc>
+        <w:tc>
+          <w:tcPr>
+            <w:tcW w:w="1503" w:type="dxa"/>
+          </w:tcPr>
+          <w:p>
+            <w:pPr>
+              <w:rPr>
+                <w:rFonts w:eastAsiaTheme="minorEastAsia"/>
+              </w:rPr>
+            </w:pPr>
+          </w:p>
+        </w:tc>
+        <w:tc>
+          <w:tcPr>
+            <w:tcW w:w="1503" w:type="dxa"/>
+          </w:tcPr>
+          <w:p>
+            <w:pPr>
+              <w:rPr>
+                <w:rFonts w:eastAsiaTheme="minorEastAsia"/>
+              </w:rPr>
+            </w:pPr>
+          </w:p>
+        </w:tc>
+        <w:tc>
+          <w:tcPr>
+            <w:tcW w:w="1503" w:type="dxa"/>
+          </w:tcPr>
+          <w:p>
+            <w:pPr>
+              <w:rPr>
+                <w:rFonts w:eastAsiaTheme="minorEastAsia"/>
+              </w:rPr>
+            </w:pPr>
+          </w:p>
+        </w:tc>
+        <w:tc>
+          <w:tcPr>
+            <w:tcW w:w="1503" w:type="dxa"/>
+          </w:tcPr>
+          <w:p>
+            <w:pPr>
+              <w:rPr>
+                <w:rFonts w:eastAsiaTheme="minorEastAsia"/>
+              </w:rPr>
+            </w:pPr>
+          </w:p>
+        </w:tc>
+      </w:tr>
+    </w:tbl>
+    <w:p>
+      <w:pPr>
+        <w:rPr>
+          <w:rFonts w:eastAsiaTheme="minorEastAsia"/>
+        </w:rPr>
+      </w:pPr>
     </w:p>
     <w:p>
       <w:pPr>
@@ -6075,12 +6856,22 @@
       </w:pPr>
       <w:bookmarkStart w:id="12" w:name="_Toc76032677"/>
       <w:r>
-        <w:t>Python, Keras</w:t>
-      </w:r>
-      <w:r>
-        <w:t>, PlaidML</w:t>
+        <w:t xml:space="preserve">Python, </w:t>
+      </w:r>
+      <w:proofErr w:type="spellStart"/>
+      <w:r>
+        <w:t>Keras</w:t>
+      </w:r>
+      <w:proofErr w:type="spellEnd"/>
+      <w:r>
+        <w:t xml:space="preserve">, </w:t>
+      </w:r>
+      <w:proofErr w:type="spellStart"/>
+      <w:r>
+        <w:t>PlaidML</w:t>
       </w:r>
       <w:bookmarkEnd w:id="12"/>
+      <w:proofErr w:type="spellEnd"/>
     </w:p>
     <w:p>
       <w:pPr>
@@ -6110,6 +6901,7 @@
       <w:r>
         <w:t xml:space="preserve">] programskom jeziku koristeći biblioteke </w:t>
       </w:r>
+      <w:proofErr w:type="spellStart"/>
       <w:r>
         <w:rPr>
           <w:i/>
@@ -6117,9 +6909,11 @@
         </w:rPr>
         <w:t>Tensorflow</w:t>
       </w:r>
+      <w:proofErr w:type="spellEnd"/>
       <w:r>
         <w:t xml:space="preserve"> i </w:t>
       </w:r>
+      <w:proofErr w:type="spellStart"/>
       <w:r>
         <w:rPr>
           <w:i/>
@@ -6127,6 +6921,7 @@
         </w:rPr>
         <w:t>Keras</w:t>
       </w:r>
+      <w:proofErr w:type="spellEnd"/>
       <w:r>
         <w:t xml:space="preserve"> koje služe za programiranje strojnog učenja [</w:t>
       </w:r>
@@ -6150,6 +6945,7 @@
       <w:r>
         <w:t xml:space="preserve"> Međutim, treniranje preko grafičke kartice se tradicionalno odvijalo na Nvidia grafičkim karticama jer biblioteke su pisane sa naredbama specifično za te kartice, te za to služi </w:t>
       </w:r>
+      <w:proofErr w:type="spellStart"/>
       <w:r>
         <w:rPr>
           <w:i/>
@@ -6157,11 +6953,13 @@
         </w:rPr>
         <w:t>PlaidML</w:t>
       </w:r>
+      <w:proofErr w:type="spellEnd"/>
       <w:r>
         <w:t>.</w:t>
       </w:r>
     </w:p>
     <w:p>
+      <w:proofErr w:type="spellStart"/>
       <w:r>
         <w:rPr>
           <w:i/>
@@ -6169,9 +6967,11 @@
         </w:rPr>
         <w:t>PlaidML</w:t>
       </w:r>
+      <w:proofErr w:type="spellEnd"/>
       <w:r>
         <w:t xml:space="preserve"> je biblioteka koja se veže za </w:t>
       </w:r>
+      <w:proofErr w:type="spellStart"/>
       <w:r>
         <w:rPr>
           <w:i/>
@@ -6179,11 +6979,13 @@
         </w:rPr>
         <w:t>Keras</w:t>
       </w:r>
+      <w:proofErr w:type="spellEnd"/>
       <w:r>
         <w:t xml:space="preserve"> biblioteku na takav način da dopušta raznim grafičkim karticama, kao što su Intel-ove integrirane kartice ili AMD kartice, da preuzmu istu funkciju kao i Nvidia grafičke kartice te ono nam prevodi i kompilira sve njihove naredbe u naredbe koje ostale grafičke kartice razumiju.</w:t>
       </w:r>
     </w:p>
     <w:p>
+      <w:proofErr w:type="spellStart"/>
       <w:r>
         <w:rPr>
           <w:i/>
@@ -6191,9 +6993,11 @@
         </w:rPr>
         <w:t>Keras</w:t>
       </w:r>
+      <w:proofErr w:type="spellEnd"/>
       <w:r>
         <w:t xml:space="preserve"> je biblioteka koja je nastavak na </w:t>
       </w:r>
+      <w:proofErr w:type="spellStart"/>
       <w:r>
         <w:rPr>
           <w:i/>
@@ -6201,12 +7005,14 @@
         </w:rPr>
         <w:t>Tensorflow</w:t>
       </w:r>
+      <w:proofErr w:type="spellEnd"/>
       <w:r>
         <w:t xml:space="preserve"> biblioteku, ono služi kao</w:t>
       </w:r>
       <w:r>
         <w:t xml:space="preserve"> posrednik između programera i </w:t>
       </w:r>
+      <w:proofErr w:type="spellStart"/>
       <w:r>
         <w:rPr>
           <w:i/>
@@ -6214,6 +7020,7 @@
         </w:rPr>
         <w:t>Tensorflow</w:t>
       </w:r>
+      <w:proofErr w:type="spellEnd"/>
       <w:r>
         <w:t xml:space="preserve"> biblioteke te time uvelike olakšava programiranje</w:t>
       </w:r>
@@ -6246,11 +7053,19 @@
         </w:rPr>
         <w:t xml:space="preserve">TODO: </w:t>
       </w:r>
+      <w:proofErr w:type="spellStart"/>
       <w:r>
         <w:rPr>
           <w:highlight w:val="yellow"/>
         </w:rPr>
-        <w:t>Github link na stvari ovog rada ovdje</w:t>
+        <w:t>Github</w:t>
+      </w:r>
+      <w:proofErr w:type="spellEnd"/>
+      <w:r>
+        <w:rPr>
+          <w:highlight w:val="yellow"/>
+        </w:rPr>
+        <w:t xml:space="preserve"> link na stvari ovog rada ovdje</w:t>
       </w:r>
       <w:r>
         <w:rPr>
@@ -6297,7 +7112,31 @@
         <w:t>[[Treće poglavlje – prvi postupak</w:t>
       </w:r>
       <w:r>
-        <w:t xml:space="preserve"> za state of the art</w:t>
+        <w:t xml:space="preserve"> za </w:t>
+      </w:r>
+      <w:proofErr w:type="spellStart"/>
+      <w:r>
+        <w:t>state</w:t>
+      </w:r>
+      <w:proofErr w:type="spellEnd"/>
+      <w:r>
+        <w:t xml:space="preserve"> </w:t>
+      </w:r>
+      <w:proofErr w:type="spellStart"/>
+      <w:r>
+        <w:t>of</w:t>
+      </w:r>
+      <w:proofErr w:type="spellEnd"/>
+      <w:r>
+        <w:t xml:space="preserve"> </w:t>
+      </w:r>
+      <w:proofErr w:type="spellStart"/>
+      <w:r>
+        <w:t>the</w:t>
+      </w:r>
+      <w:proofErr w:type="spellEnd"/>
+      <w:r>
+        <w:t xml:space="preserve"> art</w:t>
       </w:r>
       <w:r>
         <w:t>]]</w:t>
@@ -6329,19 +7168,79 @@
         </w:rPr>
         <w:t xml:space="preserve">opisati </w:t>
       </w:r>
+      <w:proofErr w:type="spellStart"/>
       <w:r>
         <w:rPr>
           <w:i/>
           <w:iCs/>
           <w:highlight w:val="yellow"/>
         </w:rPr>
-        <w:t>state of the art</w:t>
-      </w:r>
-      <w:r>
-        <w:rPr>
+        <w:t>state</w:t>
+      </w:r>
+      <w:proofErr w:type="spellEnd"/>
+      <w:r>
+        <w:rPr>
+          <w:i/>
+          <w:iCs/>
           <w:highlight w:val="yellow"/>
         </w:rPr>
-        <w:t>, na koji nacin?</w:t>
+        <w:t xml:space="preserve"> </w:t>
+      </w:r>
+      <w:proofErr w:type="spellStart"/>
+      <w:r>
+        <w:rPr>
+          <w:i/>
+          <w:iCs/>
+          <w:highlight w:val="yellow"/>
+        </w:rPr>
+        <w:t>of</w:t>
+      </w:r>
+      <w:proofErr w:type="spellEnd"/>
+      <w:r>
+        <w:rPr>
+          <w:i/>
+          <w:iCs/>
+          <w:highlight w:val="yellow"/>
+        </w:rPr>
+        <w:t xml:space="preserve"> </w:t>
+      </w:r>
+      <w:proofErr w:type="spellStart"/>
+      <w:r>
+        <w:rPr>
+          <w:i/>
+          <w:iCs/>
+          <w:highlight w:val="yellow"/>
+        </w:rPr>
+        <w:t>the</w:t>
+      </w:r>
+      <w:proofErr w:type="spellEnd"/>
+      <w:r>
+        <w:rPr>
+          <w:i/>
+          <w:iCs/>
+          <w:highlight w:val="yellow"/>
+        </w:rPr>
+        <w:t xml:space="preserve"> art</w:t>
+      </w:r>
+      <w:r>
+        <w:rPr>
+          <w:highlight w:val="yellow"/>
+        </w:rPr>
+        <w:t xml:space="preserve">, na koji </w:t>
+      </w:r>
+      <w:proofErr w:type="spellStart"/>
+      <w:r>
+        <w:rPr>
+          <w:highlight w:val="yellow"/>
+        </w:rPr>
+        <w:t>nacin</w:t>
+      </w:r>
+      <w:proofErr w:type="spellEnd"/>
+      <w:r>
+        <w:rPr>
+          <w:highlight w:val="yellow"/>
+        </w:rPr>
+        <w:t>?</w:t>
       </w:r>
       <w:r>
         <w:t>]]</w:t>
@@ -6356,7 +7255,15 @@
         <w:t>slika su ljudi izvodili već duže vrijeme</w:t>
       </w:r>
       <w:r>
-        <w:t>, AlexNet[</w:t>
+        <w:t xml:space="preserve">, </w:t>
+      </w:r>
+      <w:proofErr w:type="spellStart"/>
+      <w:r>
+        <w:t>AlexNet</w:t>
+      </w:r>
+      <w:proofErr w:type="spellEnd"/>
+      <w:r>
+        <w:t>[</w:t>
       </w:r>
       <w:hyperlink r:id="rId35" w:history="1">
         <w:r>
@@ -6373,13 +7280,43 @@
         <w:t>2</w:t>
       </w:r>
       <w:r>
-        <w:t>. godine u ImageNet natjecanju široko pojasnog prepoznavanja postigla prvo mjesto, pobijedivši drugo mjesto za više od 10% manje grešaka u 5 najvećih kategorija koje predstavljaju greške[[</w:t>
+        <w:t xml:space="preserve">. godine u </w:t>
+      </w:r>
+      <w:proofErr w:type="spellStart"/>
+      <w:r>
+        <w:t>ImageNet</w:t>
+      </w:r>
+      <w:proofErr w:type="spellEnd"/>
+      <w:r>
+        <w:t xml:space="preserve"> natjecanju široko </w:t>
+      </w:r>
+      <w:proofErr w:type="spellStart"/>
+      <w:r>
+        <w:t>pojasnog</w:t>
+      </w:r>
+      <w:proofErr w:type="spellEnd"/>
+      <w:r>
+        <w:t xml:space="preserve"> prepoznavanja postigla prvo mjesto, pobijedivši drugo mjesto za više od 10% manje grešaka u 5 najvećih kategorija koje predstavljaju greške[[</w:t>
       </w:r>
       <w:r>
         <w:rPr>
           <w:highlight w:val="yellow"/>
         </w:rPr>
-        <w:t>top-5 error prevesti ljepše?</w:t>
+        <w:t xml:space="preserve">top-5 </w:t>
+      </w:r>
+      <w:proofErr w:type="spellStart"/>
+      <w:r>
+        <w:rPr>
+          <w:highlight w:val="yellow"/>
+        </w:rPr>
+        <w:t>error</w:t>
+      </w:r>
+      <w:proofErr w:type="spellEnd"/>
+      <w:r>
+        <w:rPr>
+          <w:highlight w:val="yellow"/>
+        </w:rPr>
+        <w:t xml:space="preserve"> prevesti ljepše?</w:t>
       </w:r>
       <w:r>
         <w:t>]]</w:t>
@@ -6462,14 +7399,35 @@
       <w:r>
         <w:t>[</w:t>
       </w:r>
-      <w:hyperlink w:anchor="_Skupovi_podataka_i" w:history="1">
-        <w:r>
-          <w:rPr>
-            <w:rStyle w:val="Hyperlink"/>
-          </w:rPr>
-          <w:t>stagod za sintetičke</w:t>
-        </w:r>
-      </w:hyperlink>
+      <w:proofErr w:type="spellStart"/>
+      <w:r>
+        <w:fldChar w:fldCharType="begin"/>
+      </w:r>
+      <w:r>
+        <w:instrText xml:space="preserve"> HYPERLINK \l "_Skupovi_podataka_i" </w:instrText>
+      </w:r>
+      <w:r>
+        <w:fldChar w:fldCharType="separate"/>
+      </w:r>
+      <w:r>
+        <w:rPr>
+          <w:rStyle w:val="Hyperlink"/>
+        </w:rPr>
+        <w:t>stagod</w:t>
+      </w:r>
+      <w:proofErr w:type="spellEnd"/>
+      <w:r>
+        <w:rPr>
+          <w:rStyle w:val="Hyperlink"/>
+        </w:rPr>
+        <w:t xml:space="preserve"> za sintetičke</w:t>
+      </w:r>
+      <w:r>
+        <w:rPr>
+          <w:rStyle w:val="Hyperlink"/>
+        </w:rPr>
+        <w:fldChar w:fldCharType="end"/>
+      </w:r>
       <w:r>
         <w:t>]</w:t>
       </w:r>
@@ -6536,9 +7494,11 @@
             <w:tcW w:w="1803" w:type="dxa"/>
           </w:tcPr>
           <w:p>
+            <w:proofErr w:type="spellStart"/>
             <w:r>
               <w:t>loss</w:t>
             </w:r>
+            <w:proofErr w:type="spellEnd"/>
           </w:p>
         </w:tc>
         <w:tc>
@@ -6546,9 +7506,11 @@
             <w:tcW w:w="1803" w:type="dxa"/>
           </w:tcPr>
           <w:p>
+            <w:proofErr w:type="spellStart"/>
             <w:r>
               <w:t>acc</w:t>
             </w:r>
+            <w:proofErr w:type="spellEnd"/>
           </w:p>
         </w:tc>
         <w:tc>
@@ -6556,9 +7518,11 @@
             <w:tcW w:w="1803" w:type="dxa"/>
           </w:tcPr>
           <w:p>
+            <w:proofErr w:type="spellStart"/>
             <w:r>
               <w:t>val_loss</w:t>
             </w:r>
+            <w:proofErr w:type="spellEnd"/>
           </w:p>
         </w:tc>
         <w:tc>
@@ -6566,9 +7530,11 @@
             <w:tcW w:w="1804" w:type="dxa"/>
           </w:tcPr>
           <w:p>
+            <w:proofErr w:type="spellStart"/>
             <w:r>
               <w:t>val_acc</w:t>
             </w:r>
+            <w:proofErr w:type="spellEnd"/>
           </w:p>
         </w:tc>
       </w:tr>
@@ -6614,9 +7580,11 @@
             <w:tcW w:w="1803" w:type="dxa"/>
           </w:tcPr>
           <w:p>
+            <w:proofErr w:type="spellStart"/>
             <w:r>
               <w:t>test_complex</w:t>
             </w:r>
+            <w:proofErr w:type="spellEnd"/>
           </w:p>
         </w:tc>
         <w:tc>

</xml_diff>

<commit_message>
finished vgg19 training, started main part of .docx
</commit_message>
<xml_diff>
--- a/docs/DR_AT.docx
+++ b/docs/DR_AT.docx
@@ -2,6 +2,154 @@
 <file path=word/document.xml><?xml version="1.0" encoding="utf-8"?>
 <w:document xmlns:wpc="http://schemas.microsoft.com/office/word/2010/wordprocessingCanvas" xmlns:cx="http://schemas.microsoft.com/office/drawing/2014/chartex" xmlns:cx1="http://schemas.microsoft.com/office/drawing/2015/9/8/chartex" xmlns:cx2="http://schemas.microsoft.com/office/drawing/2015/10/21/chartex" xmlns:cx3="http://schemas.microsoft.com/office/drawing/2016/5/9/chartex" xmlns:cx4="http://schemas.microsoft.com/office/drawing/2016/5/10/chartex" xmlns:cx5="http://schemas.microsoft.com/office/drawing/2016/5/11/chartex" xmlns:cx6="http://schemas.microsoft.com/office/drawing/2016/5/12/chartex" xmlns:cx7="http://schemas.microsoft.com/office/drawing/2016/5/13/chartex" xmlns:cx8="http://schemas.microsoft.com/office/drawing/2016/5/14/chartex" xmlns:mc="http://schemas.openxmlformats.org/markup-compatibility/2006" xmlns:aink="http://schemas.microsoft.com/office/drawing/2016/ink" xmlns:am3d="http://schemas.microsoft.com/office/drawing/2017/model3d" xmlns:o="urn:schemas-microsoft-com:office:office" xmlns:r="http://schemas.openxmlformats.org/officeDocument/2006/relationships" xmlns:m="http://schemas.openxmlformats.org/officeDocument/2006/math" xmlns:v="urn:schemas-microsoft-com:vml" xmlns:wp14="http://schemas.microsoft.com/office/word/2010/wordprocessingDrawing" xmlns:wp="http://schemas.openxmlformats.org/drawingml/2006/wordprocessingDrawing" xmlns:w10="urn:schemas-microsoft-com:office:word" xmlns:w="http://schemas.openxmlformats.org/wordprocessingml/2006/main" xmlns:w14="http://schemas.microsoft.com/office/word/2010/wordml" xmlns:w15="http://schemas.microsoft.com/office/word/2012/wordml" xmlns:w16cex="http://schemas.microsoft.com/office/word/2018/wordml/cex" xmlns:w16cid="http://schemas.microsoft.com/office/word/2016/wordml/cid" xmlns:w16="http://schemas.microsoft.com/office/word/2018/wordml" xmlns:w16se="http://schemas.microsoft.com/office/word/2015/wordml/symex" xmlns:wpg="http://schemas.microsoft.com/office/word/2010/wordprocessingGroup" xmlns:wpi="http://schemas.microsoft.com/office/word/2010/wordprocessingInk" xmlns:wne="http://schemas.microsoft.com/office/word/2006/wordml" xmlns:wps="http://schemas.microsoft.com/office/word/2010/wordprocessingShape" mc:Ignorable="w14 w15 w16se w16cid w16 w16cex wp14">
   <w:body>
+    <w:p>
+      <w:pPr>
+        <w:spacing w:line="259" w:lineRule="auto"/>
+        <w:jc w:val="left"/>
+        <w:rPr>
+          <w:rFonts w:ascii="Arial" w:hAnsi="Arial" w:cs="Arial"/>
+          <w:sz w:val="36"/>
+          <w:szCs w:val="36"/>
+        </w:rPr>
+      </w:pPr>
+      <w:r>
+        <w:rPr>
+          <w:rFonts w:ascii="Arial" w:hAnsi="Arial" w:cs="Arial"/>
+          <w:sz w:val="36"/>
+          <w:szCs w:val="36"/>
+        </w:rPr>
+        <w:t>SVEUČILIŠTE JOSIPA JURJA STROSSMAYERA U OSIJEKUFAKULTET ELEKTROTEHNIKE, RAČUNARSTVA IINFORMACIJSKIH TEHNOLOGIJA OSIJEK</w:t>
+      </w:r>
+    </w:p>
+    <w:p>
+      <w:pPr>
+        <w:spacing w:line="259" w:lineRule="auto"/>
+        <w:jc w:val="left"/>
+        <w:rPr>
+          <w:rFonts w:ascii="Arial" w:hAnsi="Arial" w:cs="Arial"/>
+          <w:sz w:val="36"/>
+          <w:szCs w:val="36"/>
+        </w:rPr>
+      </w:pPr>
+    </w:p>
+    <w:p>
+      <w:pPr>
+        <w:spacing w:line="259" w:lineRule="auto"/>
+        <w:jc w:val="left"/>
+        <w:rPr>
+          <w:rFonts w:ascii="Arial" w:hAnsi="Arial" w:cs="Arial"/>
+          <w:sz w:val="36"/>
+          <w:szCs w:val="36"/>
+        </w:rPr>
+      </w:pPr>
+      <w:r>
+        <w:rPr>
+          <w:rFonts w:ascii="Arial" w:hAnsi="Arial" w:cs="Arial"/>
+          <w:sz w:val="36"/>
+          <w:szCs w:val="36"/>
+        </w:rPr>
+        <w:t>Primjena neuronskih mreža u klasificiranju LEGO kocaka</w:t>
+      </w:r>
+    </w:p>
+    <w:p>
+      <w:pPr>
+        <w:spacing w:line="259" w:lineRule="auto"/>
+        <w:jc w:val="left"/>
+        <w:rPr>
+          <w:rFonts w:ascii="Arial" w:hAnsi="Arial" w:cs="Arial"/>
+          <w:sz w:val="36"/>
+          <w:szCs w:val="36"/>
+        </w:rPr>
+      </w:pPr>
+    </w:p>
+    <w:p>
+      <w:pPr>
+        <w:spacing w:line="259" w:lineRule="auto"/>
+        <w:jc w:val="left"/>
+        <w:rPr>
+          <w:rFonts w:ascii="Arial" w:hAnsi="Arial" w:cs="Arial"/>
+          <w:sz w:val="36"/>
+          <w:szCs w:val="36"/>
+        </w:rPr>
+      </w:pPr>
+      <w:r>
+        <w:rPr>
+          <w:rFonts w:ascii="Arial" w:hAnsi="Arial" w:cs="Arial"/>
+          <w:sz w:val="36"/>
+          <w:szCs w:val="36"/>
+        </w:rPr>
+        <w:t>Diplomski rad</w:t>
+      </w:r>
+    </w:p>
+    <w:p>
+      <w:pPr>
+        <w:spacing w:line="259" w:lineRule="auto"/>
+        <w:jc w:val="left"/>
+        <w:rPr>
+          <w:rFonts w:ascii="Arial" w:hAnsi="Arial" w:cs="Arial"/>
+          <w:sz w:val="36"/>
+          <w:szCs w:val="36"/>
+        </w:rPr>
+      </w:pPr>
+    </w:p>
+    <w:p>
+      <w:pPr>
+        <w:spacing w:line="259" w:lineRule="auto"/>
+        <w:jc w:val="left"/>
+        <w:rPr>
+          <w:rFonts w:ascii="Arial" w:hAnsi="Arial" w:cs="Arial"/>
+          <w:sz w:val="36"/>
+          <w:szCs w:val="36"/>
+        </w:rPr>
+      </w:pPr>
+      <w:r>
+        <w:rPr>
+          <w:rFonts w:ascii="Arial" w:hAnsi="Arial" w:cs="Arial"/>
+          <w:sz w:val="36"/>
+          <w:szCs w:val="36"/>
+        </w:rPr>
+        <w:t>Anto Tufeković</w:t>
+      </w:r>
+    </w:p>
+    <w:p>
+      <w:pPr>
+        <w:spacing w:line="259" w:lineRule="auto"/>
+        <w:jc w:val="left"/>
+        <w:rPr>
+          <w:rFonts w:ascii="Arial" w:hAnsi="Arial" w:cs="Arial"/>
+          <w:sz w:val="36"/>
+          <w:szCs w:val="36"/>
+        </w:rPr>
+      </w:pPr>
+    </w:p>
+    <w:p>
+      <w:pPr>
+        <w:spacing w:line="259" w:lineRule="auto"/>
+        <w:jc w:val="left"/>
+        <w:rPr>
+          <w:rFonts w:ascii="Arial" w:hAnsi="Arial" w:cs="Arial"/>
+          <w:sz w:val="36"/>
+          <w:szCs w:val="36"/>
+        </w:rPr>
+      </w:pPr>
+      <w:r>
+        <w:rPr>
+          <w:rFonts w:ascii="Arial" w:hAnsi="Arial" w:cs="Arial"/>
+          <w:sz w:val="36"/>
+          <w:szCs w:val="36"/>
+        </w:rPr>
+        <w:t>Osijek, 2021.</w:t>
+      </w:r>
+    </w:p>
+    <w:p>
+      <w:pPr>
+        <w:spacing w:line="259" w:lineRule="auto"/>
+        <w:jc w:val="left"/>
+      </w:pPr>
+      <w:r>
+        <w:br w:type="page"/>
+      </w:r>
+    </w:p>
     <w:sdt>
       <w:sdtPr>
         <w:rPr>
@@ -29,7 +177,7 @@
             <w:pStyle w:val="TOCHeading"/>
           </w:pPr>
           <w:r>
-            <w:t>Contents</w:t>
+            <w:t>Sadržaj</w:t>
           </w:r>
         </w:p>
         <w:p>
@@ -55,7 +203,7 @@
           <w:r>
             <w:fldChar w:fldCharType="separate"/>
           </w:r>
-          <w:hyperlink w:anchor="_Toc76642160" w:history="1">
+          <w:hyperlink w:anchor="_Toc76738214" w:history="1">
             <w:r>
               <w:rPr>
                 <w:rStyle w:val="Hyperlink"/>
@@ -98,7 +246,7 @@
                 <w:noProof/>
                 <w:webHidden/>
               </w:rPr>
-              <w:instrText xml:space="preserve"> PAGEREF _Toc76642160 \h </w:instrText>
+              <w:instrText xml:space="preserve"> PAGEREF _Toc76738214 \h </w:instrText>
             </w:r>
             <w:r>
               <w:rPr>
@@ -143,7 +291,7 @@
               <w:lang w:eastAsia="hr-HR"/>
             </w:rPr>
           </w:pPr>
-          <w:hyperlink w:anchor="_Toc76642161" w:history="1">
+          <w:hyperlink w:anchor="_Toc76738215" w:history="1">
             <w:r>
               <w:rPr>
                 <w:rStyle w:val="Hyperlink"/>
@@ -186,7 +334,7 @@
                 <w:noProof/>
                 <w:webHidden/>
               </w:rPr>
-              <w:instrText xml:space="preserve"> PAGEREF _Toc76642161 \h </w:instrText>
+              <w:instrText xml:space="preserve"> PAGEREF _Toc76738215 \h </w:instrText>
             </w:r>
             <w:r>
               <w:rPr>
@@ -231,7 +379,7 @@
               <w:lang w:eastAsia="hr-HR"/>
             </w:rPr>
           </w:pPr>
-          <w:hyperlink w:anchor="_Toc76642162" w:history="1">
+          <w:hyperlink w:anchor="_Toc76738216" w:history="1">
             <w:r>
               <w:rPr>
                 <w:rStyle w:val="Hyperlink"/>
@@ -274,7 +422,7 @@
                 <w:noProof/>
                 <w:webHidden/>
               </w:rPr>
-              <w:instrText xml:space="preserve"> PAGEREF _Toc76642162 \h </w:instrText>
+              <w:instrText xml:space="preserve"> PAGEREF _Toc76738216 \h </w:instrText>
             </w:r>
             <w:r>
               <w:rPr>
@@ -319,7 +467,7 @@
               <w:lang w:eastAsia="hr-HR"/>
             </w:rPr>
           </w:pPr>
-          <w:hyperlink w:anchor="_Toc76642163" w:history="1">
+          <w:hyperlink w:anchor="_Toc76738217" w:history="1">
             <w:r>
               <w:rPr>
                 <w:rStyle w:val="Hyperlink"/>
@@ -362,7 +510,7 @@
                 <w:noProof/>
                 <w:webHidden/>
               </w:rPr>
-              <w:instrText xml:space="preserve"> PAGEREF _Toc76642163 \h </w:instrText>
+              <w:instrText xml:space="preserve"> PAGEREF _Toc76738217 \h </w:instrText>
             </w:r>
             <w:r>
               <w:rPr>
@@ -407,7 +555,7 @@
               <w:lang w:eastAsia="hr-HR"/>
             </w:rPr>
           </w:pPr>
-          <w:hyperlink w:anchor="_Toc76642164" w:history="1">
+          <w:hyperlink w:anchor="_Toc76738218" w:history="1">
             <w:r>
               <w:rPr>
                 <w:rStyle w:val="Hyperlink"/>
@@ -450,7 +598,7 @@
                 <w:noProof/>
                 <w:webHidden/>
               </w:rPr>
-              <w:instrText xml:space="preserve"> PAGEREF _Toc76642164 \h </w:instrText>
+              <w:instrText xml:space="preserve"> PAGEREF _Toc76738218 \h </w:instrText>
             </w:r>
             <w:r>
               <w:rPr>
@@ -495,7 +643,7 @@
               <w:lang w:eastAsia="hr-HR"/>
             </w:rPr>
           </w:pPr>
-          <w:hyperlink w:anchor="_Toc76642165" w:history="1">
+          <w:hyperlink w:anchor="_Toc76738219" w:history="1">
             <w:r>
               <w:rPr>
                 <w:rStyle w:val="Hyperlink"/>
@@ -538,7 +686,7 @@
                 <w:noProof/>
                 <w:webHidden/>
               </w:rPr>
-              <w:instrText xml:space="preserve"> PAGEREF _Toc76642165 \h </w:instrText>
+              <w:instrText xml:space="preserve"> PAGEREF _Toc76738219 \h </w:instrText>
             </w:r>
             <w:r>
               <w:rPr>
@@ -583,7 +731,7 @@
               <w:lang w:eastAsia="hr-HR"/>
             </w:rPr>
           </w:pPr>
-          <w:hyperlink w:anchor="_Toc76642166" w:history="1">
+          <w:hyperlink w:anchor="_Toc76738220" w:history="1">
             <w:r>
               <w:rPr>
                 <w:rStyle w:val="Hyperlink"/>
@@ -626,7 +774,7 @@
                 <w:noProof/>
                 <w:webHidden/>
               </w:rPr>
-              <w:instrText xml:space="preserve"> PAGEREF _Toc76642166 \h </w:instrText>
+              <w:instrText xml:space="preserve"> PAGEREF _Toc76738220 \h </w:instrText>
             </w:r>
             <w:r>
               <w:rPr>
@@ -671,7 +819,7 @@
               <w:lang w:eastAsia="hr-HR"/>
             </w:rPr>
           </w:pPr>
-          <w:hyperlink w:anchor="_Toc76642167" w:history="1">
+          <w:hyperlink w:anchor="_Toc76738221" w:history="1">
             <w:r>
               <w:rPr>
                 <w:rStyle w:val="Hyperlink"/>
@@ -714,7 +862,7 @@
                 <w:noProof/>
                 <w:webHidden/>
               </w:rPr>
-              <w:instrText xml:space="preserve"> PAGEREF _Toc76642167 \h </w:instrText>
+              <w:instrText xml:space="preserve"> PAGEREF _Toc76738221 \h </w:instrText>
             </w:r>
             <w:r>
               <w:rPr>
@@ -759,7 +907,7 @@
               <w:lang w:eastAsia="hr-HR"/>
             </w:rPr>
           </w:pPr>
-          <w:hyperlink w:anchor="_Toc76642168" w:history="1">
+          <w:hyperlink w:anchor="_Toc76738222" w:history="1">
             <w:r>
               <w:rPr>
                 <w:rStyle w:val="Hyperlink"/>
@@ -802,7 +950,7 @@
                 <w:noProof/>
                 <w:webHidden/>
               </w:rPr>
-              <w:instrText xml:space="preserve"> PAGEREF _Toc76642168 \h </w:instrText>
+              <w:instrText xml:space="preserve"> PAGEREF _Toc76738222 \h </w:instrText>
             </w:r>
             <w:r>
               <w:rPr>
@@ -847,7 +995,7 @@
               <w:lang w:eastAsia="hr-HR"/>
             </w:rPr>
           </w:pPr>
-          <w:hyperlink w:anchor="_Toc76642169" w:history="1">
+          <w:hyperlink w:anchor="_Toc76738223" w:history="1">
             <w:r>
               <w:rPr>
                 <w:rStyle w:val="Hyperlink"/>
@@ -890,7 +1038,7 @@
                 <w:noProof/>
                 <w:webHidden/>
               </w:rPr>
-              <w:instrText xml:space="preserve"> PAGEREF _Toc76642169 \h </w:instrText>
+              <w:instrText xml:space="preserve"> PAGEREF _Toc76738223 \h </w:instrText>
             </w:r>
             <w:r>
               <w:rPr>
@@ -935,7 +1083,7 @@
               <w:lang w:eastAsia="hr-HR"/>
             </w:rPr>
           </w:pPr>
-          <w:hyperlink w:anchor="_Toc76642170" w:history="1">
+          <w:hyperlink w:anchor="_Toc76738224" w:history="1">
             <w:r>
               <w:rPr>
                 <w:rStyle w:val="Hyperlink"/>
@@ -978,7 +1126,7 @@
                 <w:noProof/>
                 <w:webHidden/>
               </w:rPr>
-              <w:instrText xml:space="preserve"> PAGEREF _Toc76642170 \h </w:instrText>
+              <w:instrText xml:space="preserve"> PAGEREF _Toc76738224 \h </w:instrText>
             </w:r>
             <w:r>
               <w:rPr>
@@ -1023,7 +1171,7 @@
               <w:lang w:eastAsia="hr-HR"/>
             </w:rPr>
           </w:pPr>
-          <w:hyperlink w:anchor="_Toc76642171" w:history="1">
+          <w:hyperlink w:anchor="_Toc76738225" w:history="1">
             <w:r>
               <w:rPr>
                 <w:rStyle w:val="Hyperlink"/>
@@ -1066,7 +1214,7 @@
                 <w:noProof/>
                 <w:webHidden/>
               </w:rPr>
-              <w:instrText xml:space="preserve"> PAGEREF _Toc76642171 \h </w:instrText>
+              <w:instrText xml:space="preserve"> PAGEREF _Toc76738225 \h </w:instrText>
             </w:r>
             <w:r>
               <w:rPr>
@@ -1086,7 +1234,7 @@
                 <w:noProof/>
                 <w:webHidden/>
               </w:rPr>
-              <w:t>16</w:t>
+              <w:t>17</w:t>
             </w:r>
             <w:r>
               <w:rPr>
@@ -1111,7 +1259,7 @@
               <w:lang w:eastAsia="hr-HR"/>
             </w:rPr>
           </w:pPr>
-          <w:hyperlink w:anchor="_Toc76642172" w:history="1">
+          <w:hyperlink w:anchor="_Toc76738226" w:history="1">
             <w:r>
               <w:rPr>
                 <w:rStyle w:val="Hyperlink"/>
@@ -1154,7 +1302,7 @@
                 <w:noProof/>
                 <w:webHidden/>
               </w:rPr>
-              <w:instrText xml:space="preserve"> PAGEREF _Toc76642172 \h </w:instrText>
+              <w:instrText xml:space="preserve"> PAGEREF _Toc76738226 \h </w:instrText>
             </w:r>
             <w:r>
               <w:rPr>
@@ -1199,7 +1347,7 @@
               <w:lang w:eastAsia="hr-HR"/>
             </w:rPr>
           </w:pPr>
-          <w:hyperlink w:anchor="_Toc76642173" w:history="1">
+          <w:hyperlink w:anchor="_Toc76738227" w:history="1">
             <w:r>
               <w:rPr>
                 <w:rStyle w:val="Hyperlink"/>
@@ -1242,7 +1390,7 @@
                 <w:noProof/>
                 <w:webHidden/>
               </w:rPr>
-              <w:instrText xml:space="preserve"> PAGEREF _Toc76642173 \h </w:instrText>
+              <w:instrText xml:space="preserve"> PAGEREF _Toc76738227 \h </w:instrText>
             </w:r>
             <w:r>
               <w:rPr>
@@ -1287,7 +1435,7 @@
               <w:lang w:eastAsia="hr-HR"/>
             </w:rPr>
           </w:pPr>
-          <w:hyperlink w:anchor="_Toc76642174" w:history="1">
+          <w:hyperlink w:anchor="_Toc76738228" w:history="1">
             <w:r>
               <w:rPr>
                 <w:rStyle w:val="Hyperlink"/>
@@ -1330,7 +1478,7 @@
                 <w:noProof/>
                 <w:webHidden/>
               </w:rPr>
-              <w:instrText xml:space="preserve"> PAGEREF _Toc76642174 \h </w:instrText>
+              <w:instrText xml:space="preserve"> PAGEREF _Toc76738228 \h </w:instrText>
             </w:r>
             <w:r>
               <w:rPr>
@@ -1426,7 +1574,7 @@
         </w:numPr>
         <w:ind w:left="426" w:hanging="426"/>
       </w:pPr>
-      <w:bookmarkStart w:id="0" w:name="_Toc76642160"/>
+      <w:bookmarkStart w:id="0" w:name="_Toc76738214"/>
       <w:r>
         <w:lastRenderedPageBreak/>
         <w:t>Uvod</w:t>
@@ -1435,24 +1583,49 @@
     </w:p>
     <w:p>
       <w:r>
-        <w:t>Cilj ovog završnog rada je istražiti kreiranje modela koji su trenirani za prepoznavanje nekog predodređenog skupa LEGO kocaka. To se može postići na više načina, te većina rada će se vrtjeti u Python programskoj okolini.</w:t>
-      </w:r>
-    </w:p>
-    <w:p>
-      <w:r>
-        <w:t>[[</w:t>
+        <w:t xml:space="preserve">Cilj ovog završnog rada je istražiti </w:t>
+      </w:r>
+      <w:r>
+        <w:t xml:space="preserve">problem klasifikacije LEGO kocaka. </w:t>
+      </w:r>
+      <w:r>
+        <w:t xml:space="preserve">U </w:t>
+      </w:r>
+      <w:r>
+        <w:t xml:space="preserve">drugom poglavlju </w:t>
+      </w:r>
+      <w:r>
+        <w:t>rad</w:t>
+      </w:r>
+      <w:r>
+        <w:t>a</w:t>
+      </w:r>
+      <w:r>
+        <w:t xml:space="preserve"> će se objasniti osnove strojnog učenja i neuronskih </w:t>
+      </w:r>
+      <w:r>
+        <w:t>mreža</w:t>
+      </w:r>
+      <w:r>
+        <w:t>, te osnovni podatci o korištenim ulaznim podatcima.</w:t>
+      </w:r>
+      <w:r>
+        <w:t xml:space="preserve"> </w:t>
+      </w:r>
+      <w:r>
+        <w:t>Treće poglavlje služi kao prikaz rezultata modela dobiveni nad podatcima iz drugog poglavlja, te sadrži paralele kakve rezultate daje taj model naspram drugih modela iz područja prepoznavanja slika. Četvrto poglavlje se većinom bavi objašnjenjem korištenog programskog koda.</w:t>
+      </w:r>
+      <w:r>
+        <w:t xml:space="preserve"> [[</w:t>
       </w:r>
       <w:r>
         <w:rPr>
           <w:highlight w:val="yellow"/>
         </w:rPr>
-        <w:t>TODO</w:t>
+        <w:t>nisam siguran dali je potrebno četvrto poglavlje</w:t>
       </w:r>
       <w:r>
         <w:t>]]</w:t>
-      </w:r>
-      <w:r>
-        <w:t xml:space="preserve"> </w:t>
       </w:r>
     </w:p>
     <w:p>
@@ -1463,7 +1636,7 @@
           <w:numId w:val="4"/>
         </w:numPr>
       </w:pPr>
-      <w:bookmarkStart w:id="1" w:name="_Toc76642161"/>
+      <w:bookmarkStart w:id="1" w:name="_Toc76738215"/>
       <w:r>
         <w:t>Zadatak završnog rada</w:t>
       </w:r>
@@ -1488,7 +1661,7 @@
         </w:numPr>
         <w:ind w:left="426" w:hanging="426"/>
       </w:pPr>
-      <w:bookmarkStart w:id="2" w:name="_Toc76642162"/>
+      <w:bookmarkStart w:id="2" w:name="_Toc76738216"/>
       <w:r>
         <w:lastRenderedPageBreak/>
         <w:t>Strojno učenje</w:t>
@@ -1538,7 +1711,7 @@
           <w:numId w:val="4"/>
         </w:numPr>
       </w:pPr>
-      <w:bookmarkStart w:id="3" w:name="_Toc76642163"/>
+      <w:bookmarkStart w:id="3" w:name="_Toc76738217"/>
       <w:r>
         <w:t>Nadzirano učenje</w:t>
       </w:r>
@@ -1714,7 +1887,7 @@
           <w:numId w:val="4"/>
         </w:numPr>
       </w:pPr>
-      <w:bookmarkStart w:id="4" w:name="_Toc76642164"/>
+      <w:bookmarkStart w:id="4" w:name="_Toc76738218"/>
       <w:r>
         <w:t>Nenadzirano učenje</w:t>
       </w:r>
@@ -1735,13 +1908,31 @@
       <w:r>
         <w:t xml:space="preserve">Glavna korist nenadziranog učenja nad skupovima podatka je procjena gustoće (engl. </w:t>
       </w:r>
+      <w:proofErr w:type="spellStart"/>
       <w:r>
         <w:rPr>
           <w:i/>
           <w:iCs/>
         </w:rPr>
-        <w:t>density estimation</w:t>
-      </w:r>
+        <w:t>density</w:t>
+      </w:r>
+      <w:proofErr w:type="spellEnd"/>
+      <w:r>
+        <w:rPr>
+          <w:i/>
+          <w:iCs/>
+        </w:rPr>
+        <w:t xml:space="preserve"> </w:t>
+      </w:r>
+      <w:proofErr w:type="spellStart"/>
+      <w:r>
+        <w:rPr>
+          <w:i/>
+          <w:iCs/>
+        </w:rPr>
+        <w:t>estimation</w:t>
+      </w:r>
+      <w:proofErr w:type="spellEnd"/>
       <w:r>
         <w:t>), algoritam prema podatcima kreira polja koja sadrže neki postotak vjerojatnosti da podatak pripada tom skupu, što je bliže „centru“ polja to je veća vjerojatnost da pripada tom skupu.</w:t>
       </w:r>
@@ -1772,7 +1963,15 @@
         </w:numPr>
       </w:pPr>
       <w:r>
-        <w:t xml:space="preserve">K-means – metoda grupiranja gdje algoritam koristi </w:t>
+        <w:t>K-</w:t>
+      </w:r>
+      <w:proofErr w:type="spellStart"/>
+      <w:r>
+        <w:t>means</w:t>
+      </w:r>
+      <w:proofErr w:type="spellEnd"/>
+      <w:r>
+        <w:t xml:space="preserve"> – metoda grupiranja gdje algoritam koristi </w:t>
       </w:r>
       <w:r>
         <w:t xml:space="preserve">informacije u podatcima da odredi </w:t>
@@ -1843,7 +2042,7 @@
           <w:numId w:val="4"/>
         </w:numPr>
       </w:pPr>
-      <w:bookmarkStart w:id="5" w:name="_Toc76642165"/>
+      <w:bookmarkStart w:id="5" w:name="_Toc76738219"/>
       <w:r>
         <w:lastRenderedPageBreak/>
         <w:t xml:space="preserve">Nadzirano učenje – </w:t>
@@ -1887,7 +2086,15 @@
     </w:p>
     <w:p>
       <w:r>
-        <w:t>Algoritam koji obavlja klasifikaciju se naziva klasifikator,</w:t>
+        <w:t xml:space="preserve">Algoritam koji obavlja klasifikaciju se naziva </w:t>
+      </w:r>
+      <w:proofErr w:type="spellStart"/>
+      <w:r>
+        <w:t>klasifikator</w:t>
+      </w:r>
+      <w:proofErr w:type="spellEnd"/>
+      <w:r>
+        <w:t>,</w:t>
       </w:r>
       <w:r>
         <w:t xml:space="preserve"> ako postoje samo dvije klase za klasificirati onda se metoda zove „binarna klasifikacija“, ako imamo više klasa metoda se zove „klasifikacija s više klasa“ a ako imamo metodu gdje neki izlaz može imati više klasa pridruženo onda se radi o „klasifikaciji s više oznaka“. Ovaj rad će se baviti sa „klasifikacijom s više klasa“ te morat će pridružiti ulazn</w:t>
@@ -1941,7 +2148,7 @@
           <w:numId w:val="4"/>
         </w:numPr>
       </w:pPr>
-      <w:bookmarkStart w:id="6" w:name="_Toc76642166"/>
+      <w:bookmarkStart w:id="6" w:name="_Toc76738220"/>
       <w:r>
         <w:t>Neuronske mreže</w:t>
       </w:r>
@@ -1951,13 +2158,63 @@
       <w:r>
         <w:t xml:space="preserve">Umjetne neuronske mreže (engl. </w:t>
       </w:r>
+      <w:proofErr w:type="spellStart"/>
       <w:r>
         <w:rPr>
           <w:i/>
           <w:iCs/>
         </w:rPr>
-        <w:t>Artificial neural networks – ANNs</w:t>
-      </w:r>
+        <w:t>Artificial</w:t>
+      </w:r>
+      <w:proofErr w:type="spellEnd"/>
+      <w:r>
+        <w:rPr>
+          <w:i/>
+          <w:iCs/>
+        </w:rPr>
+        <w:t xml:space="preserve"> </w:t>
+      </w:r>
+      <w:proofErr w:type="spellStart"/>
+      <w:r>
+        <w:rPr>
+          <w:i/>
+          <w:iCs/>
+        </w:rPr>
+        <w:t>neural</w:t>
+      </w:r>
+      <w:proofErr w:type="spellEnd"/>
+      <w:r>
+        <w:rPr>
+          <w:i/>
+          <w:iCs/>
+        </w:rPr>
+        <w:t xml:space="preserve"> </w:t>
+      </w:r>
+      <w:proofErr w:type="spellStart"/>
+      <w:r>
+        <w:rPr>
+          <w:i/>
+          <w:iCs/>
+        </w:rPr>
+        <w:t>networks</w:t>
+      </w:r>
+      <w:proofErr w:type="spellEnd"/>
+      <w:r>
+        <w:rPr>
+          <w:i/>
+          <w:iCs/>
+        </w:rPr>
+        <w:t xml:space="preserve"> – </w:t>
+      </w:r>
+      <w:proofErr w:type="spellStart"/>
+      <w:r>
+        <w:rPr>
+          <w:i/>
+          <w:iCs/>
+        </w:rPr>
+        <w:t>ANNs</w:t>
+      </w:r>
+      <w:proofErr w:type="spellEnd"/>
       <w:r>
         <w:t xml:space="preserve">) su algoritmi koji se baziraju na </w:t>
       </w:r>
@@ -2457,7 +2714,7 @@
           <w:numId w:val="4"/>
         </w:numPr>
       </w:pPr>
-      <w:bookmarkStart w:id="7" w:name="_Toc76642167"/>
+      <w:bookmarkStart w:id="7" w:name="_Toc76738221"/>
       <w:r>
         <w:t>Aktivacijske funkcije</w:t>
       </w:r>
@@ -2479,14 +2736,27 @@
       <w:r>
         <w:t>.[</w:t>
       </w:r>
-      <w:hyperlink r:id="rId16" w:history="1">
-        <w:r>
-          <w:rPr>
-            <w:rStyle w:val="Hyperlink"/>
-          </w:rPr>
-          <w:t>izvor za ovu sekciju</w:t>
-        </w:r>
-      </w:hyperlink>
+      <w:r>
+        <w:fldChar w:fldCharType="begin"/>
+      </w:r>
+      <w:r>
+        <w:instrText xml:space="preserve"> HYPERLINK "https://machinelearningmastery.com/choose-an-activation-function-for-deep-learning/" </w:instrText>
+      </w:r>
+      <w:r>
+        <w:fldChar w:fldCharType="separate"/>
+      </w:r>
+      <w:r>
+        <w:rPr>
+          <w:rStyle w:val="Hyperlink"/>
+        </w:rPr>
+        <w:t>izvor za ovu sekciju</w:t>
+      </w:r>
+      <w:r>
+        <w:rPr>
+          <w:rStyle w:val="Hyperlink"/>
+        </w:rPr>
+        <w:fldChar w:fldCharType="end"/>
+      </w:r>
       <w:r>
         <w:t>]</w:t>
       </w:r>
@@ -3492,13 +3762,13 @@
                     <pic:cNvPicPr/>
                   </pic:nvPicPr>
                   <pic:blipFill>
-                    <a:blip r:embed="rId17">
+                    <a:blip r:embed="rId16">
                       <a:extLst>
                         <a:ext uri="{28A0092B-C50C-407E-A947-70E740481C1C}">
                           <a14:useLocalDpi xmlns:a14="http://schemas.microsoft.com/office/drawing/2010/main" val="0"/>
                         </a:ext>
                         <a:ext uri="{96DAC541-7B7A-43D3-8B79-37D633B846F1}">
-                          <asvg:svgBlip xmlns:asvg="http://schemas.microsoft.com/office/drawing/2016/SVG/main" r:embed="rId18"/>
+                          <asvg:svgBlip xmlns:asvg="http://schemas.microsoft.com/office/drawing/2016/SVG/main" r:embed="rId17"/>
                         </a:ext>
                       </a:extLst>
                     </a:blip>
@@ -3638,7 +3908,7 @@
                     </pic:cNvPicPr>
                   </pic:nvPicPr>
                   <pic:blipFill>
-                    <a:blip r:embed="rId19">
+                    <a:blip r:embed="rId18">
                       <a:extLst>
                         <a:ext uri="{28A0092B-C50C-407E-A947-70E740481C1C}">
                           <a14:useLocalDpi xmlns:a14="http://schemas.microsoft.com/office/drawing/2010/main" val="0"/>
@@ -3731,13 +4001,23 @@
         </w:rPr>
         <w:t xml:space="preserve"> tj. engl. </w:t>
       </w:r>
+      <w:proofErr w:type="spellStart"/>
       <w:r>
         <w:rPr>
           <w:rFonts w:eastAsiaTheme="minorEastAsia"/>
           <w:i/>
           <w:iCs/>
         </w:rPr>
-        <w:t>leaky ReLu</w:t>
+        <w:t>leaky</w:t>
+      </w:r>
+      <w:proofErr w:type="spellEnd"/>
+      <w:r>
+        <w:rPr>
+          <w:rFonts w:eastAsiaTheme="minorEastAsia"/>
+          <w:i/>
+          <w:iCs/>
+        </w:rPr>
+        <w:t xml:space="preserve"> ReLu</w:t>
       </w:r>
       <w:r>
         <w:rPr>
@@ -4087,7 +4367,7 @@
           <w:numId w:val="4"/>
         </w:numPr>
       </w:pPr>
-      <w:bookmarkStart w:id="8" w:name="_Toc76642168"/>
+      <w:bookmarkStart w:id="8" w:name="_Toc76738222"/>
       <w:r>
         <w:t>Treniranje neuronskih mreža</w:t>
       </w:r>
@@ -4122,7 +4402,39 @@
         <w:rPr>
           <w:highlight w:val="yellow"/>
         </w:rPr>
-        <w:t>, potrebno je odčlaniti i ubaciti ADAM</w:t>
+        <w:t xml:space="preserve">, potrebno je </w:t>
+      </w:r>
+      <w:r>
+        <w:rPr>
+          <w:highlight w:val="yellow"/>
+        </w:rPr>
+        <w:t xml:space="preserve">možda </w:t>
+      </w:r>
+      <w:proofErr w:type="spellStart"/>
+      <w:r>
+        <w:rPr>
+          <w:highlight w:val="yellow"/>
+        </w:rPr>
+        <w:t>odčlaniti</w:t>
+      </w:r>
+      <w:proofErr w:type="spellEnd"/>
+      <w:r>
+        <w:rPr>
+          <w:highlight w:val="yellow"/>
+        </w:rPr>
+        <w:t xml:space="preserve"> i ubaciti </w:t>
+      </w:r>
+      <w:r>
+        <w:rPr>
+          <w:highlight w:val="yellow"/>
+        </w:rPr>
+        <w:t xml:space="preserve">dio za </w:t>
+      </w:r>
+      <w:r>
+        <w:rPr>
+          <w:highlight w:val="yellow"/>
+        </w:rPr>
+        <w:t>ADAM</w:t>
       </w:r>
       <w:r>
         <w:t>]]</w:t>
@@ -4136,7 +4448,25 @@
           <w:iCs/>
           <w:lang w:val="en-US"/>
         </w:rPr>
-        <w:t>stochastic gradient descend</w:t>
+        <w:t xml:space="preserve">stochastic </w:t>
+      </w:r>
+      <w:proofErr w:type="gramStart"/>
+      <w:r>
+        <w:rPr>
+          <w:i/>
+          <w:iCs/>
+          <w:lang w:val="en-US"/>
+        </w:rPr>
+        <w:t>gradient</w:t>
+      </w:r>
+      <w:proofErr w:type="gramEnd"/>
+      <w:r>
+        <w:rPr>
+          <w:i/>
+          <w:iCs/>
+          <w:lang w:val="en-US"/>
+        </w:rPr>
+        <w:t xml:space="preserve"> descend</w:t>
       </w:r>
       <w:r>
         <w:t>)</w:t>
@@ -4154,11 +4484,11 @@
         <w:t xml:space="preserve">, sa dobivenim gradijentom ono može </w:t>
       </w:r>
       <w:r>
-        <w:t xml:space="preserve">zajedno sa algoritmom povratnog </w:t>
+        <w:t xml:space="preserve">zajedno sa algoritmom </w:t>
       </w:r>
       <w:r>
         <w:lastRenderedPageBreak/>
-        <w:t>razmnožavanja</w:t>
+        <w:t>povratnog razmnožavanja</w:t>
       </w:r>
       <w:r>
         <w:t xml:space="preserve"> </w:t>
@@ -4166,7 +4496,7 @@
       <w:r>
         <w:t>[</w:t>
       </w:r>
-      <w:hyperlink r:id="rId20" w:history="1">
+      <w:hyperlink r:id="rId19" w:history="1">
         <w:r>
           <w:rPr>
             <w:rStyle w:val="Hyperlink"/>
@@ -4200,7 +4530,7 @@
       <w:r>
         <w:t>[</w:t>
       </w:r>
-      <w:hyperlink r:id="rId21" w:anchor="v=onepage&amp;q&amp;f=false" w:history="1">
+      <w:hyperlink r:id="rId20" w:anchor="v=onepage&amp;q&amp;f=false" w:history="1">
         <w:r>
           <w:rPr>
             <w:rStyle w:val="Hyperlink"/>
@@ -4320,7 +4650,7 @@
                     </pic:cNvPicPr>
                   </pic:nvPicPr>
                   <pic:blipFill>
-                    <a:blip r:embed="rId22">
+                    <a:blip r:embed="rId21">
                       <a:extLst>
                         <a:ext uri="{28A0092B-C50C-407E-A947-70E740481C1C}">
                           <a14:useLocalDpi xmlns:a14="http://schemas.microsoft.com/office/drawing/2010/main" val="0"/>
@@ -4359,7 +4689,7 @@
       <w:r>
         <w:t>Slika 2.4.2.1 – Grafički prikaz za utjecaj parametara treninga na pretreniranje[</w:t>
       </w:r>
-      <w:hyperlink r:id="rId23" w:history="1">
+      <w:hyperlink r:id="rId22" w:history="1">
         <w:r>
           <w:rPr>
             <w:rStyle w:val="Hyperlink"/>
@@ -4412,7 +4742,7 @@
           <w:numId w:val="4"/>
         </w:numPr>
       </w:pPr>
-      <w:bookmarkStart w:id="9" w:name="_Toc76642169"/>
+      <w:bookmarkStart w:id="9" w:name="_Toc76738223"/>
       <w:r>
         <w:t>Proširenje skupa podataka</w:t>
       </w:r>
@@ -4475,7 +4805,7 @@
       <w:r>
         <w:t xml:space="preserve"> kopija nekog originala iz skupa ili se generira sintetički podatak od originalnih[</w:t>
       </w:r>
-      <w:hyperlink r:id="rId24" w:history="1">
+      <w:hyperlink r:id="rId23" w:history="1">
         <w:r>
           <w:rPr>
             <w:rStyle w:val="Hyperlink"/>
@@ -4484,13 +4814,32 @@
         </w:r>
       </w:hyperlink>
       <w:r>
-        <w:t xml:space="preserve"> za ovo cijelo podpoglavlje</w:t>
-      </w:r>
+        <w:t xml:space="preserve"> za ovo cijelo </w:t>
+      </w:r>
+      <w:proofErr w:type="spellStart"/>
+      <w:r>
+        <w:t>podpoglavlje</w:t>
+      </w:r>
+      <w:proofErr w:type="spellEnd"/>
       <w:r>
         <w:rPr>
           <w:highlight w:val="yellow"/>
         </w:rPr>
-        <w:t>? sam izvor ima svoje izvore, možda izvucem nest</w:t>
+        <w:t xml:space="preserve">? sam izvor ima svoje izvore, možda </w:t>
+      </w:r>
+      <w:proofErr w:type="spellStart"/>
+      <w:r>
+        <w:rPr>
+          <w:highlight w:val="yellow"/>
+        </w:rPr>
+        <w:t>izvucem</w:t>
+      </w:r>
+      <w:proofErr w:type="spellEnd"/>
+      <w:r>
+        <w:rPr>
+          <w:highlight w:val="yellow"/>
+        </w:rPr>
+        <w:t xml:space="preserve"> nest</w:t>
       </w:r>
       <w:r>
         <w:t>].</w:t>
@@ -4499,12 +4848,28 @@
         <w:t xml:space="preserve"> Za kreiranje nasumično transformiranje kopije originala često se koriste jednostavne funkcije kao što su Afine transformacije (rotacija, skaliranje, translacija, refleksija, smicanje</w:t>
       </w:r>
       <w:r>
-        <w:t>), transformacije nad histogramom (npr. ujednačenje), te mijenjanje svojstva slike kao što su kontrast, svjetlina ili transformacije kao  povećanje oštrine, pomućenje slike i izjednačavanje svjetline.</w:t>
-      </w:r>
-    </w:p>
-    <w:p>
-      <w:r>
-        <w:t>Razlog za proširenjem skupa podataka  je poboljšanje generalizacijskog svojstva mreže. Ako se kompleksna mreža trenira nad malim brojem podataka za normalan broj epoha, dogoditi će se podtreniranje mreže</w:t>
+        <w:t xml:space="preserve">), transformacije nad </w:t>
+      </w:r>
+      <w:proofErr w:type="spellStart"/>
+      <w:r>
+        <w:t>histogramom</w:t>
+      </w:r>
+      <w:proofErr w:type="spellEnd"/>
+      <w:r>
+        <w:t xml:space="preserve"> (npr. ujednačenje), te mijenjanje svojstva slike kao što su kontrast, svjetlina ili transformacije kao  povećanje oštrine, pomućenje slike i izjednačavanje svjetline.</w:t>
+      </w:r>
+    </w:p>
+    <w:p>
+      <w:r>
+        <w:t xml:space="preserve">Razlog za proširenjem skupa podataka  je poboljšanje generalizacijskog svojstva mreže. Ako se kompleksna mreža trenira nad malim brojem podataka za normalan broj epoha, dogoditi će se </w:t>
+      </w:r>
+      <w:proofErr w:type="spellStart"/>
+      <w:r>
+        <w:t>podtreniranje</w:t>
+      </w:r>
+      <w:proofErr w:type="spellEnd"/>
+      <w:r>
+        <w:t xml:space="preserve"> mreže</w:t>
       </w:r>
       <w:r>
         <w:t xml:space="preserve"> jer mreža nije dovoljno trenirana da uspješno prepoznaje objekt na slici</w:t>
@@ -4513,7 +4878,15 @@
         <w:t>, ali ako se trenira nad malim brojem podataka za više epoha mreža će početi pamtiti ulazne podatke i dogoditi će se pretreniranje</w:t>
       </w:r>
       <w:r>
-        <w:t xml:space="preserve"> što opet smeta generalizaciji, jer pri treniranju će imati visoku točnost, a pri validiranju nisku točnost</w:t>
+        <w:t xml:space="preserve"> što opet smeta generalizaciji, jer pri treniranju će imati visoku točnost, a pri </w:t>
+      </w:r>
+      <w:proofErr w:type="spellStart"/>
+      <w:r>
+        <w:t>validiranju</w:t>
+      </w:r>
+      <w:proofErr w:type="spellEnd"/>
+      <w:r>
+        <w:t xml:space="preserve"> nisku točnost</w:t>
       </w:r>
       <w:r>
         <w:t>.</w:t>
@@ -4553,7 +4926,7 @@
                     </pic:cNvPicPr>
                   </pic:nvPicPr>
                   <pic:blipFill rotWithShape="1">
-                    <a:blip r:embed="rId25">
+                    <a:blip r:embed="rId24">
                       <a:extLst>
                         <a:ext uri="{28A0092B-C50C-407E-A947-70E740481C1C}">
                           <a14:useLocalDpi xmlns:a14="http://schemas.microsoft.com/office/drawing/2010/main" val="0"/>
@@ -4612,7 +4985,7 @@
                     </pic:cNvPicPr>
                   </pic:nvPicPr>
                   <pic:blipFill>
-                    <a:blip r:embed="rId26" cstate="print">
+                    <a:blip r:embed="rId25" cstate="print">
                       <a:extLst>
                         <a:ext uri="{28A0092B-C50C-407E-A947-70E740481C1C}">
                           <a14:useLocalDpi xmlns:a14="http://schemas.microsoft.com/office/drawing/2010/main" val="0"/>
@@ -4671,8 +5044,13 @@
         <w:jc w:val="center"/>
       </w:pPr>
       <w:r>
-        <w:t>Slika x.x.x</w:t>
-      </w:r>
+        <w:t xml:space="preserve">Slika </w:t>
+      </w:r>
+      <w:proofErr w:type="spellStart"/>
+      <w:r>
+        <w:t>x.x.x</w:t>
+      </w:r>
+      <w:proofErr w:type="spellEnd"/>
       <w:r>
         <w:t xml:space="preserve"> –</w:t>
       </w:r>
@@ -4720,7 +5098,7 @@
                     </pic:cNvPicPr>
                   </pic:nvPicPr>
                   <pic:blipFill>
-                    <a:blip r:embed="rId27">
+                    <a:blip r:embed="rId26">
                       <a:extLst>
                         <a:ext uri="{28A0092B-C50C-407E-A947-70E740481C1C}">
                           <a14:useLocalDpi xmlns:a14="http://schemas.microsoft.com/office/drawing/2010/main" val="0"/>
@@ -4775,7 +5153,7 @@
                     </pic:cNvPicPr>
                   </pic:nvPicPr>
                   <pic:blipFill>
-                    <a:blip r:embed="rId28" cstate="print">
+                    <a:blip r:embed="rId27" cstate="print">
                       <a:extLst>
                         <a:ext uri="{28A0092B-C50C-407E-A947-70E740481C1C}">
                           <a14:useLocalDpi xmlns:a14="http://schemas.microsoft.com/office/drawing/2010/main" val="0"/>
@@ -4835,13 +5213,26 @@
         <w:jc w:val="center"/>
       </w:pPr>
       <w:r>
-        <w:t>Slika x.x.x – a) Uslikana LEGO kocka 3001, b) Uslikana LEGO kocka 3001 proširena raznim tehnikama</w:t>
-      </w:r>
-    </w:p>
-    <w:p>
-      <w:r>
-        <w:t>Na [sinteticko</w:t>
-      </w:r>
+        <w:t xml:space="preserve">Slika </w:t>
+      </w:r>
+      <w:proofErr w:type="spellStart"/>
+      <w:r>
+        <w:t>x.x.x</w:t>
+      </w:r>
+      <w:proofErr w:type="spellEnd"/>
+      <w:r>
+        <w:t xml:space="preserve"> – a) Uslikana LEGO kocka 3001, b) Uslikana LEGO kocka 3001 proširena raznim tehnikama</w:t>
+      </w:r>
+    </w:p>
+    <w:p>
+      <w:r>
+        <w:t>Na [</w:t>
+      </w:r>
+      <w:proofErr w:type="spellStart"/>
+      <w:r>
+        <w:t>sinteticko</w:t>
+      </w:r>
+      <w:proofErr w:type="spellEnd"/>
       <w:r>
         <w:t xml:space="preserve"> a)</w:t>
       </w:r>
@@ -4849,7 +5240,15 @@
         <w:t>] prvoj slici imamo sintetičku sliku modela 3003 LEGO kocke, takva kocka je slikana iz raznih kutova te nije potrebno koristiti</w:t>
       </w:r>
       <w:r>
-        <w:t xml:space="preserve"> transformacije kao što su refleksija, međutim sve ostale se mogu iskoristiti, na slici [sinteticko b)] se vidi polje istog modela ali prošireno raznim tehnikama</w:t>
+        <w:t xml:space="preserve"> transformacije kao što su refleksija, međutim sve ostale se mogu iskoristiti, na slici [</w:t>
+      </w:r>
+      <w:proofErr w:type="spellStart"/>
+      <w:r>
+        <w:t>sinteticko</w:t>
+      </w:r>
+      <w:proofErr w:type="spellEnd"/>
+      <w:r>
+        <w:t xml:space="preserve"> b)] se vidi polje istog modela ali prošireno raznim tehnikama</w:t>
       </w:r>
       <w:r>
         <w:t xml:space="preserve">. Za uslikane [uslikano a)] se mogu koristiti </w:t>
@@ -4914,6 +5313,7 @@
       <w:r>
         <w:t xml:space="preserve">Nasumično povećanje (engl. </w:t>
       </w:r>
+      <w:proofErr w:type="spellStart"/>
       <w:r>
         <w:rPr>
           <w:i/>
@@ -4921,6 +5321,7 @@
         </w:rPr>
         <w:t>zoom</w:t>
       </w:r>
+      <w:proofErr w:type="spellEnd"/>
       <w:r>
         <w:t xml:space="preserve">) slike, maksimalno </w:t>
       </w:r>
@@ -5002,7 +5403,7 @@
         </w:numPr>
       </w:pPr>
       <w:bookmarkStart w:id="10" w:name="_Skupovi_podataka_i"/>
-      <w:bookmarkStart w:id="11" w:name="_Toc76642170"/>
+      <w:bookmarkStart w:id="11" w:name="_Toc76738224"/>
       <w:bookmarkEnd w:id="10"/>
       <w:r>
         <w:lastRenderedPageBreak/>
@@ -5058,7 +5459,7 @@
                     </pic:cNvPicPr>
                   </pic:nvPicPr>
                   <pic:blipFill>
-                    <a:blip r:embed="rId27">
+                    <a:blip r:embed="rId26">
                       <a:extLst>
                         <a:ext uri="{28A0092B-C50C-407E-A947-70E740481C1C}">
                           <a14:useLocalDpi xmlns:a14="http://schemas.microsoft.com/office/drawing/2010/main" val="0"/>
@@ -5141,7 +5542,7 @@
                     </pic:cNvPicPr>
                   </pic:nvPicPr>
                   <pic:blipFill>
-                    <a:blip r:embed="rId29">
+                    <a:blip r:embed="rId28">
                       <a:extLst>
                         <a:ext uri="{28A0092B-C50C-407E-A947-70E740481C1C}">
                           <a14:useLocalDpi xmlns:a14="http://schemas.microsoft.com/office/drawing/2010/main" val="0"/>
@@ -5197,7 +5598,7 @@
       <w:r>
         <w:t>.2 se vidi slika umjetno generirane LEGO kocke koristeći program Blender[</w:t>
       </w:r>
-      <w:hyperlink r:id="rId30" w:history="1">
+      <w:hyperlink r:id="rId29" w:history="1">
         <w:r>
           <w:rPr>
             <w:rStyle w:val="Hyperlink"/>
@@ -5241,7 +5642,7 @@
       <w:r>
         <w:t>Umjetni podatci imaju općenito široki raspon svrha za koje se mogu koristiti [</w:t>
       </w:r>
-      <w:hyperlink r:id="rId31" w:history="1">
+      <w:hyperlink r:id="rId30" w:history="1">
         <w:r>
           <w:rPr>
             <w:rStyle w:val="Hyperlink"/>
@@ -5326,7 +5727,7 @@
                     <pic:cNvPicPr/>
                   </pic:nvPicPr>
                   <pic:blipFill rotWithShape="1">
-                    <a:blip r:embed="rId32"/>
+                    <a:blip r:embed="rId31"/>
                     <a:srcRect t="6793" r="40531"/>
                     <a:stretch/>
                   </pic:blipFill>
@@ -5359,7 +5760,31 @@
         <w:jc w:val="center"/>
       </w:pPr>
       <w:r>
-        <w:t>Slika x.x.x – Isječak iz Blenderovog 3D ViewPort-a za prikaz lokacija objekt</w:t>
+        <w:t xml:space="preserve">Slika </w:t>
+      </w:r>
+      <w:proofErr w:type="spellStart"/>
+      <w:r>
+        <w:t>x.x.x</w:t>
+      </w:r>
+      <w:proofErr w:type="spellEnd"/>
+      <w:r>
+        <w:t xml:space="preserve"> – Isječak iz </w:t>
+      </w:r>
+      <w:proofErr w:type="spellStart"/>
+      <w:r>
+        <w:t>Blenderovog</w:t>
+      </w:r>
+      <w:proofErr w:type="spellEnd"/>
+      <w:r>
+        <w:t xml:space="preserve"> 3D </w:t>
+      </w:r>
+      <w:proofErr w:type="spellStart"/>
+      <w:r>
+        <w:t>ViewPort</w:t>
+      </w:r>
+      <w:proofErr w:type="spellEnd"/>
+      <w:r>
+        <w:t>-a za prikaz lokacija objekt</w:t>
       </w:r>
       <w:r>
         <w:t>a, svjetla i kamere</w:t>
@@ -5367,7 +5792,15 @@
     </w:p>
     <w:p>
       <w:r>
-        <w:t>Sintetički podatci za ovaj rad se generiraju u Blenderu koristeći skriptu koja uslika zadani model iz raznih kutova, te slike imaju dva svjetlosna izvora u blizu sredine ali su za jednu jedinicu odmaknutu svaka u svoju stranu (na Slici x.x.x se vidi da su odmaknute od centra 4 jedinice, u stranu pomaknute za 1 jedinicu te visoko/duboko postavljeno 6 jedinica). LEGO modeli se skaliraju tako imaju točan odnos veličine međusobno (npr.</w:t>
+        <w:t xml:space="preserve">Sintetički podatci za ovaj rad se generiraju u Blenderu koristeći skriptu koja uslika zadani model iz raznih kutova, te slike imaju dva svjetlosna izvora u blizu sredine ali su za jednu jedinicu odmaknutu svaka u svoju stranu (na Slici </w:t>
+      </w:r>
+      <w:proofErr w:type="spellStart"/>
+      <w:r>
+        <w:t>x.x.x</w:t>
+      </w:r>
+      <w:proofErr w:type="spellEnd"/>
+      <w:r>
+        <w:t xml:space="preserve"> se vidi da su odmaknute od centra 4 jedinice, u stranu pomaknute za 1 jedinicu te visoko/duboko postavljeno 6 jedinica). LEGO modeli se skaliraju tako imaju točan odnos veličine međusobno (npr.</w:t>
       </w:r>
       <w:r>
         <w:t xml:space="preserve"> vizualno pregledati da su na svim modelima dugmadi iste veličine, da su sami modeli iz istog izvora, te time garantirano iste skale, da su tehničke kocke iste dužine (2M, 3M, itd.)</w:t>
@@ -5400,7 +5833,7 @@
                     <pic:cNvPicPr/>
                   </pic:nvPicPr>
                   <pic:blipFill>
-                    <a:blip r:embed="rId33" cstate="print">
+                    <a:blip r:embed="rId32" cstate="print">
                       <a:extLst>
                         <a:ext uri="{28A0092B-C50C-407E-A947-70E740481C1C}">
                           <a14:useLocalDpi xmlns:a14="http://schemas.microsoft.com/office/drawing/2010/main" val="0"/>
@@ -5432,7 +5865,15 @@
         <w:jc w:val="center"/>
       </w:pPr>
       <w:r>
-        <w:t xml:space="preserve">Slika x.x.x – Prikaz </w:t>
+        <w:t xml:space="preserve">Slika </w:t>
+      </w:r>
+      <w:proofErr w:type="spellStart"/>
+      <w:r>
+        <w:t>x.x.x</w:t>
+      </w:r>
+      <w:proofErr w:type="spellEnd"/>
+      <w:r>
+        <w:t xml:space="preserve"> – Prikaz </w:t>
       </w:r>
       <w:r>
         <w:t>načina kretanja kamere u Blenderu</w:t>
@@ -5444,8 +5885,13 @@
         <w:t>Kamera slika model počevši od skroz gore (slika</w:t>
       </w:r>
       <w:r>
-        <w:t xml:space="preserve"> x.x.x</w:t>
-      </w:r>
+        <w:t xml:space="preserve"> </w:t>
+      </w:r>
+      <w:proofErr w:type="spellStart"/>
+      <w:r>
+        <w:t>x.x.x</w:t>
+      </w:r>
+      <w:proofErr w:type="spellEnd"/>
       <w:r>
         <w:t>), te u zadanim koracima</w:t>
       </w:r>
@@ -5477,12 +5923,26 @@
         <w:rPr>
           <w:rFonts w:eastAsiaTheme="minorEastAsia"/>
         </w:rPr>
-        <w:t xml:space="preserve">Tablica x.x.x – Popis </w:t>
-      </w:r>
+        <w:t xml:space="preserve">Tablica </w:t>
+      </w:r>
+      <w:proofErr w:type="spellStart"/>
       <w:r>
         <w:rPr>
           <w:rFonts w:eastAsiaTheme="minorEastAsia"/>
         </w:rPr>
+        <w:t>x.x.x</w:t>
+      </w:r>
+      <w:proofErr w:type="spellEnd"/>
+      <w:r>
+        <w:rPr>
+          <w:rFonts w:eastAsiaTheme="minorEastAsia"/>
+        </w:rPr>
+        <w:t xml:space="preserve"> – Popis </w:t>
+      </w:r>
+      <w:r>
+        <w:rPr>
+          <w:rFonts w:eastAsiaTheme="minorEastAsia"/>
+        </w:rPr>
         <w:t xml:space="preserve">korištenih </w:t>
       </w:r>
       <w:r>
@@ -5513,7 +5973,21 @@
         <w:rPr>
           <w:rFonts w:eastAsiaTheme="minorEastAsia"/>
         </w:rPr>
-        <w:t xml:space="preserve">[[ovo mozda pomaknuti skroz na kraj </w:t>
+        <w:t xml:space="preserve">[[ovo </w:t>
+      </w:r>
+      <w:proofErr w:type="spellStart"/>
+      <w:r>
+        <w:rPr>
+          <w:rFonts w:eastAsiaTheme="minorEastAsia"/>
+        </w:rPr>
+        <w:t>mozda</w:t>
+      </w:r>
+      <w:proofErr w:type="spellEnd"/>
+      <w:r>
+        <w:rPr>
+          <w:rFonts w:eastAsiaTheme="minorEastAsia"/>
+        </w:rPr>
+        <w:t xml:space="preserve"> pomaknuti skroz na kraj </w:t>
       </w:r>
       <w:r>
         <w:rPr>
@@ -5560,7 +6034,21 @@
               <w:rPr>
                 <w:rFonts w:eastAsiaTheme="minorEastAsia"/>
               </w:rPr>
-              <w:t>2340 Rudder 1x4x3</w:t>
+              <w:t xml:space="preserve">2340 </w:t>
+            </w:r>
+            <w:proofErr w:type="spellStart"/>
+            <w:r>
+              <w:rPr>
+                <w:rFonts w:eastAsiaTheme="minorEastAsia"/>
+              </w:rPr>
+              <w:t>Rudder</w:t>
+            </w:r>
+            <w:proofErr w:type="spellEnd"/>
+            <w:r>
+              <w:rPr>
+                <w:rFonts w:eastAsiaTheme="minorEastAsia"/>
+              </w:rPr>
+              <w:t xml:space="preserve"> 1x4x3</w:t>
             </w:r>
           </w:p>
         </w:tc>
@@ -5599,7 +6087,7 @@
                           </pic:cNvPicPr>
                         </pic:nvPicPr>
                         <pic:blipFill>
-                          <a:blip r:embed="rId34" cstate="print">
+                          <a:blip r:embed="rId33" cstate="print">
                             <a:extLst>
                               <a:ext uri="{28A0092B-C50C-407E-A947-70E740481C1C}">
                                 <a14:useLocalDpi xmlns:a14="http://schemas.microsoft.com/office/drawing/2010/main" val="0"/>
@@ -5648,7 +6136,21 @@
               <w:rPr>
                 <w:rFonts w:eastAsiaTheme="minorEastAsia"/>
               </w:rPr>
-              <w:t xml:space="preserve">3040 Roof </w:t>
+              <w:t xml:space="preserve">3040 </w:t>
+            </w:r>
+            <w:proofErr w:type="spellStart"/>
+            <w:r>
+              <w:rPr>
+                <w:rFonts w:eastAsiaTheme="minorEastAsia"/>
+              </w:rPr>
+              <w:t>Roof</w:t>
+            </w:r>
+            <w:proofErr w:type="spellEnd"/>
+            <w:r>
+              <w:rPr>
+                <w:rFonts w:eastAsiaTheme="minorEastAsia"/>
+              </w:rPr>
+              <w:t xml:space="preserve"> </w:t>
             </w:r>
             <w:r>
               <w:rPr>
@@ -5717,7 +6219,7 @@
                           </pic:cNvPicPr>
                         </pic:nvPicPr>
                         <pic:blipFill rotWithShape="1">
-                          <a:blip r:embed="rId35" cstate="print">
+                          <a:blip r:embed="rId34" cstate="print">
                             <a:extLst>
                               <a:ext uri="{28A0092B-C50C-407E-A947-70E740481C1C}">
                                 <a14:useLocalDpi xmlns:a14="http://schemas.microsoft.com/office/drawing/2010/main" val="0"/>
@@ -5774,7 +6276,35 @@
               <w:rPr>
                 <w:rFonts w:eastAsiaTheme="minorEastAsia"/>
               </w:rPr>
-              <w:t>2357 Brick corner 1x2x2</w:t>
+              <w:t xml:space="preserve">2357 </w:t>
+            </w:r>
+            <w:proofErr w:type="spellStart"/>
+            <w:r>
+              <w:rPr>
+                <w:rFonts w:eastAsiaTheme="minorEastAsia"/>
+              </w:rPr>
+              <w:t>Brick</w:t>
+            </w:r>
+            <w:proofErr w:type="spellEnd"/>
+            <w:r>
+              <w:rPr>
+                <w:rFonts w:eastAsiaTheme="minorEastAsia"/>
+              </w:rPr>
+              <w:t xml:space="preserve"> </w:t>
+            </w:r>
+            <w:proofErr w:type="spellStart"/>
+            <w:r>
+              <w:rPr>
+                <w:rFonts w:eastAsiaTheme="minorEastAsia"/>
+              </w:rPr>
+              <w:t>corner</w:t>
+            </w:r>
+            <w:proofErr w:type="spellEnd"/>
+            <w:r>
+              <w:rPr>
+                <w:rFonts w:eastAsiaTheme="minorEastAsia"/>
+              </w:rPr>
+              <w:t xml:space="preserve"> 1x2x2</w:t>
             </w:r>
           </w:p>
         </w:tc>
@@ -5813,7 +6343,7 @@
                           </pic:cNvPicPr>
                         </pic:nvPicPr>
                         <pic:blipFill rotWithShape="1">
-                          <a:blip r:embed="rId36" cstate="print">
+                          <a:blip r:embed="rId35" cstate="print">
                             <a:extLst>
                               <a:ext uri="{28A0092B-C50C-407E-A947-70E740481C1C}">
                                 <a14:useLocalDpi xmlns:a14="http://schemas.microsoft.com/office/drawing/2010/main" val="0"/>
@@ -5867,6 +6397,7 @@
               </w:rPr>
               <w:t xml:space="preserve">3298 </w:t>
             </w:r>
+            <w:proofErr w:type="spellStart"/>
             <w:r>
               <w:rPr>
                 <w:rFonts w:eastAsiaTheme="minorEastAsia"/>
@@ -5877,7 +6408,14 @@
               <w:rPr>
                 <w:rFonts w:eastAsiaTheme="minorEastAsia"/>
               </w:rPr>
-              <w:t>oof tile 2x3</w:t>
+              <w:t>oof</w:t>
+            </w:r>
+            <w:proofErr w:type="spellEnd"/>
+            <w:r>
+              <w:rPr>
+                <w:rFonts w:eastAsiaTheme="minorEastAsia"/>
+              </w:rPr>
+              <w:t xml:space="preserve"> tile 2x3</w:t>
             </w:r>
             <w:r>
               <w:rPr>
@@ -5922,7 +6460,7 @@
                           </pic:cNvPicPr>
                         </pic:nvPicPr>
                         <pic:blipFill>
-                          <a:blip r:embed="rId37" cstate="print">
+                          <a:blip r:embed="rId36" cstate="print">
                             <a:extLst>
                               <a:ext uri="{28A0092B-C50C-407E-A947-70E740481C1C}">
                                 <a14:useLocalDpi xmlns:a14="http://schemas.microsoft.com/office/drawing/2010/main" val="0"/>
@@ -5988,7 +6526,21 @@
               <w:rPr>
                 <w:rFonts w:eastAsiaTheme="minorEastAsia"/>
               </w:rPr>
-              <w:t>late corner 2x2</w:t>
+              <w:t xml:space="preserve">late </w:t>
+            </w:r>
+            <w:proofErr w:type="spellStart"/>
+            <w:r>
+              <w:rPr>
+                <w:rFonts w:eastAsiaTheme="minorEastAsia"/>
+              </w:rPr>
+              <w:t>corner</w:t>
+            </w:r>
+            <w:proofErr w:type="spellEnd"/>
+            <w:r>
+              <w:rPr>
+                <w:rFonts w:eastAsiaTheme="minorEastAsia"/>
+              </w:rPr>
+              <w:t xml:space="preserve"> 2x2</w:t>
             </w:r>
           </w:p>
         </w:tc>
@@ -6027,7 +6579,7 @@
                           </pic:cNvPicPr>
                         </pic:nvPicPr>
                         <pic:blipFill rotWithShape="1">
-                          <a:blip r:embed="rId38" cstate="print">
+                          <a:blip r:embed="rId37" cstate="print">
                             <a:extLst>
                               <a:ext uri="{28A0092B-C50C-407E-A947-70E740481C1C}">
                                 <a14:useLocalDpi xmlns:a14="http://schemas.microsoft.com/office/drawing/2010/main" val="0"/>
@@ -6079,7 +6631,21 @@
               <w:rPr>
                 <w:rFonts w:eastAsiaTheme="minorEastAsia"/>
               </w:rPr>
-              <w:t>4083 Hanger 1x4x2</w:t>
+              <w:t xml:space="preserve">4083 </w:t>
+            </w:r>
+            <w:proofErr w:type="spellStart"/>
+            <w:r>
+              <w:rPr>
+                <w:rFonts w:eastAsiaTheme="minorEastAsia"/>
+              </w:rPr>
+              <w:t>Hanger</w:t>
+            </w:r>
+            <w:proofErr w:type="spellEnd"/>
+            <w:r>
+              <w:rPr>
+                <w:rFonts w:eastAsiaTheme="minorEastAsia"/>
+              </w:rPr>
+              <w:t xml:space="preserve"> 1x4x2</w:t>
             </w:r>
           </w:p>
         </w:tc>
@@ -6118,7 +6684,7 @@
                           </pic:cNvPicPr>
                         </pic:nvPicPr>
                         <pic:blipFill rotWithShape="1">
-                          <a:blip r:embed="rId39" cstate="print">
+                          <a:blip r:embed="rId38" cstate="print">
                             <a:extLst>
                               <a:ext uri="{28A0092B-C50C-407E-A947-70E740481C1C}">
                                 <a14:useLocalDpi xmlns:a14="http://schemas.microsoft.com/office/drawing/2010/main" val="0"/>
@@ -6177,6 +6743,7 @@
               </w:rPr>
               <w:t xml:space="preserve">3001 </w:t>
             </w:r>
+            <w:proofErr w:type="spellStart"/>
             <w:r>
               <w:rPr>
                 <w:rFonts w:eastAsiaTheme="minorEastAsia"/>
@@ -6187,7 +6754,14 @@
               <w:rPr>
                 <w:rFonts w:eastAsiaTheme="minorEastAsia"/>
               </w:rPr>
-              <w:t>rick 2x4</w:t>
+              <w:t>rick</w:t>
+            </w:r>
+            <w:proofErr w:type="spellEnd"/>
+            <w:r>
+              <w:rPr>
+                <w:rFonts w:eastAsiaTheme="minorEastAsia"/>
+              </w:rPr>
+              <w:t xml:space="preserve"> 2x4</w:t>
             </w:r>
           </w:p>
         </w:tc>
@@ -6226,7 +6800,7 @@
                           </pic:cNvPicPr>
                         </pic:nvPicPr>
                         <pic:blipFill>
-                          <a:blip r:embed="rId40" cstate="print">
+                          <a:blip r:embed="rId39" cstate="print">
                             <a:extLst>
                               <a:ext uri="{28A0092B-C50C-407E-A947-70E740481C1C}">
                                 <a14:useLocalDpi xmlns:a14="http://schemas.microsoft.com/office/drawing/2010/main" val="0"/>
@@ -6275,8 +6849,16 @@
               <w:rPr>
                 <w:rFonts w:eastAsiaTheme="minorEastAsia"/>
               </w:rPr>
-              <w:t>4276 Worm</w:t>
-            </w:r>
+              <w:t xml:space="preserve">4276 </w:t>
+            </w:r>
+            <w:proofErr w:type="spellStart"/>
+            <w:r>
+              <w:rPr>
+                <w:rFonts w:eastAsiaTheme="minorEastAsia"/>
+              </w:rPr>
+              <w:t>Worm</w:t>
+            </w:r>
+            <w:proofErr w:type="spellEnd"/>
           </w:p>
         </w:tc>
         <w:tc>
@@ -6314,7 +6896,7 @@
                           </pic:cNvPicPr>
                         </pic:nvPicPr>
                         <pic:blipFill rotWithShape="1">
-                          <a:blip r:embed="rId41" cstate="print">
+                          <a:blip r:embed="rId40" cstate="print">
                             <a:extLst>
                               <a:ext uri="{28A0092B-C50C-407E-A947-70E740481C1C}">
                                 <a14:useLocalDpi xmlns:a14="http://schemas.microsoft.com/office/drawing/2010/main" val="0"/>
@@ -6371,7 +6953,21 @@
               <w:rPr>
                 <w:rFonts w:eastAsiaTheme="minorEastAsia"/>
               </w:rPr>
-              <w:t>3003 Brick 2x2</w:t>
+              <w:t xml:space="preserve">3003 </w:t>
+            </w:r>
+            <w:proofErr w:type="spellStart"/>
+            <w:r>
+              <w:rPr>
+                <w:rFonts w:eastAsiaTheme="minorEastAsia"/>
+              </w:rPr>
+              <w:t>Brick</w:t>
+            </w:r>
+            <w:proofErr w:type="spellEnd"/>
+            <w:r>
+              <w:rPr>
+                <w:rFonts w:eastAsiaTheme="minorEastAsia"/>
+              </w:rPr>
+              <w:t xml:space="preserve"> 2x2</w:t>
             </w:r>
           </w:p>
         </w:tc>
@@ -6410,7 +7006,7 @@
                           </pic:cNvPicPr>
                         </pic:nvPicPr>
                         <pic:blipFill rotWithShape="1">
-                          <a:blip r:embed="rId42" cstate="print">
+                          <a:blip r:embed="rId41" cstate="print">
                             <a:extLst>
                               <a:ext uri="{28A0092B-C50C-407E-A947-70E740481C1C}">
                                 <a14:useLocalDpi xmlns:a14="http://schemas.microsoft.com/office/drawing/2010/main" val="0"/>
@@ -6462,7 +7058,21 @@
               <w:rPr>
                 <w:rFonts w:eastAsiaTheme="minorEastAsia"/>
               </w:rPr>
-              <w:t>4286 roof tile 1x3</w:t>
+              <w:t xml:space="preserve">4286 </w:t>
+            </w:r>
+            <w:proofErr w:type="spellStart"/>
+            <w:r>
+              <w:rPr>
+                <w:rFonts w:eastAsiaTheme="minorEastAsia"/>
+              </w:rPr>
+              <w:t>roof</w:t>
+            </w:r>
+            <w:proofErr w:type="spellEnd"/>
+            <w:r>
+              <w:rPr>
+                <w:rFonts w:eastAsiaTheme="minorEastAsia"/>
+              </w:rPr>
+              <w:t xml:space="preserve"> tile 1x3</w:t>
             </w:r>
             <w:r>
               <w:rPr>
@@ -6507,7 +7117,7 @@
                           </pic:cNvPicPr>
                         </pic:nvPicPr>
                         <pic:blipFill rotWithShape="1">
-                          <a:blip r:embed="rId43" cstate="print">
+                          <a:blip r:embed="rId42" cstate="print">
                             <a:extLst>
                               <a:ext uri="{28A0092B-C50C-407E-A947-70E740481C1C}">
                                 <a14:useLocalDpi xmlns:a14="http://schemas.microsoft.com/office/drawing/2010/main" val="0"/>
@@ -6564,7 +7174,21 @@
               <w:rPr>
                 <w:rFonts w:eastAsiaTheme="minorEastAsia"/>
               </w:rPr>
-              <w:t>3004 Brick 1x2</w:t>
+              <w:t xml:space="preserve">3004 </w:t>
+            </w:r>
+            <w:proofErr w:type="spellStart"/>
+            <w:r>
+              <w:rPr>
+                <w:rFonts w:eastAsiaTheme="minorEastAsia"/>
+              </w:rPr>
+              <w:t>Brick</w:t>
+            </w:r>
+            <w:proofErr w:type="spellEnd"/>
+            <w:r>
+              <w:rPr>
+                <w:rFonts w:eastAsiaTheme="minorEastAsia"/>
+              </w:rPr>
+              <w:t xml:space="preserve"> 1x2</w:t>
             </w:r>
           </w:p>
         </w:tc>
@@ -6604,7 +7228,7 @@
                           </pic:cNvPicPr>
                         </pic:nvPicPr>
                         <pic:blipFill rotWithShape="1">
-                          <a:blip r:embed="rId44" cstate="print">
+                          <a:blip r:embed="rId43" cstate="print">
                             <a:extLst>
                               <a:ext uri="{28A0092B-C50C-407E-A947-70E740481C1C}">
                                 <a14:useLocalDpi xmlns:a14="http://schemas.microsoft.com/office/drawing/2010/main" val="0"/>
@@ -6707,7 +7331,7 @@
                           </pic:cNvPicPr>
                         </pic:nvPicPr>
                         <pic:blipFill rotWithShape="1">
-                          <a:blip r:embed="rId45" cstate="print">
+                          <a:blip r:embed="rId44" cstate="print">
                             <a:extLst>
                               <a:ext uri="{28A0092B-C50C-407E-A947-70E740481C1C}">
                                 <a14:useLocalDpi xmlns:a14="http://schemas.microsoft.com/office/drawing/2010/main" val="0"/>
@@ -6764,7 +7388,21 @@
               <w:rPr>
                 <w:rFonts w:eastAsiaTheme="minorEastAsia"/>
               </w:rPr>
-              <w:t>3005 Brick 1x1</w:t>
+              <w:t xml:space="preserve">3005 </w:t>
+            </w:r>
+            <w:proofErr w:type="spellStart"/>
+            <w:r>
+              <w:rPr>
+                <w:rFonts w:eastAsiaTheme="minorEastAsia"/>
+              </w:rPr>
+              <w:t>Brick</w:t>
+            </w:r>
+            <w:proofErr w:type="spellEnd"/>
+            <w:r>
+              <w:rPr>
+                <w:rFonts w:eastAsiaTheme="minorEastAsia"/>
+              </w:rPr>
+              <w:t xml:space="preserve"> 1x1</w:t>
             </w:r>
           </w:p>
         </w:tc>
@@ -6804,7 +7442,7 @@
                           </pic:cNvPicPr>
                         </pic:nvPicPr>
                         <pic:blipFill rotWithShape="1">
-                          <a:blip r:embed="rId46" cstate="print">
+                          <a:blip r:embed="rId45" cstate="print">
                             <a:extLst>
                               <a:ext uri="{28A0092B-C50C-407E-A947-70E740481C1C}">
                                 <a14:useLocalDpi xmlns:a14="http://schemas.microsoft.com/office/drawing/2010/main" val="0"/>
@@ -6856,7 +7494,28 @@
               <w:rPr>
                 <w:rFonts w:eastAsiaTheme="minorEastAsia"/>
               </w:rPr>
-              <w:t>6143 Brick D16 w</w:t>
+              <w:t xml:space="preserve">6143 </w:t>
+            </w:r>
+            <w:proofErr w:type="spellStart"/>
+            <w:r>
+              <w:rPr>
+                <w:rFonts w:eastAsiaTheme="minorEastAsia"/>
+              </w:rPr>
+              <w:t>Brick</w:t>
+            </w:r>
+            <w:proofErr w:type="spellEnd"/>
+            <w:r>
+              <w:rPr>
+                <w:rFonts w:eastAsiaTheme="minorEastAsia"/>
+              </w:rPr>
+              <w:t xml:space="preserve"> D16 </w:t>
+            </w:r>
+            <w:proofErr w:type="spellStart"/>
+            <w:r>
+              <w:rPr>
+                <w:rFonts w:eastAsiaTheme="minorEastAsia"/>
+              </w:rPr>
+              <w:t>w</w:t>
             </w:r>
             <w:r>
               <w:rPr>
@@ -6864,12 +7523,21 @@
               </w:rPr>
               <w:t>ith</w:t>
             </w:r>
-            <w:r>
-              <w:rPr>
-                <w:rFonts w:eastAsiaTheme="minorEastAsia"/>
-              </w:rPr>
-              <w:t xml:space="preserve"> cross</w:t>
-            </w:r>
+            <w:proofErr w:type="spellEnd"/>
+            <w:r>
+              <w:rPr>
+                <w:rFonts w:eastAsiaTheme="minorEastAsia"/>
+              </w:rPr>
+              <w:t xml:space="preserve"> </w:t>
+            </w:r>
+            <w:proofErr w:type="spellStart"/>
+            <w:r>
+              <w:rPr>
+                <w:rFonts w:eastAsiaTheme="minorEastAsia"/>
+              </w:rPr>
+              <w:t>cross</w:t>
+            </w:r>
+            <w:proofErr w:type="spellEnd"/>
           </w:p>
         </w:tc>
         <w:tc>
@@ -6907,7 +7575,7 @@
                           </pic:cNvPicPr>
                         </pic:nvPicPr>
                         <pic:blipFill rotWithShape="1">
-                          <a:blip r:embed="rId47" cstate="print">
+                          <a:blip r:embed="rId46" cstate="print">
                             <a:extLst>
                               <a:ext uri="{28A0092B-C50C-407E-A947-70E740481C1C}">
                                 <a14:useLocalDpi xmlns:a14="http://schemas.microsoft.com/office/drawing/2010/main" val="0"/>
@@ -6966,6 +7634,7 @@
               </w:rPr>
               <w:t xml:space="preserve">3010 </w:t>
             </w:r>
+            <w:proofErr w:type="spellStart"/>
             <w:r>
               <w:rPr>
                 <w:rFonts w:eastAsiaTheme="minorEastAsia"/>
@@ -6976,7 +7645,14 @@
               <w:rPr>
                 <w:rFonts w:eastAsiaTheme="minorEastAsia"/>
               </w:rPr>
-              <w:t>rick 1x4</w:t>
+              <w:t>rick</w:t>
+            </w:r>
+            <w:proofErr w:type="spellEnd"/>
+            <w:r>
+              <w:rPr>
+                <w:rFonts w:eastAsiaTheme="minorEastAsia"/>
+              </w:rPr>
+              <w:t xml:space="preserve"> 1x4</w:t>
             </w:r>
           </w:p>
         </w:tc>
@@ -7016,7 +7692,7 @@
                           </pic:cNvPicPr>
                         </pic:nvPicPr>
                         <pic:blipFill rotWithShape="1">
-                          <a:blip r:embed="rId48" cstate="print">
+                          <a:blip r:embed="rId47" cstate="print">
                             <a:extLst>
                               <a:ext uri="{28A0092B-C50C-407E-A947-70E740481C1C}">
                                 <a14:useLocalDpi xmlns:a14="http://schemas.microsoft.com/office/drawing/2010/main" val="0"/>
@@ -7070,6 +7746,7 @@
               </w:rPr>
               <w:t xml:space="preserve">6632 </w:t>
             </w:r>
+            <w:proofErr w:type="spellStart"/>
             <w:r>
               <w:rPr>
                 <w:rFonts w:eastAsiaTheme="minorEastAsia"/>
@@ -7080,7 +7757,14 @@
               <w:rPr>
                 <w:rFonts w:eastAsiaTheme="minorEastAsia"/>
               </w:rPr>
-              <w:t>ever 3M</w:t>
+              <w:t>ever</w:t>
+            </w:r>
+            <w:proofErr w:type="spellEnd"/>
+            <w:r>
+              <w:rPr>
+                <w:rFonts w:eastAsiaTheme="minorEastAsia"/>
+              </w:rPr>
+              <w:t xml:space="preserve"> 3M</w:t>
             </w:r>
           </w:p>
         </w:tc>
@@ -7119,7 +7803,7 @@
                           </pic:cNvPicPr>
                         </pic:nvPicPr>
                         <pic:blipFill rotWithShape="1">
-                          <a:blip r:embed="rId49" cstate="print">
+                          <a:blip r:embed="rId48" cstate="print">
                             <a:extLst>
                               <a:ext uri="{28A0092B-C50C-407E-A947-70E740481C1C}">
                                 <a14:useLocalDpi xmlns:a14="http://schemas.microsoft.com/office/drawing/2010/main" val="0"/>
@@ -7228,7 +7912,7 @@
                           </pic:cNvPicPr>
                         </pic:nvPicPr>
                         <pic:blipFill rotWithShape="1">
-                          <a:blip r:embed="rId50" cstate="print">
+                          <a:blip r:embed="rId49" cstate="print">
                             <a:extLst>
                               <a:ext uri="{28A0092B-C50C-407E-A947-70E740481C1C}">
                                 <a14:useLocalDpi xmlns:a14="http://schemas.microsoft.com/office/drawing/2010/main" val="0"/>
@@ -7280,8 +7964,23 @@
               <w:rPr>
                 <w:rFonts w:eastAsiaTheme="minorEastAsia"/>
               </w:rPr>
-              <w:t xml:space="preserve">18575 Double </w:t>
-            </w:r>
+              <w:t xml:space="preserve">18575 </w:t>
+            </w:r>
+            <w:proofErr w:type="spellStart"/>
+            <w:r>
+              <w:rPr>
+                <w:rFonts w:eastAsiaTheme="minorEastAsia"/>
+              </w:rPr>
+              <w:t>Double</w:t>
+            </w:r>
+            <w:proofErr w:type="spellEnd"/>
+            <w:r>
+              <w:rPr>
+                <w:rFonts w:eastAsiaTheme="minorEastAsia"/>
+              </w:rPr>
+              <w:t xml:space="preserve"> </w:t>
+            </w:r>
+            <w:proofErr w:type="spellStart"/>
             <w:r>
               <w:rPr>
                 <w:rFonts w:eastAsiaTheme="minorEastAsia"/>
@@ -7292,8 +7991,16 @@
               <w:rPr>
                 <w:rFonts w:eastAsiaTheme="minorEastAsia"/>
               </w:rPr>
-              <w:t xml:space="preserve">onical </w:t>
-            </w:r>
+              <w:t>onical</w:t>
+            </w:r>
+            <w:proofErr w:type="spellEnd"/>
+            <w:r>
+              <w:rPr>
+                <w:rFonts w:eastAsiaTheme="minorEastAsia"/>
+              </w:rPr>
+              <w:t xml:space="preserve"> </w:t>
+            </w:r>
+            <w:proofErr w:type="spellStart"/>
             <w:r>
               <w:rPr>
                 <w:rFonts w:eastAsiaTheme="minorEastAsia"/>
@@ -7304,7 +8011,14 @@
               <w:rPr>
                 <w:rFonts w:eastAsiaTheme="minorEastAsia"/>
               </w:rPr>
-              <w:t>heel Z20 1M</w:t>
+              <w:t>heel</w:t>
+            </w:r>
+            <w:proofErr w:type="spellEnd"/>
+            <w:r>
+              <w:rPr>
+                <w:rFonts w:eastAsiaTheme="minorEastAsia"/>
+              </w:rPr>
+              <w:t xml:space="preserve"> Z20 1M</w:t>
             </w:r>
           </w:p>
         </w:tc>
@@ -7343,7 +8057,7 @@
                           </pic:cNvPicPr>
                         </pic:nvPicPr>
                         <pic:blipFill rotWithShape="1">
-                          <a:blip r:embed="rId51" cstate="print">
+                          <a:blip r:embed="rId50" cstate="print">
                             <a:extLst>
                               <a:ext uri="{28A0092B-C50C-407E-A947-70E740481C1C}">
                                 <a14:useLocalDpi xmlns:a14="http://schemas.microsoft.com/office/drawing/2010/main" val="0"/>
@@ -7441,7 +8155,7 @@
                           </pic:cNvPicPr>
                         </pic:nvPicPr>
                         <pic:blipFill rotWithShape="1">
-                          <a:blip r:embed="rId52" cstate="print">
+                          <a:blip r:embed="rId51" cstate="print">
                             <a:extLst>
                               <a:ext uri="{28A0092B-C50C-407E-A947-70E740481C1C}">
                                 <a14:useLocalDpi xmlns:a14="http://schemas.microsoft.com/office/drawing/2010/main" val="0"/>
@@ -7493,8 +8207,23 @@
               <w:rPr>
                 <w:rFonts w:eastAsiaTheme="minorEastAsia"/>
               </w:rPr>
-              <w:t xml:space="preserve">32140 Technic </w:t>
-            </w:r>
+              <w:t xml:space="preserve">32140 </w:t>
+            </w:r>
+            <w:proofErr w:type="spellStart"/>
+            <w:r>
+              <w:rPr>
+                <w:rFonts w:eastAsiaTheme="minorEastAsia"/>
+              </w:rPr>
+              <w:t>Technic</w:t>
+            </w:r>
+            <w:proofErr w:type="spellEnd"/>
+            <w:r>
+              <w:rPr>
+                <w:rFonts w:eastAsiaTheme="minorEastAsia"/>
+              </w:rPr>
+              <w:t xml:space="preserve"> </w:t>
+            </w:r>
+            <w:proofErr w:type="spellStart"/>
             <w:r>
               <w:rPr>
                 <w:rFonts w:eastAsiaTheme="minorEastAsia"/>
@@ -7513,12 +8242,14 @@
               </w:rPr>
               <w:t>led</w:t>
             </w:r>
+            <w:proofErr w:type="spellEnd"/>
             <w:r>
               <w:rPr>
                 <w:rFonts w:eastAsiaTheme="minorEastAsia"/>
               </w:rPr>
               <w:t xml:space="preserve"> </w:t>
             </w:r>
+            <w:proofErr w:type="spellStart"/>
             <w:r>
               <w:rPr>
                 <w:rFonts w:eastAsiaTheme="minorEastAsia"/>
@@ -7529,7 +8260,14 @@
               <w:rPr>
                 <w:rFonts w:eastAsiaTheme="minorEastAsia"/>
               </w:rPr>
-              <w:t>eam 4x2 90</w:t>
+              <w:t>eam</w:t>
+            </w:r>
+            <w:proofErr w:type="spellEnd"/>
+            <w:r>
+              <w:rPr>
+                <w:rFonts w:eastAsiaTheme="minorEastAsia"/>
+              </w:rPr>
+              <w:t xml:space="preserve"> 4x2 90</w:t>
             </w:r>
             <w:r>
               <w:rPr>
@@ -7574,7 +8312,7 @@
                           </pic:cNvPicPr>
                         </pic:nvPicPr>
                         <pic:blipFill rotWithShape="1">
-                          <a:blip r:embed="rId53" cstate="print">
+                          <a:blip r:embed="rId52" cstate="print">
                             <a:extLst>
                               <a:ext uri="{28A0092B-C50C-407E-A947-70E740481C1C}">
                                 <a14:useLocalDpi xmlns:a14="http://schemas.microsoft.com/office/drawing/2010/main" val="0"/>
@@ -7671,7 +8409,7 @@
                           </pic:cNvPicPr>
                         </pic:nvPicPr>
                         <pic:blipFill rotWithShape="1">
-                          <a:blip r:embed="rId54" cstate="print">
+                          <a:blip r:embed="rId53" cstate="print">
                             <a:extLst>
                               <a:ext uri="{28A0092B-C50C-407E-A947-70E740481C1C}">
                                 <a14:useLocalDpi xmlns:a14="http://schemas.microsoft.com/office/drawing/2010/main" val="0"/>
@@ -7725,6 +8463,7 @@
               </w:rPr>
               <w:t xml:space="preserve">41678 Cross </w:t>
             </w:r>
+            <w:proofErr w:type="spellStart"/>
             <w:r>
               <w:rPr>
                 <w:rFonts w:eastAsiaTheme="minorEastAsia"/>
@@ -7735,8 +8474,16 @@
               <w:rPr>
                 <w:rFonts w:eastAsiaTheme="minorEastAsia"/>
               </w:rPr>
-              <w:t xml:space="preserve">lock </w:t>
-            </w:r>
+              <w:t>lock</w:t>
+            </w:r>
+            <w:proofErr w:type="spellEnd"/>
+            <w:r>
+              <w:rPr>
+                <w:rFonts w:eastAsiaTheme="minorEastAsia"/>
+              </w:rPr>
+              <w:t xml:space="preserve"> </w:t>
+            </w:r>
+            <w:proofErr w:type="spellStart"/>
             <w:r>
               <w:rPr>
                 <w:rFonts w:eastAsiaTheme="minorEastAsia"/>
@@ -7747,7 +8494,14 @@
               <w:rPr>
                 <w:rFonts w:eastAsiaTheme="minorEastAsia"/>
               </w:rPr>
-              <w:t>ork 2x2</w:t>
+              <w:t>ork</w:t>
+            </w:r>
+            <w:proofErr w:type="spellEnd"/>
+            <w:r>
+              <w:rPr>
+                <w:rFonts w:eastAsiaTheme="minorEastAsia"/>
+              </w:rPr>
+              <w:t xml:space="preserve"> 2x2</w:t>
             </w:r>
           </w:p>
         </w:tc>
@@ -7786,7 +8540,7 @@
                           </pic:cNvPicPr>
                         </pic:nvPicPr>
                         <pic:blipFill rotWithShape="1">
-                          <a:blip r:embed="rId55" cstate="print">
+                          <a:blip r:embed="rId54" cstate="print">
                             <a:extLst>
                               <a:ext uri="{28A0092B-C50C-407E-A947-70E740481C1C}">
                                 <a14:useLocalDpi xmlns:a14="http://schemas.microsoft.com/office/drawing/2010/main" val="0"/>
@@ -7883,7 +8637,7 @@
                           </pic:cNvPicPr>
                         </pic:nvPicPr>
                         <pic:blipFill rotWithShape="1">
-                          <a:blip r:embed="rId56" cstate="print">
+                          <a:blip r:embed="rId55" cstate="print">
                             <a:extLst>
                               <a:ext uri="{28A0092B-C50C-407E-A947-70E740481C1C}">
                                 <a14:useLocalDpi xmlns:a14="http://schemas.microsoft.com/office/drawing/2010/main" val="0"/>
@@ -7937,6 +8691,7 @@
               </w:rPr>
               <w:t xml:space="preserve">99301 </w:t>
             </w:r>
+            <w:proofErr w:type="spellStart"/>
             <w:r>
               <w:rPr>
                 <w:rFonts w:eastAsiaTheme="minorEastAsia"/>
@@ -7947,7 +8702,28 @@
               <w:rPr>
                 <w:rFonts w:eastAsiaTheme="minorEastAsia"/>
               </w:rPr>
-              <w:t>oof tile inside 3x3</w:t>
+              <w:t>oof</w:t>
+            </w:r>
+            <w:proofErr w:type="spellEnd"/>
+            <w:r>
+              <w:rPr>
+                <w:rFonts w:eastAsiaTheme="minorEastAsia"/>
+              </w:rPr>
+              <w:t xml:space="preserve"> tile </w:t>
+            </w:r>
+            <w:proofErr w:type="spellStart"/>
+            <w:r>
+              <w:rPr>
+                <w:rFonts w:eastAsiaTheme="minorEastAsia"/>
+              </w:rPr>
+              <w:t>inside</w:t>
+            </w:r>
+            <w:proofErr w:type="spellEnd"/>
+            <w:r>
+              <w:rPr>
+                <w:rFonts w:eastAsiaTheme="minorEastAsia"/>
+              </w:rPr>
+              <w:t xml:space="preserve"> 3x3</w:t>
             </w:r>
             <w:r>
               <w:rPr>
@@ -7992,7 +8768,7 @@
                           </pic:cNvPicPr>
                         </pic:nvPicPr>
                         <pic:blipFill rotWithShape="1">
-                          <a:blip r:embed="rId57" cstate="print">
+                          <a:blip r:embed="rId56" cstate="print">
                             <a:extLst>
                               <a:ext uri="{28A0092B-C50C-407E-A947-70E740481C1C}">
                                 <a14:useLocalDpi xmlns:a14="http://schemas.microsoft.com/office/drawing/2010/main" val="0"/>
@@ -8051,6 +8827,7 @@
               </w:rPr>
               <w:t xml:space="preserve">3037 </w:t>
             </w:r>
+            <w:proofErr w:type="spellStart"/>
             <w:r>
               <w:rPr>
                 <w:rFonts w:eastAsiaTheme="minorEastAsia"/>
@@ -8061,7 +8838,14 @@
               <w:rPr>
                 <w:rFonts w:eastAsiaTheme="minorEastAsia"/>
               </w:rPr>
-              <w:t>oof tile 2x4</w:t>
+              <w:t>oof</w:t>
+            </w:r>
+            <w:proofErr w:type="spellEnd"/>
+            <w:r>
+              <w:rPr>
+                <w:rFonts w:eastAsiaTheme="minorEastAsia"/>
+              </w:rPr>
+              <w:t xml:space="preserve"> tile 2x4</w:t>
             </w:r>
           </w:p>
         </w:tc>
@@ -8101,7 +8885,7 @@
                           </pic:cNvPicPr>
                         </pic:nvPicPr>
                         <pic:blipFill rotWithShape="1">
-                          <a:blip r:embed="rId58" cstate="print">
+                          <a:blip r:embed="rId57" cstate="print">
                             <a:extLst>
                               <a:ext uri="{28A0092B-C50C-407E-A947-70E740481C1C}">
                                 <a14:useLocalDpi xmlns:a14="http://schemas.microsoft.com/office/drawing/2010/main" val="0"/>
@@ -8188,14 +8972,24 @@
           <w:numId w:val="4"/>
         </w:numPr>
       </w:pPr>
-      <w:bookmarkStart w:id="12" w:name="_Toc76642171"/>
-      <w:r>
-        <w:t>Python, Keras</w:t>
-      </w:r>
-      <w:r>
-        <w:t>, PlaidML</w:t>
+      <w:bookmarkStart w:id="12" w:name="_Toc76738225"/>
+      <w:r>
+        <w:t xml:space="preserve">Python, </w:t>
+      </w:r>
+      <w:proofErr w:type="spellStart"/>
+      <w:r>
+        <w:t>Keras</w:t>
+      </w:r>
+      <w:proofErr w:type="spellEnd"/>
+      <w:r>
+        <w:t xml:space="preserve">, </w:t>
+      </w:r>
+      <w:proofErr w:type="spellStart"/>
+      <w:r>
+        <w:t>PlaidML</w:t>
       </w:r>
       <w:bookmarkEnd w:id="12"/>
+      <w:proofErr w:type="spellEnd"/>
     </w:p>
     <w:p>
       <w:pPr>
@@ -8213,6 +9007,41 @@
       </w:r>
       <w:r>
         <w:t xml:space="preserve"> [</w:t>
+      </w:r>
+      <w:hyperlink r:id="rId58" w:history="1">
+        <w:r>
+          <w:rPr>
+            <w:rStyle w:val="Hyperlink"/>
+          </w:rPr>
+          <w:t>izvor</w:t>
+        </w:r>
+      </w:hyperlink>
+      <w:r>
+        <w:t xml:space="preserve">] programskom jeziku koristeći biblioteke </w:t>
+      </w:r>
+      <w:proofErr w:type="spellStart"/>
+      <w:r>
+        <w:rPr>
+          <w:i/>
+          <w:iCs/>
+        </w:rPr>
+        <w:t>Tensorflow</w:t>
+      </w:r>
+      <w:proofErr w:type="spellEnd"/>
+      <w:r>
+        <w:t xml:space="preserve"> i </w:t>
+      </w:r>
+      <w:proofErr w:type="spellStart"/>
+      <w:r>
+        <w:rPr>
+          <w:i/>
+          <w:iCs/>
+        </w:rPr>
+        <w:t>Keras</w:t>
+      </w:r>
+      <w:proofErr w:type="spellEnd"/>
+      <w:r>
+        <w:t xml:space="preserve"> koje služe za programiranje strojnog učenja [</w:t>
       </w:r>
       <w:hyperlink r:id="rId59" w:history="1">
         <w:r>
@@ -8223,27 +9052,336 @@
         </w:r>
       </w:hyperlink>
       <w:r>
-        <w:t xml:space="preserve">] programskom jeziku koristeći biblioteke </w:t>
-      </w:r>
+        <w:t xml:space="preserve">]. Strojno učenje preko spomenutih biblioteka se može provoditi preko procesora ili grafičke kartice, te korištenje grafičke kartice za treniranje modela je brža opcija naspram procesora (deset puta brže ili </w:t>
+      </w:r>
+      <w:r>
+        <w:t xml:space="preserve">čak </w:t>
+      </w:r>
+      <w:r>
+        <w:t>više).</w:t>
+      </w:r>
+      <w:r>
+        <w:t xml:space="preserve"> Međutim, treniranje preko grafičke kartice se tradicionalno odvijalo na Nvidia grafičkim karticama jer biblioteke su pisane sa naredbama specifično za te kartice, te za to služi </w:t>
+      </w:r>
+      <w:proofErr w:type="spellStart"/>
       <w:r>
         <w:rPr>
           <w:i/>
           <w:iCs/>
         </w:rPr>
-        <w:t>Tensorflow</w:t>
-      </w:r>
-      <w:r>
-        <w:t xml:space="preserve"> i </w:t>
-      </w:r>
+        <w:t>PlaidML</w:t>
+      </w:r>
+      <w:proofErr w:type="spellEnd"/>
+      <w:r>
+        <w:t>.</w:t>
+      </w:r>
+    </w:p>
+    <w:p>
+      <w:proofErr w:type="spellStart"/>
       <w:r>
         <w:rPr>
           <w:i/>
           <w:iCs/>
         </w:rPr>
+        <w:t>PlaidML</w:t>
+      </w:r>
+      <w:proofErr w:type="spellEnd"/>
+      <w:r>
+        <w:t xml:space="preserve"> je biblioteka koja se veže za </w:t>
+      </w:r>
+      <w:proofErr w:type="spellStart"/>
+      <w:r>
+        <w:rPr>
+          <w:i/>
+          <w:iCs/>
+        </w:rPr>
         <w:t>Keras</w:t>
       </w:r>
-      <w:r>
-        <w:t xml:space="preserve"> koje služe za programiranje strojnog učenja [</w:t>
+      <w:proofErr w:type="spellEnd"/>
+      <w:r>
+        <w:t xml:space="preserve"> biblioteku na takav način da dopušta raznim grafičkim karticama, kao što su Intel-ove integrirane kartice ili AMD kartice, da preuzmu istu funkciju kao i Nvidia grafičke kartice te ono nam prevodi i kompilira sve njihove naredbe u naredbe koje ostale grafičke kartice razumiju.</w:t>
+      </w:r>
+    </w:p>
+    <w:p>
+      <w:proofErr w:type="spellStart"/>
+      <w:r>
+        <w:rPr>
+          <w:i/>
+          <w:iCs/>
+        </w:rPr>
+        <w:t>Keras</w:t>
+      </w:r>
+      <w:proofErr w:type="spellEnd"/>
+      <w:r>
+        <w:t xml:space="preserve"> je biblioteka koja je nastavak na </w:t>
+      </w:r>
+      <w:proofErr w:type="spellStart"/>
+      <w:r>
+        <w:rPr>
+          <w:i/>
+          <w:iCs/>
+        </w:rPr>
+        <w:t>Tensorflow</w:t>
+      </w:r>
+      <w:proofErr w:type="spellEnd"/>
+      <w:r>
+        <w:t xml:space="preserve"> biblioteku, ono služi kao</w:t>
+      </w:r>
+      <w:r>
+        <w:t xml:space="preserve"> posrednik između programera i </w:t>
+      </w:r>
+      <w:proofErr w:type="spellStart"/>
+      <w:r>
+        <w:rPr>
+          <w:i/>
+          <w:iCs/>
+        </w:rPr>
+        <w:t>Tensorflow</w:t>
+      </w:r>
+      <w:proofErr w:type="spellEnd"/>
+      <w:r>
+        <w:t xml:space="preserve"> biblioteke te time uvelike olakšava programiranje</w:t>
+      </w:r>
+      <w:r>
+        <w:t xml:space="preserve"> i </w:t>
+      </w:r>
+      <w:r>
+        <w:t>namještanje</w:t>
+      </w:r>
+      <w:r>
+        <w:t xml:space="preserve"> modela</w:t>
+      </w:r>
+      <w:r>
+        <w:t xml:space="preserve"> </w:t>
+      </w:r>
+      <w:r>
+        <w:t>te</w:t>
+      </w:r>
+      <w:r>
+        <w:t xml:space="preserve"> snalaženje u kodu.</w:t>
+      </w:r>
+    </w:p>
+    <w:p>
+      <w:r>
+        <w:t>[[</w:t>
+      </w:r>
+      <w:r>
+        <w:rPr>
+          <w:highlight w:val="yellow"/>
+        </w:rPr>
+        <w:t xml:space="preserve">TODO: </w:t>
+      </w:r>
+      <w:proofErr w:type="spellStart"/>
+      <w:r>
+        <w:rPr>
+          <w:highlight w:val="yellow"/>
+        </w:rPr>
+        <w:t>Github</w:t>
+      </w:r>
+      <w:proofErr w:type="spellEnd"/>
+      <w:r>
+        <w:rPr>
+          <w:highlight w:val="yellow"/>
+        </w:rPr>
+        <w:t xml:space="preserve"> link na stvari ovog rada ovdje</w:t>
+      </w:r>
+      <w:r>
+        <w:rPr>
+          <w:highlight w:val="yellow"/>
+        </w:rPr>
+        <w:t xml:space="preserve">, možda još dodatne stvari ubaciti ali to planiram napraviti u </w:t>
+      </w:r>
+      <w:r>
+        <w:rPr>
+          <w:highlight w:val="yellow"/>
+        </w:rPr>
+        <w:t>sljedećem</w:t>
+      </w:r>
+      <w:r>
+        <w:rPr>
+          <w:highlight w:val="yellow"/>
+        </w:rPr>
+        <w:t xml:space="preserve"> poglavlju</w:t>
+      </w:r>
+      <w:r>
+        <w:t>]]</w:t>
+      </w:r>
+    </w:p>
+    <w:p>
+      <w:pPr>
+        <w:spacing w:line="259" w:lineRule="auto"/>
+        <w:jc w:val="left"/>
+      </w:pPr>
+      <w:r>
+        <w:br w:type="page"/>
+      </w:r>
+    </w:p>
+    <w:p>
+      <w:pPr>
+        <w:pStyle w:val="Heading1"/>
+        <w:numPr>
+          <w:ilvl w:val="0"/>
+          <w:numId w:val="4"/>
+        </w:numPr>
+      </w:pPr>
+      <w:bookmarkStart w:id="13" w:name="_Toc76738226"/>
+      <w:r>
+        <w:lastRenderedPageBreak/>
+        <w:t>[[Treće poglavlje – prvi postupak</w:t>
+      </w:r>
+      <w:r>
+        <w:t xml:space="preserve"> za </w:t>
+      </w:r>
+      <w:proofErr w:type="spellStart"/>
+      <w:r>
+        <w:t>state</w:t>
+      </w:r>
+      <w:proofErr w:type="spellEnd"/>
+      <w:r>
+        <w:t xml:space="preserve"> </w:t>
+      </w:r>
+      <w:proofErr w:type="spellStart"/>
+      <w:r>
+        <w:t>of</w:t>
+      </w:r>
+      <w:proofErr w:type="spellEnd"/>
+      <w:r>
+        <w:t xml:space="preserve"> </w:t>
+      </w:r>
+      <w:proofErr w:type="spellStart"/>
+      <w:r>
+        <w:t>the</w:t>
+      </w:r>
+      <w:proofErr w:type="spellEnd"/>
+      <w:r>
+        <w:t xml:space="preserve"> art</w:t>
+      </w:r>
+      <w:r>
+        <w:t>]]</w:t>
+      </w:r>
+      <w:bookmarkEnd w:id="13"/>
+    </w:p>
+    <w:p>
+      <w:pPr>
+        <w:ind w:firstLine="390"/>
+      </w:pPr>
+      <w:r>
+        <w:t>[[</w:t>
+      </w:r>
+      <w:r>
+        <w:rPr>
+          <w:highlight w:val="yellow"/>
+        </w:rPr>
+        <w:t xml:space="preserve">Ovdje bi trebao </w:t>
+      </w:r>
+      <w:r>
+        <w:rPr>
+          <w:highlight w:val="yellow"/>
+        </w:rPr>
+        <w:t xml:space="preserve">krenuti </w:t>
+      </w:r>
+      <w:r>
+        <w:rPr>
+          <w:highlight w:val="yellow"/>
+        </w:rPr>
+        <w:t xml:space="preserve">opisati </w:t>
+      </w:r>
+      <w:proofErr w:type="spellStart"/>
+      <w:r>
+        <w:rPr>
+          <w:i/>
+          <w:iCs/>
+          <w:highlight w:val="yellow"/>
+        </w:rPr>
+        <w:t>state</w:t>
+      </w:r>
+      <w:proofErr w:type="spellEnd"/>
+      <w:r>
+        <w:rPr>
+          <w:i/>
+          <w:iCs/>
+          <w:highlight w:val="yellow"/>
+        </w:rPr>
+        <w:t xml:space="preserve"> </w:t>
+      </w:r>
+      <w:proofErr w:type="spellStart"/>
+      <w:r>
+        <w:rPr>
+          <w:i/>
+          <w:iCs/>
+          <w:highlight w:val="yellow"/>
+        </w:rPr>
+        <w:t>of</w:t>
+      </w:r>
+      <w:proofErr w:type="spellEnd"/>
+      <w:r>
+        <w:rPr>
+          <w:i/>
+          <w:iCs/>
+          <w:highlight w:val="yellow"/>
+        </w:rPr>
+        <w:t xml:space="preserve"> </w:t>
+      </w:r>
+      <w:proofErr w:type="spellStart"/>
+      <w:r>
+        <w:rPr>
+          <w:i/>
+          <w:iCs/>
+          <w:highlight w:val="yellow"/>
+        </w:rPr>
+        <w:t>the</w:t>
+      </w:r>
+      <w:proofErr w:type="spellEnd"/>
+      <w:r>
+        <w:rPr>
+          <w:i/>
+          <w:iCs/>
+          <w:highlight w:val="yellow"/>
+        </w:rPr>
+        <w:t xml:space="preserve"> art</w:t>
+      </w:r>
+      <w:r>
+        <w:rPr>
+          <w:highlight w:val="yellow"/>
+        </w:rPr>
+        <w:t xml:space="preserve">, na koji </w:t>
+      </w:r>
+      <w:proofErr w:type="spellStart"/>
+      <w:r>
+        <w:rPr>
+          <w:highlight w:val="yellow"/>
+        </w:rPr>
+        <w:t>nacin</w:t>
+      </w:r>
+      <w:proofErr w:type="spellEnd"/>
+      <w:r>
+        <w:rPr>
+          <w:highlight w:val="yellow"/>
+        </w:rPr>
+        <w:t>?</w:t>
+      </w:r>
+      <w:r>
+        <w:t>]]</w:t>
+      </w:r>
+      <w:r>
+        <w:t>Klasificiranje</w:t>
+      </w:r>
+      <w:r>
+        <w:t xml:space="preserve"> </w:t>
+      </w:r>
+      <w:r>
+        <w:t>slika su ljudi izvodili već duže vrijeme</w:t>
+      </w:r>
+      <w:r>
+        <w:t xml:space="preserve">, </w:t>
+      </w:r>
+      <w:proofErr w:type="spellStart"/>
+      <w:r>
+        <w:t>AlexNet</w:t>
+      </w:r>
+      <w:proofErr w:type="spellEnd"/>
+      <w:r>
+        <w:t>[</w:t>
       </w:r>
       <w:hyperlink r:id="rId60" w:history="1">
         <w:r>
@@ -8254,224 +9392,91 @@
         </w:r>
       </w:hyperlink>
       <w:r>
-        <w:t xml:space="preserve">]. Strojno učenje preko spomenutih biblioteka se može provoditi preko procesora ili grafičke kartice, te korištenje grafičke kartice za treniranje modela je brža opcija naspram procesora (deset puta brže ili </w:t>
-      </w:r>
-      <w:r>
-        <w:t xml:space="preserve">čak </w:t>
-      </w:r>
-      <w:r>
-        <w:t>više).</w:t>
-      </w:r>
-      <w:r>
-        <w:t xml:space="preserve"> Međutim, treniranje preko grafičke kartice se tradicionalno odvijalo na Nvidia grafičkim karticama jer biblioteke su pisane sa naredbama specifično za te kartice, te za to služi </w:t>
-      </w:r>
-      <w:r>
-        <w:rPr>
-          <w:i/>
-          <w:iCs/>
-        </w:rPr>
-        <w:t>PlaidML</w:t>
-      </w:r>
-      <w:r>
-        <w:t>.</w:t>
-      </w:r>
-    </w:p>
-    <w:p>
-      <w:r>
-        <w:rPr>
-          <w:i/>
-          <w:iCs/>
-        </w:rPr>
-        <w:t>PlaidML</w:t>
-      </w:r>
-      <w:r>
-        <w:t xml:space="preserve"> je biblioteka koja se veže za </w:t>
-      </w:r>
-      <w:r>
-        <w:rPr>
-          <w:i/>
-          <w:iCs/>
-        </w:rPr>
-        <w:t>Keras</w:t>
-      </w:r>
-      <w:r>
-        <w:t xml:space="preserve"> biblioteku na takav način da dopušta raznim grafičkim karticama, kao što su Intel-ove integrirane kartice ili AMD kartice, da preuzmu istu funkciju kao i Nvidia grafičke kartice te ono nam prevodi i kompilira sve njihove naredbe u naredbe koje ostale grafičke kartice razumiju.</w:t>
-      </w:r>
-    </w:p>
-    <w:p>
-      <w:r>
-        <w:rPr>
-          <w:i/>
-          <w:iCs/>
-        </w:rPr>
-        <w:t>Keras</w:t>
-      </w:r>
-      <w:r>
-        <w:t xml:space="preserve"> je biblioteka koja je nastavak na </w:t>
-      </w:r>
-      <w:r>
-        <w:rPr>
-          <w:i/>
-          <w:iCs/>
-        </w:rPr>
-        <w:t>Tensorflow</w:t>
-      </w:r>
-      <w:r>
-        <w:t xml:space="preserve"> biblioteku, ono služi kao</w:t>
-      </w:r>
-      <w:r>
-        <w:t xml:space="preserve"> posrednik između programera i </w:t>
-      </w:r>
-      <w:r>
-        <w:rPr>
-          <w:i/>
-          <w:iCs/>
-        </w:rPr>
-        <w:t>Tensorflow</w:t>
-      </w:r>
-      <w:r>
-        <w:t xml:space="preserve"> biblioteke te time uvelike olakšava programiranje</w:t>
-      </w:r>
-      <w:r>
-        <w:t xml:space="preserve"> i </w:t>
-      </w:r>
-      <w:r>
-        <w:t>namještanje</w:t>
-      </w:r>
-      <w:r>
-        <w:t xml:space="preserve"> modela</w:t>
-      </w:r>
-      <w:r>
-        <w:t xml:space="preserve"> </w:t>
-      </w:r>
-      <w:r>
-        <w:t>te</w:t>
-      </w:r>
-      <w:r>
-        <w:t xml:space="preserve"> snalaženje u kodu.</w:t>
-      </w:r>
-    </w:p>
-    <w:p>
-      <w:r>
-        <w:t>[[</w:t>
+        <w:t>] je jedan primjer neuronske mreže koja je 201</w:t>
+      </w:r>
+      <w:r>
+        <w:t>2</w:t>
+      </w:r>
+      <w:r>
+        <w:t xml:space="preserve">. godine u </w:t>
+      </w:r>
+      <w:proofErr w:type="spellStart"/>
+      <w:r>
+        <w:t>ImageNet</w:t>
+      </w:r>
+      <w:proofErr w:type="spellEnd"/>
+      <w:r>
+        <w:t xml:space="preserve"> natjecanju široko </w:t>
+      </w:r>
+      <w:proofErr w:type="spellStart"/>
+      <w:r>
+        <w:t>pojasnog</w:t>
+      </w:r>
+      <w:proofErr w:type="spellEnd"/>
+      <w:r>
+        <w:t xml:space="preserve"> prepoznavanja postigla prvo mjesto, pobijedivši drugo mjesto za više od 10% manje grešaka u 5 najvećih kategorija koje predstavljaju greške[[</w:t>
       </w:r>
       <w:r>
         <w:rPr>
           <w:highlight w:val="yellow"/>
         </w:rPr>
-        <w:t xml:space="preserve">TODO: </w:t>
-      </w:r>
+        <w:t xml:space="preserve">top-5 </w:t>
+      </w:r>
+      <w:proofErr w:type="spellStart"/>
       <w:r>
         <w:rPr>
           <w:highlight w:val="yellow"/>
         </w:rPr>
-        <w:t>Github link na stvari ovog rada ovdje</w:t>
-      </w:r>
+        <w:t>error</w:t>
+      </w:r>
+      <w:proofErr w:type="spellEnd"/>
       <w:r>
         <w:rPr>
           <w:highlight w:val="yellow"/>
         </w:rPr>
-        <w:t xml:space="preserve">, možda još dodatne stvari ubaciti ali to planiram napraviti u </w:t>
-      </w:r>
-      <w:r>
-        <w:rPr>
-          <w:highlight w:val="yellow"/>
-        </w:rPr>
-        <w:t>sljedećem</w:t>
-      </w:r>
-      <w:r>
-        <w:rPr>
-          <w:highlight w:val="yellow"/>
-        </w:rPr>
-        <w:t xml:space="preserve"> poglavlju</w:t>
+        <w:t xml:space="preserve"> prevesti ljepše?</w:t>
       </w:r>
       <w:r>
         <w:t>]]</w:t>
       </w:r>
-    </w:p>
-    <w:p>
-      <w:pPr>
-        <w:spacing w:line="259" w:lineRule="auto"/>
-        <w:jc w:val="left"/>
-      </w:pPr>
-      <w:r>
-        <w:br w:type="page"/>
-      </w:r>
-    </w:p>
-    <w:p>
-      <w:pPr>
-        <w:pStyle w:val="Heading1"/>
-        <w:numPr>
-          <w:ilvl w:val="0"/>
-          <w:numId w:val="4"/>
-        </w:numPr>
-      </w:pPr>
-      <w:bookmarkStart w:id="13" w:name="_Toc76642172"/>
-      <w:r>
-        <w:lastRenderedPageBreak/>
-        <w:t>[[Treće poglavlje – prvi postupak</w:t>
-      </w:r>
-      <w:r>
-        <w:t xml:space="preserve"> za state of the art</w:t>
-      </w:r>
-      <w:r>
-        <w:t>]]</w:t>
-      </w:r>
-      <w:bookmarkEnd w:id="13"/>
-    </w:p>
-    <w:p>
-      <w:pPr>
-        <w:ind w:firstLine="390"/>
-      </w:pPr>
-      <w:r>
-        <w:t>[[</w:t>
-      </w:r>
-      <w:r>
-        <w:rPr>
-          <w:highlight w:val="yellow"/>
-        </w:rPr>
-        <w:t xml:space="preserve">Ovdje bi trebao </w:t>
-      </w:r>
-      <w:r>
-        <w:rPr>
-          <w:highlight w:val="yellow"/>
-        </w:rPr>
-        <w:t xml:space="preserve">krenuti </w:t>
-      </w:r>
-      <w:r>
-        <w:rPr>
-          <w:highlight w:val="yellow"/>
-        </w:rPr>
-        <w:t xml:space="preserve">opisati </w:t>
-      </w:r>
-      <w:r>
-        <w:rPr>
-          <w:i/>
-          <w:iCs/>
-          <w:highlight w:val="yellow"/>
-        </w:rPr>
-        <w:t>state of the art</w:t>
-      </w:r>
-      <w:r>
-        <w:rPr>
-          <w:highlight w:val="yellow"/>
-        </w:rPr>
-        <w:t>, na koji nacin?</w:t>
-      </w:r>
-      <w:r>
-        <w:t>]]</w:t>
-      </w:r>
-      <w:r>
-        <w:t>Klasificiranje</w:t>
-      </w:r>
-      <w:r>
-        <w:t xml:space="preserve"> </w:t>
-      </w:r>
-      <w:r>
-        <w:t>slika su ljudi izvodili već duže vrijeme</w:t>
-      </w:r>
-      <w:r>
-        <w:t>, AlexNet[</w:t>
+      <w:r>
+        <w:t>, najviše jer su koristili treniranje preko grafičkih kartica</w:t>
+      </w:r>
+      <w:r>
+        <w:t xml:space="preserve">. Ovo je privuklo </w:t>
+      </w:r>
+      <w:r>
+        <w:t xml:space="preserve">globalnu pozornost prema </w:t>
+      </w:r>
+      <w:r>
+        <w:t xml:space="preserve">koristi </w:t>
+      </w:r>
+      <w:r>
+        <w:t>područj</w:t>
+      </w:r>
+      <w:r>
+        <w:t>a</w:t>
+      </w:r>
+      <w:r>
+        <w:t xml:space="preserve"> umjetnog učenja i umjetne inteligencije te </w:t>
+      </w:r>
+      <w:r>
+        <w:t xml:space="preserve">ubrzo je </w:t>
+      </w:r>
+      <w:r>
+        <w:t>krenulo napredovanje tih tehnologija.</w:t>
+      </w:r>
+      <w:r>
+        <w:t xml:space="preserve"> Dan danas </w:t>
+      </w:r>
+      <w:r>
+        <w:t>se rezultati tehnologija nalaze u raznim poljima svakodnevnice, kamere koriste tehnologije prepoznavanja lica i aktivnog stabiliziranja videosnimke, doktori sa modelima mogu lakše uočiti bolesti na raznim vrstama snimaka, od EKG do rendgenskih slika</w:t>
+      </w:r>
+      <w:r>
+        <w:t xml:space="preserve"> te moguće je lakše prevesti pokrete tijela u pokrete objekata virtualne stvarnosti uz pomoć neuronskih mreža</w:t>
+      </w:r>
+      <w:r>
+        <w:t xml:space="preserve"> (npr. za koristi u arhitekturi[</w:t>
       </w:r>
       <w:hyperlink r:id="rId61" w:history="1">
         <w:r>
@@ -8482,71 +9487,6 @@
         </w:r>
       </w:hyperlink>
       <w:r>
-        <w:t>] je jedan primjer neuronske mreže koja je 201</w:t>
-      </w:r>
-      <w:r>
-        <w:t>2</w:t>
-      </w:r>
-      <w:r>
-        <w:t>. godine u ImageNet natjecanju široko pojasnog prepoznavanja postigla prvo mjesto, pobijedivši drugo mjesto za više od 10% manje grešaka u 5 najvećih kategorija koje predstavljaju greške[[</w:t>
-      </w:r>
-      <w:r>
-        <w:rPr>
-          <w:highlight w:val="yellow"/>
-        </w:rPr>
-        <w:t>top-5 error prevesti ljepše?</w:t>
-      </w:r>
-      <w:r>
-        <w:t>]]</w:t>
-      </w:r>
-      <w:r>
-        <w:t>, najviše jer su koristili treniranje preko grafičkih kartica</w:t>
-      </w:r>
-      <w:r>
-        <w:t xml:space="preserve">. Ovo je privuklo </w:t>
-      </w:r>
-      <w:r>
-        <w:t xml:space="preserve">globalnu pozornost prema </w:t>
-      </w:r>
-      <w:r>
-        <w:t xml:space="preserve">koristi </w:t>
-      </w:r>
-      <w:r>
-        <w:t>područj</w:t>
-      </w:r>
-      <w:r>
-        <w:t>a</w:t>
-      </w:r>
-      <w:r>
-        <w:t xml:space="preserve"> umjetnog učenja i umjetne inteligencije te </w:t>
-      </w:r>
-      <w:r>
-        <w:t xml:space="preserve">ubrzo je </w:t>
-      </w:r>
-      <w:r>
-        <w:t>krenulo napredovanje tih tehnologija.</w:t>
-      </w:r>
-      <w:r>
-        <w:t xml:space="preserve"> Dan danas </w:t>
-      </w:r>
-      <w:r>
-        <w:t>se rezultati tehnologija nalaze u raznim poljima svakodnevnice, kamere koriste tehnologije prepoznavanja lica i aktivnog stabiliziranja videosnimke, doktori sa modelima mogu lakše uočiti bolesti na raznim vrstama snimaka, od EKG do rendgenskih slika</w:t>
-      </w:r>
-      <w:r>
-        <w:t xml:space="preserve"> te moguće je lakše prevesti pokrete tijela u pokrete objekata virtualne stvarnosti uz pomoć neuronskih mreža</w:t>
-      </w:r>
-      <w:r>
-        <w:t xml:space="preserve"> (npr. za koristi u arhitekturi[</w:t>
-      </w:r>
-      <w:hyperlink r:id="rId62" w:history="1">
-        <w:r>
-          <w:rPr>
-            <w:rStyle w:val="Hyperlink"/>
-          </w:rPr>
-          <w:t>izvor</w:t>
-        </w:r>
-      </w:hyperlink>
-      <w:r>
         <w:t>])</w:t>
       </w:r>
       <w:r>
@@ -8561,7 +9501,7 @@
           <w:numId w:val="4"/>
         </w:numPr>
       </w:pPr>
-      <w:bookmarkStart w:id="14" w:name="_Toc76642173"/>
+      <w:bookmarkStart w:id="14" w:name="_Toc76738227"/>
       <w:r>
         <w:t>[[SOTA – sintetički podatci]]</w:t>
       </w:r>
@@ -8577,14 +9517,35 @@
       <w:r>
         <w:t>[</w:t>
       </w:r>
-      <w:hyperlink w:anchor="_Skupovi_podataka_i" w:history="1">
-        <w:r>
-          <w:rPr>
-            <w:rStyle w:val="Hyperlink"/>
-          </w:rPr>
-          <w:t>stagod za sintetičke</w:t>
-        </w:r>
-      </w:hyperlink>
+      <w:proofErr w:type="spellStart"/>
+      <w:r>
+        <w:fldChar w:fldCharType="begin"/>
+      </w:r>
+      <w:r>
+        <w:instrText xml:space="preserve"> HYPERLINK \l "_Skupovi_podataka_i" </w:instrText>
+      </w:r>
+      <w:r>
+        <w:fldChar w:fldCharType="separate"/>
+      </w:r>
+      <w:r>
+        <w:rPr>
+          <w:rStyle w:val="Hyperlink"/>
+        </w:rPr>
+        <w:t>stagod</w:t>
+      </w:r>
+      <w:proofErr w:type="spellEnd"/>
+      <w:r>
+        <w:rPr>
+          <w:rStyle w:val="Hyperlink"/>
+        </w:rPr>
+        <w:t xml:space="preserve"> za sintetičke</w:t>
+      </w:r>
+      <w:r>
+        <w:rPr>
+          <w:rStyle w:val="Hyperlink"/>
+        </w:rPr>
+        <w:fldChar w:fldCharType="end"/>
+      </w:r>
       <w:r>
         <w:t>]</w:t>
       </w:r>
@@ -8651,9 +9612,11 @@
             <w:tcW w:w="1803" w:type="dxa"/>
           </w:tcPr>
           <w:p>
+            <w:proofErr w:type="spellStart"/>
             <w:r>
               <w:t>loss</w:t>
             </w:r>
+            <w:proofErr w:type="spellEnd"/>
           </w:p>
         </w:tc>
         <w:tc>
@@ -8661,9 +9624,11 @@
             <w:tcW w:w="1803" w:type="dxa"/>
           </w:tcPr>
           <w:p>
+            <w:proofErr w:type="spellStart"/>
             <w:r>
               <w:t>acc</w:t>
             </w:r>
+            <w:proofErr w:type="spellEnd"/>
           </w:p>
         </w:tc>
         <w:tc>
@@ -8671,9 +9636,11 @@
             <w:tcW w:w="1803" w:type="dxa"/>
           </w:tcPr>
           <w:p>
+            <w:proofErr w:type="spellStart"/>
             <w:r>
               <w:t>val_loss</w:t>
             </w:r>
+            <w:proofErr w:type="spellEnd"/>
           </w:p>
         </w:tc>
         <w:tc>
@@ -8681,9 +9648,11 @@
             <w:tcW w:w="1804" w:type="dxa"/>
           </w:tcPr>
           <w:p>
+            <w:proofErr w:type="spellStart"/>
             <w:r>
               <w:t>val_acc</w:t>
             </w:r>
+            <w:proofErr w:type="spellEnd"/>
           </w:p>
         </w:tc>
       </w:tr>
@@ -8745,9 +9714,11 @@
             <w:tcW w:w="1803" w:type="dxa"/>
           </w:tcPr>
           <w:p>
+            <w:proofErr w:type="spellStart"/>
             <w:r>
               <w:t>test_complex</w:t>
             </w:r>
+            <w:proofErr w:type="spellEnd"/>
           </w:p>
         </w:tc>
         <w:tc>
@@ -8925,7 +9896,7 @@
           <w:numId w:val="4"/>
         </w:numPr>
       </w:pPr>
-      <w:bookmarkStart w:id="15" w:name="_Toc76642174"/>
+      <w:bookmarkStart w:id="15" w:name="_Toc76738228"/>
       <w:r>
         <w:lastRenderedPageBreak/>
         <w:t>[[</w:t>
@@ -8938,9 +9909,66 @@
       </w:r>
       <w:bookmarkEnd w:id="15"/>
     </w:p>
+    <w:p>
+      <w:pPr>
+        <w:pStyle w:val="Heading1"/>
+        <w:numPr>
+          <w:ilvl w:val="0"/>
+          <w:numId w:val="4"/>
+        </w:numPr>
+      </w:pPr>
+      <w:r>
+        <w:t>[[Python kod]]</w:t>
+      </w:r>
+    </w:p>
     <w:p/>
+    <w:p>
+      <w:pPr>
+        <w:pStyle w:val="Heading1"/>
+        <w:numPr>
+          <w:ilvl w:val="0"/>
+          <w:numId w:val="4"/>
+        </w:numPr>
+      </w:pPr>
+      <w:r>
+        <w:t>Zaključak</w:t>
+      </w:r>
+    </w:p>
+    <w:p/>
+    <w:p>
+      <w:pPr>
+        <w:pStyle w:val="Heading1"/>
+      </w:pPr>
+      <w:r>
+        <w:t>LITERATURA</w:t>
+      </w:r>
+    </w:p>
+    <w:p>
+      <w:pPr>
+        <w:pStyle w:val="Heading1"/>
+      </w:pPr>
+      <w:r>
+        <w:t>SAŽETAK</w:t>
+      </w:r>
+    </w:p>
+    <w:p>
+      <w:pPr>
+        <w:pStyle w:val="Heading1"/>
+      </w:pPr>
+      <w:r>
+        <w:t>ABSTRACT</w:t>
+      </w:r>
+    </w:p>
+    <w:p>
+      <w:pPr>
+        <w:pStyle w:val="Heading1"/>
+      </w:pPr>
+      <w:r>
+        <w:t>ŽIVOTOPIS</w:t>
+      </w:r>
+    </w:p>
     <w:sectPr>
-      <w:footerReference w:type="default" r:id="rId63"/>
+      <w:footerReference w:type="default" r:id="rId62"/>
       <w:pgSz w:w="11906" w:h="16838"/>
       <w:pgMar w:top="1440" w:right="1440" w:bottom="1440" w:left="1440" w:header="708" w:footer="708" w:gutter="0"/>
       <w:pgNumType w:start="1"/>

</xml_diff>

<commit_message>
added text to main chapters
</commit_message>
<xml_diff>
--- a/docs/DR_AT.docx
+++ b/docs/DR_AT.docx
@@ -5,28 +5,109 @@
     <w:p>
       <w:pPr>
         <w:spacing w:line="259" w:lineRule="auto"/>
-        <w:jc w:val="left"/>
-        <w:rPr>
-          <w:rFonts w:ascii="Arial" w:hAnsi="Arial" w:cs="Arial"/>
+        <w:jc w:val="center"/>
+        <w:rPr>
+          <w:rFonts w:cs="Times New Roman"/>
+          <w:b/>
+          <w:bCs/>
+          <w:sz w:val="28"/>
+          <w:szCs w:val="28"/>
+        </w:rPr>
+      </w:pPr>
+      <w:r>
+        <w:rPr>
+          <w:rFonts w:cs="Times New Roman"/>
+          <w:b/>
+          <w:bCs/>
+          <w:sz w:val="28"/>
+          <w:szCs w:val="28"/>
+        </w:rPr>
+        <w:t>SVEUČILIŠTE JOSIPA JURJA STROSSMAYERA U OSIJEKUFAKULTET ELEKTROTEHNIKE, RAČUNARSTVA IINFORMACIJSKIH TEHNOLOGIJA OSIJEK</w:t>
+      </w:r>
+    </w:p>
+    <w:p>
+      <w:pPr>
+        <w:spacing w:line="259" w:lineRule="auto"/>
+        <w:jc w:val="center"/>
+        <w:rPr>
+          <w:rFonts w:cs="Times New Roman"/>
+          <w:b/>
+          <w:bCs/>
+          <w:sz w:val="28"/>
+          <w:szCs w:val="28"/>
+        </w:rPr>
+      </w:pPr>
+    </w:p>
+    <w:p>
+      <w:pPr>
+        <w:spacing w:line="259" w:lineRule="auto"/>
+        <w:jc w:val="center"/>
+        <w:rPr>
+          <w:rFonts w:cs="Times New Roman"/>
+          <w:b/>
+          <w:bCs/>
+          <w:sz w:val="28"/>
+          <w:szCs w:val="28"/>
+        </w:rPr>
+      </w:pPr>
+    </w:p>
+    <w:p>
+      <w:pPr>
+        <w:spacing w:line="259" w:lineRule="auto"/>
+        <w:jc w:val="center"/>
+        <w:rPr>
+          <w:rFonts w:cs="Times New Roman"/>
+          <w:b/>
+          <w:bCs/>
+          <w:sz w:val="28"/>
+          <w:szCs w:val="28"/>
+        </w:rPr>
+      </w:pPr>
+      <w:r>
+        <w:rPr>
+          <w:rFonts w:cs="Times New Roman"/>
+          <w:b/>
+          <w:bCs/>
+          <w:sz w:val="28"/>
+          <w:szCs w:val="28"/>
+        </w:rPr>
+        <w:t>Sveučilišni studij</w:t>
+      </w:r>
+    </w:p>
+    <w:p>
+      <w:pPr>
+        <w:spacing w:line="259" w:lineRule="auto"/>
+        <w:jc w:val="center"/>
+        <w:rPr>
+          <w:rFonts w:cs="Times New Roman"/>
+          <w:b/>
+          <w:bCs/>
           <w:sz w:val="36"/>
           <w:szCs w:val="36"/>
         </w:rPr>
       </w:pPr>
-      <w:r>
-        <w:rPr>
-          <w:rFonts w:ascii="Arial" w:hAnsi="Arial" w:cs="Arial"/>
+    </w:p>
+    <w:p>
+      <w:pPr>
+        <w:spacing w:line="259" w:lineRule="auto"/>
+        <w:jc w:val="center"/>
+        <w:rPr>
+          <w:rFonts w:cs="Times New Roman"/>
+          <w:b/>
+          <w:bCs/>
           <w:sz w:val="36"/>
           <w:szCs w:val="36"/>
         </w:rPr>
-        <w:t>SVEUČILIŠTE JOSIPA JURJA STROSSMAYERA U OSIJEKUFAKULTET ELEKTROTEHNIKE, RAČUNARSTVA IINFORMACIJSKIH TEHNOLOGIJA OSIJEK</w:t>
-      </w:r>
+      </w:pPr>
     </w:p>
     <w:p>
       <w:pPr>
         <w:spacing w:line="259" w:lineRule="auto"/>
-        <w:jc w:val="left"/>
-        <w:rPr>
-          <w:rFonts w:ascii="Arial" w:hAnsi="Arial" w:cs="Arial"/>
+        <w:jc w:val="center"/>
+        <w:rPr>
+          <w:rFonts w:cs="Times New Roman"/>
+          <w:b/>
+          <w:bCs/>
           <w:sz w:val="36"/>
           <w:szCs w:val="36"/>
         </w:rPr>
@@ -35,16 +116,20 @@
     <w:p>
       <w:pPr>
         <w:spacing w:line="259" w:lineRule="auto"/>
-        <w:jc w:val="left"/>
-        <w:rPr>
-          <w:rFonts w:ascii="Arial" w:hAnsi="Arial" w:cs="Arial"/>
+        <w:jc w:val="center"/>
+        <w:rPr>
+          <w:rFonts w:cs="Times New Roman"/>
+          <w:b/>
+          <w:bCs/>
           <w:sz w:val="36"/>
           <w:szCs w:val="36"/>
         </w:rPr>
       </w:pPr>
       <w:r>
         <w:rPr>
-          <w:rFonts w:ascii="Arial" w:hAnsi="Arial" w:cs="Arial"/>
+          <w:rFonts w:cs="Times New Roman"/>
+          <w:b/>
+          <w:bCs/>
           <w:sz w:val="36"/>
           <w:szCs w:val="36"/>
         </w:rPr>
@@ -54,9 +139,11 @@
     <w:p>
       <w:pPr>
         <w:spacing w:line="259" w:lineRule="auto"/>
-        <w:jc w:val="left"/>
-        <w:rPr>
-          <w:rFonts w:ascii="Arial" w:hAnsi="Arial" w:cs="Arial"/>
+        <w:jc w:val="center"/>
+        <w:rPr>
+          <w:rFonts w:cs="Times New Roman"/>
+          <w:b/>
+          <w:bCs/>
           <w:sz w:val="36"/>
           <w:szCs w:val="36"/>
         </w:rPr>
@@ -65,28 +152,83 @@
     <w:p>
       <w:pPr>
         <w:spacing w:line="259" w:lineRule="auto"/>
-        <w:jc w:val="left"/>
-        <w:rPr>
-          <w:rFonts w:ascii="Arial" w:hAnsi="Arial" w:cs="Arial"/>
+        <w:jc w:val="center"/>
+        <w:rPr>
+          <w:rFonts w:cs="Times New Roman"/>
+          <w:b/>
+          <w:bCs/>
+          <w:sz w:val="28"/>
+          <w:szCs w:val="28"/>
+        </w:rPr>
+      </w:pPr>
+      <w:r>
+        <w:rPr>
+          <w:rFonts w:cs="Times New Roman"/>
+          <w:b/>
+          <w:bCs/>
+          <w:sz w:val="28"/>
+          <w:szCs w:val="28"/>
+        </w:rPr>
+        <w:t>Diplomski rad</w:t>
+      </w:r>
+    </w:p>
+    <w:p>
+      <w:pPr>
+        <w:spacing w:line="259" w:lineRule="auto"/>
+        <w:jc w:val="center"/>
+        <w:rPr>
+          <w:rFonts w:cs="Times New Roman"/>
+          <w:b/>
+          <w:bCs/>
           <w:sz w:val="36"/>
           <w:szCs w:val="36"/>
         </w:rPr>
       </w:pPr>
-      <w:r>
-        <w:rPr>
-          <w:rFonts w:ascii="Arial" w:hAnsi="Arial" w:cs="Arial"/>
+    </w:p>
+    <w:p>
+      <w:pPr>
+        <w:spacing w:line="259" w:lineRule="auto"/>
+        <w:jc w:val="center"/>
+        <w:rPr>
+          <w:rFonts w:cs="Times New Roman"/>
+          <w:b/>
+          <w:bCs/>
+          <w:sz w:val="32"/>
+          <w:szCs w:val="32"/>
+        </w:rPr>
+      </w:pPr>
+      <w:r>
+        <w:rPr>
+          <w:rFonts w:cs="Times New Roman"/>
+          <w:b/>
+          <w:bCs/>
+          <w:sz w:val="32"/>
+          <w:szCs w:val="32"/>
+        </w:rPr>
+        <w:t>Anto Tufeković</w:t>
+      </w:r>
+    </w:p>
+    <w:p>
+      <w:pPr>
+        <w:spacing w:line="259" w:lineRule="auto"/>
+        <w:jc w:val="center"/>
+        <w:rPr>
+          <w:rFonts w:cs="Times New Roman"/>
+          <w:b/>
+          <w:bCs/>
           <w:sz w:val="36"/>
           <w:szCs w:val="36"/>
         </w:rPr>
-        <w:t>Diplomski rad</w:t>
-      </w:r>
+      </w:pPr>
     </w:p>
     <w:p>
       <w:pPr>
         <w:spacing w:line="259" w:lineRule="auto"/>
-        <w:jc w:val="left"/>
-        <w:rPr>
-          <w:rFonts w:ascii="Arial" w:hAnsi="Arial" w:cs="Arial"/>
+        <w:jc w:val="center"/>
+        <w:rPr>
+          <w:rFonts w:cs="Times New Roman"/>
+          <w:b/>
+          <w:bCs/>
           <w:sz w:val="36"/>
           <w:szCs w:val="36"/>
         </w:rPr>
@@ -95,28 +237,37 @@
     <w:p>
       <w:pPr>
         <w:spacing w:line="259" w:lineRule="auto"/>
-        <w:jc w:val="left"/>
-        <w:rPr>
-          <w:rFonts w:ascii="Arial" w:hAnsi="Arial" w:cs="Arial"/>
+        <w:jc w:val="center"/>
+        <w:rPr>
+          <w:rFonts w:cs="Times New Roman"/>
+          <w:b/>
+          <w:bCs/>
           <w:sz w:val="36"/>
           <w:szCs w:val="36"/>
         </w:rPr>
       </w:pPr>
-      <w:r>
-        <w:rPr>
-          <w:rFonts w:ascii="Arial" w:hAnsi="Arial" w:cs="Arial"/>
+    </w:p>
+    <w:p>
+      <w:pPr>
+        <w:spacing w:line="259" w:lineRule="auto"/>
+        <w:jc w:val="center"/>
+        <w:rPr>
+          <w:rFonts w:cs="Times New Roman"/>
+          <w:b/>
+          <w:bCs/>
           <w:sz w:val="36"/>
           <w:szCs w:val="36"/>
         </w:rPr>
-        <w:t>Anto Tufeković</w:t>
-      </w:r>
+      </w:pPr>
     </w:p>
     <w:p>
       <w:pPr>
         <w:spacing w:line="259" w:lineRule="auto"/>
-        <w:jc w:val="left"/>
-        <w:rPr>
-          <w:rFonts w:ascii="Arial" w:hAnsi="Arial" w:cs="Arial"/>
+        <w:jc w:val="center"/>
+        <w:rPr>
+          <w:rFonts w:cs="Times New Roman"/>
+          <w:b/>
+          <w:bCs/>
           <w:sz w:val="36"/>
           <w:szCs w:val="36"/>
         </w:rPr>
@@ -125,28 +276,79 @@
     <w:p>
       <w:pPr>
         <w:spacing w:line="259" w:lineRule="auto"/>
-        <w:jc w:val="left"/>
-        <w:rPr>
-          <w:rFonts w:ascii="Arial" w:hAnsi="Arial" w:cs="Arial"/>
+        <w:jc w:val="center"/>
+        <w:rPr>
+          <w:rFonts w:cs="Times New Roman"/>
+          <w:b/>
+          <w:bCs/>
           <w:sz w:val="36"/>
           <w:szCs w:val="36"/>
         </w:rPr>
       </w:pPr>
-      <w:r>
-        <w:rPr>
-          <w:rFonts w:ascii="Arial" w:hAnsi="Arial" w:cs="Arial"/>
+    </w:p>
+    <w:p>
+      <w:pPr>
+        <w:spacing w:line="259" w:lineRule="auto"/>
+        <w:jc w:val="center"/>
+        <w:rPr>
+          <w:rFonts w:cs="Times New Roman"/>
+          <w:b/>
+          <w:bCs/>
           <w:sz w:val="36"/>
           <w:szCs w:val="36"/>
         </w:rPr>
+      </w:pPr>
+    </w:p>
+    <w:p>
+      <w:pPr>
+        <w:spacing w:line="259" w:lineRule="auto"/>
+        <w:jc w:val="center"/>
+        <w:rPr>
+          <w:rFonts w:cs="Times New Roman"/>
+          <w:b/>
+          <w:bCs/>
+          <w:sz w:val="36"/>
+          <w:szCs w:val="36"/>
+        </w:rPr>
+      </w:pPr>
+    </w:p>
+    <w:p>
+      <w:pPr>
+        <w:spacing w:line="259" w:lineRule="auto"/>
+        <w:jc w:val="center"/>
+        <w:rPr>
+          <w:rFonts w:cs="Times New Roman"/>
+          <w:b/>
+          <w:bCs/>
+          <w:sz w:val="36"/>
+          <w:szCs w:val="36"/>
+        </w:rPr>
+      </w:pPr>
+    </w:p>
+    <w:p>
+      <w:pPr>
+        <w:spacing w:line="259" w:lineRule="auto"/>
+        <w:jc w:val="center"/>
+        <w:rPr>
+          <w:sz w:val="28"/>
+          <w:szCs w:val="28"/>
+        </w:rPr>
+      </w:pPr>
+      <w:r>
+        <w:rPr>
+          <w:rFonts w:cs="Times New Roman"/>
+          <w:b/>
+          <w:bCs/>
+          <w:sz w:val="28"/>
+          <w:szCs w:val="28"/>
+        </w:rPr>
         <w:t>Osijek, 2021.</w:t>
       </w:r>
-    </w:p>
-    <w:p>
-      <w:pPr>
-        <w:spacing w:line="259" w:lineRule="auto"/>
-        <w:jc w:val="left"/>
-      </w:pPr>
-      <w:r>
+      <w:r>
+        <w:rPr>
+          <w:sz w:val="28"/>
+          <w:szCs w:val="28"/>
+        </w:rPr>
         <w:br w:type="page"/>
       </w:r>
     </w:p>
@@ -2147,7 +2349,32 @@
         <w:t xml:space="preserve"> </w:t>
       </w:r>
       <w:r>
-        <w:t>Treće poglavlje služi kao prikaz rezultata modela dobiveni nad podatcima iz drugog poglavlja, te sadrži paralele kakve rezultate daje taj model naspram drugih modela iz područja prepoznavanja slika. Četvrto poglavlje se većinom bavi objašnjenjem korištenog programskog koda.</w:t>
+        <w:t>Treće poglavlje služi kao prikaz rezultata modela dobiveni nad podatcima iz drugog poglavlja, te sadrži paralele kakve rezultate daje taj model naspram drugih modela iz područja prepoznavanja slika. Četvrto poglavlje se većinom bavi objašnjenjem korištenog programskog koda</w:t>
+      </w:r>
+      <w:r>
+        <w:t xml:space="preserve"> te pojašnjenje prijenosnog učenja (engl. </w:t>
+      </w:r>
+      <w:r>
+        <w:rPr>
+          <w:i/>
+          <w:iCs/>
+        </w:rPr>
+        <w:t xml:space="preserve">transfer </w:t>
+      </w:r>
+      <w:proofErr w:type="spellStart"/>
+      <w:r>
+        <w:rPr>
+          <w:i/>
+          <w:iCs/>
+        </w:rPr>
+        <w:t>learning</w:t>
+      </w:r>
+      <w:proofErr w:type="spellEnd"/>
+      <w:r>
+        <w:t>)</w:t>
+      </w:r>
+      <w:r>
+        <w:t>.</w:t>
       </w:r>
       <w:r>
         <w:t xml:space="preserve"> [[</w:t>
@@ -2158,6 +2385,14 @@
         </w:rPr>
         <w:t>nisam siguran dali je potrebno četvrto poglavlje</w:t>
       </w:r>
+      <w:r>
+        <w:t xml:space="preserve">, tamo sam kontao pojasniti transfer </w:t>
+      </w:r>
+      <w:proofErr w:type="spellStart"/>
+      <w:r>
+        <w:t>learning</w:t>
+      </w:r>
+      <w:proofErr w:type="spellEnd"/>
       <w:r>
         <w:t>]]</w:t>
       </w:r>
@@ -2442,13 +2677,31 @@
       <w:r>
         <w:t xml:space="preserve">Glavna korist nenadziranog učenja nad skupovima podatka je procjena gustoće (engl. </w:t>
       </w:r>
+      <w:proofErr w:type="spellStart"/>
       <w:r>
         <w:rPr>
           <w:i/>
           <w:iCs/>
         </w:rPr>
-        <w:t>density estimation</w:t>
-      </w:r>
+        <w:t>density</w:t>
+      </w:r>
+      <w:proofErr w:type="spellEnd"/>
+      <w:r>
+        <w:rPr>
+          <w:i/>
+          <w:iCs/>
+        </w:rPr>
+        <w:t xml:space="preserve"> </w:t>
+      </w:r>
+      <w:proofErr w:type="spellStart"/>
+      <w:r>
+        <w:rPr>
+          <w:i/>
+          <w:iCs/>
+        </w:rPr>
+        <w:t>estimation</w:t>
+      </w:r>
+      <w:proofErr w:type="spellEnd"/>
       <w:r>
         <w:t>), algoritam prema podatcima kreira polja koja sadrže neki postotak vjerojatnosti da podatak pripada tom skupu, što je bliže „centru“ polja to je veća vjerojatnost da pripada tom skupu.</w:t>
       </w:r>
@@ -2479,7 +2732,15 @@
         </w:numPr>
       </w:pPr>
       <w:r>
-        <w:t xml:space="preserve">K-means – metoda grupiranja gdje algoritam koristi </w:t>
+        <w:t>K-</w:t>
+      </w:r>
+      <w:proofErr w:type="spellStart"/>
+      <w:r>
+        <w:t>means</w:t>
+      </w:r>
+      <w:proofErr w:type="spellEnd"/>
+      <w:r>
+        <w:t xml:space="preserve"> – metoda grupiranja gdje algoritam koristi </w:t>
       </w:r>
       <w:r>
         <w:t xml:space="preserve">informacije u podatcima da odredi </w:t>
@@ -2594,7 +2855,15 @@
     </w:p>
     <w:p>
       <w:r>
-        <w:t>Algoritam koji obavlja klasifikaciju se naziva klasifikator,</w:t>
+        <w:t xml:space="preserve">Algoritam koji obavlja klasifikaciju se naziva </w:t>
+      </w:r>
+      <w:proofErr w:type="spellStart"/>
+      <w:r>
+        <w:t>klasifikator</w:t>
+      </w:r>
+      <w:proofErr w:type="spellEnd"/>
+      <w:r>
+        <w:t>,</w:t>
       </w:r>
       <w:r>
         <w:t xml:space="preserve"> ako postoje samo dvije klase za klasificirati onda se metoda zove „binarna klasifikacija“, ako imamo više klasa metoda se zove „klasifikacija s više klasa“ a ako imamo metodu gdje neki izlaz može imati više klasa pridruženo onda se radi o „klasifikaciji s više oznaka“. Ovaj rad će se baviti sa „klasifikacijom s više klasa“ te morat će pridružiti ulazn</w:t>
@@ -2658,13 +2927,63 @@
       <w:r>
         <w:t xml:space="preserve">Umjetne neuronske mreže (engl. </w:t>
       </w:r>
+      <w:proofErr w:type="spellStart"/>
       <w:r>
         <w:rPr>
           <w:i/>
           <w:iCs/>
         </w:rPr>
-        <w:t>Artificial neural networks – ANNs</w:t>
-      </w:r>
+        <w:t>Artificial</w:t>
+      </w:r>
+      <w:proofErr w:type="spellEnd"/>
+      <w:r>
+        <w:rPr>
+          <w:i/>
+          <w:iCs/>
+        </w:rPr>
+        <w:t xml:space="preserve"> </w:t>
+      </w:r>
+      <w:proofErr w:type="spellStart"/>
+      <w:r>
+        <w:rPr>
+          <w:i/>
+          <w:iCs/>
+        </w:rPr>
+        <w:t>neural</w:t>
+      </w:r>
+      <w:proofErr w:type="spellEnd"/>
+      <w:r>
+        <w:rPr>
+          <w:i/>
+          <w:iCs/>
+        </w:rPr>
+        <w:t xml:space="preserve"> </w:t>
+      </w:r>
+      <w:proofErr w:type="spellStart"/>
+      <w:r>
+        <w:rPr>
+          <w:i/>
+          <w:iCs/>
+        </w:rPr>
+        <w:t>networks</w:t>
+      </w:r>
+      <w:proofErr w:type="spellEnd"/>
+      <w:r>
+        <w:rPr>
+          <w:i/>
+          <w:iCs/>
+        </w:rPr>
+        <w:t xml:space="preserve"> – </w:t>
+      </w:r>
+      <w:proofErr w:type="spellStart"/>
+      <w:r>
+        <w:rPr>
+          <w:i/>
+          <w:iCs/>
+        </w:rPr>
+        <w:t>ANNs</w:t>
+      </w:r>
+      <w:proofErr w:type="spellEnd"/>
       <w:r>
         <w:t xml:space="preserve">) su algoritmi koji se baziraju na </w:t>
       </w:r>
@@ -3239,14 +3558,27 @@
       <w:r>
         <w:t>.[</w:t>
       </w:r>
-      <w:hyperlink r:id="rId16" w:history="1">
-        <w:r>
-          <w:rPr>
-            <w:rStyle w:val="Hyperlink"/>
-          </w:rPr>
-          <w:t>izvor za ovu sekciju</w:t>
-        </w:r>
-      </w:hyperlink>
+      <w:r>
+        <w:fldChar w:fldCharType="begin"/>
+      </w:r>
+      <w:r>
+        <w:instrText xml:space="preserve"> HYPERLINK "https://machinelearningmastery.com/choose-an-activation-function-for-deep-learning/" </w:instrText>
+      </w:r>
+      <w:r>
+        <w:fldChar w:fldCharType="separate"/>
+      </w:r>
+      <w:r>
+        <w:rPr>
+          <w:rStyle w:val="Hyperlink"/>
+        </w:rPr>
+        <w:t>izvor za ovu sekciju</w:t>
+      </w:r>
+      <w:r>
+        <w:rPr>
+          <w:rStyle w:val="Hyperlink"/>
+        </w:rPr>
+        <w:fldChar w:fldCharType="end"/>
+      </w:r>
       <w:r>
         <w:t>]</w:t>
       </w:r>
@@ -4393,13 +4725,13 @@
                     <pic:cNvPicPr/>
                   </pic:nvPicPr>
                   <pic:blipFill>
-                    <a:blip r:embed="rId17">
+                    <a:blip r:embed="rId16">
                       <a:extLst>
                         <a:ext uri="{28A0092B-C50C-407E-A947-70E740481C1C}">
                           <a14:useLocalDpi xmlns:a14="http://schemas.microsoft.com/office/drawing/2010/main" val="0"/>
                         </a:ext>
                         <a:ext uri="{96DAC541-7B7A-43D3-8B79-37D633B846F1}">
-                          <asvg:svgBlip xmlns:asvg="http://schemas.microsoft.com/office/drawing/2016/SVG/main" r:embed="rId18"/>
+                          <asvg:svgBlip xmlns:asvg="http://schemas.microsoft.com/office/drawing/2016/SVG/main" r:embed="rId17"/>
                         </a:ext>
                       </a:extLst>
                     </a:blip>
@@ -4562,7 +4894,7 @@
                     </pic:cNvPicPr>
                   </pic:nvPicPr>
                   <pic:blipFill>
-                    <a:blip r:embed="rId19">
+                    <a:blip r:embed="rId18">
                       <a:extLst>
                         <a:ext uri="{28A0092B-C50C-407E-A947-70E740481C1C}">
                           <a14:useLocalDpi xmlns:a14="http://schemas.microsoft.com/office/drawing/2010/main" val="0"/>
@@ -4669,13 +5001,23 @@
         </w:rPr>
         <w:t xml:space="preserve"> tj. engl. </w:t>
       </w:r>
+      <w:proofErr w:type="spellStart"/>
       <w:r>
         <w:rPr>
           <w:rFonts w:eastAsiaTheme="minorEastAsia"/>
           <w:i/>
           <w:iCs/>
         </w:rPr>
-        <w:t>leaky ReLu</w:t>
+        <w:t>leaky</w:t>
+      </w:r>
+      <w:proofErr w:type="spellEnd"/>
+      <w:r>
+        <w:rPr>
+          <w:rFonts w:eastAsiaTheme="minorEastAsia"/>
+          <w:i/>
+          <w:iCs/>
+        </w:rPr>
+        <w:t xml:space="preserve"> ReLu</w:t>
       </w:r>
       <w:r>
         <w:rPr>
@@ -5113,11 +5455,19 @@
         </w:rPr>
         <w:t xml:space="preserve">možda </w:t>
       </w:r>
+      <w:proofErr w:type="spellStart"/>
       <w:r>
         <w:rPr>
           <w:highlight w:val="yellow"/>
         </w:rPr>
-        <w:t xml:space="preserve">odčlaniti i ubaciti </w:t>
+        <w:t>odčlaniti</w:t>
+      </w:r>
+      <w:proofErr w:type="spellEnd"/>
+      <w:r>
+        <w:rPr>
+          <w:highlight w:val="yellow"/>
+        </w:rPr>
+        <w:t xml:space="preserve"> i ubaciti </w:t>
       </w:r>
       <w:r>
         <w:rPr>
@@ -5143,7 +5493,25 @@
           <w:iCs/>
           <w:lang w:val="en-US"/>
         </w:rPr>
-        <w:t>stochastic gradient descend</w:t>
+        <w:t xml:space="preserve">stochastic </w:t>
+      </w:r>
+      <w:proofErr w:type="gramStart"/>
+      <w:r>
+        <w:rPr>
+          <w:i/>
+          <w:iCs/>
+          <w:lang w:val="en-US"/>
+        </w:rPr>
+        <w:t>gradient</w:t>
+      </w:r>
+      <w:proofErr w:type="gramEnd"/>
+      <w:r>
+        <w:rPr>
+          <w:i/>
+          <w:iCs/>
+          <w:lang w:val="en-US"/>
+        </w:rPr>
+        <w:t xml:space="preserve"> descend</w:t>
       </w:r>
       <w:r>
         <w:t>)</w:t>
@@ -5169,7 +5537,7 @@
       <w:r>
         <w:t>[</w:t>
       </w:r>
-      <w:hyperlink r:id="rId20" w:history="1">
+      <w:hyperlink r:id="rId19" w:history="1">
         <w:r>
           <w:rPr>
             <w:rStyle w:val="Hyperlink"/>
@@ -5204,7 +5572,7 @@
       <w:r>
         <w:t>[</w:t>
       </w:r>
-      <w:hyperlink r:id="rId21" w:anchor="v=onepage&amp;q&amp;f=false" w:history="1">
+      <w:hyperlink r:id="rId20" w:anchor="v=onepage&amp;q&amp;f=false" w:history="1">
         <w:r>
           <w:rPr>
             <w:rStyle w:val="Hyperlink"/>
@@ -5324,7 +5692,7 @@
                     </pic:cNvPicPr>
                   </pic:nvPicPr>
                   <pic:blipFill>
-                    <a:blip r:embed="rId22">
+                    <a:blip r:embed="rId21">
                       <a:extLst>
                         <a:ext uri="{28A0092B-C50C-407E-A947-70E740481C1C}">
                           <a14:useLocalDpi xmlns:a14="http://schemas.microsoft.com/office/drawing/2010/main" val="0"/>
@@ -5377,7 +5745,7 @@
       <w:r>
         <w:t xml:space="preserve"> Grafički prikaz za utjecaj parametara treninga na pretreniranje[</w:t>
       </w:r>
-      <w:hyperlink r:id="rId23" w:history="1">
+      <w:hyperlink r:id="rId22" w:history="1">
         <w:r>
           <w:rPr>
             <w:rStyle w:val="Hyperlink"/>
@@ -5499,7 +5867,7 @@
       <w:r>
         <w:t xml:space="preserve"> kopija nekog originala iz skupa ili se generira sintetički podatak od originalnih[</w:t>
       </w:r>
-      <w:hyperlink r:id="rId24" w:history="1">
+      <w:hyperlink r:id="rId23" w:history="1">
         <w:r>
           <w:rPr>
             <w:rStyle w:val="Hyperlink"/>
@@ -5508,13 +5876,32 @@
         </w:r>
       </w:hyperlink>
       <w:r>
-        <w:t xml:space="preserve"> za ovo cijelo podpoglavlje</w:t>
-      </w:r>
+        <w:t xml:space="preserve"> za ovo cijelo </w:t>
+      </w:r>
+      <w:proofErr w:type="spellStart"/>
+      <w:r>
+        <w:t>podpoglavlje</w:t>
+      </w:r>
+      <w:proofErr w:type="spellEnd"/>
       <w:r>
         <w:rPr>
           <w:highlight w:val="yellow"/>
         </w:rPr>
-        <w:t>? sam izvor ima svoje izvore, možda izvucem nest</w:t>
+        <w:t xml:space="preserve">? sam izvor ima svoje izvore, možda </w:t>
+      </w:r>
+      <w:proofErr w:type="spellStart"/>
+      <w:r>
+        <w:rPr>
+          <w:highlight w:val="yellow"/>
+        </w:rPr>
+        <w:t>izvucem</w:t>
+      </w:r>
+      <w:proofErr w:type="spellEnd"/>
+      <w:r>
+        <w:rPr>
+          <w:highlight w:val="yellow"/>
+        </w:rPr>
+        <w:t xml:space="preserve"> nest</w:t>
       </w:r>
       <w:r>
         <w:t>].</w:t>
@@ -5523,12 +5910,28 @@
         <w:t xml:space="preserve"> Za kreiranje nasumično transformiranje kopije originala često se koriste jednostavne funkcije kao što su Afine transformacije (rotacija, skaliranje, translacija, refleksija, smicanje</w:t>
       </w:r>
       <w:r>
-        <w:t>), transformacije nad histogramom (npr. ujednačenje), te mijenjanje svojstva slike kao što su kontrast, svjetlina ili transformacije kao  povećanje oštrine, pomućenje slike i izjednačavanje svjetline.</w:t>
-      </w:r>
-    </w:p>
-    <w:p>
-      <w:r>
-        <w:t>Razlog za proširenjem skupa podataka  je poboljšanje generalizacijskog svojstva mreže. Ako se kompleksna mreža trenira nad malim brojem podataka za normalan broj epoha, dogoditi će se podtreniranje mreže</w:t>
+        <w:t xml:space="preserve">), transformacije nad </w:t>
+      </w:r>
+      <w:proofErr w:type="spellStart"/>
+      <w:r>
+        <w:t>histogramom</w:t>
+      </w:r>
+      <w:proofErr w:type="spellEnd"/>
+      <w:r>
+        <w:t xml:space="preserve"> (npr. ujednačenje), te mijenjanje svojstva slike kao što su kontrast, svjetlina ili transformacije kao  povećanje oštrine, pomućenje slike i izjednačavanje svjetline.</w:t>
+      </w:r>
+    </w:p>
+    <w:p>
+      <w:r>
+        <w:t xml:space="preserve">Razlog za proširenjem skupa podataka  je poboljšanje generalizacijskog svojstva mreže. Ako se kompleksna mreža trenira nad malim brojem podataka za normalan broj epoha, dogoditi će se </w:t>
+      </w:r>
+      <w:proofErr w:type="spellStart"/>
+      <w:r>
+        <w:t>podtreniranje</w:t>
+      </w:r>
+      <w:proofErr w:type="spellEnd"/>
+      <w:r>
+        <w:t xml:space="preserve"> mreže</w:t>
       </w:r>
       <w:r>
         <w:t xml:space="preserve"> jer mreža nije dovoljno trenirana da uspješno prepoznaje objekt na slici</w:t>
@@ -5537,7 +5940,15 @@
         <w:t>, ali ako se trenira nad malim brojem podataka za više epoha mreža će početi pamtiti ulazne podatke i dogoditi će se pretreniranje</w:t>
       </w:r>
       <w:r>
-        <w:t xml:space="preserve"> što opet smeta generalizaciji, jer pri treniranju će imati visoku točnost, a pri validiranju nisku točnost</w:t>
+        <w:t xml:space="preserve"> što opet smeta generalizaciji, jer pri treniranju će imati visoku točnost, a pri </w:t>
+      </w:r>
+      <w:proofErr w:type="spellStart"/>
+      <w:r>
+        <w:t>validiranju</w:t>
+      </w:r>
+      <w:proofErr w:type="spellEnd"/>
+      <w:r>
+        <w:t xml:space="preserve"> nisku točnost</w:t>
       </w:r>
       <w:r>
         <w:t>.</w:t>
@@ -5577,7 +5988,7 @@
                     </pic:cNvPicPr>
                   </pic:nvPicPr>
                   <pic:blipFill rotWithShape="1">
-                    <a:blip r:embed="rId25">
+                    <a:blip r:embed="rId24">
                       <a:extLst>
                         <a:ext uri="{28A0092B-C50C-407E-A947-70E740481C1C}">
                           <a14:useLocalDpi xmlns:a14="http://schemas.microsoft.com/office/drawing/2010/main" val="0"/>
@@ -5636,7 +6047,7 @@
                     </pic:cNvPicPr>
                   </pic:nvPicPr>
                   <pic:blipFill>
-                    <a:blip r:embed="rId26" cstate="print">
+                    <a:blip r:embed="rId25" cstate="print">
                       <a:extLst>
                         <a:ext uri="{28A0092B-C50C-407E-A947-70E740481C1C}">
                           <a14:useLocalDpi xmlns:a14="http://schemas.microsoft.com/office/drawing/2010/main" val="0"/>
@@ -5764,7 +6175,7 @@
                     </pic:cNvPicPr>
                   </pic:nvPicPr>
                   <pic:blipFill>
-                    <a:blip r:embed="rId27">
+                    <a:blip r:embed="rId26">
                       <a:extLst>
                         <a:ext uri="{28A0092B-C50C-407E-A947-70E740481C1C}">
                           <a14:useLocalDpi xmlns:a14="http://schemas.microsoft.com/office/drawing/2010/main" val="0"/>
@@ -5819,7 +6230,7 @@
                     </pic:cNvPicPr>
                   </pic:nvPicPr>
                   <pic:blipFill>
-                    <a:blip r:embed="rId28" cstate="print">
+                    <a:blip r:embed="rId27" cstate="print">
                       <a:extLst>
                         <a:ext uri="{28A0092B-C50C-407E-A947-70E740481C1C}">
                           <a14:useLocalDpi xmlns:a14="http://schemas.microsoft.com/office/drawing/2010/main" val="0"/>
@@ -5898,8 +6309,13 @@
     </w:p>
     <w:p>
       <w:r>
-        <w:t>Na [sinteticko</w:t>
-      </w:r>
+        <w:t>Na [</w:t>
+      </w:r>
+      <w:proofErr w:type="spellStart"/>
+      <w:r>
+        <w:t>sinteticko</w:t>
+      </w:r>
+      <w:proofErr w:type="spellEnd"/>
       <w:r>
         <w:t xml:space="preserve"> a)</w:t>
       </w:r>
@@ -5907,7 +6323,15 @@
         <w:t>] prvoj slici imamo sintetičku sliku modela 3003 LEGO kocke, takva kocka je slikana iz raznih kutova te nije potrebno koristiti</w:t>
       </w:r>
       <w:r>
-        <w:t xml:space="preserve"> transformacije kao što su refleksija, međutim sve ostale se mogu iskoristiti, na slici [sinteticko b)] se vidi polje istog modela ali prošireno raznim tehnikama</w:t>
+        <w:t xml:space="preserve"> transformacije kao što su refleksija, međutim sve ostale se mogu iskoristiti, na slici [</w:t>
+      </w:r>
+      <w:proofErr w:type="spellStart"/>
+      <w:r>
+        <w:t>sinteticko</w:t>
+      </w:r>
+      <w:proofErr w:type="spellEnd"/>
+      <w:r>
+        <w:t xml:space="preserve"> b)] se vidi polje istog modela ali prošireno raznim tehnikama</w:t>
       </w:r>
       <w:r>
         <w:t xml:space="preserve">. Za uslikane [uslikano a)] se mogu koristiti </w:t>
@@ -5972,6 +6396,7 @@
       <w:r>
         <w:t xml:space="preserve">Nasumično povećanje (engl. </w:t>
       </w:r>
+      <w:proofErr w:type="spellStart"/>
       <w:r>
         <w:rPr>
           <w:i/>
@@ -5979,6 +6404,7 @@
         </w:rPr>
         <w:t>zoom</w:t>
       </w:r>
+      <w:proofErr w:type="spellEnd"/>
       <w:r>
         <w:t xml:space="preserve">) slike, maksimalno </w:t>
       </w:r>
@@ -6138,7 +6564,7 @@
                     </pic:cNvPicPr>
                   </pic:nvPicPr>
                   <pic:blipFill>
-                    <a:blip r:embed="rId27">
+                    <a:blip r:embed="rId26">
                       <a:extLst>
                         <a:ext uri="{28A0092B-C50C-407E-A947-70E740481C1C}">
                           <a14:useLocalDpi xmlns:a14="http://schemas.microsoft.com/office/drawing/2010/main" val="0"/>
@@ -6243,7 +6669,7 @@
                     </pic:cNvPicPr>
                   </pic:nvPicPr>
                   <pic:blipFill>
-                    <a:blip r:embed="rId29">
+                    <a:blip r:embed="rId28">
                       <a:extLst>
                         <a:ext uri="{28A0092B-C50C-407E-A947-70E740481C1C}">
                           <a14:useLocalDpi xmlns:a14="http://schemas.microsoft.com/office/drawing/2010/main" val="0"/>
@@ -6314,7 +6740,7 @@
       <w:r>
         <w:t>.2 se vidi slika umjetno generirane LEGO kocke koristeći program Blender[</w:t>
       </w:r>
-      <w:hyperlink r:id="rId30" w:history="1">
+      <w:hyperlink r:id="rId29" w:history="1">
         <w:r>
           <w:rPr>
             <w:rStyle w:val="Hyperlink"/>
@@ -6358,7 +6784,7 @@
       <w:r>
         <w:t>Umjetni podatci imaju općenito široki raspon svrha za koje se mogu koristiti [</w:t>
       </w:r>
-      <w:hyperlink r:id="rId31" w:history="1">
+      <w:hyperlink r:id="rId30" w:history="1">
         <w:r>
           <w:rPr>
             <w:rStyle w:val="Hyperlink"/>
@@ -6443,7 +6869,7 @@
                     <pic:cNvPicPr/>
                   </pic:nvPicPr>
                   <pic:blipFill rotWithShape="1">
-                    <a:blip r:embed="rId32"/>
+                    <a:blip r:embed="rId31"/>
                     <a:srcRect t="6793" r="40531"/>
                     <a:stretch/>
                   </pic:blipFill>
@@ -6490,7 +6916,23 @@
         <w:t>2.6.3.</w:t>
       </w:r>
       <w:r>
-        <w:t xml:space="preserve"> Isječak iz Blenderovog 3D ViewPort-a za prikaz lokacija objekt</w:t>
+        <w:t xml:space="preserve"> Isječak iz </w:t>
+      </w:r>
+      <w:proofErr w:type="spellStart"/>
+      <w:r>
+        <w:t>Blenderovog</w:t>
+      </w:r>
+      <w:proofErr w:type="spellEnd"/>
+      <w:r>
+        <w:t xml:space="preserve"> 3D </w:t>
+      </w:r>
+      <w:proofErr w:type="spellStart"/>
+      <w:r>
+        <w:t>ViewPort</w:t>
+      </w:r>
+      <w:proofErr w:type="spellEnd"/>
+      <w:r>
+        <w:t>-a za prikaz lokacija objekt</w:t>
       </w:r>
       <w:r>
         <w:t>a, svjetla i kamere</w:t>
@@ -6537,7 +6979,7 @@
                     <pic:cNvPicPr/>
                   </pic:nvPicPr>
                   <pic:blipFill>
-                    <a:blip r:embed="rId33" cstate="print">
+                    <a:blip r:embed="rId32" cstate="print">
                       <a:extLst>
                         <a:ext uri="{28A0092B-C50C-407E-A947-70E740481C1C}">
                           <a14:useLocalDpi xmlns:a14="http://schemas.microsoft.com/office/drawing/2010/main" val="0"/>
@@ -6648,12 +7090,22 @@
       </w:pPr>
       <w:bookmarkStart w:id="12" w:name="_Toc76978914"/>
       <w:r>
-        <w:t>Python, Keras</w:t>
-      </w:r>
-      <w:r>
-        <w:t>, PlaidML</w:t>
+        <w:t xml:space="preserve">Python, </w:t>
+      </w:r>
+      <w:proofErr w:type="spellStart"/>
+      <w:r>
+        <w:t>Keras</w:t>
+      </w:r>
+      <w:proofErr w:type="spellEnd"/>
+      <w:r>
+        <w:t xml:space="preserve">, </w:t>
+      </w:r>
+      <w:proofErr w:type="spellStart"/>
+      <w:r>
+        <w:t>PlaidML</w:t>
       </w:r>
       <w:bookmarkEnd w:id="12"/>
+      <w:proofErr w:type="spellEnd"/>
     </w:p>
     <w:p>
       <w:pPr>
@@ -6671,6 +7123,41 @@
       </w:r>
       <w:r>
         <w:t xml:space="preserve"> [</w:t>
+      </w:r>
+      <w:hyperlink r:id="rId33" w:history="1">
+        <w:r>
+          <w:rPr>
+            <w:rStyle w:val="Hyperlink"/>
+          </w:rPr>
+          <w:t>izvor</w:t>
+        </w:r>
+      </w:hyperlink>
+      <w:r>
+        <w:t xml:space="preserve">] programskom jeziku koristeći biblioteke </w:t>
+      </w:r>
+      <w:proofErr w:type="spellStart"/>
+      <w:r>
+        <w:rPr>
+          <w:i/>
+          <w:iCs/>
+        </w:rPr>
+        <w:t>Tensorflow</w:t>
+      </w:r>
+      <w:proofErr w:type="spellEnd"/>
+      <w:r>
+        <w:t xml:space="preserve"> i </w:t>
+      </w:r>
+      <w:proofErr w:type="spellStart"/>
+      <w:r>
+        <w:rPr>
+          <w:i/>
+          <w:iCs/>
+        </w:rPr>
+        <w:t>Keras</w:t>
+      </w:r>
+      <w:proofErr w:type="spellEnd"/>
+      <w:r>
+        <w:t xml:space="preserve"> koje služe za programiranje strojnog učenja [</w:t>
       </w:r>
       <w:hyperlink r:id="rId34" w:history="1">
         <w:r>
@@ -6681,27 +7168,145 @@
         </w:r>
       </w:hyperlink>
       <w:r>
-        <w:t xml:space="preserve">] programskom jeziku koristeći biblioteke </w:t>
-      </w:r>
+        <w:t xml:space="preserve">]. Strojno učenje preko spomenutih biblioteka se može provoditi preko procesora ili grafičke kartice, te korištenje grafičke kartice za treniranje modela je brža opcija naspram procesora (deset puta brže ili </w:t>
+      </w:r>
+      <w:r>
+        <w:t xml:space="preserve">čak </w:t>
+      </w:r>
+      <w:r>
+        <w:t>više).</w:t>
+      </w:r>
+      <w:r>
+        <w:t xml:space="preserve"> Međutim, treniranje preko grafičke kartice se tradicionalno odvijalo na Nvidia grafičkim karticama jer biblioteke su pisane sa naredbama specifično za te kartice, te za to služi </w:t>
+      </w:r>
+      <w:proofErr w:type="spellStart"/>
       <w:r>
         <w:rPr>
           <w:i/>
           <w:iCs/>
         </w:rPr>
-        <w:t>Tensorflow</w:t>
-      </w:r>
-      <w:r>
-        <w:t xml:space="preserve"> i </w:t>
-      </w:r>
+        <w:t>PlaidML</w:t>
+      </w:r>
+      <w:proofErr w:type="spellEnd"/>
+      <w:r>
+        <w:t>.</w:t>
+      </w:r>
+    </w:p>
+    <w:p>
+      <w:proofErr w:type="spellStart"/>
       <w:r>
         <w:rPr>
           <w:i/>
           <w:iCs/>
         </w:rPr>
+        <w:t>PlaidML</w:t>
+      </w:r>
+      <w:proofErr w:type="spellEnd"/>
+      <w:r>
+        <w:t xml:space="preserve"> je biblioteka koja se veže za </w:t>
+      </w:r>
+      <w:proofErr w:type="spellStart"/>
+      <w:r>
+        <w:rPr>
+          <w:i/>
+          <w:iCs/>
+        </w:rPr>
         <w:t>Keras</w:t>
       </w:r>
-      <w:r>
-        <w:t xml:space="preserve"> koje služe za programiranje strojnog učenja [</w:t>
+      <w:proofErr w:type="spellEnd"/>
+      <w:r>
+        <w:t xml:space="preserve"> biblioteku na takav način da dopušta raznim grafičkim karticama, kao što su Intel-ove integrirane kartice ili AMD kartice, da preuzmu istu funkciju kao i Nvidia grafičke kartice te ono nam prevodi i kompilira sve njihove naredbe u naredbe koje ostale grafičke kartice razumiju.</w:t>
+      </w:r>
+    </w:p>
+    <w:p>
+      <w:proofErr w:type="spellStart"/>
+      <w:r>
+        <w:rPr>
+          <w:i/>
+          <w:iCs/>
+        </w:rPr>
+        <w:t>Keras</w:t>
+      </w:r>
+      <w:proofErr w:type="spellEnd"/>
+      <w:r>
+        <w:t xml:space="preserve"> je biblioteka koja je nastavak na </w:t>
+      </w:r>
+      <w:proofErr w:type="spellStart"/>
+      <w:r>
+        <w:rPr>
+          <w:i/>
+          <w:iCs/>
+        </w:rPr>
+        <w:t>Tensorflow</w:t>
+      </w:r>
+      <w:proofErr w:type="spellEnd"/>
+      <w:r>
+        <w:t xml:space="preserve"> biblioteku, ono služi kao</w:t>
+      </w:r>
+      <w:r>
+        <w:t xml:space="preserve"> posrednik između programera i </w:t>
+      </w:r>
+      <w:proofErr w:type="spellStart"/>
+      <w:r>
+        <w:rPr>
+          <w:i/>
+          <w:iCs/>
+        </w:rPr>
+        <w:t>Tensorflow</w:t>
+      </w:r>
+      <w:proofErr w:type="spellEnd"/>
+      <w:r>
+        <w:t xml:space="preserve"> biblioteke te time uvelike olakšava programiranje</w:t>
+      </w:r>
+      <w:r>
+        <w:t xml:space="preserve"> i </w:t>
+      </w:r>
+      <w:r>
+        <w:t>namještanje</w:t>
+      </w:r>
+      <w:r>
+        <w:t xml:space="preserve"> modela</w:t>
+      </w:r>
+      <w:r>
+        <w:t xml:space="preserve"> </w:t>
+      </w:r>
+      <w:r>
+        <w:t>te</w:t>
+      </w:r>
+      <w:r>
+        <w:t xml:space="preserve"> snalaženje u kodu.</w:t>
+      </w:r>
+    </w:p>
+    <w:p>
+      <w:proofErr w:type="spellStart"/>
+      <w:r>
+        <w:t>Cijelokupno</w:t>
+      </w:r>
+      <w:proofErr w:type="spellEnd"/>
+      <w:r>
+        <w:t xml:space="preserve"> izvođenje </w:t>
+      </w:r>
+      <w:r>
+        <w:rPr>
+          <w:i/>
+          <w:iCs/>
+        </w:rPr>
+        <w:t>Python</w:t>
+      </w:r>
+      <w:r>
+        <w:t xml:space="preserve"> koda se provodi unutar </w:t>
+      </w:r>
+      <w:proofErr w:type="spellStart"/>
+      <w:r>
+        <w:rPr>
+          <w:i/>
+          <w:iCs/>
+        </w:rPr>
+        <w:t>Jupyter</w:t>
+      </w:r>
+      <w:proofErr w:type="spellEnd"/>
+      <w:r>
+        <w:t xml:space="preserve"> bilježnica[</w:t>
       </w:r>
       <w:hyperlink r:id="rId35" w:history="1">
         <w:r>
@@ -6712,48 +7317,105 @@
         </w:r>
       </w:hyperlink>
       <w:r>
-        <w:t xml:space="preserve">]. Strojno učenje preko spomenutih biblioteka se može provoditi preko procesora ili grafičke kartice, te korištenje grafičke kartice za treniranje modela je brža opcija naspram procesora (deset puta brže ili </w:t>
-      </w:r>
-      <w:r>
-        <w:t xml:space="preserve">čak </w:t>
-      </w:r>
-      <w:r>
-        <w:t>više).</w:t>
-      </w:r>
-      <w:r>
-        <w:t xml:space="preserve"> Međutim, treniranje preko grafičke kartice se tradicionalno odvijalo na Nvidia grafičkim karticama jer biblioteke su pisane sa naredbama specifično za te kartice, te za to služi </w:t>
+        <w:t>]. Takve bilježnice se koriste za</w:t>
+      </w:r>
+      <w:r>
+        <w:t xml:space="preserve"> brzo izvođenje promjena bez potrebe ponovnog paljenja i gašenja </w:t>
       </w:r>
       <w:r>
         <w:rPr>
           <w:i/>
           <w:iCs/>
         </w:rPr>
-        <w:t>PlaidML</w:t>
-      </w:r>
-      <w:r>
-        <w:t>.</w:t>
-      </w:r>
-    </w:p>
-    <w:p>
+        <w:t>Python</w:t>
+      </w:r>
+      <w:r>
+        <w:t xml:space="preserve"> jezgre, te služi nam kao spremnik izlaza </w:t>
+      </w:r>
       <w:r>
         <w:rPr>
           <w:i/>
           <w:iCs/>
         </w:rPr>
-        <w:t>PlaidML</w:t>
-      </w:r>
-      <w:r>
-        <w:t xml:space="preserve"> je biblioteka koja se veže za </w:t>
-      </w:r>
+        <w:t>Python</w:t>
+      </w:r>
+      <w:r>
+        <w:t xml:space="preserve"> kôda za daljnju analizu</w:t>
+      </w:r>
+      <w:r>
+        <w:t xml:space="preserve"> (slika 2.7.1.)</w:t>
+      </w:r>
+      <w:r>
+        <w:t>.</w:t>
+      </w:r>
+    </w:p>
+    <w:p>
+      <w:pPr>
+        <w:jc w:val="center"/>
+      </w:pPr>
+      <w:r>
+        <w:drawing>
+          <wp:inline distT="0" distB="0" distL="0" distR="0" wp14:anchorId="7C3264ED" wp14:editId="6345EC30">
+            <wp:extent cx="4057650" cy="1834619"/>
+            <wp:effectExtent l="0" t="0" r="0" b="0"/>
+            <wp:docPr id="15" name="Picture 15"/>
+            <wp:cNvGraphicFramePr>
+              <a:graphicFrameLocks xmlns:a="http://schemas.openxmlformats.org/drawingml/2006/main" noChangeAspect="1"/>
+            </wp:cNvGraphicFramePr>
+            <a:graphic xmlns:a="http://schemas.openxmlformats.org/drawingml/2006/main">
+              <a:graphicData uri="http://schemas.openxmlformats.org/drawingml/2006/picture">
+                <pic:pic xmlns:pic="http://schemas.openxmlformats.org/drawingml/2006/picture">
+                  <pic:nvPicPr>
+                    <pic:cNvPr id="1" name=""/>
+                    <pic:cNvPicPr/>
+                  </pic:nvPicPr>
+                  <pic:blipFill>
+                    <a:blip r:embed="rId36"/>
+                    <a:stretch>
+                      <a:fillRect/>
+                    </a:stretch>
+                  </pic:blipFill>
+                  <pic:spPr>
+                    <a:xfrm>
+                      <a:off x="0" y="0"/>
+                      <a:ext cx="4066573" cy="1838653"/>
+                    </a:xfrm>
+                    <a:prstGeom prst="rect">
+                      <a:avLst/>
+                    </a:prstGeom>
+                  </pic:spPr>
+                </pic:pic>
+              </a:graphicData>
+            </a:graphic>
+          </wp:inline>
+        </w:drawing>
+      </w:r>
+    </w:p>
+    <w:p>
+      <w:pPr>
+        <w:jc w:val="center"/>
+      </w:pPr>
+      <w:r>
+        <w:rPr>
+          <w:b/>
+          <w:bCs/>
+        </w:rPr>
+        <w:t xml:space="preserve">Slika 2.7.1. </w:t>
+      </w:r>
+      <w:r>
+        <w:t xml:space="preserve">Prikaz dijela </w:t>
+      </w:r>
+      <w:proofErr w:type="spellStart"/>
       <w:r>
         <w:rPr>
           <w:i/>
           <w:iCs/>
         </w:rPr>
-        <w:t>Keras</w:t>
-      </w:r>
-      <w:r>
-        <w:t xml:space="preserve"> biblioteku na takav način da dopušta raznim grafičkim karticama, kao što su Intel-ove integrirane kartice ili AMD kartice, da preuzmu istu funkciju kao i Nvidia grafičke kartice te ono nam prevodi i kompilira sve njihove naredbe u naredbe koje ostale grafičke kartice razumiju.</w:t>
+        <w:t>Jupyter</w:t>
+      </w:r>
+      <w:proofErr w:type="spellEnd"/>
+      <w:r>
+        <w:t xml:space="preserve"> bilježnice u kojem se izvodi trening mreže</w:t>
       </w:r>
     </w:p>
     <w:p>
@@ -6762,118 +7424,7 @@
           <w:i/>
           <w:iCs/>
         </w:rPr>
-        <w:t>Keras</w:t>
-      </w:r>
-      <w:r>
-        <w:t xml:space="preserve"> je biblioteka koja je nastavak na </w:t>
-      </w:r>
-      <w:r>
-        <w:rPr>
-          <w:i/>
-          <w:iCs/>
-        </w:rPr>
-        <w:t>Tensorflow</w:t>
-      </w:r>
-      <w:r>
-        <w:t xml:space="preserve"> biblioteku, ono služi kao</w:t>
-      </w:r>
-      <w:r>
-        <w:t xml:space="preserve"> posrednik između programera i </w:t>
-      </w:r>
-      <w:r>
-        <w:rPr>
-          <w:i/>
-          <w:iCs/>
-        </w:rPr>
-        <w:t>Tensorflow</w:t>
-      </w:r>
-      <w:r>
-        <w:t xml:space="preserve"> biblioteke te time uvelike olakšava programiranje</w:t>
-      </w:r>
-      <w:r>
-        <w:t xml:space="preserve"> i </w:t>
-      </w:r>
-      <w:r>
-        <w:t>namještanje</w:t>
-      </w:r>
-      <w:r>
-        <w:t xml:space="preserve"> modela</w:t>
-      </w:r>
-      <w:r>
-        <w:t xml:space="preserve"> </w:t>
-      </w:r>
-      <w:r>
-        <w:t>te</w:t>
-      </w:r>
-      <w:r>
-        <w:t xml:space="preserve"> snalaženje u kodu.</w:t>
-      </w:r>
-    </w:p>
-    <w:p>
-      <w:r>
-        <w:t xml:space="preserve">Cijelokupno izvođenje </w:t>
-      </w:r>
-      <w:r>
-        <w:rPr>
-          <w:i/>
-          <w:iCs/>
-        </w:rPr>
-        <w:t>Python</w:t>
-      </w:r>
-      <w:r>
-        <w:t xml:space="preserve"> koda se provodi unutar </w:t>
-      </w:r>
-      <w:r>
-        <w:rPr>
-          <w:i/>
-          <w:iCs/>
-        </w:rPr>
-        <w:t>Jupyter</w:t>
-      </w:r>
-      <w:r>
-        <w:t xml:space="preserve"> bilježnica[</w:t>
-      </w:r>
-      <w:hyperlink r:id="rId36" w:history="1">
-        <w:r>
-          <w:rPr>
-            <w:rStyle w:val="Hyperlink"/>
-          </w:rPr>
-          <w:t>izvor</w:t>
-        </w:r>
-      </w:hyperlink>
-      <w:r>
-        <w:t>]. Takve bilježnice se koriste za</w:t>
-      </w:r>
-      <w:r>
-        <w:t xml:space="preserve"> brzo izvođenje promjena bez potrebe ponovnog paljenja i gašenja </w:t>
-      </w:r>
-      <w:r>
-        <w:rPr>
-          <w:i/>
-          <w:iCs/>
-        </w:rPr>
-        <w:t>Python</w:t>
-      </w:r>
-      <w:r>
-        <w:t xml:space="preserve"> jezgre, te služi nam kao spremnik izlaza </w:t>
-      </w:r>
-      <w:r>
-        <w:rPr>
-          <w:i/>
-          <w:iCs/>
-        </w:rPr>
-        <w:t>Python</w:t>
-      </w:r>
-      <w:r>
-        <w:t xml:space="preserve"> kôda za daljnju analizu..</w:t>
-      </w:r>
-    </w:p>
-    <w:p>
-      <w:r>
-        <w:rPr>
-          <w:i/>
-          <w:iCs/>
-        </w:rPr>
+        <w:lastRenderedPageBreak/>
         <w:t>Blender</w:t>
       </w:r>
       <w:r>
@@ -6893,7 +7444,15 @@
     </w:p>
     <w:p>
       <w:r>
-        <w:t>Cijeli projekt za ovaj rad se nalazi na sljedećoj github poveznici: [[</w:t>
+        <w:t xml:space="preserve">Cijeli projekt za ovaj rad se nalazi na sljedećoj </w:t>
+      </w:r>
+      <w:proofErr w:type="spellStart"/>
+      <w:r>
+        <w:t>github</w:t>
+      </w:r>
+      <w:proofErr w:type="spellEnd"/>
+      <w:r>
+        <w:t xml:space="preserve"> poveznici: [[</w:t>
       </w:r>
       <w:r>
         <w:rPr>
@@ -6911,12 +7470,26 @@
         <w:rPr>
           <w:highlight w:val="yellow"/>
         </w:rPr>
-        <w:t xml:space="preserve"> public stavit </w:t>
-      </w:r>
+        <w:t xml:space="preserve"> </w:t>
+      </w:r>
+      <w:proofErr w:type="spellStart"/>
       <w:r>
         <w:rPr>
           <w:highlight w:val="yellow"/>
         </w:rPr>
+        <w:t>public</w:t>
+      </w:r>
+      <w:proofErr w:type="spellEnd"/>
+      <w:r>
+        <w:rPr>
+          <w:highlight w:val="yellow"/>
+        </w:rPr>
+        <w:t xml:space="preserve"> stavit </w:t>
+      </w:r>
+      <w:r>
+        <w:rPr>
+          <w:highlight w:val="yellow"/>
+        </w:rPr>
         <w:t>ć</w:t>
       </w:r>
       <w:r>
@@ -6933,6 +7506,7 @@
       <w:r>
         <w:t xml:space="preserve">Projekt sadrži dva direktorija, </w:t>
       </w:r>
+      <w:proofErr w:type="spellStart"/>
       <w:r>
         <w:rPr>
           <w:i/>
@@ -6940,9 +7514,11 @@
         </w:rPr>
         <w:t>docs</w:t>
       </w:r>
+      <w:proofErr w:type="spellEnd"/>
       <w:r>
         <w:t xml:space="preserve"> i </w:t>
       </w:r>
+      <w:proofErr w:type="spellStart"/>
       <w:r>
         <w:rPr>
           <w:i/>
@@ -6950,9 +7526,11 @@
         </w:rPr>
         <w:t>py</w:t>
       </w:r>
+      <w:proofErr w:type="spellEnd"/>
       <w:r>
         <w:t xml:space="preserve">. Unutar </w:t>
       </w:r>
+      <w:proofErr w:type="spellStart"/>
       <w:r>
         <w:rPr>
           <w:i/>
@@ -6960,9 +7538,11 @@
         </w:rPr>
         <w:t>docs</w:t>
       </w:r>
+      <w:proofErr w:type="spellEnd"/>
       <w:r>
         <w:t xml:space="preserve"> se nalaze svi materijali vezano za pisani rad i ovaj sam rad. Unutar </w:t>
       </w:r>
+      <w:proofErr w:type="spellStart"/>
       <w:r>
         <w:rPr>
           <w:i/>
@@ -6970,12 +7550,14 @@
         </w:rPr>
         <w:t>py</w:t>
       </w:r>
+      <w:proofErr w:type="spellEnd"/>
       <w:r>
         <w:t xml:space="preserve"> se nalazi više poddirektorija</w:t>
       </w:r>
       <w:r>
         <w:t xml:space="preserve">, svaki poddirektorij sadrži svoju </w:t>
       </w:r>
+      <w:proofErr w:type="spellStart"/>
       <w:r>
         <w:rPr>
           <w:i/>
@@ -6983,6 +7565,7 @@
         </w:rPr>
         <w:t>Jupyter</w:t>
       </w:r>
+      <w:proofErr w:type="spellEnd"/>
       <w:r>
         <w:t xml:space="preserve"> bilježnicu unutar koje se izvršavao </w:t>
       </w:r>
@@ -6997,11 +7580,15 @@
         <w:t xml:space="preserve"> kôd.</w:t>
       </w:r>
       <w:r>
-        <w:t xml:space="preserve"> Direktoriji sa prefiksom „test“ su direktoriji koji sadrže neuronske mreže nad kojima se treniralo, te sve funkcije vezane za njih. </w:t>
-      </w:r>
-      <w:r>
-        <w:lastRenderedPageBreak/>
-        <w:t>Direktorij „image_generation“</w:t>
+        <w:t xml:space="preserve"> Direktoriji sa prefiksom „test“ su direktoriji koji sadrže neuronske mreže nad kojima se treniralo, te sve funkcije vezane za njih. Direktorij „</w:t>
+      </w:r>
+      <w:proofErr w:type="spellStart"/>
+      <w:r>
+        <w:t>image_generation</w:t>
+      </w:r>
+      <w:proofErr w:type="spellEnd"/>
+      <w:r>
+        <w:t>“</w:t>
       </w:r>
       <w:r>
         <w:t xml:space="preserve"> sadrži </w:t>
@@ -7021,21 +7608,40 @@
           <w:i/>
           <w:iCs/>
         </w:rPr>
-        <w:t>.blend</w:t>
-      </w:r>
-      <w:r>
-        <w:t xml:space="preserve"> datoteku za koju je skripta namijenjena. Datoteka sadrži sve modele i okolinu za slikanje slika, dok skripta služi za automatizaciju generiranja slika.</w:t>
-      </w:r>
-      <w:r>
-        <w:t xml:space="preserve"> Direktorij „image_sourcing“ sadrži </w:t>
-      </w:r>
+        <w:t>.</w:t>
+      </w:r>
+      <w:proofErr w:type="spellStart"/>
       <w:r>
         <w:rPr>
           <w:i/>
           <w:iCs/>
         </w:rPr>
+        <w:t>blend</w:t>
+      </w:r>
+      <w:proofErr w:type="spellEnd"/>
+      <w:r>
+        <w:t xml:space="preserve"> datoteku za koju je skripta namijenjena. Datoteka sadrži sve modele i okolinu za slikanje slika, dok skripta služi za automatizaciju generiranja slika.</w:t>
+      </w:r>
+      <w:r>
+        <w:t xml:space="preserve"> Direktorij „</w:t>
+      </w:r>
+      <w:proofErr w:type="spellStart"/>
+      <w:r>
+        <w:t>image_sourcing</w:t>
+      </w:r>
+      <w:proofErr w:type="spellEnd"/>
+      <w:r>
+        <w:t xml:space="preserve">“ sadrži </w:t>
+      </w:r>
+      <w:proofErr w:type="spellStart"/>
+      <w:r>
+        <w:rPr>
+          <w:i/>
+          <w:iCs/>
+        </w:rPr>
         <w:t>Jupyter</w:t>
       </w:r>
+      <w:proofErr w:type="spellEnd"/>
       <w:r>
         <w:t xml:space="preserve"> bilježnicu za generiranje slika za korištenje u ovom dokumentu.</w:t>
       </w:r>
@@ -7089,19 +7695,79 @@
         </w:rPr>
         <w:t xml:space="preserve">opisati </w:t>
       </w:r>
+      <w:proofErr w:type="spellStart"/>
       <w:r>
         <w:rPr>
           <w:i/>
           <w:iCs/>
           <w:highlight w:val="yellow"/>
         </w:rPr>
-        <w:t>state of the art</w:t>
-      </w:r>
-      <w:r>
-        <w:rPr>
+        <w:t>state</w:t>
+      </w:r>
+      <w:proofErr w:type="spellEnd"/>
+      <w:r>
+        <w:rPr>
+          <w:i/>
+          <w:iCs/>
           <w:highlight w:val="yellow"/>
         </w:rPr>
-        <w:t>, na koji nacin?</w:t>
+        <w:t xml:space="preserve"> </w:t>
+      </w:r>
+      <w:proofErr w:type="spellStart"/>
+      <w:r>
+        <w:rPr>
+          <w:i/>
+          <w:iCs/>
+          <w:highlight w:val="yellow"/>
+        </w:rPr>
+        <w:t>of</w:t>
+      </w:r>
+      <w:proofErr w:type="spellEnd"/>
+      <w:r>
+        <w:rPr>
+          <w:i/>
+          <w:iCs/>
+          <w:highlight w:val="yellow"/>
+        </w:rPr>
+        <w:t xml:space="preserve"> </w:t>
+      </w:r>
+      <w:proofErr w:type="spellStart"/>
+      <w:r>
+        <w:rPr>
+          <w:i/>
+          <w:iCs/>
+          <w:highlight w:val="yellow"/>
+        </w:rPr>
+        <w:t>the</w:t>
+      </w:r>
+      <w:proofErr w:type="spellEnd"/>
+      <w:r>
+        <w:rPr>
+          <w:i/>
+          <w:iCs/>
+          <w:highlight w:val="yellow"/>
+        </w:rPr>
+        <w:t xml:space="preserve"> art</w:t>
+      </w:r>
+      <w:r>
+        <w:rPr>
+          <w:highlight w:val="yellow"/>
+        </w:rPr>
+        <w:t xml:space="preserve">, na koji </w:t>
+      </w:r>
+      <w:proofErr w:type="spellStart"/>
+      <w:r>
+        <w:rPr>
+          <w:highlight w:val="yellow"/>
+        </w:rPr>
+        <w:t>nacin</w:t>
+      </w:r>
+      <w:proofErr w:type="spellEnd"/>
+      <w:r>
+        <w:rPr>
+          <w:highlight w:val="yellow"/>
+        </w:rPr>
+        <w:t>?</w:t>
       </w:r>
       <w:r>
         <w:t>]]</w:t>
@@ -7116,7 +7782,15 @@
         <w:t>slika su ljudi izvodili već duže vrijeme</w:t>
       </w:r>
       <w:r>
-        <w:t>, AlexNet[</w:t>
+        <w:t xml:space="preserve">, </w:t>
+      </w:r>
+      <w:proofErr w:type="spellStart"/>
+      <w:r>
+        <w:t>AlexNet</w:t>
+      </w:r>
+      <w:proofErr w:type="spellEnd"/>
+      <w:r>
+        <w:t>[</w:t>
       </w:r>
       <w:hyperlink r:id="rId38" w:history="1">
         <w:r>
@@ -7133,13 +7807,43 @@
         <w:t>2</w:t>
       </w:r>
       <w:r>
-        <w:t>. godine u ImageNet natjecanju široko pojasnog prepoznavanja postigla prvo mjesto, pobijedivši drugo mjesto za više od 10% manje grešaka u 5 najvećih kategorija koje predstavljaju greške[[</w:t>
+        <w:t xml:space="preserve">. godine u </w:t>
+      </w:r>
+      <w:proofErr w:type="spellStart"/>
+      <w:r>
+        <w:t>ImageNet</w:t>
+      </w:r>
+      <w:proofErr w:type="spellEnd"/>
+      <w:r>
+        <w:t xml:space="preserve"> natjecanju široko </w:t>
+      </w:r>
+      <w:proofErr w:type="spellStart"/>
+      <w:r>
+        <w:t>pojasnog</w:t>
+      </w:r>
+      <w:proofErr w:type="spellEnd"/>
+      <w:r>
+        <w:t xml:space="preserve"> prepoznavanja postigla prvo mjesto, pobijedivši drugo mjesto za više od 10% manje grešaka u 5 najvećih kategorija koje predstavljaju greške[[</w:t>
       </w:r>
       <w:r>
         <w:rPr>
           <w:highlight w:val="yellow"/>
         </w:rPr>
-        <w:t>top-5 error prevesti ljepše?</w:t>
+        <w:t xml:space="preserve">top-5 </w:t>
+      </w:r>
+      <w:proofErr w:type="spellStart"/>
+      <w:r>
+        <w:rPr>
+          <w:highlight w:val="yellow"/>
+        </w:rPr>
+        <w:t>error</w:t>
+      </w:r>
+      <w:proofErr w:type="spellEnd"/>
+      <w:r>
+        <w:rPr>
+          <w:highlight w:val="yellow"/>
+        </w:rPr>
+        <w:t xml:space="preserve"> prevesti ljepše?</w:t>
       </w:r>
       <w:r>
         <w:t>]]</w:t>
@@ -7222,14 +7926,35 @@
       <w:r>
         <w:t>[</w:t>
       </w:r>
-      <w:hyperlink w:anchor="_Skupovi_podataka_i" w:history="1">
-        <w:r>
-          <w:rPr>
-            <w:rStyle w:val="Hyperlink"/>
-          </w:rPr>
-          <w:t>stagod za sintetičke</w:t>
-        </w:r>
-      </w:hyperlink>
+      <w:proofErr w:type="spellStart"/>
+      <w:r>
+        <w:fldChar w:fldCharType="begin"/>
+      </w:r>
+      <w:r>
+        <w:instrText xml:space="preserve"> HYPERLINK \l "_Skupovi_podataka_i" </w:instrText>
+      </w:r>
+      <w:r>
+        <w:fldChar w:fldCharType="separate"/>
+      </w:r>
+      <w:r>
+        <w:rPr>
+          <w:rStyle w:val="Hyperlink"/>
+        </w:rPr>
+        <w:t>stagod</w:t>
+      </w:r>
+      <w:proofErr w:type="spellEnd"/>
+      <w:r>
+        <w:rPr>
+          <w:rStyle w:val="Hyperlink"/>
+        </w:rPr>
+        <w:t xml:space="preserve"> za sintetičke</w:t>
+      </w:r>
+      <w:r>
+        <w:rPr>
+          <w:rStyle w:val="Hyperlink"/>
+        </w:rPr>
+        <w:fldChar w:fldCharType="end"/>
+      </w:r>
       <w:r>
         <w:t>]</w:t>
       </w:r>
@@ -7306,9 +8031,11 @@
             <w:tcW w:w="1803" w:type="dxa"/>
           </w:tcPr>
           <w:p>
+            <w:proofErr w:type="spellStart"/>
             <w:r>
               <w:t>loss</w:t>
             </w:r>
+            <w:proofErr w:type="spellEnd"/>
           </w:p>
         </w:tc>
         <w:tc>
@@ -7316,9 +8043,11 @@
             <w:tcW w:w="1803" w:type="dxa"/>
           </w:tcPr>
           <w:p>
+            <w:proofErr w:type="spellStart"/>
             <w:r>
               <w:t>acc</w:t>
             </w:r>
+            <w:proofErr w:type="spellEnd"/>
           </w:p>
         </w:tc>
         <w:tc>
@@ -7326,9 +8055,11 @@
             <w:tcW w:w="1803" w:type="dxa"/>
           </w:tcPr>
           <w:p>
+            <w:proofErr w:type="spellStart"/>
             <w:r>
               <w:t>val_loss</w:t>
             </w:r>
+            <w:proofErr w:type="spellEnd"/>
           </w:p>
         </w:tc>
         <w:tc>
@@ -7336,9 +8067,11 @@
             <w:tcW w:w="1804" w:type="dxa"/>
           </w:tcPr>
           <w:p>
+            <w:proofErr w:type="spellStart"/>
             <w:r>
               <w:t>val_acc</w:t>
             </w:r>
+            <w:proofErr w:type="spellEnd"/>
           </w:p>
         </w:tc>
       </w:tr>
@@ -7400,9 +8133,11 @@
             <w:tcW w:w="1803" w:type="dxa"/>
           </w:tcPr>
           <w:p>
+            <w:proofErr w:type="spellStart"/>
             <w:r>
               <w:t>test_complex</w:t>
             </w:r>
+            <w:proofErr w:type="spellEnd"/>
           </w:p>
         </w:tc>
         <w:tc>
@@ -7653,6 +8388,15 @@
         <w:t xml:space="preserve"> možda izostaviti?</w:t>
       </w:r>
       <w:r>
+        <w:t xml:space="preserve"> ili dalje doraditi</w:t>
+      </w:r>
+      <w:r>
+        <w:t>/premjestiti</w:t>
+      </w:r>
+      <w:r>
+        <w:t xml:space="preserve"> ili obraditi kasnije kao zasebnu mrežu</w:t>
+      </w:r>
+      <w:r>
         <w:t>]]Jedno moguće rješenje ovog</w:t>
       </w:r>
       <w:r>
@@ -7670,6 +8414,189 @@
         <w:t>]. Ako mreža ima pristup dvjema slikama istog modela, može postići bolju točnost prilikom predviđanja modela u slikama.</w:t>
       </w:r>
     </w:p>
+    <w:p>
+      <w:r>
+        <w:t>Ako se uzme u obzir nesigurnost predviđanja mreže iz prošlog paragrafa,</w:t>
+      </w:r>
+      <w:r>
+        <w:t xml:space="preserve"> očekuje se predviđena maksimalna točnost od oko 90-93%</w:t>
+      </w:r>
+      <w:r>
+        <w:t xml:space="preserve"> za 25 klasa, te najbolje aktualno trenirane mreže su postigle točnost od oko 90%, što podupire raspon postotka</w:t>
+      </w:r>
+      <w:r>
+        <w:t>.</w:t>
+      </w:r>
+    </w:p>
+    <w:p>
+      <w:r>
+        <w:t>Gore spomenuti raspon postotaka je razlog poteškoća uspoređivanja mreže sa ostalim neuro</w:t>
+      </w:r>
+      <w:r>
+        <w:t xml:space="preserve">nskim mrežama, zajedno sa problemom generalne klasifikacije: mreža iz rada klasificira specifične modele LEGO kocaka, dok mreže iz općih radova klasificiraju nad nekim poznatim podatkovnim skupovima kao što su </w:t>
+      </w:r>
+      <w:proofErr w:type="spellStart"/>
+      <w:r>
+        <w:rPr>
+          <w:i/>
+          <w:iCs/>
+        </w:rPr>
+        <w:t>imagenet</w:t>
+      </w:r>
+      <w:proofErr w:type="spellEnd"/>
+      <w:r>
+        <w:t xml:space="preserve"> [</w:t>
+      </w:r>
+      <w:hyperlink r:id="rId41" w:history="1">
+        <w:r>
+          <w:rPr>
+            <w:rStyle w:val="Hyperlink"/>
+          </w:rPr>
+          <w:t>izvor</w:t>
+        </w:r>
+      </w:hyperlink>
+      <w:r>
+        <w:t>].</w:t>
+      </w:r>
+      <w:r>
+        <w:t xml:space="preserve"> Time ostale mreže mogu najčešće klasificirati LEGO kocku samo kao „LEGO kocka“, umjesto „LEGO 3003 2x2 kocka“.</w:t>
+      </w:r>
+    </w:p>
+    <w:p>
+      <w:r>
+        <w:t>Ipak</w:t>
+      </w:r>
+      <w:r>
+        <w:t xml:space="preserve"> se može usporediti u nekim pogledima modificirana VGG16 mreža</w:t>
+      </w:r>
+      <w:r>
+        <w:t xml:space="preserve"> sa ostalim mrežama iz istog područja</w:t>
+      </w:r>
+      <w:r>
+        <w:t xml:space="preserve">, kao što je mreža Jacques </w:t>
+      </w:r>
+      <w:proofErr w:type="spellStart"/>
+      <w:r>
+        <w:t>Mattheija</w:t>
+      </w:r>
+      <w:proofErr w:type="spellEnd"/>
+      <w:r>
+        <w:t xml:space="preserve"> [</w:t>
+      </w:r>
+      <w:hyperlink r:id="rId42" w:anchor="accuracy" w:history="1">
+        <w:r>
+          <w:rPr>
+            <w:rStyle w:val="Hyperlink"/>
+          </w:rPr>
+          <w:t>izvor</w:t>
+        </w:r>
+      </w:hyperlink>
+      <w:r>
+        <w:t>] gdje se mreža koristi da klasificira tip modela (</w:t>
+      </w:r>
+      <w:r>
+        <w:t xml:space="preserve">dali je uslikan model </w:t>
+      </w:r>
+      <w:r>
+        <w:t xml:space="preserve">kocka, ograda, </w:t>
+      </w:r>
+      <w:proofErr w:type="spellStart"/>
+      <w:r>
+        <w:rPr>
+          <w:i/>
+          <w:iCs/>
+        </w:rPr>
+        <w:t>Technic</w:t>
+      </w:r>
+      <w:proofErr w:type="spellEnd"/>
+      <w:r>
+        <w:t xml:space="preserve">, vegetacija, itd.), na 60000 primjera podatkovnog skupa za treniranje ima točnost od oko 95%, više za češće modele kao kocke, manje za rjeđe modele kao što su </w:t>
+      </w:r>
+      <w:r>
+        <w:t xml:space="preserve">npr. </w:t>
+      </w:r>
+      <w:r>
+        <w:t xml:space="preserve">rotacijska ploča (engl. </w:t>
+      </w:r>
+      <w:proofErr w:type="spellStart"/>
+      <w:r>
+        <w:rPr>
+          <w:i/>
+          <w:iCs/>
+        </w:rPr>
+        <w:t>turntable</w:t>
+      </w:r>
+      <w:proofErr w:type="spellEnd"/>
+      <w:r>
+        <w:t xml:space="preserve">). </w:t>
+      </w:r>
+      <w:r>
+        <w:t xml:space="preserve">Razlika u točnosti među mrežama dolazi od toga da  </w:t>
+      </w:r>
+      <w:proofErr w:type="spellStart"/>
+      <w:r>
+        <w:t>Mattheijova</w:t>
+      </w:r>
+      <w:proofErr w:type="spellEnd"/>
+      <w:r>
+        <w:t xml:space="preserve"> mreža ne mora točan model odrediti, makar mu se da slika kocke sa strane ili od gore, ono će samo razmišljati kojem skupu pripada.</w:t>
+      </w:r>
+    </w:p>
+    <w:p>
+      <w:r>
+        <w:t>Još jedan primjer je stroj kojeg je izradio Daniel West [</w:t>
+      </w:r>
+      <w:hyperlink r:id="rId43" w:history="1">
+        <w:r>
+          <w:rPr>
+            <w:rStyle w:val="Hyperlink"/>
+          </w:rPr>
+          <w:t>izvor</w:t>
+        </w:r>
+      </w:hyperlink>
+      <w:r>
+        <w:t>]</w:t>
+      </w:r>
+      <w:r>
+        <w:t xml:space="preserve"> iz inspiracije prethodno spomenutog </w:t>
+      </w:r>
+      <w:proofErr w:type="spellStart"/>
+      <w:r>
+        <w:t>Mattheijovog</w:t>
+      </w:r>
+      <w:proofErr w:type="spellEnd"/>
+      <w:r>
+        <w:t xml:space="preserve"> </w:t>
+      </w:r>
+      <w:r>
+        <w:t xml:space="preserve">stroja. West spominje da je njegov stroj „sljedeći korak u evoluciji“, </w:t>
+      </w:r>
+      <w:r>
+        <w:lastRenderedPageBreak/>
+        <w:t xml:space="preserve">po tome što ima sposobnost prepoznavanja LEGO kocaka po modelu. To znanje se koristi u stroju za sortiranje tako da se modeli grupiraju po tipu objekta i zajedno svi spreme (slično kao </w:t>
+      </w:r>
+      <w:proofErr w:type="spellStart"/>
+      <w:r>
+        <w:t>Jacquesov</w:t>
+      </w:r>
+      <w:proofErr w:type="spellEnd"/>
+      <w:r>
+        <w:t xml:space="preserve"> stroj)</w:t>
+      </w:r>
+      <w:r>
+        <w:t xml:space="preserve"> u zajedničke kante (kocke u kocke, grede sa gredama, komadi figurica sa ostalim komadima, itd.).</w:t>
+      </w:r>
+      <w:r>
+        <w:t xml:space="preserve"> Uspjeh stroja </w:t>
+      </w:r>
+      <w:r>
+        <w:t>leži u načinu kako je koncipiran. Originalno je treniran nad sintetičkim podatcima, te kad mu se daju stvarne slike iz pravog svijeta</w:t>
+      </w:r>
+      <w:r>
+        <w:t>, ima lošu točnost predviđanja. Koristeći nasumično unaprjeđenje skupa podataka, West je prestao pokušavati generirati što sličniju sliku realnome nego je krenuo generirati slike koje se više koncentriraju na specifične detalje modela. Sa povećanjem točnosti na kraju je West počeo koristiti bilježenje oznake uz pomoć njegove mreže, mreža mu je ponudila što ono misli da je najbliže predviđanje pa West mora odabrati koji je to točno model, te na tom odabiru mreža se uči. West tvrdi da je oko 100,000 slika uspješno označio na ovaj način. Jedini problem je što West nije objavio nikakve podatke, metrike ili označene slike u javnosti, te zbog toga se ne može pravilno uspoređivati sa našom mrežom.</w:t>
+      </w:r>
+    </w:p>
+    <w:p/>
     <w:p/>
     <w:p>
       <w:r>
@@ -7711,6 +8638,20 @@
       </w:r>
       <w:r>
         <w:t>YTHON KOD</w:t>
+      </w:r>
+      <w:r>
+        <w:t>, potrebno?</w:t>
+      </w:r>
+      <w:r>
+        <w:t xml:space="preserve">, tu sam kontao transfer </w:t>
+      </w:r>
+      <w:proofErr w:type="spellStart"/>
+      <w:r>
+        <w:t>learning</w:t>
+      </w:r>
+      <w:proofErr w:type="spellEnd"/>
+      <w:r>
+        <w:t xml:space="preserve"> obraditi</w:t>
       </w:r>
       <w:r>
         <w:t>]]</w:t>
@@ -7831,7 +8772,21 @@
               <w:rPr>
                 <w:rFonts w:eastAsiaTheme="minorEastAsia"/>
               </w:rPr>
-              <w:t>2340 Rudder 1x4x3</w:t>
+              <w:t xml:space="preserve">2340 </w:t>
+            </w:r>
+            <w:proofErr w:type="spellStart"/>
+            <w:r>
+              <w:rPr>
+                <w:rFonts w:eastAsiaTheme="minorEastAsia"/>
+              </w:rPr>
+              <w:t>Rudder</w:t>
+            </w:r>
+            <w:proofErr w:type="spellEnd"/>
+            <w:r>
+              <w:rPr>
+                <w:rFonts w:eastAsiaTheme="minorEastAsia"/>
+              </w:rPr>
+              <w:t xml:space="preserve"> 1x4x3</w:t>
             </w:r>
           </w:p>
         </w:tc>
@@ -7865,329 +8820,6 @@
                       <pic:pic xmlns:pic="http://schemas.openxmlformats.org/drawingml/2006/picture">
                         <pic:nvPicPr>
                           <pic:cNvPr id="0" name="Picture 1"/>
-                          <pic:cNvPicPr>
-                            <a:picLocks noChangeAspect="1" noChangeArrowheads="1"/>
-                          </pic:cNvPicPr>
-                        </pic:nvPicPr>
-                        <pic:blipFill>
-                          <a:blip r:embed="rId41" cstate="print">
-                            <a:extLst>
-                              <a:ext uri="{28A0092B-C50C-407E-A947-70E740481C1C}">
-                                <a14:useLocalDpi xmlns:a14="http://schemas.microsoft.com/office/drawing/2010/main" val="0"/>
-                              </a:ext>
-                            </a:extLst>
-                          </a:blip>
-                          <a:srcRect/>
-                          <a:stretch>
-                            <a:fillRect/>
-                          </a:stretch>
-                        </pic:blipFill>
-                        <pic:spPr bwMode="auto">
-                          <a:xfrm>
-                            <a:off x="0" y="0"/>
-                            <a:ext cx="720000" cy="720000"/>
-                          </a:xfrm>
-                          <a:prstGeom prst="rect">
-                            <a:avLst/>
-                          </a:prstGeom>
-                          <a:noFill/>
-                          <a:ln>
-                            <a:noFill/>
-                          </a:ln>
-                        </pic:spPr>
-                      </pic:pic>
-                    </a:graphicData>
-                  </a:graphic>
-                </wp:inline>
-              </w:drawing>
-            </w:r>
-          </w:p>
-        </w:tc>
-        <w:tc>
-          <w:tcPr>
-            <w:tcW w:w="2236" w:type="dxa"/>
-            <w:vAlign w:val="center"/>
-          </w:tcPr>
-          <w:p>
-            <w:pPr>
-              <w:jc w:val="center"/>
-              <w:rPr>
-                <w:rFonts w:eastAsiaTheme="minorEastAsia"/>
-              </w:rPr>
-            </w:pPr>
-            <w:r>
-              <w:rPr>
-                <w:rFonts w:eastAsiaTheme="minorEastAsia"/>
-              </w:rPr>
-              <w:t xml:space="preserve">3040 Roof </w:t>
-            </w:r>
-            <w:r>
-              <w:rPr>
-                <w:rFonts w:eastAsiaTheme="minorEastAsia"/>
-              </w:rPr>
-              <w:t>t</w:t>
-            </w:r>
-            <w:r>
-              <w:rPr>
-                <w:rFonts w:eastAsiaTheme="minorEastAsia"/>
-              </w:rPr>
-              <w:t>ile 1x2</w:t>
-            </w:r>
-            <w:r>
-              <w:rPr>
-                <w:rFonts w:eastAsiaTheme="minorEastAsia"/>
-              </w:rPr>
-              <w:t xml:space="preserve"> </w:t>
-            </w:r>
-            <w:r>
-              <w:rPr>
-                <w:rFonts w:eastAsiaTheme="minorEastAsia"/>
-              </w:rPr>
-              <w:t>45</w:t>
-            </w:r>
-            <w:r>
-              <w:rPr>
-                <w:rFonts w:eastAsiaTheme="minorEastAsia"/>
-              </w:rPr>
-              <w:t>°</w:t>
-            </w:r>
-          </w:p>
-        </w:tc>
-        <w:tc>
-          <w:tcPr>
-            <w:tcW w:w="2236" w:type="dxa"/>
-            <w:vAlign w:val="center"/>
-          </w:tcPr>
-          <w:p>
-            <w:pPr>
-              <w:jc w:val="center"/>
-              <w:rPr>
-                <w:rFonts w:eastAsiaTheme="minorEastAsia"/>
-              </w:rPr>
-            </w:pPr>
-            <w:r>
-              <w:rPr>
-                <w:rFonts w:eastAsiaTheme="minorEastAsia"/>
-                <w:noProof/>
-              </w:rPr>
-              <w:drawing>
-                <wp:inline distT="0" distB="0" distL="0" distR="0" wp14:anchorId="1D6EA3B4" wp14:editId="388B024A">
-                  <wp:extent cx="720000" cy="648649"/>
-                  <wp:effectExtent l="0" t="0" r="0" b="0"/>
-                  <wp:docPr id="30" name="Picture 30"/>
-                  <wp:cNvGraphicFramePr>
-                    <a:graphicFrameLocks xmlns:a="http://schemas.openxmlformats.org/drawingml/2006/main" noChangeAspect="1"/>
-                  </wp:cNvGraphicFramePr>
-                  <a:graphic xmlns:a="http://schemas.openxmlformats.org/drawingml/2006/main">
-                    <a:graphicData uri="http://schemas.openxmlformats.org/drawingml/2006/picture">
-                      <pic:pic xmlns:pic="http://schemas.openxmlformats.org/drawingml/2006/picture">
-                        <pic:nvPicPr>
-                          <pic:cNvPr id="0" name="Picture 15"/>
-                          <pic:cNvPicPr>
-                            <a:picLocks noChangeAspect="1" noChangeArrowheads="1"/>
-                          </pic:cNvPicPr>
-                        </pic:nvPicPr>
-                        <pic:blipFill rotWithShape="1">
-                          <a:blip r:embed="rId42" cstate="print">
-                            <a:extLst>
-                              <a:ext uri="{28A0092B-C50C-407E-A947-70E740481C1C}">
-                                <a14:useLocalDpi xmlns:a14="http://schemas.microsoft.com/office/drawing/2010/main" val="0"/>
-                              </a:ext>
-                            </a:extLst>
-                          </a:blip>
-                          <a:srcRect l="22526" t="18533" r="24470" b="33763"/>
-                          <a:stretch/>
-                        </pic:blipFill>
-                        <pic:spPr bwMode="auto">
-                          <a:xfrm>
-                            <a:off x="0" y="0"/>
-                            <a:ext cx="720000" cy="648649"/>
-                          </a:xfrm>
-                          <a:prstGeom prst="rect">
-                            <a:avLst/>
-                          </a:prstGeom>
-                          <a:noFill/>
-                          <a:ln>
-                            <a:noFill/>
-                          </a:ln>
-                          <a:extLst>
-                            <a:ext uri="{53640926-AAD7-44D8-BBD7-CCE9431645EC}">
-                              <a14:shadowObscured xmlns:a14="http://schemas.microsoft.com/office/drawing/2010/main"/>
-                            </a:ext>
-                          </a:extLst>
-                        </pic:spPr>
-                      </pic:pic>
-                    </a:graphicData>
-                  </a:graphic>
-                </wp:inline>
-              </w:drawing>
-            </w:r>
-          </w:p>
-        </w:tc>
-      </w:tr>
-      <w:tr>
-        <w:trPr>
-          <w:trHeight w:val="406"/>
-        </w:trPr>
-        <w:tc>
-          <w:tcPr>
-            <w:tcW w:w="2235" w:type="dxa"/>
-            <w:vAlign w:val="center"/>
-          </w:tcPr>
-          <w:p>
-            <w:pPr>
-              <w:jc w:val="center"/>
-              <w:rPr>
-                <w:rFonts w:eastAsiaTheme="minorEastAsia"/>
-              </w:rPr>
-            </w:pPr>
-            <w:r>
-              <w:rPr>
-                <w:rFonts w:eastAsiaTheme="minorEastAsia"/>
-              </w:rPr>
-              <w:t>2357 Brick corner 1x2x2</w:t>
-            </w:r>
-          </w:p>
-        </w:tc>
-        <w:tc>
-          <w:tcPr>
-            <w:tcW w:w="2235" w:type="dxa"/>
-            <w:vAlign w:val="center"/>
-          </w:tcPr>
-          <w:p>
-            <w:pPr>
-              <w:jc w:val="center"/>
-              <w:rPr>
-                <w:rFonts w:eastAsiaTheme="minorEastAsia"/>
-              </w:rPr>
-            </w:pPr>
-            <w:r>
-              <w:rPr>
-                <w:rFonts w:eastAsiaTheme="minorEastAsia"/>
-                <w:noProof/>
-              </w:rPr>
-              <w:drawing>
-                <wp:inline distT="0" distB="0" distL="0" distR="0" wp14:anchorId="47E398D0" wp14:editId="016A4BCB">
-                  <wp:extent cx="720000" cy="525547"/>
-                  <wp:effectExtent l="0" t="0" r="4445" b="8255"/>
-                  <wp:docPr id="17" name="Picture 17"/>
-                  <wp:cNvGraphicFramePr>
-                    <a:graphicFrameLocks xmlns:a="http://schemas.openxmlformats.org/drawingml/2006/main" noChangeAspect="1"/>
-                  </wp:cNvGraphicFramePr>
-                  <a:graphic xmlns:a="http://schemas.openxmlformats.org/drawingml/2006/main">
-                    <a:graphicData uri="http://schemas.openxmlformats.org/drawingml/2006/picture">
-                      <pic:pic xmlns:pic="http://schemas.openxmlformats.org/drawingml/2006/picture">
-                        <pic:nvPicPr>
-                          <pic:cNvPr id="0" name="Picture 2"/>
-                          <pic:cNvPicPr>
-                            <a:picLocks noChangeAspect="1" noChangeArrowheads="1"/>
-                          </pic:cNvPicPr>
-                        </pic:nvPicPr>
-                        <pic:blipFill rotWithShape="1">
-                          <a:blip r:embed="rId43" cstate="print">
-                            <a:extLst>
-                              <a:ext uri="{28A0092B-C50C-407E-A947-70E740481C1C}">
-                                <a14:useLocalDpi xmlns:a14="http://schemas.microsoft.com/office/drawing/2010/main" val="0"/>
-                              </a:ext>
-                            </a:extLst>
-                          </a:blip>
-                          <a:srcRect l="17211" t="15888" r="19241" b="37775"/>
-                          <a:stretch/>
-                        </pic:blipFill>
-                        <pic:spPr bwMode="auto">
-                          <a:xfrm>
-                            <a:off x="0" y="0"/>
-                            <a:ext cx="720000" cy="525547"/>
-                          </a:xfrm>
-                          <a:prstGeom prst="rect">
-                            <a:avLst/>
-                          </a:prstGeom>
-                          <a:noFill/>
-                          <a:ln>
-                            <a:noFill/>
-                          </a:ln>
-                          <a:extLst>
-                            <a:ext uri="{53640926-AAD7-44D8-BBD7-CCE9431645EC}">
-                              <a14:shadowObscured xmlns:a14="http://schemas.microsoft.com/office/drawing/2010/main"/>
-                            </a:ext>
-                          </a:extLst>
-                        </pic:spPr>
-                      </pic:pic>
-                    </a:graphicData>
-                  </a:graphic>
-                </wp:inline>
-              </w:drawing>
-            </w:r>
-          </w:p>
-        </w:tc>
-        <w:tc>
-          <w:tcPr>
-            <w:tcW w:w="2236" w:type="dxa"/>
-            <w:vAlign w:val="center"/>
-          </w:tcPr>
-          <w:p>
-            <w:pPr>
-              <w:jc w:val="center"/>
-              <w:rPr>
-                <w:rFonts w:eastAsiaTheme="minorEastAsia"/>
-              </w:rPr>
-            </w:pPr>
-            <w:r>
-              <w:rPr>
-                <w:rFonts w:eastAsiaTheme="minorEastAsia"/>
-              </w:rPr>
-              <w:t xml:space="preserve">3298 </w:t>
-            </w:r>
-            <w:r>
-              <w:rPr>
-                <w:rFonts w:eastAsiaTheme="minorEastAsia"/>
-              </w:rPr>
-              <w:t>R</w:t>
-            </w:r>
-            <w:r>
-              <w:rPr>
-                <w:rFonts w:eastAsiaTheme="minorEastAsia"/>
-              </w:rPr>
-              <w:t>oof tile 2x3</w:t>
-            </w:r>
-            <w:r>
-              <w:rPr>
-                <w:rFonts w:eastAsiaTheme="minorEastAsia"/>
-              </w:rPr>
-              <w:t xml:space="preserve"> 33°</w:t>
-            </w:r>
-          </w:p>
-        </w:tc>
-        <w:tc>
-          <w:tcPr>
-            <w:tcW w:w="2236" w:type="dxa"/>
-            <w:vAlign w:val="center"/>
-          </w:tcPr>
-          <w:p>
-            <w:pPr>
-              <w:jc w:val="center"/>
-              <w:rPr>
-                <w:rFonts w:eastAsiaTheme="minorEastAsia"/>
-              </w:rPr>
-            </w:pPr>
-            <w:r>
-              <w:rPr>
-                <w:rFonts w:eastAsiaTheme="minorEastAsia"/>
-                <w:noProof/>
-              </w:rPr>
-              <w:drawing>
-                <wp:inline distT="0" distB="0" distL="0" distR="0" wp14:anchorId="65EA5142" wp14:editId="693C38C0">
-                  <wp:extent cx="720000" cy="720000"/>
-                  <wp:effectExtent l="0" t="0" r="0" b="0"/>
-                  <wp:docPr id="31" name="Picture 31"/>
-                  <wp:cNvGraphicFramePr>
-                    <a:graphicFrameLocks xmlns:a="http://schemas.openxmlformats.org/drawingml/2006/main" noChangeAspect="1"/>
-                  </wp:cNvGraphicFramePr>
-                  <a:graphic xmlns:a="http://schemas.openxmlformats.org/drawingml/2006/main">
-                    <a:graphicData uri="http://schemas.openxmlformats.org/drawingml/2006/picture">
-                      <pic:pic xmlns:pic="http://schemas.openxmlformats.org/drawingml/2006/picture">
-                        <pic:nvPicPr>
-                          <pic:cNvPr id="0" name="Picture 16"/>
                           <pic:cNvPicPr>
                             <a:picLocks noChangeAspect="1" noChangeArrowheads="1"/>
                           </pic:cNvPicPr>
@@ -8226,14 +8858,9 @@
             </w:r>
           </w:p>
         </w:tc>
-      </w:tr>
-      <w:tr>
-        <w:trPr>
-          <w:trHeight w:val="406"/>
-        </w:trPr>
         <w:tc>
           <w:tcPr>
-            <w:tcW w:w="2235" w:type="dxa"/>
+            <w:tcW w:w="2236" w:type="dxa"/>
             <w:vAlign w:val="center"/>
           </w:tcPr>
           <w:p>
@@ -8247,25 +8874,57 @@
               <w:rPr>
                 <w:rFonts w:eastAsiaTheme="minorEastAsia"/>
               </w:rPr>
-              <w:t xml:space="preserve">2420 </w:t>
-            </w:r>
-            <w:r>
-              <w:rPr>
-                <w:rFonts w:eastAsiaTheme="minorEastAsia"/>
-              </w:rPr>
-              <w:t>P</w:t>
-            </w:r>
-            <w:r>
-              <w:rPr>
-                <w:rFonts w:eastAsiaTheme="minorEastAsia"/>
-              </w:rPr>
-              <w:t>late corner 2x2</w:t>
+              <w:t xml:space="preserve">3040 </w:t>
+            </w:r>
+            <w:proofErr w:type="spellStart"/>
+            <w:r>
+              <w:rPr>
+                <w:rFonts w:eastAsiaTheme="minorEastAsia"/>
+              </w:rPr>
+              <w:t>Roof</w:t>
+            </w:r>
+            <w:proofErr w:type="spellEnd"/>
+            <w:r>
+              <w:rPr>
+                <w:rFonts w:eastAsiaTheme="minorEastAsia"/>
+              </w:rPr>
+              <w:t xml:space="preserve"> </w:t>
+            </w:r>
+            <w:r>
+              <w:rPr>
+                <w:rFonts w:eastAsiaTheme="minorEastAsia"/>
+              </w:rPr>
+              <w:t>t</w:t>
+            </w:r>
+            <w:r>
+              <w:rPr>
+                <w:rFonts w:eastAsiaTheme="minorEastAsia"/>
+              </w:rPr>
+              <w:t>ile 1x2</w:t>
+            </w:r>
+            <w:r>
+              <w:rPr>
+                <w:rFonts w:eastAsiaTheme="minorEastAsia"/>
+              </w:rPr>
+              <w:t xml:space="preserve"> </w:t>
+            </w:r>
+            <w:r>
+              <w:rPr>
+                <w:rFonts w:eastAsiaTheme="minorEastAsia"/>
+              </w:rPr>
+              <w:t>45</w:t>
+            </w:r>
+            <w:r>
+              <w:rPr>
+                <w:rFonts w:eastAsiaTheme="minorEastAsia"/>
+              </w:rPr>
+              <w:t>°</w:t>
             </w:r>
           </w:p>
         </w:tc>
         <w:tc>
           <w:tcPr>
-            <w:tcW w:w="2235" w:type="dxa"/>
+            <w:tcW w:w="2236" w:type="dxa"/>
             <w:vAlign w:val="center"/>
           </w:tcPr>
           <w:p>
@@ -8281,10 +8940,10 @@
                 <w:noProof/>
               </w:rPr>
               <w:drawing>
-                <wp:inline distT="0" distB="0" distL="0" distR="0" wp14:anchorId="465A1902" wp14:editId="097E33DA">
-                  <wp:extent cx="720000" cy="720000"/>
-                  <wp:effectExtent l="0" t="0" r="4445" b="0"/>
-                  <wp:docPr id="18" name="Picture 18"/>
+                <wp:inline distT="0" distB="0" distL="0" distR="0" wp14:anchorId="1D6EA3B4" wp14:editId="388B024A">
+                  <wp:extent cx="720000" cy="648649"/>
+                  <wp:effectExtent l="0" t="0" r="0" b="0"/>
+                  <wp:docPr id="30" name="Picture 30"/>
                   <wp:cNvGraphicFramePr>
                     <a:graphicFrameLocks xmlns:a="http://schemas.openxmlformats.org/drawingml/2006/main" noChangeAspect="1"/>
                   </wp:cNvGraphicFramePr>
@@ -8292,7 +8951,7 @@
                     <a:graphicData uri="http://schemas.openxmlformats.org/drawingml/2006/picture">
                       <pic:pic xmlns:pic="http://schemas.openxmlformats.org/drawingml/2006/picture">
                         <pic:nvPicPr>
-                          <pic:cNvPr id="0" name="Picture 3"/>
+                          <pic:cNvPr id="0" name="Picture 15"/>
                           <pic:cNvPicPr>
                             <a:picLocks noChangeAspect="1" noChangeArrowheads="1"/>
                           </pic:cNvPicPr>
@@ -8305,13 +8964,13 @@
                               </a:ext>
                             </a:extLst>
                           </a:blip>
-                          <a:srcRect l="23213" t="23213" r="23213" b="23213"/>
+                          <a:srcRect l="22526" t="18533" r="24470" b="33763"/>
                           <a:stretch/>
                         </pic:blipFill>
                         <pic:spPr bwMode="auto">
                           <a:xfrm>
                             <a:off x="0" y="0"/>
-                            <a:ext cx="720000" cy="720000"/>
+                            <a:ext cx="720000" cy="648649"/>
                           </a:xfrm>
                           <a:prstGeom prst="rect">
                             <a:avLst/>
@@ -8334,9 +8993,14 @@
             </w:r>
           </w:p>
         </w:tc>
+      </w:tr>
+      <w:tr>
+        <w:trPr>
+          <w:trHeight w:val="406"/>
+        </w:trPr>
         <w:tc>
           <w:tcPr>
-            <w:tcW w:w="2236" w:type="dxa"/>
+            <w:tcW w:w="2235" w:type="dxa"/>
             <w:vAlign w:val="center"/>
           </w:tcPr>
           <w:p>
@@ -8350,13 +9014,41 @@
               <w:rPr>
                 <w:rFonts w:eastAsiaTheme="minorEastAsia"/>
               </w:rPr>
-              <w:t>4083 Hanger 1x4x2</w:t>
+              <w:t xml:space="preserve">2357 </w:t>
+            </w:r>
+            <w:proofErr w:type="spellStart"/>
+            <w:r>
+              <w:rPr>
+                <w:rFonts w:eastAsiaTheme="minorEastAsia"/>
+              </w:rPr>
+              <w:t>Brick</w:t>
+            </w:r>
+            <w:proofErr w:type="spellEnd"/>
+            <w:r>
+              <w:rPr>
+                <w:rFonts w:eastAsiaTheme="minorEastAsia"/>
+              </w:rPr>
+              <w:t xml:space="preserve"> </w:t>
+            </w:r>
+            <w:proofErr w:type="spellStart"/>
+            <w:r>
+              <w:rPr>
+                <w:rFonts w:eastAsiaTheme="minorEastAsia"/>
+              </w:rPr>
+              <w:t>corner</w:t>
+            </w:r>
+            <w:proofErr w:type="spellEnd"/>
+            <w:r>
+              <w:rPr>
+                <w:rFonts w:eastAsiaTheme="minorEastAsia"/>
+              </w:rPr>
+              <w:t xml:space="preserve"> 1x2x2</w:t>
             </w:r>
           </w:p>
         </w:tc>
         <w:tc>
           <w:tcPr>
-            <w:tcW w:w="2236" w:type="dxa"/>
+            <w:tcW w:w="2235" w:type="dxa"/>
             <w:vAlign w:val="center"/>
           </w:tcPr>
           <w:p>
@@ -8372,10 +9064,10 @@
                 <w:noProof/>
               </w:rPr>
               <w:drawing>
-                <wp:inline distT="0" distB="0" distL="0" distR="0" wp14:anchorId="4997E8AB" wp14:editId="63C5C3FB">
-                  <wp:extent cx="720000" cy="685714"/>
-                  <wp:effectExtent l="0" t="0" r="0" b="0"/>
-                  <wp:docPr id="32" name="Picture 32"/>
+                <wp:inline distT="0" distB="0" distL="0" distR="0" wp14:anchorId="47E398D0" wp14:editId="016A4BCB">
+                  <wp:extent cx="720000" cy="525547"/>
+                  <wp:effectExtent l="0" t="0" r="4445" b="8255"/>
+                  <wp:docPr id="17" name="Picture 17"/>
                   <wp:cNvGraphicFramePr>
                     <a:graphicFrameLocks xmlns:a="http://schemas.openxmlformats.org/drawingml/2006/main" noChangeAspect="1"/>
                   </wp:cNvGraphicFramePr>
@@ -8383,7 +9075,7 @@
                     <a:graphicData uri="http://schemas.openxmlformats.org/drawingml/2006/picture">
                       <pic:pic xmlns:pic="http://schemas.openxmlformats.org/drawingml/2006/picture">
                         <pic:nvPicPr>
-                          <pic:cNvPr id="0" name="Picture 17"/>
+                          <pic:cNvPr id="0" name="Picture 2"/>
                           <pic:cNvPicPr>
                             <a:picLocks noChangeAspect="1" noChangeArrowheads="1"/>
                           </pic:cNvPicPr>
@@ -8396,13 +9088,13 @@
                               </a:ext>
                             </a:extLst>
                           </a:blip>
-                          <a:srcRect l="10592" t="-1324" r="8649" b="24536"/>
+                          <a:srcRect l="17211" t="15888" r="19241" b="37775"/>
                           <a:stretch/>
                         </pic:blipFill>
                         <pic:spPr bwMode="auto">
                           <a:xfrm>
                             <a:off x="0" y="0"/>
-                            <a:ext cx="720000" cy="685714"/>
+                            <a:ext cx="720000" cy="525547"/>
                           </a:xfrm>
                           <a:prstGeom prst="rect">
                             <a:avLst/>
@@ -8425,14 +9117,9 @@
             </w:r>
           </w:p>
         </w:tc>
-      </w:tr>
-      <w:tr>
-        <w:trPr>
-          <w:trHeight w:val="421"/>
-        </w:trPr>
         <w:tc>
           <w:tcPr>
-            <w:tcW w:w="2235" w:type="dxa"/>
+            <w:tcW w:w="2236" w:type="dxa"/>
             <w:vAlign w:val="center"/>
           </w:tcPr>
           <w:p>
@@ -8446,25 +9133,39 @@
               <w:rPr>
                 <w:rFonts w:eastAsiaTheme="minorEastAsia"/>
               </w:rPr>
-              <w:t xml:space="preserve">3001 </w:t>
-            </w:r>
-            <w:r>
-              <w:rPr>
-                <w:rFonts w:eastAsiaTheme="minorEastAsia"/>
-              </w:rPr>
-              <w:t>B</w:t>
-            </w:r>
-            <w:r>
-              <w:rPr>
-                <w:rFonts w:eastAsiaTheme="minorEastAsia"/>
-              </w:rPr>
-              <w:t>rick 2x4</w:t>
+              <w:t xml:space="preserve">3298 </w:t>
+            </w:r>
+            <w:proofErr w:type="spellStart"/>
+            <w:r>
+              <w:rPr>
+                <w:rFonts w:eastAsiaTheme="minorEastAsia"/>
+              </w:rPr>
+              <w:t>R</w:t>
+            </w:r>
+            <w:r>
+              <w:rPr>
+                <w:rFonts w:eastAsiaTheme="minorEastAsia"/>
+              </w:rPr>
+              <w:t>oof</w:t>
+            </w:r>
+            <w:proofErr w:type="spellEnd"/>
+            <w:r>
+              <w:rPr>
+                <w:rFonts w:eastAsiaTheme="minorEastAsia"/>
+              </w:rPr>
+              <w:t xml:space="preserve"> tile 2x3</w:t>
+            </w:r>
+            <w:r>
+              <w:rPr>
+                <w:rFonts w:eastAsiaTheme="minorEastAsia"/>
+              </w:rPr>
+              <w:t xml:space="preserve"> 33°</w:t>
             </w:r>
           </w:p>
         </w:tc>
         <w:tc>
           <w:tcPr>
-            <w:tcW w:w="2235" w:type="dxa"/>
+            <w:tcW w:w="2236" w:type="dxa"/>
             <w:vAlign w:val="center"/>
           </w:tcPr>
           <w:p>
@@ -8480,10 +9181,10 @@
                 <w:noProof/>
               </w:rPr>
               <w:drawing>
-                <wp:inline distT="0" distB="0" distL="0" distR="0" wp14:anchorId="34FC688C" wp14:editId="5243A012">
+                <wp:inline distT="0" distB="0" distL="0" distR="0" wp14:anchorId="65EA5142" wp14:editId="693C38C0">
                   <wp:extent cx="720000" cy="720000"/>
                   <wp:effectExtent l="0" t="0" r="0" b="0"/>
-                  <wp:docPr id="19" name="Picture 19"/>
+                  <wp:docPr id="31" name="Picture 31"/>
                   <wp:cNvGraphicFramePr>
                     <a:graphicFrameLocks xmlns:a="http://schemas.openxmlformats.org/drawingml/2006/main" noChangeAspect="1"/>
                   </wp:cNvGraphicFramePr>
@@ -8491,7 +9192,7 @@
                     <a:graphicData uri="http://schemas.openxmlformats.org/drawingml/2006/picture">
                       <pic:pic xmlns:pic="http://schemas.openxmlformats.org/drawingml/2006/picture">
                         <pic:nvPicPr>
-                          <pic:cNvPr id="0" name="Picture 4"/>
+                          <pic:cNvPr id="0" name="Picture 16"/>
                           <pic:cNvPicPr>
                             <a:picLocks noChangeAspect="1" noChangeArrowheads="1"/>
                           </pic:cNvPicPr>
@@ -8530,6 +9231,128 @@
             </w:r>
           </w:p>
         </w:tc>
+      </w:tr>
+      <w:tr>
+        <w:trPr>
+          <w:trHeight w:val="406"/>
+        </w:trPr>
+        <w:tc>
+          <w:tcPr>
+            <w:tcW w:w="2235" w:type="dxa"/>
+            <w:vAlign w:val="center"/>
+          </w:tcPr>
+          <w:p>
+            <w:pPr>
+              <w:jc w:val="center"/>
+              <w:rPr>
+                <w:rFonts w:eastAsiaTheme="minorEastAsia"/>
+              </w:rPr>
+            </w:pPr>
+            <w:r>
+              <w:rPr>
+                <w:rFonts w:eastAsiaTheme="minorEastAsia"/>
+              </w:rPr>
+              <w:t xml:space="preserve">2420 </w:t>
+            </w:r>
+            <w:r>
+              <w:rPr>
+                <w:rFonts w:eastAsiaTheme="minorEastAsia"/>
+              </w:rPr>
+              <w:t>P</w:t>
+            </w:r>
+            <w:r>
+              <w:rPr>
+                <w:rFonts w:eastAsiaTheme="minorEastAsia"/>
+              </w:rPr>
+              <w:t xml:space="preserve">late </w:t>
+            </w:r>
+            <w:proofErr w:type="spellStart"/>
+            <w:r>
+              <w:rPr>
+                <w:rFonts w:eastAsiaTheme="minorEastAsia"/>
+              </w:rPr>
+              <w:t>corner</w:t>
+            </w:r>
+            <w:proofErr w:type="spellEnd"/>
+            <w:r>
+              <w:rPr>
+                <w:rFonts w:eastAsiaTheme="minorEastAsia"/>
+              </w:rPr>
+              <w:t xml:space="preserve"> 2x2</w:t>
+            </w:r>
+          </w:p>
+        </w:tc>
+        <w:tc>
+          <w:tcPr>
+            <w:tcW w:w="2235" w:type="dxa"/>
+            <w:vAlign w:val="center"/>
+          </w:tcPr>
+          <w:p>
+            <w:pPr>
+              <w:jc w:val="center"/>
+              <w:rPr>
+                <w:rFonts w:eastAsiaTheme="minorEastAsia"/>
+              </w:rPr>
+            </w:pPr>
+            <w:r>
+              <w:rPr>
+                <w:rFonts w:eastAsiaTheme="minorEastAsia"/>
+                <w:noProof/>
+              </w:rPr>
+              <w:drawing>
+                <wp:inline distT="0" distB="0" distL="0" distR="0" wp14:anchorId="465A1902" wp14:editId="097E33DA">
+                  <wp:extent cx="720000" cy="720000"/>
+                  <wp:effectExtent l="0" t="0" r="4445" b="0"/>
+                  <wp:docPr id="18" name="Picture 18"/>
+                  <wp:cNvGraphicFramePr>
+                    <a:graphicFrameLocks xmlns:a="http://schemas.openxmlformats.org/drawingml/2006/main" noChangeAspect="1"/>
+                  </wp:cNvGraphicFramePr>
+                  <a:graphic xmlns:a="http://schemas.openxmlformats.org/drawingml/2006/main">
+                    <a:graphicData uri="http://schemas.openxmlformats.org/drawingml/2006/picture">
+                      <pic:pic xmlns:pic="http://schemas.openxmlformats.org/drawingml/2006/picture">
+                        <pic:nvPicPr>
+                          <pic:cNvPr id="0" name="Picture 3"/>
+                          <pic:cNvPicPr>
+                            <a:picLocks noChangeAspect="1" noChangeArrowheads="1"/>
+                          </pic:cNvPicPr>
+                        </pic:nvPicPr>
+                        <pic:blipFill rotWithShape="1">
+                          <a:blip r:embed="rId48" cstate="print">
+                            <a:extLst>
+                              <a:ext uri="{28A0092B-C50C-407E-A947-70E740481C1C}">
+                                <a14:useLocalDpi xmlns:a14="http://schemas.microsoft.com/office/drawing/2010/main" val="0"/>
+                              </a:ext>
+                            </a:extLst>
+                          </a:blip>
+                          <a:srcRect l="23213" t="23213" r="23213" b="23213"/>
+                          <a:stretch/>
+                        </pic:blipFill>
+                        <pic:spPr bwMode="auto">
+                          <a:xfrm>
+                            <a:off x="0" y="0"/>
+                            <a:ext cx="720000" cy="720000"/>
+                          </a:xfrm>
+                          <a:prstGeom prst="rect">
+                            <a:avLst/>
+                          </a:prstGeom>
+                          <a:noFill/>
+                          <a:ln>
+                            <a:noFill/>
+                          </a:ln>
+                          <a:extLst>
+                            <a:ext uri="{53640926-AAD7-44D8-BBD7-CCE9431645EC}">
+                              <a14:shadowObscured xmlns:a14="http://schemas.microsoft.com/office/drawing/2010/main"/>
+                            </a:ext>
+                          </a:extLst>
+                        </pic:spPr>
+                      </pic:pic>
+                    </a:graphicData>
+                  </a:graphic>
+                </wp:inline>
+              </w:drawing>
+            </w:r>
+          </w:p>
+        </w:tc>
         <w:tc>
           <w:tcPr>
             <w:tcW w:w="2236" w:type="dxa"/>
@@ -8546,8 +9369,234 @@
               <w:rPr>
                 <w:rFonts w:eastAsiaTheme="minorEastAsia"/>
               </w:rPr>
-              <w:t>4276 Worm</w:t>
-            </w:r>
+              <w:t xml:space="preserve">4083 </w:t>
+            </w:r>
+            <w:proofErr w:type="spellStart"/>
+            <w:r>
+              <w:rPr>
+                <w:rFonts w:eastAsiaTheme="minorEastAsia"/>
+              </w:rPr>
+              <w:t>Hanger</w:t>
+            </w:r>
+            <w:proofErr w:type="spellEnd"/>
+            <w:r>
+              <w:rPr>
+                <w:rFonts w:eastAsiaTheme="minorEastAsia"/>
+              </w:rPr>
+              <w:t xml:space="preserve"> 1x4x2</w:t>
+            </w:r>
+          </w:p>
+        </w:tc>
+        <w:tc>
+          <w:tcPr>
+            <w:tcW w:w="2236" w:type="dxa"/>
+            <w:vAlign w:val="center"/>
+          </w:tcPr>
+          <w:p>
+            <w:pPr>
+              <w:jc w:val="center"/>
+              <w:rPr>
+                <w:rFonts w:eastAsiaTheme="minorEastAsia"/>
+              </w:rPr>
+            </w:pPr>
+            <w:r>
+              <w:rPr>
+                <w:rFonts w:eastAsiaTheme="minorEastAsia"/>
+                <w:noProof/>
+              </w:rPr>
+              <w:drawing>
+                <wp:inline distT="0" distB="0" distL="0" distR="0" wp14:anchorId="4997E8AB" wp14:editId="63C5C3FB">
+                  <wp:extent cx="720000" cy="685714"/>
+                  <wp:effectExtent l="0" t="0" r="0" b="0"/>
+                  <wp:docPr id="32" name="Picture 32"/>
+                  <wp:cNvGraphicFramePr>
+                    <a:graphicFrameLocks xmlns:a="http://schemas.openxmlformats.org/drawingml/2006/main" noChangeAspect="1"/>
+                  </wp:cNvGraphicFramePr>
+                  <a:graphic xmlns:a="http://schemas.openxmlformats.org/drawingml/2006/main">
+                    <a:graphicData uri="http://schemas.openxmlformats.org/drawingml/2006/picture">
+                      <pic:pic xmlns:pic="http://schemas.openxmlformats.org/drawingml/2006/picture">
+                        <pic:nvPicPr>
+                          <pic:cNvPr id="0" name="Picture 17"/>
+                          <pic:cNvPicPr>
+                            <a:picLocks noChangeAspect="1" noChangeArrowheads="1"/>
+                          </pic:cNvPicPr>
+                        </pic:nvPicPr>
+                        <pic:blipFill rotWithShape="1">
+                          <a:blip r:embed="rId49" cstate="print">
+                            <a:extLst>
+                              <a:ext uri="{28A0092B-C50C-407E-A947-70E740481C1C}">
+                                <a14:useLocalDpi xmlns:a14="http://schemas.microsoft.com/office/drawing/2010/main" val="0"/>
+                              </a:ext>
+                            </a:extLst>
+                          </a:blip>
+                          <a:srcRect l="10592" t="-1324" r="8649" b="24536"/>
+                          <a:stretch/>
+                        </pic:blipFill>
+                        <pic:spPr bwMode="auto">
+                          <a:xfrm>
+                            <a:off x="0" y="0"/>
+                            <a:ext cx="720000" cy="685714"/>
+                          </a:xfrm>
+                          <a:prstGeom prst="rect">
+                            <a:avLst/>
+                          </a:prstGeom>
+                          <a:noFill/>
+                          <a:ln>
+                            <a:noFill/>
+                          </a:ln>
+                          <a:extLst>
+                            <a:ext uri="{53640926-AAD7-44D8-BBD7-CCE9431645EC}">
+                              <a14:shadowObscured xmlns:a14="http://schemas.microsoft.com/office/drawing/2010/main"/>
+                            </a:ext>
+                          </a:extLst>
+                        </pic:spPr>
+                      </pic:pic>
+                    </a:graphicData>
+                  </a:graphic>
+                </wp:inline>
+              </w:drawing>
+            </w:r>
+          </w:p>
+        </w:tc>
+      </w:tr>
+      <w:tr>
+        <w:trPr>
+          <w:trHeight w:val="421"/>
+        </w:trPr>
+        <w:tc>
+          <w:tcPr>
+            <w:tcW w:w="2235" w:type="dxa"/>
+            <w:vAlign w:val="center"/>
+          </w:tcPr>
+          <w:p>
+            <w:pPr>
+              <w:jc w:val="center"/>
+              <w:rPr>
+                <w:rFonts w:eastAsiaTheme="minorEastAsia"/>
+              </w:rPr>
+            </w:pPr>
+            <w:r>
+              <w:rPr>
+                <w:rFonts w:eastAsiaTheme="minorEastAsia"/>
+              </w:rPr>
+              <w:t xml:space="preserve">3001 </w:t>
+            </w:r>
+            <w:proofErr w:type="spellStart"/>
+            <w:r>
+              <w:rPr>
+                <w:rFonts w:eastAsiaTheme="minorEastAsia"/>
+              </w:rPr>
+              <w:t>B</w:t>
+            </w:r>
+            <w:r>
+              <w:rPr>
+                <w:rFonts w:eastAsiaTheme="minorEastAsia"/>
+              </w:rPr>
+              <w:t>rick</w:t>
+            </w:r>
+            <w:proofErr w:type="spellEnd"/>
+            <w:r>
+              <w:rPr>
+                <w:rFonts w:eastAsiaTheme="minorEastAsia"/>
+              </w:rPr>
+              <w:t xml:space="preserve"> 2x4</w:t>
+            </w:r>
+          </w:p>
+        </w:tc>
+        <w:tc>
+          <w:tcPr>
+            <w:tcW w:w="2235" w:type="dxa"/>
+            <w:vAlign w:val="center"/>
+          </w:tcPr>
+          <w:p>
+            <w:pPr>
+              <w:jc w:val="center"/>
+              <w:rPr>
+                <w:rFonts w:eastAsiaTheme="minorEastAsia"/>
+              </w:rPr>
+            </w:pPr>
+            <w:r>
+              <w:rPr>
+                <w:rFonts w:eastAsiaTheme="minorEastAsia"/>
+                <w:noProof/>
+              </w:rPr>
+              <w:drawing>
+                <wp:inline distT="0" distB="0" distL="0" distR="0" wp14:anchorId="34FC688C" wp14:editId="5243A012">
+                  <wp:extent cx="720000" cy="720000"/>
+                  <wp:effectExtent l="0" t="0" r="0" b="0"/>
+                  <wp:docPr id="19" name="Picture 19"/>
+                  <wp:cNvGraphicFramePr>
+                    <a:graphicFrameLocks xmlns:a="http://schemas.openxmlformats.org/drawingml/2006/main" noChangeAspect="1"/>
+                  </wp:cNvGraphicFramePr>
+                  <a:graphic xmlns:a="http://schemas.openxmlformats.org/drawingml/2006/main">
+                    <a:graphicData uri="http://schemas.openxmlformats.org/drawingml/2006/picture">
+                      <pic:pic xmlns:pic="http://schemas.openxmlformats.org/drawingml/2006/picture">
+                        <pic:nvPicPr>
+                          <pic:cNvPr id="0" name="Picture 4"/>
+                          <pic:cNvPicPr>
+                            <a:picLocks noChangeAspect="1" noChangeArrowheads="1"/>
+                          </pic:cNvPicPr>
+                        </pic:nvPicPr>
+                        <pic:blipFill>
+                          <a:blip r:embed="rId50" cstate="print">
+                            <a:extLst>
+                              <a:ext uri="{28A0092B-C50C-407E-A947-70E740481C1C}">
+                                <a14:useLocalDpi xmlns:a14="http://schemas.microsoft.com/office/drawing/2010/main" val="0"/>
+                              </a:ext>
+                            </a:extLst>
+                          </a:blip>
+                          <a:srcRect/>
+                          <a:stretch>
+                            <a:fillRect/>
+                          </a:stretch>
+                        </pic:blipFill>
+                        <pic:spPr bwMode="auto">
+                          <a:xfrm>
+                            <a:off x="0" y="0"/>
+                            <a:ext cx="720000" cy="720000"/>
+                          </a:xfrm>
+                          <a:prstGeom prst="rect">
+                            <a:avLst/>
+                          </a:prstGeom>
+                          <a:noFill/>
+                          <a:ln>
+                            <a:noFill/>
+                          </a:ln>
+                        </pic:spPr>
+                      </pic:pic>
+                    </a:graphicData>
+                  </a:graphic>
+                </wp:inline>
+              </w:drawing>
+            </w:r>
+          </w:p>
+        </w:tc>
+        <w:tc>
+          <w:tcPr>
+            <w:tcW w:w="2236" w:type="dxa"/>
+            <w:vAlign w:val="center"/>
+          </w:tcPr>
+          <w:p>
+            <w:pPr>
+              <w:jc w:val="center"/>
+              <w:rPr>
+                <w:rFonts w:eastAsiaTheme="minorEastAsia"/>
+              </w:rPr>
+            </w:pPr>
+            <w:r>
+              <w:rPr>
+                <w:rFonts w:eastAsiaTheme="minorEastAsia"/>
+              </w:rPr>
+              <w:t xml:space="preserve">4276 </w:t>
+            </w:r>
+            <w:proofErr w:type="spellStart"/>
+            <w:r>
+              <w:rPr>
+                <w:rFonts w:eastAsiaTheme="minorEastAsia"/>
+              </w:rPr>
+              <w:t>Worm</w:t>
+            </w:r>
+            <w:proofErr w:type="spellEnd"/>
           </w:p>
         </w:tc>
         <w:tc>
@@ -8585,7 +9634,7 @@
                           </pic:cNvPicPr>
                         </pic:nvPicPr>
                         <pic:blipFill rotWithShape="1">
-                          <a:blip r:embed="rId48" cstate="print">
+                          <a:blip r:embed="rId51" cstate="print">
                             <a:extLst>
                               <a:ext uri="{28A0092B-C50C-407E-A947-70E740481C1C}">
                                 <a14:useLocalDpi xmlns:a14="http://schemas.microsoft.com/office/drawing/2010/main" val="0"/>
@@ -8642,7 +9691,21 @@
               <w:rPr>
                 <w:rFonts w:eastAsiaTheme="minorEastAsia"/>
               </w:rPr>
-              <w:t>3003 Brick 2x2</w:t>
+              <w:t xml:space="preserve">3003 </w:t>
+            </w:r>
+            <w:proofErr w:type="spellStart"/>
+            <w:r>
+              <w:rPr>
+                <w:rFonts w:eastAsiaTheme="minorEastAsia"/>
+              </w:rPr>
+              <w:t>Brick</w:t>
+            </w:r>
+            <w:proofErr w:type="spellEnd"/>
+            <w:r>
+              <w:rPr>
+                <w:rFonts w:eastAsiaTheme="minorEastAsia"/>
+              </w:rPr>
+              <w:t xml:space="preserve"> 2x2</w:t>
             </w:r>
           </w:p>
         </w:tc>
@@ -8681,7 +9744,7 @@
                           </pic:cNvPicPr>
                         </pic:nvPicPr>
                         <pic:blipFill rotWithShape="1">
-                          <a:blip r:embed="rId49" cstate="print">
+                          <a:blip r:embed="rId52" cstate="print">
                             <a:extLst>
                               <a:ext uri="{28A0092B-C50C-407E-A947-70E740481C1C}">
                                 <a14:useLocalDpi xmlns:a14="http://schemas.microsoft.com/office/drawing/2010/main" val="0"/>
@@ -8733,7 +9796,21 @@
               <w:rPr>
                 <w:rFonts w:eastAsiaTheme="minorEastAsia"/>
               </w:rPr>
-              <w:t>4286 roof tile 1x3</w:t>
+              <w:t xml:space="preserve">4286 </w:t>
+            </w:r>
+            <w:proofErr w:type="spellStart"/>
+            <w:r>
+              <w:rPr>
+                <w:rFonts w:eastAsiaTheme="minorEastAsia"/>
+              </w:rPr>
+              <w:t>roof</w:t>
+            </w:r>
+            <w:proofErr w:type="spellEnd"/>
+            <w:r>
+              <w:rPr>
+                <w:rFonts w:eastAsiaTheme="minorEastAsia"/>
+              </w:rPr>
+              <w:t xml:space="preserve"> tile 1x3</w:t>
             </w:r>
             <w:r>
               <w:rPr>
@@ -8778,7 +9855,7 @@
                           </pic:cNvPicPr>
                         </pic:nvPicPr>
                         <pic:blipFill rotWithShape="1">
-                          <a:blip r:embed="rId50" cstate="print">
+                          <a:blip r:embed="rId53" cstate="print">
                             <a:extLst>
                               <a:ext uri="{28A0092B-C50C-407E-A947-70E740481C1C}">
                                 <a14:useLocalDpi xmlns:a14="http://schemas.microsoft.com/office/drawing/2010/main" val="0"/>
@@ -8835,7 +9912,21 @@
               <w:rPr>
                 <w:rFonts w:eastAsiaTheme="minorEastAsia"/>
               </w:rPr>
-              <w:t>3004 Brick 1x2</w:t>
+              <w:t xml:space="preserve">3004 </w:t>
+            </w:r>
+            <w:proofErr w:type="spellStart"/>
+            <w:r>
+              <w:rPr>
+                <w:rFonts w:eastAsiaTheme="minorEastAsia"/>
+              </w:rPr>
+              <w:t>Brick</w:t>
+            </w:r>
+            <w:proofErr w:type="spellEnd"/>
+            <w:r>
+              <w:rPr>
+                <w:rFonts w:eastAsiaTheme="minorEastAsia"/>
+              </w:rPr>
+              <w:t xml:space="preserve"> 1x2</w:t>
             </w:r>
           </w:p>
         </w:tc>
@@ -8875,7 +9966,7 @@
                           </pic:cNvPicPr>
                         </pic:nvPicPr>
                         <pic:blipFill rotWithShape="1">
-                          <a:blip r:embed="rId51" cstate="print">
+                          <a:blip r:embed="rId54" cstate="print">
                             <a:extLst>
                               <a:ext uri="{28A0092B-C50C-407E-A947-70E740481C1C}">
                                 <a14:useLocalDpi xmlns:a14="http://schemas.microsoft.com/office/drawing/2010/main" val="0"/>
@@ -8978,7 +10069,7 @@
                           </pic:cNvPicPr>
                         </pic:nvPicPr>
                         <pic:blipFill rotWithShape="1">
-                          <a:blip r:embed="rId52" cstate="print">
+                          <a:blip r:embed="rId55" cstate="print">
                             <a:extLst>
                               <a:ext uri="{28A0092B-C50C-407E-A947-70E740481C1C}">
                                 <a14:useLocalDpi xmlns:a14="http://schemas.microsoft.com/office/drawing/2010/main" val="0"/>
@@ -9035,7 +10126,21 @@
               <w:rPr>
                 <w:rFonts w:eastAsiaTheme="minorEastAsia"/>
               </w:rPr>
-              <w:t>3005 Brick 1x1</w:t>
+              <w:t xml:space="preserve">3005 </w:t>
+            </w:r>
+            <w:proofErr w:type="spellStart"/>
+            <w:r>
+              <w:rPr>
+                <w:rFonts w:eastAsiaTheme="minorEastAsia"/>
+              </w:rPr>
+              <w:t>Brick</w:t>
+            </w:r>
+            <w:proofErr w:type="spellEnd"/>
+            <w:r>
+              <w:rPr>
+                <w:rFonts w:eastAsiaTheme="minorEastAsia"/>
+              </w:rPr>
+              <w:t xml:space="preserve"> 1x1</w:t>
             </w:r>
           </w:p>
         </w:tc>
@@ -9075,7 +10180,7 @@
                           </pic:cNvPicPr>
                         </pic:nvPicPr>
                         <pic:blipFill rotWithShape="1">
-                          <a:blip r:embed="rId53" cstate="print">
+                          <a:blip r:embed="rId56" cstate="print">
                             <a:extLst>
                               <a:ext uri="{28A0092B-C50C-407E-A947-70E740481C1C}">
                                 <a14:useLocalDpi xmlns:a14="http://schemas.microsoft.com/office/drawing/2010/main" val="0"/>
@@ -9127,7 +10232,28 @@
               <w:rPr>
                 <w:rFonts w:eastAsiaTheme="minorEastAsia"/>
               </w:rPr>
-              <w:t>6143 Brick D16 w</w:t>
+              <w:t xml:space="preserve">6143 </w:t>
+            </w:r>
+            <w:proofErr w:type="spellStart"/>
+            <w:r>
+              <w:rPr>
+                <w:rFonts w:eastAsiaTheme="minorEastAsia"/>
+              </w:rPr>
+              <w:t>Brick</w:t>
+            </w:r>
+            <w:proofErr w:type="spellEnd"/>
+            <w:r>
+              <w:rPr>
+                <w:rFonts w:eastAsiaTheme="minorEastAsia"/>
+              </w:rPr>
+              <w:t xml:space="preserve"> D16 </w:t>
+            </w:r>
+            <w:proofErr w:type="spellStart"/>
+            <w:r>
+              <w:rPr>
+                <w:rFonts w:eastAsiaTheme="minorEastAsia"/>
+              </w:rPr>
+              <w:t>w</w:t>
             </w:r>
             <w:r>
               <w:rPr>
@@ -9135,12 +10261,21 @@
               </w:rPr>
               <w:t>ith</w:t>
             </w:r>
-            <w:r>
-              <w:rPr>
-                <w:rFonts w:eastAsiaTheme="minorEastAsia"/>
-              </w:rPr>
-              <w:t xml:space="preserve"> cross</w:t>
-            </w:r>
+            <w:proofErr w:type="spellEnd"/>
+            <w:r>
+              <w:rPr>
+                <w:rFonts w:eastAsiaTheme="minorEastAsia"/>
+              </w:rPr>
+              <w:t xml:space="preserve"> </w:t>
+            </w:r>
+            <w:proofErr w:type="spellStart"/>
+            <w:r>
+              <w:rPr>
+                <w:rFonts w:eastAsiaTheme="minorEastAsia"/>
+              </w:rPr>
+              <w:t>cross</w:t>
+            </w:r>
+            <w:proofErr w:type="spellEnd"/>
           </w:p>
         </w:tc>
         <w:tc>
@@ -9178,7 +10313,7 @@
                           </pic:cNvPicPr>
                         </pic:nvPicPr>
                         <pic:blipFill rotWithShape="1">
-                          <a:blip r:embed="rId54" cstate="print">
+                          <a:blip r:embed="rId57" cstate="print">
                             <a:extLst>
                               <a:ext uri="{28A0092B-C50C-407E-A947-70E740481C1C}">
                                 <a14:useLocalDpi xmlns:a14="http://schemas.microsoft.com/office/drawing/2010/main" val="0"/>
@@ -9237,6 +10372,7 @@
               </w:rPr>
               <w:t xml:space="preserve">3010 </w:t>
             </w:r>
+            <w:proofErr w:type="spellStart"/>
             <w:r>
               <w:rPr>
                 <w:rFonts w:eastAsiaTheme="minorEastAsia"/>
@@ -9247,7 +10383,14 @@
               <w:rPr>
                 <w:rFonts w:eastAsiaTheme="minorEastAsia"/>
               </w:rPr>
-              <w:t>rick 1x4</w:t>
+              <w:t>rick</w:t>
+            </w:r>
+            <w:proofErr w:type="spellEnd"/>
+            <w:r>
+              <w:rPr>
+                <w:rFonts w:eastAsiaTheme="minorEastAsia"/>
+              </w:rPr>
+              <w:t xml:space="preserve"> 1x4</w:t>
             </w:r>
           </w:p>
         </w:tc>
@@ -9287,7 +10430,7 @@
                           </pic:cNvPicPr>
                         </pic:nvPicPr>
                         <pic:blipFill rotWithShape="1">
-                          <a:blip r:embed="rId55" cstate="print">
+                          <a:blip r:embed="rId58" cstate="print">
                             <a:extLst>
                               <a:ext uri="{28A0092B-C50C-407E-A947-70E740481C1C}">
                                 <a14:useLocalDpi xmlns:a14="http://schemas.microsoft.com/office/drawing/2010/main" val="0"/>
@@ -9341,6 +10484,7 @@
               </w:rPr>
               <w:t xml:space="preserve">6632 </w:t>
             </w:r>
+            <w:proofErr w:type="spellStart"/>
             <w:r>
               <w:rPr>
                 <w:rFonts w:eastAsiaTheme="minorEastAsia"/>
@@ -9351,7 +10495,14 @@
               <w:rPr>
                 <w:rFonts w:eastAsiaTheme="minorEastAsia"/>
               </w:rPr>
-              <w:t>ever 3M</w:t>
+              <w:t>ever</w:t>
+            </w:r>
+            <w:proofErr w:type="spellEnd"/>
+            <w:r>
+              <w:rPr>
+                <w:rFonts w:eastAsiaTheme="minorEastAsia"/>
+              </w:rPr>
+              <w:t xml:space="preserve"> 3M</w:t>
             </w:r>
           </w:p>
         </w:tc>
@@ -9390,7 +10541,7 @@
                           </pic:cNvPicPr>
                         </pic:nvPicPr>
                         <pic:blipFill rotWithShape="1">
-                          <a:blip r:embed="rId56" cstate="print">
+                          <a:blip r:embed="rId59" cstate="print">
                             <a:extLst>
                               <a:ext uri="{28A0092B-C50C-407E-A947-70E740481C1C}">
                                 <a14:useLocalDpi xmlns:a14="http://schemas.microsoft.com/office/drawing/2010/main" val="0"/>
@@ -9499,7 +10650,7 @@
                           </pic:cNvPicPr>
                         </pic:nvPicPr>
                         <pic:blipFill rotWithShape="1">
-                          <a:blip r:embed="rId57" cstate="print">
+                          <a:blip r:embed="rId60" cstate="print">
                             <a:extLst>
                               <a:ext uri="{28A0092B-C50C-407E-A947-70E740481C1C}">
                                 <a14:useLocalDpi xmlns:a14="http://schemas.microsoft.com/office/drawing/2010/main" val="0"/>
@@ -9551,8 +10702,23 @@
               <w:rPr>
                 <w:rFonts w:eastAsiaTheme="minorEastAsia"/>
               </w:rPr>
-              <w:t xml:space="preserve">18575 Double </w:t>
-            </w:r>
+              <w:t xml:space="preserve">18575 </w:t>
+            </w:r>
+            <w:proofErr w:type="spellStart"/>
+            <w:r>
+              <w:rPr>
+                <w:rFonts w:eastAsiaTheme="minorEastAsia"/>
+              </w:rPr>
+              <w:t>Double</w:t>
+            </w:r>
+            <w:proofErr w:type="spellEnd"/>
+            <w:r>
+              <w:rPr>
+                <w:rFonts w:eastAsiaTheme="minorEastAsia"/>
+              </w:rPr>
+              <w:t xml:space="preserve"> </w:t>
+            </w:r>
+            <w:proofErr w:type="spellStart"/>
             <w:r>
               <w:rPr>
                 <w:rFonts w:eastAsiaTheme="minorEastAsia"/>
@@ -9563,8 +10729,16 @@
               <w:rPr>
                 <w:rFonts w:eastAsiaTheme="minorEastAsia"/>
               </w:rPr>
-              <w:t xml:space="preserve">onical </w:t>
-            </w:r>
+              <w:t>onical</w:t>
+            </w:r>
+            <w:proofErr w:type="spellEnd"/>
+            <w:r>
+              <w:rPr>
+                <w:rFonts w:eastAsiaTheme="minorEastAsia"/>
+              </w:rPr>
+              <w:t xml:space="preserve"> </w:t>
+            </w:r>
+            <w:proofErr w:type="spellStart"/>
             <w:r>
               <w:rPr>
                 <w:rFonts w:eastAsiaTheme="minorEastAsia"/>
@@ -9575,7 +10749,14 @@
               <w:rPr>
                 <w:rFonts w:eastAsiaTheme="minorEastAsia"/>
               </w:rPr>
-              <w:t>heel Z20 1M</w:t>
+              <w:t>heel</w:t>
+            </w:r>
+            <w:proofErr w:type="spellEnd"/>
+            <w:r>
+              <w:rPr>
+                <w:rFonts w:eastAsiaTheme="minorEastAsia"/>
+              </w:rPr>
+              <w:t xml:space="preserve"> Z20 1M</w:t>
             </w:r>
           </w:p>
         </w:tc>
@@ -9614,7 +10795,7 @@
                           </pic:cNvPicPr>
                         </pic:nvPicPr>
                         <pic:blipFill rotWithShape="1">
-                          <a:blip r:embed="rId58" cstate="print">
+                          <a:blip r:embed="rId61" cstate="print">
                             <a:extLst>
                               <a:ext uri="{28A0092B-C50C-407E-A947-70E740481C1C}">
                                 <a14:useLocalDpi xmlns:a14="http://schemas.microsoft.com/office/drawing/2010/main" val="0"/>
@@ -9711,7 +10892,7 @@
                           </pic:cNvPicPr>
                         </pic:nvPicPr>
                         <pic:blipFill rotWithShape="1">
-                          <a:blip r:embed="rId59" cstate="print">
+                          <a:blip r:embed="rId62" cstate="print">
                             <a:extLst>
                               <a:ext uri="{28A0092B-C50C-407E-A947-70E740481C1C}">
                                 <a14:useLocalDpi xmlns:a14="http://schemas.microsoft.com/office/drawing/2010/main" val="0"/>
@@ -9763,8 +10944,23 @@
               <w:rPr>
                 <w:rFonts w:eastAsiaTheme="minorEastAsia"/>
               </w:rPr>
-              <w:t xml:space="preserve">32140 Technic </w:t>
-            </w:r>
+              <w:t xml:space="preserve">32140 </w:t>
+            </w:r>
+            <w:proofErr w:type="spellStart"/>
+            <w:r>
+              <w:rPr>
+                <w:rFonts w:eastAsiaTheme="minorEastAsia"/>
+              </w:rPr>
+              <w:t>Technic</w:t>
+            </w:r>
+            <w:proofErr w:type="spellEnd"/>
+            <w:r>
+              <w:rPr>
+                <w:rFonts w:eastAsiaTheme="minorEastAsia"/>
+              </w:rPr>
+              <w:t xml:space="preserve"> </w:t>
+            </w:r>
+            <w:proofErr w:type="spellStart"/>
             <w:r>
               <w:rPr>
                 <w:rFonts w:eastAsiaTheme="minorEastAsia"/>
@@ -9783,12 +10979,14 @@
               </w:rPr>
               <w:t>led</w:t>
             </w:r>
+            <w:proofErr w:type="spellEnd"/>
             <w:r>
               <w:rPr>
                 <w:rFonts w:eastAsiaTheme="minorEastAsia"/>
               </w:rPr>
               <w:t xml:space="preserve"> </w:t>
             </w:r>
+            <w:proofErr w:type="spellStart"/>
             <w:r>
               <w:rPr>
                 <w:rFonts w:eastAsiaTheme="minorEastAsia"/>
@@ -9799,7 +10997,14 @@
               <w:rPr>
                 <w:rFonts w:eastAsiaTheme="minorEastAsia"/>
               </w:rPr>
-              <w:t>eam 4x2 90</w:t>
+              <w:t>eam</w:t>
+            </w:r>
+            <w:proofErr w:type="spellEnd"/>
+            <w:r>
+              <w:rPr>
+                <w:rFonts w:eastAsiaTheme="minorEastAsia"/>
+              </w:rPr>
+              <w:t xml:space="preserve"> 4x2 90</w:t>
             </w:r>
             <w:r>
               <w:rPr>
@@ -9844,7 +11049,7 @@
                           </pic:cNvPicPr>
                         </pic:nvPicPr>
                         <pic:blipFill rotWithShape="1">
-                          <a:blip r:embed="rId60" cstate="print">
+                          <a:blip r:embed="rId63" cstate="print">
                             <a:extLst>
                               <a:ext uri="{28A0092B-C50C-407E-A947-70E740481C1C}">
                                 <a14:useLocalDpi xmlns:a14="http://schemas.microsoft.com/office/drawing/2010/main" val="0"/>
@@ -9942,7 +11147,7 @@
                           </pic:cNvPicPr>
                         </pic:nvPicPr>
                         <pic:blipFill rotWithShape="1">
-                          <a:blip r:embed="rId61" cstate="print">
+                          <a:blip r:embed="rId64" cstate="print">
                             <a:extLst>
                               <a:ext uri="{28A0092B-C50C-407E-A947-70E740481C1C}">
                                 <a14:useLocalDpi xmlns:a14="http://schemas.microsoft.com/office/drawing/2010/main" val="0"/>
@@ -9996,6 +11201,7 @@
               </w:rPr>
               <w:t xml:space="preserve">41678 Cross </w:t>
             </w:r>
+            <w:proofErr w:type="spellStart"/>
             <w:r>
               <w:rPr>
                 <w:rFonts w:eastAsiaTheme="minorEastAsia"/>
@@ -10006,8 +11212,16 @@
               <w:rPr>
                 <w:rFonts w:eastAsiaTheme="minorEastAsia"/>
               </w:rPr>
-              <w:t xml:space="preserve">lock </w:t>
-            </w:r>
+              <w:t>lock</w:t>
+            </w:r>
+            <w:proofErr w:type="spellEnd"/>
+            <w:r>
+              <w:rPr>
+                <w:rFonts w:eastAsiaTheme="minorEastAsia"/>
+              </w:rPr>
+              <w:t xml:space="preserve"> </w:t>
+            </w:r>
+            <w:proofErr w:type="spellStart"/>
             <w:r>
               <w:rPr>
                 <w:rFonts w:eastAsiaTheme="minorEastAsia"/>
@@ -10018,7 +11232,14 @@
               <w:rPr>
                 <w:rFonts w:eastAsiaTheme="minorEastAsia"/>
               </w:rPr>
-              <w:t>ork 2x2</w:t>
+              <w:t>ork</w:t>
+            </w:r>
+            <w:proofErr w:type="spellEnd"/>
+            <w:r>
+              <w:rPr>
+                <w:rFonts w:eastAsiaTheme="minorEastAsia"/>
+              </w:rPr>
+              <w:t xml:space="preserve"> 2x2</w:t>
             </w:r>
           </w:p>
         </w:tc>
@@ -10057,7 +11278,7 @@
                           </pic:cNvPicPr>
                         </pic:nvPicPr>
                         <pic:blipFill rotWithShape="1">
-                          <a:blip r:embed="rId62" cstate="print">
+                          <a:blip r:embed="rId65" cstate="print">
                             <a:extLst>
                               <a:ext uri="{28A0092B-C50C-407E-A947-70E740481C1C}">
                                 <a14:useLocalDpi xmlns:a14="http://schemas.microsoft.com/office/drawing/2010/main" val="0"/>
@@ -10154,7 +11375,7 @@
                           </pic:cNvPicPr>
                         </pic:nvPicPr>
                         <pic:blipFill rotWithShape="1">
-                          <a:blip r:embed="rId63" cstate="print">
+                          <a:blip r:embed="rId66" cstate="print">
                             <a:extLst>
                               <a:ext uri="{28A0092B-C50C-407E-A947-70E740481C1C}">
                                 <a14:useLocalDpi xmlns:a14="http://schemas.microsoft.com/office/drawing/2010/main" val="0"/>
@@ -10208,6 +11429,7 @@
               </w:rPr>
               <w:t xml:space="preserve">99301 </w:t>
             </w:r>
+            <w:proofErr w:type="spellStart"/>
             <w:r>
               <w:rPr>
                 <w:rFonts w:eastAsiaTheme="minorEastAsia"/>
@@ -10218,7 +11440,28 @@
               <w:rPr>
                 <w:rFonts w:eastAsiaTheme="minorEastAsia"/>
               </w:rPr>
-              <w:t>oof tile inside 3x3</w:t>
+              <w:t>oof</w:t>
+            </w:r>
+            <w:proofErr w:type="spellEnd"/>
+            <w:r>
+              <w:rPr>
+                <w:rFonts w:eastAsiaTheme="minorEastAsia"/>
+              </w:rPr>
+              <w:t xml:space="preserve"> tile </w:t>
+            </w:r>
+            <w:proofErr w:type="spellStart"/>
+            <w:r>
+              <w:rPr>
+                <w:rFonts w:eastAsiaTheme="minorEastAsia"/>
+              </w:rPr>
+              <w:t>inside</w:t>
+            </w:r>
+            <w:proofErr w:type="spellEnd"/>
+            <w:r>
+              <w:rPr>
+                <w:rFonts w:eastAsiaTheme="minorEastAsia"/>
+              </w:rPr>
+              <w:t xml:space="preserve"> 3x3</w:t>
             </w:r>
             <w:r>
               <w:rPr>
@@ -10263,7 +11506,7 @@
                           </pic:cNvPicPr>
                         </pic:nvPicPr>
                         <pic:blipFill rotWithShape="1">
-                          <a:blip r:embed="rId64" cstate="print">
+                          <a:blip r:embed="rId67" cstate="print">
                             <a:extLst>
                               <a:ext uri="{28A0092B-C50C-407E-A947-70E740481C1C}">
                                 <a14:useLocalDpi xmlns:a14="http://schemas.microsoft.com/office/drawing/2010/main" val="0"/>
@@ -10322,6 +11565,7 @@
               </w:rPr>
               <w:t xml:space="preserve">3037 </w:t>
             </w:r>
+            <w:proofErr w:type="spellStart"/>
             <w:r>
               <w:rPr>
                 <w:rFonts w:eastAsiaTheme="minorEastAsia"/>
@@ -10332,7 +11576,14 @@
               <w:rPr>
                 <w:rFonts w:eastAsiaTheme="minorEastAsia"/>
               </w:rPr>
-              <w:t>oof tile 2x4</w:t>
+              <w:t>oof</w:t>
+            </w:r>
+            <w:proofErr w:type="spellEnd"/>
+            <w:r>
+              <w:rPr>
+                <w:rFonts w:eastAsiaTheme="minorEastAsia"/>
+              </w:rPr>
+              <w:t xml:space="preserve"> tile 2x4</w:t>
             </w:r>
           </w:p>
         </w:tc>
@@ -10372,7 +11623,7 @@
                           </pic:cNvPicPr>
                         </pic:nvPicPr>
                         <pic:blipFill rotWithShape="1">
-                          <a:blip r:embed="rId65" cstate="print">
+                          <a:blip r:embed="rId68" cstate="print">
                             <a:extLst>
                               <a:ext uri="{28A0092B-C50C-407E-A947-70E740481C1C}">
                                 <a14:useLocalDpi xmlns:a14="http://schemas.microsoft.com/office/drawing/2010/main" val="0"/>
@@ -10453,7 +11704,7 @@
     </w:p>
     <w:p/>
     <w:sectPr>
-      <w:footerReference w:type="default" r:id="rId66"/>
+      <w:footerReference w:type="default" r:id="rId69"/>
       <w:pgSz w:w="11906" w:h="16838"/>
       <w:pgMar w:top="1440" w:right="1440" w:bottom="1440" w:left="1440" w:header="708" w:footer="708" w:gutter="0"/>
       <w:pgNumType w:start="1"/>

</xml_diff>

<commit_message>
added more text to main chapters, added legal disclaimer under acknowledgement
</commit_message>
<xml_diff>
--- a/docs/DR_AT.docx
+++ b/docs/DR_AT.docx
@@ -408,7 +408,7 @@
           <w:r>
             <w:fldChar w:fldCharType="separate"/>
           </w:r>
-          <w:hyperlink w:anchor="_Toc76978903" w:history="1">
+          <w:hyperlink w:anchor="_Toc77003503" w:history="1">
             <w:r>
               <w:rPr>
                 <w:rStyle w:val="Hyperlink"/>
@@ -451,7 +451,7 @@
                 <w:noProof/>
                 <w:webHidden/>
               </w:rPr>
-              <w:instrText xml:space="preserve"> PAGEREF _Toc76978903 \h </w:instrText>
+              <w:instrText xml:space="preserve"> PAGEREF _Toc77003503 \h </w:instrText>
             </w:r>
             <w:r>
               <w:rPr>
@@ -496,7 +496,7 @@
               <w:lang w:eastAsia="hr-HR"/>
             </w:rPr>
           </w:pPr>
-          <w:hyperlink w:anchor="_Toc76978904" w:history="1">
+          <w:hyperlink w:anchor="_Toc77003504" w:history="1">
             <w:r>
               <w:rPr>
                 <w:rStyle w:val="Hyperlink"/>
@@ -539,7 +539,7 @@
                 <w:noProof/>
                 <w:webHidden/>
               </w:rPr>
-              <w:instrText xml:space="preserve"> PAGEREF _Toc76978904 \h </w:instrText>
+              <w:instrText xml:space="preserve"> PAGEREF _Toc77003504 \h </w:instrText>
             </w:r>
             <w:r>
               <w:rPr>
@@ -584,7 +584,7 @@
               <w:lang w:eastAsia="hr-HR"/>
             </w:rPr>
           </w:pPr>
-          <w:hyperlink w:anchor="_Toc76978905" w:history="1">
+          <w:hyperlink w:anchor="_Toc77003505" w:history="1">
             <w:r>
               <w:rPr>
                 <w:rStyle w:val="Hyperlink"/>
@@ -627,7 +627,7 @@
                 <w:noProof/>
                 <w:webHidden/>
               </w:rPr>
-              <w:instrText xml:space="preserve"> PAGEREF _Toc76978905 \h </w:instrText>
+              <w:instrText xml:space="preserve"> PAGEREF _Toc77003505 \h </w:instrText>
             </w:r>
             <w:r>
               <w:rPr>
@@ -672,7 +672,7 @@
               <w:lang w:eastAsia="hr-HR"/>
             </w:rPr>
           </w:pPr>
-          <w:hyperlink w:anchor="_Toc76978906" w:history="1">
+          <w:hyperlink w:anchor="_Toc77003506" w:history="1">
             <w:r>
               <w:rPr>
                 <w:rStyle w:val="Hyperlink"/>
@@ -715,7 +715,7 @@
                 <w:noProof/>
                 <w:webHidden/>
               </w:rPr>
-              <w:instrText xml:space="preserve"> PAGEREF _Toc76978906 \h </w:instrText>
+              <w:instrText xml:space="preserve"> PAGEREF _Toc77003506 \h </w:instrText>
             </w:r>
             <w:r>
               <w:rPr>
@@ -760,7 +760,7 @@
               <w:lang w:eastAsia="hr-HR"/>
             </w:rPr>
           </w:pPr>
-          <w:hyperlink w:anchor="_Toc76978907" w:history="1">
+          <w:hyperlink w:anchor="_Toc77003507" w:history="1">
             <w:r>
               <w:rPr>
                 <w:rStyle w:val="Hyperlink"/>
@@ -803,7 +803,7 @@
                 <w:noProof/>
                 <w:webHidden/>
               </w:rPr>
-              <w:instrText xml:space="preserve"> PAGEREF _Toc76978907 \h </w:instrText>
+              <w:instrText xml:space="preserve"> PAGEREF _Toc77003507 \h </w:instrText>
             </w:r>
             <w:r>
               <w:rPr>
@@ -848,7 +848,7 @@
               <w:lang w:eastAsia="hr-HR"/>
             </w:rPr>
           </w:pPr>
-          <w:hyperlink w:anchor="_Toc76978908" w:history="1">
+          <w:hyperlink w:anchor="_Toc77003508" w:history="1">
             <w:r>
               <w:rPr>
                 <w:rStyle w:val="Hyperlink"/>
@@ -891,7 +891,7 @@
                 <w:noProof/>
                 <w:webHidden/>
               </w:rPr>
-              <w:instrText xml:space="preserve"> PAGEREF _Toc76978908 \h </w:instrText>
+              <w:instrText xml:space="preserve"> PAGEREF _Toc77003508 \h </w:instrText>
             </w:r>
             <w:r>
               <w:rPr>
@@ -936,7 +936,7 @@
               <w:lang w:eastAsia="hr-HR"/>
             </w:rPr>
           </w:pPr>
-          <w:hyperlink w:anchor="_Toc76978909" w:history="1">
+          <w:hyperlink w:anchor="_Toc77003509" w:history="1">
             <w:r>
               <w:rPr>
                 <w:rStyle w:val="Hyperlink"/>
@@ -979,7 +979,7 @@
                 <w:noProof/>
                 <w:webHidden/>
               </w:rPr>
-              <w:instrText xml:space="preserve"> PAGEREF _Toc76978909 \h </w:instrText>
+              <w:instrText xml:space="preserve"> PAGEREF _Toc77003509 \h </w:instrText>
             </w:r>
             <w:r>
               <w:rPr>
@@ -1024,7 +1024,7 @@
               <w:lang w:eastAsia="hr-HR"/>
             </w:rPr>
           </w:pPr>
-          <w:hyperlink w:anchor="_Toc76978910" w:history="1">
+          <w:hyperlink w:anchor="_Toc77003510" w:history="1">
             <w:r>
               <w:rPr>
                 <w:rStyle w:val="Hyperlink"/>
@@ -1067,7 +1067,7 @@
                 <w:noProof/>
                 <w:webHidden/>
               </w:rPr>
-              <w:instrText xml:space="preserve"> PAGEREF _Toc76978910 \h </w:instrText>
+              <w:instrText xml:space="preserve"> PAGEREF _Toc77003510 \h </w:instrText>
             </w:r>
             <w:r>
               <w:rPr>
@@ -1112,7 +1112,7 @@
               <w:lang w:eastAsia="hr-HR"/>
             </w:rPr>
           </w:pPr>
-          <w:hyperlink w:anchor="_Toc76978911" w:history="1">
+          <w:hyperlink w:anchor="_Toc77003511" w:history="1">
             <w:r>
               <w:rPr>
                 <w:rStyle w:val="Hyperlink"/>
@@ -1155,7 +1155,7 @@
                 <w:noProof/>
                 <w:webHidden/>
               </w:rPr>
-              <w:instrText xml:space="preserve"> PAGEREF _Toc76978911 \h </w:instrText>
+              <w:instrText xml:space="preserve"> PAGEREF _Toc77003511 \h </w:instrText>
             </w:r>
             <w:r>
               <w:rPr>
@@ -1200,7 +1200,7 @@
               <w:lang w:eastAsia="hr-HR"/>
             </w:rPr>
           </w:pPr>
-          <w:hyperlink w:anchor="_Toc76978912" w:history="1">
+          <w:hyperlink w:anchor="_Toc77003512" w:history="1">
             <w:r>
               <w:rPr>
                 <w:rStyle w:val="Hyperlink"/>
@@ -1243,7 +1243,7 @@
                 <w:noProof/>
                 <w:webHidden/>
               </w:rPr>
-              <w:instrText xml:space="preserve"> PAGEREF _Toc76978912 \h </w:instrText>
+              <w:instrText xml:space="preserve"> PAGEREF _Toc77003512 \h </w:instrText>
             </w:r>
             <w:r>
               <w:rPr>
@@ -1288,7 +1288,7 @@
               <w:lang w:eastAsia="hr-HR"/>
             </w:rPr>
           </w:pPr>
-          <w:hyperlink w:anchor="_Toc76978913" w:history="1">
+          <w:hyperlink w:anchor="_Toc77003513" w:history="1">
             <w:r>
               <w:rPr>
                 <w:rStyle w:val="Hyperlink"/>
@@ -1331,7 +1331,7 @@
                 <w:noProof/>
                 <w:webHidden/>
               </w:rPr>
-              <w:instrText xml:space="preserve"> PAGEREF _Toc76978913 \h </w:instrText>
+              <w:instrText xml:space="preserve"> PAGEREF _Toc77003513 \h </w:instrText>
             </w:r>
             <w:r>
               <w:rPr>
@@ -1376,7 +1376,7 @@
               <w:lang w:eastAsia="hr-HR"/>
             </w:rPr>
           </w:pPr>
-          <w:hyperlink w:anchor="_Toc76978914" w:history="1">
+          <w:hyperlink w:anchor="_Toc77003514" w:history="1">
             <w:r>
               <w:rPr>
                 <w:rStyle w:val="Hyperlink"/>
@@ -1419,7 +1419,7 @@
                 <w:noProof/>
                 <w:webHidden/>
               </w:rPr>
-              <w:instrText xml:space="preserve"> PAGEREF _Toc76978914 \h </w:instrText>
+              <w:instrText xml:space="preserve"> PAGEREF _Toc77003514 \h </w:instrText>
             </w:r>
             <w:r>
               <w:rPr>
@@ -1464,7 +1464,7 @@
               <w:lang w:eastAsia="hr-HR"/>
             </w:rPr>
           </w:pPr>
-          <w:hyperlink w:anchor="_Toc76978915" w:history="1">
+          <w:hyperlink w:anchor="_Toc77003515" w:history="1">
             <w:r>
               <w:rPr>
                 <w:rStyle w:val="Hyperlink"/>
@@ -1507,7 +1507,7 @@
                 <w:noProof/>
                 <w:webHidden/>
               </w:rPr>
-              <w:instrText xml:space="preserve"> PAGEREF _Toc76978915 \h </w:instrText>
+              <w:instrText xml:space="preserve"> PAGEREF _Toc77003515 \h </w:instrText>
             </w:r>
             <w:r>
               <w:rPr>
@@ -1527,7 +1527,7 @@
                 <w:noProof/>
                 <w:webHidden/>
               </w:rPr>
-              <w:t>17</w:t>
+              <w:t>18</w:t>
             </w:r>
             <w:r>
               <w:rPr>
@@ -1552,7 +1552,7 @@
               <w:lang w:eastAsia="hr-HR"/>
             </w:rPr>
           </w:pPr>
-          <w:hyperlink w:anchor="_Toc76978916" w:history="1">
+          <w:hyperlink w:anchor="_Toc77003516" w:history="1">
             <w:r>
               <w:rPr>
                 <w:rStyle w:val="Hyperlink"/>
@@ -1595,7 +1595,7 @@
                 <w:noProof/>
                 <w:webHidden/>
               </w:rPr>
-              <w:instrText xml:space="preserve"> PAGEREF _Toc76978916 \h </w:instrText>
+              <w:instrText xml:space="preserve"> PAGEREF _Toc77003516 \h </w:instrText>
             </w:r>
             <w:r>
               <w:rPr>
@@ -1615,7 +1615,7 @@
                 <w:noProof/>
                 <w:webHidden/>
               </w:rPr>
-              <w:t>17</w:t>
+              <w:t>18</w:t>
             </w:r>
             <w:r>
               <w:rPr>
@@ -1640,7 +1640,7 @@
               <w:lang w:eastAsia="hr-HR"/>
             </w:rPr>
           </w:pPr>
-          <w:hyperlink w:anchor="_Toc76978917" w:history="1">
+          <w:hyperlink w:anchor="_Toc77003517" w:history="1">
             <w:r>
               <w:rPr>
                 <w:rStyle w:val="Hyperlink"/>
@@ -1683,7 +1683,7 @@
                 <w:noProof/>
                 <w:webHidden/>
               </w:rPr>
-              <w:instrText xml:space="preserve"> PAGEREF _Toc76978917 \h </w:instrText>
+              <w:instrText xml:space="preserve"> PAGEREF _Toc77003517 \h </w:instrText>
             </w:r>
             <w:r>
               <w:rPr>
@@ -1703,7 +1703,7 @@
                 <w:noProof/>
                 <w:webHidden/>
               </w:rPr>
-              <w:t>18</w:t>
+              <w:t>22</w:t>
             </w:r>
             <w:r>
               <w:rPr>
@@ -1728,7 +1728,7 @@
               <w:lang w:eastAsia="hr-HR"/>
             </w:rPr>
           </w:pPr>
-          <w:hyperlink w:anchor="_Toc76978918" w:history="1">
+          <w:hyperlink w:anchor="_Toc77003518" w:history="1">
             <w:r>
               <w:rPr>
                 <w:rStyle w:val="Hyperlink"/>
@@ -1750,7 +1750,7 @@
                 <w:rStyle w:val="Hyperlink"/>
                 <w:noProof/>
               </w:rPr>
-              <w:t>[[PYTHON KOD]]</w:t>
+              <w:t>[[PYTHON KOD, potrebno?, tu sam kontao transfer learning obraditi]]</w:t>
             </w:r>
             <w:r>
               <w:rPr>
@@ -1771,7 +1771,7 @@
                 <w:noProof/>
                 <w:webHidden/>
               </w:rPr>
-              <w:instrText xml:space="preserve"> PAGEREF _Toc76978918 \h </w:instrText>
+              <w:instrText xml:space="preserve"> PAGEREF _Toc77003518 \h </w:instrText>
             </w:r>
             <w:r>
               <w:rPr>
@@ -1791,7 +1791,7 @@
                 <w:noProof/>
                 <w:webHidden/>
               </w:rPr>
-              <w:t>18</w:t>
+              <w:t>22</w:t>
             </w:r>
             <w:r>
               <w:rPr>
@@ -1816,7 +1816,7 @@
               <w:lang w:eastAsia="hr-HR"/>
             </w:rPr>
           </w:pPr>
-          <w:hyperlink w:anchor="_Toc76978919" w:history="1">
+          <w:hyperlink w:anchor="_Toc77003519" w:history="1">
             <w:r>
               <w:rPr>
                 <w:rStyle w:val="Hyperlink"/>
@@ -1859,7 +1859,7 @@
                 <w:noProof/>
                 <w:webHidden/>
               </w:rPr>
-              <w:instrText xml:space="preserve"> PAGEREF _Toc76978919 \h </w:instrText>
+              <w:instrText xml:space="preserve"> PAGEREF _Toc77003519 \h </w:instrText>
             </w:r>
             <w:r>
               <w:rPr>
@@ -1879,7 +1879,7 @@
                 <w:noProof/>
                 <w:webHidden/>
               </w:rPr>
-              <w:t>18</w:t>
+              <w:t>22</w:t>
             </w:r>
             <w:r>
               <w:rPr>
@@ -1903,7 +1903,7 @@
               <w:lang w:eastAsia="hr-HR"/>
             </w:rPr>
           </w:pPr>
-          <w:hyperlink w:anchor="_Toc76978920" w:history="1">
+          <w:hyperlink w:anchor="_Toc77003520" w:history="1">
             <w:r>
               <w:rPr>
                 <w:rStyle w:val="Hyperlink"/>
@@ -1930,7 +1930,7 @@
                 <w:noProof/>
                 <w:webHidden/>
               </w:rPr>
-              <w:instrText xml:space="preserve"> PAGEREF _Toc76978920 \h </w:instrText>
+              <w:instrText xml:space="preserve"> PAGEREF _Toc77003520 \h </w:instrText>
             </w:r>
             <w:r>
               <w:rPr>
@@ -1950,7 +1950,7 @@
                 <w:noProof/>
                 <w:webHidden/>
               </w:rPr>
-              <w:t>18</w:t>
+              <w:t>22</w:t>
             </w:r>
             <w:r>
               <w:rPr>
@@ -1974,7 +1974,7 @@
               <w:lang w:eastAsia="hr-HR"/>
             </w:rPr>
           </w:pPr>
-          <w:hyperlink w:anchor="_Toc76978921" w:history="1">
+          <w:hyperlink w:anchor="_Toc77003521" w:history="1">
             <w:r>
               <w:rPr>
                 <w:rStyle w:val="Hyperlink"/>
@@ -2001,7 +2001,7 @@
                 <w:noProof/>
                 <w:webHidden/>
               </w:rPr>
-              <w:instrText xml:space="preserve"> PAGEREF _Toc76978921 \h </w:instrText>
+              <w:instrText xml:space="preserve"> PAGEREF _Toc77003521 \h </w:instrText>
             </w:r>
             <w:r>
               <w:rPr>
@@ -2021,7 +2021,7 @@
                 <w:noProof/>
                 <w:webHidden/>
               </w:rPr>
-              <w:t>18</w:t>
+              <w:t>22</w:t>
             </w:r>
             <w:r>
               <w:rPr>
@@ -2045,7 +2045,7 @@
               <w:lang w:eastAsia="hr-HR"/>
             </w:rPr>
           </w:pPr>
-          <w:hyperlink w:anchor="_Toc76978922" w:history="1">
+          <w:hyperlink w:anchor="_Toc77003522" w:history="1">
             <w:r>
               <w:rPr>
                 <w:rStyle w:val="Hyperlink"/>
@@ -2072,7 +2072,7 @@
                 <w:noProof/>
                 <w:webHidden/>
               </w:rPr>
-              <w:instrText xml:space="preserve"> PAGEREF _Toc76978922 \h </w:instrText>
+              <w:instrText xml:space="preserve"> PAGEREF _Toc77003522 \h </w:instrText>
             </w:r>
             <w:r>
               <w:rPr>
@@ -2092,7 +2092,7 @@
                 <w:noProof/>
                 <w:webHidden/>
               </w:rPr>
-              <w:t>18</w:t>
+              <w:t>22</w:t>
             </w:r>
             <w:r>
               <w:rPr>
@@ -2116,13 +2116,13 @@
               <w:lang w:eastAsia="hr-HR"/>
             </w:rPr>
           </w:pPr>
-          <w:hyperlink w:anchor="_Toc76978923" w:history="1">
+          <w:hyperlink w:anchor="_Toc77003523" w:history="1">
             <w:r>
               <w:rPr>
                 <w:rStyle w:val="Hyperlink"/>
                 <w:noProof/>
               </w:rPr>
-              <w:t>ŽIVOTOPIS</w:t>
+              <w:t>PRILOG A: Popis korištenih modela i njihovi prikazi</w:t>
             </w:r>
             <w:r>
               <w:rPr>
@@ -2143,7 +2143,7 @@
                 <w:noProof/>
                 <w:webHidden/>
               </w:rPr>
-              <w:instrText xml:space="preserve"> PAGEREF _Toc76978923 \h </w:instrText>
+              <w:instrText xml:space="preserve"> PAGEREF _Toc77003523 \h </w:instrText>
             </w:r>
             <w:r>
               <w:rPr>
@@ -2163,78 +2163,7 @@
                 <w:noProof/>
                 <w:webHidden/>
               </w:rPr>
-              <w:t>18</w:t>
-            </w:r>
-            <w:r>
-              <w:rPr>
-                <w:noProof/>
-                <w:webHidden/>
-              </w:rPr>
-              <w:fldChar w:fldCharType="end"/>
-            </w:r>
-          </w:hyperlink>
-        </w:p>
-        <w:p>
-          <w:pPr>
-            <w:pStyle w:val="TOC1"/>
-            <w:tabs>
-              <w:tab w:val="right" w:leader="dot" w:pos="9016"/>
-            </w:tabs>
-            <w:rPr>
-              <w:rFonts w:asciiTheme="minorHAnsi" w:eastAsiaTheme="minorEastAsia" w:hAnsiTheme="minorHAnsi"/>
-              <w:noProof/>
-              <w:sz w:val="22"/>
-              <w:lang w:eastAsia="hr-HR"/>
-            </w:rPr>
-          </w:pPr>
-          <w:hyperlink w:anchor="_Toc76978924" w:history="1">
-            <w:r>
-              <w:rPr>
-                <w:rStyle w:val="Hyperlink"/>
-                <w:noProof/>
-              </w:rPr>
-              <w:t>PRILOG A: Popis korištenih modela i njihovi prikazi</w:t>
-            </w:r>
-            <w:r>
-              <w:rPr>
-                <w:noProof/>
-                <w:webHidden/>
-              </w:rPr>
-              <w:tab/>
-            </w:r>
-            <w:r>
-              <w:rPr>
-                <w:noProof/>
-                <w:webHidden/>
-              </w:rPr>
-              <w:fldChar w:fldCharType="begin"/>
-            </w:r>
-            <w:r>
-              <w:rPr>
-                <w:noProof/>
-                <w:webHidden/>
-              </w:rPr>
-              <w:instrText xml:space="preserve"> PAGEREF _Toc76978924 \h </w:instrText>
-            </w:r>
-            <w:r>
-              <w:rPr>
-                <w:noProof/>
-                <w:webHidden/>
-              </w:rPr>
-            </w:r>
-            <w:r>
-              <w:rPr>
-                <w:noProof/>
-                <w:webHidden/>
-              </w:rPr>
-              <w:fldChar w:fldCharType="separate"/>
-            </w:r>
-            <w:r>
-              <w:rPr>
-                <w:noProof/>
-                <w:webHidden/>
-              </w:rPr>
-              <w:t>19</w:t>
+              <w:t>23</w:t>
             </w:r>
             <w:r>
               <w:rPr>
@@ -2310,7 +2239,7 @@
         </w:numPr>
         <w:ind w:left="426" w:hanging="426"/>
       </w:pPr>
-      <w:bookmarkStart w:id="0" w:name="_Toc76978903"/>
+      <w:bookmarkStart w:id="0" w:name="_Toc77003503"/>
       <w:r>
         <w:lastRenderedPageBreak/>
         <w:t>UVOD</w:t>
@@ -2322,7 +2251,16 @@
         <w:t xml:space="preserve">Cilj ovog završnog rada je istražiti </w:t>
       </w:r>
       <w:r>
-        <w:t xml:space="preserve">problem klasifikacije LEGO kocaka. </w:t>
+        <w:t>izradu umjetne neuronske mreže za prepoznavanje i klasificiranje</w:t>
+      </w:r>
+      <w:r>
+        <w:t xml:space="preserve"> LEGO kocaka</w:t>
+      </w:r>
+      <w:r>
+        <w:t>, te istraživanje svih mogućih problema na koje se može naići</w:t>
+      </w:r>
+      <w:r>
+        <w:t xml:space="preserve">. </w:t>
       </w:r>
       <w:r>
         <w:t xml:space="preserve">U </w:t>
@@ -2405,7 +2343,7 @@
           <w:numId w:val="4"/>
         </w:numPr>
       </w:pPr>
-      <w:bookmarkStart w:id="1" w:name="_Toc76978904"/>
+      <w:bookmarkStart w:id="1" w:name="_Toc77003504"/>
       <w:r>
         <w:t>Zadatak završnog rada</w:t>
       </w:r>
@@ -2430,7 +2368,7 @@
         </w:numPr>
         <w:ind w:left="426" w:hanging="426"/>
       </w:pPr>
-      <w:bookmarkStart w:id="2" w:name="_Toc76978905"/>
+      <w:bookmarkStart w:id="2" w:name="_Toc77003505"/>
       <w:r>
         <w:lastRenderedPageBreak/>
         <w:t>STROJNO UČENJE</w:t>
@@ -2480,7 +2418,7 @@
           <w:numId w:val="4"/>
         </w:numPr>
       </w:pPr>
-      <w:bookmarkStart w:id="3" w:name="_Toc76978906"/>
+      <w:bookmarkStart w:id="3" w:name="_Toc77003506"/>
       <w:r>
         <w:t>Nadzirano učenje</w:t>
       </w:r>
@@ -2656,7 +2594,7 @@
           <w:numId w:val="4"/>
         </w:numPr>
       </w:pPr>
-      <w:bookmarkStart w:id="4" w:name="_Toc76978907"/>
+      <w:bookmarkStart w:id="4" w:name="_Toc77003507"/>
       <w:r>
         <w:t>Nenadzirano učenje</w:t>
       </w:r>
@@ -2811,7 +2749,7 @@
           <w:numId w:val="4"/>
         </w:numPr>
       </w:pPr>
-      <w:bookmarkStart w:id="5" w:name="_Toc76978908"/>
+      <w:bookmarkStart w:id="5" w:name="_Toc77003508"/>
       <w:r>
         <w:lastRenderedPageBreak/>
         <w:t xml:space="preserve">Nadzirano učenje – </w:t>
@@ -2917,7 +2855,7 @@
           <w:numId w:val="4"/>
         </w:numPr>
       </w:pPr>
-      <w:bookmarkStart w:id="6" w:name="_Toc76978909"/>
+      <w:bookmarkStart w:id="6" w:name="_Toc77003509"/>
       <w:r>
         <w:t>Neuronske mreže</w:t>
       </w:r>
@@ -3536,7 +3474,7 @@
           <w:numId w:val="4"/>
         </w:numPr>
       </w:pPr>
-      <w:bookmarkStart w:id="7" w:name="_Toc76978910"/>
+      <w:bookmarkStart w:id="7" w:name="_Toc77003510"/>
       <w:r>
         <w:t>Aktivacijske funkcije</w:t>
       </w:r>
@@ -5412,7 +5350,7 @@
           <w:numId w:val="4"/>
         </w:numPr>
       </w:pPr>
-      <w:bookmarkStart w:id="8" w:name="_Toc76978911"/>
+      <w:bookmarkStart w:id="8" w:name="_Toc77003511"/>
       <w:r>
         <w:t>Treniranje neuronskih mreža</w:t>
       </w:r>
@@ -5804,7 +5742,7 @@
           <w:numId w:val="4"/>
         </w:numPr>
       </w:pPr>
-      <w:bookmarkStart w:id="9" w:name="_Toc76978912"/>
+      <w:bookmarkStart w:id="9" w:name="_Toc77003512"/>
       <w:r>
         <w:t>Proširenje skupa podataka</w:t>
       </w:r>
@@ -6508,7 +6446,7 @@
         </w:numPr>
       </w:pPr>
       <w:bookmarkStart w:id="10" w:name="_Skupovi_podataka_i"/>
-      <w:bookmarkStart w:id="11" w:name="_Toc76978913"/>
+      <w:bookmarkStart w:id="11" w:name="_Toc77003513"/>
       <w:bookmarkEnd w:id="10"/>
       <w:r>
         <w:lastRenderedPageBreak/>
@@ -7088,7 +7026,7 @@
           <w:numId w:val="4"/>
         </w:numPr>
       </w:pPr>
-      <w:bookmarkStart w:id="12" w:name="_Toc76978914"/>
+      <w:bookmarkStart w:id="12" w:name="_Toc77003514"/>
       <w:r>
         <w:t xml:space="preserve">Python, </w:t>
       </w:r>
@@ -7663,7 +7601,7 @@
           <w:numId w:val="4"/>
         </w:numPr>
       </w:pPr>
-      <w:bookmarkStart w:id="13" w:name="_Toc76978915"/>
+      <w:bookmarkStart w:id="13" w:name="_Toc77003515"/>
       <w:r>
         <w:lastRenderedPageBreak/>
         <w:t>REZULTATI MODELA, USPOREDBE</w:t>
@@ -7910,7 +7848,7 @@
           <w:numId w:val="4"/>
         </w:numPr>
       </w:pPr>
-      <w:bookmarkStart w:id="14" w:name="_Toc76978916"/>
+      <w:bookmarkStart w:id="14" w:name="_Toc77003516"/>
       <w:r>
         <w:t>[[SOTA – sintetički podatci]]</w:t>
       </w:r>
@@ -8308,7 +8246,13 @@
         <w:t>modelima, uzmimo za primjer model 3001 2x4 kocku i model 3020 2x4 ploču</w:t>
       </w:r>
       <w:r>
-        <w:t xml:space="preserve"> (slike se nalaze u prilogu A). Ako se trenira mreža sa slikama modela od skroz gore ili dolje, model će naučiti da su to značajke ta dva modela, ali kad dođe u pitanje </w:t>
+        <w:t xml:space="preserve"> (slike se nalaze u prilogu A</w:t>
+      </w:r>
+      <w:r>
+        <w:t>, konkretan primjer na slici 3.1.1.</w:t>
+      </w:r>
+      <w:r>
+        <w:t xml:space="preserve">). Ako se trenira mreža sa slikama modela od skroz gore ili dolje, model će naučiti da su to značajke ta dva modela, ali kad dođe u pitanje </w:t>
       </w:r>
       <w:r>
         <w:t>predviđanje modela</w:t>
@@ -8366,6 +8310,313 @@
       </w:r>
     </w:p>
     <w:p>
+      <w:pPr>
+        <w:tabs>
+          <w:tab w:val="center" w:pos="2835"/>
+          <w:tab w:val="center" w:pos="5670"/>
+        </w:tabs>
+        <w:jc w:val="left"/>
+      </w:pPr>
+      <w:r>
+        <w:tab/>
+      </w:r>
+      <w:r>
+        <w:rPr>
+          <w:noProof/>
+        </w:rPr>
+        <w:drawing>
+          <wp:inline distT="0" distB="0" distL="0" distR="0" wp14:anchorId="69832C52" wp14:editId="798840BA">
+            <wp:extent cx="1080000" cy="1080000"/>
+            <wp:effectExtent l="0" t="0" r="0" b="0"/>
+            <wp:docPr id="21" name="Picture 21"/>
+            <wp:cNvGraphicFramePr>
+              <a:graphicFrameLocks xmlns:a="http://schemas.openxmlformats.org/drawingml/2006/main" noChangeAspect="1"/>
+            </wp:cNvGraphicFramePr>
+            <a:graphic xmlns:a="http://schemas.openxmlformats.org/drawingml/2006/main">
+              <a:graphicData uri="http://schemas.openxmlformats.org/drawingml/2006/picture">
+                <pic:pic xmlns:pic="http://schemas.openxmlformats.org/drawingml/2006/picture">
+                  <pic:nvPicPr>
+                    <pic:cNvPr id="0" name="Picture 1"/>
+                    <pic:cNvPicPr>
+                      <a:picLocks noChangeAspect="1" noChangeArrowheads="1"/>
+                    </pic:cNvPicPr>
+                  </pic:nvPicPr>
+                  <pic:blipFill>
+                    <a:blip r:embed="rId40">
+                      <a:extLst>
+                        <a:ext uri="{28A0092B-C50C-407E-A947-70E740481C1C}">
+                          <a14:useLocalDpi xmlns:a14="http://schemas.microsoft.com/office/drawing/2010/main" val="0"/>
+                        </a:ext>
+                      </a:extLst>
+                    </a:blip>
+                    <a:srcRect/>
+                    <a:stretch>
+                      <a:fillRect/>
+                    </a:stretch>
+                  </pic:blipFill>
+                  <pic:spPr bwMode="auto">
+                    <a:xfrm>
+                      <a:off x="0" y="0"/>
+                      <a:ext cx="1080000" cy="1080000"/>
+                    </a:xfrm>
+                    <a:prstGeom prst="rect">
+                      <a:avLst/>
+                    </a:prstGeom>
+                    <a:noFill/>
+                    <a:ln>
+                      <a:noFill/>
+                    </a:ln>
+                  </pic:spPr>
+                </pic:pic>
+              </a:graphicData>
+            </a:graphic>
+          </wp:inline>
+        </w:drawing>
+      </w:r>
+      <w:r>
+        <w:tab/>
+      </w:r>
+      <w:r>
+        <w:rPr>
+          <w:noProof/>
+        </w:rPr>
+        <w:drawing>
+          <wp:inline distT="0" distB="0" distL="0" distR="0" wp14:anchorId="01305C58" wp14:editId="72C542DF">
+            <wp:extent cx="1080000" cy="1080000"/>
+            <wp:effectExtent l="0" t="0" r="0" b="0"/>
+            <wp:docPr id="42" name="Picture 42"/>
+            <wp:cNvGraphicFramePr>
+              <a:graphicFrameLocks xmlns:a="http://schemas.openxmlformats.org/drawingml/2006/main" noChangeAspect="1"/>
+            </wp:cNvGraphicFramePr>
+            <a:graphic xmlns:a="http://schemas.openxmlformats.org/drawingml/2006/main">
+              <a:graphicData uri="http://schemas.openxmlformats.org/drawingml/2006/picture">
+                <pic:pic xmlns:pic="http://schemas.openxmlformats.org/drawingml/2006/picture">
+                  <pic:nvPicPr>
+                    <pic:cNvPr id="0" name="Picture 2"/>
+                    <pic:cNvPicPr>
+                      <a:picLocks noChangeAspect="1" noChangeArrowheads="1"/>
+                    </pic:cNvPicPr>
+                  </pic:nvPicPr>
+                  <pic:blipFill>
+                    <a:blip r:embed="rId41">
+                      <a:extLst>
+                        <a:ext uri="{28A0092B-C50C-407E-A947-70E740481C1C}">
+                          <a14:useLocalDpi xmlns:a14="http://schemas.microsoft.com/office/drawing/2010/main" val="0"/>
+                        </a:ext>
+                      </a:extLst>
+                    </a:blip>
+                    <a:srcRect/>
+                    <a:stretch>
+                      <a:fillRect/>
+                    </a:stretch>
+                  </pic:blipFill>
+                  <pic:spPr bwMode="auto">
+                    <a:xfrm>
+                      <a:off x="0" y="0"/>
+                      <a:ext cx="1080000" cy="1080000"/>
+                    </a:xfrm>
+                    <a:prstGeom prst="rect">
+                      <a:avLst/>
+                    </a:prstGeom>
+                    <a:noFill/>
+                    <a:ln>
+                      <a:noFill/>
+                    </a:ln>
+                  </pic:spPr>
+                </pic:pic>
+              </a:graphicData>
+            </a:graphic>
+          </wp:inline>
+        </w:drawing>
+      </w:r>
+    </w:p>
+    <w:p>
+      <w:pPr>
+        <w:tabs>
+          <w:tab w:val="center" w:pos="2835"/>
+          <w:tab w:val="center" w:pos="5670"/>
+        </w:tabs>
+      </w:pPr>
+      <w:r>
+        <w:tab/>
+      </w:r>
+      <w:r>
+        <w:t>a)</w:t>
+      </w:r>
+      <w:r>
+        <w:tab/>
+      </w:r>
+      <w:r>
+        <w:t>b)</w:t>
+      </w:r>
+    </w:p>
+    <w:p>
+      <w:pPr>
+        <w:tabs>
+          <w:tab w:val="center" w:pos="2835"/>
+          <w:tab w:val="center" w:pos="5670"/>
+        </w:tabs>
+        <w:jc w:val="left"/>
+      </w:pPr>
+      <w:r>
+        <w:tab/>
+      </w:r>
+      <w:r>
+        <w:rPr>
+          <w:noProof/>
+        </w:rPr>
+        <w:drawing>
+          <wp:inline distT="0" distB="0" distL="0" distR="0" wp14:anchorId="2CE4E253" wp14:editId="74DD6A02">
+            <wp:extent cx="1080000" cy="1080000"/>
+            <wp:effectExtent l="0" t="0" r="0" b="0"/>
+            <wp:docPr id="43" name="Picture 43"/>
+            <wp:cNvGraphicFramePr>
+              <a:graphicFrameLocks xmlns:a="http://schemas.openxmlformats.org/drawingml/2006/main" noChangeAspect="1"/>
+            </wp:cNvGraphicFramePr>
+            <a:graphic xmlns:a="http://schemas.openxmlformats.org/drawingml/2006/main">
+              <a:graphicData uri="http://schemas.openxmlformats.org/drawingml/2006/picture">
+                <pic:pic xmlns:pic="http://schemas.openxmlformats.org/drawingml/2006/picture">
+                  <pic:nvPicPr>
+                    <pic:cNvPr id="0" name="Picture 3"/>
+                    <pic:cNvPicPr>
+                      <a:picLocks noChangeAspect="1" noChangeArrowheads="1"/>
+                    </pic:cNvPicPr>
+                  </pic:nvPicPr>
+                  <pic:blipFill>
+                    <a:blip r:embed="rId42">
+                      <a:extLst>
+                        <a:ext uri="{28A0092B-C50C-407E-A947-70E740481C1C}">
+                          <a14:useLocalDpi xmlns:a14="http://schemas.microsoft.com/office/drawing/2010/main" val="0"/>
+                        </a:ext>
+                      </a:extLst>
+                    </a:blip>
+                    <a:srcRect/>
+                    <a:stretch>
+                      <a:fillRect/>
+                    </a:stretch>
+                  </pic:blipFill>
+                  <pic:spPr bwMode="auto">
+                    <a:xfrm>
+                      <a:off x="0" y="0"/>
+                      <a:ext cx="1080000" cy="1080000"/>
+                    </a:xfrm>
+                    <a:prstGeom prst="rect">
+                      <a:avLst/>
+                    </a:prstGeom>
+                    <a:noFill/>
+                    <a:ln>
+                      <a:noFill/>
+                    </a:ln>
+                  </pic:spPr>
+                </pic:pic>
+              </a:graphicData>
+            </a:graphic>
+          </wp:inline>
+        </w:drawing>
+      </w:r>
+      <w:r>
+        <w:tab/>
+      </w:r>
+      <w:r>
+        <w:rPr>
+          <w:noProof/>
+        </w:rPr>
+        <w:drawing>
+          <wp:inline distT="0" distB="0" distL="0" distR="0" wp14:anchorId="568FA9A9" wp14:editId="2F88B778">
+            <wp:extent cx="1080000" cy="1080000"/>
+            <wp:effectExtent l="0" t="0" r="0" b="0"/>
+            <wp:docPr id="44" name="Picture 44"/>
+            <wp:cNvGraphicFramePr>
+              <a:graphicFrameLocks xmlns:a="http://schemas.openxmlformats.org/drawingml/2006/main" noChangeAspect="1"/>
+            </wp:cNvGraphicFramePr>
+            <a:graphic xmlns:a="http://schemas.openxmlformats.org/drawingml/2006/main">
+              <a:graphicData uri="http://schemas.openxmlformats.org/drawingml/2006/picture">
+                <pic:pic xmlns:pic="http://schemas.openxmlformats.org/drawingml/2006/picture">
+                  <pic:nvPicPr>
+                    <pic:cNvPr id="0" name="Picture 4"/>
+                    <pic:cNvPicPr>
+                      <a:picLocks noChangeAspect="1" noChangeArrowheads="1"/>
+                    </pic:cNvPicPr>
+                  </pic:nvPicPr>
+                  <pic:blipFill>
+                    <a:blip r:embed="rId43">
+                      <a:extLst>
+                        <a:ext uri="{28A0092B-C50C-407E-A947-70E740481C1C}">
+                          <a14:useLocalDpi xmlns:a14="http://schemas.microsoft.com/office/drawing/2010/main" val="0"/>
+                        </a:ext>
+                      </a:extLst>
+                    </a:blip>
+                    <a:srcRect/>
+                    <a:stretch>
+                      <a:fillRect/>
+                    </a:stretch>
+                  </pic:blipFill>
+                  <pic:spPr bwMode="auto">
+                    <a:xfrm>
+                      <a:off x="0" y="0"/>
+                      <a:ext cx="1080000" cy="1080000"/>
+                    </a:xfrm>
+                    <a:prstGeom prst="rect">
+                      <a:avLst/>
+                    </a:prstGeom>
+                    <a:noFill/>
+                    <a:ln>
+                      <a:noFill/>
+                    </a:ln>
+                  </pic:spPr>
+                </pic:pic>
+              </a:graphicData>
+            </a:graphic>
+          </wp:inline>
+        </w:drawing>
+      </w:r>
+    </w:p>
+    <w:p>
+      <w:pPr>
+        <w:tabs>
+          <w:tab w:val="center" w:pos="2835"/>
+          <w:tab w:val="center" w:pos="5670"/>
+        </w:tabs>
+        <w:jc w:val="left"/>
+      </w:pPr>
+      <w:r>
+        <w:tab/>
+      </w:r>
+      <w:r>
+        <w:t>c)</w:t>
+      </w:r>
+      <w:r>
+        <w:tab/>
+      </w:r>
+      <w:r>
+        <w:t>d)</w:t>
+      </w:r>
+    </w:p>
+    <w:p>
+      <w:pPr>
+        <w:jc w:val="center"/>
+      </w:pPr>
+      <w:r>
+        <w:rPr>
+          <w:b/>
+          <w:bCs/>
+        </w:rPr>
+        <w:t>Slika 3.1.1.</w:t>
+      </w:r>
+      <w:r>
+        <w:t xml:space="preserve"> Prikaz modela 3001 i 3020 za usporedbu poteškoće predviđanja klase modela</w:t>
+      </w:r>
+      <w:r>
+        <w:t>,</w:t>
+      </w:r>
+      <w:r>
+        <w:br/>
+      </w:r>
+      <w:r>
+        <w:t>a) i b) prikazuju pogled ptičjeg oka dok c) i d) prikazuju pogled sa strane gdje se vidi razlika</w:t>
+      </w:r>
+    </w:p>
+    <w:p>
       <w:r>
         <w:t>[[</w:t>
       </w:r>
@@ -8402,7 +8653,7 @@
       <w:r>
         <w:t xml:space="preserve"> problema je uvođenje „druge kamere“, tj. dodati još jedan unos u neuronsku mrežu[</w:t>
       </w:r>
-      <w:hyperlink r:id="rId40" w:history="1">
+      <w:hyperlink r:id="rId44" w:history="1">
         <w:r>
           <w:rPr>
             <w:rStyle w:val="Hyperlink"/>
@@ -8416,6 +8667,7 @@
     </w:p>
     <w:p>
       <w:r>
+        <w:lastRenderedPageBreak/>
         <w:t>Ako se uzme u obzir nesigurnost predviđanja mreže iz prošlog paragrafa,</w:t>
       </w:r>
       <w:r>
@@ -8447,7 +8699,7 @@
       <w:r>
         <w:t xml:space="preserve"> [</w:t>
       </w:r>
-      <w:hyperlink r:id="rId41" w:history="1">
+      <w:hyperlink r:id="rId45" w:history="1">
         <w:r>
           <w:rPr>
             <w:rStyle w:val="Hyperlink"/>
@@ -8483,7 +8735,7 @@
       <w:r>
         <w:t xml:space="preserve"> [</w:t>
       </w:r>
-      <w:hyperlink r:id="rId42" w:anchor="accuracy" w:history="1">
+      <w:hyperlink r:id="rId46" w:anchor="accuracy" w:history="1">
         <w:r>
           <w:rPr>
             <w:rStyle w:val="Hyperlink"/>
@@ -8510,7 +8762,19 @@
       </w:r>
       <w:proofErr w:type="spellEnd"/>
       <w:r>
-        <w:t xml:space="preserve">, vegetacija, itd.), na 60000 primjera podatkovnog skupa za treniranje ima točnost od oko 95%, više za češće modele kao kocke, manje za rjeđe modele kao što su </w:t>
+        <w:t>, vegetacija, itd.)</w:t>
+      </w:r>
+      <w:r>
+        <w:t>.</w:t>
+      </w:r>
+      <w:r>
+        <w:t xml:space="preserve"> </w:t>
+      </w:r>
+      <w:r>
+        <w:t>N</w:t>
+      </w:r>
+      <w:r>
+        <w:t xml:space="preserve">a 60000 primjera podatkovnog skupa za treniranje ima točnost od oko 95%, više za češće modele kao kocke, manje za rjeđe modele kao što su </w:t>
       </w:r>
       <w:r>
         <w:t xml:space="preserve">npr. </w:t>
@@ -8539,14 +8803,47 @@
       </w:r>
       <w:proofErr w:type="spellEnd"/>
       <w:r>
-        <w:t xml:space="preserve"> mreža ne mora točan model odrediti, makar mu se da slika kocke sa strane ili od gore, ono će samo razmišljati kojem skupu pripada.</w:t>
-      </w:r>
-    </w:p>
-    <w:p>
-      <w:r>
-        <w:t>Još jedan primjer je stroj kojeg je izradio Daniel West [</w:t>
-      </w:r>
-      <w:hyperlink r:id="rId43" w:history="1">
+        <w:t xml:space="preserve"> mreža ne mora točan model odrediti, makar mu se da slika kocke sa strane ili od gore, ono će samo razmišljati kojem skupu pripada</w:t>
+      </w:r>
+      <w:r>
+        <w:t xml:space="preserve"> i taj </w:t>
+      </w:r>
+      <w:r>
+        <w:t>tip</w:t>
+      </w:r>
+      <w:r>
+        <w:t xml:space="preserve"> LEGO kocke sortirati ovisno o rezultatu predviđanja</w:t>
+      </w:r>
+      <w:r>
+        <w:t xml:space="preserve"> u </w:t>
+      </w:r>
+      <w:r>
+        <w:t>odgovarajuću</w:t>
+      </w:r>
+      <w:r>
+        <w:t xml:space="preserve"> košaru</w:t>
+      </w:r>
+      <w:r>
+        <w:t>.</w:t>
+      </w:r>
+    </w:p>
+    <w:p>
+      <w:r>
+        <w:t>Još jedan primjer stroj</w:t>
+      </w:r>
+      <w:r>
+        <w:t>a</w:t>
+      </w:r>
+      <w:r>
+        <w:t xml:space="preserve"> </w:t>
+      </w:r>
+      <w:r>
+        <w:t xml:space="preserve">je primjer </w:t>
+      </w:r>
+      <w:r>
+        <w:t>kojeg je izradio Daniel West [</w:t>
+      </w:r>
+      <w:hyperlink r:id="rId47" w:history="1">
         <w:r>
           <w:rPr>
             <w:rStyle w:val="Hyperlink"/>
@@ -8569,35 +8866,88 @@
         <w:t xml:space="preserve"> </w:t>
       </w:r>
       <w:r>
-        <w:t xml:space="preserve">stroja. West spominje da je njegov stroj „sljedeći korak u evoluciji“, </w:t>
-      </w:r>
+        <w:t xml:space="preserve">stroja. West spominje da je njegov stroj „sljedeći korak u evoluciji“, po tome što ima sposobnost prepoznavanja LEGO kocaka po modelu. To znanje se koristi u stroju za sortiranje tako da se modeli grupiraju po tipu objekta i zajedno svi spreme (slično kao </w:t>
+      </w:r>
+      <w:proofErr w:type="spellStart"/>
+      <w:r>
+        <w:t>Jacquesov</w:t>
+      </w:r>
+      <w:proofErr w:type="spellEnd"/>
+      <w:r>
+        <w:t xml:space="preserve"> stroj)</w:t>
+      </w:r>
+      <w:r>
+        <w:t xml:space="preserve"> u zajedničke kante (kocke u kocke, grede sa gredama, komadi figurica sa ostalim komadima, itd.).</w:t>
+      </w:r>
+      <w:r>
+        <w:t xml:space="preserve"> Uspjeh stroja </w:t>
+      </w:r>
+      <w:r>
+        <w:t>leži u načinu kako je koncipiran. Originalno je treniran nad sintetičkim podatcima, te kad mu se daju stvarne slike iz pravog svijeta</w:t>
+      </w:r>
+      <w:r>
+        <w:t>, ima lošu točnost predviđanja. Koristeći nasumično unaprjeđenje skupa podataka, West je prestao pokušavati generirati što sličniju sliku realnome nego je krenuo generirati slike koje se više koncentriraju na specifične detalje modela. Sa povećanjem točnosti na kraju je West počeo koristiti bilježenje oznake uz pomoć njegove mreže, mreža mu je ponudila što ono misli da je najbliže predviđanje pa West mora odabrati koji je to točno model, te na tom odabiru mreža se uči. West tvrdi da je oko 100,000 slika uspješno označio na ovaj način. Jedini problem je što West nije objavio nikakve podatke, metrike ili označene slike u javnosti, te zbog toga se ne može pravilno uspoređivati sa našom mrežom</w:t>
+      </w:r>
+      <w:r>
+        <w:t>, iako postoje razni artikli i par videozapisa koje je West postavio iz čega se vidi efektivnost stroja</w:t>
+      </w:r>
+      <w:r>
+        <w:t>[</w:t>
+      </w:r>
+      <w:hyperlink r:id="rId48" w:history="1">
+        <w:r>
+          <w:rPr>
+            <w:rStyle w:val="Hyperlink"/>
+          </w:rPr>
+          <w:t>izvor</w:t>
+        </w:r>
+      </w:hyperlink>
+      <w:r>
+        <w:t>]</w:t>
+      </w:r>
+      <w:r>
+        <w:t>.</w:t>
+      </w:r>
+    </w:p>
+    <w:p>
       <w:r>
         <w:lastRenderedPageBreak/>
-        <w:t xml:space="preserve">po tome što ima sposobnost prepoznavanja LEGO kocaka po modelu. To znanje se koristi u stroju za sortiranje tako da se modeli grupiraju po tipu objekta i zajedno svi spreme (slično kao </w:t>
+        <w:t xml:space="preserve">Papir koji je napisan u </w:t>
       </w:r>
       <w:proofErr w:type="spellStart"/>
       <w:r>
-        <w:t>Jacquesov</w:t>
+        <w:t>Delft</w:t>
       </w:r>
       <w:proofErr w:type="spellEnd"/>
       <w:r>
-        <w:t xml:space="preserve"> stroj)</w:t>
-      </w:r>
-      <w:r>
-        <w:t xml:space="preserve"> u zajedničke kante (kocke u kocke, grede sa gredama, komadi figurica sa ostalim komadima, itd.).</w:t>
-      </w:r>
-      <w:r>
-        <w:t xml:space="preserve"> Uspjeh stroja </w:t>
-      </w:r>
-      <w:r>
-        <w:t>leži u načinu kako je koncipiran. Originalno je treniran nad sintetičkim podatcima, te kad mu se daju stvarne slike iz pravog svijeta</w:t>
-      </w:r>
-      <w:r>
-        <w:t>, ima lošu točnost predviđanja. Koristeći nasumično unaprjeđenje skupa podataka, West je prestao pokušavati generirati što sličniju sliku realnome nego je krenuo generirati slike koje se više koncentriraju na specifične detalje modela. Sa povećanjem točnosti na kraju je West počeo koristiti bilježenje oznake uz pomoć njegove mreže, mreža mu je ponudila što ono misli da je najbliže predviđanje pa West mora odabrati koji je to točno model, te na tom odabiru mreža se uči. West tvrdi da je oko 100,000 slika uspješno označio na ovaj način. Jedini problem je što West nije objavio nikakve podatke, metrike ili označene slike u javnosti, te zbog toga se ne može pravilno uspoređivati sa našom mrežom.</w:t>
-      </w:r>
-    </w:p>
-    <w:p/>
-    <w:p/>
+        <w:t xml:space="preserve"> </w:t>
+      </w:r>
+      <w:r>
+        <w:t>sveučilištu tehnologije[</w:t>
+      </w:r>
+      <w:hyperlink r:id="rId49" w:history="1">
+        <w:r>
+          <w:rPr>
+            <w:rStyle w:val="Hyperlink"/>
+          </w:rPr>
+          <w:t>izvor</w:t>
+        </w:r>
+      </w:hyperlink>
+      <w:r>
+        <w:t xml:space="preserve">] te koji se bavi sa usporedbom LIME i Grad-CAM vuče inspiraciju iz stroja Daniel </w:t>
+      </w:r>
+      <w:proofErr w:type="spellStart"/>
+      <w:r>
+        <w:t>Westa</w:t>
+      </w:r>
+      <w:proofErr w:type="spellEnd"/>
+      <w:r>
+        <w:t xml:space="preserve">. U papiru se </w:t>
+      </w:r>
+      <w:r>
+        <w:t>spominju metode pojašnjavanja i razumijevanja dubokih neuronskih mreža nad primjerom mreže za klasifikaciju slika LEGO kocaka.</w:t>
+      </w:r>
+    </w:p>
     <w:p>
       <w:r>
         <w:br w:type="page"/>
@@ -8611,7 +8961,7 @@
           <w:numId w:val="4"/>
         </w:numPr>
       </w:pPr>
-      <w:bookmarkStart w:id="15" w:name="_Toc76978917"/>
+      <w:bookmarkStart w:id="15" w:name="_Toc77003517"/>
       <w:r>
         <w:lastRenderedPageBreak/>
         <w:t>[[</w:t>
@@ -8632,7 +8982,7 @@
           <w:numId w:val="4"/>
         </w:numPr>
       </w:pPr>
-      <w:bookmarkStart w:id="16" w:name="_Toc76978918"/>
+      <w:bookmarkStart w:id="16" w:name="_Toc77003518"/>
       <w:r>
         <w:t>[[P</w:t>
       </w:r>
@@ -8667,18 +9017,61 @@
           <w:numId w:val="4"/>
         </w:numPr>
       </w:pPr>
-      <w:bookmarkStart w:id="17" w:name="_Toc76978919"/>
+      <w:bookmarkStart w:id="17" w:name="_Toc77003519"/>
       <w:r>
         <w:t>ZAKLJUČAK</w:t>
       </w:r>
       <w:bookmarkEnd w:id="17"/>
     </w:p>
-    <w:p/>
     <w:p>
       <w:pPr>
         <w:pStyle w:val="Heading1"/>
-      </w:pPr>
-      <w:bookmarkStart w:id="18" w:name="_Toc76978920"/>
+        <w:numPr>
+          <w:ilvl w:val="0"/>
+          <w:numId w:val="4"/>
+        </w:numPr>
+      </w:pPr>
+      <w:r>
+        <w:t>PRIZNANJA</w:t>
+      </w:r>
+    </w:p>
+    <w:p>
+      <w:r>
+        <w:t>Ovaj rad nije sponzoriran sa strane tvrtke LEGO™</w:t>
+      </w:r>
+      <w:r>
+        <w:t>, niti je primio dopuštenje od LEGO™ za korištenje njihovih modela kocaka.</w:t>
+      </w:r>
+    </w:p>
+    <w:p>
+      <w:r>
+        <w:t xml:space="preserve">Po pravilima poštene igre (engl. </w:t>
+      </w:r>
+      <w:r>
+        <w:rPr>
+          <w:i/>
+          <w:iCs/>
+        </w:rPr>
+        <w:t xml:space="preserve">fair </w:t>
+      </w:r>
+      <w:proofErr w:type="spellStart"/>
+      <w:r>
+        <w:rPr>
+          <w:i/>
+          <w:iCs/>
+        </w:rPr>
+        <w:t>play</w:t>
+      </w:r>
+      <w:proofErr w:type="spellEnd"/>
+      <w:r>
+        <w:t xml:space="preserve">) LEGO™ zahtjeva da se na neautoriziranim radovima ne koristi LEGO™ logo, te da se riječ „LEGO“ uvijek koristi kao pridjev (npr. „napravljeno od LEGO kocaka“, ne „napravljeno od LEGO-a“). </w:t>
+      </w:r>
+    </w:p>
+    <w:p>
+      <w:pPr>
+        <w:pStyle w:val="Heading1"/>
+      </w:pPr>
+      <w:bookmarkStart w:id="18" w:name="_Toc77003520"/>
       <w:r>
         <w:t>LITERATURA</w:t>
       </w:r>
@@ -8688,7 +9081,7 @@
       <w:pPr>
         <w:pStyle w:val="Heading1"/>
       </w:pPr>
-      <w:bookmarkStart w:id="19" w:name="_Toc76978921"/>
+      <w:bookmarkStart w:id="19" w:name="_Toc77003521"/>
       <w:r>
         <w:t>SAŽETAK</w:t>
       </w:r>
@@ -8698,7 +9091,7 @@
       <w:pPr>
         <w:pStyle w:val="Heading1"/>
       </w:pPr>
-      <w:bookmarkStart w:id="20" w:name="_Toc76978922"/>
+      <w:bookmarkStart w:id="20" w:name="_Toc77003522"/>
       <w:r>
         <w:t>ABSTRACT</w:t>
       </w:r>
@@ -8724,7 +9117,7 @@
         <w:pStyle w:val="Heading1"/>
         <w:ind w:left="0"/>
       </w:pPr>
-      <w:bookmarkStart w:id="21" w:name="_Toc76978924"/>
+      <w:bookmarkStart w:id="21" w:name="_Toc77003523"/>
       <w:r>
         <w:lastRenderedPageBreak/>
         <w:t>PRILOG A</w:t>
@@ -8820,719 +9213,6 @@
                       <pic:pic xmlns:pic="http://schemas.openxmlformats.org/drawingml/2006/picture">
                         <pic:nvPicPr>
                           <pic:cNvPr id="0" name="Picture 1"/>
-                          <pic:cNvPicPr>
-                            <a:picLocks noChangeAspect="1" noChangeArrowheads="1"/>
-                          </pic:cNvPicPr>
-                        </pic:nvPicPr>
-                        <pic:blipFill>
-                          <a:blip r:embed="rId44" cstate="print">
-                            <a:extLst>
-                              <a:ext uri="{28A0092B-C50C-407E-A947-70E740481C1C}">
-                                <a14:useLocalDpi xmlns:a14="http://schemas.microsoft.com/office/drawing/2010/main" val="0"/>
-                              </a:ext>
-                            </a:extLst>
-                          </a:blip>
-                          <a:srcRect/>
-                          <a:stretch>
-                            <a:fillRect/>
-                          </a:stretch>
-                        </pic:blipFill>
-                        <pic:spPr bwMode="auto">
-                          <a:xfrm>
-                            <a:off x="0" y="0"/>
-                            <a:ext cx="720000" cy="720000"/>
-                          </a:xfrm>
-                          <a:prstGeom prst="rect">
-                            <a:avLst/>
-                          </a:prstGeom>
-                          <a:noFill/>
-                          <a:ln>
-                            <a:noFill/>
-                          </a:ln>
-                        </pic:spPr>
-                      </pic:pic>
-                    </a:graphicData>
-                  </a:graphic>
-                </wp:inline>
-              </w:drawing>
-            </w:r>
-          </w:p>
-        </w:tc>
-        <w:tc>
-          <w:tcPr>
-            <w:tcW w:w="2236" w:type="dxa"/>
-            <w:vAlign w:val="center"/>
-          </w:tcPr>
-          <w:p>
-            <w:pPr>
-              <w:jc w:val="center"/>
-              <w:rPr>
-                <w:rFonts w:eastAsiaTheme="minorEastAsia"/>
-              </w:rPr>
-            </w:pPr>
-            <w:r>
-              <w:rPr>
-                <w:rFonts w:eastAsiaTheme="minorEastAsia"/>
-              </w:rPr>
-              <w:t xml:space="preserve">3040 </w:t>
-            </w:r>
-            <w:proofErr w:type="spellStart"/>
-            <w:r>
-              <w:rPr>
-                <w:rFonts w:eastAsiaTheme="minorEastAsia"/>
-              </w:rPr>
-              <w:t>Roof</w:t>
-            </w:r>
-            <w:proofErr w:type="spellEnd"/>
-            <w:r>
-              <w:rPr>
-                <w:rFonts w:eastAsiaTheme="minorEastAsia"/>
-              </w:rPr>
-              <w:t xml:space="preserve"> </w:t>
-            </w:r>
-            <w:r>
-              <w:rPr>
-                <w:rFonts w:eastAsiaTheme="minorEastAsia"/>
-              </w:rPr>
-              <w:t>t</w:t>
-            </w:r>
-            <w:r>
-              <w:rPr>
-                <w:rFonts w:eastAsiaTheme="minorEastAsia"/>
-              </w:rPr>
-              <w:t>ile 1x2</w:t>
-            </w:r>
-            <w:r>
-              <w:rPr>
-                <w:rFonts w:eastAsiaTheme="minorEastAsia"/>
-              </w:rPr>
-              <w:t xml:space="preserve"> </w:t>
-            </w:r>
-            <w:r>
-              <w:rPr>
-                <w:rFonts w:eastAsiaTheme="minorEastAsia"/>
-              </w:rPr>
-              <w:t>45</w:t>
-            </w:r>
-            <w:r>
-              <w:rPr>
-                <w:rFonts w:eastAsiaTheme="minorEastAsia"/>
-              </w:rPr>
-              <w:t>°</w:t>
-            </w:r>
-          </w:p>
-        </w:tc>
-        <w:tc>
-          <w:tcPr>
-            <w:tcW w:w="2236" w:type="dxa"/>
-            <w:vAlign w:val="center"/>
-          </w:tcPr>
-          <w:p>
-            <w:pPr>
-              <w:jc w:val="center"/>
-              <w:rPr>
-                <w:rFonts w:eastAsiaTheme="minorEastAsia"/>
-              </w:rPr>
-            </w:pPr>
-            <w:r>
-              <w:rPr>
-                <w:rFonts w:eastAsiaTheme="minorEastAsia"/>
-                <w:noProof/>
-              </w:rPr>
-              <w:drawing>
-                <wp:inline distT="0" distB="0" distL="0" distR="0" wp14:anchorId="1D6EA3B4" wp14:editId="388B024A">
-                  <wp:extent cx="720000" cy="648649"/>
-                  <wp:effectExtent l="0" t="0" r="0" b="0"/>
-                  <wp:docPr id="30" name="Picture 30"/>
-                  <wp:cNvGraphicFramePr>
-                    <a:graphicFrameLocks xmlns:a="http://schemas.openxmlformats.org/drawingml/2006/main" noChangeAspect="1"/>
-                  </wp:cNvGraphicFramePr>
-                  <a:graphic xmlns:a="http://schemas.openxmlformats.org/drawingml/2006/main">
-                    <a:graphicData uri="http://schemas.openxmlformats.org/drawingml/2006/picture">
-                      <pic:pic xmlns:pic="http://schemas.openxmlformats.org/drawingml/2006/picture">
-                        <pic:nvPicPr>
-                          <pic:cNvPr id="0" name="Picture 15"/>
-                          <pic:cNvPicPr>
-                            <a:picLocks noChangeAspect="1" noChangeArrowheads="1"/>
-                          </pic:cNvPicPr>
-                        </pic:nvPicPr>
-                        <pic:blipFill rotWithShape="1">
-                          <a:blip r:embed="rId45" cstate="print">
-                            <a:extLst>
-                              <a:ext uri="{28A0092B-C50C-407E-A947-70E740481C1C}">
-                                <a14:useLocalDpi xmlns:a14="http://schemas.microsoft.com/office/drawing/2010/main" val="0"/>
-                              </a:ext>
-                            </a:extLst>
-                          </a:blip>
-                          <a:srcRect l="22526" t="18533" r="24470" b="33763"/>
-                          <a:stretch/>
-                        </pic:blipFill>
-                        <pic:spPr bwMode="auto">
-                          <a:xfrm>
-                            <a:off x="0" y="0"/>
-                            <a:ext cx="720000" cy="648649"/>
-                          </a:xfrm>
-                          <a:prstGeom prst="rect">
-                            <a:avLst/>
-                          </a:prstGeom>
-                          <a:noFill/>
-                          <a:ln>
-                            <a:noFill/>
-                          </a:ln>
-                          <a:extLst>
-                            <a:ext uri="{53640926-AAD7-44D8-BBD7-CCE9431645EC}">
-                              <a14:shadowObscured xmlns:a14="http://schemas.microsoft.com/office/drawing/2010/main"/>
-                            </a:ext>
-                          </a:extLst>
-                        </pic:spPr>
-                      </pic:pic>
-                    </a:graphicData>
-                  </a:graphic>
-                </wp:inline>
-              </w:drawing>
-            </w:r>
-          </w:p>
-        </w:tc>
-      </w:tr>
-      <w:tr>
-        <w:trPr>
-          <w:trHeight w:val="406"/>
-        </w:trPr>
-        <w:tc>
-          <w:tcPr>
-            <w:tcW w:w="2235" w:type="dxa"/>
-            <w:vAlign w:val="center"/>
-          </w:tcPr>
-          <w:p>
-            <w:pPr>
-              <w:jc w:val="center"/>
-              <w:rPr>
-                <w:rFonts w:eastAsiaTheme="minorEastAsia"/>
-              </w:rPr>
-            </w:pPr>
-            <w:r>
-              <w:rPr>
-                <w:rFonts w:eastAsiaTheme="minorEastAsia"/>
-              </w:rPr>
-              <w:t xml:space="preserve">2357 </w:t>
-            </w:r>
-            <w:proofErr w:type="spellStart"/>
-            <w:r>
-              <w:rPr>
-                <w:rFonts w:eastAsiaTheme="minorEastAsia"/>
-              </w:rPr>
-              <w:t>Brick</w:t>
-            </w:r>
-            <w:proofErr w:type="spellEnd"/>
-            <w:r>
-              <w:rPr>
-                <w:rFonts w:eastAsiaTheme="minorEastAsia"/>
-              </w:rPr>
-              <w:t xml:space="preserve"> </w:t>
-            </w:r>
-            <w:proofErr w:type="spellStart"/>
-            <w:r>
-              <w:rPr>
-                <w:rFonts w:eastAsiaTheme="minorEastAsia"/>
-              </w:rPr>
-              <w:t>corner</w:t>
-            </w:r>
-            <w:proofErr w:type="spellEnd"/>
-            <w:r>
-              <w:rPr>
-                <w:rFonts w:eastAsiaTheme="minorEastAsia"/>
-              </w:rPr>
-              <w:t xml:space="preserve"> 1x2x2</w:t>
-            </w:r>
-          </w:p>
-        </w:tc>
-        <w:tc>
-          <w:tcPr>
-            <w:tcW w:w="2235" w:type="dxa"/>
-            <w:vAlign w:val="center"/>
-          </w:tcPr>
-          <w:p>
-            <w:pPr>
-              <w:jc w:val="center"/>
-              <w:rPr>
-                <w:rFonts w:eastAsiaTheme="minorEastAsia"/>
-              </w:rPr>
-            </w:pPr>
-            <w:r>
-              <w:rPr>
-                <w:rFonts w:eastAsiaTheme="minorEastAsia"/>
-                <w:noProof/>
-              </w:rPr>
-              <w:drawing>
-                <wp:inline distT="0" distB="0" distL="0" distR="0" wp14:anchorId="47E398D0" wp14:editId="016A4BCB">
-                  <wp:extent cx="720000" cy="525547"/>
-                  <wp:effectExtent l="0" t="0" r="4445" b="8255"/>
-                  <wp:docPr id="17" name="Picture 17"/>
-                  <wp:cNvGraphicFramePr>
-                    <a:graphicFrameLocks xmlns:a="http://schemas.openxmlformats.org/drawingml/2006/main" noChangeAspect="1"/>
-                  </wp:cNvGraphicFramePr>
-                  <a:graphic xmlns:a="http://schemas.openxmlformats.org/drawingml/2006/main">
-                    <a:graphicData uri="http://schemas.openxmlformats.org/drawingml/2006/picture">
-                      <pic:pic xmlns:pic="http://schemas.openxmlformats.org/drawingml/2006/picture">
-                        <pic:nvPicPr>
-                          <pic:cNvPr id="0" name="Picture 2"/>
-                          <pic:cNvPicPr>
-                            <a:picLocks noChangeAspect="1" noChangeArrowheads="1"/>
-                          </pic:cNvPicPr>
-                        </pic:nvPicPr>
-                        <pic:blipFill rotWithShape="1">
-                          <a:blip r:embed="rId46" cstate="print">
-                            <a:extLst>
-                              <a:ext uri="{28A0092B-C50C-407E-A947-70E740481C1C}">
-                                <a14:useLocalDpi xmlns:a14="http://schemas.microsoft.com/office/drawing/2010/main" val="0"/>
-                              </a:ext>
-                            </a:extLst>
-                          </a:blip>
-                          <a:srcRect l="17211" t="15888" r="19241" b="37775"/>
-                          <a:stretch/>
-                        </pic:blipFill>
-                        <pic:spPr bwMode="auto">
-                          <a:xfrm>
-                            <a:off x="0" y="0"/>
-                            <a:ext cx="720000" cy="525547"/>
-                          </a:xfrm>
-                          <a:prstGeom prst="rect">
-                            <a:avLst/>
-                          </a:prstGeom>
-                          <a:noFill/>
-                          <a:ln>
-                            <a:noFill/>
-                          </a:ln>
-                          <a:extLst>
-                            <a:ext uri="{53640926-AAD7-44D8-BBD7-CCE9431645EC}">
-                              <a14:shadowObscured xmlns:a14="http://schemas.microsoft.com/office/drawing/2010/main"/>
-                            </a:ext>
-                          </a:extLst>
-                        </pic:spPr>
-                      </pic:pic>
-                    </a:graphicData>
-                  </a:graphic>
-                </wp:inline>
-              </w:drawing>
-            </w:r>
-          </w:p>
-        </w:tc>
-        <w:tc>
-          <w:tcPr>
-            <w:tcW w:w="2236" w:type="dxa"/>
-            <w:vAlign w:val="center"/>
-          </w:tcPr>
-          <w:p>
-            <w:pPr>
-              <w:jc w:val="center"/>
-              <w:rPr>
-                <w:rFonts w:eastAsiaTheme="minorEastAsia"/>
-              </w:rPr>
-            </w:pPr>
-            <w:r>
-              <w:rPr>
-                <w:rFonts w:eastAsiaTheme="minorEastAsia"/>
-              </w:rPr>
-              <w:t xml:space="preserve">3298 </w:t>
-            </w:r>
-            <w:proofErr w:type="spellStart"/>
-            <w:r>
-              <w:rPr>
-                <w:rFonts w:eastAsiaTheme="minorEastAsia"/>
-              </w:rPr>
-              <w:t>R</w:t>
-            </w:r>
-            <w:r>
-              <w:rPr>
-                <w:rFonts w:eastAsiaTheme="minorEastAsia"/>
-              </w:rPr>
-              <w:t>oof</w:t>
-            </w:r>
-            <w:proofErr w:type="spellEnd"/>
-            <w:r>
-              <w:rPr>
-                <w:rFonts w:eastAsiaTheme="minorEastAsia"/>
-              </w:rPr>
-              <w:t xml:space="preserve"> tile 2x3</w:t>
-            </w:r>
-            <w:r>
-              <w:rPr>
-                <w:rFonts w:eastAsiaTheme="minorEastAsia"/>
-              </w:rPr>
-              <w:t xml:space="preserve"> 33°</w:t>
-            </w:r>
-          </w:p>
-        </w:tc>
-        <w:tc>
-          <w:tcPr>
-            <w:tcW w:w="2236" w:type="dxa"/>
-            <w:vAlign w:val="center"/>
-          </w:tcPr>
-          <w:p>
-            <w:pPr>
-              <w:jc w:val="center"/>
-              <w:rPr>
-                <w:rFonts w:eastAsiaTheme="minorEastAsia"/>
-              </w:rPr>
-            </w:pPr>
-            <w:r>
-              <w:rPr>
-                <w:rFonts w:eastAsiaTheme="minorEastAsia"/>
-                <w:noProof/>
-              </w:rPr>
-              <w:drawing>
-                <wp:inline distT="0" distB="0" distL="0" distR="0" wp14:anchorId="65EA5142" wp14:editId="693C38C0">
-                  <wp:extent cx="720000" cy="720000"/>
-                  <wp:effectExtent l="0" t="0" r="0" b="0"/>
-                  <wp:docPr id="31" name="Picture 31"/>
-                  <wp:cNvGraphicFramePr>
-                    <a:graphicFrameLocks xmlns:a="http://schemas.openxmlformats.org/drawingml/2006/main" noChangeAspect="1"/>
-                  </wp:cNvGraphicFramePr>
-                  <a:graphic xmlns:a="http://schemas.openxmlformats.org/drawingml/2006/main">
-                    <a:graphicData uri="http://schemas.openxmlformats.org/drawingml/2006/picture">
-                      <pic:pic xmlns:pic="http://schemas.openxmlformats.org/drawingml/2006/picture">
-                        <pic:nvPicPr>
-                          <pic:cNvPr id="0" name="Picture 16"/>
-                          <pic:cNvPicPr>
-                            <a:picLocks noChangeAspect="1" noChangeArrowheads="1"/>
-                          </pic:cNvPicPr>
-                        </pic:nvPicPr>
-                        <pic:blipFill>
-                          <a:blip r:embed="rId47" cstate="print">
-                            <a:extLst>
-                              <a:ext uri="{28A0092B-C50C-407E-A947-70E740481C1C}">
-                                <a14:useLocalDpi xmlns:a14="http://schemas.microsoft.com/office/drawing/2010/main" val="0"/>
-                              </a:ext>
-                            </a:extLst>
-                          </a:blip>
-                          <a:srcRect/>
-                          <a:stretch>
-                            <a:fillRect/>
-                          </a:stretch>
-                        </pic:blipFill>
-                        <pic:spPr bwMode="auto">
-                          <a:xfrm>
-                            <a:off x="0" y="0"/>
-                            <a:ext cx="720000" cy="720000"/>
-                          </a:xfrm>
-                          <a:prstGeom prst="rect">
-                            <a:avLst/>
-                          </a:prstGeom>
-                          <a:noFill/>
-                          <a:ln>
-                            <a:noFill/>
-                          </a:ln>
-                        </pic:spPr>
-                      </pic:pic>
-                    </a:graphicData>
-                  </a:graphic>
-                </wp:inline>
-              </w:drawing>
-            </w:r>
-          </w:p>
-        </w:tc>
-      </w:tr>
-      <w:tr>
-        <w:trPr>
-          <w:trHeight w:val="406"/>
-        </w:trPr>
-        <w:tc>
-          <w:tcPr>
-            <w:tcW w:w="2235" w:type="dxa"/>
-            <w:vAlign w:val="center"/>
-          </w:tcPr>
-          <w:p>
-            <w:pPr>
-              <w:jc w:val="center"/>
-              <w:rPr>
-                <w:rFonts w:eastAsiaTheme="minorEastAsia"/>
-              </w:rPr>
-            </w:pPr>
-            <w:r>
-              <w:rPr>
-                <w:rFonts w:eastAsiaTheme="minorEastAsia"/>
-              </w:rPr>
-              <w:t xml:space="preserve">2420 </w:t>
-            </w:r>
-            <w:r>
-              <w:rPr>
-                <w:rFonts w:eastAsiaTheme="minorEastAsia"/>
-              </w:rPr>
-              <w:t>P</w:t>
-            </w:r>
-            <w:r>
-              <w:rPr>
-                <w:rFonts w:eastAsiaTheme="minorEastAsia"/>
-              </w:rPr>
-              <w:t xml:space="preserve">late </w:t>
-            </w:r>
-            <w:proofErr w:type="spellStart"/>
-            <w:r>
-              <w:rPr>
-                <w:rFonts w:eastAsiaTheme="minorEastAsia"/>
-              </w:rPr>
-              <w:t>corner</w:t>
-            </w:r>
-            <w:proofErr w:type="spellEnd"/>
-            <w:r>
-              <w:rPr>
-                <w:rFonts w:eastAsiaTheme="minorEastAsia"/>
-              </w:rPr>
-              <w:t xml:space="preserve"> 2x2</w:t>
-            </w:r>
-          </w:p>
-        </w:tc>
-        <w:tc>
-          <w:tcPr>
-            <w:tcW w:w="2235" w:type="dxa"/>
-            <w:vAlign w:val="center"/>
-          </w:tcPr>
-          <w:p>
-            <w:pPr>
-              <w:jc w:val="center"/>
-              <w:rPr>
-                <w:rFonts w:eastAsiaTheme="minorEastAsia"/>
-              </w:rPr>
-            </w:pPr>
-            <w:r>
-              <w:rPr>
-                <w:rFonts w:eastAsiaTheme="minorEastAsia"/>
-                <w:noProof/>
-              </w:rPr>
-              <w:drawing>
-                <wp:inline distT="0" distB="0" distL="0" distR="0" wp14:anchorId="465A1902" wp14:editId="097E33DA">
-                  <wp:extent cx="720000" cy="720000"/>
-                  <wp:effectExtent l="0" t="0" r="4445" b="0"/>
-                  <wp:docPr id="18" name="Picture 18"/>
-                  <wp:cNvGraphicFramePr>
-                    <a:graphicFrameLocks xmlns:a="http://schemas.openxmlformats.org/drawingml/2006/main" noChangeAspect="1"/>
-                  </wp:cNvGraphicFramePr>
-                  <a:graphic xmlns:a="http://schemas.openxmlformats.org/drawingml/2006/main">
-                    <a:graphicData uri="http://schemas.openxmlformats.org/drawingml/2006/picture">
-                      <pic:pic xmlns:pic="http://schemas.openxmlformats.org/drawingml/2006/picture">
-                        <pic:nvPicPr>
-                          <pic:cNvPr id="0" name="Picture 3"/>
-                          <pic:cNvPicPr>
-                            <a:picLocks noChangeAspect="1" noChangeArrowheads="1"/>
-                          </pic:cNvPicPr>
-                        </pic:nvPicPr>
-                        <pic:blipFill rotWithShape="1">
-                          <a:blip r:embed="rId48" cstate="print">
-                            <a:extLst>
-                              <a:ext uri="{28A0092B-C50C-407E-A947-70E740481C1C}">
-                                <a14:useLocalDpi xmlns:a14="http://schemas.microsoft.com/office/drawing/2010/main" val="0"/>
-                              </a:ext>
-                            </a:extLst>
-                          </a:blip>
-                          <a:srcRect l="23213" t="23213" r="23213" b="23213"/>
-                          <a:stretch/>
-                        </pic:blipFill>
-                        <pic:spPr bwMode="auto">
-                          <a:xfrm>
-                            <a:off x="0" y="0"/>
-                            <a:ext cx="720000" cy="720000"/>
-                          </a:xfrm>
-                          <a:prstGeom prst="rect">
-                            <a:avLst/>
-                          </a:prstGeom>
-                          <a:noFill/>
-                          <a:ln>
-                            <a:noFill/>
-                          </a:ln>
-                          <a:extLst>
-                            <a:ext uri="{53640926-AAD7-44D8-BBD7-CCE9431645EC}">
-                              <a14:shadowObscured xmlns:a14="http://schemas.microsoft.com/office/drawing/2010/main"/>
-                            </a:ext>
-                          </a:extLst>
-                        </pic:spPr>
-                      </pic:pic>
-                    </a:graphicData>
-                  </a:graphic>
-                </wp:inline>
-              </w:drawing>
-            </w:r>
-          </w:p>
-        </w:tc>
-        <w:tc>
-          <w:tcPr>
-            <w:tcW w:w="2236" w:type="dxa"/>
-            <w:vAlign w:val="center"/>
-          </w:tcPr>
-          <w:p>
-            <w:pPr>
-              <w:jc w:val="center"/>
-              <w:rPr>
-                <w:rFonts w:eastAsiaTheme="minorEastAsia"/>
-              </w:rPr>
-            </w:pPr>
-            <w:r>
-              <w:rPr>
-                <w:rFonts w:eastAsiaTheme="minorEastAsia"/>
-              </w:rPr>
-              <w:t xml:space="preserve">4083 </w:t>
-            </w:r>
-            <w:proofErr w:type="spellStart"/>
-            <w:r>
-              <w:rPr>
-                <w:rFonts w:eastAsiaTheme="minorEastAsia"/>
-              </w:rPr>
-              <w:t>Hanger</w:t>
-            </w:r>
-            <w:proofErr w:type="spellEnd"/>
-            <w:r>
-              <w:rPr>
-                <w:rFonts w:eastAsiaTheme="minorEastAsia"/>
-              </w:rPr>
-              <w:t xml:space="preserve"> 1x4x2</w:t>
-            </w:r>
-          </w:p>
-        </w:tc>
-        <w:tc>
-          <w:tcPr>
-            <w:tcW w:w="2236" w:type="dxa"/>
-            <w:vAlign w:val="center"/>
-          </w:tcPr>
-          <w:p>
-            <w:pPr>
-              <w:jc w:val="center"/>
-              <w:rPr>
-                <w:rFonts w:eastAsiaTheme="minorEastAsia"/>
-              </w:rPr>
-            </w:pPr>
-            <w:r>
-              <w:rPr>
-                <w:rFonts w:eastAsiaTheme="minorEastAsia"/>
-                <w:noProof/>
-              </w:rPr>
-              <w:drawing>
-                <wp:inline distT="0" distB="0" distL="0" distR="0" wp14:anchorId="4997E8AB" wp14:editId="63C5C3FB">
-                  <wp:extent cx="720000" cy="685714"/>
-                  <wp:effectExtent l="0" t="0" r="0" b="0"/>
-                  <wp:docPr id="32" name="Picture 32"/>
-                  <wp:cNvGraphicFramePr>
-                    <a:graphicFrameLocks xmlns:a="http://schemas.openxmlformats.org/drawingml/2006/main" noChangeAspect="1"/>
-                  </wp:cNvGraphicFramePr>
-                  <a:graphic xmlns:a="http://schemas.openxmlformats.org/drawingml/2006/main">
-                    <a:graphicData uri="http://schemas.openxmlformats.org/drawingml/2006/picture">
-                      <pic:pic xmlns:pic="http://schemas.openxmlformats.org/drawingml/2006/picture">
-                        <pic:nvPicPr>
-                          <pic:cNvPr id="0" name="Picture 17"/>
-                          <pic:cNvPicPr>
-                            <a:picLocks noChangeAspect="1" noChangeArrowheads="1"/>
-                          </pic:cNvPicPr>
-                        </pic:nvPicPr>
-                        <pic:blipFill rotWithShape="1">
-                          <a:blip r:embed="rId49" cstate="print">
-                            <a:extLst>
-                              <a:ext uri="{28A0092B-C50C-407E-A947-70E740481C1C}">
-                                <a14:useLocalDpi xmlns:a14="http://schemas.microsoft.com/office/drawing/2010/main" val="0"/>
-                              </a:ext>
-                            </a:extLst>
-                          </a:blip>
-                          <a:srcRect l="10592" t="-1324" r="8649" b="24536"/>
-                          <a:stretch/>
-                        </pic:blipFill>
-                        <pic:spPr bwMode="auto">
-                          <a:xfrm>
-                            <a:off x="0" y="0"/>
-                            <a:ext cx="720000" cy="685714"/>
-                          </a:xfrm>
-                          <a:prstGeom prst="rect">
-                            <a:avLst/>
-                          </a:prstGeom>
-                          <a:noFill/>
-                          <a:ln>
-                            <a:noFill/>
-                          </a:ln>
-                          <a:extLst>
-                            <a:ext uri="{53640926-AAD7-44D8-BBD7-CCE9431645EC}">
-                              <a14:shadowObscured xmlns:a14="http://schemas.microsoft.com/office/drawing/2010/main"/>
-                            </a:ext>
-                          </a:extLst>
-                        </pic:spPr>
-                      </pic:pic>
-                    </a:graphicData>
-                  </a:graphic>
-                </wp:inline>
-              </w:drawing>
-            </w:r>
-          </w:p>
-        </w:tc>
-      </w:tr>
-      <w:tr>
-        <w:trPr>
-          <w:trHeight w:val="421"/>
-        </w:trPr>
-        <w:tc>
-          <w:tcPr>
-            <w:tcW w:w="2235" w:type="dxa"/>
-            <w:vAlign w:val="center"/>
-          </w:tcPr>
-          <w:p>
-            <w:pPr>
-              <w:jc w:val="center"/>
-              <w:rPr>
-                <w:rFonts w:eastAsiaTheme="minorEastAsia"/>
-              </w:rPr>
-            </w:pPr>
-            <w:r>
-              <w:rPr>
-                <w:rFonts w:eastAsiaTheme="minorEastAsia"/>
-              </w:rPr>
-              <w:t xml:space="preserve">3001 </w:t>
-            </w:r>
-            <w:proofErr w:type="spellStart"/>
-            <w:r>
-              <w:rPr>
-                <w:rFonts w:eastAsiaTheme="minorEastAsia"/>
-              </w:rPr>
-              <w:t>B</w:t>
-            </w:r>
-            <w:r>
-              <w:rPr>
-                <w:rFonts w:eastAsiaTheme="minorEastAsia"/>
-              </w:rPr>
-              <w:t>rick</w:t>
-            </w:r>
-            <w:proofErr w:type="spellEnd"/>
-            <w:r>
-              <w:rPr>
-                <w:rFonts w:eastAsiaTheme="minorEastAsia"/>
-              </w:rPr>
-              <w:t xml:space="preserve"> 2x4</w:t>
-            </w:r>
-          </w:p>
-        </w:tc>
-        <w:tc>
-          <w:tcPr>
-            <w:tcW w:w="2235" w:type="dxa"/>
-            <w:vAlign w:val="center"/>
-          </w:tcPr>
-          <w:p>
-            <w:pPr>
-              <w:jc w:val="center"/>
-              <w:rPr>
-                <w:rFonts w:eastAsiaTheme="minorEastAsia"/>
-              </w:rPr>
-            </w:pPr>
-            <w:r>
-              <w:rPr>
-                <w:rFonts w:eastAsiaTheme="minorEastAsia"/>
-                <w:noProof/>
-              </w:rPr>
-              <w:drawing>
-                <wp:inline distT="0" distB="0" distL="0" distR="0" wp14:anchorId="34FC688C" wp14:editId="5243A012">
-                  <wp:extent cx="720000" cy="720000"/>
-                  <wp:effectExtent l="0" t="0" r="0" b="0"/>
-                  <wp:docPr id="19" name="Picture 19"/>
-                  <wp:cNvGraphicFramePr>
-                    <a:graphicFrameLocks xmlns:a="http://schemas.openxmlformats.org/drawingml/2006/main" noChangeAspect="1"/>
-                  </wp:cNvGraphicFramePr>
-                  <a:graphic xmlns:a="http://schemas.openxmlformats.org/drawingml/2006/main">
-                    <a:graphicData uri="http://schemas.openxmlformats.org/drawingml/2006/picture">
-                      <pic:pic xmlns:pic="http://schemas.openxmlformats.org/drawingml/2006/picture">
-                        <pic:nvPicPr>
-                          <pic:cNvPr id="0" name="Picture 4"/>
                           <pic:cNvPicPr>
                             <a:picLocks noChangeAspect="1" noChangeArrowheads="1"/>
                           </pic:cNvPicPr>
@@ -9587,6 +9267,719 @@
               <w:rPr>
                 <w:rFonts w:eastAsiaTheme="minorEastAsia"/>
               </w:rPr>
+              <w:t xml:space="preserve">3040 </w:t>
+            </w:r>
+            <w:proofErr w:type="spellStart"/>
+            <w:r>
+              <w:rPr>
+                <w:rFonts w:eastAsiaTheme="minorEastAsia"/>
+              </w:rPr>
+              <w:t>Roof</w:t>
+            </w:r>
+            <w:proofErr w:type="spellEnd"/>
+            <w:r>
+              <w:rPr>
+                <w:rFonts w:eastAsiaTheme="minorEastAsia"/>
+              </w:rPr>
+              <w:t xml:space="preserve"> </w:t>
+            </w:r>
+            <w:r>
+              <w:rPr>
+                <w:rFonts w:eastAsiaTheme="minorEastAsia"/>
+              </w:rPr>
+              <w:t>t</w:t>
+            </w:r>
+            <w:r>
+              <w:rPr>
+                <w:rFonts w:eastAsiaTheme="minorEastAsia"/>
+              </w:rPr>
+              <w:t>ile 1x2</w:t>
+            </w:r>
+            <w:r>
+              <w:rPr>
+                <w:rFonts w:eastAsiaTheme="minorEastAsia"/>
+              </w:rPr>
+              <w:t xml:space="preserve"> </w:t>
+            </w:r>
+            <w:r>
+              <w:rPr>
+                <w:rFonts w:eastAsiaTheme="minorEastAsia"/>
+              </w:rPr>
+              <w:t>45</w:t>
+            </w:r>
+            <w:r>
+              <w:rPr>
+                <w:rFonts w:eastAsiaTheme="minorEastAsia"/>
+              </w:rPr>
+              <w:t>°</w:t>
+            </w:r>
+          </w:p>
+        </w:tc>
+        <w:tc>
+          <w:tcPr>
+            <w:tcW w:w="2236" w:type="dxa"/>
+            <w:vAlign w:val="center"/>
+          </w:tcPr>
+          <w:p>
+            <w:pPr>
+              <w:jc w:val="center"/>
+              <w:rPr>
+                <w:rFonts w:eastAsiaTheme="minorEastAsia"/>
+              </w:rPr>
+            </w:pPr>
+            <w:r>
+              <w:rPr>
+                <w:rFonts w:eastAsiaTheme="minorEastAsia"/>
+                <w:noProof/>
+              </w:rPr>
+              <w:drawing>
+                <wp:inline distT="0" distB="0" distL="0" distR="0" wp14:anchorId="1D6EA3B4" wp14:editId="388B024A">
+                  <wp:extent cx="720000" cy="648649"/>
+                  <wp:effectExtent l="0" t="0" r="0" b="0"/>
+                  <wp:docPr id="30" name="Picture 30"/>
+                  <wp:cNvGraphicFramePr>
+                    <a:graphicFrameLocks xmlns:a="http://schemas.openxmlformats.org/drawingml/2006/main" noChangeAspect="1"/>
+                  </wp:cNvGraphicFramePr>
+                  <a:graphic xmlns:a="http://schemas.openxmlformats.org/drawingml/2006/main">
+                    <a:graphicData uri="http://schemas.openxmlformats.org/drawingml/2006/picture">
+                      <pic:pic xmlns:pic="http://schemas.openxmlformats.org/drawingml/2006/picture">
+                        <pic:nvPicPr>
+                          <pic:cNvPr id="0" name="Picture 15"/>
+                          <pic:cNvPicPr>
+                            <a:picLocks noChangeAspect="1" noChangeArrowheads="1"/>
+                          </pic:cNvPicPr>
+                        </pic:nvPicPr>
+                        <pic:blipFill rotWithShape="1">
+                          <a:blip r:embed="rId51" cstate="print">
+                            <a:extLst>
+                              <a:ext uri="{28A0092B-C50C-407E-A947-70E740481C1C}">
+                                <a14:useLocalDpi xmlns:a14="http://schemas.microsoft.com/office/drawing/2010/main" val="0"/>
+                              </a:ext>
+                            </a:extLst>
+                          </a:blip>
+                          <a:srcRect l="22526" t="18533" r="24470" b="33763"/>
+                          <a:stretch/>
+                        </pic:blipFill>
+                        <pic:spPr bwMode="auto">
+                          <a:xfrm>
+                            <a:off x="0" y="0"/>
+                            <a:ext cx="720000" cy="648649"/>
+                          </a:xfrm>
+                          <a:prstGeom prst="rect">
+                            <a:avLst/>
+                          </a:prstGeom>
+                          <a:noFill/>
+                          <a:ln>
+                            <a:noFill/>
+                          </a:ln>
+                          <a:extLst>
+                            <a:ext uri="{53640926-AAD7-44D8-BBD7-CCE9431645EC}">
+                              <a14:shadowObscured xmlns:a14="http://schemas.microsoft.com/office/drawing/2010/main"/>
+                            </a:ext>
+                          </a:extLst>
+                        </pic:spPr>
+                      </pic:pic>
+                    </a:graphicData>
+                  </a:graphic>
+                </wp:inline>
+              </w:drawing>
+            </w:r>
+          </w:p>
+        </w:tc>
+      </w:tr>
+      <w:tr>
+        <w:trPr>
+          <w:trHeight w:val="406"/>
+        </w:trPr>
+        <w:tc>
+          <w:tcPr>
+            <w:tcW w:w="2235" w:type="dxa"/>
+            <w:vAlign w:val="center"/>
+          </w:tcPr>
+          <w:p>
+            <w:pPr>
+              <w:jc w:val="center"/>
+              <w:rPr>
+                <w:rFonts w:eastAsiaTheme="minorEastAsia"/>
+              </w:rPr>
+            </w:pPr>
+            <w:r>
+              <w:rPr>
+                <w:rFonts w:eastAsiaTheme="minorEastAsia"/>
+              </w:rPr>
+              <w:t xml:space="preserve">2357 </w:t>
+            </w:r>
+            <w:proofErr w:type="spellStart"/>
+            <w:r>
+              <w:rPr>
+                <w:rFonts w:eastAsiaTheme="minorEastAsia"/>
+              </w:rPr>
+              <w:t>Brick</w:t>
+            </w:r>
+            <w:proofErr w:type="spellEnd"/>
+            <w:r>
+              <w:rPr>
+                <w:rFonts w:eastAsiaTheme="minorEastAsia"/>
+              </w:rPr>
+              <w:t xml:space="preserve"> </w:t>
+            </w:r>
+            <w:proofErr w:type="spellStart"/>
+            <w:r>
+              <w:rPr>
+                <w:rFonts w:eastAsiaTheme="minorEastAsia"/>
+              </w:rPr>
+              <w:t>corner</w:t>
+            </w:r>
+            <w:proofErr w:type="spellEnd"/>
+            <w:r>
+              <w:rPr>
+                <w:rFonts w:eastAsiaTheme="minorEastAsia"/>
+              </w:rPr>
+              <w:t xml:space="preserve"> 1x2x2</w:t>
+            </w:r>
+          </w:p>
+        </w:tc>
+        <w:tc>
+          <w:tcPr>
+            <w:tcW w:w="2235" w:type="dxa"/>
+            <w:vAlign w:val="center"/>
+          </w:tcPr>
+          <w:p>
+            <w:pPr>
+              <w:jc w:val="center"/>
+              <w:rPr>
+                <w:rFonts w:eastAsiaTheme="minorEastAsia"/>
+              </w:rPr>
+            </w:pPr>
+            <w:r>
+              <w:rPr>
+                <w:rFonts w:eastAsiaTheme="minorEastAsia"/>
+                <w:noProof/>
+              </w:rPr>
+              <w:drawing>
+                <wp:inline distT="0" distB="0" distL="0" distR="0" wp14:anchorId="47E398D0" wp14:editId="016A4BCB">
+                  <wp:extent cx="720000" cy="525547"/>
+                  <wp:effectExtent l="0" t="0" r="4445" b="8255"/>
+                  <wp:docPr id="17" name="Picture 17"/>
+                  <wp:cNvGraphicFramePr>
+                    <a:graphicFrameLocks xmlns:a="http://schemas.openxmlformats.org/drawingml/2006/main" noChangeAspect="1"/>
+                  </wp:cNvGraphicFramePr>
+                  <a:graphic xmlns:a="http://schemas.openxmlformats.org/drawingml/2006/main">
+                    <a:graphicData uri="http://schemas.openxmlformats.org/drawingml/2006/picture">
+                      <pic:pic xmlns:pic="http://schemas.openxmlformats.org/drawingml/2006/picture">
+                        <pic:nvPicPr>
+                          <pic:cNvPr id="0" name="Picture 2"/>
+                          <pic:cNvPicPr>
+                            <a:picLocks noChangeAspect="1" noChangeArrowheads="1"/>
+                          </pic:cNvPicPr>
+                        </pic:nvPicPr>
+                        <pic:blipFill rotWithShape="1">
+                          <a:blip r:embed="rId52" cstate="print">
+                            <a:extLst>
+                              <a:ext uri="{28A0092B-C50C-407E-A947-70E740481C1C}">
+                                <a14:useLocalDpi xmlns:a14="http://schemas.microsoft.com/office/drawing/2010/main" val="0"/>
+                              </a:ext>
+                            </a:extLst>
+                          </a:blip>
+                          <a:srcRect l="17211" t="15888" r="19241" b="37775"/>
+                          <a:stretch/>
+                        </pic:blipFill>
+                        <pic:spPr bwMode="auto">
+                          <a:xfrm>
+                            <a:off x="0" y="0"/>
+                            <a:ext cx="720000" cy="525547"/>
+                          </a:xfrm>
+                          <a:prstGeom prst="rect">
+                            <a:avLst/>
+                          </a:prstGeom>
+                          <a:noFill/>
+                          <a:ln>
+                            <a:noFill/>
+                          </a:ln>
+                          <a:extLst>
+                            <a:ext uri="{53640926-AAD7-44D8-BBD7-CCE9431645EC}">
+                              <a14:shadowObscured xmlns:a14="http://schemas.microsoft.com/office/drawing/2010/main"/>
+                            </a:ext>
+                          </a:extLst>
+                        </pic:spPr>
+                      </pic:pic>
+                    </a:graphicData>
+                  </a:graphic>
+                </wp:inline>
+              </w:drawing>
+            </w:r>
+          </w:p>
+        </w:tc>
+        <w:tc>
+          <w:tcPr>
+            <w:tcW w:w="2236" w:type="dxa"/>
+            <w:vAlign w:val="center"/>
+          </w:tcPr>
+          <w:p>
+            <w:pPr>
+              <w:jc w:val="center"/>
+              <w:rPr>
+                <w:rFonts w:eastAsiaTheme="minorEastAsia"/>
+              </w:rPr>
+            </w:pPr>
+            <w:r>
+              <w:rPr>
+                <w:rFonts w:eastAsiaTheme="minorEastAsia"/>
+              </w:rPr>
+              <w:t xml:space="preserve">3298 </w:t>
+            </w:r>
+            <w:proofErr w:type="spellStart"/>
+            <w:r>
+              <w:rPr>
+                <w:rFonts w:eastAsiaTheme="minorEastAsia"/>
+              </w:rPr>
+              <w:t>R</w:t>
+            </w:r>
+            <w:r>
+              <w:rPr>
+                <w:rFonts w:eastAsiaTheme="minorEastAsia"/>
+              </w:rPr>
+              <w:t>oof</w:t>
+            </w:r>
+            <w:proofErr w:type="spellEnd"/>
+            <w:r>
+              <w:rPr>
+                <w:rFonts w:eastAsiaTheme="minorEastAsia"/>
+              </w:rPr>
+              <w:t xml:space="preserve"> tile 2x3</w:t>
+            </w:r>
+            <w:r>
+              <w:rPr>
+                <w:rFonts w:eastAsiaTheme="minorEastAsia"/>
+              </w:rPr>
+              <w:t xml:space="preserve"> 33°</w:t>
+            </w:r>
+          </w:p>
+        </w:tc>
+        <w:tc>
+          <w:tcPr>
+            <w:tcW w:w="2236" w:type="dxa"/>
+            <w:vAlign w:val="center"/>
+          </w:tcPr>
+          <w:p>
+            <w:pPr>
+              <w:jc w:val="center"/>
+              <w:rPr>
+                <w:rFonts w:eastAsiaTheme="minorEastAsia"/>
+              </w:rPr>
+            </w:pPr>
+            <w:r>
+              <w:rPr>
+                <w:rFonts w:eastAsiaTheme="minorEastAsia"/>
+                <w:noProof/>
+              </w:rPr>
+              <w:drawing>
+                <wp:inline distT="0" distB="0" distL="0" distR="0" wp14:anchorId="65EA5142" wp14:editId="693C38C0">
+                  <wp:extent cx="720000" cy="720000"/>
+                  <wp:effectExtent l="0" t="0" r="0" b="0"/>
+                  <wp:docPr id="31" name="Picture 31"/>
+                  <wp:cNvGraphicFramePr>
+                    <a:graphicFrameLocks xmlns:a="http://schemas.openxmlformats.org/drawingml/2006/main" noChangeAspect="1"/>
+                  </wp:cNvGraphicFramePr>
+                  <a:graphic xmlns:a="http://schemas.openxmlformats.org/drawingml/2006/main">
+                    <a:graphicData uri="http://schemas.openxmlformats.org/drawingml/2006/picture">
+                      <pic:pic xmlns:pic="http://schemas.openxmlformats.org/drawingml/2006/picture">
+                        <pic:nvPicPr>
+                          <pic:cNvPr id="0" name="Picture 16"/>
+                          <pic:cNvPicPr>
+                            <a:picLocks noChangeAspect="1" noChangeArrowheads="1"/>
+                          </pic:cNvPicPr>
+                        </pic:nvPicPr>
+                        <pic:blipFill>
+                          <a:blip r:embed="rId53" cstate="print">
+                            <a:extLst>
+                              <a:ext uri="{28A0092B-C50C-407E-A947-70E740481C1C}">
+                                <a14:useLocalDpi xmlns:a14="http://schemas.microsoft.com/office/drawing/2010/main" val="0"/>
+                              </a:ext>
+                            </a:extLst>
+                          </a:blip>
+                          <a:srcRect/>
+                          <a:stretch>
+                            <a:fillRect/>
+                          </a:stretch>
+                        </pic:blipFill>
+                        <pic:spPr bwMode="auto">
+                          <a:xfrm>
+                            <a:off x="0" y="0"/>
+                            <a:ext cx="720000" cy="720000"/>
+                          </a:xfrm>
+                          <a:prstGeom prst="rect">
+                            <a:avLst/>
+                          </a:prstGeom>
+                          <a:noFill/>
+                          <a:ln>
+                            <a:noFill/>
+                          </a:ln>
+                        </pic:spPr>
+                      </pic:pic>
+                    </a:graphicData>
+                  </a:graphic>
+                </wp:inline>
+              </w:drawing>
+            </w:r>
+          </w:p>
+        </w:tc>
+      </w:tr>
+      <w:tr>
+        <w:trPr>
+          <w:trHeight w:val="406"/>
+        </w:trPr>
+        <w:tc>
+          <w:tcPr>
+            <w:tcW w:w="2235" w:type="dxa"/>
+            <w:vAlign w:val="center"/>
+          </w:tcPr>
+          <w:p>
+            <w:pPr>
+              <w:jc w:val="center"/>
+              <w:rPr>
+                <w:rFonts w:eastAsiaTheme="minorEastAsia"/>
+              </w:rPr>
+            </w:pPr>
+            <w:r>
+              <w:rPr>
+                <w:rFonts w:eastAsiaTheme="minorEastAsia"/>
+              </w:rPr>
+              <w:t xml:space="preserve">2420 </w:t>
+            </w:r>
+            <w:r>
+              <w:rPr>
+                <w:rFonts w:eastAsiaTheme="minorEastAsia"/>
+              </w:rPr>
+              <w:t>P</w:t>
+            </w:r>
+            <w:r>
+              <w:rPr>
+                <w:rFonts w:eastAsiaTheme="minorEastAsia"/>
+              </w:rPr>
+              <w:t xml:space="preserve">late </w:t>
+            </w:r>
+            <w:proofErr w:type="spellStart"/>
+            <w:r>
+              <w:rPr>
+                <w:rFonts w:eastAsiaTheme="minorEastAsia"/>
+              </w:rPr>
+              <w:t>corner</w:t>
+            </w:r>
+            <w:proofErr w:type="spellEnd"/>
+            <w:r>
+              <w:rPr>
+                <w:rFonts w:eastAsiaTheme="minorEastAsia"/>
+              </w:rPr>
+              <w:t xml:space="preserve"> 2x2</w:t>
+            </w:r>
+          </w:p>
+        </w:tc>
+        <w:tc>
+          <w:tcPr>
+            <w:tcW w:w="2235" w:type="dxa"/>
+            <w:vAlign w:val="center"/>
+          </w:tcPr>
+          <w:p>
+            <w:pPr>
+              <w:jc w:val="center"/>
+              <w:rPr>
+                <w:rFonts w:eastAsiaTheme="minorEastAsia"/>
+              </w:rPr>
+            </w:pPr>
+            <w:r>
+              <w:rPr>
+                <w:rFonts w:eastAsiaTheme="minorEastAsia"/>
+                <w:noProof/>
+              </w:rPr>
+              <w:drawing>
+                <wp:inline distT="0" distB="0" distL="0" distR="0" wp14:anchorId="465A1902" wp14:editId="097E33DA">
+                  <wp:extent cx="720000" cy="720000"/>
+                  <wp:effectExtent l="0" t="0" r="4445" b="0"/>
+                  <wp:docPr id="18" name="Picture 18"/>
+                  <wp:cNvGraphicFramePr>
+                    <a:graphicFrameLocks xmlns:a="http://schemas.openxmlformats.org/drawingml/2006/main" noChangeAspect="1"/>
+                  </wp:cNvGraphicFramePr>
+                  <a:graphic xmlns:a="http://schemas.openxmlformats.org/drawingml/2006/main">
+                    <a:graphicData uri="http://schemas.openxmlformats.org/drawingml/2006/picture">
+                      <pic:pic xmlns:pic="http://schemas.openxmlformats.org/drawingml/2006/picture">
+                        <pic:nvPicPr>
+                          <pic:cNvPr id="0" name="Picture 3"/>
+                          <pic:cNvPicPr>
+                            <a:picLocks noChangeAspect="1" noChangeArrowheads="1"/>
+                          </pic:cNvPicPr>
+                        </pic:nvPicPr>
+                        <pic:blipFill rotWithShape="1">
+                          <a:blip r:embed="rId54" cstate="print">
+                            <a:extLst>
+                              <a:ext uri="{28A0092B-C50C-407E-A947-70E740481C1C}">
+                                <a14:useLocalDpi xmlns:a14="http://schemas.microsoft.com/office/drawing/2010/main" val="0"/>
+                              </a:ext>
+                            </a:extLst>
+                          </a:blip>
+                          <a:srcRect l="23213" t="23213" r="23213" b="23213"/>
+                          <a:stretch/>
+                        </pic:blipFill>
+                        <pic:spPr bwMode="auto">
+                          <a:xfrm>
+                            <a:off x="0" y="0"/>
+                            <a:ext cx="720000" cy="720000"/>
+                          </a:xfrm>
+                          <a:prstGeom prst="rect">
+                            <a:avLst/>
+                          </a:prstGeom>
+                          <a:noFill/>
+                          <a:ln>
+                            <a:noFill/>
+                          </a:ln>
+                          <a:extLst>
+                            <a:ext uri="{53640926-AAD7-44D8-BBD7-CCE9431645EC}">
+                              <a14:shadowObscured xmlns:a14="http://schemas.microsoft.com/office/drawing/2010/main"/>
+                            </a:ext>
+                          </a:extLst>
+                        </pic:spPr>
+                      </pic:pic>
+                    </a:graphicData>
+                  </a:graphic>
+                </wp:inline>
+              </w:drawing>
+            </w:r>
+          </w:p>
+        </w:tc>
+        <w:tc>
+          <w:tcPr>
+            <w:tcW w:w="2236" w:type="dxa"/>
+            <w:vAlign w:val="center"/>
+          </w:tcPr>
+          <w:p>
+            <w:pPr>
+              <w:jc w:val="center"/>
+              <w:rPr>
+                <w:rFonts w:eastAsiaTheme="minorEastAsia"/>
+              </w:rPr>
+            </w:pPr>
+            <w:r>
+              <w:rPr>
+                <w:rFonts w:eastAsiaTheme="minorEastAsia"/>
+              </w:rPr>
+              <w:t xml:space="preserve">4083 </w:t>
+            </w:r>
+            <w:proofErr w:type="spellStart"/>
+            <w:r>
+              <w:rPr>
+                <w:rFonts w:eastAsiaTheme="minorEastAsia"/>
+              </w:rPr>
+              <w:t>Hanger</w:t>
+            </w:r>
+            <w:proofErr w:type="spellEnd"/>
+            <w:r>
+              <w:rPr>
+                <w:rFonts w:eastAsiaTheme="minorEastAsia"/>
+              </w:rPr>
+              <w:t xml:space="preserve"> 1x4x2</w:t>
+            </w:r>
+          </w:p>
+        </w:tc>
+        <w:tc>
+          <w:tcPr>
+            <w:tcW w:w="2236" w:type="dxa"/>
+            <w:vAlign w:val="center"/>
+          </w:tcPr>
+          <w:p>
+            <w:pPr>
+              <w:jc w:val="center"/>
+              <w:rPr>
+                <w:rFonts w:eastAsiaTheme="minorEastAsia"/>
+              </w:rPr>
+            </w:pPr>
+            <w:r>
+              <w:rPr>
+                <w:rFonts w:eastAsiaTheme="minorEastAsia"/>
+                <w:noProof/>
+              </w:rPr>
+              <w:drawing>
+                <wp:inline distT="0" distB="0" distL="0" distR="0" wp14:anchorId="4997E8AB" wp14:editId="63C5C3FB">
+                  <wp:extent cx="720000" cy="685714"/>
+                  <wp:effectExtent l="0" t="0" r="0" b="0"/>
+                  <wp:docPr id="32" name="Picture 32"/>
+                  <wp:cNvGraphicFramePr>
+                    <a:graphicFrameLocks xmlns:a="http://schemas.openxmlformats.org/drawingml/2006/main" noChangeAspect="1"/>
+                  </wp:cNvGraphicFramePr>
+                  <a:graphic xmlns:a="http://schemas.openxmlformats.org/drawingml/2006/main">
+                    <a:graphicData uri="http://schemas.openxmlformats.org/drawingml/2006/picture">
+                      <pic:pic xmlns:pic="http://schemas.openxmlformats.org/drawingml/2006/picture">
+                        <pic:nvPicPr>
+                          <pic:cNvPr id="0" name="Picture 17"/>
+                          <pic:cNvPicPr>
+                            <a:picLocks noChangeAspect="1" noChangeArrowheads="1"/>
+                          </pic:cNvPicPr>
+                        </pic:nvPicPr>
+                        <pic:blipFill rotWithShape="1">
+                          <a:blip r:embed="rId55" cstate="print">
+                            <a:extLst>
+                              <a:ext uri="{28A0092B-C50C-407E-A947-70E740481C1C}">
+                                <a14:useLocalDpi xmlns:a14="http://schemas.microsoft.com/office/drawing/2010/main" val="0"/>
+                              </a:ext>
+                            </a:extLst>
+                          </a:blip>
+                          <a:srcRect l="10592" t="-1324" r="8649" b="24536"/>
+                          <a:stretch/>
+                        </pic:blipFill>
+                        <pic:spPr bwMode="auto">
+                          <a:xfrm>
+                            <a:off x="0" y="0"/>
+                            <a:ext cx="720000" cy="685714"/>
+                          </a:xfrm>
+                          <a:prstGeom prst="rect">
+                            <a:avLst/>
+                          </a:prstGeom>
+                          <a:noFill/>
+                          <a:ln>
+                            <a:noFill/>
+                          </a:ln>
+                          <a:extLst>
+                            <a:ext uri="{53640926-AAD7-44D8-BBD7-CCE9431645EC}">
+                              <a14:shadowObscured xmlns:a14="http://schemas.microsoft.com/office/drawing/2010/main"/>
+                            </a:ext>
+                          </a:extLst>
+                        </pic:spPr>
+                      </pic:pic>
+                    </a:graphicData>
+                  </a:graphic>
+                </wp:inline>
+              </w:drawing>
+            </w:r>
+          </w:p>
+        </w:tc>
+      </w:tr>
+      <w:tr>
+        <w:trPr>
+          <w:trHeight w:val="421"/>
+        </w:trPr>
+        <w:tc>
+          <w:tcPr>
+            <w:tcW w:w="2235" w:type="dxa"/>
+            <w:vAlign w:val="center"/>
+          </w:tcPr>
+          <w:p>
+            <w:pPr>
+              <w:jc w:val="center"/>
+              <w:rPr>
+                <w:rFonts w:eastAsiaTheme="minorEastAsia"/>
+              </w:rPr>
+            </w:pPr>
+            <w:r>
+              <w:rPr>
+                <w:rFonts w:eastAsiaTheme="minorEastAsia"/>
+              </w:rPr>
+              <w:t xml:space="preserve">3001 </w:t>
+            </w:r>
+            <w:proofErr w:type="spellStart"/>
+            <w:r>
+              <w:rPr>
+                <w:rFonts w:eastAsiaTheme="minorEastAsia"/>
+              </w:rPr>
+              <w:t>B</w:t>
+            </w:r>
+            <w:r>
+              <w:rPr>
+                <w:rFonts w:eastAsiaTheme="minorEastAsia"/>
+              </w:rPr>
+              <w:t>rick</w:t>
+            </w:r>
+            <w:proofErr w:type="spellEnd"/>
+            <w:r>
+              <w:rPr>
+                <w:rFonts w:eastAsiaTheme="minorEastAsia"/>
+              </w:rPr>
+              <w:t xml:space="preserve"> 2x4</w:t>
+            </w:r>
+          </w:p>
+        </w:tc>
+        <w:tc>
+          <w:tcPr>
+            <w:tcW w:w="2235" w:type="dxa"/>
+            <w:vAlign w:val="center"/>
+          </w:tcPr>
+          <w:p>
+            <w:pPr>
+              <w:jc w:val="center"/>
+              <w:rPr>
+                <w:rFonts w:eastAsiaTheme="minorEastAsia"/>
+              </w:rPr>
+            </w:pPr>
+            <w:r>
+              <w:rPr>
+                <w:rFonts w:eastAsiaTheme="minorEastAsia"/>
+                <w:noProof/>
+              </w:rPr>
+              <w:drawing>
+                <wp:inline distT="0" distB="0" distL="0" distR="0" wp14:anchorId="34FC688C" wp14:editId="5243A012">
+                  <wp:extent cx="720000" cy="720000"/>
+                  <wp:effectExtent l="0" t="0" r="0" b="0"/>
+                  <wp:docPr id="19" name="Picture 19"/>
+                  <wp:cNvGraphicFramePr>
+                    <a:graphicFrameLocks xmlns:a="http://schemas.openxmlformats.org/drawingml/2006/main" noChangeAspect="1"/>
+                  </wp:cNvGraphicFramePr>
+                  <a:graphic xmlns:a="http://schemas.openxmlformats.org/drawingml/2006/main">
+                    <a:graphicData uri="http://schemas.openxmlformats.org/drawingml/2006/picture">
+                      <pic:pic xmlns:pic="http://schemas.openxmlformats.org/drawingml/2006/picture">
+                        <pic:nvPicPr>
+                          <pic:cNvPr id="0" name="Picture 4"/>
+                          <pic:cNvPicPr>
+                            <a:picLocks noChangeAspect="1" noChangeArrowheads="1"/>
+                          </pic:cNvPicPr>
+                        </pic:nvPicPr>
+                        <pic:blipFill>
+                          <a:blip r:embed="rId56" cstate="print">
+                            <a:extLst>
+                              <a:ext uri="{28A0092B-C50C-407E-A947-70E740481C1C}">
+                                <a14:useLocalDpi xmlns:a14="http://schemas.microsoft.com/office/drawing/2010/main" val="0"/>
+                              </a:ext>
+                            </a:extLst>
+                          </a:blip>
+                          <a:srcRect/>
+                          <a:stretch>
+                            <a:fillRect/>
+                          </a:stretch>
+                        </pic:blipFill>
+                        <pic:spPr bwMode="auto">
+                          <a:xfrm>
+                            <a:off x="0" y="0"/>
+                            <a:ext cx="720000" cy="720000"/>
+                          </a:xfrm>
+                          <a:prstGeom prst="rect">
+                            <a:avLst/>
+                          </a:prstGeom>
+                          <a:noFill/>
+                          <a:ln>
+                            <a:noFill/>
+                          </a:ln>
+                        </pic:spPr>
+                      </pic:pic>
+                    </a:graphicData>
+                  </a:graphic>
+                </wp:inline>
+              </w:drawing>
+            </w:r>
+          </w:p>
+        </w:tc>
+        <w:tc>
+          <w:tcPr>
+            <w:tcW w:w="2236" w:type="dxa"/>
+            <w:vAlign w:val="center"/>
+          </w:tcPr>
+          <w:p>
+            <w:pPr>
+              <w:jc w:val="center"/>
+              <w:rPr>
+                <w:rFonts w:eastAsiaTheme="minorEastAsia"/>
+              </w:rPr>
+            </w:pPr>
+            <w:r>
+              <w:rPr>
+                <w:rFonts w:eastAsiaTheme="minorEastAsia"/>
+              </w:rPr>
               <w:t xml:space="preserve">4276 </w:t>
             </w:r>
             <w:proofErr w:type="spellStart"/>
@@ -9634,7 +10027,7 @@
                           </pic:cNvPicPr>
                         </pic:nvPicPr>
                         <pic:blipFill rotWithShape="1">
-                          <a:blip r:embed="rId51" cstate="print">
+                          <a:blip r:embed="rId57" cstate="print">
                             <a:extLst>
                               <a:ext uri="{28A0092B-C50C-407E-A947-70E740481C1C}">
                                 <a14:useLocalDpi xmlns:a14="http://schemas.microsoft.com/office/drawing/2010/main" val="0"/>
@@ -9744,7 +10137,7 @@
                           </pic:cNvPicPr>
                         </pic:nvPicPr>
                         <pic:blipFill rotWithShape="1">
-                          <a:blip r:embed="rId52" cstate="print">
+                          <a:blip r:embed="rId58" cstate="print">
                             <a:extLst>
                               <a:ext uri="{28A0092B-C50C-407E-A947-70E740481C1C}">
                                 <a14:useLocalDpi xmlns:a14="http://schemas.microsoft.com/office/drawing/2010/main" val="0"/>
@@ -9855,7 +10248,7 @@
                           </pic:cNvPicPr>
                         </pic:nvPicPr>
                         <pic:blipFill rotWithShape="1">
-                          <a:blip r:embed="rId53" cstate="print">
+                          <a:blip r:embed="rId59" cstate="print">
                             <a:extLst>
                               <a:ext uri="{28A0092B-C50C-407E-A947-70E740481C1C}">
                                 <a14:useLocalDpi xmlns:a14="http://schemas.microsoft.com/office/drawing/2010/main" val="0"/>
@@ -9966,7 +10359,7 @@
                           </pic:cNvPicPr>
                         </pic:nvPicPr>
                         <pic:blipFill rotWithShape="1">
-                          <a:blip r:embed="rId54" cstate="print">
+                          <a:blip r:embed="rId60" cstate="print">
                             <a:extLst>
                               <a:ext uri="{28A0092B-C50C-407E-A947-70E740481C1C}">
                                 <a14:useLocalDpi xmlns:a14="http://schemas.microsoft.com/office/drawing/2010/main" val="0"/>
@@ -10069,7 +10462,7 @@
                           </pic:cNvPicPr>
                         </pic:nvPicPr>
                         <pic:blipFill rotWithShape="1">
-                          <a:blip r:embed="rId55" cstate="print">
+                          <a:blip r:embed="rId61" cstate="print">
                             <a:extLst>
                               <a:ext uri="{28A0092B-C50C-407E-A947-70E740481C1C}">
                                 <a14:useLocalDpi xmlns:a14="http://schemas.microsoft.com/office/drawing/2010/main" val="0"/>
@@ -10180,7 +10573,7 @@
                           </pic:cNvPicPr>
                         </pic:nvPicPr>
                         <pic:blipFill rotWithShape="1">
-                          <a:blip r:embed="rId56" cstate="print">
+                          <a:blip r:embed="rId62" cstate="print">
                             <a:extLst>
                               <a:ext uri="{28A0092B-C50C-407E-A947-70E740481C1C}">
                                 <a14:useLocalDpi xmlns:a14="http://schemas.microsoft.com/office/drawing/2010/main" val="0"/>
@@ -10313,7 +10706,7 @@
                           </pic:cNvPicPr>
                         </pic:nvPicPr>
                         <pic:blipFill rotWithShape="1">
-                          <a:blip r:embed="rId57" cstate="print">
+                          <a:blip r:embed="rId63" cstate="print">
                             <a:extLst>
                               <a:ext uri="{28A0092B-C50C-407E-A947-70E740481C1C}">
                                 <a14:useLocalDpi xmlns:a14="http://schemas.microsoft.com/office/drawing/2010/main" val="0"/>
@@ -10430,7 +10823,7 @@
                           </pic:cNvPicPr>
                         </pic:nvPicPr>
                         <pic:blipFill rotWithShape="1">
-                          <a:blip r:embed="rId58" cstate="print">
+                          <a:blip r:embed="rId64" cstate="print">
                             <a:extLst>
                               <a:ext uri="{28A0092B-C50C-407E-A947-70E740481C1C}">
                                 <a14:useLocalDpi xmlns:a14="http://schemas.microsoft.com/office/drawing/2010/main" val="0"/>
@@ -10541,7 +10934,7 @@
                           </pic:cNvPicPr>
                         </pic:nvPicPr>
                         <pic:blipFill rotWithShape="1">
-                          <a:blip r:embed="rId59" cstate="print">
+                          <a:blip r:embed="rId65" cstate="print">
                             <a:extLst>
                               <a:ext uri="{28A0092B-C50C-407E-A947-70E740481C1C}">
                                 <a14:useLocalDpi xmlns:a14="http://schemas.microsoft.com/office/drawing/2010/main" val="0"/>
@@ -10650,7 +11043,7 @@
                           </pic:cNvPicPr>
                         </pic:nvPicPr>
                         <pic:blipFill rotWithShape="1">
-                          <a:blip r:embed="rId60" cstate="print">
+                          <a:blip r:embed="rId66" cstate="print">
                             <a:extLst>
                               <a:ext uri="{28A0092B-C50C-407E-A947-70E740481C1C}">
                                 <a14:useLocalDpi xmlns:a14="http://schemas.microsoft.com/office/drawing/2010/main" val="0"/>
@@ -10795,7 +11188,7 @@
                           </pic:cNvPicPr>
                         </pic:nvPicPr>
                         <pic:blipFill rotWithShape="1">
-                          <a:blip r:embed="rId61" cstate="print">
+                          <a:blip r:embed="rId67" cstate="print">
                             <a:extLst>
                               <a:ext uri="{28A0092B-C50C-407E-A947-70E740481C1C}">
                                 <a14:useLocalDpi xmlns:a14="http://schemas.microsoft.com/office/drawing/2010/main" val="0"/>
@@ -10892,7 +11285,7 @@
                           </pic:cNvPicPr>
                         </pic:nvPicPr>
                         <pic:blipFill rotWithShape="1">
-                          <a:blip r:embed="rId62" cstate="print">
+                          <a:blip r:embed="rId68" cstate="print">
                             <a:extLst>
                               <a:ext uri="{28A0092B-C50C-407E-A947-70E740481C1C}">
                                 <a14:useLocalDpi xmlns:a14="http://schemas.microsoft.com/office/drawing/2010/main" val="0"/>
@@ -11049,7 +11442,7 @@
                           </pic:cNvPicPr>
                         </pic:nvPicPr>
                         <pic:blipFill rotWithShape="1">
-                          <a:blip r:embed="rId63" cstate="print">
+                          <a:blip r:embed="rId69" cstate="print">
                             <a:extLst>
                               <a:ext uri="{28A0092B-C50C-407E-A947-70E740481C1C}">
                                 <a14:useLocalDpi xmlns:a14="http://schemas.microsoft.com/office/drawing/2010/main" val="0"/>
@@ -11147,7 +11540,7 @@
                           </pic:cNvPicPr>
                         </pic:nvPicPr>
                         <pic:blipFill rotWithShape="1">
-                          <a:blip r:embed="rId64" cstate="print">
+                          <a:blip r:embed="rId70" cstate="print">
                             <a:extLst>
                               <a:ext uri="{28A0092B-C50C-407E-A947-70E740481C1C}">
                                 <a14:useLocalDpi xmlns:a14="http://schemas.microsoft.com/office/drawing/2010/main" val="0"/>
@@ -11278,7 +11671,7 @@
                           </pic:cNvPicPr>
                         </pic:nvPicPr>
                         <pic:blipFill rotWithShape="1">
-                          <a:blip r:embed="rId65" cstate="print">
+                          <a:blip r:embed="rId71" cstate="print">
                             <a:extLst>
                               <a:ext uri="{28A0092B-C50C-407E-A947-70E740481C1C}">
                                 <a14:useLocalDpi xmlns:a14="http://schemas.microsoft.com/office/drawing/2010/main" val="0"/>
@@ -11375,7 +11768,7 @@
                           </pic:cNvPicPr>
                         </pic:nvPicPr>
                         <pic:blipFill rotWithShape="1">
-                          <a:blip r:embed="rId66" cstate="print">
+                          <a:blip r:embed="rId72" cstate="print">
                             <a:extLst>
                               <a:ext uri="{28A0092B-C50C-407E-A947-70E740481C1C}">
                                 <a14:useLocalDpi xmlns:a14="http://schemas.microsoft.com/office/drawing/2010/main" val="0"/>
@@ -11506,7 +11899,7 @@
                           </pic:cNvPicPr>
                         </pic:nvPicPr>
                         <pic:blipFill rotWithShape="1">
-                          <a:blip r:embed="rId67" cstate="print">
+                          <a:blip r:embed="rId73" cstate="print">
                             <a:extLst>
                               <a:ext uri="{28A0092B-C50C-407E-A947-70E740481C1C}">
                                 <a14:useLocalDpi xmlns:a14="http://schemas.microsoft.com/office/drawing/2010/main" val="0"/>
@@ -11623,7 +12016,7 @@
                           </pic:cNvPicPr>
                         </pic:nvPicPr>
                         <pic:blipFill rotWithShape="1">
-                          <a:blip r:embed="rId68" cstate="print">
+                          <a:blip r:embed="rId74" cstate="print">
                             <a:extLst>
                               <a:ext uri="{28A0092B-C50C-407E-A947-70E740481C1C}">
                                 <a14:useLocalDpi xmlns:a14="http://schemas.microsoft.com/office/drawing/2010/main" val="0"/>
@@ -11704,7 +12097,7 @@
     </w:p>
     <w:p/>
     <w:sectPr>
-      <w:footerReference w:type="default" r:id="rId69"/>
+      <w:footerReference w:type="default" r:id="rId75"/>
       <w:pgSz w:w="11906" w:h="16838"/>
       <w:pgMar w:top="1440" w:right="1440" w:bottom="1440" w:left="1440" w:header="708" w:footer="708" w:gutter="0"/>
       <w:pgNumType w:start="1"/>
@@ -12050,7 +12443,7 @@
   <w:abstractNum w:abstractNumId="3" w15:restartNumberingAfterBreak="0">
     <w:nsid w:val="23F646DB"/>
     <w:multiLevelType w:val="multilevel"/>
-    <w:tmpl w:val="AC5494EE"/>
+    <w:tmpl w:val="AB8458E2"/>
     <w:lvl w:ilvl="0">
       <w:start w:val="1"/>
       <w:numFmt w:val="bullet"/>
@@ -12079,20 +12472,16 @@
         <w:rFonts w:hint="default"/>
       </w:rPr>
     </w:lvl>
-    <w:lvl w:ilvl="2" w:tentative="1">
+    <w:lvl w:ilvl="2">
       <w:start w:val="1"/>
-      <w:numFmt w:val="bullet"/>
-      <w:lvlText w:val=""/>
+      <w:numFmt w:val="lowerLetter"/>
+      <w:lvlText w:val="%3)"/>
       <w:lvlJc w:val="left"/>
       <w:pPr>
-        <w:tabs>
-          <w:tab w:val="num" w:pos="2160"/>
-        </w:tabs>
         <w:ind w:left="2160" w:hanging="360"/>
       </w:pPr>
       <w:rPr>
-        <w:rFonts w:ascii="Wingdings" w:hAnsi="Wingdings" w:hint="default"/>
-        <w:sz w:val="20"/>
+        <w:rFonts w:hint="default"/>
       </w:rPr>
     </w:lvl>
     <w:lvl w:ilvl="3" w:tentative="1">

</xml_diff>

<commit_message>
new text, more questions for mentor in .docx, formatting
</commit_message>
<xml_diff>
--- a/docs/DR_AT.docx
+++ b/docs/DR_AT.docx
@@ -22,13 +22,15 @@
           <w:sz w:val="28"/>
           <w:szCs w:val="28"/>
         </w:rPr>
-        <w:t>SVEUČILIŠTE JOSIPA JURJA STROSSMAYERA U OSIJEKUFAKULTET ELEKTROTEHNIKE, RAČUNARSTVA IINFORMACIJSKIH TEHNOLOGIJA OSIJEK</w:t>
-      </w:r>
-    </w:p>
-    <w:p>
-      <w:pPr>
-        <w:spacing w:line="259" w:lineRule="auto"/>
-        <w:jc w:val="center"/>
+        <w:t xml:space="preserve">SVEUČILIŠTE JOSIPA JURJA STROSSMAYERA U OSIJEKUFAKULTET ELEKTROTEHNIKE, RAČUNARSTVA </w:t>
+      </w:r>
+      <w:r>
+        <w:rPr>
+          <w:rStyle w:val="TitleChar"/>
+        </w:rPr>
+        <w:t>IINFORMACIJSKIH TEHNOLOGIJA</w:t>
+      </w:r>
+      <w:r>
         <w:rPr>
           <w:rFonts w:cs="Times New Roman"/>
           <w:b/>
@@ -36,7 +38,8 @@
           <w:sz w:val="28"/>
           <w:szCs w:val="28"/>
         </w:rPr>
-      </w:pPr>
+        <w:t xml:space="preserve"> OSIJEK</w:t>
+      </w:r>
     </w:p>
     <w:p>
       <w:pPr>
@@ -63,7 +66,11 @@
           <w:szCs w:val="28"/>
         </w:rPr>
       </w:pPr>
-      <w:r>
+    </w:p>
+    <w:p>
+      <w:pPr>
+        <w:spacing w:line="259" w:lineRule="auto"/>
+        <w:jc w:val="center"/>
         <w:rPr>
           <w:rFonts w:cs="Times New Roman"/>
           <w:b/>
@@ -71,6 +78,15 @@
           <w:sz w:val="28"/>
           <w:szCs w:val="28"/>
         </w:rPr>
+      </w:pPr>
+      <w:r>
+        <w:rPr>
+          <w:rFonts w:cs="Times New Roman"/>
+          <w:b/>
+          <w:bCs/>
+          <w:sz w:val="28"/>
+          <w:szCs w:val="28"/>
+        </w:rPr>
         <w:t>Sveučilišni studij</w:t>
       </w:r>
     </w:p>
@@ -115,6 +131,14 @@
     </w:p>
     <w:p>
       <w:pPr>
+        <w:pStyle w:val="MainTitle"/>
+      </w:pPr>
+      <w:r>
+        <w:t>Primjena neuronskih mreža u klasificiranju LEGO kocaka</w:t>
+      </w:r>
+    </w:p>
+    <w:p>
+      <w:pPr>
         <w:spacing w:line="259" w:lineRule="auto"/>
         <w:jc w:val="center"/>
         <w:rPr>
@@ -125,7 +149,34 @@
           <w:szCs w:val="36"/>
         </w:rPr>
       </w:pPr>
-      <w:r>
+    </w:p>
+    <w:p>
+      <w:pPr>
+        <w:spacing w:line="259" w:lineRule="auto"/>
+        <w:jc w:val="center"/>
+        <w:rPr>
+          <w:rFonts w:cs="Times New Roman"/>
+          <w:b/>
+          <w:bCs/>
+          <w:sz w:val="28"/>
+          <w:szCs w:val="28"/>
+        </w:rPr>
+      </w:pPr>
+      <w:r>
+        <w:rPr>
+          <w:rFonts w:cs="Times New Roman"/>
+          <w:b/>
+          <w:bCs/>
+          <w:sz w:val="28"/>
+          <w:szCs w:val="28"/>
+        </w:rPr>
+        <w:t>Diplomski rad</w:t>
+      </w:r>
+    </w:p>
+    <w:p>
+      <w:pPr>
+        <w:spacing w:line="259" w:lineRule="auto"/>
+        <w:jc w:val="center"/>
         <w:rPr>
           <w:rFonts w:cs="Times New Roman"/>
           <w:b/>
@@ -133,56 +184,6 @@
           <w:sz w:val="36"/>
           <w:szCs w:val="36"/>
         </w:rPr>
-        <w:t>Primjena neuronskih mreža u klasificiranju LEGO kocaka</w:t>
-      </w:r>
-    </w:p>
-    <w:p>
-      <w:pPr>
-        <w:spacing w:line="259" w:lineRule="auto"/>
-        <w:jc w:val="center"/>
-        <w:rPr>
-          <w:rFonts w:cs="Times New Roman"/>
-          <w:b/>
-          <w:bCs/>
-          <w:sz w:val="36"/>
-          <w:szCs w:val="36"/>
-        </w:rPr>
-      </w:pPr>
-    </w:p>
-    <w:p>
-      <w:pPr>
-        <w:spacing w:line="259" w:lineRule="auto"/>
-        <w:jc w:val="center"/>
-        <w:rPr>
-          <w:rFonts w:cs="Times New Roman"/>
-          <w:b/>
-          <w:bCs/>
-          <w:sz w:val="28"/>
-          <w:szCs w:val="28"/>
-        </w:rPr>
-      </w:pPr>
-      <w:r>
-        <w:rPr>
-          <w:rFonts w:cs="Times New Roman"/>
-          <w:b/>
-          <w:bCs/>
-          <w:sz w:val="28"/>
-          <w:szCs w:val="28"/>
-        </w:rPr>
-        <w:t>Diplomski rad</w:t>
-      </w:r>
-    </w:p>
-    <w:p>
-      <w:pPr>
-        <w:spacing w:line="259" w:lineRule="auto"/>
-        <w:jc w:val="center"/>
-        <w:rPr>
-          <w:rFonts w:cs="Times New Roman"/>
-          <w:b/>
-          <w:bCs/>
-          <w:sz w:val="36"/>
-          <w:szCs w:val="36"/>
-        </w:rPr>
       </w:pPr>
     </w:p>
     <w:p>
@@ -207,19 +208,6 @@
         </w:rPr>
         <w:t>Anto Tufeković</w:t>
       </w:r>
-    </w:p>
-    <w:p>
-      <w:pPr>
-        <w:spacing w:line="259" w:lineRule="auto"/>
-        <w:jc w:val="center"/>
-        <w:rPr>
-          <w:rFonts w:cs="Times New Roman"/>
-          <w:b/>
-          <w:bCs/>
-          <w:sz w:val="36"/>
-          <w:szCs w:val="36"/>
-        </w:rPr>
-      </w:pPr>
     </w:p>
     <w:p>
       <w:pPr>
@@ -408,7 +396,7 @@
           <w:r>
             <w:fldChar w:fldCharType="separate"/>
           </w:r>
-          <w:hyperlink w:anchor="_Toc77003503" w:history="1">
+          <w:hyperlink w:anchor="_Toc77084139" w:history="1">
             <w:r>
               <w:rPr>
                 <w:rStyle w:val="Hyperlink"/>
@@ -451,7 +439,7 @@
                 <w:noProof/>
                 <w:webHidden/>
               </w:rPr>
-              <w:instrText xml:space="preserve"> PAGEREF _Toc77003503 \h </w:instrText>
+              <w:instrText xml:space="preserve"> PAGEREF _Toc77084139 \h </w:instrText>
             </w:r>
             <w:r>
               <w:rPr>
@@ -496,7 +484,7 @@
               <w:lang w:eastAsia="hr-HR"/>
             </w:rPr>
           </w:pPr>
-          <w:hyperlink w:anchor="_Toc77003504" w:history="1">
+          <w:hyperlink w:anchor="_Toc77084140" w:history="1">
             <w:r>
               <w:rPr>
                 <w:rStyle w:val="Hyperlink"/>
@@ -539,7 +527,7 @@
                 <w:noProof/>
                 <w:webHidden/>
               </w:rPr>
-              <w:instrText xml:space="preserve"> PAGEREF _Toc77003504 \h </w:instrText>
+              <w:instrText xml:space="preserve"> PAGEREF _Toc77084140 \h </w:instrText>
             </w:r>
             <w:r>
               <w:rPr>
@@ -584,7 +572,7 @@
               <w:lang w:eastAsia="hr-HR"/>
             </w:rPr>
           </w:pPr>
-          <w:hyperlink w:anchor="_Toc77003505" w:history="1">
+          <w:hyperlink w:anchor="_Toc77084141" w:history="1">
             <w:r>
               <w:rPr>
                 <w:rStyle w:val="Hyperlink"/>
@@ -627,7 +615,7 @@
                 <w:noProof/>
                 <w:webHidden/>
               </w:rPr>
-              <w:instrText xml:space="preserve"> PAGEREF _Toc77003505 \h </w:instrText>
+              <w:instrText xml:space="preserve"> PAGEREF _Toc77084141 \h </w:instrText>
             </w:r>
             <w:r>
               <w:rPr>
@@ -672,7 +660,7 @@
               <w:lang w:eastAsia="hr-HR"/>
             </w:rPr>
           </w:pPr>
-          <w:hyperlink w:anchor="_Toc77003506" w:history="1">
+          <w:hyperlink w:anchor="_Toc77084142" w:history="1">
             <w:r>
               <w:rPr>
                 <w:rStyle w:val="Hyperlink"/>
@@ -715,7 +703,7 @@
                 <w:noProof/>
                 <w:webHidden/>
               </w:rPr>
-              <w:instrText xml:space="preserve"> PAGEREF _Toc77003506 \h </w:instrText>
+              <w:instrText xml:space="preserve"> PAGEREF _Toc77084142 \h </w:instrText>
             </w:r>
             <w:r>
               <w:rPr>
@@ -760,7 +748,7 @@
               <w:lang w:eastAsia="hr-HR"/>
             </w:rPr>
           </w:pPr>
-          <w:hyperlink w:anchor="_Toc77003507" w:history="1">
+          <w:hyperlink w:anchor="_Toc77084143" w:history="1">
             <w:r>
               <w:rPr>
                 <w:rStyle w:val="Hyperlink"/>
@@ -803,7 +791,7 @@
                 <w:noProof/>
                 <w:webHidden/>
               </w:rPr>
-              <w:instrText xml:space="preserve"> PAGEREF _Toc77003507 \h </w:instrText>
+              <w:instrText xml:space="preserve"> PAGEREF _Toc77084143 \h </w:instrText>
             </w:r>
             <w:r>
               <w:rPr>
@@ -848,7 +836,7 @@
               <w:lang w:eastAsia="hr-HR"/>
             </w:rPr>
           </w:pPr>
-          <w:hyperlink w:anchor="_Toc77003508" w:history="1">
+          <w:hyperlink w:anchor="_Toc77084144" w:history="1">
             <w:r>
               <w:rPr>
                 <w:rStyle w:val="Hyperlink"/>
@@ -891,7 +879,7 @@
                 <w:noProof/>
                 <w:webHidden/>
               </w:rPr>
-              <w:instrText xml:space="preserve"> PAGEREF _Toc77003508 \h </w:instrText>
+              <w:instrText xml:space="preserve"> PAGEREF _Toc77084144 \h </w:instrText>
             </w:r>
             <w:r>
               <w:rPr>
@@ -936,7 +924,7 @@
               <w:lang w:eastAsia="hr-HR"/>
             </w:rPr>
           </w:pPr>
-          <w:hyperlink w:anchor="_Toc77003509" w:history="1">
+          <w:hyperlink w:anchor="_Toc77084145" w:history="1">
             <w:r>
               <w:rPr>
                 <w:rStyle w:val="Hyperlink"/>
@@ -979,7 +967,7 @@
                 <w:noProof/>
                 <w:webHidden/>
               </w:rPr>
-              <w:instrText xml:space="preserve"> PAGEREF _Toc77003509 \h </w:instrText>
+              <w:instrText xml:space="preserve"> PAGEREF _Toc77084145 \h </w:instrText>
             </w:r>
             <w:r>
               <w:rPr>
@@ -1024,7 +1012,7 @@
               <w:lang w:eastAsia="hr-HR"/>
             </w:rPr>
           </w:pPr>
-          <w:hyperlink w:anchor="_Toc77003510" w:history="1">
+          <w:hyperlink w:anchor="_Toc77084146" w:history="1">
             <w:r>
               <w:rPr>
                 <w:rStyle w:val="Hyperlink"/>
@@ -1067,7 +1055,7 @@
                 <w:noProof/>
                 <w:webHidden/>
               </w:rPr>
-              <w:instrText xml:space="preserve"> PAGEREF _Toc77003510 \h </w:instrText>
+              <w:instrText xml:space="preserve"> PAGEREF _Toc77084146 \h </w:instrText>
             </w:r>
             <w:r>
               <w:rPr>
@@ -1112,7 +1100,7 @@
               <w:lang w:eastAsia="hr-HR"/>
             </w:rPr>
           </w:pPr>
-          <w:hyperlink w:anchor="_Toc77003511" w:history="1">
+          <w:hyperlink w:anchor="_Toc77084147" w:history="1">
             <w:r>
               <w:rPr>
                 <w:rStyle w:val="Hyperlink"/>
@@ -1155,7 +1143,7 @@
                 <w:noProof/>
                 <w:webHidden/>
               </w:rPr>
-              <w:instrText xml:space="preserve"> PAGEREF _Toc77003511 \h </w:instrText>
+              <w:instrText xml:space="preserve"> PAGEREF _Toc77084147 \h </w:instrText>
             </w:r>
             <w:r>
               <w:rPr>
@@ -1200,7 +1188,7 @@
               <w:lang w:eastAsia="hr-HR"/>
             </w:rPr>
           </w:pPr>
-          <w:hyperlink w:anchor="_Toc77003512" w:history="1">
+          <w:hyperlink w:anchor="_Toc77084148" w:history="1">
             <w:r>
               <w:rPr>
                 <w:rStyle w:val="Hyperlink"/>
@@ -1243,7 +1231,7 @@
                 <w:noProof/>
                 <w:webHidden/>
               </w:rPr>
-              <w:instrText xml:space="preserve"> PAGEREF _Toc77003512 \h </w:instrText>
+              <w:instrText xml:space="preserve"> PAGEREF _Toc77084148 \h </w:instrText>
             </w:r>
             <w:r>
               <w:rPr>
@@ -1288,7 +1276,7 @@
               <w:lang w:eastAsia="hr-HR"/>
             </w:rPr>
           </w:pPr>
-          <w:hyperlink w:anchor="_Toc77003513" w:history="1">
+          <w:hyperlink w:anchor="_Toc77084149" w:history="1">
             <w:r>
               <w:rPr>
                 <w:rStyle w:val="Hyperlink"/>
@@ -1331,7 +1319,7 @@
                 <w:noProof/>
                 <w:webHidden/>
               </w:rPr>
-              <w:instrText xml:space="preserve"> PAGEREF _Toc77003513 \h </w:instrText>
+              <w:instrText xml:space="preserve"> PAGEREF _Toc77084149 \h </w:instrText>
             </w:r>
             <w:r>
               <w:rPr>
@@ -1376,7 +1364,7 @@
               <w:lang w:eastAsia="hr-HR"/>
             </w:rPr>
           </w:pPr>
-          <w:hyperlink w:anchor="_Toc77003514" w:history="1">
+          <w:hyperlink w:anchor="_Toc77084150" w:history="1">
             <w:r>
               <w:rPr>
                 <w:rStyle w:val="Hyperlink"/>
@@ -1419,7 +1407,7 @@
                 <w:noProof/>
                 <w:webHidden/>
               </w:rPr>
-              <w:instrText xml:space="preserve"> PAGEREF _Toc77003514 \h </w:instrText>
+              <w:instrText xml:space="preserve"> PAGEREF _Toc77084150 \h </w:instrText>
             </w:r>
             <w:r>
               <w:rPr>
@@ -1440,6 +1428,94 @@
                 <w:webHidden/>
               </w:rPr>
               <w:t>16</w:t>
+            </w:r>
+            <w:r>
+              <w:rPr>
+                <w:noProof/>
+                <w:webHidden/>
+              </w:rPr>
+              <w:fldChar w:fldCharType="end"/>
+            </w:r>
+          </w:hyperlink>
+        </w:p>
+        <w:p>
+          <w:pPr>
+            <w:pStyle w:val="TOC2"/>
+            <w:tabs>
+              <w:tab w:val="left" w:pos="880"/>
+              <w:tab w:val="right" w:leader="dot" w:pos="9016"/>
+            </w:tabs>
+            <w:rPr>
+              <w:rFonts w:asciiTheme="minorHAnsi" w:eastAsiaTheme="minorEastAsia" w:hAnsiTheme="minorHAnsi"/>
+              <w:noProof/>
+              <w:sz w:val="22"/>
+              <w:lang w:eastAsia="hr-HR"/>
+            </w:rPr>
+          </w:pPr>
+          <w:hyperlink w:anchor="_Toc77084151" w:history="1">
+            <w:r>
+              <w:rPr>
+                <w:rStyle w:val="Hyperlink"/>
+                <w:noProof/>
+              </w:rPr>
+              <w:t>2.8.</w:t>
+            </w:r>
+            <w:r>
+              <w:rPr>
+                <w:rFonts w:asciiTheme="minorHAnsi" w:eastAsiaTheme="minorEastAsia" w:hAnsiTheme="minorHAnsi"/>
+                <w:noProof/>
+                <w:sz w:val="22"/>
+                <w:lang w:eastAsia="hr-HR"/>
+              </w:rPr>
+              <w:tab/>
+            </w:r>
+            <w:r>
+              <w:rPr>
+                <w:rStyle w:val="Hyperlink"/>
+                <w:noProof/>
+              </w:rPr>
+              <w:t>[[Transfer learning ili u 4. poglavlju?]]</w:t>
+            </w:r>
+            <w:r>
+              <w:rPr>
+                <w:noProof/>
+                <w:webHidden/>
+              </w:rPr>
+              <w:tab/>
+            </w:r>
+            <w:r>
+              <w:rPr>
+                <w:noProof/>
+                <w:webHidden/>
+              </w:rPr>
+              <w:fldChar w:fldCharType="begin"/>
+            </w:r>
+            <w:r>
+              <w:rPr>
+                <w:noProof/>
+                <w:webHidden/>
+              </w:rPr>
+              <w:instrText xml:space="preserve"> PAGEREF _Toc77084151 \h </w:instrText>
+            </w:r>
+            <w:r>
+              <w:rPr>
+                <w:noProof/>
+                <w:webHidden/>
+              </w:rPr>
+            </w:r>
+            <w:r>
+              <w:rPr>
+                <w:noProof/>
+                <w:webHidden/>
+              </w:rPr>
+              <w:fldChar w:fldCharType="separate"/>
+            </w:r>
+            <w:r>
+              <w:rPr>
+                <w:noProof/>
+                <w:webHidden/>
+              </w:rPr>
+              <w:t>17</w:t>
             </w:r>
             <w:r>
               <w:rPr>
@@ -1464,7 +1540,7 @@
               <w:lang w:eastAsia="hr-HR"/>
             </w:rPr>
           </w:pPr>
-          <w:hyperlink w:anchor="_Toc77003515" w:history="1">
+          <w:hyperlink w:anchor="_Toc77084152" w:history="1">
             <w:r>
               <w:rPr>
                 <w:rStyle w:val="Hyperlink"/>
@@ -1507,7 +1583,7 @@
                 <w:noProof/>
                 <w:webHidden/>
               </w:rPr>
-              <w:instrText xml:space="preserve"> PAGEREF _Toc77003515 \h </w:instrText>
+              <w:instrText xml:space="preserve"> PAGEREF _Toc77084152 \h </w:instrText>
             </w:r>
             <w:r>
               <w:rPr>
@@ -1552,7 +1628,7 @@
               <w:lang w:eastAsia="hr-HR"/>
             </w:rPr>
           </w:pPr>
-          <w:hyperlink w:anchor="_Toc77003516" w:history="1">
+          <w:hyperlink w:anchor="_Toc77084153" w:history="1">
             <w:r>
               <w:rPr>
                 <w:rStyle w:val="Hyperlink"/>
@@ -1595,7 +1671,7 @@
                 <w:noProof/>
                 <w:webHidden/>
               </w:rPr>
-              <w:instrText xml:space="preserve"> PAGEREF _Toc77003516 \h </w:instrText>
+              <w:instrText xml:space="preserve"> PAGEREF _Toc77084153 \h </w:instrText>
             </w:r>
             <w:r>
               <w:rPr>
@@ -1616,94 +1692,6 @@
                 <w:webHidden/>
               </w:rPr>
               <w:t>18</w:t>
-            </w:r>
-            <w:r>
-              <w:rPr>
-                <w:noProof/>
-                <w:webHidden/>
-              </w:rPr>
-              <w:fldChar w:fldCharType="end"/>
-            </w:r>
-          </w:hyperlink>
-        </w:p>
-        <w:p>
-          <w:pPr>
-            <w:pStyle w:val="TOC2"/>
-            <w:tabs>
-              <w:tab w:val="left" w:pos="880"/>
-              <w:tab w:val="right" w:leader="dot" w:pos="9016"/>
-            </w:tabs>
-            <w:rPr>
-              <w:rFonts w:asciiTheme="minorHAnsi" w:eastAsiaTheme="minorEastAsia" w:hAnsiTheme="minorHAnsi"/>
-              <w:noProof/>
-              <w:sz w:val="22"/>
-              <w:lang w:eastAsia="hr-HR"/>
-            </w:rPr>
-          </w:pPr>
-          <w:hyperlink w:anchor="_Toc77003517" w:history="1">
-            <w:r>
-              <w:rPr>
-                <w:rStyle w:val="Hyperlink"/>
-                <w:noProof/>
-              </w:rPr>
-              <w:t>3.2.</w:t>
-            </w:r>
-            <w:r>
-              <w:rPr>
-                <w:rFonts w:asciiTheme="minorHAnsi" w:eastAsiaTheme="minorEastAsia" w:hAnsiTheme="minorHAnsi"/>
-                <w:noProof/>
-                <w:sz w:val="22"/>
-                <w:lang w:eastAsia="hr-HR"/>
-              </w:rPr>
-              <w:tab/>
-            </w:r>
-            <w:r>
-              <w:rPr>
-                <w:rStyle w:val="Hyperlink"/>
-                <w:noProof/>
-              </w:rPr>
-              <w:t>[[SOTA – pravi podatci]]</w:t>
-            </w:r>
-            <w:r>
-              <w:rPr>
-                <w:noProof/>
-                <w:webHidden/>
-              </w:rPr>
-              <w:tab/>
-            </w:r>
-            <w:r>
-              <w:rPr>
-                <w:noProof/>
-                <w:webHidden/>
-              </w:rPr>
-              <w:fldChar w:fldCharType="begin"/>
-            </w:r>
-            <w:r>
-              <w:rPr>
-                <w:noProof/>
-                <w:webHidden/>
-              </w:rPr>
-              <w:instrText xml:space="preserve"> PAGEREF _Toc77003517 \h </w:instrText>
-            </w:r>
-            <w:r>
-              <w:rPr>
-                <w:noProof/>
-                <w:webHidden/>
-              </w:rPr>
-            </w:r>
-            <w:r>
-              <w:rPr>
-                <w:noProof/>
-                <w:webHidden/>
-              </w:rPr>
-              <w:fldChar w:fldCharType="separate"/>
-            </w:r>
-            <w:r>
-              <w:rPr>
-                <w:noProof/>
-                <w:webHidden/>
-              </w:rPr>
-              <w:t>22</w:t>
             </w:r>
             <w:r>
               <w:rPr>
@@ -1728,7 +1716,7 @@
               <w:lang w:eastAsia="hr-HR"/>
             </w:rPr>
           </w:pPr>
-          <w:hyperlink w:anchor="_Toc77003518" w:history="1">
+          <w:hyperlink w:anchor="_Toc77084154" w:history="1">
             <w:r>
               <w:rPr>
                 <w:rStyle w:val="Hyperlink"/>
@@ -1771,7 +1759,7 @@
                 <w:noProof/>
                 <w:webHidden/>
               </w:rPr>
-              <w:instrText xml:space="preserve"> PAGEREF _Toc77003518 \h </w:instrText>
+              <w:instrText xml:space="preserve"> PAGEREF _Toc77084154 \h </w:instrText>
             </w:r>
             <w:r>
               <w:rPr>
@@ -1816,7 +1804,7 @@
               <w:lang w:eastAsia="hr-HR"/>
             </w:rPr>
           </w:pPr>
-          <w:hyperlink w:anchor="_Toc77003519" w:history="1">
+          <w:hyperlink w:anchor="_Toc77084155" w:history="1">
             <w:r>
               <w:rPr>
                 <w:rStyle w:val="Hyperlink"/>
@@ -1859,7 +1847,7 @@
                 <w:noProof/>
                 <w:webHidden/>
               </w:rPr>
-              <w:instrText xml:space="preserve"> PAGEREF _Toc77003519 \h </w:instrText>
+              <w:instrText xml:space="preserve"> PAGEREF _Toc77084155 \h </w:instrText>
             </w:r>
             <w:r>
               <w:rPr>
@@ -1879,7 +1867,7 @@
                 <w:noProof/>
                 <w:webHidden/>
               </w:rPr>
-              <w:t>22</w:t>
+              <w:t>23</w:t>
             </w:r>
             <w:r>
               <w:rPr>
@@ -1903,13 +1891,13 @@
               <w:lang w:eastAsia="hr-HR"/>
             </w:rPr>
           </w:pPr>
-          <w:hyperlink w:anchor="_Toc77003520" w:history="1">
+          <w:hyperlink w:anchor="_Toc77084156" w:history="1">
             <w:r>
               <w:rPr>
                 <w:rStyle w:val="Hyperlink"/>
                 <w:noProof/>
               </w:rPr>
-              <w:t>LITERATURA</w:t>
+              <w:t>PRIZNANJA</w:t>
             </w:r>
             <w:r>
               <w:rPr>
@@ -1930,7 +1918,7 @@
                 <w:noProof/>
                 <w:webHidden/>
               </w:rPr>
-              <w:instrText xml:space="preserve"> PAGEREF _Toc77003520 \h </w:instrText>
+              <w:instrText xml:space="preserve"> PAGEREF _Toc77084156 \h </w:instrText>
             </w:r>
             <w:r>
               <w:rPr>
@@ -1950,7 +1938,7 @@
                 <w:noProof/>
                 <w:webHidden/>
               </w:rPr>
-              <w:t>22</w:t>
+              <w:t>24</w:t>
             </w:r>
             <w:r>
               <w:rPr>
@@ -1974,13 +1962,13 @@
               <w:lang w:eastAsia="hr-HR"/>
             </w:rPr>
           </w:pPr>
-          <w:hyperlink w:anchor="_Toc77003521" w:history="1">
+          <w:hyperlink w:anchor="_Toc77084157" w:history="1">
             <w:r>
               <w:rPr>
                 <w:rStyle w:val="Hyperlink"/>
                 <w:noProof/>
               </w:rPr>
-              <w:t>SAŽETAK</w:t>
+              <w:t>LITERATURA</w:t>
             </w:r>
             <w:r>
               <w:rPr>
@@ -2001,7 +1989,7 @@
                 <w:noProof/>
                 <w:webHidden/>
               </w:rPr>
-              <w:instrText xml:space="preserve"> PAGEREF _Toc77003521 \h </w:instrText>
+              <w:instrText xml:space="preserve"> PAGEREF _Toc77084157 \h </w:instrText>
             </w:r>
             <w:r>
               <w:rPr>
@@ -2021,7 +2009,7 @@
                 <w:noProof/>
                 <w:webHidden/>
               </w:rPr>
-              <w:t>22</w:t>
+              <w:t>25</w:t>
             </w:r>
             <w:r>
               <w:rPr>
@@ -2045,13 +2033,13 @@
               <w:lang w:eastAsia="hr-HR"/>
             </w:rPr>
           </w:pPr>
-          <w:hyperlink w:anchor="_Toc77003522" w:history="1">
+          <w:hyperlink w:anchor="_Toc77084158" w:history="1">
             <w:r>
               <w:rPr>
                 <w:rStyle w:val="Hyperlink"/>
                 <w:noProof/>
               </w:rPr>
-              <w:t>ABSTRACT</w:t>
+              <w:t>SAŽETAK</w:t>
             </w:r>
             <w:r>
               <w:rPr>
@@ -2072,7 +2060,7 @@
                 <w:noProof/>
                 <w:webHidden/>
               </w:rPr>
-              <w:instrText xml:space="preserve"> PAGEREF _Toc77003522 \h </w:instrText>
+              <w:instrText xml:space="preserve"> PAGEREF _Toc77084158 \h </w:instrText>
             </w:r>
             <w:r>
               <w:rPr>
@@ -2092,7 +2080,7 @@
                 <w:noProof/>
                 <w:webHidden/>
               </w:rPr>
-              <w:t>22</w:t>
+              <w:t>26</w:t>
             </w:r>
             <w:r>
               <w:rPr>
@@ -2116,12 +2104,83 @@
               <w:lang w:eastAsia="hr-HR"/>
             </w:rPr>
           </w:pPr>
-          <w:hyperlink w:anchor="_Toc77003523" w:history="1">
+          <w:hyperlink w:anchor="_Toc77084159" w:history="1">
             <w:r>
               <w:rPr>
                 <w:rStyle w:val="Hyperlink"/>
                 <w:noProof/>
               </w:rPr>
+              <w:t>ABSTRACT</w:t>
+            </w:r>
+            <w:r>
+              <w:rPr>
+                <w:noProof/>
+                <w:webHidden/>
+              </w:rPr>
+              <w:tab/>
+            </w:r>
+            <w:r>
+              <w:rPr>
+                <w:noProof/>
+                <w:webHidden/>
+              </w:rPr>
+              <w:fldChar w:fldCharType="begin"/>
+            </w:r>
+            <w:r>
+              <w:rPr>
+                <w:noProof/>
+                <w:webHidden/>
+              </w:rPr>
+              <w:instrText xml:space="preserve"> PAGEREF _Toc77084159 \h </w:instrText>
+            </w:r>
+            <w:r>
+              <w:rPr>
+                <w:noProof/>
+                <w:webHidden/>
+              </w:rPr>
+            </w:r>
+            <w:r>
+              <w:rPr>
+                <w:noProof/>
+                <w:webHidden/>
+              </w:rPr>
+              <w:fldChar w:fldCharType="separate"/>
+            </w:r>
+            <w:r>
+              <w:rPr>
+                <w:noProof/>
+                <w:webHidden/>
+              </w:rPr>
+              <w:t>27</w:t>
+            </w:r>
+            <w:r>
+              <w:rPr>
+                <w:noProof/>
+                <w:webHidden/>
+              </w:rPr>
+              <w:fldChar w:fldCharType="end"/>
+            </w:r>
+          </w:hyperlink>
+        </w:p>
+        <w:p>
+          <w:pPr>
+            <w:pStyle w:val="TOC1"/>
+            <w:tabs>
+              <w:tab w:val="right" w:leader="dot" w:pos="9016"/>
+            </w:tabs>
+            <w:rPr>
+              <w:rFonts w:asciiTheme="minorHAnsi" w:eastAsiaTheme="minorEastAsia" w:hAnsiTheme="minorHAnsi"/>
+              <w:noProof/>
+              <w:sz w:val="22"/>
+              <w:lang w:eastAsia="hr-HR"/>
+            </w:rPr>
+          </w:pPr>
+          <w:hyperlink w:anchor="_Toc77084160" w:history="1">
+            <w:r>
+              <w:rPr>
+                <w:rStyle w:val="Hyperlink"/>
+                <w:noProof/>
+              </w:rPr>
               <w:t>PRILOG A: Popis korištenih modela i njihovi prikazi</w:t>
             </w:r>
             <w:r>
@@ -2143,7 +2202,7 @@
                 <w:noProof/>
                 <w:webHidden/>
               </w:rPr>
-              <w:instrText xml:space="preserve"> PAGEREF _Toc77003523 \h </w:instrText>
+              <w:instrText xml:space="preserve"> PAGEREF _Toc77084160 \h </w:instrText>
             </w:r>
             <w:r>
               <w:rPr>
@@ -2163,7 +2222,7 @@
                 <w:noProof/>
                 <w:webHidden/>
               </w:rPr>
-              <w:t>23</w:t>
+              <w:t>28</w:t>
             </w:r>
             <w:r>
               <w:rPr>
@@ -2239,7 +2298,7 @@
         </w:numPr>
         <w:ind w:left="426" w:hanging="426"/>
       </w:pPr>
-      <w:bookmarkStart w:id="0" w:name="_Toc77003503"/>
+      <w:bookmarkStart w:id="0" w:name="_Toc77084139"/>
       <w:r>
         <w:lastRenderedPageBreak/>
         <w:t>UVOD</w:t>
@@ -2343,7 +2402,7 @@
           <w:numId w:val="4"/>
         </w:numPr>
       </w:pPr>
-      <w:bookmarkStart w:id="1" w:name="_Toc77003504"/>
+      <w:bookmarkStart w:id="1" w:name="_Toc77084140"/>
       <w:r>
         <w:t>Zadatak završnog rada</w:t>
       </w:r>
@@ -2368,7 +2427,7 @@
         </w:numPr>
         <w:ind w:left="426" w:hanging="426"/>
       </w:pPr>
-      <w:bookmarkStart w:id="2" w:name="_Toc77003505"/>
+      <w:bookmarkStart w:id="2" w:name="_Toc77084141"/>
       <w:r>
         <w:lastRenderedPageBreak/>
         <w:t>STROJNO UČENJE</w:t>
@@ -2418,7 +2477,7 @@
           <w:numId w:val="4"/>
         </w:numPr>
       </w:pPr>
-      <w:bookmarkStart w:id="3" w:name="_Toc77003506"/>
+      <w:bookmarkStart w:id="3" w:name="_Toc77084142"/>
       <w:r>
         <w:t>Nadzirano učenje</w:t>
       </w:r>
@@ -2594,7 +2653,7 @@
           <w:numId w:val="4"/>
         </w:numPr>
       </w:pPr>
-      <w:bookmarkStart w:id="4" w:name="_Toc77003507"/>
+      <w:bookmarkStart w:id="4" w:name="_Toc77084143"/>
       <w:r>
         <w:t>Nenadzirano učenje</w:t>
       </w:r>
@@ -2749,7 +2808,7 @@
           <w:numId w:val="4"/>
         </w:numPr>
       </w:pPr>
-      <w:bookmarkStart w:id="5" w:name="_Toc77003508"/>
+      <w:bookmarkStart w:id="5" w:name="_Toc77084144"/>
       <w:r>
         <w:lastRenderedPageBreak/>
         <w:t xml:space="preserve">Nadzirano učenje – </w:t>
@@ -2855,7 +2914,7 @@
           <w:numId w:val="4"/>
         </w:numPr>
       </w:pPr>
-      <w:bookmarkStart w:id="6" w:name="_Toc77003509"/>
+      <w:bookmarkStart w:id="6" w:name="_Toc77084145"/>
       <w:r>
         <w:t>Neuronske mreže</w:t>
       </w:r>
@@ -3474,7 +3533,7 @@
           <w:numId w:val="4"/>
         </w:numPr>
       </w:pPr>
-      <w:bookmarkStart w:id="7" w:name="_Toc77003510"/>
+      <w:bookmarkStart w:id="7" w:name="_Toc77084146"/>
       <w:r>
         <w:t>Aktivacijske funkcije</w:t>
       </w:r>
@@ -4213,13 +4272,7 @@
               <w:jc w:val="center"/>
             </w:pPr>
             <w:r>
-              <w:t>(2-</w:t>
-            </w:r>
-            <w:r>
-              <w:t>2</w:t>
-            </w:r>
-            <w:r>
-              <w:t>)</w:t>
+              <w:t>(2-2)</w:t>
             </w:r>
           </w:p>
         </w:tc>
@@ -4627,13 +4680,7 @@
               <w:jc w:val="center"/>
             </w:pPr>
             <w:r>
-              <w:t>(2-</w:t>
-            </w:r>
-            <w:r>
-              <w:t>3</w:t>
-            </w:r>
-            <w:r>
-              <w:t>)</w:t>
+              <w:t>(2-3)</w:t>
             </w:r>
           </w:p>
         </w:tc>
@@ -5304,13 +5351,7 @@
               <w:jc w:val="center"/>
             </w:pPr>
             <w:r>
-              <w:t>(2-</w:t>
-            </w:r>
-            <w:r>
-              <w:t>4</w:t>
-            </w:r>
-            <w:r>
-              <w:t>)</w:t>
+              <w:t>(2-4)</w:t>
             </w:r>
           </w:p>
         </w:tc>
@@ -5350,7 +5391,7 @@
           <w:numId w:val="4"/>
         </w:numPr>
       </w:pPr>
-      <w:bookmarkStart w:id="8" w:name="_Toc77003511"/>
+      <w:bookmarkStart w:id="8" w:name="_Toc77084147"/>
       <w:r>
         <w:t>Treniranje neuronskih mreža</w:t>
       </w:r>
@@ -5742,7 +5783,7 @@
           <w:numId w:val="4"/>
         </w:numPr>
       </w:pPr>
-      <w:bookmarkStart w:id="9" w:name="_Toc77003512"/>
+      <w:bookmarkStart w:id="9" w:name="_Toc77084148"/>
       <w:r>
         <w:t>Proširenje skupa podataka</w:t>
       </w:r>
@@ -6446,7 +6487,7 @@
         </w:numPr>
       </w:pPr>
       <w:bookmarkStart w:id="10" w:name="_Skupovi_podataka_i"/>
-      <w:bookmarkStart w:id="11" w:name="_Toc77003513"/>
+      <w:bookmarkStart w:id="11" w:name="_Toc77084149"/>
       <w:bookmarkEnd w:id="10"/>
       <w:r>
         <w:lastRenderedPageBreak/>
@@ -7026,7 +7067,7 @@
           <w:numId w:val="4"/>
         </w:numPr>
       </w:pPr>
-      <w:bookmarkStart w:id="12" w:name="_Toc77003514"/>
+      <w:bookmarkStart w:id="12" w:name="_Toc77084150"/>
       <w:r>
         <w:t xml:space="preserve">Python, </w:t>
       </w:r>
@@ -7292,6 +7333,9 @@
         <w:jc w:val="center"/>
       </w:pPr>
       <w:r>
+        <w:rPr>
+          <w:noProof/>
+        </w:rPr>
         <w:drawing>
           <wp:inline distT="0" distB="0" distL="0" distR="0" wp14:anchorId="7C3264ED" wp14:editId="6345EC30">
             <wp:extent cx="4057650" cy="1834619"/>
@@ -7586,6 +7630,31 @@
     </w:p>
     <w:p>
       <w:pPr>
+        <w:pStyle w:val="Heading2"/>
+        <w:numPr>
+          <w:ilvl w:val="1"/>
+          <w:numId w:val="4"/>
+        </w:numPr>
+      </w:pPr>
+      <w:bookmarkStart w:id="13" w:name="_Toc77084151"/>
+      <w:r>
+        <w:t xml:space="preserve">[[Transfer </w:t>
+      </w:r>
+      <w:proofErr w:type="spellStart"/>
+      <w:r>
+        <w:t>learning</w:t>
+      </w:r>
+      <w:proofErr w:type="spellEnd"/>
+      <w:r>
+        <w:t xml:space="preserve"> ovdje</w:t>
+      </w:r>
+      <w:r>
+        <w:t xml:space="preserve"> ili u 4. poglavlju?]]</w:t>
+      </w:r>
+      <w:bookmarkEnd w:id="13"/>
+    </w:p>
+    <w:p>
+      <w:pPr>
         <w:spacing w:line="259" w:lineRule="auto"/>
         <w:jc w:val="left"/>
       </w:pPr>
@@ -7601,12 +7670,12 @@
           <w:numId w:val="4"/>
         </w:numPr>
       </w:pPr>
-      <w:bookmarkStart w:id="13" w:name="_Toc77003515"/>
+      <w:bookmarkStart w:id="14" w:name="_Toc77084152"/>
       <w:r>
         <w:lastRenderedPageBreak/>
         <w:t>REZULTATI MODELA, USPOREDBE</w:t>
       </w:r>
-      <w:bookmarkEnd w:id="13"/>
+      <w:bookmarkEnd w:id="14"/>
     </w:p>
     <w:p>
       <w:pPr>
@@ -7649,25 +7718,7 @@
           <w:iCs/>
           <w:highlight w:val="yellow"/>
         </w:rPr>
-        <w:t xml:space="preserve"> </w:t>
-      </w:r>
-      <w:proofErr w:type="spellStart"/>
-      <w:r>
-        <w:rPr>
-          <w:i/>
-          <w:iCs/>
-          <w:highlight w:val="yellow"/>
-        </w:rPr>
-        <w:t>of</w:t>
-      </w:r>
-      <w:proofErr w:type="spellEnd"/>
-      <w:r>
-        <w:rPr>
-          <w:i/>
-          <w:iCs/>
-          <w:highlight w:val="yellow"/>
-        </w:rPr>
-        <w:t xml:space="preserve"> </w:t>
+        <w:t xml:space="preserve"> of </w:t>
       </w:r>
       <w:proofErr w:type="spellStart"/>
       <w:r>
@@ -7848,11 +7899,9 @@
           <w:numId w:val="4"/>
         </w:numPr>
       </w:pPr>
-      <w:bookmarkStart w:id="14" w:name="_Toc77003516"/>
-      <w:r>
-        <w:t>[[SOTA – sintetički podatci]]</w:t>
-      </w:r>
-      <w:bookmarkEnd w:id="14"/>
+      <w:r>
+        <w:t>Rezultati nad sintetičkim podatcima</w:t>
+      </w:r>
     </w:p>
     <w:p>
       <w:pPr>
@@ -7911,13 +7960,35 @@
     </w:p>
     <w:p>
       <w:r>
-        <w:t>Za grafički prikaz LEGO kocaka je potreban model[[</w:t>
-      </w:r>
-      <w:r>
-        <w:rPr>
-          <w:highlight w:val="yellow"/>
-        </w:rPr>
-        <w:t>sekcija za primjer renderiranja, potrebno?]]</w:t>
+        <w:t xml:space="preserve">Na </w:t>
+      </w:r>
+      <w:proofErr w:type="spellStart"/>
+      <w:r>
+        <w:t>github</w:t>
+      </w:r>
+      <w:proofErr w:type="spellEnd"/>
+      <w:r>
+        <w:t xml:space="preserve"> stranici rada se nalaze </w:t>
+      </w:r>
+      <w:proofErr w:type="spellStart"/>
+      <w:r>
+        <w:rPr>
+          <w:i/>
+          <w:iCs/>
+        </w:rPr>
+        <w:t>Jupyter</w:t>
+      </w:r>
+      <w:proofErr w:type="spellEnd"/>
+      <w:r>
+        <w:t xml:space="preserve"> bilježnice sa </w:t>
+      </w:r>
+      <w:proofErr w:type="spellStart"/>
+      <w:r>
+        <w:t>modelime</w:t>
+      </w:r>
+      <w:proofErr w:type="spellEnd"/>
+      <w:r>
+        <w:t>, te njihove strukture i rezultati.</w:t>
       </w:r>
     </w:p>
     <w:p>
@@ -8239,14 +8310,14 @@
         <w:t>Nad sintetičkim podatcima jednostavne mreže mogu postići visok rezultat kao što je vidljivo na tablici 3.1.1. Problem</w:t>
       </w:r>
       <w:r>
-        <w:t xml:space="preserve"> koji je spomenut na kraju podglavlja 2.6. je vezan za sličnosti među </w:t>
+        <w:t xml:space="preserve"> koji je spomenut na kraju podglavlja 2.6. je vezan za sličnosti među modelima, uzmimo za primjer model 3001 2x4 kocku i model 3020 2x4 ploču</w:t>
+      </w:r>
+      <w:r>
+        <w:t xml:space="preserve"> (slike se nalaze </w:t>
       </w:r>
       <w:r>
         <w:lastRenderedPageBreak/>
-        <w:t>modelima, uzmimo za primjer model 3001 2x4 kocku i model 3020 2x4 ploču</w:t>
-      </w:r>
-      <w:r>
-        <w:t xml:space="preserve"> (slike se nalaze u prilogu A</w:t>
+        <w:t>u prilogu A</w:t>
       </w:r>
       <w:r>
         <w:t>, konkretan primjer na slici 3.1.1.</w:t>
@@ -8667,21 +8738,21 @@
     </w:p>
     <w:p>
       <w:r>
+        <w:t>Ako se uzme u obzir nesigurnost predviđanja mreže iz prošlog paragrafa,</w:t>
+      </w:r>
+      <w:r>
+        <w:t xml:space="preserve"> očekuje se predviđena maksimalna točnost od oko 90-93%</w:t>
+      </w:r>
+      <w:r>
+        <w:t xml:space="preserve"> za 25 klasa, te najbolje aktualno trenirane mreže su postigle točnost od oko 90%, što podupire raspon postotka</w:t>
+      </w:r>
+      <w:r>
+        <w:t>.</w:t>
+      </w:r>
+    </w:p>
+    <w:p>
+      <w:r>
         <w:lastRenderedPageBreak/>
-        <w:t>Ako se uzme u obzir nesigurnost predviđanja mreže iz prošlog paragrafa,</w:t>
-      </w:r>
-      <w:r>
-        <w:t xml:space="preserve"> očekuje se predviđena maksimalna točnost od oko 90-93%</w:t>
-      </w:r>
-      <w:r>
-        <w:t xml:space="preserve"> za 25 klasa, te najbolje aktualno trenirane mreže su postigle točnost od oko 90%, što podupire raspon postotka</w:t>
-      </w:r>
-      <w:r>
-        <w:t>.</w:t>
-      </w:r>
-    </w:p>
-    <w:p>
-      <w:r>
         <w:t>Gore spomenuti raspon postotaka je razlog poteškoća uspoređivanja mreže sa ostalim neuro</w:t>
       </w:r>
       <w:r>
@@ -8911,7 +8982,6 @@
     </w:p>
     <w:p>
       <w:r>
-        <w:lastRenderedPageBreak/>
         <w:t xml:space="preserve">Papir koji je napisan u </w:t>
       </w:r>
       <w:proofErr w:type="spellStart"/>
@@ -8934,7 +9004,19 @@
         </w:r>
       </w:hyperlink>
       <w:r>
-        <w:t xml:space="preserve">] te koji se bavi sa usporedbom LIME i Grad-CAM vuče inspiraciju iz stroja Daniel </w:t>
+        <w:t>] se bavi sa usporedbom LIME i Grad-CAM</w:t>
+      </w:r>
+      <w:r>
+        <w:t xml:space="preserve"> metoda pojašnjavanja te</w:t>
+      </w:r>
+      <w:r>
+        <w:t xml:space="preserve"> vuče inspiraciju </w:t>
+      </w:r>
+      <w:r>
+        <w:t>od</w:t>
+      </w:r>
+      <w:r>
+        <w:t xml:space="preserve"> stroja Daniel </w:t>
       </w:r>
       <w:proofErr w:type="spellStart"/>
       <w:r>
@@ -8945,34 +9027,288 @@
         <w:t xml:space="preserve">. U papiru se </w:t>
       </w:r>
       <w:r>
-        <w:t>spominju metode pojašnjavanja i razumijevanja dubokih neuronskih mreža nad primjerom mreže za klasifikaciju slika LEGO kocaka.</w:t>
-      </w:r>
-    </w:p>
-    <w:p>
-      <w:r>
-        <w:br w:type="page"/>
-      </w:r>
-    </w:p>
-    <w:p>
-      <w:pPr>
-        <w:pStyle w:val="Heading2"/>
+        <w:t xml:space="preserve">spominju metode pojašnjavanja i razumijevanja dubokih neuronskih mreža nad primjerom mreže za </w:t>
+      </w:r>
+      <w:r>
+        <w:lastRenderedPageBreak/>
+        <w:t>klasifikaciju slika LEGO kocaka.</w:t>
+      </w:r>
+      <w:r>
+        <w:t xml:space="preserve"> </w:t>
+      </w:r>
+      <w:r>
+        <w:t>[[</w:t>
+      </w:r>
+      <w:r>
+        <w:rPr>
+          <w:highlight w:val="yellow"/>
+        </w:rPr>
+        <w:t>realno nisam siguran dali je ov</w:t>
+      </w:r>
+      <w:r>
+        <w:rPr>
+          <w:highlight w:val="yellow"/>
+        </w:rPr>
+        <w:t>aj papir</w:t>
+      </w:r>
+      <w:r>
+        <w:rPr>
+          <w:highlight w:val="yellow"/>
+        </w:rPr>
+        <w:t xml:space="preserve"> dobar za </w:t>
+      </w:r>
+      <w:proofErr w:type="spellStart"/>
+      <w:r>
+        <w:rPr>
+          <w:highlight w:val="yellow"/>
+        </w:rPr>
+        <w:t>state</w:t>
+      </w:r>
+      <w:proofErr w:type="spellEnd"/>
+      <w:r>
+        <w:rPr>
+          <w:highlight w:val="yellow"/>
+        </w:rPr>
+        <w:t xml:space="preserve"> </w:t>
+      </w:r>
+      <w:proofErr w:type="spellStart"/>
+      <w:r>
+        <w:rPr>
+          <w:highlight w:val="yellow"/>
+        </w:rPr>
+        <w:t>of</w:t>
+      </w:r>
+      <w:proofErr w:type="spellEnd"/>
+      <w:r>
+        <w:rPr>
+          <w:highlight w:val="yellow"/>
+        </w:rPr>
+        <w:t xml:space="preserve"> </w:t>
+      </w:r>
+      <w:proofErr w:type="spellStart"/>
+      <w:r>
+        <w:rPr>
+          <w:highlight w:val="yellow"/>
+        </w:rPr>
+        <w:t>the</w:t>
+      </w:r>
+      <w:proofErr w:type="spellEnd"/>
+      <w:r>
+        <w:rPr>
+          <w:highlight w:val="yellow"/>
+        </w:rPr>
+        <w:t xml:space="preserve"> art, nastavit </w:t>
+      </w:r>
+      <w:proofErr w:type="spellStart"/>
+      <w:r>
+        <w:rPr>
+          <w:highlight w:val="yellow"/>
+        </w:rPr>
+        <w:t>cu</w:t>
+      </w:r>
+      <w:proofErr w:type="spellEnd"/>
+      <w:r>
+        <w:rPr>
+          <w:highlight w:val="yellow"/>
+        </w:rPr>
+        <w:t xml:space="preserve"> pisati ako mentor </w:t>
+      </w:r>
+      <w:proofErr w:type="spellStart"/>
+      <w:r>
+        <w:rPr>
+          <w:highlight w:val="yellow"/>
+        </w:rPr>
+        <w:t>kaze</w:t>
+      </w:r>
+      <w:proofErr w:type="spellEnd"/>
+      <w:r>
+        <w:rPr>
+          <w:highlight w:val="yellow"/>
+        </w:rPr>
+        <w:t xml:space="preserve"> ok</w:t>
+      </w:r>
+      <w:r>
+        <w:t>]]</w:t>
+      </w:r>
+    </w:p>
+    <w:p/>
+    <w:p>
+      <w:r>
+        <w:t>[[</w:t>
+      </w:r>
+      <w:r>
+        <w:rPr>
+          <w:highlight w:val="yellow"/>
+        </w:rPr>
+        <w:t xml:space="preserve">nastaviti </w:t>
+      </w:r>
+      <w:proofErr w:type="spellStart"/>
+      <w:r>
+        <w:rPr>
+          <w:highlight w:val="yellow"/>
+        </w:rPr>
+        <w:t>sota</w:t>
+      </w:r>
+      <w:proofErr w:type="spellEnd"/>
+      <w:r>
+        <w:rPr>
+          <w:highlight w:val="yellow"/>
+        </w:rPr>
+        <w:t xml:space="preserve"> dio</w:t>
+      </w:r>
+      <w:r>
+        <w:rPr>
+          <w:highlight w:val="yellow"/>
+        </w:rPr>
+        <w:t>, tek sam 2-3 primjera naveo od minimalno 5</w:t>
+      </w:r>
+      <w:r>
+        <w:t>]]</w:t>
+      </w:r>
+    </w:p>
+    <w:p>
+      <w:pPr>
+        <w:pStyle w:val="Heading3"/>
         <w:numPr>
-          <w:ilvl w:val="1"/>
+          <w:ilvl w:val="2"/>
           <w:numId w:val="4"/>
         </w:numPr>
       </w:pPr>
-      <w:bookmarkStart w:id="15" w:name="_Toc77003517"/>
-      <w:r>
-        <w:lastRenderedPageBreak/>
+      <w:r>
+        <w:t>Problem sintetičkih podataka</w:t>
+      </w:r>
+    </w:p>
+    <w:p>
+      <w:pPr>
+        <w:ind w:firstLine="709"/>
+      </w:pPr>
+      <w:r>
+        <w:t xml:space="preserve">Mreže koje su trenirane nad čisto sintetičkim slikama često nailaze na problem generalizacije kad se </w:t>
+      </w:r>
+      <w:r>
+        <w:t>pokuša dobiti predviđanje na</w:t>
+      </w:r>
+      <w:r>
+        <w:t>d</w:t>
+      </w:r>
+      <w:r>
+        <w:t xml:space="preserve"> pravim slikama</w:t>
+      </w:r>
+      <w:r>
+        <w:t>[</w:t>
+      </w:r>
+      <w:hyperlink r:id="rId50" w:history="1">
+        <w:r>
+          <w:rPr>
+            <w:rStyle w:val="Hyperlink"/>
+          </w:rPr>
+          <w:t>izvor</w:t>
+        </w:r>
+      </w:hyperlink>
+      <w:r>
+        <w:t>]. Takvi problemi najčešće dolaze od nedostatka „realnosti“ u sintetičkim slikama tijekom generiranja, primjeri nedostataka su: nerealistične teksture površina(problem odsjaja, problem materijala</w:t>
+      </w:r>
+      <w:r>
+        <w:t>, problem boje materijala</w:t>
+      </w:r>
+      <w:r>
+        <w:t>), problem položaja svjetala, problem scene tijekom generiranja</w:t>
+      </w:r>
+      <w:r>
+        <w:t xml:space="preserve">, te razni drugi problemi. Rezultati tih problema su trenirane mreže koje su se </w:t>
+      </w:r>
+      <w:proofErr w:type="spellStart"/>
+      <w:r>
+        <w:t>pretrenirale</w:t>
+      </w:r>
+      <w:proofErr w:type="spellEnd"/>
+      <w:r>
+        <w:t xml:space="preserve"> nad sintetičkim podatcima, te ne znaju reagirati na moguće promjene koje dolaze od pravih slika (npr. u vezi LEGO kocaka, kocke mogu biti oštećene ogrebotinama, mogu biti prozirne, može se mreži dati kocka na kojoj je trenirana ali kocka ima obojane detalje kao što su slike, itd.)</w:t>
+      </w:r>
+    </w:p>
+    <w:p>
+      <w:r>
+        <w:t xml:space="preserve">Slike generirane u </w:t>
+      </w:r>
+      <w:r>
+        <w:rPr>
+          <w:i/>
+          <w:iCs/>
+        </w:rPr>
+        <w:t>Blender</w:t>
+      </w:r>
+      <w:r>
+        <w:t xml:space="preserve">-u su prozirne slike, što znači da koristeći biblioteke za manipuliranje slikama (npr. </w:t>
+      </w:r>
+      <w:proofErr w:type="spellStart"/>
+      <w:r>
+        <w:rPr>
+          <w:i/>
+          <w:iCs/>
+        </w:rPr>
+        <w:t>opencv</w:t>
+      </w:r>
+      <w:proofErr w:type="spellEnd"/>
+      <w:r>
+        <w:t xml:space="preserve">) možemo te slike staviti na nasumične pozadine. Time mreža ne mora trenirati na čisto crnoj pozadini, što uklanja problem kada LEGO kocka u predviđanju ima neočekivanu pozadinu što </w:t>
+      </w:r>
+      <w:r>
+        <w:t>zbuni mrežu prilikom</w:t>
+      </w:r>
+      <w:r>
+        <w:t xml:space="preserve"> predviđanja. Pozadina se mora sastojati od neupadljivih boja sa što manje oštrih kutova</w:t>
+      </w:r>
+      <w:r>
+        <w:t>, razlog tome je što mreža može pokupiti detalje pozadine i njih koristiti za odlučivanje modela LEGO kocke. Najkvalitetnije pozadine za taj slučaj bi bile sve vrste pozadina koje su nejednake (npr. izgledaju kao šum) po cjelini, bez uočljivih oblika ili ako imaju oblike da su minimalne, tj. da su točke. Neki primjeri pravog svijeta bi bile slike krečenih zidova (jednolika boja, mekane točke, mekane sjene), jednostavan papir i karton, površine teksture stiropora (sječeni stiropor sadrži puno malih krugova, ako se mreža trenira nad time</w:t>
+      </w:r>
+      <w:r>
+        <w:t xml:space="preserve"> zajedno sa drugim pozadinama</w:t>
+      </w:r>
+      <w:r>
+        <w:t>,</w:t>
+      </w:r>
+      <w:r>
+        <w:t xml:space="preserve"> sadržavat će bolju generalizaciju).</w:t>
+      </w:r>
+    </w:p>
+    <w:p>
+      <w:r>
         <w:t>[[</w:t>
       </w:r>
       <w:r>
-        <w:t>SOTA – pravi podatci</w:t>
-      </w:r>
-      <w:r>
-        <w:t>]]</w:t>
-      </w:r>
-      <w:bookmarkEnd w:id="15"/>
+        <w:rPr>
+          <w:highlight w:val="yellow"/>
+        </w:rPr>
+        <w:t>ovo zapravo implementirati prvo</w:t>
+      </w:r>
+      <w:r>
+        <w:t xml:space="preserve"> pa nastaviti pisati</w:t>
+      </w:r>
+      <w:r>
+        <w:t xml:space="preserve">, </w:t>
+      </w:r>
+      <w:proofErr w:type="spellStart"/>
+      <w:r>
+        <w:t>nebi</w:t>
+      </w:r>
+      <w:proofErr w:type="spellEnd"/>
+      <w:r>
+        <w:t xml:space="preserve"> trebao biti problem, u </w:t>
+      </w:r>
+      <w:proofErr w:type="spellStart"/>
+      <w:r>
+        <w:t>preprocessing</w:t>
+      </w:r>
+      <w:proofErr w:type="spellEnd"/>
+      <w:r>
+        <w:t xml:space="preserve"> mogu ubaciti ovu funkciju]]</w:t>
+      </w:r>
+    </w:p>
+    <w:p/>
+    <w:p>
+      <w:r>
+        <w:br w:type="page"/>
+      </w:r>
     </w:p>
     <w:p>
       <w:pPr>
@@ -8982,8 +9318,9 @@
           <w:numId w:val="4"/>
         </w:numPr>
       </w:pPr>
-      <w:bookmarkStart w:id="16" w:name="_Toc77003518"/>
-      <w:r>
+      <w:bookmarkStart w:id="15" w:name="_Toc77084154"/>
+      <w:r>
+        <w:lastRenderedPageBreak/>
         <w:t>[[P</w:t>
       </w:r>
       <w:r>
@@ -9006,9 +9343,36 @@
       <w:r>
         <w:t>]]</w:t>
       </w:r>
-      <w:bookmarkEnd w:id="16"/>
-    </w:p>
-    <w:p/>
+      <w:bookmarkEnd w:id="15"/>
+    </w:p>
+    <w:p>
+      <w:pPr>
+        <w:spacing w:line="259" w:lineRule="auto"/>
+        <w:jc w:val="left"/>
+      </w:pPr>
+      <w:r>
+        <w:t xml:space="preserve">U ovom dijelu rada će se objasniti neka korištenja </w:t>
+      </w:r>
+      <w:r>
+        <w:rPr>
+          <w:i/>
+          <w:iCs/>
+        </w:rPr>
+        <w:t>Python</w:t>
+      </w:r>
+      <w:r>
+        <w:t xml:space="preserve"> programskog kôda.</w:t>
+      </w:r>
+    </w:p>
+    <w:p>
+      <w:pPr>
+        <w:spacing w:line="259" w:lineRule="auto"/>
+        <w:jc w:val="left"/>
+      </w:pPr>
+      <w:r>
+        <w:br w:type="page"/>
+      </w:r>
+    </w:p>
     <w:p>
       <w:pPr>
         <w:pStyle w:val="Heading1"/>
@@ -9017,85 +9381,12 @@
           <w:numId w:val="4"/>
         </w:numPr>
       </w:pPr>
-      <w:bookmarkStart w:id="17" w:name="_Toc77003519"/>
-      <w:r>
+      <w:bookmarkStart w:id="16" w:name="_Toc77084155"/>
+      <w:r>
+        <w:lastRenderedPageBreak/>
         <w:t>ZAKLJUČAK</w:t>
       </w:r>
-      <w:bookmarkEnd w:id="17"/>
-    </w:p>
-    <w:p>
-      <w:pPr>
-        <w:pStyle w:val="Heading1"/>
-        <w:numPr>
-          <w:ilvl w:val="0"/>
-          <w:numId w:val="4"/>
-        </w:numPr>
-      </w:pPr>
-      <w:r>
-        <w:t>PRIZNANJA</w:t>
-      </w:r>
-    </w:p>
-    <w:p>
-      <w:r>
-        <w:t>Ovaj rad nije sponzoriran sa strane tvrtke LEGO™</w:t>
-      </w:r>
-      <w:r>
-        <w:t>, niti je primio dopuštenje od LEGO™ za korištenje njihovih modela kocaka.</w:t>
-      </w:r>
-    </w:p>
-    <w:p>
-      <w:r>
-        <w:t xml:space="preserve">Po pravilima poštene igre (engl. </w:t>
-      </w:r>
-      <w:r>
-        <w:rPr>
-          <w:i/>
-          <w:iCs/>
-        </w:rPr>
-        <w:t xml:space="preserve">fair </w:t>
-      </w:r>
-      <w:proofErr w:type="spellStart"/>
-      <w:r>
-        <w:rPr>
-          <w:i/>
-          <w:iCs/>
-        </w:rPr>
-        <w:t>play</w:t>
-      </w:r>
-      <w:proofErr w:type="spellEnd"/>
-      <w:r>
-        <w:t xml:space="preserve">) LEGO™ zahtjeva da se na neautoriziranim radovima ne koristi LEGO™ logo, te da se riječ „LEGO“ uvijek koristi kao pridjev (npr. „napravljeno od LEGO kocaka“, ne „napravljeno od LEGO-a“). </w:t>
-      </w:r>
-    </w:p>
-    <w:p>
-      <w:pPr>
-        <w:pStyle w:val="Heading1"/>
-      </w:pPr>
-      <w:bookmarkStart w:id="18" w:name="_Toc77003520"/>
-      <w:r>
-        <w:t>LITERATURA</w:t>
-      </w:r>
-      <w:bookmarkEnd w:id="18"/>
-    </w:p>
-    <w:p>
-      <w:pPr>
-        <w:pStyle w:val="Heading1"/>
-      </w:pPr>
-      <w:bookmarkStart w:id="19" w:name="_Toc77003521"/>
-      <w:r>
-        <w:t>SAŽETAK</w:t>
-      </w:r>
-      <w:bookmarkEnd w:id="19"/>
-    </w:p>
-    <w:p>
-      <w:pPr>
-        <w:pStyle w:val="Heading1"/>
-      </w:pPr>
-      <w:bookmarkStart w:id="20" w:name="_Toc77003522"/>
-      <w:r>
-        <w:t>ABSTRACT</w:t>
-      </w:r>
-      <w:bookmarkEnd w:id="20"/>
+      <w:bookmarkEnd w:id="16"/>
     </w:p>
     <w:p>
       <w:pPr>
@@ -9117,7 +9408,129 @@
         <w:pStyle w:val="Heading1"/>
         <w:ind w:left="0"/>
       </w:pPr>
-      <w:bookmarkStart w:id="21" w:name="_Toc77003523"/>
+      <w:bookmarkStart w:id="17" w:name="_Toc77084156"/>
+      <w:r>
+        <w:lastRenderedPageBreak/>
+        <w:t>PRIZNANJA</w:t>
+      </w:r>
+      <w:bookmarkEnd w:id="17"/>
+    </w:p>
+    <w:p>
+      <w:r>
+        <w:t>Ovaj rad nije sponzoriran sa strane tvrtke LEGO™</w:t>
+      </w:r>
+      <w:r>
+        <w:t>, niti je primio dopuštenje od LEGO™ za korištenje njihovih modela kocaka.</w:t>
+      </w:r>
+    </w:p>
+    <w:p>
+      <w:r>
+        <w:t xml:space="preserve">Po pravilima poštene igre (engl. </w:t>
+      </w:r>
+      <w:r>
+        <w:rPr>
+          <w:i/>
+          <w:iCs/>
+        </w:rPr>
+        <w:t xml:space="preserve">fair </w:t>
+      </w:r>
+      <w:proofErr w:type="spellStart"/>
+      <w:r>
+        <w:rPr>
+          <w:i/>
+          <w:iCs/>
+        </w:rPr>
+        <w:t>play</w:t>
+      </w:r>
+      <w:proofErr w:type="spellEnd"/>
+      <w:r>
+        <w:t xml:space="preserve">) LEGO™ zahtjeva da se na neautoriziranim radovima ne koristi LEGO™ logo, te da se riječ „LEGO“ uvijek koristi kao pridjev (npr. „napravljeno od LEGO kocaka“, ne „napravljeno od LEGO-a“). </w:t>
+      </w:r>
+    </w:p>
+    <w:p>
+      <w:pPr>
+        <w:spacing w:line="259" w:lineRule="auto"/>
+        <w:jc w:val="left"/>
+      </w:pPr>
+      <w:r>
+        <w:br w:type="page"/>
+      </w:r>
+    </w:p>
+    <w:p>
+      <w:pPr>
+        <w:pStyle w:val="Heading1"/>
+        <w:ind w:left="0"/>
+      </w:pPr>
+      <w:bookmarkStart w:id="18" w:name="_Toc77084157"/>
+      <w:r>
+        <w:lastRenderedPageBreak/>
+        <w:t>LITERATURA</w:t>
+      </w:r>
+      <w:bookmarkEnd w:id="18"/>
+    </w:p>
+    <w:p>
+      <w:pPr>
+        <w:spacing w:line="259" w:lineRule="auto"/>
+        <w:jc w:val="left"/>
+      </w:pPr>
+      <w:r>
+        <w:br w:type="page"/>
+      </w:r>
+    </w:p>
+    <w:p>
+      <w:pPr>
+        <w:pStyle w:val="Heading1"/>
+        <w:ind w:left="0"/>
+      </w:pPr>
+      <w:bookmarkStart w:id="19" w:name="_Toc77084158"/>
+      <w:r>
+        <w:lastRenderedPageBreak/>
+        <w:t>SAŽETAK</w:t>
+      </w:r>
+      <w:bookmarkEnd w:id="19"/>
+    </w:p>
+    <w:p>
+      <w:pPr>
+        <w:spacing w:line="259" w:lineRule="auto"/>
+        <w:jc w:val="left"/>
+      </w:pPr>
+      <w:r>
+        <w:br w:type="page"/>
+      </w:r>
+    </w:p>
+    <w:p>
+      <w:pPr>
+        <w:pStyle w:val="Heading1"/>
+        <w:ind w:left="0"/>
+      </w:pPr>
+      <w:bookmarkStart w:id="20" w:name="_Toc77084159"/>
+      <w:r>
+        <w:lastRenderedPageBreak/>
+        <w:t>ABSTRACT</w:t>
+      </w:r>
+      <w:bookmarkEnd w:id="20"/>
+    </w:p>
+    <w:p>
+      <w:pPr>
+        <w:spacing w:line="259" w:lineRule="auto"/>
+        <w:jc w:val="left"/>
+        <w:rPr>
+          <w:rFonts w:eastAsiaTheme="majorEastAsia" w:cstheme="majorBidi"/>
+          <w:color w:val="000000" w:themeColor="text1"/>
+          <w:sz w:val="28"/>
+          <w:szCs w:val="32"/>
+        </w:rPr>
+      </w:pPr>
+      <w:r>
+        <w:br w:type="page"/>
+      </w:r>
+    </w:p>
+    <w:p>
+      <w:pPr>
+        <w:pStyle w:val="Heading1"/>
+        <w:ind w:left="0"/>
+      </w:pPr>
+      <w:bookmarkStart w:id="21" w:name="_Toc77084160"/>
       <w:r>
         <w:lastRenderedPageBreak/>
         <w:t>PRILOG A</w:t>
@@ -9218,7 +9631,7 @@
                           </pic:cNvPicPr>
                         </pic:nvPicPr>
                         <pic:blipFill>
-                          <a:blip r:embed="rId50" cstate="print">
+                          <a:blip r:embed="rId51" cstate="print">
                             <a:extLst>
                               <a:ext uri="{28A0092B-C50C-407E-A947-70E740481C1C}">
                                 <a14:useLocalDpi xmlns:a14="http://schemas.microsoft.com/office/drawing/2010/main" val="0"/>
@@ -9350,7 +9763,7 @@
                           </pic:cNvPicPr>
                         </pic:nvPicPr>
                         <pic:blipFill rotWithShape="1">
-                          <a:blip r:embed="rId51" cstate="print">
+                          <a:blip r:embed="rId52" cstate="print">
                             <a:extLst>
                               <a:ext uri="{28A0092B-C50C-407E-A947-70E740481C1C}">
                                 <a14:useLocalDpi xmlns:a14="http://schemas.microsoft.com/office/drawing/2010/main" val="0"/>
@@ -9474,7 +9887,7 @@
                           </pic:cNvPicPr>
                         </pic:nvPicPr>
                         <pic:blipFill rotWithShape="1">
-                          <a:blip r:embed="rId52" cstate="print">
+                          <a:blip r:embed="rId53" cstate="print">
                             <a:extLst>
                               <a:ext uri="{28A0092B-C50C-407E-A947-70E740481C1C}">
                                 <a14:useLocalDpi xmlns:a14="http://schemas.microsoft.com/office/drawing/2010/main" val="0"/>
@@ -9591,7 +10004,7 @@
                           </pic:cNvPicPr>
                         </pic:nvPicPr>
                         <pic:blipFill>
-                          <a:blip r:embed="rId53" cstate="print">
+                          <a:blip r:embed="rId54" cstate="print">
                             <a:extLst>
                               <a:ext uri="{28A0092B-C50C-407E-A947-70E740481C1C}">
                                 <a14:useLocalDpi xmlns:a14="http://schemas.microsoft.com/office/drawing/2010/main" val="0"/>
@@ -9710,7 +10123,7 @@
                           </pic:cNvPicPr>
                         </pic:nvPicPr>
                         <pic:blipFill rotWithShape="1">
-                          <a:blip r:embed="rId54" cstate="print">
+                          <a:blip r:embed="rId55" cstate="print">
                             <a:extLst>
                               <a:ext uri="{28A0092B-C50C-407E-A947-70E740481C1C}">
                                 <a14:useLocalDpi xmlns:a14="http://schemas.microsoft.com/office/drawing/2010/main" val="0"/>
@@ -9815,7 +10228,7 @@
                           </pic:cNvPicPr>
                         </pic:nvPicPr>
                         <pic:blipFill rotWithShape="1">
-                          <a:blip r:embed="rId55" cstate="print">
+                          <a:blip r:embed="rId56" cstate="print">
                             <a:extLst>
                               <a:ext uri="{28A0092B-C50C-407E-A947-70E740481C1C}">
                                 <a14:useLocalDpi xmlns:a14="http://schemas.microsoft.com/office/drawing/2010/main" val="0"/>
@@ -9931,7 +10344,7 @@
                           </pic:cNvPicPr>
                         </pic:nvPicPr>
                         <pic:blipFill>
-                          <a:blip r:embed="rId56" cstate="print">
+                          <a:blip r:embed="rId57" cstate="print">
                             <a:extLst>
                               <a:ext uri="{28A0092B-C50C-407E-A947-70E740481C1C}">
                                 <a14:useLocalDpi xmlns:a14="http://schemas.microsoft.com/office/drawing/2010/main" val="0"/>
@@ -10027,7 +10440,7 @@
                           </pic:cNvPicPr>
                         </pic:nvPicPr>
                         <pic:blipFill rotWithShape="1">
-                          <a:blip r:embed="rId57" cstate="print">
+                          <a:blip r:embed="rId58" cstate="print">
                             <a:extLst>
                               <a:ext uri="{28A0092B-C50C-407E-A947-70E740481C1C}">
                                 <a14:useLocalDpi xmlns:a14="http://schemas.microsoft.com/office/drawing/2010/main" val="0"/>
@@ -10137,7 +10550,7 @@
                           </pic:cNvPicPr>
                         </pic:nvPicPr>
                         <pic:blipFill rotWithShape="1">
-                          <a:blip r:embed="rId58" cstate="print">
+                          <a:blip r:embed="rId59" cstate="print">
                             <a:extLst>
                               <a:ext uri="{28A0092B-C50C-407E-A947-70E740481C1C}">
                                 <a14:useLocalDpi xmlns:a14="http://schemas.microsoft.com/office/drawing/2010/main" val="0"/>
@@ -10248,7 +10661,7 @@
                           </pic:cNvPicPr>
                         </pic:nvPicPr>
                         <pic:blipFill rotWithShape="1">
-                          <a:blip r:embed="rId59" cstate="print">
+                          <a:blip r:embed="rId60" cstate="print">
                             <a:extLst>
                               <a:ext uri="{28A0092B-C50C-407E-A947-70E740481C1C}">
                                 <a14:useLocalDpi xmlns:a14="http://schemas.microsoft.com/office/drawing/2010/main" val="0"/>
@@ -10359,7 +10772,7 @@
                           </pic:cNvPicPr>
                         </pic:nvPicPr>
                         <pic:blipFill rotWithShape="1">
-                          <a:blip r:embed="rId60" cstate="print">
+                          <a:blip r:embed="rId61" cstate="print">
                             <a:extLst>
                               <a:ext uri="{28A0092B-C50C-407E-A947-70E740481C1C}">
                                 <a14:useLocalDpi xmlns:a14="http://schemas.microsoft.com/office/drawing/2010/main" val="0"/>
@@ -10462,7 +10875,7 @@
                           </pic:cNvPicPr>
                         </pic:nvPicPr>
                         <pic:blipFill rotWithShape="1">
-                          <a:blip r:embed="rId61" cstate="print">
+                          <a:blip r:embed="rId62" cstate="print">
                             <a:extLst>
                               <a:ext uri="{28A0092B-C50C-407E-A947-70E740481C1C}">
                                 <a14:useLocalDpi xmlns:a14="http://schemas.microsoft.com/office/drawing/2010/main" val="0"/>
@@ -10573,7 +10986,7 @@
                           </pic:cNvPicPr>
                         </pic:nvPicPr>
                         <pic:blipFill rotWithShape="1">
-                          <a:blip r:embed="rId62" cstate="print">
+                          <a:blip r:embed="rId63" cstate="print">
                             <a:extLst>
                               <a:ext uri="{28A0092B-C50C-407E-A947-70E740481C1C}">
                                 <a14:useLocalDpi xmlns:a14="http://schemas.microsoft.com/office/drawing/2010/main" val="0"/>
@@ -10706,7 +11119,7 @@
                           </pic:cNvPicPr>
                         </pic:nvPicPr>
                         <pic:blipFill rotWithShape="1">
-                          <a:blip r:embed="rId63" cstate="print">
+                          <a:blip r:embed="rId64" cstate="print">
                             <a:extLst>
                               <a:ext uri="{28A0092B-C50C-407E-A947-70E740481C1C}">
                                 <a14:useLocalDpi xmlns:a14="http://schemas.microsoft.com/office/drawing/2010/main" val="0"/>
@@ -10823,7 +11236,7 @@
                           </pic:cNvPicPr>
                         </pic:nvPicPr>
                         <pic:blipFill rotWithShape="1">
-                          <a:blip r:embed="rId64" cstate="print">
+                          <a:blip r:embed="rId65" cstate="print">
                             <a:extLst>
                               <a:ext uri="{28A0092B-C50C-407E-A947-70E740481C1C}">
                                 <a14:useLocalDpi xmlns:a14="http://schemas.microsoft.com/office/drawing/2010/main" val="0"/>
@@ -10934,7 +11347,7 @@
                           </pic:cNvPicPr>
                         </pic:nvPicPr>
                         <pic:blipFill rotWithShape="1">
-                          <a:blip r:embed="rId65" cstate="print">
+                          <a:blip r:embed="rId66" cstate="print">
                             <a:extLst>
                               <a:ext uri="{28A0092B-C50C-407E-A947-70E740481C1C}">
                                 <a14:useLocalDpi xmlns:a14="http://schemas.microsoft.com/office/drawing/2010/main" val="0"/>
@@ -11043,7 +11456,7 @@
                           </pic:cNvPicPr>
                         </pic:nvPicPr>
                         <pic:blipFill rotWithShape="1">
-                          <a:blip r:embed="rId66" cstate="print">
+                          <a:blip r:embed="rId67" cstate="print">
                             <a:extLst>
                               <a:ext uri="{28A0092B-C50C-407E-A947-70E740481C1C}">
                                 <a14:useLocalDpi xmlns:a14="http://schemas.microsoft.com/office/drawing/2010/main" val="0"/>
@@ -11188,7 +11601,7 @@
                           </pic:cNvPicPr>
                         </pic:nvPicPr>
                         <pic:blipFill rotWithShape="1">
-                          <a:blip r:embed="rId67" cstate="print">
+                          <a:blip r:embed="rId68" cstate="print">
                             <a:extLst>
                               <a:ext uri="{28A0092B-C50C-407E-A947-70E740481C1C}">
                                 <a14:useLocalDpi xmlns:a14="http://schemas.microsoft.com/office/drawing/2010/main" val="0"/>
@@ -11285,7 +11698,7 @@
                           </pic:cNvPicPr>
                         </pic:nvPicPr>
                         <pic:blipFill rotWithShape="1">
-                          <a:blip r:embed="rId68" cstate="print">
+                          <a:blip r:embed="rId69" cstate="print">
                             <a:extLst>
                               <a:ext uri="{28A0092B-C50C-407E-A947-70E740481C1C}">
                                 <a14:useLocalDpi xmlns:a14="http://schemas.microsoft.com/office/drawing/2010/main" val="0"/>
@@ -11442,7 +11855,7 @@
                           </pic:cNvPicPr>
                         </pic:nvPicPr>
                         <pic:blipFill rotWithShape="1">
-                          <a:blip r:embed="rId69" cstate="print">
+                          <a:blip r:embed="rId70" cstate="print">
                             <a:extLst>
                               <a:ext uri="{28A0092B-C50C-407E-A947-70E740481C1C}">
                                 <a14:useLocalDpi xmlns:a14="http://schemas.microsoft.com/office/drawing/2010/main" val="0"/>
@@ -11540,7 +11953,7 @@
                           </pic:cNvPicPr>
                         </pic:nvPicPr>
                         <pic:blipFill rotWithShape="1">
-                          <a:blip r:embed="rId70" cstate="print">
+                          <a:blip r:embed="rId71" cstate="print">
                             <a:extLst>
                               <a:ext uri="{28A0092B-C50C-407E-A947-70E740481C1C}">
                                 <a14:useLocalDpi xmlns:a14="http://schemas.microsoft.com/office/drawing/2010/main" val="0"/>
@@ -11671,7 +12084,7 @@
                           </pic:cNvPicPr>
                         </pic:nvPicPr>
                         <pic:blipFill rotWithShape="1">
-                          <a:blip r:embed="rId71" cstate="print">
+                          <a:blip r:embed="rId72" cstate="print">
                             <a:extLst>
                               <a:ext uri="{28A0092B-C50C-407E-A947-70E740481C1C}">
                                 <a14:useLocalDpi xmlns:a14="http://schemas.microsoft.com/office/drawing/2010/main" val="0"/>
@@ -11768,7 +12181,7 @@
                           </pic:cNvPicPr>
                         </pic:nvPicPr>
                         <pic:blipFill rotWithShape="1">
-                          <a:blip r:embed="rId72" cstate="print">
+                          <a:blip r:embed="rId73" cstate="print">
                             <a:extLst>
                               <a:ext uri="{28A0092B-C50C-407E-A947-70E740481C1C}">
                                 <a14:useLocalDpi xmlns:a14="http://schemas.microsoft.com/office/drawing/2010/main" val="0"/>
@@ -11899,7 +12312,7 @@
                           </pic:cNvPicPr>
                         </pic:nvPicPr>
                         <pic:blipFill rotWithShape="1">
-                          <a:blip r:embed="rId73" cstate="print">
+                          <a:blip r:embed="rId74" cstate="print">
                             <a:extLst>
                               <a:ext uri="{28A0092B-C50C-407E-A947-70E740481C1C}">
                                 <a14:useLocalDpi xmlns:a14="http://schemas.microsoft.com/office/drawing/2010/main" val="0"/>
@@ -12016,7 +12429,7 @@
                           </pic:cNvPicPr>
                         </pic:nvPicPr>
                         <pic:blipFill rotWithShape="1">
-                          <a:blip r:embed="rId74" cstate="print">
+                          <a:blip r:embed="rId75" cstate="print">
                             <a:extLst>
                               <a:ext uri="{28A0092B-C50C-407E-A947-70E740481C1C}">
                                 <a14:useLocalDpi xmlns:a14="http://schemas.microsoft.com/office/drawing/2010/main" val="0"/>
@@ -12097,7 +12510,7 @@
     </w:p>
     <w:p/>
     <w:sectPr>
-      <w:footerReference w:type="default" r:id="rId75"/>
+      <w:footerReference w:type="default" r:id="rId76"/>
       <w:pgSz w:w="11906" w:h="16838"/>
       <w:pgMar w:top="1440" w:right="1440" w:bottom="1440" w:left="1440" w:header="708" w:footer="708" w:gutter="0"/>
       <w:pgNumType w:start="1"/>
@@ -12443,7 +12856,7 @@
   <w:abstractNum w:abstractNumId="3" w15:restartNumberingAfterBreak="0">
     <w:nsid w:val="23F646DB"/>
     <w:multiLevelType w:val="multilevel"/>
-    <w:tmpl w:val="AB8458E2"/>
+    <w:tmpl w:val="92D8D3DA"/>
     <w:lvl w:ilvl="0">
       <w:start w:val="1"/>
       <w:numFmt w:val="bullet"/>
@@ -12484,20 +12897,15 @@
         <w:rFonts w:hint="default"/>
       </w:rPr>
     </w:lvl>
-    <w:lvl w:ilvl="3" w:tentative="1">
-      <w:start w:val="1"/>
+    <w:lvl w:ilvl="3">
       <w:numFmt w:val="bullet"/>
-      <w:lvlText w:val=""/>
+      <w:lvlText w:val="-"/>
       <w:lvlJc w:val="left"/>
       <w:pPr>
-        <w:tabs>
-          <w:tab w:val="num" w:pos="2880"/>
-        </w:tabs>
         <w:ind w:left="2880" w:hanging="360"/>
       </w:pPr>
       <w:rPr>
-        <w:rFonts w:ascii="Wingdings" w:hAnsi="Wingdings" w:hint="default"/>
-        <w:sz w:val="20"/>
+        <w:rFonts w:ascii="Times New Roman" w:eastAsiaTheme="minorHAnsi" w:hAnsi="Times New Roman" w:cs="Times New Roman" w:hint="default"/>
       </w:rPr>
     </w:lvl>
     <w:lvl w:ilvl="4" w:tentative="1">
@@ -14411,17 +14819,17 @@
     <w:link w:val="TitleChar"/>
     <w:uiPriority w:val="10"/>
     <w:qFormat/>
-    <w:rsid w:val="005150C4"/>
+    <w:rsid w:val="000E5542"/>
     <w:pPr>
-      <w:spacing w:after="0" w:line="240" w:lineRule="auto"/>
-      <w:contextualSpacing/>
+      <w:spacing w:line="259" w:lineRule="auto"/>
+      <w:jc w:val="center"/>
     </w:pPr>
     <w:rPr>
-      <w:rFonts w:asciiTheme="majorHAnsi" w:eastAsiaTheme="majorEastAsia" w:hAnsiTheme="majorHAnsi" w:cstheme="majorBidi"/>
-      <w:spacing w:val="-10"/>
-      <w:kern w:val="28"/>
-      <w:sz w:val="56"/>
-      <w:szCs w:val="56"/>
+      <w:rFonts w:cs="Times New Roman"/>
+      <w:b/>
+      <w:bCs/>
+      <w:sz w:val="28"/>
+      <w:szCs w:val="28"/>
     </w:rPr>
   </w:style>
   <w:style w:type="character" w:customStyle="1" w:styleId="TitleChar">
@@ -14429,13 +14837,13 @@
     <w:basedOn w:val="DefaultParagraphFont"/>
     <w:link w:val="Title"/>
     <w:uiPriority w:val="10"/>
-    <w:rsid w:val="005150C4"/>
+    <w:rsid w:val="000E5542"/>
     <w:rPr>
-      <w:rFonts w:asciiTheme="majorHAnsi" w:eastAsiaTheme="majorEastAsia" w:hAnsiTheme="majorHAnsi" w:cstheme="majorBidi"/>
-      <w:spacing w:val="-10"/>
-      <w:kern w:val="28"/>
-      <w:sz w:val="56"/>
-      <w:szCs w:val="56"/>
+      <w:rFonts w:ascii="Times New Roman" w:hAnsi="Times New Roman" w:cs="Times New Roman"/>
+      <w:b/>
+      <w:bCs/>
+      <w:sz w:val="28"/>
+      <w:szCs w:val="28"/>
     </w:rPr>
   </w:style>
   <w:style w:type="paragraph" w:styleId="Subtitle">
@@ -14842,6 +15250,36 @@
       </w:tblBorders>
     </w:tblPr>
   </w:style>
+  <w:style w:type="paragraph" w:customStyle="1" w:styleId="MainTitle">
+    <w:name w:val="Main Title"/>
+    <w:basedOn w:val="Title"/>
+    <w:link w:val="MainTitleChar"/>
+    <w:qFormat/>
+    <w:rsid w:val="003F4CF9"/>
+    <w:pPr>
+      <w:spacing w:before="240" w:after="400"/>
+      <w:contextualSpacing/>
+    </w:pPr>
+    <w:rPr>
+      <w:kern w:val="144"/>
+      <w:sz w:val="36"/>
+      <w:szCs w:val="36"/>
+    </w:rPr>
+  </w:style>
+  <w:style w:type="character" w:customStyle="1" w:styleId="MainTitleChar">
+    <w:name w:val="Main Title Char"/>
+    <w:basedOn w:val="TitleChar"/>
+    <w:link w:val="MainTitle"/>
+    <w:rsid w:val="003F4CF9"/>
+    <w:rPr>
+      <w:rFonts w:ascii="Times New Roman" w:hAnsi="Times New Roman" w:cs="Times New Roman"/>
+      <w:b/>
+      <w:bCs/>
+      <w:kern w:val="144"/>
+      <w:sz w:val="36"/>
+      <w:szCs w:val="36"/>
+    </w:rPr>
+  </w:style>
 </w:styles>
 </file>
 
@@ -15141,11 +15579,11 @@
 </file>
 
 <file path=customXml/item1.xml><?xml version="1.0" encoding="utf-8"?>
-<b:Sources xmlns:b="http://schemas.openxmlformats.org/officeDocument/2006/bibliography" xmlns="http://schemas.openxmlformats.org/officeDocument/2006/bibliography" SelectedStyle="\APASixthEditionOfficeOnline.xsl" StyleName="APA" Version="6"/>
+<b:Sources xmlns:b="http://schemas.openxmlformats.org/officeDocument/2006/bibliography" xmlns="http://schemas.openxmlformats.org/officeDocument/2006/bibliography" SelectedStyle="\IEEE2006OfficeOnline.xsl" StyleName="IEEE" Version="2006"/>
 </file>
 
 <file path=customXml/itemProps1.xml><?xml version="1.0" encoding="utf-8"?>
-<ds:datastoreItem xmlns:ds="http://schemas.openxmlformats.org/officeDocument/2006/customXml" ds:itemID="{4D2F3196-2930-431A-8182-6124F3F6814E}">
+<ds:datastoreItem xmlns:ds="http://schemas.openxmlformats.org/officeDocument/2006/customXml" ds:itemID="{15953BDA-209B-487A-B959-119B4D1A2A68}">
   <ds:schemaRefs>
     <ds:schemaRef ds:uri="http://schemas.openxmlformats.org/officeDocument/2006/bibliography"/>
   </ds:schemaRefs>

</xml_diff>

<commit_message>
added functionality to add random backgrounds to transparent images
</commit_message>
<xml_diff>
--- a/docs/DR_AT.docx
+++ b/docs/DR_AT.docx
@@ -9467,6 +9467,12 @@
         <w:t>LITERATURA</w:t>
       </w:r>
       <w:bookmarkEnd w:id="18"/>
+    </w:p>
+    <w:p>
+      <w:pPr>
+        <w:spacing w:line="259" w:lineRule="auto"/>
+        <w:jc w:val="left"/>
+      </w:pPr>
     </w:p>
     <w:p>
       <w:pPr>

</xml_diff>

<commit_message>
started redoing first chapter
</commit_message>
<xml_diff>
--- a/docs/DR_AT.docx
+++ b/docs/DR_AT.docx
@@ -1,6 +1,6 @@
 
 <file path=word/document.xml><?xml version="1.0" encoding="utf-8"?>
-<w:document xmlns:wpc="http://schemas.microsoft.com/office/word/2010/wordprocessingCanvas" xmlns:cx="http://schemas.microsoft.com/office/drawing/2014/chartex" xmlns:cx1="http://schemas.microsoft.com/office/drawing/2015/9/8/chartex" xmlns:cx2="http://schemas.microsoft.com/office/drawing/2015/10/21/chartex" xmlns:cx3="http://schemas.microsoft.com/office/drawing/2016/5/9/chartex" xmlns:cx4="http://schemas.microsoft.com/office/drawing/2016/5/10/chartex" xmlns:cx5="http://schemas.microsoft.com/office/drawing/2016/5/11/chartex" xmlns:cx6="http://schemas.microsoft.com/office/drawing/2016/5/12/chartex" xmlns:cx7="http://schemas.microsoft.com/office/drawing/2016/5/13/chartex" xmlns:cx8="http://schemas.microsoft.com/office/drawing/2016/5/14/chartex" xmlns:mc="http://schemas.openxmlformats.org/markup-compatibility/2006" xmlns:aink="http://schemas.microsoft.com/office/drawing/2016/ink" xmlns:am3d="http://schemas.microsoft.com/office/drawing/2017/model3d" xmlns:o="urn:schemas-microsoft-com:office:office" xmlns:r="http://schemas.openxmlformats.org/officeDocument/2006/relationships" xmlns:m="http://schemas.openxmlformats.org/officeDocument/2006/math" xmlns:v="urn:schemas-microsoft-com:vml" xmlns:wp14="http://schemas.microsoft.com/office/word/2010/wordprocessingDrawing" xmlns:wp="http://schemas.openxmlformats.org/drawingml/2006/wordprocessingDrawing" xmlns:w10="urn:schemas-microsoft-com:office:word" xmlns:w="http://schemas.openxmlformats.org/wordprocessingml/2006/main" xmlns:w14="http://schemas.microsoft.com/office/word/2010/wordml" xmlns:w15="http://schemas.microsoft.com/office/word/2012/wordml" xmlns:w16cex="http://schemas.microsoft.com/office/word/2018/wordml/cex" xmlns:w16cid="http://schemas.microsoft.com/office/word/2016/wordml/cid" xmlns:w16="http://schemas.microsoft.com/office/word/2018/wordml" xmlns:w16se="http://schemas.microsoft.com/office/word/2015/wordml/symex" xmlns:wpg="http://schemas.microsoft.com/office/word/2010/wordprocessingGroup" xmlns:wpi="http://schemas.microsoft.com/office/word/2010/wordprocessingInk" xmlns:wne="http://schemas.microsoft.com/office/word/2006/wordml" xmlns:wps="http://schemas.microsoft.com/office/word/2010/wordprocessingShape" mc:Ignorable="w14 w15 w16se w16cid w16 w16cex wp14">
+<w:document xmlns:wpc="http://schemas.microsoft.com/office/word/2010/wordprocessingCanvas" xmlns:cx="http://schemas.microsoft.com/office/drawing/2014/chartex" xmlns:cx1="http://schemas.microsoft.com/office/drawing/2015/9/8/chartex" xmlns:cx2="http://schemas.microsoft.com/office/drawing/2015/10/21/chartex" xmlns:cx3="http://schemas.microsoft.com/office/drawing/2016/5/9/chartex" xmlns:cx4="http://schemas.microsoft.com/office/drawing/2016/5/10/chartex" xmlns:cx5="http://schemas.microsoft.com/office/drawing/2016/5/11/chartex" xmlns:cx6="http://schemas.microsoft.com/office/drawing/2016/5/12/chartex" xmlns:cx7="http://schemas.microsoft.com/office/drawing/2016/5/13/chartex" xmlns:cx8="http://schemas.microsoft.com/office/drawing/2016/5/14/chartex" xmlns:mc="http://schemas.openxmlformats.org/markup-compatibility/2006" xmlns:aink="http://schemas.microsoft.com/office/drawing/2016/ink" xmlns:am3d="http://schemas.microsoft.com/office/drawing/2017/model3d" xmlns:o="urn:schemas-microsoft-com:office:office" xmlns:r="http://schemas.openxmlformats.org/officeDocument/2006/relationships" xmlns:m="http://schemas.openxmlformats.org/officeDocument/2006/math" xmlns:v="urn:schemas-microsoft-com:vml" xmlns:wp14="http://schemas.microsoft.com/office/word/2010/wordprocessingDrawing" xmlns:wp="http://schemas.openxmlformats.org/drawingml/2006/wordprocessingDrawing" xmlns:w10="urn:schemas-microsoft-com:office:word" xmlns:w="http://schemas.openxmlformats.org/wordprocessingml/2006/main" xmlns:w14="http://schemas.microsoft.com/office/word/2010/wordml" xmlns:w15="http://schemas.microsoft.com/office/word/2012/wordml" xmlns:w16cex="http://schemas.microsoft.com/office/word/2018/wordml/cex" xmlns:w16cid="http://schemas.microsoft.com/office/word/2016/wordml/cid" xmlns:w16="http://schemas.microsoft.com/office/word/2018/wordml" xmlns:w16sdtdh="http://schemas.microsoft.com/office/word/2020/wordml/sdtdatahash" xmlns:w16se="http://schemas.microsoft.com/office/word/2015/wordml/symex" xmlns:wpg="http://schemas.microsoft.com/office/word/2010/wordprocessingGroup" xmlns:wpi="http://schemas.microsoft.com/office/word/2010/wordprocessingInk" xmlns:wne="http://schemas.microsoft.com/office/word/2006/wordml" xmlns:wps="http://schemas.microsoft.com/office/word/2010/wordprocessingShape" mc:Ignorable="w14 w15 w16se w16cid w16 w16cex w16sdtdh wp14">
   <w:body>
     <w:p>
       <w:pPr>
@@ -2307,7 +2307,13 @@
     </w:p>
     <w:p>
       <w:r>
-        <w:t xml:space="preserve">Cilj ovog završnog rada je istražiti </w:t>
+        <w:t xml:space="preserve">Cilj ovog </w:t>
+      </w:r>
+      <w:r>
+        <w:t>diplomskog</w:t>
+      </w:r>
+      <w:r>
+        <w:t xml:space="preserve"> rada je istražiti </w:t>
       </w:r>
       <w:r>
         <w:t>izradu umjetne neuronske mreže za prepoznavanje i klasificiranje</w:t>
@@ -2316,54 +2322,122 @@
         <w:t xml:space="preserve"> LEGO kocaka</w:t>
       </w:r>
       <w:r>
-        <w:t>, te istraživanje svih mogućih problema na koje se može naići</w:t>
-      </w:r>
-      <w:r>
-        <w:t xml:space="preserve">. </w:t>
-      </w:r>
-      <w:r>
-        <w:t xml:space="preserve">U </w:t>
-      </w:r>
-      <w:r>
-        <w:t xml:space="preserve">drugom poglavlju </w:t>
-      </w:r>
-      <w:r>
-        <w:t>rad</w:t>
-      </w:r>
-      <w:r>
-        <w:t>a</w:t>
-      </w:r>
-      <w:r>
-        <w:t xml:space="preserve"> će se objasniti osnove strojnog učenja i neuronskih </w:t>
-      </w:r>
-      <w:r>
-        <w:t>mreža</w:t>
-      </w:r>
-      <w:r>
-        <w:t>, te osnovni podatci o korištenim ulaznim podatcima.</w:t>
-      </w:r>
-      <w:r>
         <w:t xml:space="preserve"> </w:t>
       </w:r>
       <w:r>
-        <w:t>Treće poglavlje služi kao prikaz rezultata modela dobiveni nad podatcima iz drugog poglavlja, te sadrži paralele kakve rezultate daje taj model naspram drugih modela iz područja prepoznavanja slika. Četvrto poglavlje se većinom bavi objašnjenjem korištenog programskog koda</w:t>
-      </w:r>
-      <w:r>
-        <w:t xml:space="preserve"> te pojašnjenje prijenosnog učenja (engl. </w:t>
+        <w:t xml:space="preserve">na slikama, na takav način da svakoj ulaznoj slici da izlaznu oznaku koja govori kojoj klasi pripada (klasifikacija sa više klasa, engl. </w:t>
       </w:r>
       <w:r>
         <w:rPr>
           <w:i/>
           <w:iCs/>
-        </w:rPr>
-        <w:t xml:space="preserve">transfer </w:t>
-      </w:r>
-      <w:proofErr w:type="spellStart"/>
+          <w:lang w:val="en-US"/>
+        </w:rPr>
+        <w:t>multiclass classification</w:t>
+      </w:r>
+      <w:r>
+        <w:t xml:space="preserve">). </w:t>
+      </w:r>
+      <w:r>
+        <w:t>Potrebno je napraviti pregled problema na koje se naiđe tijekom treniranja takve umjetne neuronske mreže, te postaviti ili izvesti rješenja problema.</w:t>
+      </w:r>
+    </w:p>
+    <w:p>
+      <w:r>
+        <w:t xml:space="preserve">U </w:t>
+      </w:r>
+      <w:r>
+        <w:t xml:space="preserve">drugom poglavlju </w:t>
+      </w:r>
+      <w:r>
+        <w:t>rad</w:t>
+      </w:r>
+      <w:r>
+        <w:t>a</w:t>
+      </w:r>
+      <w:r>
+        <w:t xml:space="preserve"> će se objasniti osnove strojnog učenja i </w:t>
+      </w:r>
+      <w:r>
+        <w:t xml:space="preserve">umjetnih </w:t>
+      </w:r>
+      <w:r>
+        <w:t xml:space="preserve">neuronskih </w:t>
+      </w:r>
+      <w:r>
+        <w:t>mreža</w:t>
+      </w:r>
+      <w:r>
+        <w:t xml:space="preserve"> te osnovn</w:t>
+      </w:r>
+      <w:r>
+        <w:t>a obilježja</w:t>
+      </w:r>
+      <w:r>
+        <w:t xml:space="preserve"> ulazni</w:t>
+      </w:r>
+      <w:r>
+        <w:t>h</w:t>
+      </w:r>
+      <w:r>
+        <w:t xml:space="preserve"> podat</w:t>
+      </w:r>
+      <w:r>
+        <w:t>aka</w:t>
+      </w:r>
+      <w:r>
+        <w:t>, potrebno je razumjeti kakvi su podatci s kojim</w:t>
+      </w:r>
+      <w:r>
+        <w:t xml:space="preserve"> se bavi ovaj rad za puno razumijevanje procesa treniranja umjetne neuronske mreže</w:t>
+      </w:r>
+      <w:r>
+        <w:t>.</w:t>
+      </w:r>
+    </w:p>
+    <w:p>
+      <w:r>
+        <w:t xml:space="preserve">Treće poglavlje služi kao prikaz rezultata modela dobiveni nad podatcima iz drugog poglavlja, te sadrži paralele kakve rezultate daje taj model naspram drugih modela iz područja prepoznavanja </w:t>
+      </w:r>
+      <w:r>
+        <w:t xml:space="preserve">LEGO kocaka ili </w:t>
+      </w:r>
+      <w:r>
+        <w:t>slika.</w:t>
+      </w:r>
+    </w:p>
+    <w:p>
+      <w:r>
+        <w:t>Četvrto poglavlje se većinom bavi objašnjenjem korištenog programskog koda</w:t>
+      </w:r>
+      <w:r>
+        <w:t xml:space="preserve"> te pojašnjenje</w:t>
+      </w:r>
+      <w:r>
+        <w:t>m korištenja</w:t>
+      </w:r>
+      <w:r>
+        <w:t xml:space="preserve"> prijenosnog učenja</w:t>
+      </w:r>
+      <w:r>
+        <w:t xml:space="preserve"> </w:t>
+      </w:r>
+      <w:r>
+        <w:t xml:space="preserve">(engl. </w:t>
+      </w:r>
       <w:r>
         <w:rPr>
           <w:i/>
           <w:iCs/>
         </w:rPr>
+        <w:t xml:space="preserve">transfer </w:t>
+      </w:r>
+      <w:proofErr w:type="spellStart"/>
+      <w:r>
+        <w:rPr>
+          <w:i/>
+          <w:iCs/>
+        </w:rPr>
         <w:t>learning</w:t>
       </w:r>
       <w:proofErr w:type="spellEnd"/>
@@ -2371,10 +2445,18 @@
         <w:t>)</w:t>
       </w:r>
       <w:r>
+        <w:t xml:space="preserve"> </w:t>
+      </w:r>
+      <w:r>
+        <w:t>u svrhe ubrzanog treniranja nove umjetne neuronske mreže</w:t>
+      </w:r>
+      <w:r>
         <w:t>.</w:t>
       </w:r>
-      <w:r>
-        <w:t xml:space="preserve"> [[</w:t>
+    </w:p>
+    <w:p>
+      <w:r>
+        <w:t>[[</w:t>
       </w:r>
       <w:r>
         <w:rPr>
@@ -2863,31 +2945,7 @@
         <w:t>,</w:t>
       </w:r>
       <w:r>
-        <w:t xml:space="preserve"> ako postoje samo dvije klase za klasificirati onda se metoda zove „binarna klasifikacija“, ako imamo više klasa metoda se zove „klasifikacija s više klasa“ a ako imamo metodu gdje neki izlaz može imati više klasa pridruženo onda se radi o „klasifikaciji s više oznaka“. Ovaj rad će se baviti sa „klasifikacijom s više klasa“ te morat će pridružiti ulazn</w:t>
-      </w:r>
-      <w:r>
-        <w:t>im</w:t>
-      </w:r>
-      <w:r>
-        <w:t xml:space="preserve"> slik</w:t>
-      </w:r>
-      <w:r>
-        <w:t>ama</w:t>
-      </w:r>
-      <w:r>
-        <w:t xml:space="preserve"> izlazn</w:t>
-      </w:r>
-      <w:r>
-        <w:t>e</w:t>
-      </w:r>
-      <w:r>
-        <w:t xml:space="preserve"> oznak</w:t>
-      </w:r>
-      <w:r>
-        <w:t>e</w:t>
-      </w:r>
-      <w:r>
-        <w:t>.</w:t>
+        <w:t xml:space="preserve"> ako postoje samo dvije klase za klasificirati onda se metoda zove „binarna klasifikacija“, ako imamo više klasa metoda se zove „klasifikacija s više klasa“ a ako imamo metodu gdje neki izlaz može imati više klasa pridruženo onda se radi o „klasifikaciji s više oznaka“.</w:t>
       </w:r>
     </w:p>
     <w:p>
@@ -3555,27 +3613,14 @@
       <w:r>
         <w:t>.[</w:t>
       </w:r>
-      <w:r>
-        <w:fldChar w:fldCharType="begin"/>
-      </w:r>
-      <w:r>
-        <w:instrText xml:space="preserve"> HYPERLINK "https://machinelearningmastery.com/choose-an-activation-function-for-deep-learning/" </w:instrText>
-      </w:r>
-      <w:r>
-        <w:fldChar w:fldCharType="separate"/>
-      </w:r>
-      <w:r>
-        <w:rPr>
-          <w:rStyle w:val="Hyperlink"/>
-        </w:rPr>
-        <w:t>izvor za ovu sekciju</w:t>
-      </w:r>
-      <w:r>
-        <w:rPr>
-          <w:rStyle w:val="Hyperlink"/>
-        </w:rPr>
-        <w:fldChar w:fldCharType="end"/>
-      </w:r>
+      <w:hyperlink r:id="rId16" w:history="1">
+        <w:r>
+          <w:rPr>
+            <w:rStyle w:val="Hyperlink"/>
+          </w:rPr>
+          <w:t>izvor za ovu sekciju</w:t>
+        </w:r>
+      </w:hyperlink>
       <w:r>
         <w:t>]</w:t>
       </w:r>
@@ -4710,13 +4755,13 @@
                     <pic:cNvPicPr/>
                   </pic:nvPicPr>
                   <pic:blipFill>
-                    <a:blip r:embed="rId16">
+                    <a:blip r:embed="rId17">
                       <a:extLst>
                         <a:ext uri="{28A0092B-C50C-407E-A947-70E740481C1C}">
                           <a14:useLocalDpi xmlns:a14="http://schemas.microsoft.com/office/drawing/2010/main" val="0"/>
                         </a:ext>
                         <a:ext uri="{96DAC541-7B7A-43D3-8B79-37D633B846F1}">
-                          <asvg:svgBlip xmlns:asvg="http://schemas.microsoft.com/office/drawing/2016/SVG/main" r:embed="rId17"/>
+                          <asvg:svgBlip xmlns:asvg="http://schemas.microsoft.com/office/drawing/2016/SVG/main" r:embed="rId18"/>
                         </a:ext>
                       </a:extLst>
                     </a:blip>
@@ -4879,7 +4924,7 @@
                     </pic:cNvPicPr>
                   </pic:nvPicPr>
                   <pic:blipFill>
-                    <a:blip r:embed="rId18">
+                    <a:blip r:embed="rId19">
                       <a:extLst>
                         <a:ext uri="{28A0092B-C50C-407E-A947-70E740481C1C}">
                           <a14:useLocalDpi xmlns:a14="http://schemas.microsoft.com/office/drawing/2010/main" val="0"/>
@@ -5472,25 +5517,7 @@
           <w:iCs/>
           <w:lang w:val="en-US"/>
         </w:rPr>
-        <w:t xml:space="preserve">stochastic </w:t>
-      </w:r>
-      <w:proofErr w:type="gramStart"/>
-      <w:r>
-        <w:rPr>
-          <w:i/>
-          <w:iCs/>
-          <w:lang w:val="en-US"/>
-        </w:rPr>
-        <w:t>gradient</w:t>
-      </w:r>
-      <w:proofErr w:type="gramEnd"/>
-      <w:r>
-        <w:rPr>
-          <w:i/>
-          <w:iCs/>
-          <w:lang w:val="en-US"/>
-        </w:rPr>
-        <w:t xml:space="preserve"> descend</w:t>
+        <w:t>stochastic gradient descend</w:t>
       </w:r>
       <w:r>
         <w:t>)</w:t>
@@ -5516,7 +5543,7 @@
       <w:r>
         <w:t>[</w:t>
       </w:r>
-      <w:hyperlink r:id="rId19" w:history="1">
+      <w:hyperlink r:id="rId20" w:history="1">
         <w:r>
           <w:rPr>
             <w:rStyle w:val="Hyperlink"/>
@@ -5551,7 +5578,7 @@
       <w:r>
         <w:t>[</w:t>
       </w:r>
-      <w:hyperlink r:id="rId20" w:anchor="v=onepage&amp;q&amp;f=false" w:history="1">
+      <w:hyperlink r:id="rId21" w:anchor="v=onepage&amp;q&amp;f=false" w:history="1">
         <w:r>
           <w:rPr>
             <w:rStyle w:val="Hyperlink"/>
@@ -5671,7 +5698,7 @@
                     </pic:cNvPicPr>
                   </pic:nvPicPr>
                   <pic:blipFill>
-                    <a:blip r:embed="rId21">
+                    <a:blip r:embed="rId22">
                       <a:extLst>
                         <a:ext uri="{28A0092B-C50C-407E-A947-70E740481C1C}">
                           <a14:useLocalDpi xmlns:a14="http://schemas.microsoft.com/office/drawing/2010/main" val="0"/>
@@ -5724,7 +5751,7 @@
       <w:r>
         <w:t xml:space="preserve"> Grafički prikaz za utjecaj parametara treninga na pretreniranje[</w:t>
       </w:r>
-      <w:hyperlink r:id="rId22" w:history="1">
+      <w:hyperlink r:id="rId23" w:history="1">
         <w:r>
           <w:rPr>
             <w:rStyle w:val="Hyperlink"/>
@@ -5846,7 +5873,7 @@
       <w:r>
         <w:t xml:space="preserve"> kopija nekog originala iz skupa ili se generira sintetički podatak od originalnih[</w:t>
       </w:r>
-      <w:hyperlink r:id="rId23" w:history="1">
+      <w:hyperlink r:id="rId24" w:history="1">
         <w:r>
           <w:rPr>
             <w:rStyle w:val="Hyperlink"/>
@@ -5967,7 +5994,7 @@
                     </pic:cNvPicPr>
                   </pic:nvPicPr>
                   <pic:blipFill rotWithShape="1">
-                    <a:blip r:embed="rId24">
+                    <a:blip r:embed="rId25">
                       <a:extLst>
                         <a:ext uri="{28A0092B-C50C-407E-A947-70E740481C1C}">
                           <a14:useLocalDpi xmlns:a14="http://schemas.microsoft.com/office/drawing/2010/main" val="0"/>
@@ -6026,7 +6053,7 @@
                     </pic:cNvPicPr>
                   </pic:nvPicPr>
                   <pic:blipFill>
-                    <a:blip r:embed="rId25" cstate="print">
+                    <a:blip r:embed="rId26" cstate="print">
                       <a:extLst>
                         <a:ext uri="{28A0092B-C50C-407E-A947-70E740481C1C}">
                           <a14:useLocalDpi xmlns:a14="http://schemas.microsoft.com/office/drawing/2010/main" val="0"/>
@@ -6154,7 +6181,7 @@
                     </pic:cNvPicPr>
                   </pic:nvPicPr>
                   <pic:blipFill>
-                    <a:blip r:embed="rId26">
+                    <a:blip r:embed="rId27">
                       <a:extLst>
                         <a:ext uri="{28A0092B-C50C-407E-A947-70E740481C1C}">
                           <a14:useLocalDpi xmlns:a14="http://schemas.microsoft.com/office/drawing/2010/main" val="0"/>
@@ -6209,7 +6236,7 @@
                     </pic:cNvPicPr>
                   </pic:nvPicPr>
                   <pic:blipFill>
-                    <a:blip r:embed="rId27" cstate="print">
+                    <a:blip r:embed="rId28" cstate="print">
                       <a:extLst>
                         <a:ext uri="{28A0092B-C50C-407E-A947-70E740481C1C}">
                           <a14:useLocalDpi xmlns:a14="http://schemas.microsoft.com/office/drawing/2010/main" val="0"/>
@@ -6543,7 +6570,7 @@
                     </pic:cNvPicPr>
                   </pic:nvPicPr>
                   <pic:blipFill>
-                    <a:blip r:embed="rId26">
+                    <a:blip r:embed="rId27">
                       <a:extLst>
                         <a:ext uri="{28A0092B-C50C-407E-A947-70E740481C1C}">
                           <a14:useLocalDpi xmlns:a14="http://schemas.microsoft.com/office/drawing/2010/main" val="0"/>
@@ -6648,7 +6675,7 @@
                     </pic:cNvPicPr>
                   </pic:nvPicPr>
                   <pic:blipFill>
-                    <a:blip r:embed="rId28">
+                    <a:blip r:embed="rId29">
                       <a:extLst>
                         <a:ext uri="{28A0092B-C50C-407E-A947-70E740481C1C}">
                           <a14:useLocalDpi xmlns:a14="http://schemas.microsoft.com/office/drawing/2010/main" val="0"/>
@@ -6719,7 +6746,7 @@
       <w:r>
         <w:t>.2 se vidi slika umjetno generirane LEGO kocke koristeći program Blender[</w:t>
       </w:r>
-      <w:hyperlink r:id="rId29" w:history="1">
+      <w:hyperlink r:id="rId30" w:history="1">
         <w:r>
           <w:rPr>
             <w:rStyle w:val="Hyperlink"/>
@@ -6763,7 +6790,7 @@
       <w:r>
         <w:t>Umjetni podatci imaju općenito široki raspon svrha za koje se mogu koristiti [</w:t>
       </w:r>
-      <w:hyperlink r:id="rId30" w:history="1">
+      <w:hyperlink r:id="rId31" w:history="1">
         <w:r>
           <w:rPr>
             <w:rStyle w:val="Hyperlink"/>
@@ -6848,7 +6875,7 @@
                     <pic:cNvPicPr/>
                   </pic:nvPicPr>
                   <pic:blipFill rotWithShape="1">
-                    <a:blip r:embed="rId31"/>
+                    <a:blip r:embed="rId32"/>
                     <a:srcRect t="6793" r="40531"/>
                     <a:stretch/>
                   </pic:blipFill>
@@ -6958,7 +6985,7 @@
                     <pic:cNvPicPr/>
                   </pic:nvPicPr>
                   <pic:blipFill>
-                    <a:blip r:embed="rId32" cstate="print">
+                    <a:blip r:embed="rId33" cstate="print">
                       <a:extLst>
                         <a:ext uri="{28A0092B-C50C-407E-A947-70E740481C1C}">
                           <a14:useLocalDpi xmlns:a14="http://schemas.microsoft.com/office/drawing/2010/main" val="0"/>
@@ -7103,41 +7130,6 @@
       <w:r>
         <w:t xml:space="preserve"> [</w:t>
       </w:r>
-      <w:hyperlink r:id="rId33" w:history="1">
-        <w:r>
-          <w:rPr>
-            <w:rStyle w:val="Hyperlink"/>
-          </w:rPr>
-          <w:t>izvor</w:t>
-        </w:r>
-      </w:hyperlink>
-      <w:r>
-        <w:t xml:space="preserve">] programskom jeziku koristeći biblioteke </w:t>
-      </w:r>
-      <w:proofErr w:type="spellStart"/>
-      <w:r>
-        <w:rPr>
-          <w:i/>
-          <w:iCs/>
-        </w:rPr>
-        <w:t>Tensorflow</w:t>
-      </w:r>
-      <w:proofErr w:type="spellEnd"/>
-      <w:r>
-        <w:t xml:space="preserve"> i </w:t>
-      </w:r>
-      <w:proofErr w:type="spellStart"/>
-      <w:r>
-        <w:rPr>
-          <w:i/>
-          <w:iCs/>
-        </w:rPr>
-        <w:t>Keras</w:t>
-      </w:r>
-      <w:proofErr w:type="spellEnd"/>
-      <w:r>
-        <w:t xml:space="preserve"> koje služe za programiranje strojnog učenja [</w:t>
-      </w:r>
       <w:hyperlink r:id="rId34" w:history="1">
         <w:r>
           <w:rPr>
@@ -7147,16 +7139,7 @@
         </w:r>
       </w:hyperlink>
       <w:r>
-        <w:t xml:space="preserve">]. Strojno učenje preko spomenutih biblioteka se može provoditi preko procesora ili grafičke kartice, te korištenje grafičke kartice za treniranje modela je brža opcija naspram procesora (deset puta brže ili </w:t>
-      </w:r>
-      <w:r>
-        <w:t xml:space="preserve">čak </w:t>
-      </w:r>
-      <w:r>
-        <w:t>više).</w:t>
-      </w:r>
-      <w:r>
-        <w:t xml:space="preserve"> Međutim, treniranje preko grafičke kartice se tradicionalno odvijalo na Nvidia grafičkim karticama jer biblioteke su pisane sa naredbama specifično za te kartice, te za to služi </w:t>
+        <w:t xml:space="preserve">] programskom jeziku koristeći biblioteke </w:t>
       </w:r>
       <w:proofErr w:type="spellStart"/>
       <w:r>
@@ -7164,25 +7147,43 @@
           <w:i/>
           <w:iCs/>
         </w:rPr>
-        <w:t>PlaidML</w:t>
+        <w:t>Tensorflow</w:t>
       </w:r>
       <w:proofErr w:type="spellEnd"/>
       <w:r>
-        <w:t>.</w:t>
-      </w:r>
-    </w:p>
-    <w:p>
+        <w:t xml:space="preserve"> i </w:t>
+      </w:r>
       <w:proofErr w:type="spellStart"/>
       <w:r>
         <w:rPr>
           <w:i/>
           <w:iCs/>
         </w:rPr>
-        <w:t>PlaidML</w:t>
+        <w:t>Keras</w:t>
       </w:r>
       <w:proofErr w:type="spellEnd"/>
       <w:r>
-        <w:t xml:space="preserve"> je biblioteka koja se veže za </w:t>
+        <w:t xml:space="preserve"> koje služe za programiranje strojnog učenja [</w:t>
+      </w:r>
+      <w:hyperlink r:id="rId35" w:history="1">
+        <w:r>
+          <w:rPr>
+            <w:rStyle w:val="Hyperlink"/>
+          </w:rPr>
+          <w:t>izvor</w:t>
+        </w:r>
+      </w:hyperlink>
+      <w:r>
+        <w:t xml:space="preserve">]. Strojno učenje preko spomenutih biblioteka se može provoditi preko procesora ili grafičke kartice, te korištenje grafičke kartice za treniranje modela je brža opcija naspram procesora (deset puta brže ili </w:t>
+      </w:r>
+      <w:r>
+        <w:t xml:space="preserve">čak </w:t>
+      </w:r>
+      <w:r>
+        <w:t>više).</w:t>
+      </w:r>
+      <w:r>
+        <w:t xml:space="preserve"> Međutim, treniranje preko grafičke kartice se tradicionalno odvijalo na Nvidia grafičkim karticama jer biblioteke su pisane sa naredbama specifično za te kartice, te za to služi </w:t>
       </w:r>
       <w:proofErr w:type="spellStart"/>
       <w:r>
@@ -7190,11 +7191,11 @@
           <w:i/>
           <w:iCs/>
         </w:rPr>
-        <w:t>Keras</w:t>
+        <w:t>PlaidML</w:t>
       </w:r>
       <w:proofErr w:type="spellEnd"/>
       <w:r>
-        <w:t xml:space="preserve"> biblioteku na takav način da dopušta raznim grafičkim karticama, kao što su Intel-ove integrirane kartice ili AMD kartice, da preuzmu istu funkciju kao i Nvidia grafičke kartice te ono nam prevodi i kompilira sve njihove naredbe u naredbe koje ostale grafičke kartice razumiju.</w:t>
+        <w:t>.</w:t>
       </w:r>
     </w:p>
     <w:p>
@@ -7204,11 +7205,11 @@
           <w:i/>
           <w:iCs/>
         </w:rPr>
-        <w:t>Keras</w:t>
+        <w:t>PlaidML</w:t>
       </w:r>
       <w:proofErr w:type="spellEnd"/>
       <w:r>
-        <w:t xml:space="preserve"> je biblioteka koja je nastavak na </w:t>
+        <w:t xml:space="preserve"> je biblioteka koja se veže za </w:t>
       </w:r>
       <w:proofErr w:type="spellStart"/>
       <w:r>
@@ -7216,64 +7217,40 @@
           <w:i/>
           <w:iCs/>
         </w:rPr>
-        <w:t>Tensorflow</w:t>
+        <w:t>Keras</w:t>
       </w:r>
       <w:proofErr w:type="spellEnd"/>
       <w:r>
-        <w:t xml:space="preserve"> biblioteku, ono služi kao</w:t>
-      </w:r>
-      <w:r>
-        <w:t xml:space="preserve"> posrednik između programera i </w:t>
-      </w:r>
+        <w:t xml:space="preserve"> biblioteku na takav način da dopušta raznim grafičkim karticama, kao što su Intel-ove integrirane kartice ili AMD kartice, da preuzmu istu funkciju kao i Nvidia grafičke kartice te ono nam prevodi i kompilira sve njihove naredbe u naredbe koje ostale grafičke kartice razumiju.</w:t>
+      </w:r>
+    </w:p>
+    <w:p>
       <w:proofErr w:type="spellStart"/>
       <w:r>
         <w:rPr>
           <w:i/>
           <w:iCs/>
         </w:rPr>
-        <w:t>Tensorflow</w:t>
+        <w:t>Keras</w:t>
       </w:r>
       <w:proofErr w:type="spellEnd"/>
       <w:r>
-        <w:t xml:space="preserve"> biblioteke te time uvelike olakšava programiranje</w:t>
-      </w:r>
-      <w:r>
-        <w:t xml:space="preserve"> i </w:t>
-      </w:r>
-      <w:r>
-        <w:t>namještanje</w:t>
-      </w:r>
-      <w:r>
-        <w:t xml:space="preserve"> modela</w:t>
-      </w:r>
-      <w:r>
-        <w:t xml:space="preserve"> </w:t>
-      </w:r>
-      <w:r>
-        <w:t>te</w:t>
-      </w:r>
-      <w:r>
-        <w:t xml:space="preserve"> snalaženje u kodu.</w:t>
-      </w:r>
-    </w:p>
-    <w:p>
+        <w:t xml:space="preserve"> je biblioteka koja je nastavak na </w:t>
+      </w:r>
       <w:proofErr w:type="spellStart"/>
-      <w:r>
-        <w:t>Cijelokupno</w:t>
-      </w:r>
-      <w:proofErr w:type="spellEnd"/>
-      <w:r>
-        <w:t xml:space="preserve"> izvođenje </w:t>
-      </w:r>
       <w:r>
         <w:rPr>
           <w:i/>
           <w:iCs/>
         </w:rPr>
-        <w:t>Python</w:t>
-      </w:r>
-      <w:r>
-        <w:t xml:space="preserve"> koda se provodi unutar </w:t>
+        <w:t>Tensorflow</w:t>
+      </w:r>
+      <w:proofErr w:type="spellEnd"/>
+      <w:r>
+        <w:t xml:space="preserve"> biblioteku, ono služi kao</w:t>
+      </w:r>
+      <w:r>
+        <w:t xml:space="preserve"> posrednik između programera i </w:t>
       </w:r>
       <w:proofErr w:type="spellStart"/>
       <w:r>
@@ -7281,13 +7258,63 @@
           <w:i/>
           <w:iCs/>
         </w:rPr>
+        <w:t>Tensorflow</w:t>
+      </w:r>
+      <w:proofErr w:type="spellEnd"/>
+      <w:r>
+        <w:t xml:space="preserve"> biblioteke te time uvelike olakšava programiranje</w:t>
+      </w:r>
+      <w:r>
+        <w:t xml:space="preserve"> i </w:t>
+      </w:r>
+      <w:r>
+        <w:t>namještanje</w:t>
+      </w:r>
+      <w:r>
+        <w:t xml:space="preserve"> modela</w:t>
+      </w:r>
+      <w:r>
+        <w:t xml:space="preserve"> </w:t>
+      </w:r>
+      <w:r>
+        <w:t>te</w:t>
+      </w:r>
+      <w:r>
+        <w:t xml:space="preserve"> snalaženje u kodu.</w:t>
+      </w:r>
+    </w:p>
+    <w:p>
+      <w:proofErr w:type="spellStart"/>
+      <w:r>
+        <w:t>Cijelokupno</w:t>
+      </w:r>
+      <w:proofErr w:type="spellEnd"/>
+      <w:r>
+        <w:t xml:space="preserve"> izvođenje </w:t>
+      </w:r>
+      <w:r>
+        <w:rPr>
+          <w:i/>
+          <w:iCs/>
+        </w:rPr>
+        <w:t>Python</w:t>
+      </w:r>
+      <w:r>
+        <w:t xml:space="preserve"> koda se provodi unutar </w:t>
+      </w:r>
+      <w:proofErr w:type="spellStart"/>
+      <w:r>
+        <w:rPr>
+          <w:i/>
+          <w:iCs/>
+        </w:rPr>
         <w:t>Jupyter</w:t>
       </w:r>
       <w:proofErr w:type="spellEnd"/>
       <w:r>
         <w:t xml:space="preserve"> bilježnica[</w:t>
       </w:r>
-      <w:hyperlink r:id="rId35" w:history="1">
+      <w:hyperlink r:id="rId36" w:history="1">
         <w:r>
           <w:rPr>
             <w:rStyle w:val="Hyperlink"/>
@@ -7352,7 +7379,7 @@
                     <pic:cNvPicPr/>
                   </pic:nvPicPr>
                   <pic:blipFill>
-                    <a:blip r:embed="rId36"/>
+                    <a:blip r:embed="rId37"/>
                     <a:stretch>
                       <a:fillRect/>
                     </a:stretch>
@@ -7412,375 +7439,6 @@
       <w:r>
         <w:t xml:space="preserve"> je program[</w:t>
       </w:r>
-      <w:hyperlink r:id="rId37" w:history="1">
-        <w:r>
-          <w:rPr>
-            <w:rStyle w:val="Hyperlink"/>
-          </w:rPr>
-          <w:t>izvor</w:t>
-        </w:r>
-      </w:hyperlink>
-      <w:r>
-        <w:t>] za 3D modeliranje, te sadrži mogućnosti za izradu slika i animacija modela. Koristi se u ovom radu za generiranje slika sintetičkog skupa.</w:t>
-      </w:r>
-    </w:p>
-    <w:p>
-      <w:r>
-        <w:t xml:space="preserve">Cijeli projekt za ovaj rad se nalazi na sljedećoj </w:t>
-      </w:r>
-      <w:proofErr w:type="spellStart"/>
-      <w:r>
-        <w:t>github</w:t>
-      </w:r>
-      <w:proofErr w:type="spellEnd"/>
-      <w:r>
-        <w:t xml:space="preserve"> poveznici: [[</w:t>
-      </w:r>
-      <w:r>
-        <w:rPr>
-          <w:highlight w:val="yellow"/>
-        </w:rPr>
-        <w:t xml:space="preserve">kad </w:t>
-      </w:r>
-      <w:r>
-        <w:rPr>
-          <w:highlight w:val="yellow"/>
-        </w:rPr>
-        <w:t>postavim</w:t>
-      </w:r>
-      <w:r>
-        <w:rPr>
-          <w:highlight w:val="yellow"/>
-        </w:rPr>
-        <w:t xml:space="preserve"> </w:t>
-      </w:r>
-      <w:proofErr w:type="spellStart"/>
-      <w:r>
-        <w:rPr>
-          <w:highlight w:val="yellow"/>
-        </w:rPr>
-        <w:t>public</w:t>
-      </w:r>
-      <w:proofErr w:type="spellEnd"/>
-      <w:r>
-        <w:rPr>
-          <w:highlight w:val="yellow"/>
-        </w:rPr>
-        <w:t xml:space="preserve"> stavit </w:t>
-      </w:r>
-      <w:r>
-        <w:rPr>
-          <w:highlight w:val="yellow"/>
-        </w:rPr>
-        <w:t>ć</w:t>
-      </w:r>
-      <w:r>
-        <w:rPr>
-          <w:highlight w:val="yellow"/>
-        </w:rPr>
-        <w:t>u</w:t>
-      </w:r>
-      <w:r>
-        <w:t>]]</w:t>
-      </w:r>
-    </w:p>
-    <w:p>
-      <w:r>
-        <w:t xml:space="preserve">Projekt sadrži dva direktorija, </w:t>
-      </w:r>
-      <w:proofErr w:type="spellStart"/>
-      <w:r>
-        <w:rPr>
-          <w:i/>
-          <w:iCs/>
-        </w:rPr>
-        <w:t>docs</w:t>
-      </w:r>
-      <w:proofErr w:type="spellEnd"/>
-      <w:r>
-        <w:t xml:space="preserve"> i </w:t>
-      </w:r>
-      <w:proofErr w:type="spellStart"/>
-      <w:r>
-        <w:rPr>
-          <w:i/>
-          <w:iCs/>
-        </w:rPr>
-        <w:t>py</w:t>
-      </w:r>
-      <w:proofErr w:type="spellEnd"/>
-      <w:r>
-        <w:t xml:space="preserve">. Unutar </w:t>
-      </w:r>
-      <w:proofErr w:type="spellStart"/>
-      <w:r>
-        <w:rPr>
-          <w:i/>
-          <w:iCs/>
-        </w:rPr>
-        <w:t>docs</w:t>
-      </w:r>
-      <w:proofErr w:type="spellEnd"/>
-      <w:r>
-        <w:t xml:space="preserve"> se nalaze svi materijali vezano za pisani rad i ovaj sam rad. Unutar </w:t>
-      </w:r>
-      <w:proofErr w:type="spellStart"/>
-      <w:r>
-        <w:rPr>
-          <w:i/>
-          <w:iCs/>
-        </w:rPr>
-        <w:t>py</w:t>
-      </w:r>
-      <w:proofErr w:type="spellEnd"/>
-      <w:r>
-        <w:t xml:space="preserve"> se nalazi više poddirektorija</w:t>
-      </w:r>
-      <w:r>
-        <w:t xml:space="preserve">, svaki poddirektorij sadrži svoju </w:t>
-      </w:r>
-      <w:proofErr w:type="spellStart"/>
-      <w:r>
-        <w:rPr>
-          <w:i/>
-          <w:iCs/>
-        </w:rPr>
-        <w:t>Jupyter</w:t>
-      </w:r>
-      <w:proofErr w:type="spellEnd"/>
-      <w:r>
-        <w:t xml:space="preserve"> bilježnicu unutar koje se izvršavao </w:t>
-      </w:r>
-      <w:r>
-        <w:rPr>
-          <w:i/>
-          <w:iCs/>
-        </w:rPr>
-        <w:t>Python</w:t>
-      </w:r>
-      <w:r>
-        <w:t xml:space="preserve"> kôd.</w:t>
-      </w:r>
-      <w:r>
-        <w:t xml:space="preserve"> Direktoriji sa prefiksom „test“ su direktoriji koji sadrže neuronske mreže nad kojima se treniralo, te sve funkcije vezane za njih. Direktorij „</w:t>
-      </w:r>
-      <w:proofErr w:type="spellStart"/>
-      <w:r>
-        <w:t>image_generation</w:t>
-      </w:r>
-      <w:proofErr w:type="spellEnd"/>
-      <w:r>
-        <w:t>“</w:t>
-      </w:r>
-      <w:r>
-        <w:t xml:space="preserve"> sadrži </w:t>
-      </w:r>
-      <w:r>
-        <w:rPr>
-          <w:i/>
-          <w:iCs/>
-        </w:rPr>
-        <w:t>Blender</w:t>
-      </w:r>
-      <w:r>
-        <w:t xml:space="preserve"> skriptu i </w:t>
-      </w:r>
-      <w:r>
-        <w:rPr>
-          <w:i/>
-          <w:iCs/>
-        </w:rPr>
-        <w:t>.</w:t>
-      </w:r>
-      <w:proofErr w:type="spellStart"/>
-      <w:r>
-        <w:rPr>
-          <w:i/>
-          <w:iCs/>
-        </w:rPr>
-        <w:t>blend</w:t>
-      </w:r>
-      <w:proofErr w:type="spellEnd"/>
-      <w:r>
-        <w:t xml:space="preserve"> datoteku za koju je skripta namijenjena. Datoteka sadrži sve modele i okolinu za slikanje slika, dok skripta služi za automatizaciju generiranja slika.</w:t>
-      </w:r>
-      <w:r>
-        <w:t xml:space="preserve"> Direktorij „</w:t>
-      </w:r>
-      <w:proofErr w:type="spellStart"/>
-      <w:r>
-        <w:t>image_sourcing</w:t>
-      </w:r>
-      <w:proofErr w:type="spellEnd"/>
-      <w:r>
-        <w:t xml:space="preserve">“ sadrži </w:t>
-      </w:r>
-      <w:proofErr w:type="spellStart"/>
-      <w:r>
-        <w:rPr>
-          <w:i/>
-          <w:iCs/>
-        </w:rPr>
-        <w:t>Jupyter</w:t>
-      </w:r>
-      <w:proofErr w:type="spellEnd"/>
-      <w:r>
-        <w:t xml:space="preserve"> bilježnicu za generiranje slika za korištenje u ovom dokumentu.</w:t>
-      </w:r>
-    </w:p>
-    <w:p>
-      <w:pPr>
-        <w:pStyle w:val="Heading2"/>
-        <w:numPr>
-          <w:ilvl w:val="1"/>
-          <w:numId w:val="4"/>
-        </w:numPr>
-      </w:pPr>
-      <w:bookmarkStart w:id="13" w:name="_Toc77084151"/>
-      <w:r>
-        <w:t xml:space="preserve">[[Transfer </w:t>
-      </w:r>
-      <w:proofErr w:type="spellStart"/>
-      <w:r>
-        <w:t>learning</w:t>
-      </w:r>
-      <w:proofErr w:type="spellEnd"/>
-      <w:r>
-        <w:t xml:space="preserve"> ovdje</w:t>
-      </w:r>
-      <w:r>
-        <w:t xml:space="preserve"> ili u 4. poglavlju?]]</w:t>
-      </w:r>
-      <w:bookmarkEnd w:id="13"/>
-    </w:p>
-    <w:p>
-      <w:pPr>
-        <w:spacing w:line="259" w:lineRule="auto"/>
-        <w:jc w:val="left"/>
-      </w:pPr>
-      <w:r>
-        <w:br w:type="page"/>
-      </w:r>
-    </w:p>
-    <w:p>
-      <w:pPr>
-        <w:pStyle w:val="Heading1"/>
-        <w:numPr>
-          <w:ilvl w:val="0"/>
-          <w:numId w:val="4"/>
-        </w:numPr>
-      </w:pPr>
-      <w:bookmarkStart w:id="14" w:name="_Toc77084152"/>
-      <w:r>
-        <w:lastRenderedPageBreak/>
-        <w:t>REZULTATI MODELA, USPOREDBE</w:t>
-      </w:r>
-      <w:bookmarkEnd w:id="14"/>
-    </w:p>
-    <w:p>
-      <w:pPr>
-        <w:ind w:firstLine="390"/>
-      </w:pPr>
-      <w:r>
-        <w:t>[[</w:t>
-      </w:r>
-      <w:r>
-        <w:rPr>
-          <w:highlight w:val="yellow"/>
-        </w:rPr>
-        <w:t xml:space="preserve">Ovdje bi trebao </w:t>
-      </w:r>
-      <w:r>
-        <w:rPr>
-          <w:highlight w:val="yellow"/>
-        </w:rPr>
-        <w:t xml:space="preserve">krenuti </w:t>
-      </w:r>
-      <w:r>
-        <w:rPr>
-          <w:highlight w:val="yellow"/>
-        </w:rPr>
-        <w:t xml:space="preserve">opisati </w:t>
-      </w:r>
-      <w:proofErr w:type="spellStart"/>
-      <w:r>
-        <w:rPr>
-          <w:i/>
-          <w:iCs/>
-          <w:highlight w:val="yellow"/>
-        </w:rPr>
-        <w:t>state</w:t>
-      </w:r>
-      <w:proofErr w:type="spellEnd"/>
-      <w:r>
-        <w:rPr>
-          <w:i/>
-          <w:iCs/>
-          <w:highlight w:val="yellow"/>
-        </w:rPr>
-        <w:t xml:space="preserve"> of </w:t>
-      </w:r>
-      <w:proofErr w:type="spellStart"/>
-      <w:r>
-        <w:rPr>
-          <w:i/>
-          <w:iCs/>
-          <w:highlight w:val="yellow"/>
-        </w:rPr>
-        <w:t>the</w:t>
-      </w:r>
-      <w:proofErr w:type="spellEnd"/>
-      <w:r>
-        <w:rPr>
-          <w:i/>
-          <w:iCs/>
-          <w:highlight w:val="yellow"/>
-        </w:rPr>
-        <w:t xml:space="preserve"> art</w:t>
-      </w:r>
-      <w:r>
-        <w:rPr>
-          <w:highlight w:val="yellow"/>
-        </w:rPr>
-        <w:t xml:space="preserve">, na koji </w:t>
-      </w:r>
-      <w:proofErr w:type="spellStart"/>
-      <w:r>
-        <w:rPr>
-          <w:highlight w:val="yellow"/>
-        </w:rPr>
-        <w:t>nacin</w:t>
-      </w:r>
-      <w:proofErr w:type="spellEnd"/>
-      <w:r>
-        <w:rPr>
-          <w:highlight w:val="yellow"/>
-        </w:rPr>
-        <w:t>?</w:t>
-      </w:r>
-      <w:r>
-        <w:t>]]</w:t>
-      </w:r>
-      <w:r>
-        <w:t>Klasificiranje</w:t>
-      </w:r>
-      <w:r>
-        <w:t xml:space="preserve"> </w:t>
-      </w:r>
-      <w:r>
-        <w:t>slika su ljudi izvodili već duže vrijeme</w:t>
-      </w:r>
-      <w:r>
-        <w:t xml:space="preserve">, </w:t>
-      </w:r>
-      <w:proofErr w:type="spellStart"/>
-      <w:r>
-        <w:t>AlexNet</w:t>
-      </w:r>
-      <w:proofErr w:type="spellEnd"/>
-      <w:r>
-        <w:t>[</w:t>
-      </w:r>
       <w:hyperlink r:id="rId38" w:history="1">
         <w:r>
           <w:rPr>
@@ -7790,6 +7448,375 @@
         </w:r>
       </w:hyperlink>
       <w:r>
+        <w:t>] za 3D modeliranje, te sadrži mogućnosti za izradu slika i animacija modela. Koristi se u ovom radu za generiranje slika sintetičkog skupa.</w:t>
+      </w:r>
+    </w:p>
+    <w:p>
+      <w:r>
+        <w:t xml:space="preserve">Cijeli projekt za ovaj rad se nalazi na sljedećoj </w:t>
+      </w:r>
+      <w:proofErr w:type="spellStart"/>
+      <w:r>
+        <w:t>github</w:t>
+      </w:r>
+      <w:proofErr w:type="spellEnd"/>
+      <w:r>
+        <w:t xml:space="preserve"> poveznici: [[</w:t>
+      </w:r>
+      <w:r>
+        <w:rPr>
+          <w:highlight w:val="yellow"/>
+        </w:rPr>
+        <w:t xml:space="preserve">kad </w:t>
+      </w:r>
+      <w:r>
+        <w:rPr>
+          <w:highlight w:val="yellow"/>
+        </w:rPr>
+        <w:t>postavim</w:t>
+      </w:r>
+      <w:r>
+        <w:rPr>
+          <w:highlight w:val="yellow"/>
+        </w:rPr>
+        <w:t xml:space="preserve"> </w:t>
+      </w:r>
+      <w:proofErr w:type="spellStart"/>
+      <w:r>
+        <w:rPr>
+          <w:highlight w:val="yellow"/>
+        </w:rPr>
+        <w:t>public</w:t>
+      </w:r>
+      <w:proofErr w:type="spellEnd"/>
+      <w:r>
+        <w:rPr>
+          <w:highlight w:val="yellow"/>
+        </w:rPr>
+        <w:t xml:space="preserve"> stavit </w:t>
+      </w:r>
+      <w:r>
+        <w:rPr>
+          <w:highlight w:val="yellow"/>
+        </w:rPr>
+        <w:t>ć</w:t>
+      </w:r>
+      <w:r>
+        <w:rPr>
+          <w:highlight w:val="yellow"/>
+        </w:rPr>
+        <w:t>u</w:t>
+      </w:r>
+      <w:r>
+        <w:t>]]</w:t>
+      </w:r>
+    </w:p>
+    <w:p>
+      <w:r>
+        <w:t xml:space="preserve">Projekt sadrži dva direktorija, </w:t>
+      </w:r>
+      <w:proofErr w:type="spellStart"/>
+      <w:r>
+        <w:rPr>
+          <w:i/>
+          <w:iCs/>
+        </w:rPr>
+        <w:t>docs</w:t>
+      </w:r>
+      <w:proofErr w:type="spellEnd"/>
+      <w:r>
+        <w:t xml:space="preserve"> i </w:t>
+      </w:r>
+      <w:proofErr w:type="spellStart"/>
+      <w:r>
+        <w:rPr>
+          <w:i/>
+          <w:iCs/>
+        </w:rPr>
+        <w:t>py</w:t>
+      </w:r>
+      <w:proofErr w:type="spellEnd"/>
+      <w:r>
+        <w:t xml:space="preserve">. Unutar </w:t>
+      </w:r>
+      <w:proofErr w:type="spellStart"/>
+      <w:r>
+        <w:rPr>
+          <w:i/>
+          <w:iCs/>
+        </w:rPr>
+        <w:t>docs</w:t>
+      </w:r>
+      <w:proofErr w:type="spellEnd"/>
+      <w:r>
+        <w:t xml:space="preserve"> se nalaze svi materijali vezano za pisani rad i ovaj sam rad. Unutar </w:t>
+      </w:r>
+      <w:proofErr w:type="spellStart"/>
+      <w:r>
+        <w:rPr>
+          <w:i/>
+          <w:iCs/>
+        </w:rPr>
+        <w:t>py</w:t>
+      </w:r>
+      <w:proofErr w:type="spellEnd"/>
+      <w:r>
+        <w:t xml:space="preserve"> se nalazi više poddirektorija</w:t>
+      </w:r>
+      <w:r>
+        <w:t xml:space="preserve">, svaki poddirektorij sadrži svoju </w:t>
+      </w:r>
+      <w:proofErr w:type="spellStart"/>
+      <w:r>
+        <w:rPr>
+          <w:i/>
+          <w:iCs/>
+        </w:rPr>
+        <w:t>Jupyter</w:t>
+      </w:r>
+      <w:proofErr w:type="spellEnd"/>
+      <w:r>
+        <w:t xml:space="preserve"> bilježnicu unutar koje se izvršavao </w:t>
+      </w:r>
+      <w:r>
+        <w:rPr>
+          <w:i/>
+          <w:iCs/>
+        </w:rPr>
+        <w:t>Python</w:t>
+      </w:r>
+      <w:r>
+        <w:t xml:space="preserve"> kôd.</w:t>
+      </w:r>
+      <w:r>
+        <w:t xml:space="preserve"> Direktoriji sa prefiksom „test“ su direktoriji koji sadrže neuronske mreže nad kojima se treniralo, te sve funkcije vezane za njih. Direktorij „</w:t>
+      </w:r>
+      <w:proofErr w:type="spellStart"/>
+      <w:r>
+        <w:t>image_generation</w:t>
+      </w:r>
+      <w:proofErr w:type="spellEnd"/>
+      <w:r>
+        <w:t>“</w:t>
+      </w:r>
+      <w:r>
+        <w:t xml:space="preserve"> sadrži </w:t>
+      </w:r>
+      <w:r>
+        <w:rPr>
+          <w:i/>
+          <w:iCs/>
+        </w:rPr>
+        <w:t>Blender</w:t>
+      </w:r>
+      <w:r>
+        <w:t xml:space="preserve"> skriptu i </w:t>
+      </w:r>
+      <w:r>
+        <w:rPr>
+          <w:i/>
+          <w:iCs/>
+        </w:rPr>
+        <w:t>.</w:t>
+      </w:r>
+      <w:proofErr w:type="spellStart"/>
+      <w:r>
+        <w:rPr>
+          <w:i/>
+          <w:iCs/>
+        </w:rPr>
+        <w:t>blend</w:t>
+      </w:r>
+      <w:proofErr w:type="spellEnd"/>
+      <w:r>
+        <w:t xml:space="preserve"> datoteku za koju je skripta namijenjena. Datoteka sadrži sve modele i okolinu za slikanje slika, dok skripta služi za automatizaciju generiranja slika.</w:t>
+      </w:r>
+      <w:r>
+        <w:t xml:space="preserve"> Direktorij „</w:t>
+      </w:r>
+      <w:proofErr w:type="spellStart"/>
+      <w:r>
+        <w:t>image_sourcing</w:t>
+      </w:r>
+      <w:proofErr w:type="spellEnd"/>
+      <w:r>
+        <w:t xml:space="preserve">“ sadrži </w:t>
+      </w:r>
+      <w:proofErr w:type="spellStart"/>
+      <w:r>
+        <w:rPr>
+          <w:i/>
+          <w:iCs/>
+        </w:rPr>
+        <w:t>Jupyter</w:t>
+      </w:r>
+      <w:proofErr w:type="spellEnd"/>
+      <w:r>
+        <w:t xml:space="preserve"> bilježnicu za generiranje slika za korištenje u ovom dokumentu.</w:t>
+      </w:r>
+    </w:p>
+    <w:p>
+      <w:pPr>
+        <w:pStyle w:val="Heading2"/>
+        <w:numPr>
+          <w:ilvl w:val="1"/>
+          <w:numId w:val="4"/>
+        </w:numPr>
+      </w:pPr>
+      <w:bookmarkStart w:id="13" w:name="_Toc77084151"/>
+      <w:r>
+        <w:t xml:space="preserve">[[Transfer </w:t>
+      </w:r>
+      <w:proofErr w:type="spellStart"/>
+      <w:r>
+        <w:t>learning</w:t>
+      </w:r>
+      <w:proofErr w:type="spellEnd"/>
+      <w:r>
+        <w:t xml:space="preserve"> ovdje</w:t>
+      </w:r>
+      <w:r>
+        <w:t xml:space="preserve"> ili u 4. poglavlju?]]</w:t>
+      </w:r>
+      <w:bookmarkEnd w:id="13"/>
+    </w:p>
+    <w:p>
+      <w:pPr>
+        <w:spacing w:line="259" w:lineRule="auto"/>
+        <w:jc w:val="left"/>
+      </w:pPr>
+      <w:r>
+        <w:br w:type="page"/>
+      </w:r>
+    </w:p>
+    <w:p>
+      <w:pPr>
+        <w:pStyle w:val="Heading1"/>
+        <w:numPr>
+          <w:ilvl w:val="0"/>
+          <w:numId w:val="4"/>
+        </w:numPr>
+      </w:pPr>
+      <w:bookmarkStart w:id="14" w:name="_Toc77084152"/>
+      <w:r>
+        <w:lastRenderedPageBreak/>
+        <w:t>REZULTATI MODELA, USPOREDBE</w:t>
+      </w:r>
+      <w:bookmarkEnd w:id="14"/>
+    </w:p>
+    <w:p>
+      <w:pPr>
+        <w:ind w:firstLine="390"/>
+      </w:pPr>
+      <w:r>
+        <w:t>[[</w:t>
+      </w:r>
+      <w:r>
+        <w:rPr>
+          <w:highlight w:val="yellow"/>
+        </w:rPr>
+        <w:t xml:space="preserve">Ovdje bi trebao </w:t>
+      </w:r>
+      <w:r>
+        <w:rPr>
+          <w:highlight w:val="yellow"/>
+        </w:rPr>
+        <w:t xml:space="preserve">krenuti </w:t>
+      </w:r>
+      <w:r>
+        <w:rPr>
+          <w:highlight w:val="yellow"/>
+        </w:rPr>
+        <w:t xml:space="preserve">opisati </w:t>
+      </w:r>
+      <w:proofErr w:type="spellStart"/>
+      <w:r>
+        <w:rPr>
+          <w:i/>
+          <w:iCs/>
+          <w:highlight w:val="yellow"/>
+        </w:rPr>
+        <w:t>state</w:t>
+      </w:r>
+      <w:proofErr w:type="spellEnd"/>
+      <w:r>
+        <w:rPr>
+          <w:i/>
+          <w:iCs/>
+          <w:highlight w:val="yellow"/>
+        </w:rPr>
+        <w:t xml:space="preserve"> of </w:t>
+      </w:r>
+      <w:proofErr w:type="spellStart"/>
+      <w:r>
+        <w:rPr>
+          <w:i/>
+          <w:iCs/>
+          <w:highlight w:val="yellow"/>
+        </w:rPr>
+        <w:t>the</w:t>
+      </w:r>
+      <w:proofErr w:type="spellEnd"/>
+      <w:r>
+        <w:rPr>
+          <w:i/>
+          <w:iCs/>
+          <w:highlight w:val="yellow"/>
+        </w:rPr>
+        <w:t xml:space="preserve"> art</w:t>
+      </w:r>
+      <w:r>
+        <w:rPr>
+          <w:highlight w:val="yellow"/>
+        </w:rPr>
+        <w:t xml:space="preserve">, na koji </w:t>
+      </w:r>
+      <w:proofErr w:type="spellStart"/>
+      <w:r>
+        <w:rPr>
+          <w:highlight w:val="yellow"/>
+        </w:rPr>
+        <w:t>nacin</w:t>
+      </w:r>
+      <w:proofErr w:type="spellEnd"/>
+      <w:r>
+        <w:rPr>
+          <w:highlight w:val="yellow"/>
+        </w:rPr>
+        <w:t>?</w:t>
+      </w:r>
+      <w:r>
+        <w:t>]]</w:t>
+      </w:r>
+      <w:r>
+        <w:t>Klasificiranje</w:t>
+      </w:r>
+      <w:r>
+        <w:t xml:space="preserve"> </w:t>
+      </w:r>
+      <w:r>
+        <w:t>slika su ljudi izvodili već duže vrijeme</w:t>
+      </w:r>
+      <w:r>
+        <w:t xml:space="preserve">, </w:t>
+      </w:r>
+      <w:proofErr w:type="spellStart"/>
+      <w:r>
+        <w:t>AlexNet</w:t>
+      </w:r>
+      <w:proofErr w:type="spellEnd"/>
+      <w:r>
+        <w:t>[</w:t>
+      </w:r>
+      <w:hyperlink r:id="rId39" w:history="1">
+        <w:r>
+          <w:rPr>
+            <w:rStyle w:val="Hyperlink"/>
+          </w:rPr>
+          <w:t>izvor</w:t>
+        </w:r>
+      </w:hyperlink>
+      <w:r>
         <w:t>] je jedan primjer neuronske mreže koja je 201</w:t>
       </w:r>
       <w:r>
@@ -7876,7 +7903,7 @@
       <w:r>
         <w:t xml:space="preserve"> (npr. za koristi u arhitekturi[</w:t>
       </w:r>
-      <w:hyperlink r:id="rId39" w:history="1">
+      <w:hyperlink r:id="rId40" w:history="1">
         <w:r>
           <w:rPr>
             <w:rStyle w:val="Hyperlink"/>
@@ -8408,62 +8435,6 @@
                 <pic:pic xmlns:pic="http://schemas.openxmlformats.org/drawingml/2006/picture">
                   <pic:nvPicPr>
                     <pic:cNvPr id="0" name="Picture 1"/>
-                    <pic:cNvPicPr>
-                      <a:picLocks noChangeAspect="1" noChangeArrowheads="1"/>
-                    </pic:cNvPicPr>
-                  </pic:nvPicPr>
-                  <pic:blipFill>
-                    <a:blip r:embed="rId40">
-                      <a:extLst>
-                        <a:ext uri="{28A0092B-C50C-407E-A947-70E740481C1C}">
-                          <a14:useLocalDpi xmlns:a14="http://schemas.microsoft.com/office/drawing/2010/main" val="0"/>
-                        </a:ext>
-                      </a:extLst>
-                    </a:blip>
-                    <a:srcRect/>
-                    <a:stretch>
-                      <a:fillRect/>
-                    </a:stretch>
-                  </pic:blipFill>
-                  <pic:spPr bwMode="auto">
-                    <a:xfrm>
-                      <a:off x="0" y="0"/>
-                      <a:ext cx="1080000" cy="1080000"/>
-                    </a:xfrm>
-                    <a:prstGeom prst="rect">
-                      <a:avLst/>
-                    </a:prstGeom>
-                    <a:noFill/>
-                    <a:ln>
-                      <a:noFill/>
-                    </a:ln>
-                  </pic:spPr>
-                </pic:pic>
-              </a:graphicData>
-            </a:graphic>
-          </wp:inline>
-        </w:drawing>
-      </w:r>
-      <w:r>
-        <w:tab/>
-      </w:r>
-      <w:r>
-        <w:rPr>
-          <w:noProof/>
-        </w:rPr>
-        <w:drawing>
-          <wp:inline distT="0" distB="0" distL="0" distR="0" wp14:anchorId="01305C58" wp14:editId="72C542DF">
-            <wp:extent cx="1080000" cy="1080000"/>
-            <wp:effectExtent l="0" t="0" r="0" b="0"/>
-            <wp:docPr id="42" name="Picture 42"/>
-            <wp:cNvGraphicFramePr>
-              <a:graphicFrameLocks xmlns:a="http://schemas.openxmlformats.org/drawingml/2006/main" noChangeAspect="1"/>
-            </wp:cNvGraphicFramePr>
-            <a:graphic xmlns:a="http://schemas.openxmlformats.org/drawingml/2006/main">
-              <a:graphicData uri="http://schemas.openxmlformats.org/drawingml/2006/picture">
-                <pic:pic xmlns:pic="http://schemas.openxmlformats.org/drawingml/2006/picture">
-                  <pic:nvPicPr>
-                    <pic:cNvPr id="0" name="Picture 2"/>
                     <pic:cNvPicPr>
                       <a:picLocks noChangeAspect="1" noChangeArrowheads="1"/>
                     </pic:cNvPicPr>
@@ -8500,47 +8471,18 @@
           </wp:inline>
         </w:drawing>
       </w:r>
-    </w:p>
-    <w:p>
-      <w:pPr>
-        <w:tabs>
-          <w:tab w:val="center" w:pos="2835"/>
-          <w:tab w:val="center" w:pos="5670"/>
-        </w:tabs>
-      </w:pPr>
       <w:r>
         <w:tab/>
       </w:r>
       <w:r>
-        <w:t>a)</w:t>
-      </w:r>
-      <w:r>
-        <w:tab/>
-      </w:r>
-      <w:r>
-        <w:t>b)</w:t>
-      </w:r>
-    </w:p>
-    <w:p>
-      <w:pPr>
-        <w:tabs>
-          <w:tab w:val="center" w:pos="2835"/>
-          <w:tab w:val="center" w:pos="5670"/>
-        </w:tabs>
-        <w:jc w:val="left"/>
-      </w:pPr>
-      <w:r>
-        <w:tab/>
-      </w:r>
-      <w:r>
         <w:rPr>
           <w:noProof/>
         </w:rPr>
         <w:drawing>
-          <wp:inline distT="0" distB="0" distL="0" distR="0" wp14:anchorId="2CE4E253" wp14:editId="74DD6A02">
+          <wp:inline distT="0" distB="0" distL="0" distR="0" wp14:anchorId="01305C58" wp14:editId="72C542DF">
             <wp:extent cx="1080000" cy="1080000"/>
             <wp:effectExtent l="0" t="0" r="0" b="0"/>
-            <wp:docPr id="43" name="Picture 43"/>
+            <wp:docPr id="42" name="Picture 42"/>
             <wp:cNvGraphicFramePr>
               <a:graphicFrameLocks xmlns:a="http://schemas.openxmlformats.org/drawingml/2006/main" noChangeAspect="1"/>
             </wp:cNvGraphicFramePr>
@@ -8548,7 +8490,7 @@
               <a:graphicData uri="http://schemas.openxmlformats.org/drawingml/2006/picture">
                 <pic:pic xmlns:pic="http://schemas.openxmlformats.org/drawingml/2006/picture">
                   <pic:nvPicPr>
-                    <pic:cNvPr id="0" name="Picture 3"/>
+                    <pic:cNvPr id="0" name="Picture 2"/>
                     <pic:cNvPicPr>
                       <a:picLocks noChangeAspect="1" noChangeArrowheads="1"/>
                     </pic:cNvPicPr>
@@ -8585,18 +8527,47 @@
           </wp:inline>
         </w:drawing>
       </w:r>
+    </w:p>
+    <w:p>
+      <w:pPr>
+        <w:tabs>
+          <w:tab w:val="center" w:pos="2835"/>
+          <w:tab w:val="center" w:pos="5670"/>
+        </w:tabs>
+      </w:pPr>
       <w:r>
         <w:tab/>
       </w:r>
       <w:r>
+        <w:t>a)</w:t>
+      </w:r>
+      <w:r>
+        <w:tab/>
+      </w:r>
+      <w:r>
+        <w:t>b)</w:t>
+      </w:r>
+    </w:p>
+    <w:p>
+      <w:pPr>
+        <w:tabs>
+          <w:tab w:val="center" w:pos="2835"/>
+          <w:tab w:val="center" w:pos="5670"/>
+        </w:tabs>
+        <w:jc w:val="left"/>
+      </w:pPr>
+      <w:r>
+        <w:tab/>
+      </w:r>
+      <w:r>
         <w:rPr>
           <w:noProof/>
         </w:rPr>
         <w:drawing>
-          <wp:inline distT="0" distB="0" distL="0" distR="0" wp14:anchorId="568FA9A9" wp14:editId="2F88B778">
+          <wp:inline distT="0" distB="0" distL="0" distR="0" wp14:anchorId="2CE4E253" wp14:editId="74DD6A02">
             <wp:extent cx="1080000" cy="1080000"/>
             <wp:effectExtent l="0" t="0" r="0" b="0"/>
-            <wp:docPr id="44" name="Picture 44"/>
+            <wp:docPr id="43" name="Picture 43"/>
             <wp:cNvGraphicFramePr>
               <a:graphicFrameLocks xmlns:a="http://schemas.openxmlformats.org/drawingml/2006/main" noChangeAspect="1"/>
             </wp:cNvGraphicFramePr>
@@ -8604,7 +8575,7 @@
               <a:graphicData uri="http://schemas.openxmlformats.org/drawingml/2006/picture">
                 <pic:pic xmlns:pic="http://schemas.openxmlformats.org/drawingml/2006/picture">
                   <pic:nvPicPr>
-                    <pic:cNvPr id="0" name="Picture 4"/>
+                    <pic:cNvPr id="0" name="Picture 3"/>
                     <pic:cNvPicPr>
                       <a:picLocks noChangeAspect="1" noChangeArrowheads="1"/>
                     </pic:cNvPicPr>
@@ -8641,6 +8612,62 @@
           </wp:inline>
         </w:drawing>
       </w:r>
+      <w:r>
+        <w:tab/>
+      </w:r>
+      <w:r>
+        <w:rPr>
+          <w:noProof/>
+        </w:rPr>
+        <w:drawing>
+          <wp:inline distT="0" distB="0" distL="0" distR="0" wp14:anchorId="568FA9A9" wp14:editId="2F88B778">
+            <wp:extent cx="1080000" cy="1080000"/>
+            <wp:effectExtent l="0" t="0" r="0" b="0"/>
+            <wp:docPr id="44" name="Picture 44"/>
+            <wp:cNvGraphicFramePr>
+              <a:graphicFrameLocks xmlns:a="http://schemas.openxmlformats.org/drawingml/2006/main" noChangeAspect="1"/>
+            </wp:cNvGraphicFramePr>
+            <a:graphic xmlns:a="http://schemas.openxmlformats.org/drawingml/2006/main">
+              <a:graphicData uri="http://schemas.openxmlformats.org/drawingml/2006/picture">
+                <pic:pic xmlns:pic="http://schemas.openxmlformats.org/drawingml/2006/picture">
+                  <pic:nvPicPr>
+                    <pic:cNvPr id="0" name="Picture 4"/>
+                    <pic:cNvPicPr>
+                      <a:picLocks noChangeAspect="1" noChangeArrowheads="1"/>
+                    </pic:cNvPicPr>
+                  </pic:nvPicPr>
+                  <pic:blipFill>
+                    <a:blip r:embed="rId44">
+                      <a:extLst>
+                        <a:ext uri="{28A0092B-C50C-407E-A947-70E740481C1C}">
+                          <a14:useLocalDpi xmlns:a14="http://schemas.microsoft.com/office/drawing/2010/main" val="0"/>
+                        </a:ext>
+                      </a:extLst>
+                    </a:blip>
+                    <a:srcRect/>
+                    <a:stretch>
+                      <a:fillRect/>
+                    </a:stretch>
+                  </pic:blipFill>
+                  <pic:spPr bwMode="auto">
+                    <a:xfrm>
+                      <a:off x="0" y="0"/>
+                      <a:ext cx="1080000" cy="1080000"/>
+                    </a:xfrm>
+                    <a:prstGeom prst="rect">
+                      <a:avLst/>
+                    </a:prstGeom>
+                    <a:noFill/>
+                    <a:ln>
+                      <a:noFill/>
+                    </a:ln>
+                  </pic:spPr>
+                </pic:pic>
+              </a:graphicData>
+            </a:graphic>
+          </wp:inline>
+        </w:drawing>
+      </w:r>
     </w:p>
     <w:p>
       <w:pPr>
@@ -8723,52 +8750,6 @@
       </w:r>
       <w:r>
         <w:t xml:space="preserve"> problema je uvođenje „druge kamere“, tj. dodati još jedan unos u neuronsku mrežu[</w:t>
-      </w:r>
-      <w:hyperlink r:id="rId44" w:history="1">
-        <w:r>
-          <w:rPr>
-            <w:rStyle w:val="Hyperlink"/>
-          </w:rPr>
-          <w:t>izvor</w:t>
-        </w:r>
-      </w:hyperlink>
-      <w:r>
-        <w:t>]. Ako mreža ima pristup dvjema slikama istog modela, može postići bolju točnost prilikom predviđanja modela u slikama.</w:t>
-      </w:r>
-    </w:p>
-    <w:p>
-      <w:r>
-        <w:t>Ako se uzme u obzir nesigurnost predviđanja mreže iz prošlog paragrafa,</w:t>
-      </w:r>
-      <w:r>
-        <w:t xml:space="preserve"> očekuje se predviđena maksimalna točnost od oko 90-93%</w:t>
-      </w:r>
-      <w:r>
-        <w:t xml:space="preserve"> za 25 klasa, te najbolje aktualno trenirane mreže su postigle točnost od oko 90%, što podupire raspon postotka</w:t>
-      </w:r>
-      <w:r>
-        <w:t>.</w:t>
-      </w:r>
-    </w:p>
-    <w:p>
-      <w:r>
-        <w:lastRenderedPageBreak/>
-        <w:t>Gore spomenuti raspon postotaka je razlog poteškoća uspoređivanja mreže sa ostalim neuro</w:t>
-      </w:r>
-      <w:r>
-        <w:t xml:space="preserve">nskim mrežama, zajedno sa problemom generalne klasifikacije: mreža iz rada klasificira specifične modele LEGO kocaka, dok mreže iz općih radova klasificiraju nad nekim poznatim podatkovnim skupovima kao što su </w:t>
-      </w:r>
-      <w:proofErr w:type="spellStart"/>
-      <w:r>
-        <w:rPr>
-          <w:i/>
-          <w:iCs/>
-        </w:rPr>
-        <w:t>imagenet</w:t>
-      </w:r>
-      <w:proofErr w:type="spellEnd"/>
-      <w:r>
-        <w:t xml:space="preserve"> [</w:t>
       </w:r>
       <w:hyperlink r:id="rId45" w:history="1">
         <w:r>
@@ -8779,34 +8760,44 @@
         </w:r>
       </w:hyperlink>
       <w:r>
-        <w:t>].</w:t>
-      </w:r>
-      <w:r>
-        <w:t xml:space="preserve"> Time ostale mreže mogu najčešće klasificirati LEGO kocku samo kao „LEGO kocka“, umjesto „LEGO 3003 2x2 kocka“.</w:t>
-      </w:r>
-    </w:p>
-    <w:p>
-      <w:r>
-        <w:t>Ipak</w:t>
-      </w:r>
-      <w:r>
-        <w:t xml:space="preserve"> se može usporediti u nekim pogledima modificirana VGG16 mreža</w:t>
-      </w:r>
-      <w:r>
-        <w:t xml:space="preserve"> sa ostalim mrežama iz istog područja</w:t>
-      </w:r>
-      <w:r>
-        <w:t xml:space="preserve">, kao što je mreža Jacques </w:t>
+        <w:t>]. Ako mreža ima pristup dvjema slikama istog modela, može postići bolju točnost prilikom predviđanja modela u slikama.</w:t>
+      </w:r>
+    </w:p>
+    <w:p>
+      <w:r>
+        <w:t>Ako se uzme u obzir nesigurnost predviđanja mreže iz prošlog paragrafa,</w:t>
+      </w:r>
+      <w:r>
+        <w:t xml:space="preserve"> očekuje se predviđena maksimalna točnost od oko 90-93%</w:t>
+      </w:r>
+      <w:r>
+        <w:t xml:space="preserve"> za 25 klasa, te najbolje aktualno trenirane mreže su postigle točnost od oko 90%, što podupire raspon postotka</w:t>
+      </w:r>
+      <w:r>
+        <w:t>.</w:t>
+      </w:r>
+    </w:p>
+    <w:p>
+      <w:r>
+        <w:lastRenderedPageBreak/>
+        <w:t>Gore spomenuti raspon postotaka je razlog poteškoća uspoređivanja mreže sa ostalim neuro</w:t>
+      </w:r>
+      <w:r>
+        <w:t xml:space="preserve">nskim mrežama, zajedno sa problemom generalne klasifikacije: mreža iz rada klasificira specifične modele LEGO kocaka, dok mreže iz općih radova klasificiraju nad nekim poznatim podatkovnim skupovima kao što su </w:t>
       </w:r>
       <w:proofErr w:type="spellStart"/>
       <w:r>
-        <w:t>Mattheija</w:t>
+        <w:rPr>
+          <w:i/>
+          <w:iCs/>
+        </w:rPr>
+        <w:t>imagenet</w:t>
       </w:r>
       <w:proofErr w:type="spellEnd"/>
       <w:r>
         <w:t xml:space="preserve"> [</w:t>
       </w:r>
-      <w:hyperlink r:id="rId46" w:anchor="accuracy" w:history="1">
+      <w:hyperlink r:id="rId46" w:history="1">
         <w:r>
           <w:rPr>
             <w:rStyle w:val="Hyperlink"/>
@@ -8815,106 +8806,34 @@
         </w:r>
       </w:hyperlink>
       <w:r>
-        <w:t>] gdje se mreža koristi da klasificira tip modela (</w:t>
-      </w:r>
-      <w:r>
-        <w:t xml:space="preserve">dali je uslikan model </w:t>
-      </w:r>
-      <w:r>
-        <w:t xml:space="preserve">kocka, ograda, </w:t>
+        <w:t>].</w:t>
+      </w:r>
+      <w:r>
+        <w:t xml:space="preserve"> Time ostale mreže mogu najčešće klasificirati LEGO kocku samo kao „LEGO kocka“, umjesto „LEGO 3003 2x2 kocka“.</w:t>
+      </w:r>
+    </w:p>
+    <w:p>
+      <w:r>
+        <w:t>Ipak</w:t>
+      </w:r>
+      <w:r>
+        <w:t xml:space="preserve"> se može usporediti u nekim pogledima modificirana VGG16 mreža</w:t>
+      </w:r>
+      <w:r>
+        <w:t xml:space="preserve"> sa ostalim mrežama iz istog područja</w:t>
+      </w:r>
+      <w:r>
+        <w:t xml:space="preserve">, kao što je mreža Jacques </w:t>
       </w:r>
       <w:proofErr w:type="spellStart"/>
       <w:r>
-        <w:rPr>
-          <w:i/>
-          <w:iCs/>
-        </w:rPr>
-        <w:t>Technic</w:t>
+        <w:t>Mattheija</w:t>
       </w:r>
       <w:proofErr w:type="spellEnd"/>
       <w:r>
-        <w:t>, vegetacija, itd.)</w:t>
-      </w:r>
-      <w:r>
-        <w:t>.</w:t>
-      </w:r>
-      <w:r>
-        <w:t xml:space="preserve"> </w:t>
-      </w:r>
-      <w:r>
-        <w:t>N</w:t>
-      </w:r>
-      <w:r>
-        <w:t xml:space="preserve">a 60000 primjera podatkovnog skupa za treniranje ima točnost od oko 95%, više za češće modele kao kocke, manje za rjeđe modele kao što su </w:t>
-      </w:r>
-      <w:r>
-        <w:t xml:space="preserve">npr. </w:t>
-      </w:r>
-      <w:r>
-        <w:t xml:space="preserve">rotacijska ploča (engl. </w:t>
-      </w:r>
-      <w:proofErr w:type="spellStart"/>
-      <w:r>
-        <w:rPr>
-          <w:i/>
-          <w:iCs/>
-        </w:rPr>
-        <w:t>turntable</w:t>
-      </w:r>
-      <w:proofErr w:type="spellEnd"/>
-      <w:r>
-        <w:t xml:space="preserve">). </w:t>
-      </w:r>
-      <w:r>
-        <w:t xml:space="preserve">Razlika u točnosti među mrežama dolazi od toga da  </w:t>
-      </w:r>
-      <w:proofErr w:type="spellStart"/>
-      <w:r>
-        <w:t>Mattheijova</w:t>
-      </w:r>
-      <w:proofErr w:type="spellEnd"/>
-      <w:r>
-        <w:t xml:space="preserve"> mreža ne mora točan model odrediti, makar mu se da slika kocke sa strane ili od gore, ono će samo razmišljati kojem skupu pripada</w:t>
-      </w:r>
-      <w:r>
-        <w:t xml:space="preserve"> i taj </w:t>
-      </w:r>
-      <w:r>
-        <w:t>tip</w:t>
-      </w:r>
-      <w:r>
-        <w:t xml:space="preserve"> LEGO kocke sortirati ovisno o rezultatu predviđanja</w:t>
-      </w:r>
-      <w:r>
-        <w:t xml:space="preserve"> u </w:t>
-      </w:r>
-      <w:r>
-        <w:t>odgovarajuću</w:t>
-      </w:r>
-      <w:r>
-        <w:t xml:space="preserve"> košaru</w:t>
-      </w:r>
-      <w:r>
-        <w:t>.</w:t>
-      </w:r>
-    </w:p>
-    <w:p>
-      <w:r>
-        <w:t>Još jedan primjer stroj</w:t>
-      </w:r>
-      <w:r>
-        <w:t>a</w:t>
-      </w:r>
-      <w:r>
-        <w:t xml:space="preserve"> </w:t>
-      </w:r>
-      <w:r>
-        <w:t xml:space="preserve">je primjer </w:t>
-      </w:r>
-      <w:r>
-        <w:t>kojeg je izradio Daniel West [</w:t>
-      </w:r>
-      <w:hyperlink r:id="rId47" w:history="1">
+        <w:t xml:space="preserve"> [</w:t>
+      </w:r>
+      <w:hyperlink r:id="rId47" w:anchor="accuracy" w:history="1">
         <w:r>
           <w:rPr>
             <w:rStyle w:val="Hyperlink"/>
@@ -8923,47 +8842,104 @@
         </w:r>
       </w:hyperlink>
       <w:r>
-        <w:t>]</w:t>
-      </w:r>
-      <w:r>
-        <w:t xml:space="preserve"> iz inspiracije prethodno spomenutog </w:t>
+        <w:t>] gdje se mreža koristi da klasificira tip modela (</w:t>
+      </w:r>
+      <w:r>
+        <w:t xml:space="preserve">dali je uslikan model </w:t>
+      </w:r>
+      <w:r>
+        <w:t xml:space="preserve">kocka, ograda, </w:t>
       </w:r>
       <w:proofErr w:type="spellStart"/>
       <w:r>
-        <w:t>Mattheijovog</w:t>
+        <w:rPr>
+          <w:i/>
+          <w:iCs/>
+        </w:rPr>
+        <w:t>Technic</w:t>
       </w:r>
       <w:proofErr w:type="spellEnd"/>
       <w:r>
+        <w:t>, vegetacija, itd.)</w:t>
+      </w:r>
+      <w:r>
+        <w:t>.</w:t>
+      </w:r>
+      <w:r>
         <w:t xml:space="preserve"> </w:t>
       </w:r>
       <w:r>
-        <w:t xml:space="preserve">stroja. West spominje da je njegov stroj „sljedeći korak u evoluciji“, po tome što ima sposobnost prepoznavanja LEGO kocaka po modelu. To znanje se koristi u stroju za sortiranje tako da se modeli grupiraju po tipu objekta i zajedno svi spreme (slično kao </w:t>
+        <w:t>N</w:t>
+      </w:r>
+      <w:r>
+        <w:t xml:space="preserve">a 60000 primjera podatkovnog skupa za treniranje ima točnost od oko 95%, više za češće modele kao kocke, manje za rjeđe modele kao što su </w:t>
+      </w:r>
+      <w:r>
+        <w:t xml:space="preserve">npr. </w:t>
+      </w:r>
+      <w:r>
+        <w:t xml:space="preserve">rotacijska ploča (engl. </w:t>
       </w:r>
       <w:proofErr w:type="spellStart"/>
       <w:r>
-        <w:t>Jacquesov</w:t>
+        <w:rPr>
+          <w:i/>
+          <w:iCs/>
+        </w:rPr>
+        <w:t>turntable</w:t>
       </w:r>
       <w:proofErr w:type="spellEnd"/>
       <w:r>
-        <w:t xml:space="preserve"> stroj)</w:t>
-      </w:r>
-      <w:r>
-        <w:t xml:space="preserve"> u zajedničke kante (kocke u kocke, grede sa gredama, komadi figurica sa ostalim komadima, itd.).</w:t>
-      </w:r>
-      <w:r>
-        <w:t xml:space="preserve"> Uspjeh stroja </w:t>
-      </w:r>
-      <w:r>
-        <w:t>leži u načinu kako je koncipiran. Originalno je treniran nad sintetičkim podatcima, te kad mu se daju stvarne slike iz pravog svijeta</w:t>
-      </w:r>
-      <w:r>
-        <w:t>, ima lošu točnost predviđanja. Koristeći nasumično unaprjeđenje skupa podataka, West je prestao pokušavati generirati što sličniju sliku realnome nego je krenuo generirati slike koje se više koncentriraju na specifične detalje modela. Sa povećanjem točnosti na kraju je West počeo koristiti bilježenje oznake uz pomoć njegove mreže, mreža mu je ponudila što ono misli da je najbliže predviđanje pa West mora odabrati koji je to točno model, te na tom odabiru mreža se uči. West tvrdi da je oko 100,000 slika uspješno označio na ovaj način. Jedini problem je što West nije objavio nikakve podatke, metrike ili označene slike u javnosti, te zbog toga se ne može pravilno uspoređivati sa našom mrežom</w:t>
-      </w:r>
-      <w:r>
-        <w:t>, iako postoje razni artikli i par videozapisa koje je West postavio iz čega se vidi efektivnost stroja</w:t>
-      </w:r>
-      <w:r>
-        <w:t>[</w:t>
+        <w:t xml:space="preserve">). </w:t>
+      </w:r>
+      <w:r>
+        <w:t xml:space="preserve">Razlika u točnosti među mrežama dolazi od toga da  </w:t>
+      </w:r>
+      <w:proofErr w:type="spellStart"/>
+      <w:r>
+        <w:t>Mattheijova</w:t>
+      </w:r>
+      <w:proofErr w:type="spellEnd"/>
+      <w:r>
+        <w:t xml:space="preserve"> mreža ne mora točan model odrediti, makar mu se da slika kocke sa strane ili od gore, ono će samo razmišljati kojem skupu pripada</w:t>
+      </w:r>
+      <w:r>
+        <w:t xml:space="preserve"> i taj </w:t>
+      </w:r>
+      <w:r>
+        <w:t>tip</w:t>
+      </w:r>
+      <w:r>
+        <w:t xml:space="preserve"> LEGO kocke sortirati ovisno o rezultatu predviđanja</w:t>
+      </w:r>
+      <w:r>
+        <w:t xml:space="preserve"> u </w:t>
+      </w:r>
+      <w:r>
+        <w:t>odgovarajuću</w:t>
+      </w:r>
+      <w:r>
+        <w:t xml:space="preserve"> košaru</w:t>
+      </w:r>
+      <w:r>
+        <w:t>.</w:t>
+      </w:r>
+    </w:p>
+    <w:p>
+      <w:r>
+        <w:t>Još jedan primjer stroj</w:t>
+      </w:r>
+      <w:r>
+        <w:t>a</w:t>
+      </w:r>
+      <w:r>
+        <w:t xml:space="preserve"> </w:t>
+      </w:r>
+      <w:r>
+        <w:t xml:space="preserve">je primjer </w:t>
+      </w:r>
+      <w:r>
+        <w:t>kojeg je izradio Daniel West [</w:t>
       </w:r>
       <w:hyperlink r:id="rId48" w:history="1">
         <w:r>
@@ -8977,23 +8953,44 @@
         <w:t>]</w:t>
       </w:r>
       <w:r>
-        <w:t>.</w:t>
-      </w:r>
-    </w:p>
-    <w:p>
-      <w:r>
-        <w:t xml:space="preserve">Papir koji je napisan u </w:t>
+        <w:t xml:space="preserve"> iz inspiracije prethodno spomenutog </w:t>
       </w:r>
       <w:proofErr w:type="spellStart"/>
       <w:r>
-        <w:t>Delft</w:t>
+        <w:t>Mattheijovog</w:t>
       </w:r>
       <w:proofErr w:type="spellEnd"/>
       <w:r>
         <w:t xml:space="preserve"> </w:t>
       </w:r>
       <w:r>
-        <w:t>sveučilištu tehnologije[</w:t>
+        <w:t xml:space="preserve">stroja. West spominje da je njegov stroj „sljedeći korak u evoluciji“, po tome što ima sposobnost prepoznavanja LEGO kocaka po modelu. To znanje se koristi u stroju za sortiranje tako da se modeli grupiraju po tipu objekta i zajedno svi spreme (slično kao </w:t>
+      </w:r>
+      <w:proofErr w:type="spellStart"/>
+      <w:r>
+        <w:t>Jacquesov</w:t>
+      </w:r>
+      <w:proofErr w:type="spellEnd"/>
+      <w:r>
+        <w:t xml:space="preserve"> stroj)</w:t>
+      </w:r>
+      <w:r>
+        <w:t xml:space="preserve"> u zajedničke kante (kocke u kocke, grede sa gredama, komadi figurica sa ostalim komadima, itd.).</w:t>
+      </w:r>
+      <w:r>
+        <w:t xml:space="preserve"> Uspjeh stroja </w:t>
+      </w:r>
+      <w:r>
+        <w:t>leži u načinu kako je koncipiran. Originalno je treniran nad sintetičkim podatcima, te kad mu se daju stvarne slike iz pravog svijeta</w:t>
+      </w:r>
+      <w:r>
+        <w:t>, ima lošu točnost predviđanja. Koristeći nasumično unaprjeđenje skupa podataka, West je prestao pokušavati generirati što sličniju sliku realnome nego je krenuo generirati slike koje se više koncentriraju na specifične detalje modela. Sa povećanjem točnosti na kraju je West počeo koristiti bilježenje oznake uz pomoć njegove mreže, mreža mu je ponudila što ono misli da je najbliže predviđanje pa West mora odabrati koji je to točno model, te na tom odabiru mreža se uči. West tvrdi da je oko 100,000 slika uspješno označio na ovaj način. Jedini problem je što West nije objavio nikakve podatke, metrike ili označene slike u javnosti, te zbog toga se ne može pravilno uspoređivati sa našom mrežom</w:t>
+      </w:r>
+      <w:r>
+        <w:t>, iako postoje razni artikli i par videozapisa koje je West postavio iz čega se vidi efektivnost stroja</w:t>
+      </w:r>
+      <w:r>
+        <w:t>[</w:t>
       </w:r>
       <w:hyperlink r:id="rId49" w:history="1">
         <w:r>
@@ -9004,6 +9001,36 @@
         </w:r>
       </w:hyperlink>
       <w:r>
+        <w:t>]</w:t>
+      </w:r>
+      <w:r>
+        <w:t>.</w:t>
+      </w:r>
+    </w:p>
+    <w:p>
+      <w:r>
+        <w:t xml:space="preserve">Papir koji je napisan u </w:t>
+      </w:r>
+      <w:proofErr w:type="spellStart"/>
+      <w:r>
+        <w:t>Delft</w:t>
+      </w:r>
+      <w:proofErr w:type="spellEnd"/>
+      <w:r>
+        <w:t xml:space="preserve"> </w:t>
+      </w:r>
+      <w:r>
+        <w:t>sveučilištu tehnologije[</w:t>
+      </w:r>
+      <w:hyperlink r:id="rId50" w:history="1">
+        <w:r>
+          <w:rPr>
+            <w:rStyle w:val="Hyperlink"/>
+          </w:rPr>
+          <w:t>izvor</w:t>
+        </w:r>
+      </w:hyperlink>
+      <w:r>
         <w:t>] se bavi sa usporedbom LIME i Grad-CAM</w:t>
       </w:r>
       <w:r>
@@ -9197,7 +9224,7 @@
       <w:r>
         <w:t>[</w:t>
       </w:r>
-      <w:hyperlink r:id="rId50" w:history="1">
+      <w:hyperlink r:id="rId51" w:history="1">
         <w:r>
           <w:rPr>
             <w:rStyle w:val="Hyperlink"/>
@@ -9637,7 +9664,7 @@
                           </pic:cNvPicPr>
                         </pic:nvPicPr>
                         <pic:blipFill>
-                          <a:blip r:embed="rId51" cstate="print">
+                          <a:blip r:embed="rId52" cstate="print">
                             <a:extLst>
                               <a:ext uri="{28A0092B-C50C-407E-A947-70E740481C1C}">
                                 <a14:useLocalDpi xmlns:a14="http://schemas.microsoft.com/office/drawing/2010/main" val="0"/>
@@ -9769,7 +9796,7 @@
                           </pic:cNvPicPr>
                         </pic:nvPicPr>
                         <pic:blipFill rotWithShape="1">
-                          <a:blip r:embed="rId52" cstate="print">
+                          <a:blip r:embed="rId53" cstate="print">
                             <a:extLst>
                               <a:ext uri="{28A0092B-C50C-407E-A947-70E740481C1C}">
                                 <a14:useLocalDpi xmlns:a14="http://schemas.microsoft.com/office/drawing/2010/main" val="0"/>
@@ -9893,7 +9920,7 @@
                           </pic:cNvPicPr>
                         </pic:nvPicPr>
                         <pic:blipFill rotWithShape="1">
-                          <a:blip r:embed="rId53" cstate="print">
+                          <a:blip r:embed="rId54" cstate="print">
                             <a:extLst>
                               <a:ext uri="{28A0092B-C50C-407E-A947-70E740481C1C}">
                                 <a14:useLocalDpi xmlns:a14="http://schemas.microsoft.com/office/drawing/2010/main" val="0"/>
@@ -10010,7 +10037,7 @@
                           </pic:cNvPicPr>
                         </pic:nvPicPr>
                         <pic:blipFill>
-                          <a:blip r:embed="rId54" cstate="print">
+                          <a:blip r:embed="rId55" cstate="print">
                             <a:extLst>
                               <a:ext uri="{28A0092B-C50C-407E-A947-70E740481C1C}">
                                 <a14:useLocalDpi xmlns:a14="http://schemas.microsoft.com/office/drawing/2010/main" val="0"/>
@@ -10129,7 +10156,7 @@
                           </pic:cNvPicPr>
                         </pic:nvPicPr>
                         <pic:blipFill rotWithShape="1">
-                          <a:blip r:embed="rId55" cstate="print">
+                          <a:blip r:embed="rId56" cstate="print">
                             <a:extLst>
                               <a:ext uri="{28A0092B-C50C-407E-A947-70E740481C1C}">
                                 <a14:useLocalDpi xmlns:a14="http://schemas.microsoft.com/office/drawing/2010/main" val="0"/>
@@ -10234,7 +10261,7 @@
                           </pic:cNvPicPr>
                         </pic:nvPicPr>
                         <pic:blipFill rotWithShape="1">
-                          <a:blip r:embed="rId56" cstate="print">
+                          <a:blip r:embed="rId57" cstate="print">
                             <a:extLst>
                               <a:ext uri="{28A0092B-C50C-407E-A947-70E740481C1C}">
                                 <a14:useLocalDpi xmlns:a14="http://schemas.microsoft.com/office/drawing/2010/main" val="0"/>
@@ -10350,7 +10377,7 @@
                           </pic:cNvPicPr>
                         </pic:nvPicPr>
                         <pic:blipFill>
-                          <a:blip r:embed="rId57" cstate="print">
+                          <a:blip r:embed="rId58" cstate="print">
                             <a:extLst>
                               <a:ext uri="{28A0092B-C50C-407E-A947-70E740481C1C}">
                                 <a14:useLocalDpi xmlns:a14="http://schemas.microsoft.com/office/drawing/2010/main" val="0"/>
@@ -10446,7 +10473,7 @@
                           </pic:cNvPicPr>
                         </pic:nvPicPr>
                         <pic:blipFill rotWithShape="1">
-                          <a:blip r:embed="rId58" cstate="print">
+                          <a:blip r:embed="rId59" cstate="print">
                             <a:extLst>
                               <a:ext uri="{28A0092B-C50C-407E-A947-70E740481C1C}">
                                 <a14:useLocalDpi xmlns:a14="http://schemas.microsoft.com/office/drawing/2010/main" val="0"/>
@@ -10556,7 +10583,7 @@
                           </pic:cNvPicPr>
                         </pic:nvPicPr>
                         <pic:blipFill rotWithShape="1">
-                          <a:blip r:embed="rId59" cstate="print">
+                          <a:blip r:embed="rId60" cstate="print">
                             <a:extLst>
                               <a:ext uri="{28A0092B-C50C-407E-A947-70E740481C1C}">
                                 <a14:useLocalDpi xmlns:a14="http://schemas.microsoft.com/office/drawing/2010/main" val="0"/>
@@ -10667,7 +10694,7 @@
                           </pic:cNvPicPr>
                         </pic:nvPicPr>
                         <pic:blipFill rotWithShape="1">
-                          <a:blip r:embed="rId60" cstate="print">
+                          <a:blip r:embed="rId61" cstate="print">
                             <a:extLst>
                               <a:ext uri="{28A0092B-C50C-407E-A947-70E740481C1C}">
                                 <a14:useLocalDpi xmlns:a14="http://schemas.microsoft.com/office/drawing/2010/main" val="0"/>
@@ -10778,7 +10805,7 @@
                           </pic:cNvPicPr>
                         </pic:nvPicPr>
                         <pic:blipFill rotWithShape="1">
-                          <a:blip r:embed="rId61" cstate="print">
+                          <a:blip r:embed="rId62" cstate="print">
                             <a:extLst>
                               <a:ext uri="{28A0092B-C50C-407E-A947-70E740481C1C}">
                                 <a14:useLocalDpi xmlns:a14="http://schemas.microsoft.com/office/drawing/2010/main" val="0"/>
@@ -10881,7 +10908,7 @@
                           </pic:cNvPicPr>
                         </pic:nvPicPr>
                         <pic:blipFill rotWithShape="1">
-                          <a:blip r:embed="rId62" cstate="print">
+                          <a:blip r:embed="rId63" cstate="print">
                             <a:extLst>
                               <a:ext uri="{28A0092B-C50C-407E-A947-70E740481C1C}">
                                 <a14:useLocalDpi xmlns:a14="http://schemas.microsoft.com/office/drawing/2010/main" val="0"/>
@@ -10992,7 +11019,7 @@
                           </pic:cNvPicPr>
                         </pic:nvPicPr>
                         <pic:blipFill rotWithShape="1">
-                          <a:blip r:embed="rId63" cstate="print">
+                          <a:blip r:embed="rId64" cstate="print">
                             <a:extLst>
                               <a:ext uri="{28A0092B-C50C-407E-A947-70E740481C1C}">
                                 <a14:useLocalDpi xmlns:a14="http://schemas.microsoft.com/office/drawing/2010/main" val="0"/>
@@ -11125,7 +11152,7 @@
                           </pic:cNvPicPr>
                         </pic:nvPicPr>
                         <pic:blipFill rotWithShape="1">
-                          <a:blip r:embed="rId64" cstate="print">
+                          <a:blip r:embed="rId65" cstate="print">
                             <a:extLst>
                               <a:ext uri="{28A0092B-C50C-407E-A947-70E740481C1C}">
                                 <a14:useLocalDpi xmlns:a14="http://schemas.microsoft.com/office/drawing/2010/main" val="0"/>
@@ -11242,7 +11269,7 @@
                           </pic:cNvPicPr>
                         </pic:nvPicPr>
                         <pic:blipFill rotWithShape="1">
-                          <a:blip r:embed="rId65" cstate="print">
+                          <a:blip r:embed="rId66" cstate="print">
                             <a:extLst>
                               <a:ext uri="{28A0092B-C50C-407E-A947-70E740481C1C}">
                                 <a14:useLocalDpi xmlns:a14="http://schemas.microsoft.com/office/drawing/2010/main" val="0"/>
@@ -11353,7 +11380,7 @@
                           </pic:cNvPicPr>
                         </pic:nvPicPr>
                         <pic:blipFill rotWithShape="1">
-                          <a:blip r:embed="rId66" cstate="print">
+                          <a:blip r:embed="rId67" cstate="print">
                             <a:extLst>
                               <a:ext uri="{28A0092B-C50C-407E-A947-70E740481C1C}">
                                 <a14:useLocalDpi xmlns:a14="http://schemas.microsoft.com/office/drawing/2010/main" val="0"/>
@@ -11462,7 +11489,7 @@
                           </pic:cNvPicPr>
                         </pic:nvPicPr>
                         <pic:blipFill rotWithShape="1">
-                          <a:blip r:embed="rId67" cstate="print">
+                          <a:blip r:embed="rId68" cstate="print">
                             <a:extLst>
                               <a:ext uri="{28A0092B-C50C-407E-A947-70E740481C1C}">
                                 <a14:useLocalDpi xmlns:a14="http://schemas.microsoft.com/office/drawing/2010/main" val="0"/>
@@ -11607,7 +11634,7 @@
                           </pic:cNvPicPr>
                         </pic:nvPicPr>
                         <pic:blipFill rotWithShape="1">
-                          <a:blip r:embed="rId68" cstate="print">
+                          <a:blip r:embed="rId69" cstate="print">
                             <a:extLst>
                               <a:ext uri="{28A0092B-C50C-407E-A947-70E740481C1C}">
                                 <a14:useLocalDpi xmlns:a14="http://schemas.microsoft.com/office/drawing/2010/main" val="0"/>
@@ -11704,7 +11731,7 @@
                           </pic:cNvPicPr>
                         </pic:nvPicPr>
                         <pic:blipFill rotWithShape="1">
-                          <a:blip r:embed="rId69" cstate="print">
+                          <a:blip r:embed="rId70" cstate="print">
                             <a:extLst>
                               <a:ext uri="{28A0092B-C50C-407E-A947-70E740481C1C}">
                                 <a14:useLocalDpi xmlns:a14="http://schemas.microsoft.com/office/drawing/2010/main" val="0"/>
@@ -11861,7 +11888,7 @@
                           </pic:cNvPicPr>
                         </pic:nvPicPr>
                         <pic:blipFill rotWithShape="1">
-                          <a:blip r:embed="rId70" cstate="print">
+                          <a:blip r:embed="rId71" cstate="print">
                             <a:extLst>
                               <a:ext uri="{28A0092B-C50C-407E-A947-70E740481C1C}">
                                 <a14:useLocalDpi xmlns:a14="http://schemas.microsoft.com/office/drawing/2010/main" val="0"/>
@@ -11959,7 +11986,7 @@
                           </pic:cNvPicPr>
                         </pic:nvPicPr>
                         <pic:blipFill rotWithShape="1">
-                          <a:blip r:embed="rId71" cstate="print">
+                          <a:blip r:embed="rId72" cstate="print">
                             <a:extLst>
                               <a:ext uri="{28A0092B-C50C-407E-A947-70E740481C1C}">
                                 <a14:useLocalDpi xmlns:a14="http://schemas.microsoft.com/office/drawing/2010/main" val="0"/>
@@ -12090,7 +12117,7 @@
                           </pic:cNvPicPr>
                         </pic:nvPicPr>
                         <pic:blipFill rotWithShape="1">
-                          <a:blip r:embed="rId72" cstate="print">
+                          <a:blip r:embed="rId73" cstate="print">
                             <a:extLst>
                               <a:ext uri="{28A0092B-C50C-407E-A947-70E740481C1C}">
                                 <a14:useLocalDpi xmlns:a14="http://schemas.microsoft.com/office/drawing/2010/main" val="0"/>
@@ -12187,7 +12214,7 @@
                           </pic:cNvPicPr>
                         </pic:nvPicPr>
                         <pic:blipFill rotWithShape="1">
-                          <a:blip r:embed="rId73" cstate="print">
+                          <a:blip r:embed="rId74" cstate="print">
                             <a:extLst>
                               <a:ext uri="{28A0092B-C50C-407E-A947-70E740481C1C}">
                                 <a14:useLocalDpi xmlns:a14="http://schemas.microsoft.com/office/drawing/2010/main" val="0"/>
@@ -12318,7 +12345,7 @@
                           </pic:cNvPicPr>
                         </pic:nvPicPr>
                         <pic:blipFill rotWithShape="1">
-                          <a:blip r:embed="rId74" cstate="print">
+                          <a:blip r:embed="rId75" cstate="print">
                             <a:extLst>
                               <a:ext uri="{28A0092B-C50C-407E-A947-70E740481C1C}">
                                 <a14:useLocalDpi xmlns:a14="http://schemas.microsoft.com/office/drawing/2010/main" val="0"/>
@@ -12435,7 +12462,7 @@
                           </pic:cNvPicPr>
                         </pic:nvPicPr>
                         <pic:blipFill rotWithShape="1">
-                          <a:blip r:embed="rId75" cstate="print">
+                          <a:blip r:embed="rId76" cstate="print">
                             <a:extLst>
                               <a:ext uri="{28A0092B-C50C-407E-A947-70E740481C1C}">
                                 <a14:useLocalDpi xmlns:a14="http://schemas.microsoft.com/office/drawing/2010/main" val="0"/>
@@ -12516,7 +12543,7 @@
     </w:p>
     <w:p/>
     <w:sectPr>
-      <w:footerReference w:type="default" r:id="rId76"/>
+      <w:footerReference w:type="default" r:id="rId77"/>
       <w:pgSz w:w="11906" w:h="16838"/>
       <w:pgMar w:top="1440" w:right="1440" w:bottom="1440" w:left="1440" w:header="708" w:footer="708" w:gutter="0"/>
       <w:pgNumType w:start="1"/>
@@ -12528,7 +12555,7 @@
 </file>
 
 <file path=word/endnotes.xml><?xml version="1.0" encoding="utf-8"?>
-<w:endnotes xmlns:wpc="http://schemas.microsoft.com/office/word/2010/wordprocessingCanvas" xmlns:cx="http://schemas.microsoft.com/office/drawing/2014/chartex" xmlns:cx1="http://schemas.microsoft.com/office/drawing/2015/9/8/chartex" xmlns:cx2="http://schemas.microsoft.com/office/drawing/2015/10/21/chartex" xmlns:cx3="http://schemas.microsoft.com/office/drawing/2016/5/9/chartex" xmlns:cx4="http://schemas.microsoft.com/office/drawing/2016/5/10/chartex" xmlns:cx5="http://schemas.microsoft.com/office/drawing/2016/5/11/chartex" xmlns:cx6="http://schemas.microsoft.com/office/drawing/2016/5/12/chartex" xmlns:cx7="http://schemas.microsoft.com/office/drawing/2016/5/13/chartex" xmlns:cx8="http://schemas.microsoft.com/office/drawing/2016/5/14/chartex" xmlns:mc="http://schemas.openxmlformats.org/markup-compatibility/2006" xmlns:aink="http://schemas.microsoft.com/office/drawing/2016/ink" xmlns:am3d="http://schemas.microsoft.com/office/drawing/2017/model3d" xmlns:o="urn:schemas-microsoft-com:office:office" xmlns:r="http://schemas.openxmlformats.org/officeDocument/2006/relationships" xmlns:m="http://schemas.openxmlformats.org/officeDocument/2006/math" xmlns:v="urn:schemas-microsoft-com:vml" xmlns:wp14="http://schemas.microsoft.com/office/word/2010/wordprocessingDrawing" xmlns:wp="http://schemas.openxmlformats.org/drawingml/2006/wordprocessingDrawing" xmlns:w10="urn:schemas-microsoft-com:office:word" xmlns:w="http://schemas.openxmlformats.org/wordprocessingml/2006/main" xmlns:w14="http://schemas.microsoft.com/office/word/2010/wordml" xmlns:w15="http://schemas.microsoft.com/office/word/2012/wordml" xmlns:w16cex="http://schemas.microsoft.com/office/word/2018/wordml/cex" xmlns:w16cid="http://schemas.microsoft.com/office/word/2016/wordml/cid" xmlns:w16="http://schemas.microsoft.com/office/word/2018/wordml" xmlns:w16se="http://schemas.microsoft.com/office/word/2015/wordml/symex" xmlns:wpg="http://schemas.microsoft.com/office/word/2010/wordprocessingGroup" xmlns:wpi="http://schemas.microsoft.com/office/word/2010/wordprocessingInk" xmlns:wne="http://schemas.microsoft.com/office/word/2006/wordml" xmlns:wps="http://schemas.microsoft.com/office/word/2010/wordprocessingShape" mc:Ignorable="w14 w15 w16se w16cid w16 w16cex wp14">
+<w:endnotes xmlns:wpc="http://schemas.microsoft.com/office/word/2010/wordprocessingCanvas" xmlns:cx="http://schemas.microsoft.com/office/drawing/2014/chartex" xmlns:cx1="http://schemas.microsoft.com/office/drawing/2015/9/8/chartex" xmlns:cx2="http://schemas.microsoft.com/office/drawing/2015/10/21/chartex" xmlns:cx3="http://schemas.microsoft.com/office/drawing/2016/5/9/chartex" xmlns:cx4="http://schemas.microsoft.com/office/drawing/2016/5/10/chartex" xmlns:cx5="http://schemas.microsoft.com/office/drawing/2016/5/11/chartex" xmlns:cx6="http://schemas.microsoft.com/office/drawing/2016/5/12/chartex" xmlns:cx7="http://schemas.microsoft.com/office/drawing/2016/5/13/chartex" xmlns:cx8="http://schemas.microsoft.com/office/drawing/2016/5/14/chartex" xmlns:mc="http://schemas.openxmlformats.org/markup-compatibility/2006" xmlns:aink="http://schemas.microsoft.com/office/drawing/2016/ink" xmlns:am3d="http://schemas.microsoft.com/office/drawing/2017/model3d" xmlns:o="urn:schemas-microsoft-com:office:office" xmlns:r="http://schemas.openxmlformats.org/officeDocument/2006/relationships" xmlns:m="http://schemas.openxmlformats.org/officeDocument/2006/math" xmlns:v="urn:schemas-microsoft-com:vml" xmlns:wp14="http://schemas.microsoft.com/office/word/2010/wordprocessingDrawing" xmlns:wp="http://schemas.openxmlformats.org/drawingml/2006/wordprocessingDrawing" xmlns:w10="urn:schemas-microsoft-com:office:word" xmlns:w="http://schemas.openxmlformats.org/wordprocessingml/2006/main" xmlns:w14="http://schemas.microsoft.com/office/word/2010/wordml" xmlns:w15="http://schemas.microsoft.com/office/word/2012/wordml" xmlns:w16cex="http://schemas.microsoft.com/office/word/2018/wordml/cex" xmlns:w16cid="http://schemas.microsoft.com/office/word/2016/wordml/cid" xmlns:w16="http://schemas.microsoft.com/office/word/2018/wordml" xmlns:w16sdtdh="http://schemas.microsoft.com/office/word/2020/wordml/sdtdatahash" xmlns:w16se="http://schemas.microsoft.com/office/word/2015/wordml/symex" xmlns:wpg="http://schemas.microsoft.com/office/word/2010/wordprocessingGroup" xmlns:wpi="http://schemas.microsoft.com/office/word/2010/wordprocessingInk" xmlns:wne="http://schemas.microsoft.com/office/word/2006/wordml" xmlns:wps="http://schemas.microsoft.com/office/word/2010/wordprocessingShape" mc:Ignorable="w14 w15 w16se w16cid w16 w16cex w16sdtdh wp14">
   <w:endnote w:type="separator" w:id="-1">
     <w:p>
       <w:pPr>
@@ -12553,7 +12580,7 @@
 </file>
 
 <file path=word/footer1.xml><?xml version="1.0" encoding="utf-8"?>
-<w:ftr xmlns:wpc="http://schemas.microsoft.com/office/word/2010/wordprocessingCanvas" xmlns:cx="http://schemas.microsoft.com/office/drawing/2014/chartex" xmlns:cx1="http://schemas.microsoft.com/office/drawing/2015/9/8/chartex" xmlns:cx2="http://schemas.microsoft.com/office/drawing/2015/10/21/chartex" xmlns:cx3="http://schemas.microsoft.com/office/drawing/2016/5/9/chartex" xmlns:cx4="http://schemas.microsoft.com/office/drawing/2016/5/10/chartex" xmlns:cx5="http://schemas.microsoft.com/office/drawing/2016/5/11/chartex" xmlns:cx6="http://schemas.microsoft.com/office/drawing/2016/5/12/chartex" xmlns:cx7="http://schemas.microsoft.com/office/drawing/2016/5/13/chartex" xmlns:cx8="http://schemas.microsoft.com/office/drawing/2016/5/14/chartex" xmlns:mc="http://schemas.openxmlformats.org/markup-compatibility/2006" xmlns:aink="http://schemas.microsoft.com/office/drawing/2016/ink" xmlns:am3d="http://schemas.microsoft.com/office/drawing/2017/model3d" xmlns:o="urn:schemas-microsoft-com:office:office" xmlns:r="http://schemas.openxmlformats.org/officeDocument/2006/relationships" xmlns:m="http://schemas.openxmlformats.org/officeDocument/2006/math" xmlns:v="urn:schemas-microsoft-com:vml" xmlns:wp14="http://schemas.microsoft.com/office/word/2010/wordprocessingDrawing" xmlns:wp="http://schemas.openxmlformats.org/drawingml/2006/wordprocessingDrawing" xmlns:w10="urn:schemas-microsoft-com:office:word" xmlns:w="http://schemas.openxmlformats.org/wordprocessingml/2006/main" xmlns:w14="http://schemas.microsoft.com/office/word/2010/wordml" xmlns:w15="http://schemas.microsoft.com/office/word/2012/wordml" xmlns:w16cex="http://schemas.microsoft.com/office/word/2018/wordml/cex" xmlns:w16cid="http://schemas.microsoft.com/office/word/2016/wordml/cid" xmlns:w16="http://schemas.microsoft.com/office/word/2018/wordml" xmlns:w16se="http://schemas.microsoft.com/office/word/2015/wordml/symex" xmlns:wpg="http://schemas.microsoft.com/office/word/2010/wordprocessingGroup" xmlns:wpi="http://schemas.microsoft.com/office/word/2010/wordprocessingInk" xmlns:wne="http://schemas.microsoft.com/office/word/2006/wordml" xmlns:wps="http://schemas.microsoft.com/office/word/2010/wordprocessingShape" mc:Ignorable="w14 w15 w16se w16cid w16 w16cex wp14">
+<w:ftr xmlns:wpc="http://schemas.microsoft.com/office/word/2010/wordprocessingCanvas" xmlns:cx="http://schemas.microsoft.com/office/drawing/2014/chartex" xmlns:cx1="http://schemas.microsoft.com/office/drawing/2015/9/8/chartex" xmlns:cx2="http://schemas.microsoft.com/office/drawing/2015/10/21/chartex" xmlns:cx3="http://schemas.microsoft.com/office/drawing/2016/5/9/chartex" xmlns:cx4="http://schemas.microsoft.com/office/drawing/2016/5/10/chartex" xmlns:cx5="http://schemas.microsoft.com/office/drawing/2016/5/11/chartex" xmlns:cx6="http://schemas.microsoft.com/office/drawing/2016/5/12/chartex" xmlns:cx7="http://schemas.microsoft.com/office/drawing/2016/5/13/chartex" xmlns:cx8="http://schemas.microsoft.com/office/drawing/2016/5/14/chartex" xmlns:mc="http://schemas.openxmlformats.org/markup-compatibility/2006" xmlns:aink="http://schemas.microsoft.com/office/drawing/2016/ink" xmlns:am3d="http://schemas.microsoft.com/office/drawing/2017/model3d" xmlns:o="urn:schemas-microsoft-com:office:office" xmlns:r="http://schemas.openxmlformats.org/officeDocument/2006/relationships" xmlns:m="http://schemas.openxmlformats.org/officeDocument/2006/math" xmlns:v="urn:schemas-microsoft-com:vml" xmlns:wp14="http://schemas.microsoft.com/office/word/2010/wordprocessingDrawing" xmlns:wp="http://schemas.openxmlformats.org/drawingml/2006/wordprocessingDrawing" xmlns:w10="urn:schemas-microsoft-com:office:word" xmlns:w="http://schemas.openxmlformats.org/wordprocessingml/2006/main" xmlns:w14="http://schemas.microsoft.com/office/word/2010/wordml" xmlns:w15="http://schemas.microsoft.com/office/word/2012/wordml" xmlns:w16cex="http://schemas.microsoft.com/office/word/2018/wordml/cex" xmlns:w16cid="http://schemas.microsoft.com/office/word/2016/wordml/cid" xmlns:w16="http://schemas.microsoft.com/office/word/2018/wordml" xmlns:w16sdtdh="http://schemas.microsoft.com/office/word/2020/wordml/sdtdatahash" xmlns:w16se="http://schemas.microsoft.com/office/word/2015/wordml/symex" xmlns:wpg="http://schemas.microsoft.com/office/word/2010/wordprocessingGroup" xmlns:wpi="http://schemas.microsoft.com/office/word/2010/wordprocessingInk" xmlns:wne="http://schemas.microsoft.com/office/word/2006/wordml" xmlns:wps="http://schemas.microsoft.com/office/word/2010/wordprocessingShape" mc:Ignorable="w14 w15 w16se w16cid w16 w16cex w16sdtdh wp14">
   <w:p>
     <w:pPr>
       <w:pStyle w:val="Footer"/>
@@ -12569,7 +12596,7 @@
 </file>
 
 <file path=word/footer2.xml><?xml version="1.0" encoding="utf-8"?>
-<w:ftr xmlns:wpc="http://schemas.microsoft.com/office/word/2010/wordprocessingCanvas" xmlns:cx="http://schemas.microsoft.com/office/drawing/2014/chartex" xmlns:cx1="http://schemas.microsoft.com/office/drawing/2015/9/8/chartex" xmlns:cx2="http://schemas.microsoft.com/office/drawing/2015/10/21/chartex" xmlns:cx3="http://schemas.microsoft.com/office/drawing/2016/5/9/chartex" xmlns:cx4="http://schemas.microsoft.com/office/drawing/2016/5/10/chartex" xmlns:cx5="http://schemas.microsoft.com/office/drawing/2016/5/11/chartex" xmlns:cx6="http://schemas.microsoft.com/office/drawing/2016/5/12/chartex" xmlns:cx7="http://schemas.microsoft.com/office/drawing/2016/5/13/chartex" xmlns:cx8="http://schemas.microsoft.com/office/drawing/2016/5/14/chartex" xmlns:mc="http://schemas.openxmlformats.org/markup-compatibility/2006" xmlns:aink="http://schemas.microsoft.com/office/drawing/2016/ink" xmlns:am3d="http://schemas.microsoft.com/office/drawing/2017/model3d" xmlns:o="urn:schemas-microsoft-com:office:office" xmlns:r="http://schemas.openxmlformats.org/officeDocument/2006/relationships" xmlns:m="http://schemas.openxmlformats.org/officeDocument/2006/math" xmlns:v="urn:schemas-microsoft-com:vml" xmlns:wp14="http://schemas.microsoft.com/office/word/2010/wordprocessingDrawing" xmlns:wp="http://schemas.openxmlformats.org/drawingml/2006/wordprocessingDrawing" xmlns:w10="urn:schemas-microsoft-com:office:word" xmlns:w="http://schemas.openxmlformats.org/wordprocessingml/2006/main" xmlns:w14="http://schemas.microsoft.com/office/word/2010/wordml" xmlns:w15="http://schemas.microsoft.com/office/word/2012/wordml" xmlns:w16cex="http://schemas.microsoft.com/office/word/2018/wordml/cex" xmlns:w16cid="http://schemas.microsoft.com/office/word/2016/wordml/cid" xmlns:w16="http://schemas.microsoft.com/office/word/2018/wordml" xmlns:w16se="http://schemas.microsoft.com/office/word/2015/wordml/symex" xmlns:wpg="http://schemas.microsoft.com/office/word/2010/wordprocessingGroup" xmlns:wpi="http://schemas.microsoft.com/office/word/2010/wordprocessingInk" xmlns:wne="http://schemas.microsoft.com/office/word/2006/wordml" xmlns:wps="http://schemas.microsoft.com/office/word/2010/wordprocessingShape" mc:Ignorable="w14 w15 w16se w16cid w16 w16cex wp14">
+<w:ftr xmlns:wpc="http://schemas.microsoft.com/office/word/2010/wordprocessingCanvas" xmlns:cx="http://schemas.microsoft.com/office/drawing/2014/chartex" xmlns:cx1="http://schemas.microsoft.com/office/drawing/2015/9/8/chartex" xmlns:cx2="http://schemas.microsoft.com/office/drawing/2015/10/21/chartex" xmlns:cx3="http://schemas.microsoft.com/office/drawing/2016/5/9/chartex" xmlns:cx4="http://schemas.microsoft.com/office/drawing/2016/5/10/chartex" xmlns:cx5="http://schemas.microsoft.com/office/drawing/2016/5/11/chartex" xmlns:cx6="http://schemas.microsoft.com/office/drawing/2016/5/12/chartex" xmlns:cx7="http://schemas.microsoft.com/office/drawing/2016/5/13/chartex" xmlns:cx8="http://schemas.microsoft.com/office/drawing/2016/5/14/chartex" xmlns:mc="http://schemas.openxmlformats.org/markup-compatibility/2006" xmlns:aink="http://schemas.microsoft.com/office/drawing/2016/ink" xmlns:am3d="http://schemas.microsoft.com/office/drawing/2017/model3d" xmlns:o="urn:schemas-microsoft-com:office:office" xmlns:r="http://schemas.openxmlformats.org/officeDocument/2006/relationships" xmlns:m="http://schemas.openxmlformats.org/officeDocument/2006/math" xmlns:v="urn:schemas-microsoft-com:vml" xmlns:wp14="http://schemas.microsoft.com/office/word/2010/wordprocessingDrawing" xmlns:wp="http://schemas.openxmlformats.org/drawingml/2006/wordprocessingDrawing" xmlns:w10="urn:schemas-microsoft-com:office:word" xmlns:w="http://schemas.openxmlformats.org/wordprocessingml/2006/main" xmlns:w14="http://schemas.microsoft.com/office/word/2010/wordml" xmlns:w15="http://schemas.microsoft.com/office/word/2012/wordml" xmlns:w16cex="http://schemas.microsoft.com/office/word/2018/wordml/cex" xmlns:w16cid="http://schemas.microsoft.com/office/word/2016/wordml/cid" xmlns:w16="http://schemas.microsoft.com/office/word/2018/wordml" xmlns:w16sdtdh="http://schemas.microsoft.com/office/word/2020/wordml/sdtdatahash" xmlns:w16se="http://schemas.microsoft.com/office/word/2015/wordml/symex" xmlns:wpg="http://schemas.microsoft.com/office/word/2010/wordprocessingGroup" xmlns:wpi="http://schemas.microsoft.com/office/word/2010/wordprocessingInk" xmlns:wne="http://schemas.microsoft.com/office/word/2006/wordml" xmlns:wps="http://schemas.microsoft.com/office/word/2010/wordprocessingShape" mc:Ignorable="w14 w15 w16se w16cid w16 w16cex w16sdtdh wp14">
   <w:sdt>
     <w:sdtPr>
       <w:id w:val="-495883911"/>
@@ -12612,7 +12639,7 @@
 </file>
 
 <file path=word/footnotes.xml><?xml version="1.0" encoding="utf-8"?>
-<w:footnotes xmlns:wpc="http://schemas.microsoft.com/office/word/2010/wordprocessingCanvas" xmlns:cx="http://schemas.microsoft.com/office/drawing/2014/chartex" xmlns:cx1="http://schemas.microsoft.com/office/drawing/2015/9/8/chartex" xmlns:cx2="http://schemas.microsoft.com/office/drawing/2015/10/21/chartex" xmlns:cx3="http://schemas.microsoft.com/office/drawing/2016/5/9/chartex" xmlns:cx4="http://schemas.microsoft.com/office/drawing/2016/5/10/chartex" xmlns:cx5="http://schemas.microsoft.com/office/drawing/2016/5/11/chartex" xmlns:cx6="http://schemas.microsoft.com/office/drawing/2016/5/12/chartex" xmlns:cx7="http://schemas.microsoft.com/office/drawing/2016/5/13/chartex" xmlns:cx8="http://schemas.microsoft.com/office/drawing/2016/5/14/chartex" xmlns:mc="http://schemas.openxmlformats.org/markup-compatibility/2006" xmlns:aink="http://schemas.microsoft.com/office/drawing/2016/ink" xmlns:am3d="http://schemas.microsoft.com/office/drawing/2017/model3d" xmlns:o="urn:schemas-microsoft-com:office:office" xmlns:r="http://schemas.openxmlformats.org/officeDocument/2006/relationships" xmlns:m="http://schemas.openxmlformats.org/officeDocument/2006/math" xmlns:v="urn:schemas-microsoft-com:vml" xmlns:wp14="http://schemas.microsoft.com/office/word/2010/wordprocessingDrawing" xmlns:wp="http://schemas.openxmlformats.org/drawingml/2006/wordprocessingDrawing" xmlns:w10="urn:schemas-microsoft-com:office:word" xmlns:w="http://schemas.openxmlformats.org/wordprocessingml/2006/main" xmlns:w14="http://schemas.microsoft.com/office/word/2010/wordml" xmlns:w15="http://schemas.microsoft.com/office/word/2012/wordml" xmlns:w16cex="http://schemas.microsoft.com/office/word/2018/wordml/cex" xmlns:w16cid="http://schemas.microsoft.com/office/word/2016/wordml/cid" xmlns:w16="http://schemas.microsoft.com/office/word/2018/wordml" xmlns:w16se="http://schemas.microsoft.com/office/word/2015/wordml/symex" xmlns:wpg="http://schemas.microsoft.com/office/word/2010/wordprocessingGroup" xmlns:wpi="http://schemas.microsoft.com/office/word/2010/wordprocessingInk" xmlns:wne="http://schemas.microsoft.com/office/word/2006/wordml" xmlns:wps="http://schemas.microsoft.com/office/word/2010/wordprocessingShape" mc:Ignorable="w14 w15 w16se w16cid w16 w16cex wp14">
+<w:footnotes xmlns:wpc="http://schemas.microsoft.com/office/word/2010/wordprocessingCanvas" xmlns:cx="http://schemas.microsoft.com/office/drawing/2014/chartex" xmlns:cx1="http://schemas.microsoft.com/office/drawing/2015/9/8/chartex" xmlns:cx2="http://schemas.microsoft.com/office/drawing/2015/10/21/chartex" xmlns:cx3="http://schemas.microsoft.com/office/drawing/2016/5/9/chartex" xmlns:cx4="http://schemas.microsoft.com/office/drawing/2016/5/10/chartex" xmlns:cx5="http://schemas.microsoft.com/office/drawing/2016/5/11/chartex" xmlns:cx6="http://schemas.microsoft.com/office/drawing/2016/5/12/chartex" xmlns:cx7="http://schemas.microsoft.com/office/drawing/2016/5/13/chartex" xmlns:cx8="http://schemas.microsoft.com/office/drawing/2016/5/14/chartex" xmlns:mc="http://schemas.openxmlformats.org/markup-compatibility/2006" xmlns:aink="http://schemas.microsoft.com/office/drawing/2016/ink" xmlns:am3d="http://schemas.microsoft.com/office/drawing/2017/model3d" xmlns:o="urn:schemas-microsoft-com:office:office" xmlns:r="http://schemas.openxmlformats.org/officeDocument/2006/relationships" xmlns:m="http://schemas.openxmlformats.org/officeDocument/2006/math" xmlns:v="urn:schemas-microsoft-com:vml" xmlns:wp14="http://schemas.microsoft.com/office/word/2010/wordprocessingDrawing" xmlns:wp="http://schemas.openxmlformats.org/drawingml/2006/wordprocessingDrawing" xmlns:w10="urn:schemas-microsoft-com:office:word" xmlns:w="http://schemas.openxmlformats.org/wordprocessingml/2006/main" xmlns:w14="http://schemas.microsoft.com/office/word/2010/wordml" xmlns:w15="http://schemas.microsoft.com/office/word/2012/wordml" xmlns:w16cex="http://schemas.microsoft.com/office/word/2018/wordml/cex" xmlns:w16cid="http://schemas.microsoft.com/office/word/2016/wordml/cid" xmlns:w16="http://schemas.microsoft.com/office/word/2018/wordml" xmlns:w16sdtdh="http://schemas.microsoft.com/office/word/2020/wordml/sdtdatahash" xmlns:w16se="http://schemas.microsoft.com/office/word/2015/wordml/symex" xmlns:wpg="http://schemas.microsoft.com/office/word/2010/wordprocessingGroup" xmlns:wpi="http://schemas.microsoft.com/office/word/2010/wordprocessingInk" xmlns:wne="http://schemas.microsoft.com/office/word/2006/wordml" xmlns:wps="http://schemas.microsoft.com/office/word/2010/wordprocessingShape" mc:Ignorable="w14 w15 w16se w16cid w16 w16cex w16sdtdh wp14">
   <w:footnote w:type="separator" w:id="-1">
     <w:p>
       <w:pPr>
@@ -12637,7 +12664,7 @@
 </file>
 
 <file path=word/numbering.xml><?xml version="1.0" encoding="utf-8"?>
-<w:numbering xmlns:wpc="http://schemas.microsoft.com/office/word/2010/wordprocessingCanvas" xmlns:cx="http://schemas.microsoft.com/office/drawing/2014/chartex" xmlns:cx1="http://schemas.microsoft.com/office/drawing/2015/9/8/chartex" xmlns:cx2="http://schemas.microsoft.com/office/drawing/2015/10/21/chartex" xmlns:cx3="http://schemas.microsoft.com/office/drawing/2016/5/9/chartex" xmlns:cx4="http://schemas.microsoft.com/office/drawing/2016/5/10/chartex" xmlns:cx5="http://schemas.microsoft.com/office/drawing/2016/5/11/chartex" xmlns:cx6="http://schemas.microsoft.com/office/drawing/2016/5/12/chartex" xmlns:cx7="http://schemas.microsoft.com/office/drawing/2016/5/13/chartex" xmlns:cx8="http://schemas.microsoft.com/office/drawing/2016/5/14/chartex" xmlns:mc="http://schemas.openxmlformats.org/markup-compatibility/2006" xmlns:aink="http://schemas.microsoft.com/office/drawing/2016/ink" xmlns:am3d="http://schemas.microsoft.com/office/drawing/2017/model3d" xmlns:o="urn:schemas-microsoft-com:office:office" xmlns:r="http://schemas.openxmlformats.org/officeDocument/2006/relationships" xmlns:m="http://schemas.openxmlformats.org/officeDocument/2006/math" xmlns:v="urn:schemas-microsoft-com:vml" xmlns:wp14="http://schemas.microsoft.com/office/word/2010/wordprocessingDrawing" xmlns:wp="http://schemas.openxmlformats.org/drawingml/2006/wordprocessingDrawing" xmlns:w10="urn:schemas-microsoft-com:office:word" xmlns:w="http://schemas.openxmlformats.org/wordprocessingml/2006/main" xmlns:w14="http://schemas.microsoft.com/office/word/2010/wordml" xmlns:w15="http://schemas.microsoft.com/office/word/2012/wordml" xmlns:w16cex="http://schemas.microsoft.com/office/word/2018/wordml/cex" xmlns:w16cid="http://schemas.microsoft.com/office/word/2016/wordml/cid" xmlns:w16="http://schemas.microsoft.com/office/word/2018/wordml" xmlns:w16se="http://schemas.microsoft.com/office/word/2015/wordml/symex" xmlns:wpg="http://schemas.microsoft.com/office/word/2010/wordprocessingGroup" xmlns:wpi="http://schemas.microsoft.com/office/word/2010/wordprocessingInk" xmlns:wne="http://schemas.microsoft.com/office/word/2006/wordml" xmlns:wps="http://schemas.microsoft.com/office/word/2010/wordprocessingShape" mc:Ignorable="w14 w15 w16se w16cid w16 w16cex wp14">
+<w:numbering xmlns:wpc="http://schemas.microsoft.com/office/word/2010/wordprocessingCanvas" xmlns:cx="http://schemas.microsoft.com/office/drawing/2014/chartex" xmlns:cx1="http://schemas.microsoft.com/office/drawing/2015/9/8/chartex" xmlns:cx2="http://schemas.microsoft.com/office/drawing/2015/10/21/chartex" xmlns:cx3="http://schemas.microsoft.com/office/drawing/2016/5/9/chartex" xmlns:cx4="http://schemas.microsoft.com/office/drawing/2016/5/10/chartex" xmlns:cx5="http://schemas.microsoft.com/office/drawing/2016/5/11/chartex" xmlns:cx6="http://schemas.microsoft.com/office/drawing/2016/5/12/chartex" xmlns:cx7="http://schemas.microsoft.com/office/drawing/2016/5/13/chartex" xmlns:cx8="http://schemas.microsoft.com/office/drawing/2016/5/14/chartex" xmlns:mc="http://schemas.openxmlformats.org/markup-compatibility/2006" xmlns:aink="http://schemas.microsoft.com/office/drawing/2016/ink" xmlns:am3d="http://schemas.microsoft.com/office/drawing/2017/model3d" xmlns:o="urn:schemas-microsoft-com:office:office" xmlns:r="http://schemas.openxmlformats.org/officeDocument/2006/relationships" xmlns:m="http://schemas.openxmlformats.org/officeDocument/2006/math" xmlns:v="urn:schemas-microsoft-com:vml" xmlns:wp14="http://schemas.microsoft.com/office/word/2010/wordprocessingDrawing" xmlns:wp="http://schemas.openxmlformats.org/drawingml/2006/wordprocessingDrawing" xmlns:w10="urn:schemas-microsoft-com:office:word" xmlns:w="http://schemas.openxmlformats.org/wordprocessingml/2006/main" xmlns:w14="http://schemas.microsoft.com/office/word/2010/wordml" xmlns:w15="http://schemas.microsoft.com/office/word/2012/wordml" xmlns:w16cex="http://schemas.microsoft.com/office/word/2018/wordml/cex" xmlns:w16cid="http://schemas.microsoft.com/office/word/2016/wordml/cid" xmlns:w16="http://schemas.microsoft.com/office/word/2018/wordml" xmlns:w16sdtdh="http://schemas.microsoft.com/office/word/2020/wordml/sdtdatahash" xmlns:w16se="http://schemas.microsoft.com/office/word/2015/wordml/symex" xmlns:wpg="http://schemas.microsoft.com/office/word/2010/wordprocessingGroup" xmlns:wpi="http://schemas.microsoft.com/office/word/2010/wordprocessingInk" xmlns:wne="http://schemas.microsoft.com/office/word/2006/wordml" xmlns:wps="http://schemas.microsoft.com/office/word/2010/wordprocessingShape" mc:Ignorable="w14 w15 w16se w16cid w16 w16cex w16sdtdh wp14">
   <w:abstractNum w:abstractNumId="0" w15:restartNumberingAfterBreak="0">
     <w:nsid w:val="FFFFFF83"/>
     <w:multiLevelType w:val="singleLevel"/>
@@ -13966,7 +13993,7 @@
 </file>
 
 <file path=word/styles.xml><?xml version="1.0" encoding="utf-8"?>
-<w:styles xmlns:mc="http://schemas.openxmlformats.org/markup-compatibility/2006" xmlns:r="http://schemas.openxmlformats.org/officeDocument/2006/relationships" xmlns:w="http://schemas.openxmlformats.org/wordprocessingml/2006/main" xmlns:w14="http://schemas.microsoft.com/office/word/2010/wordml" xmlns:w15="http://schemas.microsoft.com/office/word/2012/wordml" xmlns:w16cex="http://schemas.microsoft.com/office/word/2018/wordml/cex" xmlns:w16cid="http://schemas.microsoft.com/office/word/2016/wordml/cid" xmlns:w16="http://schemas.microsoft.com/office/word/2018/wordml" xmlns:w16se="http://schemas.microsoft.com/office/word/2015/wordml/symex" mc:Ignorable="w14 w15 w16se w16cid w16 w16cex">
+<w:styles xmlns:mc="http://schemas.openxmlformats.org/markup-compatibility/2006" xmlns:r="http://schemas.openxmlformats.org/officeDocument/2006/relationships" xmlns:w="http://schemas.openxmlformats.org/wordprocessingml/2006/main" xmlns:w14="http://schemas.microsoft.com/office/word/2010/wordml" xmlns:w15="http://schemas.microsoft.com/office/word/2012/wordml" xmlns:w16cex="http://schemas.microsoft.com/office/word/2018/wordml/cex" xmlns:w16cid="http://schemas.microsoft.com/office/word/2016/wordml/cid" xmlns:w16="http://schemas.microsoft.com/office/word/2018/wordml" xmlns:w16sdtdh="http://schemas.microsoft.com/office/word/2020/wordml/sdtdatahash" xmlns:w16se="http://schemas.microsoft.com/office/word/2015/wordml/symex" mc:Ignorable="w14 w15 w16se w16cid w16 w16cex w16sdtdh">
   <w:docDefaults>
     <w:rPrDefault>
       <w:rPr>

</xml_diff>

<commit_message>
finished redoing first chapter
</commit_message>
<xml_diff>
--- a/docs/DR_AT.docx
+++ b/docs/DR_AT.docx
@@ -2306,6 +2306,68 @@
       <w:bookmarkEnd w:id="0"/>
     </w:p>
     <w:p>
+      <w:pPr>
+        <w:ind w:firstLine="426"/>
+      </w:pPr>
+      <w:r>
+        <w:t xml:space="preserve">Često se moraju odrediti točni detalji o nekom objektu ili stvorenju, primjerice psa ili mačke gdje vlasnik se ne zna dovoljno o pasminama da točno utvrdi kojoj pripada. Za taj problem mogu poslužiti </w:t>
+      </w:r>
+      <w:r>
+        <w:t xml:space="preserve">umjetne neuronske </w:t>
+      </w:r>
+      <w:r>
+        <w:t xml:space="preserve">mreže </w:t>
+      </w:r>
+      <w:r>
+        <w:t>koje su trenirane nad više tisuća različitih slika svih vrsta pasmina domaćih životinja</w:t>
+      </w:r>
+      <w:r>
+        <w:t xml:space="preserve"> tako</w:t>
+      </w:r>
+      <w:r>
+        <w:t xml:space="preserve"> da za neku ulaznu sliku (naprimjer koju vlasnik uslika) preda izlaznu oznaku koja govori </w:t>
+      </w:r>
+      <w:r>
+        <w:t xml:space="preserve">o </w:t>
+      </w:r>
+      <w:r>
+        <w:t>vjerojatnost</w:t>
+      </w:r>
+      <w:r>
+        <w:t>ima</w:t>
+      </w:r>
+      <w:r>
+        <w:t xml:space="preserve"> kojim pasminama životinja na slici pripada.</w:t>
+      </w:r>
+      <w:r>
+        <w:t xml:space="preserve"> Isti princip prepoznavanja objekta sa slike se može primijeniti na razne stvari u svijetu koje sadrže uočljive razlike kao što su modeli automobila po markama, obitelj</w:t>
+      </w:r>
+      <w:r>
+        <w:t>i vatrenih oružja, vrsta sorte voća (naprimjer jabuke i kruške)</w:t>
+      </w:r>
+      <w:r>
+        <w:t xml:space="preserve">, vrste glava šarafa te vrste i modeli igrački, koji su objekt promatranja </w:t>
+      </w:r>
+      <w:r>
+        <w:t xml:space="preserve">u </w:t>
+      </w:r>
+      <w:r>
+        <w:t>ovo</w:t>
+      </w:r>
+      <w:r>
+        <w:t>m</w:t>
+      </w:r>
+      <w:r>
+        <w:t xml:space="preserve"> rad</w:t>
+      </w:r>
+      <w:r>
+        <w:t>u</w:t>
+      </w:r>
+      <w:r>
+        <w:t>.</w:t>
+      </w:r>
+    </w:p>
+    <w:p>
       <w:r>
         <w:t xml:space="preserve">Cilj ovog </w:t>
       </w:r>
@@ -2420,10 +2482,7 @@
         <w:t xml:space="preserve"> prijenosnog učenja</w:t>
       </w:r>
       <w:r>
-        <w:t xml:space="preserve"> </w:t>
-      </w:r>
-      <w:r>
-        <w:t xml:space="preserve">(engl. </w:t>
+        <w:t xml:space="preserve"> (engl. </w:t>
       </w:r>
       <w:r>
         <w:rPr>
@@ -2465,7 +2524,25 @@
         <w:t>nisam siguran dali je potrebno četvrto poglavlje</w:t>
       </w:r>
       <w:r>
-        <w:t xml:space="preserve">, tamo sam kontao pojasniti transfer </w:t>
+        <w:t xml:space="preserve">, </w:t>
+      </w:r>
+      <w:r>
+        <w:t xml:space="preserve">u </w:t>
+      </w:r>
+      <w:r>
+        <w:t>t</w:t>
+      </w:r>
+      <w:r>
+        <w:t>o</w:t>
+      </w:r>
+      <w:r>
+        <w:t>m</w:t>
+      </w:r>
+      <w:r>
+        <w:t xml:space="preserve"> dijelu</w:t>
+      </w:r>
+      <w:r>
+        <w:t xml:space="preserve"> sam kontao pojasniti transfer </w:t>
       </w:r>
       <w:proofErr w:type="spellStart"/>
       <w:r>
@@ -2637,7 +2714,16 @@
         <w:t>algoritam mora moći odrediti</w:t>
       </w:r>
       <w:r>
-        <w:t xml:space="preserve"> kojoj klasi životinja pripada, tipa ako je dana slika psa algoritam određuje koja je sorta pasmine i slično. Ovaj rad za Lego kocke je tipa klasifikacije, za određene slike Lego kocaka određuje se koje su točno model</w:t>
+        <w:t xml:space="preserve"> kojoj klasi životinja pripada, tipa ako je dana slika psa algoritam određuje koja je sorta pasmine i slično. Ovaj rad za Lego kocke je tipa klasifikacije, za određene slike Lego kocaka određuje se koje</w:t>
+      </w:r>
+      <w:r>
+        <w:t>m točno</w:t>
+      </w:r>
+      <w:r>
+        <w:t xml:space="preserve"> model</w:t>
+      </w:r>
+      <w:r>
+        <w:t>u pripadaju</w:t>
       </w:r>
     </w:p>
     <w:p>
@@ -2724,7 +2810,13 @@
         </w:numPr>
       </w:pPr>
       <w:r>
-        <w:t>Uklanjanje smetni – algoritmu se daju podatci koji ga upućuju na ciljane smetnje te trenira se tako da izmjenjuje podatke dok se smetnje ne uklone. Npr. algoritam se uči na slikama sa pomućenjem, npr. od kamera koje su se kretale pri snimanju, te trenira se tako da smanji utjecaj pomućenja mijenjanjem slike</w:t>
+        <w:t>Uklanjanje smetn</w:t>
+      </w:r>
+      <w:r>
+        <w:t>j</w:t>
+      </w:r>
+      <w:r>
+        <w:t>i – algoritmu se daju podatci koji ga upućuju na ciljane smetnje te trenira se tako da izmjenjuje podatke dok se smetnje ne uklone. Npr. algoritam se uči na slikama sa pomućenjem, npr. od kamera koje su se kretale pri snimanju, te trenira se tako da smanji utjecaj pomućenja mijenjanjem slike</w:t>
       </w:r>
     </w:p>
     <w:p>
@@ -2852,32 +2944,6 @@
         </w:rPr>
         <w:t xml:space="preserve"> nasumičnih podataka te onda iterativno traži prosječnu udaljenost prema svim podatcima koji se smatraju pod tim skupom, nakon toga ponovno izračuna središnje točke svih skupova i ponavlja algoritam dok se ne konvergira u mirno stanje (konačno konvergirano stanje ne mora biti optimalno stanje)</w:t>
       </w:r>
-    </w:p>
-    <w:p>
-      <w:pPr>
-        <w:pStyle w:val="ListParagraph"/>
-        <w:numPr>
-          <w:ilvl w:val="0"/>
-          <w:numId w:val="8"/>
-        </w:numPr>
-      </w:pPr>
-      <w:r>
-        <w:t>[[</w:t>
-      </w:r>
-      <w:r>
-        <w:rPr>
-          <w:highlight w:val="yellow"/>
-        </w:rPr>
-        <w:t>TODO plus i primjeri za potkrijepiti</w:t>
-      </w:r>
-      <w:r>
-        <w:t>]]</w:t>
-      </w:r>
-    </w:p>
-    <w:p>
-      <w:pPr>
-        <w:spacing w:line="259" w:lineRule="auto"/>
-      </w:pPr>
       <w:r>
         <w:br w:type="page"/>
       </w:r>
@@ -2949,22 +3015,6 @@
       </w:r>
     </w:p>
     <w:p>
-      <w:r>
-        <w:t xml:space="preserve">Zato što se koriste slike kao ulazni podatci u algoritam klasifikacije s više oznaka, potrebno je odabrati pripadajuću strategiju s kojom se može problem riješiti, te odabrano rješenje ovog rada su umjetne neuronske mreže (engl. </w:t>
-      </w:r>
-      <w:r>
-        <w:rPr>
-          <w:i/>
-          <w:iCs/>
-          <w:lang w:val="en-US"/>
-        </w:rPr>
-        <w:t>Artificial neural networks</w:t>
-      </w:r>
-      <w:r>
-        <w:t>).</w:t>
-      </w:r>
-    </w:p>
-    <w:p>
       <w:pPr>
         <w:pStyle w:val="Heading2"/>
         <w:numPr>
@@ -3072,7 +3122,6 @@
         <w:rPr>
           <w:noProof/>
         </w:rPr>
-        <w:lastRenderedPageBreak/>
         <w:drawing>
           <wp:inline distT="0" distB="0" distL="0" distR="0" wp14:anchorId="088D0D7B" wp14:editId="54911C86">
             <wp:extent cx="3714750" cy="1952625"/>
@@ -3163,6 +3212,7 @@
         </w:rPr>
       </w:pPr>
       <w:r>
+        <w:lastRenderedPageBreak/>
         <w:t>Na slici se vidi da svaki neuron po uzoru akson – sinapsa – dendrit (izlaz – prijenos – ulaz)  ima svoje ulaze (</w:t>
       </w:r>
       <m:oMath>
@@ -3613,14 +3663,27 @@
       <w:r>
         <w:t>.[</w:t>
       </w:r>
-      <w:hyperlink r:id="rId16" w:history="1">
-        <w:r>
-          <w:rPr>
-            <w:rStyle w:val="Hyperlink"/>
-          </w:rPr>
-          <w:t>izvor za ovu sekciju</w:t>
-        </w:r>
-      </w:hyperlink>
+      <w:r>
+        <w:fldChar w:fldCharType="begin"/>
+      </w:r>
+      <w:r>
+        <w:instrText xml:space="preserve"> HYPERLINK "https://machinelearningmastery.com/choose-an-activation-function-for-deep-learning/" </w:instrText>
+      </w:r>
+      <w:r>
+        <w:fldChar w:fldCharType="separate"/>
+      </w:r>
+      <w:r>
+        <w:rPr>
+          <w:rStyle w:val="Hyperlink"/>
+        </w:rPr>
+        <w:t>izvor za ovu sekciju</w:t>
+      </w:r>
+      <w:r>
+        <w:rPr>
+          <w:rStyle w:val="Hyperlink"/>
+        </w:rPr>
+        <w:fldChar w:fldCharType="end"/>
+      </w:r>
       <w:r>
         <w:t>]</w:t>
       </w:r>
@@ -4755,13 +4818,13 @@
                     <pic:cNvPicPr/>
                   </pic:nvPicPr>
                   <pic:blipFill>
-                    <a:blip r:embed="rId17">
+                    <a:blip r:embed="rId16">
                       <a:extLst>
                         <a:ext uri="{28A0092B-C50C-407E-A947-70E740481C1C}">
                           <a14:useLocalDpi xmlns:a14="http://schemas.microsoft.com/office/drawing/2010/main" val="0"/>
                         </a:ext>
                         <a:ext uri="{96DAC541-7B7A-43D3-8B79-37D633B846F1}">
-                          <asvg:svgBlip xmlns:asvg="http://schemas.microsoft.com/office/drawing/2016/SVG/main" r:embed="rId18"/>
+                          <asvg:svgBlip xmlns:asvg="http://schemas.microsoft.com/office/drawing/2016/SVG/main" r:embed="rId17"/>
                         </a:ext>
                       </a:extLst>
                     </a:blip>
@@ -4924,7 +4987,7 @@
                     </pic:cNvPicPr>
                   </pic:nvPicPr>
                   <pic:blipFill>
-                    <a:blip r:embed="rId19">
+                    <a:blip r:embed="rId18">
                       <a:extLst>
                         <a:ext uri="{28A0092B-C50C-407E-A947-70E740481C1C}">
                           <a14:useLocalDpi xmlns:a14="http://schemas.microsoft.com/office/drawing/2010/main" val="0"/>
@@ -5517,7 +5580,25 @@
           <w:iCs/>
           <w:lang w:val="en-US"/>
         </w:rPr>
-        <w:t>stochastic gradient descend</w:t>
+        <w:t xml:space="preserve">stochastic </w:t>
+      </w:r>
+      <w:proofErr w:type="gramStart"/>
+      <w:r>
+        <w:rPr>
+          <w:i/>
+          <w:iCs/>
+          <w:lang w:val="en-US"/>
+        </w:rPr>
+        <w:t>gradient</w:t>
+      </w:r>
+      <w:proofErr w:type="gramEnd"/>
+      <w:r>
+        <w:rPr>
+          <w:i/>
+          <w:iCs/>
+          <w:lang w:val="en-US"/>
+        </w:rPr>
+        <w:t xml:space="preserve"> descend</w:t>
       </w:r>
       <w:r>
         <w:t>)</w:t>
@@ -5543,7 +5624,7 @@
       <w:r>
         <w:t>[</w:t>
       </w:r>
-      <w:hyperlink r:id="rId20" w:history="1">
+      <w:hyperlink r:id="rId19" w:history="1">
         <w:r>
           <w:rPr>
             <w:rStyle w:val="Hyperlink"/>
@@ -5578,7 +5659,7 @@
       <w:r>
         <w:t>[</w:t>
       </w:r>
-      <w:hyperlink r:id="rId21" w:anchor="v=onepage&amp;q&amp;f=false" w:history="1">
+      <w:hyperlink r:id="rId20" w:anchor="v=onepage&amp;q&amp;f=false" w:history="1">
         <w:r>
           <w:rPr>
             <w:rStyle w:val="Hyperlink"/>
@@ -5698,7 +5779,7 @@
                     </pic:cNvPicPr>
                   </pic:nvPicPr>
                   <pic:blipFill>
-                    <a:blip r:embed="rId22">
+                    <a:blip r:embed="rId21">
                       <a:extLst>
                         <a:ext uri="{28A0092B-C50C-407E-A947-70E740481C1C}">
                           <a14:useLocalDpi xmlns:a14="http://schemas.microsoft.com/office/drawing/2010/main" val="0"/>
@@ -5751,7 +5832,7 @@
       <w:r>
         <w:t xml:space="preserve"> Grafički prikaz za utjecaj parametara treninga na pretreniranje[</w:t>
       </w:r>
-      <w:hyperlink r:id="rId23" w:history="1">
+      <w:hyperlink r:id="rId22" w:history="1">
         <w:r>
           <w:rPr>
             <w:rStyle w:val="Hyperlink"/>
@@ -5873,7 +5954,7 @@
       <w:r>
         <w:t xml:space="preserve"> kopija nekog originala iz skupa ili se generira sintetički podatak od originalnih[</w:t>
       </w:r>
-      <w:hyperlink r:id="rId24" w:history="1">
+      <w:hyperlink r:id="rId23" w:history="1">
         <w:r>
           <w:rPr>
             <w:rStyle w:val="Hyperlink"/>
@@ -5994,7 +6075,7 @@
                     </pic:cNvPicPr>
                   </pic:nvPicPr>
                   <pic:blipFill rotWithShape="1">
-                    <a:blip r:embed="rId25">
+                    <a:blip r:embed="rId24">
                       <a:extLst>
                         <a:ext uri="{28A0092B-C50C-407E-A947-70E740481C1C}">
                           <a14:useLocalDpi xmlns:a14="http://schemas.microsoft.com/office/drawing/2010/main" val="0"/>
@@ -6053,7 +6134,7 @@
                     </pic:cNvPicPr>
                   </pic:nvPicPr>
                   <pic:blipFill>
-                    <a:blip r:embed="rId26" cstate="print">
+                    <a:blip r:embed="rId25" cstate="print">
                       <a:extLst>
                         <a:ext uri="{28A0092B-C50C-407E-A947-70E740481C1C}">
                           <a14:useLocalDpi xmlns:a14="http://schemas.microsoft.com/office/drawing/2010/main" val="0"/>
@@ -6181,7 +6262,7 @@
                     </pic:cNvPicPr>
                   </pic:nvPicPr>
                   <pic:blipFill>
-                    <a:blip r:embed="rId27">
+                    <a:blip r:embed="rId26">
                       <a:extLst>
                         <a:ext uri="{28A0092B-C50C-407E-A947-70E740481C1C}">
                           <a14:useLocalDpi xmlns:a14="http://schemas.microsoft.com/office/drawing/2010/main" val="0"/>
@@ -6236,7 +6317,7 @@
                     </pic:cNvPicPr>
                   </pic:nvPicPr>
                   <pic:blipFill>
-                    <a:blip r:embed="rId28" cstate="print">
+                    <a:blip r:embed="rId27" cstate="print">
                       <a:extLst>
                         <a:ext uri="{28A0092B-C50C-407E-A947-70E740481C1C}">
                           <a14:useLocalDpi xmlns:a14="http://schemas.microsoft.com/office/drawing/2010/main" val="0"/>
@@ -6374,7 +6455,7 @@
     </w:p>
     <w:p>
       <w:r>
-        <w:t>[[Za sintetičke podatke koji su uvijek centrirani koristiti će se sljedeće transformacije]]:</w:t>
+        <w:t>[[Za sintetičke podatke koji su uvijek centrirani koristit će se sljedeće transformacije]]:</w:t>
       </w:r>
     </w:p>
     <w:p>
@@ -6541,7 +6622,25 @@
         <w:t>Prije treniranja neuronskih mreža nad pravim slikama ako je moguće za što veću točnost je potrebno što više standardizirati pozadinu</w:t>
       </w:r>
       <w:r>
-        <w:t xml:space="preserve"> uslikane LEGO kocke. Ako je pozadina neka vrsta reljefa ili jednostavna tekstura, neuronska mreža može sama sebe trenirati da takve značajke ignorira, nego da se koncentrira na detekciju rubova, detekciju oblika, detekciju broja dugmadi na LEGO kockama i drugo potrebno za klasifikaciju. Neuronske mreže su posebne na taj način da im mi ne moramo govoriti šta da traže, one će preko trajanja treninga naučiti same kako otkriti željene značajke.</w:t>
+        <w:t xml:space="preserve"> uslikane LEGO kocke. Ako je pozadina neka vrsta reljefa ili jednostavna tekstura, neuronska mreža može sama sebe trenirati da takve značajke ignorira, nego da se koncentrira na detekciju rubova, detekciju oblika, detekciju broja dugmadi na LEGO kockama i drugo potrebno za klasifikaciju. Neuronske mreže su posebne na taj način da im</w:t>
+      </w:r>
+      <w:r>
+        <w:t xml:space="preserve"> se</w:t>
+      </w:r>
+      <w:r>
+        <w:t xml:space="preserve"> ne mora govoriti št</w:t>
+      </w:r>
+      <w:r>
+        <w:t>o</w:t>
+      </w:r>
+      <w:r>
+        <w:t xml:space="preserve"> da traže, </w:t>
+      </w:r>
+      <w:r>
+        <w:t xml:space="preserve">nego </w:t>
+      </w:r>
+      <w:r>
+        <w:t>one će preko trajanja treninga naučiti same kako otkriti željene značajke.</w:t>
       </w:r>
     </w:p>
     <w:p>
@@ -6570,7 +6669,7 @@
                     </pic:cNvPicPr>
                   </pic:nvPicPr>
                   <pic:blipFill>
-                    <a:blip r:embed="rId27">
+                    <a:blip r:embed="rId26">
                       <a:extLst>
                         <a:ext uri="{28A0092B-C50C-407E-A947-70E740481C1C}">
                           <a14:useLocalDpi xmlns:a14="http://schemas.microsoft.com/office/drawing/2010/main" val="0"/>
@@ -6675,7 +6774,7 @@
                     </pic:cNvPicPr>
                   </pic:nvPicPr>
                   <pic:blipFill>
-                    <a:blip r:embed="rId29">
+                    <a:blip r:embed="rId28">
                       <a:extLst>
                         <a:ext uri="{28A0092B-C50C-407E-A947-70E740481C1C}">
                           <a14:useLocalDpi xmlns:a14="http://schemas.microsoft.com/office/drawing/2010/main" val="0"/>
@@ -6746,7 +6845,7 @@
       <w:r>
         <w:t>.2 se vidi slika umjetno generirane LEGO kocke koristeći program Blender[</w:t>
       </w:r>
-      <w:hyperlink r:id="rId30" w:history="1">
+      <w:hyperlink r:id="rId29" w:history="1">
         <w:r>
           <w:rPr>
             <w:rStyle w:val="Hyperlink"/>
@@ -6790,7 +6889,7 @@
       <w:r>
         <w:t>Umjetni podatci imaju općenito široki raspon svrha za koje se mogu koristiti [</w:t>
       </w:r>
-      <w:hyperlink r:id="rId31" w:history="1">
+      <w:hyperlink r:id="rId30" w:history="1">
         <w:r>
           <w:rPr>
             <w:rStyle w:val="Hyperlink"/>
@@ -6875,7 +6974,7 @@
                     <pic:cNvPicPr/>
                   </pic:nvPicPr>
                   <pic:blipFill rotWithShape="1">
-                    <a:blip r:embed="rId32"/>
+                    <a:blip r:embed="rId31"/>
                     <a:srcRect t="6793" r="40531"/>
                     <a:stretch/>
                   </pic:blipFill>
@@ -6946,7 +7045,19 @@
     </w:p>
     <w:p>
       <w:r>
-        <w:t xml:space="preserve">Sintetički podatci za ovaj rad se generiraju u Blenderu koristeći skriptu koja uslika zadani model iz raznih kutova, te slike imaju dva svjetlosna izvora u blizu sredine ali su za jednu jedinicu odmaknutu svaka u svoju stranu (na Slici </w:t>
+        <w:t>Sintetički podatci za ovaj rad s</w:t>
+      </w:r>
+      <w:r>
+        <w:t>u</w:t>
+      </w:r>
+      <w:r>
+        <w:t xml:space="preserve"> generir</w:t>
+      </w:r>
+      <w:r>
+        <w:t>ani</w:t>
+      </w:r>
+      <w:r>
+        <w:t xml:space="preserve"> u Blenderu koristeći skriptu koja uslika zadani model iz raznih kutova, te slike imaju dva svjetlosna izvora u blizu sredine ali su za jednu jedinicu odmaknutu svaka u svoju stranu (na Slici </w:t>
       </w:r>
       <w:r>
         <w:t>2.6.3.</w:t>
@@ -6985,7 +7096,7 @@
                     <pic:cNvPicPr/>
                   </pic:nvPicPr>
                   <pic:blipFill>
-                    <a:blip r:embed="rId33" cstate="print">
+                    <a:blip r:embed="rId32" cstate="print">
                       <a:extLst>
                         <a:ext uri="{28A0092B-C50C-407E-A947-70E740481C1C}">
                           <a14:useLocalDpi xmlns:a14="http://schemas.microsoft.com/office/drawing/2010/main" val="0"/>
@@ -7130,6 +7241,41 @@
       <w:r>
         <w:t xml:space="preserve"> [</w:t>
       </w:r>
+      <w:hyperlink r:id="rId33" w:history="1">
+        <w:r>
+          <w:rPr>
+            <w:rStyle w:val="Hyperlink"/>
+          </w:rPr>
+          <w:t>izvor</w:t>
+        </w:r>
+      </w:hyperlink>
+      <w:r>
+        <w:t xml:space="preserve">] programskom jeziku koristeći biblioteke </w:t>
+      </w:r>
+      <w:proofErr w:type="spellStart"/>
+      <w:r>
+        <w:rPr>
+          <w:i/>
+          <w:iCs/>
+        </w:rPr>
+        <w:t>Tensorflow</w:t>
+      </w:r>
+      <w:proofErr w:type="spellEnd"/>
+      <w:r>
+        <w:t xml:space="preserve"> i </w:t>
+      </w:r>
+      <w:proofErr w:type="spellStart"/>
+      <w:r>
+        <w:rPr>
+          <w:i/>
+          <w:iCs/>
+        </w:rPr>
+        <w:t>Keras</w:t>
+      </w:r>
+      <w:proofErr w:type="spellEnd"/>
+      <w:r>
+        <w:t xml:space="preserve"> koje služe za programiranje strojnog učenja [</w:t>
+      </w:r>
       <w:hyperlink r:id="rId34" w:history="1">
         <w:r>
           <w:rPr>
@@ -7139,7 +7285,16 @@
         </w:r>
       </w:hyperlink>
       <w:r>
-        <w:t xml:space="preserve">] programskom jeziku koristeći biblioteke </w:t>
+        <w:t xml:space="preserve">]. Strojno učenje preko spomenutih biblioteka se može provoditi preko procesora ili grafičke kartice, te korištenje grafičke kartice za treniranje modela je brža opcija naspram procesora (deset puta brže ili </w:t>
+      </w:r>
+      <w:r>
+        <w:t xml:space="preserve">čak </w:t>
+      </w:r>
+      <w:r>
+        <w:t>više).</w:t>
+      </w:r>
+      <w:r>
+        <w:t xml:space="preserve"> Međutim, treniranje preko grafičke kartice se tradicionalno odvijalo na Nvidia grafičkim karticama jer biblioteke su pisane sa naredbama specifično za te kartice, te za to služi </w:t>
       </w:r>
       <w:proofErr w:type="spellStart"/>
       <w:r>
@@ -7147,43 +7302,25 @@
           <w:i/>
           <w:iCs/>
         </w:rPr>
-        <w:t>Tensorflow</w:t>
+        <w:t>PlaidML</w:t>
       </w:r>
       <w:proofErr w:type="spellEnd"/>
       <w:r>
-        <w:t xml:space="preserve"> i </w:t>
-      </w:r>
+        <w:t>.</w:t>
+      </w:r>
+    </w:p>
+    <w:p>
       <w:proofErr w:type="spellStart"/>
       <w:r>
         <w:rPr>
           <w:i/>
           <w:iCs/>
         </w:rPr>
-        <w:t>Keras</w:t>
+        <w:t>PlaidML</w:t>
       </w:r>
       <w:proofErr w:type="spellEnd"/>
       <w:r>
-        <w:t xml:space="preserve"> koje služe za programiranje strojnog učenja [</w:t>
-      </w:r>
-      <w:hyperlink r:id="rId35" w:history="1">
-        <w:r>
-          <w:rPr>
-            <w:rStyle w:val="Hyperlink"/>
-          </w:rPr>
-          <w:t>izvor</w:t>
-        </w:r>
-      </w:hyperlink>
-      <w:r>
-        <w:t xml:space="preserve">]. Strojno učenje preko spomenutih biblioteka se može provoditi preko procesora ili grafičke kartice, te korištenje grafičke kartice za treniranje modela je brža opcija naspram procesora (deset puta brže ili </w:t>
-      </w:r>
-      <w:r>
-        <w:t xml:space="preserve">čak </w:t>
-      </w:r>
-      <w:r>
-        <w:t>više).</w:t>
-      </w:r>
-      <w:r>
-        <w:t xml:space="preserve"> Međutim, treniranje preko grafičke kartice se tradicionalno odvijalo na Nvidia grafičkim karticama jer biblioteke su pisane sa naredbama specifično za te kartice, te za to služi </w:t>
+        <w:t xml:space="preserve"> je biblioteka koja se veže za </w:t>
       </w:r>
       <w:proofErr w:type="spellStart"/>
       <w:r>
@@ -7191,11 +7328,11 @@
           <w:i/>
           <w:iCs/>
         </w:rPr>
-        <w:t>PlaidML</w:t>
+        <w:t>Keras</w:t>
       </w:r>
       <w:proofErr w:type="spellEnd"/>
       <w:r>
-        <w:t>.</w:t>
+        <w:t xml:space="preserve"> biblioteku na takav način da dopušta raznim grafičkim karticama, kao što su Intel-ove integrirane kartice ili AMD kartice, da preuzmu istu funkciju kao i Nvidia grafičke kartice te ono nam prevodi i kompilira sve njihove naredbe u naredbe koje ostale grafičke kartice razumiju.</w:t>
       </w:r>
     </w:p>
     <w:p>
@@ -7205,11 +7342,11 @@
           <w:i/>
           <w:iCs/>
         </w:rPr>
-        <w:t>PlaidML</w:t>
+        <w:t>Keras</w:t>
       </w:r>
       <w:proofErr w:type="spellEnd"/>
       <w:r>
-        <w:t xml:space="preserve"> je biblioteka koja se veže za </w:t>
+        <w:t xml:space="preserve"> je biblioteka koja je nastavak na </w:t>
       </w:r>
       <w:proofErr w:type="spellStart"/>
       <w:r>
@@ -7217,40 +7354,64 @@
           <w:i/>
           <w:iCs/>
         </w:rPr>
-        <w:t>Keras</w:t>
+        <w:t>Tensorflow</w:t>
       </w:r>
       <w:proofErr w:type="spellEnd"/>
       <w:r>
-        <w:t xml:space="preserve"> biblioteku na takav način da dopušta raznim grafičkim karticama, kao što su Intel-ove integrirane kartice ili AMD kartice, da preuzmu istu funkciju kao i Nvidia grafičke kartice te ono nam prevodi i kompilira sve njihove naredbe u naredbe koje ostale grafičke kartice razumiju.</w:t>
-      </w:r>
-    </w:p>
-    <w:p>
+        <w:t xml:space="preserve"> biblioteku, ono služi kao</w:t>
+      </w:r>
+      <w:r>
+        <w:t xml:space="preserve"> posrednik između programera i </w:t>
+      </w:r>
       <w:proofErr w:type="spellStart"/>
       <w:r>
         <w:rPr>
           <w:i/>
           <w:iCs/>
         </w:rPr>
-        <w:t>Keras</w:t>
+        <w:t>Tensorflow</w:t>
       </w:r>
       <w:proofErr w:type="spellEnd"/>
       <w:r>
-        <w:t xml:space="preserve"> je biblioteka koja je nastavak na </w:t>
-      </w:r>
+        <w:t xml:space="preserve"> biblioteke te time uvelike olakšava programiranje</w:t>
+      </w:r>
+      <w:r>
+        <w:t xml:space="preserve"> i </w:t>
+      </w:r>
+      <w:r>
+        <w:t>namještanje</w:t>
+      </w:r>
+      <w:r>
+        <w:t xml:space="preserve"> modela</w:t>
+      </w:r>
+      <w:r>
+        <w:t xml:space="preserve"> </w:t>
+      </w:r>
+      <w:r>
+        <w:t>te</w:t>
+      </w:r>
+      <w:r>
+        <w:t xml:space="preserve"> snalaženje u kodu.</w:t>
+      </w:r>
+    </w:p>
+    <w:p>
       <w:proofErr w:type="spellStart"/>
+      <w:r>
+        <w:t>Cijelokupno</w:t>
+      </w:r>
+      <w:proofErr w:type="spellEnd"/>
+      <w:r>
+        <w:t xml:space="preserve"> izvođenje </w:t>
+      </w:r>
       <w:r>
         <w:rPr>
           <w:i/>
           <w:iCs/>
         </w:rPr>
-        <w:t>Tensorflow</w:t>
-      </w:r>
-      <w:proofErr w:type="spellEnd"/>
-      <w:r>
-        <w:t xml:space="preserve"> biblioteku, ono služi kao</w:t>
-      </w:r>
-      <w:r>
-        <w:t xml:space="preserve"> posrednik između programera i </w:t>
+        <w:t>Python</w:t>
+      </w:r>
+      <w:r>
+        <w:t xml:space="preserve"> koda se provodi unutar </w:t>
       </w:r>
       <w:proofErr w:type="spellStart"/>
       <w:r>
@@ -7258,63 +7419,13 @@
           <w:i/>
           <w:iCs/>
         </w:rPr>
-        <w:t>Tensorflow</w:t>
+        <w:t>Jupyter</w:t>
       </w:r>
       <w:proofErr w:type="spellEnd"/>
       <w:r>
-        <w:t xml:space="preserve"> biblioteke te time uvelike olakšava programiranje</w:t>
-      </w:r>
-      <w:r>
-        <w:t xml:space="preserve"> i </w:t>
-      </w:r>
-      <w:r>
-        <w:t>namještanje</w:t>
-      </w:r>
-      <w:r>
-        <w:t xml:space="preserve"> modela</w:t>
-      </w:r>
-      <w:r>
-        <w:t xml:space="preserve"> </w:t>
-      </w:r>
-      <w:r>
-        <w:t>te</w:t>
-      </w:r>
-      <w:r>
-        <w:t xml:space="preserve"> snalaženje u kodu.</w:t>
-      </w:r>
-    </w:p>
-    <w:p>
-      <w:proofErr w:type="spellStart"/>
-      <w:r>
-        <w:t>Cijelokupno</w:t>
-      </w:r>
-      <w:proofErr w:type="spellEnd"/>
-      <w:r>
-        <w:t xml:space="preserve"> izvođenje </w:t>
-      </w:r>
-      <w:r>
-        <w:rPr>
-          <w:i/>
-          <w:iCs/>
-        </w:rPr>
-        <w:t>Python</w:t>
-      </w:r>
-      <w:r>
-        <w:t xml:space="preserve"> koda se provodi unutar </w:t>
-      </w:r>
-      <w:proofErr w:type="spellStart"/>
-      <w:r>
-        <w:rPr>
-          <w:i/>
-          <w:iCs/>
-        </w:rPr>
-        <w:t>Jupyter</w:t>
-      </w:r>
-      <w:proofErr w:type="spellEnd"/>
-      <w:r>
         <w:t xml:space="preserve"> bilježnica[</w:t>
       </w:r>
-      <w:hyperlink r:id="rId36" w:history="1">
+      <w:hyperlink r:id="rId35" w:history="1">
         <w:r>
           <w:rPr>
             <w:rStyle w:val="Hyperlink"/>
@@ -7379,7 +7490,7 @@
                     <pic:cNvPicPr/>
                   </pic:nvPicPr>
                   <pic:blipFill>
-                    <a:blip r:embed="rId37"/>
+                    <a:blip r:embed="rId36"/>
                     <a:stretch>
                       <a:fillRect/>
                     </a:stretch>
@@ -7439,6 +7550,393 @@
       <w:r>
         <w:t xml:space="preserve"> je program[</w:t>
       </w:r>
+      <w:hyperlink r:id="rId37" w:history="1">
+        <w:r>
+          <w:rPr>
+            <w:rStyle w:val="Hyperlink"/>
+          </w:rPr>
+          <w:t>izvor</w:t>
+        </w:r>
+      </w:hyperlink>
+      <w:r>
+        <w:t>] za 3D modeliranje, te sadrži mogućnosti za izradu slika i animacija modela. Koristi se u ovom radu za generiranje slika sintetičkog skupa.</w:t>
+      </w:r>
+    </w:p>
+    <w:p>
+      <w:r>
+        <w:t xml:space="preserve">Cijeli projekt za ovaj rad se nalazi na sljedećoj </w:t>
+      </w:r>
+      <w:proofErr w:type="spellStart"/>
+      <w:r>
+        <w:t>github</w:t>
+      </w:r>
+      <w:proofErr w:type="spellEnd"/>
+      <w:r>
+        <w:t xml:space="preserve"> poveznici: [[</w:t>
+      </w:r>
+      <w:r>
+        <w:rPr>
+          <w:highlight w:val="yellow"/>
+        </w:rPr>
+        <w:t xml:space="preserve">kad </w:t>
+      </w:r>
+      <w:r>
+        <w:rPr>
+          <w:highlight w:val="yellow"/>
+        </w:rPr>
+        <w:t>postavim</w:t>
+      </w:r>
+      <w:r>
+        <w:rPr>
+          <w:highlight w:val="yellow"/>
+        </w:rPr>
+        <w:t xml:space="preserve"> </w:t>
+      </w:r>
+      <w:proofErr w:type="spellStart"/>
+      <w:r>
+        <w:rPr>
+          <w:highlight w:val="yellow"/>
+        </w:rPr>
+        <w:t>public</w:t>
+      </w:r>
+      <w:proofErr w:type="spellEnd"/>
+      <w:r>
+        <w:rPr>
+          <w:highlight w:val="yellow"/>
+        </w:rPr>
+        <w:t xml:space="preserve"> stavit </w:t>
+      </w:r>
+      <w:r>
+        <w:rPr>
+          <w:highlight w:val="yellow"/>
+        </w:rPr>
+        <w:t>ć</w:t>
+      </w:r>
+      <w:r>
+        <w:rPr>
+          <w:highlight w:val="yellow"/>
+        </w:rPr>
+        <w:t>u</w:t>
+      </w:r>
+      <w:r>
+        <w:t>]]</w:t>
+      </w:r>
+    </w:p>
+    <w:p>
+      <w:r>
+        <w:t xml:space="preserve">Projekt sadrži dva direktorija, </w:t>
+      </w:r>
+      <w:proofErr w:type="spellStart"/>
+      <w:r>
+        <w:rPr>
+          <w:i/>
+          <w:iCs/>
+        </w:rPr>
+        <w:t>docs</w:t>
+      </w:r>
+      <w:proofErr w:type="spellEnd"/>
+      <w:r>
+        <w:t xml:space="preserve"> i </w:t>
+      </w:r>
+      <w:proofErr w:type="spellStart"/>
+      <w:r>
+        <w:rPr>
+          <w:i/>
+          <w:iCs/>
+        </w:rPr>
+        <w:t>py</w:t>
+      </w:r>
+      <w:proofErr w:type="spellEnd"/>
+      <w:r>
+        <w:t xml:space="preserve">. Unutar </w:t>
+      </w:r>
+      <w:proofErr w:type="spellStart"/>
+      <w:r>
+        <w:rPr>
+          <w:i/>
+          <w:iCs/>
+        </w:rPr>
+        <w:t>docs</w:t>
+      </w:r>
+      <w:proofErr w:type="spellEnd"/>
+      <w:r>
+        <w:t xml:space="preserve"> se nalaze svi materijali vezano za pisani rad i ovaj sam rad. Unutar </w:t>
+      </w:r>
+      <w:proofErr w:type="spellStart"/>
+      <w:r>
+        <w:rPr>
+          <w:i/>
+          <w:iCs/>
+        </w:rPr>
+        <w:t>py</w:t>
+      </w:r>
+      <w:proofErr w:type="spellEnd"/>
+      <w:r>
+        <w:t xml:space="preserve"> se nalazi više poddirektorija</w:t>
+      </w:r>
+      <w:r>
+        <w:t xml:space="preserve">, svaki poddirektorij sadrži svoju </w:t>
+      </w:r>
+      <w:proofErr w:type="spellStart"/>
+      <w:r>
+        <w:rPr>
+          <w:i/>
+          <w:iCs/>
+        </w:rPr>
+        <w:t>Jupyter</w:t>
+      </w:r>
+      <w:proofErr w:type="spellEnd"/>
+      <w:r>
+        <w:t xml:space="preserve"> bilježnicu unutar koje se izvršavao </w:t>
+      </w:r>
+      <w:r>
+        <w:rPr>
+          <w:i/>
+          <w:iCs/>
+        </w:rPr>
+        <w:t>Python</w:t>
+      </w:r>
+      <w:r>
+        <w:t xml:space="preserve"> kôd.</w:t>
+      </w:r>
+      <w:r>
+        <w:t xml:space="preserve"> Direktoriji sa prefiksom „test“ su direktoriji koji sadrže neuronske mreže nad kojima se treniralo, te sve funkcije vezane za njih. Direktorij „</w:t>
+      </w:r>
+      <w:proofErr w:type="spellStart"/>
+      <w:r>
+        <w:t>image_generation</w:t>
+      </w:r>
+      <w:proofErr w:type="spellEnd"/>
+      <w:r>
+        <w:t>“</w:t>
+      </w:r>
+      <w:r>
+        <w:t xml:space="preserve"> sadrži </w:t>
+      </w:r>
+      <w:r>
+        <w:rPr>
+          <w:i/>
+          <w:iCs/>
+        </w:rPr>
+        <w:t>Blender</w:t>
+      </w:r>
+      <w:r>
+        <w:t xml:space="preserve"> skriptu i </w:t>
+      </w:r>
+      <w:r>
+        <w:rPr>
+          <w:i/>
+          <w:iCs/>
+        </w:rPr>
+        <w:t>.</w:t>
+      </w:r>
+      <w:proofErr w:type="spellStart"/>
+      <w:r>
+        <w:rPr>
+          <w:i/>
+          <w:iCs/>
+        </w:rPr>
+        <w:t>blend</w:t>
+      </w:r>
+      <w:proofErr w:type="spellEnd"/>
+      <w:r>
+        <w:t xml:space="preserve"> datoteku za koju je skripta namijenjena. Datoteka sadrži sve modele i okolinu za slikanje slika, dok skripta služi za automatizaciju generiranja slika.</w:t>
+      </w:r>
+      <w:r>
+        <w:t xml:space="preserve"> Direktorij „</w:t>
+      </w:r>
+      <w:proofErr w:type="spellStart"/>
+      <w:r>
+        <w:t>image_sourcing</w:t>
+      </w:r>
+      <w:proofErr w:type="spellEnd"/>
+      <w:r>
+        <w:t xml:space="preserve">“ sadrži </w:t>
+      </w:r>
+      <w:proofErr w:type="spellStart"/>
+      <w:r>
+        <w:rPr>
+          <w:i/>
+          <w:iCs/>
+        </w:rPr>
+        <w:t>Jupyter</w:t>
+      </w:r>
+      <w:proofErr w:type="spellEnd"/>
+      <w:r>
+        <w:t xml:space="preserve"> bilježnicu za generiranje slika za korištenje u ovom dokumentu.</w:t>
+      </w:r>
+    </w:p>
+    <w:p>
+      <w:pPr>
+        <w:pStyle w:val="Heading2"/>
+        <w:numPr>
+          <w:ilvl w:val="1"/>
+          <w:numId w:val="4"/>
+        </w:numPr>
+      </w:pPr>
+      <w:bookmarkStart w:id="13" w:name="_Toc77084151"/>
+      <w:r>
+        <w:t xml:space="preserve">[[Transfer </w:t>
+      </w:r>
+      <w:proofErr w:type="spellStart"/>
+      <w:r>
+        <w:t>learning</w:t>
+      </w:r>
+      <w:proofErr w:type="spellEnd"/>
+      <w:r>
+        <w:t xml:space="preserve"> ovdje</w:t>
+      </w:r>
+      <w:r>
+        <w:t xml:space="preserve"> ili u 4. poglavlju?]]</w:t>
+      </w:r>
+      <w:bookmarkEnd w:id="13"/>
+    </w:p>
+    <w:p>
+      <w:pPr>
+        <w:spacing w:line="259" w:lineRule="auto"/>
+        <w:jc w:val="left"/>
+      </w:pPr>
+      <w:r>
+        <w:br w:type="page"/>
+      </w:r>
+    </w:p>
+    <w:p>
+      <w:pPr>
+        <w:pStyle w:val="Heading1"/>
+        <w:numPr>
+          <w:ilvl w:val="0"/>
+          <w:numId w:val="4"/>
+        </w:numPr>
+      </w:pPr>
+      <w:bookmarkStart w:id="14" w:name="_Toc77084152"/>
+      <w:r>
+        <w:lastRenderedPageBreak/>
+        <w:t>REZULTATI MODELA, USPOREDBE</w:t>
+      </w:r>
+      <w:bookmarkEnd w:id="14"/>
+    </w:p>
+    <w:p>
+      <w:pPr>
+        <w:ind w:firstLine="390"/>
+      </w:pPr>
+      <w:r>
+        <w:t>[[</w:t>
+      </w:r>
+      <w:r>
+        <w:rPr>
+          <w:highlight w:val="yellow"/>
+        </w:rPr>
+        <w:t xml:space="preserve">Ovdje bi trebao </w:t>
+      </w:r>
+      <w:r>
+        <w:rPr>
+          <w:highlight w:val="yellow"/>
+        </w:rPr>
+        <w:t xml:space="preserve">krenuti </w:t>
+      </w:r>
+      <w:r>
+        <w:rPr>
+          <w:highlight w:val="yellow"/>
+        </w:rPr>
+        <w:t xml:space="preserve">opisati </w:t>
+      </w:r>
+      <w:proofErr w:type="spellStart"/>
+      <w:r>
+        <w:rPr>
+          <w:i/>
+          <w:iCs/>
+          <w:highlight w:val="yellow"/>
+        </w:rPr>
+        <w:t>state</w:t>
+      </w:r>
+      <w:proofErr w:type="spellEnd"/>
+      <w:r>
+        <w:rPr>
+          <w:i/>
+          <w:iCs/>
+          <w:highlight w:val="yellow"/>
+        </w:rPr>
+        <w:t xml:space="preserve"> </w:t>
+      </w:r>
+      <w:proofErr w:type="spellStart"/>
+      <w:r>
+        <w:rPr>
+          <w:i/>
+          <w:iCs/>
+          <w:highlight w:val="yellow"/>
+        </w:rPr>
+        <w:t>of</w:t>
+      </w:r>
+      <w:proofErr w:type="spellEnd"/>
+      <w:r>
+        <w:rPr>
+          <w:i/>
+          <w:iCs/>
+          <w:highlight w:val="yellow"/>
+        </w:rPr>
+        <w:t xml:space="preserve"> </w:t>
+      </w:r>
+      <w:proofErr w:type="spellStart"/>
+      <w:r>
+        <w:rPr>
+          <w:i/>
+          <w:iCs/>
+          <w:highlight w:val="yellow"/>
+        </w:rPr>
+        <w:t>the</w:t>
+      </w:r>
+      <w:proofErr w:type="spellEnd"/>
+      <w:r>
+        <w:rPr>
+          <w:i/>
+          <w:iCs/>
+          <w:highlight w:val="yellow"/>
+        </w:rPr>
+        <w:t xml:space="preserve"> art</w:t>
+      </w:r>
+      <w:r>
+        <w:rPr>
+          <w:highlight w:val="yellow"/>
+        </w:rPr>
+        <w:t xml:space="preserve">, na koji </w:t>
+      </w:r>
+      <w:proofErr w:type="spellStart"/>
+      <w:r>
+        <w:rPr>
+          <w:highlight w:val="yellow"/>
+        </w:rPr>
+        <w:t>nacin</w:t>
+      </w:r>
+      <w:proofErr w:type="spellEnd"/>
+      <w:r>
+        <w:rPr>
+          <w:highlight w:val="yellow"/>
+        </w:rPr>
+        <w:t>?</w:t>
+      </w:r>
+      <w:r>
+        <w:t>]]</w:t>
+      </w:r>
+      <w:r>
+        <w:t>Klasificiranje</w:t>
+      </w:r>
+      <w:r>
+        <w:t xml:space="preserve"> </w:t>
+      </w:r>
+      <w:r>
+        <w:t>slika su ljudi izvodili već duže vrijeme</w:t>
+      </w:r>
+      <w:r>
+        <w:t xml:space="preserve">, </w:t>
+      </w:r>
+      <w:proofErr w:type="spellStart"/>
+      <w:r>
+        <w:t>AlexNet</w:t>
+      </w:r>
+      <w:proofErr w:type="spellEnd"/>
+      <w:r>
+        <w:t>[</w:t>
+      </w:r>
       <w:hyperlink r:id="rId38" w:history="1">
         <w:r>
           <w:rPr>
@@ -7448,365 +7946,91 @@
         </w:r>
       </w:hyperlink>
       <w:r>
-        <w:t>] za 3D modeliranje, te sadrži mogućnosti za izradu slika i animacija modela. Koristi se u ovom radu za generiranje slika sintetičkog skupa.</w:t>
-      </w:r>
-    </w:p>
-    <w:p>
-      <w:r>
-        <w:t xml:space="preserve">Cijeli projekt za ovaj rad se nalazi na sljedećoj </w:t>
+        <w:t>] je jedan primjer neuronske mreže koja je 201</w:t>
+      </w:r>
+      <w:r>
+        <w:t>2</w:t>
+      </w:r>
+      <w:r>
+        <w:t xml:space="preserve">. godine u </w:t>
       </w:r>
       <w:proofErr w:type="spellStart"/>
       <w:r>
-        <w:t>github</w:t>
+        <w:t>ImageNet</w:t>
       </w:r>
       <w:proofErr w:type="spellEnd"/>
       <w:r>
-        <w:t xml:space="preserve"> poveznici: [[</w:t>
+        <w:t xml:space="preserve"> natjecanju široko </w:t>
+      </w:r>
+      <w:proofErr w:type="spellStart"/>
+      <w:r>
+        <w:t>pojasnog</w:t>
+      </w:r>
+      <w:proofErr w:type="spellEnd"/>
+      <w:r>
+        <w:t xml:space="preserve"> prepoznavanja postigla prvo mjesto, pobijedivši drugo mjesto za više od 10% manje grešaka u 5 najvećih kategorija koje predstavljaju greške[[</w:t>
       </w:r>
       <w:r>
         <w:rPr>
           <w:highlight w:val="yellow"/>
         </w:rPr>
-        <w:t xml:space="preserve">kad </w:t>
-      </w:r>
+        <w:t xml:space="preserve">top-5 </w:t>
+      </w:r>
+      <w:proofErr w:type="spellStart"/>
       <w:r>
         <w:rPr>
           <w:highlight w:val="yellow"/>
         </w:rPr>
-        <w:t>postavim</w:t>
-      </w:r>
+        <w:t>error</w:t>
+      </w:r>
+      <w:proofErr w:type="spellEnd"/>
       <w:r>
         <w:rPr>
           <w:highlight w:val="yellow"/>
         </w:rPr>
-        <w:t xml:space="preserve"> </w:t>
-      </w:r>
-      <w:proofErr w:type="spellStart"/>
-      <w:r>
-        <w:rPr>
-          <w:highlight w:val="yellow"/>
-        </w:rPr>
-        <w:t>public</w:t>
-      </w:r>
-      <w:proofErr w:type="spellEnd"/>
-      <w:r>
-        <w:rPr>
-          <w:highlight w:val="yellow"/>
-        </w:rPr>
-        <w:t xml:space="preserve"> stavit </w:t>
-      </w:r>
-      <w:r>
-        <w:rPr>
-          <w:highlight w:val="yellow"/>
-        </w:rPr>
-        <w:t>ć</w:t>
-      </w:r>
-      <w:r>
-        <w:rPr>
-          <w:highlight w:val="yellow"/>
-        </w:rPr>
-        <w:t>u</w:t>
+        <w:t xml:space="preserve"> prevesti ljepše?</w:t>
       </w:r>
       <w:r>
         <w:t>]]</w:t>
       </w:r>
-    </w:p>
-    <w:p>
-      <w:r>
-        <w:t xml:space="preserve">Projekt sadrži dva direktorija, </w:t>
-      </w:r>
-      <w:proofErr w:type="spellStart"/>
-      <w:r>
-        <w:rPr>
-          <w:i/>
-          <w:iCs/>
-        </w:rPr>
-        <w:t>docs</w:t>
-      </w:r>
-      <w:proofErr w:type="spellEnd"/>
-      <w:r>
-        <w:t xml:space="preserve"> i </w:t>
-      </w:r>
-      <w:proofErr w:type="spellStart"/>
-      <w:r>
-        <w:rPr>
-          <w:i/>
-          <w:iCs/>
-        </w:rPr>
-        <w:t>py</w:t>
-      </w:r>
-      <w:proofErr w:type="spellEnd"/>
-      <w:r>
-        <w:t xml:space="preserve">. Unutar </w:t>
-      </w:r>
-      <w:proofErr w:type="spellStart"/>
-      <w:r>
-        <w:rPr>
-          <w:i/>
-          <w:iCs/>
-        </w:rPr>
-        <w:t>docs</w:t>
-      </w:r>
-      <w:proofErr w:type="spellEnd"/>
-      <w:r>
-        <w:t xml:space="preserve"> se nalaze svi materijali vezano za pisani rad i ovaj sam rad. Unutar </w:t>
-      </w:r>
-      <w:proofErr w:type="spellStart"/>
-      <w:r>
-        <w:rPr>
-          <w:i/>
-          <w:iCs/>
-        </w:rPr>
-        <w:t>py</w:t>
-      </w:r>
-      <w:proofErr w:type="spellEnd"/>
-      <w:r>
-        <w:t xml:space="preserve"> se nalazi više poddirektorija</w:t>
-      </w:r>
-      <w:r>
-        <w:t xml:space="preserve">, svaki poddirektorij sadrži svoju </w:t>
-      </w:r>
-      <w:proofErr w:type="spellStart"/>
-      <w:r>
-        <w:rPr>
-          <w:i/>
-          <w:iCs/>
-        </w:rPr>
-        <w:t>Jupyter</w:t>
-      </w:r>
-      <w:proofErr w:type="spellEnd"/>
-      <w:r>
-        <w:t xml:space="preserve"> bilježnicu unutar koje se izvršavao </w:t>
-      </w:r>
-      <w:r>
-        <w:rPr>
-          <w:i/>
-          <w:iCs/>
-        </w:rPr>
-        <w:t>Python</w:t>
-      </w:r>
-      <w:r>
-        <w:t xml:space="preserve"> kôd.</w:t>
-      </w:r>
-      <w:r>
-        <w:t xml:space="preserve"> Direktoriji sa prefiksom „test“ su direktoriji koji sadrže neuronske mreže nad kojima se treniralo, te sve funkcije vezane za njih. Direktorij „</w:t>
-      </w:r>
-      <w:proofErr w:type="spellStart"/>
-      <w:r>
-        <w:t>image_generation</w:t>
-      </w:r>
-      <w:proofErr w:type="spellEnd"/>
-      <w:r>
-        <w:t>“</w:t>
-      </w:r>
-      <w:r>
-        <w:t xml:space="preserve"> sadrži </w:t>
-      </w:r>
-      <w:r>
-        <w:rPr>
-          <w:i/>
-          <w:iCs/>
-        </w:rPr>
-        <w:t>Blender</w:t>
-      </w:r>
-      <w:r>
-        <w:t xml:space="preserve"> skriptu i </w:t>
-      </w:r>
-      <w:r>
-        <w:rPr>
-          <w:i/>
-          <w:iCs/>
-        </w:rPr>
-        <w:t>.</w:t>
-      </w:r>
-      <w:proofErr w:type="spellStart"/>
-      <w:r>
-        <w:rPr>
-          <w:i/>
-          <w:iCs/>
-        </w:rPr>
-        <w:t>blend</w:t>
-      </w:r>
-      <w:proofErr w:type="spellEnd"/>
-      <w:r>
-        <w:t xml:space="preserve"> datoteku za koju je skripta namijenjena. Datoteka sadrži sve modele i okolinu za slikanje slika, dok skripta služi za automatizaciju generiranja slika.</w:t>
-      </w:r>
-      <w:r>
-        <w:t xml:space="preserve"> Direktorij „</w:t>
-      </w:r>
-      <w:proofErr w:type="spellStart"/>
-      <w:r>
-        <w:t>image_sourcing</w:t>
-      </w:r>
-      <w:proofErr w:type="spellEnd"/>
-      <w:r>
-        <w:t xml:space="preserve">“ sadrži </w:t>
-      </w:r>
-      <w:proofErr w:type="spellStart"/>
-      <w:r>
-        <w:rPr>
-          <w:i/>
-          <w:iCs/>
-        </w:rPr>
-        <w:t>Jupyter</w:t>
-      </w:r>
-      <w:proofErr w:type="spellEnd"/>
-      <w:r>
-        <w:t xml:space="preserve"> bilježnicu za generiranje slika za korištenje u ovom dokumentu.</w:t>
-      </w:r>
-    </w:p>
-    <w:p>
-      <w:pPr>
-        <w:pStyle w:val="Heading2"/>
-        <w:numPr>
-          <w:ilvl w:val="1"/>
-          <w:numId w:val="4"/>
-        </w:numPr>
-      </w:pPr>
-      <w:bookmarkStart w:id="13" w:name="_Toc77084151"/>
-      <w:r>
-        <w:t xml:space="preserve">[[Transfer </w:t>
-      </w:r>
-      <w:proofErr w:type="spellStart"/>
-      <w:r>
-        <w:t>learning</w:t>
-      </w:r>
-      <w:proofErr w:type="spellEnd"/>
-      <w:r>
-        <w:t xml:space="preserve"> ovdje</w:t>
-      </w:r>
-      <w:r>
-        <w:t xml:space="preserve"> ili u 4. poglavlju?]]</w:t>
-      </w:r>
-      <w:bookmarkEnd w:id="13"/>
-    </w:p>
-    <w:p>
-      <w:pPr>
-        <w:spacing w:line="259" w:lineRule="auto"/>
-        <w:jc w:val="left"/>
-      </w:pPr>
-      <w:r>
-        <w:br w:type="page"/>
-      </w:r>
-    </w:p>
-    <w:p>
-      <w:pPr>
-        <w:pStyle w:val="Heading1"/>
-        <w:numPr>
-          <w:ilvl w:val="0"/>
-          <w:numId w:val="4"/>
-        </w:numPr>
-      </w:pPr>
-      <w:bookmarkStart w:id="14" w:name="_Toc77084152"/>
-      <w:r>
-        <w:lastRenderedPageBreak/>
-        <w:t>REZULTATI MODELA, USPOREDBE</w:t>
-      </w:r>
-      <w:bookmarkEnd w:id="14"/>
-    </w:p>
-    <w:p>
-      <w:pPr>
-        <w:ind w:firstLine="390"/>
-      </w:pPr>
-      <w:r>
-        <w:t>[[</w:t>
-      </w:r>
-      <w:r>
-        <w:rPr>
-          <w:highlight w:val="yellow"/>
-        </w:rPr>
-        <w:t xml:space="preserve">Ovdje bi trebao </w:t>
-      </w:r>
-      <w:r>
-        <w:rPr>
-          <w:highlight w:val="yellow"/>
-        </w:rPr>
-        <w:t xml:space="preserve">krenuti </w:t>
-      </w:r>
-      <w:r>
-        <w:rPr>
-          <w:highlight w:val="yellow"/>
-        </w:rPr>
-        <w:t xml:space="preserve">opisati </w:t>
-      </w:r>
-      <w:proofErr w:type="spellStart"/>
-      <w:r>
-        <w:rPr>
-          <w:i/>
-          <w:iCs/>
-          <w:highlight w:val="yellow"/>
-        </w:rPr>
-        <w:t>state</w:t>
-      </w:r>
-      <w:proofErr w:type="spellEnd"/>
-      <w:r>
-        <w:rPr>
-          <w:i/>
-          <w:iCs/>
-          <w:highlight w:val="yellow"/>
-        </w:rPr>
-        <w:t xml:space="preserve"> of </w:t>
-      </w:r>
-      <w:proofErr w:type="spellStart"/>
-      <w:r>
-        <w:rPr>
-          <w:i/>
-          <w:iCs/>
-          <w:highlight w:val="yellow"/>
-        </w:rPr>
-        <w:t>the</w:t>
-      </w:r>
-      <w:proofErr w:type="spellEnd"/>
-      <w:r>
-        <w:rPr>
-          <w:i/>
-          <w:iCs/>
-          <w:highlight w:val="yellow"/>
-        </w:rPr>
-        <w:t xml:space="preserve"> art</w:t>
-      </w:r>
-      <w:r>
-        <w:rPr>
-          <w:highlight w:val="yellow"/>
-        </w:rPr>
-        <w:t xml:space="preserve">, na koji </w:t>
-      </w:r>
-      <w:proofErr w:type="spellStart"/>
-      <w:r>
-        <w:rPr>
-          <w:highlight w:val="yellow"/>
-        </w:rPr>
-        <w:t>nacin</w:t>
-      </w:r>
-      <w:proofErr w:type="spellEnd"/>
-      <w:r>
-        <w:rPr>
-          <w:highlight w:val="yellow"/>
-        </w:rPr>
-        <w:t>?</w:t>
-      </w:r>
-      <w:r>
-        <w:t>]]</w:t>
-      </w:r>
-      <w:r>
-        <w:t>Klasificiranje</w:t>
-      </w:r>
-      <w:r>
-        <w:t xml:space="preserve"> </w:t>
-      </w:r>
-      <w:r>
-        <w:t>slika su ljudi izvodili već duže vrijeme</w:t>
-      </w:r>
-      <w:r>
-        <w:t xml:space="preserve">, </w:t>
-      </w:r>
-      <w:proofErr w:type="spellStart"/>
-      <w:r>
-        <w:t>AlexNet</w:t>
-      </w:r>
-      <w:proofErr w:type="spellEnd"/>
-      <w:r>
-        <w:t>[</w:t>
+      <w:r>
+        <w:t>, najviše jer su koristili treniranje preko grafičkih kartica</w:t>
+      </w:r>
+      <w:r>
+        <w:t xml:space="preserve">. Ovo je privuklo </w:t>
+      </w:r>
+      <w:r>
+        <w:t xml:space="preserve">globalnu pozornost prema </w:t>
+      </w:r>
+      <w:r>
+        <w:t xml:space="preserve">koristi </w:t>
+      </w:r>
+      <w:r>
+        <w:t>područj</w:t>
+      </w:r>
+      <w:r>
+        <w:t>a</w:t>
+      </w:r>
+      <w:r>
+        <w:t xml:space="preserve"> umjetnog učenja i umjetne inteligencije te </w:t>
+      </w:r>
+      <w:r>
+        <w:t xml:space="preserve">ubrzo je </w:t>
+      </w:r>
+      <w:r>
+        <w:t>krenulo napredovanje tih tehnologija.</w:t>
+      </w:r>
+      <w:r>
+        <w:t xml:space="preserve"> Dan danas </w:t>
+      </w:r>
+      <w:r>
+        <w:t>se rezultati tehnologija nalaze u raznim poljima svakodnevnice, kamere koriste tehnologije prepoznavanja lica i aktivnog stabiliziranja videosnimke, doktori sa modelima mogu lakše uočiti bolesti na raznim vrstama snimaka, od EKG do rendgenskih slika</w:t>
+      </w:r>
+      <w:r>
+        <w:t xml:space="preserve"> te moguće je lakše prevesti pokrete tijela u pokrete objekata virtualne stvarnosti uz pomoć neuronskih mreža</w:t>
+      </w:r>
+      <w:r>
+        <w:t xml:space="preserve"> (npr. za koristi u arhitekturi[</w:t>
       </w:r>
       <w:hyperlink r:id="rId39" w:history="1">
         <w:r>
@@ -7817,101 +8041,6 @@
         </w:r>
       </w:hyperlink>
       <w:r>
-        <w:t>] je jedan primjer neuronske mreže koja je 201</w:t>
-      </w:r>
-      <w:r>
-        <w:t>2</w:t>
-      </w:r>
-      <w:r>
-        <w:t xml:space="preserve">. godine u </w:t>
-      </w:r>
-      <w:proofErr w:type="spellStart"/>
-      <w:r>
-        <w:t>ImageNet</w:t>
-      </w:r>
-      <w:proofErr w:type="spellEnd"/>
-      <w:r>
-        <w:t xml:space="preserve"> natjecanju široko </w:t>
-      </w:r>
-      <w:proofErr w:type="spellStart"/>
-      <w:r>
-        <w:t>pojasnog</w:t>
-      </w:r>
-      <w:proofErr w:type="spellEnd"/>
-      <w:r>
-        <w:t xml:space="preserve"> prepoznavanja postigla prvo mjesto, pobijedivši drugo mjesto za više od 10% manje grešaka u 5 najvećih kategorija koje predstavljaju greške[[</w:t>
-      </w:r>
-      <w:r>
-        <w:rPr>
-          <w:highlight w:val="yellow"/>
-        </w:rPr>
-        <w:t xml:space="preserve">top-5 </w:t>
-      </w:r>
-      <w:proofErr w:type="spellStart"/>
-      <w:r>
-        <w:rPr>
-          <w:highlight w:val="yellow"/>
-        </w:rPr>
-        <w:t>error</w:t>
-      </w:r>
-      <w:proofErr w:type="spellEnd"/>
-      <w:r>
-        <w:rPr>
-          <w:highlight w:val="yellow"/>
-        </w:rPr>
-        <w:t xml:space="preserve"> prevesti ljepše?</w:t>
-      </w:r>
-      <w:r>
-        <w:t>]]</w:t>
-      </w:r>
-      <w:r>
-        <w:t>, najviše jer su koristili treniranje preko grafičkih kartica</w:t>
-      </w:r>
-      <w:r>
-        <w:t xml:space="preserve">. Ovo je privuklo </w:t>
-      </w:r>
-      <w:r>
-        <w:t xml:space="preserve">globalnu pozornost prema </w:t>
-      </w:r>
-      <w:r>
-        <w:t xml:space="preserve">koristi </w:t>
-      </w:r>
-      <w:r>
-        <w:t>područj</w:t>
-      </w:r>
-      <w:r>
-        <w:t>a</w:t>
-      </w:r>
-      <w:r>
-        <w:t xml:space="preserve"> umjetnog učenja i umjetne inteligencije te </w:t>
-      </w:r>
-      <w:r>
-        <w:t xml:space="preserve">ubrzo je </w:t>
-      </w:r>
-      <w:r>
-        <w:t>krenulo napredovanje tih tehnologija.</w:t>
-      </w:r>
-      <w:r>
-        <w:t xml:space="preserve"> Dan danas </w:t>
-      </w:r>
-      <w:r>
-        <w:t>se rezultati tehnologija nalaze u raznim poljima svakodnevnice, kamere koriste tehnologije prepoznavanja lica i aktivnog stabiliziranja videosnimke, doktori sa modelima mogu lakše uočiti bolesti na raznim vrstama snimaka, od EKG do rendgenskih slika</w:t>
-      </w:r>
-      <w:r>
-        <w:t xml:space="preserve"> te moguće je lakše prevesti pokrete tijela u pokrete objekata virtualne stvarnosti uz pomoć neuronskih mreža</w:t>
-      </w:r>
-      <w:r>
-        <w:t xml:space="preserve"> (npr. za koristi u arhitekturi[</w:t>
-      </w:r>
-      <w:hyperlink r:id="rId40" w:history="1">
-        <w:r>
-          <w:rPr>
-            <w:rStyle w:val="Hyperlink"/>
-          </w:rPr>
-          <w:t>izvor</w:t>
-        </w:r>
-      </w:hyperlink>
-      <w:r>
         <w:t>])</w:t>
       </w:r>
       <w:r>
@@ -8007,13 +8136,11 @@
       </w:r>
       <w:proofErr w:type="spellEnd"/>
       <w:r>
-        <w:t xml:space="preserve"> bilježnice sa </w:t>
-      </w:r>
-      <w:proofErr w:type="spellStart"/>
-      <w:r>
-        <w:t>modelime</w:t>
-      </w:r>
-      <w:proofErr w:type="spellEnd"/>
+        <w:t xml:space="preserve"> bilježnice sa modelim</w:t>
+      </w:r>
+      <w:r>
+        <w:t>a</w:t>
+      </w:r>
       <w:r>
         <w:t>, te njihove strukture i rezultati.</w:t>
       </w:r>
@@ -8435,6 +8562,62 @@
                 <pic:pic xmlns:pic="http://schemas.openxmlformats.org/drawingml/2006/picture">
                   <pic:nvPicPr>
                     <pic:cNvPr id="0" name="Picture 1"/>
+                    <pic:cNvPicPr>
+                      <a:picLocks noChangeAspect="1" noChangeArrowheads="1"/>
+                    </pic:cNvPicPr>
+                  </pic:nvPicPr>
+                  <pic:blipFill>
+                    <a:blip r:embed="rId40">
+                      <a:extLst>
+                        <a:ext uri="{28A0092B-C50C-407E-A947-70E740481C1C}">
+                          <a14:useLocalDpi xmlns:a14="http://schemas.microsoft.com/office/drawing/2010/main" val="0"/>
+                        </a:ext>
+                      </a:extLst>
+                    </a:blip>
+                    <a:srcRect/>
+                    <a:stretch>
+                      <a:fillRect/>
+                    </a:stretch>
+                  </pic:blipFill>
+                  <pic:spPr bwMode="auto">
+                    <a:xfrm>
+                      <a:off x="0" y="0"/>
+                      <a:ext cx="1080000" cy="1080000"/>
+                    </a:xfrm>
+                    <a:prstGeom prst="rect">
+                      <a:avLst/>
+                    </a:prstGeom>
+                    <a:noFill/>
+                    <a:ln>
+                      <a:noFill/>
+                    </a:ln>
+                  </pic:spPr>
+                </pic:pic>
+              </a:graphicData>
+            </a:graphic>
+          </wp:inline>
+        </w:drawing>
+      </w:r>
+      <w:r>
+        <w:tab/>
+      </w:r>
+      <w:r>
+        <w:rPr>
+          <w:noProof/>
+        </w:rPr>
+        <w:drawing>
+          <wp:inline distT="0" distB="0" distL="0" distR="0" wp14:anchorId="01305C58" wp14:editId="72C542DF">
+            <wp:extent cx="1080000" cy="1080000"/>
+            <wp:effectExtent l="0" t="0" r="0" b="0"/>
+            <wp:docPr id="42" name="Picture 42"/>
+            <wp:cNvGraphicFramePr>
+              <a:graphicFrameLocks xmlns:a="http://schemas.openxmlformats.org/drawingml/2006/main" noChangeAspect="1"/>
+            </wp:cNvGraphicFramePr>
+            <a:graphic xmlns:a="http://schemas.openxmlformats.org/drawingml/2006/main">
+              <a:graphicData uri="http://schemas.openxmlformats.org/drawingml/2006/picture">
+                <pic:pic xmlns:pic="http://schemas.openxmlformats.org/drawingml/2006/picture">
+                  <pic:nvPicPr>
+                    <pic:cNvPr id="0" name="Picture 2"/>
                     <pic:cNvPicPr>
                       <a:picLocks noChangeAspect="1" noChangeArrowheads="1"/>
                     </pic:cNvPicPr>
@@ -8471,18 +8654,47 @@
           </wp:inline>
         </w:drawing>
       </w:r>
+    </w:p>
+    <w:p>
+      <w:pPr>
+        <w:tabs>
+          <w:tab w:val="center" w:pos="2835"/>
+          <w:tab w:val="center" w:pos="5670"/>
+        </w:tabs>
+      </w:pPr>
       <w:r>
         <w:tab/>
       </w:r>
       <w:r>
+        <w:t>a)</w:t>
+      </w:r>
+      <w:r>
+        <w:tab/>
+      </w:r>
+      <w:r>
+        <w:t>b)</w:t>
+      </w:r>
+    </w:p>
+    <w:p>
+      <w:pPr>
+        <w:tabs>
+          <w:tab w:val="center" w:pos="2835"/>
+          <w:tab w:val="center" w:pos="5670"/>
+        </w:tabs>
+        <w:jc w:val="left"/>
+      </w:pPr>
+      <w:r>
+        <w:tab/>
+      </w:r>
+      <w:r>
         <w:rPr>
           <w:noProof/>
         </w:rPr>
         <w:drawing>
-          <wp:inline distT="0" distB="0" distL="0" distR="0" wp14:anchorId="01305C58" wp14:editId="72C542DF">
+          <wp:inline distT="0" distB="0" distL="0" distR="0" wp14:anchorId="2CE4E253" wp14:editId="74DD6A02">
             <wp:extent cx="1080000" cy="1080000"/>
             <wp:effectExtent l="0" t="0" r="0" b="0"/>
-            <wp:docPr id="42" name="Picture 42"/>
+            <wp:docPr id="43" name="Picture 43"/>
             <wp:cNvGraphicFramePr>
               <a:graphicFrameLocks xmlns:a="http://schemas.openxmlformats.org/drawingml/2006/main" noChangeAspect="1"/>
             </wp:cNvGraphicFramePr>
@@ -8490,7 +8702,7 @@
               <a:graphicData uri="http://schemas.openxmlformats.org/drawingml/2006/picture">
                 <pic:pic xmlns:pic="http://schemas.openxmlformats.org/drawingml/2006/picture">
                   <pic:nvPicPr>
-                    <pic:cNvPr id="0" name="Picture 2"/>
+                    <pic:cNvPr id="0" name="Picture 3"/>
                     <pic:cNvPicPr>
                       <a:picLocks noChangeAspect="1" noChangeArrowheads="1"/>
                     </pic:cNvPicPr>
@@ -8527,47 +8739,18 @@
           </wp:inline>
         </w:drawing>
       </w:r>
-    </w:p>
-    <w:p>
-      <w:pPr>
-        <w:tabs>
-          <w:tab w:val="center" w:pos="2835"/>
-          <w:tab w:val="center" w:pos="5670"/>
-        </w:tabs>
-      </w:pPr>
       <w:r>
         <w:tab/>
       </w:r>
       <w:r>
-        <w:t>a)</w:t>
-      </w:r>
-      <w:r>
-        <w:tab/>
-      </w:r>
-      <w:r>
-        <w:t>b)</w:t>
-      </w:r>
-    </w:p>
-    <w:p>
-      <w:pPr>
-        <w:tabs>
-          <w:tab w:val="center" w:pos="2835"/>
-          <w:tab w:val="center" w:pos="5670"/>
-        </w:tabs>
-        <w:jc w:val="left"/>
-      </w:pPr>
-      <w:r>
-        <w:tab/>
-      </w:r>
-      <w:r>
         <w:rPr>
           <w:noProof/>
         </w:rPr>
         <w:drawing>
-          <wp:inline distT="0" distB="0" distL="0" distR="0" wp14:anchorId="2CE4E253" wp14:editId="74DD6A02">
+          <wp:inline distT="0" distB="0" distL="0" distR="0" wp14:anchorId="568FA9A9" wp14:editId="2F88B778">
             <wp:extent cx="1080000" cy="1080000"/>
             <wp:effectExtent l="0" t="0" r="0" b="0"/>
-            <wp:docPr id="43" name="Picture 43"/>
+            <wp:docPr id="44" name="Picture 44"/>
             <wp:cNvGraphicFramePr>
               <a:graphicFrameLocks xmlns:a="http://schemas.openxmlformats.org/drawingml/2006/main" noChangeAspect="1"/>
             </wp:cNvGraphicFramePr>
@@ -8575,7 +8758,7 @@
               <a:graphicData uri="http://schemas.openxmlformats.org/drawingml/2006/picture">
                 <pic:pic xmlns:pic="http://schemas.openxmlformats.org/drawingml/2006/picture">
                   <pic:nvPicPr>
-                    <pic:cNvPr id="0" name="Picture 3"/>
+                    <pic:cNvPr id="0" name="Picture 4"/>
                     <pic:cNvPicPr>
                       <a:picLocks noChangeAspect="1" noChangeArrowheads="1"/>
                     </pic:cNvPicPr>
@@ -8612,62 +8795,6 @@
           </wp:inline>
         </w:drawing>
       </w:r>
-      <w:r>
-        <w:tab/>
-      </w:r>
-      <w:r>
-        <w:rPr>
-          <w:noProof/>
-        </w:rPr>
-        <w:drawing>
-          <wp:inline distT="0" distB="0" distL="0" distR="0" wp14:anchorId="568FA9A9" wp14:editId="2F88B778">
-            <wp:extent cx="1080000" cy="1080000"/>
-            <wp:effectExtent l="0" t="0" r="0" b="0"/>
-            <wp:docPr id="44" name="Picture 44"/>
-            <wp:cNvGraphicFramePr>
-              <a:graphicFrameLocks xmlns:a="http://schemas.openxmlformats.org/drawingml/2006/main" noChangeAspect="1"/>
-            </wp:cNvGraphicFramePr>
-            <a:graphic xmlns:a="http://schemas.openxmlformats.org/drawingml/2006/main">
-              <a:graphicData uri="http://schemas.openxmlformats.org/drawingml/2006/picture">
-                <pic:pic xmlns:pic="http://schemas.openxmlformats.org/drawingml/2006/picture">
-                  <pic:nvPicPr>
-                    <pic:cNvPr id="0" name="Picture 4"/>
-                    <pic:cNvPicPr>
-                      <a:picLocks noChangeAspect="1" noChangeArrowheads="1"/>
-                    </pic:cNvPicPr>
-                  </pic:nvPicPr>
-                  <pic:blipFill>
-                    <a:blip r:embed="rId44">
-                      <a:extLst>
-                        <a:ext uri="{28A0092B-C50C-407E-A947-70E740481C1C}">
-                          <a14:useLocalDpi xmlns:a14="http://schemas.microsoft.com/office/drawing/2010/main" val="0"/>
-                        </a:ext>
-                      </a:extLst>
-                    </a:blip>
-                    <a:srcRect/>
-                    <a:stretch>
-                      <a:fillRect/>
-                    </a:stretch>
-                  </pic:blipFill>
-                  <pic:spPr bwMode="auto">
-                    <a:xfrm>
-                      <a:off x="0" y="0"/>
-                      <a:ext cx="1080000" cy="1080000"/>
-                    </a:xfrm>
-                    <a:prstGeom prst="rect">
-                      <a:avLst/>
-                    </a:prstGeom>
-                    <a:noFill/>
-                    <a:ln>
-                      <a:noFill/>
-                    </a:ln>
-                  </pic:spPr>
-                </pic:pic>
-              </a:graphicData>
-            </a:graphic>
-          </wp:inline>
-        </w:drawing>
-      </w:r>
     </w:p>
     <w:p>
       <w:pPr>
@@ -8750,6 +8877,52 @@
       </w:r>
       <w:r>
         <w:t xml:space="preserve"> problema je uvođenje „druge kamere“, tj. dodati još jedan unos u neuronsku mrežu[</w:t>
+      </w:r>
+      <w:hyperlink r:id="rId44" w:history="1">
+        <w:r>
+          <w:rPr>
+            <w:rStyle w:val="Hyperlink"/>
+          </w:rPr>
+          <w:t>izvor</w:t>
+        </w:r>
+      </w:hyperlink>
+      <w:r>
+        <w:t>]. Ako mreža ima pristup dvjema slikama istog modela, može postići bolju točnost prilikom predviđanja modela u slikama.</w:t>
+      </w:r>
+    </w:p>
+    <w:p>
+      <w:r>
+        <w:t>Ako se uzme u obzir nesigurnost predviđanja mreže iz prošlog paragrafa,</w:t>
+      </w:r>
+      <w:r>
+        <w:t xml:space="preserve"> očekuje se predviđena maksimalna točnost od oko 90-93%</w:t>
+      </w:r>
+      <w:r>
+        <w:t xml:space="preserve"> za 25 klasa, te najbolje aktualno trenirane mreže su postigle točnost od oko 90%, što podupire raspon postotka</w:t>
+      </w:r>
+      <w:r>
+        <w:t>.</w:t>
+      </w:r>
+    </w:p>
+    <w:p>
+      <w:r>
+        <w:lastRenderedPageBreak/>
+        <w:t>Gore spomenuti raspon postotaka je razlog poteškoća uspoređivanja mreže sa ostalim neuro</w:t>
+      </w:r>
+      <w:r>
+        <w:t xml:space="preserve">nskim mrežama, zajedno sa problemom generalne klasifikacije: mreža iz rada klasificira specifične modele LEGO kocaka, dok mreže iz općih radova klasificiraju nad nekim poznatim podatkovnim skupovima kao što su </w:t>
+      </w:r>
+      <w:proofErr w:type="spellStart"/>
+      <w:r>
+        <w:rPr>
+          <w:i/>
+          <w:iCs/>
+        </w:rPr>
+        <w:t>imagenet</w:t>
+      </w:r>
+      <w:proofErr w:type="spellEnd"/>
+      <w:r>
+        <w:t xml:space="preserve"> [</w:t>
       </w:r>
       <w:hyperlink r:id="rId45" w:history="1">
         <w:r>
@@ -8760,44 +8933,34 @@
         </w:r>
       </w:hyperlink>
       <w:r>
-        <w:t>]. Ako mreža ima pristup dvjema slikama istog modela, može postići bolju točnost prilikom predviđanja modela u slikama.</w:t>
-      </w:r>
-    </w:p>
-    <w:p>
-      <w:r>
-        <w:t>Ako se uzme u obzir nesigurnost predviđanja mreže iz prošlog paragrafa,</w:t>
-      </w:r>
-      <w:r>
-        <w:t xml:space="preserve"> očekuje se predviđena maksimalna točnost od oko 90-93%</w:t>
-      </w:r>
-      <w:r>
-        <w:t xml:space="preserve"> za 25 klasa, te najbolje aktualno trenirane mreže su postigle točnost od oko 90%, što podupire raspon postotka</w:t>
-      </w:r>
-      <w:r>
-        <w:t>.</w:t>
-      </w:r>
-    </w:p>
-    <w:p>
-      <w:r>
-        <w:lastRenderedPageBreak/>
-        <w:t>Gore spomenuti raspon postotaka je razlog poteškoća uspoređivanja mreže sa ostalim neuro</w:t>
-      </w:r>
-      <w:r>
-        <w:t xml:space="preserve">nskim mrežama, zajedno sa problemom generalne klasifikacije: mreža iz rada klasificira specifične modele LEGO kocaka, dok mreže iz općih radova klasificiraju nad nekim poznatim podatkovnim skupovima kao što su </w:t>
+        <w:t>].</w:t>
+      </w:r>
+      <w:r>
+        <w:t xml:space="preserve"> Time ostale mreže mogu najčešće klasificirati LEGO kocku samo kao „LEGO kocka“, umjesto „LEGO 3003 2x2 kocka“.</w:t>
+      </w:r>
+    </w:p>
+    <w:p>
+      <w:r>
+        <w:t>Ipak</w:t>
+      </w:r>
+      <w:r>
+        <w:t xml:space="preserve"> se može usporediti u nekim pogledima modificirana VGG16 mreža</w:t>
+      </w:r>
+      <w:r>
+        <w:t xml:space="preserve"> sa ostalim mrežama iz istog područja</w:t>
+      </w:r>
+      <w:r>
+        <w:t xml:space="preserve">, kao što je mreža Jacques </w:t>
       </w:r>
       <w:proofErr w:type="spellStart"/>
       <w:r>
-        <w:rPr>
-          <w:i/>
-          <w:iCs/>
-        </w:rPr>
-        <w:t>imagenet</w:t>
+        <w:t>Mattheija</w:t>
       </w:r>
       <w:proofErr w:type="spellEnd"/>
       <w:r>
         <w:t xml:space="preserve"> [</w:t>
       </w:r>
-      <w:hyperlink r:id="rId46" w:history="1">
+      <w:hyperlink r:id="rId46" w:anchor="accuracy" w:history="1">
         <w:r>
           <w:rPr>
             <w:rStyle w:val="Hyperlink"/>
@@ -8806,34 +8969,136 @@
         </w:r>
       </w:hyperlink>
       <w:r>
-        <w:t>].</w:t>
-      </w:r>
-      <w:r>
-        <w:t xml:space="preserve"> Time ostale mreže mogu najčešće klasificirati LEGO kocku samo kao „LEGO kocka“, umjesto „LEGO 3003 2x2 kocka“.</w:t>
-      </w:r>
-    </w:p>
-    <w:p>
-      <w:r>
-        <w:t>Ipak</w:t>
-      </w:r>
-      <w:r>
-        <w:t xml:space="preserve"> se može usporediti u nekim pogledima modificirana VGG16 mreža</w:t>
-      </w:r>
-      <w:r>
-        <w:t xml:space="preserve"> sa ostalim mrežama iz istog područja</w:t>
-      </w:r>
-      <w:r>
-        <w:t xml:space="preserve">, kao što je mreža Jacques </w:t>
+        <w:t>] gdje se mreža koristi da klasificira tip modela (</w:t>
+      </w:r>
+      <w:r>
+        <w:t xml:space="preserve">jeli je dana slika </w:t>
+      </w:r>
+      <w:r>
+        <w:t>model</w:t>
+      </w:r>
+      <w:r>
+        <w:t>a</w:t>
+      </w:r>
+      <w:r>
+        <w:t xml:space="preserve"> </w:t>
+      </w:r>
+      <w:r>
+        <w:t>kock</w:t>
+      </w:r>
+      <w:r>
+        <w:t>e</w:t>
+      </w:r>
+      <w:r>
+        <w:t>, ograd</w:t>
+      </w:r>
+      <w:r>
+        <w:t>e</w:t>
+      </w:r>
+      <w:r>
+        <w:t xml:space="preserve">, </w:t>
       </w:r>
       <w:proofErr w:type="spellStart"/>
       <w:r>
-        <w:t>Mattheija</w:t>
+        <w:rPr>
+          <w:i/>
+          <w:iCs/>
+        </w:rPr>
+        <w:t>Technic</w:t>
       </w:r>
       <w:proofErr w:type="spellEnd"/>
       <w:r>
-        <w:t xml:space="preserve"> [</w:t>
-      </w:r>
-      <w:hyperlink r:id="rId47" w:anchor="accuracy" w:history="1">
+        <w:t xml:space="preserve"> bloka</w:t>
+      </w:r>
+      <w:r>
+        <w:t>, vegetacij</w:t>
+      </w:r>
+      <w:r>
+        <w:t>e</w:t>
+      </w:r>
+      <w:r>
+        <w:t>, itd.)</w:t>
+      </w:r>
+      <w:r>
+        <w:t>.</w:t>
+      </w:r>
+      <w:r>
+        <w:t xml:space="preserve"> </w:t>
+      </w:r>
+      <w:r>
+        <w:t>N</w:t>
+      </w:r>
+      <w:r>
+        <w:t xml:space="preserve">a 60000 primjera podatkovnog skupa za treniranje ima točnost od oko 95%, više za češće modele kao kocke, manje za rjeđe modele kao što su </w:t>
+      </w:r>
+      <w:r>
+        <w:t xml:space="preserve">npr. </w:t>
+      </w:r>
+      <w:r>
+        <w:t xml:space="preserve">rotacijska ploča (engl. </w:t>
+      </w:r>
+      <w:proofErr w:type="spellStart"/>
+      <w:r>
+        <w:rPr>
+          <w:i/>
+          <w:iCs/>
+        </w:rPr>
+        <w:t>turntable</w:t>
+      </w:r>
+      <w:proofErr w:type="spellEnd"/>
+      <w:r>
+        <w:t xml:space="preserve">). </w:t>
+      </w:r>
+      <w:r>
+        <w:t xml:space="preserve">Razlika u točnosti među mrežama dolazi od toga da  </w:t>
+      </w:r>
+      <w:proofErr w:type="spellStart"/>
+      <w:r>
+        <w:t>Mattheijova</w:t>
+      </w:r>
+      <w:proofErr w:type="spellEnd"/>
+      <w:r>
+        <w:t xml:space="preserve"> mreža ne mora točan model odrediti, makar mu se da slika kocke sa strane ili od gore, ono će samo razmišljati kojem skupu pripada</w:t>
+      </w:r>
+      <w:r>
+        <w:t xml:space="preserve"> i taj </w:t>
+      </w:r>
+      <w:r>
+        <w:t>tip</w:t>
+      </w:r>
+      <w:r>
+        <w:t xml:space="preserve"> LEGO kocke sortirati ovisno o rezultatu predviđanja</w:t>
+      </w:r>
+      <w:r>
+        <w:t xml:space="preserve"> u </w:t>
+      </w:r>
+      <w:r>
+        <w:t>odgovarajuću</w:t>
+      </w:r>
+      <w:r>
+        <w:t xml:space="preserve"> košaru</w:t>
+      </w:r>
+      <w:r>
+        <w:t>.</w:t>
+      </w:r>
+    </w:p>
+    <w:p>
+      <w:r>
+        <w:t>Još jedan primjer stroj</w:t>
+      </w:r>
+      <w:r>
+        <w:t>a</w:t>
+      </w:r>
+      <w:r>
+        <w:t xml:space="preserve"> </w:t>
+      </w:r>
+      <w:r>
+        <w:t xml:space="preserve">je primjer </w:t>
+      </w:r>
+      <w:r>
+        <w:t>kojeg je izradio Daniel West [</w:t>
+      </w:r>
+      <w:hyperlink r:id="rId47" w:history="1">
         <w:r>
           <w:rPr>
             <w:rStyle w:val="Hyperlink"/>
@@ -8842,104 +9107,47 @@
         </w:r>
       </w:hyperlink>
       <w:r>
-        <w:t>] gdje se mreža koristi da klasificira tip modela (</w:t>
-      </w:r>
-      <w:r>
-        <w:t xml:space="preserve">dali je uslikan model </w:t>
-      </w:r>
-      <w:r>
-        <w:t xml:space="preserve">kocka, ograda, </w:t>
+        <w:t>]</w:t>
+      </w:r>
+      <w:r>
+        <w:t xml:space="preserve"> iz inspiracije prethodno spomenutog </w:t>
       </w:r>
       <w:proofErr w:type="spellStart"/>
       <w:r>
-        <w:rPr>
-          <w:i/>
-          <w:iCs/>
-        </w:rPr>
-        <w:t>Technic</w:t>
+        <w:t>Mattheijovog</w:t>
       </w:r>
       <w:proofErr w:type="spellEnd"/>
       <w:r>
-        <w:t>, vegetacija, itd.)</w:t>
-      </w:r>
-      <w:r>
-        <w:t>.</w:t>
-      </w:r>
-      <w:r>
         <w:t xml:space="preserve"> </w:t>
       </w:r>
       <w:r>
-        <w:t>N</w:t>
-      </w:r>
-      <w:r>
-        <w:t xml:space="preserve">a 60000 primjera podatkovnog skupa za treniranje ima točnost od oko 95%, više za češće modele kao kocke, manje za rjeđe modele kao što su </w:t>
-      </w:r>
-      <w:r>
-        <w:t xml:space="preserve">npr. </w:t>
-      </w:r>
-      <w:r>
-        <w:t xml:space="preserve">rotacijska ploča (engl. </w:t>
+        <w:t xml:space="preserve">stroja. West spominje da je njegov stroj „sljedeći korak u evoluciji“, po tome što ima sposobnost prepoznavanja LEGO kocaka po modelu. To znanje se koristi u stroju za sortiranje tako da se modeli grupiraju po tipu objekta i zajedno svi spreme (slično kao </w:t>
       </w:r>
       <w:proofErr w:type="spellStart"/>
       <w:r>
-        <w:rPr>
-          <w:i/>
-          <w:iCs/>
-        </w:rPr>
-        <w:t>turntable</w:t>
+        <w:t>Jacquesov</w:t>
       </w:r>
       <w:proofErr w:type="spellEnd"/>
       <w:r>
-        <w:t xml:space="preserve">). </w:t>
-      </w:r>
-      <w:r>
-        <w:t xml:space="preserve">Razlika u točnosti među mrežama dolazi od toga da  </w:t>
-      </w:r>
-      <w:proofErr w:type="spellStart"/>
-      <w:r>
-        <w:t>Mattheijova</w:t>
-      </w:r>
-      <w:proofErr w:type="spellEnd"/>
-      <w:r>
-        <w:t xml:space="preserve"> mreža ne mora točan model odrediti, makar mu se da slika kocke sa strane ili od gore, ono će samo razmišljati kojem skupu pripada</w:t>
-      </w:r>
-      <w:r>
-        <w:t xml:space="preserve"> i taj </w:t>
-      </w:r>
-      <w:r>
-        <w:t>tip</w:t>
-      </w:r>
-      <w:r>
-        <w:t xml:space="preserve"> LEGO kocke sortirati ovisno o rezultatu predviđanja</w:t>
-      </w:r>
-      <w:r>
-        <w:t xml:space="preserve"> u </w:t>
-      </w:r>
-      <w:r>
-        <w:t>odgovarajuću</w:t>
-      </w:r>
-      <w:r>
-        <w:t xml:space="preserve"> košaru</w:t>
-      </w:r>
-      <w:r>
-        <w:t>.</w:t>
-      </w:r>
-    </w:p>
-    <w:p>
-      <w:r>
-        <w:t>Još jedan primjer stroj</w:t>
-      </w:r>
-      <w:r>
-        <w:t>a</w:t>
-      </w:r>
-      <w:r>
-        <w:t xml:space="preserve"> </w:t>
-      </w:r>
-      <w:r>
-        <w:t xml:space="preserve">je primjer </w:t>
-      </w:r>
-      <w:r>
-        <w:t>kojeg je izradio Daniel West [</w:t>
+        <w:t xml:space="preserve"> stroj)</w:t>
+      </w:r>
+      <w:r>
+        <w:t xml:space="preserve"> u zajedničke kante (kocke u kocke, grede sa gredama, komadi figurica sa ostalim komadima, itd.).</w:t>
+      </w:r>
+      <w:r>
+        <w:t xml:space="preserve"> Uspjeh stroja </w:t>
+      </w:r>
+      <w:r>
+        <w:t>leži u načinu kako je koncipiran. Originalno je treniran nad sintetičkim podatcima, te kad mu se daju stvarne slike iz pravog svijeta</w:t>
+      </w:r>
+      <w:r>
+        <w:t>, ima lošu točnost predviđanja. Koristeći nasumično unaprjeđenje skupa podataka, West je prestao pokušavati generirati što sličniju sliku realnome nego je krenuo generirati slike koje se više koncentriraju na specifične detalje modela. Sa povećanjem točnosti na kraju je West počeo koristiti bilježenje oznake uz pomoć njegove mreže, mreža mu je ponudila što ono misli da je najbliže predviđanje pa West mora odabrati koji je to točno model, te na tom odabiru mreža se uči. West tvrdi da je oko 100,000 slika uspješno označio na ovaj način. Jedini problem je što West nije objavio nikakve podatke, metrike ili označene slike u javnosti, te zbog toga se ne može pravilno uspoređivati sa našom mrežom</w:t>
+      </w:r>
+      <w:r>
+        <w:t>, iako postoje razni artikli i par videozapisa koje je West postavio iz čega se vidi efektivnost stroja</w:t>
+      </w:r>
+      <w:r>
+        <w:t>[</w:t>
       </w:r>
       <w:hyperlink r:id="rId48" w:history="1">
         <w:r>
@@ -8953,44 +9161,26 @@
         <w:t>]</w:t>
       </w:r>
       <w:r>
-        <w:t xml:space="preserve"> iz inspiracije prethodno spomenutog </w:t>
+        <w:t>.</w:t>
+      </w:r>
+    </w:p>
+    <w:p>
+      <w:r>
+        <w:t>Rad</w:t>
+      </w:r>
+      <w:r>
+        <w:t xml:space="preserve"> koji je napisan u </w:t>
       </w:r>
       <w:proofErr w:type="spellStart"/>
       <w:r>
-        <w:t>Mattheijovog</w:t>
+        <w:t>Delft</w:t>
       </w:r>
       <w:proofErr w:type="spellEnd"/>
       <w:r>
         <w:t xml:space="preserve"> </w:t>
       </w:r>
       <w:r>
-        <w:t xml:space="preserve">stroja. West spominje da je njegov stroj „sljedeći korak u evoluciji“, po tome što ima sposobnost prepoznavanja LEGO kocaka po modelu. To znanje se koristi u stroju za sortiranje tako da se modeli grupiraju po tipu objekta i zajedno svi spreme (slično kao </w:t>
-      </w:r>
-      <w:proofErr w:type="spellStart"/>
-      <w:r>
-        <w:t>Jacquesov</w:t>
-      </w:r>
-      <w:proofErr w:type="spellEnd"/>
-      <w:r>
-        <w:t xml:space="preserve"> stroj)</w:t>
-      </w:r>
-      <w:r>
-        <w:t xml:space="preserve"> u zajedničke kante (kocke u kocke, grede sa gredama, komadi figurica sa ostalim komadima, itd.).</w:t>
-      </w:r>
-      <w:r>
-        <w:t xml:space="preserve"> Uspjeh stroja </w:t>
-      </w:r>
-      <w:r>
-        <w:t>leži u načinu kako je koncipiran. Originalno je treniran nad sintetičkim podatcima, te kad mu se daju stvarne slike iz pravog svijeta</w:t>
-      </w:r>
-      <w:r>
-        <w:t>, ima lošu točnost predviđanja. Koristeći nasumično unaprjeđenje skupa podataka, West je prestao pokušavati generirati što sličniju sliku realnome nego je krenuo generirati slike koje se više koncentriraju na specifične detalje modela. Sa povećanjem točnosti na kraju je West počeo koristiti bilježenje oznake uz pomoć njegove mreže, mreža mu je ponudila što ono misli da je najbliže predviđanje pa West mora odabrati koji je to točno model, te na tom odabiru mreža se uči. West tvrdi da je oko 100,000 slika uspješno označio na ovaj način. Jedini problem je što West nije objavio nikakve podatke, metrike ili označene slike u javnosti, te zbog toga se ne može pravilno uspoređivati sa našom mrežom</w:t>
-      </w:r>
-      <w:r>
-        <w:t>, iako postoje razni artikli i par videozapisa koje je West postavio iz čega se vidi efektivnost stroja</w:t>
-      </w:r>
-      <w:r>
-        <w:t>[</w:t>
+        <w:t>sveučilištu tehnologije[</w:t>
       </w:r>
       <w:hyperlink r:id="rId49" w:history="1">
         <w:r>
@@ -9001,57 +9191,33 @@
         </w:r>
       </w:hyperlink>
       <w:r>
-        <w:t>]</w:t>
-      </w:r>
-      <w:r>
-        <w:t>.</w:t>
-      </w:r>
-    </w:p>
-    <w:p>
-      <w:r>
-        <w:t xml:space="preserve">Papir koji je napisan u </w:t>
+        <w:t>] se bavi sa usporedbom LIME i Grad-CAM</w:t>
+      </w:r>
+      <w:r>
+        <w:t xml:space="preserve"> metoda pojašnjavanja te</w:t>
+      </w:r>
+      <w:r>
+        <w:t xml:space="preserve"> vuče inspiraciju </w:t>
+      </w:r>
+      <w:r>
+        <w:t>od</w:t>
+      </w:r>
+      <w:r>
+        <w:t xml:space="preserve"> stroja Daniel </w:t>
       </w:r>
       <w:proofErr w:type="spellStart"/>
       <w:r>
-        <w:t>Delft</w:t>
+        <w:t>Westa</w:t>
       </w:r>
       <w:proofErr w:type="spellEnd"/>
       <w:r>
-        <w:t xml:space="preserve"> </w:t>
-      </w:r>
-      <w:r>
-        <w:t>sveučilištu tehnologije[</w:t>
-      </w:r>
-      <w:hyperlink r:id="rId50" w:history="1">
-        <w:r>
-          <w:rPr>
-            <w:rStyle w:val="Hyperlink"/>
-          </w:rPr>
-          <w:t>izvor</w:t>
-        </w:r>
-      </w:hyperlink>
-      <w:r>
-        <w:t>] se bavi sa usporedbom LIME i Grad-CAM</w:t>
-      </w:r>
-      <w:r>
-        <w:t xml:space="preserve"> metoda pojašnjavanja te</w:t>
-      </w:r>
-      <w:r>
-        <w:t xml:space="preserve"> vuče inspiraciju </w:t>
-      </w:r>
-      <w:r>
-        <w:t>od</w:t>
-      </w:r>
-      <w:r>
-        <w:t xml:space="preserve"> stroja Daniel </w:t>
-      </w:r>
-      <w:proofErr w:type="spellStart"/>
-      <w:r>
-        <w:t>Westa</w:t>
-      </w:r>
-      <w:proofErr w:type="spellEnd"/>
-      <w:r>
-        <w:t xml:space="preserve">. U papiru se </w:t>
+        <w:t xml:space="preserve">. U </w:t>
+      </w:r>
+      <w:r>
+        <w:t>radu</w:t>
+      </w:r>
+      <w:r>
+        <w:t xml:space="preserve"> se </w:t>
       </w:r>
       <w:r>
         <w:t xml:space="preserve">spominju metode pojašnjavanja i razumijevanja dubokih neuronskih mreža nad primjerom mreže za </w:t>
@@ -9224,7 +9390,7 @@
       <w:r>
         <w:t>[</w:t>
       </w:r>
-      <w:hyperlink r:id="rId51" w:history="1">
+      <w:hyperlink r:id="rId50" w:history="1">
         <w:r>
           <w:rPr>
             <w:rStyle w:val="Hyperlink"/>
@@ -9664,7 +9830,7 @@
                           </pic:cNvPicPr>
                         </pic:nvPicPr>
                         <pic:blipFill>
-                          <a:blip r:embed="rId52" cstate="print">
+                          <a:blip r:embed="rId51" cstate="print">
                             <a:extLst>
                               <a:ext uri="{28A0092B-C50C-407E-A947-70E740481C1C}">
                                 <a14:useLocalDpi xmlns:a14="http://schemas.microsoft.com/office/drawing/2010/main" val="0"/>
@@ -9796,7 +9962,7 @@
                           </pic:cNvPicPr>
                         </pic:nvPicPr>
                         <pic:blipFill rotWithShape="1">
-                          <a:blip r:embed="rId53" cstate="print">
+                          <a:blip r:embed="rId52" cstate="print">
                             <a:extLst>
                               <a:ext uri="{28A0092B-C50C-407E-A947-70E740481C1C}">
                                 <a14:useLocalDpi xmlns:a14="http://schemas.microsoft.com/office/drawing/2010/main" val="0"/>
@@ -9920,7 +10086,7 @@
                           </pic:cNvPicPr>
                         </pic:nvPicPr>
                         <pic:blipFill rotWithShape="1">
-                          <a:blip r:embed="rId54" cstate="print">
+                          <a:blip r:embed="rId53" cstate="print">
                             <a:extLst>
                               <a:ext uri="{28A0092B-C50C-407E-A947-70E740481C1C}">
                                 <a14:useLocalDpi xmlns:a14="http://schemas.microsoft.com/office/drawing/2010/main" val="0"/>
@@ -10037,7 +10203,7 @@
                           </pic:cNvPicPr>
                         </pic:nvPicPr>
                         <pic:blipFill>
-                          <a:blip r:embed="rId55" cstate="print">
+                          <a:blip r:embed="rId54" cstate="print">
                             <a:extLst>
                               <a:ext uri="{28A0092B-C50C-407E-A947-70E740481C1C}">
                                 <a14:useLocalDpi xmlns:a14="http://schemas.microsoft.com/office/drawing/2010/main" val="0"/>
@@ -10156,7 +10322,7 @@
                           </pic:cNvPicPr>
                         </pic:nvPicPr>
                         <pic:blipFill rotWithShape="1">
-                          <a:blip r:embed="rId56" cstate="print">
+                          <a:blip r:embed="rId55" cstate="print">
                             <a:extLst>
                               <a:ext uri="{28A0092B-C50C-407E-A947-70E740481C1C}">
                                 <a14:useLocalDpi xmlns:a14="http://schemas.microsoft.com/office/drawing/2010/main" val="0"/>
@@ -10261,7 +10427,7 @@
                           </pic:cNvPicPr>
                         </pic:nvPicPr>
                         <pic:blipFill rotWithShape="1">
-                          <a:blip r:embed="rId57" cstate="print">
+                          <a:blip r:embed="rId56" cstate="print">
                             <a:extLst>
                               <a:ext uri="{28A0092B-C50C-407E-A947-70E740481C1C}">
                                 <a14:useLocalDpi xmlns:a14="http://schemas.microsoft.com/office/drawing/2010/main" val="0"/>
@@ -10377,7 +10543,7 @@
                           </pic:cNvPicPr>
                         </pic:nvPicPr>
                         <pic:blipFill>
-                          <a:blip r:embed="rId58" cstate="print">
+                          <a:blip r:embed="rId57" cstate="print">
                             <a:extLst>
                               <a:ext uri="{28A0092B-C50C-407E-A947-70E740481C1C}">
                                 <a14:useLocalDpi xmlns:a14="http://schemas.microsoft.com/office/drawing/2010/main" val="0"/>
@@ -10473,7 +10639,7 @@
                           </pic:cNvPicPr>
                         </pic:nvPicPr>
                         <pic:blipFill rotWithShape="1">
-                          <a:blip r:embed="rId59" cstate="print">
+                          <a:blip r:embed="rId58" cstate="print">
                             <a:extLst>
                               <a:ext uri="{28A0092B-C50C-407E-A947-70E740481C1C}">
                                 <a14:useLocalDpi xmlns:a14="http://schemas.microsoft.com/office/drawing/2010/main" val="0"/>
@@ -10583,7 +10749,7 @@
                           </pic:cNvPicPr>
                         </pic:nvPicPr>
                         <pic:blipFill rotWithShape="1">
-                          <a:blip r:embed="rId60" cstate="print">
+                          <a:blip r:embed="rId59" cstate="print">
                             <a:extLst>
                               <a:ext uri="{28A0092B-C50C-407E-A947-70E740481C1C}">
                                 <a14:useLocalDpi xmlns:a14="http://schemas.microsoft.com/office/drawing/2010/main" val="0"/>
@@ -10694,7 +10860,7 @@
                           </pic:cNvPicPr>
                         </pic:nvPicPr>
                         <pic:blipFill rotWithShape="1">
-                          <a:blip r:embed="rId61" cstate="print">
+                          <a:blip r:embed="rId60" cstate="print">
                             <a:extLst>
                               <a:ext uri="{28A0092B-C50C-407E-A947-70E740481C1C}">
                                 <a14:useLocalDpi xmlns:a14="http://schemas.microsoft.com/office/drawing/2010/main" val="0"/>
@@ -10805,7 +10971,7 @@
                           </pic:cNvPicPr>
                         </pic:nvPicPr>
                         <pic:blipFill rotWithShape="1">
-                          <a:blip r:embed="rId62" cstate="print">
+                          <a:blip r:embed="rId61" cstate="print">
                             <a:extLst>
                               <a:ext uri="{28A0092B-C50C-407E-A947-70E740481C1C}">
                                 <a14:useLocalDpi xmlns:a14="http://schemas.microsoft.com/office/drawing/2010/main" val="0"/>
@@ -10908,7 +11074,7 @@
                           </pic:cNvPicPr>
                         </pic:nvPicPr>
                         <pic:blipFill rotWithShape="1">
-                          <a:blip r:embed="rId63" cstate="print">
+                          <a:blip r:embed="rId62" cstate="print">
                             <a:extLst>
                               <a:ext uri="{28A0092B-C50C-407E-A947-70E740481C1C}">
                                 <a14:useLocalDpi xmlns:a14="http://schemas.microsoft.com/office/drawing/2010/main" val="0"/>
@@ -11019,7 +11185,7 @@
                           </pic:cNvPicPr>
                         </pic:nvPicPr>
                         <pic:blipFill rotWithShape="1">
-                          <a:blip r:embed="rId64" cstate="print">
+                          <a:blip r:embed="rId63" cstate="print">
                             <a:extLst>
                               <a:ext uri="{28A0092B-C50C-407E-A947-70E740481C1C}">
                                 <a14:useLocalDpi xmlns:a14="http://schemas.microsoft.com/office/drawing/2010/main" val="0"/>
@@ -11152,7 +11318,7 @@
                           </pic:cNvPicPr>
                         </pic:nvPicPr>
                         <pic:blipFill rotWithShape="1">
-                          <a:blip r:embed="rId65" cstate="print">
+                          <a:blip r:embed="rId64" cstate="print">
                             <a:extLst>
                               <a:ext uri="{28A0092B-C50C-407E-A947-70E740481C1C}">
                                 <a14:useLocalDpi xmlns:a14="http://schemas.microsoft.com/office/drawing/2010/main" val="0"/>
@@ -11269,7 +11435,7 @@
                           </pic:cNvPicPr>
                         </pic:nvPicPr>
                         <pic:blipFill rotWithShape="1">
-                          <a:blip r:embed="rId66" cstate="print">
+                          <a:blip r:embed="rId65" cstate="print">
                             <a:extLst>
                               <a:ext uri="{28A0092B-C50C-407E-A947-70E740481C1C}">
                                 <a14:useLocalDpi xmlns:a14="http://schemas.microsoft.com/office/drawing/2010/main" val="0"/>
@@ -11380,7 +11546,7 @@
                           </pic:cNvPicPr>
                         </pic:nvPicPr>
                         <pic:blipFill rotWithShape="1">
-                          <a:blip r:embed="rId67" cstate="print">
+                          <a:blip r:embed="rId66" cstate="print">
                             <a:extLst>
                               <a:ext uri="{28A0092B-C50C-407E-A947-70E740481C1C}">
                                 <a14:useLocalDpi xmlns:a14="http://schemas.microsoft.com/office/drawing/2010/main" val="0"/>
@@ -11489,7 +11655,7 @@
                           </pic:cNvPicPr>
                         </pic:nvPicPr>
                         <pic:blipFill rotWithShape="1">
-                          <a:blip r:embed="rId68" cstate="print">
+                          <a:blip r:embed="rId67" cstate="print">
                             <a:extLst>
                               <a:ext uri="{28A0092B-C50C-407E-A947-70E740481C1C}">
                                 <a14:useLocalDpi xmlns:a14="http://schemas.microsoft.com/office/drawing/2010/main" val="0"/>
@@ -11634,7 +11800,7 @@
                           </pic:cNvPicPr>
                         </pic:nvPicPr>
                         <pic:blipFill rotWithShape="1">
-                          <a:blip r:embed="rId69" cstate="print">
+                          <a:blip r:embed="rId68" cstate="print">
                             <a:extLst>
                               <a:ext uri="{28A0092B-C50C-407E-A947-70E740481C1C}">
                                 <a14:useLocalDpi xmlns:a14="http://schemas.microsoft.com/office/drawing/2010/main" val="0"/>
@@ -11731,7 +11897,7 @@
                           </pic:cNvPicPr>
                         </pic:nvPicPr>
                         <pic:blipFill rotWithShape="1">
-                          <a:blip r:embed="rId70" cstate="print">
+                          <a:blip r:embed="rId69" cstate="print">
                             <a:extLst>
                               <a:ext uri="{28A0092B-C50C-407E-A947-70E740481C1C}">
                                 <a14:useLocalDpi xmlns:a14="http://schemas.microsoft.com/office/drawing/2010/main" val="0"/>
@@ -11888,7 +12054,7 @@
                           </pic:cNvPicPr>
                         </pic:nvPicPr>
                         <pic:blipFill rotWithShape="1">
-                          <a:blip r:embed="rId71" cstate="print">
+                          <a:blip r:embed="rId70" cstate="print">
                             <a:extLst>
                               <a:ext uri="{28A0092B-C50C-407E-A947-70E740481C1C}">
                                 <a14:useLocalDpi xmlns:a14="http://schemas.microsoft.com/office/drawing/2010/main" val="0"/>
@@ -11986,7 +12152,7 @@
                           </pic:cNvPicPr>
                         </pic:nvPicPr>
                         <pic:blipFill rotWithShape="1">
-                          <a:blip r:embed="rId72" cstate="print">
+                          <a:blip r:embed="rId71" cstate="print">
                             <a:extLst>
                               <a:ext uri="{28A0092B-C50C-407E-A947-70E740481C1C}">
                                 <a14:useLocalDpi xmlns:a14="http://schemas.microsoft.com/office/drawing/2010/main" val="0"/>
@@ -12117,7 +12283,7 @@
                           </pic:cNvPicPr>
                         </pic:nvPicPr>
                         <pic:blipFill rotWithShape="1">
-                          <a:blip r:embed="rId73" cstate="print">
+                          <a:blip r:embed="rId72" cstate="print">
                             <a:extLst>
                               <a:ext uri="{28A0092B-C50C-407E-A947-70E740481C1C}">
                                 <a14:useLocalDpi xmlns:a14="http://schemas.microsoft.com/office/drawing/2010/main" val="0"/>
@@ -12214,7 +12380,7 @@
                           </pic:cNvPicPr>
                         </pic:nvPicPr>
                         <pic:blipFill rotWithShape="1">
-                          <a:blip r:embed="rId74" cstate="print">
+                          <a:blip r:embed="rId73" cstate="print">
                             <a:extLst>
                               <a:ext uri="{28A0092B-C50C-407E-A947-70E740481C1C}">
                                 <a14:useLocalDpi xmlns:a14="http://schemas.microsoft.com/office/drawing/2010/main" val="0"/>
@@ -12345,7 +12511,7 @@
                           </pic:cNvPicPr>
                         </pic:nvPicPr>
                         <pic:blipFill rotWithShape="1">
-                          <a:blip r:embed="rId75" cstate="print">
+                          <a:blip r:embed="rId74" cstate="print">
                             <a:extLst>
                               <a:ext uri="{28A0092B-C50C-407E-A947-70E740481C1C}">
                                 <a14:useLocalDpi xmlns:a14="http://schemas.microsoft.com/office/drawing/2010/main" val="0"/>
@@ -12462,7 +12628,7 @@
                           </pic:cNvPicPr>
                         </pic:nvPicPr>
                         <pic:blipFill rotWithShape="1">
-                          <a:blip r:embed="rId76" cstate="print">
+                          <a:blip r:embed="rId75" cstate="print">
                             <a:extLst>
                               <a:ext uri="{28A0092B-C50C-407E-A947-70E740481C1C}">
                                 <a14:useLocalDpi xmlns:a14="http://schemas.microsoft.com/office/drawing/2010/main" val="0"/>
@@ -12543,7 +12709,7 @@
     </w:p>
     <w:p/>
     <w:sectPr>
-      <w:footerReference w:type="default" r:id="rId77"/>
+      <w:footerReference w:type="default" r:id="rId76"/>
       <w:pgSz w:w="11906" w:h="16838"/>
       <w:pgMar w:top="1440" w:right="1440" w:bottom="1440" w:left="1440" w:header="708" w:footer="708" w:gutter="0"/>
       <w:pgNumType w:start="1"/>

</xml_diff>

<commit_message>
added new SOTA content
</commit_message>
<xml_diff>
--- a/docs/DR_AT.docx
+++ b/docs/DR_AT.docx
@@ -3667,7 +3667,10 @@
         <w:fldChar w:fldCharType="begin"/>
       </w:r>
       <w:r>
-        <w:instrText xml:space="preserve"> HYPERLINK "https://machinelearningmastery.com/choose-an-activation-function-for-deep-learning/" </w:instrText>
+        <w:instrText xml:space="preserve"> HYPERLINK "https://machinelearningmastery.com/choose-an-activation-f</w:instrText>
+      </w:r>
+      <w:r>
+        <w:instrText xml:space="preserve">unction-for-deep-learning/" </w:instrText>
       </w:r>
       <w:r>
         <w:fldChar w:fldCharType="separate"/>
@@ -8941,6 +8944,23 @@
     </w:p>
     <w:p>
       <w:r>
+        <w:t>[[</w:t>
+      </w:r>
+      <w:r>
+        <w:rPr>
+          <w:highlight w:val="yellow"/>
+        </w:rPr>
+        <w:t>Praktični kreirani strojevi</w:t>
+      </w:r>
+      <w:r>
+        <w:t xml:space="preserve"> i LEGO radovi</w:t>
+      </w:r>
+      <w:r>
+        <w:t>]]</w:t>
+      </w:r>
+    </w:p>
+    <w:p>
+      <w:r>
         <w:t>Ipak</w:t>
       </w:r>
       <w:r>
@@ -9093,7 +9113,13 @@
         <w:t xml:space="preserve"> </w:t>
       </w:r>
       <w:r>
-        <w:t xml:space="preserve">je primjer </w:t>
+        <w:t>je</w:t>
+      </w:r>
+      <w:r>
+        <w:t xml:space="preserve"> stroj za sortiranje</w:t>
+      </w:r>
+      <w:r>
+        <w:t xml:space="preserve"> </w:t>
       </w:r>
       <w:r>
         <w:t>kojeg je izradio Daniel West [</w:t>
@@ -9220,11 +9246,11 @@
         <w:t xml:space="preserve"> se </w:t>
       </w:r>
       <w:r>
-        <w:t xml:space="preserve">spominju metode pojašnjavanja i razumijevanja dubokih neuronskih mreža nad primjerom mreže za </w:t>
+        <w:t xml:space="preserve">spominju </w:t>
       </w:r>
       <w:r>
         <w:lastRenderedPageBreak/>
-        <w:t>klasifikaciju slika LEGO kocaka.</w:t>
+        <w:t>metode pojašnjavanja i razumijevanja dubokih neuronskih mreža nad primjerom mreže za klasifikaciju slika LEGO kocaka.</w:t>
       </w:r>
       <w:r>
         <w:t xml:space="preserve"> </w:t>
@@ -9242,12 +9268,18 @@
         <w:rPr>
           <w:highlight w:val="yellow"/>
         </w:rPr>
-        <w:t>aj papir</w:t>
+        <w:t xml:space="preserve">aj </w:t>
       </w:r>
       <w:r>
         <w:rPr>
           <w:highlight w:val="yellow"/>
         </w:rPr>
+        <w:t>rad</w:t>
+      </w:r>
+      <w:r>
+        <w:rPr>
+          <w:highlight w:val="yellow"/>
+        </w:rPr>
         <w:t xml:space="preserve"> dobar za </w:t>
       </w:r>
       <w:proofErr w:type="spellStart"/>
@@ -9324,7 +9356,6 @@
         <w:t>]]</w:t>
       </w:r>
     </w:p>
-    <w:p/>
     <w:p>
       <w:r>
         <w:t>[[</w:t>
@@ -9333,62 +9364,18 @@
         <w:rPr>
           <w:highlight w:val="yellow"/>
         </w:rPr>
-        <w:t xml:space="preserve">nastaviti </w:t>
-      </w:r>
-      <w:proofErr w:type="spellStart"/>
-      <w:r>
-        <w:rPr>
-          <w:highlight w:val="yellow"/>
-        </w:rPr>
-        <w:t>sota</w:t>
-      </w:r>
-      <w:proofErr w:type="spellEnd"/>
-      <w:r>
-        <w:rPr>
-          <w:highlight w:val="yellow"/>
-        </w:rPr>
-        <w:t xml:space="preserve"> dio</w:t>
-      </w:r>
-      <w:r>
-        <w:rPr>
-          <w:highlight w:val="yellow"/>
-        </w:rPr>
-        <w:t>, tek sam 2-3 primjera naveo od minimalno 5</w:t>
+        <w:t>Teorijski radovi</w:t>
       </w:r>
       <w:r>
         <w:t>]]</w:t>
       </w:r>
     </w:p>
     <w:p>
-      <w:pPr>
-        <w:pStyle w:val="Heading3"/>
-        <w:numPr>
-          <w:ilvl w:val="2"/>
-          <w:numId w:val="4"/>
-        </w:numPr>
-      </w:pPr>
-      <w:r>
-        <w:t>Problem sintetičkih podataka</w:t>
-      </w:r>
-    </w:p>
-    <w:p>
-      <w:pPr>
-        <w:ind w:firstLine="709"/>
-      </w:pPr>
-      <w:r>
-        <w:t xml:space="preserve">Mreže koje su trenirane nad čisto sintetičkim slikama često nailaze na problem generalizacije kad se </w:t>
-      </w:r>
-      <w:r>
-        <w:t>pokuša dobiti predviđanje na</w:t>
-      </w:r>
-      <w:r>
-        <w:t>d</w:t>
-      </w:r>
-      <w:r>
-        <w:t xml:space="preserve"> pravim slikama</w:t>
-      </w:r>
-      <w:r>
-        <w:t>[</w:t>
+      <w:r>
+        <w:t>Rad napisan u Gdansk Sveučilištu tehnologije</w:t>
+      </w:r>
+      <w:r>
+        <w:t xml:space="preserve"> [</w:t>
       </w:r>
       <w:hyperlink r:id="rId50" w:history="1">
         <w:r>
@@ -9399,46 +9386,212 @@
         </w:r>
       </w:hyperlink>
       <w:r>
-        <w:t>]. Takvi problemi najčešće dolaze od nedostatka „realnosti“ u sintetičkim slikama tijekom generiranja, primjeri nedostataka su: nerealistične teksture površina(problem odsjaja, problem materijala</w:t>
-      </w:r>
-      <w:r>
-        <w:t>, problem boje materijala</w:t>
-      </w:r>
-      <w:r>
-        <w:t>), problem položaja svjetala, problem scene tijekom generiranja</w:t>
-      </w:r>
-      <w:r>
-        <w:t xml:space="preserve">, te razni drugi problemi. Rezultati tih problema su trenirane mreže koje su se </w:t>
+        <w:t>]</w:t>
+      </w:r>
+      <w:r>
+        <w:t xml:space="preserve"> opisuje razne</w:t>
+      </w:r>
+      <w:r>
+        <w:t xml:space="preserve"> metode i primjene proširenja skupa podataka za poboljšanje dobivenih rezultata</w:t>
+      </w:r>
+      <w:r>
+        <w:t xml:space="preserve"> </w:t>
+      </w:r>
+      <w:r>
+        <w:t xml:space="preserve">mreža za duboko učenje. U radu se spominje korištenje </w:t>
       </w:r>
       <w:proofErr w:type="spellStart"/>
       <w:r>
-        <w:t>pretrenirale</w:t>
+        <w:t>afinih</w:t>
       </w:r>
       <w:proofErr w:type="spellEnd"/>
       <w:r>
-        <w:t xml:space="preserve"> nad sintetičkim podatcima, te ne znaju reagirati na moguće promjene koje dolaze od pravih slika (npr. u vezi LEGO kocaka, kocke mogu biti oštećene ogrebotinama, mogu biti prozirne, može se mreži dati kocka na kojoj je trenirana ali kocka ima obojane detalje kao što su slike, itd.)</w:t>
-      </w:r>
-    </w:p>
-    <w:p>
-      <w:r>
-        <w:t xml:space="preserve">Slike generirane u </w:t>
-      </w:r>
+        <w:t xml:space="preserve"> </w:t>
+      </w:r>
+      <w:r>
+        <w:t xml:space="preserve">transformacija kao što su translacija, rotacija, refleksija i smicanje sa nasumičnom </w:t>
+      </w:r>
+      <w:r>
+        <w:t>[[</w:t>
+      </w:r>
+      <w:r>
+        <w:rPr>
+          <w:highlight w:val="yellow"/>
+        </w:rPr>
+        <w:t>magnitudom učinka</w:t>
+      </w:r>
+      <w:r>
+        <w:t>]]</w:t>
+      </w:r>
+      <w:r>
+        <w:t xml:space="preserve"> (npr. translacija se može izvesti samo u rasponu ±20%, smicanje samo ±15°, itd.)</w:t>
+      </w:r>
+      <w:r>
+        <w:t xml:space="preserve">, te korištenje transformacija nad </w:t>
+      </w:r>
+      <w:r>
+        <w:t xml:space="preserve">kanalima boje u slici kao što su izjednačavanje </w:t>
+      </w:r>
+      <w:proofErr w:type="spellStart"/>
+      <w:r>
+        <w:t>histograma</w:t>
+      </w:r>
+      <w:proofErr w:type="spellEnd"/>
+      <w:r>
+        <w:t>, mijenjanje kontrasta i mijenjanje „topline“ bijele boje.</w:t>
+      </w:r>
+      <w:r>
+        <w:t xml:space="preserve"> Još neke dodatne transformacije koje se mogu izvesti su izoštravanje i pomućenje slike</w:t>
+      </w:r>
+      <w:r>
+        <w:t>.</w:t>
+      </w:r>
+      <w:r>
+        <w:t xml:space="preserve"> U radu se spominje još jedna dodatna tehnika pod nazivom GAN[[</w:t>
+      </w:r>
+      <w:r>
+        <w:rPr>
+          <w:highlight w:val="yellow"/>
+        </w:rPr>
+        <w:t>prijevod?</w:t>
+      </w:r>
+      <w:r>
+        <w:t xml:space="preserve">]] (engl. </w:t>
+      </w:r>
+      <w:proofErr w:type="spellStart"/>
       <w:r>
         <w:rPr>
           <w:i/>
           <w:iCs/>
         </w:rPr>
-        <w:t>Blender</w:t>
-      </w:r>
-      <w:r>
-        <w:t xml:space="preserve">-u su prozirne slike, što znači da koristeći biblioteke za manipuliranje slikama (npr. </w:t>
-      </w:r>
-      <w:proofErr w:type="spellStart"/>
+        <w:t>Generative</w:t>
+      </w:r>
+      <w:proofErr w:type="spellEnd"/>
       <w:r>
         <w:rPr>
           <w:i/>
           <w:iCs/>
         </w:rPr>
+        <w:t xml:space="preserve"> </w:t>
+      </w:r>
+      <w:proofErr w:type="spellStart"/>
+      <w:r>
+        <w:rPr>
+          <w:i/>
+          <w:iCs/>
+        </w:rPr>
+        <w:t>Adversarial</w:t>
+      </w:r>
+      <w:proofErr w:type="spellEnd"/>
+      <w:r>
+        <w:rPr>
+          <w:i/>
+          <w:iCs/>
+        </w:rPr>
+        <w:t xml:space="preserve"> Network</w:t>
+      </w:r>
+      <w:r>
+        <w:t xml:space="preserve">), GAN nije optimalan za mreže koje trebaju prepoznavati LEGO kocke jer GAN-ovi </w:t>
+      </w:r>
+      <w:r>
+        <w:t>ne mogu [[</w:t>
+      </w:r>
+      <w:r>
+        <w:rPr>
+          <w:highlight w:val="yellow"/>
+        </w:rPr>
+        <w:t>ili im je vrlo teško bez neke vanjske pomoći</w:t>
+      </w:r>
+      <w:r>
+        <w:t xml:space="preserve">]] pravilno naučiti generirati umjetne podatke modela koji su strogo povezani </w:t>
+      </w:r>
+      <w:r>
+        <w:t>sa svojim osima (npr. pravokutnike, trokute) ili strogom pozicijom teksture na modelu (u našem slučaju pozicija dugmadi LEGO kocke na vrhu kocke, ne može 2x2 kocka imati 6 dugmadi)</w:t>
+      </w:r>
+      <w:r>
+        <w:t xml:space="preserve">. </w:t>
+      </w:r>
+    </w:p>
+    <w:p>
+      <w:pPr>
+        <w:pStyle w:val="Heading3"/>
+        <w:numPr>
+          <w:ilvl w:val="2"/>
+          <w:numId w:val="4"/>
+        </w:numPr>
+      </w:pPr>
+      <w:r>
+        <w:t>Problem sintetičkih podataka</w:t>
+      </w:r>
+    </w:p>
+    <w:p>
+      <w:pPr>
+        <w:ind w:firstLine="709"/>
+      </w:pPr>
+      <w:r>
+        <w:t xml:space="preserve">Mreže koje su trenirane nad čisto sintetičkim slikama često nailaze na problem generalizacije kad se </w:t>
+      </w:r>
+      <w:r>
+        <w:t>pokuša dobiti predviđanje na</w:t>
+      </w:r>
+      <w:r>
+        <w:t>d</w:t>
+      </w:r>
+      <w:r>
+        <w:t xml:space="preserve"> pravim slikama</w:t>
+      </w:r>
+      <w:r>
+        <w:t>[</w:t>
+      </w:r>
+      <w:hyperlink r:id="rId51" w:history="1">
+        <w:r>
+          <w:rPr>
+            <w:rStyle w:val="Hyperlink"/>
+          </w:rPr>
+          <w:t>izvor</w:t>
+        </w:r>
+      </w:hyperlink>
+      <w:r>
+        <w:t>]. Takvi problemi najčešće dolaze od nedostatka „realnosti“ u sintetičkim slikama tijekom generiranja, primjeri nedostataka su: nerealistične teksture površina(problem odsjaja, problem materijala</w:t>
+      </w:r>
+      <w:r>
+        <w:t>, problem boje materijala</w:t>
+      </w:r>
+      <w:r>
+        <w:t>), problem položaja svjetala, problem scene tijekom generiranja</w:t>
+      </w:r>
+      <w:r>
+        <w:t xml:space="preserve">, te razni drugi problemi. Rezultati tih problema su trenirane mreže koje su se </w:t>
+      </w:r>
+      <w:proofErr w:type="spellStart"/>
+      <w:r>
+        <w:t>pretrenirale</w:t>
+      </w:r>
+      <w:proofErr w:type="spellEnd"/>
+      <w:r>
+        <w:t xml:space="preserve"> nad sintetičkim podatcima, te ne znaju reagirati na moguće promjene koje dolaze od pravih slika (npr. u vezi LEGO kocaka, kocke mogu biti oštećene ogrebotinama, mogu biti prozirne, može se mreži dati kocka na kojoj je trenirana ali kocka ima obojane detalje kao što su slike, itd.)</w:t>
+      </w:r>
+    </w:p>
+    <w:p>
+      <w:r>
+        <w:t xml:space="preserve">Slike generirane u </w:t>
+      </w:r>
+      <w:r>
+        <w:rPr>
+          <w:i/>
+          <w:iCs/>
+        </w:rPr>
+        <w:t>Blender</w:t>
+      </w:r>
+      <w:r>
+        <w:t xml:space="preserve">-u su prozirne slike, što znači da koristeći biblioteke za manipuliranje slikama (npr. </w:t>
+      </w:r>
+      <w:proofErr w:type="spellStart"/>
+      <w:r>
+        <w:rPr>
+          <w:i/>
+          <w:iCs/>
+        </w:rPr>
         <w:t>opencv</w:t>
       </w:r>
       <w:proofErr w:type="spellEnd"/>
@@ -9452,7 +9605,11 @@
         <w:t xml:space="preserve"> predviđanja. Pozadina se mora sastojati od neupadljivih boja sa što manje oštrih kutova</w:t>
       </w:r>
       <w:r>
-        <w:t>, razlog tome je što mreža može pokupiti detalje pozadine i njih koristiti za odlučivanje modela LEGO kocke. Najkvalitetnije pozadine za taj slučaj bi bile sve vrste pozadina koje su nejednake (npr. izgledaju kao šum) po cjelini, bez uočljivih oblika ili ako imaju oblike da su minimalne, tj. da su točke. Neki primjeri pravog svijeta bi bile slike krečenih zidova (jednolika boja, mekane točke, mekane sjene), jednostavan papir i karton, površine teksture stiropora (sječeni stiropor sadrži puno malih krugova, ako se mreža trenira nad time</w:t>
+        <w:t xml:space="preserve">, razlog tome je što mreža može </w:t>
+      </w:r>
+      <w:r>
+        <w:lastRenderedPageBreak/>
+        <w:t>pokupiti detalje pozadine i njih koristiti za odlučivanje modela LEGO kocke. Najkvalitetnije pozadine za taj slučaj bi bile sve vrste pozadina koje su nejednake (npr. izgledaju kao šum) po cjelini, bez uočljivih oblika ili ako imaju oblike da su minimalne, tj. da su točke. Neki primjeri pravog svijeta bi bile slike krečenih zidova (jednolika boja, mekane točke, mekane sjene), jednostavan papir i karton, površine teksture stiropora (sječeni stiropor sadrži puno malih krugova, ako se mreža trenira nad time</w:t>
       </w:r>
       <w:r>
         <w:t xml:space="preserve"> zajedno sa drugim pozadinama</w:t>
@@ -9830,7 +9987,7 @@
                           </pic:cNvPicPr>
                         </pic:nvPicPr>
                         <pic:blipFill>
-                          <a:blip r:embed="rId51" cstate="print">
+                          <a:blip r:embed="rId52" cstate="print">
                             <a:extLst>
                               <a:ext uri="{28A0092B-C50C-407E-A947-70E740481C1C}">
                                 <a14:useLocalDpi xmlns:a14="http://schemas.microsoft.com/office/drawing/2010/main" val="0"/>
@@ -9962,7 +10119,7 @@
                           </pic:cNvPicPr>
                         </pic:nvPicPr>
                         <pic:blipFill rotWithShape="1">
-                          <a:blip r:embed="rId52" cstate="print">
+                          <a:blip r:embed="rId53" cstate="print">
                             <a:extLst>
                               <a:ext uri="{28A0092B-C50C-407E-A947-70E740481C1C}">
                                 <a14:useLocalDpi xmlns:a14="http://schemas.microsoft.com/office/drawing/2010/main" val="0"/>
@@ -10086,7 +10243,7 @@
                           </pic:cNvPicPr>
                         </pic:nvPicPr>
                         <pic:blipFill rotWithShape="1">
-                          <a:blip r:embed="rId53" cstate="print">
+                          <a:blip r:embed="rId54" cstate="print">
                             <a:extLst>
                               <a:ext uri="{28A0092B-C50C-407E-A947-70E740481C1C}">
                                 <a14:useLocalDpi xmlns:a14="http://schemas.microsoft.com/office/drawing/2010/main" val="0"/>
@@ -10203,7 +10360,7 @@
                           </pic:cNvPicPr>
                         </pic:nvPicPr>
                         <pic:blipFill>
-                          <a:blip r:embed="rId54" cstate="print">
+                          <a:blip r:embed="rId55" cstate="print">
                             <a:extLst>
                               <a:ext uri="{28A0092B-C50C-407E-A947-70E740481C1C}">
                                 <a14:useLocalDpi xmlns:a14="http://schemas.microsoft.com/office/drawing/2010/main" val="0"/>
@@ -10322,7 +10479,7 @@
                           </pic:cNvPicPr>
                         </pic:nvPicPr>
                         <pic:blipFill rotWithShape="1">
-                          <a:blip r:embed="rId55" cstate="print">
+                          <a:blip r:embed="rId56" cstate="print">
                             <a:extLst>
                               <a:ext uri="{28A0092B-C50C-407E-A947-70E740481C1C}">
                                 <a14:useLocalDpi xmlns:a14="http://schemas.microsoft.com/office/drawing/2010/main" val="0"/>
@@ -10427,7 +10584,7 @@
                           </pic:cNvPicPr>
                         </pic:nvPicPr>
                         <pic:blipFill rotWithShape="1">
-                          <a:blip r:embed="rId56" cstate="print">
+                          <a:blip r:embed="rId57" cstate="print">
                             <a:extLst>
                               <a:ext uri="{28A0092B-C50C-407E-A947-70E740481C1C}">
                                 <a14:useLocalDpi xmlns:a14="http://schemas.microsoft.com/office/drawing/2010/main" val="0"/>
@@ -10543,7 +10700,7 @@
                           </pic:cNvPicPr>
                         </pic:nvPicPr>
                         <pic:blipFill>
-                          <a:blip r:embed="rId57" cstate="print">
+                          <a:blip r:embed="rId58" cstate="print">
                             <a:extLst>
                               <a:ext uri="{28A0092B-C50C-407E-A947-70E740481C1C}">
                                 <a14:useLocalDpi xmlns:a14="http://schemas.microsoft.com/office/drawing/2010/main" val="0"/>
@@ -10639,7 +10796,7 @@
                           </pic:cNvPicPr>
                         </pic:nvPicPr>
                         <pic:blipFill rotWithShape="1">
-                          <a:blip r:embed="rId58" cstate="print">
+                          <a:blip r:embed="rId59" cstate="print">
                             <a:extLst>
                               <a:ext uri="{28A0092B-C50C-407E-A947-70E740481C1C}">
                                 <a14:useLocalDpi xmlns:a14="http://schemas.microsoft.com/office/drawing/2010/main" val="0"/>
@@ -10749,7 +10906,7 @@
                           </pic:cNvPicPr>
                         </pic:nvPicPr>
                         <pic:blipFill rotWithShape="1">
-                          <a:blip r:embed="rId59" cstate="print">
+                          <a:blip r:embed="rId60" cstate="print">
                             <a:extLst>
                               <a:ext uri="{28A0092B-C50C-407E-A947-70E740481C1C}">
                                 <a14:useLocalDpi xmlns:a14="http://schemas.microsoft.com/office/drawing/2010/main" val="0"/>
@@ -10860,7 +11017,7 @@
                           </pic:cNvPicPr>
                         </pic:nvPicPr>
                         <pic:blipFill rotWithShape="1">
-                          <a:blip r:embed="rId60" cstate="print">
+                          <a:blip r:embed="rId61" cstate="print">
                             <a:extLst>
                               <a:ext uri="{28A0092B-C50C-407E-A947-70E740481C1C}">
                                 <a14:useLocalDpi xmlns:a14="http://schemas.microsoft.com/office/drawing/2010/main" val="0"/>
@@ -10971,7 +11128,7 @@
                           </pic:cNvPicPr>
                         </pic:nvPicPr>
                         <pic:blipFill rotWithShape="1">
-                          <a:blip r:embed="rId61" cstate="print">
+                          <a:blip r:embed="rId62" cstate="print">
                             <a:extLst>
                               <a:ext uri="{28A0092B-C50C-407E-A947-70E740481C1C}">
                                 <a14:useLocalDpi xmlns:a14="http://schemas.microsoft.com/office/drawing/2010/main" val="0"/>
@@ -11074,7 +11231,7 @@
                           </pic:cNvPicPr>
                         </pic:nvPicPr>
                         <pic:blipFill rotWithShape="1">
-                          <a:blip r:embed="rId62" cstate="print">
+                          <a:blip r:embed="rId63" cstate="print">
                             <a:extLst>
                               <a:ext uri="{28A0092B-C50C-407E-A947-70E740481C1C}">
                                 <a14:useLocalDpi xmlns:a14="http://schemas.microsoft.com/office/drawing/2010/main" val="0"/>
@@ -11185,7 +11342,7 @@
                           </pic:cNvPicPr>
                         </pic:nvPicPr>
                         <pic:blipFill rotWithShape="1">
-                          <a:blip r:embed="rId63" cstate="print">
+                          <a:blip r:embed="rId64" cstate="print">
                             <a:extLst>
                               <a:ext uri="{28A0092B-C50C-407E-A947-70E740481C1C}">
                                 <a14:useLocalDpi xmlns:a14="http://schemas.microsoft.com/office/drawing/2010/main" val="0"/>
@@ -11318,7 +11475,7 @@
                           </pic:cNvPicPr>
                         </pic:nvPicPr>
                         <pic:blipFill rotWithShape="1">
-                          <a:blip r:embed="rId64" cstate="print">
+                          <a:blip r:embed="rId65" cstate="print">
                             <a:extLst>
                               <a:ext uri="{28A0092B-C50C-407E-A947-70E740481C1C}">
                                 <a14:useLocalDpi xmlns:a14="http://schemas.microsoft.com/office/drawing/2010/main" val="0"/>
@@ -11435,7 +11592,7 @@
                           </pic:cNvPicPr>
                         </pic:nvPicPr>
                         <pic:blipFill rotWithShape="1">
-                          <a:blip r:embed="rId65" cstate="print">
+                          <a:blip r:embed="rId66" cstate="print">
                             <a:extLst>
                               <a:ext uri="{28A0092B-C50C-407E-A947-70E740481C1C}">
                                 <a14:useLocalDpi xmlns:a14="http://schemas.microsoft.com/office/drawing/2010/main" val="0"/>
@@ -11546,7 +11703,7 @@
                           </pic:cNvPicPr>
                         </pic:nvPicPr>
                         <pic:blipFill rotWithShape="1">
-                          <a:blip r:embed="rId66" cstate="print">
+                          <a:blip r:embed="rId67" cstate="print">
                             <a:extLst>
                               <a:ext uri="{28A0092B-C50C-407E-A947-70E740481C1C}">
                                 <a14:useLocalDpi xmlns:a14="http://schemas.microsoft.com/office/drawing/2010/main" val="0"/>
@@ -11655,7 +11812,7 @@
                           </pic:cNvPicPr>
                         </pic:nvPicPr>
                         <pic:blipFill rotWithShape="1">
-                          <a:blip r:embed="rId67" cstate="print">
+                          <a:blip r:embed="rId68" cstate="print">
                             <a:extLst>
                               <a:ext uri="{28A0092B-C50C-407E-A947-70E740481C1C}">
                                 <a14:useLocalDpi xmlns:a14="http://schemas.microsoft.com/office/drawing/2010/main" val="0"/>
@@ -11800,7 +11957,7 @@
                           </pic:cNvPicPr>
                         </pic:nvPicPr>
                         <pic:blipFill rotWithShape="1">
-                          <a:blip r:embed="rId68" cstate="print">
+                          <a:blip r:embed="rId69" cstate="print">
                             <a:extLst>
                               <a:ext uri="{28A0092B-C50C-407E-A947-70E740481C1C}">
                                 <a14:useLocalDpi xmlns:a14="http://schemas.microsoft.com/office/drawing/2010/main" val="0"/>
@@ -11897,7 +12054,7 @@
                           </pic:cNvPicPr>
                         </pic:nvPicPr>
                         <pic:blipFill rotWithShape="1">
-                          <a:blip r:embed="rId69" cstate="print">
+                          <a:blip r:embed="rId70" cstate="print">
                             <a:extLst>
                               <a:ext uri="{28A0092B-C50C-407E-A947-70E740481C1C}">
                                 <a14:useLocalDpi xmlns:a14="http://schemas.microsoft.com/office/drawing/2010/main" val="0"/>
@@ -12054,7 +12211,7 @@
                           </pic:cNvPicPr>
                         </pic:nvPicPr>
                         <pic:blipFill rotWithShape="1">
-                          <a:blip r:embed="rId70" cstate="print">
+                          <a:blip r:embed="rId71" cstate="print">
                             <a:extLst>
                               <a:ext uri="{28A0092B-C50C-407E-A947-70E740481C1C}">
                                 <a14:useLocalDpi xmlns:a14="http://schemas.microsoft.com/office/drawing/2010/main" val="0"/>
@@ -12152,7 +12309,7 @@
                           </pic:cNvPicPr>
                         </pic:nvPicPr>
                         <pic:blipFill rotWithShape="1">
-                          <a:blip r:embed="rId71" cstate="print">
+                          <a:blip r:embed="rId72" cstate="print">
                             <a:extLst>
                               <a:ext uri="{28A0092B-C50C-407E-A947-70E740481C1C}">
                                 <a14:useLocalDpi xmlns:a14="http://schemas.microsoft.com/office/drawing/2010/main" val="0"/>
@@ -12283,7 +12440,7 @@
                           </pic:cNvPicPr>
                         </pic:nvPicPr>
                         <pic:blipFill rotWithShape="1">
-                          <a:blip r:embed="rId72" cstate="print">
+                          <a:blip r:embed="rId73" cstate="print">
                             <a:extLst>
                               <a:ext uri="{28A0092B-C50C-407E-A947-70E740481C1C}">
                                 <a14:useLocalDpi xmlns:a14="http://schemas.microsoft.com/office/drawing/2010/main" val="0"/>
@@ -12380,7 +12537,7 @@
                           </pic:cNvPicPr>
                         </pic:nvPicPr>
                         <pic:blipFill rotWithShape="1">
-                          <a:blip r:embed="rId73" cstate="print">
+                          <a:blip r:embed="rId74" cstate="print">
                             <a:extLst>
                               <a:ext uri="{28A0092B-C50C-407E-A947-70E740481C1C}">
                                 <a14:useLocalDpi xmlns:a14="http://schemas.microsoft.com/office/drawing/2010/main" val="0"/>
@@ -12511,7 +12668,7 @@
                           </pic:cNvPicPr>
                         </pic:nvPicPr>
                         <pic:blipFill rotWithShape="1">
-                          <a:blip r:embed="rId74" cstate="print">
+                          <a:blip r:embed="rId75" cstate="print">
                             <a:extLst>
                               <a:ext uri="{28A0092B-C50C-407E-A947-70E740481C1C}">
                                 <a14:useLocalDpi xmlns:a14="http://schemas.microsoft.com/office/drawing/2010/main" val="0"/>
@@ -12628,7 +12785,7 @@
                           </pic:cNvPicPr>
                         </pic:nvPicPr>
                         <pic:blipFill rotWithShape="1">
-                          <a:blip r:embed="rId75" cstate="print">
+                          <a:blip r:embed="rId76" cstate="print">
                             <a:extLst>
                               <a:ext uri="{28A0092B-C50C-407E-A947-70E740481C1C}">
                                 <a14:useLocalDpi xmlns:a14="http://schemas.microsoft.com/office/drawing/2010/main" val="0"/>
@@ -12709,7 +12866,7 @@
     </w:p>
     <w:p/>
     <w:sectPr>
-      <w:footerReference w:type="default" r:id="rId76"/>
+      <w:footerReference w:type="default" r:id="rId77"/>
       <w:pgSz w:w="11906" w:h="16838"/>
       <w:pgMar w:top="1440" w:right="1440" w:bottom="1440" w:left="1440" w:header="708" w:footer="708" w:gutter="0"/>
       <w:pgNumType w:start="1"/>
@@ -15479,6 +15636,76 @@
       <w:szCs w:val="36"/>
     </w:rPr>
   </w:style>
+  <w:style w:type="character" w:styleId="CommentReference">
+    <w:name w:val="annotation reference"/>
+    <w:basedOn w:val="DefaultParagraphFont"/>
+    <w:uiPriority w:val="99"/>
+    <w:semiHidden/>
+    <w:unhideWhenUsed/>
+    <w:rsid w:val="00626B76"/>
+    <w:rPr>
+      <w:sz w:val="16"/>
+      <w:szCs w:val="16"/>
+    </w:rPr>
+  </w:style>
+  <w:style w:type="paragraph" w:styleId="CommentText">
+    <w:name w:val="annotation text"/>
+    <w:basedOn w:val="Normal"/>
+    <w:link w:val="CommentTextChar"/>
+    <w:uiPriority w:val="99"/>
+    <w:semiHidden/>
+    <w:unhideWhenUsed/>
+    <w:rsid w:val="00626B76"/>
+    <w:pPr>
+      <w:spacing w:line="240" w:lineRule="auto"/>
+    </w:pPr>
+    <w:rPr>
+      <w:sz w:val="20"/>
+      <w:szCs w:val="20"/>
+    </w:rPr>
+  </w:style>
+  <w:style w:type="character" w:customStyle="1" w:styleId="CommentTextChar">
+    <w:name w:val="Comment Text Char"/>
+    <w:basedOn w:val="DefaultParagraphFont"/>
+    <w:link w:val="CommentText"/>
+    <w:uiPriority w:val="99"/>
+    <w:semiHidden/>
+    <w:rsid w:val="00626B76"/>
+    <w:rPr>
+      <w:rFonts w:ascii="Times New Roman" w:hAnsi="Times New Roman"/>
+      <w:sz w:val="20"/>
+      <w:szCs w:val="20"/>
+    </w:rPr>
+  </w:style>
+  <w:style w:type="paragraph" w:styleId="CommentSubject">
+    <w:name w:val="annotation subject"/>
+    <w:basedOn w:val="CommentText"/>
+    <w:next w:val="CommentText"/>
+    <w:link w:val="CommentSubjectChar"/>
+    <w:uiPriority w:val="99"/>
+    <w:semiHidden/>
+    <w:unhideWhenUsed/>
+    <w:rsid w:val="00626B76"/>
+    <w:rPr>
+      <w:b/>
+      <w:bCs/>
+    </w:rPr>
+  </w:style>
+  <w:style w:type="character" w:customStyle="1" w:styleId="CommentSubjectChar">
+    <w:name w:val="Comment Subject Char"/>
+    <w:basedOn w:val="CommentTextChar"/>
+    <w:link w:val="CommentSubject"/>
+    <w:uiPriority w:val="99"/>
+    <w:semiHidden/>
+    <w:rsid w:val="00626B76"/>
+    <w:rPr>
+      <w:rFonts w:ascii="Times New Roman" w:hAnsi="Times New Roman"/>
+      <w:b/>
+      <w:bCs/>
+      <w:sz w:val="20"/>
+      <w:szCs w:val="20"/>
+    </w:rPr>
+  </w:style>
 </w:styles>
 </file>
 

</xml_diff>

<commit_message>
put new results into doc table, added a bit more text
</commit_message>
<xml_diff>
--- a/docs/DR_AT.docx
+++ b/docs/DR_AT.docx
@@ -2489,17 +2489,8 @@
           <w:i/>
           <w:iCs/>
         </w:rPr>
-        <w:t xml:space="preserve">transfer </w:t>
-      </w:r>
-      <w:proofErr w:type="spellStart"/>
-      <w:r>
-        <w:rPr>
-          <w:i/>
-          <w:iCs/>
-        </w:rPr>
-        <w:t>learning</w:t>
-      </w:r>
-      <w:proofErr w:type="spellEnd"/>
+        <w:t>transfer learning</w:t>
+      </w:r>
       <w:r>
         <w:t>)</w:t>
       </w:r>
@@ -2542,13 +2533,8 @@
         <w:t xml:space="preserve"> dijelu</w:t>
       </w:r>
       <w:r>
-        <w:t xml:space="preserve"> sam kontao pojasniti transfer </w:t>
-      </w:r>
-      <w:proofErr w:type="spellStart"/>
-      <w:r>
-        <w:t>learning</w:t>
-      </w:r>
-      <w:proofErr w:type="spellEnd"/>
+        <w:t xml:space="preserve"> sam kontao pojasniti transfer learning</w:t>
+      </w:r>
       <w:r>
         <w:t>]]</w:t>
       </w:r>
@@ -2848,31 +2834,13 @@
       <w:r>
         <w:t xml:space="preserve">Glavna korist nenadziranog učenja nad skupovima podatka je procjena gustoće (engl. </w:t>
       </w:r>
-      <w:proofErr w:type="spellStart"/>
       <w:r>
         <w:rPr>
           <w:i/>
           <w:iCs/>
         </w:rPr>
-        <w:t>density</w:t>
-      </w:r>
-      <w:proofErr w:type="spellEnd"/>
-      <w:r>
-        <w:rPr>
-          <w:i/>
-          <w:iCs/>
-        </w:rPr>
-        <w:t xml:space="preserve"> </w:t>
-      </w:r>
-      <w:proofErr w:type="spellStart"/>
-      <w:r>
-        <w:rPr>
-          <w:i/>
-          <w:iCs/>
-        </w:rPr>
-        <w:t>estimation</w:t>
-      </w:r>
-      <w:proofErr w:type="spellEnd"/>
+        <w:t>density estimation</w:t>
+      </w:r>
       <w:r>
         <w:t>), algoritam prema podatcima kreira polja koja sadrže neki postotak vjerojatnosti da podatak pripada tom skupu, što je bliže „centru“ polja to je veća vjerojatnost da pripada tom skupu.</w:t>
       </w:r>
@@ -2903,15 +2871,7 @@
         </w:numPr>
       </w:pPr>
       <w:r>
-        <w:t>K-</w:t>
-      </w:r>
-      <w:proofErr w:type="spellStart"/>
-      <w:r>
-        <w:t>means</w:t>
-      </w:r>
-      <w:proofErr w:type="spellEnd"/>
-      <w:r>
-        <w:t xml:space="preserve"> – metoda grupiranja gdje algoritam koristi </w:t>
+        <w:t xml:space="preserve">K-means – metoda grupiranja gdje algoritam koristi </w:t>
       </w:r>
       <w:r>
         <w:t xml:space="preserve">informacije u podatcima da odredi </w:t>
@@ -3000,15 +2960,7 @@
     </w:p>
     <w:p>
       <w:r>
-        <w:t xml:space="preserve">Algoritam koji obavlja klasifikaciju se naziva </w:t>
-      </w:r>
-      <w:proofErr w:type="spellStart"/>
-      <w:r>
-        <w:t>klasifikator</w:t>
-      </w:r>
-      <w:proofErr w:type="spellEnd"/>
-      <w:r>
-        <w:t>,</w:t>
+        <w:t>Algoritam koji obavlja klasifikaciju se naziva klasifikator,</w:t>
       </w:r>
       <w:r>
         <w:t xml:space="preserve"> ako postoje samo dvije klase za klasificirati onda se metoda zove „binarna klasifikacija“, ako imamo više klasa metoda se zove „klasifikacija s više klasa“ a ako imamo metodu gdje neki izlaz može imati više klasa pridruženo onda se radi o „klasifikaciji s više oznaka“.</w:t>
@@ -3032,63 +2984,13 @@
       <w:r>
         <w:t xml:space="preserve">Umjetne neuronske mreže (engl. </w:t>
       </w:r>
-      <w:proofErr w:type="spellStart"/>
       <w:r>
         <w:rPr>
           <w:i/>
           <w:iCs/>
         </w:rPr>
-        <w:t>Artificial</w:t>
-      </w:r>
-      <w:proofErr w:type="spellEnd"/>
-      <w:r>
-        <w:rPr>
-          <w:i/>
-          <w:iCs/>
-        </w:rPr>
-        <w:t xml:space="preserve"> </w:t>
-      </w:r>
-      <w:proofErr w:type="spellStart"/>
-      <w:r>
-        <w:rPr>
-          <w:i/>
-          <w:iCs/>
-        </w:rPr>
-        <w:t>neural</w:t>
-      </w:r>
-      <w:proofErr w:type="spellEnd"/>
-      <w:r>
-        <w:rPr>
-          <w:i/>
-          <w:iCs/>
-        </w:rPr>
-        <w:t xml:space="preserve"> </w:t>
-      </w:r>
-      <w:proofErr w:type="spellStart"/>
-      <w:r>
-        <w:rPr>
-          <w:i/>
-          <w:iCs/>
-        </w:rPr>
-        <w:t>networks</w:t>
-      </w:r>
-      <w:proofErr w:type="spellEnd"/>
-      <w:r>
-        <w:rPr>
-          <w:i/>
-          <w:iCs/>
-        </w:rPr>
-        <w:t xml:space="preserve"> – </w:t>
-      </w:r>
-      <w:proofErr w:type="spellStart"/>
-      <w:r>
-        <w:rPr>
-          <w:i/>
-          <w:iCs/>
-        </w:rPr>
-        <w:t>ANNs</w:t>
-      </w:r>
-      <w:proofErr w:type="spellEnd"/>
+        <w:t>Artificial neural networks – ANNs</w:t>
+      </w:r>
       <w:r>
         <w:t xml:space="preserve">) su algoritmi koji se baziraju na </w:t>
       </w:r>
@@ -3663,30 +3565,14 @@
       <w:r>
         <w:t>.[</w:t>
       </w:r>
-      <w:r>
-        <w:fldChar w:fldCharType="begin"/>
-      </w:r>
-      <w:r>
-        <w:instrText xml:space="preserve"> HYPERLINK "https://machinelearningmastery.com/choose-an-activation-f</w:instrText>
-      </w:r>
-      <w:r>
-        <w:instrText xml:space="preserve">unction-for-deep-learning/" </w:instrText>
-      </w:r>
-      <w:r>
-        <w:fldChar w:fldCharType="separate"/>
-      </w:r>
-      <w:r>
-        <w:rPr>
-          <w:rStyle w:val="Hyperlink"/>
-        </w:rPr>
-        <w:t>izvor za ovu sekciju</w:t>
-      </w:r>
-      <w:r>
-        <w:rPr>
-          <w:rStyle w:val="Hyperlink"/>
-        </w:rPr>
-        <w:fldChar w:fldCharType="end"/>
-      </w:r>
+      <w:hyperlink r:id="rId16" w:history="1">
+        <w:r>
+          <w:rPr>
+            <w:rStyle w:val="Hyperlink"/>
+          </w:rPr>
+          <w:t>izvor za ovu sekciju</w:t>
+        </w:r>
+      </w:hyperlink>
       <w:r>
         <w:t>]</w:t>
       </w:r>
@@ -4821,13 +4707,13 @@
                     <pic:cNvPicPr/>
                   </pic:nvPicPr>
                   <pic:blipFill>
-                    <a:blip r:embed="rId16">
+                    <a:blip r:embed="rId17">
                       <a:extLst>
                         <a:ext uri="{28A0092B-C50C-407E-A947-70E740481C1C}">
                           <a14:useLocalDpi xmlns:a14="http://schemas.microsoft.com/office/drawing/2010/main" val="0"/>
                         </a:ext>
                         <a:ext uri="{96DAC541-7B7A-43D3-8B79-37D633B846F1}">
-                          <asvg:svgBlip xmlns:asvg="http://schemas.microsoft.com/office/drawing/2016/SVG/main" r:embed="rId17"/>
+                          <asvg:svgBlip xmlns:asvg="http://schemas.microsoft.com/office/drawing/2016/SVG/main" r:embed="rId18"/>
                         </a:ext>
                       </a:extLst>
                     </a:blip>
@@ -4990,7 +4876,7 @@
                     </pic:cNvPicPr>
                   </pic:nvPicPr>
                   <pic:blipFill>
-                    <a:blip r:embed="rId18">
+                    <a:blip r:embed="rId19">
                       <a:extLst>
                         <a:ext uri="{28A0092B-C50C-407E-A947-70E740481C1C}">
                           <a14:useLocalDpi xmlns:a14="http://schemas.microsoft.com/office/drawing/2010/main" val="0"/>
@@ -5097,23 +4983,13 @@
         </w:rPr>
         <w:t xml:space="preserve"> tj. engl. </w:t>
       </w:r>
-      <w:proofErr w:type="spellStart"/>
       <w:r>
         <w:rPr>
           <w:rFonts w:eastAsiaTheme="minorEastAsia"/>
           <w:i/>
           <w:iCs/>
         </w:rPr>
-        <w:t>leaky</w:t>
-      </w:r>
-      <w:proofErr w:type="spellEnd"/>
-      <w:r>
-        <w:rPr>
-          <w:rFonts w:eastAsiaTheme="minorEastAsia"/>
-          <w:i/>
-          <w:iCs/>
-        </w:rPr>
-        <w:t xml:space="preserve"> ReLu</w:t>
+        <w:t>leaky ReLu</w:t>
       </w:r>
       <w:r>
         <w:rPr>
@@ -5545,19 +5421,11 @@
         </w:rPr>
         <w:t xml:space="preserve">možda </w:t>
       </w:r>
-      <w:proofErr w:type="spellStart"/>
       <w:r>
         <w:rPr>
           <w:highlight w:val="yellow"/>
         </w:rPr>
-        <w:t>odčlaniti</w:t>
-      </w:r>
-      <w:proofErr w:type="spellEnd"/>
-      <w:r>
-        <w:rPr>
-          <w:highlight w:val="yellow"/>
-        </w:rPr>
-        <w:t xml:space="preserve"> i ubaciti </w:t>
+        <w:t xml:space="preserve">odčlaniti i ubaciti </w:t>
       </w:r>
       <w:r>
         <w:rPr>
@@ -5583,25 +5451,7 @@
           <w:iCs/>
           <w:lang w:val="en-US"/>
         </w:rPr>
-        <w:t xml:space="preserve">stochastic </w:t>
-      </w:r>
-      <w:proofErr w:type="gramStart"/>
-      <w:r>
-        <w:rPr>
-          <w:i/>
-          <w:iCs/>
-          <w:lang w:val="en-US"/>
-        </w:rPr>
-        <w:t>gradient</w:t>
-      </w:r>
-      <w:proofErr w:type="gramEnd"/>
-      <w:r>
-        <w:rPr>
-          <w:i/>
-          <w:iCs/>
-          <w:lang w:val="en-US"/>
-        </w:rPr>
-        <w:t xml:space="preserve"> descend</w:t>
+        <w:t>stochastic gradient descend</w:t>
       </w:r>
       <w:r>
         <w:t>)</w:t>
@@ -5627,7 +5477,7 @@
       <w:r>
         <w:t>[</w:t>
       </w:r>
-      <w:hyperlink r:id="rId19" w:history="1">
+      <w:hyperlink r:id="rId20" w:history="1">
         <w:r>
           <w:rPr>
             <w:rStyle w:val="Hyperlink"/>
@@ -5662,7 +5512,7 @@
       <w:r>
         <w:t>[</w:t>
       </w:r>
-      <w:hyperlink r:id="rId20" w:anchor="v=onepage&amp;q&amp;f=false" w:history="1">
+      <w:hyperlink r:id="rId21" w:anchor="v=onepage&amp;q&amp;f=false" w:history="1">
         <w:r>
           <w:rPr>
             <w:rStyle w:val="Hyperlink"/>
@@ -5782,7 +5632,7 @@
                     </pic:cNvPicPr>
                   </pic:nvPicPr>
                   <pic:blipFill>
-                    <a:blip r:embed="rId21">
+                    <a:blip r:embed="rId22">
                       <a:extLst>
                         <a:ext uri="{28A0092B-C50C-407E-A947-70E740481C1C}">
                           <a14:useLocalDpi xmlns:a14="http://schemas.microsoft.com/office/drawing/2010/main" val="0"/>
@@ -5835,7 +5685,7 @@
       <w:r>
         <w:t xml:space="preserve"> Grafički prikaz za utjecaj parametara treninga na pretreniranje[</w:t>
       </w:r>
-      <w:hyperlink r:id="rId22" w:history="1">
+      <w:hyperlink r:id="rId23" w:history="1">
         <w:r>
           <w:rPr>
             <w:rStyle w:val="Hyperlink"/>
@@ -5957,7 +5807,7 @@
       <w:r>
         <w:t xml:space="preserve"> kopija nekog originala iz skupa ili se generira sintetički podatak od originalnih[</w:t>
       </w:r>
-      <w:hyperlink r:id="rId23" w:history="1">
+      <w:hyperlink r:id="rId24" w:history="1">
         <w:r>
           <w:rPr>
             <w:rStyle w:val="Hyperlink"/>
@@ -5966,27 +5816,20 @@
         </w:r>
       </w:hyperlink>
       <w:r>
-        <w:t xml:space="preserve"> za ovo cijelo </w:t>
-      </w:r>
-      <w:proofErr w:type="spellStart"/>
-      <w:r>
-        <w:t>podpoglavlje</w:t>
-      </w:r>
-      <w:proofErr w:type="spellEnd"/>
+        <w:t xml:space="preserve"> za ovo cijelo podpoglavlje</w:t>
+      </w:r>
       <w:r>
         <w:rPr>
           <w:highlight w:val="yellow"/>
         </w:rPr>
         <w:t xml:space="preserve">? sam izvor ima svoje izvore, možda </w:t>
       </w:r>
-      <w:proofErr w:type="spellStart"/>
       <w:r>
         <w:rPr>
           <w:highlight w:val="yellow"/>
         </w:rPr>
-        <w:t>izvucem</w:t>
-      </w:r>
-      <w:proofErr w:type="spellEnd"/>
+        <w:t>izvučem</w:t>
+      </w:r>
       <w:r>
         <w:rPr>
           <w:highlight w:val="yellow"/>
@@ -5994,34 +5837,21 @@
         <w:t xml:space="preserve"> nest</w:t>
       </w:r>
       <w:r>
+        <w:t>a</w:t>
+      </w:r>
+      <w:r>
         <w:t>].</w:t>
       </w:r>
       <w:r>
         <w:t xml:space="preserve"> Za kreiranje nasumično transformiranje kopije originala često se koriste jednostavne funkcije kao što su Afine transformacije (rotacija, skaliranje, translacija, refleksija, smicanje</w:t>
       </w:r>
       <w:r>
-        <w:t xml:space="preserve">), transformacije nad </w:t>
-      </w:r>
-      <w:proofErr w:type="spellStart"/>
-      <w:r>
-        <w:t>histogramom</w:t>
-      </w:r>
-      <w:proofErr w:type="spellEnd"/>
-      <w:r>
-        <w:t xml:space="preserve"> (npr. ujednačenje), te mijenjanje svojstva slike kao što su kontrast, svjetlina ili transformacije kao  povećanje oštrine, pomućenje slike i izjednačavanje svjetline.</w:t>
-      </w:r>
-    </w:p>
-    <w:p>
-      <w:r>
-        <w:t xml:space="preserve">Razlog za proširenjem skupa podataka  je poboljšanje generalizacijskog svojstva mreže. Ako se kompleksna mreža trenira nad malim brojem podataka za normalan broj epoha, dogoditi će se </w:t>
-      </w:r>
-      <w:proofErr w:type="spellStart"/>
-      <w:r>
-        <w:t>podtreniranje</w:t>
-      </w:r>
-      <w:proofErr w:type="spellEnd"/>
-      <w:r>
-        <w:t xml:space="preserve"> mreže</w:t>
+        <w:t>), transformacije nad histogramom (npr. ujednačenje), te mijenjanje svojstva slike kao što su kontrast, svjetlina ili transformacije kao  povećanje oštrine, pomućenje slike i izjednačavanje svjetline.</w:t>
+      </w:r>
+    </w:p>
+    <w:p>
+      <w:r>
+        <w:t>Razlog za proširenjem skupa podataka  je poboljšanje generalizacijskog svojstva mreže. Ako se kompleksna mreža trenira nad malim brojem podataka za normalan broj epoha, dogoditi će se podtreniranje mreže</w:t>
       </w:r>
       <w:r>
         <w:t xml:space="preserve"> jer mreža nije dovoljno trenirana da uspješno prepoznaje objekt na slici</w:t>
@@ -6030,15 +5860,7 @@
         <w:t>, ali ako se trenira nad malim brojem podataka za više epoha mreža će početi pamtiti ulazne podatke i dogoditi će se pretreniranje</w:t>
       </w:r>
       <w:r>
-        <w:t xml:space="preserve"> što opet smeta generalizaciji, jer pri treniranju će imati visoku točnost, a pri </w:t>
-      </w:r>
-      <w:proofErr w:type="spellStart"/>
-      <w:r>
-        <w:t>validiranju</w:t>
-      </w:r>
-      <w:proofErr w:type="spellEnd"/>
-      <w:r>
-        <w:t xml:space="preserve"> nisku točnost</w:t>
+        <w:t xml:space="preserve"> što opet smeta generalizaciji, jer pri treniranju će imati visoku točnost, a pri validiranju nisku točnost</w:t>
       </w:r>
       <w:r>
         <w:t>.</w:t>
@@ -6078,7 +5900,7 @@
                     </pic:cNvPicPr>
                   </pic:nvPicPr>
                   <pic:blipFill rotWithShape="1">
-                    <a:blip r:embed="rId24">
+                    <a:blip r:embed="rId25">
                       <a:extLst>
                         <a:ext uri="{28A0092B-C50C-407E-A947-70E740481C1C}">
                           <a14:useLocalDpi xmlns:a14="http://schemas.microsoft.com/office/drawing/2010/main" val="0"/>
@@ -6137,7 +5959,7 @@
                     </pic:cNvPicPr>
                   </pic:nvPicPr>
                   <pic:blipFill>
-                    <a:blip r:embed="rId25" cstate="print">
+                    <a:blip r:embed="rId26" cstate="print">
                       <a:extLst>
                         <a:ext uri="{28A0092B-C50C-407E-A947-70E740481C1C}">
                           <a14:useLocalDpi xmlns:a14="http://schemas.microsoft.com/office/drawing/2010/main" val="0"/>
@@ -6265,7 +6087,7 @@
                     </pic:cNvPicPr>
                   </pic:nvPicPr>
                   <pic:blipFill>
-                    <a:blip r:embed="rId26">
+                    <a:blip r:embed="rId27">
                       <a:extLst>
                         <a:ext uri="{28A0092B-C50C-407E-A947-70E740481C1C}">
                           <a14:useLocalDpi xmlns:a14="http://schemas.microsoft.com/office/drawing/2010/main" val="0"/>
@@ -6320,7 +6142,7 @@
                     </pic:cNvPicPr>
                   </pic:nvPicPr>
                   <pic:blipFill>
-                    <a:blip r:embed="rId27" cstate="print">
+                    <a:blip r:embed="rId28" cstate="print">
                       <a:extLst>
                         <a:ext uri="{28A0092B-C50C-407E-A947-70E740481C1C}">
                           <a14:useLocalDpi xmlns:a14="http://schemas.microsoft.com/office/drawing/2010/main" val="0"/>
@@ -6399,13 +6221,8 @@
     </w:p>
     <w:p>
       <w:r>
-        <w:t>Na [</w:t>
-      </w:r>
-      <w:proofErr w:type="spellStart"/>
-      <w:r>
-        <w:t>sinteticko</w:t>
-      </w:r>
-      <w:proofErr w:type="spellEnd"/>
+        <w:t>Na [sinteticko</w:t>
+      </w:r>
       <w:r>
         <w:t xml:space="preserve"> a)</w:t>
       </w:r>
@@ -6413,15 +6230,7 @@
         <w:t>] prvoj slici imamo sintetičku sliku modela 3003 LEGO kocke, takva kocka je slikana iz raznih kutova te nije potrebno koristiti</w:t>
       </w:r>
       <w:r>
-        <w:t xml:space="preserve"> transformacije kao što su refleksija, međutim sve ostale se mogu iskoristiti, na slici [</w:t>
-      </w:r>
-      <w:proofErr w:type="spellStart"/>
-      <w:r>
-        <w:t>sinteticko</w:t>
-      </w:r>
-      <w:proofErr w:type="spellEnd"/>
-      <w:r>
-        <w:t xml:space="preserve"> b)] se vidi polje istog modela ali prošireno raznim tehnikama</w:t>
+        <w:t xml:space="preserve"> transformacije kao što su refleksija, međutim sve ostale se mogu iskoristiti, na slici [sinteticko b)] se vidi polje istog modela ali prošireno raznim tehnikama</w:t>
       </w:r>
       <w:r>
         <w:t xml:space="preserve">. Za uslikane [uslikano a)] se mogu koristiti </w:t>
@@ -6486,7 +6295,6 @@
       <w:r>
         <w:t xml:space="preserve">Nasumično povećanje (engl. </w:t>
       </w:r>
-      <w:proofErr w:type="spellStart"/>
       <w:r>
         <w:rPr>
           <w:i/>
@@ -6494,7 +6302,6 @@
         </w:rPr>
         <w:t>zoom</w:t>
       </w:r>
-      <w:proofErr w:type="spellEnd"/>
       <w:r>
         <w:t xml:space="preserve">) slike, maksimalno </w:t>
       </w:r>
@@ -6672,7 +6479,7 @@
                     </pic:cNvPicPr>
                   </pic:nvPicPr>
                   <pic:blipFill>
-                    <a:blip r:embed="rId26">
+                    <a:blip r:embed="rId27">
                       <a:extLst>
                         <a:ext uri="{28A0092B-C50C-407E-A947-70E740481C1C}">
                           <a14:useLocalDpi xmlns:a14="http://schemas.microsoft.com/office/drawing/2010/main" val="0"/>
@@ -6777,7 +6584,7 @@
                     </pic:cNvPicPr>
                   </pic:nvPicPr>
                   <pic:blipFill>
-                    <a:blip r:embed="rId28">
+                    <a:blip r:embed="rId29">
                       <a:extLst>
                         <a:ext uri="{28A0092B-C50C-407E-A947-70E740481C1C}">
                           <a14:useLocalDpi xmlns:a14="http://schemas.microsoft.com/office/drawing/2010/main" val="0"/>
@@ -6848,7 +6655,7 @@
       <w:r>
         <w:t>.2 se vidi slika umjetno generirane LEGO kocke koristeći program Blender[</w:t>
       </w:r>
-      <w:hyperlink r:id="rId29" w:history="1">
+      <w:hyperlink r:id="rId30" w:history="1">
         <w:r>
           <w:rPr>
             <w:rStyle w:val="Hyperlink"/>
@@ -6892,7 +6699,7 @@
       <w:r>
         <w:t>Umjetni podatci imaju općenito široki raspon svrha za koje se mogu koristiti [</w:t>
       </w:r>
-      <w:hyperlink r:id="rId30" w:history="1">
+      <w:hyperlink r:id="rId31" w:history="1">
         <w:r>
           <w:rPr>
             <w:rStyle w:val="Hyperlink"/>
@@ -6977,7 +6784,7 @@
                     <pic:cNvPicPr/>
                   </pic:nvPicPr>
                   <pic:blipFill rotWithShape="1">
-                    <a:blip r:embed="rId31"/>
+                    <a:blip r:embed="rId32"/>
                     <a:srcRect t="6793" r="40531"/>
                     <a:stretch/>
                   </pic:blipFill>
@@ -7024,23 +6831,7 @@
         <w:t>2.6.3.</w:t>
       </w:r>
       <w:r>
-        <w:t xml:space="preserve"> Isječak iz </w:t>
-      </w:r>
-      <w:proofErr w:type="spellStart"/>
-      <w:r>
-        <w:t>Blenderovog</w:t>
-      </w:r>
-      <w:proofErr w:type="spellEnd"/>
-      <w:r>
-        <w:t xml:space="preserve"> 3D </w:t>
-      </w:r>
-      <w:proofErr w:type="spellStart"/>
-      <w:r>
-        <w:t>ViewPort</w:t>
-      </w:r>
-      <w:proofErr w:type="spellEnd"/>
-      <w:r>
-        <w:t>-a za prikaz lokacija objekt</w:t>
+        <w:t xml:space="preserve"> Isječak iz Blenderovog 3D ViewPort-a za prikaz lokacija objekt</w:t>
       </w:r>
       <w:r>
         <w:t>a, svjetla i kamere</w:t>
@@ -7099,7 +6890,7 @@
                     <pic:cNvPicPr/>
                   </pic:nvPicPr>
                   <pic:blipFill>
-                    <a:blip r:embed="rId32" cstate="print">
+                    <a:blip r:embed="rId33" cstate="print">
                       <a:extLst>
                         <a:ext uri="{28A0092B-C50C-407E-A947-70E740481C1C}">
                           <a14:useLocalDpi xmlns:a14="http://schemas.microsoft.com/office/drawing/2010/main" val="0"/>
@@ -7210,22 +7001,12 @@
       </w:pPr>
       <w:bookmarkStart w:id="12" w:name="_Toc77084150"/>
       <w:r>
-        <w:t xml:space="preserve">Python, </w:t>
-      </w:r>
-      <w:proofErr w:type="spellStart"/>
-      <w:r>
-        <w:t>Keras</w:t>
-      </w:r>
-      <w:proofErr w:type="spellEnd"/>
-      <w:r>
-        <w:t xml:space="preserve">, </w:t>
-      </w:r>
-      <w:proofErr w:type="spellStart"/>
-      <w:r>
-        <w:t>PlaidML</w:t>
+        <w:t>Python, Keras</w:t>
+      </w:r>
+      <w:r>
+        <w:t>, PlaidML</w:t>
       </w:r>
       <w:bookmarkEnd w:id="12"/>
-      <w:proofErr w:type="spellEnd"/>
     </w:p>
     <w:p>
       <w:pPr>
@@ -7243,41 +7024,6 @@
       </w:r>
       <w:r>
         <w:t xml:space="preserve"> [</w:t>
-      </w:r>
-      <w:hyperlink r:id="rId33" w:history="1">
-        <w:r>
-          <w:rPr>
-            <w:rStyle w:val="Hyperlink"/>
-          </w:rPr>
-          <w:t>izvor</w:t>
-        </w:r>
-      </w:hyperlink>
-      <w:r>
-        <w:t xml:space="preserve">] programskom jeziku koristeći biblioteke </w:t>
-      </w:r>
-      <w:proofErr w:type="spellStart"/>
-      <w:r>
-        <w:rPr>
-          <w:i/>
-          <w:iCs/>
-        </w:rPr>
-        <w:t>Tensorflow</w:t>
-      </w:r>
-      <w:proofErr w:type="spellEnd"/>
-      <w:r>
-        <w:t xml:space="preserve"> i </w:t>
-      </w:r>
-      <w:proofErr w:type="spellStart"/>
-      <w:r>
-        <w:rPr>
-          <w:i/>
-          <w:iCs/>
-        </w:rPr>
-        <w:t>Keras</w:t>
-      </w:r>
-      <w:proofErr w:type="spellEnd"/>
-      <w:r>
-        <w:t xml:space="preserve"> koje služe za programiranje strojnog učenja [</w:t>
       </w:r>
       <w:hyperlink r:id="rId34" w:history="1">
         <w:r>
@@ -7288,147 +7034,159 @@
         </w:r>
       </w:hyperlink>
       <w:r>
-        <w:t xml:space="preserve">]. Strojno učenje preko spomenutih biblioteka se može provoditi preko procesora ili grafičke kartice, te korištenje grafičke kartice za treniranje modela je brža opcija naspram procesora (deset puta brže ili </w:t>
-      </w:r>
-      <w:r>
-        <w:t xml:space="preserve">čak </w:t>
-      </w:r>
-      <w:r>
-        <w:t>više).</w:t>
-      </w:r>
-      <w:r>
-        <w:t xml:space="preserve"> Međutim, treniranje preko grafičke kartice se tradicionalno odvijalo na Nvidia grafičkim karticama jer biblioteke su pisane sa naredbama specifično za te kartice, te za to služi </w:t>
-      </w:r>
-      <w:proofErr w:type="spellStart"/>
+        <w:t xml:space="preserve">] programskom jeziku koristeći biblioteke </w:t>
+      </w:r>
       <w:r>
         <w:rPr>
           <w:i/>
           <w:iCs/>
         </w:rPr>
-        <w:t>PlaidML</w:t>
-      </w:r>
-      <w:proofErr w:type="spellEnd"/>
-      <w:r>
-        <w:t>.</w:t>
-      </w:r>
-    </w:p>
-    <w:p>
-      <w:proofErr w:type="spellStart"/>
+        <w:t>Tensorflow</w:t>
+      </w:r>
+      <w:r>
+        <w:t xml:space="preserve"> i </w:t>
+      </w:r>
       <w:r>
         <w:rPr>
           <w:i/>
           <w:iCs/>
         </w:rPr>
-        <w:t>PlaidML</w:t>
-      </w:r>
-      <w:proofErr w:type="spellEnd"/>
-      <w:r>
-        <w:t xml:space="preserve"> je biblioteka koja se veže za </w:t>
-      </w:r>
-      <w:proofErr w:type="spellStart"/>
+        <w:t>Keras</w:t>
+      </w:r>
+      <w:r>
+        <w:t xml:space="preserve"> koje služe za programiranje strojnog učenja [</w:t>
+      </w:r>
+      <w:hyperlink r:id="rId35" w:history="1">
+        <w:r>
+          <w:rPr>
+            <w:rStyle w:val="Hyperlink"/>
+          </w:rPr>
+          <w:t>izvor</w:t>
+        </w:r>
+      </w:hyperlink>
+      <w:r>
+        <w:t xml:space="preserve">]. Strojno učenje preko spomenutih biblioteka se može provoditi preko procesora ili grafičke kartice, te korištenje grafičke kartice za treniranje modela je brža opcija naspram procesora (deset puta brže ili </w:t>
+      </w:r>
+      <w:r>
+        <w:t xml:space="preserve">čak </w:t>
+      </w:r>
+      <w:r>
+        <w:t>više).</w:t>
+      </w:r>
+      <w:r>
+        <w:t xml:space="preserve"> Međutim, treniranje preko grafičke kartice se tradicionalno odvijalo na Nvidia grafičkim karticama jer biblioteke su pisane sa naredbama specifično za te kartice, te za to služi </w:t>
+      </w:r>
       <w:r>
         <w:rPr>
           <w:i/>
           <w:iCs/>
         </w:rPr>
-        <w:t>Keras</w:t>
-      </w:r>
-      <w:proofErr w:type="spellEnd"/>
-      <w:r>
-        <w:t xml:space="preserve"> biblioteku na takav način da dopušta raznim grafičkim karticama, kao što su Intel-ove integrirane kartice ili AMD kartice, da preuzmu istu funkciju kao i Nvidia grafičke kartice te ono nam prevodi i kompilira sve njihove naredbe u naredbe koje ostale grafičke kartice razumiju.</w:t>
-      </w:r>
-    </w:p>
-    <w:p>
-      <w:proofErr w:type="spellStart"/>
+        <w:t>PlaidML</w:t>
+      </w:r>
+      <w:r>
+        <w:t>.</w:t>
+      </w:r>
+    </w:p>
+    <w:p>
       <w:r>
         <w:rPr>
           <w:i/>
           <w:iCs/>
         </w:rPr>
-        <w:t>Keras</w:t>
-      </w:r>
-      <w:proofErr w:type="spellEnd"/>
-      <w:r>
-        <w:t xml:space="preserve"> je biblioteka koja je nastavak na </w:t>
-      </w:r>
-      <w:proofErr w:type="spellStart"/>
+        <w:t>PlaidML</w:t>
+      </w:r>
+      <w:r>
+        <w:t xml:space="preserve"> je biblioteka koja se veže za </w:t>
+      </w:r>
       <w:r>
         <w:rPr>
           <w:i/>
           <w:iCs/>
         </w:rPr>
-        <w:t>Tensorflow</w:t>
-      </w:r>
-      <w:proofErr w:type="spellEnd"/>
-      <w:r>
-        <w:t xml:space="preserve"> biblioteku, ono služi kao</w:t>
-      </w:r>
-      <w:r>
-        <w:t xml:space="preserve"> posrednik između programera i </w:t>
-      </w:r>
-      <w:proofErr w:type="spellStart"/>
+        <w:t>Keras</w:t>
+      </w:r>
+      <w:r>
+        <w:t xml:space="preserve"> biblioteku na takav način da dopušta raznim grafičkim karticama, kao što su Intel-ove integrirane kartice ili AMD kartice, da preuzmu istu funkciju kao i Nvidia grafičke kartice te ono nam prevodi i kompilira sve njihove naredbe u naredbe koje ostale grafičke kartice razumiju.</w:t>
+      </w:r>
+    </w:p>
+    <w:p>
       <w:r>
         <w:rPr>
           <w:i/>
           <w:iCs/>
         </w:rPr>
-        <w:t>Tensorflow</w:t>
-      </w:r>
-      <w:proofErr w:type="spellEnd"/>
-      <w:r>
-        <w:t xml:space="preserve"> biblioteke te time uvelike olakšava programiranje</w:t>
-      </w:r>
-      <w:r>
-        <w:t xml:space="preserve"> i </w:t>
-      </w:r>
-      <w:r>
-        <w:t>namještanje</w:t>
-      </w:r>
-      <w:r>
-        <w:t xml:space="preserve"> modela</w:t>
-      </w:r>
-      <w:r>
-        <w:t xml:space="preserve"> </w:t>
-      </w:r>
-      <w:r>
-        <w:t>te</w:t>
-      </w:r>
-      <w:r>
-        <w:t xml:space="preserve"> snalaženje u kodu.</w:t>
-      </w:r>
-    </w:p>
-    <w:p>
-      <w:proofErr w:type="spellStart"/>
-      <w:r>
-        <w:t>Cijelokupno</w:t>
-      </w:r>
-      <w:proofErr w:type="spellEnd"/>
-      <w:r>
-        <w:t xml:space="preserve"> izvođenje </w:t>
+        <w:t>Keras</w:t>
+      </w:r>
+      <w:r>
+        <w:t xml:space="preserve"> je biblioteka koja je nastavak na </w:t>
       </w:r>
       <w:r>
         <w:rPr>
           <w:i/>
           <w:iCs/>
         </w:rPr>
-        <w:t>Python</w:t>
-      </w:r>
-      <w:r>
-        <w:t xml:space="preserve"> koda se provodi unutar </w:t>
-      </w:r>
-      <w:proofErr w:type="spellStart"/>
+        <w:t>Tensorflow</w:t>
+      </w:r>
+      <w:r>
+        <w:t xml:space="preserve"> biblioteku, ono služi kao</w:t>
+      </w:r>
+      <w:r>
+        <w:t xml:space="preserve"> posrednik između programera i </w:t>
+      </w:r>
       <w:r>
         <w:rPr>
           <w:i/>
           <w:iCs/>
         </w:rPr>
+        <w:t>Tensorflow</w:t>
+      </w:r>
+      <w:r>
+        <w:t xml:space="preserve"> biblioteke te time uvelike olakšava programiranje</w:t>
+      </w:r>
+      <w:r>
+        <w:t xml:space="preserve"> i </w:t>
+      </w:r>
+      <w:r>
+        <w:t>namještanje</w:t>
+      </w:r>
+      <w:r>
+        <w:t xml:space="preserve"> modela</w:t>
+      </w:r>
+      <w:r>
+        <w:t xml:space="preserve"> </w:t>
+      </w:r>
+      <w:r>
+        <w:t>te</w:t>
+      </w:r>
+      <w:r>
+        <w:t xml:space="preserve"> snalaženje u kodu.</w:t>
+      </w:r>
+    </w:p>
+    <w:p>
+      <w:r>
+        <w:t xml:space="preserve">Cijelokupno izvođenje </w:t>
+      </w:r>
+      <w:r>
+        <w:rPr>
+          <w:i/>
+          <w:iCs/>
+        </w:rPr>
+        <w:t>Python</w:t>
+      </w:r>
+      <w:r>
+        <w:t xml:space="preserve"> koda se provodi unutar </w:t>
+      </w:r>
+      <w:r>
+        <w:rPr>
+          <w:i/>
+          <w:iCs/>
+        </w:rPr>
         <w:t>Jupyter</w:t>
       </w:r>
-      <w:proofErr w:type="spellEnd"/>
       <w:r>
         <w:t xml:space="preserve"> bilježnica[</w:t>
       </w:r>
-      <w:hyperlink r:id="rId35" w:history="1">
+      <w:hyperlink r:id="rId36" w:history="1">
         <w:r>
           <w:rPr>
             <w:rStyle w:val="Hyperlink"/>
@@ -7493,7 +7251,7 @@
                     <pic:cNvPicPr/>
                   </pic:nvPicPr>
                   <pic:blipFill>
-                    <a:blip r:embed="rId36"/>
+                    <a:blip r:embed="rId37"/>
                     <a:stretch>
                       <a:fillRect/>
                     </a:stretch>
@@ -7528,7 +7286,6 @@
       <w:r>
         <w:t xml:space="preserve">Prikaz dijela </w:t>
       </w:r>
-      <w:proofErr w:type="spellStart"/>
       <w:r>
         <w:rPr>
           <w:i/>
@@ -7536,7 +7293,6 @@
         </w:rPr>
         <w:t>Jupyter</w:t>
       </w:r>
-      <w:proofErr w:type="spellEnd"/>
       <w:r>
         <w:t xml:space="preserve"> bilježnice u kojem se izvodi trening mreže</w:t>
       </w:r>
@@ -7552,393 +7308,6 @@
       </w:r>
       <w:r>
         <w:t xml:space="preserve"> je program[</w:t>
-      </w:r>
-      <w:hyperlink r:id="rId37" w:history="1">
-        <w:r>
-          <w:rPr>
-            <w:rStyle w:val="Hyperlink"/>
-          </w:rPr>
-          <w:t>izvor</w:t>
-        </w:r>
-      </w:hyperlink>
-      <w:r>
-        <w:t>] za 3D modeliranje, te sadrži mogućnosti za izradu slika i animacija modela. Koristi se u ovom radu za generiranje slika sintetičkog skupa.</w:t>
-      </w:r>
-    </w:p>
-    <w:p>
-      <w:r>
-        <w:t xml:space="preserve">Cijeli projekt za ovaj rad se nalazi na sljedećoj </w:t>
-      </w:r>
-      <w:proofErr w:type="spellStart"/>
-      <w:r>
-        <w:t>github</w:t>
-      </w:r>
-      <w:proofErr w:type="spellEnd"/>
-      <w:r>
-        <w:t xml:space="preserve"> poveznici: [[</w:t>
-      </w:r>
-      <w:r>
-        <w:rPr>
-          <w:highlight w:val="yellow"/>
-        </w:rPr>
-        <w:t xml:space="preserve">kad </w:t>
-      </w:r>
-      <w:r>
-        <w:rPr>
-          <w:highlight w:val="yellow"/>
-        </w:rPr>
-        <w:t>postavim</w:t>
-      </w:r>
-      <w:r>
-        <w:rPr>
-          <w:highlight w:val="yellow"/>
-        </w:rPr>
-        <w:t xml:space="preserve"> </w:t>
-      </w:r>
-      <w:proofErr w:type="spellStart"/>
-      <w:r>
-        <w:rPr>
-          <w:highlight w:val="yellow"/>
-        </w:rPr>
-        <w:t>public</w:t>
-      </w:r>
-      <w:proofErr w:type="spellEnd"/>
-      <w:r>
-        <w:rPr>
-          <w:highlight w:val="yellow"/>
-        </w:rPr>
-        <w:t xml:space="preserve"> stavit </w:t>
-      </w:r>
-      <w:r>
-        <w:rPr>
-          <w:highlight w:val="yellow"/>
-        </w:rPr>
-        <w:t>ć</w:t>
-      </w:r>
-      <w:r>
-        <w:rPr>
-          <w:highlight w:val="yellow"/>
-        </w:rPr>
-        <w:t>u</w:t>
-      </w:r>
-      <w:r>
-        <w:t>]]</w:t>
-      </w:r>
-    </w:p>
-    <w:p>
-      <w:r>
-        <w:t xml:space="preserve">Projekt sadrži dva direktorija, </w:t>
-      </w:r>
-      <w:proofErr w:type="spellStart"/>
-      <w:r>
-        <w:rPr>
-          <w:i/>
-          <w:iCs/>
-        </w:rPr>
-        <w:t>docs</w:t>
-      </w:r>
-      <w:proofErr w:type="spellEnd"/>
-      <w:r>
-        <w:t xml:space="preserve"> i </w:t>
-      </w:r>
-      <w:proofErr w:type="spellStart"/>
-      <w:r>
-        <w:rPr>
-          <w:i/>
-          <w:iCs/>
-        </w:rPr>
-        <w:t>py</w:t>
-      </w:r>
-      <w:proofErr w:type="spellEnd"/>
-      <w:r>
-        <w:t xml:space="preserve">. Unutar </w:t>
-      </w:r>
-      <w:proofErr w:type="spellStart"/>
-      <w:r>
-        <w:rPr>
-          <w:i/>
-          <w:iCs/>
-        </w:rPr>
-        <w:t>docs</w:t>
-      </w:r>
-      <w:proofErr w:type="spellEnd"/>
-      <w:r>
-        <w:t xml:space="preserve"> se nalaze svi materijali vezano za pisani rad i ovaj sam rad. Unutar </w:t>
-      </w:r>
-      <w:proofErr w:type="spellStart"/>
-      <w:r>
-        <w:rPr>
-          <w:i/>
-          <w:iCs/>
-        </w:rPr>
-        <w:t>py</w:t>
-      </w:r>
-      <w:proofErr w:type="spellEnd"/>
-      <w:r>
-        <w:t xml:space="preserve"> se nalazi više poddirektorija</w:t>
-      </w:r>
-      <w:r>
-        <w:t xml:space="preserve">, svaki poddirektorij sadrži svoju </w:t>
-      </w:r>
-      <w:proofErr w:type="spellStart"/>
-      <w:r>
-        <w:rPr>
-          <w:i/>
-          <w:iCs/>
-        </w:rPr>
-        <w:t>Jupyter</w:t>
-      </w:r>
-      <w:proofErr w:type="spellEnd"/>
-      <w:r>
-        <w:t xml:space="preserve"> bilježnicu unutar koje se izvršavao </w:t>
-      </w:r>
-      <w:r>
-        <w:rPr>
-          <w:i/>
-          <w:iCs/>
-        </w:rPr>
-        <w:t>Python</w:t>
-      </w:r>
-      <w:r>
-        <w:t xml:space="preserve"> kôd.</w:t>
-      </w:r>
-      <w:r>
-        <w:t xml:space="preserve"> Direktoriji sa prefiksom „test“ su direktoriji koji sadrže neuronske mreže nad kojima se treniralo, te sve funkcije vezane za njih. Direktorij „</w:t>
-      </w:r>
-      <w:proofErr w:type="spellStart"/>
-      <w:r>
-        <w:t>image_generation</w:t>
-      </w:r>
-      <w:proofErr w:type="spellEnd"/>
-      <w:r>
-        <w:t>“</w:t>
-      </w:r>
-      <w:r>
-        <w:t xml:space="preserve"> sadrži </w:t>
-      </w:r>
-      <w:r>
-        <w:rPr>
-          <w:i/>
-          <w:iCs/>
-        </w:rPr>
-        <w:t>Blender</w:t>
-      </w:r>
-      <w:r>
-        <w:t xml:space="preserve"> skriptu i </w:t>
-      </w:r>
-      <w:r>
-        <w:rPr>
-          <w:i/>
-          <w:iCs/>
-        </w:rPr>
-        <w:t>.</w:t>
-      </w:r>
-      <w:proofErr w:type="spellStart"/>
-      <w:r>
-        <w:rPr>
-          <w:i/>
-          <w:iCs/>
-        </w:rPr>
-        <w:t>blend</w:t>
-      </w:r>
-      <w:proofErr w:type="spellEnd"/>
-      <w:r>
-        <w:t xml:space="preserve"> datoteku za koju je skripta namijenjena. Datoteka sadrži sve modele i okolinu za slikanje slika, dok skripta služi za automatizaciju generiranja slika.</w:t>
-      </w:r>
-      <w:r>
-        <w:t xml:space="preserve"> Direktorij „</w:t>
-      </w:r>
-      <w:proofErr w:type="spellStart"/>
-      <w:r>
-        <w:t>image_sourcing</w:t>
-      </w:r>
-      <w:proofErr w:type="spellEnd"/>
-      <w:r>
-        <w:t xml:space="preserve">“ sadrži </w:t>
-      </w:r>
-      <w:proofErr w:type="spellStart"/>
-      <w:r>
-        <w:rPr>
-          <w:i/>
-          <w:iCs/>
-        </w:rPr>
-        <w:t>Jupyter</w:t>
-      </w:r>
-      <w:proofErr w:type="spellEnd"/>
-      <w:r>
-        <w:t xml:space="preserve"> bilježnicu za generiranje slika za korištenje u ovom dokumentu.</w:t>
-      </w:r>
-    </w:p>
-    <w:p>
-      <w:pPr>
-        <w:pStyle w:val="Heading2"/>
-        <w:numPr>
-          <w:ilvl w:val="1"/>
-          <w:numId w:val="4"/>
-        </w:numPr>
-      </w:pPr>
-      <w:bookmarkStart w:id="13" w:name="_Toc77084151"/>
-      <w:r>
-        <w:t xml:space="preserve">[[Transfer </w:t>
-      </w:r>
-      <w:proofErr w:type="spellStart"/>
-      <w:r>
-        <w:t>learning</w:t>
-      </w:r>
-      <w:proofErr w:type="spellEnd"/>
-      <w:r>
-        <w:t xml:space="preserve"> ovdje</w:t>
-      </w:r>
-      <w:r>
-        <w:t xml:space="preserve"> ili u 4. poglavlju?]]</w:t>
-      </w:r>
-      <w:bookmarkEnd w:id="13"/>
-    </w:p>
-    <w:p>
-      <w:pPr>
-        <w:spacing w:line="259" w:lineRule="auto"/>
-        <w:jc w:val="left"/>
-      </w:pPr>
-      <w:r>
-        <w:br w:type="page"/>
-      </w:r>
-    </w:p>
-    <w:p>
-      <w:pPr>
-        <w:pStyle w:val="Heading1"/>
-        <w:numPr>
-          <w:ilvl w:val="0"/>
-          <w:numId w:val="4"/>
-        </w:numPr>
-      </w:pPr>
-      <w:bookmarkStart w:id="14" w:name="_Toc77084152"/>
-      <w:r>
-        <w:lastRenderedPageBreak/>
-        <w:t>REZULTATI MODELA, USPOREDBE</w:t>
-      </w:r>
-      <w:bookmarkEnd w:id="14"/>
-    </w:p>
-    <w:p>
-      <w:pPr>
-        <w:ind w:firstLine="390"/>
-      </w:pPr>
-      <w:r>
-        <w:t>[[</w:t>
-      </w:r>
-      <w:r>
-        <w:rPr>
-          <w:highlight w:val="yellow"/>
-        </w:rPr>
-        <w:t xml:space="preserve">Ovdje bi trebao </w:t>
-      </w:r>
-      <w:r>
-        <w:rPr>
-          <w:highlight w:val="yellow"/>
-        </w:rPr>
-        <w:t xml:space="preserve">krenuti </w:t>
-      </w:r>
-      <w:r>
-        <w:rPr>
-          <w:highlight w:val="yellow"/>
-        </w:rPr>
-        <w:t xml:space="preserve">opisati </w:t>
-      </w:r>
-      <w:proofErr w:type="spellStart"/>
-      <w:r>
-        <w:rPr>
-          <w:i/>
-          <w:iCs/>
-          <w:highlight w:val="yellow"/>
-        </w:rPr>
-        <w:t>state</w:t>
-      </w:r>
-      <w:proofErr w:type="spellEnd"/>
-      <w:r>
-        <w:rPr>
-          <w:i/>
-          <w:iCs/>
-          <w:highlight w:val="yellow"/>
-        </w:rPr>
-        <w:t xml:space="preserve"> </w:t>
-      </w:r>
-      <w:proofErr w:type="spellStart"/>
-      <w:r>
-        <w:rPr>
-          <w:i/>
-          <w:iCs/>
-          <w:highlight w:val="yellow"/>
-        </w:rPr>
-        <w:t>of</w:t>
-      </w:r>
-      <w:proofErr w:type="spellEnd"/>
-      <w:r>
-        <w:rPr>
-          <w:i/>
-          <w:iCs/>
-          <w:highlight w:val="yellow"/>
-        </w:rPr>
-        <w:t xml:space="preserve"> </w:t>
-      </w:r>
-      <w:proofErr w:type="spellStart"/>
-      <w:r>
-        <w:rPr>
-          <w:i/>
-          <w:iCs/>
-          <w:highlight w:val="yellow"/>
-        </w:rPr>
-        <w:t>the</w:t>
-      </w:r>
-      <w:proofErr w:type="spellEnd"/>
-      <w:r>
-        <w:rPr>
-          <w:i/>
-          <w:iCs/>
-          <w:highlight w:val="yellow"/>
-        </w:rPr>
-        <w:t xml:space="preserve"> art</w:t>
-      </w:r>
-      <w:r>
-        <w:rPr>
-          <w:highlight w:val="yellow"/>
-        </w:rPr>
-        <w:t xml:space="preserve">, na koji </w:t>
-      </w:r>
-      <w:proofErr w:type="spellStart"/>
-      <w:r>
-        <w:rPr>
-          <w:highlight w:val="yellow"/>
-        </w:rPr>
-        <w:t>nacin</w:t>
-      </w:r>
-      <w:proofErr w:type="spellEnd"/>
-      <w:r>
-        <w:rPr>
-          <w:highlight w:val="yellow"/>
-        </w:rPr>
-        <w:t>?</w:t>
-      </w:r>
-      <w:r>
-        <w:t>]]</w:t>
-      </w:r>
-      <w:r>
-        <w:t>Klasificiranje</w:t>
-      </w:r>
-      <w:r>
-        <w:t xml:space="preserve"> </w:t>
-      </w:r>
-      <w:r>
-        <w:t>slika su ljudi izvodili već duže vrijeme</w:t>
-      </w:r>
-      <w:r>
-        <w:t xml:space="preserve">, </w:t>
-      </w:r>
-      <w:proofErr w:type="spellStart"/>
-      <w:r>
-        <w:t>AlexNet</w:t>
-      </w:r>
-      <w:proofErr w:type="spellEnd"/>
-      <w:r>
-        <w:t>[</w:t>
       </w:r>
       <w:hyperlink r:id="rId38" w:history="1">
         <w:r>
@@ -7949,91 +7318,251 @@
         </w:r>
       </w:hyperlink>
       <w:r>
-        <w:t>] je jedan primjer neuronske mreže koja je 201</w:t>
-      </w:r>
-      <w:r>
-        <w:t>2</w:t>
-      </w:r>
-      <w:r>
-        <w:t xml:space="preserve">. godine u </w:t>
-      </w:r>
-      <w:proofErr w:type="spellStart"/>
-      <w:r>
-        <w:t>ImageNet</w:t>
-      </w:r>
-      <w:proofErr w:type="spellEnd"/>
-      <w:r>
-        <w:t xml:space="preserve"> natjecanju široko </w:t>
-      </w:r>
-      <w:proofErr w:type="spellStart"/>
-      <w:r>
-        <w:t>pojasnog</w:t>
-      </w:r>
-      <w:proofErr w:type="spellEnd"/>
-      <w:r>
-        <w:t xml:space="preserve"> prepoznavanja postigla prvo mjesto, pobijedivši drugo mjesto za više od 10% manje grešaka u 5 najvećih kategorija koje predstavljaju greške[[</w:t>
+        <w:t>] za 3D modeliranje, te sadrži mogućnosti za izradu slika i animacija modela. Koristi se u ovom radu za generiranje slika sintetičkog skupa.</w:t>
+      </w:r>
+    </w:p>
+    <w:p>
+      <w:r>
+        <w:t>Cijeli projekt za ovaj rad se nalazi na sljedećoj github poveznici: [[</w:t>
       </w:r>
       <w:r>
         <w:rPr>
           <w:highlight w:val="yellow"/>
         </w:rPr>
-        <w:t xml:space="preserve">top-5 </w:t>
-      </w:r>
-      <w:proofErr w:type="spellStart"/>
+        <w:t xml:space="preserve">kad </w:t>
+      </w:r>
       <w:r>
         <w:rPr>
           <w:highlight w:val="yellow"/>
         </w:rPr>
-        <w:t>error</w:t>
-      </w:r>
-      <w:proofErr w:type="spellEnd"/>
+        <w:t>postavim</w:t>
+      </w:r>
       <w:r>
         <w:rPr>
           <w:highlight w:val="yellow"/>
         </w:rPr>
-        <w:t xml:space="preserve"> prevesti ljepše?</w:t>
+        <w:t xml:space="preserve"> public stavit </w:t>
+      </w:r>
+      <w:r>
+        <w:rPr>
+          <w:highlight w:val="yellow"/>
+        </w:rPr>
+        <w:t>ć</w:t>
+      </w:r>
+      <w:r>
+        <w:rPr>
+          <w:highlight w:val="yellow"/>
+        </w:rPr>
+        <w:t>u</w:t>
       </w:r>
       <w:r>
         <w:t>]]</w:t>
       </w:r>
-      <w:r>
-        <w:t>, najviše jer su koristili treniranje preko grafičkih kartica</w:t>
-      </w:r>
-      <w:r>
-        <w:t xml:space="preserve">. Ovo je privuklo </w:t>
-      </w:r>
-      <w:r>
-        <w:t xml:space="preserve">globalnu pozornost prema </w:t>
-      </w:r>
-      <w:r>
-        <w:t xml:space="preserve">koristi </w:t>
-      </w:r>
-      <w:r>
-        <w:t>područj</w:t>
-      </w:r>
-      <w:r>
-        <w:t>a</w:t>
-      </w:r>
-      <w:r>
-        <w:t xml:space="preserve"> umjetnog učenja i umjetne inteligencije te </w:t>
-      </w:r>
-      <w:r>
-        <w:t xml:space="preserve">ubrzo je </w:t>
-      </w:r>
-      <w:r>
-        <w:t>krenulo napredovanje tih tehnologija.</w:t>
-      </w:r>
-      <w:r>
-        <w:t xml:space="preserve"> Dan danas </w:t>
-      </w:r>
-      <w:r>
-        <w:t>se rezultati tehnologija nalaze u raznim poljima svakodnevnice, kamere koriste tehnologije prepoznavanja lica i aktivnog stabiliziranja videosnimke, doktori sa modelima mogu lakše uočiti bolesti na raznim vrstama snimaka, od EKG do rendgenskih slika</w:t>
-      </w:r>
-      <w:r>
-        <w:t xml:space="preserve"> te moguće je lakše prevesti pokrete tijela u pokrete objekata virtualne stvarnosti uz pomoć neuronskih mreža</w:t>
-      </w:r>
-      <w:r>
-        <w:t xml:space="preserve"> (npr. za koristi u arhitekturi[</w:t>
+    </w:p>
+    <w:p>
+      <w:r>
+        <w:t xml:space="preserve">Projekt sadrži dva direktorija, </w:t>
+      </w:r>
+      <w:r>
+        <w:rPr>
+          <w:i/>
+          <w:iCs/>
+        </w:rPr>
+        <w:t>docs</w:t>
+      </w:r>
+      <w:r>
+        <w:t xml:space="preserve"> i </w:t>
+      </w:r>
+      <w:r>
+        <w:rPr>
+          <w:i/>
+          <w:iCs/>
+        </w:rPr>
+        <w:t>py</w:t>
+      </w:r>
+      <w:r>
+        <w:t xml:space="preserve">. Unutar </w:t>
+      </w:r>
+      <w:r>
+        <w:rPr>
+          <w:i/>
+          <w:iCs/>
+        </w:rPr>
+        <w:t>docs</w:t>
+      </w:r>
+      <w:r>
+        <w:t xml:space="preserve"> se nalaze svi materijali vezano za pisani rad i ovaj sam rad. Unutar </w:t>
+      </w:r>
+      <w:r>
+        <w:rPr>
+          <w:i/>
+          <w:iCs/>
+        </w:rPr>
+        <w:t>py</w:t>
+      </w:r>
+      <w:r>
+        <w:t xml:space="preserve"> se nalazi više poddirektorija</w:t>
+      </w:r>
+      <w:r>
+        <w:t xml:space="preserve">, svaki poddirektorij sadrži svoju </w:t>
+      </w:r>
+      <w:r>
+        <w:rPr>
+          <w:i/>
+          <w:iCs/>
+        </w:rPr>
+        <w:t>Jupyter</w:t>
+      </w:r>
+      <w:r>
+        <w:t xml:space="preserve"> bilježnicu unutar koje se izvršavao </w:t>
+      </w:r>
+      <w:r>
+        <w:rPr>
+          <w:i/>
+          <w:iCs/>
+        </w:rPr>
+        <w:t>Python</w:t>
+      </w:r>
+      <w:r>
+        <w:t xml:space="preserve"> kôd.</w:t>
+      </w:r>
+      <w:r>
+        <w:t xml:space="preserve"> Direktoriji sa prefiksom „test“ su direktoriji koji sadrže neuronske mreže nad kojima se treniralo, te sve funkcije vezane za njih. Direktorij „image_generation“</w:t>
+      </w:r>
+      <w:r>
+        <w:t xml:space="preserve"> sadrži </w:t>
+      </w:r>
+      <w:r>
+        <w:rPr>
+          <w:i/>
+          <w:iCs/>
+        </w:rPr>
+        <w:t>Blender</w:t>
+      </w:r>
+      <w:r>
+        <w:t xml:space="preserve"> skriptu i </w:t>
+      </w:r>
+      <w:r>
+        <w:rPr>
+          <w:i/>
+          <w:iCs/>
+        </w:rPr>
+        <w:t>.blend</w:t>
+      </w:r>
+      <w:r>
+        <w:t xml:space="preserve"> datoteku za koju je skripta namijenjena. Datoteka sadrži sve modele i okolinu za slikanje slika, dok skripta služi za automatizaciju generiranja slika.</w:t>
+      </w:r>
+      <w:r>
+        <w:t xml:space="preserve"> Direktorij „image_sourcing“ sadrži </w:t>
+      </w:r>
+      <w:r>
+        <w:rPr>
+          <w:i/>
+          <w:iCs/>
+        </w:rPr>
+        <w:t>Jupyter</w:t>
+      </w:r>
+      <w:r>
+        <w:t xml:space="preserve"> bilježnicu za generiranje slika za korištenje u ovom dokumentu.</w:t>
+      </w:r>
+    </w:p>
+    <w:p>
+      <w:pPr>
+        <w:pStyle w:val="Heading2"/>
+        <w:numPr>
+          <w:ilvl w:val="1"/>
+          <w:numId w:val="4"/>
+        </w:numPr>
+      </w:pPr>
+      <w:bookmarkStart w:id="13" w:name="_Toc77084151"/>
+      <w:r>
+        <w:t>[[Transfer learning</w:t>
+      </w:r>
+      <w:r>
+        <w:t xml:space="preserve"> ovdje</w:t>
+      </w:r>
+      <w:r>
+        <w:t xml:space="preserve"> ili u 4. poglavlju?]]</w:t>
+      </w:r>
+      <w:bookmarkEnd w:id="13"/>
+    </w:p>
+    <w:p>
+      <w:pPr>
+        <w:spacing w:line="259" w:lineRule="auto"/>
+        <w:jc w:val="left"/>
+      </w:pPr>
+      <w:r>
+        <w:br w:type="page"/>
+      </w:r>
+    </w:p>
+    <w:p>
+      <w:pPr>
+        <w:pStyle w:val="Heading1"/>
+        <w:numPr>
+          <w:ilvl w:val="0"/>
+          <w:numId w:val="4"/>
+        </w:numPr>
+      </w:pPr>
+      <w:bookmarkStart w:id="14" w:name="_Toc77084152"/>
+      <w:r>
+        <w:lastRenderedPageBreak/>
+        <w:t>REZULTATI MODELA, USPOREDBE</w:t>
+      </w:r>
+      <w:bookmarkEnd w:id="14"/>
+    </w:p>
+    <w:p>
+      <w:pPr>
+        <w:ind w:firstLine="390"/>
+      </w:pPr>
+      <w:r>
+        <w:t>[[</w:t>
+      </w:r>
+      <w:r>
+        <w:rPr>
+          <w:highlight w:val="yellow"/>
+        </w:rPr>
+        <w:t xml:space="preserve">Ovdje bi trebao </w:t>
+      </w:r>
+      <w:r>
+        <w:rPr>
+          <w:highlight w:val="yellow"/>
+        </w:rPr>
+        <w:t xml:space="preserve">krenuti </w:t>
+      </w:r>
+      <w:r>
+        <w:rPr>
+          <w:highlight w:val="yellow"/>
+        </w:rPr>
+        <w:t xml:space="preserve">opisati </w:t>
+      </w:r>
+      <w:r>
+        <w:rPr>
+          <w:i/>
+          <w:iCs/>
+          <w:highlight w:val="yellow"/>
+        </w:rPr>
+        <w:t>state of the art</w:t>
+      </w:r>
+      <w:r>
+        <w:rPr>
+          <w:highlight w:val="yellow"/>
+        </w:rPr>
+        <w:t>, na koji nacin?</w:t>
+      </w:r>
+      <w:r>
+        <w:t>]]</w:t>
+      </w:r>
+      <w:r>
+        <w:t>Klasificiranje</w:t>
+      </w:r>
+      <w:r>
+        <w:t xml:space="preserve"> </w:t>
+      </w:r>
+      <w:r>
+        <w:t>slika su ljudi izvodili već duže vrijeme</w:t>
+      </w:r>
+      <w:r>
+        <w:t>, AlexNet[</w:t>
       </w:r>
       <w:hyperlink r:id="rId39" w:history="1">
         <w:r>
@@ -8044,6 +7573,71 @@
         </w:r>
       </w:hyperlink>
       <w:r>
+        <w:t>] je jedan primjer neuronske mreže koja je 201</w:t>
+      </w:r>
+      <w:r>
+        <w:t>2</w:t>
+      </w:r>
+      <w:r>
+        <w:t>. godine u ImageNet natjecanju široko pojasnog prepoznavanja postigla prvo mjesto, pobijedivši drugo mjesto za više od 10% manje grešaka u 5 najvećih kategorija koje predstavljaju greške[[</w:t>
+      </w:r>
+      <w:r>
+        <w:rPr>
+          <w:highlight w:val="yellow"/>
+        </w:rPr>
+        <w:t>top-5 error prevesti ljepše?</w:t>
+      </w:r>
+      <w:r>
+        <w:t>]]</w:t>
+      </w:r>
+      <w:r>
+        <w:t>, najviše jer su koristili treniranje preko grafičkih kartica</w:t>
+      </w:r>
+      <w:r>
+        <w:t xml:space="preserve">. Ovo je privuklo </w:t>
+      </w:r>
+      <w:r>
+        <w:t xml:space="preserve">globalnu pozornost prema </w:t>
+      </w:r>
+      <w:r>
+        <w:t xml:space="preserve">koristi </w:t>
+      </w:r>
+      <w:r>
+        <w:t>područj</w:t>
+      </w:r>
+      <w:r>
+        <w:t>a</w:t>
+      </w:r>
+      <w:r>
+        <w:t xml:space="preserve"> umjetnog učenja i umjetne inteligencije te </w:t>
+      </w:r>
+      <w:r>
+        <w:t xml:space="preserve">ubrzo je </w:t>
+      </w:r>
+      <w:r>
+        <w:t>krenulo napredovanje tih tehnologija.</w:t>
+      </w:r>
+      <w:r>
+        <w:t xml:space="preserve"> Dan danas </w:t>
+      </w:r>
+      <w:r>
+        <w:t>se rezultati tehnologija nalaze u raznim poljima svakodnevnice, kamere koriste tehnologije prepoznavanja lica i aktivnog stabiliziranja videosnimke, doktori sa modelima mogu lakše uočiti bolesti na raznim vrstama snimaka, od EKG do rendgenskih slika</w:t>
+      </w:r>
+      <w:r>
+        <w:t xml:space="preserve"> te moguće je lakše prevesti pokrete tijela u pokrete objekata virtualne stvarnosti uz pomoć neuronskih mreža</w:t>
+      </w:r>
+      <w:r>
+        <w:t xml:space="preserve"> (npr. za koristi u arhitekturi[</w:t>
+      </w:r>
+      <w:hyperlink r:id="rId40" w:history="1">
+        <w:r>
+          <w:rPr>
+            <w:rStyle w:val="Hyperlink"/>
+          </w:rPr>
+          <w:t>izvor</w:t>
+        </w:r>
+      </w:hyperlink>
+      <w:r>
         <w:t>])</w:t>
       </w:r>
       <w:r>
@@ -8072,35 +7666,14 @@
       <w:r>
         <w:t>[</w:t>
       </w:r>
-      <w:proofErr w:type="spellStart"/>
-      <w:r>
-        <w:fldChar w:fldCharType="begin"/>
-      </w:r>
-      <w:r>
-        <w:instrText xml:space="preserve"> HYPERLINK \l "_Skupovi_podataka_i" </w:instrText>
-      </w:r>
-      <w:r>
-        <w:fldChar w:fldCharType="separate"/>
-      </w:r>
-      <w:r>
-        <w:rPr>
-          <w:rStyle w:val="Hyperlink"/>
-        </w:rPr>
-        <w:t>stagod</w:t>
-      </w:r>
-      <w:proofErr w:type="spellEnd"/>
-      <w:r>
-        <w:rPr>
-          <w:rStyle w:val="Hyperlink"/>
-        </w:rPr>
-        <w:t xml:space="preserve"> za sintetičke</w:t>
-      </w:r>
-      <w:r>
-        <w:rPr>
-          <w:rStyle w:val="Hyperlink"/>
-        </w:rPr>
-        <w:fldChar w:fldCharType="end"/>
-      </w:r>
+      <w:hyperlink w:anchor="_Skupovi_podataka_i" w:history="1">
+        <w:r>
+          <w:rPr>
+            <w:rStyle w:val="Hyperlink"/>
+          </w:rPr>
+          <w:t>stagod za sintetičke</w:t>
+        </w:r>
+      </w:hyperlink>
       <w:r>
         <w:t>]</w:t>
       </w:r>
@@ -8119,17 +7692,8 @@
     </w:p>
     <w:p>
       <w:r>
-        <w:t xml:space="preserve">Na </w:t>
-      </w:r>
-      <w:proofErr w:type="spellStart"/>
-      <w:r>
-        <w:t>github</w:t>
-      </w:r>
-      <w:proofErr w:type="spellEnd"/>
-      <w:r>
-        <w:t xml:space="preserve"> stranici rada se nalaze </w:t>
-      </w:r>
-      <w:proofErr w:type="spellStart"/>
+        <w:t xml:space="preserve">Na github stranici rada se nalaze </w:t>
+      </w:r>
       <w:r>
         <w:rPr>
           <w:i/>
@@ -8137,7 +7701,6 @@
         </w:rPr>
         <w:t>Jupyter</w:t>
       </w:r>
-      <w:proofErr w:type="spellEnd"/>
       <w:r>
         <w:t xml:space="preserve"> bilježnice sa modelim</w:t>
       </w:r>
@@ -8197,11 +7760,9 @@
             <w:tcW w:w="1803" w:type="dxa"/>
           </w:tcPr>
           <w:p>
-            <w:proofErr w:type="spellStart"/>
             <w:r>
               <w:t>loss</w:t>
             </w:r>
-            <w:proofErr w:type="spellEnd"/>
           </w:p>
         </w:tc>
         <w:tc>
@@ -8209,11 +7770,9 @@
             <w:tcW w:w="1803" w:type="dxa"/>
           </w:tcPr>
           <w:p>
-            <w:proofErr w:type="spellStart"/>
             <w:r>
               <w:t>acc</w:t>
             </w:r>
-            <w:proofErr w:type="spellEnd"/>
           </w:p>
         </w:tc>
         <w:tc>
@@ -8221,11 +7780,9 @@
             <w:tcW w:w="1803" w:type="dxa"/>
           </w:tcPr>
           <w:p>
-            <w:proofErr w:type="spellStart"/>
             <w:r>
               <w:t>val_loss</w:t>
             </w:r>
-            <w:proofErr w:type="spellEnd"/>
           </w:p>
         </w:tc>
         <w:tc>
@@ -8233,11 +7790,9 @@
             <w:tcW w:w="1804" w:type="dxa"/>
           </w:tcPr>
           <w:p>
-            <w:proofErr w:type="spellStart"/>
             <w:r>
               <w:t>val_acc</w:t>
             </w:r>
-            <w:proofErr w:type="spellEnd"/>
           </w:p>
         </w:tc>
       </w:tr>
@@ -8258,7 +7813,7 @@
           </w:tcPr>
           <w:p>
             <w:r>
-              <w:t>2.8129</w:t>
+              <w:t>2.5988</w:t>
             </w:r>
           </w:p>
         </w:tc>
@@ -8268,7 +7823,19 @@
           </w:tcPr>
           <w:p>
             <w:r>
-              <w:t>0.1097 / 10.97%</w:t>
+              <w:t>1</w:t>
+            </w:r>
+            <w:r>
+              <w:t>5</w:t>
+            </w:r>
+            <w:r>
+              <w:t>.</w:t>
+            </w:r>
+            <w:r>
+              <w:t>80</w:t>
+            </w:r>
+            <w:r>
+              <w:t>%</w:t>
             </w:r>
           </w:p>
         </w:tc>
@@ -8278,7 +7845,7 @@
           </w:tcPr>
           <w:p>
             <w:r>
-              <w:t>2.6149</w:t>
+              <w:t>2.4492</w:t>
             </w:r>
           </w:p>
         </w:tc>
@@ -8288,7 +7855,19 @@
           </w:tcPr>
           <w:p>
             <w:r>
-              <w:t>0.1384 / 13.84%</w:t>
+              <w:t>1</w:t>
+            </w:r>
+            <w:r>
+              <w:t>7</w:t>
+            </w:r>
+            <w:r>
+              <w:t>.</w:t>
+            </w:r>
+            <w:r>
+              <w:t>83</w:t>
+            </w:r>
+            <w:r>
+              <w:t>%</w:t>
             </w:r>
           </w:p>
         </w:tc>
@@ -8299,11 +7878,9 @@
             <w:tcW w:w="1803" w:type="dxa"/>
           </w:tcPr>
           <w:p>
-            <w:proofErr w:type="spellStart"/>
             <w:r>
               <w:t>test_complex</w:t>
             </w:r>
-            <w:proofErr w:type="spellEnd"/>
           </w:p>
         </w:tc>
         <w:tc>
@@ -8312,7 +7889,7 @@
           </w:tcPr>
           <w:p>
             <w:r>
-              <w:t>1.3817</w:t>
+              <w:t>1.0020</w:t>
             </w:r>
           </w:p>
         </w:tc>
@@ -8321,8 +7898,20 @@
             <w:tcW w:w="1803" w:type="dxa"/>
           </w:tcPr>
           <w:p>
-            <w:r>
-              <w:t>0.5200 / 52%</w:t>
+            <w:pPr>
+              <w:ind w:left="709" w:hanging="709"/>
+            </w:pPr>
+            <w:r>
+              <w:t>66</w:t>
+            </w:r>
+            <w:r>
+              <w:t>.</w:t>
+            </w:r>
+            <w:r>
+              <w:t>06</w:t>
+            </w:r>
+            <w:r>
+              <w:t>%</w:t>
             </w:r>
           </w:p>
         </w:tc>
@@ -8332,7 +7921,7 @@
           </w:tcPr>
           <w:p>
             <w:r>
-              <w:t>1.1055</w:t>
+              <w:t>0.9606</w:t>
             </w:r>
           </w:p>
         </w:tc>
@@ -8342,7 +7931,16 @@
           </w:tcPr>
           <w:p>
             <w:r>
-              <w:t>0.5796 / 57.96%</w:t>
+              <w:t>63</w:t>
+            </w:r>
+            <w:r>
+              <w:t>.</w:t>
+            </w:r>
+            <w:r>
+              <w:t>97</w:t>
+            </w:r>
+            <w:r>
+              <w:t>%</w:t>
             </w:r>
           </w:p>
         </w:tc>
@@ -8364,7 +7962,7 @@
           </w:tcPr>
           <w:p>
             <w:r>
-              <w:t>0.3197</w:t>
+              <w:t>0.3314</w:t>
             </w:r>
           </w:p>
         </w:tc>
@@ -8374,7 +7972,16 @@
           </w:tcPr>
           <w:p>
             <w:r>
-              <w:t>0.8916 / 89.16%</w:t>
+              <w:t>88</w:t>
+            </w:r>
+            <w:r>
+              <w:t>.</w:t>
+            </w:r>
+            <w:r>
+              <w:t>30</w:t>
+            </w:r>
+            <w:r>
+              <w:t>%</w:t>
             </w:r>
           </w:p>
         </w:tc>
@@ -8384,7 +7991,7 @@
           </w:tcPr>
           <w:p>
             <w:r>
-              <w:t>0.4053</w:t>
+              <w:t>0.3880</w:t>
             </w:r>
           </w:p>
         </w:tc>
@@ -8394,7 +8001,16 @@
           </w:tcPr>
           <w:p>
             <w:r>
-              <w:t>0.8440 / 84.40%</w:t>
+              <w:t>85</w:t>
+            </w:r>
+            <w:r>
+              <w:t>.</w:t>
+            </w:r>
+            <w:r>
+              <w:t>97</w:t>
+            </w:r>
+            <w:r>
+              <w:t>%</w:t>
             </w:r>
           </w:p>
         </w:tc>
@@ -8419,7 +8035,7 @@
           </w:tcPr>
           <w:p>
             <w:r>
-              <w:t>0.3107</w:t>
+              <w:t>0.3692</w:t>
             </w:r>
           </w:p>
         </w:tc>
@@ -8429,10 +8045,16 @@
           </w:tcPr>
           <w:p>
             <w:r>
-              <w:t>0.8903</w:t>
-            </w:r>
-            <w:r>
-              <w:t xml:space="preserve"> / 89.03%</w:t>
+              <w:t>87</w:t>
+            </w:r>
+            <w:r>
+              <w:t>.</w:t>
+            </w:r>
+            <w:r>
+              <w:t>06</w:t>
+            </w:r>
+            <w:r>
+              <w:t>%</w:t>
             </w:r>
           </w:p>
         </w:tc>
@@ -8442,7 +8064,7 @@
           </w:tcPr>
           <w:p>
             <w:r>
-              <w:t>0.4430</w:t>
+              <w:t>0.4012</w:t>
             </w:r>
           </w:p>
         </w:tc>
@@ -8452,10 +8074,16 @@
           </w:tcPr>
           <w:p>
             <w:r>
-              <w:t>0.8230</w:t>
-            </w:r>
-            <w:r>
-              <w:t xml:space="preserve"> / 82.30%</w:t>
+              <w:t>84</w:t>
+            </w:r>
+            <w:r>
+              <w:t>.</w:t>
+            </w:r>
+            <w:r>
+              <w:t>38</w:t>
+            </w:r>
+            <w:r>
+              <w:t>%</w:t>
             </w:r>
           </w:p>
         </w:tc>
@@ -8565,62 +8193,6 @@
                 <pic:pic xmlns:pic="http://schemas.openxmlformats.org/drawingml/2006/picture">
                   <pic:nvPicPr>
                     <pic:cNvPr id="0" name="Picture 1"/>
-                    <pic:cNvPicPr>
-                      <a:picLocks noChangeAspect="1" noChangeArrowheads="1"/>
-                    </pic:cNvPicPr>
-                  </pic:nvPicPr>
-                  <pic:blipFill>
-                    <a:blip r:embed="rId40">
-                      <a:extLst>
-                        <a:ext uri="{28A0092B-C50C-407E-A947-70E740481C1C}">
-                          <a14:useLocalDpi xmlns:a14="http://schemas.microsoft.com/office/drawing/2010/main" val="0"/>
-                        </a:ext>
-                      </a:extLst>
-                    </a:blip>
-                    <a:srcRect/>
-                    <a:stretch>
-                      <a:fillRect/>
-                    </a:stretch>
-                  </pic:blipFill>
-                  <pic:spPr bwMode="auto">
-                    <a:xfrm>
-                      <a:off x="0" y="0"/>
-                      <a:ext cx="1080000" cy="1080000"/>
-                    </a:xfrm>
-                    <a:prstGeom prst="rect">
-                      <a:avLst/>
-                    </a:prstGeom>
-                    <a:noFill/>
-                    <a:ln>
-                      <a:noFill/>
-                    </a:ln>
-                  </pic:spPr>
-                </pic:pic>
-              </a:graphicData>
-            </a:graphic>
-          </wp:inline>
-        </w:drawing>
-      </w:r>
-      <w:r>
-        <w:tab/>
-      </w:r>
-      <w:r>
-        <w:rPr>
-          <w:noProof/>
-        </w:rPr>
-        <w:drawing>
-          <wp:inline distT="0" distB="0" distL="0" distR="0" wp14:anchorId="01305C58" wp14:editId="72C542DF">
-            <wp:extent cx="1080000" cy="1080000"/>
-            <wp:effectExtent l="0" t="0" r="0" b="0"/>
-            <wp:docPr id="42" name="Picture 42"/>
-            <wp:cNvGraphicFramePr>
-              <a:graphicFrameLocks xmlns:a="http://schemas.openxmlformats.org/drawingml/2006/main" noChangeAspect="1"/>
-            </wp:cNvGraphicFramePr>
-            <a:graphic xmlns:a="http://schemas.openxmlformats.org/drawingml/2006/main">
-              <a:graphicData uri="http://schemas.openxmlformats.org/drawingml/2006/picture">
-                <pic:pic xmlns:pic="http://schemas.openxmlformats.org/drawingml/2006/picture">
-                  <pic:nvPicPr>
-                    <pic:cNvPr id="0" name="Picture 2"/>
                     <pic:cNvPicPr>
                       <a:picLocks noChangeAspect="1" noChangeArrowheads="1"/>
                     </pic:cNvPicPr>
@@ -8657,47 +8229,18 @@
           </wp:inline>
         </w:drawing>
       </w:r>
-    </w:p>
-    <w:p>
-      <w:pPr>
-        <w:tabs>
-          <w:tab w:val="center" w:pos="2835"/>
-          <w:tab w:val="center" w:pos="5670"/>
-        </w:tabs>
-      </w:pPr>
       <w:r>
         <w:tab/>
       </w:r>
       <w:r>
-        <w:t>a)</w:t>
-      </w:r>
-      <w:r>
-        <w:tab/>
-      </w:r>
-      <w:r>
-        <w:t>b)</w:t>
-      </w:r>
-    </w:p>
-    <w:p>
-      <w:pPr>
-        <w:tabs>
-          <w:tab w:val="center" w:pos="2835"/>
-          <w:tab w:val="center" w:pos="5670"/>
-        </w:tabs>
-        <w:jc w:val="left"/>
-      </w:pPr>
-      <w:r>
-        <w:tab/>
-      </w:r>
-      <w:r>
         <w:rPr>
           <w:noProof/>
         </w:rPr>
         <w:drawing>
-          <wp:inline distT="0" distB="0" distL="0" distR="0" wp14:anchorId="2CE4E253" wp14:editId="74DD6A02">
+          <wp:inline distT="0" distB="0" distL="0" distR="0" wp14:anchorId="01305C58" wp14:editId="72C542DF">
             <wp:extent cx="1080000" cy="1080000"/>
             <wp:effectExtent l="0" t="0" r="0" b="0"/>
-            <wp:docPr id="43" name="Picture 43"/>
+            <wp:docPr id="42" name="Picture 42"/>
             <wp:cNvGraphicFramePr>
               <a:graphicFrameLocks xmlns:a="http://schemas.openxmlformats.org/drawingml/2006/main" noChangeAspect="1"/>
             </wp:cNvGraphicFramePr>
@@ -8705,7 +8248,7 @@
               <a:graphicData uri="http://schemas.openxmlformats.org/drawingml/2006/picture">
                 <pic:pic xmlns:pic="http://schemas.openxmlformats.org/drawingml/2006/picture">
                   <pic:nvPicPr>
-                    <pic:cNvPr id="0" name="Picture 3"/>
+                    <pic:cNvPr id="0" name="Picture 2"/>
                     <pic:cNvPicPr>
                       <a:picLocks noChangeAspect="1" noChangeArrowheads="1"/>
                     </pic:cNvPicPr>
@@ -8742,18 +8285,47 @@
           </wp:inline>
         </w:drawing>
       </w:r>
+    </w:p>
+    <w:p>
+      <w:pPr>
+        <w:tabs>
+          <w:tab w:val="center" w:pos="2835"/>
+          <w:tab w:val="center" w:pos="5670"/>
+        </w:tabs>
+      </w:pPr>
       <w:r>
         <w:tab/>
       </w:r>
       <w:r>
+        <w:t>a)</w:t>
+      </w:r>
+      <w:r>
+        <w:tab/>
+      </w:r>
+      <w:r>
+        <w:t>b)</w:t>
+      </w:r>
+    </w:p>
+    <w:p>
+      <w:pPr>
+        <w:tabs>
+          <w:tab w:val="center" w:pos="2835"/>
+          <w:tab w:val="center" w:pos="5670"/>
+        </w:tabs>
+        <w:jc w:val="left"/>
+      </w:pPr>
+      <w:r>
+        <w:tab/>
+      </w:r>
+      <w:r>
         <w:rPr>
           <w:noProof/>
         </w:rPr>
         <w:drawing>
-          <wp:inline distT="0" distB="0" distL="0" distR="0" wp14:anchorId="568FA9A9" wp14:editId="2F88B778">
+          <wp:inline distT="0" distB="0" distL="0" distR="0" wp14:anchorId="2CE4E253" wp14:editId="74DD6A02">
             <wp:extent cx="1080000" cy="1080000"/>
             <wp:effectExtent l="0" t="0" r="0" b="0"/>
-            <wp:docPr id="44" name="Picture 44"/>
+            <wp:docPr id="43" name="Picture 43"/>
             <wp:cNvGraphicFramePr>
               <a:graphicFrameLocks xmlns:a="http://schemas.openxmlformats.org/drawingml/2006/main" noChangeAspect="1"/>
             </wp:cNvGraphicFramePr>
@@ -8761,7 +8333,7 @@
               <a:graphicData uri="http://schemas.openxmlformats.org/drawingml/2006/picture">
                 <pic:pic xmlns:pic="http://schemas.openxmlformats.org/drawingml/2006/picture">
                   <pic:nvPicPr>
-                    <pic:cNvPr id="0" name="Picture 4"/>
+                    <pic:cNvPr id="0" name="Picture 3"/>
                     <pic:cNvPicPr>
                       <a:picLocks noChangeAspect="1" noChangeArrowheads="1"/>
                     </pic:cNvPicPr>
@@ -8798,6 +8370,62 @@
           </wp:inline>
         </w:drawing>
       </w:r>
+      <w:r>
+        <w:tab/>
+      </w:r>
+      <w:r>
+        <w:rPr>
+          <w:noProof/>
+        </w:rPr>
+        <w:drawing>
+          <wp:inline distT="0" distB="0" distL="0" distR="0" wp14:anchorId="568FA9A9" wp14:editId="2F88B778">
+            <wp:extent cx="1080000" cy="1080000"/>
+            <wp:effectExtent l="0" t="0" r="0" b="0"/>
+            <wp:docPr id="44" name="Picture 44"/>
+            <wp:cNvGraphicFramePr>
+              <a:graphicFrameLocks xmlns:a="http://schemas.openxmlformats.org/drawingml/2006/main" noChangeAspect="1"/>
+            </wp:cNvGraphicFramePr>
+            <a:graphic xmlns:a="http://schemas.openxmlformats.org/drawingml/2006/main">
+              <a:graphicData uri="http://schemas.openxmlformats.org/drawingml/2006/picture">
+                <pic:pic xmlns:pic="http://schemas.openxmlformats.org/drawingml/2006/picture">
+                  <pic:nvPicPr>
+                    <pic:cNvPr id="0" name="Picture 4"/>
+                    <pic:cNvPicPr>
+                      <a:picLocks noChangeAspect="1" noChangeArrowheads="1"/>
+                    </pic:cNvPicPr>
+                  </pic:nvPicPr>
+                  <pic:blipFill>
+                    <a:blip r:embed="rId44">
+                      <a:extLst>
+                        <a:ext uri="{28A0092B-C50C-407E-A947-70E740481C1C}">
+                          <a14:useLocalDpi xmlns:a14="http://schemas.microsoft.com/office/drawing/2010/main" val="0"/>
+                        </a:ext>
+                      </a:extLst>
+                    </a:blip>
+                    <a:srcRect/>
+                    <a:stretch>
+                      <a:fillRect/>
+                    </a:stretch>
+                  </pic:blipFill>
+                  <pic:spPr bwMode="auto">
+                    <a:xfrm>
+                      <a:off x="0" y="0"/>
+                      <a:ext cx="1080000" cy="1080000"/>
+                    </a:xfrm>
+                    <a:prstGeom prst="rect">
+                      <a:avLst/>
+                    </a:prstGeom>
+                    <a:noFill/>
+                    <a:ln>
+                      <a:noFill/>
+                    </a:ln>
+                  </pic:spPr>
+                </pic:pic>
+              </a:graphicData>
+            </a:graphic>
+          </wp:inline>
+        </w:drawing>
+      </w:r>
     </w:p>
     <w:p>
       <w:pPr>
@@ -8852,27 +8480,24 @@
         <w:rPr>
           <w:highlight w:val="yellow"/>
         </w:rPr>
-        <w:t>Ovaj paragra</w:t>
+        <w:t>Ovaj paragraf možda izostaviti?</w:t>
       </w:r>
       <w:r>
         <w:rPr>
           <w:highlight w:val="yellow"/>
         </w:rPr>
-        <w:t>f</w:t>
+        <w:t xml:space="preserve"> ili dalje doraditi</w:t>
       </w:r>
       <w:r>
         <w:rPr>
           <w:highlight w:val="yellow"/>
         </w:rPr>
-        <w:t xml:space="preserve"> možda izostaviti?</w:t>
-      </w:r>
-      <w:r>
-        <w:t xml:space="preserve"> ili dalje doraditi</w:t>
-      </w:r>
-      <w:r>
         <w:t>/premjestiti</w:t>
       </w:r>
       <w:r>
+        <w:rPr>
+          <w:highlight w:val="yellow"/>
+        </w:rPr>
         <w:t xml:space="preserve"> ili obraditi kasnije kao zasebnu mrežu</w:t>
       </w:r>
       <w:r>
@@ -8880,52 +8505,6 @@
       </w:r>
       <w:r>
         <w:t xml:space="preserve"> problema je uvođenje „druge kamere“, tj. dodati još jedan unos u neuronsku mrežu[</w:t>
-      </w:r>
-      <w:hyperlink r:id="rId44" w:history="1">
-        <w:r>
-          <w:rPr>
-            <w:rStyle w:val="Hyperlink"/>
-          </w:rPr>
-          <w:t>izvor</w:t>
-        </w:r>
-      </w:hyperlink>
-      <w:r>
-        <w:t>]. Ako mreža ima pristup dvjema slikama istog modela, može postići bolju točnost prilikom predviđanja modela u slikama.</w:t>
-      </w:r>
-    </w:p>
-    <w:p>
-      <w:r>
-        <w:t>Ako se uzme u obzir nesigurnost predviđanja mreže iz prošlog paragrafa,</w:t>
-      </w:r>
-      <w:r>
-        <w:t xml:space="preserve"> očekuje se predviđena maksimalna točnost od oko 90-93%</w:t>
-      </w:r>
-      <w:r>
-        <w:t xml:space="preserve"> za 25 klasa, te najbolje aktualno trenirane mreže su postigle točnost od oko 90%, što podupire raspon postotka</w:t>
-      </w:r>
-      <w:r>
-        <w:t>.</w:t>
-      </w:r>
-    </w:p>
-    <w:p>
-      <w:r>
-        <w:lastRenderedPageBreak/>
-        <w:t>Gore spomenuti raspon postotaka je razlog poteškoća uspoređivanja mreže sa ostalim neuro</w:t>
-      </w:r>
-      <w:r>
-        <w:t xml:space="preserve">nskim mrežama, zajedno sa problemom generalne klasifikacije: mreža iz rada klasificira specifične modele LEGO kocaka, dok mreže iz općih radova klasificiraju nad nekim poznatim podatkovnim skupovima kao što su </w:t>
-      </w:r>
-      <w:proofErr w:type="spellStart"/>
-      <w:r>
-        <w:rPr>
-          <w:i/>
-          <w:iCs/>
-        </w:rPr>
-        <w:t>imagenet</w:t>
-      </w:r>
-      <w:proofErr w:type="spellEnd"/>
-      <w:r>
-        <w:t xml:space="preserve"> [</w:t>
       </w:r>
       <w:hyperlink r:id="rId45" w:history="1">
         <w:r>
@@ -8936,51 +8515,42 @@
         </w:r>
       </w:hyperlink>
       <w:r>
-        <w:t>].</w:t>
-      </w:r>
-      <w:r>
-        <w:t xml:space="preserve"> Time ostale mreže mogu najčešće klasificirati LEGO kocku samo kao „LEGO kocka“, umjesto „LEGO 3003 2x2 kocka“.</w:t>
-      </w:r>
-    </w:p>
-    <w:p>
-      <w:r>
-        <w:t>[[</w:t>
-      </w:r>
-      <w:r>
-        <w:rPr>
-          <w:highlight w:val="yellow"/>
-        </w:rPr>
-        <w:t>Praktični kreirani strojevi</w:t>
-      </w:r>
-      <w:r>
-        <w:t xml:space="preserve"> i LEGO radovi</w:t>
-      </w:r>
-      <w:r>
-        <w:t>]]</w:t>
-      </w:r>
-    </w:p>
-    <w:p>
-      <w:r>
-        <w:t>Ipak</w:t>
-      </w:r>
-      <w:r>
-        <w:t xml:space="preserve"> se može usporediti u nekim pogledima modificirana VGG16 mreža</w:t>
-      </w:r>
-      <w:r>
-        <w:t xml:space="preserve"> sa ostalim mrežama iz istog područja</w:t>
-      </w:r>
-      <w:r>
-        <w:t xml:space="preserve">, kao što je mreža Jacques </w:t>
-      </w:r>
-      <w:proofErr w:type="spellStart"/>
-      <w:r>
-        <w:t>Mattheija</w:t>
-      </w:r>
-      <w:proofErr w:type="spellEnd"/>
+        <w:t>]. Ako mreža ima pristup dvjema slikama istog modela, može postići bolju točnost prilikom predviđanja modela u slikama.</w:t>
+      </w:r>
+    </w:p>
+    <w:p>
+      <w:r>
+        <w:t>Ako se uzme u obzir nesigurnost predviđanja mreže iz prošlog paragrafa,</w:t>
+      </w:r>
+      <w:r>
+        <w:t xml:space="preserve"> očekuje se predviđena maksimalna točnost od oko 90-93%</w:t>
+      </w:r>
+      <w:r>
+        <w:t xml:space="preserve"> za 25 klasa, te najbolje aktualno trenirane mreže su postigle točnost od oko 90%, što podupire raspon postotka</w:t>
+      </w:r>
+      <w:r>
+        <w:t>.</w:t>
+      </w:r>
+    </w:p>
+    <w:p>
+      <w:r>
+        <w:lastRenderedPageBreak/>
+        <w:t>Gore spomenuti raspon postotaka je razlog poteškoća uspoređivanja mreže sa ostalim neuro</w:t>
+      </w:r>
+      <w:r>
+        <w:t xml:space="preserve">nskim mrežama, zajedno sa problemom generalne klasifikacije: mreža iz rada klasificira specifične modele LEGO kocaka, dok mreže iz općih radova klasificiraju nad nekim poznatim podatkovnim skupovima kao što su </w:t>
+      </w:r>
+      <w:r>
+        <w:rPr>
+          <w:i/>
+          <w:iCs/>
+        </w:rPr>
+        <w:t>imagenet</w:t>
+      </w:r>
       <w:r>
         <w:t xml:space="preserve"> [</w:t>
       </w:r>
-      <w:hyperlink r:id="rId46" w:anchor="accuracy" w:history="1">
+      <w:hyperlink r:id="rId46" w:history="1">
         <w:r>
           <w:rPr>
             <w:rStyle w:val="Hyperlink"/>
@@ -8989,142 +8559,43 @@
         </w:r>
       </w:hyperlink>
       <w:r>
-        <w:t>] gdje se mreža koristi da klasificira tip modela (</w:t>
-      </w:r>
-      <w:r>
-        <w:t xml:space="preserve">jeli je dana slika </w:t>
-      </w:r>
-      <w:r>
-        <w:t>model</w:t>
-      </w:r>
-      <w:r>
-        <w:t>a</w:t>
-      </w:r>
-      <w:r>
-        <w:t xml:space="preserve"> </w:t>
-      </w:r>
-      <w:r>
-        <w:t>kock</w:t>
-      </w:r>
-      <w:r>
-        <w:t>e</w:t>
-      </w:r>
-      <w:r>
-        <w:t>, ograd</w:t>
-      </w:r>
-      <w:r>
-        <w:t>e</w:t>
-      </w:r>
-      <w:r>
-        <w:t xml:space="preserve">, </w:t>
-      </w:r>
-      <w:proofErr w:type="spellStart"/>
-      <w:r>
-        <w:rPr>
-          <w:i/>
-          <w:iCs/>
-        </w:rPr>
-        <w:t>Technic</w:t>
-      </w:r>
-      <w:proofErr w:type="spellEnd"/>
-      <w:r>
-        <w:t xml:space="preserve"> bloka</w:t>
-      </w:r>
-      <w:r>
-        <w:t>, vegetacij</w:t>
-      </w:r>
-      <w:r>
-        <w:t>e</w:t>
-      </w:r>
-      <w:r>
-        <w:t>, itd.)</w:t>
-      </w:r>
-      <w:r>
-        <w:t>.</w:t>
-      </w:r>
-      <w:r>
-        <w:t xml:space="preserve"> </w:t>
-      </w:r>
-      <w:r>
-        <w:t>N</w:t>
-      </w:r>
-      <w:r>
-        <w:t xml:space="preserve">a 60000 primjera podatkovnog skupa za treniranje ima točnost od oko 95%, više za češće modele kao kocke, manje za rjeđe modele kao što su </w:t>
-      </w:r>
-      <w:r>
-        <w:t xml:space="preserve">npr. </w:t>
-      </w:r>
-      <w:r>
-        <w:t xml:space="preserve">rotacijska ploča (engl. </w:t>
-      </w:r>
-      <w:proofErr w:type="spellStart"/>
-      <w:r>
-        <w:rPr>
-          <w:i/>
-          <w:iCs/>
-        </w:rPr>
-        <w:t>turntable</w:t>
-      </w:r>
-      <w:proofErr w:type="spellEnd"/>
-      <w:r>
-        <w:t xml:space="preserve">). </w:t>
-      </w:r>
-      <w:r>
-        <w:t xml:space="preserve">Razlika u točnosti među mrežama dolazi od toga da  </w:t>
-      </w:r>
-      <w:proofErr w:type="spellStart"/>
-      <w:r>
-        <w:t>Mattheijova</w:t>
-      </w:r>
-      <w:proofErr w:type="spellEnd"/>
-      <w:r>
-        <w:t xml:space="preserve"> mreža ne mora točan model odrediti, makar mu se da slika kocke sa strane ili od gore, ono će samo razmišljati kojem skupu pripada</w:t>
-      </w:r>
-      <w:r>
-        <w:t xml:space="preserve"> i taj </w:t>
-      </w:r>
-      <w:r>
-        <w:t>tip</w:t>
-      </w:r>
-      <w:r>
-        <w:t xml:space="preserve"> LEGO kocke sortirati ovisno o rezultatu predviđanja</w:t>
-      </w:r>
-      <w:r>
-        <w:t xml:space="preserve"> u </w:t>
-      </w:r>
-      <w:r>
-        <w:t>odgovarajuću</w:t>
-      </w:r>
-      <w:r>
-        <w:t xml:space="preserve"> košaru</w:t>
-      </w:r>
-      <w:r>
-        <w:t>.</w:t>
-      </w:r>
-    </w:p>
-    <w:p>
-      <w:r>
-        <w:t>Još jedan primjer stroj</w:t>
-      </w:r>
-      <w:r>
-        <w:t>a</w:t>
-      </w:r>
-      <w:r>
-        <w:t xml:space="preserve"> </w:t>
-      </w:r>
-      <w:r>
-        <w:t>je</w:t>
-      </w:r>
-      <w:r>
-        <w:t xml:space="preserve"> stroj za sortiranje</w:t>
-      </w:r>
-      <w:r>
-        <w:t xml:space="preserve"> </w:t>
-      </w:r>
-      <w:r>
-        <w:t>kojeg je izradio Daniel West [</w:t>
-      </w:r>
-      <w:hyperlink r:id="rId47" w:history="1">
+        <w:t>].</w:t>
+      </w:r>
+      <w:r>
+        <w:t xml:space="preserve"> Time ostale mreže mogu najčešće klasificirati LEGO kocku samo kao „LEGO kocka“, umjesto „LEGO 3003 2x2 kocka“.</w:t>
+      </w:r>
+    </w:p>
+    <w:p>
+      <w:r>
+        <w:t>[[</w:t>
+      </w:r>
+      <w:r>
+        <w:rPr>
+          <w:highlight w:val="yellow"/>
+        </w:rPr>
+        <w:t>Praktični kreirani strojevi</w:t>
+      </w:r>
+      <w:r>
+        <w:t xml:space="preserve"> i LEGO radovi</w:t>
+      </w:r>
+      <w:r>
+        <w:t>]]</w:t>
+      </w:r>
+    </w:p>
+    <w:p>
+      <w:r>
+        <w:t>Ipak</w:t>
+      </w:r>
+      <w:r>
+        <w:t xml:space="preserve"> se može usporediti u nekim pogledima modificirana VGG16 mreža</w:t>
+      </w:r>
+      <w:r>
+        <w:t xml:space="preserve"> sa ostalim mrežama iz istog područja</w:t>
+      </w:r>
+      <w:r>
+        <w:t>, kao što je mreža Jacques Mattheija [</w:t>
+      </w:r>
+      <w:hyperlink r:id="rId47" w:anchor="accuracy" w:history="1">
         <w:r>
           <w:rPr>
             <w:rStyle w:val="Hyperlink"/>
@@ -9133,47 +8604,134 @@
         </w:r>
       </w:hyperlink>
       <w:r>
-        <w:t>]</w:t>
-      </w:r>
-      <w:r>
-        <w:t xml:space="preserve"> iz inspiracije prethodno spomenutog </w:t>
-      </w:r>
-      <w:proofErr w:type="spellStart"/>
-      <w:r>
-        <w:t>Mattheijovog</w:t>
-      </w:r>
-      <w:proofErr w:type="spellEnd"/>
+        <w:t>] gdje se mreža koristi da klasificira tip modela (</w:t>
+      </w:r>
+      <w:r>
+        <w:t xml:space="preserve">jeli je dana slika </w:t>
+      </w:r>
+      <w:r>
+        <w:t>model</w:t>
+      </w:r>
+      <w:r>
+        <w:t>a</w:t>
+      </w:r>
       <w:r>
         <w:t xml:space="preserve"> </w:t>
       </w:r>
       <w:r>
-        <w:t xml:space="preserve">stroja. West spominje da je njegov stroj „sljedeći korak u evoluciji“, po tome što ima sposobnost prepoznavanja LEGO kocaka po modelu. To znanje se koristi u stroju za sortiranje tako da se modeli grupiraju po tipu objekta i zajedno svi spreme (slično kao </w:t>
-      </w:r>
-      <w:proofErr w:type="spellStart"/>
-      <w:r>
-        <w:t>Jacquesov</w:t>
-      </w:r>
-      <w:proofErr w:type="spellEnd"/>
-      <w:r>
-        <w:t xml:space="preserve"> stroj)</w:t>
-      </w:r>
-      <w:r>
-        <w:t xml:space="preserve"> u zajedničke kante (kocke u kocke, grede sa gredama, komadi figurica sa ostalim komadima, itd.).</w:t>
-      </w:r>
-      <w:r>
-        <w:t xml:space="preserve"> Uspjeh stroja </w:t>
-      </w:r>
-      <w:r>
-        <w:t>leži u načinu kako je koncipiran. Originalno je treniran nad sintetičkim podatcima, te kad mu se daju stvarne slike iz pravog svijeta</w:t>
-      </w:r>
-      <w:r>
-        <w:t>, ima lošu točnost predviđanja. Koristeći nasumično unaprjeđenje skupa podataka, West je prestao pokušavati generirati što sličniju sliku realnome nego je krenuo generirati slike koje se više koncentriraju na specifične detalje modela. Sa povećanjem točnosti na kraju je West počeo koristiti bilježenje oznake uz pomoć njegove mreže, mreža mu je ponudila što ono misli da je najbliže predviđanje pa West mora odabrati koji je to točno model, te na tom odabiru mreža se uči. West tvrdi da je oko 100,000 slika uspješno označio na ovaj način. Jedini problem je što West nije objavio nikakve podatke, metrike ili označene slike u javnosti, te zbog toga se ne može pravilno uspoređivati sa našom mrežom</w:t>
-      </w:r>
-      <w:r>
-        <w:t>, iako postoje razni artikli i par videozapisa koje je West postavio iz čega se vidi efektivnost stroja</w:t>
-      </w:r>
-      <w:r>
-        <w:t>[</w:t>
+        <w:t>kock</w:t>
+      </w:r>
+      <w:r>
+        <w:t>e</w:t>
+      </w:r>
+      <w:r>
+        <w:t>, ograd</w:t>
+      </w:r>
+      <w:r>
+        <w:t>e</w:t>
+      </w:r>
+      <w:r>
+        <w:t xml:space="preserve">, </w:t>
+      </w:r>
+      <w:r>
+        <w:rPr>
+          <w:i/>
+          <w:iCs/>
+        </w:rPr>
+        <w:t>Technic</w:t>
+      </w:r>
+      <w:r>
+        <w:t xml:space="preserve"> bloka</w:t>
+      </w:r>
+      <w:r>
+        <w:t>, vegetacij</w:t>
+      </w:r>
+      <w:r>
+        <w:t>e</w:t>
+      </w:r>
+      <w:r>
+        <w:t>, itd.)</w:t>
+      </w:r>
+      <w:r>
+        <w:t>.</w:t>
+      </w:r>
+      <w:r>
+        <w:t xml:space="preserve"> </w:t>
+      </w:r>
+      <w:r>
+        <w:t>N</w:t>
+      </w:r>
+      <w:r>
+        <w:t xml:space="preserve">a 60000 primjera podatkovnog skupa za treniranje ima točnost od oko 95%, više za češće modele kao kocke, manje za rjeđe modele kao što su </w:t>
+      </w:r>
+      <w:r>
+        <w:t xml:space="preserve">npr. </w:t>
+      </w:r>
+      <w:r>
+        <w:t xml:space="preserve">rotacijska ploča (engl. </w:t>
+      </w:r>
+      <w:r>
+        <w:rPr>
+          <w:i/>
+          <w:iCs/>
+        </w:rPr>
+        <w:t>turntable</w:t>
+      </w:r>
+      <w:r>
+        <w:t xml:space="preserve">). </w:t>
+      </w:r>
+      <w:r>
+        <w:t xml:space="preserve">Razlika u točnosti među mrežama dolazi od toga da  </w:t>
+      </w:r>
+      <w:r>
+        <w:t>Mattheijova</w:t>
+      </w:r>
+      <w:r>
+        <w:t xml:space="preserve"> mreža ne mora točan model odrediti, makar mu se da slika kocke sa strane ili od gore, ono će samo razmišljati kojem skupu pripada</w:t>
+      </w:r>
+      <w:r>
+        <w:t xml:space="preserve"> i taj </w:t>
+      </w:r>
+      <w:r>
+        <w:t>tip</w:t>
+      </w:r>
+      <w:r>
+        <w:t xml:space="preserve"> LEGO kocke sortirati ovisno o rezultatu predviđanja</w:t>
+      </w:r>
+      <w:r>
+        <w:t xml:space="preserve"> u </w:t>
+      </w:r>
+      <w:r>
+        <w:t>odgovarajuću</w:t>
+      </w:r>
+      <w:r>
+        <w:t xml:space="preserve"> košaru</w:t>
+      </w:r>
+      <w:r>
+        <w:t>.</w:t>
+      </w:r>
+    </w:p>
+    <w:p>
+      <w:r>
+        <w:t>Još jedan primjer stroj</w:t>
+      </w:r>
+      <w:r>
+        <w:t>a</w:t>
+      </w:r>
+      <w:r>
+        <w:t xml:space="preserve"> </w:t>
+      </w:r>
+      <w:r>
+        <w:t>je</w:t>
+      </w:r>
+      <w:r>
+        <w:t xml:space="preserve"> stroj za sortiranje</w:t>
+      </w:r>
+      <w:r>
+        <w:t xml:space="preserve"> </w:t>
+      </w:r>
+      <w:r>
+        <w:t>kojeg je izradio Daniel West [</w:t>
       </w:r>
       <w:hyperlink r:id="rId48" w:history="1">
         <w:r>
@@ -9187,26 +8745,31 @@
         <w:t>]</w:t>
       </w:r>
       <w:r>
-        <w:t>.</w:t>
-      </w:r>
-    </w:p>
-    <w:p>
-      <w:r>
-        <w:t>Rad</w:t>
-      </w:r>
-      <w:r>
-        <w:t xml:space="preserve"> koji je napisan u </w:t>
-      </w:r>
-      <w:proofErr w:type="spellStart"/>
-      <w:r>
-        <w:t>Delft</w:t>
-      </w:r>
-      <w:proofErr w:type="spellEnd"/>
-      <w:r>
-        <w:t xml:space="preserve"> </w:t>
-      </w:r>
-      <w:r>
-        <w:t>sveučilištu tehnologije[</w:t>
+        <w:t xml:space="preserve"> iz inspiracije prethodno spomenutog </w:t>
+      </w:r>
+      <w:r>
+        <w:t xml:space="preserve">Mattheijovog </w:t>
+      </w:r>
+      <w:r>
+        <w:t>stroja. West spominje da je njegov stroj „sljedeći korak u evoluciji“, po tome što ima sposobnost prepoznavanja LEGO kocaka po modelu. To znanje se koristi u stroju za sortiranje tako da se modeli grupiraju po tipu objekta i zajedno svi spreme (slično kao Jacquesov stroj)</w:t>
+      </w:r>
+      <w:r>
+        <w:t xml:space="preserve"> u zajedničke kante (kocke u kocke, grede sa gredama, komadi figurica sa ostalim komadima, itd.).</w:t>
+      </w:r>
+      <w:r>
+        <w:t xml:space="preserve"> Uspjeh stroja </w:t>
+      </w:r>
+      <w:r>
+        <w:t>leži u načinu kako je koncipiran. Originalno je treniran nad sintetičkim podatcima, te kad mu se daju stvarne slike iz pravog svijeta</w:t>
+      </w:r>
+      <w:r>
+        <w:t>, ima lošu točnost predviđanja. Koristeći nasumično unaprjeđenje skupa podataka, West je prestao pokušavati generirati što sličniju sliku realnome nego je krenuo generirati slike koje se više koncentriraju na specifične detalje modela. Sa povećanjem točnosti na kraju je West počeo koristiti bilježenje oznake uz pomoć njegove mreže, mreža mu je ponudila što ono misli da je najbliže predviđanje pa West mora odabrati koji je to točno model, te na tom odabiru mreža se uči. West tvrdi da je oko 100,000 slika uspješno označio na ovaj način. Jedini problem je što West nije objavio nikakve podatke, metrike ili označene slike u javnosti, te zbog toga se ne može pravilno uspoređivati sa našom mrežom</w:t>
+      </w:r>
+      <w:r>
+        <w:t>, iako postoje razni artikli i par videozapisa koje je West postavio iz čega se vidi efektivnost stroja</w:t>
+      </w:r>
+      <w:r>
+        <w:t>[</w:t>
       </w:r>
       <w:hyperlink r:id="rId49" w:history="1">
         <w:r>
@@ -9217,165 +8780,24 @@
         </w:r>
       </w:hyperlink>
       <w:r>
-        <w:t>] se bavi sa usporedbom LIME i Grad-CAM</w:t>
-      </w:r>
-      <w:r>
-        <w:t xml:space="preserve"> metoda pojašnjavanja te</w:t>
-      </w:r>
-      <w:r>
-        <w:t xml:space="preserve"> vuče inspiraciju </w:t>
-      </w:r>
-      <w:r>
-        <w:t>od</w:t>
-      </w:r>
-      <w:r>
-        <w:t xml:space="preserve"> stroja Daniel </w:t>
-      </w:r>
-      <w:proofErr w:type="spellStart"/>
-      <w:r>
-        <w:t>Westa</w:t>
-      </w:r>
-      <w:proofErr w:type="spellEnd"/>
-      <w:r>
-        <w:t xml:space="preserve">. U </w:t>
-      </w:r>
-      <w:r>
-        <w:t>radu</w:t>
-      </w:r>
-      <w:r>
-        <w:t xml:space="preserve"> se </w:t>
-      </w:r>
-      <w:r>
-        <w:t xml:space="preserve">spominju </w:t>
-      </w:r>
-      <w:r>
-        <w:lastRenderedPageBreak/>
-        <w:t>metode pojašnjavanja i razumijevanja dubokih neuronskih mreža nad primjerom mreže za klasifikaciju slika LEGO kocaka.</w:t>
-      </w:r>
-      <w:r>
-        <w:t xml:space="preserve"> </w:t>
-      </w:r>
-      <w:r>
-        <w:t>[[</w:t>
-      </w:r>
-      <w:r>
-        <w:rPr>
-          <w:highlight w:val="yellow"/>
-        </w:rPr>
-        <w:t>realno nisam siguran dali je ov</w:t>
-      </w:r>
-      <w:r>
-        <w:rPr>
-          <w:highlight w:val="yellow"/>
-        </w:rPr>
-        <w:t xml:space="preserve">aj </w:t>
-      </w:r>
-      <w:r>
-        <w:rPr>
-          <w:highlight w:val="yellow"/>
-        </w:rPr>
-        <w:t>rad</w:t>
-      </w:r>
-      <w:r>
-        <w:rPr>
-          <w:highlight w:val="yellow"/>
-        </w:rPr>
-        <w:t xml:space="preserve"> dobar za </w:t>
-      </w:r>
-      <w:proofErr w:type="spellStart"/>
-      <w:r>
-        <w:rPr>
-          <w:highlight w:val="yellow"/>
-        </w:rPr>
-        <w:t>state</w:t>
-      </w:r>
-      <w:proofErr w:type="spellEnd"/>
-      <w:r>
-        <w:rPr>
-          <w:highlight w:val="yellow"/>
-        </w:rPr>
-        <w:t xml:space="preserve"> </w:t>
-      </w:r>
-      <w:proofErr w:type="spellStart"/>
-      <w:r>
-        <w:rPr>
-          <w:highlight w:val="yellow"/>
-        </w:rPr>
-        <w:t>of</w:t>
-      </w:r>
-      <w:proofErr w:type="spellEnd"/>
-      <w:r>
-        <w:rPr>
-          <w:highlight w:val="yellow"/>
-        </w:rPr>
-        <w:t xml:space="preserve"> </w:t>
-      </w:r>
-      <w:proofErr w:type="spellStart"/>
-      <w:r>
-        <w:rPr>
-          <w:highlight w:val="yellow"/>
-        </w:rPr>
-        <w:t>the</w:t>
-      </w:r>
-      <w:proofErr w:type="spellEnd"/>
-      <w:r>
-        <w:rPr>
-          <w:highlight w:val="yellow"/>
-        </w:rPr>
-        <w:t xml:space="preserve"> art, nastavit </w:t>
-      </w:r>
-      <w:proofErr w:type="spellStart"/>
-      <w:r>
-        <w:rPr>
-          <w:highlight w:val="yellow"/>
-        </w:rPr>
-        <w:t>cu</w:t>
-      </w:r>
-      <w:proofErr w:type="spellEnd"/>
-      <w:r>
-        <w:rPr>
-          <w:highlight w:val="yellow"/>
-        </w:rPr>
-        <w:t xml:space="preserve"> pisati ako mentor </w:t>
-      </w:r>
-      <w:proofErr w:type="spellStart"/>
-      <w:r>
-        <w:rPr>
-          <w:highlight w:val="yellow"/>
-        </w:rPr>
-        <w:t>kaze</w:t>
-      </w:r>
-      <w:proofErr w:type="spellEnd"/>
-      <w:r>
-        <w:rPr>
-          <w:highlight w:val="yellow"/>
-        </w:rPr>
-        <w:t xml:space="preserve"> ok</w:t>
-      </w:r>
-      <w:r>
-        <w:t>]]</w:t>
-      </w:r>
-    </w:p>
-    <w:p>
-      <w:r>
-        <w:t>[[</w:t>
-      </w:r>
-      <w:r>
-        <w:rPr>
-          <w:highlight w:val="yellow"/>
-        </w:rPr>
-        <w:t>Teorijski radovi</w:t>
-      </w:r>
-      <w:r>
-        <w:t>]]</w:t>
-      </w:r>
-    </w:p>
-    <w:p>
-      <w:r>
-        <w:t>Rad napisan u Gdansk Sveučilištu tehnologije</w:t>
-      </w:r>
-      <w:r>
-        <w:t xml:space="preserve"> [</w:t>
+        <w:t>]</w:t>
+      </w:r>
+      <w:r>
+        <w:t>.</w:t>
+      </w:r>
+    </w:p>
+    <w:p>
+      <w:r>
+        <w:t>Rad</w:t>
+      </w:r>
+      <w:r>
+        <w:t xml:space="preserve"> koji je napisan u </w:t>
+      </w:r>
+      <w:r>
+        <w:t xml:space="preserve">Delft </w:t>
+      </w:r>
+      <w:r>
+        <w:t>sveučilištu tehnologije[</w:t>
       </w:r>
       <w:hyperlink r:id="rId50" w:history="1">
         <w:r>
@@ -9386,162 +8808,101 @@
         </w:r>
       </w:hyperlink>
       <w:r>
-        <w:t>]</w:t>
-      </w:r>
-      <w:r>
-        <w:t xml:space="preserve"> opisuje razne</w:t>
-      </w:r>
-      <w:r>
-        <w:t xml:space="preserve"> metode i primjene proširenja skupa podataka za poboljšanje dobivenih rezultata</w:t>
+        <w:t>] se bavi sa usporedbom LIME i Grad-CAM</w:t>
+      </w:r>
+      <w:r>
+        <w:t xml:space="preserve"> metoda pojašnjavanja te</w:t>
+      </w:r>
+      <w:r>
+        <w:t xml:space="preserve"> vuče inspiraciju </w:t>
+      </w:r>
+      <w:r>
+        <w:t>od</w:t>
+      </w:r>
+      <w:r>
+        <w:t xml:space="preserve"> stroja Daniel Westa. U </w:t>
+      </w:r>
+      <w:r>
+        <w:t>radu</w:t>
+      </w:r>
+      <w:r>
+        <w:t xml:space="preserve"> se </w:t>
+      </w:r>
+      <w:r>
+        <w:t xml:space="preserve">spominju </w:t>
+      </w:r>
+      <w:r>
+        <w:lastRenderedPageBreak/>
+        <w:t>metode pojašnjavanja i razumijevanja dubokih neuronskih mreža nad primjerom mreže za klasifikaciju slika LEGO kocaka.</w:t>
       </w:r>
       <w:r>
         <w:t xml:space="preserve"> </w:t>
       </w:r>
       <w:r>
-        <w:t xml:space="preserve">mreža za duboko učenje. U radu se spominje korištenje </w:t>
-      </w:r>
-      <w:proofErr w:type="spellStart"/>
-      <w:r>
-        <w:t>afinih</w:t>
-      </w:r>
-      <w:proofErr w:type="spellEnd"/>
-      <w:r>
-        <w:t xml:space="preserve"> </w:t>
-      </w:r>
-      <w:r>
-        <w:t xml:space="preserve">transformacija kao što su translacija, rotacija, refleksija i smicanje sa nasumičnom </w:t>
-      </w:r>
-      <w:r>
         <w:t>[[</w:t>
       </w:r>
       <w:r>
         <w:rPr>
           <w:highlight w:val="yellow"/>
         </w:rPr>
-        <w:t>magnitudom učinka</w:t>
+        <w:t>realno nisam siguran dali je ov</w:t>
+      </w:r>
+      <w:r>
+        <w:rPr>
+          <w:highlight w:val="yellow"/>
+        </w:rPr>
+        <w:t xml:space="preserve">aj </w:t>
+      </w:r>
+      <w:r>
+        <w:rPr>
+          <w:highlight w:val="yellow"/>
+        </w:rPr>
+        <w:t>rad</w:t>
+      </w:r>
+      <w:r>
+        <w:rPr>
+          <w:highlight w:val="yellow"/>
+        </w:rPr>
+        <w:t xml:space="preserve"> dobar za state of the art, nastavit cu pisati ako mentor kaze ok</w:t>
       </w:r>
       <w:r>
         <w:t>]]</w:t>
       </w:r>
-      <w:r>
-        <w:t xml:space="preserve"> (npr. translacija se može izvesti samo u rasponu ±20%, smicanje samo ±15°, itd.)</w:t>
-      </w:r>
-      <w:r>
-        <w:t xml:space="preserve">, te korištenje transformacija nad </w:t>
-      </w:r>
-      <w:r>
-        <w:t xml:space="preserve">kanalima boje u slici kao što su izjednačavanje </w:t>
-      </w:r>
-      <w:proofErr w:type="spellStart"/>
-      <w:r>
-        <w:t>histograma</w:t>
-      </w:r>
-      <w:proofErr w:type="spellEnd"/>
-      <w:r>
-        <w:t>, mijenjanje kontrasta i mijenjanje „topline“ bijele boje.</w:t>
-      </w:r>
-      <w:r>
-        <w:t xml:space="preserve"> Još neke dodatne transformacije koje se mogu izvesti su izoštravanje i pomućenje slike</w:t>
-      </w:r>
-      <w:r>
-        <w:t>.</w:t>
-      </w:r>
-      <w:r>
-        <w:t xml:space="preserve"> U radu se spominje još jedna dodatna tehnika pod nazivom GAN[[</w:t>
+    </w:p>
+    <w:p>
+      <w:r>
+        <w:t>[[</w:t>
       </w:r>
       <w:r>
         <w:rPr>
           <w:highlight w:val="yellow"/>
         </w:rPr>
-        <w:t>prijevod?</w:t>
-      </w:r>
-      <w:r>
-        <w:t xml:space="preserve">]] (engl. </w:t>
-      </w:r>
-      <w:proofErr w:type="spellStart"/>
-      <w:r>
-        <w:rPr>
-          <w:i/>
-          <w:iCs/>
-        </w:rPr>
-        <w:t>Generative</w:t>
-      </w:r>
-      <w:proofErr w:type="spellEnd"/>
-      <w:r>
-        <w:rPr>
-          <w:i/>
-          <w:iCs/>
-        </w:rPr>
-        <w:t xml:space="preserve"> </w:t>
-      </w:r>
-      <w:proofErr w:type="spellStart"/>
-      <w:r>
-        <w:rPr>
-          <w:i/>
-          <w:iCs/>
-        </w:rPr>
-        <w:t>Adversarial</w:t>
-      </w:r>
-      <w:proofErr w:type="spellEnd"/>
-      <w:r>
-        <w:rPr>
-          <w:i/>
-          <w:iCs/>
-        </w:rPr>
-        <w:t xml:space="preserve"> Network</w:t>
-      </w:r>
-      <w:r>
-        <w:t xml:space="preserve">), GAN nije optimalan za mreže koje trebaju prepoznavati LEGO kocke jer GAN-ovi </w:t>
-      </w:r>
-      <w:r>
-        <w:t>ne mogu [[</w:t>
+        <w:t>Teorijski radovi</w:t>
+      </w:r>
+      <w:r>
+        <w:t>]]</w:t>
+      </w:r>
+    </w:p>
+    <w:p>
+      <w:r>
+        <w:t>[[</w:t>
       </w:r>
       <w:r>
         <w:rPr>
           <w:highlight w:val="yellow"/>
         </w:rPr>
-        <w:t>ili im je vrlo teško bez neke vanjske pomoći</w:t>
-      </w:r>
-      <w:r>
-        <w:t xml:space="preserve">]] pravilno naučiti generirati umjetne podatke modela koji su strogo povezani </w:t>
-      </w:r>
-      <w:r>
-        <w:t>sa svojim osima (npr. pravokutnike, trokute) ili strogom pozicijom teksture na modelu (u našem slučaju pozicija dugmadi LEGO kocke na vrhu kocke, ne može 2x2 kocka imati 6 dugmadi)</w:t>
-      </w:r>
-      <w:r>
-        <w:t xml:space="preserve">. </w:t>
-      </w:r>
-    </w:p>
-    <w:p>
-      <w:pPr>
-        <w:pStyle w:val="Heading3"/>
-        <w:numPr>
-          <w:ilvl w:val="2"/>
-          <w:numId w:val="4"/>
-        </w:numPr>
-      </w:pPr>
-      <w:r>
-        <w:t>Problem sintetičkih podataka</w:t>
-      </w:r>
-    </w:p>
-    <w:p>
-      <w:pPr>
-        <w:ind w:firstLine="709"/>
-      </w:pPr>
-      <w:r>
-        <w:t xml:space="preserve">Mreže koje su trenirane nad čisto sintetičkim slikama često nailaze na problem generalizacije kad se </w:t>
-      </w:r>
-      <w:r>
-        <w:t>pokuša dobiti predviđanje na</w:t>
-      </w:r>
-      <w:r>
-        <w:t>d</w:t>
-      </w:r>
-      <w:r>
-        <w:t xml:space="preserve"> pravim slikama</w:t>
-      </w:r>
-      <w:r>
-        <w:t>[</w:t>
+        <w:t>TR – data augmentation</w:t>
+      </w:r>
+      <w:r>
+        <w:t>]]</w:t>
+      </w:r>
+    </w:p>
+    <w:p>
+      <w:r>
+        <w:t>Rad napisan u Gdansk Sveučilištu tehnologije</w:t>
+      </w:r>
+      <w:r>
+        <w:t xml:space="preserve"> [</w:t>
       </w:r>
       <w:hyperlink r:id="rId51" w:history="1">
         <w:r>
@@ -9552,49 +8913,301 @@
         </w:r>
       </w:hyperlink>
       <w:r>
-        <w:t>]. Takvi problemi najčešće dolaze od nedostatka „realnosti“ u sintetičkim slikama tijekom generiranja, primjeri nedostataka su: nerealistične teksture površina(problem odsjaja, problem materijala</w:t>
-      </w:r>
-      <w:r>
-        <w:t>, problem boje materijala</w:t>
-      </w:r>
-      <w:r>
-        <w:t>), problem položaja svjetala, problem scene tijekom generiranja</w:t>
-      </w:r>
-      <w:r>
-        <w:t xml:space="preserve">, te razni drugi problemi. Rezultati tih problema su trenirane mreže koje su se </w:t>
-      </w:r>
-      <w:proofErr w:type="spellStart"/>
-      <w:r>
-        <w:t>pretrenirale</w:t>
-      </w:r>
-      <w:proofErr w:type="spellEnd"/>
-      <w:r>
-        <w:t xml:space="preserve"> nad sintetičkim podatcima, te ne znaju reagirati na moguće promjene koje dolaze od pravih slika (npr. u vezi LEGO kocaka, kocke mogu biti oštećene ogrebotinama, mogu biti prozirne, može se mreži dati kocka na kojoj je trenirana ali kocka ima obojane detalje kao što su slike, itd.)</w:t>
-      </w:r>
-    </w:p>
-    <w:p>
-      <w:r>
-        <w:t xml:space="preserve">Slike generirane u </w:t>
+        <w:t>]</w:t>
+      </w:r>
+      <w:r>
+        <w:t xml:space="preserve"> opisuje razne</w:t>
+      </w:r>
+      <w:r>
+        <w:t xml:space="preserve"> metode i primjene proširenja skupa podataka za poboljšanje dobivenih rezultata</w:t>
+      </w:r>
+      <w:r>
+        <w:t xml:space="preserve"> </w:t>
+      </w:r>
+      <w:r>
+        <w:t xml:space="preserve">mreža za duboko učenje. </w:t>
+      </w:r>
+      <w:r>
+        <w:t xml:space="preserve">Rad se temelji na dvije vrste proširenja skupa podataka, iskrivljavanje podataka i [[oversampling]]. Iskrivljavanje podataka se osniva na </w:t>
+      </w:r>
+      <w:r>
+        <w:t>korištenj</w:t>
+      </w:r>
+      <w:r>
+        <w:t>u</w:t>
+      </w:r>
+      <w:r>
+        <w:t xml:space="preserve"> </w:t>
+      </w:r>
+      <w:r>
+        <w:t>transformacija kao što su</w:t>
+      </w:r>
+      <w:r>
+        <w:t xml:space="preserve"> afine transformacije</w:t>
+      </w:r>
+      <w:r>
+        <w:t>:</w:t>
+      </w:r>
+      <w:r>
+        <w:t xml:space="preserve"> translacija, rotacija, refleksija i smicanje sa nasumičn</w:t>
+      </w:r>
+      <w:r>
+        <w:t>om razinom učinka</w:t>
+      </w:r>
+      <w:r>
+        <w:t xml:space="preserve"> (npr. translacija se može izvesti samo u rasponu ±20%, smicanje samo ±15°, itd.)</w:t>
+      </w:r>
+      <w:r>
+        <w:t xml:space="preserve">, te korištenje transformacija nad </w:t>
+      </w:r>
+      <w:r>
+        <w:t>kanalima boje u slici kao što su izjednačavanje histograma, mijenjanje kontrasta i mijenjanje „topline“ bijele boje.</w:t>
+      </w:r>
+      <w:r>
+        <w:t xml:space="preserve"> Još neke dodatne transformacije koje se mogu izvesti su izoštravanje i pomućenje slike</w:t>
+      </w:r>
+      <w:r>
+        <w:t>.</w:t>
+      </w:r>
+      <w:r>
+        <w:t xml:space="preserve"> </w:t>
+      </w:r>
+      <w:r>
+        <w:t>[[oversampling]] se osniva na generiranju sasvim novih podataka učeći uzorke od postojećih ulaznih podataka.</w:t>
+      </w:r>
+      <w:r>
+        <w:t xml:space="preserve"> </w:t>
+      </w:r>
+      <w:r>
+        <w:t>J</w:t>
+      </w:r>
+      <w:r>
+        <w:t xml:space="preserve">edna </w:t>
+      </w:r>
+      <w:r>
+        <w:t>od tih</w:t>
+      </w:r>
+      <w:r>
+        <w:t xml:space="preserve"> tehnika </w:t>
+      </w:r>
+      <w:r>
+        <w:t xml:space="preserve">[[oversampling]] se naziva </w:t>
+      </w:r>
+      <w:r>
+        <w:t>GAN[[</w:t>
+      </w:r>
+      <w:r>
+        <w:rPr>
+          <w:highlight w:val="yellow"/>
+        </w:rPr>
+        <w:t>prijevod?</w:t>
+      </w:r>
+      <w:r>
+        <w:t xml:space="preserve">]] (engl. </w:t>
       </w:r>
       <w:r>
         <w:rPr>
           <w:i/>
           <w:iCs/>
         </w:rPr>
-        <w:t>Blender</w:t>
-      </w:r>
-      <w:r>
-        <w:t xml:space="preserve">-u su prozirne slike, što znači da koristeći biblioteke za manipuliranje slikama (npr. </w:t>
-      </w:r>
-      <w:proofErr w:type="spellStart"/>
+        <w:t>Generative Adversarial Network</w:t>
+      </w:r>
+      <w:r>
+        <w:t>), GAN</w:t>
+      </w:r>
+      <w:r>
+        <w:t>, i općenito [[oversampling]]</w:t>
+      </w:r>
+      <w:r>
+        <w:t xml:space="preserve"> nije optimalan za mreže koje trebaju prepoznavati </w:t>
+      </w:r>
+      <w:r>
+        <w:t xml:space="preserve">značajke slične </w:t>
+      </w:r>
+      <w:r>
+        <w:t>LEGO kock</w:t>
+      </w:r>
+      <w:r>
+        <w:t>ama</w:t>
+      </w:r>
+      <w:r>
+        <w:t xml:space="preserve"> jer </w:t>
+      </w:r>
+      <w:r>
+        <w:t>one</w:t>
+      </w:r>
+      <w:r>
+        <w:t xml:space="preserve"> </w:t>
+      </w:r>
+      <w:r>
+        <w:t>ne mogu [[</w:t>
+      </w:r>
+      <w:r>
+        <w:rPr>
+          <w:highlight w:val="yellow"/>
+        </w:rPr>
+        <w:t>ili im je vrlo teško bez neke vanjske pomoći</w:t>
+      </w:r>
+      <w:r>
+        <w:t xml:space="preserve">]] pravilno naučiti generirati umjetne podatke modela koji su strogo povezani </w:t>
+      </w:r>
+      <w:r>
+        <w:t>sa svojim osima (npr. pravokutnike, trokute</w:t>
+      </w:r>
+      <w:r>
+        <w:t>, kocke</w:t>
+      </w:r>
+      <w:r>
+        <w:t>) ili strogom pozicijom teksture na modelu (u našem slučaju pozicija dugmadi LEGO kocke na vrhu kocke, ne može 2x2 kocka imati 6 dugmadi)</w:t>
+      </w:r>
+      <w:r>
+        <w:t>.</w:t>
+      </w:r>
+      <w:r>
+        <w:t xml:space="preserve"> Iz ovog rada se koristi generalno znanje da čak sa malim učinkom proširenja skupa podataka</w:t>
+      </w:r>
+      <w:r>
+        <w:t xml:space="preserve"> se poboljšavaju rezultati generalizacije dubokih mreža te dodaje motivaciju za istraživanje optimalnog skupa parametara s kojim se mogu postići bolji rezultati.</w:t>
+      </w:r>
+    </w:p>
+    <w:p>
+      <w:r>
+        <w:t xml:space="preserve">Dodatan rad koji opisuje proširenje skupa podataka su napisali korisnici </w:t>
+      </w:r>
       <w:r>
         <w:rPr>
           <w:i/>
           <w:iCs/>
         </w:rPr>
+        <w:t>Journal of Big Data</w:t>
+      </w:r>
+      <w:r>
+        <w:t xml:space="preserve"> (Dnevnik velikih podataka) </w:t>
+      </w:r>
+      <w:r>
+        <w:t xml:space="preserve">Connor Shorten </w:t>
+      </w:r>
+      <w:r>
+        <w:t>i</w:t>
+      </w:r>
+      <w:r>
+        <w:t xml:space="preserve"> Taghi M. Khoshgoftaar</w:t>
+      </w:r>
+      <w:r>
+        <w:t xml:space="preserve"> [</w:t>
+      </w:r>
+      <w:hyperlink r:id="rId52" w:history="1">
+        <w:r>
+          <w:rPr>
+            <w:rStyle w:val="Hyperlink"/>
+          </w:rPr>
+          <w:t>izvor</w:t>
+        </w:r>
+      </w:hyperlink>
+      <w:r>
+        <w:t>], te slično prethodno navedenom radu opisuju probleme nedostataka ulaznih podataka za treniranje dubokih mreža</w:t>
+      </w:r>
+    </w:p>
+    <w:p>
+      <w:r>
+        <w:t>[[</w:t>
+      </w:r>
+      <w:r>
+        <w:rPr>
+          <w:highlight w:val="yellow"/>
+        </w:rPr>
+        <w:t xml:space="preserve">TR – </w:t>
+      </w:r>
+      <w:r>
+        <w:rPr>
+          <w:highlight w:val="yellow"/>
+        </w:rPr>
+        <w:t xml:space="preserve">transfer learning </w:t>
+      </w:r>
+      <w:r>
+        <w:rPr>
+          <w:highlight w:val="yellow"/>
+        </w:rPr>
+        <w:t>radovi</w:t>
+      </w:r>
+      <w:r>
+        <w:t>]]</w:t>
+      </w:r>
+    </w:p>
+    <w:p>
+      <w:pPr>
+        <w:pStyle w:val="Heading3"/>
+        <w:numPr>
+          <w:ilvl w:val="2"/>
+          <w:numId w:val="4"/>
+        </w:numPr>
+      </w:pPr>
+      <w:r>
+        <w:lastRenderedPageBreak/>
+        <w:t>Problem sintetičkih podataka</w:t>
+      </w:r>
+    </w:p>
+    <w:p>
+      <w:pPr>
+        <w:ind w:firstLine="709"/>
+      </w:pPr>
+      <w:r>
+        <w:t xml:space="preserve">Mreže koje su trenirane nad čisto sintetičkim slikama često nailaze na problem generalizacije kad se </w:t>
+      </w:r>
+      <w:r>
+        <w:t>pokuša dobiti predviđanje na</w:t>
+      </w:r>
+      <w:r>
+        <w:t>d</w:t>
+      </w:r>
+      <w:r>
+        <w:t xml:space="preserve"> pravim slikama</w:t>
+      </w:r>
+      <w:r>
+        <w:t>[</w:t>
+      </w:r>
+      <w:hyperlink r:id="rId53" w:history="1">
+        <w:r>
+          <w:rPr>
+            <w:rStyle w:val="Hyperlink"/>
+          </w:rPr>
+          <w:t>izvor</w:t>
+        </w:r>
+      </w:hyperlink>
+      <w:r>
+        <w:t>]. Takvi problemi najčešće dolaze od nedostatka „realnosti“ u sintetičkim slikama tijekom generiranja, primjeri nedostataka su: nerealistične teksture površina(problem odsjaja, problem materijala</w:t>
+      </w:r>
+      <w:r>
+        <w:t>, problem boje materijala</w:t>
+      </w:r>
+      <w:r>
+        <w:t>), problem položaja svjetala, problem scene tijekom generiranja</w:t>
+      </w:r>
+      <w:r>
+        <w:t>, te razni drugi problemi. Rezultati tih problema su trenirane mreže koje su se pretrenirale nad sintetičkim podatcima, te ne znaju reagirati na moguće promjene koje dolaze od pravih slika (npr. u vezi LEGO kocaka, kocke mogu biti oštećene ogrebotinama, mogu biti prozirne, može se mreži dati kocka na kojoj je trenirana ali kocka ima obojane detalje kao što su slike, itd.)</w:t>
+      </w:r>
+    </w:p>
+    <w:p>
+      <w:r>
+        <w:t xml:space="preserve">Slike generirane u </w:t>
+      </w:r>
+      <w:r>
+        <w:rPr>
+          <w:i/>
+          <w:iCs/>
+        </w:rPr>
+        <w:t>Blender</w:t>
+      </w:r>
+      <w:r>
+        <w:t xml:space="preserve">-u su prozirne slike, što znači da koristeći biblioteke za manipuliranje slikama (npr. </w:t>
+      </w:r>
+      <w:r>
+        <w:rPr>
+          <w:i/>
+          <w:iCs/>
+        </w:rPr>
         <w:t>opencv</w:t>
       </w:r>
-      <w:proofErr w:type="spellEnd"/>
       <w:r>
         <w:t xml:space="preserve">) možemo te slike staviti na nasumične pozadine. Time mreža ne mora trenirati na čisto crnoj pozadini, što uklanja problem kada LEGO kocka u predviđanju ima neočekivanu pozadinu što </w:t>
       </w:r>
@@ -9605,11 +9218,7 @@
         <w:t xml:space="preserve"> predviđanja. Pozadina se mora sastojati od neupadljivih boja sa što manje oštrih kutova</w:t>
       </w:r>
       <w:r>
-        <w:t xml:space="preserve">, razlog tome je što mreža može </w:t>
-      </w:r>
-      <w:r>
-        <w:lastRenderedPageBreak/>
-        <w:t>pokupiti detalje pozadine i njih koristiti za odlučivanje modela LEGO kocke. Najkvalitetnije pozadine za taj slučaj bi bile sve vrste pozadina koje su nejednake (npr. izgledaju kao šum) po cjelini, bez uočljivih oblika ili ako imaju oblike da su minimalne, tj. da su točke. Neki primjeri pravog svijeta bi bile slike krečenih zidova (jednolika boja, mekane točke, mekane sjene), jednostavan papir i karton, površine teksture stiropora (sječeni stiropor sadrži puno malih krugova, ako se mreža trenira nad time</w:t>
+        <w:t>, razlog tome je što mreža može pokupiti detalje pozadine i njih koristiti za odlučivanje modela LEGO kocke. Najkvalitetnije pozadine za taj slučaj bi bile sve vrste pozadina koje su nejednake (npr. izgledaju kao šum) po cjelini, bez uočljivih oblika ili ako imaju oblike da su minimalne, tj. da su točke. Neki primjeri pravog svijeta bi bile slike krečenih zidova (jednolika boja, mekane točke, mekane sjene), jednostavan papir i karton, površine teksture stiropora (sječeni stiropor sadrži puno malih krugova, ako se mreža trenira nad time</w:t>
       </w:r>
       <w:r>
         <w:t xml:space="preserve"> zajedno sa drugim pozadinama</w:t>
@@ -9635,23 +9244,7 @@
         <w:t xml:space="preserve"> pa nastaviti pisati</w:t>
       </w:r>
       <w:r>
-        <w:t xml:space="preserve">, </w:t>
-      </w:r>
-      <w:proofErr w:type="spellStart"/>
-      <w:r>
-        <w:t>nebi</w:t>
-      </w:r>
-      <w:proofErr w:type="spellEnd"/>
-      <w:r>
-        <w:t xml:space="preserve"> trebao biti problem, u </w:t>
-      </w:r>
-      <w:proofErr w:type="spellStart"/>
-      <w:r>
-        <w:t>preprocessing</w:t>
-      </w:r>
-      <w:proofErr w:type="spellEnd"/>
-      <w:r>
-        <w:t xml:space="preserve"> mogu ubaciti ovu funkciju]]</w:t>
+        <w:t>, nebi trebao biti problem, u preprocessing mogu ubaciti ovu funkciju]]</w:t>
       </w:r>
     </w:p>
     <w:p/>
@@ -9680,15 +9273,7 @@
         <w:t>, potrebno?</w:t>
       </w:r>
       <w:r>
-        <w:t xml:space="preserve">, tu sam kontao transfer </w:t>
-      </w:r>
-      <w:proofErr w:type="spellStart"/>
-      <w:r>
-        <w:t>learning</w:t>
-      </w:r>
-      <w:proofErr w:type="spellEnd"/>
-      <w:r>
-        <w:t xml:space="preserve"> obraditi</w:t>
+        <w:t>, tu sam kontao transfer learning obraditi</w:t>
       </w:r>
       <w:r>
         <w:t>]]</w:t>
@@ -9782,17 +9367,8 @@
           <w:i/>
           <w:iCs/>
         </w:rPr>
-        <w:t xml:space="preserve">fair </w:t>
-      </w:r>
-      <w:proofErr w:type="spellStart"/>
-      <w:r>
-        <w:rPr>
-          <w:i/>
-          <w:iCs/>
-        </w:rPr>
-        <w:t>play</w:t>
-      </w:r>
-      <w:proofErr w:type="spellEnd"/>
+        <w:t>fair play</w:t>
+      </w:r>
       <w:r>
         <w:t xml:space="preserve">) LEGO™ zahtjeva da se na neautoriziranim radovima ne koristi LEGO™ logo, te da se riječ „LEGO“ uvijek koristi kao pridjev (npr. „napravljeno od LEGO kocaka“, ne „napravljeno od LEGO-a“). </w:t>
       </w:r>
@@ -9934,21 +9510,7 @@
               <w:rPr>
                 <w:rFonts w:eastAsiaTheme="minorEastAsia"/>
               </w:rPr>
-              <w:t xml:space="preserve">2340 </w:t>
-            </w:r>
-            <w:proofErr w:type="spellStart"/>
-            <w:r>
-              <w:rPr>
-                <w:rFonts w:eastAsiaTheme="minorEastAsia"/>
-              </w:rPr>
-              <w:t>Rudder</w:t>
-            </w:r>
-            <w:proofErr w:type="spellEnd"/>
-            <w:r>
-              <w:rPr>
-                <w:rFonts w:eastAsiaTheme="minorEastAsia"/>
-              </w:rPr>
-              <w:t xml:space="preserve"> 1x4x3</w:t>
+              <w:t>2340 Rudder 1x4x3</w:t>
             </w:r>
           </w:p>
         </w:tc>
@@ -9987,7 +9549,7 @@
                           </pic:cNvPicPr>
                         </pic:nvPicPr>
                         <pic:blipFill>
-                          <a:blip r:embed="rId52" cstate="print">
+                          <a:blip r:embed="rId54" cstate="print">
                             <a:extLst>
                               <a:ext uri="{28A0092B-C50C-407E-A947-70E740481C1C}">
                                 <a14:useLocalDpi xmlns:a14="http://schemas.microsoft.com/office/drawing/2010/main" val="0"/>
@@ -10036,21 +9598,7 @@
               <w:rPr>
                 <w:rFonts w:eastAsiaTheme="minorEastAsia"/>
               </w:rPr>
-              <w:t xml:space="preserve">3040 </w:t>
-            </w:r>
-            <w:proofErr w:type="spellStart"/>
-            <w:r>
-              <w:rPr>
-                <w:rFonts w:eastAsiaTheme="minorEastAsia"/>
-              </w:rPr>
-              <w:t>Roof</w:t>
-            </w:r>
-            <w:proofErr w:type="spellEnd"/>
-            <w:r>
-              <w:rPr>
-                <w:rFonts w:eastAsiaTheme="minorEastAsia"/>
-              </w:rPr>
-              <w:t xml:space="preserve"> </w:t>
+              <w:t xml:space="preserve">3040 Roof </w:t>
             </w:r>
             <w:r>
               <w:rPr>
@@ -10119,7 +9667,7 @@
                           </pic:cNvPicPr>
                         </pic:nvPicPr>
                         <pic:blipFill rotWithShape="1">
-                          <a:blip r:embed="rId53" cstate="print">
+                          <a:blip r:embed="rId55" cstate="print">
                             <a:extLst>
                               <a:ext uri="{28A0092B-C50C-407E-A947-70E740481C1C}">
                                 <a14:useLocalDpi xmlns:a14="http://schemas.microsoft.com/office/drawing/2010/main" val="0"/>
@@ -10176,35 +9724,7 @@
               <w:rPr>
                 <w:rFonts w:eastAsiaTheme="minorEastAsia"/>
               </w:rPr>
-              <w:t xml:space="preserve">2357 </w:t>
-            </w:r>
-            <w:proofErr w:type="spellStart"/>
-            <w:r>
-              <w:rPr>
-                <w:rFonts w:eastAsiaTheme="minorEastAsia"/>
-              </w:rPr>
-              <w:t>Brick</w:t>
-            </w:r>
-            <w:proofErr w:type="spellEnd"/>
-            <w:r>
-              <w:rPr>
-                <w:rFonts w:eastAsiaTheme="minorEastAsia"/>
-              </w:rPr>
-              <w:t xml:space="preserve"> </w:t>
-            </w:r>
-            <w:proofErr w:type="spellStart"/>
-            <w:r>
-              <w:rPr>
-                <w:rFonts w:eastAsiaTheme="minorEastAsia"/>
-              </w:rPr>
-              <w:t>corner</w:t>
-            </w:r>
-            <w:proofErr w:type="spellEnd"/>
-            <w:r>
-              <w:rPr>
-                <w:rFonts w:eastAsiaTheme="minorEastAsia"/>
-              </w:rPr>
-              <w:t xml:space="preserve"> 1x2x2</w:t>
+              <w:t>2357 Brick corner 1x2x2</w:t>
             </w:r>
           </w:p>
         </w:tc>
@@ -10243,7 +9763,7 @@
                           </pic:cNvPicPr>
                         </pic:nvPicPr>
                         <pic:blipFill rotWithShape="1">
-                          <a:blip r:embed="rId54" cstate="print">
+                          <a:blip r:embed="rId56" cstate="print">
                             <a:extLst>
                               <a:ext uri="{28A0092B-C50C-407E-A947-70E740481C1C}">
                                 <a14:useLocalDpi xmlns:a14="http://schemas.microsoft.com/office/drawing/2010/main" val="0"/>
@@ -10297,7 +9817,6 @@
               </w:rPr>
               <w:t xml:space="preserve">3298 </w:t>
             </w:r>
-            <w:proofErr w:type="spellStart"/>
             <w:r>
               <w:rPr>
                 <w:rFonts w:eastAsiaTheme="minorEastAsia"/>
@@ -10308,14 +9827,7 @@
               <w:rPr>
                 <w:rFonts w:eastAsiaTheme="minorEastAsia"/>
               </w:rPr>
-              <w:t>oof</w:t>
-            </w:r>
-            <w:proofErr w:type="spellEnd"/>
-            <w:r>
-              <w:rPr>
-                <w:rFonts w:eastAsiaTheme="minorEastAsia"/>
-              </w:rPr>
-              <w:t xml:space="preserve"> tile 2x3</w:t>
+              <w:t>oof tile 2x3</w:t>
             </w:r>
             <w:r>
               <w:rPr>
@@ -10360,7 +9872,7 @@
                           </pic:cNvPicPr>
                         </pic:nvPicPr>
                         <pic:blipFill>
-                          <a:blip r:embed="rId55" cstate="print">
+                          <a:blip r:embed="rId57" cstate="print">
                             <a:extLst>
                               <a:ext uri="{28A0092B-C50C-407E-A947-70E740481C1C}">
                                 <a14:useLocalDpi xmlns:a14="http://schemas.microsoft.com/office/drawing/2010/main" val="0"/>
@@ -10426,21 +9938,7 @@
               <w:rPr>
                 <w:rFonts w:eastAsiaTheme="minorEastAsia"/>
               </w:rPr>
-              <w:t xml:space="preserve">late </w:t>
-            </w:r>
-            <w:proofErr w:type="spellStart"/>
-            <w:r>
-              <w:rPr>
-                <w:rFonts w:eastAsiaTheme="minorEastAsia"/>
-              </w:rPr>
-              <w:t>corner</w:t>
-            </w:r>
-            <w:proofErr w:type="spellEnd"/>
-            <w:r>
-              <w:rPr>
-                <w:rFonts w:eastAsiaTheme="minorEastAsia"/>
-              </w:rPr>
-              <w:t xml:space="preserve"> 2x2</w:t>
+              <w:t>late corner 2x2</w:t>
             </w:r>
           </w:p>
         </w:tc>
@@ -10479,7 +9977,7 @@
                           </pic:cNvPicPr>
                         </pic:nvPicPr>
                         <pic:blipFill rotWithShape="1">
-                          <a:blip r:embed="rId56" cstate="print">
+                          <a:blip r:embed="rId58" cstate="print">
                             <a:extLst>
                               <a:ext uri="{28A0092B-C50C-407E-A947-70E740481C1C}">
                                 <a14:useLocalDpi xmlns:a14="http://schemas.microsoft.com/office/drawing/2010/main" val="0"/>
@@ -10531,21 +10029,7 @@
               <w:rPr>
                 <w:rFonts w:eastAsiaTheme="minorEastAsia"/>
               </w:rPr>
-              <w:t xml:space="preserve">4083 </w:t>
-            </w:r>
-            <w:proofErr w:type="spellStart"/>
-            <w:r>
-              <w:rPr>
-                <w:rFonts w:eastAsiaTheme="minorEastAsia"/>
-              </w:rPr>
-              <w:t>Hanger</w:t>
-            </w:r>
-            <w:proofErr w:type="spellEnd"/>
-            <w:r>
-              <w:rPr>
-                <w:rFonts w:eastAsiaTheme="minorEastAsia"/>
-              </w:rPr>
-              <w:t xml:space="preserve"> 1x4x2</w:t>
+              <w:t>4083 Hanger 1x4x2</w:t>
             </w:r>
           </w:p>
         </w:tc>
@@ -10584,7 +10068,7 @@
                           </pic:cNvPicPr>
                         </pic:nvPicPr>
                         <pic:blipFill rotWithShape="1">
-                          <a:blip r:embed="rId57" cstate="print">
+                          <a:blip r:embed="rId59" cstate="print">
                             <a:extLst>
                               <a:ext uri="{28A0092B-C50C-407E-A947-70E740481C1C}">
                                 <a14:useLocalDpi xmlns:a14="http://schemas.microsoft.com/office/drawing/2010/main" val="0"/>
@@ -10643,7 +10127,6 @@
               </w:rPr>
               <w:t xml:space="preserve">3001 </w:t>
             </w:r>
-            <w:proofErr w:type="spellStart"/>
             <w:r>
               <w:rPr>
                 <w:rFonts w:eastAsiaTheme="minorEastAsia"/>
@@ -10654,14 +10137,7 @@
               <w:rPr>
                 <w:rFonts w:eastAsiaTheme="minorEastAsia"/>
               </w:rPr>
-              <w:t>rick</w:t>
-            </w:r>
-            <w:proofErr w:type="spellEnd"/>
-            <w:r>
-              <w:rPr>
-                <w:rFonts w:eastAsiaTheme="minorEastAsia"/>
-              </w:rPr>
-              <w:t xml:space="preserve"> 2x4</w:t>
+              <w:t>rick 2x4</w:t>
             </w:r>
           </w:p>
         </w:tc>
@@ -10700,7 +10176,7 @@
                           </pic:cNvPicPr>
                         </pic:nvPicPr>
                         <pic:blipFill>
-                          <a:blip r:embed="rId58" cstate="print">
+                          <a:blip r:embed="rId60" cstate="print">
                             <a:extLst>
                               <a:ext uri="{28A0092B-C50C-407E-A947-70E740481C1C}">
                                 <a14:useLocalDpi xmlns:a14="http://schemas.microsoft.com/office/drawing/2010/main" val="0"/>
@@ -10749,16 +10225,8 @@
               <w:rPr>
                 <w:rFonts w:eastAsiaTheme="minorEastAsia"/>
               </w:rPr>
-              <w:t xml:space="preserve">4276 </w:t>
-            </w:r>
-            <w:proofErr w:type="spellStart"/>
-            <w:r>
-              <w:rPr>
-                <w:rFonts w:eastAsiaTheme="minorEastAsia"/>
-              </w:rPr>
-              <w:t>Worm</w:t>
-            </w:r>
-            <w:proofErr w:type="spellEnd"/>
+              <w:t>4276 Worm</w:t>
+            </w:r>
           </w:p>
         </w:tc>
         <w:tc>
@@ -10796,7 +10264,7 @@
                           </pic:cNvPicPr>
                         </pic:nvPicPr>
                         <pic:blipFill rotWithShape="1">
-                          <a:blip r:embed="rId59" cstate="print">
+                          <a:blip r:embed="rId61" cstate="print">
                             <a:extLst>
                               <a:ext uri="{28A0092B-C50C-407E-A947-70E740481C1C}">
                                 <a14:useLocalDpi xmlns:a14="http://schemas.microsoft.com/office/drawing/2010/main" val="0"/>
@@ -10853,21 +10321,7 @@
               <w:rPr>
                 <w:rFonts w:eastAsiaTheme="minorEastAsia"/>
               </w:rPr>
-              <w:t xml:space="preserve">3003 </w:t>
-            </w:r>
-            <w:proofErr w:type="spellStart"/>
-            <w:r>
-              <w:rPr>
-                <w:rFonts w:eastAsiaTheme="minorEastAsia"/>
-              </w:rPr>
-              <w:t>Brick</w:t>
-            </w:r>
-            <w:proofErr w:type="spellEnd"/>
-            <w:r>
-              <w:rPr>
-                <w:rFonts w:eastAsiaTheme="minorEastAsia"/>
-              </w:rPr>
-              <w:t xml:space="preserve"> 2x2</w:t>
+              <w:t>3003 Brick 2x2</w:t>
             </w:r>
           </w:p>
         </w:tc>
@@ -10906,7 +10360,7 @@
                           </pic:cNvPicPr>
                         </pic:nvPicPr>
                         <pic:blipFill rotWithShape="1">
-                          <a:blip r:embed="rId60" cstate="print">
+                          <a:blip r:embed="rId62" cstate="print">
                             <a:extLst>
                               <a:ext uri="{28A0092B-C50C-407E-A947-70E740481C1C}">
                                 <a14:useLocalDpi xmlns:a14="http://schemas.microsoft.com/office/drawing/2010/main" val="0"/>
@@ -10958,21 +10412,7 @@
               <w:rPr>
                 <w:rFonts w:eastAsiaTheme="minorEastAsia"/>
               </w:rPr>
-              <w:t xml:space="preserve">4286 </w:t>
-            </w:r>
-            <w:proofErr w:type="spellStart"/>
-            <w:r>
-              <w:rPr>
-                <w:rFonts w:eastAsiaTheme="minorEastAsia"/>
-              </w:rPr>
-              <w:t>roof</w:t>
-            </w:r>
-            <w:proofErr w:type="spellEnd"/>
-            <w:r>
-              <w:rPr>
-                <w:rFonts w:eastAsiaTheme="minorEastAsia"/>
-              </w:rPr>
-              <w:t xml:space="preserve"> tile 1x3</w:t>
+              <w:t>4286 roof tile 1x3</w:t>
             </w:r>
             <w:r>
               <w:rPr>
@@ -11017,7 +10457,7 @@
                           </pic:cNvPicPr>
                         </pic:nvPicPr>
                         <pic:blipFill rotWithShape="1">
-                          <a:blip r:embed="rId61" cstate="print">
+                          <a:blip r:embed="rId63" cstate="print">
                             <a:extLst>
                               <a:ext uri="{28A0092B-C50C-407E-A947-70E740481C1C}">
                                 <a14:useLocalDpi xmlns:a14="http://schemas.microsoft.com/office/drawing/2010/main" val="0"/>
@@ -11074,21 +10514,7 @@
               <w:rPr>
                 <w:rFonts w:eastAsiaTheme="minorEastAsia"/>
               </w:rPr>
-              <w:t xml:space="preserve">3004 </w:t>
-            </w:r>
-            <w:proofErr w:type="spellStart"/>
-            <w:r>
-              <w:rPr>
-                <w:rFonts w:eastAsiaTheme="minorEastAsia"/>
-              </w:rPr>
-              <w:t>Brick</w:t>
-            </w:r>
-            <w:proofErr w:type="spellEnd"/>
-            <w:r>
-              <w:rPr>
-                <w:rFonts w:eastAsiaTheme="minorEastAsia"/>
-              </w:rPr>
-              <w:t xml:space="preserve"> 1x2</w:t>
+              <w:t>3004 Brick 1x2</w:t>
             </w:r>
           </w:p>
         </w:tc>
@@ -11128,7 +10554,7 @@
                           </pic:cNvPicPr>
                         </pic:nvPicPr>
                         <pic:blipFill rotWithShape="1">
-                          <a:blip r:embed="rId62" cstate="print">
+                          <a:blip r:embed="rId64" cstate="print">
                             <a:extLst>
                               <a:ext uri="{28A0092B-C50C-407E-A947-70E740481C1C}">
                                 <a14:useLocalDpi xmlns:a14="http://schemas.microsoft.com/office/drawing/2010/main" val="0"/>
@@ -11231,7 +10657,7 @@
                           </pic:cNvPicPr>
                         </pic:nvPicPr>
                         <pic:blipFill rotWithShape="1">
-                          <a:blip r:embed="rId63" cstate="print">
+                          <a:blip r:embed="rId65" cstate="print">
                             <a:extLst>
                               <a:ext uri="{28A0092B-C50C-407E-A947-70E740481C1C}">
                                 <a14:useLocalDpi xmlns:a14="http://schemas.microsoft.com/office/drawing/2010/main" val="0"/>
@@ -11288,21 +10714,7 @@
               <w:rPr>
                 <w:rFonts w:eastAsiaTheme="minorEastAsia"/>
               </w:rPr>
-              <w:t xml:space="preserve">3005 </w:t>
-            </w:r>
-            <w:proofErr w:type="spellStart"/>
-            <w:r>
-              <w:rPr>
-                <w:rFonts w:eastAsiaTheme="minorEastAsia"/>
-              </w:rPr>
-              <w:t>Brick</w:t>
-            </w:r>
-            <w:proofErr w:type="spellEnd"/>
-            <w:r>
-              <w:rPr>
-                <w:rFonts w:eastAsiaTheme="minorEastAsia"/>
-              </w:rPr>
-              <w:t xml:space="preserve"> 1x1</w:t>
+              <w:t>3005 Brick 1x1</w:t>
             </w:r>
           </w:p>
         </w:tc>
@@ -11342,7 +10754,7 @@
                           </pic:cNvPicPr>
                         </pic:nvPicPr>
                         <pic:blipFill rotWithShape="1">
-                          <a:blip r:embed="rId64" cstate="print">
+                          <a:blip r:embed="rId66" cstate="print">
                             <a:extLst>
                               <a:ext uri="{28A0092B-C50C-407E-A947-70E740481C1C}">
                                 <a14:useLocalDpi xmlns:a14="http://schemas.microsoft.com/office/drawing/2010/main" val="0"/>
@@ -11394,50 +10806,20 @@
               <w:rPr>
                 <w:rFonts w:eastAsiaTheme="minorEastAsia"/>
               </w:rPr>
-              <w:t xml:space="preserve">6143 </w:t>
-            </w:r>
-            <w:proofErr w:type="spellStart"/>
+              <w:t>6143 Brick D16 w</w:t>
+            </w:r>
             <w:r>
               <w:rPr>
                 <w:rFonts w:eastAsiaTheme="minorEastAsia"/>
               </w:rPr>
-              <w:t>Brick</w:t>
-            </w:r>
-            <w:proofErr w:type="spellEnd"/>
+              <w:t>ith</w:t>
+            </w:r>
             <w:r>
               <w:rPr>
                 <w:rFonts w:eastAsiaTheme="minorEastAsia"/>
               </w:rPr>
-              <w:t xml:space="preserve"> D16 </w:t>
-            </w:r>
-            <w:proofErr w:type="spellStart"/>
-            <w:r>
-              <w:rPr>
-                <w:rFonts w:eastAsiaTheme="minorEastAsia"/>
-              </w:rPr>
-              <w:t>w</w:t>
-            </w:r>
-            <w:r>
-              <w:rPr>
-                <w:rFonts w:eastAsiaTheme="minorEastAsia"/>
-              </w:rPr>
-              <w:t>ith</w:t>
-            </w:r>
-            <w:proofErr w:type="spellEnd"/>
-            <w:r>
-              <w:rPr>
-                <w:rFonts w:eastAsiaTheme="minorEastAsia"/>
-              </w:rPr>
-              <w:t xml:space="preserve"> </w:t>
-            </w:r>
-            <w:proofErr w:type="spellStart"/>
-            <w:r>
-              <w:rPr>
-                <w:rFonts w:eastAsiaTheme="minorEastAsia"/>
-              </w:rPr>
-              <w:t>cross</w:t>
-            </w:r>
-            <w:proofErr w:type="spellEnd"/>
+              <w:t xml:space="preserve"> cross</w:t>
+            </w:r>
           </w:p>
         </w:tc>
         <w:tc>
@@ -11475,7 +10857,7 @@
                           </pic:cNvPicPr>
                         </pic:nvPicPr>
                         <pic:blipFill rotWithShape="1">
-                          <a:blip r:embed="rId65" cstate="print">
+                          <a:blip r:embed="rId67" cstate="print">
                             <a:extLst>
                               <a:ext uri="{28A0092B-C50C-407E-A947-70E740481C1C}">
                                 <a14:useLocalDpi xmlns:a14="http://schemas.microsoft.com/office/drawing/2010/main" val="0"/>
@@ -11534,7 +10916,6 @@
               </w:rPr>
               <w:t xml:space="preserve">3010 </w:t>
             </w:r>
-            <w:proofErr w:type="spellStart"/>
             <w:r>
               <w:rPr>
                 <w:rFonts w:eastAsiaTheme="minorEastAsia"/>
@@ -11545,14 +10926,7 @@
               <w:rPr>
                 <w:rFonts w:eastAsiaTheme="minorEastAsia"/>
               </w:rPr>
-              <w:t>rick</w:t>
-            </w:r>
-            <w:proofErr w:type="spellEnd"/>
-            <w:r>
-              <w:rPr>
-                <w:rFonts w:eastAsiaTheme="minorEastAsia"/>
-              </w:rPr>
-              <w:t xml:space="preserve"> 1x4</w:t>
+              <w:t>rick 1x4</w:t>
             </w:r>
           </w:p>
         </w:tc>
@@ -11592,7 +10966,7 @@
                           </pic:cNvPicPr>
                         </pic:nvPicPr>
                         <pic:blipFill rotWithShape="1">
-                          <a:blip r:embed="rId66" cstate="print">
+                          <a:blip r:embed="rId68" cstate="print">
                             <a:extLst>
                               <a:ext uri="{28A0092B-C50C-407E-A947-70E740481C1C}">
                                 <a14:useLocalDpi xmlns:a14="http://schemas.microsoft.com/office/drawing/2010/main" val="0"/>
@@ -11646,7 +11020,6 @@
               </w:rPr>
               <w:t xml:space="preserve">6632 </w:t>
             </w:r>
-            <w:proofErr w:type="spellStart"/>
             <w:r>
               <w:rPr>
                 <w:rFonts w:eastAsiaTheme="minorEastAsia"/>
@@ -11657,14 +11030,7 @@
               <w:rPr>
                 <w:rFonts w:eastAsiaTheme="minorEastAsia"/>
               </w:rPr>
-              <w:t>ever</w:t>
-            </w:r>
-            <w:proofErr w:type="spellEnd"/>
-            <w:r>
-              <w:rPr>
-                <w:rFonts w:eastAsiaTheme="minorEastAsia"/>
-              </w:rPr>
-              <w:t xml:space="preserve"> 3M</w:t>
+              <w:t>ever 3M</w:t>
             </w:r>
           </w:p>
         </w:tc>
@@ -11703,7 +11069,7 @@
                           </pic:cNvPicPr>
                         </pic:nvPicPr>
                         <pic:blipFill rotWithShape="1">
-                          <a:blip r:embed="rId67" cstate="print">
+                          <a:blip r:embed="rId69" cstate="print">
                             <a:extLst>
                               <a:ext uri="{28A0092B-C50C-407E-A947-70E740481C1C}">
                                 <a14:useLocalDpi xmlns:a14="http://schemas.microsoft.com/office/drawing/2010/main" val="0"/>
@@ -11812,7 +11178,7 @@
                           </pic:cNvPicPr>
                         </pic:nvPicPr>
                         <pic:blipFill rotWithShape="1">
-                          <a:blip r:embed="rId68" cstate="print">
+                          <a:blip r:embed="rId70" cstate="print">
                             <a:extLst>
                               <a:ext uri="{28A0092B-C50C-407E-A947-70E740481C1C}">
                                 <a14:useLocalDpi xmlns:a14="http://schemas.microsoft.com/office/drawing/2010/main" val="0"/>
@@ -11864,61 +11230,31 @@
               <w:rPr>
                 <w:rFonts w:eastAsiaTheme="minorEastAsia"/>
               </w:rPr>
-              <w:t xml:space="preserve">18575 </w:t>
-            </w:r>
-            <w:proofErr w:type="spellStart"/>
+              <w:t xml:space="preserve">18575 Double </w:t>
+            </w:r>
             <w:r>
               <w:rPr>
                 <w:rFonts w:eastAsiaTheme="minorEastAsia"/>
               </w:rPr>
-              <w:t>Double</w:t>
-            </w:r>
-            <w:proofErr w:type="spellEnd"/>
+              <w:t>c</w:t>
+            </w:r>
             <w:r>
               <w:rPr>
                 <w:rFonts w:eastAsiaTheme="minorEastAsia"/>
               </w:rPr>
-              <w:t xml:space="preserve"> </w:t>
-            </w:r>
-            <w:proofErr w:type="spellStart"/>
+              <w:t xml:space="preserve">onical </w:t>
+            </w:r>
             <w:r>
               <w:rPr>
                 <w:rFonts w:eastAsiaTheme="minorEastAsia"/>
               </w:rPr>
-              <w:t>c</w:t>
+              <w:t>w</w:t>
             </w:r>
             <w:r>
               <w:rPr>
                 <w:rFonts w:eastAsiaTheme="minorEastAsia"/>
               </w:rPr>
-              <w:t>onical</w:t>
-            </w:r>
-            <w:proofErr w:type="spellEnd"/>
-            <w:r>
-              <w:rPr>
-                <w:rFonts w:eastAsiaTheme="minorEastAsia"/>
-              </w:rPr>
-              <w:t xml:space="preserve"> </w:t>
-            </w:r>
-            <w:proofErr w:type="spellStart"/>
-            <w:r>
-              <w:rPr>
-                <w:rFonts w:eastAsiaTheme="minorEastAsia"/>
-              </w:rPr>
-              <w:t>w</w:t>
-            </w:r>
-            <w:r>
-              <w:rPr>
-                <w:rFonts w:eastAsiaTheme="minorEastAsia"/>
-              </w:rPr>
-              <w:t>heel</w:t>
-            </w:r>
-            <w:proofErr w:type="spellEnd"/>
-            <w:r>
-              <w:rPr>
-                <w:rFonts w:eastAsiaTheme="minorEastAsia"/>
-              </w:rPr>
-              <w:t xml:space="preserve"> Z20 1M</w:t>
+              <w:t>heel Z20 1M</w:t>
             </w:r>
           </w:p>
         </w:tc>
@@ -11957,7 +11293,7 @@
                           </pic:cNvPicPr>
                         </pic:nvPicPr>
                         <pic:blipFill rotWithShape="1">
-                          <a:blip r:embed="rId69" cstate="print">
+                          <a:blip r:embed="rId71" cstate="print">
                             <a:extLst>
                               <a:ext uri="{28A0092B-C50C-407E-A947-70E740481C1C}">
                                 <a14:useLocalDpi xmlns:a14="http://schemas.microsoft.com/office/drawing/2010/main" val="0"/>
@@ -12054,7 +11390,7 @@
                           </pic:cNvPicPr>
                         </pic:nvPicPr>
                         <pic:blipFill rotWithShape="1">
-                          <a:blip r:embed="rId70" cstate="print">
+                          <a:blip r:embed="rId72" cstate="print">
                             <a:extLst>
                               <a:ext uri="{28A0092B-C50C-407E-A947-70E740481C1C}">
                                 <a14:useLocalDpi xmlns:a14="http://schemas.microsoft.com/office/drawing/2010/main" val="0"/>
@@ -12106,67 +11442,43 @@
               <w:rPr>
                 <w:rFonts w:eastAsiaTheme="minorEastAsia"/>
               </w:rPr>
-              <w:t xml:space="preserve">32140 </w:t>
-            </w:r>
-            <w:proofErr w:type="spellStart"/>
+              <w:t xml:space="preserve">32140 Technic </w:t>
+            </w:r>
             <w:r>
               <w:rPr>
                 <w:rFonts w:eastAsiaTheme="minorEastAsia"/>
               </w:rPr>
-              <w:t>Technic</w:t>
-            </w:r>
-            <w:proofErr w:type="spellEnd"/>
+              <w:t>a</w:t>
+            </w:r>
             <w:r>
               <w:rPr>
                 <w:rFonts w:eastAsiaTheme="minorEastAsia"/>
               </w:rPr>
+              <w:t>ng</w:t>
+            </w:r>
+            <w:r>
+              <w:rPr>
+                <w:rFonts w:eastAsiaTheme="minorEastAsia"/>
+              </w:rPr>
+              <w:t>led</w:t>
+            </w:r>
+            <w:r>
+              <w:rPr>
+                <w:rFonts w:eastAsiaTheme="minorEastAsia"/>
+              </w:rPr>
               <w:t xml:space="preserve"> </w:t>
             </w:r>
-            <w:proofErr w:type="spellStart"/>
             <w:r>
               <w:rPr>
                 <w:rFonts w:eastAsiaTheme="minorEastAsia"/>
               </w:rPr>
-              <w:t>a</w:t>
+              <w:t>b</w:t>
             </w:r>
             <w:r>
               <w:rPr>
                 <w:rFonts w:eastAsiaTheme="minorEastAsia"/>
               </w:rPr>
-              <w:t>ng</w:t>
-            </w:r>
-            <w:r>
-              <w:rPr>
-                <w:rFonts w:eastAsiaTheme="minorEastAsia"/>
-              </w:rPr>
-              <w:t>led</w:t>
-            </w:r>
-            <w:proofErr w:type="spellEnd"/>
-            <w:r>
-              <w:rPr>
-                <w:rFonts w:eastAsiaTheme="minorEastAsia"/>
-              </w:rPr>
-              <w:t xml:space="preserve"> </w:t>
-            </w:r>
-            <w:proofErr w:type="spellStart"/>
-            <w:r>
-              <w:rPr>
-                <w:rFonts w:eastAsiaTheme="minorEastAsia"/>
-              </w:rPr>
-              <w:t>b</w:t>
-            </w:r>
-            <w:r>
-              <w:rPr>
-                <w:rFonts w:eastAsiaTheme="minorEastAsia"/>
-              </w:rPr>
-              <w:t>eam</w:t>
-            </w:r>
-            <w:proofErr w:type="spellEnd"/>
-            <w:r>
-              <w:rPr>
-                <w:rFonts w:eastAsiaTheme="minorEastAsia"/>
-              </w:rPr>
-              <w:t xml:space="preserve"> 4x2 90</w:t>
+              <w:t>eam 4x2 90</w:t>
             </w:r>
             <w:r>
               <w:rPr>
@@ -12211,7 +11523,7 @@
                           </pic:cNvPicPr>
                         </pic:nvPicPr>
                         <pic:blipFill rotWithShape="1">
-                          <a:blip r:embed="rId71" cstate="print">
+                          <a:blip r:embed="rId73" cstate="print">
                             <a:extLst>
                               <a:ext uri="{28A0092B-C50C-407E-A947-70E740481C1C}">
                                 <a14:useLocalDpi xmlns:a14="http://schemas.microsoft.com/office/drawing/2010/main" val="0"/>
@@ -12309,7 +11621,7 @@
                           </pic:cNvPicPr>
                         </pic:nvPicPr>
                         <pic:blipFill rotWithShape="1">
-                          <a:blip r:embed="rId72" cstate="print">
+                          <a:blip r:embed="rId74" cstate="print">
                             <a:extLst>
                               <a:ext uri="{28A0092B-C50C-407E-A947-70E740481C1C}">
                                 <a14:useLocalDpi xmlns:a14="http://schemas.microsoft.com/office/drawing/2010/main" val="0"/>
@@ -12363,7 +11675,6 @@
               </w:rPr>
               <w:t xml:space="preserve">41678 Cross </w:t>
             </w:r>
-            <w:proofErr w:type="spellStart"/>
             <w:r>
               <w:rPr>
                 <w:rFonts w:eastAsiaTheme="minorEastAsia"/>
@@ -12374,34 +11685,19 @@
               <w:rPr>
                 <w:rFonts w:eastAsiaTheme="minorEastAsia"/>
               </w:rPr>
-              <w:t>lock</w:t>
-            </w:r>
-            <w:proofErr w:type="spellEnd"/>
+              <w:t xml:space="preserve">lock </w:t>
+            </w:r>
             <w:r>
               <w:rPr>
                 <w:rFonts w:eastAsiaTheme="minorEastAsia"/>
               </w:rPr>
-              <w:t xml:space="preserve"> </w:t>
-            </w:r>
-            <w:proofErr w:type="spellStart"/>
+              <w:t>f</w:t>
+            </w:r>
             <w:r>
               <w:rPr>
                 <w:rFonts w:eastAsiaTheme="minorEastAsia"/>
               </w:rPr>
-              <w:t>f</w:t>
-            </w:r>
-            <w:r>
-              <w:rPr>
-                <w:rFonts w:eastAsiaTheme="minorEastAsia"/>
-              </w:rPr>
-              <w:t>ork</w:t>
-            </w:r>
-            <w:proofErr w:type="spellEnd"/>
-            <w:r>
-              <w:rPr>
-                <w:rFonts w:eastAsiaTheme="minorEastAsia"/>
-              </w:rPr>
-              <w:t xml:space="preserve"> 2x2</w:t>
+              <w:t>ork 2x2</w:t>
             </w:r>
           </w:p>
         </w:tc>
@@ -12440,7 +11736,7 @@
                           </pic:cNvPicPr>
                         </pic:nvPicPr>
                         <pic:blipFill rotWithShape="1">
-                          <a:blip r:embed="rId73" cstate="print">
+                          <a:blip r:embed="rId75" cstate="print">
                             <a:extLst>
                               <a:ext uri="{28A0092B-C50C-407E-A947-70E740481C1C}">
                                 <a14:useLocalDpi xmlns:a14="http://schemas.microsoft.com/office/drawing/2010/main" val="0"/>
@@ -12537,7 +11833,7 @@
                           </pic:cNvPicPr>
                         </pic:nvPicPr>
                         <pic:blipFill rotWithShape="1">
-                          <a:blip r:embed="rId74" cstate="print">
+                          <a:blip r:embed="rId76" cstate="print">
                             <a:extLst>
                               <a:ext uri="{28A0092B-C50C-407E-A947-70E740481C1C}">
                                 <a14:useLocalDpi xmlns:a14="http://schemas.microsoft.com/office/drawing/2010/main" val="0"/>
@@ -12591,7 +11887,6 @@
               </w:rPr>
               <w:t xml:space="preserve">99301 </w:t>
             </w:r>
-            <w:proofErr w:type="spellStart"/>
             <w:r>
               <w:rPr>
                 <w:rFonts w:eastAsiaTheme="minorEastAsia"/>
@@ -12602,28 +11897,7 @@
               <w:rPr>
                 <w:rFonts w:eastAsiaTheme="minorEastAsia"/>
               </w:rPr>
-              <w:t>oof</w:t>
-            </w:r>
-            <w:proofErr w:type="spellEnd"/>
-            <w:r>
-              <w:rPr>
-                <w:rFonts w:eastAsiaTheme="minorEastAsia"/>
-              </w:rPr>
-              <w:t xml:space="preserve"> tile </w:t>
-            </w:r>
-            <w:proofErr w:type="spellStart"/>
-            <w:r>
-              <w:rPr>
-                <w:rFonts w:eastAsiaTheme="minorEastAsia"/>
-              </w:rPr>
-              <w:t>inside</w:t>
-            </w:r>
-            <w:proofErr w:type="spellEnd"/>
-            <w:r>
-              <w:rPr>
-                <w:rFonts w:eastAsiaTheme="minorEastAsia"/>
-              </w:rPr>
-              <w:t xml:space="preserve"> 3x3</w:t>
+              <w:t>oof tile inside 3x3</w:t>
             </w:r>
             <w:r>
               <w:rPr>
@@ -12668,7 +11942,7 @@
                           </pic:cNvPicPr>
                         </pic:nvPicPr>
                         <pic:blipFill rotWithShape="1">
-                          <a:blip r:embed="rId75" cstate="print">
+                          <a:blip r:embed="rId77" cstate="print">
                             <a:extLst>
                               <a:ext uri="{28A0092B-C50C-407E-A947-70E740481C1C}">
                                 <a14:useLocalDpi xmlns:a14="http://schemas.microsoft.com/office/drawing/2010/main" val="0"/>
@@ -12727,7 +12001,6 @@
               </w:rPr>
               <w:t xml:space="preserve">3037 </w:t>
             </w:r>
-            <w:proofErr w:type="spellStart"/>
             <w:r>
               <w:rPr>
                 <w:rFonts w:eastAsiaTheme="minorEastAsia"/>
@@ -12738,14 +12011,7 @@
               <w:rPr>
                 <w:rFonts w:eastAsiaTheme="minorEastAsia"/>
               </w:rPr>
-              <w:t>oof</w:t>
-            </w:r>
-            <w:proofErr w:type="spellEnd"/>
-            <w:r>
-              <w:rPr>
-                <w:rFonts w:eastAsiaTheme="minorEastAsia"/>
-              </w:rPr>
-              <w:t xml:space="preserve"> tile 2x4</w:t>
+              <w:t>oof tile 2x4</w:t>
             </w:r>
           </w:p>
         </w:tc>
@@ -12785,7 +12051,7 @@
                           </pic:cNvPicPr>
                         </pic:nvPicPr>
                         <pic:blipFill rotWithShape="1">
-                          <a:blip r:embed="rId76" cstate="print">
+                          <a:blip r:embed="rId78" cstate="print">
                             <a:extLst>
                               <a:ext uri="{28A0092B-C50C-407E-A947-70E740481C1C}">
                                 <a14:useLocalDpi xmlns:a14="http://schemas.microsoft.com/office/drawing/2010/main" val="0"/>
@@ -12866,7 +12132,7 @@
     </w:p>
     <w:p/>
     <w:sectPr>
-      <w:footerReference w:type="default" r:id="rId77"/>
+      <w:footerReference w:type="default" r:id="rId79"/>
       <w:pgSz w:w="11906" w:h="16838"/>
       <w:pgMar w:top="1440" w:right="1440" w:bottom="1440" w:left="1440" w:header="708" w:footer="708" w:gutter="0"/>
       <w:pgNumType w:start="1"/>

</xml_diff>

<commit_message>
added text for conf matrix
</commit_message>
<xml_diff>
--- a/docs/DR_AT.docx
+++ b/docs/DR_AT.docx
@@ -2612,8 +2612,17 @@
           <w:i/>
           <w:iCs/>
         </w:rPr>
-        <w:t>transfer learning</w:t>
-      </w:r>
+        <w:t xml:space="preserve">transfer </w:t>
+      </w:r>
+      <w:proofErr w:type="spellStart"/>
+      <w:r>
+        <w:rPr>
+          <w:i/>
+          <w:iCs/>
+        </w:rPr>
+        <w:t>learning</w:t>
+      </w:r>
+      <w:proofErr w:type="spellEnd"/>
       <w:r>
         <w:t>)</w:t>
       </w:r>
@@ -2657,8 +2666,13 @@
         <w:t xml:space="preserve"> dijelu</w:t>
       </w:r>
       <w:r>
-        <w:t xml:space="preserve"> sam kontao pojasniti transfer learning</w:t>
-      </w:r>
+        <w:t xml:space="preserve"> sam kontao pojasniti transfer </w:t>
+      </w:r>
+      <w:proofErr w:type="spellStart"/>
+      <w:r>
+        <w:t>learning</w:t>
+      </w:r>
+      <w:proofErr w:type="spellEnd"/>
       <w:r>
         <w:t>]]</w:t>
       </w:r>
@@ -2995,7 +3009,15 @@
         <w:t>density estimation</w:t>
       </w:r>
       <w:r>
-        <w:t>), algoritam prema podatcima kreira polja koja sadrže neki postotak vjerojatnosti da podatak pripada tom skupu, što je bliže „centru“ polja to je veća vjerojatnost da pripada tom skupu.</w:t>
+        <w:t>), algoritam prema podatcima kreira polja koja sadrže neki postotak vjerojatnosti da podatak pripada tom skupu, što je bliže „</w:t>
+      </w:r>
+      <w:proofErr w:type="gramStart"/>
+      <w:r>
+        <w:t>centru“ polja</w:t>
+      </w:r>
+      <w:proofErr w:type="gramEnd"/>
+      <w:r>
+        <w:t xml:space="preserve"> to je veća vjerojatnost da pripada tom skupu.</w:t>
       </w:r>
     </w:p>
     <w:p>
@@ -3024,7 +3046,15 @@
         </w:numPr>
       </w:pPr>
       <w:r>
-        <w:t xml:space="preserve">K-means – metoda grupiranja gdje algoritam koristi </w:t>
+        <w:t>K-</w:t>
+      </w:r>
+      <w:proofErr w:type="spellStart"/>
+      <w:r>
+        <w:t>means</w:t>
+      </w:r>
+      <w:proofErr w:type="spellEnd"/>
+      <w:r>
+        <w:t xml:space="preserve"> – metoda grupiranja gdje algoritam koristi </w:t>
       </w:r>
       <w:r>
         <w:t xml:space="preserve">informacije u podatcima da odredi </w:t>
@@ -3140,13 +3170,63 @@
       <w:r>
         <w:t xml:space="preserve">Umjetne neuronske mreže (engl. </w:t>
       </w:r>
+      <w:proofErr w:type="spellStart"/>
       <w:r>
         <w:rPr>
           <w:i/>
           <w:iCs/>
         </w:rPr>
-        <w:t>Artificial neural networks – ANNs</w:t>
-      </w:r>
+        <w:t>Artificial</w:t>
+      </w:r>
+      <w:proofErr w:type="spellEnd"/>
+      <w:r>
+        <w:rPr>
+          <w:i/>
+          <w:iCs/>
+        </w:rPr>
+        <w:t xml:space="preserve"> </w:t>
+      </w:r>
+      <w:proofErr w:type="spellStart"/>
+      <w:r>
+        <w:rPr>
+          <w:i/>
+          <w:iCs/>
+        </w:rPr>
+        <w:t>neural</w:t>
+      </w:r>
+      <w:proofErr w:type="spellEnd"/>
+      <w:r>
+        <w:rPr>
+          <w:i/>
+          <w:iCs/>
+        </w:rPr>
+        <w:t xml:space="preserve"> </w:t>
+      </w:r>
+      <w:proofErr w:type="spellStart"/>
+      <w:r>
+        <w:rPr>
+          <w:i/>
+          <w:iCs/>
+        </w:rPr>
+        <w:t>networks</w:t>
+      </w:r>
+      <w:proofErr w:type="spellEnd"/>
+      <w:r>
+        <w:rPr>
+          <w:i/>
+          <w:iCs/>
+        </w:rPr>
+        <w:t xml:space="preserve"> – </w:t>
+      </w:r>
+      <w:proofErr w:type="spellStart"/>
+      <w:r>
+        <w:rPr>
+          <w:i/>
+          <w:iCs/>
+        </w:rPr>
+        <w:t>ANNs</w:t>
+      </w:r>
+      <w:proofErr w:type="spellEnd"/>
       <w:r>
         <w:t xml:space="preserve">) su algoritmi koji se baziraju na </w:t>
       </w:r>
@@ -3711,10 +3791,7 @@
         <w:t xml:space="preserve"> djeluju nad sumom ulaza množeni sa njihovim pripadajućim težinama</w:t>
       </w:r>
       <w:r>
-        <w:t xml:space="preserve"> </w:t>
-      </w:r>
-      <w:r>
-        <w:t>[</w:t>
+        <w:t xml:space="preserve"> [</w:t>
       </w:r>
       <w:hyperlink r:id="rId16" w:history="1">
         <w:r>
@@ -5636,7 +5713,25 @@
           <w:iCs/>
           <w:lang w:val="en-US"/>
         </w:rPr>
-        <w:t>stochastic gradient descend</w:t>
+        <w:t xml:space="preserve">stochastic </w:t>
+      </w:r>
+      <w:proofErr w:type="gramStart"/>
+      <w:r>
+        <w:rPr>
+          <w:i/>
+          <w:iCs/>
+          <w:lang w:val="en-US"/>
+        </w:rPr>
+        <w:t>gradient</w:t>
+      </w:r>
+      <w:proofErr w:type="gramEnd"/>
+      <w:r>
+        <w:rPr>
+          <w:i/>
+          <w:iCs/>
+          <w:lang w:val="en-US"/>
+        </w:rPr>
+        <w:t xml:space="preserve"> descend</w:t>
       </w:r>
       <w:r>
         <w:t>)</w:t>
@@ -5667,25 +5762,7 @@
           <w:rPr>
             <w:rStyle w:val="Hyperlink"/>
           </w:rPr>
-          <w:t>iz</w:t>
-        </w:r>
-        <w:r>
-          <w:rPr>
-            <w:rStyle w:val="Hyperlink"/>
-          </w:rPr>
-          <w:t>v</w:t>
-        </w:r>
-        <w:r>
-          <w:rPr>
-            <w:rStyle w:val="Hyperlink"/>
-          </w:rPr>
-          <w:t>o</w:t>
-        </w:r>
-        <w:r>
-          <w:rPr>
-            <w:rStyle w:val="Hyperlink"/>
-          </w:rPr>
-          <w:t>r</w:t>
+          <w:t>izvor</w:t>
         </w:r>
       </w:hyperlink>
       <w:r>
@@ -5772,19 +5849,7 @@
           <w:rPr>
             <w:rStyle w:val="Hyperlink"/>
           </w:rPr>
-          <w:t>iz</w:t>
-        </w:r>
-        <w:r>
-          <w:rPr>
-            <w:rStyle w:val="Hyperlink"/>
-          </w:rPr>
-          <w:t>v</w:t>
-        </w:r>
-        <w:r>
-          <w:rPr>
-            <w:rStyle w:val="Hyperlink"/>
-          </w:rPr>
-          <w:t>or</w:t>
+          <w:t>izvor</w:t>
         </w:r>
       </w:hyperlink>
       <w:r>
@@ -6244,12 +6309,20 @@
         <w:rPr>
           <w:highlight w:val="yellow"/>
         </w:rPr>
-        <w:t>za ovo cijelo podpoglavlje</w:t>
-      </w:r>
+        <w:t xml:space="preserve">za ovo cijelo </w:t>
+      </w:r>
+      <w:proofErr w:type="spellStart"/>
       <w:r>
         <w:rPr>
           <w:highlight w:val="yellow"/>
         </w:rPr>
+        <w:t>podpoglavlje</w:t>
+      </w:r>
+      <w:proofErr w:type="spellEnd"/>
+      <w:r>
+        <w:rPr>
+          <w:highlight w:val="yellow"/>
+        </w:rPr>
         <w:t xml:space="preserve">? sam izvor ima svoje izvore, možda </w:t>
       </w:r>
       <w:r>
@@ -6294,19 +6367,40 @@
       <w:r>
         <w:t xml:space="preserve">kopije originala često se koriste jednostavne funkcije kao što su </w:t>
       </w:r>
+      <w:proofErr w:type="spellStart"/>
       <w:r>
         <w:t>a</w:t>
       </w:r>
       <w:r>
-        <w:t>fine transformacije (rotacija, skaliranje, translacija, refleksija, smicanje</w:t>
-      </w:r>
-      <w:r>
-        <w:t>), transformacije nad histogramom (npr. ujednačenje), te mijenjanje svojstva slike kao što su kontrast, svjetlina ili transformacije kao  povećanje oštrine, pomućenje slike i izjednačavanje svjetline.</w:t>
-      </w:r>
-    </w:p>
-    <w:p>
-      <w:r>
-        <w:t>Razlog za proširenjem skupa podataka  je poboljšanje generalizacijskog svojstva mreže. Ako se kompleksna mreža trenira nad malim brojem podataka za normalan broj epoha, dogoditi će se podtreniranje mreže</w:t>
+        <w:t>fine</w:t>
+      </w:r>
+      <w:proofErr w:type="spellEnd"/>
+      <w:r>
+        <w:t xml:space="preserve"> transformacije (rotacija, skaliranje, translacija, refleksija, smicanje</w:t>
+      </w:r>
+      <w:r>
+        <w:t xml:space="preserve">), transformacije nad </w:t>
+      </w:r>
+      <w:proofErr w:type="spellStart"/>
+      <w:r>
+        <w:t>histogramom</w:t>
+      </w:r>
+      <w:proofErr w:type="spellEnd"/>
+      <w:r>
+        <w:t xml:space="preserve"> (npr. ujednačenje), te mijenjanje svojstva slike kao što su kontrast, svjetlina ili transformacije kao  povećanje oštrine, pomućenje slike i izjednačavanje svjetline.</w:t>
+      </w:r>
+    </w:p>
+    <w:p>
+      <w:r>
+        <w:t xml:space="preserve">Razlog za proširenjem skupa podataka  je poboljšanje generalizacijskog svojstva mreže. Ako se kompleksna mreža trenira nad malim brojem podataka za normalan broj epoha, dogoditi će se </w:t>
+      </w:r>
+      <w:proofErr w:type="spellStart"/>
+      <w:r>
+        <w:t>podtreniranje</w:t>
+      </w:r>
+      <w:proofErr w:type="spellEnd"/>
+      <w:r>
+        <w:t xml:space="preserve"> mreže</w:t>
       </w:r>
       <w:r>
         <w:t xml:space="preserve"> jer mreža nije dovoljno trenirana da uspješno prepoznaje objekt na slici</w:t>
@@ -6315,7 +6409,15 @@
         <w:t>, ali ako se trenira nad malim brojem podataka za više epoha mreža će početi pamtiti ulazne podatke i dogoditi će se pretreniranje</w:t>
       </w:r>
       <w:r>
-        <w:t xml:space="preserve"> što opet smeta generalizaciji, jer pri treniranju će imati visoku točnost, a pri validiranju nisku točnost</w:t>
+        <w:t xml:space="preserve"> što opet smeta generalizaciji, jer pri treniranju će imati visoku točnost, a pri </w:t>
+      </w:r>
+      <w:proofErr w:type="spellStart"/>
+      <w:r>
+        <w:t>validiranju</w:t>
+      </w:r>
+      <w:proofErr w:type="spellEnd"/>
+      <w:r>
+        <w:t xml:space="preserve"> nisku točnost</w:t>
       </w:r>
       <w:r>
         <w:t>.</w:t>
@@ -6717,14 +6819,47 @@
           <w:i/>
           <w:iCs/>
         </w:rPr>
-        <w:t>engl. horizontal flip</w:t>
-      </w:r>
+        <w:t xml:space="preserve">engl. </w:t>
+      </w:r>
+      <w:proofErr w:type="spellStart"/>
+      <w:r>
+        <w:rPr>
+          <w:i/>
+          <w:iCs/>
+        </w:rPr>
+        <w:t>horizontal</w:t>
+      </w:r>
+      <w:proofErr w:type="spellEnd"/>
+      <w:r>
+        <w:rPr>
+          <w:i/>
+          <w:iCs/>
+        </w:rPr>
+        <w:t xml:space="preserve"> </w:t>
+      </w:r>
+      <w:proofErr w:type="spellStart"/>
+      <w:r>
+        <w:rPr>
+          <w:i/>
+          <w:iCs/>
+        </w:rPr>
+        <w:t>flip</w:t>
+      </w:r>
+      <w:proofErr w:type="spellEnd"/>
       <w:r>
         <w:t xml:space="preserve">), jer rotacija </w:t>
       </w:r>
       <w:r>
         <w:lastRenderedPageBreak/>
-        <w:t>će pokriti sve ostale moguće pozicije. Translacija se koristi za svrhu povećanja regularizacije, ako se mreža trenira nad savršeno centriranim podatcima, onda će i očekivati savršeno centrirane podatke tijekom validacije, koristeći translaciju ovaj se učinak smanjuje. Smicanje služi za simuliranje iskrivljenja leće kamere ili neke druge okolnosti koja uzrokuje nepravilnost modela</w:t>
+        <w:t xml:space="preserve">će pokriti sve ostale moguće pozicije. Translacija se koristi za svrhu povećanja </w:t>
+      </w:r>
+      <w:proofErr w:type="spellStart"/>
+      <w:r>
+        <w:t>regularizacije</w:t>
+      </w:r>
+      <w:proofErr w:type="spellEnd"/>
+      <w:r>
+        <w:t>, ako se mreža trenira nad savršeno centriranim podatcima, onda će i očekivati savršeno centrirane podatke tijekom validacije, koristeći translaciju ovaj se učinak smanjuje. Smicanje služi za simuliranje iskrivljenja leće kamere ili neke druge okolnosti koja uzrokuje nepravilnost modela</w:t>
       </w:r>
       <w:r>
         <w:t xml:space="preserve"> (naprimjer šteta plastike uzrokovana toplinom)</w:t>
@@ -6770,7 +6905,23 @@
     </w:p>
     <w:p>
       <w:r>
-        <w:t>Na slici 2.8. a) se vidi uslikana slika LEGO kocke 3001. Nad uslikanim slikama imamo manje slobode za manipuliranje npr. pozadinama ali možemo i dalje iskoristiti sve ostale afine transformacije bez problema.</w:t>
+        <w:t xml:space="preserve">Na slici 2.8. a) se vidi uslikana slika LEGO kocke 3001. Nad </w:t>
+      </w:r>
+      <w:proofErr w:type="spellStart"/>
+      <w:r>
+        <w:t>uslikanim</w:t>
+      </w:r>
+      <w:proofErr w:type="spellEnd"/>
+      <w:r>
+        <w:t xml:space="preserve"> slikama imamo manje slobode za manipuliranje npr. pozadinama ali možemo i dalje iskoristiti sve ostale </w:t>
+      </w:r>
+      <w:proofErr w:type="spellStart"/>
+      <w:r>
+        <w:t>afine</w:t>
+      </w:r>
+      <w:proofErr w:type="spellEnd"/>
+      <w:r>
+        <w:t xml:space="preserve"> transformacije bez problema.</w:t>
       </w:r>
     </w:p>
     <w:p>
@@ -7406,12 +7557,22 @@
       </w:pPr>
       <w:bookmarkStart w:id="12" w:name="_Toc79664472"/>
       <w:r>
-        <w:t>Python, Keras</w:t>
-      </w:r>
-      <w:r>
-        <w:t>, PlaidML</w:t>
+        <w:t xml:space="preserve">Python, </w:t>
+      </w:r>
+      <w:proofErr w:type="spellStart"/>
+      <w:r>
+        <w:t>Keras</w:t>
+      </w:r>
+      <w:proofErr w:type="spellEnd"/>
+      <w:r>
+        <w:t xml:space="preserve">, </w:t>
+      </w:r>
+      <w:proofErr w:type="spellStart"/>
+      <w:r>
+        <w:t>PlaidML</w:t>
       </w:r>
       <w:bookmarkEnd w:id="12"/>
+      <w:proofErr w:type="spellEnd"/>
     </w:p>
     <w:p>
       <w:pPr>
@@ -7441,6 +7602,7 @@
       <w:r>
         <w:t xml:space="preserve">] programskom jeziku koristeći biblioteke </w:t>
       </w:r>
+      <w:proofErr w:type="spellStart"/>
       <w:r>
         <w:rPr>
           <w:i/>
@@ -7448,9 +7610,11 @@
         </w:rPr>
         <w:t>Tensorflow</w:t>
       </w:r>
+      <w:proofErr w:type="spellEnd"/>
       <w:r>
         <w:t xml:space="preserve"> i </w:t>
       </w:r>
+      <w:proofErr w:type="spellStart"/>
       <w:r>
         <w:rPr>
           <w:i/>
@@ -7458,6 +7622,7 @@
         </w:rPr>
         <w:t>Keras</w:t>
       </w:r>
+      <w:proofErr w:type="spellEnd"/>
       <w:r>
         <w:t xml:space="preserve"> koje služe za programiranje strojnog učenja [</w:t>
       </w:r>
@@ -7481,6 +7646,7 @@
       <w:r>
         <w:t xml:space="preserve"> Međutim, treniranje preko grafičke kartice se tradicionalno odvijalo na Nvidia grafičkim karticama jer biblioteke su pisane sa naredbama specifično za te kartice, te za to služi </w:t>
       </w:r>
+      <w:proofErr w:type="spellStart"/>
       <w:r>
         <w:rPr>
           <w:i/>
@@ -7488,11 +7654,13 @@
         </w:rPr>
         <w:t>PlaidML</w:t>
       </w:r>
+      <w:proofErr w:type="spellEnd"/>
       <w:r>
         <w:t>.</w:t>
       </w:r>
     </w:p>
     <w:p>
+      <w:proofErr w:type="spellStart"/>
       <w:r>
         <w:rPr>
           <w:i/>
@@ -7500,9 +7668,11 @@
         </w:rPr>
         <w:t>PlaidML</w:t>
       </w:r>
+      <w:proofErr w:type="spellEnd"/>
       <w:r>
         <w:t xml:space="preserve"> je biblioteka koja se veže za </w:t>
       </w:r>
+      <w:proofErr w:type="spellStart"/>
       <w:r>
         <w:rPr>
           <w:i/>
@@ -7510,11 +7680,13 @@
         </w:rPr>
         <w:t>Keras</w:t>
       </w:r>
+      <w:proofErr w:type="spellEnd"/>
       <w:r>
         <w:t xml:space="preserve"> biblioteku na takav način da dopušta raznim grafičkim karticama, kao što su Intel-ove integrirane kartice ili AMD kartice, da preuzmu istu funkciju kao i Nvidia grafičke kartice te ono nam prevodi i kompilira sve njihove naredbe u naredbe koje ostale grafičke kartice razumiju.</w:t>
       </w:r>
     </w:p>
     <w:p>
+      <w:proofErr w:type="spellStart"/>
       <w:r>
         <w:rPr>
           <w:i/>
@@ -7522,9 +7694,11 @@
         </w:rPr>
         <w:t>Keras</w:t>
       </w:r>
+      <w:proofErr w:type="spellEnd"/>
       <w:r>
         <w:t xml:space="preserve"> je biblioteka koja je nastavak na </w:t>
       </w:r>
+      <w:proofErr w:type="spellStart"/>
       <w:r>
         <w:rPr>
           <w:i/>
@@ -7532,12 +7706,14 @@
         </w:rPr>
         <w:t>Tensorflow</w:t>
       </w:r>
+      <w:proofErr w:type="spellEnd"/>
       <w:r>
         <w:t xml:space="preserve"> biblioteku, ono služi kao</w:t>
       </w:r>
       <w:r>
         <w:t xml:space="preserve"> posrednik između programera i </w:t>
       </w:r>
+      <w:proofErr w:type="spellStart"/>
       <w:r>
         <w:rPr>
           <w:i/>
@@ -7545,6 +7721,7 @@
         </w:rPr>
         <w:t>Tensorflow</w:t>
       </w:r>
+      <w:proofErr w:type="spellEnd"/>
       <w:r>
         <w:t xml:space="preserve"> biblioteke te time uvelike olakšava programiranje</w:t>
       </w:r>
@@ -7568,9 +7745,14 @@
       </w:r>
     </w:p>
     <w:p>
+      <w:proofErr w:type="spellStart"/>
       <w:r>
         <w:lastRenderedPageBreak/>
-        <w:t xml:space="preserve">Cijelokupno izvođenje </w:t>
+        <w:t>Cijelokupno</w:t>
+      </w:r>
+      <w:proofErr w:type="spellEnd"/>
+      <w:r>
+        <w:t xml:space="preserve"> izvođenje </w:t>
       </w:r>
       <w:r>
         <w:rPr>
@@ -7582,6 +7764,7 @@
       <w:r>
         <w:t xml:space="preserve"> koda se provodi unutar </w:t>
       </w:r>
+      <w:proofErr w:type="spellStart"/>
       <w:r>
         <w:rPr>
           <w:i/>
@@ -7589,6 +7772,7 @@
         </w:rPr>
         <w:t>Jupyter</w:t>
       </w:r>
+      <w:proofErr w:type="spellEnd"/>
       <w:r>
         <w:t xml:space="preserve"> bilježnica[</w:t>
       </w:r>
@@ -7712,6 +7896,7 @@
       <w:r>
         <w:t xml:space="preserve">Prikaz dijela </w:t>
       </w:r>
+      <w:proofErr w:type="spellStart"/>
       <w:r>
         <w:rPr>
           <w:i/>
@@ -7719,6 +7904,7 @@
         </w:rPr>
         <w:t>Jupyter</w:t>
       </w:r>
+      <w:proofErr w:type="spellEnd"/>
       <w:r>
         <w:t xml:space="preserve"> bilježnice u kojem se izvodi trening mreže</w:t>
       </w:r>
@@ -7750,11 +7936,16 @@
       <w:r>
         <w:t xml:space="preserve">Cijeli projekt za ovaj rad se nalazi na sljedećoj </w:t>
       </w:r>
+      <w:proofErr w:type="spellStart"/>
       <w:r>
         <w:t>G</w:t>
       </w:r>
       <w:r>
-        <w:t>ithub poveznici:</w:t>
+        <w:t>ithub</w:t>
+      </w:r>
+      <w:proofErr w:type="spellEnd"/>
+      <w:r>
+        <w:t xml:space="preserve"> poveznici:</w:t>
       </w:r>
       <w:r>
         <w:br/>
@@ -7772,6 +7963,7 @@
       <w:r>
         <w:t xml:space="preserve">Projekt sadrži dva direktorija, </w:t>
       </w:r>
+      <w:proofErr w:type="spellStart"/>
       <w:r>
         <w:rPr>
           <w:i/>
@@ -7779,9 +7971,11 @@
         </w:rPr>
         <w:t>docs</w:t>
       </w:r>
+      <w:proofErr w:type="spellEnd"/>
       <w:r>
         <w:t xml:space="preserve"> i </w:t>
       </w:r>
+      <w:proofErr w:type="spellStart"/>
       <w:r>
         <w:rPr>
           <w:i/>
@@ -7789,9 +7983,11 @@
         </w:rPr>
         <w:t>py</w:t>
       </w:r>
+      <w:proofErr w:type="spellEnd"/>
       <w:r>
         <w:t xml:space="preserve">. Unutar </w:t>
       </w:r>
+      <w:proofErr w:type="spellStart"/>
       <w:r>
         <w:rPr>
           <w:i/>
@@ -7799,9 +7995,11 @@
         </w:rPr>
         <w:t>docs</w:t>
       </w:r>
+      <w:proofErr w:type="spellEnd"/>
       <w:r>
         <w:t xml:space="preserve"> se nalaze svi materijali vezano za pisani rad i ovaj sam rad. Unutar </w:t>
       </w:r>
+      <w:proofErr w:type="spellStart"/>
       <w:r>
         <w:rPr>
           <w:i/>
@@ -7809,12 +8007,14 @@
         </w:rPr>
         <w:t>py</w:t>
       </w:r>
+      <w:proofErr w:type="spellEnd"/>
       <w:r>
         <w:t xml:space="preserve"> se nalazi više poddirektorija</w:t>
       </w:r>
       <w:r>
         <w:t xml:space="preserve">, svaki poddirektorij sadrži svoju </w:t>
       </w:r>
+      <w:proofErr w:type="spellStart"/>
       <w:r>
         <w:rPr>
           <w:i/>
@@ -7822,6 +8022,7 @@
         </w:rPr>
         <w:t>Jupyter</w:t>
       </w:r>
+      <w:proofErr w:type="spellEnd"/>
       <w:r>
         <w:t xml:space="preserve"> bilježnicu unutar koje se izvršavao </w:t>
       </w:r>
@@ -7836,7 +8037,15 @@
         <w:t xml:space="preserve"> kôd.</w:t>
       </w:r>
       <w:r>
-        <w:t xml:space="preserve"> Direktoriji sa prefiksom „test“ su direktoriji koji sadrže neuronske mreže nad kojima se treniralo, te sve funkcije vezane za njih. Direktorij „image_generation“</w:t>
+        <w:t xml:space="preserve"> Direktoriji sa prefiksom „test“ su direktoriji koji sadrže neuronske mreže nad kojima se treniralo, te sve funkcije vezane za njih. Direktorij „</w:t>
+      </w:r>
+      <w:proofErr w:type="spellStart"/>
+      <w:r>
+        <w:t>image_generation</w:t>
+      </w:r>
+      <w:proofErr w:type="spellEnd"/>
+      <w:r>
+        <w:t>“</w:t>
       </w:r>
       <w:r>
         <w:t xml:space="preserve"> sadrži </w:t>
@@ -7856,21 +8065,40 @@
           <w:i/>
           <w:iCs/>
         </w:rPr>
-        <w:t>.blend</w:t>
-      </w:r>
-      <w:r>
-        <w:t xml:space="preserve"> datoteku za koju je skripta namijenjena. Datoteka sadrži sve modele i okolinu za slikanje slika, dok skripta služi za automatizaciju generiranja slika.</w:t>
-      </w:r>
-      <w:r>
-        <w:t xml:space="preserve"> Direktorij „image_sourcing“ sadrži </w:t>
-      </w:r>
+        <w:t>.</w:t>
+      </w:r>
+      <w:proofErr w:type="spellStart"/>
       <w:r>
         <w:rPr>
           <w:i/>
           <w:iCs/>
         </w:rPr>
+        <w:t>blend</w:t>
+      </w:r>
+      <w:proofErr w:type="spellEnd"/>
+      <w:r>
+        <w:t xml:space="preserve"> datoteku za koju je skripta namijenjena. Datoteka sadrži sve modele i okolinu za slikanje slika, dok skripta služi za automatizaciju generiranja slika.</w:t>
+      </w:r>
+      <w:r>
+        <w:t xml:space="preserve"> Direktorij „</w:t>
+      </w:r>
+      <w:proofErr w:type="spellStart"/>
+      <w:r>
+        <w:t>image_sourcing</w:t>
+      </w:r>
+      <w:proofErr w:type="spellEnd"/>
+      <w:r>
+        <w:t xml:space="preserve">“ sadrži </w:t>
+      </w:r>
+      <w:proofErr w:type="spellStart"/>
+      <w:r>
+        <w:rPr>
+          <w:i/>
+          <w:iCs/>
+        </w:rPr>
         <w:t>Jupyter</w:t>
       </w:r>
+      <w:proofErr w:type="spellEnd"/>
       <w:r>
         <w:t xml:space="preserve"> bilježnicu za generiranje slika za korištenje u ovom dokumentu.</w:t>
       </w:r>
@@ -7885,8 +8113,13 @@
       </w:pPr>
       <w:bookmarkStart w:id="13" w:name="_Toc79664473"/>
       <w:r>
-        <w:t>[[Transfer learning</w:t>
-      </w:r>
+        <w:t xml:space="preserve">[[Transfer </w:t>
+      </w:r>
+      <w:proofErr w:type="spellStart"/>
+      <w:r>
+        <w:t>learning</w:t>
+      </w:r>
+      <w:proofErr w:type="spellEnd"/>
       <w:r>
         <w:t xml:space="preserve"> ovdje</w:t>
       </w:r>
@@ -7944,19 +8177,79 @@
         </w:rPr>
         <w:t xml:space="preserve">opisati </w:t>
       </w:r>
+      <w:proofErr w:type="spellStart"/>
       <w:r>
         <w:rPr>
           <w:i/>
           <w:iCs/>
           <w:highlight w:val="yellow"/>
         </w:rPr>
-        <w:t>state of the art</w:t>
-      </w:r>
-      <w:r>
-        <w:rPr>
+        <w:t>state</w:t>
+      </w:r>
+      <w:proofErr w:type="spellEnd"/>
+      <w:r>
+        <w:rPr>
+          <w:i/>
+          <w:iCs/>
           <w:highlight w:val="yellow"/>
         </w:rPr>
-        <w:t>, na koji nacin?</w:t>
+        <w:t xml:space="preserve"> </w:t>
+      </w:r>
+      <w:proofErr w:type="spellStart"/>
+      <w:r>
+        <w:rPr>
+          <w:i/>
+          <w:iCs/>
+          <w:highlight w:val="yellow"/>
+        </w:rPr>
+        <w:t>of</w:t>
+      </w:r>
+      <w:proofErr w:type="spellEnd"/>
+      <w:r>
+        <w:rPr>
+          <w:i/>
+          <w:iCs/>
+          <w:highlight w:val="yellow"/>
+        </w:rPr>
+        <w:t xml:space="preserve"> </w:t>
+      </w:r>
+      <w:proofErr w:type="spellStart"/>
+      <w:r>
+        <w:rPr>
+          <w:i/>
+          <w:iCs/>
+          <w:highlight w:val="yellow"/>
+        </w:rPr>
+        <w:t>the</w:t>
+      </w:r>
+      <w:proofErr w:type="spellEnd"/>
+      <w:r>
+        <w:rPr>
+          <w:i/>
+          <w:iCs/>
+          <w:highlight w:val="yellow"/>
+        </w:rPr>
+        <w:t xml:space="preserve"> art</w:t>
+      </w:r>
+      <w:r>
+        <w:rPr>
+          <w:highlight w:val="yellow"/>
+        </w:rPr>
+        <w:t xml:space="preserve">, na koji </w:t>
+      </w:r>
+      <w:proofErr w:type="spellStart"/>
+      <w:r>
+        <w:rPr>
+          <w:highlight w:val="yellow"/>
+        </w:rPr>
+        <w:t>nacin</w:t>
+      </w:r>
+      <w:proofErr w:type="spellEnd"/>
+      <w:r>
+        <w:rPr>
+          <w:highlight w:val="yellow"/>
+        </w:rPr>
+        <w:t>?</w:t>
       </w:r>
       <w:r>
         <w:t>]]</w:t>
@@ -7971,7 +8264,15 @@
         <w:t>slika su ljudi izvodili već duže vrijeme</w:t>
       </w:r>
       <w:r>
-        <w:t>, AlexNet[</w:t>
+        <w:t xml:space="preserve">, </w:t>
+      </w:r>
+      <w:proofErr w:type="spellStart"/>
+      <w:r>
+        <w:t>AlexNet</w:t>
+      </w:r>
+      <w:proofErr w:type="spellEnd"/>
+      <w:r>
+        <w:t>[</w:t>
       </w:r>
       <w:hyperlink r:id="rId41" w:history="1">
         <w:r>
@@ -7988,13 +8289,43 @@
         <w:t>2</w:t>
       </w:r>
       <w:r>
-        <w:t>. godine u ImageNet natjecanju široko pojasnog prepoznavanja postigla prvo mjesto, pobijedivši drugo mjesto za više od 10% manje grešaka u 5 najvećih kategorija koje predstavljaju greške[[</w:t>
+        <w:t xml:space="preserve">. godine u </w:t>
+      </w:r>
+      <w:proofErr w:type="spellStart"/>
+      <w:r>
+        <w:t>ImageNet</w:t>
+      </w:r>
+      <w:proofErr w:type="spellEnd"/>
+      <w:r>
+        <w:t xml:space="preserve"> natjecanju široko </w:t>
+      </w:r>
+      <w:proofErr w:type="spellStart"/>
+      <w:r>
+        <w:t>pojasnog</w:t>
+      </w:r>
+      <w:proofErr w:type="spellEnd"/>
+      <w:r>
+        <w:t xml:space="preserve"> prepoznavanja postigla prvo mjesto, pobijedivši drugo mjesto za više od 10% manje grešaka u 5 najvećih kategorija koje predstavljaju greške[[</w:t>
       </w:r>
       <w:r>
         <w:rPr>
           <w:highlight w:val="yellow"/>
         </w:rPr>
-        <w:t>top-5 error prevesti ljepše?</w:t>
+        <w:t xml:space="preserve">top-5 </w:t>
+      </w:r>
+      <w:proofErr w:type="spellStart"/>
+      <w:r>
+        <w:rPr>
+          <w:highlight w:val="yellow"/>
+        </w:rPr>
+        <w:t>error</w:t>
+      </w:r>
+      <w:proofErr w:type="spellEnd"/>
+      <w:r>
+        <w:rPr>
+          <w:highlight w:val="yellow"/>
+        </w:rPr>
+        <w:t xml:space="preserve"> prevesti ljepše?</w:t>
       </w:r>
       <w:r>
         <w:t>]]</w:t>
@@ -8077,14 +8408,35 @@
       <w:r>
         <w:t>[</w:t>
       </w:r>
-      <w:hyperlink w:anchor="_Skupovi_podataka_i" w:history="1">
-        <w:r>
-          <w:rPr>
-            <w:rStyle w:val="Hyperlink"/>
-          </w:rPr>
-          <w:t>stagod za sintetičke</w:t>
-        </w:r>
-      </w:hyperlink>
+      <w:proofErr w:type="spellStart"/>
+      <w:r>
+        <w:fldChar w:fldCharType="begin"/>
+      </w:r>
+      <w:r>
+        <w:instrText xml:space="preserve"> HYPERLINK \l "_Skupovi_podataka_i" </w:instrText>
+      </w:r>
+      <w:r>
+        <w:fldChar w:fldCharType="separate"/>
+      </w:r>
+      <w:r>
+        <w:rPr>
+          <w:rStyle w:val="Hyperlink"/>
+        </w:rPr>
+        <w:t>stagod</w:t>
+      </w:r>
+      <w:proofErr w:type="spellEnd"/>
+      <w:r>
+        <w:rPr>
+          <w:rStyle w:val="Hyperlink"/>
+        </w:rPr>
+        <w:t xml:space="preserve"> za sintetičke</w:t>
+      </w:r>
+      <w:r>
+        <w:rPr>
+          <w:rStyle w:val="Hyperlink"/>
+        </w:rPr>
+        <w:fldChar w:fldCharType="end"/>
+      </w:r>
       <w:r>
         <w:t>]</w:t>
       </w:r>
@@ -8103,8 +8455,17 @@
     </w:p>
     <w:p>
       <w:r>
-        <w:t xml:space="preserve">Na github stranici rada se nalaze </w:t>
-      </w:r>
+        <w:t xml:space="preserve">Na </w:t>
+      </w:r>
+      <w:proofErr w:type="spellStart"/>
+      <w:r>
+        <w:t>github</w:t>
+      </w:r>
+      <w:proofErr w:type="spellEnd"/>
+      <w:r>
+        <w:t xml:space="preserve"> stranici rada se nalaze </w:t>
+      </w:r>
+      <w:proofErr w:type="spellStart"/>
       <w:r>
         <w:rPr>
           <w:i/>
@@ -8112,6 +8473,7 @@
         </w:rPr>
         <w:t>Jupyter</w:t>
       </w:r>
+      <w:proofErr w:type="spellEnd"/>
       <w:r>
         <w:t xml:space="preserve"> bilježnice sa modelim</w:t>
       </w:r>
@@ -8178,9 +8540,11 @@
             <w:tcW w:w="1803" w:type="dxa"/>
           </w:tcPr>
           <w:p>
+            <w:proofErr w:type="spellStart"/>
             <w:r>
               <w:t>loss</w:t>
             </w:r>
+            <w:proofErr w:type="spellEnd"/>
           </w:p>
         </w:tc>
         <w:tc>
@@ -8188,9 +8552,11 @@
             <w:tcW w:w="1803" w:type="dxa"/>
           </w:tcPr>
           <w:p>
+            <w:proofErr w:type="spellStart"/>
             <w:r>
               <w:t>acc</w:t>
             </w:r>
+            <w:proofErr w:type="spellEnd"/>
           </w:p>
         </w:tc>
         <w:tc>
@@ -8198,9 +8564,11 @@
             <w:tcW w:w="1803" w:type="dxa"/>
           </w:tcPr>
           <w:p>
+            <w:proofErr w:type="spellStart"/>
             <w:r>
               <w:t>val_loss</w:t>
             </w:r>
+            <w:proofErr w:type="spellEnd"/>
           </w:p>
         </w:tc>
         <w:tc>
@@ -8208,9 +8576,11 @@
             <w:tcW w:w="1804" w:type="dxa"/>
           </w:tcPr>
           <w:p>
+            <w:proofErr w:type="spellStart"/>
             <w:r>
               <w:t>val_acc</w:t>
             </w:r>
+            <w:proofErr w:type="spellEnd"/>
           </w:p>
         </w:tc>
       </w:tr>
@@ -8296,9 +8666,11 @@
             <w:tcW w:w="1803" w:type="dxa"/>
           </w:tcPr>
           <w:p>
+            <w:proofErr w:type="spellStart"/>
             <w:r>
               <w:t>test_complex</w:t>
             </w:r>
+            <w:proofErr w:type="spellEnd"/>
           </w:p>
         </w:tc>
         <w:tc>
@@ -8965,9 +9337,11 @@
       <w:r>
         <w:t>[</w:t>
       </w:r>
+      <w:proofErr w:type="spellStart"/>
       <w:r>
         <w:t>west</w:t>
       </w:r>
+      <w:proofErr w:type="spellEnd"/>
       <w:r>
         <w:t>]</w:t>
       </w:r>
@@ -8985,6 +9359,7 @@
       <w:r>
         <w:t xml:space="preserve">nskim mrežama, zajedno sa problemom generalne klasifikacije: mreža iz rada klasificira specifične modele LEGO kocaka, dok mreže iz općih radova klasificiraju nad nekim poznatim podatkovnim skupovima kao što su </w:t>
       </w:r>
+      <w:proofErr w:type="spellStart"/>
       <w:r>
         <w:rPr>
           <w:i/>
@@ -8992,6 +9367,7 @@
         </w:rPr>
         <w:t>imagenet</w:t>
       </w:r>
+      <w:proofErr w:type="spellEnd"/>
       <w:r>
         <w:t xml:space="preserve"> [</w:t>
       </w:r>
@@ -9038,7 +9414,15 @@
         <w:t xml:space="preserve"> sa ostalim mrežama iz istog područja</w:t>
       </w:r>
       <w:r>
-        <w:t>, kao što je mreža Jacques Mattheija [</w:t>
+        <w:t xml:space="preserve">, kao što je mreža Jacques </w:t>
+      </w:r>
+      <w:proofErr w:type="spellStart"/>
+      <w:r>
+        <w:t>Mattheija</w:t>
+      </w:r>
+      <w:proofErr w:type="spellEnd"/>
+      <w:r>
+        <w:t xml:space="preserve"> [</w:t>
       </w:r>
       <w:hyperlink r:id="rId49" w:anchor="accuracy" w:history="1">
         <w:r>
@@ -9078,6 +9462,7 @@
       <w:r>
         <w:t xml:space="preserve">, </w:t>
       </w:r>
+      <w:proofErr w:type="spellStart"/>
       <w:r>
         <w:rPr>
           <w:i/>
@@ -9085,6 +9470,7 @@
         </w:rPr>
         <w:t>Technic</w:t>
       </w:r>
+      <w:proofErr w:type="spellEnd"/>
       <w:r>
         <w:t xml:space="preserve"> bloka</w:t>
       </w:r>
@@ -9115,6 +9501,7 @@
       <w:r>
         <w:t xml:space="preserve">rotacijska ploča (engl. </w:t>
       </w:r>
+      <w:proofErr w:type="spellStart"/>
       <w:r>
         <w:rPr>
           <w:i/>
@@ -9122,15 +9509,18 @@
         </w:rPr>
         <w:t>turntable</w:t>
       </w:r>
+      <w:proofErr w:type="spellEnd"/>
       <w:r>
         <w:t xml:space="preserve">). </w:t>
       </w:r>
       <w:r>
         <w:t xml:space="preserve">Razlika u točnosti među mrežama dolazi od toga da  </w:t>
       </w:r>
+      <w:proofErr w:type="spellStart"/>
       <w:r>
         <w:t>Mattheijova</w:t>
       </w:r>
+      <w:proofErr w:type="spellEnd"/>
       <w:r>
         <w:t xml:space="preserve"> mreža ne mora točan model odrediti, makar mu se da slika kocke sa strane ili od gore, ono će samo razmišljati kojem skupu pripada</w:t>
       </w:r>
@@ -9195,11 +9585,24 @@
       <w:r>
         <w:t xml:space="preserve"> iz inspiracije prethodno spomenutog </w:t>
       </w:r>
-      <w:r>
-        <w:t xml:space="preserve">Mattheijovog </w:t>
-      </w:r>
-      <w:r>
-        <w:t>stroja. West spominje da je njegov stroj „sljedeći korak u evoluciji“, po tome što ima sposobnost prepoznavanja LEGO kocaka po modelu. To znanje se koristi u stroju za sortiranje tako da se modeli grupiraju po tipu objekta i zajedno svi spreme (slično kao Jacquesov stroj)</w:t>
+      <w:proofErr w:type="spellStart"/>
+      <w:r>
+        <w:t>Mattheijovog</w:t>
+      </w:r>
+      <w:proofErr w:type="spellEnd"/>
+      <w:r>
+        <w:t xml:space="preserve"> </w:t>
+      </w:r>
+      <w:r>
+        <w:t xml:space="preserve">stroja. West spominje da je njegov stroj „sljedeći korak u evoluciji“, po tome što ima sposobnost prepoznavanja LEGO kocaka po modelu. To znanje se koristi u stroju za sortiranje tako da se modeli grupiraju po tipu objekta i zajedno svi spreme (slično kao </w:t>
+      </w:r>
+      <w:proofErr w:type="spellStart"/>
+      <w:r>
+        <w:t>Jacquesov</w:t>
+      </w:r>
+      <w:proofErr w:type="spellEnd"/>
+      <w:r>
+        <w:t xml:space="preserve"> stroj)</w:t>
       </w:r>
       <w:r>
         <w:t xml:space="preserve"> u zajedničke kante (kocke u kocke, grede sa gredama, komadi figurica sa ostalim komadima, itd.).</w:t>
@@ -9245,8 +9648,13 @@
       <w:r>
         <w:t xml:space="preserve"> koji je napisan u </w:t>
       </w:r>
-      <w:r>
-        <w:t xml:space="preserve">Delft </w:t>
+      <w:proofErr w:type="spellStart"/>
+      <w:r>
+        <w:t>Delft</w:t>
+      </w:r>
+      <w:proofErr w:type="spellEnd"/>
+      <w:r>
+        <w:t xml:space="preserve"> </w:t>
       </w:r>
       <w:r>
         <w:t>sveučilištu tehnologije[</w:t>
@@ -9272,7 +9680,15 @@
         <w:t>od</w:t>
       </w:r>
       <w:r>
-        <w:t xml:space="preserve"> stroja Daniel Westa. U </w:t>
+        <w:t xml:space="preserve"> stroja Daniel </w:t>
+      </w:r>
+      <w:proofErr w:type="spellStart"/>
+      <w:r>
+        <w:t>Westa</w:t>
+      </w:r>
+      <w:proofErr w:type="spellEnd"/>
+      <w:r>
+        <w:t xml:space="preserve">. U </w:t>
       </w:r>
       <w:r>
         <w:t>radu</w:t>
@@ -9284,7 +9700,15 @@
         <w:t>spominju metode pojašnjavanja i razumijevanja dubokih neuronskih mreža nad primjerom mreže za klasifikaciju slika LEGO kocaka</w:t>
       </w:r>
       <w:r>
-        <w:t>[west]</w:t>
+        <w:t>[</w:t>
+      </w:r>
+      <w:proofErr w:type="spellStart"/>
+      <w:r>
+        <w:t>west</w:t>
+      </w:r>
+      <w:proofErr w:type="spellEnd"/>
+      <w:r>
+        <w:t>]</w:t>
       </w:r>
       <w:r>
         <w:t>.</w:t>
@@ -9317,7 +9741,77 @@
         <w:rPr>
           <w:highlight w:val="yellow"/>
         </w:rPr>
-        <w:t xml:space="preserve"> dobar za state of the art, nastavit cu pisati ako mentor kaze ok</w:t>
+        <w:t xml:space="preserve"> dobar za </w:t>
+      </w:r>
+      <w:proofErr w:type="spellStart"/>
+      <w:r>
+        <w:rPr>
+          <w:highlight w:val="yellow"/>
+        </w:rPr>
+        <w:t>state</w:t>
+      </w:r>
+      <w:proofErr w:type="spellEnd"/>
+      <w:r>
+        <w:rPr>
+          <w:highlight w:val="yellow"/>
+        </w:rPr>
+        <w:t xml:space="preserve"> </w:t>
+      </w:r>
+      <w:proofErr w:type="spellStart"/>
+      <w:r>
+        <w:rPr>
+          <w:highlight w:val="yellow"/>
+        </w:rPr>
+        <w:t>of</w:t>
+      </w:r>
+      <w:proofErr w:type="spellEnd"/>
+      <w:r>
+        <w:rPr>
+          <w:highlight w:val="yellow"/>
+        </w:rPr>
+        <w:t xml:space="preserve"> </w:t>
+      </w:r>
+      <w:proofErr w:type="spellStart"/>
+      <w:r>
+        <w:rPr>
+          <w:highlight w:val="yellow"/>
+        </w:rPr>
+        <w:t>the</w:t>
+      </w:r>
+      <w:proofErr w:type="spellEnd"/>
+      <w:r>
+        <w:rPr>
+          <w:highlight w:val="yellow"/>
+        </w:rPr>
+        <w:t xml:space="preserve"> art, nastavit </w:t>
+      </w:r>
+      <w:proofErr w:type="spellStart"/>
+      <w:r>
+        <w:rPr>
+          <w:highlight w:val="yellow"/>
+        </w:rPr>
+        <w:t>cu</w:t>
+      </w:r>
+      <w:proofErr w:type="spellEnd"/>
+      <w:r>
+        <w:rPr>
+          <w:highlight w:val="yellow"/>
+        </w:rPr>
+        <w:t xml:space="preserve"> pisati ako mentor </w:t>
+      </w:r>
+      <w:proofErr w:type="spellStart"/>
+      <w:r>
+        <w:rPr>
+          <w:highlight w:val="yellow"/>
+        </w:rPr>
+        <w:t>kaze</w:t>
+      </w:r>
+      <w:proofErr w:type="spellEnd"/>
+      <w:r>
+        <w:rPr>
+          <w:highlight w:val="yellow"/>
+        </w:rPr>
+        <w:t xml:space="preserve"> ok</w:t>
       </w:r>
       <w:r>
         <w:t>]]</w:t>
@@ -9357,8 +9851,16 @@
         <w:rPr>
           <w:highlight w:val="yellow"/>
         </w:rPr>
-        <w:t xml:space="preserve"> – data augmentation</w:t>
-      </w:r>
+        <w:t xml:space="preserve"> – data </w:t>
+      </w:r>
+      <w:proofErr w:type="spellStart"/>
+      <w:r>
+        <w:rPr>
+          <w:highlight w:val="yellow"/>
+        </w:rPr>
+        <w:t>augmentation</w:t>
+      </w:r>
+      <w:proofErr w:type="spellEnd"/>
       <w:r>
         <w:t>]]</w:t>
       </w:r>
@@ -9394,7 +9896,15 @@
         <w:t xml:space="preserve">mreža za duboko učenje. </w:t>
       </w:r>
       <w:r>
-        <w:t xml:space="preserve">Rad se temelji na dvije vrste proširenja skupa podataka, iskrivljavanje podataka i [[oversampling]]. Iskrivljavanje podataka se osniva na </w:t>
+        <w:t>Rad se temelji na dvije vrste proširenja skupa podataka, iskrivljavanje podataka i [[</w:t>
+      </w:r>
+      <w:proofErr w:type="spellStart"/>
+      <w:r>
+        <w:t>oversampling</w:t>
+      </w:r>
+      <w:proofErr w:type="spellEnd"/>
+      <w:r>
+        <w:t xml:space="preserve">]]. Iskrivljavanje podataka se osniva na </w:t>
       </w:r>
       <w:r>
         <w:t>korištenj</w:t>
@@ -9409,7 +9919,15 @@
         <w:t>transformacija kao što su</w:t>
       </w:r>
       <w:r>
-        <w:t xml:space="preserve"> afine transformacije</w:t>
+        <w:t xml:space="preserve"> </w:t>
+      </w:r>
+      <w:proofErr w:type="spellStart"/>
+      <w:r>
+        <w:t>afine</w:t>
+      </w:r>
+      <w:proofErr w:type="spellEnd"/>
+      <w:r>
+        <w:t xml:space="preserve"> transformacije</w:t>
       </w:r>
       <w:r>
         <w:t>:</w:t>
@@ -9427,7 +9945,15 @@
         <w:t xml:space="preserve">, te korištenje transformacija nad </w:t>
       </w:r>
       <w:r>
-        <w:t>kanalima boje u slici kao što su izjednačavanje histograma, mijenjanje kontrasta i mijenjanje „topline“ bijele boje.</w:t>
+        <w:t xml:space="preserve">kanalima boje u slici kao što su izjednačavanje </w:t>
+      </w:r>
+      <w:proofErr w:type="spellStart"/>
+      <w:r>
+        <w:t>histograma</w:t>
+      </w:r>
+      <w:proofErr w:type="spellEnd"/>
+      <w:r>
+        <w:t>, mijenjanje kontrasta i mijenjanje „topline“ bijele boje.</w:t>
       </w:r>
       <w:r>
         <w:t xml:space="preserve"> Još neke dodatne transformacije koje se mogu izvesti su izoštravanje i pomućenje slike</w:t>
@@ -9439,7 +9965,15 @@
         <w:t xml:space="preserve"> </w:t>
       </w:r>
       <w:r>
-        <w:t>[[oversampling]] se osniva na generiranju sasvim novih podataka učeći uzorke od postojećih ulaznih podataka.</w:t>
+        <w:t>[[</w:t>
+      </w:r>
+      <w:proofErr w:type="spellStart"/>
+      <w:r>
+        <w:t>oversampling</w:t>
+      </w:r>
+      <w:proofErr w:type="spellEnd"/>
+      <w:r>
+        <w:t>]] se osniva na generiranju sasvim novih podataka učeći uzorke od postojećih ulaznih podataka.</w:t>
       </w:r>
       <w:r>
         <w:t xml:space="preserve"> </w:t>
@@ -9457,7 +9991,15 @@
         <w:t xml:space="preserve"> tehnika </w:t>
       </w:r>
       <w:r>
-        <w:t xml:space="preserve">[[oversampling]] se naziva </w:t>
+        <w:t>[[</w:t>
+      </w:r>
+      <w:proofErr w:type="spellStart"/>
+      <w:r>
+        <w:t>oversampling</w:t>
+      </w:r>
+      <w:proofErr w:type="spellEnd"/>
+      <w:r>
+        <w:t xml:space="preserve">]] se naziva </w:t>
       </w:r>
       <w:r>
         <w:t>GAN[[</w:t>
@@ -9471,94 +10013,169 @@
       <w:r>
         <w:t xml:space="preserve">]] (engl. </w:t>
       </w:r>
+      <w:proofErr w:type="spellStart"/>
       <w:r>
         <w:rPr>
           <w:i/>
           <w:iCs/>
         </w:rPr>
-        <w:t>Generative Adversarial Network</w:t>
-      </w:r>
-      <w:r>
-        <w:t>), GAN</w:t>
-      </w:r>
-      <w:r>
-        <w:t>, i općenito [[oversampling]]</w:t>
-      </w:r>
-      <w:r>
-        <w:t xml:space="preserve"> nije optimalan za mreže koje trebaju prepoznavati </w:t>
-      </w:r>
-      <w:r>
-        <w:t xml:space="preserve">značajke slične </w:t>
-      </w:r>
-      <w:r>
-        <w:t>LEGO kock</w:t>
-      </w:r>
-      <w:r>
-        <w:t>ama</w:t>
-      </w:r>
-      <w:r>
-        <w:t xml:space="preserve"> jer </w:t>
-      </w:r>
-      <w:r>
-        <w:t>one</w:t>
-      </w:r>
-      <w:r>
-        <w:t xml:space="preserve"> </w:t>
-      </w:r>
-      <w:r>
-        <w:t>ne mogu [[</w:t>
-      </w:r>
-      <w:r>
-        <w:rPr>
-          <w:highlight w:val="yellow"/>
-        </w:rPr>
-        <w:t>ili im je vrlo teško bez neke vanjske pomoći</w:t>
-      </w:r>
-      <w:r>
-        <w:t xml:space="preserve">]] pravilno naučiti generirati umjetne podatke modela koji su strogo povezani </w:t>
-      </w:r>
-      <w:r>
-        <w:t>sa svojim osima (npr. pravokutnike, trokute</w:t>
-      </w:r>
-      <w:r>
-        <w:t>, kocke</w:t>
-      </w:r>
-      <w:r>
-        <w:t>) ili strogom pozicijom teksture na modelu (u našem slučaju pozicija dugmadi LEGO kocke na vrhu kocke, ne može 2x2 kocka imati 6 dugmadi)</w:t>
-      </w:r>
-      <w:r>
-        <w:t>.</w:t>
-      </w:r>
-      <w:r>
-        <w:t xml:space="preserve"> Iz ovog rada se koristi generalno znanje da čak sa malim učinkom proširenja skupa podataka</w:t>
-      </w:r>
-      <w:r>
-        <w:t xml:space="preserve"> se poboljšavaju rezultati generalizacije dubokih mreža te dodaje motivaciju za istraživanje optimalnog skupa parametara s kojim se mogu postići bolji rezultati.</w:t>
-      </w:r>
-    </w:p>
-    <w:p>
-      <w:r>
-        <w:t xml:space="preserve">Dodatan rad koji opisuje proširenje skupa podataka su napisali korisnici </w:t>
-      </w:r>
+        <w:t>Generative</w:t>
+      </w:r>
+      <w:proofErr w:type="spellEnd"/>
       <w:r>
         <w:rPr>
           <w:i/>
           <w:iCs/>
         </w:rPr>
-        <w:t>Journal of Big Data</w:t>
+        <w:t xml:space="preserve"> </w:t>
+      </w:r>
+      <w:proofErr w:type="spellStart"/>
+      <w:r>
+        <w:rPr>
+          <w:i/>
+          <w:iCs/>
+        </w:rPr>
+        <w:t>Adversarial</w:t>
+      </w:r>
+      <w:proofErr w:type="spellEnd"/>
+      <w:r>
+        <w:rPr>
+          <w:i/>
+          <w:iCs/>
+        </w:rPr>
+        <w:t xml:space="preserve"> Network</w:t>
+      </w:r>
+      <w:r>
+        <w:t>), GAN</w:t>
+      </w:r>
+      <w:r>
+        <w:t>, i općenito [[</w:t>
+      </w:r>
+      <w:proofErr w:type="spellStart"/>
+      <w:r>
+        <w:t>oversampling</w:t>
+      </w:r>
+      <w:proofErr w:type="spellEnd"/>
+      <w:r>
+        <w:t>]]</w:t>
+      </w:r>
+      <w:r>
+        <w:t xml:space="preserve"> nije optimalan za mreže koje trebaju prepoznavati </w:t>
+      </w:r>
+      <w:r>
+        <w:t xml:space="preserve">značajke slične </w:t>
+      </w:r>
+      <w:r>
+        <w:t>LEGO kock</w:t>
+      </w:r>
+      <w:r>
+        <w:t>ama</w:t>
+      </w:r>
+      <w:r>
+        <w:t xml:space="preserve"> jer </w:t>
+      </w:r>
+      <w:r>
+        <w:t>one</w:t>
+      </w:r>
+      <w:r>
+        <w:t xml:space="preserve"> </w:t>
+      </w:r>
+      <w:r>
+        <w:t>ne mogu [[</w:t>
+      </w:r>
+      <w:r>
+        <w:rPr>
+          <w:highlight w:val="yellow"/>
+        </w:rPr>
+        <w:t>ili im je vrlo teško bez neke vanjske pomoći</w:t>
+      </w:r>
+      <w:r>
+        <w:t xml:space="preserve">]] pravilno naučiti generirati umjetne podatke modela koji su strogo povezani </w:t>
+      </w:r>
+      <w:r>
+        <w:t>sa svojim osima (npr. pravokutnike, trokute</w:t>
+      </w:r>
+      <w:r>
+        <w:t>, kocke</w:t>
+      </w:r>
+      <w:r>
+        <w:t>) ili strogom pozicijom teksture na modelu (u našem slučaju pozicija dugmadi LEGO kocke na vrhu kocke, ne može 2x2 kocka imati 6 dugmadi)</w:t>
+      </w:r>
+      <w:r>
+        <w:t>.</w:t>
+      </w:r>
+      <w:r>
+        <w:t xml:space="preserve"> Iz ovog rada se koristi generalno znanje da čak sa malim učinkom proširenja skupa podataka</w:t>
+      </w:r>
+      <w:r>
+        <w:t xml:space="preserve"> se poboljšavaju rezultati generalizacije dubokih mreža te dodaje motivaciju za istraživanje optimalnog skupa parametara s kojim se mogu postići bolji rezultati.</w:t>
+      </w:r>
+    </w:p>
+    <w:p>
+      <w:r>
+        <w:t xml:space="preserve">Dodatan rad koji opisuje proširenje skupa podataka su napisali korisnici </w:t>
+      </w:r>
+      <w:r>
+        <w:rPr>
+          <w:i/>
+          <w:iCs/>
+        </w:rPr>
+        <w:t xml:space="preserve">Journal </w:t>
+      </w:r>
+      <w:proofErr w:type="spellStart"/>
+      <w:r>
+        <w:rPr>
+          <w:i/>
+          <w:iCs/>
+        </w:rPr>
+        <w:t>of</w:t>
+      </w:r>
+      <w:proofErr w:type="spellEnd"/>
+      <w:r>
+        <w:rPr>
+          <w:i/>
+          <w:iCs/>
+        </w:rPr>
+        <w:t xml:space="preserve"> Big Data</w:t>
       </w:r>
       <w:r>
         <w:t xml:space="preserve"> (Dnevnik velikih podataka) </w:t>
       </w:r>
-      <w:r>
-        <w:t xml:space="preserve">Connor Shorten </w:t>
+      <w:proofErr w:type="spellStart"/>
+      <w:r>
+        <w:t>Connor</w:t>
+      </w:r>
+      <w:proofErr w:type="spellEnd"/>
+      <w:r>
+        <w:t xml:space="preserve"> </w:t>
+      </w:r>
+      <w:proofErr w:type="spellStart"/>
+      <w:r>
+        <w:t>Shorten</w:t>
+      </w:r>
+      <w:proofErr w:type="spellEnd"/>
+      <w:r>
+        <w:t xml:space="preserve"> </w:t>
       </w:r>
       <w:r>
         <w:t>i</w:t>
       </w:r>
       <w:r>
-        <w:t xml:space="preserve"> Taghi M. Khoshgoftaar</w:t>
-      </w:r>
+        <w:t xml:space="preserve"> </w:t>
+      </w:r>
+      <w:proofErr w:type="spellStart"/>
+      <w:r>
+        <w:t>Taghi</w:t>
+      </w:r>
+      <w:proofErr w:type="spellEnd"/>
+      <w:r>
+        <w:t xml:space="preserve"> M. </w:t>
+      </w:r>
+      <w:proofErr w:type="spellStart"/>
+      <w:r>
+        <w:t>Khoshgoftaar</w:t>
+      </w:r>
+      <w:proofErr w:type="spellEnd"/>
       <w:r>
         <w:t xml:space="preserve"> [</w:t>
       </w:r>
@@ -9578,7 +10195,15 @@
       </w:r>
       <w:r>
         <w:lastRenderedPageBreak/>
-        <w:t>iskrivljavanje podataka i [[oversampling]], u kontekstu iskrivljavanja podataka veliku pažnju rad obraća na sigurnost primjene neke transformacije nad ulaznim podatcima (sigurnost u smislu da ulazni podatak ne izgubi svoju konekciju nad oznakom koju nosi, npr. u MNIST[</w:t>
+        <w:t>iskrivljavanje podataka i [[</w:t>
+      </w:r>
+      <w:proofErr w:type="spellStart"/>
+      <w:r>
+        <w:t>oversampling</w:t>
+      </w:r>
+      <w:proofErr w:type="spellEnd"/>
+      <w:r>
+        <w:t>]], u kontekstu iskrivljavanja podataka veliku pažnju rad obraća na sigurnost primjene neke transformacije nad ulaznim podatcima (sigurnost u smislu da ulazni podatak ne izgubi svoju konekciju nad oznakom koju nosi, npr. u MNIST[</w:t>
       </w:r>
       <w:hyperlink r:id="rId55" w:history="1">
         <w:r>
@@ -9645,12 +10270,26 @@
         <w:rPr>
           <w:highlight w:val="yellow"/>
         </w:rPr>
-        <w:t xml:space="preserve">transfer learning </w:t>
-      </w:r>
+        <w:t xml:space="preserve">transfer </w:t>
+      </w:r>
+      <w:proofErr w:type="spellStart"/>
       <w:r>
         <w:rPr>
           <w:highlight w:val="yellow"/>
         </w:rPr>
+        <w:t>learning</w:t>
+      </w:r>
+      <w:proofErr w:type="spellEnd"/>
+      <w:r>
+        <w:rPr>
+          <w:highlight w:val="yellow"/>
+        </w:rPr>
+        <w:t xml:space="preserve"> </w:t>
+      </w:r>
+      <w:r>
+        <w:rPr>
+          <w:highlight w:val="yellow"/>
+        </w:rPr>
         <w:t>radovi</w:t>
       </w:r>
       <w:r>
@@ -9659,7 +10298,15 @@
     </w:p>
     <w:p>
       <w:r>
-        <w:t xml:space="preserve">Rad iz Instituta računalne tehnologije Beijing </w:t>
+        <w:t xml:space="preserve">Rad iz Instituta računalne tehnologije </w:t>
+      </w:r>
+      <w:proofErr w:type="spellStart"/>
+      <w:r>
+        <w:t>Beijing</w:t>
+      </w:r>
+      <w:proofErr w:type="spellEnd"/>
+      <w:r>
+        <w:t xml:space="preserve"> </w:t>
       </w:r>
       <w:r>
         <w:t>[</w:t>
@@ -9938,6 +10585,7 @@
       <w:r>
         <w:t xml:space="preserve"> sa učenim težinama nad skupom podataka </w:t>
       </w:r>
+      <w:proofErr w:type="spellStart"/>
       <w:r>
         <w:rPr>
           <w:i/>
@@ -9945,6 +10593,7 @@
         </w:rPr>
         <w:t>ImageNet</w:t>
       </w:r>
+      <w:proofErr w:type="spellEnd"/>
       <w:r>
         <w:t xml:space="preserve"> se učitaju.</w:t>
       </w:r>
@@ -9967,7 +10616,15 @@
         <w:t>učenjem nad novim podatcima blok klasifikatora se uči nad novim podatcima uz pomoć već naučenih blokova starih mreža.</w:t>
       </w:r>
       <w:r>
-        <w:t xml:space="preserve"> Na početku treninga je potrebno smrznuti konvolucijske blokove, inače nasumične težine u novom bloku klasifikatora naprave velike promjene u stanju težina konvolucijskih blokova, time uništavajući unaprijed trenirane značajke (otkrivanje rubova, oblika, itd.).</w:t>
+        <w:t xml:space="preserve"> Na početku treninga je potrebno smrznuti konvolucijske blokove, inače nasumične težine u novom bloku klasifikatora naprave velike promjene u stanju težina </w:t>
+      </w:r>
+      <w:proofErr w:type="spellStart"/>
+      <w:r>
+        <w:t>konvolucijskih</w:t>
+      </w:r>
+      <w:proofErr w:type="spellEnd"/>
+      <w:r>
+        <w:t xml:space="preserve"> blokova, time uništavajući unaprijed trenirane značajke (otkrivanje rubova, oblika, itd.).</w:t>
       </w:r>
     </w:p>
     <w:p>
@@ -9980,7 +10637,10 @@
       </w:pPr>
       <w:bookmarkStart w:id="16" w:name="_Toc79664476"/>
       <w:r>
-        <w:t>Problem sintetičkih podataka</w:t>
+        <w:t>Poteškoće kod</w:t>
+      </w:r>
+      <w:r>
+        <w:t xml:space="preserve"> sintetičkih podataka</w:t>
       </w:r>
       <w:bookmarkEnd w:id="16"/>
     </w:p>
@@ -9989,7 +10649,10 @@
         <w:ind w:firstLine="709"/>
       </w:pPr>
       <w:r>
-        <w:t xml:space="preserve">Mreže koje su trenirane nad čisto sintetičkim slikama često nailaze na problem generalizacije kad se </w:t>
+        <w:t>Umjetne neuronske m</w:t>
+      </w:r>
+      <w:r>
+        <w:t xml:space="preserve">reže koje su trenirane nad čisto sintetičkim slikama često nailaze na problem generalizacije kad se </w:t>
       </w:r>
       <w:r>
         <w:t>pokuša dobiti predviđanje na</w:t>
@@ -10012,11 +10675,11 @@
         </w:r>
       </w:hyperlink>
       <w:r>
-        <w:t xml:space="preserve">]. Takvi problemi </w:t>
+        <w:t xml:space="preserve">]. Takvi </w:t>
       </w:r>
       <w:r>
         <w:lastRenderedPageBreak/>
-        <w:t>najčešće dolaze od nedostatka „realnosti“ u sintetičkim slikama tijekom generiranja, primjeri nedostataka su: nerealistične teksture površina(problem odsjaja, problem materijala</w:t>
+        <w:t>problemi najčešće dolaze od nedostatka „realnosti“ u sintetičkim slikama tijekom generiranja, primjeri nedostataka su: nerealistične teksture površina(problem odsjaja, problem materijala</w:t>
       </w:r>
       <w:r>
         <w:t>, problem boje materijala</w:t>
@@ -10025,7 +10688,15 @@
         <w:t>), problem položaja svjetala, problem scene tijekom generiranja</w:t>
       </w:r>
       <w:r>
-        <w:t>, te razni drugi problemi. Rezultati tih problema su trenirane mreže koje su se pretrenirale nad sintetičkim podatcima, te ne znaju reagirati na moguće promjene koje dolaze od pravih slika (npr. u vezi LEGO kocaka, kocke mogu biti oštećene ogrebotinama, mogu biti prozirne, može se mreži dati kocka na kojoj je trenirana ali kocka ima obojane detalje</w:t>
+        <w:t xml:space="preserve">, te razni drugi problemi. Rezultati tih problema su trenirane mreže koje su se </w:t>
+      </w:r>
+      <w:proofErr w:type="spellStart"/>
+      <w:r>
+        <w:t>pretrenirale</w:t>
+      </w:r>
+      <w:proofErr w:type="spellEnd"/>
+      <w:r>
+        <w:t xml:space="preserve"> nad sintetičkim podatcima, te ne znaju reagirati na moguće promjene koje dolaze od pravih slika (npr. u vezi LEGO kocaka, kocke mogu biti oštećene ogrebotinama, mogu biti prozirne, može se mreži dati kocka na kojoj je trenirana ali kocka ima obojane detalje</w:t>
       </w:r>
       <w:r>
         <w:t xml:space="preserve"> ili teksturu</w:t>
@@ -10054,6 +10725,7 @@
       <w:r>
         <w:t xml:space="preserve">-u su prozirne slike, što znači da koristeći biblioteke za manipuliranje slikama (npr. </w:t>
       </w:r>
+      <w:proofErr w:type="spellStart"/>
       <w:r>
         <w:rPr>
           <w:i/>
@@ -10061,6 +10733,7 @@
         </w:rPr>
         <w:t>opencv</w:t>
       </w:r>
+      <w:proofErr w:type="spellEnd"/>
       <w:r>
         <w:t xml:space="preserve">) možemo te slike staviti na nasumične pozadine. Time mreža ne mora trenirati na čisto crnoj pozadini, što uklanja problem kada LEGO kocka u predviđanju ima neočekivanu pozadinu što </w:t>
       </w:r>
@@ -10093,29 +10766,308 @@
       <w:r>
         <w:t>[[</w:t>
       </w:r>
+      <w:proofErr w:type="spellStart"/>
       <w:r>
         <w:rPr>
           <w:highlight w:val="yellow"/>
         </w:rPr>
-        <w:t>ubaciti nek</w:t>
-      </w:r>
+        <w:t>confusion</w:t>
+      </w:r>
+      <w:proofErr w:type="spellEnd"/>
       <w:r>
         <w:rPr>
           <w:highlight w:val="yellow"/>
         </w:rPr>
-        <w:t xml:space="preserve">a nova podpoglavlja </w:t>
-      </w:r>
+        <w:t xml:space="preserve"> </w:t>
+      </w:r>
+      <w:proofErr w:type="spellStart"/>
       <w:r>
         <w:rPr>
           <w:highlight w:val="yellow"/>
         </w:rPr>
-        <w:t>da se dalje raspišem, confusion matrix, stanje feature mapa</w:t>
+        <w:t>matrix</w:t>
+      </w:r>
+      <w:proofErr w:type="spellEnd"/>
+      <w:r>
+        <w:rPr>
+          <w:highlight w:val="yellow"/>
+        </w:rPr>
+        <w:t xml:space="preserve">, stanje </w:t>
+      </w:r>
+      <w:proofErr w:type="spellStart"/>
+      <w:r>
+        <w:rPr>
+          <w:highlight w:val="yellow"/>
+        </w:rPr>
+        <w:t>feature</w:t>
+      </w:r>
+      <w:proofErr w:type="spellEnd"/>
+      <w:r>
+        <w:rPr>
+          <w:highlight w:val="yellow"/>
+        </w:rPr>
+        <w:t xml:space="preserve"> mapa</w:t>
       </w:r>
       <w:r>
         <w:t>?</w:t>
       </w:r>
       <w:r>
+        <w:t xml:space="preserve"> r</w:t>
+      </w:r>
+      <w:r>
+        <w:rPr>
+          <w:highlight w:val="yellow"/>
+        </w:rPr>
+        <w:t>asporediti negdje drugdje sadržaj?</w:t>
+      </w:r>
+      <w:r>
+        <w:rPr>
+          <w:highlight w:val="yellow"/>
+        </w:rPr>
         <w:t>]]</w:t>
+      </w:r>
+    </w:p>
+    <w:p>
+      <w:r>
+        <w:t>[[</w:t>
+      </w:r>
+      <w:r>
+        <w:rPr>
+          <w:highlight w:val="yellow"/>
+        </w:rPr>
+        <w:t>matrica zabune</w:t>
+      </w:r>
+      <w:r>
+        <w:t>]]</w:t>
+      </w:r>
+    </w:p>
+    <w:p>
+      <w:r>
+        <w:t>Iz matrice zabune na najboljem modelu za slučaj ovog rada (</w:t>
+      </w:r>
+      <w:r>
+        <w:t>slika 3.3</w:t>
+      </w:r>
+      <w:r>
+        <w:t>.</w:t>
+      </w:r>
+      <w:r>
+        <w:t>) se</w:t>
+      </w:r>
+      <w:r>
+        <w:t xml:space="preserve"> može</w:t>
+      </w:r>
+      <w:r>
+        <w:t xml:space="preserve"> </w:t>
+      </w:r>
+      <w:r>
+        <w:t xml:space="preserve">jasno </w:t>
+      </w:r>
+      <w:r>
+        <w:t>vidjeti grešk</w:t>
+      </w:r>
+      <w:r>
+        <w:t xml:space="preserve">a zabune gdje umjetna neuronska mreža pogrešno odabere klasu jer je </w:t>
+      </w:r>
+      <w:proofErr w:type="spellStart"/>
+      <w:r>
+        <w:t>preslična</w:t>
+      </w:r>
+      <w:proofErr w:type="spellEnd"/>
+      <w:r>
+        <w:t xml:space="preserve"> iz nekog kuta nekoj drugoj klasi</w:t>
+      </w:r>
+      <w:r>
+        <w:t>.</w:t>
+      </w:r>
+    </w:p>
+    <w:p>
+      <w:pPr>
+        <w:jc w:val="center"/>
+      </w:pPr>
+      <w:r>
+        <w:rPr>
+          <w:noProof/>
+        </w:rPr>
+        <w:lastRenderedPageBreak/>
+        <w:drawing>
+          <wp:inline distT="0" distB="0" distL="0" distR="0" wp14:anchorId="1A908962" wp14:editId="4CA8D0A7">
+            <wp:extent cx="5600700" cy="5580034"/>
+            <wp:effectExtent l="0" t="0" r="0" b="0"/>
+            <wp:docPr id="7" name="Picture 7"/>
+            <wp:cNvGraphicFramePr>
+              <a:graphicFrameLocks xmlns:a="http://schemas.openxmlformats.org/drawingml/2006/main" noChangeAspect="1"/>
+            </wp:cNvGraphicFramePr>
+            <a:graphic xmlns:a="http://schemas.openxmlformats.org/drawingml/2006/main">
+              <a:graphicData uri="http://schemas.openxmlformats.org/drawingml/2006/picture">
+                <pic:pic xmlns:pic="http://schemas.openxmlformats.org/drawingml/2006/picture">
+                  <pic:nvPicPr>
+                    <pic:cNvPr id="0" name="Picture 1"/>
+                    <pic:cNvPicPr>
+                      <a:picLocks noChangeAspect="1" noChangeArrowheads="1"/>
+                    </pic:cNvPicPr>
+                  </pic:nvPicPr>
+                  <pic:blipFill rotWithShape="1">
+                    <a:blip r:embed="rId62">
+                      <a:extLst>
+                        <a:ext uri="{28A0092B-C50C-407E-A947-70E740481C1C}">
+                          <a14:useLocalDpi xmlns:a14="http://schemas.microsoft.com/office/drawing/2010/main" val="0"/>
+                        </a:ext>
+                      </a:extLst>
+                    </a:blip>
+                    <a:srcRect t="6087" r="9817"/>
+                    <a:stretch/>
+                  </pic:blipFill>
+                  <pic:spPr bwMode="auto">
+                    <a:xfrm>
+                      <a:off x="0" y="0"/>
+                      <a:ext cx="5638111" cy="5617307"/>
+                    </a:xfrm>
+                    <a:prstGeom prst="rect">
+                      <a:avLst/>
+                    </a:prstGeom>
+                    <a:noFill/>
+                    <a:ln>
+                      <a:noFill/>
+                    </a:ln>
+                    <a:extLst>
+                      <a:ext uri="{53640926-AAD7-44D8-BBD7-CCE9431645EC}">
+                        <a14:shadowObscured xmlns:a14="http://schemas.microsoft.com/office/drawing/2010/main"/>
+                      </a:ext>
+                    </a:extLst>
+                  </pic:spPr>
+                </pic:pic>
+              </a:graphicData>
+            </a:graphic>
+          </wp:inline>
+        </w:drawing>
+      </w:r>
+    </w:p>
+    <w:p>
+      <w:pPr>
+        <w:jc w:val="center"/>
+      </w:pPr>
+      <w:r>
+        <w:rPr>
+          <w:b/>
+          <w:bCs/>
+        </w:rPr>
+        <w:t>Slika 3.3</w:t>
+      </w:r>
+      <w:r>
+        <w:rPr>
+          <w:b/>
+          <w:bCs/>
+        </w:rPr>
+        <w:t>.</w:t>
+      </w:r>
+      <w:r>
+        <w:t xml:space="preserve"> – Matrica zabune za umjetnu neuronsku mrežu baziranu preko prijenosnog učenja na VGG16</w:t>
+      </w:r>
+      <w:r>
+        <w:t xml:space="preserve"> mreži</w:t>
+      </w:r>
+    </w:p>
+    <w:p>
+      <w:r>
+        <w:t xml:space="preserve">Iz matrice </w:t>
+      </w:r>
+      <w:r>
+        <w:t xml:space="preserve">zabune </w:t>
+      </w:r>
+      <w:r>
+        <w:t>se vide sva podudaranja</w:t>
+      </w:r>
+      <w:r>
+        <w:t xml:space="preserve"> među pravim klasama (vertikalna os) i predviđenim klasama (horizontalna os)</w:t>
+      </w:r>
+      <w:r>
+        <w:t xml:space="preserve">, što se može iskoristiti za istraživanje odnosa podudaranja među klasama. </w:t>
+      </w:r>
+      <w:r>
+        <w:t>Neki od očitih odnosa se vide iz klasa koje imaju neku sličnu značajku, kao što su 4286 1x3 kocka za krov i 3298 2x3 kocka za krov, jedina razlika među modelima je širina kocaka.</w:t>
+      </w:r>
+    </w:p>
+    <w:p>
+      <w:r>
+        <w:t xml:space="preserve">Neke očekivane sličnosti od prethodno spomenutog objašnjenja zašto mreža ne može postići bolje </w:t>
+      </w:r>
+      <w:r>
+        <w:t>rezultate (</w:t>
+      </w:r>
+      <w:r>
+        <w:t xml:space="preserve">blizu početka </w:t>
+      </w:r>
+      <w:proofErr w:type="spellStart"/>
+      <w:r>
+        <w:t>podpoglavlja</w:t>
+      </w:r>
+      <w:proofErr w:type="spellEnd"/>
+      <w:r>
+        <w:t xml:space="preserve"> 3.1.</w:t>
+      </w:r>
+      <w:r>
+        <w:t>)</w:t>
+      </w:r>
+      <w:r>
+        <w:t xml:space="preserve"> ne vrijede</w:t>
+      </w:r>
+      <w:r>
+        <w:t xml:space="preserve"> ili nisu očekivane</w:t>
+      </w:r>
+      <w:r>
+        <w:t xml:space="preserve"> po ovoj matrici zabune</w:t>
+      </w:r>
+      <w:r>
+        <w:t>, naprimjer</w:t>
+      </w:r>
+      <w:r>
+        <w:t xml:space="preserve"> 2x4 kocka</w:t>
+      </w:r>
+      <w:r>
+        <w:t xml:space="preserve"> ima jako mali broj podudaranja sa drugim sličnim klasama LEGO kocaka, dok 2x4 ploča ima visok broj podudaranja sa drugim sličnim klasama kao što su 2x4 </w:t>
+      </w:r>
+      <w:r>
+        <w:lastRenderedPageBreak/>
+        <w:t>kocka, očekivalo bi se da je broj pogrešnih podudaranja sličan za te dvije klase.</w:t>
+      </w:r>
+      <w:r>
+        <w:t xml:space="preserve"> Na ovaj način se iz matrice očitava da je umjetna neuronska mreža osjetljiva tek na sličnosti među klasama (tj. modelima LEGO kocaka)</w:t>
+      </w:r>
+      <w:r>
+        <w:t>, te da nasumična pozadina ne utječe toliko jako na njenu sposobnost predviđanja klase.</w:t>
+      </w:r>
+    </w:p>
+    <w:p>
+      <w:r>
+        <w:t>[[</w:t>
+      </w:r>
+      <w:r>
+        <w:rPr>
+          <w:highlight w:val="yellow"/>
+        </w:rPr>
+        <w:t>jeli je dob</w:t>
+      </w:r>
+      <w:r>
+        <w:rPr>
+          <w:highlight w:val="yellow"/>
+        </w:rPr>
+        <w:t xml:space="preserve">ar </w:t>
+      </w:r>
+      <w:r>
+        <w:rPr>
+          <w:highlight w:val="yellow"/>
+        </w:rPr>
+        <w:t>paragraf?</w:t>
+      </w:r>
+      <w:r>
+        <w:t>]]</w:t>
+      </w:r>
+      <w:r>
+        <w:t>Jedan mogući problem matrice zabune je u tome što ono prikazuje predviđanje sa najvećim postotkom vjerojatnosti</w:t>
+      </w:r>
+      <w:r>
+        <w:t>, ne radi sa svim decimalnim težinama za neki bolji prikaz sličnosti među klasama, iako ono tek toliko podataka može strpati u prikladan prostor</w:t>
       </w:r>
     </w:p>
     <w:p>
@@ -10143,7 +11095,15 @@
         <w:t>, potrebno?</w:t>
       </w:r>
       <w:r>
-        <w:t>, tu sam kontao transfer learning obraditi</w:t>
+        <w:t xml:space="preserve">, tu sam kontao transfer </w:t>
+      </w:r>
+      <w:proofErr w:type="spellStart"/>
+      <w:r>
+        <w:t>learning</w:t>
+      </w:r>
+      <w:proofErr w:type="spellEnd"/>
+      <w:r>
+        <w:t xml:space="preserve"> obraditi</w:t>
       </w:r>
       <w:r>
         <w:t>]]</w:t>
@@ -10250,8 +11210,17 @@
           <w:i/>
           <w:iCs/>
         </w:rPr>
-        <w:t>fair play</w:t>
-      </w:r>
+        <w:t xml:space="preserve">fair </w:t>
+      </w:r>
+      <w:proofErr w:type="spellStart"/>
+      <w:r>
+        <w:rPr>
+          <w:i/>
+          <w:iCs/>
+        </w:rPr>
+        <w:t>play</w:t>
+      </w:r>
+      <w:proofErr w:type="spellEnd"/>
       <w:r>
         <w:t xml:space="preserve">) LEGO™ zahtjeva da se na neautoriziranim radovima ne koristi LEGO™ logo, te da se riječ „LEGO“ uvijek koristi kao pridjev (npr. „napravljeno od LEGO kocaka“, ne „napravljeno od LEGO-a“). </w:t>
       </w:r>
@@ -10396,7 +11365,21 @@
               <w:rPr>
                 <w:rFonts w:eastAsiaTheme="minorEastAsia"/>
               </w:rPr>
-              <w:t>2340 Rudder 1x4x3</w:t>
+              <w:t xml:space="preserve">2340 </w:t>
+            </w:r>
+            <w:proofErr w:type="spellStart"/>
+            <w:r>
+              <w:rPr>
+                <w:rFonts w:eastAsiaTheme="minorEastAsia"/>
+              </w:rPr>
+              <w:t>Rudder</w:t>
+            </w:r>
+            <w:proofErr w:type="spellEnd"/>
+            <w:r>
+              <w:rPr>
+                <w:rFonts w:eastAsiaTheme="minorEastAsia"/>
+              </w:rPr>
+              <w:t xml:space="preserve"> 1x4x3</w:t>
             </w:r>
           </w:p>
         </w:tc>
@@ -10435,7 +11418,7 @@
                           </pic:cNvPicPr>
                         </pic:nvPicPr>
                         <pic:blipFill>
-                          <a:blip r:embed="rId62" cstate="print">
+                          <a:blip r:embed="rId63" cstate="print">
                             <a:extLst>
                               <a:ext uri="{28A0092B-C50C-407E-A947-70E740481C1C}">
                                 <a14:useLocalDpi xmlns:a14="http://schemas.microsoft.com/office/drawing/2010/main" val="0"/>
@@ -10484,7 +11467,21 @@
               <w:rPr>
                 <w:rFonts w:eastAsiaTheme="minorEastAsia"/>
               </w:rPr>
-              <w:t xml:space="preserve">3040 Roof </w:t>
+              <w:t xml:space="preserve">3040 </w:t>
+            </w:r>
+            <w:proofErr w:type="spellStart"/>
+            <w:r>
+              <w:rPr>
+                <w:rFonts w:eastAsiaTheme="minorEastAsia"/>
+              </w:rPr>
+              <w:t>Roof</w:t>
+            </w:r>
+            <w:proofErr w:type="spellEnd"/>
+            <w:r>
+              <w:rPr>
+                <w:rFonts w:eastAsiaTheme="minorEastAsia"/>
+              </w:rPr>
+              <w:t xml:space="preserve"> </w:t>
             </w:r>
             <w:r>
               <w:rPr>
@@ -10553,7 +11550,7 @@
                           </pic:cNvPicPr>
                         </pic:nvPicPr>
                         <pic:blipFill rotWithShape="1">
-                          <a:blip r:embed="rId63" cstate="print">
+                          <a:blip r:embed="rId64" cstate="print">
                             <a:extLst>
                               <a:ext uri="{28A0092B-C50C-407E-A947-70E740481C1C}">
                                 <a14:useLocalDpi xmlns:a14="http://schemas.microsoft.com/office/drawing/2010/main" val="0"/>
@@ -10610,7 +11607,35 @@
               <w:rPr>
                 <w:rFonts w:eastAsiaTheme="minorEastAsia"/>
               </w:rPr>
-              <w:t>2357 Brick corner 1x2x2</w:t>
+              <w:t xml:space="preserve">2357 </w:t>
+            </w:r>
+            <w:proofErr w:type="spellStart"/>
+            <w:r>
+              <w:rPr>
+                <w:rFonts w:eastAsiaTheme="minorEastAsia"/>
+              </w:rPr>
+              <w:t>Brick</w:t>
+            </w:r>
+            <w:proofErr w:type="spellEnd"/>
+            <w:r>
+              <w:rPr>
+                <w:rFonts w:eastAsiaTheme="minorEastAsia"/>
+              </w:rPr>
+              <w:t xml:space="preserve"> </w:t>
+            </w:r>
+            <w:proofErr w:type="spellStart"/>
+            <w:r>
+              <w:rPr>
+                <w:rFonts w:eastAsiaTheme="minorEastAsia"/>
+              </w:rPr>
+              <w:t>corner</w:t>
+            </w:r>
+            <w:proofErr w:type="spellEnd"/>
+            <w:r>
+              <w:rPr>
+                <w:rFonts w:eastAsiaTheme="minorEastAsia"/>
+              </w:rPr>
+              <w:t xml:space="preserve"> 1x2x2</w:t>
             </w:r>
           </w:p>
         </w:tc>
@@ -10649,7 +11674,7 @@
                           </pic:cNvPicPr>
                         </pic:nvPicPr>
                         <pic:blipFill rotWithShape="1">
-                          <a:blip r:embed="rId64" cstate="print">
+                          <a:blip r:embed="rId65" cstate="print">
                             <a:extLst>
                               <a:ext uri="{28A0092B-C50C-407E-A947-70E740481C1C}">
                                 <a14:useLocalDpi xmlns:a14="http://schemas.microsoft.com/office/drawing/2010/main" val="0"/>
@@ -10703,6 +11728,7 @@
               </w:rPr>
               <w:t xml:space="preserve">3298 </w:t>
             </w:r>
+            <w:proofErr w:type="spellStart"/>
             <w:r>
               <w:rPr>
                 <w:rFonts w:eastAsiaTheme="minorEastAsia"/>
@@ -10713,7 +11739,14 @@
               <w:rPr>
                 <w:rFonts w:eastAsiaTheme="minorEastAsia"/>
               </w:rPr>
-              <w:t>oof tile 2x3</w:t>
+              <w:t>oof</w:t>
+            </w:r>
+            <w:proofErr w:type="spellEnd"/>
+            <w:r>
+              <w:rPr>
+                <w:rFonts w:eastAsiaTheme="minorEastAsia"/>
+              </w:rPr>
+              <w:t xml:space="preserve"> tile 2x3</w:t>
             </w:r>
             <w:r>
               <w:rPr>
@@ -10758,7 +11791,7 @@
                           </pic:cNvPicPr>
                         </pic:nvPicPr>
                         <pic:blipFill>
-                          <a:blip r:embed="rId65" cstate="print">
+                          <a:blip r:embed="rId66" cstate="print">
                             <a:extLst>
                               <a:ext uri="{28A0092B-C50C-407E-A947-70E740481C1C}">
                                 <a14:useLocalDpi xmlns:a14="http://schemas.microsoft.com/office/drawing/2010/main" val="0"/>
@@ -10824,7 +11857,21 @@
               <w:rPr>
                 <w:rFonts w:eastAsiaTheme="minorEastAsia"/>
               </w:rPr>
-              <w:t>late corner 2x2</w:t>
+              <w:t xml:space="preserve">late </w:t>
+            </w:r>
+            <w:proofErr w:type="spellStart"/>
+            <w:r>
+              <w:rPr>
+                <w:rFonts w:eastAsiaTheme="minorEastAsia"/>
+              </w:rPr>
+              <w:t>corner</w:t>
+            </w:r>
+            <w:proofErr w:type="spellEnd"/>
+            <w:r>
+              <w:rPr>
+                <w:rFonts w:eastAsiaTheme="minorEastAsia"/>
+              </w:rPr>
+              <w:t xml:space="preserve"> 2x2</w:t>
             </w:r>
           </w:p>
         </w:tc>
@@ -10863,7 +11910,7 @@
                           </pic:cNvPicPr>
                         </pic:nvPicPr>
                         <pic:blipFill rotWithShape="1">
-                          <a:blip r:embed="rId66" cstate="print">
+                          <a:blip r:embed="rId67" cstate="print">
                             <a:extLst>
                               <a:ext uri="{28A0092B-C50C-407E-A947-70E740481C1C}">
                                 <a14:useLocalDpi xmlns:a14="http://schemas.microsoft.com/office/drawing/2010/main" val="0"/>
@@ -10915,7 +11962,21 @@
               <w:rPr>
                 <w:rFonts w:eastAsiaTheme="minorEastAsia"/>
               </w:rPr>
-              <w:t>4083 Hanger 1x4x2</w:t>
+              <w:t xml:space="preserve">4083 </w:t>
+            </w:r>
+            <w:proofErr w:type="spellStart"/>
+            <w:r>
+              <w:rPr>
+                <w:rFonts w:eastAsiaTheme="minorEastAsia"/>
+              </w:rPr>
+              <w:t>Hanger</w:t>
+            </w:r>
+            <w:proofErr w:type="spellEnd"/>
+            <w:r>
+              <w:rPr>
+                <w:rFonts w:eastAsiaTheme="minorEastAsia"/>
+              </w:rPr>
+              <w:t xml:space="preserve"> 1x4x2</w:t>
             </w:r>
           </w:p>
         </w:tc>
@@ -10954,7 +12015,7 @@
                           </pic:cNvPicPr>
                         </pic:nvPicPr>
                         <pic:blipFill rotWithShape="1">
-                          <a:blip r:embed="rId67" cstate="print">
+                          <a:blip r:embed="rId68" cstate="print">
                             <a:extLst>
                               <a:ext uri="{28A0092B-C50C-407E-A947-70E740481C1C}">
                                 <a14:useLocalDpi xmlns:a14="http://schemas.microsoft.com/office/drawing/2010/main" val="0"/>
@@ -11013,6 +12074,7 @@
               </w:rPr>
               <w:t xml:space="preserve">3001 </w:t>
             </w:r>
+            <w:proofErr w:type="spellStart"/>
             <w:r>
               <w:rPr>
                 <w:rFonts w:eastAsiaTheme="minorEastAsia"/>
@@ -11023,7 +12085,14 @@
               <w:rPr>
                 <w:rFonts w:eastAsiaTheme="minorEastAsia"/>
               </w:rPr>
-              <w:t>rick 2x4</w:t>
+              <w:t>rick</w:t>
+            </w:r>
+            <w:proofErr w:type="spellEnd"/>
+            <w:r>
+              <w:rPr>
+                <w:rFonts w:eastAsiaTheme="minorEastAsia"/>
+              </w:rPr>
+              <w:t xml:space="preserve"> 2x4</w:t>
             </w:r>
           </w:p>
         </w:tc>
@@ -11062,7 +12131,7 @@
                           </pic:cNvPicPr>
                         </pic:nvPicPr>
                         <pic:blipFill>
-                          <a:blip r:embed="rId68" cstate="print">
+                          <a:blip r:embed="rId69" cstate="print">
                             <a:extLst>
                               <a:ext uri="{28A0092B-C50C-407E-A947-70E740481C1C}">
                                 <a14:useLocalDpi xmlns:a14="http://schemas.microsoft.com/office/drawing/2010/main" val="0"/>
@@ -11111,8 +12180,16 @@
               <w:rPr>
                 <w:rFonts w:eastAsiaTheme="minorEastAsia"/>
               </w:rPr>
-              <w:t>4276 Worm</w:t>
-            </w:r>
+              <w:t xml:space="preserve">4276 </w:t>
+            </w:r>
+            <w:proofErr w:type="spellStart"/>
+            <w:r>
+              <w:rPr>
+                <w:rFonts w:eastAsiaTheme="minorEastAsia"/>
+              </w:rPr>
+              <w:t>Worm</w:t>
+            </w:r>
+            <w:proofErr w:type="spellEnd"/>
           </w:p>
         </w:tc>
         <w:tc>
@@ -11150,7 +12227,7 @@
                           </pic:cNvPicPr>
                         </pic:nvPicPr>
                         <pic:blipFill rotWithShape="1">
-                          <a:blip r:embed="rId69" cstate="print">
+                          <a:blip r:embed="rId70" cstate="print">
                             <a:extLst>
                               <a:ext uri="{28A0092B-C50C-407E-A947-70E740481C1C}">
                                 <a14:useLocalDpi xmlns:a14="http://schemas.microsoft.com/office/drawing/2010/main" val="0"/>
@@ -11207,7 +12284,21 @@
               <w:rPr>
                 <w:rFonts w:eastAsiaTheme="minorEastAsia"/>
               </w:rPr>
-              <w:t>3003 Brick 2x2</w:t>
+              <w:t xml:space="preserve">3003 </w:t>
+            </w:r>
+            <w:proofErr w:type="spellStart"/>
+            <w:r>
+              <w:rPr>
+                <w:rFonts w:eastAsiaTheme="minorEastAsia"/>
+              </w:rPr>
+              <w:t>Brick</w:t>
+            </w:r>
+            <w:proofErr w:type="spellEnd"/>
+            <w:r>
+              <w:rPr>
+                <w:rFonts w:eastAsiaTheme="minorEastAsia"/>
+              </w:rPr>
+              <w:t xml:space="preserve"> 2x2</w:t>
             </w:r>
           </w:p>
         </w:tc>
@@ -11246,7 +12337,7 @@
                           </pic:cNvPicPr>
                         </pic:nvPicPr>
                         <pic:blipFill rotWithShape="1">
-                          <a:blip r:embed="rId70" cstate="print">
+                          <a:blip r:embed="rId71" cstate="print">
                             <a:extLst>
                               <a:ext uri="{28A0092B-C50C-407E-A947-70E740481C1C}">
                                 <a14:useLocalDpi xmlns:a14="http://schemas.microsoft.com/office/drawing/2010/main" val="0"/>
@@ -11298,7 +12389,21 @@
               <w:rPr>
                 <w:rFonts w:eastAsiaTheme="minorEastAsia"/>
               </w:rPr>
-              <w:t>4286 roof tile 1x3</w:t>
+              <w:t xml:space="preserve">4286 </w:t>
+            </w:r>
+            <w:proofErr w:type="spellStart"/>
+            <w:r>
+              <w:rPr>
+                <w:rFonts w:eastAsiaTheme="minorEastAsia"/>
+              </w:rPr>
+              <w:t>roof</w:t>
+            </w:r>
+            <w:proofErr w:type="spellEnd"/>
+            <w:r>
+              <w:rPr>
+                <w:rFonts w:eastAsiaTheme="minorEastAsia"/>
+              </w:rPr>
+              <w:t xml:space="preserve"> tile 1x3</w:t>
             </w:r>
             <w:r>
               <w:rPr>
@@ -11343,7 +12448,7 @@
                           </pic:cNvPicPr>
                         </pic:nvPicPr>
                         <pic:blipFill rotWithShape="1">
-                          <a:blip r:embed="rId71" cstate="print">
+                          <a:blip r:embed="rId72" cstate="print">
                             <a:extLst>
                               <a:ext uri="{28A0092B-C50C-407E-A947-70E740481C1C}">
                                 <a14:useLocalDpi xmlns:a14="http://schemas.microsoft.com/office/drawing/2010/main" val="0"/>
@@ -11400,7 +12505,21 @@
               <w:rPr>
                 <w:rFonts w:eastAsiaTheme="minorEastAsia"/>
               </w:rPr>
-              <w:t>3004 Brick 1x2</w:t>
+              <w:t xml:space="preserve">3004 </w:t>
+            </w:r>
+            <w:proofErr w:type="spellStart"/>
+            <w:r>
+              <w:rPr>
+                <w:rFonts w:eastAsiaTheme="minorEastAsia"/>
+              </w:rPr>
+              <w:t>Brick</w:t>
+            </w:r>
+            <w:proofErr w:type="spellEnd"/>
+            <w:r>
+              <w:rPr>
+                <w:rFonts w:eastAsiaTheme="minorEastAsia"/>
+              </w:rPr>
+              <w:t xml:space="preserve"> 1x2</w:t>
             </w:r>
           </w:p>
         </w:tc>
@@ -11440,7 +12559,7 @@
                           </pic:cNvPicPr>
                         </pic:nvPicPr>
                         <pic:blipFill rotWithShape="1">
-                          <a:blip r:embed="rId72" cstate="print">
+                          <a:blip r:embed="rId73" cstate="print">
                             <a:extLst>
                               <a:ext uri="{28A0092B-C50C-407E-A947-70E740481C1C}">
                                 <a14:useLocalDpi xmlns:a14="http://schemas.microsoft.com/office/drawing/2010/main" val="0"/>
@@ -11543,7 +12662,7 @@
                           </pic:cNvPicPr>
                         </pic:nvPicPr>
                         <pic:blipFill rotWithShape="1">
-                          <a:blip r:embed="rId73" cstate="print">
+                          <a:blip r:embed="rId74" cstate="print">
                             <a:extLst>
                               <a:ext uri="{28A0092B-C50C-407E-A947-70E740481C1C}">
                                 <a14:useLocalDpi xmlns:a14="http://schemas.microsoft.com/office/drawing/2010/main" val="0"/>
@@ -11600,7 +12719,21 @@
               <w:rPr>
                 <w:rFonts w:eastAsiaTheme="minorEastAsia"/>
               </w:rPr>
-              <w:t>3005 Brick 1x1</w:t>
+              <w:t xml:space="preserve">3005 </w:t>
+            </w:r>
+            <w:proofErr w:type="spellStart"/>
+            <w:r>
+              <w:rPr>
+                <w:rFonts w:eastAsiaTheme="minorEastAsia"/>
+              </w:rPr>
+              <w:t>Brick</w:t>
+            </w:r>
+            <w:proofErr w:type="spellEnd"/>
+            <w:r>
+              <w:rPr>
+                <w:rFonts w:eastAsiaTheme="minorEastAsia"/>
+              </w:rPr>
+              <w:t xml:space="preserve"> 1x1</w:t>
             </w:r>
           </w:p>
         </w:tc>
@@ -11640,7 +12773,7 @@
                           </pic:cNvPicPr>
                         </pic:nvPicPr>
                         <pic:blipFill rotWithShape="1">
-                          <a:blip r:embed="rId74" cstate="print">
+                          <a:blip r:embed="rId75" cstate="print">
                             <a:extLst>
                               <a:ext uri="{28A0092B-C50C-407E-A947-70E740481C1C}">
                                 <a14:useLocalDpi xmlns:a14="http://schemas.microsoft.com/office/drawing/2010/main" val="0"/>
@@ -11692,7 +12825,28 @@
               <w:rPr>
                 <w:rFonts w:eastAsiaTheme="minorEastAsia"/>
               </w:rPr>
-              <w:t>6143 Brick D16 w</w:t>
+              <w:t xml:space="preserve">6143 </w:t>
+            </w:r>
+            <w:proofErr w:type="spellStart"/>
+            <w:r>
+              <w:rPr>
+                <w:rFonts w:eastAsiaTheme="minorEastAsia"/>
+              </w:rPr>
+              <w:t>Brick</w:t>
+            </w:r>
+            <w:proofErr w:type="spellEnd"/>
+            <w:r>
+              <w:rPr>
+                <w:rFonts w:eastAsiaTheme="minorEastAsia"/>
+              </w:rPr>
+              <w:t xml:space="preserve"> D16 </w:t>
+            </w:r>
+            <w:proofErr w:type="spellStart"/>
+            <w:r>
+              <w:rPr>
+                <w:rFonts w:eastAsiaTheme="minorEastAsia"/>
+              </w:rPr>
+              <w:t>w</w:t>
             </w:r>
             <w:r>
               <w:rPr>
@@ -11700,12 +12854,21 @@
               </w:rPr>
               <w:t>ith</w:t>
             </w:r>
-            <w:r>
-              <w:rPr>
-                <w:rFonts w:eastAsiaTheme="minorEastAsia"/>
-              </w:rPr>
-              <w:t xml:space="preserve"> cross</w:t>
-            </w:r>
+            <w:proofErr w:type="spellEnd"/>
+            <w:r>
+              <w:rPr>
+                <w:rFonts w:eastAsiaTheme="minorEastAsia"/>
+              </w:rPr>
+              <w:t xml:space="preserve"> </w:t>
+            </w:r>
+            <w:proofErr w:type="spellStart"/>
+            <w:r>
+              <w:rPr>
+                <w:rFonts w:eastAsiaTheme="minorEastAsia"/>
+              </w:rPr>
+              <w:t>cross</w:t>
+            </w:r>
+            <w:proofErr w:type="spellEnd"/>
           </w:p>
         </w:tc>
         <w:tc>
@@ -11743,7 +12906,7 @@
                           </pic:cNvPicPr>
                         </pic:nvPicPr>
                         <pic:blipFill rotWithShape="1">
-                          <a:blip r:embed="rId75" cstate="print">
+                          <a:blip r:embed="rId76" cstate="print">
                             <a:extLst>
                               <a:ext uri="{28A0092B-C50C-407E-A947-70E740481C1C}">
                                 <a14:useLocalDpi xmlns:a14="http://schemas.microsoft.com/office/drawing/2010/main" val="0"/>
@@ -11802,6 +12965,7 @@
               </w:rPr>
               <w:t xml:space="preserve">3010 </w:t>
             </w:r>
+            <w:proofErr w:type="spellStart"/>
             <w:r>
               <w:rPr>
                 <w:rFonts w:eastAsiaTheme="minorEastAsia"/>
@@ -11812,7 +12976,14 @@
               <w:rPr>
                 <w:rFonts w:eastAsiaTheme="minorEastAsia"/>
               </w:rPr>
-              <w:t>rick 1x4</w:t>
+              <w:t>rick</w:t>
+            </w:r>
+            <w:proofErr w:type="spellEnd"/>
+            <w:r>
+              <w:rPr>
+                <w:rFonts w:eastAsiaTheme="minorEastAsia"/>
+              </w:rPr>
+              <w:t xml:space="preserve"> 1x4</w:t>
             </w:r>
           </w:p>
         </w:tc>
@@ -11852,7 +13023,7 @@
                           </pic:cNvPicPr>
                         </pic:nvPicPr>
                         <pic:blipFill rotWithShape="1">
-                          <a:blip r:embed="rId76" cstate="print">
+                          <a:blip r:embed="rId77" cstate="print">
                             <a:extLst>
                               <a:ext uri="{28A0092B-C50C-407E-A947-70E740481C1C}">
                                 <a14:useLocalDpi xmlns:a14="http://schemas.microsoft.com/office/drawing/2010/main" val="0"/>
@@ -11906,6 +13077,7 @@
               </w:rPr>
               <w:t xml:space="preserve">6632 </w:t>
             </w:r>
+            <w:proofErr w:type="spellStart"/>
             <w:r>
               <w:rPr>
                 <w:rFonts w:eastAsiaTheme="minorEastAsia"/>
@@ -11916,7 +13088,14 @@
               <w:rPr>
                 <w:rFonts w:eastAsiaTheme="minorEastAsia"/>
               </w:rPr>
-              <w:t>ever 3M</w:t>
+              <w:t>ever</w:t>
+            </w:r>
+            <w:proofErr w:type="spellEnd"/>
+            <w:r>
+              <w:rPr>
+                <w:rFonts w:eastAsiaTheme="minorEastAsia"/>
+              </w:rPr>
+              <w:t xml:space="preserve"> 3M</w:t>
             </w:r>
           </w:p>
         </w:tc>
@@ -11955,7 +13134,7 @@
                           </pic:cNvPicPr>
                         </pic:nvPicPr>
                         <pic:blipFill rotWithShape="1">
-                          <a:blip r:embed="rId77" cstate="print">
+                          <a:blip r:embed="rId78" cstate="print">
                             <a:extLst>
                               <a:ext uri="{28A0092B-C50C-407E-A947-70E740481C1C}">
                                 <a14:useLocalDpi xmlns:a14="http://schemas.microsoft.com/office/drawing/2010/main" val="0"/>
@@ -12064,7 +13243,7 @@
                           </pic:cNvPicPr>
                         </pic:nvPicPr>
                         <pic:blipFill rotWithShape="1">
-                          <a:blip r:embed="rId78" cstate="print">
+                          <a:blip r:embed="rId79" cstate="print">
                             <a:extLst>
                               <a:ext uri="{28A0092B-C50C-407E-A947-70E740481C1C}">
                                 <a14:useLocalDpi xmlns:a14="http://schemas.microsoft.com/office/drawing/2010/main" val="0"/>
@@ -12116,8 +13295,23 @@
               <w:rPr>
                 <w:rFonts w:eastAsiaTheme="minorEastAsia"/>
               </w:rPr>
-              <w:t xml:space="preserve">18575 Double </w:t>
-            </w:r>
+              <w:t xml:space="preserve">18575 </w:t>
+            </w:r>
+            <w:proofErr w:type="spellStart"/>
+            <w:r>
+              <w:rPr>
+                <w:rFonts w:eastAsiaTheme="minorEastAsia"/>
+              </w:rPr>
+              <w:t>Double</w:t>
+            </w:r>
+            <w:proofErr w:type="spellEnd"/>
+            <w:r>
+              <w:rPr>
+                <w:rFonts w:eastAsiaTheme="minorEastAsia"/>
+              </w:rPr>
+              <w:t xml:space="preserve"> </w:t>
+            </w:r>
+            <w:proofErr w:type="spellStart"/>
             <w:r>
               <w:rPr>
                 <w:rFonts w:eastAsiaTheme="minorEastAsia"/>
@@ -12128,8 +13322,16 @@
               <w:rPr>
                 <w:rFonts w:eastAsiaTheme="minorEastAsia"/>
               </w:rPr>
-              <w:t xml:space="preserve">onical </w:t>
-            </w:r>
+              <w:t>onical</w:t>
+            </w:r>
+            <w:proofErr w:type="spellEnd"/>
+            <w:r>
+              <w:rPr>
+                <w:rFonts w:eastAsiaTheme="minorEastAsia"/>
+              </w:rPr>
+              <w:t xml:space="preserve"> </w:t>
+            </w:r>
+            <w:proofErr w:type="spellStart"/>
             <w:r>
               <w:rPr>
                 <w:rFonts w:eastAsiaTheme="minorEastAsia"/>
@@ -12140,7 +13342,14 @@
               <w:rPr>
                 <w:rFonts w:eastAsiaTheme="minorEastAsia"/>
               </w:rPr>
-              <w:t>heel Z20 1M</w:t>
+              <w:t>heel</w:t>
+            </w:r>
+            <w:proofErr w:type="spellEnd"/>
+            <w:r>
+              <w:rPr>
+                <w:rFonts w:eastAsiaTheme="minorEastAsia"/>
+              </w:rPr>
+              <w:t xml:space="preserve"> Z20 1M</w:t>
             </w:r>
           </w:p>
         </w:tc>
@@ -12179,7 +13388,7 @@
                           </pic:cNvPicPr>
                         </pic:nvPicPr>
                         <pic:blipFill rotWithShape="1">
-                          <a:blip r:embed="rId79" cstate="print">
+                          <a:blip r:embed="rId80" cstate="print">
                             <a:extLst>
                               <a:ext uri="{28A0092B-C50C-407E-A947-70E740481C1C}">
                                 <a14:useLocalDpi xmlns:a14="http://schemas.microsoft.com/office/drawing/2010/main" val="0"/>
@@ -12276,7 +13485,7 @@
                           </pic:cNvPicPr>
                         </pic:nvPicPr>
                         <pic:blipFill rotWithShape="1">
-                          <a:blip r:embed="rId80" cstate="print">
+                          <a:blip r:embed="rId81" cstate="print">
                             <a:extLst>
                               <a:ext uri="{28A0092B-C50C-407E-A947-70E740481C1C}">
                                 <a14:useLocalDpi xmlns:a14="http://schemas.microsoft.com/office/drawing/2010/main" val="0"/>
@@ -12328,8 +13537,23 @@
               <w:rPr>
                 <w:rFonts w:eastAsiaTheme="minorEastAsia"/>
               </w:rPr>
-              <w:t xml:space="preserve">32140 Technic </w:t>
-            </w:r>
+              <w:t xml:space="preserve">32140 </w:t>
+            </w:r>
+            <w:proofErr w:type="spellStart"/>
+            <w:r>
+              <w:rPr>
+                <w:rFonts w:eastAsiaTheme="minorEastAsia"/>
+              </w:rPr>
+              <w:t>Technic</w:t>
+            </w:r>
+            <w:proofErr w:type="spellEnd"/>
+            <w:r>
+              <w:rPr>
+                <w:rFonts w:eastAsiaTheme="minorEastAsia"/>
+              </w:rPr>
+              <w:t xml:space="preserve"> </w:t>
+            </w:r>
+            <w:proofErr w:type="spellStart"/>
             <w:r>
               <w:rPr>
                 <w:rFonts w:eastAsiaTheme="minorEastAsia"/>
@@ -12348,12 +13572,14 @@
               </w:rPr>
               <w:t>led</w:t>
             </w:r>
+            <w:proofErr w:type="spellEnd"/>
             <w:r>
               <w:rPr>
                 <w:rFonts w:eastAsiaTheme="minorEastAsia"/>
               </w:rPr>
               <w:t xml:space="preserve"> </w:t>
             </w:r>
+            <w:proofErr w:type="spellStart"/>
             <w:r>
               <w:rPr>
                 <w:rFonts w:eastAsiaTheme="minorEastAsia"/>
@@ -12364,7 +13590,14 @@
               <w:rPr>
                 <w:rFonts w:eastAsiaTheme="minorEastAsia"/>
               </w:rPr>
-              <w:t>eam 4x2 90</w:t>
+              <w:t>eam</w:t>
+            </w:r>
+            <w:proofErr w:type="spellEnd"/>
+            <w:r>
+              <w:rPr>
+                <w:rFonts w:eastAsiaTheme="minorEastAsia"/>
+              </w:rPr>
+              <w:t xml:space="preserve"> 4x2 90</w:t>
             </w:r>
             <w:r>
               <w:rPr>
@@ -12409,7 +13642,7 @@
                           </pic:cNvPicPr>
                         </pic:nvPicPr>
                         <pic:blipFill rotWithShape="1">
-                          <a:blip r:embed="rId81" cstate="print">
+                          <a:blip r:embed="rId82" cstate="print">
                             <a:extLst>
                               <a:ext uri="{28A0092B-C50C-407E-A947-70E740481C1C}">
                                 <a14:useLocalDpi xmlns:a14="http://schemas.microsoft.com/office/drawing/2010/main" val="0"/>
@@ -12507,7 +13740,7 @@
                           </pic:cNvPicPr>
                         </pic:nvPicPr>
                         <pic:blipFill rotWithShape="1">
-                          <a:blip r:embed="rId82" cstate="print">
+                          <a:blip r:embed="rId83" cstate="print">
                             <a:extLst>
                               <a:ext uri="{28A0092B-C50C-407E-A947-70E740481C1C}">
                                 <a14:useLocalDpi xmlns:a14="http://schemas.microsoft.com/office/drawing/2010/main" val="0"/>
@@ -12561,6 +13794,7 @@
               </w:rPr>
               <w:t xml:space="preserve">41678 Cross </w:t>
             </w:r>
+            <w:proofErr w:type="spellStart"/>
             <w:r>
               <w:rPr>
                 <w:rFonts w:eastAsiaTheme="minorEastAsia"/>
@@ -12571,8 +13805,16 @@
               <w:rPr>
                 <w:rFonts w:eastAsiaTheme="minorEastAsia"/>
               </w:rPr>
-              <w:t xml:space="preserve">lock </w:t>
-            </w:r>
+              <w:t>lock</w:t>
+            </w:r>
+            <w:proofErr w:type="spellEnd"/>
+            <w:r>
+              <w:rPr>
+                <w:rFonts w:eastAsiaTheme="minorEastAsia"/>
+              </w:rPr>
+              <w:t xml:space="preserve"> </w:t>
+            </w:r>
+            <w:proofErr w:type="spellStart"/>
             <w:r>
               <w:rPr>
                 <w:rFonts w:eastAsiaTheme="minorEastAsia"/>
@@ -12583,7 +13825,14 @@
               <w:rPr>
                 <w:rFonts w:eastAsiaTheme="minorEastAsia"/>
               </w:rPr>
-              <w:t>ork 2x2</w:t>
+              <w:t>ork</w:t>
+            </w:r>
+            <w:proofErr w:type="spellEnd"/>
+            <w:r>
+              <w:rPr>
+                <w:rFonts w:eastAsiaTheme="minorEastAsia"/>
+              </w:rPr>
+              <w:t xml:space="preserve"> 2x2</w:t>
             </w:r>
           </w:p>
         </w:tc>
@@ -12622,7 +13871,7 @@
                           </pic:cNvPicPr>
                         </pic:nvPicPr>
                         <pic:blipFill rotWithShape="1">
-                          <a:blip r:embed="rId83" cstate="print">
+                          <a:blip r:embed="rId84" cstate="print">
                             <a:extLst>
                               <a:ext uri="{28A0092B-C50C-407E-A947-70E740481C1C}">
                                 <a14:useLocalDpi xmlns:a14="http://schemas.microsoft.com/office/drawing/2010/main" val="0"/>
@@ -12719,7 +13968,7 @@
                           </pic:cNvPicPr>
                         </pic:nvPicPr>
                         <pic:blipFill rotWithShape="1">
-                          <a:blip r:embed="rId84" cstate="print">
+                          <a:blip r:embed="rId85" cstate="print">
                             <a:extLst>
                               <a:ext uri="{28A0092B-C50C-407E-A947-70E740481C1C}">
                                 <a14:useLocalDpi xmlns:a14="http://schemas.microsoft.com/office/drawing/2010/main" val="0"/>
@@ -12773,6 +14022,7 @@
               </w:rPr>
               <w:t xml:space="preserve">99301 </w:t>
             </w:r>
+            <w:proofErr w:type="spellStart"/>
             <w:r>
               <w:rPr>
                 <w:rFonts w:eastAsiaTheme="minorEastAsia"/>
@@ -12783,7 +14033,28 @@
               <w:rPr>
                 <w:rFonts w:eastAsiaTheme="minorEastAsia"/>
               </w:rPr>
-              <w:t>oof tile inside 3x3</w:t>
+              <w:t>oof</w:t>
+            </w:r>
+            <w:proofErr w:type="spellEnd"/>
+            <w:r>
+              <w:rPr>
+                <w:rFonts w:eastAsiaTheme="minorEastAsia"/>
+              </w:rPr>
+              <w:t xml:space="preserve"> tile </w:t>
+            </w:r>
+            <w:proofErr w:type="spellStart"/>
+            <w:r>
+              <w:rPr>
+                <w:rFonts w:eastAsiaTheme="minorEastAsia"/>
+              </w:rPr>
+              <w:t>inside</w:t>
+            </w:r>
+            <w:proofErr w:type="spellEnd"/>
+            <w:r>
+              <w:rPr>
+                <w:rFonts w:eastAsiaTheme="minorEastAsia"/>
+              </w:rPr>
+              <w:t xml:space="preserve"> 3x3</w:t>
             </w:r>
             <w:r>
               <w:rPr>
@@ -12828,7 +14099,7 @@
                           </pic:cNvPicPr>
                         </pic:nvPicPr>
                         <pic:blipFill rotWithShape="1">
-                          <a:blip r:embed="rId85" cstate="print">
+                          <a:blip r:embed="rId86" cstate="print">
                             <a:extLst>
                               <a:ext uri="{28A0092B-C50C-407E-A947-70E740481C1C}">
                                 <a14:useLocalDpi xmlns:a14="http://schemas.microsoft.com/office/drawing/2010/main" val="0"/>
@@ -12887,6 +14158,7 @@
               </w:rPr>
               <w:t xml:space="preserve">3037 </w:t>
             </w:r>
+            <w:proofErr w:type="spellStart"/>
             <w:r>
               <w:rPr>
                 <w:rFonts w:eastAsiaTheme="minorEastAsia"/>
@@ -12897,7 +14169,14 @@
               <w:rPr>
                 <w:rFonts w:eastAsiaTheme="minorEastAsia"/>
               </w:rPr>
-              <w:t>oof tile 2x4</w:t>
+              <w:t>oof</w:t>
+            </w:r>
+            <w:proofErr w:type="spellEnd"/>
+            <w:r>
+              <w:rPr>
+                <w:rFonts w:eastAsiaTheme="minorEastAsia"/>
+              </w:rPr>
+              <w:t xml:space="preserve"> tile 2x4</w:t>
             </w:r>
           </w:p>
         </w:tc>
@@ -12937,7 +14216,7 @@
                           </pic:cNvPicPr>
                         </pic:nvPicPr>
                         <pic:blipFill rotWithShape="1">
-                          <a:blip r:embed="rId86" cstate="print">
+                          <a:blip r:embed="rId87" cstate="print">
                             <a:extLst>
                               <a:ext uri="{28A0092B-C50C-407E-A947-70E740481C1C}">
                                 <a14:useLocalDpi xmlns:a14="http://schemas.microsoft.com/office/drawing/2010/main" val="0"/>
@@ -13018,7 +14297,7 @@
     </w:p>
     <w:p/>
     <w:sectPr>
-      <w:footerReference w:type="default" r:id="rId87"/>
+      <w:footerReference w:type="default" r:id="rId88"/>
       <w:pgSz w:w="11906" w:h="16838"/>
       <w:pgMar w:top="1440" w:right="1440" w:bottom="1440" w:left="1440" w:header="708" w:footer="708" w:gutter="0"/>
       <w:pgNumType w:start="1"/>

</xml_diff>

<commit_message>
kinda finished main part, started conclusion, need mentor input
</commit_message>
<xml_diff>
--- a/docs/DR_AT.docx
+++ b/docs/DR_AT.docx
@@ -2612,17 +2612,8 @@
           <w:i/>
           <w:iCs/>
         </w:rPr>
-        <w:t xml:space="preserve">transfer </w:t>
-      </w:r>
-      <w:proofErr w:type="spellStart"/>
-      <w:r>
-        <w:rPr>
-          <w:i/>
-          <w:iCs/>
-        </w:rPr>
-        <w:t>learning</w:t>
-      </w:r>
-      <w:proofErr w:type="spellEnd"/>
+        <w:t>transfer learning</w:t>
+      </w:r>
       <w:r>
         <w:t>)</w:t>
       </w:r>
@@ -2666,13 +2657,8 @@
         <w:t xml:space="preserve"> dijelu</w:t>
       </w:r>
       <w:r>
-        <w:t xml:space="preserve"> sam kontao pojasniti transfer </w:t>
-      </w:r>
-      <w:proofErr w:type="spellStart"/>
-      <w:r>
-        <w:t>learning</w:t>
-      </w:r>
-      <w:proofErr w:type="spellEnd"/>
+        <w:t xml:space="preserve"> sam kontao pojasniti transfer learning</w:t>
+      </w:r>
       <w:r>
         <w:t>]]</w:t>
       </w:r>
@@ -3009,15 +2995,7 @@
         <w:t>density estimation</w:t>
       </w:r>
       <w:r>
-        <w:t>), algoritam prema podatcima kreira polja koja sadrže neki postotak vjerojatnosti da podatak pripada tom skupu, što je bliže „</w:t>
-      </w:r>
-      <w:proofErr w:type="gramStart"/>
-      <w:r>
-        <w:t>centru“ polja</w:t>
-      </w:r>
-      <w:proofErr w:type="gramEnd"/>
-      <w:r>
-        <w:t xml:space="preserve"> to je veća vjerojatnost da pripada tom skupu.</w:t>
+        <w:t>), algoritam prema podatcima kreira polja koja sadrže neki postotak vjerojatnosti da podatak pripada tom skupu, što je bliže „centru“ polja to je veća vjerojatnost da pripada tom skupu.</w:t>
       </w:r>
     </w:p>
     <w:p>
@@ -3046,15 +3024,7 @@
         </w:numPr>
       </w:pPr>
       <w:r>
-        <w:t>K-</w:t>
-      </w:r>
-      <w:proofErr w:type="spellStart"/>
-      <w:r>
-        <w:t>means</w:t>
-      </w:r>
-      <w:proofErr w:type="spellEnd"/>
-      <w:r>
-        <w:t xml:space="preserve"> – metoda grupiranja gdje algoritam koristi </w:t>
+        <w:t xml:space="preserve">K-means – metoda grupiranja gdje algoritam koristi </w:t>
       </w:r>
       <w:r>
         <w:t xml:space="preserve">informacije u podatcima da odredi </w:t>
@@ -3170,63 +3140,13 @@
       <w:r>
         <w:t xml:space="preserve">Umjetne neuronske mreže (engl. </w:t>
       </w:r>
-      <w:proofErr w:type="spellStart"/>
       <w:r>
         <w:rPr>
           <w:i/>
           <w:iCs/>
         </w:rPr>
-        <w:t>Artificial</w:t>
-      </w:r>
-      <w:proofErr w:type="spellEnd"/>
-      <w:r>
-        <w:rPr>
-          <w:i/>
-          <w:iCs/>
-        </w:rPr>
-        <w:t xml:space="preserve"> </w:t>
-      </w:r>
-      <w:proofErr w:type="spellStart"/>
-      <w:r>
-        <w:rPr>
-          <w:i/>
-          <w:iCs/>
-        </w:rPr>
-        <w:t>neural</w:t>
-      </w:r>
-      <w:proofErr w:type="spellEnd"/>
-      <w:r>
-        <w:rPr>
-          <w:i/>
-          <w:iCs/>
-        </w:rPr>
-        <w:t xml:space="preserve"> </w:t>
-      </w:r>
-      <w:proofErr w:type="spellStart"/>
-      <w:r>
-        <w:rPr>
-          <w:i/>
-          <w:iCs/>
-        </w:rPr>
-        <w:t>networks</w:t>
-      </w:r>
-      <w:proofErr w:type="spellEnd"/>
-      <w:r>
-        <w:rPr>
-          <w:i/>
-          <w:iCs/>
-        </w:rPr>
-        <w:t xml:space="preserve"> – </w:t>
-      </w:r>
-      <w:proofErr w:type="spellStart"/>
-      <w:r>
-        <w:rPr>
-          <w:i/>
-          <w:iCs/>
-        </w:rPr>
-        <w:t>ANNs</w:t>
-      </w:r>
-      <w:proofErr w:type="spellEnd"/>
+        <w:t>Artificial neural networks – ANNs</w:t>
+      </w:r>
       <w:r>
         <w:t xml:space="preserve">) su algoritmi koji se baziraju na </w:t>
       </w:r>
@@ -5713,25 +5633,7 @@
           <w:iCs/>
           <w:lang w:val="en-US"/>
         </w:rPr>
-        <w:t xml:space="preserve">stochastic </w:t>
-      </w:r>
-      <w:proofErr w:type="gramStart"/>
-      <w:r>
-        <w:rPr>
-          <w:i/>
-          <w:iCs/>
-          <w:lang w:val="en-US"/>
-        </w:rPr>
-        <w:t>gradient</w:t>
-      </w:r>
-      <w:proofErr w:type="gramEnd"/>
-      <w:r>
-        <w:rPr>
-          <w:i/>
-          <w:iCs/>
-          <w:lang w:val="en-US"/>
-        </w:rPr>
-        <w:t xml:space="preserve"> descend</w:t>
+        <w:t>stochastic gradient descend</w:t>
       </w:r>
       <w:r>
         <w:t>)</w:t>
@@ -6309,44 +6211,36 @@
         <w:rPr>
           <w:highlight w:val="yellow"/>
         </w:rPr>
-        <w:t xml:space="preserve">za ovo cijelo </w:t>
-      </w:r>
-      <w:proofErr w:type="spellStart"/>
+        <w:t>za ovo cijelo podpoglavlje</w:t>
+      </w:r>
       <w:r>
         <w:rPr>
           <w:highlight w:val="yellow"/>
         </w:rPr>
-        <w:t>podpoglavlje</w:t>
-      </w:r>
-      <w:proofErr w:type="spellEnd"/>
+        <w:t xml:space="preserve">? sam izvor ima svoje izvore, možda </w:t>
+      </w:r>
       <w:r>
         <w:rPr>
           <w:highlight w:val="yellow"/>
         </w:rPr>
-        <w:t xml:space="preserve">? sam izvor ima svoje izvore, možda </w:t>
+        <w:t>izvučem</w:t>
       </w:r>
       <w:r>
         <w:rPr>
           <w:highlight w:val="yellow"/>
         </w:rPr>
-        <w:t>izvučem</w:t>
+        <w:t xml:space="preserve"> ne</w:t>
       </w:r>
       <w:r>
         <w:rPr>
           <w:highlight w:val="yellow"/>
         </w:rPr>
-        <w:t xml:space="preserve"> ne</w:t>
+        <w:t>š</w:t>
       </w:r>
       <w:r>
         <w:rPr>
           <w:highlight w:val="yellow"/>
         </w:rPr>
-        <w:t>š</w:t>
-      </w:r>
-      <w:r>
-        <w:rPr>
-          <w:highlight w:val="yellow"/>
-        </w:rPr>
         <w:t>t</w:t>
       </w:r>
       <w:r>
@@ -6367,40 +6261,19 @@
       <w:r>
         <w:t xml:space="preserve">kopije originala često se koriste jednostavne funkcije kao što su </w:t>
       </w:r>
-      <w:proofErr w:type="spellStart"/>
       <w:r>
         <w:t>a</w:t>
       </w:r>
       <w:r>
-        <w:t>fine</w:t>
-      </w:r>
-      <w:proofErr w:type="spellEnd"/>
-      <w:r>
-        <w:t xml:space="preserve"> transformacije (rotacija, skaliranje, translacija, refleksija, smicanje</w:t>
-      </w:r>
-      <w:r>
-        <w:t xml:space="preserve">), transformacije nad </w:t>
-      </w:r>
-      <w:proofErr w:type="spellStart"/>
-      <w:r>
-        <w:t>histogramom</w:t>
-      </w:r>
-      <w:proofErr w:type="spellEnd"/>
-      <w:r>
-        <w:t xml:space="preserve"> (npr. ujednačenje), te mijenjanje svojstva slike kao što su kontrast, svjetlina ili transformacije kao  povećanje oštrine, pomućenje slike i izjednačavanje svjetline.</w:t>
-      </w:r>
-    </w:p>
-    <w:p>
-      <w:r>
-        <w:t xml:space="preserve">Razlog za proširenjem skupa podataka  je poboljšanje generalizacijskog svojstva mreže. Ako se kompleksna mreža trenira nad malim brojem podataka za normalan broj epoha, dogoditi će se </w:t>
-      </w:r>
-      <w:proofErr w:type="spellStart"/>
-      <w:r>
-        <w:t>podtreniranje</w:t>
-      </w:r>
-      <w:proofErr w:type="spellEnd"/>
-      <w:r>
-        <w:t xml:space="preserve"> mreže</w:t>
+        <w:t>fine transformacije (rotacija, skaliranje, translacija, refleksija, smicanje</w:t>
+      </w:r>
+      <w:r>
+        <w:t>), transformacije nad histogramom (npr. ujednačenje), te mijenjanje svojstva slike kao što su kontrast, svjetlina ili transformacije kao  povećanje oštrine, pomućenje slike i izjednačavanje svjetline.</w:t>
+      </w:r>
+    </w:p>
+    <w:p>
+      <w:r>
+        <w:t>Razlog za proširenjem skupa podataka  je poboljšanje generalizacijskog svojstva mreže. Ako se kompleksna mreža trenira nad malim brojem podataka za normalan broj epoha, dogoditi će se podtreniranje mreže</w:t>
       </w:r>
       <w:r>
         <w:t xml:space="preserve"> jer mreža nije dovoljno trenirana da uspješno prepoznaje objekt na slici</w:t>
@@ -6409,15 +6282,7 @@
         <w:t>, ali ako se trenira nad malim brojem podataka za više epoha mreža će početi pamtiti ulazne podatke i dogoditi će se pretreniranje</w:t>
       </w:r>
       <w:r>
-        <w:t xml:space="preserve"> što opet smeta generalizaciji, jer pri treniranju će imati visoku točnost, a pri </w:t>
-      </w:r>
-      <w:proofErr w:type="spellStart"/>
-      <w:r>
-        <w:t>validiranju</w:t>
-      </w:r>
-      <w:proofErr w:type="spellEnd"/>
-      <w:r>
-        <w:t xml:space="preserve"> nisku točnost</w:t>
+        <w:t xml:space="preserve"> što opet smeta generalizaciji, jer pri treniranju će imati visoku točnost, a pri validiranju nisku točnost</w:t>
       </w:r>
       <w:r>
         <w:t>.</w:t>
@@ -6819,47 +6684,14 @@
           <w:i/>
           <w:iCs/>
         </w:rPr>
-        <w:t xml:space="preserve">engl. </w:t>
-      </w:r>
-      <w:proofErr w:type="spellStart"/>
-      <w:r>
-        <w:rPr>
-          <w:i/>
-          <w:iCs/>
-        </w:rPr>
-        <w:t>horizontal</w:t>
-      </w:r>
-      <w:proofErr w:type="spellEnd"/>
-      <w:r>
-        <w:rPr>
-          <w:i/>
-          <w:iCs/>
-        </w:rPr>
-        <w:t xml:space="preserve"> </w:t>
-      </w:r>
-      <w:proofErr w:type="spellStart"/>
-      <w:r>
-        <w:rPr>
-          <w:i/>
-          <w:iCs/>
-        </w:rPr>
-        <w:t>flip</w:t>
-      </w:r>
-      <w:proofErr w:type="spellEnd"/>
+        <w:t>engl. horizontal flip</w:t>
+      </w:r>
       <w:r>
         <w:t xml:space="preserve">), jer rotacija </w:t>
       </w:r>
       <w:r>
         <w:lastRenderedPageBreak/>
-        <w:t xml:space="preserve">će pokriti sve ostale moguće pozicije. Translacija se koristi za svrhu povećanja </w:t>
-      </w:r>
-      <w:proofErr w:type="spellStart"/>
-      <w:r>
-        <w:t>regularizacije</w:t>
-      </w:r>
-      <w:proofErr w:type="spellEnd"/>
-      <w:r>
-        <w:t>, ako se mreža trenira nad savršeno centriranim podatcima, onda će i očekivati savršeno centrirane podatke tijekom validacije, koristeći translaciju ovaj se učinak smanjuje. Smicanje služi za simuliranje iskrivljenja leće kamere ili neke druge okolnosti koja uzrokuje nepravilnost modela</w:t>
+        <w:t>će pokriti sve ostale moguće pozicije. Translacija se koristi za svrhu povećanja regularizacije, ako se mreža trenira nad savršeno centriranim podatcima, onda će i očekivati savršeno centrirane podatke tijekom validacije, koristeći translaciju ovaj se učinak smanjuje. Smicanje služi za simuliranje iskrivljenja leće kamere ili neke druge okolnosti koja uzrokuje nepravilnost modela</w:t>
       </w:r>
       <w:r>
         <w:t xml:space="preserve"> (naprimjer šteta plastike uzrokovana toplinom)</w:t>
@@ -6905,23 +6737,7 @@
     </w:p>
     <w:p>
       <w:r>
-        <w:t xml:space="preserve">Na slici 2.8. a) se vidi uslikana slika LEGO kocke 3001. Nad </w:t>
-      </w:r>
-      <w:proofErr w:type="spellStart"/>
-      <w:r>
-        <w:t>uslikanim</w:t>
-      </w:r>
-      <w:proofErr w:type="spellEnd"/>
-      <w:r>
-        <w:t xml:space="preserve"> slikama imamo manje slobode za manipuliranje npr. pozadinama ali možemo i dalje iskoristiti sve ostale </w:t>
-      </w:r>
-      <w:proofErr w:type="spellStart"/>
-      <w:r>
-        <w:t>afine</w:t>
-      </w:r>
-      <w:proofErr w:type="spellEnd"/>
-      <w:r>
-        <w:t xml:space="preserve"> transformacije bez problema.</w:t>
+        <w:t>Na slici 2.8. a) se vidi uslikana slika LEGO kocke 3001. Nad uslikanim slikama imamo manje slobode za manipuliranje npr. pozadinama ali možemo i dalje iskoristiti sve ostale afine transformacije bez problema.</w:t>
       </w:r>
     </w:p>
     <w:p>
@@ -7557,22 +7373,12 @@
       </w:pPr>
       <w:bookmarkStart w:id="12" w:name="_Toc79664472"/>
       <w:r>
-        <w:t xml:space="preserve">Python, </w:t>
-      </w:r>
-      <w:proofErr w:type="spellStart"/>
-      <w:r>
-        <w:t>Keras</w:t>
-      </w:r>
-      <w:proofErr w:type="spellEnd"/>
-      <w:r>
-        <w:t xml:space="preserve">, </w:t>
-      </w:r>
-      <w:proofErr w:type="spellStart"/>
-      <w:r>
-        <w:t>PlaidML</w:t>
+        <w:t>Python, Keras</w:t>
+      </w:r>
+      <w:r>
+        <w:t>, PlaidML</w:t>
       </w:r>
       <w:bookmarkEnd w:id="12"/>
-      <w:proofErr w:type="spellEnd"/>
     </w:p>
     <w:p>
       <w:pPr>
@@ -7602,7 +7408,6 @@
       <w:r>
         <w:t xml:space="preserve">] programskom jeziku koristeći biblioteke </w:t>
       </w:r>
-      <w:proofErr w:type="spellStart"/>
       <w:r>
         <w:rPr>
           <w:i/>
@@ -7610,11 +7415,9 @@
         </w:rPr>
         <w:t>Tensorflow</w:t>
       </w:r>
-      <w:proofErr w:type="spellEnd"/>
       <w:r>
         <w:t xml:space="preserve"> i </w:t>
       </w:r>
-      <w:proofErr w:type="spellStart"/>
       <w:r>
         <w:rPr>
           <w:i/>
@@ -7622,7 +7425,6 @@
         </w:rPr>
         <w:t>Keras</w:t>
       </w:r>
-      <w:proofErr w:type="spellEnd"/>
       <w:r>
         <w:t xml:space="preserve"> koje služe za programiranje strojnog učenja [</w:t>
       </w:r>
@@ -7646,7 +7448,6 @@
       <w:r>
         <w:t xml:space="preserve"> Međutim, treniranje preko grafičke kartice se tradicionalno odvijalo na Nvidia grafičkim karticama jer biblioteke su pisane sa naredbama specifično za te kartice, te za to služi </w:t>
       </w:r>
-      <w:proofErr w:type="spellStart"/>
       <w:r>
         <w:rPr>
           <w:i/>
@@ -7654,13 +7455,11 @@
         </w:rPr>
         <w:t>PlaidML</w:t>
       </w:r>
-      <w:proofErr w:type="spellEnd"/>
       <w:r>
         <w:t>.</w:t>
       </w:r>
     </w:p>
     <w:p>
-      <w:proofErr w:type="spellStart"/>
       <w:r>
         <w:rPr>
           <w:i/>
@@ -7668,11 +7467,9 @@
         </w:rPr>
         <w:t>PlaidML</w:t>
       </w:r>
-      <w:proofErr w:type="spellEnd"/>
       <w:r>
         <w:t xml:space="preserve"> je biblioteka koja se veže za </w:t>
       </w:r>
-      <w:proofErr w:type="spellStart"/>
       <w:r>
         <w:rPr>
           <w:i/>
@@ -7680,13 +7477,11 @@
         </w:rPr>
         <w:t>Keras</w:t>
       </w:r>
-      <w:proofErr w:type="spellEnd"/>
       <w:r>
         <w:t xml:space="preserve"> biblioteku na takav način da dopušta raznim grafičkim karticama, kao što su Intel-ove integrirane kartice ili AMD kartice, da preuzmu istu funkciju kao i Nvidia grafičke kartice te ono nam prevodi i kompilira sve njihove naredbe u naredbe koje ostale grafičke kartice razumiju.</w:t>
       </w:r>
     </w:p>
     <w:p>
-      <w:proofErr w:type="spellStart"/>
       <w:r>
         <w:rPr>
           <w:i/>
@@ -7694,11 +7489,9 @@
         </w:rPr>
         <w:t>Keras</w:t>
       </w:r>
-      <w:proofErr w:type="spellEnd"/>
       <w:r>
         <w:t xml:space="preserve"> je biblioteka koja je nastavak na </w:t>
       </w:r>
-      <w:proofErr w:type="spellStart"/>
       <w:r>
         <w:rPr>
           <w:i/>
@@ -7706,14 +7499,12 @@
         </w:rPr>
         <w:t>Tensorflow</w:t>
       </w:r>
-      <w:proofErr w:type="spellEnd"/>
       <w:r>
         <w:t xml:space="preserve"> biblioteku, ono služi kao</w:t>
       </w:r>
       <w:r>
         <w:t xml:space="preserve"> posrednik između programera i </w:t>
       </w:r>
-      <w:proofErr w:type="spellStart"/>
       <w:r>
         <w:rPr>
           <w:i/>
@@ -7721,7 +7512,6 @@
         </w:rPr>
         <w:t>Tensorflow</w:t>
       </w:r>
-      <w:proofErr w:type="spellEnd"/>
       <w:r>
         <w:t xml:space="preserve"> biblioteke te time uvelike olakšava programiranje</w:t>
       </w:r>
@@ -7745,14 +7535,9 @@
       </w:r>
     </w:p>
     <w:p>
-      <w:proofErr w:type="spellStart"/>
       <w:r>
         <w:lastRenderedPageBreak/>
-        <w:t>Cijelokupno</w:t>
-      </w:r>
-      <w:proofErr w:type="spellEnd"/>
-      <w:r>
-        <w:t xml:space="preserve"> izvođenje </w:t>
+        <w:t xml:space="preserve">Cijelokupno izvođenje </w:t>
       </w:r>
       <w:r>
         <w:rPr>
@@ -7764,7 +7549,6 @@
       <w:r>
         <w:t xml:space="preserve"> koda se provodi unutar </w:t>
       </w:r>
-      <w:proofErr w:type="spellStart"/>
       <w:r>
         <w:rPr>
           <w:i/>
@@ -7772,7 +7556,6 @@
         </w:rPr>
         <w:t>Jupyter</w:t>
       </w:r>
-      <w:proofErr w:type="spellEnd"/>
       <w:r>
         <w:t xml:space="preserve"> bilježnica[</w:t>
       </w:r>
@@ -7896,7 +7679,6 @@
       <w:r>
         <w:t xml:space="preserve">Prikaz dijela </w:t>
       </w:r>
-      <w:proofErr w:type="spellStart"/>
       <w:r>
         <w:rPr>
           <w:i/>
@@ -7904,7 +7686,6 @@
         </w:rPr>
         <w:t>Jupyter</w:t>
       </w:r>
-      <w:proofErr w:type="spellEnd"/>
       <w:r>
         <w:t xml:space="preserve"> bilježnice u kojem se izvodi trening mreže</w:t>
       </w:r>
@@ -7936,16 +7717,11 @@
       <w:r>
         <w:t xml:space="preserve">Cijeli projekt za ovaj rad se nalazi na sljedećoj </w:t>
       </w:r>
-      <w:proofErr w:type="spellStart"/>
       <w:r>
         <w:t>G</w:t>
       </w:r>
       <w:r>
-        <w:t>ithub</w:t>
-      </w:r>
-      <w:proofErr w:type="spellEnd"/>
-      <w:r>
-        <w:t xml:space="preserve"> poveznici:</w:t>
+        <w:t>ithub poveznici:</w:t>
       </w:r>
       <w:r>
         <w:br/>
@@ -7963,7 +7739,6 @@
       <w:r>
         <w:t xml:space="preserve">Projekt sadrži dva direktorija, </w:t>
       </w:r>
-      <w:proofErr w:type="spellStart"/>
       <w:r>
         <w:rPr>
           <w:i/>
@@ -7971,11 +7746,9 @@
         </w:rPr>
         <w:t>docs</w:t>
       </w:r>
-      <w:proofErr w:type="spellEnd"/>
       <w:r>
         <w:t xml:space="preserve"> i </w:t>
       </w:r>
-      <w:proofErr w:type="spellStart"/>
       <w:r>
         <w:rPr>
           <w:i/>
@@ -7983,11 +7756,9 @@
         </w:rPr>
         <w:t>py</w:t>
       </w:r>
-      <w:proofErr w:type="spellEnd"/>
       <w:r>
         <w:t xml:space="preserve">. Unutar </w:t>
       </w:r>
-      <w:proofErr w:type="spellStart"/>
       <w:r>
         <w:rPr>
           <w:i/>
@@ -7995,11 +7766,9 @@
         </w:rPr>
         <w:t>docs</w:t>
       </w:r>
-      <w:proofErr w:type="spellEnd"/>
       <w:r>
         <w:t xml:space="preserve"> se nalaze svi materijali vezano za pisani rad i ovaj sam rad. Unutar </w:t>
       </w:r>
-      <w:proofErr w:type="spellStart"/>
       <w:r>
         <w:rPr>
           <w:i/>
@@ -8007,14 +7776,12 @@
         </w:rPr>
         <w:t>py</w:t>
       </w:r>
-      <w:proofErr w:type="spellEnd"/>
       <w:r>
         <w:t xml:space="preserve"> se nalazi više poddirektorija</w:t>
       </w:r>
       <w:r>
         <w:t xml:space="preserve">, svaki poddirektorij sadrži svoju </w:t>
       </w:r>
-      <w:proofErr w:type="spellStart"/>
       <w:r>
         <w:rPr>
           <w:i/>
@@ -8022,7 +7789,6 @@
         </w:rPr>
         <w:t>Jupyter</w:t>
       </w:r>
-      <w:proofErr w:type="spellEnd"/>
       <w:r>
         <w:t xml:space="preserve"> bilježnicu unutar koje se izvršavao </w:t>
       </w:r>
@@ -8037,15 +7803,7 @@
         <w:t xml:space="preserve"> kôd.</w:t>
       </w:r>
       <w:r>
-        <w:t xml:space="preserve"> Direktoriji sa prefiksom „test“ su direktoriji koji sadrže neuronske mreže nad kojima se treniralo, te sve funkcije vezane za njih. Direktorij „</w:t>
-      </w:r>
-      <w:proofErr w:type="spellStart"/>
-      <w:r>
-        <w:t>image_generation</w:t>
-      </w:r>
-      <w:proofErr w:type="spellEnd"/>
-      <w:r>
-        <w:t>“</w:t>
+        <w:t xml:space="preserve"> Direktoriji sa prefiksom „test“ su direktoriji koji sadrže neuronske mreže nad kojima se treniralo, te sve funkcije vezane za njih. Direktorij „image_generation“</w:t>
       </w:r>
       <w:r>
         <w:t xml:space="preserve"> sadrži </w:t>
@@ -8065,40 +7823,21 @@
           <w:i/>
           <w:iCs/>
         </w:rPr>
-        <w:t>.</w:t>
-      </w:r>
-      <w:proofErr w:type="spellStart"/>
+        <w:t>.blend</w:t>
+      </w:r>
+      <w:r>
+        <w:t xml:space="preserve"> datoteku za koju je skripta namijenjena. Datoteka sadrži sve modele i okolinu za slikanje slika, dok skripta služi za automatizaciju generiranja slika.</w:t>
+      </w:r>
+      <w:r>
+        <w:t xml:space="preserve"> Direktorij „image_sourcing“ sadrži </w:t>
+      </w:r>
       <w:r>
         <w:rPr>
           <w:i/>
           <w:iCs/>
         </w:rPr>
-        <w:t>blend</w:t>
-      </w:r>
-      <w:proofErr w:type="spellEnd"/>
-      <w:r>
-        <w:t xml:space="preserve"> datoteku za koju je skripta namijenjena. Datoteka sadrži sve modele i okolinu za slikanje slika, dok skripta služi za automatizaciju generiranja slika.</w:t>
-      </w:r>
-      <w:r>
-        <w:t xml:space="preserve"> Direktorij „</w:t>
-      </w:r>
-      <w:proofErr w:type="spellStart"/>
-      <w:r>
-        <w:t>image_sourcing</w:t>
-      </w:r>
-      <w:proofErr w:type="spellEnd"/>
-      <w:r>
-        <w:t xml:space="preserve">“ sadrži </w:t>
-      </w:r>
-      <w:proofErr w:type="spellStart"/>
-      <w:r>
-        <w:rPr>
-          <w:i/>
-          <w:iCs/>
-        </w:rPr>
         <w:t>Jupyter</w:t>
       </w:r>
-      <w:proofErr w:type="spellEnd"/>
       <w:r>
         <w:t xml:space="preserve"> bilježnicu za generiranje slika za korištenje u ovom dokumentu.</w:t>
       </w:r>
@@ -8113,13 +7852,8 @@
       </w:pPr>
       <w:bookmarkStart w:id="13" w:name="_Toc79664473"/>
       <w:r>
-        <w:t xml:space="preserve">[[Transfer </w:t>
-      </w:r>
-      <w:proofErr w:type="spellStart"/>
-      <w:r>
-        <w:t>learning</w:t>
-      </w:r>
-      <w:proofErr w:type="spellEnd"/>
+        <w:t>[[Transfer learning</w:t>
+      </w:r>
       <w:r>
         <w:t xml:space="preserve"> ovdje</w:t>
       </w:r>
@@ -8177,102 +7911,34 @@
         </w:rPr>
         <w:t xml:space="preserve">opisati </w:t>
       </w:r>
-      <w:proofErr w:type="spellStart"/>
       <w:r>
         <w:rPr>
           <w:i/>
           <w:iCs/>
           <w:highlight w:val="yellow"/>
         </w:rPr>
-        <w:t>state</w:t>
-      </w:r>
-      <w:proofErr w:type="spellEnd"/>
-      <w:r>
-        <w:rPr>
-          <w:i/>
-          <w:iCs/>
+        <w:t>state of the art</w:t>
+      </w:r>
+      <w:r>
+        <w:rPr>
           <w:highlight w:val="yellow"/>
         </w:rPr>
+        <w:t>, na koji nacin?</w:t>
+      </w:r>
+      <w:r>
+        <w:t>]]</w:t>
+      </w:r>
+      <w:r>
+        <w:t>Klasificiranje</w:t>
+      </w:r>
+      <w:r>
         <w:t xml:space="preserve"> </w:t>
       </w:r>
-      <w:proofErr w:type="spellStart"/>
-      <w:r>
-        <w:rPr>
-          <w:i/>
-          <w:iCs/>
-          <w:highlight w:val="yellow"/>
-        </w:rPr>
-        <w:t>of</w:t>
-      </w:r>
-      <w:proofErr w:type="spellEnd"/>
-      <w:r>
-        <w:rPr>
-          <w:i/>
-          <w:iCs/>
-          <w:highlight w:val="yellow"/>
-        </w:rPr>
-        <w:t xml:space="preserve"> </w:t>
-      </w:r>
-      <w:proofErr w:type="spellStart"/>
-      <w:r>
-        <w:rPr>
-          <w:i/>
-          <w:iCs/>
-          <w:highlight w:val="yellow"/>
-        </w:rPr>
-        <w:t>the</w:t>
-      </w:r>
-      <w:proofErr w:type="spellEnd"/>
-      <w:r>
-        <w:rPr>
-          <w:i/>
-          <w:iCs/>
-          <w:highlight w:val="yellow"/>
-        </w:rPr>
-        <w:t xml:space="preserve"> art</w:t>
-      </w:r>
-      <w:r>
-        <w:rPr>
-          <w:highlight w:val="yellow"/>
-        </w:rPr>
-        <w:t xml:space="preserve">, na koji </w:t>
-      </w:r>
-      <w:proofErr w:type="spellStart"/>
-      <w:r>
-        <w:rPr>
-          <w:highlight w:val="yellow"/>
-        </w:rPr>
-        <w:t>nacin</w:t>
-      </w:r>
-      <w:proofErr w:type="spellEnd"/>
-      <w:r>
-        <w:rPr>
-          <w:highlight w:val="yellow"/>
-        </w:rPr>
-        <w:t>?</w:t>
-      </w:r>
-      <w:r>
-        <w:t>]]</w:t>
-      </w:r>
-      <w:r>
-        <w:t>Klasificiranje</w:t>
-      </w:r>
-      <w:r>
-        <w:t xml:space="preserve"> </w:t>
-      </w:r>
       <w:r>
         <w:t>slika su ljudi izvodili već duže vrijeme</w:t>
       </w:r>
       <w:r>
-        <w:t xml:space="preserve">, </w:t>
-      </w:r>
-      <w:proofErr w:type="spellStart"/>
-      <w:r>
-        <w:t>AlexNet</w:t>
-      </w:r>
-      <w:proofErr w:type="spellEnd"/>
-      <w:r>
-        <w:t>[</w:t>
+        <w:t>, AlexNet[</w:t>
       </w:r>
       <w:hyperlink r:id="rId41" w:history="1">
         <w:r>
@@ -8289,43 +7955,13 @@
         <w:t>2</w:t>
       </w:r>
       <w:r>
-        <w:t xml:space="preserve">. godine u </w:t>
-      </w:r>
-      <w:proofErr w:type="spellStart"/>
-      <w:r>
-        <w:t>ImageNet</w:t>
-      </w:r>
-      <w:proofErr w:type="spellEnd"/>
-      <w:r>
-        <w:t xml:space="preserve"> natjecanju široko </w:t>
-      </w:r>
-      <w:proofErr w:type="spellStart"/>
-      <w:r>
-        <w:t>pojasnog</w:t>
-      </w:r>
-      <w:proofErr w:type="spellEnd"/>
-      <w:r>
-        <w:t xml:space="preserve"> prepoznavanja postigla prvo mjesto, pobijedivši drugo mjesto za više od 10% manje grešaka u 5 najvećih kategorija koje predstavljaju greške[[</w:t>
+        <w:t>. godine u ImageNet natjecanju široko pojasnog prepoznavanja postigla prvo mjesto, pobijedivši drugo mjesto za više od 10% manje grešaka u 5 najvećih kategorija koje predstavljaju greške[[</w:t>
       </w:r>
       <w:r>
         <w:rPr>
           <w:highlight w:val="yellow"/>
         </w:rPr>
-        <w:t xml:space="preserve">top-5 </w:t>
-      </w:r>
-      <w:proofErr w:type="spellStart"/>
-      <w:r>
-        <w:rPr>
-          <w:highlight w:val="yellow"/>
-        </w:rPr>
-        <w:t>error</w:t>
-      </w:r>
-      <w:proofErr w:type="spellEnd"/>
-      <w:r>
-        <w:rPr>
-          <w:highlight w:val="yellow"/>
-        </w:rPr>
-        <w:t xml:space="preserve"> prevesti ljepše?</w:t>
+        <w:t>top-5 error prevesti ljepše?</w:t>
       </w:r>
       <w:r>
         <w:t>]]</w:t>
@@ -8408,35 +8044,14 @@
       <w:r>
         <w:t>[</w:t>
       </w:r>
-      <w:proofErr w:type="spellStart"/>
-      <w:r>
-        <w:fldChar w:fldCharType="begin"/>
-      </w:r>
-      <w:r>
-        <w:instrText xml:space="preserve"> HYPERLINK \l "_Skupovi_podataka_i" </w:instrText>
-      </w:r>
-      <w:r>
-        <w:fldChar w:fldCharType="separate"/>
-      </w:r>
-      <w:r>
-        <w:rPr>
-          <w:rStyle w:val="Hyperlink"/>
-        </w:rPr>
-        <w:t>stagod</w:t>
-      </w:r>
-      <w:proofErr w:type="spellEnd"/>
-      <w:r>
-        <w:rPr>
-          <w:rStyle w:val="Hyperlink"/>
-        </w:rPr>
-        <w:t xml:space="preserve"> za sintetičke</w:t>
-      </w:r>
-      <w:r>
-        <w:rPr>
-          <w:rStyle w:val="Hyperlink"/>
-        </w:rPr>
-        <w:fldChar w:fldCharType="end"/>
-      </w:r>
+      <w:hyperlink w:anchor="_Skupovi_podataka_i" w:history="1">
+        <w:r>
+          <w:rPr>
+            <w:rStyle w:val="Hyperlink"/>
+          </w:rPr>
+          <w:t>stagod za sintetičke</w:t>
+        </w:r>
+      </w:hyperlink>
       <w:r>
         <w:t>]</w:t>
       </w:r>
@@ -8455,17 +8070,8 @@
     </w:p>
     <w:p>
       <w:r>
-        <w:t xml:space="preserve">Na </w:t>
-      </w:r>
-      <w:proofErr w:type="spellStart"/>
-      <w:r>
-        <w:t>github</w:t>
-      </w:r>
-      <w:proofErr w:type="spellEnd"/>
-      <w:r>
-        <w:t xml:space="preserve"> stranici rada se nalaze </w:t>
-      </w:r>
-      <w:proofErr w:type="spellStart"/>
+        <w:t xml:space="preserve">Na github stranici rada se nalaze </w:t>
+      </w:r>
       <w:r>
         <w:rPr>
           <w:i/>
@@ -8473,7 +8079,6 @@
         </w:rPr>
         <w:t>Jupyter</w:t>
       </w:r>
-      <w:proofErr w:type="spellEnd"/>
       <w:r>
         <w:t xml:space="preserve"> bilježnice sa modelim</w:t>
       </w:r>
@@ -8540,11 +8145,9 @@
             <w:tcW w:w="1803" w:type="dxa"/>
           </w:tcPr>
           <w:p>
-            <w:proofErr w:type="spellStart"/>
             <w:r>
               <w:t>loss</w:t>
             </w:r>
-            <w:proofErr w:type="spellEnd"/>
           </w:p>
         </w:tc>
         <w:tc>
@@ -8552,11 +8155,9 @@
             <w:tcW w:w="1803" w:type="dxa"/>
           </w:tcPr>
           <w:p>
-            <w:proofErr w:type="spellStart"/>
             <w:r>
               <w:t>acc</w:t>
             </w:r>
-            <w:proofErr w:type="spellEnd"/>
           </w:p>
         </w:tc>
         <w:tc>
@@ -8564,11 +8165,9 @@
             <w:tcW w:w="1803" w:type="dxa"/>
           </w:tcPr>
           <w:p>
-            <w:proofErr w:type="spellStart"/>
             <w:r>
               <w:t>val_loss</w:t>
             </w:r>
-            <w:proofErr w:type="spellEnd"/>
           </w:p>
         </w:tc>
         <w:tc>
@@ -8576,11 +8175,9 @@
             <w:tcW w:w="1804" w:type="dxa"/>
           </w:tcPr>
           <w:p>
-            <w:proofErr w:type="spellStart"/>
             <w:r>
               <w:t>val_acc</w:t>
             </w:r>
-            <w:proofErr w:type="spellEnd"/>
           </w:p>
         </w:tc>
       </w:tr>
@@ -8666,11 +8263,9 @@
             <w:tcW w:w="1803" w:type="dxa"/>
           </w:tcPr>
           <w:p>
-            <w:proofErr w:type="spellStart"/>
             <w:r>
               <w:t>test_complex</w:t>
             </w:r>
-            <w:proofErr w:type="spellEnd"/>
           </w:p>
         </w:tc>
         <w:tc>
@@ -9337,11 +8932,9 @@
       <w:r>
         <w:t>[</w:t>
       </w:r>
-      <w:proofErr w:type="spellStart"/>
       <w:r>
         <w:t>west</w:t>
       </w:r>
-      <w:proofErr w:type="spellEnd"/>
       <w:r>
         <w:t>]</w:t>
       </w:r>
@@ -9359,7 +8952,6 @@
       <w:r>
         <w:t xml:space="preserve">nskim mrežama, zajedno sa problemom generalne klasifikacije: mreža iz rada klasificira specifične modele LEGO kocaka, dok mreže iz općih radova klasificiraju nad nekim poznatim podatkovnim skupovima kao što su </w:t>
       </w:r>
-      <w:proofErr w:type="spellStart"/>
       <w:r>
         <w:rPr>
           <w:i/>
@@ -9367,7 +8959,6 @@
         </w:rPr>
         <w:t>imagenet</w:t>
       </w:r>
-      <w:proofErr w:type="spellEnd"/>
       <w:r>
         <w:t xml:space="preserve"> [</w:t>
       </w:r>
@@ -9414,15 +9005,7 @@
         <w:t xml:space="preserve"> sa ostalim mrežama iz istog područja</w:t>
       </w:r>
       <w:r>
-        <w:t xml:space="preserve">, kao što je mreža Jacques </w:t>
-      </w:r>
-      <w:proofErr w:type="spellStart"/>
-      <w:r>
-        <w:t>Mattheija</w:t>
-      </w:r>
-      <w:proofErr w:type="spellEnd"/>
-      <w:r>
-        <w:t xml:space="preserve"> [</w:t>
+        <w:t>, kao što je mreža Jacques Mattheija [</w:t>
       </w:r>
       <w:hyperlink r:id="rId49" w:anchor="accuracy" w:history="1">
         <w:r>
@@ -9462,7 +9045,6 @@
       <w:r>
         <w:t xml:space="preserve">, </w:t>
       </w:r>
-      <w:proofErr w:type="spellStart"/>
       <w:r>
         <w:rPr>
           <w:i/>
@@ -9470,7 +9052,6 @@
         </w:rPr>
         <w:t>Technic</w:t>
       </w:r>
-      <w:proofErr w:type="spellEnd"/>
       <w:r>
         <w:t xml:space="preserve"> bloka</w:t>
       </w:r>
@@ -9501,7 +9082,6 @@
       <w:r>
         <w:t xml:space="preserve">rotacijska ploča (engl. </w:t>
       </w:r>
-      <w:proofErr w:type="spellStart"/>
       <w:r>
         <w:rPr>
           <w:i/>
@@ -9509,18 +9089,15 @@
         </w:rPr>
         <w:t>turntable</w:t>
       </w:r>
-      <w:proofErr w:type="spellEnd"/>
       <w:r>
         <w:t xml:space="preserve">). </w:t>
       </w:r>
       <w:r>
         <w:t xml:space="preserve">Razlika u točnosti među mrežama dolazi od toga da  </w:t>
       </w:r>
-      <w:proofErr w:type="spellStart"/>
       <w:r>
         <w:t>Mattheijova</w:t>
       </w:r>
-      <w:proofErr w:type="spellEnd"/>
       <w:r>
         <w:t xml:space="preserve"> mreža ne mora točan model odrediti, makar mu se da slika kocke sa strane ili od gore, ono će samo razmišljati kojem skupu pripada</w:t>
       </w:r>
@@ -9585,24 +9162,11 @@
       <w:r>
         <w:t xml:space="preserve"> iz inspiracije prethodno spomenutog </w:t>
       </w:r>
-      <w:proofErr w:type="spellStart"/>
-      <w:r>
-        <w:t>Mattheijovog</w:t>
-      </w:r>
-      <w:proofErr w:type="spellEnd"/>
-      <w:r>
-        <w:t xml:space="preserve"> </w:t>
-      </w:r>
-      <w:r>
-        <w:t xml:space="preserve">stroja. West spominje da je njegov stroj „sljedeći korak u evoluciji“, po tome što ima sposobnost prepoznavanja LEGO kocaka po modelu. To znanje se koristi u stroju za sortiranje tako da se modeli grupiraju po tipu objekta i zajedno svi spreme (slično kao </w:t>
-      </w:r>
-      <w:proofErr w:type="spellStart"/>
-      <w:r>
-        <w:t>Jacquesov</w:t>
-      </w:r>
-      <w:proofErr w:type="spellEnd"/>
-      <w:r>
-        <w:t xml:space="preserve"> stroj)</w:t>
+      <w:r>
+        <w:t xml:space="preserve">Mattheijovog </w:t>
+      </w:r>
+      <w:r>
+        <w:t>stroja. West spominje da je njegov stroj „sljedeći korak u evoluciji“, po tome što ima sposobnost prepoznavanja LEGO kocaka po modelu. To znanje se koristi u stroju za sortiranje tako da se modeli grupiraju po tipu objekta i zajedno svi spreme (slično kao Jacquesov stroj)</w:t>
       </w:r>
       <w:r>
         <w:t xml:space="preserve"> u zajedničke kante (kocke u kocke, grede sa gredama, komadi figurica sa ostalim komadima, itd.).</w:t>
@@ -9648,13 +9212,8 @@
       <w:r>
         <w:t xml:space="preserve"> koji je napisan u </w:t>
       </w:r>
-      <w:proofErr w:type="spellStart"/>
-      <w:r>
-        <w:t>Delft</w:t>
-      </w:r>
-      <w:proofErr w:type="spellEnd"/>
-      <w:r>
-        <w:t xml:space="preserve"> </w:t>
+      <w:r>
+        <w:t xml:space="preserve">Delft </w:t>
       </w:r>
       <w:r>
         <w:t>sveučilištu tehnologije[</w:t>
@@ -9680,15 +9239,7 @@
         <w:t>od</w:t>
       </w:r>
       <w:r>
-        <w:t xml:space="preserve"> stroja Daniel </w:t>
-      </w:r>
-      <w:proofErr w:type="spellStart"/>
-      <w:r>
-        <w:t>Westa</w:t>
-      </w:r>
-      <w:proofErr w:type="spellEnd"/>
-      <w:r>
-        <w:t xml:space="preserve">. U </w:t>
+        <w:t xml:space="preserve"> stroja Daniel Westa. U </w:t>
       </w:r>
       <w:r>
         <w:t>radu</w:t>
@@ -9700,15 +9251,7 @@
         <w:t>spominju metode pojašnjavanja i razumijevanja dubokih neuronskih mreža nad primjerom mreže za klasifikaciju slika LEGO kocaka</w:t>
       </w:r>
       <w:r>
-        <w:t>[</w:t>
-      </w:r>
-      <w:proofErr w:type="spellStart"/>
-      <w:r>
-        <w:t>west</w:t>
-      </w:r>
-      <w:proofErr w:type="spellEnd"/>
-      <w:r>
-        <w:t>]</w:t>
+        <w:t>[west]</w:t>
       </w:r>
       <w:r>
         <w:t>.</w:t>
@@ -9741,126 +9284,48 @@
         <w:rPr>
           <w:highlight w:val="yellow"/>
         </w:rPr>
-        <w:t xml:space="preserve"> dobar za </w:t>
-      </w:r>
-      <w:proofErr w:type="spellStart"/>
+        <w:t xml:space="preserve"> dobar za state of the art, nastavit cu pisati ako mentor kaze ok</w:t>
+      </w:r>
+      <w:r>
+        <w:t>]]</w:t>
+      </w:r>
+    </w:p>
+    <w:p>
+      <w:r>
+        <w:t>[[</w:t>
+      </w:r>
       <w:r>
         <w:rPr>
           <w:highlight w:val="yellow"/>
         </w:rPr>
-        <w:t>state</w:t>
-      </w:r>
-      <w:proofErr w:type="spellEnd"/>
+        <w:t>Teorijski radovi</w:t>
+      </w:r>
+      <w:r>
+        <w:t>]]</w:t>
+      </w:r>
+    </w:p>
+    <w:p>
+      <w:r>
+        <w:t>[[</w:t>
+      </w:r>
       <w:r>
         <w:rPr>
           <w:highlight w:val="yellow"/>
         </w:rPr>
-        <w:t xml:space="preserve"> </w:t>
-      </w:r>
-      <w:proofErr w:type="spellStart"/>
+        <w:t>T</w:t>
+      </w:r>
       <w:r>
         <w:rPr>
           <w:highlight w:val="yellow"/>
         </w:rPr>
-        <w:t>of</w:t>
-      </w:r>
-      <w:proofErr w:type="spellEnd"/>
+        <w:t>eorijski radovi</w:t>
+      </w:r>
       <w:r>
         <w:rPr>
           <w:highlight w:val="yellow"/>
         </w:rPr>
-        <w:t xml:space="preserve"> </w:t>
-      </w:r>
-      <w:proofErr w:type="spellStart"/>
-      <w:r>
-        <w:rPr>
-          <w:highlight w:val="yellow"/>
-        </w:rPr>
-        <w:t>the</w:t>
-      </w:r>
-      <w:proofErr w:type="spellEnd"/>
-      <w:r>
-        <w:rPr>
-          <w:highlight w:val="yellow"/>
-        </w:rPr>
-        <w:t xml:space="preserve"> art, nastavit </w:t>
-      </w:r>
-      <w:proofErr w:type="spellStart"/>
-      <w:r>
-        <w:rPr>
-          <w:highlight w:val="yellow"/>
-        </w:rPr>
-        <w:t>cu</w:t>
-      </w:r>
-      <w:proofErr w:type="spellEnd"/>
-      <w:r>
-        <w:rPr>
-          <w:highlight w:val="yellow"/>
-        </w:rPr>
-        <w:t xml:space="preserve"> pisati ako mentor </w:t>
-      </w:r>
-      <w:proofErr w:type="spellStart"/>
-      <w:r>
-        <w:rPr>
-          <w:highlight w:val="yellow"/>
-        </w:rPr>
-        <w:t>kaze</w:t>
-      </w:r>
-      <w:proofErr w:type="spellEnd"/>
-      <w:r>
-        <w:rPr>
-          <w:highlight w:val="yellow"/>
-        </w:rPr>
-        <w:t xml:space="preserve"> ok</w:t>
-      </w:r>
-      <w:r>
-        <w:t>]]</w:t>
-      </w:r>
-    </w:p>
-    <w:p>
-      <w:r>
-        <w:t>[[</w:t>
-      </w:r>
-      <w:r>
-        <w:rPr>
-          <w:highlight w:val="yellow"/>
-        </w:rPr>
-        <w:t>Teorijski radovi</w:t>
-      </w:r>
-      <w:r>
-        <w:t>]]</w:t>
-      </w:r>
-    </w:p>
-    <w:p>
-      <w:r>
-        <w:t>[[</w:t>
-      </w:r>
-      <w:r>
-        <w:rPr>
-          <w:highlight w:val="yellow"/>
-        </w:rPr>
-        <w:t>T</w:t>
-      </w:r>
-      <w:r>
-        <w:rPr>
-          <w:highlight w:val="yellow"/>
-        </w:rPr>
-        <w:t>eorijski radovi</w:t>
-      </w:r>
-      <w:r>
-        <w:rPr>
-          <w:highlight w:val="yellow"/>
-        </w:rPr>
-        <w:t xml:space="preserve"> – data </w:t>
-      </w:r>
-      <w:proofErr w:type="spellStart"/>
-      <w:r>
-        <w:rPr>
-          <w:highlight w:val="yellow"/>
-        </w:rPr>
-        <w:t>augmentation</w:t>
-      </w:r>
-      <w:proofErr w:type="spellEnd"/>
+        <w:t xml:space="preserve"> – data augmentation</w:t>
+      </w:r>
       <w:r>
         <w:t>]]</w:t>
       </w:r>
@@ -9896,15 +9361,7 @@
         <w:t xml:space="preserve">mreža za duboko učenje. </w:t>
       </w:r>
       <w:r>
-        <w:t>Rad se temelji na dvije vrste proširenja skupa podataka, iskrivljavanje podataka i [[</w:t>
-      </w:r>
-      <w:proofErr w:type="spellStart"/>
-      <w:r>
-        <w:t>oversampling</w:t>
-      </w:r>
-      <w:proofErr w:type="spellEnd"/>
-      <w:r>
-        <w:t xml:space="preserve">]]. Iskrivljavanje podataka se osniva na </w:t>
+        <w:t xml:space="preserve">Rad se temelji na dvije vrste proširenja skupa podataka, iskrivljavanje podataka i [[oversampling]]. Iskrivljavanje podataka se osniva na </w:t>
       </w:r>
       <w:r>
         <w:t>korištenj</w:t>
@@ -9919,66 +9376,42 @@
         <w:t>transformacija kao što su</w:t>
       </w:r>
       <w:r>
+        <w:t xml:space="preserve"> afine transformacije</w:t>
+      </w:r>
+      <w:r>
+        <w:t>:</w:t>
+      </w:r>
+      <w:r>
+        <w:t xml:space="preserve"> translacija, rotacija, refleksija i smicanje sa nasumičn</w:t>
+      </w:r>
+      <w:r>
+        <w:t>om razinom učinka</w:t>
+      </w:r>
+      <w:r>
+        <w:t xml:space="preserve"> (npr. translacija se može izvesti samo u rasponu ±20%, smicanje samo ±15°, itd.)</w:t>
+      </w:r>
+      <w:r>
+        <w:t xml:space="preserve">, te korištenje transformacija nad </w:t>
+      </w:r>
+      <w:r>
+        <w:t>kanalima boje u slici kao što su izjednačavanje histograma, mijenjanje kontrasta i mijenjanje „topline“ bijele boje.</w:t>
+      </w:r>
+      <w:r>
+        <w:t xml:space="preserve"> Još neke dodatne transformacije koje se mogu izvesti su izoštravanje i pomućenje slike</w:t>
+      </w:r>
+      <w:r>
+        <w:t>.</w:t>
+      </w:r>
+      <w:r>
         <w:t xml:space="preserve"> </w:t>
       </w:r>
-      <w:proofErr w:type="spellStart"/>
-      <w:r>
-        <w:t>afine</w:t>
-      </w:r>
-      <w:proofErr w:type="spellEnd"/>
-      <w:r>
-        <w:t xml:space="preserve"> transformacije</w:t>
-      </w:r>
-      <w:r>
-        <w:t>:</w:t>
-      </w:r>
-      <w:r>
-        <w:t xml:space="preserve"> translacija, rotacija, refleksija i smicanje sa nasumičn</w:t>
-      </w:r>
-      <w:r>
-        <w:t>om razinom učinka</w:t>
-      </w:r>
-      <w:r>
-        <w:t xml:space="preserve"> (npr. translacija se može izvesti samo u rasponu ±20%, smicanje samo ±15°, itd.)</w:t>
-      </w:r>
-      <w:r>
-        <w:t xml:space="preserve">, te korištenje transformacija nad </w:t>
-      </w:r>
-      <w:r>
-        <w:t xml:space="preserve">kanalima boje u slici kao što su izjednačavanje </w:t>
-      </w:r>
-      <w:proofErr w:type="spellStart"/>
-      <w:r>
-        <w:t>histograma</w:t>
-      </w:r>
-      <w:proofErr w:type="spellEnd"/>
-      <w:r>
-        <w:t>, mijenjanje kontrasta i mijenjanje „topline“ bijele boje.</w:t>
-      </w:r>
-      <w:r>
-        <w:t xml:space="preserve"> Još neke dodatne transformacije koje se mogu izvesti su izoštravanje i pomućenje slike</w:t>
-      </w:r>
-      <w:r>
-        <w:t>.</w:t>
+      <w:r>
+        <w:t>[[oversampling]] se osniva na generiranju sasvim novih podataka učeći uzorke od postojećih ulaznih podataka.</w:t>
       </w:r>
       <w:r>
         <w:t xml:space="preserve"> </w:t>
       </w:r>
       <w:r>
-        <w:t>[[</w:t>
-      </w:r>
-      <w:proofErr w:type="spellStart"/>
-      <w:r>
-        <w:t>oversampling</w:t>
-      </w:r>
-      <w:proofErr w:type="spellEnd"/>
-      <w:r>
-        <w:t>]] se osniva na generiranju sasvim novih podataka učeći uzorke od postojećih ulaznih podataka.</w:t>
-      </w:r>
-      <w:r>
-        <w:t xml:space="preserve"> </w:t>
-      </w:r>
-      <w:r>
         <w:t>J</w:t>
       </w:r>
       <w:r>
@@ -9991,15 +9424,7 @@
         <w:t xml:space="preserve"> tehnika </w:t>
       </w:r>
       <w:r>
-        <w:t>[[</w:t>
-      </w:r>
-      <w:proofErr w:type="spellStart"/>
-      <w:r>
-        <w:t>oversampling</w:t>
-      </w:r>
-      <w:proofErr w:type="spellEnd"/>
-      <w:r>
-        <w:t xml:space="preserve">]] se naziva </w:t>
+        <w:t xml:space="preserve">[[oversampling]] se naziva </w:t>
       </w:r>
       <w:r>
         <w:t>GAN[[</w:t>
@@ -10013,169 +9438,94 @@
       <w:r>
         <w:t xml:space="preserve">]] (engl. </w:t>
       </w:r>
-      <w:proofErr w:type="spellStart"/>
       <w:r>
         <w:rPr>
           <w:i/>
           <w:iCs/>
         </w:rPr>
-        <w:t>Generative</w:t>
-      </w:r>
-      <w:proofErr w:type="spellEnd"/>
+        <w:t>Generative Adversarial Network</w:t>
+      </w:r>
+      <w:r>
+        <w:t>), GAN</w:t>
+      </w:r>
+      <w:r>
+        <w:t>, i općenito [[oversampling]]</w:t>
+      </w:r>
+      <w:r>
+        <w:t xml:space="preserve"> nije optimalan za mreže koje trebaju prepoznavati </w:t>
+      </w:r>
+      <w:r>
+        <w:t xml:space="preserve">značajke slične </w:t>
+      </w:r>
+      <w:r>
+        <w:t>LEGO kock</w:t>
+      </w:r>
+      <w:r>
+        <w:t>ama</w:t>
+      </w:r>
+      <w:r>
+        <w:t xml:space="preserve"> jer </w:t>
+      </w:r>
+      <w:r>
+        <w:t>one</w:t>
+      </w:r>
+      <w:r>
+        <w:t xml:space="preserve"> </w:t>
+      </w:r>
+      <w:r>
+        <w:t>ne mogu [[</w:t>
+      </w:r>
+      <w:r>
+        <w:rPr>
+          <w:highlight w:val="yellow"/>
+        </w:rPr>
+        <w:t>ili im je vrlo teško bez neke vanjske pomoći</w:t>
+      </w:r>
+      <w:r>
+        <w:t xml:space="preserve">]] pravilno naučiti generirati umjetne podatke modela koji su strogo povezani </w:t>
+      </w:r>
+      <w:r>
+        <w:t>sa svojim osima (npr. pravokutnike, trokute</w:t>
+      </w:r>
+      <w:r>
+        <w:t>, kocke</w:t>
+      </w:r>
+      <w:r>
+        <w:t>) ili strogom pozicijom teksture na modelu (u našem slučaju pozicija dugmadi LEGO kocke na vrhu kocke, ne može 2x2 kocka imati 6 dugmadi)</w:t>
+      </w:r>
+      <w:r>
+        <w:t>.</w:t>
+      </w:r>
+      <w:r>
+        <w:t xml:space="preserve"> Iz ovog rada se koristi generalno znanje da čak sa malim učinkom proširenja skupa podataka</w:t>
+      </w:r>
+      <w:r>
+        <w:t xml:space="preserve"> se poboljšavaju rezultati generalizacije dubokih mreža te dodaje motivaciju za istraživanje optimalnog skupa parametara s kojim se mogu postići bolji rezultati.</w:t>
+      </w:r>
+    </w:p>
+    <w:p>
+      <w:r>
+        <w:t xml:space="preserve">Dodatan rad koji opisuje proširenje skupa podataka su napisali korisnici </w:t>
+      </w:r>
       <w:r>
         <w:rPr>
           <w:i/>
           <w:iCs/>
         </w:rPr>
-        <w:t xml:space="preserve"> </w:t>
-      </w:r>
-      <w:proofErr w:type="spellStart"/>
-      <w:r>
-        <w:rPr>
-          <w:i/>
-          <w:iCs/>
-        </w:rPr>
-        <w:t>Adversarial</w:t>
-      </w:r>
-      <w:proofErr w:type="spellEnd"/>
-      <w:r>
-        <w:rPr>
-          <w:i/>
-          <w:iCs/>
-        </w:rPr>
-        <w:t xml:space="preserve"> Network</w:t>
-      </w:r>
-      <w:r>
-        <w:t>), GAN</w:t>
-      </w:r>
-      <w:r>
-        <w:t>, i općenito [[</w:t>
-      </w:r>
-      <w:proofErr w:type="spellStart"/>
-      <w:r>
-        <w:t>oversampling</w:t>
-      </w:r>
-      <w:proofErr w:type="spellEnd"/>
-      <w:r>
-        <w:t>]]</w:t>
-      </w:r>
-      <w:r>
-        <w:t xml:space="preserve"> nije optimalan za mreže koje trebaju prepoznavati </w:t>
-      </w:r>
-      <w:r>
-        <w:t xml:space="preserve">značajke slične </w:t>
-      </w:r>
-      <w:r>
-        <w:t>LEGO kock</w:t>
-      </w:r>
-      <w:r>
-        <w:t>ama</w:t>
-      </w:r>
-      <w:r>
-        <w:t xml:space="preserve"> jer </w:t>
-      </w:r>
-      <w:r>
-        <w:t>one</w:t>
-      </w:r>
-      <w:r>
-        <w:t xml:space="preserve"> </w:t>
-      </w:r>
-      <w:r>
-        <w:t>ne mogu [[</w:t>
-      </w:r>
-      <w:r>
-        <w:rPr>
-          <w:highlight w:val="yellow"/>
-        </w:rPr>
-        <w:t>ili im je vrlo teško bez neke vanjske pomoći</w:t>
-      </w:r>
-      <w:r>
-        <w:t xml:space="preserve">]] pravilno naučiti generirati umjetne podatke modela koji su strogo povezani </w:t>
-      </w:r>
-      <w:r>
-        <w:t>sa svojim osima (npr. pravokutnike, trokute</w:t>
-      </w:r>
-      <w:r>
-        <w:t>, kocke</w:t>
-      </w:r>
-      <w:r>
-        <w:t>) ili strogom pozicijom teksture na modelu (u našem slučaju pozicija dugmadi LEGO kocke na vrhu kocke, ne može 2x2 kocka imati 6 dugmadi)</w:t>
-      </w:r>
-      <w:r>
-        <w:t>.</w:t>
-      </w:r>
-      <w:r>
-        <w:t xml:space="preserve"> Iz ovog rada se koristi generalno znanje da čak sa malim učinkom proširenja skupa podataka</w:t>
-      </w:r>
-      <w:r>
-        <w:t xml:space="preserve"> se poboljšavaju rezultati generalizacije dubokih mreža te dodaje motivaciju za istraživanje optimalnog skupa parametara s kojim se mogu postići bolji rezultati.</w:t>
-      </w:r>
-    </w:p>
-    <w:p>
-      <w:r>
-        <w:t xml:space="preserve">Dodatan rad koji opisuje proširenje skupa podataka su napisali korisnici </w:t>
-      </w:r>
-      <w:r>
-        <w:rPr>
-          <w:i/>
-          <w:iCs/>
-        </w:rPr>
-        <w:t xml:space="preserve">Journal </w:t>
-      </w:r>
-      <w:proofErr w:type="spellStart"/>
-      <w:r>
-        <w:rPr>
-          <w:i/>
-          <w:iCs/>
-        </w:rPr>
-        <w:t>of</w:t>
-      </w:r>
-      <w:proofErr w:type="spellEnd"/>
-      <w:r>
-        <w:rPr>
-          <w:i/>
-          <w:iCs/>
-        </w:rPr>
-        <w:t xml:space="preserve"> Big Data</w:t>
+        <w:t>Journal of Big Data</w:t>
       </w:r>
       <w:r>
         <w:t xml:space="preserve"> (Dnevnik velikih podataka) </w:t>
       </w:r>
-      <w:proofErr w:type="spellStart"/>
-      <w:r>
-        <w:t>Connor</w:t>
-      </w:r>
-      <w:proofErr w:type="spellEnd"/>
-      <w:r>
-        <w:t xml:space="preserve"> </w:t>
-      </w:r>
-      <w:proofErr w:type="spellStart"/>
-      <w:r>
-        <w:t>Shorten</w:t>
-      </w:r>
-      <w:proofErr w:type="spellEnd"/>
-      <w:r>
-        <w:t xml:space="preserve"> </w:t>
+      <w:r>
+        <w:t xml:space="preserve">Connor Shorten </w:t>
       </w:r>
       <w:r>
         <w:t>i</w:t>
       </w:r>
       <w:r>
-        <w:t xml:space="preserve"> </w:t>
-      </w:r>
-      <w:proofErr w:type="spellStart"/>
-      <w:r>
-        <w:t>Taghi</w:t>
-      </w:r>
-      <w:proofErr w:type="spellEnd"/>
-      <w:r>
-        <w:t xml:space="preserve"> M. </w:t>
-      </w:r>
-      <w:proofErr w:type="spellStart"/>
-      <w:r>
-        <w:t>Khoshgoftaar</w:t>
-      </w:r>
-      <w:proofErr w:type="spellEnd"/>
+        <w:t xml:space="preserve"> Taghi M. Khoshgoftaar</w:t>
+      </w:r>
       <w:r>
         <w:t xml:space="preserve"> [</w:t>
       </w:r>
@@ -10195,15 +9545,7 @@
       </w:r>
       <w:r>
         <w:lastRenderedPageBreak/>
-        <w:t>iskrivljavanje podataka i [[</w:t>
-      </w:r>
-      <w:proofErr w:type="spellStart"/>
-      <w:r>
-        <w:t>oversampling</w:t>
-      </w:r>
-      <w:proofErr w:type="spellEnd"/>
-      <w:r>
-        <w:t>]], u kontekstu iskrivljavanja podataka veliku pažnju rad obraća na sigurnost primjene neke transformacije nad ulaznim podatcima (sigurnost u smislu da ulazni podatak ne izgubi svoju konekciju nad oznakom koju nosi, npr. u MNIST[</w:t>
+        <w:t>iskrivljavanje podataka i [[oversampling]], u kontekstu iskrivljavanja podataka veliku pažnju rad obraća na sigurnost primjene neke transformacije nad ulaznim podatcima (sigurnost u smislu da ulazni podatak ne izgubi svoju konekciju nad oznakom koju nosi, npr. u MNIST[</w:t>
       </w:r>
       <w:hyperlink r:id="rId55" w:history="1">
         <w:r>
@@ -10270,26 +9612,12 @@
         <w:rPr>
           <w:highlight w:val="yellow"/>
         </w:rPr>
-        <w:t xml:space="preserve">transfer </w:t>
-      </w:r>
-      <w:proofErr w:type="spellStart"/>
+        <w:t xml:space="preserve">transfer learning </w:t>
+      </w:r>
       <w:r>
         <w:rPr>
           <w:highlight w:val="yellow"/>
         </w:rPr>
-        <w:t>learning</w:t>
-      </w:r>
-      <w:proofErr w:type="spellEnd"/>
-      <w:r>
-        <w:rPr>
-          <w:highlight w:val="yellow"/>
-        </w:rPr>
-        <w:t xml:space="preserve"> </w:t>
-      </w:r>
-      <w:r>
-        <w:rPr>
-          <w:highlight w:val="yellow"/>
-        </w:rPr>
         <w:t>radovi</w:t>
       </w:r>
       <w:r>
@@ -10298,15 +9626,7 @@
     </w:p>
     <w:p>
       <w:r>
-        <w:t xml:space="preserve">Rad iz Instituta računalne tehnologije </w:t>
-      </w:r>
-      <w:proofErr w:type="spellStart"/>
-      <w:r>
-        <w:t>Beijing</w:t>
-      </w:r>
-      <w:proofErr w:type="spellEnd"/>
-      <w:r>
-        <w:t xml:space="preserve"> </w:t>
+        <w:t xml:space="preserve">Rad iz Instituta računalne tehnologije Beijing </w:t>
       </w:r>
       <w:r>
         <w:t>[</w:t>
@@ -10585,7 +9905,6 @@
       <w:r>
         <w:t xml:space="preserve"> sa učenim težinama nad skupom podataka </w:t>
       </w:r>
-      <w:proofErr w:type="spellStart"/>
       <w:r>
         <w:rPr>
           <w:i/>
@@ -10593,7 +9912,6 @@
         </w:rPr>
         <w:t>ImageNet</w:t>
       </w:r>
-      <w:proofErr w:type="spellEnd"/>
       <w:r>
         <w:t xml:space="preserve"> se učitaju.</w:t>
       </w:r>
@@ -10616,15 +9934,7 @@
         <w:t>učenjem nad novim podatcima blok klasifikatora se uči nad novim podatcima uz pomoć već naučenih blokova starih mreža.</w:t>
       </w:r>
       <w:r>
-        <w:t xml:space="preserve"> Na početku treninga je potrebno smrznuti konvolucijske blokove, inače nasumične težine u novom bloku klasifikatora naprave velike promjene u stanju težina </w:t>
-      </w:r>
-      <w:proofErr w:type="spellStart"/>
-      <w:r>
-        <w:t>konvolucijskih</w:t>
-      </w:r>
-      <w:proofErr w:type="spellEnd"/>
-      <w:r>
-        <w:t xml:space="preserve"> blokova, time uništavajući unaprijed trenirane značajke (otkrivanje rubova, oblika, itd.).</w:t>
+        <w:t xml:space="preserve"> Na početku treninga je potrebno smrznuti konvolucijske blokove, inače nasumične težine u novom bloku klasifikatora naprave velike promjene u stanju težina konvolucijskih blokova, time uništavajući unaprijed trenirane značajke (otkrivanje rubova, oblika, itd.).</w:t>
       </w:r>
     </w:p>
     <w:p>
@@ -10688,15 +9998,7 @@
         <w:t>), problem položaja svjetala, problem scene tijekom generiranja</w:t>
       </w:r>
       <w:r>
-        <w:t xml:space="preserve">, te razni drugi problemi. Rezultati tih problema su trenirane mreže koje su se </w:t>
-      </w:r>
-      <w:proofErr w:type="spellStart"/>
-      <w:r>
-        <w:t>pretrenirale</w:t>
-      </w:r>
-      <w:proofErr w:type="spellEnd"/>
-      <w:r>
-        <w:t xml:space="preserve"> nad sintetičkim podatcima, te ne znaju reagirati na moguće promjene koje dolaze od pravih slika (npr. u vezi LEGO kocaka, kocke mogu biti oštećene ogrebotinama, mogu biti prozirne, može se mreži dati kocka na kojoj je trenirana ali kocka ima obojane detalje</w:t>
+        <w:t>, te razni drugi problemi. Rezultati tih problema su trenirane mreže koje su se pretrenirale nad sintetičkim podatcima, te ne znaju reagirati na moguće promjene koje dolaze od pravih slika (npr. u vezi LEGO kocaka, kocke mogu biti oštećene ogrebotinama, mogu biti prozirne, može se mreži dati kocka na kojoj je trenirana ali kocka ima obojane detalje</w:t>
       </w:r>
       <w:r>
         <w:t xml:space="preserve"> ili teksturu</w:t>
@@ -10725,7 +10027,6 @@
       <w:r>
         <w:t xml:space="preserve">-u su prozirne slike, što znači da koristeći biblioteke za manipuliranje slikama (npr. </w:t>
       </w:r>
-      <w:proofErr w:type="spellStart"/>
       <w:r>
         <w:rPr>
           <w:i/>
@@ -10733,7 +10034,6 @@
         </w:rPr>
         <w:t>opencv</w:t>
       </w:r>
-      <w:proofErr w:type="spellEnd"/>
       <w:r>
         <w:t xml:space="preserve">) možemo te slike staviti na nasumične pozadine. Time mreža ne mora trenirati na čisto crnoj pozadini, što uklanja problem kada LEGO kocka u predviđanju ima neočekivanu pozadinu što </w:t>
       </w:r>
@@ -10766,100 +10066,180 @@
       <w:r>
         <w:t>[[</w:t>
       </w:r>
-      <w:proofErr w:type="spellStart"/>
+      <w:r>
+        <w:t>r</w:t>
+      </w:r>
       <w:r>
         <w:rPr>
           <w:highlight w:val="yellow"/>
         </w:rPr>
-        <w:t>confusion</w:t>
-      </w:r>
-      <w:proofErr w:type="spellEnd"/>
+        <w:t>asporediti negdje drugdje sadržaj?</w:t>
+      </w:r>
       <w:r>
         <w:rPr>
           <w:highlight w:val="yellow"/>
         </w:rPr>
+        <w:t>]]</w:t>
+      </w:r>
+    </w:p>
+    <w:p>
+      <w:r>
+        <w:t>[[</w:t>
+      </w:r>
+      <w:r>
+        <w:rPr>
+          <w:highlight w:val="yellow"/>
+        </w:rPr>
+        <w:t>matrica zabune</w:t>
+      </w:r>
+      <w:r>
+        <w:t>]]</w:t>
+      </w:r>
+    </w:p>
+    <w:p>
+      <w:r>
+        <w:t>Matrice zabune su grafički prikaz svih predviđanja koje je neka mreža izvela</w:t>
+      </w:r>
+      <w:r>
+        <w:t xml:space="preserve"> [</w:t>
+      </w:r>
+      <w:hyperlink r:id="rId62" w:history="1">
+        <w:r>
+          <w:rPr>
+            <w:rStyle w:val="Hyperlink"/>
+          </w:rPr>
+          <w:t>izvor</w:t>
+        </w:r>
+      </w:hyperlink>
+      <w:r>
+        <w:t>]</w:t>
+      </w:r>
+      <w:r>
+        <w:t xml:space="preserve">. U ovom slučaju gdje imamo umjetnu neuronsku mrežu sa više klasa, dobiti će se matrica zabune sa </w:t>
+      </w:r>
+      <m:oMath>
+        <m:r>
+          <w:rPr>
+            <w:rFonts w:ascii="Cambria Math" w:hAnsi="Cambria Math"/>
+          </w:rPr>
+          <m:t>NxN</m:t>
+        </m:r>
+      </m:oMath>
+      <w:r>
+        <w:t xml:space="preserve"> polja, gdje </w:t>
+      </w:r>
+      <m:oMath>
+        <m:r>
+          <w:rPr>
+            <w:rFonts w:ascii="Cambria Math" w:hAnsi="Cambria Math"/>
+          </w:rPr>
+          <m:t>N</m:t>
+        </m:r>
+      </m:oMath>
+      <w:r>
+        <w:rPr>
+          <w:rFonts w:eastAsiaTheme="minorEastAsia"/>
+        </w:rPr>
+        <w:t xml:space="preserve"> stoji za broj klasa (te time redaka i stupaca). U vertikalnoj osi svaki redak predstavlja istinitu oznaku (engl. </w:t>
+      </w:r>
+      <w:r>
+        <w:rPr>
+          <w:rFonts w:eastAsiaTheme="minorEastAsia"/>
+          <w:i/>
+          <w:iCs/>
+        </w:rPr>
+        <w:t>true label</w:t>
+      </w:r>
+      <w:r>
+        <w:rPr>
+          <w:rFonts w:eastAsiaTheme="minorEastAsia"/>
+        </w:rPr>
+        <w:t>), dok na horizontalnoj osi</w:t>
+      </w:r>
+      <w:r>
+        <w:rPr>
+          <w:rFonts w:eastAsiaTheme="minorEastAsia"/>
+        </w:rPr>
+        <w:t xml:space="preserve"> svaki stupac predstavlja klasu sa njenim predviđenim brojem pogodaka</w:t>
+      </w:r>
+      <w:r>
+        <w:rPr>
+          <w:rFonts w:eastAsiaTheme="minorEastAsia"/>
+        </w:rPr>
+        <w:t xml:space="preserve"> (engl. </w:t>
+      </w:r>
+      <w:r>
+        <w:rPr>
+          <w:rFonts w:eastAsiaTheme="minorEastAsia"/>
+          <w:i/>
+          <w:iCs/>
+        </w:rPr>
+        <w:t>predicted label</w:t>
+      </w:r>
+      <w:r>
+        <w:rPr>
+          <w:rFonts w:eastAsiaTheme="minorEastAsia"/>
+        </w:rPr>
+        <w:t xml:space="preserve">). </w:t>
+      </w:r>
+      <w:r>
+        <w:rPr>
+          <w:rFonts w:eastAsiaTheme="minorEastAsia"/>
+        </w:rPr>
+        <w:t xml:space="preserve">„Cilj“ mreže bi bio </w:t>
+      </w:r>
+      <w:r>
+        <w:rPr>
+          <w:rFonts w:eastAsiaTheme="minorEastAsia"/>
+        </w:rPr>
+        <w:t xml:space="preserve">što više polja u dijagonali „pogoditi“ jer ta polja su istiniti pozitivi (engl. </w:t>
+      </w:r>
+      <w:r>
+        <w:rPr>
+          <w:rFonts w:eastAsiaTheme="minorEastAsia"/>
+          <w:i/>
+          <w:iCs/>
+        </w:rPr>
+        <w:t>true positive</w:t>
+      </w:r>
+      <w:r>
+        <w:rPr>
+          <w:rFonts w:eastAsiaTheme="minorEastAsia"/>
+        </w:rPr>
+        <w:t xml:space="preserve">), dok svi ostali su lažni pozitivi (engl. false positive) zbog </w:t>
+      </w:r>
+      <w:r>
+        <w:rPr>
+          <w:rFonts w:eastAsiaTheme="minorEastAsia"/>
+        </w:rPr>
+        <w:t>pogrešno</w:t>
+      </w:r>
+      <w:r>
+        <w:rPr>
+          <w:rFonts w:eastAsiaTheme="minorEastAsia"/>
+        </w:rPr>
+        <w:t xml:space="preserve"> predviđene klase.</w:t>
+      </w:r>
+    </w:p>
+    <w:p>
+      <w:r>
+        <w:t>Iz matrice zabune na najboljem modelu za slučaj ovog rada (</w:t>
+      </w:r>
+      <w:r>
+        <w:t>slika 3.3</w:t>
+      </w:r>
+      <w:r>
+        <w:t>.</w:t>
+      </w:r>
+      <w:r>
+        <w:t>) se</w:t>
+      </w:r>
+      <w:r>
+        <w:t xml:space="preserve"> može</w:t>
+      </w:r>
+      <w:r>
         <w:t xml:space="preserve"> </w:t>
       </w:r>
-      <w:proofErr w:type="spellStart"/>
-      <w:r>
-        <w:rPr>
-          <w:highlight w:val="yellow"/>
-        </w:rPr>
-        <w:t>matrix</w:t>
-      </w:r>
-      <w:proofErr w:type="spellEnd"/>
-      <w:r>
-        <w:rPr>
-          <w:highlight w:val="yellow"/>
-        </w:rPr>
-        <w:t xml:space="preserve">, stanje </w:t>
-      </w:r>
-      <w:proofErr w:type="spellStart"/>
-      <w:r>
-        <w:rPr>
-          <w:highlight w:val="yellow"/>
-        </w:rPr>
-        <w:t>feature</w:t>
-      </w:r>
-      <w:proofErr w:type="spellEnd"/>
-      <w:r>
-        <w:rPr>
-          <w:highlight w:val="yellow"/>
-        </w:rPr>
-        <w:t xml:space="preserve"> mapa</w:t>
-      </w:r>
-      <w:r>
-        <w:t>?</w:t>
-      </w:r>
-      <w:r>
-        <w:t xml:space="preserve"> r</w:t>
-      </w:r>
-      <w:r>
-        <w:rPr>
-          <w:highlight w:val="yellow"/>
-        </w:rPr>
-        <w:t>asporediti negdje drugdje sadržaj?</w:t>
-      </w:r>
-      <w:r>
-        <w:rPr>
-          <w:highlight w:val="yellow"/>
-        </w:rPr>
-        <w:t>]]</w:t>
-      </w:r>
-    </w:p>
-    <w:p>
-      <w:r>
-        <w:t>[[</w:t>
-      </w:r>
-      <w:r>
-        <w:rPr>
-          <w:highlight w:val="yellow"/>
-        </w:rPr>
-        <w:t>matrica zabune</w:t>
-      </w:r>
-      <w:r>
-        <w:t>]]</w:t>
-      </w:r>
-    </w:p>
-    <w:p>
-      <w:r>
-        <w:t>Iz matrice zabune na najboljem modelu za slučaj ovog rada (</w:t>
-      </w:r>
-      <w:r>
-        <w:t>slika 3.3</w:t>
-      </w:r>
-      <w:r>
-        <w:t>.</w:t>
-      </w:r>
-      <w:r>
-        <w:t>) se</w:t>
-      </w:r>
-      <w:r>
-        <w:t xml:space="preserve"> može</w:t>
-      </w:r>
-      <w:r>
-        <w:t xml:space="preserve"> </w:t>
-      </w:r>
       <w:r>
         <w:t xml:space="preserve">jasno </w:t>
       </w:r>
@@ -10867,15 +10247,7 @@
         <w:t>vidjeti grešk</w:t>
       </w:r>
       <w:r>
-        <w:t xml:space="preserve">a zabune gdje umjetna neuronska mreža pogrešno odabere klasu jer je </w:t>
-      </w:r>
-      <w:proofErr w:type="spellStart"/>
-      <w:r>
-        <w:t>preslična</w:t>
-      </w:r>
-      <w:proofErr w:type="spellEnd"/>
-      <w:r>
-        <w:t xml:space="preserve"> iz nekog kuta nekoj drugoj klasi</w:t>
+        <w:t>a zabune gdje umjetna neuronska mreža pogrešno odabere klasu jer je preslična iz nekog kuta nekoj drugoj klasi</w:t>
       </w:r>
       <w:r>
         <w:t>.</w:t>
@@ -10908,7 +10280,7 @@
                     </pic:cNvPicPr>
                   </pic:nvPicPr>
                   <pic:blipFill rotWithShape="1">
-                    <a:blip r:embed="rId62">
+                    <a:blip r:embed="rId63">
                       <a:extLst>
                         <a:ext uri="{28A0092B-C50C-407E-A947-70E740481C1C}">
                           <a14:useLocalDpi xmlns:a14="http://schemas.microsoft.com/office/drawing/2010/main" val="0"/>
@@ -10996,15 +10368,7 @@
         <w:t>rezultate (</w:t>
       </w:r>
       <w:r>
-        <w:t xml:space="preserve">blizu početka </w:t>
-      </w:r>
-      <w:proofErr w:type="spellStart"/>
-      <w:r>
-        <w:t>podpoglavlja</w:t>
-      </w:r>
-      <w:proofErr w:type="spellEnd"/>
-      <w:r>
-        <w:t xml:space="preserve"> 3.1.</w:t>
+        <w:t>blizu početka podpoglavlja 3.1.</w:t>
       </w:r>
       <w:r>
         <w:t>)</w:t>
@@ -11035,7 +10399,13 @@
         <w:t xml:space="preserve"> Na ovaj način se iz matrice očitava da je umjetna neuronska mreža osjetljiva tek na sličnosti među klasama (tj. modelima LEGO kocaka)</w:t>
       </w:r>
       <w:r>
-        <w:t>, te da nasumična pozadina ne utječe toliko jako na njenu sposobnost predviđanja klase.</w:t>
+        <w:t>, te da nasumična pozadina ne utječe toliko jako na njenu sposobnost predviđanja klase</w:t>
+      </w:r>
+      <w:r>
+        <w:t xml:space="preserve"> (tj. ne utječe negativno), što je dobro jer pomaže pri generalizaciji umjetne neuronske mreže</w:t>
+      </w:r>
+      <w:r>
+        <w:t>.</w:t>
       </w:r>
     </w:p>
     <w:p>
@@ -11068,6 +10438,226 @@
       </w:r>
       <w:r>
         <w:t>, ne radi sa svim decimalnim težinama za neki bolji prikaz sličnosti među klasama, iako ono tek toliko podataka može strpati u prikladan prostor</w:t>
+      </w:r>
+      <w:r>
+        <w:t xml:space="preserve"> da bude prihvatljiva vidljivost podataka.</w:t>
+      </w:r>
+      <w:r>
+        <w:t xml:space="preserve"> </w:t>
+      </w:r>
+      <w:r>
+        <w:t>[[</w:t>
+      </w:r>
+      <w:r>
+        <w:rPr>
+          <w:highlight w:val="yellow"/>
+        </w:rPr>
+        <w:t>feature maps</w:t>
+      </w:r>
+      <w:r>
+        <w:t>]]</w:t>
+      </w:r>
+    </w:p>
+    <w:p>
+      <w:r>
+        <w:t>[[izvor?]]</w:t>
+      </w:r>
+      <w:r>
+        <w:t>Još jedan dodatan alat za analizu kvalitete umjetne neuronske mreže je prikaz slik</w:t>
+      </w:r>
+      <w:r>
+        <w:t>a</w:t>
+      </w:r>
+      <w:r>
+        <w:t xml:space="preserve"> značajki (engl. </w:t>
+      </w:r>
+      <w:r>
+        <w:rPr>
+          <w:i/>
+          <w:iCs/>
+        </w:rPr>
+        <w:t>feature maps</w:t>
+      </w:r>
+      <w:r>
+        <w:t xml:space="preserve">). </w:t>
+      </w:r>
+      <w:r>
+        <w:t>Slike značajki se dobivaju na izlazu filtra jednog sloja koji je djelovao na ulaz iz prethodnog sloja</w:t>
+      </w:r>
+      <w:r>
+        <w:t>, najčešće se uzimaju iz izlaza konvolucijskih slojeva da bi dobili prikaz toga što oni vide i na šta im se izlazi aktiviraju.</w:t>
+      </w:r>
+    </w:p>
+    <w:p>
+      <w:pPr>
+        <w:jc w:val="center"/>
+      </w:pPr>
+      <w:r>
+        <w:rPr>
+          <w:noProof/>
+        </w:rPr>
+        <w:drawing>
+          <wp:inline distT="0" distB="0" distL="0" distR="0" wp14:anchorId="5CC28593" wp14:editId="1D336F02">
+            <wp:extent cx="5543550" cy="4187640"/>
+            <wp:effectExtent l="0" t="0" r="0" b="3810"/>
+            <wp:docPr id="46" name="Picture 46"/>
+            <wp:cNvGraphicFramePr>
+              <a:graphicFrameLocks xmlns:a="http://schemas.openxmlformats.org/drawingml/2006/main" noChangeAspect="1"/>
+            </wp:cNvGraphicFramePr>
+            <a:graphic xmlns:a="http://schemas.openxmlformats.org/drawingml/2006/main">
+              <a:graphicData uri="http://schemas.openxmlformats.org/drawingml/2006/picture">
+                <pic:pic xmlns:pic="http://schemas.openxmlformats.org/drawingml/2006/picture">
+                  <pic:nvPicPr>
+                    <pic:cNvPr id="0" name="Picture 2"/>
+                    <pic:cNvPicPr>
+                      <a:picLocks noChangeAspect="1" noChangeArrowheads="1"/>
+                    </pic:cNvPicPr>
+                  </pic:nvPicPr>
+                  <pic:blipFill>
+                    <a:blip r:embed="rId64">
+                      <a:extLst>
+                        <a:ext uri="{28A0092B-C50C-407E-A947-70E740481C1C}">
+                          <a14:useLocalDpi xmlns:a14="http://schemas.microsoft.com/office/drawing/2010/main" val="0"/>
+                        </a:ext>
+                      </a:extLst>
+                    </a:blip>
+                    <a:srcRect/>
+                    <a:stretch>
+                      <a:fillRect/>
+                    </a:stretch>
+                  </pic:blipFill>
+                  <pic:spPr bwMode="auto">
+                    <a:xfrm>
+                      <a:off x="0" y="0"/>
+                      <a:ext cx="5550376" cy="4192797"/>
+                    </a:xfrm>
+                    <a:prstGeom prst="rect">
+                      <a:avLst/>
+                    </a:prstGeom>
+                    <a:noFill/>
+                    <a:ln>
+                      <a:noFill/>
+                    </a:ln>
+                  </pic:spPr>
+                </pic:pic>
+              </a:graphicData>
+            </a:graphic>
+          </wp:inline>
+        </w:drawing>
+      </w:r>
+    </w:p>
+    <w:p>
+      <w:pPr>
+        <w:jc w:val="center"/>
+      </w:pPr>
+      <w:r>
+        <w:rPr>
+          <w:b/>
+          <w:bCs/>
+        </w:rPr>
+        <w:t>Slika 3.4.</w:t>
+      </w:r>
+      <w:r>
+        <w:t xml:space="preserve"> – Prikaz slika značajki na izlazu prvog konvolucijskog sloja</w:t>
+      </w:r>
+    </w:p>
+    <w:p/>
+    <w:p>
+      <w:r>
+        <w:lastRenderedPageBreak/>
+        <w:t xml:space="preserve">U </w:t>
+      </w:r>
+      <w:r>
+        <w:t>promatranoj umjetnoj neuronskoj mreži se samo zadnji konvolucijski blok trenira, i to na kraju treninga joj se otključa sposobnost treniranja na 10 epoha.</w:t>
+      </w:r>
+      <w:r>
+        <w:t xml:space="preserve"> Međutim, izlaz tog konvolucijskog bloka  je 512 slika značajki sa rezolucijom 6x6 piksela, iz čega se ne može vidjeti značajna informacija ali je dobro vidjeti ikakvu aktivaciju nad slikama filtera.</w:t>
+      </w:r>
+    </w:p>
+    <w:p>
+      <w:pPr>
+        <w:jc w:val="center"/>
+      </w:pPr>
+      <w:r>
+        <w:rPr>
+          <w:noProof/>
+        </w:rPr>
+        <w:drawing>
+          <wp:inline distT="0" distB="0" distL="0" distR="0" wp14:anchorId="130A4185" wp14:editId="3FD5AADB">
+            <wp:extent cx="5724525" cy="4143375"/>
+            <wp:effectExtent l="0" t="0" r="9525" b="9525"/>
+            <wp:docPr id="47" name="Picture 47"/>
+            <wp:cNvGraphicFramePr>
+              <a:graphicFrameLocks xmlns:a="http://schemas.openxmlformats.org/drawingml/2006/main" noChangeAspect="1"/>
+            </wp:cNvGraphicFramePr>
+            <a:graphic xmlns:a="http://schemas.openxmlformats.org/drawingml/2006/main">
+              <a:graphicData uri="http://schemas.openxmlformats.org/drawingml/2006/picture">
+                <pic:pic xmlns:pic="http://schemas.openxmlformats.org/drawingml/2006/picture">
+                  <pic:nvPicPr>
+                    <pic:cNvPr id="0" name="Picture 3"/>
+                    <pic:cNvPicPr>
+                      <a:picLocks noChangeAspect="1" noChangeArrowheads="1"/>
+                    </pic:cNvPicPr>
+                  </pic:nvPicPr>
+                  <pic:blipFill>
+                    <a:blip r:embed="rId65">
+                      <a:extLst>
+                        <a:ext uri="{28A0092B-C50C-407E-A947-70E740481C1C}">
+                          <a14:useLocalDpi xmlns:a14="http://schemas.microsoft.com/office/drawing/2010/main" val="0"/>
+                        </a:ext>
+                      </a:extLst>
+                    </a:blip>
+                    <a:srcRect/>
+                    <a:stretch>
+                      <a:fillRect/>
+                    </a:stretch>
+                  </pic:blipFill>
+                  <pic:spPr bwMode="auto">
+                    <a:xfrm>
+                      <a:off x="0" y="0"/>
+                      <a:ext cx="5724525" cy="4143375"/>
+                    </a:xfrm>
+                    <a:prstGeom prst="rect">
+                      <a:avLst/>
+                    </a:prstGeom>
+                    <a:noFill/>
+                    <a:ln>
+                      <a:noFill/>
+                    </a:ln>
+                  </pic:spPr>
+                </pic:pic>
+              </a:graphicData>
+            </a:graphic>
+          </wp:inline>
+        </w:drawing>
+      </w:r>
+    </w:p>
+    <w:p>
+      <w:pPr>
+        <w:jc w:val="center"/>
+      </w:pPr>
+      <w:r>
+        <w:t xml:space="preserve">Slika 3.5. - </w:t>
+      </w:r>
+      <w:r>
+        <w:t xml:space="preserve">Prikaz slika značajki na izlazu </w:t>
+      </w:r>
+      <w:r>
+        <w:t>zadnjeg</w:t>
+      </w:r>
+      <w:r>
+        <w:t xml:space="preserve"> konvolucijskog sloja</w:t>
+      </w:r>
+    </w:p>
+    <w:p>
+      <w:r>
+        <w:t xml:space="preserve">Koristeći informaciju dobivenu iz svih konvolucijskih blokova koristeći njihove slike značajki, moguće je zaključiti da umjetna neuronska mreža sadrži dobru sposobnost otkrivanja potrebnih rubova i oblika koje je naslijedila od VGG16 mreže, te aktivnost u zadnja dva konvolucijska bloka dokazuje da konvolucija prethodnih blokova izvlači potrebne </w:t>
+      </w:r>
+      <w:r>
+        <w:t xml:space="preserve">značajke da </w:t>
+      </w:r>
+      <w:r>
+        <w:t>se tim blokovima aktiviraju izlazi te time daju potrebne podatke za predviđanje u bloku slojeva potpuno povezanih neurona.</w:t>
       </w:r>
     </w:p>
     <w:p>
@@ -11095,15 +10685,7 @@
         <w:t>, potrebno?</w:t>
       </w:r>
       <w:r>
-        <w:t xml:space="preserve">, tu sam kontao transfer </w:t>
-      </w:r>
-      <w:proofErr w:type="spellStart"/>
-      <w:r>
-        <w:t>learning</w:t>
-      </w:r>
-      <w:proofErr w:type="spellEnd"/>
-      <w:r>
-        <w:t xml:space="preserve"> obraditi</w:t>
+        <w:t>, tu sam kontao transfer learning obraditi</w:t>
       </w:r>
       <w:r>
         <w:t>]]</w:t>
@@ -11167,6 +10749,47 @@
       <w:bookmarkEnd w:id="18"/>
     </w:p>
     <w:p>
+      <w:r>
+        <w:t>Korištenje dubokih umjetnih neuronskih mreža je</w:t>
+      </w:r>
+      <w:r>
+        <w:t xml:space="preserve"> učinkovit način za kreiranje klasifikatora nad slikama, gdje važnost objekta kojeg promatramo leži u njeno</w:t>
+      </w:r>
+      <w:r>
+        <w:t>m oštrom</w:t>
+      </w:r>
+      <w:r>
+        <w:t xml:space="preserve"> obliku i </w:t>
+      </w:r>
+      <w:r>
+        <w:t xml:space="preserve">pravilnim </w:t>
+      </w:r>
+      <w:r>
+        <w:t>tekstur</w:t>
+      </w:r>
+      <w:r>
+        <w:t>ama kao kod LEGO kocaka, iako ov</w:t>
+      </w:r>
+      <w:r>
+        <w:t xml:space="preserve">a spoznaja </w:t>
+      </w:r>
+      <w:r>
+        <w:t xml:space="preserve">se može primijeniti i kod drugih sličnih objekata, kao što su </w:t>
+      </w:r>
+      <w:r>
+        <w:t xml:space="preserve">kartice </w:t>
+      </w:r>
+      <w:r>
+        <w:t>pakovanja za lijekove (aluminij na pozadini pakovanja sadrži određenu teksturu i na sebi ima isprintan naziv lijeka</w:t>
+      </w:r>
+      <w:r>
+        <w:t xml:space="preserve"> i dozu u miligramima</w:t>
+      </w:r>
+      <w:r>
+        <w:t>).</w:t>
+      </w:r>
+    </w:p>
+    <w:p>
       <w:pPr>
         <w:spacing w:line="259" w:lineRule="auto"/>
         <w:jc w:val="left"/>
@@ -11210,17 +10833,8 @@
           <w:i/>
           <w:iCs/>
         </w:rPr>
-        <w:t xml:space="preserve">fair </w:t>
-      </w:r>
-      <w:proofErr w:type="spellStart"/>
-      <w:r>
-        <w:rPr>
-          <w:i/>
-          <w:iCs/>
-        </w:rPr>
-        <w:t>play</w:t>
-      </w:r>
-      <w:proofErr w:type="spellEnd"/>
+        <w:t>fair play</w:t>
+      </w:r>
       <w:r>
         <w:t xml:space="preserve">) LEGO™ zahtjeva da se na neautoriziranim radovima ne koristi LEGO™ logo, te da se riječ „LEGO“ uvijek koristi kao pridjev (npr. „napravljeno od LEGO kocaka“, ne „napravljeno od LEGO-a“). </w:t>
       </w:r>
@@ -11365,21 +10979,7 @@
               <w:rPr>
                 <w:rFonts w:eastAsiaTheme="minorEastAsia"/>
               </w:rPr>
-              <w:t xml:space="preserve">2340 </w:t>
-            </w:r>
-            <w:proofErr w:type="spellStart"/>
-            <w:r>
-              <w:rPr>
-                <w:rFonts w:eastAsiaTheme="minorEastAsia"/>
-              </w:rPr>
-              <w:t>Rudder</w:t>
-            </w:r>
-            <w:proofErr w:type="spellEnd"/>
-            <w:r>
-              <w:rPr>
-                <w:rFonts w:eastAsiaTheme="minorEastAsia"/>
-              </w:rPr>
-              <w:t xml:space="preserve"> 1x4x3</w:t>
+              <w:t>2340 Rudder 1x4x3</w:t>
             </w:r>
           </w:p>
         </w:tc>
@@ -11413,379 +11013,6 @@
                       <pic:pic xmlns:pic="http://schemas.openxmlformats.org/drawingml/2006/picture">
                         <pic:nvPicPr>
                           <pic:cNvPr id="0" name="Picture 1"/>
-                          <pic:cNvPicPr>
-                            <a:picLocks noChangeAspect="1" noChangeArrowheads="1"/>
-                          </pic:cNvPicPr>
-                        </pic:nvPicPr>
-                        <pic:blipFill>
-                          <a:blip r:embed="rId63" cstate="print">
-                            <a:extLst>
-                              <a:ext uri="{28A0092B-C50C-407E-A947-70E740481C1C}">
-                                <a14:useLocalDpi xmlns:a14="http://schemas.microsoft.com/office/drawing/2010/main" val="0"/>
-                              </a:ext>
-                            </a:extLst>
-                          </a:blip>
-                          <a:srcRect/>
-                          <a:stretch>
-                            <a:fillRect/>
-                          </a:stretch>
-                        </pic:blipFill>
-                        <pic:spPr bwMode="auto">
-                          <a:xfrm>
-                            <a:off x="0" y="0"/>
-                            <a:ext cx="720000" cy="720000"/>
-                          </a:xfrm>
-                          <a:prstGeom prst="rect">
-                            <a:avLst/>
-                          </a:prstGeom>
-                          <a:noFill/>
-                          <a:ln>
-                            <a:noFill/>
-                          </a:ln>
-                        </pic:spPr>
-                      </pic:pic>
-                    </a:graphicData>
-                  </a:graphic>
-                </wp:inline>
-              </w:drawing>
-            </w:r>
-          </w:p>
-        </w:tc>
-        <w:tc>
-          <w:tcPr>
-            <w:tcW w:w="2236" w:type="dxa"/>
-            <w:vAlign w:val="center"/>
-          </w:tcPr>
-          <w:p>
-            <w:pPr>
-              <w:jc w:val="center"/>
-              <w:rPr>
-                <w:rFonts w:eastAsiaTheme="minorEastAsia"/>
-              </w:rPr>
-            </w:pPr>
-            <w:r>
-              <w:rPr>
-                <w:rFonts w:eastAsiaTheme="minorEastAsia"/>
-              </w:rPr>
-              <w:t xml:space="preserve">3040 </w:t>
-            </w:r>
-            <w:proofErr w:type="spellStart"/>
-            <w:r>
-              <w:rPr>
-                <w:rFonts w:eastAsiaTheme="minorEastAsia"/>
-              </w:rPr>
-              <w:t>Roof</w:t>
-            </w:r>
-            <w:proofErr w:type="spellEnd"/>
-            <w:r>
-              <w:rPr>
-                <w:rFonts w:eastAsiaTheme="minorEastAsia"/>
-              </w:rPr>
-              <w:t xml:space="preserve"> </w:t>
-            </w:r>
-            <w:r>
-              <w:rPr>
-                <w:rFonts w:eastAsiaTheme="minorEastAsia"/>
-              </w:rPr>
-              <w:t>t</w:t>
-            </w:r>
-            <w:r>
-              <w:rPr>
-                <w:rFonts w:eastAsiaTheme="minorEastAsia"/>
-              </w:rPr>
-              <w:t>ile 1x2</w:t>
-            </w:r>
-            <w:r>
-              <w:rPr>
-                <w:rFonts w:eastAsiaTheme="minorEastAsia"/>
-              </w:rPr>
-              <w:t xml:space="preserve"> </w:t>
-            </w:r>
-            <w:r>
-              <w:rPr>
-                <w:rFonts w:eastAsiaTheme="minorEastAsia"/>
-              </w:rPr>
-              <w:t>45</w:t>
-            </w:r>
-            <w:r>
-              <w:rPr>
-                <w:rFonts w:eastAsiaTheme="minorEastAsia"/>
-              </w:rPr>
-              <w:t>°</w:t>
-            </w:r>
-          </w:p>
-        </w:tc>
-        <w:tc>
-          <w:tcPr>
-            <w:tcW w:w="2236" w:type="dxa"/>
-            <w:vAlign w:val="center"/>
-          </w:tcPr>
-          <w:p>
-            <w:pPr>
-              <w:jc w:val="center"/>
-              <w:rPr>
-                <w:rFonts w:eastAsiaTheme="minorEastAsia"/>
-              </w:rPr>
-            </w:pPr>
-            <w:r>
-              <w:rPr>
-                <w:rFonts w:eastAsiaTheme="minorEastAsia"/>
-                <w:noProof/>
-              </w:rPr>
-              <w:drawing>
-                <wp:inline distT="0" distB="0" distL="0" distR="0" wp14:anchorId="1D6EA3B4" wp14:editId="388B024A">
-                  <wp:extent cx="720000" cy="648649"/>
-                  <wp:effectExtent l="0" t="0" r="0" b="0"/>
-                  <wp:docPr id="30" name="Picture 30"/>
-                  <wp:cNvGraphicFramePr>
-                    <a:graphicFrameLocks xmlns:a="http://schemas.openxmlformats.org/drawingml/2006/main" noChangeAspect="1"/>
-                  </wp:cNvGraphicFramePr>
-                  <a:graphic xmlns:a="http://schemas.openxmlformats.org/drawingml/2006/main">
-                    <a:graphicData uri="http://schemas.openxmlformats.org/drawingml/2006/picture">
-                      <pic:pic xmlns:pic="http://schemas.openxmlformats.org/drawingml/2006/picture">
-                        <pic:nvPicPr>
-                          <pic:cNvPr id="0" name="Picture 15"/>
-                          <pic:cNvPicPr>
-                            <a:picLocks noChangeAspect="1" noChangeArrowheads="1"/>
-                          </pic:cNvPicPr>
-                        </pic:nvPicPr>
-                        <pic:blipFill rotWithShape="1">
-                          <a:blip r:embed="rId64" cstate="print">
-                            <a:extLst>
-                              <a:ext uri="{28A0092B-C50C-407E-A947-70E740481C1C}">
-                                <a14:useLocalDpi xmlns:a14="http://schemas.microsoft.com/office/drawing/2010/main" val="0"/>
-                              </a:ext>
-                            </a:extLst>
-                          </a:blip>
-                          <a:srcRect l="22526" t="18533" r="24470" b="33763"/>
-                          <a:stretch/>
-                        </pic:blipFill>
-                        <pic:spPr bwMode="auto">
-                          <a:xfrm>
-                            <a:off x="0" y="0"/>
-                            <a:ext cx="720000" cy="648649"/>
-                          </a:xfrm>
-                          <a:prstGeom prst="rect">
-                            <a:avLst/>
-                          </a:prstGeom>
-                          <a:noFill/>
-                          <a:ln>
-                            <a:noFill/>
-                          </a:ln>
-                          <a:extLst>
-                            <a:ext uri="{53640926-AAD7-44D8-BBD7-CCE9431645EC}">
-                              <a14:shadowObscured xmlns:a14="http://schemas.microsoft.com/office/drawing/2010/main"/>
-                            </a:ext>
-                          </a:extLst>
-                        </pic:spPr>
-                      </pic:pic>
-                    </a:graphicData>
-                  </a:graphic>
-                </wp:inline>
-              </w:drawing>
-            </w:r>
-          </w:p>
-        </w:tc>
-      </w:tr>
-      <w:tr>
-        <w:trPr>
-          <w:trHeight w:val="406"/>
-        </w:trPr>
-        <w:tc>
-          <w:tcPr>
-            <w:tcW w:w="2235" w:type="dxa"/>
-            <w:vAlign w:val="center"/>
-          </w:tcPr>
-          <w:p>
-            <w:pPr>
-              <w:jc w:val="center"/>
-              <w:rPr>
-                <w:rFonts w:eastAsiaTheme="minorEastAsia"/>
-              </w:rPr>
-            </w:pPr>
-            <w:r>
-              <w:rPr>
-                <w:rFonts w:eastAsiaTheme="minorEastAsia"/>
-              </w:rPr>
-              <w:t xml:space="preserve">2357 </w:t>
-            </w:r>
-            <w:proofErr w:type="spellStart"/>
-            <w:r>
-              <w:rPr>
-                <w:rFonts w:eastAsiaTheme="minorEastAsia"/>
-              </w:rPr>
-              <w:t>Brick</w:t>
-            </w:r>
-            <w:proofErr w:type="spellEnd"/>
-            <w:r>
-              <w:rPr>
-                <w:rFonts w:eastAsiaTheme="minorEastAsia"/>
-              </w:rPr>
-              <w:t xml:space="preserve"> </w:t>
-            </w:r>
-            <w:proofErr w:type="spellStart"/>
-            <w:r>
-              <w:rPr>
-                <w:rFonts w:eastAsiaTheme="minorEastAsia"/>
-              </w:rPr>
-              <w:t>corner</w:t>
-            </w:r>
-            <w:proofErr w:type="spellEnd"/>
-            <w:r>
-              <w:rPr>
-                <w:rFonts w:eastAsiaTheme="minorEastAsia"/>
-              </w:rPr>
-              <w:t xml:space="preserve"> 1x2x2</w:t>
-            </w:r>
-          </w:p>
-        </w:tc>
-        <w:tc>
-          <w:tcPr>
-            <w:tcW w:w="2235" w:type="dxa"/>
-            <w:vAlign w:val="center"/>
-          </w:tcPr>
-          <w:p>
-            <w:pPr>
-              <w:jc w:val="center"/>
-              <w:rPr>
-                <w:rFonts w:eastAsiaTheme="minorEastAsia"/>
-              </w:rPr>
-            </w:pPr>
-            <w:r>
-              <w:rPr>
-                <w:rFonts w:eastAsiaTheme="minorEastAsia"/>
-                <w:noProof/>
-              </w:rPr>
-              <w:drawing>
-                <wp:inline distT="0" distB="0" distL="0" distR="0" wp14:anchorId="47E398D0" wp14:editId="016A4BCB">
-                  <wp:extent cx="720000" cy="525547"/>
-                  <wp:effectExtent l="0" t="0" r="4445" b="8255"/>
-                  <wp:docPr id="17" name="Picture 17"/>
-                  <wp:cNvGraphicFramePr>
-                    <a:graphicFrameLocks xmlns:a="http://schemas.openxmlformats.org/drawingml/2006/main" noChangeAspect="1"/>
-                  </wp:cNvGraphicFramePr>
-                  <a:graphic xmlns:a="http://schemas.openxmlformats.org/drawingml/2006/main">
-                    <a:graphicData uri="http://schemas.openxmlformats.org/drawingml/2006/picture">
-                      <pic:pic xmlns:pic="http://schemas.openxmlformats.org/drawingml/2006/picture">
-                        <pic:nvPicPr>
-                          <pic:cNvPr id="0" name="Picture 2"/>
-                          <pic:cNvPicPr>
-                            <a:picLocks noChangeAspect="1" noChangeArrowheads="1"/>
-                          </pic:cNvPicPr>
-                        </pic:nvPicPr>
-                        <pic:blipFill rotWithShape="1">
-                          <a:blip r:embed="rId65" cstate="print">
-                            <a:extLst>
-                              <a:ext uri="{28A0092B-C50C-407E-A947-70E740481C1C}">
-                                <a14:useLocalDpi xmlns:a14="http://schemas.microsoft.com/office/drawing/2010/main" val="0"/>
-                              </a:ext>
-                            </a:extLst>
-                          </a:blip>
-                          <a:srcRect l="17211" t="15888" r="19241" b="37775"/>
-                          <a:stretch/>
-                        </pic:blipFill>
-                        <pic:spPr bwMode="auto">
-                          <a:xfrm>
-                            <a:off x="0" y="0"/>
-                            <a:ext cx="720000" cy="525547"/>
-                          </a:xfrm>
-                          <a:prstGeom prst="rect">
-                            <a:avLst/>
-                          </a:prstGeom>
-                          <a:noFill/>
-                          <a:ln>
-                            <a:noFill/>
-                          </a:ln>
-                          <a:extLst>
-                            <a:ext uri="{53640926-AAD7-44D8-BBD7-CCE9431645EC}">
-                              <a14:shadowObscured xmlns:a14="http://schemas.microsoft.com/office/drawing/2010/main"/>
-                            </a:ext>
-                          </a:extLst>
-                        </pic:spPr>
-                      </pic:pic>
-                    </a:graphicData>
-                  </a:graphic>
-                </wp:inline>
-              </w:drawing>
-            </w:r>
-          </w:p>
-        </w:tc>
-        <w:tc>
-          <w:tcPr>
-            <w:tcW w:w="2236" w:type="dxa"/>
-            <w:vAlign w:val="center"/>
-          </w:tcPr>
-          <w:p>
-            <w:pPr>
-              <w:jc w:val="center"/>
-              <w:rPr>
-                <w:rFonts w:eastAsiaTheme="minorEastAsia"/>
-              </w:rPr>
-            </w:pPr>
-            <w:r>
-              <w:rPr>
-                <w:rFonts w:eastAsiaTheme="minorEastAsia"/>
-              </w:rPr>
-              <w:t xml:space="preserve">3298 </w:t>
-            </w:r>
-            <w:proofErr w:type="spellStart"/>
-            <w:r>
-              <w:rPr>
-                <w:rFonts w:eastAsiaTheme="minorEastAsia"/>
-              </w:rPr>
-              <w:t>R</w:t>
-            </w:r>
-            <w:r>
-              <w:rPr>
-                <w:rFonts w:eastAsiaTheme="minorEastAsia"/>
-              </w:rPr>
-              <w:t>oof</w:t>
-            </w:r>
-            <w:proofErr w:type="spellEnd"/>
-            <w:r>
-              <w:rPr>
-                <w:rFonts w:eastAsiaTheme="minorEastAsia"/>
-              </w:rPr>
-              <w:t xml:space="preserve"> tile 2x3</w:t>
-            </w:r>
-            <w:r>
-              <w:rPr>
-                <w:rFonts w:eastAsiaTheme="minorEastAsia"/>
-              </w:rPr>
-              <w:t xml:space="preserve"> 33°</w:t>
-            </w:r>
-          </w:p>
-        </w:tc>
-        <w:tc>
-          <w:tcPr>
-            <w:tcW w:w="2236" w:type="dxa"/>
-            <w:vAlign w:val="center"/>
-          </w:tcPr>
-          <w:p>
-            <w:pPr>
-              <w:jc w:val="center"/>
-              <w:rPr>
-                <w:rFonts w:eastAsiaTheme="minorEastAsia"/>
-              </w:rPr>
-            </w:pPr>
-            <w:r>
-              <w:rPr>
-                <w:rFonts w:eastAsiaTheme="minorEastAsia"/>
-                <w:noProof/>
-              </w:rPr>
-              <w:drawing>
-                <wp:inline distT="0" distB="0" distL="0" distR="0" wp14:anchorId="65EA5142" wp14:editId="693C38C0">
-                  <wp:extent cx="720000" cy="720000"/>
-                  <wp:effectExtent l="0" t="0" r="0" b="0"/>
-                  <wp:docPr id="31" name="Picture 31"/>
-                  <wp:cNvGraphicFramePr>
-                    <a:graphicFrameLocks xmlns:a="http://schemas.openxmlformats.org/drawingml/2006/main" noChangeAspect="1"/>
-                  </wp:cNvGraphicFramePr>
-                  <a:graphic xmlns:a="http://schemas.openxmlformats.org/drawingml/2006/main">
-                    <a:graphicData uri="http://schemas.openxmlformats.org/drawingml/2006/picture">
-                      <pic:pic xmlns:pic="http://schemas.openxmlformats.org/drawingml/2006/picture">
-                        <pic:nvPicPr>
-                          <pic:cNvPr id="0" name="Picture 16"/>
                           <pic:cNvPicPr>
                             <a:picLocks noChangeAspect="1" noChangeArrowheads="1"/>
                           </pic:cNvPicPr>
@@ -11824,14 +11051,9 @@
             </w:r>
           </w:p>
         </w:tc>
-      </w:tr>
-      <w:tr>
-        <w:trPr>
-          <w:trHeight w:val="406"/>
-        </w:trPr>
         <w:tc>
           <w:tcPr>
-            <w:tcW w:w="2235" w:type="dxa"/>
+            <w:tcW w:w="2236" w:type="dxa"/>
             <w:vAlign w:val="center"/>
           </w:tcPr>
           <w:p>
@@ -11845,39 +11067,43 @@
               <w:rPr>
                 <w:rFonts w:eastAsiaTheme="minorEastAsia"/>
               </w:rPr>
-              <w:t xml:space="preserve">2420 </w:t>
+              <w:t xml:space="preserve">3040 Roof </w:t>
             </w:r>
             <w:r>
               <w:rPr>
                 <w:rFonts w:eastAsiaTheme="minorEastAsia"/>
               </w:rPr>
-              <w:t>P</w:t>
+              <w:t>t</w:t>
             </w:r>
             <w:r>
               <w:rPr>
                 <w:rFonts w:eastAsiaTheme="minorEastAsia"/>
               </w:rPr>
-              <w:t xml:space="preserve">late </w:t>
-            </w:r>
-            <w:proofErr w:type="spellStart"/>
+              <w:t>ile 1x2</w:t>
+            </w:r>
             <w:r>
               <w:rPr>
                 <w:rFonts w:eastAsiaTheme="minorEastAsia"/>
               </w:rPr>
-              <w:t>corner</w:t>
-            </w:r>
-            <w:proofErr w:type="spellEnd"/>
+              <w:t xml:space="preserve"> </w:t>
+            </w:r>
             <w:r>
               <w:rPr>
                 <w:rFonts w:eastAsiaTheme="minorEastAsia"/>
               </w:rPr>
-              <w:t xml:space="preserve"> 2x2</w:t>
+              <w:t>45</w:t>
+            </w:r>
+            <w:r>
+              <w:rPr>
+                <w:rFonts w:eastAsiaTheme="minorEastAsia"/>
+              </w:rPr>
+              <w:t>°</w:t>
             </w:r>
           </w:p>
         </w:tc>
         <w:tc>
           <w:tcPr>
-            <w:tcW w:w="2235" w:type="dxa"/>
+            <w:tcW w:w="2236" w:type="dxa"/>
             <w:vAlign w:val="center"/>
           </w:tcPr>
           <w:p>
@@ -11893,10 +11119,10 @@
                 <w:noProof/>
               </w:rPr>
               <w:drawing>
-                <wp:inline distT="0" distB="0" distL="0" distR="0" wp14:anchorId="465A1902" wp14:editId="097E33DA">
-                  <wp:extent cx="720000" cy="720000"/>
-                  <wp:effectExtent l="0" t="0" r="4445" b="0"/>
-                  <wp:docPr id="18" name="Picture 18"/>
+                <wp:inline distT="0" distB="0" distL="0" distR="0" wp14:anchorId="1D6EA3B4" wp14:editId="388B024A">
+                  <wp:extent cx="720000" cy="648649"/>
+                  <wp:effectExtent l="0" t="0" r="0" b="0"/>
+                  <wp:docPr id="30" name="Picture 30"/>
                   <wp:cNvGraphicFramePr>
                     <a:graphicFrameLocks xmlns:a="http://schemas.openxmlformats.org/drawingml/2006/main" noChangeAspect="1"/>
                   </wp:cNvGraphicFramePr>
@@ -11904,7 +11130,7 @@
                     <a:graphicData uri="http://schemas.openxmlformats.org/drawingml/2006/picture">
                       <pic:pic xmlns:pic="http://schemas.openxmlformats.org/drawingml/2006/picture">
                         <pic:nvPicPr>
-                          <pic:cNvPr id="0" name="Picture 3"/>
+                          <pic:cNvPr id="0" name="Picture 15"/>
                           <pic:cNvPicPr>
                             <a:picLocks noChangeAspect="1" noChangeArrowheads="1"/>
                           </pic:cNvPicPr>
@@ -11917,13 +11143,13 @@
                               </a:ext>
                             </a:extLst>
                           </a:blip>
-                          <a:srcRect l="23213" t="23213" r="23213" b="23213"/>
+                          <a:srcRect l="22526" t="18533" r="24470" b="33763"/>
                           <a:stretch/>
                         </pic:blipFill>
                         <pic:spPr bwMode="auto">
                           <a:xfrm>
                             <a:off x="0" y="0"/>
-                            <a:ext cx="720000" cy="720000"/>
+                            <a:ext cx="720000" cy="648649"/>
                           </a:xfrm>
                           <a:prstGeom prst="rect">
                             <a:avLst/>
@@ -11946,9 +11172,14 @@
             </w:r>
           </w:p>
         </w:tc>
+      </w:tr>
+      <w:tr>
+        <w:trPr>
+          <w:trHeight w:val="406"/>
+        </w:trPr>
         <w:tc>
           <w:tcPr>
-            <w:tcW w:w="2236" w:type="dxa"/>
+            <w:tcW w:w="2235" w:type="dxa"/>
             <w:vAlign w:val="center"/>
           </w:tcPr>
           <w:p>
@@ -11962,27 +11193,13 @@
               <w:rPr>
                 <w:rFonts w:eastAsiaTheme="minorEastAsia"/>
               </w:rPr>
-              <w:t xml:space="preserve">4083 </w:t>
-            </w:r>
-            <w:proofErr w:type="spellStart"/>
-            <w:r>
-              <w:rPr>
-                <w:rFonts w:eastAsiaTheme="minorEastAsia"/>
-              </w:rPr>
-              <w:t>Hanger</w:t>
-            </w:r>
-            <w:proofErr w:type="spellEnd"/>
-            <w:r>
-              <w:rPr>
-                <w:rFonts w:eastAsiaTheme="minorEastAsia"/>
-              </w:rPr>
-              <w:t xml:space="preserve"> 1x4x2</w:t>
+              <w:t>2357 Brick corner 1x2x2</w:t>
             </w:r>
           </w:p>
         </w:tc>
         <w:tc>
           <w:tcPr>
-            <w:tcW w:w="2236" w:type="dxa"/>
+            <w:tcW w:w="2235" w:type="dxa"/>
             <w:vAlign w:val="center"/>
           </w:tcPr>
           <w:p>
@@ -11998,10 +11215,10 @@
                 <w:noProof/>
               </w:rPr>
               <w:drawing>
-                <wp:inline distT="0" distB="0" distL="0" distR="0" wp14:anchorId="4997E8AB" wp14:editId="63C5C3FB">
-                  <wp:extent cx="720000" cy="685714"/>
-                  <wp:effectExtent l="0" t="0" r="0" b="0"/>
-                  <wp:docPr id="32" name="Picture 32"/>
+                <wp:inline distT="0" distB="0" distL="0" distR="0" wp14:anchorId="47E398D0" wp14:editId="016A4BCB">
+                  <wp:extent cx="720000" cy="525547"/>
+                  <wp:effectExtent l="0" t="0" r="4445" b="8255"/>
+                  <wp:docPr id="17" name="Picture 17"/>
                   <wp:cNvGraphicFramePr>
                     <a:graphicFrameLocks xmlns:a="http://schemas.openxmlformats.org/drawingml/2006/main" noChangeAspect="1"/>
                   </wp:cNvGraphicFramePr>
@@ -12009,7 +11226,7 @@
                     <a:graphicData uri="http://schemas.openxmlformats.org/drawingml/2006/picture">
                       <pic:pic xmlns:pic="http://schemas.openxmlformats.org/drawingml/2006/picture">
                         <pic:nvPicPr>
-                          <pic:cNvPr id="0" name="Picture 17"/>
+                          <pic:cNvPr id="0" name="Picture 2"/>
                           <pic:cNvPicPr>
                             <a:picLocks noChangeAspect="1" noChangeArrowheads="1"/>
                           </pic:cNvPicPr>
@@ -12022,13 +11239,13 @@
                               </a:ext>
                             </a:extLst>
                           </a:blip>
-                          <a:srcRect l="10592" t="-1324" r="8649" b="24536"/>
+                          <a:srcRect l="17211" t="15888" r="19241" b="37775"/>
                           <a:stretch/>
                         </pic:blipFill>
                         <pic:spPr bwMode="auto">
                           <a:xfrm>
                             <a:off x="0" y="0"/>
-                            <a:ext cx="720000" cy="685714"/>
+                            <a:ext cx="720000" cy="525547"/>
                           </a:xfrm>
                           <a:prstGeom prst="rect">
                             <a:avLst/>
@@ -12051,14 +11268,9 @@
             </w:r>
           </w:p>
         </w:tc>
-      </w:tr>
-      <w:tr>
-        <w:trPr>
-          <w:trHeight w:val="421"/>
-        </w:trPr>
         <w:tc>
           <w:tcPr>
-            <w:tcW w:w="2235" w:type="dxa"/>
+            <w:tcW w:w="2236" w:type="dxa"/>
             <w:vAlign w:val="center"/>
           </w:tcPr>
           <w:p>
@@ -12072,33 +11284,31 @@
               <w:rPr>
                 <w:rFonts w:eastAsiaTheme="minorEastAsia"/>
               </w:rPr>
-              <w:t xml:space="preserve">3001 </w:t>
-            </w:r>
-            <w:proofErr w:type="spellStart"/>
+              <w:t xml:space="preserve">3298 </w:t>
+            </w:r>
             <w:r>
               <w:rPr>
                 <w:rFonts w:eastAsiaTheme="minorEastAsia"/>
               </w:rPr>
-              <w:t>B</w:t>
+              <w:t>R</w:t>
             </w:r>
             <w:r>
               <w:rPr>
                 <w:rFonts w:eastAsiaTheme="minorEastAsia"/>
               </w:rPr>
-              <w:t>rick</w:t>
-            </w:r>
-            <w:proofErr w:type="spellEnd"/>
+              <w:t>oof tile 2x3</w:t>
+            </w:r>
             <w:r>
               <w:rPr>
                 <w:rFonts w:eastAsiaTheme="minorEastAsia"/>
               </w:rPr>
-              <w:t xml:space="preserve"> 2x4</w:t>
+              <w:t xml:space="preserve"> 33°</w:t>
             </w:r>
           </w:p>
         </w:tc>
         <w:tc>
           <w:tcPr>
-            <w:tcW w:w="2235" w:type="dxa"/>
+            <w:tcW w:w="2236" w:type="dxa"/>
             <w:vAlign w:val="center"/>
           </w:tcPr>
           <w:p>
@@ -12114,10 +11324,10 @@
                 <w:noProof/>
               </w:rPr>
               <w:drawing>
-                <wp:inline distT="0" distB="0" distL="0" distR="0" wp14:anchorId="34FC688C" wp14:editId="5243A012">
+                <wp:inline distT="0" distB="0" distL="0" distR="0" wp14:anchorId="65EA5142" wp14:editId="693C38C0">
                   <wp:extent cx="720000" cy="720000"/>
                   <wp:effectExtent l="0" t="0" r="0" b="0"/>
-                  <wp:docPr id="19" name="Picture 19"/>
+                  <wp:docPr id="31" name="Picture 31"/>
                   <wp:cNvGraphicFramePr>
                     <a:graphicFrameLocks xmlns:a="http://schemas.openxmlformats.org/drawingml/2006/main" noChangeAspect="1"/>
                   </wp:cNvGraphicFramePr>
@@ -12125,7 +11335,7 @@
                     <a:graphicData uri="http://schemas.openxmlformats.org/drawingml/2006/picture">
                       <pic:pic xmlns:pic="http://schemas.openxmlformats.org/drawingml/2006/picture">
                         <pic:nvPicPr>
-                          <pic:cNvPr id="0" name="Picture 4"/>
+                          <pic:cNvPr id="0" name="Picture 16"/>
                           <pic:cNvPicPr>
                             <a:picLocks noChangeAspect="1" noChangeArrowheads="1"/>
                           </pic:cNvPicPr>
@@ -12164,6 +11374,114 @@
             </w:r>
           </w:p>
         </w:tc>
+      </w:tr>
+      <w:tr>
+        <w:trPr>
+          <w:trHeight w:val="406"/>
+        </w:trPr>
+        <w:tc>
+          <w:tcPr>
+            <w:tcW w:w="2235" w:type="dxa"/>
+            <w:vAlign w:val="center"/>
+          </w:tcPr>
+          <w:p>
+            <w:pPr>
+              <w:jc w:val="center"/>
+              <w:rPr>
+                <w:rFonts w:eastAsiaTheme="minorEastAsia"/>
+              </w:rPr>
+            </w:pPr>
+            <w:r>
+              <w:rPr>
+                <w:rFonts w:eastAsiaTheme="minorEastAsia"/>
+              </w:rPr>
+              <w:t xml:space="preserve">2420 </w:t>
+            </w:r>
+            <w:r>
+              <w:rPr>
+                <w:rFonts w:eastAsiaTheme="minorEastAsia"/>
+              </w:rPr>
+              <w:t>P</w:t>
+            </w:r>
+            <w:r>
+              <w:rPr>
+                <w:rFonts w:eastAsiaTheme="minorEastAsia"/>
+              </w:rPr>
+              <w:t>late corner 2x2</w:t>
+            </w:r>
+          </w:p>
+        </w:tc>
+        <w:tc>
+          <w:tcPr>
+            <w:tcW w:w="2235" w:type="dxa"/>
+            <w:vAlign w:val="center"/>
+          </w:tcPr>
+          <w:p>
+            <w:pPr>
+              <w:jc w:val="center"/>
+              <w:rPr>
+                <w:rFonts w:eastAsiaTheme="minorEastAsia"/>
+              </w:rPr>
+            </w:pPr>
+            <w:r>
+              <w:rPr>
+                <w:rFonts w:eastAsiaTheme="minorEastAsia"/>
+                <w:noProof/>
+              </w:rPr>
+              <w:drawing>
+                <wp:inline distT="0" distB="0" distL="0" distR="0" wp14:anchorId="465A1902" wp14:editId="097E33DA">
+                  <wp:extent cx="720000" cy="720000"/>
+                  <wp:effectExtent l="0" t="0" r="4445" b="0"/>
+                  <wp:docPr id="18" name="Picture 18"/>
+                  <wp:cNvGraphicFramePr>
+                    <a:graphicFrameLocks xmlns:a="http://schemas.openxmlformats.org/drawingml/2006/main" noChangeAspect="1"/>
+                  </wp:cNvGraphicFramePr>
+                  <a:graphic xmlns:a="http://schemas.openxmlformats.org/drawingml/2006/main">
+                    <a:graphicData uri="http://schemas.openxmlformats.org/drawingml/2006/picture">
+                      <pic:pic xmlns:pic="http://schemas.openxmlformats.org/drawingml/2006/picture">
+                        <pic:nvPicPr>
+                          <pic:cNvPr id="0" name="Picture 3"/>
+                          <pic:cNvPicPr>
+                            <a:picLocks noChangeAspect="1" noChangeArrowheads="1"/>
+                          </pic:cNvPicPr>
+                        </pic:nvPicPr>
+                        <pic:blipFill rotWithShape="1">
+                          <a:blip r:embed="rId70" cstate="print">
+                            <a:extLst>
+                              <a:ext uri="{28A0092B-C50C-407E-A947-70E740481C1C}">
+                                <a14:useLocalDpi xmlns:a14="http://schemas.microsoft.com/office/drawing/2010/main" val="0"/>
+                              </a:ext>
+                            </a:extLst>
+                          </a:blip>
+                          <a:srcRect l="23213" t="23213" r="23213" b="23213"/>
+                          <a:stretch/>
+                        </pic:blipFill>
+                        <pic:spPr bwMode="auto">
+                          <a:xfrm>
+                            <a:off x="0" y="0"/>
+                            <a:ext cx="720000" cy="720000"/>
+                          </a:xfrm>
+                          <a:prstGeom prst="rect">
+                            <a:avLst/>
+                          </a:prstGeom>
+                          <a:noFill/>
+                          <a:ln>
+                            <a:noFill/>
+                          </a:ln>
+                          <a:extLst>
+                            <a:ext uri="{53640926-AAD7-44D8-BBD7-CCE9431645EC}">
+                              <a14:shadowObscured xmlns:a14="http://schemas.microsoft.com/office/drawing/2010/main"/>
+                            </a:ext>
+                          </a:extLst>
+                        </pic:spPr>
+                      </pic:pic>
+                    </a:graphicData>
+                  </a:graphic>
+                </wp:inline>
+              </w:drawing>
+            </w:r>
+          </w:p>
+        </w:tc>
         <w:tc>
           <w:tcPr>
             <w:tcW w:w="2236" w:type="dxa"/>
@@ -12180,16 +11498,204 @@
               <w:rPr>
                 <w:rFonts w:eastAsiaTheme="minorEastAsia"/>
               </w:rPr>
-              <w:t xml:space="preserve">4276 </w:t>
-            </w:r>
-            <w:proofErr w:type="spellStart"/>
-            <w:r>
+              <w:t>4083 Hanger 1x4x2</w:t>
+            </w:r>
+          </w:p>
+        </w:tc>
+        <w:tc>
+          <w:tcPr>
+            <w:tcW w:w="2236" w:type="dxa"/>
+            <w:vAlign w:val="center"/>
+          </w:tcPr>
+          <w:p>
+            <w:pPr>
+              <w:jc w:val="center"/>
               <w:rPr>
                 <w:rFonts w:eastAsiaTheme="minorEastAsia"/>
               </w:rPr>
-              <w:t>Worm</w:t>
-            </w:r>
-            <w:proofErr w:type="spellEnd"/>
+            </w:pPr>
+            <w:r>
+              <w:rPr>
+                <w:rFonts w:eastAsiaTheme="minorEastAsia"/>
+                <w:noProof/>
+              </w:rPr>
+              <w:drawing>
+                <wp:inline distT="0" distB="0" distL="0" distR="0" wp14:anchorId="4997E8AB" wp14:editId="63C5C3FB">
+                  <wp:extent cx="720000" cy="685714"/>
+                  <wp:effectExtent l="0" t="0" r="0" b="0"/>
+                  <wp:docPr id="32" name="Picture 32"/>
+                  <wp:cNvGraphicFramePr>
+                    <a:graphicFrameLocks xmlns:a="http://schemas.openxmlformats.org/drawingml/2006/main" noChangeAspect="1"/>
+                  </wp:cNvGraphicFramePr>
+                  <a:graphic xmlns:a="http://schemas.openxmlformats.org/drawingml/2006/main">
+                    <a:graphicData uri="http://schemas.openxmlformats.org/drawingml/2006/picture">
+                      <pic:pic xmlns:pic="http://schemas.openxmlformats.org/drawingml/2006/picture">
+                        <pic:nvPicPr>
+                          <pic:cNvPr id="0" name="Picture 17"/>
+                          <pic:cNvPicPr>
+                            <a:picLocks noChangeAspect="1" noChangeArrowheads="1"/>
+                          </pic:cNvPicPr>
+                        </pic:nvPicPr>
+                        <pic:blipFill rotWithShape="1">
+                          <a:blip r:embed="rId71" cstate="print">
+                            <a:extLst>
+                              <a:ext uri="{28A0092B-C50C-407E-A947-70E740481C1C}">
+                                <a14:useLocalDpi xmlns:a14="http://schemas.microsoft.com/office/drawing/2010/main" val="0"/>
+                              </a:ext>
+                            </a:extLst>
+                          </a:blip>
+                          <a:srcRect l="10592" t="-1324" r="8649" b="24536"/>
+                          <a:stretch/>
+                        </pic:blipFill>
+                        <pic:spPr bwMode="auto">
+                          <a:xfrm>
+                            <a:off x="0" y="0"/>
+                            <a:ext cx="720000" cy="685714"/>
+                          </a:xfrm>
+                          <a:prstGeom prst="rect">
+                            <a:avLst/>
+                          </a:prstGeom>
+                          <a:noFill/>
+                          <a:ln>
+                            <a:noFill/>
+                          </a:ln>
+                          <a:extLst>
+                            <a:ext uri="{53640926-AAD7-44D8-BBD7-CCE9431645EC}">
+                              <a14:shadowObscured xmlns:a14="http://schemas.microsoft.com/office/drawing/2010/main"/>
+                            </a:ext>
+                          </a:extLst>
+                        </pic:spPr>
+                      </pic:pic>
+                    </a:graphicData>
+                  </a:graphic>
+                </wp:inline>
+              </w:drawing>
+            </w:r>
+          </w:p>
+        </w:tc>
+      </w:tr>
+      <w:tr>
+        <w:trPr>
+          <w:trHeight w:val="421"/>
+        </w:trPr>
+        <w:tc>
+          <w:tcPr>
+            <w:tcW w:w="2235" w:type="dxa"/>
+            <w:vAlign w:val="center"/>
+          </w:tcPr>
+          <w:p>
+            <w:pPr>
+              <w:jc w:val="center"/>
+              <w:rPr>
+                <w:rFonts w:eastAsiaTheme="minorEastAsia"/>
+              </w:rPr>
+            </w:pPr>
+            <w:r>
+              <w:rPr>
+                <w:rFonts w:eastAsiaTheme="minorEastAsia"/>
+              </w:rPr>
+              <w:t xml:space="preserve">3001 </w:t>
+            </w:r>
+            <w:r>
+              <w:rPr>
+                <w:rFonts w:eastAsiaTheme="minorEastAsia"/>
+              </w:rPr>
+              <w:t>B</w:t>
+            </w:r>
+            <w:r>
+              <w:rPr>
+                <w:rFonts w:eastAsiaTheme="minorEastAsia"/>
+              </w:rPr>
+              <w:t>rick 2x4</w:t>
+            </w:r>
+          </w:p>
+        </w:tc>
+        <w:tc>
+          <w:tcPr>
+            <w:tcW w:w="2235" w:type="dxa"/>
+            <w:vAlign w:val="center"/>
+          </w:tcPr>
+          <w:p>
+            <w:pPr>
+              <w:jc w:val="center"/>
+              <w:rPr>
+                <w:rFonts w:eastAsiaTheme="minorEastAsia"/>
+              </w:rPr>
+            </w:pPr>
+            <w:r>
+              <w:rPr>
+                <w:rFonts w:eastAsiaTheme="minorEastAsia"/>
+                <w:noProof/>
+              </w:rPr>
+              <w:drawing>
+                <wp:inline distT="0" distB="0" distL="0" distR="0" wp14:anchorId="34FC688C" wp14:editId="5243A012">
+                  <wp:extent cx="720000" cy="720000"/>
+                  <wp:effectExtent l="0" t="0" r="0" b="0"/>
+                  <wp:docPr id="19" name="Picture 19"/>
+                  <wp:cNvGraphicFramePr>
+                    <a:graphicFrameLocks xmlns:a="http://schemas.openxmlformats.org/drawingml/2006/main" noChangeAspect="1"/>
+                  </wp:cNvGraphicFramePr>
+                  <a:graphic xmlns:a="http://schemas.openxmlformats.org/drawingml/2006/main">
+                    <a:graphicData uri="http://schemas.openxmlformats.org/drawingml/2006/picture">
+                      <pic:pic xmlns:pic="http://schemas.openxmlformats.org/drawingml/2006/picture">
+                        <pic:nvPicPr>
+                          <pic:cNvPr id="0" name="Picture 4"/>
+                          <pic:cNvPicPr>
+                            <a:picLocks noChangeAspect="1" noChangeArrowheads="1"/>
+                          </pic:cNvPicPr>
+                        </pic:nvPicPr>
+                        <pic:blipFill>
+                          <a:blip r:embed="rId72" cstate="print">
+                            <a:extLst>
+                              <a:ext uri="{28A0092B-C50C-407E-A947-70E740481C1C}">
+                                <a14:useLocalDpi xmlns:a14="http://schemas.microsoft.com/office/drawing/2010/main" val="0"/>
+                              </a:ext>
+                            </a:extLst>
+                          </a:blip>
+                          <a:srcRect/>
+                          <a:stretch>
+                            <a:fillRect/>
+                          </a:stretch>
+                        </pic:blipFill>
+                        <pic:spPr bwMode="auto">
+                          <a:xfrm>
+                            <a:off x="0" y="0"/>
+                            <a:ext cx="720000" cy="720000"/>
+                          </a:xfrm>
+                          <a:prstGeom prst="rect">
+                            <a:avLst/>
+                          </a:prstGeom>
+                          <a:noFill/>
+                          <a:ln>
+                            <a:noFill/>
+                          </a:ln>
+                        </pic:spPr>
+                      </pic:pic>
+                    </a:graphicData>
+                  </a:graphic>
+                </wp:inline>
+              </w:drawing>
+            </w:r>
+          </w:p>
+        </w:tc>
+        <w:tc>
+          <w:tcPr>
+            <w:tcW w:w="2236" w:type="dxa"/>
+            <w:vAlign w:val="center"/>
+          </w:tcPr>
+          <w:p>
+            <w:pPr>
+              <w:jc w:val="center"/>
+              <w:rPr>
+                <w:rFonts w:eastAsiaTheme="minorEastAsia"/>
+              </w:rPr>
+            </w:pPr>
+            <w:r>
+              <w:rPr>
+                <w:rFonts w:eastAsiaTheme="minorEastAsia"/>
+              </w:rPr>
+              <w:t>4276 Worm</w:t>
+            </w:r>
           </w:p>
         </w:tc>
         <w:tc>
@@ -12227,7 +11733,7 @@
                           </pic:cNvPicPr>
                         </pic:nvPicPr>
                         <pic:blipFill rotWithShape="1">
-                          <a:blip r:embed="rId70" cstate="print">
+                          <a:blip r:embed="rId73" cstate="print">
                             <a:extLst>
                               <a:ext uri="{28A0092B-C50C-407E-A947-70E740481C1C}">
                                 <a14:useLocalDpi xmlns:a14="http://schemas.microsoft.com/office/drawing/2010/main" val="0"/>
@@ -12284,21 +11790,7 @@
               <w:rPr>
                 <w:rFonts w:eastAsiaTheme="minorEastAsia"/>
               </w:rPr>
-              <w:t xml:space="preserve">3003 </w:t>
-            </w:r>
-            <w:proofErr w:type="spellStart"/>
-            <w:r>
-              <w:rPr>
-                <w:rFonts w:eastAsiaTheme="minorEastAsia"/>
-              </w:rPr>
-              <w:t>Brick</w:t>
-            </w:r>
-            <w:proofErr w:type="spellEnd"/>
-            <w:r>
-              <w:rPr>
-                <w:rFonts w:eastAsiaTheme="minorEastAsia"/>
-              </w:rPr>
-              <w:t xml:space="preserve"> 2x2</w:t>
+              <w:t>3003 Brick 2x2</w:t>
             </w:r>
           </w:p>
         </w:tc>
@@ -12337,7 +11829,7 @@
                           </pic:cNvPicPr>
                         </pic:nvPicPr>
                         <pic:blipFill rotWithShape="1">
-                          <a:blip r:embed="rId71" cstate="print">
+                          <a:blip r:embed="rId74" cstate="print">
                             <a:extLst>
                               <a:ext uri="{28A0092B-C50C-407E-A947-70E740481C1C}">
                                 <a14:useLocalDpi xmlns:a14="http://schemas.microsoft.com/office/drawing/2010/main" val="0"/>
@@ -12389,21 +11881,7 @@
               <w:rPr>
                 <w:rFonts w:eastAsiaTheme="minorEastAsia"/>
               </w:rPr>
-              <w:t xml:space="preserve">4286 </w:t>
-            </w:r>
-            <w:proofErr w:type="spellStart"/>
-            <w:r>
-              <w:rPr>
-                <w:rFonts w:eastAsiaTheme="minorEastAsia"/>
-              </w:rPr>
-              <w:t>roof</w:t>
-            </w:r>
-            <w:proofErr w:type="spellEnd"/>
-            <w:r>
-              <w:rPr>
-                <w:rFonts w:eastAsiaTheme="minorEastAsia"/>
-              </w:rPr>
-              <w:t xml:space="preserve"> tile 1x3</w:t>
+              <w:t>4286 roof tile 1x3</w:t>
             </w:r>
             <w:r>
               <w:rPr>
@@ -12448,7 +11926,7 @@
                           </pic:cNvPicPr>
                         </pic:nvPicPr>
                         <pic:blipFill rotWithShape="1">
-                          <a:blip r:embed="rId72" cstate="print">
+                          <a:blip r:embed="rId75" cstate="print">
                             <a:extLst>
                               <a:ext uri="{28A0092B-C50C-407E-A947-70E740481C1C}">
                                 <a14:useLocalDpi xmlns:a14="http://schemas.microsoft.com/office/drawing/2010/main" val="0"/>
@@ -12505,21 +11983,7 @@
               <w:rPr>
                 <w:rFonts w:eastAsiaTheme="minorEastAsia"/>
               </w:rPr>
-              <w:t xml:space="preserve">3004 </w:t>
-            </w:r>
-            <w:proofErr w:type="spellStart"/>
-            <w:r>
-              <w:rPr>
-                <w:rFonts w:eastAsiaTheme="minorEastAsia"/>
-              </w:rPr>
-              <w:t>Brick</w:t>
-            </w:r>
-            <w:proofErr w:type="spellEnd"/>
-            <w:r>
-              <w:rPr>
-                <w:rFonts w:eastAsiaTheme="minorEastAsia"/>
-              </w:rPr>
-              <w:t xml:space="preserve"> 1x2</w:t>
+              <w:t>3004 Brick 1x2</w:t>
             </w:r>
           </w:p>
         </w:tc>
@@ -12559,7 +12023,7 @@
                           </pic:cNvPicPr>
                         </pic:nvPicPr>
                         <pic:blipFill rotWithShape="1">
-                          <a:blip r:embed="rId73" cstate="print">
+                          <a:blip r:embed="rId76" cstate="print">
                             <a:extLst>
                               <a:ext uri="{28A0092B-C50C-407E-A947-70E740481C1C}">
                                 <a14:useLocalDpi xmlns:a14="http://schemas.microsoft.com/office/drawing/2010/main" val="0"/>
@@ -12662,7 +12126,7 @@
                           </pic:cNvPicPr>
                         </pic:nvPicPr>
                         <pic:blipFill rotWithShape="1">
-                          <a:blip r:embed="rId74" cstate="print">
+                          <a:blip r:embed="rId77" cstate="print">
                             <a:extLst>
                               <a:ext uri="{28A0092B-C50C-407E-A947-70E740481C1C}">
                                 <a14:useLocalDpi xmlns:a14="http://schemas.microsoft.com/office/drawing/2010/main" val="0"/>
@@ -12719,21 +12183,7 @@
               <w:rPr>
                 <w:rFonts w:eastAsiaTheme="minorEastAsia"/>
               </w:rPr>
-              <w:t xml:space="preserve">3005 </w:t>
-            </w:r>
-            <w:proofErr w:type="spellStart"/>
-            <w:r>
-              <w:rPr>
-                <w:rFonts w:eastAsiaTheme="minorEastAsia"/>
-              </w:rPr>
-              <w:t>Brick</w:t>
-            </w:r>
-            <w:proofErr w:type="spellEnd"/>
-            <w:r>
-              <w:rPr>
-                <w:rFonts w:eastAsiaTheme="minorEastAsia"/>
-              </w:rPr>
-              <w:t xml:space="preserve"> 1x1</w:t>
+              <w:t>3005 Brick 1x1</w:t>
             </w:r>
           </w:p>
         </w:tc>
@@ -12773,7 +12223,7 @@
                           </pic:cNvPicPr>
                         </pic:nvPicPr>
                         <pic:blipFill rotWithShape="1">
-                          <a:blip r:embed="rId75" cstate="print">
+                          <a:blip r:embed="rId78" cstate="print">
                             <a:extLst>
                               <a:ext uri="{28A0092B-C50C-407E-A947-70E740481C1C}">
                                 <a14:useLocalDpi xmlns:a14="http://schemas.microsoft.com/office/drawing/2010/main" val="0"/>
@@ -12825,50 +12275,20 @@
               <w:rPr>
                 <w:rFonts w:eastAsiaTheme="minorEastAsia"/>
               </w:rPr>
-              <w:t xml:space="preserve">6143 </w:t>
-            </w:r>
-            <w:proofErr w:type="spellStart"/>
+              <w:t>6143 Brick D16 w</w:t>
+            </w:r>
             <w:r>
               <w:rPr>
                 <w:rFonts w:eastAsiaTheme="minorEastAsia"/>
               </w:rPr>
-              <w:t>Brick</w:t>
-            </w:r>
-            <w:proofErr w:type="spellEnd"/>
+              <w:t>ith</w:t>
+            </w:r>
             <w:r>
               <w:rPr>
                 <w:rFonts w:eastAsiaTheme="minorEastAsia"/>
               </w:rPr>
-              <w:t xml:space="preserve"> D16 </w:t>
-            </w:r>
-            <w:proofErr w:type="spellStart"/>
-            <w:r>
-              <w:rPr>
-                <w:rFonts w:eastAsiaTheme="minorEastAsia"/>
-              </w:rPr>
-              <w:t>w</w:t>
-            </w:r>
-            <w:r>
-              <w:rPr>
-                <w:rFonts w:eastAsiaTheme="minorEastAsia"/>
-              </w:rPr>
-              <w:t>ith</w:t>
-            </w:r>
-            <w:proofErr w:type="spellEnd"/>
-            <w:r>
-              <w:rPr>
-                <w:rFonts w:eastAsiaTheme="minorEastAsia"/>
-              </w:rPr>
-              <w:t xml:space="preserve"> </w:t>
-            </w:r>
-            <w:proofErr w:type="spellStart"/>
-            <w:r>
-              <w:rPr>
-                <w:rFonts w:eastAsiaTheme="minorEastAsia"/>
-              </w:rPr>
-              <w:t>cross</w:t>
-            </w:r>
-            <w:proofErr w:type="spellEnd"/>
+              <w:t xml:space="preserve"> cross</w:t>
+            </w:r>
           </w:p>
         </w:tc>
         <w:tc>
@@ -12906,7 +12326,7 @@
                           </pic:cNvPicPr>
                         </pic:nvPicPr>
                         <pic:blipFill rotWithShape="1">
-                          <a:blip r:embed="rId76" cstate="print">
+                          <a:blip r:embed="rId79" cstate="print">
                             <a:extLst>
                               <a:ext uri="{28A0092B-C50C-407E-A947-70E740481C1C}">
                                 <a14:useLocalDpi xmlns:a14="http://schemas.microsoft.com/office/drawing/2010/main" val="0"/>
@@ -12965,7 +12385,6 @@
               </w:rPr>
               <w:t xml:space="preserve">3010 </w:t>
             </w:r>
-            <w:proofErr w:type="spellStart"/>
             <w:r>
               <w:rPr>
                 <w:rFonts w:eastAsiaTheme="minorEastAsia"/>
@@ -12976,14 +12395,7 @@
               <w:rPr>
                 <w:rFonts w:eastAsiaTheme="minorEastAsia"/>
               </w:rPr>
-              <w:t>rick</w:t>
-            </w:r>
-            <w:proofErr w:type="spellEnd"/>
-            <w:r>
-              <w:rPr>
-                <w:rFonts w:eastAsiaTheme="minorEastAsia"/>
-              </w:rPr>
-              <w:t xml:space="preserve"> 1x4</w:t>
+              <w:t>rick 1x4</w:t>
             </w:r>
           </w:p>
         </w:tc>
@@ -13023,7 +12435,7 @@
                           </pic:cNvPicPr>
                         </pic:nvPicPr>
                         <pic:blipFill rotWithShape="1">
-                          <a:blip r:embed="rId77" cstate="print">
+                          <a:blip r:embed="rId80" cstate="print">
                             <a:extLst>
                               <a:ext uri="{28A0092B-C50C-407E-A947-70E740481C1C}">
                                 <a14:useLocalDpi xmlns:a14="http://schemas.microsoft.com/office/drawing/2010/main" val="0"/>
@@ -13077,7 +12489,6 @@
               </w:rPr>
               <w:t xml:space="preserve">6632 </w:t>
             </w:r>
-            <w:proofErr w:type="spellStart"/>
             <w:r>
               <w:rPr>
                 <w:rFonts w:eastAsiaTheme="minorEastAsia"/>
@@ -13088,14 +12499,7 @@
               <w:rPr>
                 <w:rFonts w:eastAsiaTheme="minorEastAsia"/>
               </w:rPr>
-              <w:t>ever</w:t>
-            </w:r>
-            <w:proofErr w:type="spellEnd"/>
-            <w:r>
-              <w:rPr>
-                <w:rFonts w:eastAsiaTheme="minorEastAsia"/>
-              </w:rPr>
-              <w:t xml:space="preserve"> 3M</w:t>
+              <w:t>ever 3M</w:t>
             </w:r>
           </w:p>
         </w:tc>
@@ -13134,7 +12538,7 @@
                           </pic:cNvPicPr>
                         </pic:nvPicPr>
                         <pic:blipFill rotWithShape="1">
-                          <a:blip r:embed="rId78" cstate="print">
+                          <a:blip r:embed="rId81" cstate="print">
                             <a:extLst>
                               <a:ext uri="{28A0092B-C50C-407E-A947-70E740481C1C}">
                                 <a14:useLocalDpi xmlns:a14="http://schemas.microsoft.com/office/drawing/2010/main" val="0"/>
@@ -13243,7 +12647,7 @@
                           </pic:cNvPicPr>
                         </pic:nvPicPr>
                         <pic:blipFill rotWithShape="1">
-                          <a:blip r:embed="rId79" cstate="print">
+                          <a:blip r:embed="rId82" cstate="print">
                             <a:extLst>
                               <a:ext uri="{28A0092B-C50C-407E-A947-70E740481C1C}">
                                 <a14:useLocalDpi xmlns:a14="http://schemas.microsoft.com/office/drawing/2010/main" val="0"/>
@@ -13295,61 +12699,31 @@
               <w:rPr>
                 <w:rFonts w:eastAsiaTheme="minorEastAsia"/>
               </w:rPr>
-              <w:t xml:space="preserve">18575 </w:t>
-            </w:r>
-            <w:proofErr w:type="spellStart"/>
+              <w:t xml:space="preserve">18575 Double </w:t>
+            </w:r>
             <w:r>
               <w:rPr>
                 <w:rFonts w:eastAsiaTheme="minorEastAsia"/>
               </w:rPr>
-              <w:t>Double</w:t>
-            </w:r>
-            <w:proofErr w:type="spellEnd"/>
+              <w:t>c</w:t>
+            </w:r>
             <w:r>
               <w:rPr>
                 <w:rFonts w:eastAsiaTheme="minorEastAsia"/>
               </w:rPr>
-              <w:t xml:space="preserve"> </w:t>
-            </w:r>
-            <w:proofErr w:type="spellStart"/>
+              <w:t xml:space="preserve">onical </w:t>
+            </w:r>
             <w:r>
               <w:rPr>
                 <w:rFonts w:eastAsiaTheme="minorEastAsia"/>
               </w:rPr>
-              <w:t>c</w:t>
+              <w:t>w</w:t>
             </w:r>
             <w:r>
               <w:rPr>
                 <w:rFonts w:eastAsiaTheme="minorEastAsia"/>
               </w:rPr>
-              <w:t>onical</w:t>
-            </w:r>
-            <w:proofErr w:type="spellEnd"/>
-            <w:r>
-              <w:rPr>
-                <w:rFonts w:eastAsiaTheme="minorEastAsia"/>
-              </w:rPr>
-              <w:t xml:space="preserve"> </w:t>
-            </w:r>
-            <w:proofErr w:type="spellStart"/>
-            <w:r>
-              <w:rPr>
-                <w:rFonts w:eastAsiaTheme="minorEastAsia"/>
-              </w:rPr>
-              <w:t>w</w:t>
-            </w:r>
-            <w:r>
-              <w:rPr>
-                <w:rFonts w:eastAsiaTheme="minorEastAsia"/>
-              </w:rPr>
-              <w:t>heel</w:t>
-            </w:r>
-            <w:proofErr w:type="spellEnd"/>
-            <w:r>
-              <w:rPr>
-                <w:rFonts w:eastAsiaTheme="minorEastAsia"/>
-              </w:rPr>
-              <w:t xml:space="preserve"> Z20 1M</w:t>
+              <w:t>heel Z20 1M</w:t>
             </w:r>
           </w:p>
         </w:tc>
@@ -13388,7 +12762,7 @@
                           </pic:cNvPicPr>
                         </pic:nvPicPr>
                         <pic:blipFill rotWithShape="1">
-                          <a:blip r:embed="rId80" cstate="print">
+                          <a:blip r:embed="rId83" cstate="print">
                             <a:extLst>
                               <a:ext uri="{28A0092B-C50C-407E-A947-70E740481C1C}">
                                 <a14:useLocalDpi xmlns:a14="http://schemas.microsoft.com/office/drawing/2010/main" val="0"/>
@@ -13485,7 +12859,7 @@
                           </pic:cNvPicPr>
                         </pic:nvPicPr>
                         <pic:blipFill rotWithShape="1">
-                          <a:blip r:embed="rId81" cstate="print">
+                          <a:blip r:embed="rId84" cstate="print">
                             <a:extLst>
                               <a:ext uri="{28A0092B-C50C-407E-A947-70E740481C1C}">
                                 <a14:useLocalDpi xmlns:a14="http://schemas.microsoft.com/office/drawing/2010/main" val="0"/>
@@ -13537,67 +12911,43 @@
               <w:rPr>
                 <w:rFonts w:eastAsiaTheme="minorEastAsia"/>
               </w:rPr>
-              <w:t xml:space="preserve">32140 </w:t>
-            </w:r>
-            <w:proofErr w:type="spellStart"/>
+              <w:t xml:space="preserve">32140 Technic </w:t>
+            </w:r>
             <w:r>
               <w:rPr>
                 <w:rFonts w:eastAsiaTheme="minorEastAsia"/>
               </w:rPr>
-              <w:t>Technic</w:t>
-            </w:r>
-            <w:proofErr w:type="spellEnd"/>
+              <w:t>a</w:t>
+            </w:r>
             <w:r>
               <w:rPr>
                 <w:rFonts w:eastAsiaTheme="minorEastAsia"/>
               </w:rPr>
+              <w:t>ng</w:t>
+            </w:r>
+            <w:r>
+              <w:rPr>
+                <w:rFonts w:eastAsiaTheme="minorEastAsia"/>
+              </w:rPr>
+              <w:t>led</w:t>
+            </w:r>
+            <w:r>
+              <w:rPr>
+                <w:rFonts w:eastAsiaTheme="minorEastAsia"/>
+              </w:rPr>
               <w:t xml:space="preserve"> </w:t>
             </w:r>
-            <w:proofErr w:type="spellStart"/>
             <w:r>
               <w:rPr>
                 <w:rFonts w:eastAsiaTheme="minorEastAsia"/>
               </w:rPr>
-              <w:t>a</w:t>
+              <w:t>b</w:t>
             </w:r>
             <w:r>
               <w:rPr>
                 <w:rFonts w:eastAsiaTheme="minorEastAsia"/>
               </w:rPr>
-              <w:t>ng</w:t>
-            </w:r>
-            <w:r>
-              <w:rPr>
-                <w:rFonts w:eastAsiaTheme="minorEastAsia"/>
-              </w:rPr>
-              <w:t>led</w:t>
-            </w:r>
-            <w:proofErr w:type="spellEnd"/>
-            <w:r>
-              <w:rPr>
-                <w:rFonts w:eastAsiaTheme="minorEastAsia"/>
-              </w:rPr>
-              <w:t xml:space="preserve"> </w:t>
-            </w:r>
-            <w:proofErr w:type="spellStart"/>
-            <w:r>
-              <w:rPr>
-                <w:rFonts w:eastAsiaTheme="minorEastAsia"/>
-              </w:rPr>
-              <w:t>b</w:t>
-            </w:r>
-            <w:r>
-              <w:rPr>
-                <w:rFonts w:eastAsiaTheme="minorEastAsia"/>
-              </w:rPr>
-              <w:t>eam</w:t>
-            </w:r>
-            <w:proofErr w:type="spellEnd"/>
-            <w:r>
-              <w:rPr>
-                <w:rFonts w:eastAsiaTheme="minorEastAsia"/>
-              </w:rPr>
-              <w:t xml:space="preserve"> 4x2 90</w:t>
+              <w:t>eam 4x2 90</w:t>
             </w:r>
             <w:r>
               <w:rPr>
@@ -13642,7 +12992,7 @@
                           </pic:cNvPicPr>
                         </pic:nvPicPr>
                         <pic:blipFill rotWithShape="1">
-                          <a:blip r:embed="rId82" cstate="print">
+                          <a:blip r:embed="rId85" cstate="print">
                             <a:extLst>
                               <a:ext uri="{28A0092B-C50C-407E-A947-70E740481C1C}">
                                 <a14:useLocalDpi xmlns:a14="http://schemas.microsoft.com/office/drawing/2010/main" val="0"/>
@@ -13740,7 +13090,7 @@
                           </pic:cNvPicPr>
                         </pic:nvPicPr>
                         <pic:blipFill rotWithShape="1">
-                          <a:blip r:embed="rId83" cstate="print">
+                          <a:blip r:embed="rId86" cstate="print">
                             <a:extLst>
                               <a:ext uri="{28A0092B-C50C-407E-A947-70E740481C1C}">
                                 <a14:useLocalDpi xmlns:a14="http://schemas.microsoft.com/office/drawing/2010/main" val="0"/>
@@ -13794,7 +13144,6 @@
               </w:rPr>
               <w:t xml:space="preserve">41678 Cross </w:t>
             </w:r>
-            <w:proofErr w:type="spellStart"/>
             <w:r>
               <w:rPr>
                 <w:rFonts w:eastAsiaTheme="minorEastAsia"/>
@@ -13805,34 +13154,19 @@
               <w:rPr>
                 <w:rFonts w:eastAsiaTheme="minorEastAsia"/>
               </w:rPr>
-              <w:t>lock</w:t>
-            </w:r>
-            <w:proofErr w:type="spellEnd"/>
+              <w:t xml:space="preserve">lock </w:t>
+            </w:r>
             <w:r>
               <w:rPr>
                 <w:rFonts w:eastAsiaTheme="minorEastAsia"/>
               </w:rPr>
-              <w:t xml:space="preserve"> </w:t>
-            </w:r>
-            <w:proofErr w:type="spellStart"/>
+              <w:t>f</w:t>
+            </w:r>
             <w:r>
               <w:rPr>
                 <w:rFonts w:eastAsiaTheme="minorEastAsia"/>
               </w:rPr>
-              <w:t>f</w:t>
-            </w:r>
-            <w:r>
-              <w:rPr>
-                <w:rFonts w:eastAsiaTheme="minorEastAsia"/>
-              </w:rPr>
-              <w:t>ork</w:t>
-            </w:r>
-            <w:proofErr w:type="spellEnd"/>
-            <w:r>
-              <w:rPr>
-                <w:rFonts w:eastAsiaTheme="minorEastAsia"/>
-              </w:rPr>
-              <w:t xml:space="preserve"> 2x2</w:t>
+              <w:t>ork 2x2</w:t>
             </w:r>
           </w:p>
         </w:tc>
@@ -13871,7 +13205,7 @@
                           </pic:cNvPicPr>
                         </pic:nvPicPr>
                         <pic:blipFill rotWithShape="1">
-                          <a:blip r:embed="rId84" cstate="print">
+                          <a:blip r:embed="rId87" cstate="print">
                             <a:extLst>
                               <a:ext uri="{28A0092B-C50C-407E-A947-70E740481C1C}">
                                 <a14:useLocalDpi xmlns:a14="http://schemas.microsoft.com/office/drawing/2010/main" val="0"/>
@@ -13968,7 +13302,7 @@
                           </pic:cNvPicPr>
                         </pic:nvPicPr>
                         <pic:blipFill rotWithShape="1">
-                          <a:blip r:embed="rId85" cstate="print">
+                          <a:blip r:embed="rId88" cstate="print">
                             <a:extLst>
                               <a:ext uri="{28A0092B-C50C-407E-A947-70E740481C1C}">
                                 <a14:useLocalDpi xmlns:a14="http://schemas.microsoft.com/office/drawing/2010/main" val="0"/>
@@ -14022,7 +13356,6 @@
               </w:rPr>
               <w:t xml:space="preserve">99301 </w:t>
             </w:r>
-            <w:proofErr w:type="spellStart"/>
             <w:r>
               <w:rPr>
                 <w:rFonts w:eastAsiaTheme="minorEastAsia"/>
@@ -14033,28 +13366,7 @@
               <w:rPr>
                 <w:rFonts w:eastAsiaTheme="minorEastAsia"/>
               </w:rPr>
-              <w:t>oof</w:t>
-            </w:r>
-            <w:proofErr w:type="spellEnd"/>
-            <w:r>
-              <w:rPr>
-                <w:rFonts w:eastAsiaTheme="minorEastAsia"/>
-              </w:rPr>
-              <w:t xml:space="preserve"> tile </w:t>
-            </w:r>
-            <w:proofErr w:type="spellStart"/>
-            <w:r>
-              <w:rPr>
-                <w:rFonts w:eastAsiaTheme="minorEastAsia"/>
-              </w:rPr>
-              <w:t>inside</w:t>
-            </w:r>
-            <w:proofErr w:type="spellEnd"/>
-            <w:r>
-              <w:rPr>
-                <w:rFonts w:eastAsiaTheme="minorEastAsia"/>
-              </w:rPr>
-              <w:t xml:space="preserve"> 3x3</w:t>
+              <w:t>oof tile inside 3x3</w:t>
             </w:r>
             <w:r>
               <w:rPr>
@@ -14099,7 +13411,7 @@
                           </pic:cNvPicPr>
                         </pic:nvPicPr>
                         <pic:blipFill rotWithShape="1">
-                          <a:blip r:embed="rId86" cstate="print">
+                          <a:blip r:embed="rId89" cstate="print">
                             <a:extLst>
                               <a:ext uri="{28A0092B-C50C-407E-A947-70E740481C1C}">
                                 <a14:useLocalDpi xmlns:a14="http://schemas.microsoft.com/office/drawing/2010/main" val="0"/>
@@ -14158,7 +13470,6 @@
               </w:rPr>
               <w:t xml:space="preserve">3037 </w:t>
             </w:r>
-            <w:proofErr w:type="spellStart"/>
             <w:r>
               <w:rPr>
                 <w:rFonts w:eastAsiaTheme="minorEastAsia"/>
@@ -14169,14 +13480,7 @@
               <w:rPr>
                 <w:rFonts w:eastAsiaTheme="minorEastAsia"/>
               </w:rPr>
-              <w:t>oof</w:t>
-            </w:r>
-            <w:proofErr w:type="spellEnd"/>
-            <w:r>
-              <w:rPr>
-                <w:rFonts w:eastAsiaTheme="minorEastAsia"/>
-              </w:rPr>
-              <w:t xml:space="preserve"> tile 2x4</w:t>
+              <w:t>oof tile 2x4</w:t>
             </w:r>
           </w:p>
         </w:tc>
@@ -14216,7 +13520,7 @@
                           </pic:cNvPicPr>
                         </pic:nvPicPr>
                         <pic:blipFill rotWithShape="1">
-                          <a:blip r:embed="rId87" cstate="print">
+                          <a:blip r:embed="rId90" cstate="print">
                             <a:extLst>
                               <a:ext uri="{28A0092B-C50C-407E-A947-70E740481C1C}">
                                 <a14:useLocalDpi xmlns:a14="http://schemas.microsoft.com/office/drawing/2010/main" val="0"/>
@@ -14297,7 +13601,7 @@
     </w:p>
     <w:p/>
     <w:sectPr>
-      <w:footerReference w:type="default" r:id="rId88"/>
+      <w:footerReference w:type="default" r:id="rId91"/>
       <w:pgSz w:w="11906" w:h="16838"/>
       <w:pgMar w:top="1440" w:right="1440" w:bottom="1440" w:left="1440" w:header="708" w:footer="708" w:gutter="0"/>
       <w:pgNumType w:start="1"/>
@@ -17137,6 +16441,46 @@
       <w:szCs w:val="20"/>
     </w:rPr>
   </w:style>
+  <w:style w:type="paragraph" w:styleId="EndnoteText">
+    <w:name w:val="endnote text"/>
+    <w:basedOn w:val="Normal"/>
+    <w:link w:val="EndnoteTextChar"/>
+    <w:uiPriority w:val="99"/>
+    <w:semiHidden/>
+    <w:unhideWhenUsed/>
+    <w:rsid w:val="00DA70BF"/>
+    <w:pPr>
+      <w:spacing w:after="0" w:line="240" w:lineRule="auto"/>
+    </w:pPr>
+    <w:rPr>
+      <w:sz w:val="20"/>
+      <w:szCs w:val="20"/>
+    </w:rPr>
+  </w:style>
+  <w:style w:type="character" w:customStyle="1" w:styleId="EndnoteTextChar">
+    <w:name w:val="Endnote Text Char"/>
+    <w:basedOn w:val="DefaultParagraphFont"/>
+    <w:link w:val="EndnoteText"/>
+    <w:uiPriority w:val="99"/>
+    <w:semiHidden/>
+    <w:rsid w:val="00DA70BF"/>
+    <w:rPr>
+      <w:rFonts w:ascii="Times New Roman" w:hAnsi="Times New Roman"/>
+      <w:sz w:val="20"/>
+      <w:szCs w:val="20"/>
+    </w:rPr>
+  </w:style>
+  <w:style w:type="character" w:styleId="EndnoteReference">
+    <w:name w:val="endnote reference"/>
+    <w:basedOn w:val="DefaultParagraphFont"/>
+    <w:uiPriority w:val="99"/>
+    <w:semiHidden/>
+    <w:unhideWhenUsed/>
+    <w:rsid w:val="00DA70BF"/>
+    <w:rPr>
+      <w:vertAlign w:val="superscript"/>
+    </w:rPr>
+  </w:style>
 </w:styles>
 </file>
 

</xml_diff>

<commit_message>
unfinished sections near the end
</commit_message>
<xml_diff>
--- a/docs/DR_AT.docx
+++ b/docs/DR_AT.docx
@@ -2612,8 +2612,17 @@
           <w:i/>
           <w:iCs/>
         </w:rPr>
-        <w:t>transfer learning</w:t>
-      </w:r>
+        <w:t xml:space="preserve">transfer </w:t>
+      </w:r>
+      <w:proofErr w:type="spellStart"/>
+      <w:r>
+        <w:rPr>
+          <w:i/>
+          <w:iCs/>
+        </w:rPr>
+        <w:t>learning</w:t>
+      </w:r>
+      <w:proofErr w:type="spellEnd"/>
       <w:r>
         <w:t>)</w:t>
       </w:r>
@@ -2657,8 +2666,13 @@
         <w:t xml:space="preserve"> dijelu</w:t>
       </w:r>
       <w:r>
-        <w:t xml:space="preserve"> sam kontao pojasniti transfer learning</w:t>
-      </w:r>
+        <w:t xml:space="preserve"> sam kontao pojasniti transfer </w:t>
+      </w:r>
+      <w:proofErr w:type="spellStart"/>
+      <w:r>
+        <w:t>learning</w:t>
+      </w:r>
+      <w:proofErr w:type="spellEnd"/>
       <w:r>
         <w:t>]]</w:t>
       </w:r>
@@ -3024,7 +3038,15 @@
         </w:numPr>
       </w:pPr>
       <w:r>
-        <w:t xml:space="preserve">K-means – metoda grupiranja gdje algoritam koristi </w:t>
+        <w:t>K-</w:t>
+      </w:r>
+      <w:proofErr w:type="spellStart"/>
+      <w:r>
+        <w:t>means</w:t>
+      </w:r>
+      <w:proofErr w:type="spellEnd"/>
+      <w:r>
+        <w:t xml:space="preserve"> – metoda grupiranja gdje algoritam koristi </w:t>
       </w:r>
       <w:r>
         <w:t xml:space="preserve">informacije u podatcima da odredi </w:t>
@@ -3140,13 +3162,63 @@
       <w:r>
         <w:t xml:space="preserve">Umjetne neuronske mreže (engl. </w:t>
       </w:r>
+      <w:proofErr w:type="spellStart"/>
       <w:r>
         <w:rPr>
           <w:i/>
           <w:iCs/>
         </w:rPr>
-        <w:t>Artificial neural networks – ANNs</w:t>
-      </w:r>
+        <w:t>Artificial</w:t>
+      </w:r>
+      <w:proofErr w:type="spellEnd"/>
+      <w:r>
+        <w:rPr>
+          <w:i/>
+          <w:iCs/>
+        </w:rPr>
+        <w:t xml:space="preserve"> </w:t>
+      </w:r>
+      <w:proofErr w:type="spellStart"/>
+      <w:r>
+        <w:rPr>
+          <w:i/>
+          <w:iCs/>
+        </w:rPr>
+        <w:t>neural</w:t>
+      </w:r>
+      <w:proofErr w:type="spellEnd"/>
+      <w:r>
+        <w:rPr>
+          <w:i/>
+          <w:iCs/>
+        </w:rPr>
+        <w:t xml:space="preserve"> </w:t>
+      </w:r>
+      <w:proofErr w:type="spellStart"/>
+      <w:r>
+        <w:rPr>
+          <w:i/>
+          <w:iCs/>
+        </w:rPr>
+        <w:t>networks</w:t>
+      </w:r>
+      <w:proofErr w:type="spellEnd"/>
+      <w:r>
+        <w:rPr>
+          <w:i/>
+          <w:iCs/>
+        </w:rPr>
+        <w:t xml:space="preserve"> – </w:t>
+      </w:r>
+      <w:proofErr w:type="spellStart"/>
+      <w:r>
+        <w:rPr>
+          <w:i/>
+          <w:iCs/>
+        </w:rPr>
+        <w:t>ANNs</w:t>
+      </w:r>
+      <w:proofErr w:type="spellEnd"/>
       <w:r>
         <w:t xml:space="preserve">) su algoritmi koji se baziraju na </w:t>
       </w:r>
@@ -6211,12 +6283,20 @@
         <w:rPr>
           <w:highlight w:val="yellow"/>
         </w:rPr>
-        <w:t>za ovo cijelo podpoglavlje</w:t>
-      </w:r>
+        <w:t xml:space="preserve">za ovo cijelo </w:t>
+      </w:r>
+      <w:proofErr w:type="spellStart"/>
       <w:r>
         <w:rPr>
           <w:highlight w:val="yellow"/>
         </w:rPr>
+        <w:t>podpoglavlje</w:t>
+      </w:r>
+      <w:proofErr w:type="spellEnd"/>
+      <w:r>
+        <w:rPr>
+          <w:highlight w:val="yellow"/>
+        </w:rPr>
         <w:t xml:space="preserve">? sam izvor ima svoje izvore, možda </w:t>
       </w:r>
       <w:r>
@@ -6261,19 +6341,40 @@
       <w:r>
         <w:t xml:space="preserve">kopije originala često se koriste jednostavne funkcije kao što su </w:t>
       </w:r>
+      <w:proofErr w:type="spellStart"/>
       <w:r>
         <w:t>a</w:t>
       </w:r>
       <w:r>
-        <w:t>fine transformacije (rotacija, skaliranje, translacija, refleksija, smicanje</w:t>
-      </w:r>
-      <w:r>
-        <w:t>), transformacije nad histogramom (npr. ujednačenje), te mijenjanje svojstva slike kao što su kontrast, svjetlina ili transformacije kao  povećanje oštrine, pomućenje slike i izjednačavanje svjetline.</w:t>
-      </w:r>
-    </w:p>
-    <w:p>
-      <w:r>
-        <w:t>Razlog za proširenjem skupa podataka  je poboljšanje generalizacijskog svojstva mreže. Ako se kompleksna mreža trenira nad malim brojem podataka za normalan broj epoha, dogoditi će se podtreniranje mreže</w:t>
+        <w:t>fine</w:t>
+      </w:r>
+      <w:proofErr w:type="spellEnd"/>
+      <w:r>
+        <w:t xml:space="preserve"> transformacije (rotacija, skaliranje, translacija, refleksija, smicanje</w:t>
+      </w:r>
+      <w:r>
+        <w:t xml:space="preserve">), transformacije nad </w:t>
+      </w:r>
+      <w:proofErr w:type="spellStart"/>
+      <w:r>
+        <w:t>histogramom</w:t>
+      </w:r>
+      <w:proofErr w:type="spellEnd"/>
+      <w:r>
+        <w:t xml:space="preserve"> (npr. ujednačenje), te mijenjanje svojstva slike kao što su kontrast, svjetlina ili transformacije kao  povećanje oštrine, pomućenje slike i izjednačavanje svjetline.</w:t>
+      </w:r>
+    </w:p>
+    <w:p>
+      <w:r>
+        <w:t xml:space="preserve">Razlog za proširenjem skupa podataka  je poboljšanje generalizacijskog svojstva mreže. Ako se kompleksna mreža trenira nad malim brojem podataka za normalan broj epoha, dogoditi će se </w:t>
+      </w:r>
+      <w:proofErr w:type="spellStart"/>
+      <w:r>
+        <w:t>podtreniranje</w:t>
+      </w:r>
+      <w:proofErr w:type="spellEnd"/>
+      <w:r>
+        <w:t xml:space="preserve"> mreže</w:t>
       </w:r>
       <w:r>
         <w:t xml:space="preserve"> jer mreža nije dovoljno trenirana da uspješno prepoznaje objekt na slici</w:t>
@@ -6282,7 +6383,15 @@
         <w:t>, ali ako se trenira nad malim brojem podataka za više epoha mreža će početi pamtiti ulazne podatke i dogoditi će se pretreniranje</w:t>
       </w:r>
       <w:r>
-        <w:t xml:space="preserve"> što opet smeta generalizaciji, jer pri treniranju će imati visoku točnost, a pri validiranju nisku točnost</w:t>
+        <w:t xml:space="preserve"> što opet smeta generalizaciji, jer pri treniranju će imati visoku točnost, a pri </w:t>
+      </w:r>
+      <w:proofErr w:type="spellStart"/>
+      <w:r>
+        <w:t>validiranju</w:t>
+      </w:r>
+      <w:proofErr w:type="spellEnd"/>
+      <w:r>
+        <w:t xml:space="preserve"> nisku točnost</w:t>
       </w:r>
       <w:r>
         <w:t>.</w:t>
@@ -6684,14 +6793,47 @@
           <w:i/>
           <w:iCs/>
         </w:rPr>
-        <w:t>engl. horizontal flip</w:t>
-      </w:r>
+        <w:t xml:space="preserve">engl. </w:t>
+      </w:r>
+      <w:proofErr w:type="spellStart"/>
+      <w:r>
+        <w:rPr>
+          <w:i/>
+          <w:iCs/>
+        </w:rPr>
+        <w:t>horizontal</w:t>
+      </w:r>
+      <w:proofErr w:type="spellEnd"/>
+      <w:r>
+        <w:rPr>
+          <w:i/>
+          <w:iCs/>
+        </w:rPr>
+        <w:t xml:space="preserve"> </w:t>
+      </w:r>
+      <w:proofErr w:type="spellStart"/>
+      <w:r>
+        <w:rPr>
+          <w:i/>
+          <w:iCs/>
+        </w:rPr>
+        <w:t>flip</w:t>
+      </w:r>
+      <w:proofErr w:type="spellEnd"/>
       <w:r>
         <w:t xml:space="preserve">), jer rotacija </w:t>
       </w:r>
       <w:r>
         <w:lastRenderedPageBreak/>
-        <w:t>će pokriti sve ostale moguće pozicije. Translacija se koristi za svrhu povećanja regularizacije, ako se mreža trenira nad savršeno centriranim podatcima, onda će i očekivati savršeno centrirane podatke tijekom validacije, koristeći translaciju ovaj se učinak smanjuje. Smicanje služi za simuliranje iskrivljenja leće kamere ili neke druge okolnosti koja uzrokuje nepravilnost modela</w:t>
+        <w:t xml:space="preserve">će pokriti sve ostale moguće pozicije. Translacija se koristi za svrhu povećanja </w:t>
+      </w:r>
+      <w:proofErr w:type="spellStart"/>
+      <w:r>
+        <w:t>regularizacije</w:t>
+      </w:r>
+      <w:proofErr w:type="spellEnd"/>
+      <w:r>
+        <w:t>, ako se mreža trenira nad savršeno centriranim podatcima, onda će i očekivati savršeno centrirane podatke tijekom validacije, koristeći translaciju ovaj se učinak smanjuje. Smicanje služi za simuliranje iskrivljenja leće kamere ili neke druge okolnosti koja uzrokuje nepravilnost modela</w:t>
       </w:r>
       <w:r>
         <w:t xml:space="preserve"> (naprimjer šteta plastike uzrokovana toplinom)</w:t>
@@ -6737,7 +6879,23 @@
     </w:p>
     <w:p>
       <w:r>
-        <w:t>Na slici 2.8. a) se vidi uslikana slika LEGO kocke 3001. Nad uslikanim slikama imamo manje slobode za manipuliranje npr. pozadinama ali možemo i dalje iskoristiti sve ostale afine transformacije bez problema.</w:t>
+        <w:t xml:space="preserve">Na slici 2.8. a) se vidi uslikana slika LEGO kocke 3001. Nad </w:t>
+      </w:r>
+      <w:proofErr w:type="spellStart"/>
+      <w:r>
+        <w:t>uslikanim</w:t>
+      </w:r>
+      <w:proofErr w:type="spellEnd"/>
+      <w:r>
+        <w:t xml:space="preserve"> slikama imamo manje slobode za manipuliranje npr. pozadinama ali možemo i dalje iskoristiti sve ostale </w:t>
+      </w:r>
+      <w:proofErr w:type="spellStart"/>
+      <w:r>
+        <w:t>afine</w:t>
+      </w:r>
+      <w:proofErr w:type="spellEnd"/>
+      <w:r>
+        <w:t xml:space="preserve"> transformacije bez problema.</w:t>
       </w:r>
     </w:p>
     <w:p>
@@ -7373,12 +7531,22 @@
       </w:pPr>
       <w:bookmarkStart w:id="12" w:name="_Toc79664472"/>
       <w:r>
-        <w:t>Python, Keras</w:t>
-      </w:r>
-      <w:r>
-        <w:t>, PlaidML</w:t>
+        <w:t xml:space="preserve">Python, </w:t>
+      </w:r>
+      <w:proofErr w:type="spellStart"/>
+      <w:r>
+        <w:t>Keras</w:t>
+      </w:r>
+      <w:proofErr w:type="spellEnd"/>
+      <w:r>
+        <w:t xml:space="preserve">, </w:t>
+      </w:r>
+      <w:proofErr w:type="spellStart"/>
+      <w:r>
+        <w:t>PlaidML</w:t>
       </w:r>
       <w:bookmarkEnd w:id="12"/>
+      <w:proofErr w:type="spellEnd"/>
     </w:p>
     <w:p>
       <w:pPr>
@@ -7408,6 +7576,7 @@
       <w:r>
         <w:t xml:space="preserve">] programskom jeziku koristeći biblioteke </w:t>
       </w:r>
+      <w:proofErr w:type="spellStart"/>
       <w:r>
         <w:rPr>
           <w:i/>
@@ -7415,9 +7584,11 @@
         </w:rPr>
         <w:t>Tensorflow</w:t>
       </w:r>
+      <w:proofErr w:type="spellEnd"/>
       <w:r>
         <w:t xml:space="preserve"> i </w:t>
       </w:r>
+      <w:proofErr w:type="spellStart"/>
       <w:r>
         <w:rPr>
           <w:i/>
@@ -7425,6 +7596,7 @@
         </w:rPr>
         <w:t>Keras</w:t>
       </w:r>
+      <w:proofErr w:type="spellEnd"/>
       <w:r>
         <w:t xml:space="preserve"> koje služe za programiranje strojnog učenja [</w:t>
       </w:r>
@@ -7448,6 +7620,7 @@
       <w:r>
         <w:t xml:space="preserve"> Međutim, treniranje preko grafičke kartice se tradicionalno odvijalo na Nvidia grafičkim karticama jer biblioteke su pisane sa naredbama specifično za te kartice, te za to služi </w:t>
       </w:r>
+      <w:proofErr w:type="spellStart"/>
       <w:r>
         <w:rPr>
           <w:i/>
@@ -7455,11 +7628,13 @@
         </w:rPr>
         <w:t>PlaidML</w:t>
       </w:r>
+      <w:proofErr w:type="spellEnd"/>
       <w:r>
         <w:t>.</w:t>
       </w:r>
     </w:p>
     <w:p>
+      <w:proofErr w:type="spellStart"/>
       <w:r>
         <w:rPr>
           <w:i/>
@@ -7467,9 +7642,11 @@
         </w:rPr>
         <w:t>PlaidML</w:t>
       </w:r>
+      <w:proofErr w:type="spellEnd"/>
       <w:r>
         <w:t xml:space="preserve"> je biblioteka koja se veže za </w:t>
       </w:r>
+      <w:proofErr w:type="spellStart"/>
       <w:r>
         <w:rPr>
           <w:i/>
@@ -7477,11 +7654,13 @@
         </w:rPr>
         <w:t>Keras</w:t>
       </w:r>
+      <w:proofErr w:type="spellEnd"/>
       <w:r>
         <w:t xml:space="preserve"> biblioteku na takav način da dopušta raznim grafičkim karticama, kao što su Intel-ove integrirane kartice ili AMD kartice, da preuzmu istu funkciju kao i Nvidia grafičke kartice te ono nam prevodi i kompilira sve njihove naredbe u naredbe koje ostale grafičke kartice razumiju.</w:t>
       </w:r>
     </w:p>
     <w:p>
+      <w:proofErr w:type="spellStart"/>
       <w:r>
         <w:rPr>
           <w:i/>
@@ -7489,9 +7668,11 @@
         </w:rPr>
         <w:t>Keras</w:t>
       </w:r>
+      <w:proofErr w:type="spellEnd"/>
       <w:r>
         <w:t xml:space="preserve"> je biblioteka koja je nastavak na </w:t>
       </w:r>
+      <w:proofErr w:type="spellStart"/>
       <w:r>
         <w:rPr>
           <w:i/>
@@ -7499,12 +7680,14 @@
         </w:rPr>
         <w:t>Tensorflow</w:t>
       </w:r>
+      <w:proofErr w:type="spellEnd"/>
       <w:r>
         <w:t xml:space="preserve"> biblioteku, ono služi kao</w:t>
       </w:r>
       <w:r>
         <w:t xml:space="preserve"> posrednik između programera i </w:t>
       </w:r>
+      <w:proofErr w:type="spellStart"/>
       <w:r>
         <w:rPr>
           <w:i/>
@@ -7512,6 +7695,7 @@
         </w:rPr>
         <w:t>Tensorflow</w:t>
       </w:r>
+      <w:proofErr w:type="spellEnd"/>
       <w:r>
         <w:t xml:space="preserve"> biblioteke te time uvelike olakšava programiranje</w:t>
       </w:r>
@@ -7535,9 +7719,14 @@
       </w:r>
     </w:p>
     <w:p>
+      <w:proofErr w:type="spellStart"/>
       <w:r>
         <w:lastRenderedPageBreak/>
-        <w:t xml:space="preserve">Cijelokupno izvođenje </w:t>
+        <w:t>Cijelokupno</w:t>
+      </w:r>
+      <w:proofErr w:type="spellEnd"/>
+      <w:r>
+        <w:t xml:space="preserve"> izvođenje </w:t>
       </w:r>
       <w:r>
         <w:rPr>
@@ -7549,6 +7738,7 @@
       <w:r>
         <w:t xml:space="preserve"> koda se provodi unutar </w:t>
       </w:r>
+      <w:proofErr w:type="spellStart"/>
       <w:r>
         <w:rPr>
           <w:i/>
@@ -7556,6 +7746,7 @@
         </w:rPr>
         <w:t>Jupyter</w:t>
       </w:r>
+      <w:proofErr w:type="spellEnd"/>
       <w:r>
         <w:t xml:space="preserve"> bilježnica[</w:t>
       </w:r>
@@ -7679,6 +7870,7 @@
       <w:r>
         <w:t xml:space="preserve">Prikaz dijela </w:t>
       </w:r>
+      <w:proofErr w:type="spellStart"/>
       <w:r>
         <w:rPr>
           <w:i/>
@@ -7686,6 +7878,7 @@
         </w:rPr>
         <w:t>Jupyter</w:t>
       </w:r>
+      <w:proofErr w:type="spellEnd"/>
       <w:r>
         <w:t xml:space="preserve"> bilježnice u kojem se izvodi trening mreže</w:t>
       </w:r>
@@ -7717,11 +7910,16 @@
       <w:r>
         <w:t xml:space="preserve">Cijeli projekt za ovaj rad se nalazi na sljedećoj </w:t>
       </w:r>
+      <w:proofErr w:type="spellStart"/>
       <w:r>
         <w:t>G</w:t>
       </w:r>
       <w:r>
-        <w:t>ithub poveznici:</w:t>
+        <w:t>ithub</w:t>
+      </w:r>
+      <w:proofErr w:type="spellEnd"/>
+      <w:r>
+        <w:t xml:space="preserve"> poveznici:</w:t>
       </w:r>
       <w:r>
         <w:br/>
@@ -7739,6 +7937,7 @@
       <w:r>
         <w:t xml:space="preserve">Projekt sadrži dva direktorija, </w:t>
       </w:r>
+      <w:proofErr w:type="spellStart"/>
       <w:r>
         <w:rPr>
           <w:i/>
@@ -7746,9 +7945,11 @@
         </w:rPr>
         <w:t>docs</w:t>
       </w:r>
+      <w:proofErr w:type="spellEnd"/>
       <w:r>
         <w:t xml:space="preserve"> i </w:t>
       </w:r>
+      <w:proofErr w:type="spellStart"/>
       <w:r>
         <w:rPr>
           <w:i/>
@@ -7756,9 +7957,11 @@
         </w:rPr>
         <w:t>py</w:t>
       </w:r>
+      <w:proofErr w:type="spellEnd"/>
       <w:r>
         <w:t xml:space="preserve">. Unutar </w:t>
       </w:r>
+      <w:proofErr w:type="spellStart"/>
       <w:r>
         <w:rPr>
           <w:i/>
@@ -7766,9 +7969,11 @@
         </w:rPr>
         <w:t>docs</w:t>
       </w:r>
+      <w:proofErr w:type="spellEnd"/>
       <w:r>
         <w:t xml:space="preserve"> se nalaze svi materijali vezano za pisani rad i ovaj sam rad. Unutar </w:t>
       </w:r>
+      <w:proofErr w:type="spellStart"/>
       <w:r>
         <w:rPr>
           <w:i/>
@@ -7776,12 +7981,14 @@
         </w:rPr>
         <w:t>py</w:t>
       </w:r>
+      <w:proofErr w:type="spellEnd"/>
       <w:r>
         <w:t xml:space="preserve"> se nalazi više poddirektorija</w:t>
       </w:r>
       <w:r>
         <w:t xml:space="preserve">, svaki poddirektorij sadrži svoju </w:t>
       </w:r>
+      <w:proofErr w:type="spellStart"/>
       <w:r>
         <w:rPr>
           <w:i/>
@@ -7789,6 +7996,7 @@
         </w:rPr>
         <w:t>Jupyter</w:t>
       </w:r>
+      <w:proofErr w:type="spellEnd"/>
       <w:r>
         <w:t xml:space="preserve"> bilježnicu unutar koje se izvršavao </w:t>
       </w:r>
@@ -7803,7 +8011,15 @@
         <w:t xml:space="preserve"> kôd.</w:t>
       </w:r>
       <w:r>
-        <w:t xml:space="preserve"> Direktoriji sa prefiksom „test“ su direktoriji koji sadrže neuronske mreže nad kojima se treniralo, te sve funkcije vezane za njih. Direktorij „image_generation“</w:t>
+        <w:t xml:space="preserve"> Direktoriji sa prefiksom „test“ su direktoriji koji sadrže neuronske mreže nad kojima se treniralo, te sve funkcije vezane za njih. Direktorij „</w:t>
+      </w:r>
+      <w:proofErr w:type="spellStart"/>
+      <w:r>
+        <w:t>image_generation</w:t>
+      </w:r>
+      <w:proofErr w:type="spellEnd"/>
+      <w:r>
+        <w:t>“</w:t>
       </w:r>
       <w:r>
         <w:t xml:space="preserve"> sadrži </w:t>
@@ -7823,21 +8039,40 @@
           <w:i/>
           <w:iCs/>
         </w:rPr>
-        <w:t>.blend</w:t>
-      </w:r>
-      <w:r>
-        <w:t xml:space="preserve"> datoteku za koju je skripta namijenjena. Datoteka sadrži sve modele i okolinu za slikanje slika, dok skripta služi za automatizaciju generiranja slika.</w:t>
-      </w:r>
-      <w:r>
-        <w:t xml:space="preserve"> Direktorij „image_sourcing“ sadrži </w:t>
-      </w:r>
+        <w:t>.</w:t>
+      </w:r>
+      <w:proofErr w:type="spellStart"/>
       <w:r>
         <w:rPr>
           <w:i/>
           <w:iCs/>
         </w:rPr>
+        <w:t>blend</w:t>
+      </w:r>
+      <w:proofErr w:type="spellEnd"/>
+      <w:r>
+        <w:t xml:space="preserve"> datoteku za koju je skripta namijenjena. Datoteka sadrži sve modele i okolinu za slikanje slika, dok skripta služi za automatizaciju generiranja slika.</w:t>
+      </w:r>
+      <w:r>
+        <w:t xml:space="preserve"> Direktorij „</w:t>
+      </w:r>
+      <w:proofErr w:type="spellStart"/>
+      <w:r>
+        <w:t>image_sourcing</w:t>
+      </w:r>
+      <w:proofErr w:type="spellEnd"/>
+      <w:r>
+        <w:t xml:space="preserve">“ sadrži </w:t>
+      </w:r>
+      <w:proofErr w:type="spellStart"/>
+      <w:r>
+        <w:rPr>
+          <w:i/>
+          <w:iCs/>
+        </w:rPr>
         <w:t>Jupyter</w:t>
       </w:r>
+      <w:proofErr w:type="spellEnd"/>
       <w:r>
         <w:t xml:space="preserve"> bilježnicu za generiranje slika za korištenje u ovom dokumentu.</w:t>
       </w:r>
@@ -7852,8 +8087,13 @@
       </w:pPr>
       <w:bookmarkStart w:id="13" w:name="_Toc79664473"/>
       <w:r>
-        <w:t>[[Transfer learning</w:t>
-      </w:r>
+        <w:t xml:space="preserve">[[Transfer </w:t>
+      </w:r>
+      <w:proofErr w:type="spellStart"/>
+      <w:r>
+        <w:t>learning</w:t>
+      </w:r>
+      <w:proofErr w:type="spellEnd"/>
       <w:r>
         <w:t xml:space="preserve"> ovdje</w:t>
       </w:r>
@@ -7911,19 +8151,79 @@
         </w:rPr>
         <w:t xml:space="preserve">opisati </w:t>
       </w:r>
+      <w:proofErr w:type="spellStart"/>
       <w:r>
         <w:rPr>
           <w:i/>
           <w:iCs/>
           <w:highlight w:val="yellow"/>
         </w:rPr>
-        <w:t>state of the art</w:t>
-      </w:r>
-      <w:r>
-        <w:rPr>
+        <w:t>state</w:t>
+      </w:r>
+      <w:proofErr w:type="spellEnd"/>
+      <w:r>
+        <w:rPr>
+          <w:i/>
+          <w:iCs/>
           <w:highlight w:val="yellow"/>
         </w:rPr>
-        <w:t>, na koji nacin?</w:t>
+        <w:t xml:space="preserve"> </w:t>
+      </w:r>
+      <w:proofErr w:type="spellStart"/>
+      <w:r>
+        <w:rPr>
+          <w:i/>
+          <w:iCs/>
+          <w:highlight w:val="yellow"/>
+        </w:rPr>
+        <w:t>of</w:t>
+      </w:r>
+      <w:proofErr w:type="spellEnd"/>
+      <w:r>
+        <w:rPr>
+          <w:i/>
+          <w:iCs/>
+          <w:highlight w:val="yellow"/>
+        </w:rPr>
+        <w:t xml:space="preserve"> </w:t>
+      </w:r>
+      <w:proofErr w:type="spellStart"/>
+      <w:r>
+        <w:rPr>
+          <w:i/>
+          <w:iCs/>
+          <w:highlight w:val="yellow"/>
+        </w:rPr>
+        <w:t>the</w:t>
+      </w:r>
+      <w:proofErr w:type="spellEnd"/>
+      <w:r>
+        <w:rPr>
+          <w:i/>
+          <w:iCs/>
+          <w:highlight w:val="yellow"/>
+        </w:rPr>
+        <w:t xml:space="preserve"> art</w:t>
+      </w:r>
+      <w:r>
+        <w:rPr>
+          <w:highlight w:val="yellow"/>
+        </w:rPr>
+        <w:t xml:space="preserve">, na koji </w:t>
+      </w:r>
+      <w:proofErr w:type="spellStart"/>
+      <w:r>
+        <w:rPr>
+          <w:highlight w:val="yellow"/>
+        </w:rPr>
+        <w:t>nacin</w:t>
+      </w:r>
+      <w:proofErr w:type="spellEnd"/>
+      <w:r>
+        <w:rPr>
+          <w:highlight w:val="yellow"/>
+        </w:rPr>
+        <w:t>?</w:t>
       </w:r>
       <w:r>
         <w:t>]]</w:t>
@@ -7938,7 +8238,15 @@
         <w:t>slika su ljudi izvodili već duže vrijeme</w:t>
       </w:r>
       <w:r>
-        <w:t>, AlexNet[</w:t>
+        <w:t xml:space="preserve">, </w:t>
+      </w:r>
+      <w:proofErr w:type="spellStart"/>
+      <w:r>
+        <w:t>AlexNet</w:t>
+      </w:r>
+      <w:proofErr w:type="spellEnd"/>
+      <w:r>
+        <w:t>[</w:t>
       </w:r>
       <w:hyperlink r:id="rId41" w:history="1">
         <w:r>
@@ -7955,13 +8263,43 @@
         <w:t>2</w:t>
       </w:r>
       <w:r>
-        <w:t>. godine u ImageNet natjecanju široko pojasnog prepoznavanja postigla prvo mjesto, pobijedivši drugo mjesto za više od 10% manje grešaka u 5 najvećih kategorija koje predstavljaju greške[[</w:t>
+        <w:t xml:space="preserve">. godine u </w:t>
+      </w:r>
+      <w:proofErr w:type="spellStart"/>
+      <w:r>
+        <w:t>ImageNet</w:t>
+      </w:r>
+      <w:proofErr w:type="spellEnd"/>
+      <w:r>
+        <w:t xml:space="preserve"> natjecanju široko </w:t>
+      </w:r>
+      <w:proofErr w:type="spellStart"/>
+      <w:r>
+        <w:t>pojasnog</w:t>
+      </w:r>
+      <w:proofErr w:type="spellEnd"/>
+      <w:r>
+        <w:t xml:space="preserve"> prepoznavanja postigla prvo mjesto, pobijedivši drugo mjesto za više od 10% manje grešaka u 5 najvećih kategorija koje predstavljaju greške[[</w:t>
       </w:r>
       <w:r>
         <w:rPr>
           <w:highlight w:val="yellow"/>
         </w:rPr>
-        <w:t>top-5 error prevesti ljepše?</w:t>
+        <w:t xml:space="preserve">top-5 </w:t>
+      </w:r>
+      <w:proofErr w:type="spellStart"/>
+      <w:r>
+        <w:rPr>
+          <w:highlight w:val="yellow"/>
+        </w:rPr>
+        <w:t>error</w:t>
+      </w:r>
+      <w:proofErr w:type="spellEnd"/>
+      <w:r>
+        <w:rPr>
+          <w:highlight w:val="yellow"/>
+        </w:rPr>
+        <w:t xml:space="preserve"> prevesti ljepše?</w:t>
       </w:r>
       <w:r>
         <w:t>]]</w:t>
@@ -8044,14 +8382,35 @@
       <w:r>
         <w:t>[</w:t>
       </w:r>
-      <w:hyperlink w:anchor="_Skupovi_podataka_i" w:history="1">
-        <w:r>
-          <w:rPr>
-            <w:rStyle w:val="Hyperlink"/>
-          </w:rPr>
-          <w:t>stagod za sintetičke</w:t>
-        </w:r>
-      </w:hyperlink>
+      <w:proofErr w:type="spellStart"/>
+      <w:r>
+        <w:fldChar w:fldCharType="begin"/>
+      </w:r>
+      <w:r>
+        <w:instrText xml:space="preserve"> HYPERLINK \l "_Skupovi_podataka_i" </w:instrText>
+      </w:r>
+      <w:r>
+        <w:fldChar w:fldCharType="separate"/>
+      </w:r>
+      <w:r>
+        <w:rPr>
+          <w:rStyle w:val="Hyperlink"/>
+        </w:rPr>
+        <w:t>stagod</w:t>
+      </w:r>
+      <w:proofErr w:type="spellEnd"/>
+      <w:r>
+        <w:rPr>
+          <w:rStyle w:val="Hyperlink"/>
+        </w:rPr>
+        <w:t xml:space="preserve"> za sintetičke</w:t>
+      </w:r>
+      <w:r>
+        <w:rPr>
+          <w:rStyle w:val="Hyperlink"/>
+        </w:rPr>
+        <w:fldChar w:fldCharType="end"/>
+      </w:r>
       <w:r>
         <w:t>]</w:t>
       </w:r>
@@ -8070,8 +8429,17 @@
     </w:p>
     <w:p>
       <w:r>
-        <w:t xml:space="preserve">Na github stranici rada se nalaze </w:t>
-      </w:r>
+        <w:t xml:space="preserve">Na </w:t>
+      </w:r>
+      <w:proofErr w:type="spellStart"/>
+      <w:r>
+        <w:t>github</w:t>
+      </w:r>
+      <w:proofErr w:type="spellEnd"/>
+      <w:r>
+        <w:t xml:space="preserve"> stranici rada se nalaze </w:t>
+      </w:r>
+      <w:proofErr w:type="spellStart"/>
       <w:r>
         <w:rPr>
           <w:i/>
@@ -8079,6 +8447,7 @@
         </w:rPr>
         <w:t>Jupyter</w:t>
       </w:r>
+      <w:proofErr w:type="spellEnd"/>
       <w:r>
         <w:t xml:space="preserve"> bilježnice sa modelim</w:t>
       </w:r>
@@ -8145,9 +8514,11 @@
             <w:tcW w:w="1803" w:type="dxa"/>
           </w:tcPr>
           <w:p>
+            <w:proofErr w:type="spellStart"/>
             <w:r>
               <w:t>loss</w:t>
             </w:r>
+            <w:proofErr w:type="spellEnd"/>
           </w:p>
         </w:tc>
         <w:tc>
@@ -8155,9 +8526,11 @@
             <w:tcW w:w="1803" w:type="dxa"/>
           </w:tcPr>
           <w:p>
+            <w:proofErr w:type="spellStart"/>
             <w:r>
               <w:t>acc</w:t>
             </w:r>
+            <w:proofErr w:type="spellEnd"/>
           </w:p>
         </w:tc>
         <w:tc>
@@ -8165,9 +8538,11 @@
             <w:tcW w:w="1803" w:type="dxa"/>
           </w:tcPr>
           <w:p>
+            <w:proofErr w:type="spellStart"/>
             <w:r>
               <w:t>val_loss</w:t>
             </w:r>
+            <w:proofErr w:type="spellEnd"/>
           </w:p>
         </w:tc>
         <w:tc>
@@ -8175,9 +8550,11 @@
             <w:tcW w:w="1804" w:type="dxa"/>
           </w:tcPr>
           <w:p>
+            <w:proofErr w:type="spellStart"/>
             <w:r>
               <w:t>val_acc</w:t>
             </w:r>
+            <w:proofErr w:type="spellEnd"/>
           </w:p>
         </w:tc>
       </w:tr>
@@ -8263,9 +8640,11 @@
             <w:tcW w:w="1803" w:type="dxa"/>
           </w:tcPr>
           <w:p>
+            <w:proofErr w:type="spellStart"/>
             <w:r>
               <w:t>test_complex</w:t>
             </w:r>
+            <w:proofErr w:type="spellEnd"/>
           </w:p>
         </w:tc>
         <w:tc>
@@ -8932,9 +9311,11 @@
       <w:r>
         <w:t>[</w:t>
       </w:r>
+      <w:proofErr w:type="spellStart"/>
       <w:r>
         <w:t>west</w:t>
       </w:r>
+      <w:proofErr w:type="spellEnd"/>
       <w:r>
         <w:t>]</w:t>
       </w:r>
@@ -8952,6 +9333,7 @@
       <w:r>
         <w:t xml:space="preserve">nskim mrežama, zajedno sa problemom generalne klasifikacije: mreža iz rada klasificira specifične modele LEGO kocaka, dok mreže iz općih radova klasificiraju nad nekim poznatim podatkovnim skupovima kao što su </w:t>
       </w:r>
+      <w:proofErr w:type="spellStart"/>
       <w:r>
         <w:rPr>
           <w:i/>
@@ -8959,6 +9341,7 @@
         </w:rPr>
         <w:t>imagenet</w:t>
       </w:r>
+      <w:proofErr w:type="spellEnd"/>
       <w:r>
         <w:t xml:space="preserve"> [</w:t>
       </w:r>
@@ -9005,7 +9388,15 @@
         <w:t xml:space="preserve"> sa ostalim mrežama iz istog područja</w:t>
       </w:r>
       <w:r>
-        <w:t>, kao što je mreža Jacques Mattheija [</w:t>
+        <w:t xml:space="preserve">, kao što je mreža Jacques </w:t>
+      </w:r>
+      <w:proofErr w:type="spellStart"/>
+      <w:r>
+        <w:t>Mattheija</w:t>
+      </w:r>
+      <w:proofErr w:type="spellEnd"/>
+      <w:r>
+        <w:t xml:space="preserve"> [</w:t>
       </w:r>
       <w:hyperlink r:id="rId49" w:anchor="accuracy" w:history="1">
         <w:r>
@@ -9045,6 +9436,7 @@
       <w:r>
         <w:t xml:space="preserve">, </w:t>
       </w:r>
+      <w:proofErr w:type="spellStart"/>
       <w:r>
         <w:rPr>
           <w:i/>
@@ -9052,6 +9444,7 @@
         </w:rPr>
         <w:t>Technic</w:t>
       </w:r>
+      <w:proofErr w:type="spellEnd"/>
       <w:r>
         <w:t xml:space="preserve"> bloka</w:t>
       </w:r>
@@ -9082,6 +9475,7 @@
       <w:r>
         <w:t xml:space="preserve">rotacijska ploča (engl. </w:t>
       </w:r>
+      <w:proofErr w:type="spellStart"/>
       <w:r>
         <w:rPr>
           <w:i/>
@@ -9089,15 +9483,18 @@
         </w:rPr>
         <w:t>turntable</w:t>
       </w:r>
+      <w:proofErr w:type="spellEnd"/>
       <w:r>
         <w:t xml:space="preserve">). </w:t>
       </w:r>
       <w:r>
         <w:t xml:space="preserve">Razlika u točnosti među mrežama dolazi od toga da  </w:t>
       </w:r>
+      <w:proofErr w:type="spellStart"/>
       <w:r>
         <w:t>Mattheijova</w:t>
       </w:r>
+      <w:proofErr w:type="spellEnd"/>
       <w:r>
         <w:t xml:space="preserve"> mreža ne mora točan model odrediti, makar mu se da slika kocke sa strane ili od gore, ono će samo razmišljati kojem skupu pripada</w:t>
       </w:r>
@@ -9162,11 +9559,24 @@
       <w:r>
         <w:t xml:space="preserve"> iz inspiracije prethodno spomenutog </w:t>
       </w:r>
-      <w:r>
-        <w:t xml:space="preserve">Mattheijovog </w:t>
-      </w:r>
-      <w:r>
-        <w:t>stroja. West spominje da je njegov stroj „sljedeći korak u evoluciji“, po tome što ima sposobnost prepoznavanja LEGO kocaka po modelu. To znanje se koristi u stroju za sortiranje tako da se modeli grupiraju po tipu objekta i zajedno svi spreme (slično kao Jacquesov stroj)</w:t>
+      <w:proofErr w:type="spellStart"/>
+      <w:r>
+        <w:t>Mattheijovog</w:t>
+      </w:r>
+      <w:proofErr w:type="spellEnd"/>
+      <w:r>
+        <w:t xml:space="preserve"> </w:t>
+      </w:r>
+      <w:r>
+        <w:t xml:space="preserve">stroja. West spominje da je njegov stroj „sljedeći korak u evoluciji“, po tome što ima sposobnost prepoznavanja LEGO kocaka po modelu. To znanje se koristi u stroju za sortiranje tako da se modeli grupiraju po tipu objekta i zajedno svi spreme (slično kao </w:t>
+      </w:r>
+      <w:proofErr w:type="spellStart"/>
+      <w:r>
+        <w:t>Jacquesov</w:t>
+      </w:r>
+      <w:proofErr w:type="spellEnd"/>
+      <w:r>
+        <w:t xml:space="preserve"> stroj)</w:t>
       </w:r>
       <w:r>
         <w:t xml:space="preserve"> u zajedničke kante (kocke u kocke, grede sa gredama, komadi figurica sa ostalim komadima, itd.).</w:t>
@@ -9212,8 +9622,13 @@
       <w:r>
         <w:t xml:space="preserve"> koji je napisan u </w:t>
       </w:r>
-      <w:r>
-        <w:t xml:space="preserve">Delft </w:t>
+      <w:proofErr w:type="spellStart"/>
+      <w:r>
+        <w:t>Delft</w:t>
+      </w:r>
+      <w:proofErr w:type="spellEnd"/>
+      <w:r>
+        <w:t xml:space="preserve"> </w:t>
       </w:r>
       <w:r>
         <w:t>sveučilištu tehnologije[</w:t>
@@ -9239,7 +9654,15 @@
         <w:t>od</w:t>
       </w:r>
       <w:r>
-        <w:t xml:space="preserve"> stroja Daniel Westa. U </w:t>
+        <w:t xml:space="preserve"> stroja Daniel </w:t>
+      </w:r>
+      <w:proofErr w:type="spellStart"/>
+      <w:r>
+        <w:t>Westa</w:t>
+      </w:r>
+      <w:proofErr w:type="spellEnd"/>
+      <w:r>
+        <w:t xml:space="preserve">. U </w:t>
       </w:r>
       <w:r>
         <w:t>radu</w:t>
@@ -9251,7 +9674,15 @@
         <w:t>spominju metode pojašnjavanja i razumijevanja dubokih neuronskih mreža nad primjerom mreže za klasifikaciju slika LEGO kocaka</w:t>
       </w:r>
       <w:r>
-        <w:t>[west]</w:t>
+        <w:t>[</w:t>
+      </w:r>
+      <w:proofErr w:type="spellStart"/>
+      <w:r>
+        <w:t>west</w:t>
+      </w:r>
+      <w:proofErr w:type="spellEnd"/>
+      <w:r>
+        <w:t>]</w:t>
       </w:r>
       <w:r>
         <w:t>.</w:t>
@@ -9284,7 +9715,77 @@
         <w:rPr>
           <w:highlight w:val="yellow"/>
         </w:rPr>
-        <w:t xml:space="preserve"> dobar za state of the art, nastavit cu pisati ako mentor kaze ok</w:t>
+        <w:t xml:space="preserve"> dobar za </w:t>
+      </w:r>
+      <w:proofErr w:type="spellStart"/>
+      <w:r>
+        <w:rPr>
+          <w:highlight w:val="yellow"/>
+        </w:rPr>
+        <w:t>state</w:t>
+      </w:r>
+      <w:proofErr w:type="spellEnd"/>
+      <w:r>
+        <w:rPr>
+          <w:highlight w:val="yellow"/>
+        </w:rPr>
+        <w:t xml:space="preserve"> </w:t>
+      </w:r>
+      <w:proofErr w:type="spellStart"/>
+      <w:r>
+        <w:rPr>
+          <w:highlight w:val="yellow"/>
+        </w:rPr>
+        <w:t>of</w:t>
+      </w:r>
+      <w:proofErr w:type="spellEnd"/>
+      <w:r>
+        <w:rPr>
+          <w:highlight w:val="yellow"/>
+        </w:rPr>
+        <w:t xml:space="preserve"> </w:t>
+      </w:r>
+      <w:proofErr w:type="spellStart"/>
+      <w:r>
+        <w:rPr>
+          <w:highlight w:val="yellow"/>
+        </w:rPr>
+        <w:t>the</w:t>
+      </w:r>
+      <w:proofErr w:type="spellEnd"/>
+      <w:r>
+        <w:rPr>
+          <w:highlight w:val="yellow"/>
+        </w:rPr>
+        <w:t xml:space="preserve"> art, nastavit </w:t>
+      </w:r>
+      <w:proofErr w:type="spellStart"/>
+      <w:r>
+        <w:rPr>
+          <w:highlight w:val="yellow"/>
+        </w:rPr>
+        <w:t>cu</w:t>
+      </w:r>
+      <w:proofErr w:type="spellEnd"/>
+      <w:r>
+        <w:rPr>
+          <w:highlight w:val="yellow"/>
+        </w:rPr>
+        <w:t xml:space="preserve"> pisati ako mentor </w:t>
+      </w:r>
+      <w:proofErr w:type="spellStart"/>
+      <w:r>
+        <w:rPr>
+          <w:highlight w:val="yellow"/>
+        </w:rPr>
+        <w:t>kaze</w:t>
+      </w:r>
+      <w:proofErr w:type="spellEnd"/>
+      <w:r>
+        <w:rPr>
+          <w:highlight w:val="yellow"/>
+        </w:rPr>
+        <w:t xml:space="preserve"> ok</w:t>
       </w:r>
       <w:r>
         <w:t>]]</w:t>
@@ -9324,8 +9825,16 @@
         <w:rPr>
           <w:highlight w:val="yellow"/>
         </w:rPr>
-        <w:t xml:space="preserve"> – data augmentation</w:t>
-      </w:r>
+        <w:t xml:space="preserve"> – data </w:t>
+      </w:r>
+      <w:proofErr w:type="spellStart"/>
+      <w:r>
+        <w:rPr>
+          <w:highlight w:val="yellow"/>
+        </w:rPr>
+        <w:t>augmentation</w:t>
+      </w:r>
+      <w:proofErr w:type="spellEnd"/>
       <w:r>
         <w:t>]]</w:t>
       </w:r>
@@ -9361,7 +9870,15 @@
         <w:t xml:space="preserve">mreža za duboko učenje. </w:t>
       </w:r>
       <w:r>
-        <w:t xml:space="preserve">Rad se temelji na dvije vrste proširenja skupa podataka, iskrivljavanje podataka i [[oversampling]]. Iskrivljavanje podataka se osniva na </w:t>
+        <w:t>Rad se temelji na dvije vrste proširenja skupa podataka, iskrivljavanje podataka i [[</w:t>
+      </w:r>
+      <w:proofErr w:type="spellStart"/>
+      <w:r>
+        <w:t>oversampling</w:t>
+      </w:r>
+      <w:proofErr w:type="spellEnd"/>
+      <w:r>
+        <w:t xml:space="preserve">]]. Iskrivljavanje podataka se osniva na </w:t>
       </w:r>
       <w:r>
         <w:t>korištenj</w:t>
@@ -9376,7 +9893,15 @@
         <w:t>transformacija kao što su</w:t>
       </w:r>
       <w:r>
-        <w:t xml:space="preserve"> afine transformacije</w:t>
+        <w:t xml:space="preserve"> </w:t>
+      </w:r>
+      <w:proofErr w:type="spellStart"/>
+      <w:r>
+        <w:t>afine</w:t>
+      </w:r>
+      <w:proofErr w:type="spellEnd"/>
+      <w:r>
+        <w:t xml:space="preserve"> transformacije</w:t>
       </w:r>
       <w:r>
         <w:t>:</w:t>
@@ -9394,7 +9919,15 @@
         <w:t xml:space="preserve">, te korištenje transformacija nad </w:t>
       </w:r>
       <w:r>
-        <w:t>kanalima boje u slici kao što su izjednačavanje histograma, mijenjanje kontrasta i mijenjanje „topline“ bijele boje.</w:t>
+        <w:t xml:space="preserve">kanalima boje u slici kao što su izjednačavanje </w:t>
+      </w:r>
+      <w:proofErr w:type="spellStart"/>
+      <w:r>
+        <w:t>histograma</w:t>
+      </w:r>
+      <w:proofErr w:type="spellEnd"/>
+      <w:r>
+        <w:t>, mijenjanje kontrasta i mijenjanje „topline“ bijele boje.</w:t>
       </w:r>
       <w:r>
         <w:t xml:space="preserve"> Još neke dodatne transformacije koje se mogu izvesti su izoštravanje i pomućenje slike</w:t>
@@ -9406,7 +9939,15 @@
         <w:t xml:space="preserve"> </w:t>
       </w:r>
       <w:r>
-        <w:t>[[oversampling]] se osniva na generiranju sasvim novih podataka učeći uzorke od postojećih ulaznih podataka.</w:t>
+        <w:t>[[</w:t>
+      </w:r>
+      <w:proofErr w:type="spellStart"/>
+      <w:r>
+        <w:t>oversampling</w:t>
+      </w:r>
+      <w:proofErr w:type="spellEnd"/>
+      <w:r>
+        <w:t>]] se osniva na generiranju sasvim novih podataka učeći uzorke od postojećih ulaznih podataka.</w:t>
       </w:r>
       <w:r>
         <w:t xml:space="preserve"> </w:t>
@@ -9424,7 +9965,15 @@
         <w:t xml:space="preserve"> tehnika </w:t>
       </w:r>
       <w:r>
-        <w:t xml:space="preserve">[[oversampling]] se naziva </w:t>
+        <w:t>[[</w:t>
+      </w:r>
+      <w:proofErr w:type="spellStart"/>
+      <w:r>
+        <w:t>oversampling</w:t>
+      </w:r>
+      <w:proofErr w:type="spellEnd"/>
+      <w:r>
+        <w:t xml:space="preserve">]] se naziva </w:t>
       </w:r>
       <w:r>
         <w:t>GAN[[</w:t>
@@ -9438,94 +9987,169 @@
       <w:r>
         <w:t xml:space="preserve">]] (engl. </w:t>
       </w:r>
+      <w:proofErr w:type="spellStart"/>
       <w:r>
         <w:rPr>
           <w:i/>
           <w:iCs/>
         </w:rPr>
-        <w:t>Generative Adversarial Network</w:t>
-      </w:r>
-      <w:r>
-        <w:t>), GAN</w:t>
-      </w:r>
-      <w:r>
-        <w:t>, i općenito [[oversampling]]</w:t>
-      </w:r>
-      <w:r>
-        <w:t xml:space="preserve"> nije optimalan za mreže koje trebaju prepoznavati </w:t>
-      </w:r>
-      <w:r>
-        <w:t xml:space="preserve">značajke slične </w:t>
-      </w:r>
-      <w:r>
-        <w:t>LEGO kock</w:t>
-      </w:r>
-      <w:r>
-        <w:t>ama</w:t>
-      </w:r>
-      <w:r>
-        <w:t xml:space="preserve"> jer </w:t>
-      </w:r>
-      <w:r>
-        <w:t>one</w:t>
-      </w:r>
-      <w:r>
-        <w:t xml:space="preserve"> </w:t>
-      </w:r>
-      <w:r>
-        <w:t>ne mogu [[</w:t>
-      </w:r>
-      <w:r>
-        <w:rPr>
-          <w:highlight w:val="yellow"/>
-        </w:rPr>
-        <w:t>ili im je vrlo teško bez neke vanjske pomoći</w:t>
-      </w:r>
-      <w:r>
-        <w:t xml:space="preserve">]] pravilno naučiti generirati umjetne podatke modela koji su strogo povezani </w:t>
-      </w:r>
-      <w:r>
-        <w:t>sa svojim osima (npr. pravokutnike, trokute</w:t>
-      </w:r>
-      <w:r>
-        <w:t>, kocke</w:t>
-      </w:r>
-      <w:r>
-        <w:t>) ili strogom pozicijom teksture na modelu (u našem slučaju pozicija dugmadi LEGO kocke na vrhu kocke, ne može 2x2 kocka imati 6 dugmadi)</w:t>
-      </w:r>
-      <w:r>
-        <w:t>.</w:t>
-      </w:r>
-      <w:r>
-        <w:t xml:space="preserve"> Iz ovog rada se koristi generalno znanje da čak sa malim učinkom proširenja skupa podataka</w:t>
-      </w:r>
-      <w:r>
-        <w:t xml:space="preserve"> se poboljšavaju rezultati generalizacije dubokih mreža te dodaje motivaciju za istraživanje optimalnog skupa parametara s kojim se mogu postići bolji rezultati.</w:t>
-      </w:r>
-    </w:p>
-    <w:p>
-      <w:r>
-        <w:t xml:space="preserve">Dodatan rad koji opisuje proširenje skupa podataka su napisali korisnici </w:t>
-      </w:r>
+        <w:t>Generative</w:t>
+      </w:r>
+      <w:proofErr w:type="spellEnd"/>
       <w:r>
         <w:rPr>
           <w:i/>
           <w:iCs/>
         </w:rPr>
-        <w:t>Journal of Big Data</w:t>
+        <w:t xml:space="preserve"> </w:t>
+      </w:r>
+      <w:proofErr w:type="spellStart"/>
+      <w:r>
+        <w:rPr>
+          <w:i/>
+          <w:iCs/>
+        </w:rPr>
+        <w:t>Adversarial</w:t>
+      </w:r>
+      <w:proofErr w:type="spellEnd"/>
+      <w:r>
+        <w:rPr>
+          <w:i/>
+          <w:iCs/>
+        </w:rPr>
+        <w:t xml:space="preserve"> Network</w:t>
+      </w:r>
+      <w:r>
+        <w:t>), GAN</w:t>
+      </w:r>
+      <w:r>
+        <w:t>, i općenito [[</w:t>
+      </w:r>
+      <w:proofErr w:type="spellStart"/>
+      <w:r>
+        <w:t>oversampling</w:t>
+      </w:r>
+      <w:proofErr w:type="spellEnd"/>
+      <w:r>
+        <w:t>]]</w:t>
+      </w:r>
+      <w:r>
+        <w:t xml:space="preserve"> nije optimalan za mreže koje trebaju prepoznavati </w:t>
+      </w:r>
+      <w:r>
+        <w:t xml:space="preserve">značajke slične </w:t>
+      </w:r>
+      <w:r>
+        <w:t>LEGO kock</w:t>
+      </w:r>
+      <w:r>
+        <w:t>ama</w:t>
+      </w:r>
+      <w:r>
+        <w:t xml:space="preserve"> jer </w:t>
+      </w:r>
+      <w:r>
+        <w:t>one</w:t>
+      </w:r>
+      <w:r>
+        <w:t xml:space="preserve"> </w:t>
+      </w:r>
+      <w:r>
+        <w:t>ne mogu [[</w:t>
+      </w:r>
+      <w:r>
+        <w:rPr>
+          <w:highlight w:val="yellow"/>
+        </w:rPr>
+        <w:t>ili im je vrlo teško bez neke vanjske pomoći</w:t>
+      </w:r>
+      <w:r>
+        <w:t xml:space="preserve">]] pravilno naučiti generirati umjetne podatke modela koji su strogo povezani </w:t>
+      </w:r>
+      <w:r>
+        <w:t>sa svojim osima (npr. pravokutnike, trokute</w:t>
+      </w:r>
+      <w:r>
+        <w:t>, kocke</w:t>
+      </w:r>
+      <w:r>
+        <w:t>) ili strogom pozicijom teksture na modelu (u našem slučaju pozicija dugmadi LEGO kocke na vrhu kocke, ne može 2x2 kocka imati 6 dugmadi)</w:t>
+      </w:r>
+      <w:r>
+        <w:t>.</w:t>
+      </w:r>
+      <w:r>
+        <w:t xml:space="preserve"> Iz ovog rada se koristi generalno znanje da čak sa malim učinkom proširenja skupa podataka</w:t>
+      </w:r>
+      <w:r>
+        <w:t xml:space="preserve"> se poboljšavaju rezultati generalizacije dubokih mreža te dodaje motivaciju za istraživanje optimalnog skupa parametara s kojim se mogu postići bolji rezultati.</w:t>
+      </w:r>
+    </w:p>
+    <w:p>
+      <w:r>
+        <w:t xml:space="preserve">Dodatan rad koji opisuje proširenje skupa podataka su napisali korisnici </w:t>
+      </w:r>
+      <w:r>
+        <w:rPr>
+          <w:i/>
+          <w:iCs/>
+        </w:rPr>
+        <w:t xml:space="preserve">Journal </w:t>
+      </w:r>
+      <w:proofErr w:type="spellStart"/>
+      <w:r>
+        <w:rPr>
+          <w:i/>
+          <w:iCs/>
+        </w:rPr>
+        <w:t>of</w:t>
+      </w:r>
+      <w:proofErr w:type="spellEnd"/>
+      <w:r>
+        <w:rPr>
+          <w:i/>
+          <w:iCs/>
+        </w:rPr>
+        <w:t xml:space="preserve"> Big Data</w:t>
       </w:r>
       <w:r>
         <w:t xml:space="preserve"> (Dnevnik velikih podataka) </w:t>
       </w:r>
-      <w:r>
-        <w:t xml:space="preserve">Connor Shorten </w:t>
+      <w:proofErr w:type="spellStart"/>
+      <w:r>
+        <w:t>Connor</w:t>
+      </w:r>
+      <w:proofErr w:type="spellEnd"/>
+      <w:r>
+        <w:t xml:space="preserve"> </w:t>
+      </w:r>
+      <w:proofErr w:type="spellStart"/>
+      <w:r>
+        <w:t>Shorten</w:t>
+      </w:r>
+      <w:proofErr w:type="spellEnd"/>
+      <w:r>
+        <w:t xml:space="preserve"> </w:t>
       </w:r>
       <w:r>
         <w:t>i</w:t>
       </w:r>
       <w:r>
-        <w:t xml:space="preserve"> Taghi M. Khoshgoftaar</w:t>
-      </w:r>
+        <w:t xml:space="preserve"> </w:t>
+      </w:r>
+      <w:proofErr w:type="spellStart"/>
+      <w:r>
+        <w:t>Taghi</w:t>
+      </w:r>
+      <w:proofErr w:type="spellEnd"/>
+      <w:r>
+        <w:t xml:space="preserve"> M. </w:t>
+      </w:r>
+      <w:proofErr w:type="spellStart"/>
+      <w:r>
+        <w:t>Khoshgoftaar</w:t>
+      </w:r>
+      <w:proofErr w:type="spellEnd"/>
       <w:r>
         <w:t xml:space="preserve"> [</w:t>
       </w:r>
@@ -9545,7 +10169,15 @@
       </w:r>
       <w:r>
         <w:lastRenderedPageBreak/>
-        <w:t>iskrivljavanje podataka i [[oversampling]], u kontekstu iskrivljavanja podataka veliku pažnju rad obraća na sigurnost primjene neke transformacije nad ulaznim podatcima (sigurnost u smislu da ulazni podatak ne izgubi svoju konekciju nad oznakom koju nosi, npr. u MNIST[</w:t>
+        <w:t>iskrivljavanje podataka i [[</w:t>
+      </w:r>
+      <w:proofErr w:type="spellStart"/>
+      <w:r>
+        <w:t>oversampling</w:t>
+      </w:r>
+      <w:proofErr w:type="spellEnd"/>
+      <w:r>
+        <w:t>]], u kontekstu iskrivljavanja podataka veliku pažnju rad obraća na sigurnost primjene neke transformacije nad ulaznim podatcima (sigurnost u smislu da ulazni podatak ne izgubi svoju konekciju nad oznakom koju nosi, npr. u MNIST[</w:t>
       </w:r>
       <w:hyperlink r:id="rId55" w:history="1">
         <w:r>
@@ -9612,12 +10244,26 @@
         <w:rPr>
           <w:highlight w:val="yellow"/>
         </w:rPr>
-        <w:t xml:space="preserve">transfer learning </w:t>
-      </w:r>
+        <w:t xml:space="preserve">transfer </w:t>
+      </w:r>
+      <w:proofErr w:type="spellStart"/>
       <w:r>
         <w:rPr>
           <w:highlight w:val="yellow"/>
         </w:rPr>
+        <w:t>learning</w:t>
+      </w:r>
+      <w:proofErr w:type="spellEnd"/>
+      <w:r>
+        <w:rPr>
+          <w:highlight w:val="yellow"/>
+        </w:rPr>
+        <w:t xml:space="preserve"> </w:t>
+      </w:r>
+      <w:r>
+        <w:rPr>
+          <w:highlight w:val="yellow"/>
+        </w:rPr>
         <w:t>radovi</w:t>
       </w:r>
       <w:r>
@@ -9626,7 +10272,15 @@
     </w:p>
     <w:p>
       <w:r>
-        <w:t xml:space="preserve">Rad iz Instituta računalne tehnologije Beijing </w:t>
+        <w:t xml:space="preserve">Rad iz Instituta računalne tehnologije </w:t>
+      </w:r>
+      <w:proofErr w:type="spellStart"/>
+      <w:r>
+        <w:t>Beijing</w:t>
+      </w:r>
+      <w:proofErr w:type="spellEnd"/>
+      <w:r>
+        <w:t xml:space="preserve"> </w:t>
       </w:r>
       <w:r>
         <w:t>[</w:t>
@@ -9905,6 +10559,7 @@
       <w:r>
         <w:t xml:space="preserve"> sa učenim težinama nad skupom podataka </w:t>
       </w:r>
+      <w:proofErr w:type="spellStart"/>
       <w:r>
         <w:rPr>
           <w:i/>
@@ -9912,6 +10567,7 @@
         </w:rPr>
         <w:t>ImageNet</w:t>
       </w:r>
+      <w:proofErr w:type="spellEnd"/>
       <w:r>
         <w:t xml:space="preserve"> se učitaju.</w:t>
       </w:r>
@@ -9998,7 +10654,15 @@
         <w:t>), problem položaja svjetala, problem scene tijekom generiranja</w:t>
       </w:r>
       <w:r>
-        <w:t>, te razni drugi problemi. Rezultati tih problema su trenirane mreže koje su se pretrenirale nad sintetičkim podatcima, te ne znaju reagirati na moguće promjene koje dolaze od pravih slika (npr. u vezi LEGO kocaka, kocke mogu biti oštećene ogrebotinama, mogu biti prozirne, može se mreži dati kocka na kojoj je trenirana ali kocka ima obojane detalje</w:t>
+        <w:t xml:space="preserve">, te razni drugi problemi. Rezultati tih problema su trenirane mreže koje su se </w:t>
+      </w:r>
+      <w:proofErr w:type="spellStart"/>
+      <w:r>
+        <w:t>pretrenirale</w:t>
+      </w:r>
+      <w:proofErr w:type="spellEnd"/>
+      <w:r>
+        <w:t xml:space="preserve"> nad sintetičkim podatcima, te ne znaju reagirati na moguće promjene koje dolaze od pravih slika (npr. u vezi LEGO kocaka, kocke mogu biti oštećene ogrebotinama, mogu biti prozirne, može se mreži dati kocka na kojoj je trenirana ali kocka ima obojane detalje</w:t>
       </w:r>
       <w:r>
         <w:t xml:space="preserve"> ili teksturu</w:t>
@@ -10027,6 +10691,7 @@
       <w:r>
         <w:t xml:space="preserve">-u su prozirne slike, što znači da koristeći biblioteke za manipuliranje slikama (npr. </w:t>
       </w:r>
+      <w:proofErr w:type="spellStart"/>
       <w:r>
         <w:rPr>
           <w:i/>
@@ -10034,6 +10699,7 @@
         </w:rPr>
         <w:t>opencv</w:t>
       </w:r>
+      <w:proofErr w:type="spellEnd"/>
       <w:r>
         <w:t xml:space="preserve">) možemo te slike staviti na nasumične pozadine. Time mreža ne mora trenirati na čisto crnoj pozadini, što uklanja problem kada LEGO kocka u predviđanju ima neočekivanu pozadinu što </w:t>
       </w:r>
@@ -10142,76 +10808,164 @@
         </w:rPr>
         <w:t xml:space="preserve"> stoji za broj klasa (te time redaka i stupaca). U vertikalnoj osi svaki redak predstavlja istinitu oznaku (engl. </w:t>
       </w:r>
+      <w:proofErr w:type="spellStart"/>
       <w:r>
         <w:rPr>
           <w:rFonts w:eastAsiaTheme="minorEastAsia"/>
           <w:i/>
           <w:iCs/>
         </w:rPr>
-        <w:t>true label</w:t>
-      </w:r>
-      <w:r>
-        <w:rPr>
-          <w:rFonts w:eastAsiaTheme="minorEastAsia"/>
-        </w:rPr>
-        <w:t>), dok na horizontalnoj osi</w:t>
-      </w:r>
-      <w:r>
-        <w:rPr>
-          <w:rFonts w:eastAsiaTheme="minorEastAsia"/>
-        </w:rPr>
-        <w:t xml:space="preserve"> svaki stupac predstavlja klasu sa njenim predviđenim brojem pogodaka</w:t>
-      </w:r>
-      <w:r>
-        <w:rPr>
-          <w:rFonts w:eastAsiaTheme="minorEastAsia"/>
-        </w:rPr>
-        <w:t xml:space="preserve"> (engl. </w:t>
-      </w:r>
+        <w:t>true</w:t>
+      </w:r>
+      <w:proofErr w:type="spellEnd"/>
       <w:r>
         <w:rPr>
           <w:rFonts w:eastAsiaTheme="minorEastAsia"/>
           <w:i/>
           <w:iCs/>
         </w:rPr>
-        <w:t>predicted label</w:t>
-      </w:r>
-      <w:r>
-        <w:rPr>
-          <w:rFonts w:eastAsiaTheme="minorEastAsia"/>
-        </w:rPr>
-        <w:t xml:space="preserve">). </w:t>
-      </w:r>
-      <w:r>
-        <w:rPr>
-          <w:rFonts w:eastAsiaTheme="minorEastAsia"/>
-        </w:rPr>
-        <w:t xml:space="preserve">„Cilj“ mreže bi bio </w:t>
-      </w:r>
-      <w:r>
-        <w:rPr>
-          <w:rFonts w:eastAsiaTheme="minorEastAsia"/>
-        </w:rPr>
-        <w:t xml:space="preserve">što više polja u dijagonali „pogoditi“ jer ta polja su istiniti pozitivi (engl. </w:t>
-      </w:r>
+        <w:t xml:space="preserve"> </w:t>
+      </w:r>
+      <w:proofErr w:type="spellStart"/>
       <w:r>
         <w:rPr>
           <w:rFonts w:eastAsiaTheme="minorEastAsia"/>
           <w:i/>
           <w:iCs/>
         </w:rPr>
-        <w:t>true positive</w:t>
-      </w:r>
+        <w:t>label</w:t>
+      </w:r>
+      <w:proofErr w:type="spellEnd"/>
       <w:r>
         <w:rPr>
           <w:rFonts w:eastAsiaTheme="minorEastAsia"/>
         </w:rPr>
-        <w:t xml:space="preserve">), dok svi ostali su lažni pozitivi (engl. false positive) zbog </w:t>
+        <w:t>), dok na horizontalnoj osi</w:t>
       </w:r>
       <w:r>
         <w:rPr>
           <w:rFonts w:eastAsiaTheme="minorEastAsia"/>
         </w:rPr>
+        <w:t xml:space="preserve"> svaki stupac predstavlja klasu sa njenim predviđenim brojem pogodaka</w:t>
+      </w:r>
+      <w:r>
+        <w:rPr>
+          <w:rFonts w:eastAsiaTheme="minorEastAsia"/>
+        </w:rPr>
+        <w:t xml:space="preserve"> (engl. </w:t>
+      </w:r>
+      <w:proofErr w:type="spellStart"/>
+      <w:r>
+        <w:rPr>
+          <w:rFonts w:eastAsiaTheme="minorEastAsia"/>
+          <w:i/>
+          <w:iCs/>
+        </w:rPr>
+        <w:t>predicted</w:t>
+      </w:r>
+      <w:proofErr w:type="spellEnd"/>
+      <w:r>
+        <w:rPr>
+          <w:rFonts w:eastAsiaTheme="minorEastAsia"/>
+          <w:i/>
+          <w:iCs/>
+        </w:rPr>
+        <w:t xml:space="preserve"> </w:t>
+      </w:r>
+      <w:proofErr w:type="spellStart"/>
+      <w:r>
+        <w:rPr>
+          <w:rFonts w:eastAsiaTheme="minorEastAsia"/>
+          <w:i/>
+          <w:iCs/>
+        </w:rPr>
+        <w:t>label</w:t>
+      </w:r>
+      <w:proofErr w:type="spellEnd"/>
+      <w:r>
+        <w:rPr>
+          <w:rFonts w:eastAsiaTheme="minorEastAsia"/>
+        </w:rPr>
+        <w:t xml:space="preserve">). </w:t>
+      </w:r>
+      <w:r>
+        <w:rPr>
+          <w:rFonts w:eastAsiaTheme="minorEastAsia"/>
+        </w:rPr>
+        <w:t xml:space="preserve">„Cilj“ mreže bi bio </w:t>
+      </w:r>
+      <w:r>
+        <w:rPr>
+          <w:rFonts w:eastAsiaTheme="minorEastAsia"/>
+        </w:rPr>
+        <w:t xml:space="preserve">što više polja u dijagonali „pogoditi“ jer ta polja su istiniti pozitivi (engl. </w:t>
+      </w:r>
+      <w:proofErr w:type="spellStart"/>
+      <w:r>
+        <w:rPr>
+          <w:rFonts w:eastAsiaTheme="minorEastAsia"/>
+          <w:i/>
+          <w:iCs/>
+        </w:rPr>
+        <w:t>true</w:t>
+      </w:r>
+      <w:proofErr w:type="spellEnd"/>
+      <w:r>
+        <w:rPr>
+          <w:rFonts w:eastAsiaTheme="minorEastAsia"/>
+          <w:i/>
+          <w:iCs/>
+        </w:rPr>
+        <w:t xml:space="preserve"> </w:t>
+      </w:r>
+      <w:proofErr w:type="spellStart"/>
+      <w:r>
+        <w:rPr>
+          <w:rFonts w:eastAsiaTheme="minorEastAsia"/>
+          <w:i/>
+          <w:iCs/>
+        </w:rPr>
+        <w:t>positive</w:t>
+      </w:r>
+      <w:proofErr w:type="spellEnd"/>
+      <w:r>
+        <w:rPr>
+          <w:rFonts w:eastAsiaTheme="minorEastAsia"/>
+        </w:rPr>
+        <w:t xml:space="preserve">), dok svi ostali su lažni pozitivi (engl. </w:t>
+      </w:r>
+      <w:proofErr w:type="spellStart"/>
+      <w:r>
+        <w:rPr>
+          <w:rFonts w:eastAsiaTheme="minorEastAsia"/>
+        </w:rPr>
+        <w:t>false</w:t>
+      </w:r>
+      <w:proofErr w:type="spellEnd"/>
+      <w:r>
+        <w:rPr>
+          <w:rFonts w:eastAsiaTheme="minorEastAsia"/>
+        </w:rPr>
+        <w:t xml:space="preserve"> </w:t>
+      </w:r>
+      <w:proofErr w:type="spellStart"/>
+      <w:r>
+        <w:rPr>
+          <w:rFonts w:eastAsiaTheme="minorEastAsia"/>
+        </w:rPr>
+        <w:t>positive</w:t>
+      </w:r>
+      <w:proofErr w:type="spellEnd"/>
+      <w:r>
+        <w:rPr>
+          <w:rFonts w:eastAsiaTheme="minorEastAsia"/>
+        </w:rPr>
+        <w:t xml:space="preserve">) zbog </w:t>
+      </w:r>
+      <w:r>
+        <w:rPr>
+          <w:rFonts w:eastAsiaTheme="minorEastAsia"/>
+        </w:rPr>
         <w:t>pogrešno</w:t>
       </w:r>
       <w:r>
@@ -10247,7 +11001,15 @@
         <w:t>vidjeti grešk</w:t>
       </w:r>
       <w:r>
-        <w:t>a zabune gdje umjetna neuronska mreža pogrešno odabere klasu jer je preslična iz nekog kuta nekoj drugoj klasi</w:t>
+        <w:t xml:space="preserve">a zabune gdje umjetna neuronska mreža pogrešno odabere klasu jer je </w:t>
+      </w:r>
+      <w:proofErr w:type="spellStart"/>
+      <w:r>
+        <w:t>preslična</w:t>
+      </w:r>
+      <w:proofErr w:type="spellEnd"/>
+      <w:r>
+        <w:t xml:space="preserve"> iz nekog kuta nekoj drugoj klasi</w:t>
       </w:r>
       <w:r>
         <w:t>.</w:t>
@@ -10368,7 +11130,15 @@
         <w:t>rezultate (</w:t>
       </w:r>
       <w:r>
-        <w:t>blizu početka podpoglavlja 3.1.</w:t>
+        <w:t xml:space="preserve">blizu početka </w:t>
+      </w:r>
+      <w:proofErr w:type="spellStart"/>
+      <w:r>
+        <w:t>podpoglavlja</w:t>
+      </w:r>
+      <w:proofErr w:type="spellEnd"/>
+      <w:r>
+        <w:t xml:space="preserve"> 3.1.</w:t>
       </w:r>
       <w:r>
         <w:t>)</w:t>
@@ -10448,12 +11218,28 @@
       <w:r>
         <w:t>[[</w:t>
       </w:r>
+      <w:proofErr w:type="spellStart"/>
       <w:r>
         <w:rPr>
           <w:highlight w:val="yellow"/>
         </w:rPr>
-        <w:t>feature maps</w:t>
-      </w:r>
+        <w:t>feature</w:t>
+      </w:r>
+      <w:proofErr w:type="spellEnd"/>
+      <w:r>
+        <w:rPr>
+          <w:highlight w:val="yellow"/>
+        </w:rPr>
+        <w:t xml:space="preserve"> </w:t>
+      </w:r>
+      <w:proofErr w:type="spellStart"/>
+      <w:r>
+        <w:rPr>
+          <w:highlight w:val="yellow"/>
+        </w:rPr>
+        <w:t>maps</w:t>
+      </w:r>
+      <w:proofErr w:type="spellEnd"/>
       <w:r>
         <w:t>]]</w:t>
       </w:r>
@@ -10471,13 +11257,31 @@
       <w:r>
         <w:t xml:space="preserve"> značajki (engl. </w:t>
       </w:r>
+      <w:proofErr w:type="spellStart"/>
       <w:r>
         <w:rPr>
           <w:i/>
           <w:iCs/>
         </w:rPr>
-        <w:t>feature maps</w:t>
-      </w:r>
+        <w:t>feature</w:t>
+      </w:r>
+      <w:proofErr w:type="spellEnd"/>
+      <w:r>
+        <w:rPr>
+          <w:i/>
+          <w:iCs/>
+        </w:rPr>
+        <w:t xml:space="preserve"> </w:t>
+      </w:r>
+      <w:proofErr w:type="spellStart"/>
+      <w:r>
+        <w:rPr>
+          <w:i/>
+          <w:iCs/>
+        </w:rPr>
+        <w:t>maps</w:t>
+      </w:r>
+      <w:proofErr w:type="spellEnd"/>
       <w:r>
         <w:t xml:space="preserve">). </w:t>
       </w:r>
@@ -10637,16 +11441,7 @@
         <w:jc w:val="center"/>
       </w:pPr>
       <w:r>
-        <w:t xml:space="preserve">Slika 3.5. - </w:t>
-      </w:r>
-      <w:r>
-        <w:t xml:space="preserve">Prikaz slika značajki na izlazu </w:t>
-      </w:r>
-      <w:r>
-        <w:t>zadnjeg</w:t>
-      </w:r>
-      <w:r>
-        <w:t xml:space="preserve"> konvolucijskog sloja</w:t>
+        <w:t>Slika 3.5. - Prikaz slika značajki na izlazu zadnjeg konvolucijskog sloja</w:t>
       </w:r>
     </w:p>
     <w:p>
@@ -10685,7 +11480,15 @@
         <w:t>, potrebno?</w:t>
       </w:r>
       <w:r>
-        <w:t>, tu sam kontao transfer learning obraditi</w:t>
+        <w:t xml:space="preserve">, tu sam kontao transfer </w:t>
+      </w:r>
+      <w:proofErr w:type="spellStart"/>
+      <w:r>
+        <w:t>learning</w:t>
+      </w:r>
+      <w:proofErr w:type="spellEnd"/>
+      <w:r>
+        <w:t xml:space="preserve"> obraditi</w:t>
       </w:r>
       <w:r>
         <w:t>]]</w:t>
@@ -10749,6 +11552,9 @@
       <w:bookmarkEnd w:id="18"/>
     </w:p>
     <w:p>
+      <w:pPr>
+        <w:ind w:firstLine="390"/>
+      </w:pPr>
       <w:r>
         <w:t>Korištenje dubokih umjetnih neuronskih mreža je</w:t>
       </w:r>
@@ -10786,7 +11592,105 @@
         <w:t xml:space="preserve"> i dozu u miligramima</w:t>
       </w:r>
       <w:r>
+        <w:t>, nad time se može duboka mreža učiti</w:t>
+      </w:r>
+      <w:r>
         <w:t>).</w:t>
+      </w:r>
+    </w:p>
+    <w:p>
+      <w:r>
+        <w:t>Za korištenje nad LEGO kockama ispostavlja se da je izvrstan izbor sa puno prilagodljivosti sa raznim parametrima kojim se može rukovati da se izvede sustav po želji. Primjerice, može se kreirati sustav koji ima više od odabranih 25 klasa ovog rada, kako mogu ostale mreže imati 1000 klasa, može i ova biti trenirana nad više od 25 početno odabranih klasa.</w:t>
+      </w:r>
+    </w:p>
+    <w:p>
+      <w:r>
+        <w:t>Za svrhe ovog rada gdje je konačno odabrana duboka umjetna neuronska mreža bazirana nad prijenosnim učenjem od VGG16 mreže kao trenutno rješenje, mreža je dala relativno brzo treniranje za dostupan hardver, te ispunila je očekivane rezultate za kvalitetnim prepoznavanjem danih slika LEGO kocaka.</w:t>
+      </w:r>
+    </w:p>
+    <w:p>
+      <w:r>
+        <w:t>Postoje moguća poboljšanja sustava:</w:t>
+      </w:r>
+    </w:p>
+    <w:p>
+      <w:pPr>
+        <w:pStyle w:val="ListParagraph"/>
+        <w:numPr>
+          <w:ilvl w:val="3"/>
+          <w:numId w:val="2"/>
+        </w:numPr>
+        <w:ind w:left="426"/>
+      </w:pPr>
+      <w:r>
+        <w:t>kompliciranije mreže se mogu koristiti ako se koristi jači stroj za treniranje</w:t>
+      </w:r>
+      <w:r>
+        <w:t xml:space="preserve">, </w:t>
+      </w:r>
+      <w:r>
+        <w:t>trenutno je RX580 4GB, AMD FX-8350</w:t>
+      </w:r>
+      <w:r>
+        <w:t>, 8GB DDR3</w:t>
+      </w:r>
+      <w:r>
+        <w:t>, optimalno bi bilo sa više jačih NVIDIA grafičkih kartica</w:t>
+      </w:r>
+      <w:r>
+        <w:t xml:space="preserve"> većeg VRAM kapaciteta, te procesor istog ranga ili jači sa više sustavne memorije, barem 16GB DDR4</w:t>
+      </w:r>
+      <w:r>
+        <w:t xml:space="preserve"> ili DDR5</w:t>
+      </w:r>
+    </w:p>
+    <w:p>
+      <w:pPr>
+        <w:pStyle w:val="ListParagraph"/>
+        <w:numPr>
+          <w:ilvl w:val="3"/>
+          <w:numId w:val="2"/>
+        </w:numPr>
+        <w:ind w:left="426"/>
+      </w:pPr>
+      <w:r>
+        <w:t>korištenje mreže koja ima više ulaza, primjerice da sadrži dva ulaza (kao dvije kamere) gdje drugi ulaz prima sliku istog modela ali iz različitog kuta (recimo, 90° odmaknuta po nekoj osi da uslika stranu modela) te time uklanja problem mreže ovog rada i postiže mogućnost dobivanja performansi od više nego 95% točnosti (dok sa jednim ulazom sa pokojom greškom dobiva maksimalno 85-90%)</w:t>
+      </w:r>
+    </w:p>
+    <w:p>
+      <w:pPr>
+        <w:pStyle w:val="ListParagraph"/>
+        <w:numPr>
+          <w:ilvl w:val="3"/>
+          <w:numId w:val="2"/>
+        </w:numPr>
+        <w:ind w:left="426"/>
+      </w:pPr>
+      <w:r>
+        <w:t xml:space="preserve">alternativa prethodnog poboljšanja je da se isti objekt snima, naprimjer mobilnom aplikacijom koja detektira model kocke na kameri tako da za svaki model uzme više „uzoraka“ tj. slika te nad njima čini predviđanja. U konačnici se predviđanja mogu </w:t>
+      </w:r>
+      <w:proofErr w:type="spellStart"/>
+      <w:r>
+        <w:t>pozbrajati</w:t>
+      </w:r>
+      <w:proofErr w:type="spellEnd"/>
+      <w:r>
+        <w:t xml:space="preserve"> te podijeliti sa brojem uzoraka</w:t>
+      </w:r>
+      <w:r>
+        <w:t xml:space="preserve"> </w:t>
+      </w:r>
+      <w:r>
+        <w:t>da bi se dobila konačna srednja vjerojatnost, u nadi da usmjerava prema jednom modelu</w:t>
+      </w:r>
+    </w:p>
+    <w:p>
+      <w:r>
+        <w:lastRenderedPageBreak/>
+        <w:t>Konačno, može se reći da ovakvo istraživanje nad specifičnim objektima ima smisla raditi jer</w:t>
+      </w:r>
+      <w:r>
+        <w:t xml:space="preserve"> je moguće dobiti uvid u unutrašnje funkcioniranje dubokih mreža za neke specifične modele promatranja (npr. LEGO kocke), što može pomoći kod općenitog razumijevanja ostalih vrsta dubokih mreža, te pri razumijevanju procesa treninga dubokih mreža.</w:t>
       </w:r>
     </w:p>
     <w:p>
@@ -10833,8 +11737,17 @@
           <w:i/>
           <w:iCs/>
         </w:rPr>
-        <w:t>fair play</w:t>
-      </w:r>
+        <w:t xml:space="preserve">fair </w:t>
+      </w:r>
+      <w:proofErr w:type="spellStart"/>
+      <w:r>
+        <w:rPr>
+          <w:i/>
+          <w:iCs/>
+        </w:rPr>
+        <w:t>play</w:t>
+      </w:r>
+      <w:proofErr w:type="spellEnd"/>
       <w:r>
         <w:t xml:space="preserve">) LEGO™ zahtjeva da se na neautoriziranim radovima ne koristi LEGO™ logo, te da se riječ „LEGO“ uvijek koristi kao pridjev (npr. „napravljeno od LEGO kocaka“, ne „napravljeno od LEGO-a“). </w:t>
       </w:r>
@@ -10979,7 +11892,21 @@
               <w:rPr>
                 <w:rFonts w:eastAsiaTheme="minorEastAsia"/>
               </w:rPr>
-              <w:t>2340 Rudder 1x4x3</w:t>
+              <w:t xml:space="preserve">2340 </w:t>
+            </w:r>
+            <w:proofErr w:type="spellStart"/>
+            <w:r>
+              <w:rPr>
+                <w:rFonts w:eastAsiaTheme="minorEastAsia"/>
+              </w:rPr>
+              <w:t>Rudder</w:t>
+            </w:r>
+            <w:proofErr w:type="spellEnd"/>
+            <w:r>
+              <w:rPr>
+                <w:rFonts w:eastAsiaTheme="minorEastAsia"/>
+              </w:rPr>
+              <w:t xml:space="preserve"> 1x4x3</w:t>
             </w:r>
           </w:p>
         </w:tc>
@@ -11067,7 +11994,21 @@
               <w:rPr>
                 <w:rFonts w:eastAsiaTheme="minorEastAsia"/>
               </w:rPr>
-              <w:t xml:space="preserve">3040 Roof </w:t>
+              <w:t xml:space="preserve">3040 </w:t>
+            </w:r>
+            <w:proofErr w:type="spellStart"/>
+            <w:r>
+              <w:rPr>
+                <w:rFonts w:eastAsiaTheme="minorEastAsia"/>
+              </w:rPr>
+              <w:t>Roof</w:t>
+            </w:r>
+            <w:proofErr w:type="spellEnd"/>
+            <w:r>
+              <w:rPr>
+                <w:rFonts w:eastAsiaTheme="minorEastAsia"/>
+              </w:rPr>
+              <w:t xml:space="preserve"> </w:t>
             </w:r>
             <w:r>
               <w:rPr>
@@ -11193,7 +12134,35 @@
               <w:rPr>
                 <w:rFonts w:eastAsiaTheme="minorEastAsia"/>
               </w:rPr>
-              <w:t>2357 Brick corner 1x2x2</w:t>
+              <w:t xml:space="preserve">2357 </w:t>
+            </w:r>
+            <w:proofErr w:type="spellStart"/>
+            <w:r>
+              <w:rPr>
+                <w:rFonts w:eastAsiaTheme="minorEastAsia"/>
+              </w:rPr>
+              <w:t>Brick</w:t>
+            </w:r>
+            <w:proofErr w:type="spellEnd"/>
+            <w:r>
+              <w:rPr>
+                <w:rFonts w:eastAsiaTheme="minorEastAsia"/>
+              </w:rPr>
+              <w:t xml:space="preserve"> </w:t>
+            </w:r>
+            <w:proofErr w:type="spellStart"/>
+            <w:r>
+              <w:rPr>
+                <w:rFonts w:eastAsiaTheme="minorEastAsia"/>
+              </w:rPr>
+              <w:t>corner</w:t>
+            </w:r>
+            <w:proofErr w:type="spellEnd"/>
+            <w:r>
+              <w:rPr>
+                <w:rFonts w:eastAsiaTheme="minorEastAsia"/>
+              </w:rPr>
+              <w:t xml:space="preserve"> 1x2x2</w:t>
             </w:r>
           </w:p>
         </w:tc>
@@ -11286,6 +12255,7 @@
               </w:rPr>
               <w:t xml:space="preserve">3298 </w:t>
             </w:r>
+            <w:proofErr w:type="spellStart"/>
             <w:r>
               <w:rPr>
                 <w:rFonts w:eastAsiaTheme="minorEastAsia"/>
@@ -11296,7 +12266,14 @@
               <w:rPr>
                 <w:rFonts w:eastAsiaTheme="minorEastAsia"/>
               </w:rPr>
-              <w:t>oof tile 2x3</w:t>
+              <w:t>oof</w:t>
+            </w:r>
+            <w:proofErr w:type="spellEnd"/>
+            <w:r>
+              <w:rPr>
+                <w:rFonts w:eastAsiaTheme="minorEastAsia"/>
+              </w:rPr>
+              <w:t xml:space="preserve"> tile 2x3</w:t>
             </w:r>
             <w:r>
               <w:rPr>
@@ -11407,7 +12384,21 @@
               <w:rPr>
                 <w:rFonts w:eastAsiaTheme="minorEastAsia"/>
               </w:rPr>
-              <w:t>late corner 2x2</w:t>
+              <w:t xml:space="preserve">late </w:t>
+            </w:r>
+            <w:proofErr w:type="spellStart"/>
+            <w:r>
+              <w:rPr>
+                <w:rFonts w:eastAsiaTheme="minorEastAsia"/>
+              </w:rPr>
+              <w:t>corner</w:t>
+            </w:r>
+            <w:proofErr w:type="spellEnd"/>
+            <w:r>
+              <w:rPr>
+                <w:rFonts w:eastAsiaTheme="minorEastAsia"/>
+              </w:rPr>
+              <w:t xml:space="preserve"> 2x2</w:t>
             </w:r>
           </w:p>
         </w:tc>
@@ -11498,7 +12489,21 @@
               <w:rPr>
                 <w:rFonts w:eastAsiaTheme="minorEastAsia"/>
               </w:rPr>
-              <w:t>4083 Hanger 1x4x2</w:t>
+              <w:t xml:space="preserve">4083 </w:t>
+            </w:r>
+            <w:proofErr w:type="spellStart"/>
+            <w:r>
+              <w:rPr>
+                <w:rFonts w:eastAsiaTheme="minorEastAsia"/>
+              </w:rPr>
+              <w:t>Hanger</w:t>
+            </w:r>
+            <w:proofErr w:type="spellEnd"/>
+            <w:r>
+              <w:rPr>
+                <w:rFonts w:eastAsiaTheme="minorEastAsia"/>
+              </w:rPr>
+              <w:t xml:space="preserve"> 1x4x2</w:t>
             </w:r>
           </w:p>
         </w:tc>
@@ -11596,6 +12601,7 @@
               </w:rPr>
               <w:t xml:space="preserve">3001 </w:t>
             </w:r>
+            <w:proofErr w:type="spellStart"/>
             <w:r>
               <w:rPr>
                 <w:rFonts w:eastAsiaTheme="minorEastAsia"/>
@@ -11606,7 +12612,14 @@
               <w:rPr>
                 <w:rFonts w:eastAsiaTheme="minorEastAsia"/>
               </w:rPr>
-              <w:t>rick 2x4</w:t>
+              <w:t>rick</w:t>
+            </w:r>
+            <w:proofErr w:type="spellEnd"/>
+            <w:r>
+              <w:rPr>
+                <w:rFonts w:eastAsiaTheme="minorEastAsia"/>
+              </w:rPr>
+              <w:t xml:space="preserve"> 2x4</w:t>
             </w:r>
           </w:p>
         </w:tc>
@@ -11694,8 +12707,16 @@
               <w:rPr>
                 <w:rFonts w:eastAsiaTheme="minorEastAsia"/>
               </w:rPr>
-              <w:t>4276 Worm</w:t>
-            </w:r>
+              <w:t xml:space="preserve">4276 </w:t>
+            </w:r>
+            <w:proofErr w:type="spellStart"/>
+            <w:r>
+              <w:rPr>
+                <w:rFonts w:eastAsiaTheme="minorEastAsia"/>
+              </w:rPr>
+              <w:t>Worm</w:t>
+            </w:r>
+            <w:proofErr w:type="spellEnd"/>
           </w:p>
         </w:tc>
         <w:tc>
@@ -11790,7 +12811,21 @@
               <w:rPr>
                 <w:rFonts w:eastAsiaTheme="minorEastAsia"/>
               </w:rPr>
-              <w:t>3003 Brick 2x2</w:t>
+              <w:t xml:space="preserve">3003 </w:t>
+            </w:r>
+            <w:proofErr w:type="spellStart"/>
+            <w:r>
+              <w:rPr>
+                <w:rFonts w:eastAsiaTheme="minorEastAsia"/>
+              </w:rPr>
+              <w:t>Brick</w:t>
+            </w:r>
+            <w:proofErr w:type="spellEnd"/>
+            <w:r>
+              <w:rPr>
+                <w:rFonts w:eastAsiaTheme="minorEastAsia"/>
+              </w:rPr>
+              <w:t xml:space="preserve"> 2x2</w:t>
             </w:r>
           </w:p>
         </w:tc>
@@ -11881,7 +12916,21 @@
               <w:rPr>
                 <w:rFonts w:eastAsiaTheme="minorEastAsia"/>
               </w:rPr>
-              <w:t>4286 roof tile 1x3</w:t>
+              <w:t xml:space="preserve">4286 </w:t>
+            </w:r>
+            <w:proofErr w:type="spellStart"/>
+            <w:r>
+              <w:rPr>
+                <w:rFonts w:eastAsiaTheme="minorEastAsia"/>
+              </w:rPr>
+              <w:t>roof</w:t>
+            </w:r>
+            <w:proofErr w:type="spellEnd"/>
+            <w:r>
+              <w:rPr>
+                <w:rFonts w:eastAsiaTheme="minorEastAsia"/>
+              </w:rPr>
+              <w:t xml:space="preserve"> tile 1x3</w:t>
             </w:r>
             <w:r>
               <w:rPr>
@@ -11983,7 +13032,21 @@
               <w:rPr>
                 <w:rFonts w:eastAsiaTheme="minorEastAsia"/>
               </w:rPr>
-              <w:t>3004 Brick 1x2</w:t>
+              <w:t xml:space="preserve">3004 </w:t>
+            </w:r>
+            <w:proofErr w:type="spellStart"/>
+            <w:r>
+              <w:rPr>
+                <w:rFonts w:eastAsiaTheme="minorEastAsia"/>
+              </w:rPr>
+              <w:t>Brick</w:t>
+            </w:r>
+            <w:proofErr w:type="spellEnd"/>
+            <w:r>
+              <w:rPr>
+                <w:rFonts w:eastAsiaTheme="minorEastAsia"/>
+              </w:rPr>
+              <w:t xml:space="preserve"> 1x2</w:t>
             </w:r>
           </w:p>
         </w:tc>
@@ -12183,7 +13246,21 @@
               <w:rPr>
                 <w:rFonts w:eastAsiaTheme="minorEastAsia"/>
               </w:rPr>
-              <w:t>3005 Brick 1x1</w:t>
+              <w:t xml:space="preserve">3005 </w:t>
+            </w:r>
+            <w:proofErr w:type="spellStart"/>
+            <w:r>
+              <w:rPr>
+                <w:rFonts w:eastAsiaTheme="minorEastAsia"/>
+              </w:rPr>
+              <w:t>Brick</w:t>
+            </w:r>
+            <w:proofErr w:type="spellEnd"/>
+            <w:r>
+              <w:rPr>
+                <w:rFonts w:eastAsiaTheme="minorEastAsia"/>
+              </w:rPr>
+              <w:t xml:space="preserve"> 1x1</w:t>
             </w:r>
           </w:p>
         </w:tc>
@@ -12275,7 +13352,28 @@
               <w:rPr>
                 <w:rFonts w:eastAsiaTheme="minorEastAsia"/>
               </w:rPr>
-              <w:t>6143 Brick D16 w</w:t>
+              <w:t xml:space="preserve">6143 </w:t>
+            </w:r>
+            <w:proofErr w:type="spellStart"/>
+            <w:r>
+              <w:rPr>
+                <w:rFonts w:eastAsiaTheme="minorEastAsia"/>
+              </w:rPr>
+              <w:t>Brick</w:t>
+            </w:r>
+            <w:proofErr w:type="spellEnd"/>
+            <w:r>
+              <w:rPr>
+                <w:rFonts w:eastAsiaTheme="minorEastAsia"/>
+              </w:rPr>
+              <w:t xml:space="preserve"> D16 </w:t>
+            </w:r>
+            <w:proofErr w:type="spellStart"/>
+            <w:r>
+              <w:rPr>
+                <w:rFonts w:eastAsiaTheme="minorEastAsia"/>
+              </w:rPr>
+              <w:t>w</w:t>
             </w:r>
             <w:r>
               <w:rPr>
@@ -12283,12 +13381,21 @@
               </w:rPr>
               <w:t>ith</w:t>
             </w:r>
-            <w:r>
-              <w:rPr>
-                <w:rFonts w:eastAsiaTheme="minorEastAsia"/>
-              </w:rPr>
-              <w:t xml:space="preserve"> cross</w:t>
-            </w:r>
+            <w:proofErr w:type="spellEnd"/>
+            <w:r>
+              <w:rPr>
+                <w:rFonts w:eastAsiaTheme="minorEastAsia"/>
+              </w:rPr>
+              <w:t xml:space="preserve"> </w:t>
+            </w:r>
+            <w:proofErr w:type="spellStart"/>
+            <w:r>
+              <w:rPr>
+                <w:rFonts w:eastAsiaTheme="minorEastAsia"/>
+              </w:rPr>
+              <w:t>cross</w:t>
+            </w:r>
+            <w:proofErr w:type="spellEnd"/>
           </w:p>
         </w:tc>
         <w:tc>
@@ -12385,6 +13492,7 @@
               </w:rPr>
               <w:t xml:space="preserve">3010 </w:t>
             </w:r>
+            <w:proofErr w:type="spellStart"/>
             <w:r>
               <w:rPr>
                 <w:rFonts w:eastAsiaTheme="minorEastAsia"/>
@@ -12395,7 +13503,14 @@
               <w:rPr>
                 <w:rFonts w:eastAsiaTheme="minorEastAsia"/>
               </w:rPr>
-              <w:t>rick 1x4</w:t>
+              <w:t>rick</w:t>
+            </w:r>
+            <w:proofErr w:type="spellEnd"/>
+            <w:r>
+              <w:rPr>
+                <w:rFonts w:eastAsiaTheme="minorEastAsia"/>
+              </w:rPr>
+              <w:t xml:space="preserve"> 1x4</w:t>
             </w:r>
           </w:p>
         </w:tc>
@@ -12489,6 +13604,7 @@
               </w:rPr>
               <w:t xml:space="preserve">6632 </w:t>
             </w:r>
+            <w:proofErr w:type="spellStart"/>
             <w:r>
               <w:rPr>
                 <w:rFonts w:eastAsiaTheme="minorEastAsia"/>
@@ -12499,7 +13615,14 @@
               <w:rPr>
                 <w:rFonts w:eastAsiaTheme="minorEastAsia"/>
               </w:rPr>
-              <w:t>ever 3M</w:t>
+              <w:t>ever</w:t>
+            </w:r>
+            <w:proofErr w:type="spellEnd"/>
+            <w:r>
+              <w:rPr>
+                <w:rFonts w:eastAsiaTheme="minorEastAsia"/>
+              </w:rPr>
+              <w:t xml:space="preserve"> 3M</w:t>
             </w:r>
           </w:p>
         </w:tc>
@@ -12699,8 +13822,23 @@
               <w:rPr>
                 <w:rFonts w:eastAsiaTheme="minorEastAsia"/>
               </w:rPr>
-              <w:t xml:space="preserve">18575 Double </w:t>
-            </w:r>
+              <w:t xml:space="preserve">18575 </w:t>
+            </w:r>
+            <w:proofErr w:type="spellStart"/>
+            <w:r>
+              <w:rPr>
+                <w:rFonts w:eastAsiaTheme="minorEastAsia"/>
+              </w:rPr>
+              <w:t>Double</w:t>
+            </w:r>
+            <w:proofErr w:type="spellEnd"/>
+            <w:r>
+              <w:rPr>
+                <w:rFonts w:eastAsiaTheme="minorEastAsia"/>
+              </w:rPr>
+              <w:t xml:space="preserve"> </w:t>
+            </w:r>
+            <w:proofErr w:type="spellStart"/>
             <w:r>
               <w:rPr>
                 <w:rFonts w:eastAsiaTheme="minorEastAsia"/>
@@ -12711,8 +13849,16 @@
               <w:rPr>
                 <w:rFonts w:eastAsiaTheme="minorEastAsia"/>
               </w:rPr>
-              <w:t xml:space="preserve">onical </w:t>
-            </w:r>
+              <w:t>onical</w:t>
+            </w:r>
+            <w:proofErr w:type="spellEnd"/>
+            <w:r>
+              <w:rPr>
+                <w:rFonts w:eastAsiaTheme="minorEastAsia"/>
+              </w:rPr>
+              <w:t xml:space="preserve"> </w:t>
+            </w:r>
+            <w:proofErr w:type="spellStart"/>
             <w:r>
               <w:rPr>
                 <w:rFonts w:eastAsiaTheme="minorEastAsia"/>
@@ -12723,7 +13869,14 @@
               <w:rPr>
                 <w:rFonts w:eastAsiaTheme="minorEastAsia"/>
               </w:rPr>
-              <w:t>heel Z20 1M</w:t>
+              <w:t>heel</w:t>
+            </w:r>
+            <w:proofErr w:type="spellEnd"/>
+            <w:r>
+              <w:rPr>
+                <w:rFonts w:eastAsiaTheme="minorEastAsia"/>
+              </w:rPr>
+              <w:t xml:space="preserve"> Z20 1M</w:t>
             </w:r>
           </w:p>
         </w:tc>
@@ -12911,8 +14064,23 @@
               <w:rPr>
                 <w:rFonts w:eastAsiaTheme="minorEastAsia"/>
               </w:rPr>
-              <w:t xml:space="preserve">32140 Technic </w:t>
-            </w:r>
+              <w:t xml:space="preserve">32140 </w:t>
+            </w:r>
+            <w:proofErr w:type="spellStart"/>
+            <w:r>
+              <w:rPr>
+                <w:rFonts w:eastAsiaTheme="minorEastAsia"/>
+              </w:rPr>
+              <w:t>Technic</w:t>
+            </w:r>
+            <w:proofErr w:type="spellEnd"/>
+            <w:r>
+              <w:rPr>
+                <w:rFonts w:eastAsiaTheme="minorEastAsia"/>
+              </w:rPr>
+              <w:t xml:space="preserve"> </w:t>
+            </w:r>
+            <w:proofErr w:type="spellStart"/>
             <w:r>
               <w:rPr>
                 <w:rFonts w:eastAsiaTheme="minorEastAsia"/>
@@ -12931,12 +14099,14 @@
               </w:rPr>
               <w:t>led</w:t>
             </w:r>
+            <w:proofErr w:type="spellEnd"/>
             <w:r>
               <w:rPr>
                 <w:rFonts w:eastAsiaTheme="minorEastAsia"/>
               </w:rPr>
               <w:t xml:space="preserve"> </w:t>
             </w:r>
+            <w:proofErr w:type="spellStart"/>
             <w:r>
               <w:rPr>
                 <w:rFonts w:eastAsiaTheme="minorEastAsia"/>
@@ -12947,7 +14117,14 @@
               <w:rPr>
                 <w:rFonts w:eastAsiaTheme="minorEastAsia"/>
               </w:rPr>
-              <w:t>eam 4x2 90</w:t>
+              <w:t>eam</w:t>
+            </w:r>
+            <w:proofErr w:type="spellEnd"/>
+            <w:r>
+              <w:rPr>
+                <w:rFonts w:eastAsiaTheme="minorEastAsia"/>
+              </w:rPr>
+              <w:t xml:space="preserve"> 4x2 90</w:t>
             </w:r>
             <w:r>
               <w:rPr>
@@ -13144,6 +14321,7 @@
               </w:rPr>
               <w:t xml:space="preserve">41678 Cross </w:t>
             </w:r>
+            <w:proofErr w:type="spellStart"/>
             <w:r>
               <w:rPr>
                 <w:rFonts w:eastAsiaTheme="minorEastAsia"/>
@@ -13154,8 +14332,16 @@
               <w:rPr>
                 <w:rFonts w:eastAsiaTheme="minorEastAsia"/>
               </w:rPr>
-              <w:t xml:space="preserve">lock </w:t>
-            </w:r>
+              <w:t>lock</w:t>
+            </w:r>
+            <w:proofErr w:type="spellEnd"/>
+            <w:r>
+              <w:rPr>
+                <w:rFonts w:eastAsiaTheme="minorEastAsia"/>
+              </w:rPr>
+              <w:t xml:space="preserve"> </w:t>
+            </w:r>
+            <w:proofErr w:type="spellStart"/>
             <w:r>
               <w:rPr>
                 <w:rFonts w:eastAsiaTheme="minorEastAsia"/>
@@ -13166,7 +14352,14 @@
               <w:rPr>
                 <w:rFonts w:eastAsiaTheme="minorEastAsia"/>
               </w:rPr>
-              <w:t>ork 2x2</w:t>
+              <w:t>ork</w:t>
+            </w:r>
+            <w:proofErr w:type="spellEnd"/>
+            <w:r>
+              <w:rPr>
+                <w:rFonts w:eastAsiaTheme="minorEastAsia"/>
+              </w:rPr>
+              <w:t xml:space="preserve"> 2x2</w:t>
             </w:r>
           </w:p>
         </w:tc>
@@ -13356,6 +14549,7 @@
               </w:rPr>
               <w:t xml:space="preserve">99301 </w:t>
             </w:r>
+            <w:proofErr w:type="spellStart"/>
             <w:r>
               <w:rPr>
                 <w:rFonts w:eastAsiaTheme="minorEastAsia"/>
@@ -13366,7 +14560,28 @@
               <w:rPr>
                 <w:rFonts w:eastAsiaTheme="minorEastAsia"/>
               </w:rPr>
-              <w:t>oof tile inside 3x3</w:t>
+              <w:t>oof</w:t>
+            </w:r>
+            <w:proofErr w:type="spellEnd"/>
+            <w:r>
+              <w:rPr>
+                <w:rFonts w:eastAsiaTheme="minorEastAsia"/>
+              </w:rPr>
+              <w:t xml:space="preserve"> tile </w:t>
+            </w:r>
+            <w:proofErr w:type="spellStart"/>
+            <w:r>
+              <w:rPr>
+                <w:rFonts w:eastAsiaTheme="minorEastAsia"/>
+              </w:rPr>
+              <w:t>inside</w:t>
+            </w:r>
+            <w:proofErr w:type="spellEnd"/>
+            <w:r>
+              <w:rPr>
+                <w:rFonts w:eastAsiaTheme="minorEastAsia"/>
+              </w:rPr>
+              <w:t xml:space="preserve"> 3x3</w:t>
             </w:r>
             <w:r>
               <w:rPr>
@@ -13470,6 +14685,7 @@
               </w:rPr>
               <w:t xml:space="preserve">3037 </w:t>
             </w:r>
+            <w:proofErr w:type="spellStart"/>
             <w:r>
               <w:rPr>
                 <w:rFonts w:eastAsiaTheme="minorEastAsia"/>
@@ -13480,7 +14696,14 @@
               <w:rPr>
                 <w:rFonts w:eastAsiaTheme="minorEastAsia"/>
               </w:rPr>
-              <w:t>oof tile 2x4</w:t>
+              <w:t>oof</w:t>
+            </w:r>
+            <w:proofErr w:type="spellEnd"/>
+            <w:r>
+              <w:rPr>
+                <w:rFonts w:eastAsiaTheme="minorEastAsia"/>
+              </w:rPr>
+              <w:t xml:space="preserve"> tile 2x4</w:t>
             </w:r>
           </w:p>
         </w:tc>

</xml_diff>

<commit_message>
finished first version, no literature
</commit_message>
<xml_diff>
--- a/docs/DR_AT.docx
+++ b/docs/DR_AT.docx
@@ -11480,15 +11480,35 @@
         <w:t>, potrebno?</w:t>
       </w:r>
       <w:r>
-        <w:t xml:space="preserve">, tu sam kontao transfer </w:t>
+        <w:t xml:space="preserve">, tu sam kontao </w:t>
+      </w:r>
+      <w:r>
+        <w:t>kod objasniti</w:t>
+      </w:r>
+      <w:r>
+        <w:t xml:space="preserve"> </w:t>
+      </w:r>
+      <w:r>
+        <w:t xml:space="preserve">i </w:t>
       </w:r>
       <w:proofErr w:type="spellStart"/>
       <w:r>
+        <w:t>mozda</w:t>
+      </w:r>
+      <w:proofErr w:type="spellEnd"/>
+      <w:r>
+        <w:t xml:space="preserve"> transfer </w:t>
+      </w:r>
+      <w:proofErr w:type="spellStart"/>
+      <w:r>
         <w:t>learning</w:t>
       </w:r>
       <w:proofErr w:type="spellEnd"/>
       <w:r>
-        <w:t xml:space="preserve"> obraditi</w:t>
+        <w:t xml:space="preserve"> dalje </w:t>
+      </w:r>
+      <w:r>
+        <w:t>obraditi</w:t>
       </w:r>
       <w:r>
         <w:t>]]</w:t>
@@ -11801,6 +11821,39 @@
       <w:bookmarkEnd w:id="21"/>
     </w:p>
     <w:p>
+      <w:r>
+        <w:t>Korištenje dubokih umjetnih neuronskih mreža je postao de-facto standard kao prvi korak pri pokušavanju rješavanja nekog problema vezanog za prepoznavanje slika. Ovakvim načinom se dobije znatna količina znanja koju možemo upotrijebiti za analizu korištenih podataka te za daljnje korake potrebne</w:t>
+      </w:r>
+      <w:r>
+        <w:t xml:space="preserve"> za poboljšavanje korištene mreže (n</w:t>
+      </w:r>
+      <w:r>
+        <w:t>aprimjer</w:t>
+      </w:r>
+      <w:r>
+        <w:t xml:space="preserve"> promijene u proširenju skupa podataka ako je preveliko, tipa, smicanje).</w:t>
+      </w:r>
+    </w:p>
+    <w:p>
+      <w:r>
+        <w:t>U ovom radu su opisane osnove o strojnom učenju, te istraženo je kreiranje raznih mreža nad skupom podataka generiranih u Blender-u. Na kraju je odabrana duboka umjetna neuronska mreža temeljena na prijenosnom učenju od VGG16 mreže. Ta mreža je postigla najbolje rezultate (sitno više nego VGG19 temeljena mreža), te po njoj su istraženi ostali parametri kao što su matrica zabune i njene slike značajke</w:t>
+      </w:r>
+      <w:r>
+        <w:t>, p</w:t>
+      </w:r>
+      <w:r>
+        <w:t>o prvoj metodi je određeno na kojim modelima mreža ima problema, te po drugoj metodi se otkriva kako mreža vidi dane slike u konvolucijskih blokovima.</w:t>
+      </w:r>
+    </w:p>
+    <w:p>
+      <w:r>
+        <w:t>Ključne riječi: umjetne neuronske mreže, strojno učenje, LEGO™, VGG16, proširenje skupa podataka, prijenosno učenje</w:t>
+      </w:r>
+      <w:r>
+        <w:t>, matrica zabune, slike značajke</w:t>
+      </w:r>
+    </w:p>
+    <w:p>
       <w:pPr>
         <w:spacing w:line="259" w:lineRule="auto"/>
         <w:jc w:val="left"/>
@@ -11820,6 +11873,65 @@
         <w:t>ABSTRACT</w:t>
       </w:r>
       <w:bookmarkEnd w:id="22"/>
+    </w:p>
+    <w:p>
+      <w:pPr>
+        <w:rPr>
+          <w:lang w:val="en-US"/>
+        </w:rPr>
+      </w:pPr>
+      <w:r>
+        <w:rPr>
+          <w:lang w:val="en-US"/>
+        </w:rPr>
+        <w:t>The usage of artificial neural networks has become the de-facto standard as the first step in trying to solve a problem related to image recognition. This way one can obtain knowledge about the problem and use it for further analysis concerning the solution (</w:t>
+      </w:r>
+      <w:proofErr w:type="spellStart"/>
+      <w:r>
+        <w:rPr>
+          <w:lang w:val="en-US"/>
+        </w:rPr>
+        <w:t>ie</w:t>
+      </w:r>
+      <w:proofErr w:type="spellEnd"/>
+      <w:r>
+        <w:rPr>
+          <w:lang w:val="en-US"/>
+        </w:rPr>
+        <w:t>. introducing changes in the data augmentation steps to see how the deep network reacts).</w:t>
+      </w:r>
+    </w:p>
+    <w:p>
+      <w:pPr>
+        <w:rPr>
+          <w:lang w:val="en-US"/>
+        </w:rPr>
+      </w:pPr>
+      <w:r>
+        <w:rPr>
+          <w:lang w:val="en-US"/>
+        </w:rPr>
+        <w:t>This work explains the basics of machine learning, and it explores the creation of various artificial neural networks which were then trained over an image data set generated in Blender. In the end, the deep artificial neural network based on transfer learning from VGG16 was chosen for its superior characteristics</w:t>
+      </w:r>
+      <w:r>
+        <w:rPr>
+          <w:lang w:val="en-US"/>
+        </w:rPr>
+        <w:t xml:space="preserve"> (although the VGG19 based one was close). The network was further explored for its properties, such as its confusion matrix and feature maps, the first research method reveals problematic classes which the network might fail to handle, and the second research method reveals how the network sees the given pictures as the pictures travel down the block of convolution layers.</w:t>
+      </w:r>
+    </w:p>
+    <w:p>
+      <w:pPr>
+        <w:rPr>
+          <w:lang w:val="en-US"/>
+        </w:rPr>
+      </w:pPr>
+      <w:r>
+        <w:rPr>
+          <w:lang w:val="en-US"/>
+        </w:rPr>
+        <w:t>Key words: artificial neural networks, machine learning, LEGO™, VGG16, data augmentation, transfer learning, confusion matrix, feature maps</w:t>
+      </w:r>
     </w:p>
     <w:p>
       <w:pPr>

</xml_diff>

<commit_message>
fixed some more text
</commit_message>
<xml_diff>
--- a/docs/DR_AT.docx
+++ b/docs/DR_AT.docx
@@ -547,7 +547,7 @@
                 <w:noProof/>
                 <w:webHidden/>
               </w:rPr>
-              <w:t>1</w:t>
+              <w:t>2</w:t>
             </w:r>
             <w:r>
               <w:rPr>
@@ -635,7 +635,7 @@
                 <w:noProof/>
                 <w:webHidden/>
               </w:rPr>
-              <w:t>2</w:t>
+              <w:t>3</w:t>
             </w:r>
             <w:r>
               <w:rPr>
@@ -723,7 +723,7 @@
                 <w:noProof/>
                 <w:webHidden/>
               </w:rPr>
-              <w:t>2</w:t>
+              <w:t>3</w:t>
             </w:r>
             <w:r>
               <w:rPr>
@@ -811,7 +811,7 @@
                 <w:noProof/>
                 <w:webHidden/>
               </w:rPr>
-              <w:t>3</w:t>
+              <w:t>4</w:t>
             </w:r>
             <w:r>
               <w:rPr>
@@ -899,7 +899,7 @@
                 <w:noProof/>
                 <w:webHidden/>
               </w:rPr>
-              <w:t>4</w:t>
+              <w:t>5</w:t>
             </w:r>
             <w:r>
               <w:rPr>
@@ -987,7 +987,7 @@
                 <w:noProof/>
                 <w:webHidden/>
               </w:rPr>
-              <w:t>4</w:t>
+              <w:t>5</w:t>
             </w:r>
             <w:r>
               <w:rPr>
@@ -1075,7 +1075,7 @@
                 <w:noProof/>
                 <w:webHidden/>
               </w:rPr>
-              <w:t>6</w:t>
+              <w:t>7</w:t>
             </w:r>
             <w:r>
               <w:rPr>
@@ -1163,7 +1163,7 @@
                 <w:noProof/>
                 <w:webHidden/>
               </w:rPr>
-              <w:t>8</w:t>
+              <w:t>9</w:t>
             </w:r>
             <w:r>
               <w:rPr>
@@ -1251,7 +1251,7 @@
                 <w:noProof/>
                 <w:webHidden/>
               </w:rPr>
-              <w:t>10</w:t>
+              <w:t>12</w:t>
             </w:r>
             <w:r>
               <w:rPr>
@@ -1339,7 +1339,7 @@
                 <w:noProof/>
                 <w:webHidden/>
               </w:rPr>
-              <w:t>13</w:t>
+              <w:t>14</w:t>
             </w:r>
             <w:r>
               <w:rPr>
@@ -1867,7 +1867,7 @@
                 <w:noProof/>
                 <w:webHidden/>
               </w:rPr>
-              <w:t>25</w:t>
+              <w:t>28</w:t>
             </w:r>
             <w:r>
               <w:rPr>
@@ -1955,7 +1955,7 @@
                 <w:noProof/>
                 <w:webHidden/>
               </w:rPr>
-              <w:t>26</w:t>
+              <w:t>29</w:t>
             </w:r>
             <w:r>
               <w:rPr>
@@ -2026,7 +2026,7 @@
                 <w:noProof/>
                 <w:webHidden/>
               </w:rPr>
-              <w:t>27</w:t>
+              <w:t>31</w:t>
             </w:r>
             <w:r>
               <w:rPr>
@@ -2097,7 +2097,7 @@
                 <w:noProof/>
                 <w:webHidden/>
               </w:rPr>
-              <w:t>28</w:t>
+              <w:t>32</w:t>
             </w:r>
             <w:r>
               <w:rPr>
@@ -2168,7 +2168,7 @@
                 <w:noProof/>
                 <w:webHidden/>
               </w:rPr>
-              <w:t>29</w:t>
+              <w:t>33</w:t>
             </w:r>
             <w:r>
               <w:rPr>
@@ -2239,7 +2239,7 @@
                 <w:noProof/>
                 <w:webHidden/>
               </w:rPr>
-              <w:t>30</w:t>
+              <w:t>34</w:t>
             </w:r>
             <w:r>
               <w:rPr>
@@ -2310,7 +2310,7 @@
                 <w:noProof/>
                 <w:webHidden/>
               </w:rPr>
-              <w:t>31</w:t>
+              <w:t>35</w:t>
             </w:r>
             <w:r>
               <w:rPr>
@@ -2635,10 +2635,10 @@
       <w:r>
         <w:t>.</w:t>
       </w:r>
-    </w:p>
-    <w:p>
-      <w:r>
-        <w:lastRenderedPageBreak/>
+      <w:r>
+        <w:t xml:space="preserve"> </w:t>
+      </w:r>
+      <w:r>
         <w:t>[[</w:t>
       </w:r>
       <w:r>
@@ -2687,6 +2687,7 @@
       </w:pPr>
       <w:bookmarkStart w:id="1" w:name="_Toc79664462"/>
       <w:r>
+        <w:lastRenderedPageBreak/>
         <w:t>Zadatak završnog rada</w:t>
       </w:r>
       <w:bookmarkEnd w:id="1"/>
@@ -3038,15 +3039,7 @@
         </w:numPr>
       </w:pPr>
       <w:r>
-        <w:t>K-</w:t>
-      </w:r>
-      <w:proofErr w:type="spellStart"/>
-      <w:r>
-        <w:t>means</w:t>
-      </w:r>
-      <w:proofErr w:type="spellEnd"/>
-      <w:r>
-        <w:t xml:space="preserve"> – metoda grupiranja gdje algoritam koristi </w:t>
+        <w:t xml:space="preserve">K-means – metoda grupiranja gdje algoritam koristi </w:t>
       </w:r>
       <w:r>
         <w:t xml:space="preserve">informacije u podatcima da odredi </w:t>
@@ -3119,7 +3112,13 @@
         <w:t>spam</w:t>
       </w:r>
       <w:r>
-        <w:t xml:space="preserve">).Takvi ulazi moraju u sebi sadržavati neku informaciju (engl. </w:t>
+        <w:t>).</w:t>
+      </w:r>
+      <w:r>
+        <w:t xml:space="preserve"> </w:t>
+      </w:r>
+      <w:r>
+        <w:t xml:space="preserve">Takvi ulazi moraju u sebi sadržavati neku informaciju (engl. </w:t>
       </w:r>
       <w:r>
         <w:rPr>
@@ -3159,6 +3158,9 @@
       <w:bookmarkEnd w:id="6"/>
     </w:p>
     <w:p>
+      <w:pPr>
+        <w:ind w:firstLine="709"/>
+      </w:pPr>
       <w:r>
         <w:t xml:space="preserve">Umjetne neuronske mreže (engl. </w:t>
       </w:r>
@@ -3223,7 +3225,19 @@
         <w:t xml:space="preserve">) su algoritmi koji se baziraju na </w:t>
       </w:r>
       <w:r>
-        <w:t>neuronskim mrežama životinja iz pravog svijeta, neuronska mreža se sastoji od kolekcije spojenih jedinica koje se nazivaju neuroni. Spoj među neuronima je sličan spoju kojeg prave pravi živci u obliku sinapsa, samo za olakšano</w:t>
+        <w:t>neuronskim mrežama životinja iz pravog svijeta</w:t>
+      </w:r>
+      <w:r>
+        <w:t>.</w:t>
+      </w:r>
+      <w:r>
+        <w:t xml:space="preserve"> </w:t>
+      </w:r>
+      <w:r>
+        <w:t>N</w:t>
+      </w:r>
+      <w:r>
+        <w:t>euronska mreža se sastoji od kolekcije spojenih jedinica koje se nazivaju neuroni. Spoj među neuronima je sličan spoju kojeg prave pravi živci u obliku sinapsa, samo za olakšano</w:t>
       </w:r>
       <w:r>
         <w:t xml:space="preserve"> i sigurnije</w:t>
@@ -3621,16 +3635,7 @@
         </w:r>
       </w:hyperlink>
       <w:r>
-        <w:t>], težine se postavljaju tijekom treninga ovisno o važnosti ulaza. Na kraju neuron izvršava neku funkciju (često zvana aktivacijska funkcija) nad sumom svih ulaza množeni svojim težinama te to predstavlja kao izlaz svim sljedećim spojenim neuronima. [[</w:t>
-      </w:r>
-      <w:r>
-        <w:rPr>
-          <w:highlight w:val="yellow"/>
-        </w:rPr>
-        <w:t>Ovaj dio bilo bi potrebno uklopiti sa ostatkom teksta</w:t>
-      </w:r>
-      <w:r>
-        <w:t>]]</w:t>
+        <w:t>], težine se postavljaju tijekom treninga ovisno o važnosti ulaza. Na kraju neuron izvršava neku funkciju (često zvana aktivacijska funkcija) nad sumom svih ulaza množeni svojim težinama te to predstavlja kao izlaz svim sljedećim spojenim neuronima.</w:t>
       </w:r>
     </w:p>
     <w:p>
@@ -3710,54 +3715,22 @@
     </w:p>
     <w:p>
       <w:r>
-        <w:t>Kao što je na početku poglavlja spomenuto, neuroni su često poslagani u slojevima zbog jednostavnosti kreiranja modela, to ne znači da signal putuje jednom kroz model i završava odmah na izlazu, nego u modelu se mogu nalaziti razne funkcionalnosti između slojeva koje pomažu modelu postići veći uspjeh</w:t>
-      </w:r>
-      <w:r>
-        <w:t xml:space="preserve"> te glavni cilj tih slojeva je izbjegavanje mrtvih neurona.</w:t>
-      </w:r>
-      <w:r>
-        <w:t xml:space="preserve"> </w:t>
-      </w:r>
-      <w:r>
-        <w:t>[[</w:t>
-      </w:r>
-      <w:r>
-        <w:rPr>
-          <w:highlight w:val="yellow"/>
-        </w:rPr>
-        <w:t>Prvo moramo pregledati kakve aktivacijske funkcije postoje i kako mogu pomoći.</w:t>
-      </w:r>
-      <w:r>
-        <w:rPr>
-          <w:highlight w:val="yellow"/>
-        </w:rPr>
-        <w:t xml:space="preserve"> OVO možda pomak</w:t>
-      </w:r>
-      <w:r>
-        <w:rPr>
-          <w:highlight w:val="yellow"/>
-        </w:rPr>
-        <w:t>nu</w:t>
-      </w:r>
-      <w:r>
-        <w:rPr>
-          <w:highlight w:val="yellow"/>
-        </w:rPr>
-        <w:t>ti, pokazati treniranje prvo</w:t>
-      </w:r>
-      <w:r>
-        <w:rPr>
-          <w:highlight w:val="yellow"/>
-        </w:rPr>
-        <w:t xml:space="preserve"> i zapisati tekst za taj dio pa micati okolo stvari</w:t>
-      </w:r>
-      <w:r>
-        <w:t>?</w:t>
-      </w:r>
-      <w:r>
-        <w:t>]]</w:t>
-      </w:r>
-    </w:p>
+        <w:t xml:space="preserve">Kao što je </w:t>
+      </w:r>
+      <w:r>
+        <w:t>prethodno</w:t>
+      </w:r>
+      <w:r>
+        <w:t xml:space="preserve"> spomenuto, neuroni su često poslagani u slojevima zbog jednostavnosti kreiranja modela, to ne znači da signal putuje jednom kroz model i završava odmah na izlazu, nego u modelu se mogu nalaziti razne funkcionalnosti između slojeva koje pomažu modelu postići veći uspjeh</w:t>
+      </w:r>
+      <w:r>
+        <w:t xml:space="preserve"> te glavni cilj tih slojeva je izbjegavanje mrtvih neurona</w:t>
+      </w:r>
+      <w:r>
+        <w:t>.</w:t>
+      </w:r>
+    </w:p>
+    <w:p/>
     <w:p>
       <w:pPr>
         <w:pStyle w:val="Heading3"/>
@@ -4204,7 +4177,19 @@
           <w:rFonts w:eastAsiaTheme="minorEastAsia"/>
         </w:rPr>
         <w:lastRenderedPageBreak/>
-        <w:t>Sigmoid(logistička) funkcija</w:t>
+        <w:t>Sigmoid</w:t>
+      </w:r>
+      <w:r>
+        <w:rPr>
+          <w:rFonts w:eastAsiaTheme="minorEastAsia"/>
+        </w:rPr>
+        <w:t xml:space="preserve"> </w:t>
+      </w:r>
+      <w:r>
+        <w:rPr>
+          <w:rFonts w:eastAsiaTheme="minorEastAsia"/>
+        </w:rPr>
+        <w:t>(logistička) funkcija</w:t>
       </w:r>
       <w:r>
         <w:rPr>
@@ -5276,13 +5261,25 @@
         <w:rPr>
           <w:rFonts w:eastAsiaTheme="minorEastAsia"/>
         </w:rPr>
+        <w:t xml:space="preserve"> ReLu</w:t>
+      </w:r>
+      <w:r>
+        <w:rPr>
+          <w:rFonts w:eastAsiaTheme="minorEastAsia"/>
+        </w:rPr>
         <w:t>“</w:t>
       </w:r>
       <w:r>
         <w:rPr>
           <w:rFonts w:eastAsiaTheme="minorEastAsia"/>
         </w:rPr>
-        <w:t xml:space="preserve"> tj. engl. </w:t>
+        <w:t>,</w:t>
+      </w:r>
+      <w:r>
+        <w:rPr>
+          <w:rFonts w:eastAsiaTheme="minorEastAsia"/>
+        </w:rPr>
+        <w:t xml:space="preserve"> engl. </w:t>
       </w:r>
       <w:r>
         <w:rPr>
@@ -5651,7 +5648,19 @@
         <w:t>Na ovaj način se može izbjeći problem nestajućeg gradijenta</w:t>
       </w:r>
       <w:r>
-        <w:t xml:space="preserve"> jer više ne može zapeti na </w:t>
+        <w:t xml:space="preserve"> jer </w:t>
+      </w:r>
+      <w:r>
+        <w:t xml:space="preserve">se </w:t>
+      </w:r>
+      <w:r>
+        <w:t xml:space="preserve">više </w:t>
+      </w:r>
+      <w:r>
+        <w:t xml:space="preserve">ne </w:t>
+      </w:r>
+      <w:r>
+        <w:t xml:space="preserve">može zapeti na </w:t>
       </w:r>
       <w:r>
         <w:t>nuli</w:t>
@@ -5661,6 +5670,9 @@
       </w:r>
       <w:r>
         <w:t>nule</w:t>
+      </w:r>
+      <w:r>
+        <w:t xml:space="preserve"> tijekom treniranja</w:t>
       </w:r>
       <w:r>
         <w:t>.</w:t>
@@ -5697,7 +5709,25 @@
         <w:t xml:space="preserve">umjetnih </w:t>
       </w:r>
       <w:r>
-        <w:t xml:space="preserve">neuronskih mreža se izvodi preko stohastičkog gradijentnog spusta (engl. </w:t>
+        <w:t xml:space="preserve">neuronskih mreža se izvodi preko </w:t>
+      </w:r>
+      <w:r>
+        <w:t xml:space="preserve">optimizacijskih funkcija, gdje najpoznatija je </w:t>
+      </w:r>
+      <w:r>
+        <w:t>stohastičk</w:t>
+      </w:r>
+      <w:r>
+        <w:t>i</w:t>
+      </w:r>
+      <w:r>
+        <w:t xml:space="preserve"> gradijentn</w:t>
+      </w:r>
+      <w:r>
+        <w:t>i</w:t>
+      </w:r>
+      <w:r>
+        <w:t xml:space="preserve"> spust (engl. </w:t>
       </w:r>
       <w:r>
         <w:rPr>
@@ -6341,16 +6371,11 @@
       <w:r>
         <w:t xml:space="preserve">kopije originala često se koriste jednostavne funkcije kao što su </w:t>
       </w:r>
-      <w:proofErr w:type="spellStart"/>
       <w:r>
         <w:t>a</w:t>
       </w:r>
       <w:r>
-        <w:t>fine</w:t>
-      </w:r>
-      <w:proofErr w:type="spellEnd"/>
-      <w:r>
-        <w:t xml:space="preserve"> transformacije (rotacija, skaliranje, translacija, refleksija, smicanje</w:t>
+        <w:t>fine transformacije (rotacija, skaliranje, translacija, refleksija, smicanje</w:t>
       </w:r>
       <w:r>
         <w:t xml:space="preserve">), transformacije nad </w:t>
@@ -6879,23 +6904,7 @@
     </w:p>
     <w:p>
       <w:r>
-        <w:t xml:space="preserve">Na slici 2.8. a) se vidi uslikana slika LEGO kocke 3001. Nad </w:t>
-      </w:r>
-      <w:proofErr w:type="spellStart"/>
-      <w:r>
-        <w:t>uslikanim</w:t>
-      </w:r>
-      <w:proofErr w:type="spellEnd"/>
-      <w:r>
-        <w:t xml:space="preserve"> slikama imamo manje slobode za manipuliranje npr. pozadinama ali možemo i dalje iskoristiti sve ostale </w:t>
-      </w:r>
-      <w:proofErr w:type="spellStart"/>
-      <w:r>
-        <w:t>afine</w:t>
-      </w:r>
-      <w:proofErr w:type="spellEnd"/>
-      <w:r>
-        <w:t xml:space="preserve"> transformacije bez problema.</w:t>
+        <w:t>Na slici 2.8. a) se vidi uslikana slika LEGO kocke 3001. Nad uslikanim slikama imamo manje slobode za manipuliranje npr. pozadinama ali možemo i dalje iskoristiti sve ostale afine transformacije bez problema.</w:t>
       </w:r>
     </w:p>
     <w:p>
@@ -7129,69 +7138,6 @@
       </w:hyperlink>
       <w:r>
         <w:t>] te najčešće pojednostavljuju i pojeftinjuju operacije za koje su vezane, u slučaju ovog rada se ne mora par dana slikati par LEGO kocaka, nego je moguće generirati sve slike u raznim uvjetima, mogu biti sa raznim pozadinama, mogu dijelovi kocaka biti skriveni, svijetlo na kockama se može namještati, slike se mogu generirati oštećene kao simulacija slikanja u pravom svijetu (primjer je generirana slika sa pomućenjem u nekom smjeru, kao da je osoba koja je slikala micala kameru pri slikanju).</w:t>
-      </w:r>
-      <w:r>
-        <w:t xml:space="preserve"> </w:t>
-      </w:r>
-      <w:r>
-        <w:t>[[</w:t>
-      </w:r>
-      <w:r>
-        <w:rPr>
-          <w:highlight w:val="yellow"/>
-        </w:rPr>
-        <w:t xml:space="preserve">Umetnuti </w:t>
-      </w:r>
-      <w:r>
-        <w:rPr>
-          <w:highlight w:val="yellow"/>
-        </w:rPr>
-        <w:t xml:space="preserve">dodatne </w:t>
-      </w:r>
-      <w:r>
-        <w:rPr>
-          <w:highlight w:val="yellow"/>
-        </w:rPr>
-        <w:t>sitnice</w:t>
-      </w:r>
-      <w:r>
-        <w:rPr>
-          <w:highlight w:val="yellow"/>
-        </w:rPr>
-        <w:t xml:space="preserve"> oko</w:t>
-      </w:r>
-      <w:r>
-        <w:rPr>
-          <w:highlight w:val="yellow"/>
-        </w:rPr>
-        <w:t xml:space="preserve"> </w:t>
-      </w:r>
-      <w:r>
-        <w:rPr>
-          <w:highlight w:val="yellow"/>
-        </w:rPr>
-        <w:t>podataka</w:t>
-      </w:r>
-      <w:r>
-        <w:t xml:space="preserve"> </w:t>
-      </w:r>
-      <w:r>
-        <w:rPr>
-          <w:highlight w:val="yellow"/>
-        </w:rPr>
-        <w:t>tijekom generiranja</w:t>
-      </w:r>
-      <w:r>
-        <w:rPr>
-          <w:highlight w:val="yellow"/>
-        </w:rPr>
-        <w:t>?</w:t>
-      </w:r>
-      <w:r>
-        <w:t>]</w:t>
-      </w:r>
-      <w:r>
-        <w:t>]</w:t>
       </w:r>
     </w:p>
     <w:p>
@@ -9238,34 +9184,7 @@
     </w:p>
     <w:p>
       <w:r>
-        <w:t>[[</w:t>
-      </w:r>
-      <w:r>
-        <w:rPr>
-          <w:highlight w:val="yellow"/>
-        </w:rPr>
-        <w:t>Ovaj paragraf možda izostaviti?</w:t>
-      </w:r>
-      <w:r>
-        <w:rPr>
-          <w:highlight w:val="yellow"/>
-        </w:rPr>
-        <w:t xml:space="preserve"> ili dalje doraditi</w:t>
-      </w:r>
-      <w:r>
-        <w:rPr>
-          <w:highlight w:val="yellow"/>
-        </w:rPr>
-        <w:t>/premjestiti</w:t>
-      </w:r>
-      <w:r>
-        <w:rPr>
-          <w:highlight w:val="yellow"/>
-        </w:rPr>
-        <w:t xml:space="preserve"> ili obraditi kasnije kao zasebnu mrežu</w:t>
-      </w:r>
-      <w:r>
-        <w:t>]]Jedno moguće rješenje ovog</w:t>
+        <w:t>Jedno moguće rješenje ovog</w:t>
       </w:r>
       <w:r>
         <w:t xml:space="preserve"> problema je uvođenje „druge kamere“, tj. dodati još jedan unos u neuronsku mrežu[</w:t>
@@ -9893,15 +9812,7 @@
         <w:t>transformacija kao što su</w:t>
       </w:r>
       <w:r>
-        <w:t xml:space="preserve"> </w:t>
-      </w:r>
-      <w:proofErr w:type="spellStart"/>
-      <w:r>
-        <w:t>afine</w:t>
-      </w:r>
-      <w:proofErr w:type="spellEnd"/>
-      <w:r>
-        <w:t xml:space="preserve"> transformacije</w:t>
+        <w:t xml:space="preserve"> afine transformacije</w:t>
       </w:r>
       <w:r>
         <w:t>:</w:t>
@@ -10726,26 +10637,6 @@
       </w:r>
       <w:r>
         <w:t xml:space="preserve"> sadržavat će bolju generalizaciju).</w:t>
-      </w:r>
-    </w:p>
-    <w:p>
-      <w:r>
-        <w:t>[[</w:t>
-      </w:r>
-      <w:r>
-        <w:t>r</w:t>
-      </w:r>
-      <w:r>
-        <w:rPr>
-          <w:highlight w:val="yellow"/>
-        </w:rPr>
-        <w:t>asporediti negdje drugdje sadržaj?</w:t>
-      </w:r>
-      <w:r>
-        <w:rPr>
-          <w:highlight w:val="yellow"/>
-        </w:rPr>
-        <w:t>]]</w:t>
       </w:r>
     </w:p>
     <w:p>
@@ -11212,9 +11103,8 @@
       <w:r>
         <w:t xml:space="preserve"> da bude prihvatljiva vidljivost podataka.</w:t>
       </w:r>
-      <w:r>
-        <w:t xml:space="preserve"> </w:t>
-      </w:r>
+    </w:p>
+    <w:p>
       <w:r>
         <w:t>[[</w:t>
       </w:r>
@@ -11368,7 +11258,6 @@
     <w:p/>
     <w:p>
       <w:r>
-        <w:lastRenderedPageBreak/>
         <w:t xml:space="preserve">U </w:t>
       </w:r>
       <w:r>

</xml_diff>

<commit_message>
finished 3rd chapter, started 4th
</commit_message>
<xml_diff>
--- a/docs/DR_AT.docx
+++ b/docs/DR_AT.docx
@@ -1621,13 +1621,63 @@
       <w:r>
         <w:t xml:space="preserve"> (engl. </w:t>
       </w:r>
+      <w:proofErr w:type="spellStart"/>
       <w:r>
         <w:rPr>
           <w:i/>
           <w:iCs/>
         </w:rPr>
-        <w:t>deep artificial neural networks</w:t>
-      </w:r>
+        <w:t>deep</w:t>
+      </w:r>
+      <w:proofErr w:type="spellEnd"/>
+      <w:r>
+        <w:rPr>
+          <w:i/>
+          <w:iCs/>
+        </w:rPr>
+        <w:t xml:space="preserve"> </w:t>
+      </w:r>
+      <w:proofErr w:type="spellStart"/>
+      <w:r>
+        <w:rPr>
+          <w:i/>
+          <w:iCs/>
+        </w:rPr>
+        <w:t>artificial</w:t>
+      </w:r>
+      <w:proofErr w:type="spellEnd"/>
+      <w:r>
+        <w:rPr>
+          <w:i/>
+          <w:iCs/>
+        </w:rPr>
+        <w:t xml:space="preserve"> </w:t>
+      </w:r>
+      <w:proofErr w:type="spellStart"/>
+      <w:r>
+        <w:rPr>
+          <w:i/>
+          <w:iCs/>
+        </w:rPr>
+        <w:t>neural</w:t>
+      </w:r>
+      <w:proofErr w:type="spellEnd"/>
+      <w:r>
+        <w:rPr>
+          <w:i/>
+          <w:iCs/>
+        </w:rPr>
+        <w:t xml:space="preserve"> </w:t>
+      </w:r>
+      <w:proofErr w:type="spellStart"/>
+      <w:r>
+        <w:rPr>
+          <w:i/>
+          <w:iCs/>
+        </w:rPr>
+        <w:t>networks</w:t>
+      </w:r>
+      <w:proofErr w:type="spellEnd"/>
       <w:r>
         <w:t>) za potrebe korištenja u algoritmu klasifikatora.</w:t>
       </w:r>
@@ -1746,13 +1796,7 @@
         </w:rPr>
       </w:pPr>
       <w:r>
-        <w:t xml:space="preserve">Na slici </w:t>
-      </w:r>
-      <w:r>
-        <w:t>1</w:t>
-      </w:r>
-      <w:r>
-        <w:t>.2. se vidi da svaki neuron po uzoru akson – sinapsa – dendrit (izlaz – prijenos – ulaz)  ima svoje ulaze (</w:t>
+        <w:t>Na slici 1.2. se vidi da svaki neuron po uzoru akson – sinapsa – dendrit (izlaz – prijenos – ulaz)  ima svoje ulaze (</w:t>
       </w:r>
       <m:oMath>
         <m:sSub>
@@ -1901,6 +1945,13 @@
     </w:p>
     <w:p>
       <w:pPr>
+        <w:rPr>
+          <w:rFonts w:eastAsiaTheme="minorEastAsia"/>
+        </w:rPr>
+      </w:pPr>
+    </w:p>
+    <w:p>
+      <w:pPr>
         <w:jc w:val="center"/>
         <w:rPr>
           <w:rFonts w:eastAsiaTheme="minorEastAsia"/>
@@ -1911,6 +1962,7 @@
           <w:rFonts w:eastAsiaTheme="minorEastAsia"/>
           <w:noProof/>
         </w:rPr>
+        <w:lastRenderedPageBreak/>
         <w:drawing>
           <wp:inline distT="0" distB="0" distL="0" distR="0" wp14:anchorId="1B082AE2" wp14:editId="2361DA3F">
             <wp:extent cx="4286848" cy="2438740"/>
@@ -1961,7 +2013,6 @@
           <w:b/>
           <w:bCs/>
         </w:rPr>
-        <w:lastRenderedPageBreak/>
         <w:t xml:space="preserve">Slika </w:t>
       </w:r>
       <w:r>
@@ -2094,7 +2145,11 @@
     </w:p>
     <w:p>
       <w:r>
-        <w:t>Kao što je prethodno spomenuto, neuroni su često poslagani u slojevima zbog jednostavnosti kreiranja modela, to ne znači da signal putuje jednom kroz model i završava odmah na izlazu, nego u modelu se mogu nalaziti razne funkcionalnosti između slojeva koje pomažu modelu postići veći uspjeh te glavni cilj tih slojeva je izbjegavanje mrtvih neurona.</w:t>
+        <w:t xml:space="preserve">Kao što je prethodno spomenuto, neuroni su često poslagani u slojevima zbog jednostavnosti kreiranja modela, to ne znači da signal putuje jednom kroz model i završava odmah na izlazu, </w:t>
+      </w:r>
+      <w:r>
+        <w:lastRenderedPageBreak/>
+        <w:t>nego u modelu se mogu nalaziti razne funkcionalnosti između slojeva koje pomažu modelu postići veći uspjeh te glavni cilj tih slojeva je izbjegavanje mrtvih neurona.</w:t>
       </w:r>
     </w:p>
     <w:p>
@@ -2132,7 +2187,6 @@
     </w:p>
     <w:p>
       <w:r>
-        <w:lastRenderedPageBreak/>
         <w:t>Algoritam koji obavlja klasifikaciju se naziva klasifikator, ako postoje samo dvije klase za klasificirati onda se metoda zove „binarna klasifikacija“, ako imamo više klasa metoda se zove „klasifikacija s više klasa“ a ako imamo metodu gdje neki izlaz može imati više klasa pridruženo onda se radi o „klasifikaciji s više oznaka“.</w:t>
       </w:r>
       <w:r>
@@ -2190,7 +2244,21 @@
         <w:rPr>
           <w:highlight w:val="yellow"/>
         </w:rPr>
-        <w:t>za ovo cijelo podpoglavlje? sam izvor ima svoje izvore, možda izvučem nešt</w:t>
+        <w:t xml:space="preserve">za ovo cijelo </w:t>
+      </w:r>
+      <w:proofErr w:type="spellStart"/>
+      <w:r>
+        <w:rPr>
+          <w:highlight w:val="yellow"/>
+        </w:rPr>
+        <w:t>podpoglavlje</w:t>
+      </w:r>
+      <w:proofErr w:type="spellEnd"/>
+      <w:r>
+        <w:rPr>
+          <w:highlight w:val="yellow"/>
+        </w:rPr>
+        <w:t>? sam izvor ima svoje izvore, možda izvučem nešt</w:t>
       </w:r>
       <w:r>
         <w:t>o]</w:t>
@@ -2211,12 +2279,40 @@
         <w:t>fine transformacije (rotacija, skaliranje, translacija, refleksija, smicanje</w:t>
       </w:r>
       <w:r>
-        <w:t>), transformacije nad histogramom (npr. ujednačenje), te mijenjanje svojstva slike kao što su kontrast, svjetlina ili transformacije kao  povećanje oštrine, pomućenje slike i izjednačavanje svjetline.</w:t>
-      </w:r>
-    </w:p>
-    <w:p>
-      <w:r>
-        <w:t>Razlog za proširenjem skupa podataka  je poboljšanje generalizacijskog svojstva mreže. Ako se kompleksna mreža trenira nad malim brojem podataka za normalan broj epoha, dogoditi će se podtreniranje mreže jer mreža nije dovoljno trenirana da uspješno prepoznaje objekt na slici, ali ako se trenira nad malim brojem podataka za više epoha mreža će početi pamtiti ulazne podatke i dogoditi će se pretreniranje što opet smeta generalizaciji, jer pri treniranju će imati visoku točnost, a pri validiranju nisku točnost.</w:t>
+        <w:t xml:space="preserve">), transformacije nad </w:t>
+      </w:r>
+      <w:proofErr w:type="spellStart"/>
+      <w:r>
+        <w:t>histogramom</w:t>
+      </w:r>
+      <w:proofErr w:type="spellEnd"/>
+      <w:r>
+        <w:t xml:space="preserve"> (npr. ujednačenje), te mijenjanje svojstva slike kao što su kontrast, svjetlina ili transformacije kao  povećanje oštrine, pomućenje slike i izjednačavanje svjetline.</w:t>
+      </w:r>
+    </w:p>
+    <w:p>
+      <w:r>
+        <w:t xml:space="preserve">Razlog za proširenjem skupa podataka  je poboljšanje generalizacijskog svojstva mreže. Ako se kompleksna mreža trenira nad malim brojem podataka za normalan broj epoha, dogoditi će </w:t>
+      </w:r>
+      <w:r>
+        <w:lastRenderedPageBreak/>
+        <w:t xml:space="preserve">se </w:t>
+      </w:r>
+      <w:proofErr w:type="spellStart"/>
+      <w:r>
+        <w:t>podtreniranje</w:t>
+      </w:r>
+      <w:proofErr w:type="spellEnd"/>
+      <w:r>
+        <w:t xml:space="preserve"> mreže jer mreža nije dovoljno trenirana da uspješno prepoznaje objekt na slici, ali ako se trenira nad malim brojem podataka za više epoha mreža će početi pamtiti ulazne podatke i dogoditi će se pretreniranje što opet smeta generalizaciji, jer pri treniranju će imati visoku točnost, a pri </w:t>
+      </w:r>
+      <w:proofErr w:type="spellStart"/>
+      <w:r>
+        <w:t>validiranju</w:t>
+      </w:r>
+      <w:proofErr w:type="spellEnd"/>
+      <w:r>
+        <w:t xml:space="preserve"> nisku točnost.</w:t>
       </w:r>
     </w:p>
     <w:p>
@@ -2255,7 +2351,6 @@
     </w:p>
     <w:p>
       <w:r>
-        <w:lastRenderedPageBreak/>
         <w:t xml:space="preserve">Odabrane su LEGO kocke jer one sadržavaju jednostavne značajke nad kojima bi </w:t>
       </w:r>
       <w:r>
@@ -2289,12 +2384,53 @@
       <w:r>
         <w:t xml:space="preserve">Rad sadrži 3 glavna poglavlja i zaključak. Prvo glavno poglavlje se bavi opisom trenutačnog stanja aktualnih radova (engl. </w:t>
       </w:r>
+      <w:proofErr w:type="spellStart"/>
       <w:r>
         <w:rPr>
           <w:i/>
           <w:iCs/>
         </w:rPr>
-        <w:t>state of the art</w:t>
+        <w:t>state</w:t>
+      </w:r>
+      <w:proofErr w:type="spellEnd"/>
+      <w:r>
+        <w:rPr>
+          <w:i/>
+          <w:iCs/>
+        </w:rPr>
+        <w:t xml:space="preserve"> </w:t>
+      </w:r>
+      <w:proofErr w:type="spellStart"/>
+      <w:r>
+        <w:rPr>
+          <w:i/>
+          <w:iCs/>
+        </w:rPr>
+        <w:t>of</w:t>
+      </w:r>
+      <w:proofErr w:type="spellEnd"/>
+      <w:r>
+        <w:rPr>
+          <w:i/>
+          <w:iCs/>
+        </w:rPr>
+        <w:t xml:space="preserve"> </w:t>
+      </w:r>
+      <w:proofErr w:type="spellStart"/>
+      <w:r>
+        <w:rPr>
+          <w:i/>
+          <w:iCs/>
+        </w:rPr>
+        <w:t>the</w:t>
+      </w:r>
+      <w:proofErr w:type="spellEnd"/>
+      <w:r>
+        <w:rPr>
+          <w:i/>
+          <w:iCs/>
+        </w:rPr>
+        <w:t xml:space="preserve"> art</w:t>
       </w:r>
       <w:r>
         <w:t>) gdje se opisuju neka postojeća rješenja za LEGO klasifikaciju, te dodatni radovi znanstvene zajednice. Drugo glavno poglavlje se bavi generiranjem podataka za ovaj rad te pojedinostima vezano za to [[</w:t>
@@ -2375,7 +2511,15 @@
         <w:ind w:firstLine="390"/>
       </w:pPr>
       <w:r>
-        <w:t>Klasificiranje slika su ljudi izvodili već duže vrijeme, AlexNet[</w:t>
+        <w:t xml:space="preserve">Klasificiranje slika su ljudi izvodili već duže vrijeme, </w:t>
+      </w:r>
+      <w:proofErr w:type="spellStart"/>
+      <w:r>
+        <w:t>AlexNet</w:t>
+      </w:r>
+      <w:proofErr w:type="spellEnd"/>
+      <w:r>
+        <w:t>[</w:t>
       </w:r>
       <w:hyperlink r:id="rId16" w:history="1">
         <w:r>
@@ -2386,13 +2530,43 @@
         </w:r>
       </w:hyperlink>
       <w:r>
-        <w:t>] je jedan primjer neuronske mreže koja je 2012. godine u ImageNet natjecanju široko pojasnog prepoznavanja postigla prvo mjesto, pobijedivši drugo mjesto za više od 10% manje grešaka u 5 najvećih kategorija koje predstavljaju greške[[</w:t>
+        <w:t xml:space="preserve">] je jedan primjer neuronske mreže koja je 2012. godine u </w:t>
+      </w:r>
+      <w:proofErr w:type="spellStart"/>
+      <w:r>
+        <w:t>ImageNet</w:t>
+      </w:r>
+      <w:proofErr w:type="spellEnd"/>
+      <w:r>
+        <w:t xml:space="preserve"> natjecanju široko </w:t>
+      </w:r>
+      <w:proofErr w:type="spellStart"/>
+      <w:r>
+        <w:t>pojasnog</w:t>
+      </w:r>
+      <w:proofErr w:type="spellEnd"/>
+      <w:r>
+        <w:t xml:space="preserve"> prepoznavanja postigla prvo mjesto, pobijedivši drugo mjesto za više od 10% manje grešaka u 5 najvećih kategorija koje predstavljaju greške[[</w:t>
       </w:r>
       <w:r>
         <w:rPr>
           <w:highlight w:val="yellow"/>
         </w:rPr>
-        <w:t>top-5 error prevesti ljepše?</w:t>
+        <w:t xml:space="preserve">top-5 </w:t>
+      </w:r>
+      <w:proofErr w:type="spellStart"/>
+      <w:r>
+        <w:rPr>
+          <w:highlight w:val="yellow"/>
+        </w:rPr>
+        <w:t>error</w:t>
+      </w:r>
+      <w:proofErr w:type="spellEnd"/>
+      <w:r>
+        <w:rPr>
+          <w:highlight w:val="yellow"/>
+        </w:rPr>
+        <w:t xml:space="preserve"> prevesti ljepše?</w:t>
       </w:r>
       <w:r>
         <w:t>]], najviše jer su koristili treniranje preko grafičkih kartica. Ovo je privuklo globalnu pozornost prema koristi područja umjetnog učenja i umjetne inteligencije te ubrzo je krenulo napredovanje tih tehnologija. Dan danas se rezultati tehnologija nalaze u raznim poljima svakodnevnice, kamere koriste tehnologije prepoznavanja lica i aktivnog stabiliziranja videosnimke, doktori sa modelima mogu lakše uočiti bolesti na raznim vrstama snimaka, od EKG do rendgenskih slika te moguće je lakše prevesti pokrete tijela u pokrete objekata virtualne stvarnosti uz pomoć neuronskih mreža (npr. za koristi u arhitekturi[</w:t>
@@ -2411,7 +2585,15 @@
     </w:p>
     <w:p>
       <w:r>
-        <w:t>Joseph Redmon iz Washington sveučilišta je koautor rada [</w:t>
+        <w:t xml:space="preserve">Joseph </w:t>
+      </w:r>
+      <w:proofErr w:type="spellStart"/>
+      <w:r>
+        <w:t>Redmon</w:t>
+      </w:r>
+      <w:proofErr w:type="spellEnd"/>
+      <w:r>
+        <w:t xml:space="preserve"> iz Washington sveučilišta je koautor rada [</w:t>
       </w:r>
       <w:hyperlink r:id="rId18" w:history="1">
         <w:r>
@@ -2447,21 +2629,52 @@
         <w:t>].</w:t>
       </w:r>
       <w:r>
-        <w:t xml:space="preserve"> Na PASCAL VOC model radi na 67 okvira po sekundi i dobija performanse od oko 76.8 mAP, dok na COCO na 40 okvira po sekundi dobija performanse od oko 78.6 mAP.</w:t>
-      </w:r>
-    </w:p>
-    <w:p>
-      <w:r>
-        <w:t>M</w:t>
-      </w:r>
-      <w:r>
-        <w:t>odificirana VGG16 mreža Jacques</w:t>
-      </w:r>
-      <w:r>
-        <w:t>a</w:t>
-      </w:r>
-      <w:r>
-        <w:t xml:space="preserve"> Mattheija [</w:t>
+        <w:t xml:space="preserve"> Na PASCAL VOC model radi na 67 okvira po sekundi i </w:t>
+      </w:r>
+      <w:proofErr w:type="spellStart"/>
+      <w:r>
+        <w:t>dobija</w:t>
+      </w:r>
+      <w:proofErr w:type="spellEnd"/>
+      <w:r>
+        <w:t xml:space="preserve"> performanse od oko 76.8 </w:t>
+      </w:r>
+      <w:proofErr w:type="spellStart"/>
+      <w:r>
+        <w:t>mAP</w:t>
+      </w:r>
+      <w:proofErr w:type="spellEnd"/>
+      <w:r>
+        <w:t xml:space="preserve">, dok na COCO na 40 okvira po sekundi </w:t>
+      </w:r>
+      <w:proofErr w:type="spellStart"/>
+      <w:r>
+        <w:t>dobija</w:t>
+      </w:r>
+      <w:proofErr w:type="spellEnd"/>
+      <w:r>
+        <w:t xml:space="preserve"> performanse od oko 78.6 </w:t>
+      </w:r>
+      <w:proofErr w:type="spellStart"/>
+      <w:r>
+        <w:t>mAP</w:t>
+      </w:r>
+      <w:proofErr w:type="spellEnd"/>
+      <w:r>
+        <w:t>.</w:t>
+      </w:r>
+    </w:p>
+    <w:p>
+      <w:r>
+        <w:t xml:space="preserve">Modificirana VGG16 mreža Jacquesa </w:t>
+      </w:r>
+      <w:proofErr w:type="spellStart"/>
+      <w:r>
+        <w:t>Mattheija</w:t>
+      </w:r>
+      <w:proofErr w:type="spellEnd"/>
+      <w:r>
+        <w:t xml:space="preserve"> [</w:t>
       </w:r>
       <w:hyperlink r:id="rId21" w:anchor="accuracy" w:history="1">
         <w:r>
@@ -2472,19 +2685,7 @@
         </w:r>
       </w:hyperlink>
       <w:r>
-        <w:t xml:space="preserve">] </w:t>
-      </w:r>
-      <w:r>
-        <w:t>je</w:t>
-      </w:r>
-      <w:r>
-        <w:t xml:space="preserve"> mreža</w:t>
-      </w:r>
-      <w:r>
-        <w:t xml:space="preserve"> koja se</w:t>
-      </w:r>
-      <w:r>
-        <w:t xml:space="preserve"> koristi da klasificira tip modela</w:t>
+        <w:t>] je mreža koja se koristi da klasificira tip modela</w:t>
       </w:r>
       <w:r>
         <w:t xml:space="preserve"> LEGO kocke na slici</w:t>
@@ -2492,6 +2693,7 @@
       <w:r>
         <w:t xml:space="preserve"> (jeli je dana slika modela kocke, ograde, </w:t>
       </w:r>
+      <w:proofErr w:type="spellStart"/>
       <w:r>
         <w:rPr>
           <w:i/>
@@ -2499,6 +2701,7 @@
         </w:rPr>
         <w:t>Technic</w:t>
       </w:r>
+      <w:proofErr w:type="spellEnd"/>
       <w:r>
         <w:t xml:space="preserve"> bloka, vegetacije</w:t>
       </w:r>
@@ -2514,6 +2717,7 @@
       <w:r>
         <w:t xml:space="preserve">.). Na 60000 primjera podatkovnog skupa za treniranje ima točnost od oko 95%, više za češće modele kao kocke, manje za rjeđe modele kao što su npr. rotacijska ploča (engl. </w:t>
       </w:r>
+      <w:proofErr w:type="spellStart"/>
       <w:r>
         <w:rPr>
           <w:i/>
@@ -2521,8 +2725,17 @@
         </w:rPr>
         <w:t>turntable</w:t>
       </w:r>
-      <w:r>
-        <w:t>). Razlika u točnosti među mrežama dolazi od toga da  Mattheijova mreža ne mora točan model odrediti, makar mu se da slika kocke sa strane ili od gore, ono će samo razmišljati kojem skupu pripada i taj tip LEGO kocke sortirati ovisno o rezultatu predviđanja u odgovarajuću košaru (košare za kocke, tanke ploče, široke ploče, vegetaciju, figurice, zastave, itd.)</w:t>
+      <w:proofErr w:type="spellEnd"/>
+      <w:r>
+        <w:t xml:space="preserve">). Razlika u točnosti među mrežama dolazi od toga da  </w:t>
+      </w:r>
+      <w:proofErr w:type="spellStart"/>
+      <w:r>
+        <w:t>Mattheijova</w:t>
+      </w:r>
+      <w:proofErr w:type="spellEnd"/>
+      <w:r>
+        <w:t xml:space="preserve"> mreža ne mora točan model odrediti, makar mu se da slika kocke sa strane ili od gore, ono će samo razmišljati kojem skupu pripada i taj tip LEGO kocke sortirati ovisno o rezultatu predviđanja u odgovarajuću košaru (košare za kocke, tanke ploče, široke ploče, vegetaciju, figurice, zastave, itd.)</w:t>
       </w:r>
       <w:r>
         <w:t xml:space="preserve"> koristeći mehanički stroj sa pokretnom trakom. Stroj polako ubacuje pojedine kocke, koje onda računalo uslika, predvidi mu klasu i koristeći mlaznice potisnutog zraka usmjerava kocke u točnu košaru.</w:t>
@@ -2544,11 +2757,27 @@
         </w:r>
       </w:hyperlink>
       <w:r>
-        <w:t xml:space="preserve">] iz inspiracije prethodno spomenutog Mattheijovog stroja. West spominje da je njegov stroj „sljedeći korak </w:t>
+        <w:t xml:space="preserve">] iz inspiracije prethodno spomenutog </w:t>
+      </w:r>
+      <w:proofErr w:type="spellStart"/>
+      <w:r>
+        <w:t>Mattheijovog</w:t>
+      </w:r>
+      <w:proofErr w:type="spellEnd"/>
+      <w:r>
+        <w:t xml:space="preserve"> stroja. West spominje da je njegov stroj „sljedeći korak </w:t>
       </w:r>
       <w:r>
         <w:lastRenderedPageBreak/>
-        <w:t>u evoluciji“, po tome što ima sposobnost prepoznavanja LEGO kocaka po modelu. To znanje se koristi u stroju za sortiranje tako da se modeli grupiraju po tipu objekta i zajedno svi spreme (slično kao Jacquesov stroj) u zajedničke kante (kocke u kocke, grede sa gredama, komadi figurica sa ostalim komadima, itd.). Uspjeh stroja leži u načinu kako je koncipiran. Originalno je treniran nad sintetičkim podatcima, te kad mu se daju stvarne slike iz pravog svijeta, ima lošu točnost predviđanja. Koristeći nasumično unaprjeđenje skupa podataka, West je prestao pokušavati generirati što sličniju sliku realnome nego je krenuo generirati slike koje se više koncentriraju na specifične detalje modela</w:t>
+        <w:t xml:space="preserve">u evoluciji“, po tome što ima sposobnost prepoznavanja LEGO kocaka po modelu. To znanje se koristi u stroju za sortiranje tako da se modeli grupiraju po tipu objekta i zajedno svi spreme (slično kao </w:t>
+      </w:r>
+      <w:proofErr w:type="spellStart"/>
+      <w:r>
+        <w:t>Jacquesov</w:t>
+      </w:r>
+      <w:proofErr w:type="spellEnd"/>
+      <w:r>
+        <w:t xml:space="preserve"> stroj) u zajedničke kante (kocke u kocke, grede sa gredama, komadi figurica sa ostalim komadima, itd.). Uspjeh stroja leži u načinu kako je koncipiran. Originalno je treniran nad sintetičkim podatcima, te kad mu se daju stvarne slike iz pravog svijeta, ima lošu točnost predviđanja. Koristeći nasumično unaprjeđenje skupa podataka, West je prestao pokušavati generirati što sličniju sliku realnome nego je krenuo generirati slike koje se više koncentriraju na specifične detalje modela</w:t>
       </w:r>
       <w:r>
         <w:t xml:space="preserve"> u pokušaju smanjivanja razlike domena stvarnih i sintetičkih slika</w:t>
@@ -2557,10 +2786,7 @@
         <w:t>. Sa povećanjem točnosti na kraju je West počeo koristiti bilježenje oznake uz pomoć njegove mreže, mreža mu je ponudila što ono misli da je najbliže predviđanje pa West mora odabrati koji je to točno model, te na tom odabiru mreža se uči. West tvrdi da je oko 100,000 slika uspješno označio na ovaj način. Jedini problem je što West nije objavio nikakve podatke, metrike ili označene slike u javnosti, te zbog toga se ne može pravilno uspoređivati sa našom mrežom, iako postoje razni artikli i par videozapisa</w:t>
       </w:r>
       <w:r>
-        <w:t xml:space="preserve"> </w:t>
-      </w:r>
-      <w:r>
-        <w:t>[</w:t>
+        <w:t xml:space="preserve"> [</w:t>
       </w:r>
       <w:hyperlink r:id="rId23" w:history="1">
         <w:r>
@@ -2584,9 +2810,19 @@
       <w:r>
         <w:t xml:space="preserve"> kojeg je napisala </w:t>
       </w:r>
-      <w:r>
-        <w:t>Agnieszka Mikołajczyk</w:t>
-      </w:r>
+      <w:proofErr w:type="spellStart"/>
+      <w:r>
+        <w:t>Agnieszka</w:t>
+      </w:r>
+      <w:proofErr w:type="spellEnd"/>
+      <w:r>
+        <w:t xml:space="preserve"> </w:t>
+      </w:r>
+      <w:proofErr w:type="spellStart"/>
+      <w:r>
+        <w:t>Mikołajczyk</w:t>
+      </w:r>
+      <w:proofErr w:type="spellEnd"/>
       <w:r>
         <w:t xml:space="preserve"> u Gdansk Sveučilištu tehnologije [</w:t>
       </w:r>
@@ -2595,19 +2831,7 @@
           <w:rPr>
             <w:rStyle w:val="Hyperlink"/>
           </w:rPr>
-          <w:t>izv</w:t>
-        </w:r>
-        <w:r>
-          <w:rPr>
-            <w:rStyle w:val="Hyperlink"/>
-          </w:rPr>
-          <w:t>o</w:t>
-        </w:r>
-        <w:r>
-          <w:rPr>
-            <w:rStyle w:val="Hyperlink"/>
-          </w:rPr>
-          <w:t>r</w:t>
+          <w:t>izvor</w:t>
         </w:r>
       </w:hyperlink>
       <w:r>
@@ -2616,6 +2840,7 @@
       <w:r>
         <w:t xml:space="preserve">korištenje drugih mreža za generiranje podataka (engl. </w:t>
       </w:r>
+      <w:proofErr w:type="spellStart"/>
       <w:r>
         <w:rPr>
           <w:i/>
@@ -2623,12 +2848,22 @@
         </w:rPr>
         <w:t>oversampling</w:t>
       </w:r>
+      <w:proofErr w:type="spellEnd"/>
       <w:r>
         <w:t>)</w:t>
       </w:r>
       <w:r>
-        <w:t xml:space="preserve">. Iskrivljavanje podataka se osniva na korištenju transformacija kao što su afine transformacije: translacija, rotacija, refleksija i smicanje sa nasumičnom razinom učinka (npr. translacija se može izvesti samo u rasponu ±20%, smicanje samo ±15°, itd.), te korištenje transformacija nad kanalima boje u slici kao što su izjednačavanje histograma, mijenjanje kontrasta i mijenjanje „topline“ bijele boje. Još neke dodatne transformacije koje se mogu izvesti su izoštravanje i pomućenje slike. </w:t>
-      </w:r>
+        <w:t xml:space="preserve">. Iskrivljavanje podataka se osniva na korištenju transformacija kao što su afine transformacije: translacija, rotacija, refleksija i smicanje sa nasumičnom razinom učinka (npr. translacija se može izvesti samo u rasponu ±20%, smicanje samo ±15°, itd.), te korištenje transformacija nad kanalima boje u slici kao što su izjednačavanje </w:t>
+      </w:r>
+      <w:proofErr w:type="spellStart"/>
+      <w:r>
+        <w:t>histograma</w:t>
+      </w:r>
+      <w:proofErr w:type="spellEnd"/>
+      <w:r>
+        <w:t xml:space="preserve">, mijenjanje kontrasta i mijenjanje „topline“ bijele boje. Još neke dodatne transformacije koje se mogu izvesti su izoštravanje i pomućenje slike. </w:t>
+      </w:r>
+      <w:proofErr w:type="spellStart"/>
       <w:r>
         <w:rPr>
           <w:i/>
@@ -2643,9 +2878,11 @@
         </w:rPr>
         <w:t>versampling</w:t>
       </w:r>
+      <w:proofErr w:type="spellEnd"/>
       <w:r>
         <w:t xml:space="preserve"> se osniva na generiranju sasvim novih podataka učeći uzorke od postojećih ulaznih podataka. Jedna od tih tehnika </w:t>
       </w:r>
+      <w:proofErr w:type="spellStart"/>
       <w:r>
         <w:rPr>
           <w:i/>
@@ -2660,32 +2897,60 @@
         </w:rPr>
         <w:t>a</w:t>
       </w:r>
+      <w:proofErr w:type="spellEnd"/>
       <w:r>
         <w:t xml:space="preserve"> se naziva GAN (engl. </w:t>
       </w:r>
+      <w:proofErr w:type="spellStart"/>
       <w:r>
         <w:rPr>
           <w:i/>
           <w:iCs/>
         </w:rPr>
-        <w:t>Generative Adversarial Network</w:t>
-      </w:r>
-      <w:r>
-        <w:t>)</w:t>
-      </w:r>
-      <w:r>
-        <w:t>.</w:t>
-      </w:r>
-      <w:r>
-        <w:t xml:space="preserve"> GAN i općenito </w:t>
-      </w:r>
+        <w:t>Generative</w:t>
+      </w:r>
+      <w:proofErr w:type="spellEnd"/>
       <w:r>
         <w:rPr>
           <w:i/>
           <w:iCs/>
         </w:rPr>
+        <w:t xml:space="preserve"> </w:t>
+      </w:r>
+      <w:proofErr w:type="spellStart"/>
+      <w:r>
+        <w:rPr>
+          <w:i/>
+          <w:iCs/>
+        </w:rPr>
+        <w:t>Adversarial</w:t>
+      </w:r>
+      <w:proofErr w:type="spellEnd"/>
+      <w:r>
+        <w:rPr>
+          <w:i/>
+          <w:iCs/>
+        </w:rPr>
+        <w:t xml:space="preserve"> Network</w:t>
+      </w:r>
+      <w:r>
+        <w:t>)</w:t>
+      </w:r>
+      <w:r>
+        <w:t>.</w:t>
+      </w:r>
+      <w:r>
+        <w:t xml:space="preserve"> GAN i općenito </w:t>
+      </w:r>
+      <w:proofErr w:type="spellStart"/>
+      <w:r>
+        <w:rPr>
+          <w:i/>
+          <w:iCs/>
+        </w:rPr>
         <w:t>oversampling</w:t>
       </w:r>
+      <w:proofErr w:type="spellEnd"/>
       <w:r>
         <w:t xml:space="preserve"> ni</w:t>
       </w:r>
@@ -2715,20 +2980,62 @@
           <w:i/>
           <w:iCs/>
         </w:rPr>
-        <w:t>Journal of Big Data</w:t>
+        <w:t xml:space="preserve">Journal </w:t>
+      </w:r>
+      <w:proofErr w:type="spellStart"/>
+      <w:r>
+        <w:rPr>
+          <w:i/>
+          <w:iCs/>
+        </w:rPr>
+        <w:t>of</w:t>
+      </w:r>
+      <w:proofErr w:type="spellEnd"/>
+      <w:r>
+        <w:rPr>
+          <w:i/>
+          <w:iCs/>
+        </w:rPr>
+        <w:t xml:space="preserve"> Big Data</w:t>
       </w:r>
       <w:r>
         <w:t xml:space="preserve"> (Dnevnik velikih podataka) </w:t>
       </w:r>
-      <w:r>
-        <w:t xml:space="preserve">Connor Shorten </w:t>
+      <w:proofErr w:type="spellStart"/>
+      <w:r>
+        <w:t>Connor</w:t>
+      </w:r>
+      <w:proofErr w:type="spellEnd"/>
+      <w:r>
+        <w:t xml:space="preserve"> </w:t>
+      </w:r>
+      <w:proofErr w:type="spellStart"/>
+      <w:r>
+        <w:t>Shorten</w:t>
+      </w:r>
+      <w:proofErr w:type="spellEnd"/>
+      <w:r>
+        <w:t xml:space="preserve"> </w:t>
       </w:r>
       <w:r>
         <w:t>i</w:t>
       </w:r>
       <w:r>
-        <w:t xml:space="preserve"> Taghi M. Khoshgoftaar</w:t>
-      </w:r>
+        <w:t xml:space="preserve"> </w:t>
+      </w:r>
+      <w:proofErr w:type="spellStart"/>
+      <w:r>
+        <w:t>Taghi</w:t>
+      </w:r>
+      <w:proofErr w:type="spellEnd"/>
+      <w:r>
+        <w:t xml:space="preserve"> M. </w:t>
+      </w:r>
+      <w:proofErr w:type="spellStart"/>
+      <w:r>
+        <w:t>Khoshgoftaar</w:t>
+      </w:r>
+      <w:proofErr w:type="spellEnd"/>
       <w:r>
         <w:t xml:space="preserve"> [</w:t>
       </w:r>
@@ -2743,6 +3050,7 @@
       <w:r>
         <w:t xml:space="preserve">], te slično prethodno navedenom radu opisuju probleme nedostataka ulaznih podataka za treniranje dubokih mreža (npr. u polju medicine) te istražuju moguća rješenja. Isto tako se dijeli na iskrivljavanje podataka i </w:t>
       </w:r>
+      <w:proofErr w:type="spellStart"/>
       <w:r>
         <w:rPr>
           <w:i/>
@@ -2750,6 +3058,7 @@
         </w:rPr>
         <w:t>oversampling</w:t>
       </w:r>
+      <w:proofErr w:type="spellEnd"/>
       <w:r>
         <w:t>, u kontekstu iskrivljavanja podataka veliku pažnju rad obraća na sigurnost primjene neke transformacije nad ulaznim podatcima (sigurnost u smislu da ulazni podatak ne izgubi svoju konekciju nad oznakom koju nosi, npr. u MNIST[</w:t>
       </w:r>
@@ -2772,36 +3081,36 @@
       <w:r>
         <w:t xml:space="preserve"> </w:t>
       </w:r>
-      <w:r>
-        <w:t>Fuzhen Zhuang</w:t>
-      </w:r>
-      <w:r>
-        <w:t xml:space="preserve"> iz Instituta računalne tehnologije Beijing [</w:t>
+      <w:proofErr w:type="spellStart"/>
+      <w:r>
+        <w:t>Fuzhen</w:t>
+      </w:r>
+      <w:proofErr w:type="spellEnd"/>
+      <w:r>
+        <w:t xml:space="preserve"> </w:t>
+      </w:r>
+      <w:proofErr w:type="spellStart"/>
+      <w:r>
+        <w:t>Zhuang</w:t>
+      </w:r>
+      <w:proofErr w:type="spellEnd"/>
+      <w:r>
+        <w:t xml:space="preserve"> iz Instituta računalne tehnologije </w:t>
+      </w:r>
+      <w:proofErr w:type="spellStart"/>
+      <w:r>
+        <w:t>Beijing</w:t>
+      </w:r>
+      <w:proofErr w:type="spellEnd"/>
+      <w:r>
+        <w:t xml:space="preserve"> [</w:t>
       </w:r>
       <w:hyperlink r:id="rId27" w:history="1">
         <w:r>
           <w:rPr>
             <w:rStyle w:val="Hyperlink"/>
           </w:rPr>
-          <w:t>i</w:t>
-        </w:r>
-        <w:r>
-          <w:rPr>
-            <w:rStyle w:val="Hyperlink"/>
-          </w:rPr>
-          <w:t>z</w:t>
-        </w:r>
-        <w:r>
-          <w:rPr>
-            <w:rStyle w:val="Hyperlink"/>
-          </w:rPr>
-          <w:t>v</w:t>
-        </w:r>
-        <w:r>
-          <w:rPr>
-            <w:rStyle w:val="Hyperlink"/>
-          </w:rPr>
-          <w:t>or</w:t>
+          <w:t>izvor</w:t>
         </w:r>
       </w:hyperlink>
       <w:r>
@@ -2811,19 +3120,7 @@
         <w:t xml:space="preserve">. </w:t>
       </w:r>
       <w:r>
-        <w:t xml:space="preserve">Prijenosno učenje je koncept prenošenja korisnih informacija iz jedne domene učene duboke mreže u drugu domenu koja sadrži visok stupanj korelacije, naprimjer iz mreže koja je učena prepoznavati oblike prenesemo težine na mrežu koja uči LEGO kocke, zato što postoje naučeni identifikatori rubova učenje nove mreže će se ubrzati. Ovaj postupak se može izvoditi samo među mrežama sa sličnim ulaznim domenama (po slici </w:t>
-      </w:r>
-      <w:r>
-        <w:t>2</w:t>
-      </w:r>
-      <w:r>
-        <w:t>.</w:t>
-      </w:r>
-      <w:r>
-        <w:t>1</w:t>
-      </w:r>
-      <w:r>
-        <w:t>., kao što su: vožnja bicikla se može prenijeti na vožnju motora, sviranje instrumenta svoje obitelji, kao što je flauta, na sviranje instrumenta sličnog tipa, kao klarinet, itd.).</w:t>
+        <w:t>Prijenosno učenje je koncept prenošenja korisnih informacija iz jedne domene učene duboke mreže u drugu domenu koja sadrži visok stupanj korelacije, naprimjer iz mreže koja je učena prepoznavati oblike prenesemo težine na mrežu koja uči LEGO kocke, zato što postoje naučeni identifikatori rubova učenje nove mreže će se ubrzati. Ovaj postupak se može izvoditi samo među mrežama sa sličnim ulaznim domenama (po slici 2.1., kao što su: vožnja bicikla se može prenijeti na vožnju motora, sviranje instrumenta svoje obitelji, kao što je flauta, na sviranje instrumenta sličnog tipa, kao klarinet, itd.).</w:t>
       </w:r>
     </w:p>
     <w:p>
@@ -2955,7 +3252,31 @@
         <w:t xml:space="preserve">raznolikosti </w:t>
       </w:r>
       <w:r>
-        <w:t>podataka (postoji malen broj skupova podataka LEGO kocaka, generirani skup je baziran nad skupom od korisnika Joost Hazelzet sa stranice Kaggle [</w:t>
+        <w:t xml:space="preserve">podataka (postoji malen broj skupova podataka LEGO kocaka, generirani skup je baziran nad skupom od korisnika </w:t>
+      </w:r>
+      <w:proofErr w:type="spellStart"/>
+      <w:r>
+        <w:t>Joost</w:t>
+      </w:r>
+      <w:proofErr w:type="spellEnd"/>
+      <w:r>
+        <w:t xml:space="preserve"> </w:t>
+      </w:r>
+      <w:proofErr w:type="spellStart"/>
+      <w:r>
+        <w:t>Hazelzet</w:t>
+      </w:r>
+      <w:proofErr w:type="spellEnd"/>
+      <w:r>
+        <w:t xml:space="preserve"> sa stranice </w:t>
+      </w:r>
+      <w:proofErr w:type="spellStart"/>
+      <w:r>
+        <w:t>Kaggle</w:t>
+      </w:r>
+      <w:proofErr w:type="spellEnd"/>
+      <w:r>
+        <w:t xml:space="preserve"> [</w:t>
       </w:r>
       <w:hyperlink r:id="rId31" w:history="1">
         <w:r>
@@ -3020,10 +3341,7 @@
         <w:t>]</w:t>
       </w:r>
       <w:r>
-        <w:t xml:space="preserve"> </w:t>
-      </w:r>
-      <w:r>
-        <w:t>je program</w:t>
+        <w:t xml:space="preserve"> je program</w:t>
       </w:r>
       <w:r>
         <w:t xml:space="preserve"> za 3D modeliranje, te sadrži mogućnosti za izradu slika i animacija modela. Koristi se u ovom radu za generiranje slika sintetičkog skupa.</w:t>
@@ -3031,7 +3349,15 @@
     </w:p>
     <w:p>
       <w:r>
-        <w:t>Cijeli projekt za ovaj rad se nalazi na sljedećoj Github poveznici:</w:t>
+        <w:t xml:space="preserve">Cijeli projekt za ovaj rad se nalazi na sljedećoj </w:t>
+      </w:r>
+      <w:proofErr w:type="spellStart"/>
+      <w:r>
+        <w:t>Github</w:t>
+      </w:r>
+      <w:proofErr w:type="spellEnd"/>
+      <w:r>
+        <w:t xml:space="preserve"> poveznici:</w:t>
       </w:r>
       <w:r>
         <w:br/>
@@ -3049,6 +3375,7 @@
       <w:r>
         <w:t xml:space="preserve">Projekt sadrži dva direktorija, </w:t>
       </w:r>
+      <w:proofErr w:type="spellStart"/>
       <w:r>
         <w:rPr>
           <w:i/>
@@ -3056,9 +3383,11 @@
         </w:rPr>
         <w:t>docs</w:t>
       </w:r>
+      <w:proofErr w:type="spellEnd"/>
       <w:r>
         <w:t xml:space="preserve"> i </w:t>
       </w:r>
+      <w:proofErr w:type="spellStart"/>
       <w:r>
         <w:rPr>
           <w:i/>
@@ -3066,9 +3395,11 @@
         </w:rPr>
         <w:t>py</w:t>
       </w:r>
+      <w:proofErr w:type="spellEnd"/>
       <w:r>
         <w:t xml:space="preserve">. Unutar </w:t>
       </w:r>
+      <w:proofErr w:type="spellStart"/>
       <w:r>
         <w:rPr>
           <w:i/>
@@ -3076,9 +3407,11 @@
         </w:rPr>
         <w:t>docs</w:t>
       </w:r>
+      <w:proofErr w:type="spellEnd"/>
       <w:r>
         <w:t xml:space="preserve"> se nalaze svi materijali vezano za pisani rad i ovaj sam rad. Unutar </w:t>
       </w:r>
+      <w:proofErr w:type="spellStart"/>
       <w:r>
         <w:rPr>
           <w:i/>
@@ -3086,9 +3419,11 @@
         </w:rPr>
         <w:t>py</w:t>
       </w:r>
+      <w:proofErr w:type="spellEnd"/>
       <w:r>
         <w:t xml:space="preserve"> se nalazi više poddirektorija, svaki poddirektorij sadrži svoju </w:t>
       </w:r>
+      <w:proofErr w:type="spellStart"/>
       <w:r>
         <w:rPr>
           <w:i/>
@@ -3096,6 +3431,7 @@
         </w:rPr>
         <w:t>Jupyter</w:t>
       </w:r>
+      <w:proofErr w:type="spellEnd"/>
       <w:r>
         <w:t xml:space="preserve"> bilježnicu unutar koje se izvršavao </w:t>
       </w:r>
@@ -3107,7 +3443,15 @@
         <w:t>Python</w:t>
       </w:r>
       <w:r>
-        <w:t xml:space="preserve"> kôd. Direktoriji sa prefiksom „test“ su direktoriji koji sadrže neuronske mreže nad kojima se treniralo, te sve funkcije vezane za njih. Direktorij „image_generation“ sadrži </w:t>
+        <w:t xml:space="preserve"> kôd. Direktoriji sa prefiksom „test“ su direktoriji koji sadrže neuronske mreže nad kojima se treniralo, te sve funkcije vezane za njih. Direktorij „</w:t>
+      </w:r>
+      <w:proofErr w:type="spellStart"/>
+      <w:r>
+        <w:t>image_generation</w:t>
+      </w:r>
+      <w:proofErr w:type="spellEnd"/>
+      <w:r>
+        <w:t xml:space="preserve">“ sadrži </w:t>
       </w:r>
       <w:r>
         <w:rPr>
@@ -3124,23 +3468,39 @@
           <w:i/>
           <w:iCs/>
         </w:rPr>
-        <w:t>.blend</w:t>
-      </w:r>
-      <w:r>
-        <w:t xml:space="preserve"> datoteku za koju je skripta namijenjena. Datoteka sadrži sve modele i okolinu za slikanje slika, dok skripta služi za automatizaciju generiranja slika. Direktorij „image_sourcing“ sadrži </w:t>
-      </w:r>
+        <w:t>.</w:t>
+      </w:r>
+      <w:proofErr w:type="spellStart"/>
       <w:r>
         <w:rPr>
           <w:i/>
           <w:iCs/>
         </w:rPr>
+        <w:t>blend</w:t>
+      </w:r>
+      <w:proofErr w:type="spellEnd"/>
+      <w:r>
+        <w:t xml:space="preserve"> datoteku za koju je skripta namijenjena. Datoteka sadrži sve modele i okolinu za slikanje slika, dok skripta služi za automatizaciju generiranja slika. Direktorij „</w:t>
+      </w:r>
+      <w:proofErr w:type="spellStart"/>
+      <w:r>
+        <w:t>image_sourcing</w:t>
+      </w:r>
+      <w:proofErr w:type="spellEnd"/>
+      <w:r>
+        <w:t xml:space="preserve">“ sadrži </w:t>
+      </w:r>
+      <w:proofErr w:type="spellStart"/>
+      <w:r>
+        <w:rPr>
+          <w:i/>
+          <w:iCs/>
+        </w:rPr>
         <w:t>Jupyter</w:t>
       </w:r>
-      <w:r>
-        <w:t xml:space="preserve"> bilježnicu za generiranje slika za korištenje u ovom dokumentu.</w:t>
-      </w:r>
-      <w:r>
-        <w:t xml:space="preserve"> Ovo stoji tu za znatiželjne koji žele pregledati sve vezano za rješenje rada.</w:t>
+      <w:proofErr w:type="spellEnd"/>
+      <w:r>
+        <w:t xml:space="preserve"> bilježnicu za generiranje slika za korištenje u ovom dokumentu. Ovo stoji tu za znatiželjne koji žele pregledati sve vezano za rješenje rada.</w:t>
       </w:r>
     </w:p>
     <w:p>
@@ -3156,8 +3516,1035 @@
       </w:r>
     </w:p>
     <w:p>
+      <w:pPr>
+        <w:ind w:firstLine="709"/>
+      </w:pPr>
       <w:r>
         <w:t>U Blender</w:t>
+      </w:r>
+      <w:r>
+        <w:t xml:space="preserve">u je potrebno učitati gore spomenutu datoteku scene, unutar nje se nalaze svi potrebni modeli ovog rada, sve što korisnik mora je prenijeti modele iz nevidljive skupine u vidljivu i obratno kako je potrebno. </w:t>
+      </w:r>
+      <w:r>
+        <w:t>Sintetički podatci za ovaj rad su generirani u Blenderu koristeći skriptu</w:t>
+      </w:r>
+      <w:r>
+        <w:t xml:space="preserve"> (nalazi se zajedno sa scenom)</w:t>
+      </w:r>
+      <w:r>
+        <w:t xml:space="preserve"> koja </w:t>
+      </w:r>
+      <w:r>
+        <w:t xml:space="preserve">je namještena da </w:t>
+      </w:r>
+      <w:r>
+        <w:t>uslika zadani model iz raznih kutova</w:t>
+      </w:r>
+      <w:r>
+        <w:t>.</w:t>
+      </w:r>
+      <w:r>
+        <w:t xml:space="preserve"> </w:t>
+      </w:r>
+      <w:r>
+        <w:t>T</w:t>
+      </w:r>
+      <w:r>
+        <w:t xml:space="preserve">e slike imaju dva svjetlosna izvora u blizu sredine ali su za jednu prostornu jedinicu odmaknutu svaka u svoju stranu (na Slici </w:t>
+      </w:r>
+      <w:r>
+        <w:t>3</w:t>
+      </w:r>
+      <w:r>
+        <w:t>.1. se vidi da su odmaknute od centra 4 prostorne jedinice, u stranu pomaknute za 1 prostornu jedinicu te visoko/duboko postavljeno 6 prostornih jedinica).</w:t>
+      </w:r>
+    </w:p>
+    <w:p>
+      <w:pPr>
+        <w:jc w:val="center"/>
+      </w:pPr>
+      <w:r>
+        <w:rPr>
+          <w:noProof/>
+        </w:rPr>
+        <w:lastRenderedPageBreak/>
+        <w:drawing>
+          <wp:inline distT="0" distB="0" distL="0" distR="0" wp14:anchorId="59BFF471" wp14:editId="34116686">
+            <wp:extent cx="2486025" cy="2352040"/>
+            <wp:effectExtent l="0" t="0" r="9525" b="0"/>
+            <wp:docPr id="10" name="Picture 10"/>
+            <wp:cNvGraphicFramePr>
+              <a:graphicFrameLocks xmlns:a="http://schemas.openxmlformats.org/drawingml/2006/main" noChangeAspect="1"/>
+            </wp:cNvGraphicFramePr>
+            <a:graphic xmlns:a="http://schemas.openxmlformats.org/drawingml/2006/main">
+              <a:graphicData uri="http://schemas.openxmlformats.org/drawingml/2006/picture">
+                <pic:pic xmlns:pic="http://schemas.openxmlformats.org/drawingml/2006/picture">
+                  <pic:nvPicPr>
+                    <pic:cNvPr id="1" name=""/>
+                    <pic:cNvPicPr/>
+                  </pic:nvPicPr>
+                  <pic:blipFill rotWithShape="1">
+                    <a:blip r:embed="rId34"/>
+                    <a:srcRect t="6793" r="40531"/>
+                    <a:stretch/>
+                  </pic:blipFill>
+                  <pic:spPr bwMode="auto">
+                    <a:xfrm>
+                      <a:off x="0" y="0"/>
+                      <a:ext cx="2487043" cy="2353003"/>
+                    </a:xfrm>
+                    <a:prstGeom prst="rect">
+                      <a:avLst/>
+                    </a:prstGeom>
+                    <a:ln>
+                      <a:noFill/>
+                    </a:ln>
+                    <a:extLst>
+                      <a:ext uri="{53640926-AAD7-44D8-BBD7-CCE9431645EC}">
+                        <a14:shadowObscured xmlns:a14="http://schemas.microsoft.com/office/drawing/2010/main"/>
+                      </a:ext>
+                    </a:extLst>
+                  </pic:spPr>
+                </pic:pic>
+              </a:graphicData>
+            </a:graphic>
+          </wp:inline>
+        </w:drawing>
+      </w:r>
+    </w:p>
+    <w:p>
+      <w:pPr>
+        <w:jc w:val="center"/>
+      </w:pPr>
+      <w:r>
+        <w:rPr>
+          <w:b/>
+          <w:bCs/>
+        </w:rPr>
+        <w:t xml:space="preserve">Slika </w:t>
+      </w:r>
+      <w:r>
+        <w:rPr>
+          <w:b/>
+          <w:bCs/>
+        </w:rPr>
+        <w:t>3</w:t>
+      </w:r>
+      <w:r>
+        <w:rPr>
+          <w:b/>
+          <w:bCs/>
+        </w:rPr>
+        <w:t>.</w:t>
+      </w:r>
+      <w:r>
+        <w:rPr>
+          <w:b/>
+          <w:bCs/>
+        </w:rPr>
+        <w:t>1</w:t>
+      </w:r>
+      <w:r>
+        <w:rPr>
+          <w:b/>
+          <w:bCs/>
+        </w:rPr>
+        <w:t>.</w:t>
+      </w:r>
+      <w:r>
+        <w:t xml:space="preserve"> Isječak iz Blender prozora za prikaz lokacija objekta, svjetla i kamere</w:t>
+      </w:r>
+    </w:p>
+    <w:p>
+      <w:r>
+        <w:t xml:space="preserve">LEGO modeli se skaliraju tako imaju točan odnos veličine međusobno (npr. vizualno pregledati da su na svim modelima dugmadi iste veličine, da su sami modeli iz istog izvora, te time garantirano iste skale, da su tehničke kocke iste dužine (2M, 3M, itd.)) i uslikane su sa jednakom udaljenošću od kamere. LEGO modeli su nasumično obojani od par odabranih boja, kao što su plava, ružičasta, siva, itd., neuronske mreže moraju biti otporne na različite boje u slikama, iako jedan mogući zaobilazak problema je da se slike prije treniranja pretvore u slike sivih tonova. </w:t>
+      </w:r>
+    </w:p>
+    <w:p>
+      <w:pPr>
+        <w:jc w:val="center"/>
+      </w:pPr>
+      <w:r>
+        <w:rPr>
+          <w:noProof/>
+        </w:rPr>
+        <w:drawing>
+          <wp:inline distT="0" distB="0" distL="0" distR="0" wp14:anchorId="5EF04BAD" wp14:editId="43940AEF">
+            <wp:extent cx="1523689" cy="2248852"/>
+            <wp:effectExtent l="0" t="0" r="635" b="0"/>
+            <wp:docPr id="14" name="Picture 14"/>
+            <wp:cNvGraphicFramePr>
+              <a:graphicFrameLocks xmlns:a="http://schemas.openxmlformats.org/drawingml/2006/main" noChangeAspect="1"/>
+            </wp:cNvGraphicFramePr>
+            <a:graphic xmlns:a="http://schemas.openxmlformats.org/drawingml/2006/main">
+              <a:graphicData uri="http://schemas.openxmlformats.org/drawingml/2006/picture">
+                <pic:pic xmlns:pic="http://schemas.openxmlformats.org/drawingml/2006/picture">
+                  <pic:nvPicPr>
+                    <pic:cNvPr id="14" name="Picture 14"/>
+                    <pic:cNvPicPr/>
+                  </pic:nvPicPr>
+                  <pic:blipFill>
+                    <a:blip r:embed="rId35" cstate="print">
+                      <a:extLst>
+                        <a:ext uri="{28A0092B-C50C-407E-A947-70E740481C1C}">
+                          <a14:useLocalDpi xmlns:a14="http://schemas.microsoft.com/office/drawing/2010/main" val="0"/>
+                        </a:ext>
+                      </a:extLst>
+                    </a:blip>
+                    <a:stretch>
+                      <a:fillRect/>
+                    </a:stretch>
+                  </pic:blipFill>
+                  <pic:spPr>
+                    <a:xfrm>
+                      <a:off x="0" y="0"/>
+                      <a:ext cx="1523689" cy="2248852"/>
+                    </a:xfrm>
+                    <a:prstGeom prst="rect">
+                      <a:avLst/>
+                    </a:prstGeom>
+                  </pic:spPr>
+                </pic:pic>
+              </a:graphicData>
+            </a:graphic>
+          </wp:inline>
+        </w:drawing>
+      </w:r>
+    </w:p>
+    <w:p>
+      <w:pPr>
+        <w:jc w:val="center"/>
+      </w:pPr>
+      <w:r>
+        <w:rPr>
+          <w:b/>
+          <w:bCs/>
+        </w:rPr>
+        <w:t xml:space="preserve">Slika </w:t>
+      </w:r>
+      <w:r>
+        <w:rPr>
+          <w:b/>
+          <w:bCs/>
+        </w:rPr>
+        <w:t>3</w:t>
+      </w:r>
+      <w:r>
+        <w:rPr>
+          <w:b/>
+          <w:bCs/>
+        </w:rPr>
+        <w:t>.</w:t>
+      </w:r>
+      <w:r>
+        <w:rPr>
+          <w:b/>
+          <w:bCs/>
+        </w:rPr>
+        <w:t>2</w:t>
+      </w:r>
+      <w:r>
+        <w:rPr>
+          <w:b/>
+          <w:bCs/>
+        </w:rPr>
+        <w:t>.</w:t>
+      </w:r>
+      <w:r>
+        <w:t xml:space="preserve"> Prikaz načina kretanja kamere u Blenderu</w:t>
+      </w:r>
+    </w:p>
+    <w:p>
+      <w:r>
+        <w:t xml:space="preserve">Kamera slika model počevši od skroz gore (slika </w:t>
+      </w:r>
+      <w:r>
+        <w:t>3</w:t>
+      </w:r>
+      <w:r>
+        <w:t>.</w:t>
+      </w:r>
+      <w:r>
+        <w:t>2</w:t>
+      </w:r>
+      <w:r>
+        <w:t>.), te u zadanim koracima se kreće sferično oko modela prema dolje. Kako prolazi tako kamera „slika“ model, te generirane slike sprema za daljnje korištenje u treniranju.</w:t>
+      </w:r>
+      <w:r>
+        <w:t xml:space="preserve"> </w:t>
+      </w:r>
+    </w:p>
+    <w:p>
+      <w:r>
+        <w:lastRenderedPageBreak/>
+        <w:t xml:space="preserve">Za rad su korišteni modeli koji su ilustrirani u Prilogu A. Cilj je bio koristiti modele koji imaju različite stupnjeve sličnosti, više o tome u podpoglavlju </w:t>
+      </w:r>
+      <w:r>
+        <w:t>3.3.</w:t>
+      </w:r>
+    </w:p>
+    <w:p>
+      <w:pPr>
+        <w:pStyle w:val="Heading2"/>
+        <w:numPr>
+          <w:ilvl w:val="1"/>
+          <w:numId w:val="13"/>
+        </w:numPr>
+      </w:pPr>
+      <w:r>
+        <w:t>Usporedba postojećih skupova podataka</w:t>
+      </w:r>
+    </w:p>
+    <w:p>
+      <w:pPr>
+        <w:ind w:firstLine="709"/>
+      </w:pPr>
+      <w:r>
+        <w:t xml:space="preserve">Na internetu je uvijek </w:t>
+      </w:r>
+      <w:r>
+        <w:t>izazov pronaći kvalitetan skup podataka za svrh</w:t>
+      </w:r>
+      <w:r>
+        <w:t>u</w:t>
+      </w:r>
+      <w:r>
+        <w:t xml:space="preserve"> nečijeg projekta</w:t>
+      </w:r>
+      <w:r>
+        <w:t xml:space="preserve"> ili </w:t>
+      </w:r>
+      <w:r>
+        <w:t>rada</w:t>
+      </w:r>
+      <w:r>
+        <w:t>. Jedan od izazova spomenutih u podpoglavlju 1.1. u vezi nedostatka podataka za treniranje se veže dalje ovdje. Naime, ako postoji nedostatak potrebno je ili dobiti više podataka iz nekog izvora (npr. više slika iz područja medicine, kao što su slike magnetske rezonancije MRI, podatci dobiveni iz EKG-a pacijenata sa specifičnim bolestima, RTG slike kostiju</w:t>
+      </w:r>
+      <w:r>
+        <w:t xml:space="preserve"> za svrhe otkrivanja bolesti, itd.) ili je potrebno te podatke „krivotvoriti“ ali u obliku da su što bliže originalnim podatcima u svrsi.</w:t>
+      </w:r>
+    </w:p>
+    <w:p>
+      <w:r>
+        <w:t>Umjetni podatci imaju široki raspon svrha za koje se mogu koristiti [</w:t>
+      </w:r>
+      <w:hyperlink r:id="rId36" w:history="1">
+        <w:r>
+          <w:rPr>
+            <w:rStyle w:val="Hyperlink"/>
+          </w:rPr>
+          <w:t>izvor</w:t>
+        </w:r>
+      </w:hyperlink>
+      <w:r>
+        <w:t>] te najčešće pojednostavljuju i pojeftinjuju operacije za koje su vezane, u slučaju ovog rada se ne mora par dana slikati par LEGO kocaka, nego je moguće generirati sve slike u raznim uvjetima, mogu biti sa raznim pozadinama, mogu dijelovi kocaka biti skriveni, svijetlo na kockama se može namještati, slike se mogu generirati oštećene kao simulacija slikanja u pravom svijetu (primjer je generirana slika sa pomućenjem u nekom smjeru, kao da je osoba koja je slikala micala kameru pri slikanju).</w:t>
+      </w:r>
+    </w:p>
+    <w:p>
+      <w:r>
+        <w:t xml:space="preserve">Jedan od </w:t>
+      </w:r>
+      <w:r>
+        <w:t xml:space="preserve">sintetičkih </w:t>
+      </w:r>
+      <w:r>
+        <w:t xml:space="preserve">skupova podataka na internetu je </w:t>
+      </w:r>
+      <w:r>
+        <w:t xml:space="preserve">od </w:t>
+      </w:r>
+      <w:r>
+        <w:t>prethodno spomenut</w:t>
+      </w:r>
+      <w:r>
+        <w:t>og</w:t>
+      </w:r>
+      <w:r>
+        <w:t xml:space="preserve"> </w:t>
+      </w:r>
+      <w:proofErr w:type="spellStart"/>
+      <w:r>
+        <w:t>Joost</w:t>
+      </w:r>
+      <w:proofErr w:type="spellEnd"/>
+      <w:r>
+        <w:t xml:space="preserve"> </w:t>
+      </w:r>
+      <w:proofErr w:type="spellStart"/>
+      <w:r>
+        <w:t>Hazelzet</w:t>
+      </w:r>
+      <w:proofErr w:type="spellEnd"/>
+      <w:r>
+        <w:t xml:space="preserve"> sa stranice </w:t>
+      </w:r>
+      <w:proofErr w:type="spellStart"/>
+      <w:r>
+        <w:t>Kaggle</w:t>
+      </w:r>
+      <w:proofErr w:type="spellEnd"/>
+      <w:r>
+        <w:t>[</w:t>
+      </w:r>
+      <w:proofErr w:type="spellStart"/>
+      <w:r>
+        <w:fldChar w:fldCharType="begin"/>
+      </w:r>
+      <w:r>
+        <w:instrText xml:space="preserve"> HYPERLINK "https://www.kaggle.com/joosthazelzet/lego-brick-images" </w:instrText>
+      </w:r>
+      <w:r>
+        <w:fldChar w:fldCharType="separate"/>
+      </w:r>
+      <w:r>
+        <w:rPr>
+          <w:rStyle w:val="Hyperlink"/>
+        </w:rPr>
+        <w:t>izvor</w:t>
+      </w:r>
+      <w:r>
+        <w:rPr>
+          <w:rStyle w:val="Hyperlink"/>
+        </w:rPr>
+        <w:fldChar w:fldCharType="end"/>
+      </w:r>
+      <w:r>
+        <w:rPr>
+          <w:rStyle w:val="Hyperlink"/>
+        </w:rPr>
+        <w:t>_duplikat</w:t>
+      </w:r>
+      <w:proofErr w:type="spellEnd"/>
+      <w:r>
+        <w:t>]</w:t>
+      </w:r>
+      <w:r>
+        <w:t xml:space="preserve">. Njegov skup sadrži </w:t>
+      </w:r>
+      <w:r>
+        <w:t xml:space="preserve">50 klasa što je jednako 50 modela LEGO kocaka, gdje je svaki model uslikan 800 puta iz raznih kutova. Jedan od problema sa </w:t>
+      </w:r>
+      <w:proofErr w:type="spellStart"/>
+      <w:r>
+        <w:t>Hazelzetovim</w:t>
+      </w:r>
+      <w:proofErr w:type="spellEnd"/>
+      <w:r>
+        <w:t xml:space="preserve"> skupom jest da su sve slike neprozirne. Neprozirnim slikama je teže dodati prozirnost u svrhe generalizacije, te zbog toga je odlučeno kreirati novi skup podataka.</w:t>
+      </w:r>
+      <w:r>
+        <w:t xml:space="preserve"> Nad </w:t>
+      </w:r>
+      <w:proofErr w:type="spellStart"/>
+      <w:r>
+        <w:t>Hazelzetovim</w:t>
+      </w:r>
+      <w:proofErr w:type="spellEnd"/>
+      <w:r>
+        <w:t xml:space="preserve"> skupom podataka su neki </w:t>
+      </w:r>
+      <w:proofErr w:type="spellStart"/>
+      <w:r>
+        <w:t>Kaggle</w:t>
+      </w:r>
+      <w:proofErr w:type="spellEnd"/>
+      <w:r>
+        <w:t xml:space="preserve"> korisnici napravili mreže za klasifikaciju, kao što je </w:t>
+      </w:r>
+      <w:r>
+        <w:t xml:space="preserve">DenseNet201 </w:t>
+      </w:r>
+      <w:r>
+        <w:t xml:space="preserve">mreža korisnika </w:t>
+      </w:r>
+      <w:proofErr w:type="spellStart"/>
+      <w:r>
+        <w:t>stpete_ishii</w:t>
+      </w:r>
+      <w:proofErr w:type="spellEnd"/>
+      <w:r>
+        <w:t xml:space="preserve"> na [</w:t>
+      </w:r>
+      <w:hyperlink r:id="rId37" w:history="1">
+        <w:r>
+          <w:rPr>
+            <w:rStyle w:val="Hyperlink"/>
+          </w:rPr>
+          <w:t>izvor</w:t>
+        </w:r>
+      </w:hyperlink>
+      <w:r>
+        <w:t>] sa validacijskom točnošću od 66,35%</w:t>
+      </w:r>
+      <w:r>
+        <w:t xml:space="preserve"> i </w:t>
+      </w:r>
+      <w:proofErr w:type="spellStart"/>
+      <w:r>
+        <w:t>MobileNet</w:t>
+      </w:r>
+      <w:proofErr w:type="spellEnd"/>
+      <w:r>
+        <w:t xml:space="preserve"> mreža korisnika </w:t>
+      </w:r>
+      <w:proofErr w:type="spellStart"/>
+      <w:r>
+        <w:t>Datalira</w:t>
+      </w:r>
+      <w:proofErr w:type="spellEnd"/>
+      <w:r>
+        <w:t xml:space="preserve"> na [</w:t>
+      </w:r>
+      <w:hyperlink r:id="rId38" w:anchor="4.-Train-the-architecture-with-the-best-result" w:history="1">
+        <w:r>
+          <w:rPr>
+            <w:rStyle w:val="Hyperlink"/>
+          </w:rPr>
+          <w:t>izvor</w:t>
+        </w:r>
+      </w:hyperlink>
+      <w:r>
+        <w:t>] sa validacijskom točnošću od 85,69%.</w:t>
+      </w:r>
+    </w:p>
+    <w:p>
+      <w:r>
+        <w:t xml:space="preserve">Još jedan skup podataka jest od prethodno spomenutog Daniel </w:t>
+      </w:r>
+      <w:proofErr w:type="spellStart"/>
+      <w:r>
+        <w:t>Westa</w:t>
+      </w:r>
+      <w:proofErr w:type="spellEnd"/>
+      <w:r>
+        <w:t>, West tvrdi da je kreirao skup podataka od preko 100,000 slika</w:t>
+      </w:r>
+      <w:r>
+        <w:t xml:space="preserve"> prema [</w:t>
+      </w:r>
+      <w:hyperlink r:id="rId39" w:history="1">
+        <w:r>
+          <w:rPr>
+            <w:rStyle w:val="Hyperlink"/>
+          </w:rPr>
+          <w:t>izvor</w:t>
+        </w:r>
+      </w:hyperlink>
+      <w:r>
+        <w:t>]</w:t>
+      </w:r>
+      <w:r>
+        <w:t xml:space="preserve">, iako taj skup </w:t>
+      </w:r>
+      <w:r>
+        <w:t xml:space="preserve">nije </w:t>
+      </w:r>
+      <w:r>
+        <w:t xml:space="preserve">javno </w:t>
+      </w:r>
+      <w:r>
+        <w:t>objavljen</w:t>
+      </w:r>
+      <w:r>
+        <w:t>.</w:t>
+      </w:r>
+    </w:p>
+    <w:p>
+      <w:pPr>
+        <w:pStyle w:val="Heading2"/>
+        <w:numPr>
+          <w:ilvl w:val="1"/>
+          <w:numId w:val="13"/>
+        </w:numPr>
+      </w:pPr>
+      <w:r>
+        <w:t>Generirani skup podataka i rezultati</w:t>
+      </w:r>
+    </w:p>
+    <w:p>
+      <w:pPr>
+        <w:ind w:firstLine="708"/>
+      </w:pPr>
+      <w:r>
+        <w:t xml:space="preserve">U </w:t>
+      </w:r>
+      <w:r>
+        <w:t xml:space="preserve">prethodna dva </w:t>
+      </w:r>
+      <w:r>
+        <w:t>poglavlj</w:t>
+      </w:r>
+      <w:r>
+        <w:t>a</w:t>
+      </w:r>
+      <w:r>
+        <w:t xml:space="preserve"> su pojašnjene koristi sintetički generiranih podataka, za slučaj u radu se zna da LEGO kocke imaju oštro definirane oblike (nikada se dvije kocke istog modela ne razlikuju, osim možda po boji), kocke imaju rubove i dugmadi, ploče imaju glatke </w:t>
+      </w:r>
+      <w:r>
+        <w:lastRenderedPageBreak/>
+        <w:t>površine bez dugmadi, štapići za povezivanje su cilindričnog oblika sa specifičnim reljefima na krajevima, kotači su široki cilindri sa reljefima na kontaktnoj površini, itd.</w:t>
+      </w:r>
+    </w:p>
+    <w:p>
+      <w:r>
+        <w:t xml:space="preserve">Na </w:t>
+      </w:r>
+      <w:r>
+        <w:t xml:space="preserve">gore spomenutoj </w:t>
+      </w:r>
+      <w:proofErr w:type="spellStart"/>
+      <w:r>
+        <w:t>github</w:t>
+      </w:r>
+      <w:proofErr w:type="spellEnd"/>
+      <w:r>
+        <w:t xml:space="preserve"> stranici rada se nalaze </w:t>
+      </w:r>
+      <w:proofErr w:type="spellStart"/>
+      <w:r>
+        <w:rPr>
+          <w:i/>
+          <w:iCs/>
+        </w:rPr>
+        <w:t>Jupyter</w:t>
+      </w:r>
+      <w:proofErr w:type="spellEnd"/>
+      <w:r>
+        <w:t xml:space="preserve"> bilježnice sa modelima, te njihove strukture i rezultati</w:t>
+      </w:r>
+      <w:r>
+        <w:t xml:space="preserve"> preko ispisa u bilježnicama</w:t>
+      </w:r>
+      <w:r>
+        <w:t>.</w:t>
+      </w:r>
+    </w:p>
+    <w:p>
+      <w:pPr>
+        <w:spacing w:line="240" w:lineRule="auto"/>
+      </w:pPr>
+      <w:r>
+        <w:rPr>
+          <w:b/>
+          <w:bCs/>
+        </w:rPr>
+        <w:t>Tablica 3.1.</w:t>
+      </w:r>
+      <w:r>
+        <w:rPr>
+          <w:b/>
+          <w:bCs/>
+        </w:rPr>
+        <w:t xml:space="preserve"> </w:t>
+      </w:r>
+      <w:r>
+        <w:t>Prikaz rezultata za korištene modele</w:t>
+      </w:r>
+    </w:p>
+    <w:tbl>
+      <w:tblPr>
+        <w:tblStyle w:val="TableGrid"/>
+        <w:tblW w:w="0" w:type="auto"/>
+        <w:tblLook w:val="04A0" w:firstRow="1" w:lastRow="0" w:firstColumn="1" w:lastColumn="0" w:noHBand="0" w:noVBand="1"/>
+      </w:tblPr>
+      <w:tblGrid>
+        <w:gridCol w:w="1803"/>
+        <w:gridCol w:w="1803"/>
+        <w:gridCol w:w="1803"/>
+        <w:gridCol w:w="1803"/>
+        <w:gridCol w:w="1804"/>
+      </w:tblGrid>
+      <w:tr>
+        <w:tc>
+          <w:tcPr>
+            <w:tcW w:w="1803" w:type="dxa"/>
+          </w:tcPr>
+          <w:p>
+            <w:pPr>
+              <w:rPr>
+                <w:highlight w:val="yellow"/>
+              </w:rPr>
+            </w:pPr>
+            <w:r>
+              <w:t>Model</w:t>
+            </w:r>
+          </w:p>
+        </w:tc>
+        <w:tc>
+          <w:tcPr>
+            <w:tcW w:w="1803" w:type="dxa"/>
+          </w:tcPr>
+          <w:p>
+            <w:proofErr w:type="spellStart"/>
+            <w:r>
+              <w:t>loss</w:t>
+            </w:r>
+            <w:proofErr w:type="spellEnd"/>
+          </w:p>
+        </w:tc>
+        <w:tc>
+          <w:tcPr>
+            <w:tcW w:w="1803" w:type="dxa"/>
+          </w:tcPr>
+          <w:p>
+            <w:proofErr w:type="spellStart"/>
+            <w:r>
+              <w:t>acc</w:t>
+            </w:r>
+            <w:proofErr w:type="spellEnd"/>
+          </w:p>
+        </w:tc>
+        <w:tc>
+          <w:tcPr>
+            <w:tcW w:w="1803" w:type="dxa"/>
+          </w:tcPr>
+          <w:p>
+            <w:proofErr w:type="spellStart"/>
+            <w:r>
+              <w:t>val_loss</w:t>
+            </w:r>
+            <w:proofErr w:type="spellEnd"/>
+          </w:p>
+        </w:tc>
+        <w:tc>
+          <w:tcPr>
+            <w:tcW w:w="1804" w:type="dxa"/>
+          </w:tcPr>
+          <w:p>
+            <w:proofErr w:type="spellStart"/>
+            <w:r>
+              <w:t>val_acc</w:t>
+            </w:r>
+            <w:proofErr w:type="spellEnd"/>
+          </w:p>
+        </w:tc>
+      </w:tr>
+      <w:tr>
+        <w:tc>
+          <w:tcPr>
+            <w:tcW w:w="1803" w:type="dxa"/>
+          </w:tcPr>
+          <w:p>
+            <w:r>
+              <w:t>test</w:t>
+            </w:r>
+          </w:p>
+        </w:tc>
+        <w:tc>
+          <w:tcPr>
+            <w:tcW w:w="1803" w:type="dxa"/>
+          </w:tcPr>
+          <w:p>
+            <w:r>
+              <w:t>2.5988</w:t>
+            </w:r>
+          </w:p>
+        </w:tc>
+        <w:tc>
+          <w:tcPr>
+            <w:tcW w:w="1803" w:type="dxa"/>
+          </w:tcPr>
+          <w:p>
+            <w:r>
+              <w:t>15.80%</w:t>
+            </w:r>
+          </w:p>
+        </w:tc>
+        <w:tc>
+          <w:tcPr>
+            <w:tcW w:w="1803" w:type="dxa"/>
+          </w:tcPr>
+          <w:p>
+            <w:r>
+              <w:t>2.4492</w:t>
+            </w:r>
+          </w:p>
+        </w:tc>
+        <w:tc>
+          <w:tcPr>
+            <w:tcW w:w="1804" w:type="dxa"/>
+          </w:tcPr>
+          <w:p>
+            <w:r>
+              <w:t>17.83%</w:t>
+            </w:r>
+          </w:p>
+        </w:tc>
+      </w:tr>
+      <w:tr>
+        <w:tc>
+          <w:tcPr>
+            <w:tcW w:w="1803" w:type="dxa"/>
+          </w:tcPr>
+          <w:p>
+            <w:proofErr w:type="spellStart"/>
+            <w:r>
+              <w:t>test_complex</w:t>
+            </w:r>
+            <w:proofErr w:type="spellEnd"/>
+          </w:p>
+        </w:tc>
+        <w:tc>
+          <w:tcPr>
+            <w:tcW w:w="1803" w:type="dxa"/>
+          </w:tcPr>
+          <w:p>
+            <w:r>
+              <w:t>1.0020</w:t>
+            </w:r>
+          </w:p>
+        </w:tc>
+        <w:tc>
+          <w:tcPr>
+            <w:tcW w:w="1803" w:type="dxa"/>
+          </w:tcPr>
+          <w:p>
+            <w:pPr>
+              <w:ind w:left="709" w:hanging="709"/>
+            </w:pPr>
+            <w:r>
+              <w:t>66</w:t>
+            </w:r>
+            <w:r>
+              <w:t>.</w:t>
+            </w:r>
+            <w:r>
+              <w:t>06</w:t>
+            </w:r>
+            <w:r>
+              <w:t>%</w:t>
+            </w:r>
+          </w:p>
+        </w:tc>
+        <w:tc>
+          <w:tcPr>
+            <w:tcW w:w="1803" w:type="dxa"/>
+          </w:tcPr>
+          <w:p>
+            <w:r>
+              <w:t>0.9606</w:t>
+            </w:r>
+          </w:p>
+        </w:tc>
+        <w:tc>
+          <w:tcPr>
+            <w:tcW w:w="1804" w:type="dxa"/>
+          </w:tcPr>
+          <w:p>
+            <w:r>
+              <w:t>63</w:t>
+            </w:r>
+            <w:r>
+              <w:t>.</w:t>
+            </w:r>
+            <w:r>
+              <w:t>97</w:t>
+            </w:r>
+            <w:r>
+              <w:t>%</w:t>
+            </w:r>
+          </w:p>
+        </w:tc>
+      </w:tr>
+      <w:tr>
+        <w:tc>
+          <w:tcPr>
+            <w:tcW w:w="1803" w:type="dxa"/>
+          </w:tcPr>
+          <w:p>
+            <w:r>
+              <w:t>test_vgg16</w:t>
+            </w:r>
+          </w:p>
+        </w:tc>
+        <w:tc>
+          <w:tcPr>
+            <w:tcW w:w="1803" w:type="dxa"/>
+          </w:tcPr>
+          <w:p>
+            <w:r>
+              <w:t>0.3314</w:t>
+            </w:r>
+          </w:p>
+        </w:tc>
+        <w:tc>
+          <w:tcPr>
+            <w:tcW w:w="1803" w:type="dxa"/>
+          </w:tcPr>
+          <w:p>
+            <w:r>
+              <w:t>88</w:t>
+            </w:r>
+            <w:r>
+              <w:t>.</w:t>
+            </w:r>
+            <w:r>
+              <w:t>30</w:t>
+            </w:r>
+            <w:r>
+              <w:t>%</w:t>
+            </w:r>
+          </w:p>
+        </w:tc>
+        <w:tc>
+          <w:tcPr>
+            <w:tcW w:w="1803" w:type="dxa"/>
+          </w:tcPr>
+          <w:p>
+            <w:r>
+              <w:t>0.3880</w:t>
+            </w:r>
+          </w:p>
+        </w:tc>
+        <w:tc>
+          <w:tcPr>
+            <w:tcW w:w="1804" w:type="dxa"/>
+          </w:tcPr>
+          <w:p>
+            <w:r>
+              <w:t>85</w:t>
+            </w:r>
+            <w:r>
+              <w:t>.</w:t>
+            </w:r>
+            <w:r>
+              <w:t>97</w:t>
+            </w:r>
+            <w:r>
+              <w:t>%</w:t>
+            </w:r>
+          </w:p>
+        </w:tc>
+      </w:tr>
+      <w:tr>
+        <w:tc>
+          <w:tcPr>
+            <w:tcW w:w="1803" w:type="dxa"/>
+          </w:tcPr>
+          <w:p>
+            <w:r>
+              <w:t>test_vgg19</w:t>
+            </w:r>
+          </w:p>
+        </w:tc>
+        <w:tc>
+          <w:tcPr>
+            <w:tcW w:w="1803" w:type="dxa"/>
+          </w:tcPr>
+          <w:p>
+            <w:r>
+              <w:t>0.3692</w:t>
+            </w:r>
+          </w:p>
+        </w:tc>
+        <w:tc>
+          <w:tcPr>
+            <w:tcW w:w="1803" w:type="dxa"/>
+          </w:tcPr>
+          <w:p>
+            <w:r>
+              <w:t>87</w:t>
+            </w:r>
+            <w:r>
+              <w:t>.</w:t>
+            </w:r>
+            <w:r>
+              <w:t>06</w:t>
+            </w:r>
+            <w:r>
+              <w:t>%</w:t>
+            </w:r>
+          </w:p>
+        </w:tc>
+        <w:tc>
+          <w:tcPr>
+            <w:tcW w:w="1803" w:type="dxa"/>
+          </w:tcPr>
+          <w:p>
+            <w:r>
+              <w:t>0.4012</w:t>
+            </w:r>
+          </w:p>
+        </w:tc>
+        <w:tc>
+          <w:tcPr>
+            <w:tcW w:w="1804" w:type="dxa"/>
+          </w:tcPr>
+          <w:p>
+            <w:r>
+              <w:t>84</w:t>
+            </w:r>
+            <w:r>
+              <w:t>.</w:t>
+            </w:r>
+            <w:r>
+              <w:t>38</w:t>
+            </w:r>
+            <w:r>
+              <w:t>%</w:t>
+            </w:r>
+          </w:p>
+        </w:tc>
+      </w:tr>
+    </w:tbl>
+    <w:p/>
+    <w:p>
+      <w:r>
+        <w:t xml:space="preserve">Nad sintetičkim podatcima jednostavne mreže mogu postići visok rezultat kao što je vidljivo na tablici 3.1. Problem </w:t>
+      </w:r>
+      <w:r>
+        <w:t xml:space="preserve">na koji se nalazi </w:t>
+      </w:r>
+      <w:r>
+        <w:t>je vezan za sličnosti među modelima, uzmimo za primjer model 3001 2x4 kocku i model 3020 2x4 ploču (slike se nalaze u prilogu A, konkretan primjer na slici 3.</w:t>
+      </w:r>
+      <w:r>
+        <w:t>3</w:t>
+      </w:r>
+      <w:r>
+        <w:t xml:space="preserve">.). Ako se trenira mreža sa slikama modela od skroz gore ili dolje, model će naučiti da su to značajke ta dva modela, ali kad dođe u pitanje predviđanje modela takve slike, mreža neće moći sa potpunom sigurnošću reći koji je to model osim ako nije slikano dovoljno u stranu, da se vidi </w:t>
+      </w:r>
+      <w:r>
+        <w:t>druga strana</w:t>
+      </w:r>
+      <w:r>
+        <w:t xml:space="preserve"> modela. Slič</w:t>
+      </w:r>
+      <w:r>
+        <w:t>a</w:t>
+      </w:r>
+      <w:r>
+        <w:t>n</w:t>
+      </w:r>
+      <w:r>
+        <w:t xml:space="preserve"> koncept</w:t>
+      </w:r>
+      <w:r>
+        <w:t xml:space="preserve"> se može </w:t>
+      </w:r>
+      <w:r>
+        <w:t>primijeniti i</w:t>
+      </w:r>
+      <w:r>
+        <w:t xml:space="preserve"> na model 3037 2x4 kocke za krov, ako se da slika od dolje to je još jedan sličan model za mrežu te tu nije teško da </w:t>
+      </w:r>
+      <w:r>
+        <w:t>mreža</w:t>
+      </w:r>
+      <w:r>
+        <w:t xml:space="preserve"> </w:t>
+      </w:r>
+      <w:r>
+        <w:t xml:space="preserve">napravi </w:t>
+      </w:r>
+      <w:r>
+        <w:t>greške, zbog toga nije moguće da mreža postigne neku vrlo visoku točnost. Paralelno tome je odabrano još par modela koji su ili slični ili jedinstveni u izgledu, naprimjer model 2340 kormilo i 4083 ograda, ti modeli su iz skoro svih pogleda relativno jedinstveni, dok postoje dodatni parovi za otežavanje predviđanja mreže kao što su model 2357 1x2x2 rub kocka i model 2420 1x2x2 rub ploča, gdje je jedina razlika u debljini modela</w:t>
+      </w:r>
+      <w:r>
+        <w:t xml:space="preserve"> (dali je kocka ili ploča)</w:t>
+      </w:r>
+      <w:r>
+        <w:t>.</w:t>
       </w:r>
     </w:p>
     <w:p>
@@ -3170,8 +4557,1160 @@
       </w:r>
     </w:p>
     <w:p>
+      <w:pPr>
+        <w:tabs>
+          <w:tab w:val="center" w:pos="2835"/>
+          <w:tab w:val="center" w:pos="5670"/>
+        </w:tabs>
+        <w:jc w:val="left"/>
+      </w:pPr>
       <w:r>
         <w:lastRenderedPageBreak/>
+        <w:tab/>
+      </w:r>
+      <w:r>
+        <w:rPr>
+          <w:noProof/>
+        </w:rPr>
+        <w:drawing>
+          <wp:inline distT="0" distB="0" distL="0" distR="0" wp14:anchorId="5634A092" wp14:editId="3C00D2A3">
+            <wp:extent cx="1080000" cy="1080000"/>
+            <wp:effectExtent l="0" t="0" r="0" b="0"/>
+            <wp:docPr id="21" name="Picture 21"/>
+            <wp:cNvGraphicFramePr>
+              <a:graphicFrameLocks xmlns:a="http://schemas.openxmlformats.org/drawingml/2006/main" noChangeAspect="1"/>
+            </wp:cNvGraphicFramePr>
+            <a:graphic xmlns:a="http://schemas.openxmlformats.org/drawingml/2006/main">
+              <a:graphicData uri="http://schemas.openxmlformats.org/drawingml/2006/picture">
+                <pic:pic xmlns:pic="http://schemas.openxmlformats.org/drawingml/2006/picture">
+                  <pic:nvPicPr>
+                    <pic:cNvPr id="0" name="Picture 1"/>
+                    <pic:cNvPicPr>
+                      <a:picLocks noChangeAspect="1" noChangeArrowheads="1"/>
+                    </pic:cNvPicPr>
+                  </pic:nvPicPr>
+                  <pic:blipFill>
+                    <a:blip r:embed="rId40">
+                      <a:extLst>
+                        <a:ext uri="{28A0092B-C50C-407E-A947-70E740481C1C}">
+                          <a14:useLocalDpi xmlns:a14="http://schemas.microsoft.com/office/drawing/2010/main" val="0"/>
+                        </a:ext>
+                      </a:extLst>
+                    </a:blip>
+                    <a:srcRect/>
+                    <a:stretch>
+                      <a:fillRect/>
+                    </a:stretch>
+                  </pic:blipFill>
+                  <pic:spPr bwMode="auto">
+                    <a:xfrm>
+                      <a:off x="0" y="0"/>
+                      <a:ext cx="1080000" cy="1080000"/>
+                    </a:xfrm>
+                    <a:prstGeom prst="rect">
+                      <a:avLst/>
+                    </a:prstGeom>
+                    <a:noFill/>
+                    <a:ln>
+                      <a:noFill/>
+                    </a:ln>
+                  </pic:spPr>
+                </pic:pic>
+              </a:graphicData>
+            </a:graphic>
+          </wp:inline>
+        </w:drawing>
+      </w:r>
+      <w:r>
+        <w:tab/>
+      </w:r>
+      <w:r>
+        <w:rPr>
+          <w:noProof/>
+        </w:rPr>
+        <w:drawing>
+          <wp:inline distT="0" distB="0" distL="0" distR="0" wp14:anchorId="069D89A4" wp14:editId="64B6048F">
+            <wp:extent cx="1080000" cy="1080000"/>
+            <wp:effectExtent l="0" t="0" r="0" b="0"/>
+            <wp:docPr id="42" name="Picture 42"/>
+            <wp:cNvGraphicFramePr>
+              <a:graphicFrameLocks xmlns:a="http://schemas.openxmlformats.org/drawingml/2006/main" noChangeAspect="1"/>
+            </wp:cNvGraphicFramePr>
+            <a:graphic xmlns:a="http://schemas.openxmlformats.org/drawingml/2006/main">
+              <a:graphicData uri="http://schemas.openxmlformats.org/drawingml/2006/picture">
+                <pic:pic xmlns:pic="http://schemas.openxmlformats.org/drawingml/2006/picture">
+                  <pic:nvPicPr>
+                    <pic:cNvPr id="0" name="Picture 2"/>
+                    <pic:cNvPicPr>
+                      <a:picLocks noChangeAspect="1" noChangeArrowheads="1"/>
+                    </pic:cNvPicPr>
+                  </pic:nvPicPr>
+                  <pic:blipFill>
+                    <a:blip r:embed="rId41">
+                      <a:extLst>
+                        <a:ext uri="{28A0092B-C50C-407E-A947-70E740481C1C}">
+                          <a14:useLocalDpi xmlns:a14="http://schemas.microsoft.com/office/drawing/2010/main" val="0"/>
+                        </a:ext>
+                      </a:extLst>
+                    </a:blip>
+                    <a:srcRect/>
+                    <a:stretch>
+                      <a:fillRect/>
+                    </a:stretch>
+                  </pic:blipFill>
+                  <pic:spPr bwMode="auto">
+                    <a:xfrm>
+                      <a:off x="0" y="0"/>
+                      <a:ext cx="1080000" cy="1080000"/>
+                    </a:xfrm>
+                    <a:prstGeom prst="rect">
+                      <a:avLst/>
+                    </a:prstGeom>
+                    <a:noFill/>
+                    <a:ln>
+                      <a:noFill/>
+                    </a:ln>
+                  </pic:spPr>
+                </pic:pic>
+              </a:graphicData>
+            </a:graphic>
+          </wp:inline>
+        </w:drawing>
+      </w:r>
+    </w:p>
+    <w:p>
+      <w:pPr>
+        <w:tabs>
+          <w:tab w:val="center" w:pos="2835"/>
+          <w:tab w:val="center" w:pos="5670"/>
+        </w:tabs>
+      </w:pPr>
+      <w:r>
+        <w:tab/>
+        <w:t>a)</w:t>
+      </w:r>
+      <w:r>
+        <w:tab/>
+        <w:t>b)</w:t>
+      </w:r>
+    </w:p>
+    <w:p>
+      <w:pPr>
+        <w:tabs>
+          <w:tab w:val="center" w:pos="2835"/>
+          <w:tab w:val="center" w:pos="5670"/>
+        </w:tabs>
+        <w:jc w:val="left"/>
+      </w:pPr>
+      <w:r>
+        <w:tab/>
+      </w:r>
+      <w:r>
+        <w:rPr>
+          <w:noProof/>
+        </w:rPr>
+        <w:drawing>
+          <wp:inline distT="0" distB="0" distL="0" distR="0" wp14:anchorId="35D9D3B1" wp14:editId="009AFCCE">
+            <wp:extent cx="1080000" cy="1080000"/>
+            <wp:effectExtent l="0" t="0" r="0" b="0"/>
+            <wp:docPr id="43" name="Picture 43"/>
+            <wp:cNvGraphicFramePr>
+              <a:graphicFrameLocks xmlns:a="http://schemas.openxmlformats.org/drawingml/2006/main" noChangeAspect="1"/>
+            </wp:cNvGraphicFramePr>
+            <a:graphic xmlns:a="http://schemas.openxmlformats.org/drawingml/2006/main">
+              <a:graphicData uri="http://schemas.openxmlformats.org/drawingml/2006/picture">
+                <pic:pic xmlns:pic="http://schemas.openxmlformats.org/drawingml/2006/picture">
+                  <pic:nvPicPr>
+                    <pic:cNvPr id="0" name="Picture 3"/>
+                    <pic:cNvPicPr>
+                      <a:picLocks noChangeAspect="1" noChangeArrowheads="1"/>
+                    </pic:cNvPicPr>
+                  </pic:nvPicPr>
+                  <pic:blipFill>
+                    <a:blip r:embed="rId42">
+                      <a:extLst>
+                        <a:ext uri="{28A0092B-C50C-407E-A947-70E740481C1C}">
+                          <a14:useLocalDpi xmlns:a14="http://schemas.microsoft.com/office/drawing/2010/main" val="0"/>
+                        </a:ext>
+                      </a:extLst>
+                    </a:blip>
+                    <a:srcRect/>
+                    <a:stretch>
+                      <a:fillRect/>
+                    </a:stretch>
+                  </pic:blipFill>
+                  <pic:spPr bwMode="auto">
+                    <a:xfrm>
+                      <a:off x="0" y="0"/>
+                      <a:ext cx="1080000" cy="1080000"/>
+                    </a:xfrm>
+                    <a:prstGeom prst="rect">
+                      <a:avLst/>
+                    </a:prstGeom>
+                    <a:noFill/>
+                    <a:ln>
+                      <a:noFill/>
+                    </a:ln>
+                  </pic:spPr>
+                </pic:pic>
+              </a:graphicData>
+            </a:graphic>
+          </wp:inline>
+        </w:drawing>
+      </w:r>
+      <w:r>
+        <w:tab/>
+      </w:r>
+      <w:r>
+        <w:rPr>
+          <w:noProof/>
+        </w:rPr>
+        <w:drawing>
+          <wp:inline distT="0" distB="0" distL="0" distR="0" wp14:anchorId="54E11399" wp14:editId="59B9A73A">
+            <wp:extent cx="1080000" cy="1080000"/>
+            <wp:effectExtent l="0" t="0" r="0" b="0"/>
+            <wp:docPr id="44" name="Picture 44"/>
+            <wp:cNvGraphicFramePr>
+              <a:graphicFrameLocks xmlns:a="http://schemas.openxmlformats.org/drawingml/2006/main" noChangeAspect="1"/>
+            </wp:cNvGraphicFramePr>
+            <a:graphic xmlns:a="http://schemas.openxmlformats.org/drawingml/2006/main">
+              <a:graphicData uri="http://schemas.openxmlformats.org/drawingml/2006/picture">
+                <pic:pic xmlns:pic="http://schemas.openxmlformats.org/drawingml/2006/picture">
+                  <pic:nvPicPr>
+                    <pic:cNvPr id="0" name="Picture 4"/>
+                    <pic:cNvPicPr>
+                      <a:picLocks noChangeAspect="1" noChangeArrowheads="1"/>
+                    </pic:cNvPicPr>
+                  </pic:nvPicPr>
+                  <pic:blipFill>
+                    <a:blip r:embed="rId43">
+                      <a:extLst>
+                        <a:ext uri="{28A0092B-C50C-407E-A947-70E740481C1C}">
+                          <a14:useLocalDpi xmlns:a14="http://schemas.microsoft.com/office/drawing/2010/main" val="0"/>
+                        </a:ext>
+                      </a:extLst>
+                    </a:blip>
+                    <a:srcRect/>
+                    <a:stretch>
+                      <a:fillRect/>
+                    </a:stretch>
+                  </pic:blipFill>
+                  <pic:spPr bwMode="auto">
+                    <a:xfrm>
+                      <a:off x="0" y="0"/>
+                      <a:ext cx="1080000" cy="1080000"/>
+                    </a:xfrm>
+                    <a:prstGeom prst="rect">
+                      <a:avLst/>
+                    </a:prstGeom>
+                    <a:noFill/>
+                    <a:ln>
+                      <a:noFill/>
+                    </a:ln>
+                  </pic:spPr>
+                </pic:pic>
+              </a:graphicData>
+            </a:graphic>
+          </wp:inline>
+        </w:drawing>
+      </w:r>
+    </w:p>
+    <w:p>
+      <w:pPr>
+        <w:tabs>
+          <w:tab w:val="center" w:pos="2835"/>
+          <w:tab w:val="center" w:pos="5670"/>
+        </w:tabs>
+        <w:jc w:val="left"/>
+      </w:pPr>
+      <w:r>
+        <w:tab/>
+        <w:t>c)</w:t>
+      </w:r>
+      <w:r>
+        <w:tab/>
+        <w:t>d)</w:t>
+      </w:r>
+    </w:p>
+    <w:p>
+      <w:pPr>
+        <w:jc w:val="center"/>
+      </w:pPr>
+      <w:r>
+        <w:rPr>
+          <w:b/>
+          <w:bCs/>
+        </w:rPr>
+        <w:t>Slika 3.</w:t>
+      </w:r>
+      <w:r>
+        <w:rPr>
+          <w:b/>
+          <w:bCs/>
+        </w:rPr>
+        <w:t>3</w:t>
+      </w:r>
+      <w:r>
+        <w:rPr>
+          <w:b/>
+          <w:bCs/>
+        </w:rPr>
+        <w:t>.</w:t>
+      </w:r>
+      <w:r>
+        <w:t xml:space="preserve"> Prikaz modela 3001 i 3020 za usporedbu poteškoće predviđanja klase modela,</w:t>
+      </w:r>
+      <w:r>
+        <w:br/>
+        <w:t>a) i b) prikazuju pogled ptičjeg oka dok c) i d) prikazuju pogled sa strane gdje se vidi razlika</w:t>
+      </w:r>
+    </w:p>
+    <w:p>
+      <w:r>
+        <w:t>Jedno moguće rješenje ovog problema je uvođenje „druge kamere“, tj. dodati još jedan unos u neuronsku mrežu[</w:t>
+      </w:r>
+      <w:hyperlink r:id="rId44" w:history="1">
+        <w:r>
+          <w:rPr>
+            <w:rStyle w:val="Hyperlink"/>
+          </w:rPr>
+          <w:t>izvor</w:t>
+        </w:r>
+      </w:hyperlink>
+      <w:r>
+        <w:t>]. Ako mreža ima pristup dvjema slikama istog modela, može postići bolju točnost prilikom predviđanja modela u slikama. Mrežu će na ovaj način biti teže koristiti u pravom životu ako je dostupna samo jedna kamera (npr. od mobilnog uređaja), ali lakše ako postoji stroj za specifično ovu svrhu</w:t>
+      </w:r>
+    </w:p>
+    <w:p>
+      <w:r>
+        <w:t>Ako se uzme u obzir nesigurnost predviđanja mreže iz prošlog paragrafa, očekuje se predviđena maksimalna točnost od oko 85 do 90% za 25 klasa, te najbolje aktualno trenirane mreže[</w:t>
+      </w:r>
+      <w:proofErr w:type="spellStart"/>
+      <w:r>
+        <w:t>west</w:t>
+      </w:r>
+      <w:r>
+        <w:t>_duplikat</w:t>
+      </w:r>
+      <w:proofErr w:type="spellEnd"/>
+      <w:r>
+        <w:t>] su postigle točnost od oko 90%</w:t>
+      </w:r>
+      <w:r>
+        <w:t xml:space="preserve"> (relativna točnost na više od 25 klasa)</w:t>
+      </w:r>
+      <w:r>
+        <w:t>, što podupire raspon postotka.</w:t>
+      </w:r>
+    </w:p>
+    <w:p>
+      <w:pPr>
+        <w:spacing w:line="259" w:lineRule="auto"/>
+        <w:jc w:val="left"/>
+      </w:pPr>
+      <w:r>
+        <w:br w:type="page"/>
+      </w:r>
+    </w:p>
+    <w:p>
+      <w:pPr>
+        <w:pStyle w:val="Heading1"/>
+        <w:numPr>
+          <w:ilvl w:val="0"/>
+          <w:numId w:val="13"/>
+        </w:numPr>
+      </w:pPr>
+      <w:r>
+        <w:lastRenderedPageBreak/>
+        <w:t>Implementacija ANN za klasifikaciju</w:t>
+      </w:r>
+    </w:p>
+    <w:p>
+      <w:pPr>
+        <w:ind w:firstLine="450"/>
+      </w:pPr>
+      <w:r>
+        <w:t>U radu se koriste mreže VGG16 i VGG19 [</w:t>
+      </w:r>
+      <w:proofErr w:type="spellStart"/>
+      <w:r>
+        <w:fldChar w:fldCharType="begin"/>
+      </w:r>
+      <w:r>
+        <w:instrText xml:space="preserve"> HYPERLINK "https://arxiv.org/pdf/1409.1556.pdf(2014.pdf" </w:instrText>
+      </w:r>
+      <w:r>
+        <w:fldChar w:fldCharType="separate"/>
+      </w:r>
+      <w:r>
+        <w:rPr>
+          <w:rStyle w:val="Hyperlink"/>
+        </w:rPr>
+        <w:t>izvor</w:t>
+      </w:r>
+      <w:r>
+        <w:fldChar w:fldCharType="end"/>
+      </w:r>
+      <w:r>
+        <w:t>_duplikat</w:t>
+      </w:r>
+      <w:proofErr w:type="spellEnd"/>
+      <w:r>
+        <w:t>] za svrhe prijenosnog učenja.</w:t>
+      </w:r>
+      <w:r>
+        <w:t xml:space="preserve"> Aktivacijske funkcije umjetnih neurona spomenutih u podpoglavlju 1.1. su sve </w:t>
+      </w:r>
+      <w:r>
+        <w:rPr>
+          <w:i/>
+          <w:iCs/>
+        </w:rPr>
+        <w:t>ReLu</w:t>
+      </w:r>
+      <w:r>
+        <w:t xml:space="preserve"> funkcije</w:t>
+      </w:r>
+      <w:r>
+        <w:t xml:space="preserve"> koje su često korištene u praksi. </w:t>
+      </w:r>
+      <w:r>
+        <w:rPr>
+          <w:i/>
+          <w:iCs/>
+        </w:rPr>
+        <w:t>ReLu</w:t>
+      </w:r>
+      <w:r>
+        <w:t xml:space="preserve"> (engl. </w:t>
+      </w:r>
+      <w:proofErr w:type="spellStart"/>
+      <w:r>
+        <w:rPr>
+          <w:i/>
+          <w:iCs/>
+        </w:rPr>
+        <w:t>Rectified</w:t>
+      </w:r>
+      <w:proofErr w:type="spellEnd"/>
+      <w:r>
+        <w:rPr>
+          <w:i/>
+          <w:iCs/>
+        </w:rPr>
+        <w:t xml:space="preserve"> </w:t>
+      </w:r>
+      <w:proofErr w:type="spellStart"/>
+      <w:r>
+        <w:rPr>
+          <w:i/>
+          <w:iCs/>
+        </w:rPr>
+        <w:t>Linear</w:t>
+      </w:r>
+      <w:proofErr w:type="spellEnd"/>
+      <w:r>
+        <w:rPr>
+          <w:i/>
+          <w:iCs/>
+        </w:rPr>
+        <w:t xml:space="preserve"> </w:t>
+      </w:r>
+      <w:proofErr w:type="spellStart"/>
+      <w:r>
+        <w:rPr>
+          <w:i/>
+          <w:iCs/>
+        </w:rPr>
+        <w:t>Unit</w:t>
+      </w:r>
+      <w:proofErr w:type="spellEnd"/>
+      <w:r>
+        <w:t>, ispravljena linearna jedinica) i njena derivacija sadrže sljedeći oblik:</w:t>
+      </w:r>
+    </w:p>
+    <w:tbl>
+      <w:tblPr>
+        <w:tblStyle w:val="TableGrid"/>
+        <w:tblW w:w="0" w:type="auto"/>
+        <w:tblBorders>
+          <w:top w:val="none" w:sz="0" w:space="0" w:color="auto"/>
+          <w:left w:val="none" w:sz="0" w:space="0" w:color="auto"/>
+          <w:bottom w:val="none" w:sz="0" w:space="0" w:color="auto"/>
+          <w:right w:val="none" w:sz="0" w:space="0" w:color="auto"/>
+          <w:insideH w:val="none" w:sz="0" w:space="0" w:color="auto"/>
+          <w:insideV w:val="none" w:sz="0" w:space="0" w:color="auto"/>
+        </w:tblBorders>
+        <w:tblLook w:val="04A0" w:firstRow="1" w:lastRow="0" w:firstColumn="1" w:lastColumn="0" w:noHBand="0" w:noVBand="1"/>
+      </w:tblPr>
+      <w:tblGrid>
+        <w:gridCol w:w="8217"/>
+        <w:gridCol w:w="799"/>
+      </w:tblGrid>
+      <w:tr>
+        <w:tc>
+          <w:tcPr>
+            <w:tcW w:w="8217" w:type="dxa"/>
+            <w:vAlign w:val="center"/>
+          </w:tcPr>
+          <w:p>
+            <w:pPr>
+              <w:jc w:val="center"/>
+            </w:pPr>
+            <m:oMathPara>
+              <m:oMath>
+                <m:r>
+                  <w:rPr>
+                    <w:rFonts w:ascii="Cambria Math" w:eastAsiaTheme="minorEastAsia" w:hAnsi="Cambria Math"/>
+                    <w:sz w:val="28"/>
+                    <w:szCs w:val="24"/>
+                  </w:rPr>
+                  <m:t>f</m:t>
+                </m:r>
+                <m:d>
+                  <m:dPr>
+                    <m:ctrlPr>
+                      <w:rPr>
+                        <w:rFonts w:ascii="Cambria Math" w:eastAsiaTheme="minorEastAsia" w:hAnsi="Cambria Math"/>
+                        <w:i/>
+                        <w:sz w:val="28"/>
+                        <w:szCs w:val="24"/>
+                      </w:rPr>
+                    </m:ctrlPr>
+                  </m:dPr>
+                  <m:e>
+                    <m:r>
+                      <w:rPr>
+                        <w:rFonts w:ascii="Cambria Math" w:eastAsiaTheme="minorEastAsia" w:hAnsi="Cambria Math"/>
+                        <w:sz w:val="28"/>
+                        <w:szCs w:val="24"/>
+                      </w:rPr>
+                      <m:t>x</m:t>
+                    </m:r>
+                  </m:e>
+                </m:d>
+                <m:r>
+                  <w:rPr>
+                    <w:rFonts w:ascii="Cambria Math" w:eastAsiaTheme="minorEastAsia" w:hAnsi="Cambria Math"/>
+                    <w:sz w:val="28"/>
+                    <w:szCs w:val="24"/>
+                  </w:rPr>
+                  <m:t>=</m:t>
+                </m:r>
+                <m:func>
+                  <m:funcPr>
+                    <m:ctrlPr>
+                      <w:rPr>
+                        <w:rFonts w:ascii="Cambria Math" w:eastAsiaTheme="minorEastAsia" w:hAnsi="Cambria Math"/>
+                        <w:sz w:val="28"/>
+                        <w:szCs w:val="24"/>
+                      </w:rPr>
+                    </m:ctrlPr>
+                  </m:funcPr>
+                  <m:fName>
+                    <m:r>
+                      <m:rPr>
+                        <m:sty m:val="p"/>
+                      </m:rPr>
+                      <w:rPr>
+                        <w:rFonts w:ascii="Cambria Math" w:eastAsiaTheme="minorEastAsia" w:hAnsi="Cambria Math"/>
+                        <w:sz w:val="28"/>
+                        <w:szCs w:val="24"/>
+                      </w:rPr>
+                      <m:t>max</m:t>
+                    </m:r>
+                    <m:ctrlPr>
+                      <w:rPr>
+                        <w:rFonts w:ascii="Cambria Math" w:eastAsiaTheme="minorEastAsia" w:hAnsi="Cambria Math"/>
+                        <w:i/>
+                        <w:sz w:val="28"/>
+                        <w:szCs w:val="24"/>
+                      </w:rPr>
+                    </m:ctrlPr>
+                  </m:fName>
+                  <m:e>
+                    <m:d>
+                      <m:dPr>
+                        <m:ctrlPr>
+                          <w:rPr>
+                            <w:rFonts w:ascii="Cambria Math" w:eastAsiaTheme="minorEastAsia" w:hAnsi="Cambria Math"/>
+                            <w:i/>
+                            <w:sz w:val="28"/>
+                            <w:szCs w:val="24"/>
+                          </w:rPr>
+                        </m:ctrlPr>
+                      </m:dPr>
+                      <m:e>
+                        <m:r>
+                          <w:rPr>
+                            <w:rFonts w:ascii="Cambria Math" w:eastAsiaTheme="minorEastAsia" w:hAnsi="Cambria Math"/>
+                            <w:sz w:val="28"/>
+                            <w:szCs w:val="24"/>
+                          </w:rPr>
+                          <m:t>0, x</m:t>
+                        </m:r>
+                      </m:e>
+                    </m:d>
+                  </m:e>
+                </m:func>
+                <m:r>
+                  <w:rPr>
+                    <w:rFonts w:ascii="Cambria Math" w:eastAsiaTheme="minorEastAsia" w:hAnsi="Cambria Math"/>
+                    <w:sz w:val="28"/>
+                    <w:szCs w:val="24"/>
+                  </w:rPr>
+                  <m:t xml:space="preserve">,  </m:t>
+                </m:r>
+                <m:sSup>
+                  <m:sSupPr>
+                    <m:ctrlPr>
+                      <w:rPr>
+                        <w:rFonts w:ascii="Cambria Math" w:eastAsiaTheme="minorEastAsia" w:hAnsi="Cambria Math"/>
+                        <w:i/>
+                        <w:sz w:val="28"/>
+                        <w:szCs w:val="24"/>
+                      </w:rPr>
+                    </m:ctrlPr>
+                  </m:sSupPr>
+                  <m:e>
+                    <m:r>
+                      <w:rPr>
+                        <w:rFonts w:ascii="Cambria Math" w:eastAsiaTheme="minorEastAsia" w:hAnsi="Cambria Math"/>
+                        <w:sz w:val="28"/>
+                        <w:szCs w:val="24"/>
+                      </w:rPr>
+                      <m:t>f</m:t>
+                    </m:r>
+                  </m:e>
+                  <m:sup>
+                    <m:r>
+                      <w:rPr>
+                        <w:rFonts w:ascii="Cambria Math" w:eastAsiaTheme="minorEastAsia" w:hAnsi="Cambria Math"/>
+                        <w:sz w:val="28"/>
+                        <w:szCs w:val="24"/>
+                      </w:rPr>
+                      <m:t>'</m:t>
+                    </m:r>
+                  </m:sup>
+                </m:sSup>
+                <m:d>
+                  <m:dPr>
+                    <m:ctrlPr>
+                      <w:rPr>
+                        <w:rFonts w:ascii="Cambria Math" w:eastAsiaTheme="minorEastAsia" w:hAnsi="Cambria Math"/>
+                        <w:i/>
+                        <w:sz w:val="28"/>
+                        <w:szCs w:val="24"/>
+                      </w:rPr>
+                    </m:ctrlPr>
+                  </m:dPr>
+                  <m:e>
+                    <m:r>
+                      <w:rPr>
+                        <w:rFonts w:ascii="Cambria Math" w:eastAsiaTheme="minorEastAsia" w:hAnsi="Cambria Math"/>
+                        <w:sz w:val="28"/>
+                        <w:szCs w:val="24"/>
+                      </w:rPr>
+                      <m:t>x</m:t>
+                    </m:r>
+                  </m:e>
+                </m:d>
+                <m:r>
+                  <w:rPr>
+                    <w:rFonts w:ascii="Cambria Math" w:eastAsiaTheme="minorEastAsia" w:hAnsi="Cambria Math"/>
+                    <w:sz w:val="28"/>
+                    <w:szCs w:val="24"/>
+                  </w:rPr>
+                  <m:t>=</m:t>
+                </m:r>
+                <m:d>
+                  <m:dPr>
+                    <m:begChr m:val="{"/>
+                    <m:endChr m:val=""/>
+                    <m:ctrlPr>
+                      <w:rPr>
+                        <w:rFonts w:ascii="Cambria Math" w:eastAsiaTheme="minorEastAsia" w:hAnsi="Cambria Math"/>
+                        <w:i/>
+                        <w:sz w:val="28"/>
+                        <w:szCs w:val="24"/>
+                      </w:rPr>
+                    </m:ctrlPr>
+                  </m:dPr>
+                  <m:e>
+                    <m:eqArr>
+                      <m:eqArrPr>
+                        <m:ctrlPr>
+                          <w:rPr>
+                            <w:rFonts w:ascii="Cambria Math" w:eastAsiaTheme="minorEastAsia" w:hAnsi="Cambria Math"/>
+                            <w:i/>
+                            <w:sz w:val="28"/>
+                            <w:szCs w:val="24"/>
+                          </w:rPr>
+                        </m:ctrlPr>
+                      </m:eqArrPr>
+                      <m:e>
+                        <m:r>
+                          <w:rPr>
+                            <w:rFonts w:ascii="Cambria Math" w:eastAsiaTheme="minorEastAsia" w:hAnsi="Cambria Math"/>
+                            <w:sz w:val="28"/>
+                            <w:szCs w:val="24"/>
+                          </w:rPr>
+                          <m:t>0</m:t>
+                        </m:r>
+                      </m:e>
+                      <m:e>
+                        <m:r>
+                          <w:rPr>
+                            <w:rFonts w:ascii="Cambria Math" w:eastAsiaTheme="minorEastAsia" w:hAnsi="Cambria Math"/>
+                            <w:sz w:val="28"/>
+                            <w:szCs w:val="24"/>
+                          </w:rPr>
+                          <m:t>1</m:t>
+                        </m:r>
+                      </m:e>
+                      <m:e>
+                        <m:r>
+                          <w:rPr>
+                            <w:rFonts w:ascii="Cambria Math" w:eastAsiaTheme="minorEastAsia" w:hAnsi="Cambria Math"/>
+                            <w:sz w:val="28"/>
+                            <w:szCs w:val="24"/>
+                          </w:rPr>
+                          <m:t xml:space="preserve">neodređeno </m:t>
+                        </m:r>
+                      </m:e>
+                    </m:eqArr>
+                    <m:m>
+                      <m:mPr>
+                        <m:mcs>
+                          <m:mc>
+                            <m:mcPr>
+                              <m:count m:val="1"/>
+                              <m:mcJc m:val="center"/>
+                            </m:mcPr>
+                          </m:mc>
+                        </m:mcs>
+                        <m:ctrlPr>
+                          <w:rPr>
+                            <w:rFonts w:ascii="Cambria Math" w:eastAsiaTheme="minorEastAsia" w:hAnsi="Cambria Math"/>
+                            <w:i/>
+                            <w:sz w:val="28"/>
+                            <w:szCs w:val="24"/>
+                          </w:rPr>
+                        </m:ctrlPr>
+                      </m:mPr>
+                      <m:mr>
+                        <m:e>
+                          <m:r>
+                            <w:rPr>
+                              <w:rFonts w:ascii="Cambria Math" w:eastAsiaTheme="minorEastAsia" w:hAnsi="Cambria Math"/>
+                              <w:sz w:val="28"/>
+                              <w:szCs w:val="24"/>
+                            </w:rPr>
+                            <m:t>ako x&lt;0</m:t>
+                          </m:r>
+                        </m:e>
+                      </m:mr>
+                      <m:mr>
+                        <m:e>
+                          <m:r>
+                            <w:rPr>
+                              <w:rFonts w:ascii="Cambria Math" w:eastAsiaTheme="minorEastAsia" w:hAnsi="Cambria Math"/>
+                              <w:sz w:val="28"/>
+                              <w:szCs w:val="24"/>
+                            </w:rPr>
+                            <m:t>ako x&gt;0</m:t>
+                          </m:r>
+                        </m:e>
+                      </m:mr>
+                      <m:mr>
+                        <m:e>
+                          <m:r>
+                            <w:rPr>
+                              <w:rFonts w:ascii="Cambria Math" w:eastAsiaTheme="minorEastAsia" w:hAnsi="Cambria Math"/>
+                              <w:sz w:val="28"/>
+                              <w:szCs w:val="24"/>
+                            </w:rPr>
+                            <m:t>ako x=0</m:t>
+                          </m:r>
+                        </m:e>
+                      </m:mr>
+                    </m:m>
+                  </m:e>
+                </m:d>
+              </m:oMath>
+            </m:oMathPara>
+          </w:p>
+        </w:tc>
+        <w:tc>
+          <w:tcPr>
+            <w:tcW w:w="799" w:type="dxa"/>
+            <w:vAlign w:val="center"/>
+          </w:tcPr>
+          <w:p>
+            <w:pPr>
+              <w:jc w:val="center"/>
+            </w:pPr>
+            <w:r>
+              <w:t>(</w:t>
+            </w:r>
+            <w:r>
+              <w:t>4</w:t>
+            </w:r>
+            <w:r>
+              <w:t>-1)</w:t>
+            </w:r>
+          </w:p>
+        </w:tc>
+      </w:tr>
+    </w:tbl>
+    <w:p>
+      <w:r>
+        <w:t xml:space="preserve">Aktivacijska funkcija mora biti derivabilna zbog svrhe treniranja algoritmom povratnog razmnožavanja (engl. </w:t>
+      </w:r>
+      <w:proofErr w:type="spellStart"/>
+      <w:r>
+        <w:rPr>
+          <w:i/>
+          <w:iCs/>
+        </w:rPr>
+        <w:t>backpropagation</w:t>
+      </w:r>
+      <w:proofErr w:type="spellEnd"/>
+      <w:r>
+        <w:rPr>
+          <w:i/>
+          <w:iCs/>
+        </w:rPr>
+        <w:t xml:space="preserve"> </w:t>
+      </w:r>
+      <w:proofErr w:type="spellStart"/>
+      <w:r>
+        <w:rPr>
+          <w:i/>
+          <w:iCs/>
+        </w:rPr>
+        <w:t>algorithm</w:t>
+      </w:r>
+      <w:proofErr w:type="spellEnd"/>
+      <w:r>
+        <w:t xml:space="preserve">) </w:t>
+      </w:r>
+      <w:r>
+        <w:t>[</w:t>
+      </w:r>
+      <w:hyperlink r:id="rId45" w:history="1">
+        <w:r>
+          <w:rPr>
+            <w:rStyle w:val="Hyperlink"/>
+          </w:rPr>
+          <w:t>izvor</w:t>
+        </w:r>
+      </w:hyperlink>
+      <w:r>
+        <w:t xml:space="preserve"> 9-48]</w:t>
+      </w:r>
+      <w:r>
+        <w:t>.</w:t>
+      </w:r>
+      <w:r>
+        <w:t xml:space="preserve"> Na kraju je potrebna optimizacijska funkcija, te odabran je Adam algoritam, koji je oblik algoritma stohastičkog gradijentnog spusta iliti SGD </w:t>
+      </w:r>
+      <w:r>
+        <w:t>[</w:t>
+      </w:r>
+      <w:hyperlink r:id="rId46" w:history="1">
+        <w:r>
+          <w:rPr>
+            <w:rStyle w:val="Hyperlink"/>
+          </w:rPr>
+          <w:t>izvor</w:t>
+        </w:r>
+      </w:hyperlink>
+      <w:r>
+        <w:t>]</w:t>
+      </w:r>
+      <w:r>
+        <w:t>.</w:t>
+      </w:r>
+      <w:r>
+        <w:t xml:space="preserve"> </w:t>
+      </w:r>
+      <w:r>
+        <w:t xml:space="preserve">Adam algoritam je nadogradnja </w:t>
+      </w:r>
+      <w:r>
+        <w:rPr>
+          <w:i/>
+          <w:iCs/>
+        </w:rPr>
+        <w:t>RMSProp</w:t>
+      </w:r>
+      <w:r>
+        <w:t xml:space="preserve"> [</w:t>
+      </w:r>
+      <w:hyperlink r:id="rId47" w:history="1">
+        <w:r>
+          <w:rPr>
+            <w:rStyle w:val="Hyperlink"/>
+          </w:rPr>
+          <w:t>izvor</w:t>
+        </w:r>
+      </w:hyperlink>
+      <w:r>
+        <w:t>]</w:t>
+      </w:r>
+      <w:r>
+        <w:t xml:space="preserve"> </w:t>
+      </w:r>
+      <w:r>
+        <w:t xml:space="preserve">algoritma na takav način da ukomponira svojstva </w:t>
+      </w:r>
+      <w:r>
+        <w:rPr>
+          <w:i/>
+          <w:iCs/>
+        </w:rPr>
+        <w:t>AdaGrad</w:t>
+      </w:r>
+      <w:r>
+        <w:t xml:space="preserve"> [</w:t>
+      </w:r>
+      <w:hyperlink r:id="rId48" w:history="1">
+        <w:r>
+          <w:rPr>
+            <w:rStyle w:val="Hyperlink"/>
+          </w:rPr>
+          <w:t>izvor</w:t>
+        </w:r>
+      </w:hyperlink>
+      <w:r>
+        <w:t>]</w:t>
+      </w:r>
+      <w:r>
+        <w:t xml:space="preserve"> </w:t>
+      </w:r>
+      <w:r>
+        <w:t xml:space="preserve">algoritma, umjesto da samo bazira stopu učenja za svaki parametar prema srednjoj vrijednosti za svaki parametar, ono uzima u obzir i adaptivni gradijent </w:t>
+      </w:r>
+      <w:r>
+        <w:rPr>
+          <w:i/>
+          <w:iCs/>
+        </w:rPr>
+        <w:t>AdaGrad</w:t>
+      </w:r>
+      <w:r>
+        <w:t xml:space="preserve"> algoritma u obliku momenta gradijenta. Taj moment pomaže algoritmu ubrzati pronalazak optimalne težine za svaki parametar (ubrzava pronalazak točke konvergencije gradijentnog spusta). Adam se koristi pri treniranju dubljih neuronskih mreža sa više skrivenih slojeva jer sadrži manju vjerojatnost kreiranja mrtvih neurona zbog prethodno spomenutih učinaka.</w:t>
+      </w:r>
+    </w:p>
+    <w:p>
+      <w:r>
+        <w:t xml:space="preserve">Ciklus treniranja nad skupom podataka se naziva epoha, svaka epoha se provodi nad ulaznim skupom podataka iz kojeg se odabire mini-šarža (engl. </w:t>
+      </w:r>
+      <w:r>
+        <w:rPr>
+          <w:i/>
+          <w:iCs/>
+        </w:rPr>
+        <w:t>mini-</w:t>
+      </w:r>
+      <w:r>
+        <w:rPr>
+          <w:i/>
+          <w:iCs/>
+          <w:lang w:val="en-US"/>
+        </w:rPr>
+        <w:t>batch</w:t>
+      </w:r>
+      <w:r>
+        <w:t>) podataka, koristeći SGD i povratno razmnožavanje ovaj se postupak iterativno ponavlja dok se ne iskoriste sve mini-šarže u skupu podataka. Na kraju epohe se na validacijskom skupu podataka provjeravaju performanse mreže, ti parametri se onda mogu koristiti u sljedećim epohama za namještanje parametara treninga. Kad završi trenutna epoha pokreće se sljedeća dok ne prođu sve zadane epohe. Algoritam treniranja može rano zaustaviti treniranje ako vidi da se funkcija greške ne mijenja znatno preko vremena, ovo je naznaka da je algoritam treniranja došao u lokalni minimum za moguću grešku, te potrebno je dalje namještati parametre ili ako su zadovoljavajući rezultati spremiti model za daljnje korištenje.</w:t>
+      </w:r>
+    </w:p>
+    <w:p>
+      <w:r>
+        <w:t xml:space="preserve">Daljnji problemi pri treniranju se mogu pojaviti u obliku pretreniranja (engl. </w:t>
+      </w:r>
+      <w:r>
+        <w:rPr>
+          <w:i/>
+          <w:iCs/>
+          <w:lang w:val="en-US"/>
+        </w:rPr>
+        <w:t>overfitting</w:t>
+      </w:r>
+      <w:r>
+        <w:t xml:space="preserve">). Pretreniranje je pojava u kojoj trenirani model postaje previše naviknut na skup podataka na kojem je treniran. To se događa ako je skup podataka za treniranje vrlo malen, ili ako su podatci </w:t>
+      </w:r>
+      <w:r>
+        <w:lastRenderedPageBreak/>
+        <w:t>vrlo slični jedni drugom. Prilikom treniranja mreže potrebno je obratiti pažnju na parametre koje se vraćaju na kraju epohe, koje govore kako model u toj epohi djeluje nad validacijskim skupom. Ako model ima dobre performanse nad trening skupom ali loše performanse nad validacijskim skupom može se reći da pati od pretreniranja nad trening skupom.</w:t>
+      </w:r>
+    </w:p>
+    <w:p>
+      <w:r>
+        <w:rPr>
+          <w:noProof/>
+        </w:rPr>
+        <w:drawing>
+          <wp:inline distT="0" distB="0" distL="0" distR="0" wp14:anchorId="37C76167" wp14:editId="76F08CC6">
+            <wp:extent cx="5731510" cy="2352675"/>
+            <wp:effectExtent l="0" t="0" r="2540" b="9525"/>
+            <wp:docPr id="5" name="Picture 5"/>
+            <wp:cNvGraphicFramePr>
+              <a:graphicFrameLocks xmlns:a="http://schemas.openxmlformats.org/drawingml/2006/main" noChangeAspect="1"/>
+            </wp:cNvGraphicFramePr>
+            <a:graphic xmlns:a="http://schemas.openxmlformats.org/drawingml/2006/main">
+              <a:graphicData uri="http://schemas.openxmlformats.org/drawingml/2006/picture">
+                <pic:pic xmlns:pic="http://schemas.openxmlformats.org/drawingml/2006/picture">
+                  <pic:nvPicPr>
+                    <pic:cNvPr id="0" name="Picture 1"/>
+                    <pic:cNvPicPr>
+                      <a:picLocks noChangeAspect="1" noChangeArrowheads="1"/>
+                    </pic:cNvPicPr>
+                  </pic:nvPicPr>
+                  <pic:blipFill>
+                    <a:blip r:embed="rId49">
+                      <a:extLst>
+                        <a:ext uri="{28A0092B-C50C-407E-A947-70E740481C1C}">
+                          <a14:useLocalDpi xmlns:a14="http://schemas.microsoft.com/office/drawing/2010/main" val="0"/>
+                        </a:ext>
+                      </a:extLst>
+                    </a:blip>
+                    <a:srcRect/>
+                    <a:stretch>
+                      <a:fillRect/>
+                    </a:stretch>
+                  </pic:blipFill>
+                  <pic:spPr bwMode="auto">
+                    <a:xfrm>
+                      <a:off x="0" y="0"/>
+                      <a:ext cx="5731510" cy="2352675"/>
+                    </a:xfrm>
+                    <a:prstGeom prst="rect">
+                      <a:avLst/>
+                    </a:prstGeom>
+                    <a:noFill/>
+                    <a:ln>
+                      <a:noFill/>
+                    </a:ln>
+                  </pic:spPr>
+                </pic:pic>
+              </a:graphicData>
+            </a:graphic>
+          </wp:inline>
+        </w:drawing>
+      </w:r>
+    </w:p>
+    <w:p>
+      <w:pPr>
+        <w:jc w:val="center"/>
+      </w:pPr>
+      <w:r>
+        <w:rPr>
+          <w:b/>
+          <w:bCs/>
+        </w:rPr>
+        <w:t xml:space="preserve">Slika </w:t>
+      </w:r>
+      <w:r>
+        <w:rPr>
+          <w:b/>
+          <w:bCs/>
+        </w:rPr>
+        <w:t>4</w:t>
+      </w:r>
+      <w:r>
+        <w:rPr>
+          <w:b/>
+          <w:bCs/>
+        </w:rPr>
+        <w:t>.</w:t>
+      </w:r>
+      <w:r>
+        <w:rPr>
+          <w:b/>
+          <w:bCs/>
+        </w:rPr>
+        <w:t>1</w:t>
+      </w:r>
+      <w:r>
+        <w:rPr>
+          <w:b/>
+          <w:bCs/>
+        </w:rPr>
+        <w:t>.</w:t>
+      </w:r>
+      <w:r>
+        <w:t xml:space="preserve"> Grafički prikaz za utjecaj parametara treninga na pretreniranje[</w:t>
+      </w:r>
+      <w:hyperlink r:id="rId50" w:history="1">
+        <w:r>
+          <w:rPr>
+            <w:rStyle w:val="Hyperlink"/>
+          </w:rPr>
+          <w:t>izvor slike</w:t>
+        </w:r>
+      </w:hyperlink>
+      <w:r>
+        <w:t>]</w:t>
+      </w:r>
+    </w:p>
+    <w:p>
+      <w:r>
+        <w:t xml:space="preserve">Na slici </w:t>
+      </w:r>
+      <w:r>
+        <w:t>4</w:t>
+      </w:r>
+      <w:r>
+        <w:t>.</w:t>
+      </w:r>
+      <w:r>
+        <w:t>1</w:t>
+      </w:r>
+      <w:r>
+        <w:t xml:space="preserve">. se vide primjeri tri modela sa drugačijim parametrima treniranja. Prvi model je oblika polinomna regresija sa jednim stupnjem, zbog toga se ne može točno podatcima namjestiti (engl. </w:t>
+      </w:r>
+      <w:r>
+        <w:rPr>
+          <w:i/>
+          <w:iCs/>
+          <w:lang w:val="en-US"/>
+        </w:rPr>
+        <w:t>underfit</w:t>
+      </w:r>
+      <w:r>
+        <w:t>). Drugi model ima četiri stupnja, što je dostatno da se model namjesti trening podatcima i da liči originalnoj funkciji. Treći model ima previše stupnjeva te pokušava se namjestiti na takav način da kroz sve podatke pokušava proći. Tu se nalazi problem pretreniranja.</w:t>
+      </w:r>
+    </w:p>
+    <w:p>
+      <w:r>
+        <w:t>Sličan koncept se može dogoditi i kod neuronskih mreža, ako preko SGD i povratnog razmnožavanja konstantno dolaze slični gradijenti, neuroni će biti naučeni na te specifične podatke, te kad dođu neki drugi dovoljno drugačiji podatci, neuroni neće biti u mogućnosti dati kvalitetan odgovor prema sljedećem sloju, što uzrokuje grešku u npr. predviđanjima i pogoršava izlazne parametre tijekom validacije. Otkrivanje podtreniranja i pretreniranja je jednostavno ako imamo parametre sa treniranja, ako model ima dobre performanse prilikom treniranja i dobre performanse pri validaciji, onda se može reći da je model kvalitetan. Ako model ima loše performanse kod validacije onda je moguće pretreniran, dok loše performanse kod treniranja ukazuju da nije dovoljno treniran, tj. podtreniran je i nedostaje više epoha treniranja.</w:t>
+      </w:r>
+    </w:p>
+    <w:p>
+      <w:pPr>
+        <w:pStyle w:val="Heading2"/>
+        <w:numPr>
+          <w:ilvl w:val="1"/>
+          <w:numId w:val="13"/>
+        </w:numPr>
+      </w:pPr>
+      <w:r>
+        <w:lastRenderedPageBreak/>
+        <w:t>Opis slojeva i strukture</w:t>
+      </w:r>
+    </w:p>
+    <w:p>
+      <w:pPr>
+        <w:ind w:firstLine="709"/>
+      </w:pPr>
+      <w:r>
+        <w:t>Odabrana najbolja mreža po tablici 3.1. je duboka umjetna neuronska mreža bazirana na prijenosnom učenju VGG16 mreže.</w:t>
+      </w:r>
+    </w:p>
+    <w:p>
+      <w:r>
         <w:br w:type="page"/>
       </w:r>
     </w:p>
@@ -3303,7 +5842,15 @@
         <w:ind w:left="426"/>
       </w:pPr>
       <w:r>
-        <w:t>alternativa prethodnog poboljšanja je da se isti objekt snima, naprimjer mobilnom aplikacijom koja detektira model kocke na kameri tako da za svaki model uzme više „uzoraka“ tj. slika te nad njima čini predviđanja. U konačnici se predviđanja mogu pozbrajati te podijeliti sa brojem uzoraka</w:t>
+        <w:t xml:space="preserve">alternativa prethodnog poboljšanja je da se isti objekt snima, naprimjer mobilnom aplikacijom koja detektira model kocke na kameri tako da za svaki model uzme više „uzoraka“ tj. slika te nad njima čini predviđanja. U konačnici se predviđanja mogu </w:t>
+      </w:r>
+      <w:proofErr w:type="spellStart"/>
+      <w:r>
+        <w:t>pozbrajati</w:t>
+      </w:r>
+      <w:proofErr w:type="spellEnd"/>
+      <w:r>
+        <w:t xml:space="preserve"> te podijeliti sa brojem uzoraka</w:t>
       </w:r>
       <w:r>
         <w:t xml:space="preserve"> </w:t>
@@ -3365,8 +5912,17 @@
           <w:i/>
           <w:iCs/>
         </w:rPr>
-        <w:t>fair play</w:t>
-      </w:r>
+        <w:t xml:space="preserve">fair </w:t>
+      </w:r>
+      <w:proofErr w:type="spellStart"/>
+      <w:r>
+        <w:rPr>
+          <w:i/>
+          <w:iCs/>
+        </w:rPr>
+        <w:t>play</w:t>
+      </w:r>
+      <w:proofErr w:type="spellEnd"/>
       <w:r>
         <w:t xml:space="preserve">) LEGO™ zahtjeva da se na neautoriziranim radovima ne koristi LEGO™ logo, te da se riječ „LEGO“ uvijek koristi kao pridjev (npr. „napravljeno od LEGO kocaka“, ne „napravljeno od LEGO-a“). </w:t>
       </w:r>
@@ -3483,7 +6039,21 @@
         <w:rPr>
           <w:lang w:val="en-US"/>
         </w:rPr>
-        <w:t>The usage of artificial neural networks has become the de-facto standard as the first step in trying to solve a problem related to image recognition. This way one can obtain knowledge about the problem and use it for further analysis concerning the solution (ie. introducing changes in the data augmentation steps to see how the deep network reacts).</w:t>
+        <w:t>The usage of artificial neural networks has become the de-facto standard as the first step in trying to solve a problem related to image recognition. This way one can obtain knowledge about the problem and use it for further analysis concerning the solution (</w:t>
+      </w:r>
+      <w:proofErr w:type="spellStart"/>
+      <w:r>
+        <w:rPr>
+          <w:lang w:val="en-US"/>
+        </w:rPr>
+        <w:t>ie</w:t>
+      </w:r>
+      <w:proofErr w:type="spellEnd"/>
+      <w:r>
+        <w:rPr>
+          <w:lang w:val="en-US"/>
+        </w:rPr>
+        <w:t>. introducing changes in the data augmentation steps to see how the deep network reacts).</w:t>
       </w:r>
     </w:p>
     <w:p>
@@ -3586,7 +6156,21 @@
               <w:rPr>
                 <w:rFonts w:eastAsiaTheme="minorEastAsia"/>
               </w:rPr>
-              <w:t>2340 Rudder 1x4x3</w:t>
+              <w:t xml:space="preserve">2340 </w:t>
+            </w:r>
+            <w:proofErr w:type="spellStart"/>
+            <w:r>
+              <w:rPr>
+                <w:rFonts w:eastAsiaTheme="minorEastAsia"/>
+              </w:rPr>
+              <w:t>Rudder</w:t>
+            </w:r>
+            <w:proofErr w:type="spellEnd"/>
+            <w:r>
+              <w:rPr>
+                <w:rFonts w:eastAsiaTheme="minorEastAsia"/>
+              </w:rPr>
+              <w:t xml:space="preserve"> 1x4x3</w:t>
             </w:r>
           </w:p>
         </w:tc>
@@ -3625,7 +6209,7 @@
                           </pic:cNvPicPr>
                         </pic:nvPicPr>
                         <pic:blipFill>
-                          <a:blip r:embed="rId34" cstate="print">
+                          <a:blip r:embed="rId51" cstate="print">
                             <a:extLst>
                               <a:ext uri="{28A0092B-C50C-407E-A947-70E740481C1C}">
                                 <a14:useLocalDpi xmlns:a14="http://schemas.microsoft.com/office/drawing/2010/main" val="0"/>
@@ -3674,7 +6258,21 @@
               <w:rPr>
                 <w:rFonts w:eastAsiaTheme="minorEastAsia"/>
               </w:rPr>
-              <w:t xml:space="preserve">3040 Roof </w:t>
+              <w:t xml:space="preserve">3040 </w:t>
+            </w:r>
+            <w:proofErr w:type="spellStart"/>
+            <w:r>
+              <w:rPr>
+                <w:rFonts w:eastAsiaTheme="minorEastAsia"/>
+              </w:rPr>
+              <w:t>Roof</w:t>
+            </w:r>
+            <w:proofErr w:type="spellEnd"/>
+            <w:r>
+              <w:rPr>
+                <w:rFonts w:eastAsiaTheme="minorEastAsia"/>
+              </w:rPr>
+              <w:t xml:space="preserve"> </w:t>
             </w:r>
             <w:r>
               <w:rPr>
@@ -3743,7 +6341,7 @@
                           </pic:cNvPicPr>
                         </pic:nvPicPr>
                         <pic:blipFill rotWithShape="1">
-                          <a:blip r:embed="rId35" cstate="print">
+                          <a:blip r:embed="rId52" cstate="print">
                             <a:extLst>
                               <a:ext uri="{28A0092B-C50C-407E-A947-70E740481C1C}">
                                 <a14:useLocalDpi xmlns:a14="http://schemas.microsoft.com/office/drawing/2010/main" val="0"/>
@@ -3800,7 +6398,35 @@
               <w:rPr>
                 <w:rFonts w:eastAsiaTheme="minorEastAsia"/>
               </w:rPr>
-              <w:t>2357 Brick corner 1x2x2</w:t>
+              <w:t xml:space="preserve">2357 </w:t>
+            </w:r>
+            <w:proofErr w:type="spellStart"/>
+            <w:r>
+              <w:rPr>
+                <w:rFonts w:eastAsiaTheme="minorEastAsia"/>
+              </w:rPr>
+              <w:t>Brick</w:t>
+            </w:r>
+            <w:proofErr w:type="spellEnd"/>
+            <w:r>
+              <w:rPr>
+                <w:rFonts w:eastAsiaTheme="minorEastAsia"/>
+              </w:rPr>
+              <w:t xml:space="preserve"> </w:t>
+            </w:r>
+            <w:proofErr w:type="spellStart"/>
+            <w:r>
+              <w:rPr>
+                <w:rFonts w:eastAsiaTheme="minorEastAsia"/>
+              </w:rPr>
+              <w:t>corner</w:t>
+            </w:r>
+            <w:proofErr w:type="spellEnd"/>
+            <w:r>
+              <w:rPr>
+                <w:rFonts w:eastAsiaTheme="minorEastAsia"/>
+              </w:rPr>
+              <w:t xml:space="preserve"> 1x2x2</w:t>
             </w:r>
           </w:p>
         </w:tc>
@@ -3839,7 +6465,7 @@
                           </pic:cNvPicPr>
                         </pic:nvPicPr>
                         <pic:blipFill rotWithShape="1">
-                          <a:blip r:embed="rId36" cstate="print">
+                          <a:blip r:embed="rId53" cstate="print">
                             <a:extLst>
                               <a:ext uri="{28A0092B-C50C-407E-A947-70E740481C1C}">
                                 <a14:useLocalDpi xmlns:a14="http://schemas.microsoft.com/office/drawing/2010/main" val="0"/>
@@ -3893,6 +6519,7 @@
               </w:rPr>
               <w:t xml:space="preserve">3298 </w:t>
             </w:r>
+            <w:proofErr w:type="spellStart"/>
             <w:r>
               <w:rPr>
                 <w:rFonts w:eastAsiaTheme="minorEastAsia"/>
@@ -3903,7 +6530,14 @@
               <w:rPr>
                 <w:rFonts w:eastAsiaTheme="minorEastAsia"/>
               </w:rPr>
-              <w:t>oof tile 2x3</w:t>
+              <w:t>oof</w:t>
+            </w:r>
+            <w:proofErr w:type="spellEnd"/>
+            <w:r>
+              <w:rPr>
+                <w:rFonts w:eastAsiaTheme="minorEastAsia"/>
+              </w:rPr>
+              <w:t xml:space="preserve"> tile 2x3</w:t>
             </w:r>
             <w:r>
               <w:rPr>
@@ -3948,7 +6582,7 @@
                           </pic:cNvPicPr>
                         </pic:nvPicPr>
                         <pic:blipFill>
-                          <a:blip r:embed="rId37" cstate="print">
+                          <a:blip r:embed="rId54" cstate="print">
                             <a:extLst>
                               <a:ext uri="{28A0092B-C50C-407E-A947-70E740481C1C}">
                                 <a14:useLocalDpi xmlns:a14="http://schemas.microsoft.com/office/drawing/2010/main" val="0"/>
@@ -4014,7 +6648,21 @@
               <w:rPr>
                 <w:rFonts w:eastAsiaTheme="minorEastAsia"/>
               </w:rPr>
-              <w:t>late corner 2x2</w:t>
+              <w:t xml:space="preserve">late </w:t>
+            </w:r>
+            <w:proofErr w:type="spellStart"/>
+            <w:r>
+              <w:rPr>
+                <w:rFonts w:eastAsiaTheme="minorEastAsia"/>
+              </w:rPr>
+              <w:t>corner</w:t>
+            </w:r>
+            <w:proofErr w:type="spellEnd"/>
+            <w:r>
+              <w:rPr>
+                <w:rFonts w:eastAsiaTheme="minorEastAsia"/>
+              </w:rPr>
+              <w:t xml:space="preserve"> 2x2</w:t>
             </w:r>
           </w:p>
         </w:tc>
@@ -4053,7 +6701,7 @@
                           </pic:cNvPicPr>
                         </pic:nvPicPr>
                         <pic:blipFill rotWithShape="1">
-                          <a:blip r:embed="rId38" cstate="print">
+                          <a:blip r:embed="rId55" cstate="print">
                             <a:extLst>
                               <a:ext uri="{28A0092B-C50C-407E-A947-70E740481C1C}">
                                 <a14:useLocalDpi xmlns:a14="http://schemas.microsoft.com/office/drawing/2010/main" val="0"/>
@@ -4105,7 +6753,21 @@
               <w:rPr>
                 <w:rFonts w:eastAsiaTheme="minorEastAsia"/>
               </w:rPr>
-              <w:t>4083 Hanger 1x4x2</w:t>
+              <w:t xml:space="preserve">4083 </w:t>
+            </w:r>
+            <w:proofErr w:type="spellStart"/>
+            <w:r>
+              <w:rPr>
+                <w:rFonts w:eastAsiaTheme="minorEastAsia"/>
+              </w:rPr>
+              <w:t>Hanger</w:t>
+            </w:r>
+            <w:proofErr w:type="spellEnd"/>
+            <w:r>
+              <w:rPr>
+                <w:rFonts w:eastAsiaTheme="minorEastAsia"/>
+              </w:rPr>
+              <w:t xml:space="preserve"> 1x4x2</w:t>
             </w:r>
           </w:p>
         </w:tc>
@@ -4144,7 +6806,7 @@
                           </pic:cNvPicPr>
                         </pic:nvPicPr>
                         <pic:blipFill rotWithShape="1">
-                          <a:blip r:embed="rId39" cstate="print">
+                          <a:blip r:embed="rId56" cstate="print">
                             <a:extLst>
                               <a:ext uri="{28A0092B-C50C-407E-A947-70E740481C1C}">
                                 <a14:useLocalDpi xmlns:a14="http://schemas.microsoft.com/office/drawing/2010/main" val="0"/>
@@ -4203,6 +6865,7 @@
               </w:rPr>
               <w:t xml:space="preserve">3001 </w:t>
             </w:r>
+            <w:proofErr w:type="spellStart"/>
             <w:r>
               <w:rPr>
                 <w:rFonts w:eastAsiaTheme="minorEastAsia"/>
@@ -4213,7 +6876,14 @@
               <w:rPr>
                 <w:rFonts w:eastAsiaTheme="minorEastAsia"/>
               </w:rPr>
-              <w:t>rick 2x4</w:t>
+              <w:t>rick</w:t>
+            </w:r>
+            <w:proofErr w:type="spellEnd"/>
+            <w:r>
+              <w:rPr>
+                <w:rFonts w:eastAsiaTheme="minorEastAsia"/>
+              </w:rPr>
+              <w:t xml:space="preserve"> 2x4</w:t>
             </w:r>
           </w:p>
         </w:tc>
@@ -4252,7 +6922,7 @@
                           </pic:cNvPicPr>
                         </pic:nvPicPr>
                         <pic:blipFill>
-                          <a:blip r:embed="rId40" cstate="print">
+                          <a:blip r:embed="rId57" cstate="print">
                             <a:extLst>
                               <a:ext uri="{28A0092B-C50C-407E-A947-70E740481C1C}">
                                 <a14:useLocalDpi xmlns:a14="http://schemas.microsoft.com/office/drawing/2010/main" val="0"/>
@@ -4301,8 +6971,16 @@
               <w:rPr>
                 <w:rFonts w:eastAsiaTheme="minorEastAsia"/>
               </w:rPr>
-              <w:t>4276 Worm</w:t>
-            </w:r>
+              <w:t xml:space="preserve">4276 </w:t>
+            </w:r>
+            <w:proofErr w:type="spellStart"/>
+            <w:r>
+              <w:rPr>
+                <w:rFonts w:eastAsiaTheme="minorEastAsia"/>
+              </w:rPr>
+              <w:t>Worm</w:t>
+            </w:r>
+            <w:proofErr w:type="spellEnd"/>
           </w:p>
         </w:tc>
         <w:tc>
@@ -4340,7 +7018,7 @@
                           </pic:cNvPicPr>
                         </pic:nvPicPr>
                         <pic:blipFill rotWithShape="1">
-                          <a:blip r:embed="rId41" cstate="print">
+                          <a:blip r:embed="rId58" cstate="print">
                             <a:extLst>
                               <a:ext uri="{28A0092B-C50C-407E-A947-70E740481C1C}">
                                 <a14:useLocalDpi xmlns:a14="http://schemas.microsoft.com/office/drawing/2010/main" val="0"/>
@@ -4397,7 +7075,21 @@
               <w:rPr>
                 <w:rFonts w:eastAsiaTheme="minorEastAsia"/>
               </w:rPr>
-              <w:t>3003 Brick 2x2</w:t>
+              <w:t xml:space="preserve">3003 </w:t>
+            </w:r>
+            <w:proofErr w:type="spellStart"/>
+            <w:r>
+              <w:rPr>
+                <w:rFonts w:eastAsiaTheme="minorEastAsia"/>
+              </w:rPr>
+              <w:t>Brick</w:t>
+            </w:r>
+            <w:proofErr w:type="spellEnd"/>
+            <w:r>
+              <w:rPr>
+                <w:rFonts w:eastAsiaTheme="minorEastAsia"/>
+              </w:rPr>
+              <w:t xml:space="preserve"> 2x2</w:t>
             </w:r>
           </w:p>
         </w:tc>
@@ -4436,7 +7128,7 @@
                           </pic:cNvPicPr>
                         </pic:nvPicPr>
                         <pic:blipFill rotWithShape="1">
-                          <a:blip r:embed="rId42" cstate="print">
+                          <a:blip r:embed="rId59" cstate="print">
                             <a:extLst>
                               <a:ext uri="{28A0092B-C50C-407E-A947-70E740481C1C}">
                                 <a14:useLocalDpi xmlns:a14="http://schemas.microsoft.com/office/drawing/2010/main" val="0"/>
@@ -4488,7 +7180,21 @@
               <w:rPr>
                 <w:rFonts w:eastAsiaTheme="minorEastAsia"/>
               </w:rPr>
-              <w:t>4286 roof tile 1x3</w:t>
+              <w:t xml:space="preserve">4286 </w:t>
+            </w:r>
+            <w:proofErr w:type="spellStart"/>
+            <w:r>
+              <w:rPr>
+                <w:rFonts w:eastAsiaTheme="minorEastAsia"/>
+              </w:rPr>
+              <w:t>roof</w:t>
+            </w:r>
+            <w:proofErr w:type="spellEnd"/>
+            <w:r>
+              <w:rPr>
+                <w:rFonts w:eastAsiaTheme="minorEastAsia"/>
+              </w:rPr>
+              <w:t xml:space="preserve"> tile 1x3</w:t>
             </w:r>
             <w:r>
               <w:rPr>
@@ -4533,7 +7239,7 @@
                           </pic:cNvPicPr>
                         </pic:nvPicPr>
                         <pic:blipFill rotWithShape="1">
-                          <a:blip r:embed="rId43" cstate="print">
+                          <a:blip r:embed="rId60" cstate="print">
                             <a:extLst>
                               <a:ext uri="{28A0092B-C50C-407E-A947-70E740481C1C}">
                                 <a14:useLocalDpi xmlns:a14="http://schemas.microsoft.com/office/drawing/2010/main" val="0"/>
@@ -4590,7 +7296,21 @@
               <w:rPr>
                 <w:rFonts w:eastAsiaTheme="minorEastAsia"/>
               </w:rPr>
-              <w:t>3004 Brick 1x2</w:t>
+              <w:t xml:space="preserve">3004 </w:t>
+            </w:r>
+            <w:proofErr w:type="spellStart"/>
+            <w:r>
+              <w:rPr>
+                <w:rFonts w:eastAsiaTheme="minorEastAsia"/>
+              </w:rPr>
+              <w:t>Brick</w:t>
+            </w:r>
+            <w:proofErr w:type="spellEnd"/>
+            <w:r>
+              <w:rPr>
+                <w:rFonts w:eastAsiaTheme="minorEastAsia"/>
+              </w:rPr>
+              <w:t xml:space="preserve"> 1x2</w:t>
             </w:r>
           </w:p>
         </w:tc>
@@ -4630,7 +7350,7 @@
                           </pic:cNvPicPr>
                         </pic:nvPicPr>
                         <pic:blipFill rotWithShape="1">
-                          <a:blip r:embed="rId44" cstate="print">
+                          <a:blip r:embed="rId61" cstate="print">
                             <a:extLst>
                               <a:ext uri="{28A0092B-C50C-407E-A947-70E740481C1C}">
                                 <a14:useLocalDpi xmlns:a14="http://schemas.microsoft.com/office/drawing/2010/main" val="0"/>
@@ -4733,7 +7453,7 @@
                           </pic:cNvPicPr>
                         </pic:nvPicPr>
                         <pic:blipFill rotWithShape="1">
-                          <a:blip r:embed="rId45" cstate="print">
+                          <a:blip r:embed="rId62" cstate="print">
                             <a:extLst>
                               <a:ext uri="{28A0092B-C50C-407E-A947-70E740481C1C}">
                                 <a14:useLocalDpi xmlns:a14="http://schemas.microsoft.com/office/drawing/2010/main" val="0"/>
@@ -4790,7 +7510,21 @@
               <w:rPr>
                 <w:rFonts w:eastAsiaTheme="minorEastAsia"/>
               </w:rPr>
-              <w:t>3005 Brick 1x1</w:t>
+              <w:t xml:space="preserve">3005 </w:t>
+            </w:r>
+            <w:proofErr w:type="spellStart"/>
+            <w:r>
+              <w:rPr>
+                <w:rFonts w:eastAsiaTheme="minorEastAsia"/>
+              </w:rPr>
+              <w:t>Brick</w:t>
+            </w:r>
+            <w:proofErr w:type="spellEnd"/>
+            <w:r>
+              <w:rPr>
+                <w:rFonts w:eastAsiaTheme="minorEastAsia"/>
+              </w:rPr>
+              <w:t xml:space="preserve"> 1x1</w:t>
             </w:r>
           </w:p>
         </w:tc>
@@ -4830,7 +7564,7 @@
                           </pic:cNvPicPr>
                         </pic:nvPicPr>
                         <pic:blipFill rotWithShape="1">
-                          <a:blip r:embed="rId46" cstate="print">
+                          <a:blip r:embed="rId63" cstate="print">
                             <a:extLst>
                               <a:ext uri="{28A0092B-C50C-407E-A947-70E740481C1C}">
                                 <a14:useLocalDpi xmlns:a14="http://schemas.microsoft.com/office/drawing/2010/main" val="0"/>
@@ -4882,7 +7616,28 @@
               <w:rPr>
                 <w:rFonts w:eastAsiaTheme="minorEastAsia"/>
               </w:rPr>
-              <w:t>6143 Brick D16 w</w:t>
+              <w:t xml:space="preserve">6143 </w:t>
+            </w:r>
+            <w:proofErr w:type="spellStart"/>
+            <w:r>
+              <w:rPr>
+                <w:rFonts w:eastAsiaTheme="minorEastAsia"/>
+              </w:rPr>
+              <w:t>Brick</w:t>
+            </w:r>
+            <w:proofErr w:type="spellEnd"/>
+            <w:r>
+              <w:rPr>
+                <w:rFonts w:eastAsiaTheme="minorEastAsia"/>
+              </w:rPr>
+              <w:t xml:space="preserve"> D16 </w:t>
+            </w:r>
+            <w:proofErr w:type="spellStart"/>
+            <w:r>
+              <w:rPr>
+                <w:rFonts w:eastAsiaTheme="minorEastAsia"/>
+              </w:rPr>
+              <w:t>w</w:t>
             </w:r>
             <w:r>
               <w:rPr>
@@ -4890,12 +7645,21 @@
               </w:rPr>
               <w:t>ith</w:t>
             </w:r>
-            <w:r>
-              <w:rPr>
-                <w:rFonts w:eastAsiaTheme="minorEastAsia"/>
-              </w:rPr>
-              <w:t xml:space="preserve"> cross</w:t>
-            </w:r>
+            <w:proofErr w:type="spellEnd"/>
+            <w:r>
+              <w:rPr>
+                <w:rFonts w:eastAsiaTheme="minorEastAsia"/>
+              </w:rPr>
+              <w:t xml:space="preserve"> </w:t>
+            </w:r>
+            <w:proofErr w:type="spellStart"/>
+            <w:r>
+              <w:rPr>
+                <w:rFonts w:eastAsiaTheme="minorEastAsia"/>
+              </w:rPr>
+              <w:t>cross</w:t>
+            </w:r>
+            <w:proofErr w:type="spellEnd"/>
           </w:p>
         </w:tc>
         <w:tc>
@@ -4933,7 +7697,7 @@
                           </pic:cNvPicPr>
                         </pic:nvPicPr>
                         <pic:blipFill rotWithShape="1">
-                          <a:blip r:embed="rId47" cstate="print">
+                          <a:blip r:embed="rId64" cstate="print">
                             <a:extLst>
                               <a:ext uri="{28A0092B-C50C-407E-A947-70E740481C1C}">
                                 <a14:useLocalDpi xmlns:a14="http://schemas.microsoft.com/office/drawing/2010/main" val="0"/>
@@ -4992,6 +7756,7 @@
               </w:rPr>
               <w:t xml:space="preserve">3010 </w:t>
             </w:r>
+            <w:proofErr w:type="spellStart"/>
             <w:r>
               <w:rPr>
                 <w:rFonts w:eastAsiaTheme="minorEastAsia"/>
@@ -5002,7 +7767,14 @@
               <w:rPr>
                 <w:rFonts w:eastAsiaTheme="minorEastAsia"/>
               </w:rPr>
-              <w:t>rick 1x4</w:t>
+              <w:t>rick</w:t>
+            </w:r>
+            <w:proofErr w:type="spellEnd"/>
+            <w:r>
+              <w:rPr>
+                <w:rFonts w:eastAsiaTheme="minorEastAsia"/>
+              </w:rPr>
+              <w:t xml:space="preserve"> 1x4</w:t>
             </w:r>
           </w:p>
         </w:tc>
@@ -5042,7 +7814,7 @@
                           </pic:cNvPicPr>
                         </pic:nvPicPr>
                         <pic:blipFill rotWithShape="1">
-                          <a:blip r:embed="rId48" cstate="print">
+                          <a:blip r:embed="rId65" cstate="print">
                             <a:extLst>
                               <a:ext uri="{28A0092B-C50C-407E-A947-70E740481C1C}">
                                 <a14:useLocalDpi xmlns:a14="http://schemas.microsoft.com/office/drawing/2010/main" val="0"/>
@@ -5096,6 +7868,7 @@
               </w:rPr>
               <w:t xml:space="preserve">6632 </w:t>
             </w:r>
+            <w:proofErr w:type="spellStart"/>
             <w:r>
               <w:rPr>
                 <w:rFonts w:eastAsiaTheme="minorEastAsia"/>
@@ -5106,7 +7879,14 @@
               <w:rPr>
                 <w:rFonts w:eastAsiaTheme="minorEastAsia"/>
               </w:rPr>
-              <w:t>ever 3M</w:t>
+              <w:t>ever</w:t>
+            </w:r>
+            <w:proofErr w:type="spellEnd"/>
+            <w:r>
+              <w:rPr>
+                <w:rFonts w:eastAsiaTheme="minorEastAsia"/>
+              </w:rPr>
+              <w:t xml:space="preserve"> 3M</w:t>
             </w:r>
           </w:p>
         </w:tc>
@@ -5145,7 +7925,7 @@
                           </pic:cNvPicPr>
                         </pic:nvPicPr>
                         <pic:blipFill rotWithShape="1">
-                          <a:blip r:embed="rId49" cstate="print">
+                          <a:blip r:embed="rId66" cstate="print">
                             <a:extLst>
                               <a:ext uri="{28A0092B-C50C-407E-A947-70E740481C1C}">
                                 <a14:useLocalDpi xmlns:a14="http://schemas.microsoft.com/office/drawing/2010/main" val="0"/>
@@ -5254,7 +8034,7 @@
                           </pic:cNvPicPr>
                         </pic:nvPicPr>
                         <pic:blipFill rotWithShape="1">
-                          <a:blip r:embed="rId50" cstate="print">
+                          <a:blip r:embed="rId67" cstate="print">
                             <a:extLst>
                               <a:ext uri="{28A0092B-C50C-407E-A947-70E740481C1C}">
                                 <a14:useLocalDpi xmlns:a14="http://schemas.microsoft.com/office/drawing/2010/main" val="0"/>
@@ -5306,8 +8086,23 @@
               <w:rPr>
                 <w:rFonts w:eastAsiaTheme="minorEastAsia"/>
               </w:rPr>
-              <w:t xml:space="preserve">18575 Double </w:t>
-            </w:r>
+              <w:t xml:space="preserve">18575 </w:t>
+            </w:r>
+            <w:proofErr w:type="spellStart"/>
+            <w:r>
+              <w:rPr>
+                <w:rFonts w:eastAsiaTheme="minorEastAsia"/>
+              </w:rPr>
+              <w:t>Double</w:t>
+            </w:r>
+            <w:proofErr w:type="spellEnd"/>
+            <w:r>
+              <w:rPr>
+                <w:rFonts w:eastAsiaTheme="minorEastAsia"/>
+              </w:rPr>
+              <w:t xml:space="preserve"> </w:t>
+            </w:r>
+            <w:proofErr w:type="spellStart"/>
             <w:r>
               <w:rPr>
                 <w:rFonts w:eastAsiaTheme="minorEastAsia"/>
@@ -5318,8 +8113,16 @@
               <w:rPr>
                 <w:rFonts w:eastAsiaTheme="minorEastAsia"/>
               </w:rPr>
-              <w:t xml:space="preserve">onical </w:t>
-            </w:r>
+              <w:t>onical</w:t>
+            </w:r>
+            <w:proofErr w:type="spellEnd"/>
+            <w:r>
+              <w:rPr>
+                <w:rFonts w:eastAsiaTheme="minorEastAsia"/>
+              </w:rPr>
+              <w:t xml:space="preserve"> </w:t>
+            </w:r>
+            <w:proofErr w:type="spellStart"/>
             <w:r>
               <w:rPr>
                 <w:rFonts w:eastAsiaTheme="minorEastAsia"/>
@@ -5330,7 +8133,14 @@
               <w:rPr>
                 <w:rFonts w:eastAsiaTheme="minorEastAsia"/>
               </w:rPr>
-              <w:t>heel Z20 1M</w:t>
+              <w:t>heel</w:t>
+            </w:r>
+            <w:proofErr w:type="spellEnd"/>
+            <w:r>
+              <w:rPr>
+                <w:rFonts w:eastAsiaTheme="minorEastAsia"/>
+              </w:rPr>
+              <w:t xml:space="preserve"> Z20 1M</w:t>
             </w:r>
           </w:p>
         </w:tc>
@@ -5369,7 +8179,7 @@
                           </pic:cNvPicPr>
                         </pic:nvPicPr>
                         <pic:blipFill rotWithShape="1">
-                          <a:blip r:embed="rId51" cstate="print">
+                          <a:blip r:embed="rId68" cstate="print">
                             <a:extLst>
                               <a:ext uri="{28A0092B-C50C-407E-A947-70E740481C1C}">
                                 <a14:useLocalDpi xmlns:a14="http://schemas.microsoft.com/office/drawing/2010/main" val="0"/>
@@ -5466,7 +8276,7 @@
                           </pic:cNvPicPr>
                         </pic:nvPicPr>
                         <pic:blipFill rotWithShape="1">
-                          <a:blip r:embed="rId52" cstate="print">
+                          <a:blip r:embed="rId69" cstate="print">
                             <a:extLst>
                               <a:ext uri="{28A0092B-C50C-407E-A947-70E740481C1C}">
                                 <a14:useLocalDpi xmlns:a14="http://schemas.microsoft.com/office/drawing/2010/main" val="0"/>
@@ -5518,8 +8328,23 @@
               <w:rPr>
                 <w:rFonts w:eastAsiaTheme="minorEastAsia"/>
               </w:rPr>
-              <w:t xml:space="preserve">32140 Technic </w:t>
-            </w:r>
+              <w:t xml:space="preserve">32140 </w:t>
+            </w:r>
+            <w:proofErr w:type="spellStart"/>
+            <w:r>
+              <w:rPr>
+                <w:rFonts w:eastAsiaTheme="minorEastAsia"/>
+              </w:rPr>
+              <w:t>Technic</w:t>
+            </w:r>
+            <w:proofErr w:type="spellEnd"/>
+            <w:r>
+              <w:rPr>
+                <w:rFonts w:eastAsiaTheme="minorEastAsia"/>
+              </w:rPr>
+              <w:t xml:space="preserve"> </w:t>
+            </w:r>
+            <w:proofErr w:type="spellStart"/>
             <w:r>
               <w:rPr>
                 <w:rFonts w:eastAsiaTheme="minorEastAsia"/>
@@ -5538,12 +8363,14 @@
               </w:rPr>
               <w:t>led</w:t>
             </w:r>
+            <w:proofErr w:type="spellEnd"/>
             <w:r>
               <w:rPr>
                 <w:rFonts w:eastAsiaTheme="minorEastAsia"/>
               </w:rPr>
               <w:t xml:space="preserve"> </w:t>
             </w:r>
+            <w:proofErr w:type="spellStart"/>
             <w:r>
               <w:rPr>
                 <w:rFonts w:eastAsiaTheme="minorEastAsia"/>
@@ -5554,7 +8381,14 @@
               <w:rPr>
                 <w:rFonts w:eastAsiaTheme="minorEastAsia"/>
               </w:rPr>
-              <w:t>eam 4x2 90</w:t>
+              <w:t>eam</w:t>
+            </w:r>
+            <w:proofErr w:type="spellEnd"/>
+            <w:r>
+              <w:rPr>
+                <w:rFonts w:eastAsiaTheme="minorEastAsia"/>
+              </w:rPr>
+              <w:t xml:space="preserve"> 4x2 90</w:t>
             </w:r>
             <w:r>
               <w:rPr>
@@ -5599,7 +8433,7 @@
                           </pic:cNvPicPr>
                         </pic:nvPicPr>
                         <pic:blipFill rotWithShape="1">
-                          <a:blip r:embed="rId53" cstate="print">
+                          <a:blip r:embed="rId70" cstate="print">
                             <a:extLst>
                               <a:ext uri="{28A0092B-C50C-407E-A947-70E740481C1C}">
                                 <a14:useLocalDpi xmlns:a14="http://schemas.microsoft.com/office/drawing/2010/main" val="0"/>
@@ -5697,7 +8531,7 @@
                           </pic:cNvPicPr>
                         </pic:nvPicPr>
                         <pic:blipFill rotWithShape="1">
-                          <a:blip r:embed="rId54" cstate="print">
+                          <a:blip r:embed="rId71" cstate="print">
                             <a:extLst>
                               <a:ext uri="{28A0092B-C50C-407E-A947-70E740481C1C}">
                                 <a14:useLocalDpi xmlns:a14="http://schemas.microsoft.com/office/drawing/2010/main" val="0"/>
@@ -5751,6 +8585,7 @@
               </w:rPr>
               <w:t xml:space="preserve">41678 Cross </w:t>
             </w:r>
+            <w:proofErr w:type="spellStart"/>
             <w:r>
               <w:rPr>
                 <w:rFonts w:eastAsiaTheme="minorEastAsia"/>
@@ -5761,8 +8596,16 @@
               <w:rPr>
                 <w:rFonts w:eastAsiaTheme="minorEastAsia"/>
               </w:rPr>
-              <w:t xml:space="preserve">lock </w:t>
-            </w:r>
+              <w:t>lock</w:t>
+            </w:r>
+            <w:proofErr w:type="spellEnd"/>
+            <w:r>
+              <w:rPr>
+                <w:rFonts w:eastAsiaTheme="minorEastAsia"/>
+              </w:rPr>
+              <w:t xml:space="preserve"> </w:t>
+            </w:r>
+            <w:proofErr w:type="spellStart"/>
             <w:r>
               <w:rPr>
                 <w:rFonts w:eastAsiaTheme="minorEastAsia"/>
@@ -5773,7 +8616,14 @@
               <w:rPr>
                 <w:rFonts w:eastAsiaTheme="minorEastAsia"/>
               </w:rPr>
-              <w:t>ork 2x2</w:t>
+              <w:t>ork</w:t>
+            </w:r>
+            <w:proofErr w:type="spellEnd"/>
+            <w:r>
+              <w:rPr>
+                <w:rFonts w:eastAsiaTheme="minorEastAsia"/>
+              </w:rPr>
+              <w:t xml:space="preserve"> 2x2</w:t>
             </w:r>
           </w:p>
         </w:tc>
@@ -5812,7 +8662,7 @@
                           </pic:cNvPicPr>
                         </pic:nvPicPr>
                         <pic:blipFill rotWithShape="1">
-                          <a:blip r:embed="rId55" cstate="print">
+                          <a:blip r:embed="rId72" cstate="print">
                             <a:extLst>
                               <a:ext uri="{28A0092B-C50C-407E-A947-70E740481C1C}">
                                 <a14:useLocalDpi xmlns:a14="http://schemas.microsoft.com/office/drawing/2010/main" val="0"/>
@@ -5909,7 +8759,7 @@
                           </pic:cNvPicPr>
                         </pic:nvPicPr>
                         <pic:blipFill rotWithShape="1">
-                          <a:blip r:embed="rId56" cstate="print">
+                          <a:blip r:embed="rId73" cstate="print">
                             <a:extLst>
                               <a:ext uri="{28A0092B-C50C-407E-A947-70E740481C1C}">
                                 <a14:useLocalDpi xmlns:a14="http://schemas.microsoft.com/office/drawing/2010/main" val="0"/>
@@ -5963,6 +8813,7 @@
               </w:rPr>
               <w:t xml:space="preserve">99301 </w:t>
             </w:r>
+            <w:proofErr w:type="spellStart"/>
             <w:r>
               <w:rPr>
                 <w:rFonts w:eastAsiaTheme="minorEastAsia"/>
@@ -5973,7 +8824,28 @@
               <w:rPr>
                 <w:rFonts w:eastAsiaTheme="minorEastAsia"/>
               </w:rPr>
-              <w:t>oof tile inside 3x3</w:t>
+              <w:t>oof</w:t>
+            </w:r>
+            <w:proofErr w:type="spellEnd"/>
+            <w:r>
+              <w:rPr>
+                <w:rFonts w:eastAsiaTheme="minorEastAsia"/>
+              </w:rPr>
+              <w:t xml:space="preserve"> tile </w:t>
+            </w:r>
+            <w:proofErr w:type="spellStart"/>
+            <w:r>
+              <w:rPr>
+                <w:rFonts w:eastAsiaTheme="minorEastAsia"/>
+              </w:rPr>
+              <w:t>inside</w:t>
+            </w:r>
+            <w:proofErr w:type="spellEnd"/>
+            <w:r>
+              <w:rPr>
+                <w:rFonts w:eastAsiaTheme="minorEastAsia"/>
+              </w:rPr>
+              <w:t xml:space="preserve"> 3x3</w:t>
             </w:r>
             <w:r>
               <w:rPr>
@@ -6018,7 +8890,7 @@
                           </pic:cNvPicPr>
                         </pic:nvPicPr>
                         <pic:blipFill rotWithShape="1">
-                          <a:blip r:embed="rId57" cstate="print">
+                          <a:blip r:embed="rId74" cstate="print">
                             <a:extLst>
                               <a:ext uri="{28A0092B-C50C-407E-A947-70E740481C1C}">
                                 <a14:useLocalDpi xmlns:a14="http://schemas.microsoft.com/office/drawing/2010/main" val="0"/>
@@ -6077,6 +8949,7 @@
               </w:rPr>
               <w:t xml:space="preserve">3037 </w:t>
             </w:r>
+            <w:proofErr w:type="spellStart"/>
             <w:r>
               <w:rPr>
                 <w:rFonts w:eastAsiaTheme="minorEastAsia"/>
@@ -6087,7 +8960,14 @@
               <w:rPr>
                 <w:rFonts w:eastAsiaTheme="minorEastAsia"/>
               </w:rPr>
-              <w:t>oof tile 2x4</w:t>
+              <w:t>oof</w:t>
+            </w:r>
+            <w:proofErr w:type="spellEnd"/>
+            <w:r>
+              <w:rPr>
+                <w:rFonts w:eastAsiaTheme="minorEastAsia"/>
+              </w:rPr>
+              <w:t xml:space="preserve"> tile 2x4</w:t>
             </w:r>
           </w:p>
         </w:tc>
@@ -6127,7 +9007,7 @@
                           </pic:cNvPicPr>
                         </pic:nvPicPr>
                         <pic:blipFill rotWithShape="1">
-                          <a:blip r:embed="rId58" cstate="print">
+                          <a:blip r:embed="rId75" cstate="print">
                             <a:extLst>
                               <a:ext uri="{28A0092B-C50C-407E-A947-70E740481C1C}">
                                 <a14:useLocalDpi xmlns:a14="http://schemas.microsoft.com/office/drawing/2010/main" val="0"/>
@@ -6208,7 +9088,7 @@
     </w:p>
     <w:p/>
     <w:sectPr>
-      <w:footerReference w:type="default" r:id="rId59"/>
+      <w:footerReference w:type="default" r:id="rId76"/>
       <w:pgSz w:w="11906" w:h="16838"/>
       <w:pgMar w:top="1440" w:right="1440" w:bottom="1440" w:left="1440" w:header="708" w:footer="708" w:gutter="0"/>
       <w:pgNumType w:start="1"/>

</xml_diff>